<commit_message>
added some methods text about model comparisons at apa
</commit_message>
<xml_diff>
--- a/manu-draft.docx
+++ b/manu-draft.docx
@@ -309,54 +309,281 @@
         <w:pStyle w:val="Compact"/>
       </w:pPr>
       <w:r>
-        <w:t xml:space="preserve">Comparison with Odum and BASemetab: Apalachicola</w:t>
+        <w:t xml:space="preserve">Comparison with Odum and BASemetab: Apalachicola,</w:t>
+      </w:r>
+      <w:r>
+        <w:t xml:space="preserve"> </w:t>
+      </w:r>
+      <w:hyperlink w:anchor="fig-apacmp">
+        <w:r>
+          <w:rPr>
+            <w:rStyle w:val="Hyperlink"/>
+          </w:rPr>
+          <w:t xml:space="preserve">Figure 1</w:t>
+        </w:r>
+      </w:hyperlink>
+    </w:p>
+    <w:p>
+      <w:pPr>
+        <w:pStyle w:val="FirstParagraph"/>
+      </w:pPr>
+      <w:r>
+        <w:t xml:space="preserve">Metabolic estimates from EBASE were compared to those from existing methods to benchmark EBASE and evaluate potential differences from alternative model formulations used by each approach. An approximate one year continuous time series from Apalachicola Bay, Florida was provided as input to each method. The input data were 2012 observations from February 22nd to December 19th at the Cat Point water quality monitoring station (29.7021</w:t>
+      </w:r>
+      <m:oMath>
+        <m:sSup>
+          <m:e>
+            <m:r>
+              <m:t>​</m:t>
+            </m:r>
+          </m:e>
+          <m:sup>
+            <m:r>
+              <m:rPr>
+                <m:sty m:val="p"/>
+              </m:rPr>
+              <m:t>∘</m:t>
+            </m:r>
+          </m:sup>
+        </m:sSup>
+      </m:oMath>
+      <w:r>
+        <w:t xml:space="preserve"> </w:t>
+      </w:r>
+      <w:r>
+        <w:t xml:space="preserve">N, -84.8802</w:t>
+      </w:r>
+      <m:oMath>
+        <m:sSup>
+          <m:e>
+            <m:r>
+              <m:t>​</m:t>
+            </m:r>
+          </m:e>
+          <m:sup>
+            <m:r>
+              <m:rPr>
+                <m:sty m:val="p"/>
+              </m:rPr>
+              <m:t>∘</m:t>
+            </m:r>
+          </m:sup>
+        </m:sSup>
+      </m:oMath>
+      <w:r>
+        <w:t xml:space="preserve"> </w:t>
+      </w:r>
+      <w:r>
+        <w:t xml:space="preserve">W) and included 15 minute observations of dissolved oxygen (mg/L), water temperature (C), salinity (psu), and sonde depth (m). Continuous meteorological observations from the nearby East Bay station (29.7909</w:t>
+      </w:r>
+      <m:oMath>
+        <m:sSup>
+          <m:e>
+            <m:r>
+              <m:t>​</m:t>
+            </m:r>
+          </m:e>
+          <m:sup>
+            <m:r>
+              <m:rPr>
+                <m:sty m:val="p"/>
+              </m:rPr>
+              <m:t>∘</m:t>
+            </m:r>
+          </m:sup>
+        </m:sSup>
+      </m:oMath>
+      <w:r>
+        <w:t xml:space="preserve"> </w:t>
+      </w:r>
+      <w:r>
+        <w:t xml:space="preserve">N, -84.8834</w:t>
+      </w:r>
+      <m:oMath>
+        <m:sSup>
+          <m:e>
+            <m:r>
+              <m:t>​</m:t>
+            </m:r>
+          </m:e>
+          <m:sup>
+            <m:r>
+              <m:rPr>
+                <m:sty m:val="p"/>
+              </m:rPr>
+              <m:t>∘</m:t>
+            </m:r>
+          </m:sup>
+        </m:sSup>
+      </m:oMath>
+      <w:r>
+        <w:t xml:space="preserve"> </w:t>
+      </w:r>
+      <w:r>
+        <w:t xml:space="preserve">W, ~10km from Cat Point) were combined with the water quality data at the same time step and included air temperature (C), wind speed (m/s), PAR (mmol/m</w:t>
+      </w:r>
+      <m:oMath>
+        <m:sSup>
+          <m:e>
+            <m:r>
+              <m:t>​</m:t>
+            </m:r>
+          </m:e>
+          <m:sup>
+            <m:r>
+              <m:t>2</m:t>
+            </m:r>
+          </m:sup>
+        </m:sSup>
+      </m:oMath>
+      <w:r>
+        <w:t xml:space="preserve"> </w:t>
+      </w:r>
+      <w:r>
+        <w:t xml:space="preserve">as total per 15 minute observation), and barometric pressure (mb). The combined input data were provided to each method after converting the units as required (e.g., BASEmetab requires PAR as</w:t>
+      </w:r>
+      <w:r>
+        <w:t xml:space="preserve"> </w:t>
+      </w:r>
+      <m:oMath>
+        <m:r>
+          <m:t>μ</m:t>
+        </m:r>
+      </m:oMath>
+      <w:r>
+        <w:t xml:space="preserve">mol m</w:t>
+      </w:r>
+      <m:oMath>
+        <m:sSup>
+          <m:e>
+            <m:r>
+              <m:t>​</m:t>
+            </m:r>
+          </m:e>
+          <m:sup>
+            <m:r>
+              <m:rPr>
+                <m:sty m:val="p"/>
+              </m:rPr>
+              <m:t>−</m:t>
+            </m:r>
+            <m:r>
+              <m:t>2</m:t>
+            </m:r>
+          </m:sup>
+        </m:sSup>
+      </m:oMath>
+      <w:r>
+        <w:t xml:space="preserve"> </w:t>
+      </w:r>
+      <w:r>
+        <w:t xml:space="preserve">s</w:t>
+      </w:r>
+      <m:oMath>
+        <m:sSup>
+          <m:e>
+            <m:r>
+              <m:t>​</m:t>
+            </m:r>
+          </m:e>
+          <m:sup>
+            <m:r>
+              <m:rPr>
+                <m:sty m:val="p"/>
+              </m:rPr>
+              <m:t>−</m:t>
+            </m:r>
+            <m:r>
+              <m:t>1</m:t>
+            </m:r>
+          </m:sup>
+        </m:sSup>
+      </m:oMath>
+      <w:r>
+        <w:t xml:space="preserve">). Water column depth at Cat Point is approximately 1.8 m and all metabolic estimates returned by each method were converted to volumetric rates by dividing by the depth. Each comparison also evaluated metabolic estimates using the observed dissolved oxygen time series and a detided time series using weighted regression</w:t>
+      </w:r>
+      <w:r>
+        <w:t xml:space="preserve"> </w:t>
+      </w:r>
+      <w:r>
+        <w:t xml:space="preserve">(Beck et al. 2015)</w:t>
+      </w:r>
+      <w:r>
+        <w:t xml:space="preserve">. The latter comparison provided an assessment of metabolic rates that are expected to be minimally influenced by tidal advection. All metabolic estimates were obtained using the default setting for each of the three methods, with an exception that the prior distribution for the reaeration coefficient (</w:t>
+      </w:r>
+      <m:oMath>
+        <m:r>
+          <m:t>K</m:t>
+        </m:r>
+      </m:oMath>
+      <w:r>
+        <w:t xml:space="preserve">) in BASEmetab was informed by results from the Odum output. Initial assessments indicated that unstable and inaccurate results are obtained from BASEmetab using an uninformed prior distribution for</w:t>
+      </w:r>
+      <w:r>
+        <w:t xml:space="preserve"> </w:t>
+      </w:r>
+      <m:oMath>
+        <m:r>
+          <m:t>K</m:t>
+        </m:r>
+      </m:oMath>
+      <w:r>
+        <w:t xml:space="preserve">. All other prior distributions for BASEmetab and EBASE were set as the software default. A one-day model optimization period was used for EBASE.</w:t>
+      </w:r>
+    </w:p>
+    <w:p>
+      <w:pPr>
+        <w:pStyle w:val="BodyText"/>
+      </w:pPr>
+      <w:r>
+        <w:t xml:space="preserve">The common set of metabolic parameters returned by the Odum, BASEmetab, and EBASE methods are net ecosystem metabolism, gross production, respiration, and gas exchange. Pairwise comparisons of the daily estimates returned by each method were evaluated using simple summary statistics including Pearson correlation coefficients and linear regression fits to evaluate potential biases in each method. For the latter analysis, differences in intercept suggested an overall bias in magnitude, where differences in slope suggested a bias that depended on relative value of each observation (e.g., bias may differ between lower or higher values). Comparisons were made for the whole year and by wet (June, July, August, September) or dry (all other months) season observations. Results were also assessed separately for estimates based on the observed or detided disssolved oxygen time series.</w:t>
       </w:r>
     </w:p>
     <w:p>
       <w:pPr>
         <w:numPr>
           <w:ilvl w:val="0"/>
-          <w:numId w:val="1003"/>
-        </w:numPr>
-        <w:pStyle w:val="Compact"/>
-      </w:pPr>
-      <w:r>
-        <w:t xml:space="preserve">Sensitivity analyses:</w:t>
-      </w:r>
-    </w:p>
-    <w:p>
-      <w:pPr>
-        <w:numPr>
-          <w:ilvl w:val="1"/>
           <w:numId w:val="1004"/>
         </w:numPr>
         <w:pStyle w:val="Compact"/>
       </w:pPr>
       <w:r>
-        <w:t xml:space="preserve">optimization length</w:t>
+        <w:t xml:space="preserve">Sensitivity analyses:</w:t>
       </w:r>
     </w:p>
     <w:p>
       <w:pPr>
         <w:numPr>
           <w:ilvl w:val="1"/>
+          <w:numId w:val="1005"/>
+        </w:numPr>
+        <w:pStyle w:val="Compact"/>
+      </w:pPr>
+      <w:r>
+        <w:t xml:space="preserve">optimization length</w:t>
+      </w:r>
+    </w:p>
+    <w:p>
+      <w:pPr>
+        <w:numPr>
+          <w:ilvl w:val="1"/>
+          <w:numId w:val="1005"/>
+        </w:numPr>
+        <w:pStyle w:val="Compact"/>
+      </w:pPr>
+      <w:r>
+        <w:t xml:space="preserve">priors</w:t>
+      </w:r>
+    </w:p>
+    <w:p>
+      <w:pPr>
+        <w:numPr>
+          <w:ilvl w:val="0"/>
           <w:numId w:val="1004"/>
         </w:numPr>
         <w:pStyle w:val="Compact"/>
       </w:pPr>
       <w:r>
-        <w:t xml:space="preserve">priors</w:t>
-      </w:r>
-    </w:p>
-    <w:p>
-      <w:pPr>
-        <w:numPr>
-          <w:ilvl w:val="0"/>
-          <w:numId w:val="1003"/>
-        </w:numPr>
-        <w:pStyle w:val="Compact"/>
-      </w:pPr>
-      <w:r>
         <w:t xml:space="preserve">Application to representative NERR sites</w:t>
       </w:r>
     </w:p>
@@ -391,7 +618,7 @@
       </w:r>
     </w:p>
     <w:bookmarkEnd w:id="27"/>
-    <w:bookmarkStart w:id="28" w:name="figures"/>
+    <w:bookmarkStart w:id="32" w:name="figures"/>
     <w:p>
       <w:pPr>
         <w:pStyle w:val="Heading2"/>
@@ -432,8 +659,157 @@
         <w:t xml:space="preserve">Figure 4: NERRS application</w:t>
       </w:r>
     </w:p>
-    <w:bookmarkEnd w:id="28"/>
-    <w:bookmarkStart w:id="29" w:name="tables"/>
+    <w:p>
+      <w:r>
+        <w:br w:type="page"/>
+      </w:r>
+    </w:p>
+    <w:tbl>
+      <w:tblPr>
+        <w:tblStyle w:val="Table"/>
+        <w:tblW w:type="pct" w:w="5000"/>
+        <w:tblLook w:firstRow="0" w:lastRow="0" w:firstColumn="0" w:lastColumn="0" w:noHBand="0" w:noVBand="0" w:val="0000"/>
+      </w:tblPr>
+      <w:tblGrid>
+        <w:gridCol w:w="7920"/>
+      </w:tblGrid>
+      <w:tr>
+        <w:tc>
+          <w:tcPr/>
+          <w:bookmarkStart w:id="31" w:name="fig-apacmp"/>
+          <w:p>
+            <w:pPr>
+              <w:pStyle w:val="Figure"/>
+              <w:jc w:val="center"/>
+            </w:pPr>
+            <w:r>
+              <w:drawing>
+                <wp:inline>
+                  <wp:extent cx="5943600" cy="6686550"/>
+                  <wp:effectExtent b="0" l="0" r="0" t="0"/>
+                  <wp:docPr descr="" title="" id="29" name="Picture"/>
+                  <a:graphic>
+                    <a:graphicData uri="http://schemas.openxmlformats.org/drawingml/2006/picture">
+                      <pic:pic>
+                        <pic:nvPicPr>
+                          <pic:cNvPr descr="figs/apacmp.png" id="30" name="Picture"/>
+                          <pic:cNvPicPr>
+                            <a:picLocks noChangeArrowheads="1" noChangeAspect="1"/>
+                          </pic:cNvPicPr>
+                        </pic:nvPicPr>
+                        <pic:blipFill>
+                          <a:blip r:embed="rId28"/>
+                          <a:stretch>
+                            <a:fillRect/>
+                          </a:stretch>
+                        </pic:blipFill>
+                        <pic:spPr bwMode="auto">
+                          <a:xfrm>
+                            <a:off x="0" y="0"/>
+                            <a:ext cx="5943600" cy="6686550"/>
+                          </a:xfrm>
+                          <a:prstGeom prst="rect">
+                            <a:avLst/>
+                          </a:prstGeom>
+                          <a:noFill/>
+                          <a:ln w="9525">
+                            <a:noFill/>
+                            <a:headEnd/>
+                            <a:tailEnd/>
+                          </a:ln>
+                        </pic:spPr>
+                      </pic:pic>
+                    </a:graphicData>
+                  </a:graphic>
+                </wp:inline>
+              </w:drawing>
+            </w:r>
+          </w:p>
+          <w:p>
+            <w:pPr>
+              <w:jc w:val="center"/>
+            </w:pPr>
+            <w:pPr>
+              <w:jc w:val="start"/>
+              <w:spacing w:before="200"/>
+              <w:pStyle w:val="ImageCaption"/>
+            </w:pPr>
+            <w:r>
+              <w:t xml:space="preserve">Figure 1: Comparisons of daily metabolic estimates from the Odum, BASEmetab, and EBASE methods for one year of continuous monitoring data at Apalachicola Bay. Results for net ecosystem metabolism (NEM), gross production (P), respiration (R), and gas exchange (D) are compared using the (a) observed and (b) detided dissolved oxygen time series as input to each model. All values are volumetric as mmol O</w:t>
+            </w:r>
+            <m:oMath>
+              <m:sSub>
+                <m:e>
+                  <m:r>
+                    <m:t>​</m:t>
+                  </m:r>
+                </m:e>
+                <m:sub>
+                  <m:r>
+                    <m:t>2</m:t>
+                  </m:r>
+                </m:sub>
+              </m:sSub>
+            </m:oMath>
+            <w:r>
+              <w:t xml:space="preserve"> </w:t>
+            </w:r>
+            <w:r>
+              <w:t xml:space="preserve">m</w:t>
+            </w:r>
+            <m:oMath>
+              <m:sSup>
+                <m:e>
+                  <m:r>
+                    <m:t>​</m:t>
+                  </m:r>
+                </m:e>
+                <m:sup>
+                  <m:r>
+                    <m:t>3</m:t>
+                  </m:r>
+                </m:sup>
+              </m:sSup>
+            </m:oMath>
+            <w:r>
+              <w:t xml:space="preserve"> </w:t>
+            </w:r>
+            <w:r>
+              <w:t xml:space="preserve">d</w:t>
+            </w:r>
+            <m:oMath>
+              <m:sSup>
+                <m:e>
+                  <m:r>
+                    <m:t>​</m:t>
+                  </m:r>
+                </m:e>
+                <m:sup>
+                  <m:r>
+                    <m:rPr>
+                      <m:sty m:val="p"/>
+                    </m:rPr>
+                    <m:t>−</m:t>
+                  </m:r>
+                  <m:r>
+                    <m:t>1</m:t>
+                  </m:r>
+                </m:sup>
+              </m:sSup>
+            </m:oMath>
+            <w:r>
+              <w:t xml:space="preserve"> </w:t>
+            </w:r>
+            <w:r>
+              <w:t xml:space="preserve">and are grouped by the dry or wet season. Lines show the 1:1 comparison and the the Pearson correlation values are shown in parentheses for each facet title.</w:t>
+            </w:r>
+          </w:p>
+          <w:bookmarkEnd w:id="31"/>
+        </w:tc>
+      </w:tr>
+    </w:tbl>
+    <w:bookmarkEnd w:id="32"/>
+    <w:bookmarkStart w:id="33" w:name="tables"/>
     <w:p>
       <w:pPr>
         <w:pStyle w:val="Heading2"/>
@@ -474,8 +850,8 @@
         <w:t xml:space="preserve">Table 4: Key parameters form NERRS application</w:t>
       </w:r>
     </w:p>
-    <w:bookmarkEnd w:id="29"/>
-    <w:bookmarkStart w:id="33" w:name="references"/>
+    <w:bookmarkEnd w:id="33"/>
+    <w:bookmarkStart w:id="39" w:name="references"/>
     <w:p>
       <w:pPr>
         <w:pStyle w:val="Heading2"/>
@@ -484,47 +860,14 @@
         <w:t xml:space="preserve">References</w:t>
       </w:r>
     </w:p>
-    <w:bookmarkStart w:id="32" w:name="refs"/>
-    <w:bookmarkStart w:id="31" w:name="ref-Grace15"/>
+    <w:bookmarkStart w:id="38" w:name="refs"/>
+    <w:bookmarkStart w:id="35" w:name="ref-Beck15"/>
     <w:p>
       <w:pPr>
         <w:pStyle w:val="Bibliography"/>
       </w:pPr>
       <w:r>
-        <w:t xml:space="preserve">Grace, M. R., D. P. Giling, S. Hladyz, V. Caron, R. M. Thompson, and R. Mac Nally. 2015. Fast processing of diel oxygen curves: Estimating stream metabolism with</w:t>
-      </w:r>
-      <w:r>
-        <w:t xml:space="preserve"> </w:t>
-      </w:r>
-      <w:r>
-        <w:t xml:space="preserve">BAS</w:t>
-      </w:r>
-      <w:r>
-        <w:t xml:space="preserve">e (</w:t>
-      </w:r>
-      <w:r>
-        <w:t xml:space="preserve">BA</w:t>
-      </w:r>
-      <w:r>
-        <w:t xml:space="preserve">yesian</w:t>
-      </w:r>
-      <w:r>
-        <w:t xml:space="preserve"> </w:t>
-      </w:r>
-      <w:r>
-        <w:t xml:space="preserve">S</w:t>
-      </w:r>
-      <w:r>
-        <w:t xml:space="preserve">ingle-station</w:t>
-      </w:r>
-      <w:r>
-        <w:t xml:space="preserve"> </w:t>
-      </w:r>
-      <w:r>
-        <w:t xml:space="preserve">E</w:t>
-      </w:r>
-      <w:r>
-        <w:t xml:space="preserve">stimation). Limnology and Oceanography: Methods</w:t>
+        <w:t xml:space="preserve">Beck, M. W., J. D. Hagy III, and M. C. Murrell. 2015. Improving estimates of ecosystem metabolism by reducing effects of tidal advection on dissolved oxygen time series. Limnology and Oceanography: Methods</w:t>
       </w:r>
       <w:r>
         <w:t xml:space="preserve"> </w:t>
@@ -537,9 +880,73 @@
         <w:t xml:space="preserve">13</w:t>
       </w:r>
       <w:r>
+        <w:t xml:space="preserve">: 731–745. doi:</w:t>
+      </w:r>
+      <w:hyperlink r:id="rId34">
+        <w:r>
+          <w:rPr>
+            <w:rStyle w:val="Hyperlink"/>
+          </w:rPr>
+          <w:t xml:space="preserve">10.1002/lom3.10062</w:t>
+        </w:r>
+      </w:hyperlink>
+    </w:p>
+    <w:bookmarkEnd w:id="35"/>
+    <w:bookmarkStart w:id="37" w:name="ref-Grace15"/>
+    <w:p>
+      <w:pPr>
+        <w:pStyle w:val="Bibliography"/>
+      </w:pPr>
+      <w:r>
+        <w:t xml:space="preserve">Grace, M. R., D. P. Giling, S. Hladyz, V. Caron, R. M. Thompson, and R. Mac Nally. 2015. Fast processing of diel oxygen curves: Estimating stream metabolism with</w:t>
+      </w:r>
+      <w:r>
+        <w:t xml:space="preserve"> </w:t>
+      </w:r>
+      <w:r>
+        <w:t xml:space="preserve">BAS</w:t>
+      </w:r>
+      <w:r>
+        <w:t xml:space="preserve">e (</w:t>
+      </w:r>
+      <w:r>
+        <w:t xml:space="preserve">BA</w:t>
+      </w:r>
+      <w:r>
+        <w:t xml:space="preserve">yesian</w:t>
+      </w:r>
+      <w:r>
+        <w:t xml:space="preserve"> </w:t>
+      </w:r>
+      <w:r>
+        <w:t xml:space="preserve">S</w:t>
+      </w:r>
+      <w:r>
+        <w:t xml:space="preserve">ingle-station</w:t>
+      </w:r>
+      <w:r>
+        <w:t xml:space="preserve"> </w:t>
+      </w:r>
+      <w:r>
+        <w:t xml:space="preserve">E</w:t>
+      </w:r>
+      <w:r>
+        <w:t xml:space="preserve">stimation). Limnology and Oceanography: Methods</w:t>
+      </w:r>
+      <w:r>
+        <w:t xml:space="preserve"> </w:t>
+      </w:r>
+      <w:r>
+        <w:rPr>
+          <w:bCs/>
+          <w:b/>
+        </w:rPr>
+        <w:t xml:space="preserve">13</w:t>
+      </w:r>
+      <w:r>
         <w:t xml:space="preserve">: 103–114. doi:</w:t>
       </w:r>
-      <w:hyperlink r:id="rId30">
+      <w:hyperlink r:id="rId36">
         <w:r>
           <w:rPr>
             <w:rStyle w:val="Hyperlink"/>
@@ -548,9 +955,9 @@
         </w:r>
       </w:hyperlink>
     </w:p>
-    <w:bookmarkEnd w:id="31"/>
-    <w:bookmarkEnd w:id="32"/>
-    <w:bookmarkEnd w:id="33"/>
+    <w:bookmarkEnd w:id="37"/>
+    <w:bookmarkEnd w:id="38"/>
+    <w:bookmarkEnd w:id="39"/>
     <w:sectPr>
       <w:footerReference r:id="rId9" w:type="default"/>
       <w:pgSz w:h="15840" w:w="12240"/>
@@ -1332,6 +1739,9 @@
     <w:abstractNumId w:val="991"/>
   </w:num>
   <w:num w:numId="1004">
+    <w:abstractNumId w:val="991"/>
+  </w:num>
+  <w:num w:numId="1005">
     <w:abstractNumId w:val="991"/>
   </w:num>
 </w:numbering>

</xml_diff>

<commit_message>
working on summary table for apacmp
</commit_message>
<xml_diff>
--- a/manu-draft.docx
+++ b/manu-draft.docx
@@ -314,7 +314,7 @@
       <w:r>
         <w:t xml:space="preserve"> </w:t>
       </w:r>
-      <w:hyperlink w:anchor="fig-apacmp">
+      <w:hyperlink w:anchor="fig-apacmpfig">
         <w:r>
           <w:rPr>
             <w:rStyle w:val="Hyperlink"/>
@@ -328,7 +328,7 @@
         <w:pStyle w:val="FirstParagraph"/>
       </w:pPr>
       <w:r>
-        <w:t xml:space="preserve">Metabolic estimates from EBASE were compared to those from existing methods to benchmark EBASE and evaluate potential differences from alternative model formulations used by each approach. An approximate one year continuous time series from Apalachicola Bay, Florida was provided as input to each method. The input data were 2012 observations from February 22nd to December 19th at the Cat Point water quality monitoring station (29.7021</w:t>
+        <w:t xml:space="preserve">Metabolic estimates from EBASE were compared to those from existing methods to benchmark and evaluate potential differences from alternative model formulations used by each approach. An approximate one year continuous time series from Apalachicola Bay, Florida was provided as input to each method. The input data were 2012 observations from February 22nd to December 19th at the Cat Point water quality monitoring station (29.7021</w:t>
       </w:r>
       <m:oMath>
         <m:sSup>
@@ -536,7 +536,7 @@
         <w:pStyle w:val="BodyText"/>
       </w:pPr>
       <w:r>
-        <w:t xml:space="preserve">The common set of metabolic parameters returned by the Odum, BASEmetab, and EBASE methods are net ecosystem metabolism, gross production, respiration, and gas exchange. Pairwise comparisons of the daily estimates returned by each method were evaluated using simple summary statistics including Pearson correlation coefficients and linear regression fits to evaluate potential biases in each method. For the latter analysis, differences in intercept suggested an overall bias in magnitude, where differences in slope suggested a bias that depended on relative value of each observation (e.g., bias may differ between lower or higher values). Comparisons were made for the whole year and by wet (June, July, August, September) or dry (all other months) season observations. Results were also assessed separately for estimates based on the observed or detided disssolved oxygen time series.</w:t>
+        <w:t xml:space="preserve">The common set of metabolic parameters returned by the Odum, BASEmetab, and EBASE methods are net ecosystem metabolism, gross production, respiration, and gas exchange. Pairwise comparisons of the daily estimates returned by each method were evaluated using simple summary statistics including Pearson correlation coefficients and linear regression fits to evaluate potential biases in each method. For the latter analysis, differences in intercept suggested an overall bias in magnitude, whereas the slope was further tested to determine if the estimate was significantly different than one, suggesting a bias that depended on relative value of each observation (e.g., bias may differ between lower or higher values). Comparisons were made for the whole year and by wet (June, July, August, September) or dry (all other months) season observations. Results were also assessed separately for estimates based on the observed or detided disssolved oxygen time series.</w:t>
       </w:r>
     </w:p>
     <w:p>
@@ -676,7 +676,7 @@
       <w:tr>
         <w:tc>
           <w:tcPr/>
-          <w:bookmarkStart w:id="31" w:name="fig-apacmp"/>
+          <w:bookmarkStart w:id="31" w:name="fig-apacmpfig"/>
           <w:p>
             <w:pPr>
               <w:pStyle w:val="Figure"/>
@@ -692,7 +692,7 @@
                     <a:graphicData uri="http://schemas.openxmlformats.org/drawingml/2006/picture">
                       <pic:pic>
                         <pic:nvPicPr>
-                          <pic:cNvPr descr="figs/apacmp.png" id="30" name="Picture"/>
+                          <pic:cNvPr descr="figs/apacmpfig.png" id="30" name="Picture"/>
                           <pic:cNvPicPr>
                             <a:picLocks noChangeArrowheads="1" noChangeAspect="1"/>
                           </pic:cNvPicPr>
@@ -801,7 +801,7 @@
               <w:t xml:space="preserve"> </w:t>
             </w:r>
             <w:r>
-              <w:t xml:space="preserve">and are grouped by the dry or wet season. Lines show the 1:1 comparison and the the Pearson correlation values are shown in parentheses for each facet title.</w:t>
+              <w:t xml:space="preserve">and are grouped by the dry or wet season. Black lines show the 1:1 comparison, the blue line shows the linea regression fit, and the Pearson correlation values are shown in parentheses for each facet title.</w:t>
             </w:r>
           </w:p>
           <w:bookmarkEnd w:id="31"/>
@@ -848,6 +848,11 @@
       </w:pPr>
       <w:r>
         <w:t xml:space="preserve">Table 4: Key parameters form NERRS application</w:t>
+      </w:r>
+    </w:p>
+    <w:p>
+      <w:r>
+        <w:br w:type="page"/>
       </w:r>
     </w:p>
     <w:bookmarkEnd w:id="33"/>

</xml_diff>

<commit_message>
working on sensitivity analysis text
</commit_message>
<xml_diff>
--- a/manu-draft.docx
+++ b/manu-draft.docx
@@ -279,13 +279,22 @@
       </w:r>
     </w:p>
     <w:bookmarkEnd w:id="23"/>
-    <w:bookmarkStart w:id="24" w:name="assessment"/>
+    <w:bookmarkStart w:id="28" w:name="assessment"/>
     <w:p>
       <w:pPr>
         <w:pStyle w:val="Heading2"/>
       </w:pPr>
       <w:r>
         <w:t xml:space="preserve">3 Assessment</w:t>
+      </w:r>
+    </w:p>
+    <w:bookmarkStart w:id="24" w:name="X0d02bab476da195afb173dba74198ce7a19589a"/>
+    <w:p>
+      <w:pPr>
+        <w:pStyle w:val="Heading3"/>
+      </w:pPr>
+      <w:r>
+        <w:t xml:space="preserve">3.1 EBASE comparison with modelled observations</w:t>
       </w:r>
     </w:p>
     <w:p>
@@ -300,28 +309,15 @@
         <w:t xml:space="preserve">Comparison with Odum and BASEmetab: Fwoxy Appalachicola</w:t>
       </w:r>
     </w:p>
+    <w:bookmarkEnd w:id="24"/>
+    <w:bookmarkStart w:id="25" w:name="ebase-comparison-with-real-observations"/>
     <w:p>
       <w:pPr>
-        <w:numPr>
-          <w:ilvl w:val="0"/>
-          <w:numId w:val="1003"/>
-        </w:numPr>
-        <w:pStyle w:val="Compact"/>
+        <w:pStyle w:val="Heading3"/>
       </w:pPr>
       <w:r>
-        <w:t xml:space="preserve">Comparison with Odum and BASemetab: Apalachicola,</w:t>
-      </w:r>
-      <w:r>
-        <w:t xml:space="preserve"> </w:t>
-      </w:r>
-      <w:hyperlink w:anchor="fig-apacmpfig">
-        <w:r>
-          <w:rPr>
-            <w:rStyle w:val="Hyperlink"/>
-          </w:rPr>
-          <w:t xml:space="preserve">Figure 1</w:t>
-        </w:r>
-      </w:hyperlink>
+        <w:t xml:space="preserve">3.2 EBASE comparison with real observations</w:t>
+      </w:r>
     </w:p>
     <w:p>
       <w:pPr>
@@ -420,7 +416,7 @@
         <w:t xml:space="preserve"> </w:t>
       </w:r>
       <w:r>
-        <w:t xml:space="preserve">W, ~10km from Cat Point) were combined with the water quality data at the same time step and included air temperature (C), wind speed (m/s), PAR (mmol/m</w:t>
+        <w:t xml:space="preserve">W, ~10km north of Cat Point) were combined with the water quality data at the same time step and included air temperature (C), wind speed (m/s), PAR (mmol/m</w:t>
       </w:r>
       <m:oMath>
         <m:sSup>
@@ -500,16 +496,93 @@
         </m:sSup>
       </m:oMath>
       <w:r>
-        <w:t xml:space="preserve">). Water column depth at Cat Point is approximately 1.8 m and all metabolic estimates returned by each method were converted to volumetric rates by dividing by the depth. Each comparison also evaluated metabolic estimates using the observed dissolved oxygen time series and a detided time series using weighted regression</w:t>
-      </w:r>
+        <w:t xml:space="preserve">). Water column depth at Cat Point is approximately 1.8 m and all daily metabolic estimates returned by each method were converted to volumetric rates by dividing by the depth (</w:t>
+      </w:r>
+      <m:oMath>
+        <m:r>
+          <m:t>μ</m:t>
+        </m:r>
+      </m:oMath>
+      <w:r>
+        <w:t xml:space="preserve">mol O</w:t>
+      </w:r>
+      <m:oMath>
+        <m:sSub>
+          <m:e>
+            <m:r>
+              <m:t>​</m:t>
+            </m:r>
+          </m:e>
+          <m:sub>
+            <m:r>
+              <m:t>2</m:t>
+            </m:r>
+          </m:sub>
+        </m:sSub>
+      </m:oMath>
       <w:r>
         <w:t xml:space="preserve"> </w:t>
       </w:r>
       <w:r>
+        <w:t xml:space="preserve">m</w:t>
+      </w:r>
+      <m:oMath>
+        <m:sSup>
+          <m:e>
+            <m:r>
+              <m:t>​</m:t>
+            </m:r>
+          </m:e>
+          <m:sup>
+            <m:r>
+              <m:rPr>
+                <m:sty m:val="p"/>
+              </m:rPr>
+              <m:t>−</m:t>
+            </m:r>
+            <m:r>
+              <m:t>3</m:t>
+            </m:r>
+          </m:sup>
+        </m:sSup>
+      </m:oMath>
+      <w:r>
+        <w:t xml:space="preserve"> </w:t>
+      </w:r>
+      <w:r>
+        <w:t xml:space="preserve">d</w:t>
+      </w:r>
+      <m:oMath>
+        <m:sSup>
+          <m:e>
+            <m:r>
+              <m:t>​</m:t>
+            </m:r>
+          </m:e>
+          <m:sup>
+            <m:r>
+              <m:rPr>
+                <m:sty m:val="p"/>
+              </m:rPr>
+              <m:t>−</m:t>
+            </m:r>
+            <m:r>
+              <m:t>1</m:t>
+            </m:r>
+          </m:sup>
+        </m:sSup>
+      </m:oMath>
+      <w:r>
+        <w:t xml:space="preserve">). Each comparison also evaluated metabolic estimates using the observed dissolved oxygen time series and a detided time series using weighted regression</w:t>
+      </w:r>
+      <w:r>
+        <w:t xml:space="preserve"> </w:t>
+      </w:r>
+      <w:r>
         <w:t xml:space="preserve">(Beck et al. 2015)</w:t>
       </w:r>
       <w:r>
-        <w:t xml:space="preserve">. The latter comparison provided an assessment of metabolic rates that are expected to be minimally influenced by tidal advection. All metabolic estimates were obtained using the default setting for each of the three methods, with an exception that the prior distribution for the reaeration coefficient (</w:t>
+        <w:t xml:space="preserve">. The latter comparison provided an assessment of metabolic rates that are expected to be minimally influenced by tidal advection. All metabolic estimates were obtained using the default settings for each of the three methods, with an exception that the prior distribution for the reaeration coefficient (</w:t>
       </w:r>
       <m:oMath>
         <m:r>
@@ -541,54 +614,420 @@
     </w:p>
     <w:p>
       <w:pPr>
-        <w:numPr>
-          <w:ilvl w:val="0"/>
-          <w:numId w:val="1004"/>
-        </w:numPr>
-        <w:pStyle w:val="Compact"/>
+        <w:pStyle w:val="BodyText"/>
       </w:pPr>
-      <w:r>
-        <w:t xml:space="preserve">Sensitivity analyses:</w:t>
+      <w:hyperlink w:anchor="fig-apacmpfig">
+        <w:r>
+          <w:rPr>
+            <w:rStyle w:val="Hyperlink"/>
+          </w:rPr>
+          <w:t xml:space="preserve">Figure 1</w:t>
+        </w:r>
+      </w:hyperlink>
+      <w:r>
+        <w:t xml:space="preserve"> </w:t>
+      </w:r>
+      <w:r>
+        <w:t xml:space="preserve">and Table</w:t>
+      </w:r>
+      <w:r>
+        <w:t xml:space="preserve"> </w:t>
+      </w:r>
+      <w:r xmlns:w="http://schemas.openxmlformats.org/wordprocessingml/2006/main" xmlns:wp="http://schemas.openxmlformats.org/drawingml/2006/wordprocessingDrawing" xmlns:r="http://schemas.openxmlformats.org/officeDocument/2006/relationships" xmlns:w14="http://schemas.microsoft.com/office/word/2010/wordml">
+        <w:rPr/>
+        <w:fldChar w:fldCharType="begin" w:dirty="true"/>
+      </w:r>
+      <w:r xmlns:w="http://schemas.openxmlformats.org/wordprocessingml/2006/main" xmlns:wp="http://schemas.openxmlformats.org/drawingml/2006/wordprocessingDrawing" xmlns:r="http://schemas.openxmlformats.org/officeDocument/2006/relationships" xmlns:w14="http://schemas.microsoft.com/office/word/2010/wordml">
+        <w:rPr/>
+        <w:instrText xml:space="preserve" w:dirty="true"> REF apacmptab \h </w:instrText>
+      </w:r>
+      <w:r xmlns:w="http://schemas.openxmlformats.org/wordprocessingml/2006/main" xmlns:wp="http://schemas.openxmlformats.org/drawingml/2006/wordprocessingDrawing" xmlns:r="http://schemas.openxmlformats.org/officeDocument/2006/relationships" xmlns:w14="http://schemas.microsoft.com/office/word/2010/wordml">
+        <w:rPr/>
+        <w:fldChar w:fldCharType="end" w:dirty="true"/>
+      </w:r>
+      <w:r>
+        <w:t xml:space="preserve"> </w:t>
+      </w:r>
+      <w:r>
+        <w:t xml:space="preserve">provide a comparison of the EBASE metabolic estimates with those from the Odum and BASmetab methods.</w:t>
+      </w:r>
+    </w:p>
+    <w:bookmarkEnd w:id="25"/>
+    <w:bookmarkStart w:id="26" w:name="sensitivity-analyses"/>
+    <w:p>
+      <w:pPr>
+        <w:pStyle w:val="Heading3"/>
+      </w:pPr>
+      <w:r>
+        <w:t xml:space="preserve">3.3 Sensitivity analyses</w:t>
       </w:r>
     </w:p>
     <w:p>
       <w:pPr>
-        <w:numPr>
-          <w:ilvl w:val="1"/>
-          <w:numId w:val="1005"/>
-        </w:numPr>
-        <w:pStyle w:val="Compact"/>
+        <w:pStyle w:val="FirstParagraph"/>
       </w:pPr>
       <w:r>
-        <w:t xml:space="preserve">optimization length</w:t>
+        <w:t xml:space="preserve">Several configurations of the EBASE model can influence how the metabolic rates are estimated. A simulated time series with known values for the</w:t>
+      </w:r>
+      <w:r>
+        <w:t xml:space="preserve"> </w:t>
+      </w:r>
+      <m:oMath>
+        <m:r>
+          <m:t>a</m:t>
+        </m:r>
+      </m:oMath>
+      <w:r>
+        <w:t xml:space="preserve">,</w:t>
+      </w:r>
+      <w:r>
+        <w:t xml:space="preserve"> </w:t>
+      </w:r>
+      <m:oMath>
+        <m:r>
+          <m:t>r</m:t>
+        </m:r>
+      </m:oMath>
+      <w:r>
+        <w:t xml:space="preserve">, and</w:t>
+      </w:r>
+      <w:r>
+        <w:t xml:space="preserve"> </w:t>
+      </w:r>
+      <m:oMath>
+        <m:r>
+          <m:t>b</m:t>
+        </m:r>
+      </m:oMath>
+      <w:r>
+        <w:t xml:space="preserve"> </w:t>
+      </w:r>
+      <w:r>
+        <w:t xml:space="preserve">parameters that are returned by EBASE was used to determine if 1) EBASE estimates similar values, and 2) how the estimated values change with different model configurations. Two types of sensitivity analyses were conducted to evaluate changes in the parameters returned by EBASE, where in all cases, the parameters were compared to the known values in the simulated time series. First, parameter estimates were compared to the known values after changing characteristics of their prior distributions. Second, parameter estimates were compared using a model period of optimization for one day and one week of observations. Details of these analyses are as follows.</w:t>
       </w:r>
     </w:p>
     <w:p>
       <w:pPr>
-        <w:numPr>
-          <w:ilvl w:val="1"/>
-          <w:numId w:val="1005"/>
-        </w:numPr>
-        <w:pStyle w:val="Compact"/>
+        <w:pStyle w:val="BodyText"/>
       </w:pPr>
       <w:r>
-        <w:t xml:space="preserve">priors</w:t>
+        <w:t xml:space="preserve">The standard prior distributions for the EBASE parameters follow normal distributions with defined means and standard deviations. The sensitivity analysis evaluated changes in the distributions by varying the standard deviations from small to large to test the effect of more or less constrained ranges, respectively, on the priors. For each parameter, low, medium, and high values for the standard deviation were assessed as 10%, 100%, and 1000% of the default value. Each unique combination of low, medium, and high values for the standard deviation of each parameter were evaluated, creating 3</w:t>
+      </w:r>
+      <m:oMath>
+        <m:sSup>
+          <m:e>
+            <m:r>
+              <m:t>​</m:t>
+            </m:r>
+          </m:e>
+          <m:sup>
+            <m:r>
+              <m:t>3</m:t>
+            </m:r>
+          </m:sup>
+        </m:sSup>
+      </m:oMath>
+      <w:r>
+        <w:t xml:space="preserve"> </w:t>
+      </w:r>
+      <w:r>
+        <w:t xml:space="preserve">= 27 different combinations of prior distributions that were used with the simulated time series in EBASE. Because initial assessments indicated that all parameter estimates were especially sensitive to changes in the prior distribution for the</w:t>
+      </w:r>
+      <w:r>
+        <w:t xml:space="preserve"> </w:t>
+      </w:r>
+      <m:oMath>
+        <m:r>
+          <m:t>b</m:t>
+        </m:r>
+      </m:oMath>
+      <w:r>
+        <w:t xml:space="preserve"> </w:t>
+      </w:r>
+      <w:r>
+        <w:t xml:space="preserve">parameter, a second sensitivity analysis evaluated additional changes in both the mean and standard deviation of the prior for the</w:t>
+      </w:r>
+      <w:r>
+        <w:t xml:space="preserve"> </w:t>
+      </w:r>
+      <m:oMath>
+        <m:r>
+          <m:t>b</m:t>
+        </m:r>
+      </m:oMath>
+      <w:r>
+        <w:t xml:space="preserve"> </w:t>
+      </w:r>
+      <w:r>
+        <w:t xml:space="preserve">parameter. Changes in both the mean and standard deviation of the</w:t>
+      </w:r>
+      <w:r>
+        <w:t xml:space="preserve"> </w:t>
+      </w:r>
+      <m:oMath>
+        <m:r>
+          <m:t>b</m:t>
+        </m:r>
+      </m:oMath>
+      <w:r>
+        <w:t xml:space="preserve"> </w:t>
+      </w:r>
+      <w:r>
+        <w:t xml:space="preserve">prior were evaluated, where the mean was varied as 50%, 100%, and 200% (the upper limit) of the default and the standard deviation was varied as before. This resulted in 3</w:t>
+      </w:r>
+      <m:oMath>
+        <m:sSup>
+          <m:e>
+            <m:r>
+              <m:t>​</m:t>
+            </m:r>
+          </m:e>
+          <m:sup>
+            <m:r>
+              <m:t>2</m:t>
+            </m:r>
+          </m:sup>
+        </m:sSup>
+      </m:oMath>
+      <w:r>
+        <w:t xml:space="preserve"> </w:t>
+      </w:r>
+      <w:r>
+        <w:t xml:space="preserve">= 9 unique combinations of means and standard deviations for the</w:t>
+      </w:r>
+      <w:r>
+        <w:t xml:space="preserve"> </w:t>
+      </w:r>
+      <m:oMath>
+        <m:r>
+          <m:t>b</m:t>
+        </m:r>
+      </m:oMath>
+      <w:r>
+        <w:t xml:space="preserve"> </w:t>
+      </w:r>
+      <w:r>
+        <w:t xml:space="preserve">prior that were evaluated.</w:t>
       </w:r>
     </w:p>
     <w:p>
       <w:pPr>
-        <w:numPr>
-          <w:ilvl w:val="0"/>
-          <w:numId w:val="1004"/>
-        </w:numPr>
-        <w:pStyle w:val="Compact"/>
+        <w:pStyle w:val="BodyText"/>
       </w:pPr>
       <w:r>
-        <w:t xml:space="preserve">Application to representative NERR sites</w:t>
+        <w:t xml:space="preserve">The optimization period used for a time series determines how much data are used to estimate the three EBASE parameters (</w:t>
+      </w:r>
+      <m:oMath>
+        <m:r>
+          <m:t>a</m:t>
+        </m:r>
+      </m:oMath>
+      <w:r>
+        <w:t xml:space="preserve">,</w:t>
+      </w:r>
+      <w:r>
+        <w:t xml:space="preserve"> </w:t>
+      </w:r>
+      <m:oMath>
+        <m:r>
+          <m:t>r</m:t>
+        </m:r>
+      </m:oMath>
+      <w:r>
+        <w:t xml:space="preserve">, and</w:t>
+      </w:r>
+      <w:r>
+        <w:t xml:space="preserve"> </w:t>
+      </w:r>
+      <m:oMath>
+        <m:r>
+          <m:t>b</m:t>
+        </m:r>
+      </m:oMath>
+      <w:r>
+        <w:t xml:space="preserve">). Unlike BASEmetab, the EBASE software allows flexibility in the period of time used for optimization, with a minimum period of time being one day and a maximum period of being the length of the time series. For a chosen optimization period, a single estimate for</w:t>
+      </w:r>
+      <w:r>
+        <w:t xml:space="preserve"> </w:t>
+      </w:r>
+      <m:oMath>
+        <m:r>
+          <m:t>r</m:t>
+        </m:r>
+      </m:oMath>
+      <w:r>
+        <w:t xml:space="preserve"> </w:t>
+      </w:r>
+      <w:r>
+        <w:t xml:space="preserve">and</w:t>
+      </w:r>
+      <w:r>
+        <w:t xml:space="preserve"> </w:t>
+      </w:r>
+      <m:oMath>
+        <m:r>
+          <m:t>b</m:t>
+        </m:r>
+      </m:oMath>
+      <w:r>
+        <w:t xml:space="preserve"> </w:t>
+      </w:r>
+      <w:r>
+        <w:t xml:space="preserve">is returned by the model, whereas</w:t>
+      </w:r>
+      <w:r>
+        <w:t xml:space="preserve"> </w:t>
+      </w:r>
+      <m:oMath>
+        <m:r>
+          <m:t>n</m:t>
+        </m:r>
+      </m:oMath>
+      <w:r>
+        <w:t xml:space="preserve"> </w:t>
+      </w:r>
+      <w:r>
+        <w:t xml:space="preserve">number of observations in each optimization period are returned for the</w:t>
+      </w:r>
+      <w:r>
+        <w:t xml:space="preserve"> </w:t>
+      </w:r>
+      <m:oMath>
+        <m:r>
+          <m:t>a</m:t>
+        </m:r>
+      </m:oMath>
+      <w:r>
+        <w:t xml:space="preserve"> </w:t>
+      </w:r>
+      <w:r>
+        <w:t xml:space="preserve">parameter (e.g., 96 values for 24 hour time period if the samplign interval is 15 minutes). Short periods of observation may return unstable parameter estimates if forcing factors (e.g., wind, temperature) that affect estuarine biogeochemical rates occur at time scales longer the chosen period of optimization for EBASE. As such, potentially longer optimization periods may return more stable and robust estimates given that more data are used for parameter estimation. An optimization period of one day was compared to results using an optimization period of seven days for the simulated one-year time series. Each optimization period was evaluated for every unique combination of prior distributions, totaling 54 unique analyses for the assessment of changing standard deviations of all parameters and 18 unique analyses for the assessment of changing the mean and standard deviation of only the</w:t>
+      </w:r>
+      <w:r>
+        <w:t xml:space="preserve"> </w:t>
+      </w:r>
+      <m:oMath>
+        <m:r>
+          <m:t>b</m:t>
+        </m:r>
+      </m:oMath>
+      <w:r>
+        <w:t xml:space="preserve"> </w:t>
+      </w:r>
+      <w:r>
+        <w:t xml:space="preserve">parameter.</w:t>
       </w:r>
     </w:p>
-    <w:bookmarkEnd w:id="24"/>
-    <w:bookmarkStart w:id="25" w:name="discussion"/>
+    <w:p>
+      <w:pPr>
+        <w:pStyle w:val="BodyText"/>
+      </w:pPr>
+      <w:r>
+        <w:t xml:space="preserve">The metabolic estimates returned from each analysis were compared to the known values to determine which priors the model was most sensitive to and if the conclusions varied by optimization period. Estimates for the modeled dissolved oxygen, gross production, respiration (</w:t>
+      </w:r>
+      <m:oMath>
+        <m:r>
+          <m:t>r</m:t>
+        </m:r>
+      </m:oMath>
+      <w:r>
+        <w:t xml:space="preserve">), gas exchange (</w:t>
+      </w:r>
+      <m:oMath>
+        <m:r>
+          <m:t>D</m:t>
+        </m:r>
+      </m:oMath>
+      <w:r>
+        <w:t xml:space="preserve">), and</w:t>
+      </w:r>
+      <w:r>
+        <w:t xml:space="preserve"> </w:t>
+      </w:r>
+      <m:oMath>
+        <m:r>
+          <m:t>a</m:t>
+        </m:r>
+      </m:oMath>
+      <w:r>
+        <w:t xml:space="preserve"> </w:t>
+      </w:r>
+      <w:r>
+        <w:t xml:space="preserve">were compared to those from the simulated time series using coefficient of variation (</w:t>
+      </w:r>
+      <m:oMath>
+        <m:sSup>
+          <m:e>
+            <m:r>
+              <m:t>R</m:t>
+            </m:r>
+          </m:e>
+          <m:sup>
+            <m:r>
+              <m:t>2</m:t>
+            </m:r>
+          </m:sup>
+        </m:sSup>
+      </m:oMath>
+      <w:r>
+        <w:t xml:space="preserve">) and root mean square error (</w:t>
+      </w:r>
+      <m:oMath>
+        <m:r>
+          <m:t>R</m:t>
+        </m:r>
+        <m:r>
+          <m:t>M</m:t>
+        </m:r>
+        <m:r>
+          <m:t>S</m:t>
+        </m:r>
+        <m:r>
+          <m:t>E</m:t>
+        </m:r>
+      </m:oMath>
+      <w:r>
+        <w:t xml:space="preserve">) summaries of the 1:1 comparison of the estimated vs simulated values. For the one day optimization period, all parameter estimates returned at the time step of the input data (e.g.,</w:t>
+      </w:r>
+      <w:r>
+        <w:t xml:space="preserve"> </w:t>
+      </w:r>
+      <m:oMath>
+        <m:r>
+          <m:t>a</m:t>
+        </m:r>
+      </m:oMath>
+      <w:r>
+        <w:t xml:space="preserve">) were daily-averaged for comparison. For the seven day optimization period, all parameter estimates and those from the known time series were weekly-averaged. Estimates for the</w:t>
+      </w:r>
+      <w:r>
+        <w:t xml:space="preserve"> </w:t>
+      </w:r>
+      <m:oMath>
+        <m:r>
+          <m:t>b</m:t>
+        </m:r>
+      </m:oMath>
+      <w:r>
+        <w:t xml:space="preserve"> </w:t>
+      </w:r>
+      <w:r>
+        <w:t xml:space="preserve">parameter were evaluated only by visual comparison because a single value was used in the simulated time series, preventing the estimate of quantitative comparisons.</w:t>
+      </w:r>
+    </w:p>
+    <w:bookmarkEnd w:id="26"/>
+    <w:bookmarkStart w:id="27" w:name="application-to-represenatiave-nerr-sites"/>
+    <w:p>
+      <w:pPr>
+        <w:pStyle w:val="Heading3"/>
+      </w:pPr>
+      <w:r>
+        <w:t xml:space="preserve">3.4 Application to represenatiave NERR sites</w:t>
+      </w:r>
+    </w:p>
+    <w:bookmarkEnd w:id="27"/>
+    <w:bookmarkEnd w:id="28"/>
+    <w:bookmarkStart w:id="29" w:name="discussion"/>
     <w:p>
       <w:pPr>
         <w:pStyle w:val="Heading2"/>
@@ -597,8 +1036,8 @@
         <w:t xml:space="preserve">4 Discussion</w:t>
       </w:r>
     </w:p>
-    <w:bookmarkEnd w:id="25"/>
-    <w:bookmarkStart w:id="26" w:name="comments-and-recommendations"/>
+    <w:bookmarkEnd w:id="29"/>
+    <w:bookmarkStart w:id="30" w:name="comments-and-recommendations"/>
     <w:p>
       <w:pPr>
         <w:pStyle w:val="Heading2"/>
@@ -607,8 +1046,8 @@
         <w:t xml:space="preserve">5 Comments and Recommendations</w:t>
       </w:r>
     </w:p>
-    <w:bookmarkEnd w:id="26"/>
-    <w:bookmarkStart w:id="27" w:name="acknowledgments"/>
+    <w:bookmarkEnd w:id="30"/>
+    <w:bookmarkStart w:id="31" w:name="acknowledgments"/>
     <w:p>
       <w:pPr>
         <w:pStyle w:val="Heading2"/>
@@ -617,8 +1056,8 @@
         <w:t xml:space="preserve">Acknowledgments</w:t>
       </w:r>
     </w:p>
-    <w:bookmarkEnd w:id="27"/>
-    <w:bookmarkStart w:id="32" w:name="figures"/>
+    <w:bookmarkEnd w:id="31"/>
+    <w:bookmarkStart w:id="36" w:name="figures"/>
     <w:p>
       <w:pPr>
         <w:pStyle w:val="Heading2"/>
@@ -676,7 +1115,7 @@
       <w:tr>
         <w:tc>
           <w:tcPr/>
-          <w:bookmarkStart w:id="31" w:name="fig-apacmpfig"/>
+          <w:bookmarkStart w:id="35" w:name="fig-apacmpfig"/>
           <w:p>
             <w:pPr>
               <w:pStyle w:val="Figure"/>
@@ -687,18 +1126,18 @@
                 <wp:inline>
                   <wp:extent cx="5943600" cy="6686550"/>
                   <wp:effectExtent b="0" l="0" r="0" t="0"/>
-                  <wp:docPr descr="" title="" id="29" name="Picture"/>
+                  <wp:docPr descr="" title="" id="33" name="Picture"/>
                   <a:graphic>
                     <a:graphicData uri="http://schemas.openxmlformats.org/drawingml/2006/picture">
                       <pic:pic>
                         <pic:nvPicPr>
-                          <pic:cNvPr descr="figs/apacmpfig.png" id="30" name="Picture"/>
+                          <pic:cNvPr descr="figs/apacmpfig.png" id="34" name="Picture"/>
                           <pic:cNvPicPr>
                             <a:picLocks noChangeArrowheads="1" noChangeAspect="1"/>
                           </pic:cNvPicPr>
                         </pic:nvPicPr>
                         <pic:blipFill>
-                          <a:blip r:embed="rId28"/>
+                          <a:blip r:embed="rId32"/>
                           <a:stretch>
                             <a:fillRect/>
                           </a:stretch>
@@ -804,12 +1243,12 @@
               <w:t xml:space="preserve">and are grouped by the dry or wet season. Black lines show the 1:1 comparison, the blue line shows the linea regression fit, and the Pearson correlation values are shown in parentheses for each facet title.</w:t>
             </w:r>
           </w:p>
-          <w:bookmarkEnd w:id="31"/>
+          <w:bookmarkEnd w:id="35"/>
         </w:tc>
       </w:tr>
     </w:tbl>
-    <w:bookmarkEnd w:id="32"/>
-    <w:bookmarkStart w:id="33" w:name="tables"/>
+    <w:bookmarkEnd w:id="36"/>
+    <w:bookmarkStart w:id="37" w:name="tables"/>
     <w:p>
       <w:pPr>
         <w:pStyle w:val="Heading2"/>
@@ -853,29 +1292,6 @@
     <w:p>
       <w:r>
         <w:br w:type="page"/>
-      </w:r>
-    </w:p>
-    <w:p>
-      <w:pPr>
-        <w:pStyle w:val="BodyText"/>
-      </w:pPr>
-      <w:r>
-        <w:t xml:space="preserve">Table</w:t>
-      </w:r>
-      <w:r>
-        <w:t xml:space="preserve"> </w:t>
-      </w:r>
-      <w:r xmlns:w="http://schemas.openxmlformats.org/wordprocessingml/2006/main" xmlns:wp="http://schemas.openxmlformats.org/drawingml/2006/wordprocessingDrawing" xmlns:r="http://schemas.openxmlformats.org/officeDocument/2006/relationships" xmlns:w14="http://schemas.microsoft.com/office/word/2010/wordml">
-        <w:rPr/>
-        <w:fldChar w:fldCharType="begin" w:dirty="true"/>
-      </w:r>
-      <w:r xmlns:w="http://schemas.openxmlformats.org/wordprocessingml/2006/main" xmlns:wp="http://schemas.openxmlformats.org/drawingml/2006/wordprocessingDrawing" xmlns:r="http://schemas.openxmlformats.org/officeDocument/2006/relationships" xmlns:w14="http://schemas.microsoft.com/office/word/2010/wordml">
-        <w:rPr/>
-        <w:instrText xml:space="preserve" w:dirty="true"> REF apacmptab \h </w:instrText>
-      </w:r>
-      <w:r xmlns:w="http://schemas.openxmlformats.org/wordprocessingml/2006/main" xmlns:wp="http://schemas.openxmlformats.org/drawingml/2006/wordprocessingDrawing" xmlns:r="http://schemas.openxmlformats.org/officeDocument/2006/relationships" xmlns:w14="http://schemas.microsoft.com/office/word/2010/wordml">
-        <w:rPr/>
-        <w:fldChar w:fldCharType="end" w:dirty="true"/>
       </w:r>
     </w:p>
     <w:p xmlns:w="http://schemas.openxmlformats.org/wordprocessingml/2006/main" xmlns:wp="http://schemas.openxmlformats.org/drawingml/2006/wordprocessingDrawing" xmlns:r="http://schemas.openxmlformats.org/officeDocument/2006/relationships" xmlns:w14="http://schemas.microsoft.com/office/word/2010/wordml">
@@ -891,7 +1307,7 @@
         </w:rPr>
         <w:t xml:space="preserve">Table </w:t>
       </w:r>
-      <w:bookmarkStart w:id="db24e33d-8013-48e9-9d42-aa0da7ff04f2" w:name="apacmptab"/>
+      <w:bookmarkStart w:id="bf32feb5-2ce5-4f80-86d1-7a4d72f12aed" w:name="apacmptab"/>
       <w:r xmlns:w="http://schemas.openxmlformats.org/wordprocessingml/2006/main" xmlns:wp="http://schemas.openxmlformats.org/drawingml/2006/wordprocessingDrawing" xmlns:r="http://schemas.openxmlformats.org/officeDocument/2006/relationships" xmlns:w14="http://schemas.microsoft.com/office/word/2010/wordml">
         <w:rPr>
           <w:rFonts/>
@@ -913,7 +1329,7 @@
         </w:rPr>
         <w:fldChar w:fldCharType="end" w:dirty="true"/>
       </w:r>
-      <w:bookmarkEnd w:id="db24e33d-8013-48e9-9d42-aa0da7ff04f2"/>
+      <w:bookmarkEnd w:id="bf32feb5-2ce5-4f80-86d1-7a4d72f12aed"/>
       <w:r>
         <w:rPr>
           <w:rFonts/>
@@ -6945,8 +7361,8 @@
         </w:tc>
       </w:tr>
     </w:tbl>
-    <w:bookmarkEnd w:id="33"/>
-    <w:bookmarkStart w:id="39" w:name="references"/>
+    <w:bookmarkEnd w:id="37"/>
+    <w:bookmarkStart w:id="43" w:name="references"/>
     <w:p>
       <w:pPr>
         <w:pStyle w:val="Heading2"/>
@@ -6955,8 +7371,8 @@
         <w:t xml:space="preserve">References</w:t>
       </w:r>
     </w:p>
-    <w:bookmarkStart w:id="38" w:name="refs"/>
-    <w:bookmarkStart w:id="35" w:name="ref-Beck15"/>
+    <w:bookmarkStart w:id="42" w:name="refs"/>
+    <w:bookmarkStart w:id="39" w:name="ref-Beck15"/>
     <w:p>
       <w:pPr>
         <w:pStyle w:val="Bibliography"/>
@@ -6977,7 +7393,7 @@
       <w:r>
         <w:t xml:space="preserve">: 731–745. doi:</w:t>
       </w:r>
-      <w:hyperlink r:id="rId34">
+      <w:hyperlink r:id="rId38">
         <w:r>
           <w:rPr>
             <w:rStyle w:val="Hyperlink"/>
@@ -6986,8 +7402,8 @@
         </w:r>
       </w:hyperlink>
     </w:p>
-    <w:bookmarkEnd w:id="35"/>
-    <w:bookmarkStart w:id="37" w:name="ref-Grace15"/>
+    <w:bookmarkEnd w:id="39"/>
+    <w:bookmarkStart w:id="41" w:name="ref-Grace15"/>
     <w:p>
       <w:pPr>
         <w:pStyle w:val="Bibliography"/>
@@ -7041,7 +7457,7 @@
       <w:r>
         <w:t xml:space="preserve">: 103–114. doi:</w:t>
       </w:r>
-      <w:hyperlink r:id="rId36">
+      <w:hyperlink r:id="rId40">
         <w:r>
           <w:rPr>
             <w:rStyle w:val="Hyperlink"/>
@@ -7050,9 +7466,9 @@
         </w:r>
       </w:hyperlink>
     </w:p>
-    <w:bookmarkEnd w:id="37"/>
-    <w:bookmarkEnd w:id="38"/>
-    <w:bookmarkEnd w:id="39"/>
+    <w:bookmarkEnd w:id="41"/>
+    <w:bookmarkEnd w:id="42"/>
+    <w:bookmarkEnd w:id="43"/>
     <w:sectPr>
       <w:footerReference r:id="rId9" w:type="default"/>
       <w:pgSz w:h="15840" w:w="12240"/>
@@ -7831,12 +8247,6 @@
     <w:abstractNumId w:val="991"/>
   </w:num>
   <w:num w:numId="1003">
-    <w:abstractNumId w:val="991"/>
-  </w:num>
-  <w:num w:numId="1004">
-    <w:abstractNumId w:val="991"/>
-  </w:num>
-  <w:num w:numId="1005">
     <w:abstractNumId w:val="991"/>
   </w:num>
 </w:numbering>

</xml_diff>

<commit_message>
working on ebase theory
</commit_message>
<xml_diff>
--- a/manu-draft.docx
+++ b/manu-draft.docx
@@ -245,13 +245,1716 @@
       </w:r>
     </w:p>
     <w:bookmarkEnd w:id="22"/>
-    <w:bookmarkStart w:id="23" w:name="materials-and-procedures"/>
+    <w:bookmarkStart w:id="27" w:name="materials-and-procedures"/>
     <w:p>
       <w:pPr>
         <w:pStyle w:val="Heading2"/>
       </w:pPr>
       <w:r>
         <w:t xml:space="preserve">2 Materials and Procedures</w:t>
+      </w:r>
+    </w:p>
+    <w:p>
+      <w:pPr>
+        <w:pStyle w:val="FirstParagraph"/>
+      </w:pPr>
+      <w:r>
+        <w:t xml:space="preserve">The Estuarine BAyesian Single station Estimation (EBASE) method provides a simple approach to quantify metabolic parameters from continuous dissolved oxygen time series. The estimates are based on a mass balance equation described in</w:t>
+      </w:r>
+      <w:r>
+        <w:t xml:space="preserve"> </w:t>
+      </w:r>
+      <w:r>
+        <w:t xml:space="preserve">Grace et al. (2015)</w:t>
+      </w:r>
+      <w:r>
+        <w:t xml:space="preserve"> </w:t>
+      </w:r>
+      <w:r>
+        <w:t xml:space="preserve">that is modified using a gas exchange calculation described in</w:t>
+      </w:r>
+      <w:r>
+        <w:t xml:space="preserve"> </w:t>
+      </w:r>
+      <w:r>
+        <w:t xml:space="preserve">Wanninkhof (2014)</w:t>
+      </w:r>
+      <w:r>
+        <w:t xml:space="preserve"> </w:t>
+      </w:r>
+      <w:r>
+        <w:t xml:space="preserve">(</w:t>
+      </w:r>
+      <w:hyperlink w:anchor="eq-ebase">
+        <w:r>
+          <w:rPr>
+            <w:rStyle w:val="Hyperlink"/>
+          </w:rPr>
+          <w:t xml:space="preserve">Equation 1</w:t>
+        </w:r>
+      </w:hyperlink>
+      <w:r>
+        <w:t xml:space="preserve">).</w:t>
+      </w:r>
+    </w:p>
+    <w:p>
+      <w:pPr>
+        <w:pStyle w:val="BodyText"/>
+      </w:pPr>
+      <w:bookmarkStart w:id="23" w:name="eq-ebase"/>
+      <m:oMathPara>
+        <m:oMathParaPr>
+          <m:jc m:val="center"/>
+        </m:oMathParaPr>
+        <m:oMath>
+          <m:f>
+            <m:fPr>
+              <m:type m:val="bar"/>
+            </m:fPr>
+            <m:num>
+              <m:r>
+                <m:t>δ</m:t>
+              </m:r>
+              <m:sSub>
+                <m:e>
+                  <m:r>
+                    <m:t>C</m:t>
+                  </m:r>
+                </m:e>
+                <m:sub>
+                  <m:r>
+                    <m:t>d</m:t>
+                  </m:r>
+                </m:sub>
+              </m:sSub>
+            </m:num>
+            <m:den>
+              <m:r>
+                <m:t>δ</m:t>
+              </m:r>
+              <m:r>
+                <m:t>t</m:t>
+              </m:r>
+            </m:den>
+          </m:f>
+          <m:r>
+            <m:rPr>
+              <m:sty m:val="p"/>
+            </m:rPr>
+            <m:t>=</m:t>
+          </m:r>
+          <m:d>
+            <m:dPr>
+              <m:begChr m:val="["/>
+              <m:endChr m:val="]"/>
+              <m:sepChr m:val=""/>
+              <m:grow/>
+            </m:dPr>
+            <m:e>
+              <m:r>
+                <m:t> </m:t>
+              </m:r>
+              <m:r>
+                <m:t>a</m:t>
+              </m:r>
+              <m:r>
+                <m:t>P</m:t>
+              </m:r>
+              <m:r>
+                <m:t>A</m:t>
+              </m:r>
+              <m:r>
+                <m:t>R</m:t>
+              </m:r>
+            </m:e>
+          </m:d>
+          <m:r>
+            <m:t> </m:t>
+          </m:r>
+          <m:r>
+            <m:rPr>
+              <m:sty m:val="p"/>
+            </m:rPr>
+            <m:t>−</m:t>
+          </m:r>
+          <m:d>
+            <m:dPr>
+              <m:begChr m:val="["/>
+              <m:endChr m:val="]"/>
+              <m:sepChr m:val=""/>
+              <m:grow/>
+            </m:dPr>
+            <m:e>
+              <m:r>
+                <m:t> </m:t>
+              </m:r>
+              <m:r>
+                <m:t>r</m:t>
+              </m:r>
+            </m:e>
+          </m:d>
+          <m:r>
+            <m:t> </m:t>
+          </m:r>
+          <m:r>
+            <m:rPr>
+              <m:sty m:val="p"/>
+            </m:rPr>
+            <m:t>−</m:t>
+          </m:r>
+          <m:f>
+            <m:fPr>
+              <m:type m:val="bar"/>
+            </m:fPr>
+            <m:num>
+              <m:r>
+                <m:t>1</m:t>
+              </m:r>
+            </m:num>
+            <m:den>
+              <m:r>
+                <m:t>H</m:t>
+              </m:r>
+            </m:den>
+          </m:f>
+          <m:d>
+            <m:dPr>
+              <m:begChr m:val="["/>
+              <m:endChr m:val="]"/>
+              <m:sepChr m:val=""/>
+              <m:grow/>
+            </m:dPr>
+            <m:e>
+              <m:r>
+                <m:rPr>
+                  <m:sty m:val="p"/>
+                </m:rPr>
+                <m:t>−</m:t>
+              </m:r>
+              <m:r>
+                <m:t>b</m:t>
+              </m:r>
+              <m:sSubSup>
+                <m:e>
+                  <m:r>
+                    <m:t>U</m:t>
+                  </m:r>
+                </m:e>
+                <m:sub>
+                  <m:r>
+                    <m:t>10</m:t>
+                  </m:r>
+                </m:sub>
+                <m:sup>
+                  <m:r>
+                    <m:t>2</m:t>
+                  </m:r>
+                </m:sup>
+              </m:sSubSup>
+              <m:sSup>
+                <m:e>
+                  <m:d>
+                    <m:dPr>
+                      <m:begChr m:val="("/>
+                      <m:endChr m:val=")"/>
+                      <m:sepChr m:val=""/>
+                      <m:grow/>
+                    </m:dPr>
+                    <m:e>
+                      <m:f>
+                        <m:fPr>
+                          <m:type m:val="bar"/>
+                        </m:fPr>
+                        <m:num>
+                          <m:sSub>
+                            <m:e>
+                              <m:r>
+                                <m:t>s</m:t>
+                              </m:r>
+                            </m:e>
+                            <m:sub>
+                              <m:r>
+                                <m:t>c</m:t>
+                              </m:r>
+                            </m:sub>
+                          </m:sSub>
+                        </m:num>
+                        <m:den>
+                          <m:r>
+                            <m:t>600</m:t>
+                          </m:r>
+                        </m:den>
+                      </m:f>
+                    </m:e>
+                  </m:d>
+                </m:e>
+                <m:sup>
+                  <m:r>
+                    <m:rPr>
+                      <m:sty m:val="p"/>
+                    </m:rPr>
+                    <m:t>−</m:t>
+                  </m:r>
+                  <m:r>
+                    <m:t>0.5</m:t>
+                  </m:r>
+                </m:sup>
+              </m:sSup>
+              <m:d>
+                <m:dPr>
+                  <m:begChr m:val="("/>
+                  <m:endChr m:val=")"/>
+                  <m:sepChr m:val=""/>
+                  <m:grow/>
+                </m:dPr>
+                <m:e>
+                  <m:sSub>
+                    <m:e>
+                      <m:r>
+                        <m:t>C</m:t>
+                      </m:r>
+                    </m:e>
+                    <m:sub>
+                      <m:r>
+                        <m:t>S</m:t>
+                      </m:r>
+                      <m:r>
+                        <m:t>a</m:t>
+                      </m:r>
+                      <m:r>
+                        <m:t>t</m:t>
+                      </m:r>
+                    </m:sub>
+                  </m:sSub>
+                  <m:r>
+                    <m:rPr>
+                      <m:sty m:val="p"/>
+                    </m:rPr>
+                    <m:t>−</m:t>
+                  </m:r>
+                  <m:sSub>
+                    <m:e>
+                      <m:r>
+                        <m:t>C</m:t>
+                      </m:r>
+                    </m:e>
+                    <m:sub>
+                      <m:r>
+                        <m:t>d</m:t>
+                      </m:r>
+                    </m:sub>
+                  </m:sSub>
+                </m:e>
+              </m:d>
+            </m:e>
+          </m:d>
+          <m:r>
+            <m:t>  </m:t>
+          </m:r>
+          <m:d>
+            <m:dPr>
+              <m:begChr m:val="("/>
+              <m:endChr m:val=")"/>
+              <m:sepChr m:val=""/>
+              <m:grow/>
+            </m:dPr>
+            <m:e>
+              <m:r>
+                <m:t>1</m:t>
+              </m:r>
+            </m:e>
+          </m:d>
+        </m:oMath>
+      </m:oMathPara>
+      <w:bookmarkEnd w:id="23"/>
+    </w:p>
+    <w:p>
+      <w:pPr>
+        <w:pStyle w:val="FirstParagraph"/>
+      </w:pPr>
+      <w:r>
+        <w:t xml:space="preserve">The metabolic estimates are defined by the change in dissolved oxygen over the time step</w:t>
+      </w:r>
+      <w:r>
+        <w:t xml:space="preserve"> </w:t>
+      </w:r>
+      <m:oMath>
+        <m:f>
+          <m:fPr>
+            <m:type m:val="bar"/>
+          </m:fPr>
+          <m:num>
+            <m:r>
+              <m:t>δ</m:t>
+            </m:r>
+            <m:sSub>
+              <m:e>
+                <m:r>
+                  <m:t>C</m:t>
+                </m:r>
+              </m:e>
+              <m:sub>
+                <m:r>
+                  <m:t>d</m:t>
+                </m:r>
+              </m:sub>
+            </m:sSub>
+          </m:num>
+          <m:den>
+            <m:r>
+              <m:t>δ</m:t>
+            </m:r>
+            <m:r>
+              <m:t>t</m:t>
+            </m:r>
+          </m:den>
+        </m:f>
+      </m:oMath>
+      <w:r>
+        <w:t xml:space="preserve">, where gross production is provided by</w:t>
+      </w:r>
+      <w:r>
+        <w:t xml:space="preserve"> </w:t>
+      </w:r>
+      <m:oMath>
+        <m:r>
+          <m:t>a</m:t>
+        </m:r>
+        <m:r>
+          <m:t>P</m:t>
+        </m:r>
+        <m:r>
+          <m:t>A</m:t>
+        </m:r>
+        <m:r>
+          <m:t>R</m:t>
+        </m:r>
+      </m:oMath>
+      <w:r>
+        <w:t xml:space="preserve">, respiration is provided by</w:t>
+      </w:r>
+      <w:r>
+        <w:t xml:space="preserve"> </w:t>
+      </w:r>
+      <m:oMath>
+        <m:r>
+          <m:t>r</m:t>
+        </m:r>
+      </m:oMath>
+      <w:r>
+        <w:t xml:space="preserve">, and gas exchange is provided by the remainder</w:t>
+      </w:r>
+      <w:r>
+        <w:t xml:space="preserve"> </w:t>
+      </w:r>
+      <w:r>
+        <w:t xml:space="preserve">(as in Wanninkhof 2014)</w:t>
+      </w:r>
+      <w:r>
+        <w:t xml:space="preserve">. Required data for the equation are dissolved oxygen concentration as</w:t>
+      </w:r>
+      <w:r>
+        <w:t xml:space="preserve"> </w:t>
+      </w:r>
+      <m:oMath>
+        <m:sSub>
+          <m:e>
+            <m:r>
+              <m:t>C</m:t>
+            </m:r>
+          </m:e>
+          <m:sub>
+            <m:r>
+              <m:t>d</m:t>
+            </m:r>
+          </m:sub>
+        </m:sSub>
+      </m:oMath>
+      <w:r>
+        <w:t xml:space="preserve"> </w:t>
+      </w:r>
+      <w:r>
+        <w:t xml:space="preserve">(mmol/m</w:t>
+      </w:r>
+      <m:oMath>
+        <m:sSup>
+          <m:e>
+            <m:r>
+              <m:t>​</m:t>
+            </m:r>
+          </m:e>
+          <m:sup>
+            <m:r>
+              <m:t>3</m:t>
+            </m:r>
+          </m:sup>
+        </m:sSup>
+      </m:oMath>
+      <w:r>
+        <w:t xml:space="preserve">), solar radiation as</w:t>
+      </w:r>
+      <w:r>
+        <w:t xml:space="preserve"> </w:t>
+      </w:r>
+      <m:oMath>
+        <m:r>
+          <m:t>P</m:t>
+        </m:r>
+        <m:r>
+          <m:t>A</m:t>
+        </m:r>
+        <m:r>
+          <m:t>R</m:t>
+        </m:r>
+      </m:oMath>
+      <w:r>
+        <w:t xml:space="preserve"> </w:t>
+      </w:r>
+      <w:r>
+        <w:t xml:space="preserve">(W/m</w:t>
+      </w:r>
+      <m:oMath>
+        <m:sSup>
+          <m:e>
+            <m:r>
+              <m:t>​</m:t>
+            </m:r>
+          </m:e>
+          <m:sup>
+            <m:r>
+              <m:t>2</m:t>
+            </m:r>
+          </m:sup>
+        </m:sSup>
+      </m:oMath>
+      <w:r>
+        <w:t xml:space="preserve">/s), water column depth as</w:t>
+      </w:r>
+      <w:r>
+        <w:t xml:space="preserve"> </w:t>
+      </w:r>
+      <m:oMath>
+        <m:r>
+          <m:t>H</m:t>
+        </m:r>
+      </m:oMath>
+      <w:r>
+        <w:t xml:space="preserve"> </w:t>
+      </w:r>
+      <w:r>
+        <w:t xml:space="preserve">(m), and wind speed at 10 m height as</w:t>
+      </w:r>
+      <w:r>
+        <w:t xml:space="preserve"> </w:t>
+      </w:r>
+      <m:oMath>
+        <m:r>
+          <m:t>U</m:t>
+        </m:r>
+      </m:oMath>
+      <w:r>
+        <w:t xml:space="preserve"> </w:t>
+      </w:r>
+      <w:r>
+        <w:t xml:space="preserve">(m/s). The schmidt number</w:t>
+      </w:r>
+      <w:r>
+        <w:t xml:space="preserve"> </w:t>
+      </w:r>
+      <m:oMath>
+        <m:sSub>
+          <m:e>
+            <m:r>
+              <m:t>s</m:t>
+            </m:r>
+          </m:e>
+          <m:sub>
+            <m:r>
+              <m:t>c</m:t>
+            </m:r>
+          </m:sub>
+        </m:sSub>
+      </m:oMath>
+      <w:r>
+        <w:t xml:space="preserve"> </w:t>
+      </w:r>
+      <w:r>
+        <w:t xml:space="preserve">is the ratio of the kinematic viscosity of water to the molecular diffusivity of oxygen calculated as a function of water tempererature and salinity using the polynomial wit of</w:t>
+      </w:r>
+      <w:r>
+        <w:t xml:space="preserve"> </w:t>
+      </w:r>
+      <w:r>
+        <w:t xml:space="preserve">Wanninkhof (2014)</w:t>
+      </w:r>
+      <w:r>
+        <w:t xml:space="preserve">.</w:t>
+      </w:r>
+    </w:p>
+    <w:p>
+      <w:pPr>
+        <w:pStyle w:val="BodyText"/>
+      </w:pPr>
+      <w:r>
+        <w:t xml:space="preserve">Dissolved oxygen at saturation</w:t>
+      </w:r>
+      <w:r>
+        <w:t xml:space="preserve"> </w:t>
+      </w:r>
+      <m:oMath>
+        <m:sSub>
+          <m:e>
+            <m:r>
+              <m:t>C</m:t>
+            </m:r>
+          </m:e>
+          <m:sub>
+            <m:r>
+              <m:t>S</m:t>
+            </m:r>
+            <m:r>
+              <m:t>a</m:t>
+            </m:r>
+            <m:r>
+              <m:t>t</m:t>
+            </m:r>
+          </m:sub>
+        </m:sSub>
+      </m:oMath>
+      <w:r>
+        <w:t xml:space="preserve"> </w:t>
+      </w:r>
+      <w:r>
+        <w:t xml:space="preserve">is calculated from the input data using</w:t>
+      </w:r>
+      <w:r>
+        <w:t xml:space="preserve"> </w:t>
+      </w:r>
+      <w:r>
+        <w:t xml:space="preserve">García and Gordon (1992)</w:t>
+      </w:r>
+      <w:r>
+        <w:t xml:space="preserve"> </w:t>
+      </w:r>
+      <w:r>
+        <w:t xml:space="preserve">as a function of water temperature (C,</w:t>
+      </w:r>
+      <w:r>
+        <w:t xml:space="preserve"> </w:t>
+      </w:r>
+      <m:oMath>
+        <m:r>
+          <m:t>T</m:t>
+        </m:r>
+      </m:oMath>
+      <w:r>
+        <w:t xml:space="preserve">) and salinity (psu,</w:t>
+      </w:r>
+      <w:r>
+        <w:t xml:space="preserve"> </w:t>
+      </w:r>
+      <m:oMath>
+        <m:r>
+          <m:t>s</m:t>
+        </m:r>
+        <m:r>
+          <m:t>a</m:t>
+        </m:r>
+        <m:r>
+          <m:t>l</m:t>
+        </m:r>
+      </m:oMath>
+      <w:r>
+        <w:t xml:space="preserve">).</w:t>
+      </w:r>
+      <w:r>
+        <w:t xml:space="preserve"> </w:t>
+      </w:r>
+      <w:hyperlink w:anchor="eq-ts">
+        <w:r>
+          <w:rPr>
+            <w:rStyle w:val="Hyperlink"/>
+          </w:rPr>
+          <w:t xml:space="preserve">Equation 2</w:t>
+        </w:r>
+      </w:hyperlink>
+      <w:r>
+        <w:t xml:space="preserve"> </w:t>
+      </w:r>
+      <w:r>
+        <w:t xml:space="preserve">is temperature scaled, as input to</w:t>
+      </w:r>
+      <w:r>
+        <w:t xml:space="preserve"> </w:t>
+      </w:r>
+      <w:hyperlink w:anchor="eq-co">
+        <w:r>
+          <w:rPr>
+            <w:rStyle w:val="Hyperlink"/>
+          </w:rPr>
+          <w:t xml:space="preserve">Equation 3</w:t>
+        </w:r>
+      </w:hyperlink>
+      <w:r>
+        <w:t xml:space="preserve"> </w:t>
+      </w:r>
+      <w:r>
+        <w:t xml:space="preserve">that calculates the solubility of dissolved oxygen per volume of seawater at the given temperature. The coefficients are A</w:t>
+      </w:r>
+      <m:oMath>
+        <m:sSub>
+          <m:e>
+            <m:r>
+              <m:t>​</m:t>
+            </m:r>
+          </m:e>
+          <m:sub>
+            <m:r>
+              <m:t>0</m:t>
+            </m:r>
+          </m:sub>
+        </m:sSub>
+      </m:oMath>
+      <w:r>
+        <w:t xml:space="preserve"> </w:t>
+      </w:r>
+      <w:r>
+        <w:t xml:space="preserve">= 5.80818, A</w:t>
+      </w:r>
+      <m:oMath>
+        <m:sSub>
+          <m:e>
+            <m:r>
+              <m:t>​</m:t>
+            </m:r>
+          </m:e>
+          <m:sub>
+            <m:r>
+              <m:t>1</m:t>
+            </m:r>
+          </m:sub>
+        </m:sSub>
+      </m:oMath>
+      <w:r>
+        <w:t xml:space="preserve"> </w:t>
+      </w:r>
+      <w:r>
+        <w:t xml:space="preserve">= 3.20684, A</w:t>
+      </w:r>
+      <m:oMath>
+        <m:sSub>
+          <m:e>
+            <m:r>
+              <m:t>​</m:t>
+            </m:r>
+          </m:e>
+          <m:sub>
+            <m:r>
+              <m:t>2</m:t>
+            </m:r>
+          </m:sub>
+        </m:sSub>
+      </m:oMath>
+      <w:r>
+        <w:t xml:space="preserve"> </w:t>
+      </w:r>
+      <w:r>
+        <w:t xml:space="preserve">= 4.11890, A</w:t>
+      </w:r>
+      <m:oMath>
+        <m:sSub>
+          <m:e>
+            <m:r>
+              <m:t>​</m:t>
+            </m:r>
+          </m:e>
+          <m:sub>
+            <m:r>
+              <m:t>3</m:t>
+            </m:r>
+          </m:sub>
+        </m:sSub>
+      </m:oMath>
+      <w:r>
+        <w:t xml:space="preserve"> </w:t>
+      </w:r>
+      <w:r>
+        <w:t xml:space="preserve">= 4.93845, A</w:t>
+      </w:r>
+      <m:oMath>
+        <m:sSub>
+          <m:e>
+            <m:r>
+              <m:t>​</m:t>
+            </m:r>
+          </m:e>
+          <m:sub>
+            <m:r>
+              <m:t>4</m:t>
+            </m:r>
+          </m:sub>
+        </m:sSub>
+      </m:oMath>
+      <w:r>
+        <w:t xml:space="preserve"> </w:t>
+      </w:r>
+      <w:r>
+        <w:t xml:space="preserve">= 1.01567, A</w:t>
+      </w:r>
+      <m:oMath>
+        <m:sSub>
+          <m:e>
+            <m:r>
+              <m:t>​</m:t>
+            </m:r>
+          </m:e>
+          <m:sub>
+            <m:r>
+              <m:t>5</m:t>
+            </m:r>
+          </m:sub>
+        </m:sSub>
+      </m:oMath>
+      <w:r>
+        <w:t xml:space="preserve"> </w:t>
+      </w:r>
+      <w:r>
+        <w:t xml:space="preserve">= 1.41575, B</w:t>
+      </w:r>
+      <m:oMath>
+        <m:sSub>
+          <m:e>
+            <m:r>
+              <m:t>​</m:t>
+            </m:r>
+          </m:e>
+          <m:sub>
+            <m:r>
+              <m:t>0</m:t>
+            </m:r>
+          </m:sub>
+        </m:sSub>
+      </m:oMath>
+      <w:r>
+        <w:t xml:space="preserve"> </w:t>
+      </w:r>
+      <w:r>
+        <w:t xml:space="preserve">= -7.01211e-3, B</w:t>
+      </w:r>
+      <m:oMath>
+        <m:sSub>
+          <m:e>
+            <m:r>
+              <m:t>​</m:t>
+            </m:r>
+          </m:e>
+          <m:sub>
+            <m:r>
+              <m:t>1</m:t>
+            </m:r>
+          </m:sub>
+        </m:sSub>
+      </m:oMath>
+      <w:r>
+        <w:t xml:space="preserve"> </w:t>
+      </w:r>
+      <w:r>
+        <w:t xml:space="preserve">= -7.25958e-3, B</w:t>
+      </w:r>
+      <m:oMath>
+        <m:sSub>
+          <m:e>
+            <m:r>
+              <m:t>​</m:t>
+            </m:r>
+          </m:e>
+          <m:sub>
+            <m:r>
+              <m:t>2</m:t>
+            </m:r>
+          </m:sub>
+        </m:sSub>
+      </m:oMath>
+      <w:r>
+        <w:t xml:space="preserve"> </w:t>
+      </w:r>
+      <w:r>
+        <w:t xml:space="preserve">= -7.93334e-3, B</w:t>
+      </w:r>
+      <m:oMath>
+        <m:sSub>
+          <m:e>
+            <m:r>
+              <m:t>​</m:t>
+            </m:r>
+          </m:e>
+          <m:sub>
+            <m:r>
+              <m:t>3</m:t>
+            </m:r>
+          </m:sub>
+        </m:sSub>
+      </m:oMath>
+      <w:r>
+        <w:t xml:space="preserve"> </w:t>
+      </w:r>
+      <w:r>
+        <w:t xml:space="preserve">= -5.54491e-3, and C</w:t>
+      </w:r>
+      <m:oMath>
+        <m:sSub>
+          <m:e>
+            <m:r>
+              <m:t>​</m:t>
+            </m:r>
+          </m:e>
+          <m:sub>
+            <m:r>
+              <m:t>0</m:t>
+            </m:r>
+          </m:sub>
+        </m:sSub>
+      </m:oMath>
+      <w:r>
+        <w:t xml:space="preserve"> </w:t>
+      </w:r>
+      <w:r>
+        <w:t xml:space="preserve">= -1.32412e-7.</w:t>
+      </w:r>
+    </w:p>
+    <w:p>
+      <w:pPr>
+        <w:pStyle w:val="BodyText"/>
+      </w:pPr>
+      <w:bookmarkStart w:id="24" w:name="eq-ts"/>
+      <m:oMathPara>
+        <m:oMathParaPr>
+          <m:jc m:val="center"/>
+        </m:oMathParaPr>
+        <m:oMath>
+          <m:sSub>
+            <m:e>
+              <m:r>
+                <m:t>T</m:t>
+              </m:r>
+            </m:e>
+            <m:sub>
+              <m:r>
+                <m:t>s</m:t>
+              </m:r>
+            </m:sub>
+          </m:sSub>
+          <m:r>
+            <m:rPr>
+              <m:sty m:val="p"/>
+            </m:rPr>
+            <m:t>=</m:t>
+          </m:r>
+          <m:r>
+            <m:rPr>
+              <m:sty m:val="p"/>
+            </m:rPr>
+            <m:t>log</m:t>
+          </m:r>
+          <m:r>
+            <m:rPr>
+              <m:sty m:val="p"/>
+            </m:rPr>
+            <m:t>(</m:t>
+          </m:r>
+          <m:d>
+            <m:dPr>
+              <m:begChr m:val="("/>
+              <m:endChr m:val=")"/>
+              <m:sepChr m:val=""/>
+              <m:grow/>
+            </m:dPr>
+            <m:e>
+              <m:r>
+                <m:t>298.15</m:t>
+              </m:r>
+              <m:r>
+                <m:rPr>
+                  <m:sty m:val="p"/>
+                </m:rPr>
+                <m:t>−</m:t>
+              </m:r>
+              <m:r>
+                <m:t>T</m:t>
+              </m:r>
+            </m:e>
+          </m:d>
+          <m:r>
+            <m:rPr>
+              <m:sty m:val="p"/>
+            </m:rPr>
+            <m:t>/</m:t>
+          </m:r>
+          <m:d>
+            <m:dPr>
+              <m:begChr m:val="("/>
+              <m:endChr m:val=")"/>
+              <m:sepChr m:val=""/>
+              <m:grow/>
+            </m:dPr>
+            <m:e>
+              <m:r>
+                <m:t>273.15</m:t>
+              </m:r>
+              <m:r>
+                <m:rPr>
+                  <m:sty m:val="p"/>
+                </m:rPr>
+                <m:t>+</m:t>
+              </m:r>
+              <m:r>
+                <m:t>T</m:t>
+              </m:r>
+            </m:e>
+          </m:d>
+          <m:r>
+            <m:t>  </m:t>
+          </m:r>
+          <m:d>
+            <m:dPr>
+              <m:begChr m:val="("/>
+              <m:endChr m:val=")"/>
+              <m:sepChr m:val=""/>
+              <m:grow/>
+            </m:dPr>
+            <m:e>
+              <m:r>
+                <m:t>2</m:t>
+              </m:r>
+            </m:e>
+          </m:d>
+        </m:oMath>
+      </m:oMathPara>
+      <w:bookmarkEnd w:id="24"/>
+    </w:p>
+    <w:p>
+      <w:pPr>
+        <w:pStyle w:val="FirstParagraph"/>
+      </w:pPr>
+      <w:bookmarkStart w:id="25" w:name="eq-co"/>
+      <m:oMathPara>
+        <m:oMathParaPr>
+          <m:jc m:val="center"/>
+        </m:oMathParaPr>
+        <m:oMath>
+          <m:sSub>
+            <m:e>
+              <m:r>
+                <m:t>C</m:t>
+              </m:r>
+            </m:e>
+            <m:sub>
+              <m:r>
+                <m:t>O</m:t>
+              </m:r>
+            </m:sub>
+          </m:sSub>
+          <m:r>
+            <m:rPr>
+              <m:sty m:val="p"/>
+            </m:rPr>
+            <m:t>=</m:t>
+          </m:r>
+          <m:sSub>
+            <m:e>
+              <m:r>
+                <m:t>A</m:t>
+              </m:r>
+            </m:e>
+            <m:sub>
+              <m:r>
+                <m:t>0</m:t>
+              </m:r>
+            </m:sub>
+          </m:sSub>
+          <m:r>
+            <m:rPr>
+              <m:sty m:val="p"/>
+            </m:rPr>
+            <m:t>+</m:t>
+          </m:r>
+          <m:sSub>
+            <m:e>
+              <m:r>
+                <m:t>A</m:t>
+              </m:r>
+            </m:e>
+            <m:sub>
+              <m:r>
+                <m:t>1</m:t>
+              </m:r>
+            </m:sub>
+          </m:sSub>
+          <m:r>
+            <m:rPr>
+              <m:sty m:val="p"/>
+            </m:rPr>
+            <m:t>⋅</m:t>
+          </m:r>
+          <m:sSub>
+            <m:e>
+              <m:r>
+                <m:t>T</m:t>
+              </m:r>
+            </m:e>
+            <m:sub>
+              <m:r>
+                <m:t>s</m:t>
+              </m:r>
+            </m:sub>
+          </m:sSub>
+          <m:r>
+            <m:rPr>
+              <m:sty m:val="p"/>
+            </m:rPr>
+            <m:t>+</m:t>
+          </m:r>
+          <m:sSub>
+            <m:e>
+              <m:r>
+                <m:t>A</m:t>
+              </m:r>
+            </m:e>
+            <m:sub>
+              <m:r>
+                <m:t>2</m:t>
+              </m:r>
+            </m:sub>
+          </m:sSub>
+          <m:r>
+            <m:rPr>
+              <m:sty m:val="p"/>
+            </m:rPr>
+            <m:t>⋅</m:t>
+          </m:r>
+          <m:sSubSup>
+            <m:e>
+              <m:r>
+                <m:t>T</m:t>
+              </m:r>
+            </m:e>
+            <m:sub>
+              <m:r>
+                <m:t>s</m:t>
+              </m:r>
+            </m:sub>
+            <m:sup>
+              <m:r>
+                <m:t>2</m:t>
+              </m:r>
+            </m:sup>
+          </m:sSubSup>
+          <m:r>
+            <m:rPr>
+              <m:sty m:val="p"/>
+            </m:rPr>
+            <m:t>+</m:t>
+          </m:r>
+          <m:sSub>
+            <m:e>
+              <m:r>
+                <m:t>A</m:t>
+              </m:r>
+            </m:e>
+            <m:sub>
+              <m:r>
+                <m:t>3</m:t>
+              </m:r>
+            </m:sub>
+          </m:sSub>
+          <m:r>
+            <m:rPr>
+              <m:sty m:val="p"/>
+            </m:rPr>
+            <m:t>⋅</m:t>
+          </m:r>
+          <m:sSubSup>
+            <m:e>
+              <m:r>
+                <m:t>T</m:t>
+              </m:r>
+            </m:e>
+            <m:sub>
+              <m:r>
+                <m:t>s</m:t>
+              </m:r>
+            </m:sub>
+            <m:sup>
+              <m:r>
+                <m:t>3</m:t>
+              </m:r>
+            </m:sup>
+          </m:sSubSup>
+          <m:r>
+            <m:rPr>
+              <m:sty m:val="p"/>
+            </m:rPr>
+            <m:t>+</m:t>
+          </m:r>
+          <m:sSub>
+            <m:e>
+              <m:r>
+                <m:t>A</m:t>
+              </m:r>
+            </m:e>
+            <m:sub>
+              <m:r>
+                <m:t>4</m:t>
+              </m:r>
+            </m:sub>
+          </m:sSub>
+          <m:r>
+            <m:rPr>
+              <m:sty m:val="p"/>
+            </m:rPr>
+            <m:t>⋅</m:t>
+          </m:r>
+          <m:sSubSup>
+            <m:e>
+              <m:r>
+                <m:t>T</m:t>
+              </m:r>
+            </m:e>
+            <m:sub>
+              <m:r>
+                <m:t>s</m:t>
+              </m:r>
+            </m:sub>
+            <m:sup>
+              <m:r>
+                <m:t>4</m:t>
+              </m:r>
+            </m:sup>
+          </m:sSubSup>
+          <m:r>
+            <m:rPr>
+              <m:sty m:val="p"/>
+            </m:rPr>
+            <m:t>+</m:t>
+          </m:r>
+          <m:sSub>
+            <m:e>
+              <m:r>
+                <m:t>A</m:t>
+              </m:r>
+            </m:e>
+            <m:sub>
+              <m:r>
+                <m:t>5</m:t>
+              </m:r>
+            </m:sub>
+          </m:sSub>
+          <m:r>
+            <m:rPr>
+              <m:sty m:val="p"/>
+            </m:rPr>
+            <m:t>⋅</m:t>
+          </m:r>
+          <m:sSubSup>
+            <m:e>
+              <m:r>
+                <m:t>T</m:t>
+              </m:r>
+            </m:e>
+            <m:sub>
+              <m:r>
+                <m:t>s</m:t>
+              </m:r>
+            </m:sub>
+            <m:sup>
+              <m:r>
+                <m:t>5</m:t>
+              </m:r>
+            </m:sup>
+          </m:sSubSup>
+          <m:r>
+            <m:rPr>
+              <m:sty m:val="p"/>
+            </m:rPr>
+            <m:t>+</m:t>
+          </m:r>
+          <m:r>
+            <m:t>s</m:t>
+          </m:r>
+          <m:r>
+            <m:t>a</m:t>
+          </m:r>
+          <m:r>
+            <m:t>l</m:t>
+          </m:r>
+          <m:r>
+            <m:rPr>
+              <m:sty m:val="p"/>
+            </m:rPr>
+            <m:t>⋅</m:t>
+          </m:r>
+          <m:d>
+            <m:dPr>
+              <m:begChr m:val="("/>
+              <m:endChr m:val=")"/>
+              <m:sepChr m:val=""/>
+              <m:grow/>
+            </m:dPr>
+            <m:e>
+              <m:sSub>
+                <m:e>
+                  <m:r>
+                    <m:t>B</m:t>
+                  </m:r>
+                </m:e>
+                <m:sub>
+                  <m:r>
+                    <m:t>0</m:t>
+                  </m:r>
+                </m:sub>
+              </m:sSub>
+              <m:r>
+                <m:rPr>
+                  <m:sty m:val="p"/>
+                </m:rPr>
+                <m:t>+</m:t>
+              </m:r>
+              <m:sSub>
+                <m:e>
+                  <m:r>
+                    <m:t>B</m:t>
+                  </m:r>
+                </m:e>
+                <m:sub>
+                  <m:r>
+                    <m:t>1</m:t>
+                  </m:r>
+                </m:sub>
+              </m:sSub>
+              <m:r>
+                <m:rPr>
+                  <m:sty m:val="p"/>
+                </m:rPr>
+                <m:t>⋅</m:t>
+              </m:r>
+              <m:sSub>
+                <m:e>
+                  <m:r>
+                    <m:t>T</m:t>
+                  </m:r>
+                </m:e>
+                <m:sub>
+                  <m:r>
+                    <m:t>s</m:t>
+                  </m:r>
+                </m:sub>
+              </m:sSub>
+              <m:r>
+                <m:rPr>
+                  <m:sty m:val="p"/>
+                </m:rPr>
+                <m:t>+</m:t>
+              </m:r>
+              <m:sSub>
+                <m:e>
+                  <m:r>
+                    <m:t>B</m:t>
+                  </m:r>
+                </m:e>
+                <m:sub>
+                  <m:r>
+                    <m:t>2</m:t>
+                  </m:r>
+                </m:sub>
+              </m:sSub>
+              <m:r>
+                <m:rPr>
+                  <m:sty m:val="p"/>
+                </m:rPr>
+                <m:t>⋅</m:t>
+              </m:r>
+              <m:sSubSup>
+                <m:e>
+                  <m:r>
+                    <m:t>T</m:t>
+                  </m:r>
+                </m:e>
+                <m:sub>
+                  <m:r>
+                    <m:t>s</m:t>
+                  </m:r>
+                </m:sub>
+                <m:sup>
+                  <m:r>
+                    <m:t>2</m:t>
+                  </m:r>
+                </m:sup>
+              </m:sSubSup>
+              <m:r>
+                <m:rPr>
+                  <m:sty m:val="p"/>
+                </m:rPr>
+                <m:t>+</m:t>
+              </m:r>
+              <m:sSub>
+                <m:e>
+                  <m:r>
+                    <m:t>B</m:t>
+                  </m:r>
+                </m:e>
+                <m:sub>
+                  <m:r>
+                    <m:t>3</m:t>
+                  </m:r>
+                </m:sub>
+              </m:sSub>
+              <m:r>
+                <m:rPr>
+                  <m:sty m:val="p"/>
+                </m:rPr>
+                <m:t>⋅</m:t>
+              </m:r>
+              <m:sSubSup>
+                <m:e>
+                  <m:r>
+                    <m:t>T</m:t>
+                  </m:r>
+                </m:e>
+                <m:sub>
+                  <m:r>
+                    <m:t>s</m:t>
+                  </m:r>
+                </m:sub>
+                <m:sup>
+                  <m:r>
+                    <m:t>3</m:t>
+                  </m:r>
+                </m:sup>
+              </m:sSubSup>
+            </m:e>
+          </m:d>
+          <m:r>
+            <m:rPr>
+              <m:sty m:val="p"/>
+            </m:rPr>
+            <m:t>+</m:t>
+          </m:r>
+          <m:sSub>
+            <m:e>
+              <m:r>
+                <m:t>C</m:t>
+              </m:r>
+            </m:e>
+            <m:sub>
+              <m:r>
+                <m:t>0</m:t>
+              </m:r>
+            </m:sub>
+          </m:sSub>
+          <m:r>
+            <m:rPr>
+              <m:sty m:val="p"/>
+            </m:rPr>
+            <m:t>⋅</m:t>
+          </m:r>
+          <m:r>
+            <m:t>s</m:t>
+          </m:r>
+          <m:r>
+            <m:t>a</m:t>
+          </m:r>
+          <m:sSup>
+            <m:e>
+              <m:r>
+                <m:t>l</m:t>
+              </m:r>
+            </m:e>
+            <m:sup>
+              <m:r>
+                <m:t>2</m:t>
+              </m:r>
+            </m:sup>
+          </m:sSup>
+          <m:r>
+            <m:t>  </m:t>
+          </m:r>
+          <m:d>
+            <m:dPr>
+              <m:begChr m:val="("/>
+              <m:endChr m:val=")"/>
+              <m:sepChr m:val=""/>
+              <m:grow/>
+            </m:dPr>
+            <m:e>
+              <m:r>
+                <m:t>3</m:t>
+              </m:r>
+            </m:e>
+          </m:d>
+        </m:oMath>
+      </m:oMathPara>
+      <w:bookmarkEnd w:id="25"/>
+    </w:p>
+    <w:p>
+      <w:pPr>
+        <w:pStyle w:val="FirstParagraph"/>
+      </w:pPr>
+      <w:r>
+        <w:t xml:space="preserve">Dissolved oxygen saturation is then calculated by multiplying</w:t>
+      </w:r>
+      <w:r>
+        <w:t xml:space="preserve"> </w:t>
+      </w:r>
+      <m:oMath>
+        <m:sSub>
+          <m:e>
+            <m:r>
+              <m:t>C</m:t>
+            </m:r>
+          </m:e>
+          <m:sub>
+            <m:r>
+              <m:t>o</m:t>
+            </m:r>
+          </m:sub>
+        </m:sSub>
+      </m:oMath>
+      <w:r>
+        <w:t xml:space="preserve"> </w:t>
+      </w:r>
+      <w:r>
+        <w:t xml:space="preserve">by the density of seawater given temperature and salinity (</w:t>
+      </w:r>
+      <w:hyperlink w:anchor="eq-csat">
+        <w:r>
+          <w:rPr>
+            <w:rStyle w:val="Hyperlink"/>
+          </w:rPr>
+          <w:t xml:space="preserve">Equation 4</w:t>
+        </w:r>
+      </w:hyperlink>
+      <w:r>
+        <w:t xml:space="preserve">). The parameter</w:t>
+      </w:r>
+      <w:r>
+        <w:t xml:space="preserve"> </w:t>
+      </w:r>
+      <m:oMath>
+        <m:r>
+          <m:t>ρ</m:t>
+        </m:r>
+      </m:oMath>
+      <w:r>
+        <w:t xml:space="preserve"> </w:t>
+      </w:r>
+      <w:r>
+        <w:t xml:space="preserve">(kg/m</w:t>
+      </w:r>
+      <m:oMath>
+        <m:sSup>
+          <m:e>
+            <m:r>
+              <m:t>​</m:t>
+            </m:r>
+          </m:e>
+          <m:sup>
+            <m:r>
+              <m:t>3</m:t>
+            </m:r>
+          </m:sup>
+        </m:sSup>
+      </m:oMath>
+      <w:r>
+        <w:t xml:space="preserve">) is seawater density at zero elevation given temperature and salinity</w:t>
+      </w:r>
+      <w:r>
+        <w:t xml:space="preserve"> </w:t>
+      </w:r>
+      <w:r>
+        <w:t xml:space="preserve">(Millero and Poisson 1981)</w:t>
+      </w:r>
+      <w:r>
+        <w:t xml:space="preserve">.</w:t>
+      </w:r>
+    </w:p>
+    <w:p>
+      <w:pPr>
+        <w:pStyle w:val="BodyText"/>
+      </w:pPr>
+      <w:bookmarkStart w:id="26" w:name="eq-csat"/>
+      <m:oMathPara>
+        <m:oMathParaPr>
+          <m:jc m:val="center"/>
+        </m:oMathParaPr>
+        <m:oMath>
+          <m:sSub>
+            <m:e>
+              <m:r>
+                <m:t>C</m:t>
+              </m:r>
+            </m:e>
+            <m:sub>
+              <m:r>
+                <m:t>s</m:t>
+              </m:r>
+              <m:r>
+                <m:t>a</m:t>
+              </m:r>
+              <m:r>
+                <m:t>t</m:t>
+              </m:r>
+            </m:sub>
+          </m:sSub>
+          <m:r>
+            <m:rPr>
+              <m:sty m:val="p"/>
+            </m:rPr>
+            <m:t>=</m:t>
+          </m:r>
+          <m:r>
+            <m:rPr>
+              <m:sty m:val="p"/>
+            </m:rPr>
+            <m:t>exp</m:t>
+          </m:r>
+          <m:d>
+            <m:dPr>
+              <m:begChr m:val="("/>
+              <m:endChr m:val=")"/>
+              <m:sepChr m:val=""/>
+              <m:grow/>
+            </m:dPr>
+            <m:e>
+              <m:sSub>
+                <m:e>
+                  <m:r>
+                    <m:t>C</m:t>
+                  </m:r>
+                </m:e>
+                <m:sub>
+                  <m:r>
+                    <m:t>O</m:t>
+                  </m:r>
+                </m:sub>
+              </m:sSub>
+            </m:e>
+          </m:d>
+          <m:r>
+            <m:rPr>
+              <m:sty m:val="p"/>
+            </m:rPr>
+            <m:t>⋅</m:t>
+          </m:r>
+          <m:sSub>
+            <m:e>
+              <m:r>
+                <m:t>ρ</m:t>
+              </m:r>
+            </m:e>
+            <m:sub>
+              <m:r>
+                <m:t>T</m:t>
+              </m:r>
+              <m:r>
+                <m:rPr>
+                  <m:sty m:val="p"/>
+                </m:rPr>
+                <m:t>,</m:t>
+              </m:r>
+              <m:r>
+                <m:t>s</m:t>
+              </m:r>
+              <m:r>
+                <m:t>a</m:t>
+              </m:r>
+              <m:r>
+                <m:t>l</m:t>
+              </m:r>
+            </m:sub>
+          </m:sSub>
+          <m:r>
+            <m:rPr>
+              <m:sty m:val="p"/>
+            </m:rPr>
+            <m:t>⋅</m:t>
+          </m:r>
+          <m:r>
+            <m:t>1</m:t>
+          </m:r>
+          <m:r>
+            <m:t>e</m:t>
+          </m:r>
+          <m:r>
+            <m:rPr>
+              <m:sty m:val="p"/>
+            </m:rPr>
+            <m:t>−</m:t>
+          </m:r>
+          <m:r>
+            <m:t>3</m:t>
+          </m:r>
+          <m:r>
+            <m:t>  </m:t>
+          </m:r>
+          <m:d>
+            <m:dPr>
+              <m:begChr m:val="("/>
+              <m:endChr m:val=")"/>
+              <m:sepChr m:val=""/>
+              <m:grow/>
+            </m:dPr>
+            <m:e>
+              <m:r>
+                <m:t>4</m:t>
+              </m:r>
+            </m:e>
+          </m:d>
+        </m:oMath>
+      </m:oMathPara>
+      <w:bookmarkEnd w:id="26"/>
+    </w:p>
+    <w:p>
+      <w:pPr>
+        <w:pStyle w:val="FirstParagraph"/>
+      </w:pPr>
+      <w:r>
+        <w:t xml:space="preserve">The remaining three parameters</w:t>
+      </w:r>
+      <w:r>
+        <w:t xml:space="preserve"> </w:t>
+      </w:r>
+      <m:oMath>
+        <m:r>
+          <m:t>a</m:t>
+        </m:r>
+      </m:oMath>
+      <w:r>
+        <w:t xml:space="preserve">,</w:t>
+      </w:r>
+      <w:r>
+        <w:t xml:space="preserve"> </w:t>
+      </w:r>
+      <m:oMath>
+        <m:r>
+          <m:t>r</m:t>
+        </m:r>
+      </m:oMath>
+      <w:r>
+        <w:t xml:space="preserve">, and</w:t>
+      </w:r>
+      <w:r>
+        <w:t xml:space="preserve"> </w:t>
+      </w:r>
+      <m:oMath>
+        <m:r>
+          <m:t>b</m:t>
+        </m:r>
+      </m:oMath>
+      <w:r>
+        <w:t xml:space="preserve"> </w:t>
+      </w:r>
+      <w:r>
+        <w:t xml:space="preserve">are estimated by likelihood given the observed data with the JAGS model using prior distributions shown in the model file. At each time step, the change in oxygen concentration between time steps is calculated from the equation using model inputs and parameter guesses, and then a finite difference approximation is used to estimate modeled oxygen concentration. The estimated concentration is also returned, which can be compared to observed as one measure of model performance.</w:t>
       </w:r>
     </w:p>
     <w:p>
@@ -278,8 +1981,8 @@
         <w:t xml:space="preserve">EBASE R package</w:t>
       </w:r>
     </w:p>
-    <w:bookmarkEnd w:id="23"/>
-    <w:bookmarkStart w:id="28" w:name="assessment"/>
+    <w:bookmarkEnd w:id="27"/>
+    <w:bookmarkStart w:id="32" w:name="assessment"/>
     <w:p>
       <w:pPr>
         <w:pStyle w:val="Heading2"/>
@@ -288,7 +1991,7 @@
         <w:t xml:space="preserve">3 Assessment</w:t>
       </w:r>
     </w:p>
-    <w:bookmarkStart w:id="24" w:name="X0d02bab476da195afb173dba74198ce7a19589a"/>
+    <w:bookmarkStart w:id="28" w:name="X0d02bab476da195afb173dba74198ce7a19589a"/>
     <w:p>
       <w:pPr>
         <w:pStyle w:val="Heading3"/>
@@ -309,14 +2012,374 @@
         <w:t xml:space="preserve">Comparison with Odum and BASEmetab: Fwoxy Appalachicola</w:t>
       </w:r>
     </w:p>
-    <w:bookmarkEnd w:id="24"/>
-    <w:bookmarkStart w:id="25" w:name="ebase-comparison-with-real-observations"/>
+    <w:bookmarkEnd w:id="28"/>
+    <w:bookmarkStart w:id="29" w:name="sensitivity-analyses"/>
     <w:p>
       <w:pPr>
         <w:pStyle w:val="Heading3"/>
       </w:pPr>
       <w:r>
-        <w:t xml:space="preserve">3.2 EBASE comparison with real observations</w:t>
+        <w:t xml:space="preserve">3.2 Sensitivity analyses</w:t>
+      </w:r>
+    </w:p>
+    <w:p>
+      <w:pPr>
+        <w:pStyle w:val="FirstParagraph"/>
+      </w:pPr>
+      <w:r>
+        <w:t xml:space="preserve">Several configurations of the EBASE model can influence how the metabolic rates are estimated. A simulated time series with known values for the</w:t>
+      </w:r>
+      <w:r>
+        <w:t xml:space="preserve"> </w:t>
+      </w:r>
+      <m:oMath>
+        <m:r>
+          <m:t>a</m:t>
+        </m:r>
+      </m:oMath>
+      <w:r>
+        <w:t xml:space="preserve">,</w:t>
+      </w:r>
+      <w:r>
+        <w:t xml:space="preserve"> </w:t>
+      </w:r>
+      <m:oMath>
+        <m:r>
+          <m:t>r</m:t>
+        </m:r>
+      </m:oMath>
+      <w:r>
+        <w:t xml:space="preserve">, and</w:t>
+      </w:r>
+      <w:r>
+        <w:t xml:space="preserve"> </w:t>
+      </w:r>
+      <m:oMath>
+        <m:r>
+          <m:t>b</m:t>
+        </m:r>
+      </m:oMath>
+      <w:r>
+        <w:t xml:space="preserve"> </w:t>
+      </w:r>
+      <w:r>
+        <w:t xml:space="preserve">parameters that are returned by EBASE was used to determine if 1) EBASE estimates similar values, and 2) how the estimated values change with different model configurations. Two types of sensitivity analyses were conducted to evaluate changes in the parameters returned by EBASE, where in all cases, the parameters were compared to the known values in the simulated time series. First, parameter estimates were compared to the known values after changing characteristics of their prior distributions. Second, parameter estimates were compared using a model period of optimization for one day and one week of observations. Details of these analyses are as follows.</w:t>
+      </w:r>
+    </w:p>
+    <w:p>
+      <w:pPr>
+        <w:pStyle w:val="BodyText"/>
+      </w:pPr>
+      <w:r>
+        <w:t xml:space="preserve">The standard prior distributions for the EBASE parameters follow normal distributions with defined means and standard deviations. The sensitivity analysis evaluated changes in the distributions by varying the standard deviations from small to large to test the effect of more or less constrained ranges, respectively, on the priors. For each parameter, low, medium, and high values for the standard deviation were assessed as 10%, 100%, and 1000% of the default values. Each unique combination of low, medium, and high values for the standard deviation of each parameter were evaluated, creating 3</w:t>
+      </w:r>
+      <m:oMath>
+        <m:sSup>
+          <m:e>
+            <m:r>
+              <m:t>​</m:t>
+            </m:r>
+          </m:e>
+          <m:sup>
+            <m:r>
+              <m:t>3</m:t>
+            </m:r>
+          </m:sup>
+        </m:sSup>
+      </m:oMath>
+      <w:r>
+        <w:t xml:space="preserve"> </w:t>
+      </w:r>
+      <w:r>
+        <w:t xml:space="preserve">= 27 different combinations of prior distributions that were used with the simulated time series in EBASE. Because initial assessments indicated that all parameter estimates were especially sensitive to changes in the prior distribution for the</w:t>
+      </w:r>
+      <w:r>
+        <w:t xml:space="preserve"> </w:t>
+      </w:r>
+      <m:oMath>
+        <m:r>
+          <m:t>b</m:t>
+        </m:r>
+      </m:oMath>
+      <w:r>
+        <w:t xml:space="preserve"> </w:t>
+      </w:r>
+      <w:r>
+        <w:t xml:space="preserve">parameter, a second sensitivity analysis evaluated additional changes in both the mean and standard deviation of the prior. The mean of the</w:t>
+      </w:r>
+      <w:r>
+        <w:t xml:space="preserve"> </w:t>
+      </w:r>
+      <m:oMath>
+        <m:r>
+          <m:t>b</m:t>
+        </m:r>
+      </m:oMath>
+      <w:r>
+        <w:t xml:space="preserve"> </w:t>
+      </w:r>
+      <w:r>
+        <w:t xml:space="preserve">prior was varied as 50%, 100%, and 200% (the upper limit used in the software) of the default and the standard deviation was varied as before. This resulted in 3</w:t>
+      </w:r>
+      <m:oMath>
+        <m:sSup>
+          <m:e>
+            <m:r>
+              <m:t>​</m:t>
+            </m:r>
+          </m:e>
+          <m:sup>
+            <m:r>
+              <m:t>2</m:t>
+            </m:r>
+          </m:sup>
+        </m:sSup>
+      </m:oMath>
+      <w:r>
+        <w:t xml:space="preserve"> </w:t>
+      </w:r>
+      <w:r>
+        <w:t xml:space="preserve">= 9 unique combinations of means and standard deviations for the</w:t>
+      </w:r>
+      <w:r>
+        <w:t xml:space="preserve"> </w:t>
+      </w:r>
+      <m:oMath>
+        <m:r>
+          <m:t>b</m:t>
+        </m:r>
+      </m:oMath>
+      <w:r>
+        <w:t xml:space="preserve"> </w:t>
+      </w:r>
+      <w:r>
+        <w:t xml:space="preserve">prior that were evaluated.</w:t>
+      </w:r>
+    </w:p>
+    <w:p>
+      <w:pPr>
+        <w:pStyle w:val="BodyText"/>
+      </w:pPr>
+      <w:r>
+        <w:t xml:space="preserve">The optimization period used for a time series determines how much data are used to estimate the three EBASE parameters (</w:t>
+      </w:r>
+      <m:oMath>
+        <m:r>
+          <m:t>a</m:t>
+        </m:r>
+      </m:oMath>
+      <w:r>
+        <w:t xml:space="preserve">,</w:t>
+      </w:r>
+      <w:r>
+        <w:t xml:space="preserve"> </w:t>
+      </w:r>
+      <m:oMath>
+        <m:r>
+          <m:t>r</m:t>
+        </m:r>
+      </m:oMath>
+      <w:r>
+        <w:t xml:space="preserve">, and</w:t>
+      </w:r>
+      <w:r>
+        <w:t xml:space="preserve"> </w:t>
+      </w:r>
+      <m:oMath>
+        <m:r>
+          <m:t>b</m:t>
+        </m:r>
+      </m:oMath>
+      <w:r>
+        <w:t xml:space="preserve">). Unlike BASEmetab, the EBASE software allows flexibility in the period of time used for optimization, with a minimum period of time being one day and a maximum period of being the length of the time series. For a chosen optimization period, a single estimate for</w:t>
+      </w:r>
+      <w:r>
+        <w:t xml:space="preserve"> </w:t>
+      </w:r>
+      <m:oMath>
+        <m:r>
+          <m:t>r</m:t>
+        </m:r>
+      </m:oMath>
+      <w:r>
+        <w:t xml:space="preserve"> </w:t>
+      </w:r>
+      <w:r>
+        <w:t xml:space="preserve">and</w:t>
+      </w:r>
+      <w:r>
+        <w:t xml:space="preserve"> </w:t>
+      </w:r>
+      <m:oMath>
+        <m:r>
+          <m:t>b</m:t>
+        </m:r>
+      </m:oMath>
+      <w:r>
+        <w:t xml:space="preserve"> </w:t>
+      </w:r>
+      <w:r>
+        <w:t xml:space="preserve">is returned by the model, whereas</w:t>
+      </w:r>
+      <w:r>
+        <w:t xml:space="preserve"> </w:t>
+      </w:r>
+      <m:oMath>
+        <m:r>
+          <m:t>n</m:t>
+        </m:r>
+      </m:oMath>
+      <w:r>
+        <w:t xml:space="preserve"> </w:t>
+      </w:r>
+      <w:r>
+        <w:t xml:space="preserve">number of observations equal to the number of time steps in each optimization period are returned for the</w:t>
+      </w:r>
+      <w:r>
+        <w:t xml:space="preserve"> </w:t>
+      </w:r>
+      <m:oMath>
+        <m:r>
+          <m:t>a</m:t>
+        </m:r>
+      </m:oMath>
+      <w:r>
+        <w:t xml:space="preserve"> </w:t>
+      </w:r>
+      <w:r>
+        <w:t xml:space="preserve">parameter (e.g., 96 values for 24 hour time period if the sampling interval is 15 minutes). Short periods of observation may return unstable parameter estimates if forcing factors (e.g., wind, temperature) that affect estuarine biogeochemical rates occur at time scales longer the chosen period of optimization for EBASE. As such, potentially longer optimization periods may return more stable and robust estimates given that more data are used for parameter estimation. An optimization period of one day was compared to results using an optimization period of seven days for the simulated one-year time series. Each optimization period was evaluated for every unique combination of prior distributions, totaling 54 unique analyses for the assessment of changing standard deviations of all parameters and 18 unique analyses for the assessment of changing the mean and standard deviation of only the</w:t>
+      </w:r>
+      <w:r>
+        <w:t xml:space="preserve"> </w:t>
+      </w:r>
+      <m:oMath>
+        <m:r>
+          <m:t>b</m:t>
+        </m:r>
+      </m:oMath>
+      <w:r>
+        <w:t xml:space="preserve"> </w:t>
+      </w:r>
+      <w:r>
+        <w:t xml:space="preserve">parameter.</w:t>
+      </w:r>
+    </w:p>
+    <w:p>
+      <w:pPr>
+        <w:pStyle w:val="BodyText"/>
+      </w:pPr>
+      <w:r>
+        <w:t xml:space="preserve">The metabolic estimates returned from each analysis were compared to the known values to identify priors the model was most sensitive to and if the conclusions varied by optimization period. Estimates for the modeled dissolved oxygen, gross production, respiration (</w:t>
+      </w:r>
+      <m:oMath>
+        <m:r>
+          <m:t>r</m:t>
+        </m:r>
+      </m:oMath>
+      <w:r>
+        <w:t xml:space="preserve">), gas exchange (</w:t>
+      </w:r>
+      <m:oMath>
+        <m:r>
+          <m:t>D</m:t>
+        </m:r>
+      </m:oMath>
+      <w:r>
+        <w:t xml:space="preserve">), and</w:t>
+      </w:r>
+      <w:r>
+        <w:t xml:space="preserve"> </w:t>
+      </w:r>
+      <m:oMath>
+        <m:r>
+          <m:t>a</m:t>
+        </m:r>
+      </m:oMath>
+      <w:r>
+        <w:t xml:space="preserve"> </w:t>
+      </w:r>
+      <w:r>
+        <w:t xml:space="preserve">were compared to those from the simulated time series using coefficient of variation (</w:t>
+      </w:r>
+      <m:oMath>
+        <m:sSup>
+          <m:e>
+            <m:r>
+              <m:t>R</m:t>
+            </m:r>
+          </m:e>
+          <m:sup>
+            <m:r>
+              <m:t>2</m:t>
+            </m:r>
+          </m:sup>
+        </m:sSup>
+      </m:oMath>
+      <w:r>
+        <w:t xml:space="preserve">) and root mean square error (</w:t>
+      </w:r>
+      <m:oMath>
+        <m:r>
+          <m:t>R</m:t>
+        </m:r>
+        <m:r>
+          <m:t>M</m:t>
+        </m:r>
+        <m:r>
+          <m:t>S</m:t>
+        </m:r>
+        <m:r>
+          <m:t>E</m:t>
+        </m:r>
+      </m:oMath>
+      <w:r>
+        <w:t xml:space="preserve">) summaries of the 1:1 comparison of the estimated vs simulated values. For the one day optimization period, all parameter estimates returned at the time step of the input data (i.e., modeled dissoled oxygen,</w:t>
+      </w:r>
+      <w:r>
+        <w:t xml:space="preserve"> </w:t>
+      </w:r>
+      <m:oMath>
+        <m:r>
+          <m:t>D</m:t>
+        </m:r>
+      </m:oMath>
+      <w:r>
+        <w:t xml:space="preserve">, and</w:t>
+      </w:r>
+      <w:r>
+        <w:t xml:space="preserve"> </w:t>
+      </w:r>
+      <m:oMath>
+        <m:r>
+          <m:t>a</m:t>
+        </m:r>
+      </m:oMath>
+      <w:r>
+        <w:t xml:space="preserve">) were daily-averaged for comparison. For the seven day optimization period, all parameter estimates and those from the known time series were weekly-averaged. Estimates for the</w:t>
+      </w:r>
+      <w:r>
+        <w:t xml:space="preserve"> </w:t>
+      </w:r>
+      <m:oMath>
+        <m:r>
+          <m:t>b</m:t>
+        </m:r>
+      </m:oMath>
+      <w:r>
+        <w:t xml:space="preserve"> </w:t>
+      </w:r>
+      <w:r>
+        <w:t xml:space="preserve">parameter were evaluated only by visual comparison because a single value was used in the simulated time series, preventing the estimate of quantitative comparisons.</w:t>
+      </w:r>
+    </w:p>
+    <w:bookmarkEnd w:id="29"/>
+    <w:bookmarkStart w:id="30" w:name="ebase-comparison-with-real-observations"/>
+    <w:p>
+      <w:pPr>
+        <w:pStyle w:val="Heading3"/>
+      </w:pPr>
+      <w:r>
+        <w:t xml:space="preserve">3.3 EBASE comparison with real observations</w:t>
       </w:r>
     </w:p>
     <w:p>
@@ -652,382 +2715,19 @@
         <w:t xml:space="preserve">provide a comparison of the EBASE metabolic estimates with those from the Odum and BASmetab methods.</w:t>
       </w:r>
     </w:p>
-    <w:bookmarkEnd w:id="25"/>
-    <w:bookmarkStart w:id="26" w:name="sensitivity-analyses"/>
+    <w:bookmarkEnd w:id="30"/>
+    <w:bookmarkStart w:id="31" w:name="application-to-represenatiave-nerr-sites"/>
     <w:p>
       <w:pPr>
         <w:pStyle w:val="Heading3"/>
       </w:pPr>
       <w:r>
-        <w:t xml:space="preserve">3.3 Sensitivity analyses</w:t>
+        <w:t xml:space="preserve">3.4 Application to represenatiave NERR sites</w:t>
       </w:r>
     </w:p>
-    <w:p>
-      <w:pPr>
-        <w:pStyle w:val="FirstParagraph"/>
-      </w:pPr>
-      <w:r>
-        <w:t xml:space="preserve">Several configurations of the EBASE model can influence how the metabolic rates are estimated. A simulated time series with known values for the</w:t>
-      </w:r>
-      <w:r>
-        <w:t xml:space="preserve"> </w:t>
-      </w:r>
-      <m:oMath>
-        <m:r>
-          <m:t>a</m:t>
-        </m:r>
-      </m:oMath>
-      <w:r>
-        <w:t xml:space="preserve">,</w:t>
-      </w:r>
-      <w:r>
-        <w:t xml:space="preserve"> </w:t>
-      </w:r>
-      <m:oMath>
-        <m:r>
-          <m:t>r</m:t>
-        </m:r>
-      </m:oMath>
-      <w:r>
-        <w:t xml:space="preserve">, and</w:t>
-      </w:r>
-      <w:r>
-        <w:t xml:space="preserve"> </w:t>
-      </w:r>
-      <m:oMath>
-        <m:r>
-          <m:t>b</m:t>
-        </m:r>
-      </m:oMath>
-      <w:r>
-        <w:t xml:space="preserve"> </w:t>
-      </w:r>
-      <w:r>
-        <w:t xml:space="preserve">parameters that are returned by EBASE was used to determine if 1) EBASE estimates similar values, and 2) how the estimated values change with different model configurations. Two types of sensitivity analyses were conducted to evaluate changes in the parameters returned by EBASE, where in all cases, the parameters were compared to the known values in the simulated time series. First, parameter estimates were compared to the known values after changing characteristics of their prior distributions. Second, parameter estimates were compared using a model period of optimization for one day and one week of observations. Details of these analyses are as follows.</w:t>
-      </w:r>
-    </w:p>
-    <w:p>
-      <w:pPr>
-        <w:pStyle w:val="BodyText"/>
-      </w:pPr>
-      <w:r>
-        <w:t xml:space="preserve">The standard prior distributions for the EBASE parameters follow normal distributions with defined means and standard deviations. The sensitivity analysis evaluated changes in the distributions by varying the standard deviations from small to large to test the effect of more or less constrained ranges, respectively, on the priors. For each parameter, low, medium, and high values for the standard deviation were assessed as 10%, 100%, and 1000% of the default value. Each unique combination of low, medium, and high values for the standard deviation of each parameter were evaluated, creating 3</w:t>
-      </w:r>
-      <m:oMath>
-        <m:sSup>
-          <m:e>
-            <m:r>
-              <m:t>​</m:t>
-            </m:r>
-          </m:e>
-          <m:sup>
-            <m:r>
-              <m:t>3</m:t>
-            </m:r>
-          </m:sup>
-        </m:sSup>
-      </m:oMath>
-      <w:r>
-        <w:t xml:space="preserve"> </w:t>
-      </w:r>
-      <w:r>
-        <w:t xml:space="preserve">= 27 different combinations of prior distributions that were used with the simulated time series in EBASE. Because initial assessments indicated that all parameter estimates were especially sensitive to changes in the prior distribution for the</w:t>
-      </w:r>
-      <w:r>
-        <w:t xml:space="preserve"> </w:t>
-      </w:r>
-      <m:oMath>
-        <m:r>
-          <m:t>b</m:t>
-        </m:r>
-      </m:oMath>
-      <w:r>
-        <w:t xml:space="preserve"> </w:t>
-      </w:r>
-      <w:r>
-        <w:t xml:space="preserve">parameter, a second sensitivity analysis evaluated additional changes in both the mean and standard deviation of the prior for the</w:t>
-      </w:r>
-      <w:r>
-        <w:t xml:space="preserve"> </w:t>
-      </w:r>
-      <m:oMath>
-        <m:r>
-          <m:t>b</m:t>
-        </m:r>
-      </m:oMath>
-      <w:r>
-        <w:t xml:space="preserve"> </w:t>
-      </w:r>
-      <w:r>
-        <w:t xml:space="preserve">parameter. Changes in both the mean and standard deviation of the</w:t>
-      </w:r>
-      <w:r>
-        <w:t xml:space="preserve"> </w:t>
-      </w:r>
-      <m:oMath>
-        <m:r>
-          <m:t>b</m:t>
-        </m:r>
-      </m:oMath>
-      <w:r>
-        <w:t xml:space="preserve"> </w:t>
-      </w:r>
-      <w:r>
-        <w:t xml:space="preserve">prior were evaluated, where the mean was varied as 50%, 100%, and 200% (the upper limit) of the default and the standard deviation was varied as before. This resulted in 3</w:t>
-      </w:r>
-      <m:oMath>
-        <m:sSup>
-          <m:e>
-            <m:r>
-              <m:t>​</m:t>
-            </m:r>
-          </m:e>
-          <m:sup>
-            <m:r>
-              <m:t>2</m:t>
-            </m:r>
-          </m:sup>
-        </m:sSup>
-      </m:oMath>
-      <w:r>
-        <w:t xml:space="preserve"> </w:t>
-      </w:r>
-      <w:r>
-        <w:t xml:space="preserve">= 9 unique combinations of means and standard deviations for the</w:t>
-      </w:r>
-      <w:r>
-        <w:t xml:space="preserve"> </w:t>
-      </w:r>
-      <m:oMath>
-        <m:r>
-          <m:t>b</m:t>
-        </m:r>
-      </m:oMath>
-      <w:r>
-        <w:t xml:space="preserve"> </w:t>
-      </w:r>
-      <w:r>
-        <w:t xml:space="preserve">prior that were evaluated.</w:t>
-      </w:r>
-    </w:p>
-    <w:p>
-      <w:pPr>
-        <w:pStyle w:val="BodyText"/>
-      </w:pPr>
-      <w:r>
-        <w:t xml:space="preserve">The optimization period used for a time series determines how much data are used to estimate the three EBASE parameters (</w:t>
-      </w:r>
-      <m:oMath>
-        <m:r>
-          <m:t>a</m:t>
-        </m:r>
-      </m:oMath>
-      <w:r>
-        <w:t xml:space="preserve">,</w:t>
-      </w:r>
-      <w:r>
-        <w:t xml:space="preserve"> </w:t>
-      </w:r>
-      <m:oMath>
-        <m:r>
-          <m:t>r</m:t>
-        </m:r>
-      </m:oMath>
-      <w:r>
-        <w:t xml:space="preserve">, and</w:t>
-      </w:r>
-      <w:r>
-        <w:t xml:space="preserve"> </w:t>
-      </w:r>
-      <m:oMath>
-        <m:r>
-          <m:t>b</m:t>
-        </m:r>
-      </m:oMath>
-      <w:r>
-        <w:t xml:space="preserve">). Unlike BASEmetab, the EBASE software allows flexibility in the period of time used for optimization, with a minimum period of time being one day and a maximum period of being the length of the time series. For a chosen optimization period, a single estimate for</w:t>
-      </w:r>
-      <w:r>
-        <w:t xml:space="preserve"> </w:t>
-      </w:r>
-      <m:oMath>
-        <m:r>
-          <m:t>r</m:t>
-        </m:r>
-      </m:oMath>
-      <w:r>
-        <w:t xml:space="preserve"> </w:t>
-      </w:r>
-      <w:r>
-        <w:t xml:space="preserve">and</w:t>
-      </w:r>
-      <w:r>
-        <w:t xml:space="preserve"> </w:t>
-      </w:r>
-      <m:oMath>
-        <m:r>
-          <m:t>b</m:t>
-        </m:r>
-      </m:oMath>
-      <w:r>
-        <w:t xml:space="preserve"> </w:t>
-      </w:r>
-      <w:r>
-        <w:t xml:space="preserve">is returned by the model, whereas</w:t>
-      </w:r>
-      <w:r>
-        <w:t xml:space="preserve"> </w:t>
-      </w:r>
-      <m:oMath>
-        <m:r>
-          <m:t>n</m:t>
-        </m:r>
-      </m:oMath>
-      <w:r>
-        <w:t xml:space="preserve"> </w:t>
-      </w:r>
-      <w:r>
-        <w:t xml:space="preserve">number of observations in each optimization period are returned for the</w:t>
-      </w:r>
-      <w:r>
-        <w:t xml:space="preserve"> </w:t>
-      </w:r>
-      <m:oMath>
-        <m:r>
-          <m:t>a</m:t>
-        </m:r>
-      </m:oMath>
-      <w:r>
-        <w:t xml:space="preserve"> </w:t>
-      </w:r>
-      <w:r>
-        <w:t xml:space="preserve">parameter (e.g., 96 values for 24 hour time period if the samplign interval is 15 minutes). Short periods of observation may return unstable parameter estimates if forcing factors (e.g., wind, temperature) that affect estuarine biogeochemical rates occur at time scales longer the chosen period of optimization for EBASE. As such, potentially longer optimization periods may return more stable and robust estimates given that more data are used for parameter estimation. An optimization period of one day was compared to results using an optimization period of seven days for the simulated one-year time series. Each optimization period was evaluated for every unique combination of prior distributions, totaling 54 unique analyses for the assessment of changing standard deviations of all parameters and 18 unique analyses for the assessment of changing the mean and standard deviation of only the</w:t>
-      </w:r>
-      <w:r>
-        <w:t xml:space="preserve"> </w:t>
-      </w:r>
-      <m:oMath>
-        <m:r>
-          <m:t>b</m:t>
-        </m:r>
-      </m:oMath>
-      <w:r>
-        <w:t xml:space="preserve"> </w:t>
-      </w:r>
-      <w:r>
-        <w:t xml:space="preserve">parameter.</w:t>
-      </w:r>
-    </w:p>
-    <w:p>
-      <w:pPr>
-        <w:pStyle w:val="BodyText"/>
-      </w:pPr>
-      <w:r>
-        <w:t xml:space="preserve">The metabolic estimates returned from each analysis were compared to the known values to determine which priors the model was most sensitive to and if the conclusions varied by optimization period. Estimates for the modeled dissolved oxygen, gross production, respiration (</w:t>
-      </w:r>
-      <m:oMath>
-        <m:r>
-          <m:t>r</m:t>
-        </m:r>
-      </m:oMath>
-      <w:r>
-        <w:t xml:space="preserve">), gas exchange (</w:t>
-      </w:r>
-      <m:oMath>
-        <m:r>
-          <m:t>D</m:t>
-        </m:r>
-      </m:oMath>
-      <w:r>
-        <w:t xml:space="preserve">), and</w:t>
-      </w:r>
-      <w:r>
-        <w:t xml:space="preserve"> </w:t>
-      </w:r>
-      <m:oMath>
-        <m:r>
-          <m:t>a</m:t>
-        </m:r>
-      </m:oMath>
-      <w:r>
-        <w:t xml:space="preserve"> </w:t>
-      </w:r>
-      <w:r>
-        <w:t xml:space="preserve">were compared to those from the simulated time series using coefficient of variation (</w:t>
-      </w:r>
-      <m:oMath>
-        <m:sSup>
-          <m:e>
-            <m:r>
-              <m:t>R</m:t>
-            </m:r>
-          </m:e>
-          <m:sup>
-            <m:r>
-              <m:t>2</m:t>
-            </m:r>
-          </m:sup>
-        </m:sSup>
-      </m:oMath>
-      <w:r>
-        <w:t xml:space="preserve">) and root mean square error (</w:t>
-      </w:r>
-      <m:oMath>
-        <m:r>
-          <m:t>R</m:t>
-        </m:r>
-        <m:r>
-          <m:t>M</m:t>
-        </m:r>
-        <m:r>
-          <m:t>S</m:t>
-        </m:r>
-        <m:r>
-          <m:t>E</m:t>
-        </m:r>
-      </m:oMath>
-      <w:r>
-        <w:t xml:space="preserve">) summaries of the 1:1 comparison of the estimated vs simulated values. For the one day optimization period, all parameter estimates returned at the time step of the input data (e.g.,</w:t>
-      </w:r>
-      <w:r>
-        <w:t xml:space="preserve"> </w:t>
-      </w:r>
-      <m:oMath>
-        <m:r>
-          <m:t>a</m:t>
-        </m:r>
-      </m:oMath>
-      <w:r>
-        <w:t xml:space="preserve">) were daily-averaged for comparison. For the seven day optimization period, all parameter estimates and those from the known time series were weekly-averaged. Estimates for the</w:t>
-      </w:r>
-      <w:r>
-        <w:t xml:space="preserve"> </w:t>
-      </w:r>
-      <m:oMath>
-        <m:r>
-          <m:t>b</m:t>
-        </m:r>
-      </m:oMath>
-      <w:r>
-        <w:t xml:space="preserve"> </w:t>
-      </w:r>
-      <w:r>
-        <w:t xml:space="preserve">parameter were evaluated only by visual comparison because a single value was used in the simulated time series, preventing the estimate of quantitative comparisons.</w:t>
-      </w:r>
-    </w:p>
-    <w:bookmarkEnd w:id="26"/>
-    <w:bookmarkStart w:id="27" w:name="application-to-represenatiave-nerr-sites"/>
-    <w:p>
-      <w:pPr>
-        <w:pStyle w:val="Heading3"/>
-      </w:pPr>
-      <w:r>
-        <w:t xml:space="preserve">3.4 Application to represenatiave NERR sites</w:t>
-      </w:r>
-    </w:p>
-    <w:bookmarkEnd w:id="27"/>
-    <w:bookmarkEnd w:id="28"/>
-    <w:bookmarkStart w:id="29" w:name="discussion"/>
+    <w:bookmarkEnd w:id="31"/>
+    <w:bookmarkEnd w:id="32"/>
+    <w:bookmarkStart w:id="33" w:name="discussion"/>
     <w:p>
       <w:pPr>
         <w:pStyle w:val="Heading2"/>
@@ -1036,8 +2736,8 @@
         <w:t xml:space="preserve">4 Discussion</w:t>
       </w:r>
     </w:p>
-    <w:bookmarkEnd w:id="29"/>
-    <w:bookmarkStart w:id="30" w:name="comments-and-recommendations"/>
+    <w:bookmarkEnd w:id="33"/>
+    <w:bookmarkStart w:id="34" w:name="comments-and-recommendations"/>
     <w:p>
       <w:pPr>
         <w:pStyle w:val="Heading2"/>
@@ -1046,8 +2746,8 @@
         <w:t xml:space="preserve">5 Comments and Recommendations</w:t>
       </w:r>
     </w:p>
-    <w:bookmarkEnd w:id="30"/>
-    <w:bookmarkStart w:id="31" w:name="acknowledgments"/>
+    <w:bookmarkEnd w:id="34"/>
+    <w:bookmarkStart w:id="35" w:name="acknowledgments"/>
     <w:p>
       <w:pPr>
         <w:pStyle w:val="Heading2"/>
@@ -1056,8 +2756,8 @@
         <w:t xml:space="preserve">Acknowledgments</w:t>
       </w:r>
     </w:p>
-    <w:bookmarkEnd w:id="31"/>
-    <w:bookmarkStart w:id="36" w:name="figures"/>
+    <w:bookmarkEnd w:id="35"/>
+    <w:bookmarkStart w:id="40" w:name="figures"/>
     <w:p>
       <w:pPr>
         <w:pStyle w:val="Heading2"/>
@@ -1115,7 +2815,7 @@
       <w:tr>
         <w:tc>
           <w:tcPr/>
-          <w:bookmarkStart w:id="35" w:name="fig-apacmpfig"/>
+          <w:bookmarkStart w:id="39" w:name="fig-apacmpfig"/>
           <w:p>
             <w:pPr>
               <w:pStyle w:val="Figure"/>
@@ -1126,18 +2826,18 @@
                 <wp:inline>
                   <wp:extent cx="5943600" cy="6686550"/>
                   <wp:effectExtent b="0" l="0" r="0" t="0"/>
-                  <wp:docPr descr="" title="" id="33" name="Picture"/>
+                  <wp:docPr descr="" title="" id="37" name="Picture"/>
                   <a:graphic>
                     <a:graphicData uri="http://schemas.openxmlformats.org/drawingml/2006/picture">
                       <pic:pic>
                         <pic:nvPicPr>
-                          <pic:cNvPr descr="figs/apacmpfig.png" id="34" name="Picture"/>
+                          <pic:cNvPr descr="figs/apacmpfig.png" id="38" name="Picture"/>
                           <pic:cNvPicPr>
                             <a:picLocks noChangeArrowheads="1" noChangeAspect="1"/>
                           </pic:cNvPicPr>
                         </pic:nvPicPr>
                         <pic:blipFill>
-                          <a:blip r:embed="rId32"/>
+                          <a:blip r:embed="rId36"/>
                           <a:stretch>
                             <a:fillRect/>
                           </a:stretch>
@@ -1243,12 +2943,12 @@
               <w:t xml:space="preserve">and are grouped by the dry or wet season. Black lines show the 1:1 comparison, the blue line shows the linea regression fit, and the Pearson correlation values are shown in parentheses for each facet title.</w:t>
             </w:r>
           </w:p>
-          <w:bookmarkEnd w:id="35"/>
+          <w:bookmarkEnd w:id="39"/>
         </w:tc>
       </w:tr>
     </w:tbl>
-    <w:bookmarkEnd w:id="36"/>
-    <w:bookmarkStart w:id="37" w:name="tables"/>
+    <w:bookmarkEnd w:id="40"/>
+    <w:bookmarkStart w:id="41" w:name="tables"/>
     <w:p>
       <w:pPr>
         <w:pStyle w:val="Heading2"/>
@@ -1307,7 +3007,7 @@
         </w:rPr>
         <w:t xml:space="preserve">Table </w:t>
       </w:r>
-      <w:bookmarkStart w:id="bf32feb5-2ce5-4f80-86d1-7a4d72f12aed" w:name="apacmptab"/>
+      <w:bookmarkStart w:id="1076dc79-efb9-4c5b-88e7-ad8fd9b61f56" w:name="apacmptab"/>
       <w:r xmlns:w="http://schemas.openxmlformats.org/wordprocessingml/2006/main" xmlns:wp="http://schemas.openxmlformats.org/drawingml/2006/wordprocessingDrawing" xmlns:r="http://schemas.openxmlformats.org/officeDocument/2006/relationships" xmlns:w14="http://schemas.microsoft.com/office/word/2010/wordml">
         <w:rPr>
           <w:rFonts/>
@@ -1329,7 +3029,7 @@
         </w:rPr>
         <w:fldChar w:fldCharType="end" w:dirty="true"/>
       </w:r>
-      <w:bookmarkEnd w:id="bf32feb5-2ce5-4f80-86d1-7a4d72f12aed"/>
+      <w:bookmarkEnd w:id="1076dc79-efb9-4c5b-88e7-ad8fd9b61f56"/>
       <w:r>
         <w:rPr>
           <w:rFonts/>
@@ -7361,8 +9061,8 @@
         </w:tc>
       </w:tr>
     </w:tbl>
-    <w:bookmarkEnd w:id="37"/>
-    <w:bookmarkStart w:id="43" w:name="references"/>
+    <w:bookmarkEnd w:id="41"/>
+    <w:bookmarkStart w:id="53" w:name="references"/>
     <w:p>
       <w:pPr>
         <w:pStyle w:val="Heading2"/>
@@ -7371,8 +9071,8 @@
         <w:t xml:space="preserve">References</w:t>
       </w:r>
     </w:p>
-    <w:bookmarkStart w:id="42" w:name="refs"/>
-    <w:bookmarkStart w:id="39" w:name="ref-Beck15"/>
+    <w:bookmarkStart w:id="52" w:name="refs"/>
+    <w:bookmarkStart w:id="43" w:name="ref-Beck15"/>
     <w:p>
       <w:pPr>
         <w:pStyle w:val="Bibliography"/>
@@ -7393,7 +9093,7 @@
       <w:r>
         <w:t xml:space="preserve">: 731–745. doi:</w:t>
       </w:r>
-      <w:hyperlink r:id="rId38">
+      <w:hyperlink r:id="rId42">
         <w:r>
           <w:rPr>
             <w:rStyle w:val="Hyperlink"/>
@@ -7402,8 +9102,39 @@
         </w:r>
       </w:hyperlink>
     </w:p>
-    <w:bookmarkEnd w:id="39"/>
-    <w:bookmarkStart w:id="41" w:name="ref-Grace15"/>
+    <w:bookmarkEnd w:id="43"/>
+    <w:bookmarkStart w:id="45" w:name="ref-Garcia92"/>
+    <w:p>
+      <w:pPr>
+        <w:pStyle w:val="Bibliography"/>
+      </w:pPr>
+      <w:r>
+        <w:t xml:space="preserve">García, H. E., and L. I. Gordon. 1992. Oxygen solubility in seawater: Better fitting equations. Limnology and oceanography</w:t>
+      </w:r>
+      <w:r>
+        <w:t xml:space="preserve"> </w:t>
+      </w:r>
+      <w:r>
+        <w:rPr>
+          <w:bCs/>
+          <w:b/>
+        </w:rPr>
+        <w:t xml:space="preserve">37</w:t>
+      </w:r>
+      <w:r>
+        <w:t xml:space="preserve">: 1307–1312. doi:</w:t>
+      </w:r>
+      <w:hyperlink r:id="rId44">
+        <w:r>
+          <w:rPr>
+            <w:rStyle w:val="Hyperlink"/>
+          </w:rPr>
+          <w:t xml:space="preserve">10.4319/lo.1992.37.6.1307</w:t>
+        </w:r>
+      </w:hyperlink>
+    </w:p>
+    <w:bookmarkEnd w:id="45"/>
+    <w:bookmarkStart w:id="47" w:name="ref-Grace15"/>
     <w:p>
       <w:pPr>
         <w:pStyle w:val="Bibliography"/>
@@ -7457,7 +9188,7 @@
       <w:r>
         <w:t xml:space="preserve">: 103–114. doi:</w:t>
       </w:r>
-      <w:hyperlink r:id="rId40">
+      <w:hyperlink r:id="rId46">
         <w:r>
           <w:rPr>
             <w:rStyle w:val="Hyperlink"/>
@@ -7466,9 +9197,71 @@
         </w:r>
       </w:hyperlink>
     </w:p>
-    <w:bookmarkEnd w:id="41"/>
-    <w:bookmarkEnd w:id="42"/>
-    <w:bookmarkEnd w:id="43"/>
+    <w:bookmarkEnd w:id="47"/>
+    <w:bookmarkStart w:id="49" w:name="ref-Millero81"/>
+    <w:p>
+      <w:pPr>
+        <w:pStyle w:val="Bibliography"/>
+      </w:pPr>
+      <w:r>
+        <w:t xml:space="preserve">Millero, F. J., and A. Poisson. 1981. International one-atmosphere equation of state of seawater. Deep Sea Research Part A. Oceanographic Research Papers</w:t>
+      </w:r>
+      <w:r>
+        <w:t xml:space="preserve"> </w:t>
+      </w:r>
+      <w:r>
+        <w:rPr>
+          <w:bCs/>
+          <w:b/>
+        </w:rPr>
+        <w:t xml:space="preserve">28</w:t>
+      </w:r>
+      <w:r>
+        <w:t xml:space="preserve">: 625–629. doi:</w:t>
+      </w:r>
+      <w:hyperlink r:id="rId48">
+        <w:r>
+          <w:rPr>
+            <w:rStyle w:val="Hyperlink"/>
+          </w:rPr>
+          <w:t xml:space="preserve">10.1016/0198-0149(81)90122-9</w:t>
+        </w:r>
+      </w:hyperlink>
+    </w:p>
+    <w:bookmarkEnd w:id="49"/>
+    <w:bookmarkStart w:id="51" w:name="ref-Wanninkhof14"/>
+    <w:p>
+      <w:pPr>
+        <w:pStyle w:val="Bibliography"/>
+      </w:pPr>
+      <w:r>
+        <w:t xml:space="preserve">Wanninkhof, R. 2014. Relationship between wind speed and gas exchange over the ocean revisited. Limnology and Oceanography: Methods</w:t>
+      </w:r>
+      <w:r>
+        <w:t xml:space="preserve"> </w:t>
+      </w:r>
+      <w:r>
+        <w:rPr>
+          <w:bCs/>
+          <w:b/>
+        </w:rPr>
+        <w:t xml:space="preserve">12</w:t>
+      </w:r>
+      <w:r>
+        <w:t xml:space="preserve">: 351–362. doi:</w:t>
+      </w:r>
+      <w:hyperlink r:id="rId50">
+        <w:r>
+          <w:rPr>
+            <w:rStyle w:val="Hyperlink"/>
+          </w:rPr>
+          <w:t xml:space="preserve">10.4319/lom.2014.12.351</w:t>
+        </w:r>
+      </w:hyperlink>
+    </w:p>
+    <w:bookmarkEnd w:id="51"/>
+    <w:bookmarkEnd w:id="52"/>
+    <w:bookmarkEnd w:id="53"/>
     <w:sectPr>
       <w:footerReference r:id="rId9" w:type="default"/>
       <w:pgSz w:h="15840" w:w="12240"/>

</xml_diff>

<commit_message>
almost done with ebase theory, added prior plot figure
</commit_message>
<xml_diff>
--- a/manu-draft.docx
+++ b/manu-draft.docx
@@ -245,7 +245,7 @@
       </w:r>
     </w:p>
     <w:bookmarkEnd w:id="22"/>
-    <w:bookmarkStart w:id="27" w:name="materials-and-procedures"/>
+    <w:bookmarkStart w:id="33" w:name="materials-and-procedures"/>
     <w:p>
       <w:pPr>
         <w:pStyle w:val="Heading2"/>
@@ -259,7 +259,7 @@
         <w:pStyle w:val="FirstParagraph"/>
       </w:pPr>
       <w:r>
-        <w:t xml:space="preserve">The Estuarine BAyesian Single station Estimation (EBASE) method provides a simple approach to quantify metabolic parameters from continuous dissolved oxygen time series. The estimates are based on a mass balance equation described in</w:t>
+        <w:t xml:space="preserve">The Estuarine BAyesian Single station Estimation (EBASE) method provides a simple approach to quantify metabolic parameters from continuous dissolved oxygen time series. The estimates are based on a modified version of the mass balance equation described in</w:t>
       </w:r>
       <w:r>
         <w:t xml:space="preserve"> </w:t>
@@ -268,40 +268,14 @@
         <w:t xml:space="preserve">Grace et al. (2015)</w:t>
       </w:r>
       <w:r>
-        <w:t xml:space="preserve"> </w:t>
-      </w:r>
-      <w:r>
-        <w:t xml:space="preserve">that is modified using a gas exchange calculation described in</w:t>
-      </w:r>
-      <w:r>
-        <w:t xml:space="preserve"> </w:t>
-      </w:r>
-      <w:r>
-        <w:t xml:space="preserve">Wanninkhof (2014)</w:t>
-      </w:r>
-      <w:r>
-        <w:t xml:space="preserve"> </w:t>
-      </w:r>
-      <w:r>
-        <w:t xml:space="preserve">(</w:t>
-      </w:r>
-      <w:hyperlink w:anchor="eq-ebase">
-        <w:r>
-          <w:rPr>
-            <w:rStyle w:val="Hyperlink"/>
-          </w:rPr>
-          <w:t xml:space="preserve">Equation 1</w:t>
-        </w:r>
-      </w:hyperlink>
-      <w:r>
-        <w:t xml:space="preserve">).</w:t>
+        <w:t xml:space="preserve">. The original mass balance equation is:</w:t>
       </w:r>
     </w:p>
     <w:p>
       <w:pPr>
         <w:pStyle w:val="BodyText"/>
       </w:pPr>
-      <w:bookmarkStart w:id="23" w:name="eq-ebase"/>
+      <w:bookmarkStart w:id="23" w:name="eq-base"/>
       <m:oMathPara>
         <m:oMathParaPr>
           <m:jc m:val="center"/>
@@ -363,9 +337,18 @@
               <m:r>
                 <m:t>A</m:t>
               </m:r>
-              <m:r>
-                <m:t>R</m:t>
-              </m:r>
+              <m:sSup>
+                <m:e>
+                  <m:r>
+                    <m:t>R</m:t>
+                  </m:r>
+                </m:e>
+                <m:sup>
+                  <m:r>
+                    <m:t>p</m:t>
+                  </m:r>
+                </m:sup>
+              </m:sSup>
             </m:e>
           </m:d>
           <m:r>
@@ -391,6 +374,34 @@
               <m:r>
                 <m:t>r</m:t>
               </m:r>
+              <m:sSup>
+                <m:e>
+                  <m:r>
+                    <m:t>Θ</m:t>
+                  </m:r>
+                </m:e>
+                <m:sup>
+                  <m:r>
+                    <m:t>T</m:t>
+                  </m:r>
+                  <m:r>
+                    <m:rPr>
+                      <m:sty m:val="p"/>
+                    </m:rPr>
+                    <m:t>−</m:t>
+                  </m:r>
+                  <m:acc>
+                    <m:accPr>
+                      <m:chr m:val="‾"/>
+                    </m:accPr>
+                    <m:e>
+                      <m:r>
+                        <m:t>T</m:t>
+                      </m:r>
+                    </m:e>
+                  </m:acc>
+                </m:sup>
+              </m:sSup>
             </m:e>
           </m:d>
           <m:r>
@@ -402,21 +413,6 @@
             </m:rPr>
             <m:t>−</m:t>
           </m:r>
-          <m:f>
-            <m:fPr>
-              <m:type m:val="bar"/>
-            </m:fPr>
-            <m:num>
-              <m:r>
-                <m:t>1</m:t>
-              </m:r>
-            </m:num>
-            <m:den>
-              <m:r>
-                <m:t>H</m:t>
-              </m:r>
-            </m:den>
-          </m:f>
           <m:d>
             <m:dPr>
               <m:begChr m:val="["/>
@@ -432,72 +428,40 @@
                 <m:t>−</m:t>
               </m:r>
               <m:r>
-                <m:t>b</m:t>
+                <m:t>K</m:t>
               </m:r>
-              <m:sSubSup>
+              <m:r>
+                <m:rPr>
+                  <m:sty m:val="p"/>
+                </m:rPr>
+                <m:t>⋅</m:t>
+              </m:r>
+              <m:sSup>
                 <m:e>
                   <m:r>
-                    <m:t>U</m:t>
+                    <m:t>1.0241</m:t>
                   </m:r>
                 </m:e>
-                <m:sub>
-                  <m:r>
-                    <m:t>10</m:t>
-                  </m:r>
-                </m:sub>
                 <m:sup>
                   <m:r>
-                    <m:t>2</m:t>
+                    <m:t>T</m:t>
                   </m:r>
-                </m:sup>
-              </m:sSubSup>
-              <m:sSup>
-                <m:e>
-                  <m:d>
-                    <m:dPr>
-                      <m:begChr m:val="("/>
-                      <m:endChr m:val=")"/>
-                      <m:sepChr m:val=""/>
-                      <m:grow/>
-                    </m:dPr>
-                    <m:e>
-                      <m:f>
-                        <m:fPr>
-                          <m:type m:val="bar"/>
-                        </m:fPr>
-                        <m:num>
-                          <m:sSub>
-                            <m:e>
-                              <m:r>
-                                <m:t>s</m:t>
-                              </m:r>
-                            </m:e>
-                            <m:sub>
-                              <m:r>
-                                <m:t>c</m:t>
-                              </m:r>
-                            </m:sub>
-                          </m:sSub>
-                        </m:num>
-                        <m:den>
-                          <m:r>
-                            <m:t>600</m:t>
-                          </m:r>
-                        </m:den>
-                      </m:f>
-                    </m:e>
-                  </m:d>
-                </m:e>
-                <m:sup>
                   <m:r>
                     <m:rPr>
                       <m:sty m:val="p"/>
                     </m:rPr>
                     <m:t>−</m:t>
                   </m:r>
-                  <m:r>
-                    <m:t>0.5</m:t>
-                  </m:r>
+                  <m:acc>
+                    <m:accPr>
+                      <m:chr m:val="‾"/>
+                    </m:accPr>
+                    <m:e>
+                      <m:r>
+                        <m:t>T</m:t>
+                      </m:r>
+                    </m:e>
+                  </m:acc>
                 </m:sup>
               </m:sSup>
               <m:d>
@@ -516,7 +480,7 @@
                     </m:e>
                     <m:sub>
                       <m:r>
-                        <m:t>S</m:t>
+                        <m:t>s</m:t>
                       </m:r>
                       <m:r>
                         <m:t>a</m:t>
@@ -573,45 +537,38 @@
         <w:pStyle w:val="FirstParagraph"/>
       </w:pPr>
       <w:r>
-        <w:t xml:space="preserve">The metabolic estimates are defined by the change in dissolved oxygen over the time step</w:t>
-      </w:r>
-      <w:r>
-        <w:t xml:space="preserve"> </w:t>
+        <w:t xml:space="preserve">where the terms in the square brackets are production (P), respiration (R), and gas exchange (D) as a function of the change in dissolved oxygen (</w:t>
       </w:r>
       <m:oMath>
-        <m:f>
-          <m:fPr>
-            <m:type m:val="bar"/>
-          </m:fPr>
-          <m:num>
+        <m:r>
+          <m:t>δ</m:t>
+        </m:r>
+        <m:sSub>
+          <m:e>
             <m:r>
-              <m:t>δ</m:t>
+              <m:t>C</m:t>
             </m:r>
-            <m:sSub>
-              <m:e>
-                <m:r>
-                  <m:t>C</m:t>
-                </m:r>
-              </m:e>
-              <m:sub>
-                <m:r>
-                  <m:t>d</m:t>
-                </m:r>
-              </m:sub>
-            </m:sSub>
-          </m:num>
-          <m:den>
+          </m:e>
+          <m:sub>
             <m:r>
-              <m:t>δ</m:t>
+              <m:t>d</m:t>
             </m:r>
-            <m:r>
-              <m:t>t</m:t>
-            </m:r>
-          </m:den>
-        </m:f>
+          </m:sub>
+        </m:sSub>
       </m:oMath>
       <w:r>
-        <w:t xml:space="preserve">, where gross production is provided by</w:t>
+        <w:t xml:space="preserve">) per unit time of the input data (</w:t>
+      </w:r>
+      <m:oMath>
+        <m:r>
+          <m:t>δ</m:t>
+        </m:r>
+        <m:r>
+          <m:t>t</m:t>
+        </m:r>
+      </m:oMath>
+      <w:r>
+        <w:t xml:space="preserve">). Five unknown parameters are estimated by the model:</w:t>
       </w:r>
       <w:r>
         <w:t xml:space="preserve"> </w:t>
@@ -620,18 +577,20 @@
         <m:r>
           <m:t>a</m:t>
         </m:r>
+      </m:oMath>
+      <w:r>
+        <w:t xml:space="preserve">,</w:t>
+      </w:r>
+      <w:r>
+        <w:t xml:space="preserve"> </w:t>
+      </w:r>
+      <m:oMath>
         <m:r>
-          <m:t>P</m:t>
-        </m:r>
-        <m:r>
-          <m:t>A</m:t>
-        </m:r>
-        <m:r>
-          <m:t>R</m:t>
+          <m:t>p</m:t>
         </m:r>
       </m:oMath>
       <w:r>
-        <w:t xml:space="preserve">, respiration is provided by</w:t>
+        <w:t xml:space="preserve">,</w:t>
       </w:r>
       <w:r>
         <w:t xml:space="preserve"> </w:t>
@@ -642,19 +601,29 @@
         </m:r>
       </m:oMath>
       <w:r>
-        <w:t xml:space="preserve">, and gas exchange is provided by the remainder</w:t>
-      </w:r>
-      <w:r>
-        <w:t xml:space="preserve"> </w:t>
-      </w:r>
-      <w:r>
-        <w:t xml:space="preserve">(as in Wanninkhof 2014)</w:t>
-      </w:r>
-      <w:r>
-        <w:t xml:space="preserve">. Required data for the equation are dissolved oxygen concentration as</w:t>
-      </w:r>
-      <w:r>
-        <w:t xml:space="preserve"> </w:t>
+        <w:t xml:space="preserve">,</w:t>
+      </w:r>
+      <w:r>
+        <w:t xml:space="preserve"> </w:t>
+      </w:r>
+      <m:oMath>
+        <m:r>
+          <m:t>Θ</m:t>
+        </m:r>
+      </m:oMath>
+      <w:r>
+        <w:t xml:space="preserve">, and</w:t>
+      </w:r>
+      <w:r>
+        <w:t xml:space="preserve"> </w:t>
+      </w:r>
+      <m:oMath>
+        <m:r>
+          <m:t>K</m:t>
+        </m:r>
+      </m:oMath>
+      <w:r>
+        <w:t xml:space="preserve">. The required inputs are the time series of diel oxygen (</w:t>
       </w:r>
       <m:oMath>
         <m:sSub>
@@ -671,10 +640,97 @@
         </m:sSub>
       </m:oMath>
       <w:r>
-        <w:t xml:space="preserve"> </w:t>
-      </w:r>
-      <w:r>
-        <w:t xml:space="preserve">(mmol/m</w:t>
+        <w:t xml:space="preserve">, mmol/m</w:t>
+      </w:r>
+      <m:oMath>
+        <m:sSup>
+          <m:e>
+            <m:r>
+              <m:t>​</m:t>
+            </m:r>
+          </m:e>
+          <m:sup>
+            <m:r>
+              <m:t>2</m:t>
+            </m:r>
+          </m:sup>
+        </m:sSup>
+      </m:oMath>
+      <w:r>
+        <w:t xml:space="preserve">), surface irradiance (</w:t>
+      </w:r>
+      <m:oMath>
+        <m:r>
+          <m:t>P</m:t>
+        </m:r>
+        <m:r>
+          <m:t>A</m:t>
+        </m:r>
+        <m:r>
+          <m:t>R</m:t>
+        </m:r>
+      </m:oMath>
+      <w:r>
+        <w:t xml:space="preserve">,</w:t>
+      </w:r>
+      <w:r>
+        <w:t xml:space="preserve"> </w:t>
+      </w:r>
+      <m:oMath>
+        <m:r>
+          <m:t>μ</m:t>
+        </m:r>
+      </m:oMath>
+      <w:r>
+        <w:t xml:space="preserve">mol/m</w:t>
+      </w:r>
+      <m:oMath>
+        <m:sSup>
+          <m:e>
+            <m:r>
+              <m:t>​</m:t>
+            </m:r>
+          </m:e>
+          <m:sup>
+            <m:r>
+              <m:t>2</m:t>
+            </m:r>
+          </m:sup>
+        </m:sSup>
+      </m:oMath>
+      <w:r>
+        <w:t xml:space="preserve">/s), water temperature (</w:t>
+      </w:r>
+      <m:oMath>
+        <m:r>
+          <m:t>T</m:t>
+        </m:r>
+      </m:oMath>
+      <w:r>
+        <w:t xml:space="preserve">, C), and oxygen saturation (</w:t>
+      </w:r>
+      <m:oMath>
+        <m:sSub>
+          <m:e>
+            <m:r>
+              <m:t>C</m:t>
+            </m:r>
+          </m:e>
+          <m:sub>
+            <m:r>
+              <m:t>s</m:t>
+            </m:r>
+            <m:r>
+              <m:t>a</m:t>
+            </m:r>
+            <m:r>
+              <m:t>t</m:t>
+            </m:r>
+          </m:sub>
+        </m:sSub>
+      </m:oMath>
+      <w:r>
+        <w:t xml:space="preserve">, mmol/m</w:t>
       </w:r>
       <m:oMath>
         <m:sSup>
@@ -691,110 +747,11 @@
         </m:sSup>
       </m:oMath>
       <w:r>
-        <w:t xml:space="preserve">), solar radiation as</w:t>
-      </w:r>
-      <w:r>
-        <w:t xml:space="preserve"> </w:t>
-      </w:r>
-      <m:oMath>
-        <m:r>
-          <m:t>P</m:t>
-        </m:r>
-        <m:r>
-          <m:t>A</m:t>
-        </m:r>
-        <m:r>
-          <m:t>R</m:t>
-        </m:r>
-      </m:oMath>
-      <w:r>
-        <w:t xml:space="preserve"> </w:t>
-      </w:r>
-      <w:r>
-        <w:t xml:space="preserve">(W/m</w:t>
-      </w:r>
-      <m:oMath>
-        <m:sSup>
-          <m:e>
-            <m:r>
-              <m:t>​</m:t>
-            </m:r>
-          </m:e>
-          <m:sup>
-            <m:r>
-              <m:t>2</m:t>
-            </m:r>
-          </m:sup>
-        </m:sSup>
-      </m:oMath>
-      <w:r>
-        <w:t xml:space="preserve">/s), water column depth as</w:t>
-      </w:r>
-      <w:r>
-        <w:t xml:space="preserve"> </w:t>
-      </w:r>
-      <m:oMath>
-        <m:r>
-          <m:t>H</m:t>
-        </m:r>
-      </m:oMath>
-      <w:r>
-        <w:t xml:space="preserve"> </w:t>
-      </w:r>
-      <w:r>
-        <w:t xml:space="preserve">(m), and wind speed at 10 m height as</w:t>
-      </w:r>
-      <w:r>
-        <w:t xml:space="preserve"> </w:t>
-      </w:r>
-      <m:oMath>
-        <m:r>
-          <m:t>U</m:t>
-        </m:r>
-      </m:oMath>
-      <w:r>
-        <w:t xml:space="preserve"> </w:t>
-      </w:r>
-      <w:r>
-        <w:t xml:space="preserve">(m/s). The schmidt number</w:t>
-      </w:r>
-      <w:r>
-        <w:t xml:space="preserve"> </w:t>
-      </w:r>
-      <m:oMath>
-        <m:sSub>
-          <m:e>
-            <m:r>
-              <m:t>s</m:t>
-            </m:r>
-          </m:e>
-          <m:sub>
-            <m:r>
-              <m:t>c</m:t>
-            </m:r>
-          </m:sub>
-        </m:sSub>
-      </m:oMath>
-      <w:r>
-        <w:t xml:space="preserve"> </w:t>
-      </w:r>
-      <w:r>
-        <w:t xml:space="preserve">is the ratio of the kinematic viscosity of water to the molecular diffusivity of oxygen calculated as a function of water tempererature and salinity using the polynomial wit of</w:t>
-      </w:r>
-      <w:r>
-        <w:t xml:space="preserve"> </w:t>
-      </w:r>
-      <w:r>
-        <w:t xml:space="preserve">Wanninkhof (2014)</w:t>
-      </w:r>
-      <w:r>
-        <w:t xml:space="preserve">.</w:t>
-      </w:r>
-    </w:p>
-    <w:p>
-      <w:pPr>
-        <w:pStyle w:val="BodyText"/>
-      </w:pPr>
+        <w:t xml:space="preserve">).</w:t>
+      </w:r>
+      <w:r>
+        <w:t xml:space="preserve"> </w:t>
+      </w:r>
       <w:r>
         <w:t xml:space="preserve">Dissolved oxygen at saturation</w:t>
       </w:r>
@@ -810,7 +767,7 @@
           </m:e>
           <m:sub>
             <m:r>
-              <m:t>S</m:t>
+              <m:t>s</m:t>
             </m:r>
             <m:r>
               <m:t>a</m:t>
@@ -825,47 +782,16 @@
         <w:t xml:space="preserve"> </w:t>
       </w:r>
       <w:r>
-        <w:t xml:space="preserve">is calculated from the input data using</w:t>
-      </w:r>
-      <w:r>
-        <w:t xml:space="preserve"> </w:t>
-      </w:r>
-      <w:r>
-        <w:t xml:space="preserve">García and Gordon (1992)</w:t>
-      </w:r>
-      <w:r>
-        <w:t xml:space="preserve"> </w:t>
-      </w:r>
-      <w:r>
-        <w:t xml:space="preserve">as a function of water temperature (C,</w:t>
-      </w:r>
-      <w:r>
-        <w:t xml:space="preserve"> </w:t>
-      </w:r>
-      <m:oMath>
-        <m:r>
-          <m:t>T</m:t>
-        </m:r>
-      </m:oMath>
-      <w:r>
-        <w:t xml:space="preserve">) and salinity (psu,</w:t>
-      </w:r>
-      <w:r>
-        <w:t xml:space="preserve"> </w:t>
-      </w:r>
-      <m:oMath>
-        <m:r>
-          <m:t>s</m:t>
-        </m:r>
-        <m:r>
-          <m:t>a</m:t>
-        </m:r>
-        <m:r>
-          <m:t>l</m:t>
-        </m:r>
-      </m:oMath>
-      <w:r>
-        <w:t xml:space="preserve">).</w:t>
+        <w:t xml:space="preserve">is calculated from the input data as a function of water temperature and salinity (psu)</w:t>
+      </w:r>
+      <w:r>
+        <w:t xml:space="preserve"> </w:t>
+      </w:r>
+      <w:r>
+        <w:t xml:space="preserve">(García and Gordon 1992)</w:t>
+      </w:r>
+      <w:r>
+        <w:t xml:space="preserve">.</w:t>
       </w:r>
       <w:r>
         <w:t xml:space="preserve"> </w:t>
@@ -899,13 +825,16 @@
         <w:t xml:space="preserve"> </w:t>
       </w:r>
       <w:r>
-        <w:t xml:space="preserve">that calculates the solubility of dissolved oxygen per volume of seawater at the given temperature. The coefficients are A</w:t>
+        <w:t xml:space="preserve">that calculates the solubility of dissolved oxygen per volume of seawater at the given temperature. The coefficients are</w:t>
+      </w:r>
+      <w:r>
+        <w:t xml:space="preserve"> </w:t>
       </w:r>
       <m:oMath>
         <m:sSub>
           <m:e>
             <m:r>
-              <m:t>​</m:t>
+              <m:t>A</m:t>
             </m:r>
           </m:e>
           <m:sub>
@@ -919,13 +848,16 @@
         <w:t xml:space="preserve"> </w:t>
       </w:r>
       <w:r>
-        <w:t xml:space="preserve">= 5.80818, A</w:t>
+        <w:t xml:space="preserve">= 5.80818,</w:t>
+      </w:r>
+      <w:r>
+        <w:t xml:space="preserve"> </w:t>
       </w:r>
       <m:oMath>
         <m:sSub>
           <m:e>
             <m:r>
-              <m:t>​</m:t>
+              <m:t>A</m:t>
             </m:r>
           </m:e>
           <m:sub>
@@ -939,13 +871,16 @@
         <w:t xml:space="preserve"> </w:t>
       </w:r>
       <w:r>
-        <w:t xml:space="preserve">= 3.20684, A</w:t>
+        <w:t xml:space="preserve">= 3.20684,</w:t>
+      </w:r>
+      <w:r>
+        <w:t xml:space="preserve"> </w:t>
       </w:r>
       <m:oMath>
         <m:sSub>
           <m:e>
             <m:r>
-              <m:t>​</m:t>
+              <m:t>A</m:t>
             </m:r>
           </m:e>
           <m:sub>
@@ -959,13 +894,16 @@
         <w:t xml:space="preserve"> </w:t>
       </w:r>
       <w:r>
-        <w:t xml:space="preserve">= 4.11890, A</w:t>
+        <w:t xml:space="preserve">= 4.11890,</w:t>
+      </w:r>
+      <w:r>
+        <w:t xml:space="preserve"> </w:t>
       </w:r>
       <m:oMath>
         <m:sSub>
           <m:e>
             <m:r>
-              <m:t>​</m:t>
+              <m:t>A</m:t>
             </m:r>
           </m:e>
           <m:sub>
@@ -979,13 +917,16 @@
         <w:t xml:space="preserve"> </w:t>
       </w:r>
       <w:r>
-        <w:t xml:space="preserve">= 4.93845, A</w:t>
+        <w:t xml:space="preserve">= 4.93845,</w:t>
+      </w:r>
+      <w:r>
+        <w:t xml:space="preserve"> </w:t>
       </w:r>
       <m:oMath>
         <m:sSub>
           <m:e>
             <m:r>
-              <m:t>​</m:t>
+              <m:t>A</m:t>
             </m:r>
           </m:e>
           <m:sub>
@@ -999,13 +940,16 @@
         <w:t xml:space="preserve"> </w:t>
       </w:r>
       <w:r>
-        <w:t xml:space="preserve">= 1.01567, A</w:t>
+        <w:t xml:space="preserve">= 1.01567,</w:t>
+      </w:r>
+      <w:r>
+        <w:t xml:space="preserve"> </w:t>
       </w:r>
       <m:oMath>
         <m:sSub>
           <m:e>
             <m:r>
-              <m:t>​</m:t>
+              <m:t>A</m:t>
             </m:r>
           </m:e>
           <m:sub>
@@ -1019,13 +963,16 @@
         <w:t xml:space="preserve"> </w:t>
       </w:r>
       <w:r>
-        <w:t xml:space="preserve">= 1.41575, B</w:t>
+        <w:t xml:space="preserve">= 1.41575,</w:t>
+      </w:r>
+      <w:r>
+        <w:t xml:space="preserve"> </w:t>
       </w:r>
       <m:oMath>
         <m:sSub>
           <m:e>
             <m:r>
-              <m:t>​</m:t>
+              <m:t>B</m:t>
             </m:r>
           </m:e>
           <m:sub>
@@ -1039,13 +986,16 @@
         <w:t xml:space="preserve"> </w:t>
       </w:r>
       <w:r>
-        <w:t xml:space="preserve">= -7.01211e-3, B</w:t>
+        <w:t xml:space="preserve">= -7.01211e-3,</w:t>
+      </w:r>
+      <w:r>
+        <w:t xml:space="preserve"> </w:t>
       </w:r>
       <m:oMath>
         <m:sSub>
           <m:e>
             <m:r>
-              <m:t>​</m:t>
+              <m:t>B</m:t>
             </m:r>
           </m:e>
           <m:sub>
@@ -1059,13 +1009,16 @@
         <w:t xml:space="preserve"> </w:t>
       </w:r>
       <w:r>
-        <w:t xml:space="preserve">= -7.25958e-3, B</w:t>
+        <w:t xml:space="preserve">= -7.25958e-3,</w:t>
+      </w:r>
+      <w:r>
+        <w:t xml:space="preserve"> </w:t>
       </w:r>
       <m:oMath>
         <m:sSub>
           <m:e>
             <m:r>
-              <m:t>​</m:t>
+              <m:t>B</m:t>
             </m:r>
           </m:e>
           <m:sub>
@@ -1079,13 +1032,16 @@
         <w:t xml:space="preserve"> </w:t>
       </w:r>
       <w:r>
-        <w:t xml:space="preserve">= -7.93334e-3, B</w:t>
+        <w:t xml:space="preserve">= -7.93334e-3,</w:t>
+      </w:r>
+      <w:r>
+        <w:t xml:space="preserve"> </w:t>
       </w:r>
       <m:oMath>
         <m:sSub>
           <m:e>
             <m:r>
-              <m:t>​</m:t>
+              <m:t>B</m:t>
             </m:r>
           </m:e>
           <m:sub>
@@ -1099,13 +1055,16 @@
         <w:t xml:space="preserve"> </w:t>
       </w:r>
       <w:r>
-        <w:t xml:space="preserve">= -5.54491e-3, and C</w:t>
+        <w:t xml:space="preserve">= -5.54491e-3, and</w:t>
+      </w:r>
+      <w:r>
+        <w:t xml:space="preserve"> </w:t>
       </w:r>
       <m:oMath>
         <m:sSub>
           <m:e>
             <m:r>
-              <m:t>​</m:t>
+              <m:t>C</m:t>
             </m:r>
           </m:e>
           <m:sub>
@@ -1918,6 +1877,1069 @@
         <w:pStyle w:val="FirstParagraph"/>
       </w:pPr>
       <w:r>
+        <w:t xml:space="preserve">The first modification to</w:t>
+      </w:r>
+      <w:r>
+        <w:t xml:space="preserve"> </w:t>
+      </w:r>
+      <w:hyperlink w:anchor="eq-base">
+        <w:r>
+          <w:rPr>
+            <w:rStyle w:val="Hyperlink"/>
+          </w:rPr>
+          <w:t xml:space="preserve">Equation 1</w:t>
+        </w:r>
+      </w:hyperlink>
+      <w:r>
+        <w:t xml:space="preserve"> </w:t>
+      </w:r>
+      <w:r>
+        <w:t xml:space="preserve">for EBASE is use of a wind-based parameterization for gas exchange that is more appropriate for estuaries</w:t>
+      </w:r>
+      <w:r>
+        <w:t xml:space="preserve"> </w:t>
+      </w:r>
+      <w:r>
+        <w:t xml:space="preserve">(Wanninkhof 2014)</w:t>
+      </w:r>
+      <w:r>
+        <w:t xml:space="preserve">:</w:t>
+      </w:r>
+    </w:p>
+    <w:p>
+      <w:pPr>
+        <w:pStyle w:val="BodyText"/>
+      </w:pPr>
+      <w:bookmarkStart w:id="27" w:name="eq-basewan"/>
+      <m:oMathPara>
+        <m:oMathParaPr>
+          <m:jc m:val="center"/>
+        </m:oMathParaPr>
+        <m:oMath>
+          <m:f>
+            <m:fPr>
+              <m:type m:val="bar"/>
+            </m:fPr>
+            <m:num>
+              <m:r>
+                <m:t>δ</m:t>
+              </m:r>
+              <m:sSub>
+                <m:e>
+                  <m:r>
+                    <m:t>C</m:t>
+                  </m:r>
+                </m:e>
+                <m:sub>
+                  <m:r>
+                    <m:t>d</m:t>
+                  </m:r>
+                </m:sub>
+              </m:sSub>
+            </m:num>
+            <m:den>
+              <m:r>
+                <m:t>δ</m:t>
+              </m:r>
+              <m:r>
+                <m:t>t</m:t>
+              </m:r>
+            </m:den>
+          </m:f>
+          <m:r>
+            <m:rPr>
+              <m:sty m:val="p"/>
+            </m:rPr>
+            <m:t>=</m:t>
+          </m:r>
+          <m:d>
+            <m:dPr>
+              <m:begChr m:val="["/>
+              <m:endChr m:val="]"/>
+              <m:sepChr m:val=""/>
+              <m:grow/>
+            </m:dPr>
+            <m:e>
+              <m:r>
+                <m:t> </m:t>
+              </m:r>
+              <m:r>
+                <m:t>a</m:t>
+              </m:r>
+              <m:r>
+                <m:t>P</m:t>
+              </m:r>
+              <m:r>
+                <m:t>A</m:t>
+              </m:r>
+              <m:sSup>
+                <m:e>
+                  <m:r>
+                    <m:t>R</m:t>
+                  </m:r>
+                </m:e>
+                <m:sup>
+                  <m:r>
+                    <m:t>p</m:t>
+                  </m:r>
+                </m:sup>
+              </m:sSup>
+            </m:e>
+          </m:d>
+          <m:r>
+            <m:t> </m:t>
+          </m:r>
+          <m:r>
+            <m:rPr>
+              <m:sty m:val="p"/>
+            </m:rPr>
+            <m:t>−</m:t>
+          </m:r>
+          <m:d>
+            <m:dPr>
+              <m:begChr m:val="["/>
+              <m:endChr m:val="]"/>
+              <m:sepChr m:val=""/>
+              <m:grow/>
+            </m:dPr>
+            <m:e>
+              <m:r>
+                <m:t> </m:t>
+              </m:r>
+              <m:r>
+                <m:t>r</m:t>
+              </m:r>
+              <m:sSup>
+                <m:e>
+                  <m:r>
+                    <m:t>Θ</m:t>
+                  </m:r>
+                </m:e>
+                <m:sup>
+                  <m:r>
+                    <m:t>T</m:t>
+                  </m:r>
+                  <m:r>
+                    <m:rPr>
+                      <m:sty m:val="p"/>
+                    </m:rPr>
+                    <m:t>−</m:t>
+                  </m:r>
+                  <m:acc>
+                    <m:accPr>
+                      <m:chr m:val="‾"/>
+                    </m:accPr>
+                    <m:e>
+                      <m:r>
+                        <m:t>T</m:t>
+                      </m:r>
+                    </m:e>
+                  </m:acc>
+                </m:sup>
+              </m:sSup>
+            </m:e>
+          </m:d>
+          <m:r>
+            <m:t> </m:t>
+          </m:r>
+          <m:r>
+            <m:rPr>
+              <m:sty m:val="p"/>
+            </m:rPr>
+            <m:t>−</m:t>
+          </m:r>
+          <m:f>
+            <m:fPr>
+              <m:type m:val="bar"/>
+            </m:fPr>
+            <m:num>
+              <m:r>
+                <m:t>1</m:t>
+              </m:r>
+            </m:num>
+            <m:den>
+              <m:r>
+                <m:t>H</m:t>
+              </m:r>
+            </m:den>
+          </m:f>
+          <m:d>
+            <m:dPr>
+              <m:begChr m:val="["/>
+              <m:endChr m:val="]"/>
+              <m:sepChr m:val=""/>
+              <m:grow/>
+            </m:dPr>
+            <m:e>
+              <m:r>
+                <m:rPr>
+                  <m:sty m:val="p"/>
+                </m:rPr>
+                <m:t>−</m:t>
+              </m:r>
+              <m:r>
+                <m:t>b</m:t>
+              </m:r>
+              <m:sSubSup>
+                <m:e>
+                  <m:r>
+                    <m:t>U</m:t>
+                  </m:r>
+                </m:e>
+                <m:sub>
+                  <m:r>
+                    <m:t>10</m:t>
+                  </m:r>
+                </m:sub>
+                <m:sup>
+                  <m:r>
+                    <m:t>2</m:t>
+                  </m:r>
+                </m:sup>
+              </m:sSubSup>
+              <m:sSup>
+                <m:e>
+                  <m:d>
+                    <m:dPr>
+                      <m:begChr m:val="("/>
+                      <m:endChr m:val=")"/>
+                      <m:sepChr m:val=""/>
+                      <m:grow/>
+                    </m:dPr>
+                    <m:e>
+                      <m:f>
+                        <m:fPr>
+                          <m:type m:val="bar"/>
+                        </m:fPr>
+                        <m:num>
+                          <m:sSub>
+                            <m:e>
+                              <m:r>
+                                <m:t>s</m:t>
+                              </m:r>
+                            </m:e>
+                            <m:sub>
+                              <m:r>
+                                <m:t>c</m:t>
+                              </m:r>
+                            </m:sub>
+                          </m:sSub>
+                        </m:num>
+                        <m:den>
+                          <m:r>
+                            <m:t>600</m:t>
+                          </m:r>
+                        </m:den>
+                      </m:f>
+                    </m:e>
+                  </m:d>
+                </m:e>
+                <m:sup>
+                  <m:r>
+                    <m:rPr>
+                      <m:sty m:val="p"/>
+                    </m:rPr>
+                    <m:t>−</m:t>
+                  </m:r>
+                  <m:r>
+                    <m:t>0.5</m:t>
+                  </m:r>
+                </m:sup>
+              </m:sSup>
+              <m:d>
+                <m:dPr>
+                  <m:begChr m:val="("/>
+                  <m:endChr m:val=")"/>
+                  <m:sepChr m:val=""/>
+                  <m:grow/>
+                </m:dPr>
+                <m:e>
+                  <m:sSub>
+                    <m:e>
+                      <m:r>
+                        <m:t>C</m:t>
+                      </m:r>
+                    </m:e>
+                    <m:sub>
+                      <m:r>
+                        <m:t>S</m:t>
+                      </m:r>
+                      <m:r>
+                        <m:t>a</m:t>
+                      </m:r>
+                      <m:r>
+                        <m:t>t</m:t>
+                      </m:r>
+                    </m:sub>
+                  </m:sSub>
+                  <m:r>
+                    <m:rPr>
+                      <m:sty m:val="p"/>
+                    </m:rPr>
+                    <m:t>−</m:t>
+                  </m:r>
+                  <m:sSub>
+                    <m:e>
+                      <m:r>
+                        <m:t>C</m:t>
+                      </m:r>
+                    </m:e>
+                    <m:sub>
+                      <m:r>
+                        <m:t>d</m:t>
+                      </m:r>
+                    </m:sub>
+                  </m:sSub>
+                </m:e>
+              </m:d>
+            </m:e>
+          </m:d>
+          <m:r>
+            <m:t>  </m:t>
+          </m:r>
+          <m:d>
+            <m:dPr>
+              <m:begChr m:val="("/>
+              <m:endChr m:val=")"/>
+              <m:sepChr m:val=""/>
+              <m:grow/>
+            </m:dPr>
+            <m:e>
+              <m:r>
+                <m:t>5</m:t>
+              </m:r>
+            </m:e>
+          </m:d>
+        </m:oMath>
+      </m:oMathPara>
+      <w:bookmarkEnd w:id="27"/>
+    </w:p>
+    <w:p>
+      <w:pPr>
+        <w:pStyle w:val="FirstParagraph"/>
+      </w:pPr>
+      <w:r>
+        <w:t xml:space="preserve">where</w:t>
+      </w:r>
+      <w:r>
+        <w:t xml:space="preserve"> </w:t>
+      </w:r>
+      <m:oMath>
+        <m:sSubSup>
+          <m:e>
+            <m:r>
+              <m:t>U</m:t>
+            </m:r>
+          </m:e>
+          <m:sub>
+            <m:r>
+              <m:t>10</m:t>
+            </m:r>
+          </m:sub>
+          <m:sup>
+            <m:r>
+              <m:t>2</m:t>
+            </m:r>
+          </m:sup>
+        </m:sSubSup>
+      </m:oMath>
+      <w:r>
+        <w:t xml:space="preserve"> </w:t>
+      </w:r>
+      <w:r>
+        <w:t xml:space="preserve">is the wind speed at 10-m height and</w:t>
+      </w:r>
+      <w:r>
+        <w:t xml:space="preserve"> </w:t>
+      </w:r>
+      <m:oMath>
+        <m:sSub>
+          <m:e>
+            <m:r>
+              <m:t>S</m:t>
+            </m:r>
+          </m:e>
+          <m:sub>
+            <m:r>
+              <m:t>c</m:t>
+            </m:r>
+          </m:sub>
+        </m:sSub>
+      </m:oMath>
+      <w:r>
+        <w:t xml:space="preserve"> </w:t>
+      </w:r>
+      <w:r>
+        <w:t xml:space="preserve">is the Schmidt number defined as the ratio of the kinematic viscosity of water to the molecular diffusivity of the gas for oxygen calculated as a function of water temperature and salinity using the polynomial fit of</w:t>
+      </w:r>
+      <w:r>
+        <w:t xml:space="preserve"> </w:t>
+      </w:r>
+      <w:r>
+        <w:t xml:space="preserve">Wanninkhof (2014)</w:t>
+      </w:r>
+      <w:r>
+        <w:t xml:space="preserve">. The parameter</w:t>
+      </w:r>
+      <w:r>
+        <w:t xml:space="preserve"> </w:t>
+      </w:r>
+      <m:oMath>
+        <m:r>
+          <m:t>b</m:t>
+        </m:r>
+      </m:oMath>
+      <w:r>
+        <w:t xml:space="preserve"> </w:t>
+      </w:r>
+      <w:r>
+        <w:t xml:space="preserve">(</w:t>
+      </w:r>
+      <m:oMath>
+        <m:d>
+          <m:dPr>
+            <m:begChr m:val="("/>
+            <m:endChr m:val=")"/>
+            <m:sepChr m:val=""/>
+            <m:grow/>
+          </m:dPr>
+          <m:e>
+            <m:r>
+              <m:rPr>
+                <m:nor/>
+                <m:sty m:val="p"/>
+              </m:rPr>
+              <m:t>cm</m:t>
+            </m:r>
+            <m:r>
+              <m:rPr>
+                <m:sty m:val="p"/>
+              </m:rPr>
+              <m:t>/</m:t>
+            </m:r>
+            <m:r>
+              <m:rPr>
+                <m:nor/>
+                <m:sty m:val="p"/>
+              </m:rPr>
+              <m:t>hr</m:t>
+            </m:r>
+          </m:e>
+        </m:d>
+        <m:r>
+          <m:rPr>
+            <m:sty m:val="p"/>
+          </m:rPr>
+          <m:t>/</m:t>
+        </m:r>
+        <m:d>
+          <m:dPr>
+            <m:begChr m:val="("/>
+            <m:endChr m:val=")"/>
+            <m:sepChr m:val=""/>
+            <m:grow/>
+          </m:dPr>
+          <m:e>
+            <m:sSup>
+              <m:e>
+                <m:r>
+                  <m:rPr>
+                    <m:nor/>
+                    <m:sty m:val="p"/>
+                  </m:rPr>
+                  <m:t>m</m:t>
+                </m:r>
+              </m:e>
+              <m:sup>
+                <m:r>
+                  <m:t>2</m:t>
+                </m:r>
+              </m:sup>
+            </m:sSup>
+            <m:r>
+              <m:rPr>
+                <m:sty m:val="p"/>
+              </m:rPr>
+              <m:t>/</m:t>
+            </m:r>
+            <m:sSup>
+              <m:e>
+                <m:r>
+                  <m:rPr>
+                    <m:nor/>
+                    <m:sty m:val="p"/>
+                  </m:rPr>
+                  <m:t>s</m:t>
+                </m:r>
+              </m:e>
+              <m:sup>
+                <m:r>
+                  <m:t>2</m:t>
+                </m:r>
+              </m:sup>
+            </m:sSup>
+          </m:e>
+        </m:d>
+      </m:oMath>
+      <w:r>
+        <w:t xml:space="preserve">) must be estimated from the data. The other variables are as defined as in</w:t>
+      </w:r>
+      <w:r>
+        <w:t xml:space="preserve"> </w:t>
+      </w:r>
+      <w:hyperlink w:anchor="eq-base">
+        <w:r>
+          <w:rPr>
+            <w:rStyle w:val="Hyperlink"/>
+          </w:rPr>
+          <w:t xml:space="preserve">Equation 1</w:t>
+        </w:r>
+      </w:hyperlink>
+      <w:r>
+        <w:t xml:space="preserve">.</w:t>
+      </w:r>
+    </w:p>
+    <w:p>
+      <w:pPr>
+        <w:pStyle w:val="BodyText"/>
+      </w:pPr>
+      <w:r>
+        <w:t xml:space="preserve">The final modification to</w:t>
+      </w:r>
+      <w:r>
+        <w:t xml:space="preserve"> </w:t>
+      </w:r>
+      <w:hyperlink w:anchor="eq-base">
+        <w:r>
+          <w:rPr>
+            <w:rStyle w:val="Hyperlink"/>
+          </w:rPr>
+          <w:t xml:space="preserve">Equation 1</w:t>
+        </w:r>
+      </w:hyperlink>
+      <w:r>
+        <w:t xml:space="preserve"> </w:t>
+      </w:r>
+      <w:r>
+        <w:t xml:space="preserve">for EBASE is a simplification to remove the</w:t>
+      </w:r>
+      <w:r>
+        <w:t xml:space="preserve"> </w:t>
+      </w:r>
+      <m:oMath>
+        <m:r>
+          <m:t>Θ</m:t>
+        </m:r>
+      </m:oMath>
+      <w:r>
+        <w:t xml:space="preserve"> </w:t>
+      </w:r>
+      <w:r>
+        <w:t xml:space="preserve">and</w:t>
+      </w:r>
+      <w:r>
+        <w:t xml:space="preserve"> </w:t>
+      </w:r>
+      <m:oMath>
+        <m:r>
+          <m:t>p</m:t>
+        </m:r>
+      </m:oMath>
+      <w:r>
+        <w:t xml:space="preserve"> </w:t>
+      </w:r>
+      <w:r>
+        <w:t xml:space="preserve">parameters. For EBASE, the temperature dependency of respiration is removed by setting</w:t>
+      </w:r>
+      <w:r>
+        <w:t xml:space="preserve"> </w:t>
+      </w:r>
+      <m:oMath>
+        <m:sSup>
+          <m:e>
+            <m:r>
+              <m:t>Θ</m:t>
+            </m:r>
+          </m:e>
+          <m:sup>
+            <m:r>
+              <m:rPr>
+                <m:sty m:val="p"/>
+              </m:rPr>
+              <m:t>(</m:t>
+            </m:r>
+          </m:sup>
+        </m:sSup>
+        <m:r>
+          <m:t>T</m:t>
+        </m:r>
+        <m:r>
+          <m:rPr>
+            <m:sty m:val="p"/>
+          </m:rPr>
+          <m:t>−</m:t>
+        </m:r>
+        <m:acc>
+          <m:accPr>
+            <m:chr m:val="‾"/>
+          </m:accPr>
+          <m:e>
+            <m:r>
+              <m:t>T</m:t>
+            </m:r>
+          </m:e>
+        </m:acc>
+      </m:oMath>
+      <w:r>
+        <w:t xml:space="preserve"> </w:t>
+      </w:r>
+      <w:r>
+        <w:t xml:space="preserve">= 1) and</w:t>
+      </w:r>
+      <w:r>
+        <w:t xml:space="preserve"> </w:t>
+      </w:r>
+      <m:oMath>
+        <m:r>
+          <m:t>p</m:t>
+        </m:r>
+      </m:oMath>
+      <w:r>
+        <w:t xml:space="preserve"> </w:t>
+      </w:r>
+      <w:r>
+        <w:t xml:space="preserve">is also set as 1. This further simplifies</w:t>
+      </w:r>
+      <w:r>
+        <w:t xml:space="preserve"> </w:t>
+      </w:r>
+      <w:hyperlink w:anchor="eq-basewan">
+        <w:r>
+          <w:rPr>
+            <w:rStyle w:val="Hyperlink"/>
+          </w:rPr>
+          <w:t xml:space="preserve">Equation 5</w:t>
+        </w:r>
+      </w:hyperlink>
+      <w:r>
+        <w:t xml:space="preserve"> </w:t>
+      </w:r>
+      <w:r>
+        <w:t xml:space="preserve">to:</w:t>
+      </w:r>
+    </w:p>
+    <w:p>
+      <w:pPr>
+        <w:pStyle w:val="BodyText"/>
+      </w:pPr>
+      <w:bookmarkStart w:id="28" w:name="eq-ebase"/>
+      <m:oMathPara>
+        <m:oMathParaPr>
+          <m:jc m:val="center"/>
+        </m:oMathParaPr>
+        <m:oMath>
+          <m:f>
+            <m:fPr>
+              <m:type m:val="bar"/>
+            </m:fPr>
+            <m:num>
+              <m:r>
+                <m:t>δ</m:t>
+              </m:r>
+              <m:sSub>
+                <m:e>
+                  <m:r>
+                    <m:t>C</m:t>
+                  </m:r>
+                </m:e>
+                <m:sub>
+                  <m:r>
+                    <m:t>d</m:t>
+                  </m:r>
+                </m:sub>
+              </m:sSub>
+            </m:num>
+            <m:den>
+              <m:r>
+                <m:t>δ</m:t>
+              </m:r>
+              <m:r>
+                <m:t>t</m:t>
+              </m:r>
+            </m:den>
+          </m:f>
+          <m:r>
+            <m:rPr>
+              <m:sty m:val="p"/>
+            </m:rPr>
+            <m:t>=</m:t>
+          </m:r>
+          <m:d>
+            <m:dPr>
+              <m:begChr m:val="["/>
+              <m:endChr m:val="]"/>
+              <m:sepChr m:val=""/>
+              <m:grow/>
+            </m:dPr>
+            <m:e>
+              <m:r>
+                <m:t> </m:t>
+              </m:r>
+              <m:r>
+                <m:t>a</m:t>
+              </m:r>
+              <m:r>
+                <m:t>P</m:t>
+              </m:r>
+              <m:r>
+                <m:t>A</m:t>
+              </m:r>
+              <m:r>
+                <m:t>R</m:t>
+              </m:r>
+            </m:e>
+          </m:d>
+          <m:r>
+            <m:t> </m:t>
+          </m:r>
+          <m:r>
+            <m:rPr>
+              <m:sty m:val="p"/>
+            </m:rPr>
+            <m:t>−</m:t>
+          </m:r>
+          <m:d>
+            <m:dPr>
+              <m:begChr m:val="["/>
+              <m:endChr m:val="]"/>
+              <m:sepChr m:val=""/>
+              <m:grow/>
+            </m:dPr>
+            <m:e>
+              <m:r>
+                <m:t> </m:t>
+              </m:r>
+              <m:r>
+                <m:t>r</m:t>
+              </m:r>
+            </m:e>
+          </m:d>
+          <m:r>
+            <m:t> </m:t>
+          </m:r>
+          <m:r>
+            <m:rPr>
+              <m:sty m:val="p"/>
+            </m:rPr>
+            <m:t>−</m:t>
+          </m:r>
+          <m:f>
+            <m:fPr>
+              <m:type m:val="bar"/>
+            </m:fPr>
+            <m:num>
+              <m:r>
+                <m:t>1</m:t>
+              </m:r>
+            </m:num>
+            <m:den>
+              <m:r>
+                <m:t>H</m:t>
+              </m:r>
+            </m:den>
+          </m:f>
+          <m:d>
+            <m:dPr>
+              <m:begChr m:val="["/>
+              <m:endChr m:val="]"/>
+              <m:sepChr m:val=""/>
+              <m:grow/>
+            </m:dPr>
+            <m:e>
+              <m:r>
+                <m:rPr>
+                  <m:sty m:val="p"/>
+                </m:rPr>
+                <m:t>−</m:t>
+              </m:r>
+              <m:r>
+                <m:t>b</m:t>
+              </m:r>
+              <m:sSubSup>
+                <m:e>
+                  <m:r>
+                    <m:t>U</m:t>
+                  </m:r>
+                </m:e>
+                <m:sub>
+                  <m:r>
+                    <m:t>10</m:t>
+                  </m:r>
+                </m:sub>
+                <m:sup>
+                  <m:r>
+                    <m:t>2</m:t>
+                  </m:r>
+                </m:sup>
+              </m:sSubSup>
+              <m:sSup>
+                <m:e>
+                  <m:d>
+                    <m:dPr>
+                      <m:begChr m:val="("/>
+                      <m:endChr m:val=")"/>
+                      <m:sepChr m:val=""/>
+                      <m:grow/>
+                    </m:dPr>
+                    <m:e>
+                      <m:f>
+                        <m:fPr>
+                          <m:type m:val="bar"/>
+                        </m:fPr>
+                        <m:num>
+                          <m:sSub>
+                            <m:e>
+                              <m:r>
+                                <m:t>s</m:t>
+                              </m:r>
+                            </m:e>
+                            <m:sub>
+                              <m:r>
+                                <m:t>c</m:t>
+                              </m:r>
+                            </m:sub>
+                          </m:sSub>
+                        </m:num>
+                        <m:den>
+                          <m:r>
+                            <m:t>600</m:t>
+                          </m:r>
+                        </m:den>
+                      </m:f>
+                    </m:e>
+                  </m:d>
+                </m:e>
+                <m:sup>
+                  <m:r>
+                    <m:rPr>
+                      <m:sty m:val="p"/>
+                    </m:rPr>
+                    <m:t>−</m:t>
+                  </m:r>
+                  <m:r>
+                    <m:t>0.5</m:t>
+                  </m:r>
+                </m:sup>
+              </m:sSup>
+              <m:d>
+                <m:dPr>
+                  <m:begChr m:val="("/>
+                  <m:endChr m:val=")"/>
+                  <m:sepChr m:val=""/>
+                  <m:grow/>
+                </m:dPr>
+                <m:e>
+                  <m:sSub>
+                    <m:e>
+                      <m:r>
+                        <m:t>C</m:t>
+                      </m:r>
+                    </m:e>
+                    <m:sub>
+                      <m:r>
+                        <m:t>S</m:t>
+                      </m:r>
+                      <m:r>
+                        <m:t>a</m:t>
+                      </m:r>
+                      <m:r>
+                        <m:t>t</m:t>
+                      </m:r>
+                    </m:sub>
+                  </m:sSub>
+                  <m:r>
+                    <m:rPr>
+                      <m:sty m:val="p"/>
+                    </m:rPr>
+                    <m:t>−</m:t>
+                  </m:r>
+                  <m:sSub>
+                    <m:e>
+                      <m:r>
+                        <m:t>C</m:t>
+                      </m:r>
+                    </m:e>
+                    <m:sub>
+                      <m:r>
+                        <m:t>d</m:t>
+                      </m:r>
+                    </m:sub>
+                  </m:sSub>
+                </m:e>
+              </m:d>
+            </m:e>
+          </m:d>
+          <m:r>
+            <m:t>  </m:t>
+          </m:r>
+          <m:d>
+            <m:dPr>
+              <m:begChr m:val="("/>
+              <m:endChr m:val=")"/>
+              <m:sepChr m:val=""/>
+              <m:grow/>
+            </m:dPr>
+            <m:e>
+              <m:r>
+                <m:t>6</m:t>
+              </m:r>
+            </m:e>
+          </m:d>
+        </m:oMath>
+      </m:oMathPara>
+      <w:bookmarkEnd w:id="28"/>
+    </w:p>
+    <w:p>
+      <w:pPr>
+        <w:pStyle w:val="FirstParagraph"/>
+      </w:pPr>
+      <w:r>
+        <w:t xml:space="preserve">As for BASE, the metabolic estimates in EBASE are defined by the change in dissolved oxygen over the time step</w:t>
+      </w:r>
+      <w:r>
+        <w:t xml:space="preserve"> </w:t>
+      </w:r>
+      <m:oMath>
+        <m:f>
+          <m:fPr>
+            <m:type m:val="bar"/>
+          </m:fPr>
+          <m:num>
+            <m:r>
+              <m:t>δ</m:t>
+            </m:r>
+            <m:sSub>
+              <m:e>
+                <m:r>
+                  <m:t>C</m:t>
+                </m:r>
+              </m:e>
+              <m:sub>
+                <m:r>
+                  <m:t>d</m:t>
+                </m:r>
+              </m:sub>
+            </m:sSub>
+          </m:num>
+          <m:den>
+            <m:r>
+              <m:t>δ</m:t>
+            </m:r>
+            <m:r>
+              <m:t>t</m:t>
+            </m:r>
+          </m:den>
+        </m:f>
+      </m:oMath>
+      <w:r>
+        <w:t xml:space="preserve">, where gross production is provided by</w:t>
+      </w:r>
+      <w:r>
+        <w:t xml:space="preserve"> </w:t>
+      </w:r>
+      <m:oMath>
+        <m:r>
+          <m:t>a</m:t>
+        </m:r>
+        <m:r>
+          <m:t>P</m:t>
+        </m:r>
+        <m:r>
+          <m:t>A</m:t>
+        </m:r>
+        <m:r>
+          <m:t>R</m:t>
+        </m:r>
+      </m:oMath>
+      <w:r>
+        <w:t xml:space="preserve">, respiration is provided by</w:t>
+      </w:r>
+      <w:r>
+        <w:t xml:space="preserve"> </w:t>
+      </w:r>
+      <m:oMath>
+        <m:r>
+          <m:t>r</m:t>
+        </m:r>
+      </m:oMath>
+      <w:r>
+        <w:t xml:space="preserve">, and gas exchange is provided by the remainder</w:t>
+      </w:r>
+      <w:r>
+        <w:t xml:space="preserve"> </w:t>
+      </w:r>
+      <w:r>
+        <w:t xml:space="preserve">(as in Wanninkhof 2014)</w:t>
+      </w:r>
+      <w:r>
+        <w:t xml:space="preserve">. Units for each of the metabolic estimates are</w:t>
+      </w:r>
+      <w:r>
+        <w:t xml:space="preserve"> </w:t>
+      </w:r>
+      <m:oMath>
+        <m:r>
+          <m:rPr>
+            <m:nor/>
+            <m:sty m:val="p"/>
+          </m:rPr>
+          <m:t>mmol</m:t>
+        </m:r>
+        <m:r>
+          <m:rPr>
+            <m:sty m:val="p"/>
+          </m:rPr>
+          <m:t>/</m:t>
+        </m:r>
+        <m:sSup>
+          <m:e>
+            <m:r>
+              <m:rPr>
+                <m:nor/>
+                <m:sty m:val="p"/>
+              </m:rPr>
+              <m:t>m</m:t>
+            </m:r>
+          </m:e>
+          <m:sup>
+            <m:r>
+              <m:t>3</m:t>
+            </m:r>
+          </m:sup>
+        </m:sSup>
+        <m:r>
+          <m:rPr>
+            <m:sty m:val="p"/>
+          </m:rPr>
+          <m:t>/</m:t>
+        </m:r>
+        <m:r>
+          <m:rPr>
+            <m:nor/>
+            <m:sty m:val="p"/>
+          </m:rPr>
+          <m:t>d</m:t>
+        </m:r>
+      </m:oMath>
+      <w:r>
+        <w:t xml:space="preserve">.</w:t>
+      </w:r>
+    </w:p>
+    <w:p>
+      <w:pPr>
+        <w:pStyle w:val="BodyText"/>
+      </w:pPr>
+      <w:r>
         <w:t xml:space="preserve">The remaining three parameters</w:t>
       </w:r>
       <w:r>
@@ -1929,7 +2951,115 @@
         </m:r>
       </m:oMath>
       <w:r>
-        <w:t xml:space="preserve">,</w:t>
+        <w:t xml:space="preserve"> </w:t>
+      </w:r>
+      <w:r>
+        <w:t xml:space="preserve">(light efficiency,</w:t>
+      </w:r>
+      <w:r>
+        <w:t xml:space="preserve"> </w:t>
+      </w:r>
+      <m:oMath>
+        <m:d>
+          <m:dPr>
+            <m:begChr m:val="("/>
+            <m:endChr m:val=")"/>
+            <m:sepChr m:val=""/>
+            <m:grow/>
+          </m:dPr>
+          <m:e>
+            <m:r>
+              <m:rPr>
+                <m:nor/>
+                <m:sty m:val="p"/>
+              </m:rPr>
+              <m:t>mmol</m:t>
+            </m:r>
+            <m:r>
+              <m:rPr>
+                <m:sty m:val="p"/>
+              </m:rPr>
+              <m:t>/</m:t>
+            </m:r>
+            <m:sSup>
+              <m:e>
+                <m:r>
+                  <m:rPr>
+                    <m:nor/>
+                    <m:sty m:val="p"/>
+                  </m:rPr>
+                  <m:t>m</m:t>
+                </m:r>
+              </m:e>
+              <m:sup>
+                <m:r>
+                  <m:t>2</m:t>
+                </m:r>
+              </m:sup>
+            </m:sSup>
+            <m:r>
+              <m:rPr>
+                <m:sty m:val="p"/>
+              </m:rPr>
+              <m:t>/</m:t>
+            </m:r>
+            <m:r>
+              <m:rPr>
+                <m:nor/>
+                <m:sty m:val="p"/>
+              </m:rPr>
+              <m:t>d</m:t>
+            </m:r>
+          </m:e>
+        </m:d>
+        <m:r>
+          <m:rPr>
+            <m:sty m:val="p"/>
+          </m:rPr>
+          <m:t>/</m:t>
+        </m:r>
+        <m:d>
+          <m:dPr>
+            <m:begChr m:val="("/>
+            <m:endChr m:val=")"/>
+            <m:sepChr m:val=""/>
+            <m:grow/>
+          </m:dPr>
+          <m:e>
+            <m:r>
+              <m:rPr>
+                <m:nor/>
+                <m:sty m:val="p"/>
+              </m:rPr>
+              <m:t>W</m:t>
+            </m:r>
+            <m:r>
+              <m:rPr>
+                <m:sty m:val="p"/>
+              </m:rPr>
+              <m:t>/</m:t>
+            </m:r>
+            <m:sSup>
+              <m:e>
+                <m:r>
+                  <m:rPr>
+                    <m:nor/>
+                    <m:sty m:val="p"/>
+                  </m:rPr>
+                  <m:t>m</m:t>
+                </m:r>
+              </m:e>
+              <m:sup>
+                <m:r>
+                  <m:t>2</m:t>
+                </m:r>
+              </m:sup>
+            </m:sSup>
+          </m:e>
+        </m:d>
+      </m:oMath>
+      <w:r>
+        <w:t xml:space="preserve">),</w:t>
       </w:r>
       <w:r>
         <w:t xml:space="preserve"> </w:t>
@@ -1940,7 +3070,60 @@
         </m:r>
       </m:oMath>
       <w:r>
-        <w:t xml:space="preserve">, and</w:t>
+        <w:t xml:space="preserve"> </w:t>
+      </w:r>
+      <w:r>
+        <w:t xml:space="preserve">(respiration,</w:t>
+      </w:r>
+      <w:r>
+        <w:t xml:space="preserve"> </w:t>
+      </w:r>
+      <m:oMath>
+        <m:r>
+          <m:rPr>
+            <m:nor/>
+            <m:sty m:val="p"/>
+          </m:rPr>
+          <m:t>mmol</m:t>
+        </m:r>
+        <m:r>
+          <m:rPr>
+            <m:sty m:val="p"/>
+          </m:rPr>
+          <m:t>/</m:t>
+        </m:r>
+        <m:sSup>
+          <m:e>
+            <m:r>
+              <m:rPr>
+                <m:nor/>
+                <m:sty m:val="p"/>
+              </m:rPr>
+              <m:t>m</m:t>
+            </m:r>
+          </m:e>
+          <m:sup>
+            <m:r>
+              <m:t>3</m:t>
+            </m:r>
+          </m:sup>
+        </m:sSup>
+        <m:r>
+          <m:rPr>
+            <m:sty m:val="p"/>
+          </m:rPr>
+          <m:t>/</m:t>
+        </m:r>
+        <m:r>
+          <m:rPr>
+            <m:nor/>
+            <m:sty m:val="p"/>
+          </m:rPr>
+          <m:t>d</m:t>
+        </m:r>
+      </m:oMath>
+      <w:r>
+        <w:t xml:space="preserve">), and</w:t>
       </w:r>
       <w:r>
         <w:t xml:space="preserve"> </w:t>
@@ -1954,7 +3137,556 @@
         <w:t xml:space="preserve"> </w:t>
       </w:r>
       <w:r>
-        <w:t xml:space="preserve">are estimated by likelihood given the observed data with the JAGS model using prior distributions shown in the model file. At each time step, the change in oxygen concentration between time steps is calculated from the equation using model inputs and parameter guesses, and then a finite difference approximation is used to estimate modeled oxygen concentration. The estimated concentration is also returned, which can be compared to observed as one measure of model performance.</w:t>
+        <w:t xml:space="preserve">(</w:t>
+      </w:r>
+      <m:oMath>
+        <m:d>
+          <m:dPr>
+            <m:begChr m:val="("/>
+            <m:endChr m:val=")"/>
+            <m:sepChr m:val=""/>
+            <m:grow/>
+          </m:dPr>
+          <m:e>
+            <m:r>
+              <m:rPr>
+                <m:nor/>
+                <m:sty m:val="p"/>
+              </m:rPr>
+              <m:t>cm</m:t>
+            </m:r>
+            <m:r>
+              <m:rPr>
+                <m:sty m:val="p"/>
+              </m:rPr>
+              <m:t>/</m:t>
+            </m:r>
+            <m:r>
+              <m:rPr>
+                <m:nor/>
+                <m:sty m:val="p"/>
+              </m:rPr>
+              <m:t>hr</m:t>
+            </m:r>
+          </m:e>
+        </m:d>
+        <m:r>
+          <m:rPr>
+            <m:sty m:val="p"/>
+          </m:rPr>
+          <m:t>/</m:t>
+        </m:r>
+        <m:d>
+          <m:dPr>
+            <m:begChr m:val="("/>
+            <m:endChr m:val=")"/>
+            <m:sepChr m:val=""/>
+            <m:grow/>
+          </m:dPr>
+          <m:e>
+            <m:sSup>
+              <m:e>
+                <m:r>
+                  <m:rPr>
+                    <m:nor/>
+                    <m:sty m:val="p"/>
+                  </m:rPr>
+                  <m:t>m</m:t>
+                </m:r>
+              </m:e>
+              <m:sup>
+                <m:r>
+                  <m:t>2</m:t>
+                </m:r>
+              </m:sup>
+            </m:sSup>
+            <m:r>
+              <m:rPr>
+                <m:sty m:val="p"/>
+              </m:rPr>
+              <m:t>/</m:t>
+            </m:r>
+            <m:sSup>
+              <m:e>
+                <m:r>
+                  <m:rPr>
+                    <m:nor/>
+                    <m:sty m:val="p"/>
+                  </m:rPr>
+                  <m:t>s</m:t>
+                </m:r>
+              </m:e>
+              <m:sup>
+                <m:r>
+                  <m:t>2</m:t>
+                </m:r>
+              </m:sup>
+            </m:sSup>
+          </m:e>
+        </m:d>
+      </m:oMath>
+      <w:r>
+        <w:t xml:space="preserve">) are estimated by likelihood given the observed data with the JAGS model using prior distributions shown in the model file. At each time step, the change in oxygen concentration between time steps is calculated from the equation using model inputs and parameter guesses, and then a finite difference approximation is used to estimate modeled oxygen concentration. The estimated dissolved oxygen concentration is also returned, which can be compared to observed as one measure of model performance.</w:t>
+      </w:r>
+    </w:p>
+    <w:p>
+      <w:pPr>
+        <w:pStyle w:val="BodyText"/>
+      </w:pPr>
+      <w:r>
+        <w:t xml:space="preserve">The metabolism estimates and their parameters returned by the Bayesian routine implemented in JAGS are affected by the prior distributions assigned to each. As for the BASE model, relatively uninformed prior distributions following a normal Gaussian distribution are used by default, although the priors can of course be changed based on previous knowledge of parameter specific to an ecosystem. The default priors were based on those that returned reasonable parameter estimates using a forward-feeding oxygen mass balance equation call FWOXY (ForWard OXYgen). For FWOXY, a dissolved oxygen time series is simulated by providing known parameter values in an equation similar to</w:t>
+      </w:r>
+      <w:r>
+        <w:t xml:space="preserve"> </w:t>
+      </w:r>
+      <w:hyperlink w:anchor="eq-ebase">
+        <w:r>
+          <w:rPr>
+            <w:rStyle w:val="Hyperlink"/>
+          </w:rPr>
+          <w:t xml:space="preserve">Equation 6</w:t>
+        </w:r>
+      </w:hyperlink>
+      <w:r>
+        <w:t xml:space="preserve">. All of the physical parameters are held constant, e.g., wind speed, temperature, and salinity. The other required inputs are the</w:t>
+      </w:r>
+      <w:r>
+        <w:t xml:space="preserve"> </w:t>
+      </w:r>
+      <m:oMath>
+        <m:r>
+          <m:t>a</m:t>
+        </m:r>
+      </m:oMath>
+      <w:r>
+        <w:t xml:space="preserve">,</w:t>
+      </w:r>
+      <w:r>
+        <w:t xml:space="preserve"> </w:t>
+      </w:r>
+      <m:oMath>
+        <m:r>
+          <m:t>r</m:t>
+        </m:r>
+      </m:oMath>
+      <w:r>
+        <w:t xml:space="preserve">, and</w:t>
+      </w:r>
+      <w:r>
+        <w:t xml:space="preserve"> </w:t>
+      </w:r>
+      <m:oMath>
+        <m:r>
+          <m:t>b</m:t>
+        </m:r>
+      </m:oMath>
+      <w:r>
+        <w:t xml:space="preserve"> </w:t>
+      </w:r>
+      <w:r>
+        <w:t xml:space="preserve">parameters, which are set by the user. As such, the dissolved oxygen output simulated by FWOXY as change per unit time is modelled by EBASE using the constant physical parameters as input. Reasonable prior distributions by EBASE were identified based on the ability to return the known parameters from FWOXY:</w:t>
+      </w:r>
+    </w:p>
+    <w:p>
+      <w:pPr>
+        <w:pStyle w:val="BodyText"/>
+      </w:pPr>
+      <w:bookmarkStart w:id="29" w:name="eq-aprior"/>
+      <m:oMathPara>
+        <m:oMathParaPr>
+          <m:jc m:val="center"/>
+        </m:oMathParaPr>
+        <m:oMath>
+          <m:r>
+            <m:t>a</m:t>
+          </m:r>
+          <m:r>
+            <m:rPr>
+              <m:sty m:val="p"/>
+            </m:rPr>
+            <m:t>∼</m:t>
+          </m:r>
+          <m:r>
+            <m:t>N</m:t>
+          </m:r>
+          <m:d>
+            <m:dPr>
+              <m:begChr m:val="("/>
+              <m:endChr m:val=")"/>
+              <m:sepChr m:val=""/>
+              <m:grow/>
+            </m:dPr>
+            <m:e>
+              <m:r>
+                <m:t>0.2</m:t>
+              </m:r>
+              <m:r>
+                <m:rPr>
+                  <m:sty m:val="p"/>
+                </m:rPr>
+                <m:t>,</m:t>
+              </m:r>
+              <m:r>
+                <m:t>0.1</m:t>
+              </m:r>
+            </m:e>
+          </m:d>
+          <m:r>
+            <m:t>T</m:t>
+          </m:r>
+          <m:d>
+            <m:dPr>
+              <m:begChr m:val="("/>
+              <m:endChr m:val=")"/>
+              <m:sepChr m:val=""/>
+              <m:grow/>
+            </m:dPr>
+            <m:e>
+              <m:r>
+                <m:t>0</m:t>
+              </m:r>
+              <m:r>
+                <m:rPr>
+                  <m:sty m:val="p"/>
+                </m:rPr>
+                <m:t>,</m:t>
+              </m:r>
+            </m:e>
+          </m:d>
+          <m:r>
+            <m:t>  </m:t>
+          </m:r>
+          <m:d>
+            <m:dPr>
+              <m:begChr m:val="("/>
+              <m:endChr m:val=")"/>
+              <m:sepChr m:val=""/>
+              <m:grow/>
+            </m:dPr>
+            <m:e>
+              <m:r>
+                <m:t>7</m:t>
+              </m:r>
+            </m:e>
+          </m:d>
+        </m:oMath>
+      </m:oMathPara>
+      <w:bookmarkEnd w:id="29"/>
+    </w:p>
+    <w:p>
+      <w:pPr>
+        <w:pStyle w:val="FirstParagraph"/>
+      </w:pPr>
+      <w:bookmarkStart w:id="30" w:name="eq-rprior"/>
+      <m:oMathPara>
+        <m:oMathParaPr>
+          <m:jc m:val="center"/>
+        </m:oMathParaPr>
+        <m:oMath>
+          <m:r>
+            <m:t>r</m:t>
+          </m:r>
+          <m:r>
+            <m:rPr>
+              <m:sty m:val="p"/>
+            </m:rPr>
+            <m:t>∼</m:t>
+          </m:r>
+          <m:r>
+            <m:t>N</m:t>
+          </m:r>
+          <m:d>
+            <m:dPr>
+              <m:begChr m:val="("/>
+              <m:endChr m:val=")"/>
+              <m:sepChr m:val=""/>
+              <m:grow/>
+            </m:dPr>
+            <m:e>
+              <m:r>
+                <m:t>20</m:t>
+              </m:r>
+              <m:r>
+                <m:rPr>
+                  <m:sty m:val="p"/>
+                </m:rPr>
+                <m:t>,</m:t>
+              </m:r>
+              <m:r>
+                <m:t>5</m:t>
+              </m:r>
+            </m:e>
+          </m:d>
+          <m:r>
+            <m:t>T</m:t>
+          </m:r>
+          <m:d>
+            <m:dPr>
+              <m:begChr m:val="("/>
+              <m:endChr m:val=")"/>
+              <m:sepChr m:val=""/>
+              <m:grow/>
+            </m:dPr>
+            <m:e>
+              <m:r>
+                <m:t>0</m:t>
+              </m:r>
+              <m:r>
+                <m:rPr>
+                  <m:sty m:val="p"/>
+                </m:rPr>
+                <m:t>,</m:t>
+              </m:r>
+            </m:e>
+          </m:d>
+          <m:r>
+            <m:t>  </m:t>
+          </m:r>
+          <m:d>
+            <m:dPr>
+              <m:begChr m:val="("/>
+              <m:endChr m:val=")"/>
+              <m:sepChr m:val=""/>
+              <m:grow/>
+            </m:dPr>
+            <m:e>
+              <m:r>
+                <m:t>8</m:t>
+              </m:r>
+            </m:e>
+          </m:d>
+        </m:oMath>
+      </m:oMathPara>
+      <w:bookmarkEnd w:id="30"/>
+    </w:p>
+    <w:p>
+      <w:pPr>
+        <w:pStyle w:val="FirstParagraph"/>
+      </w:pPr>
+      <w:bookmarkStart w:id="31" w:name="eq-bprior"/>
+      <m:oMathPara>
+        <m:oMathParaPr>
+          <m:jc m:val="center"/>
+        </m:oMathParaPr>
+        <m:oMath>
+          <m:r>
+            <m:t>b</m:t>
+          </m:r>
+          <m:r>
+            <m:rPr>
+              <m:sty m:val="p"/>
+            </m:rPr>
+            <m:t>∼</m:t>
+          </m:r>
+          <m:r>
+            <m:t>N</m:t>
+          </m:r>
+          <m:d>
+            <m:dPr>
+              <m:begChr m:val="("/>
+              <m:endChr m:val=")"/>
+              <m:sepChr m:val=""/>
+              <m:grow/>
+            </m:dPr>
+            <m:e>
+              <m:r>
+                <m:t>0.251</m:t>
+              </m:r>
+              <m:r>
+                <m:rPr>
+                  <m:sty m:val="p"/>
+                </m:rPr>
+                <m:t>,</m:t>
+              </m:r>
+              <m:r>
+                <m:t>0.01</m:t>
+              </m:r>
+            </m:e>
+          </m:d>
+          <m:r>
+            <m:t>T</m:t>
+          </m:r>
+          <m:d>
+            <m:dPr>
+              <m:begChr m:val="("/>
+              <m:endChr m:val=")"/>
+              <m:sepChr m:val=""/>
+              <m:grow/>
+            </m:dPr>
+            <m:e>
+              <m:r>
+                <m:t>0</m:t>
+              </m:r>
+              <m:r>
+                <m:rPr>
+                  <m:sty m:val="p"/>
+                </m:rPr>
+                <m:t>,</m:t>
+              </m:r>
+              <m:r>
+                <m:t>0.504</m:t>
+              </m:r>
+            </m:e>
+          </m:d>
+          <m:r>
+            <m:t>  </m:t>
+          </m:r>
+          <m:d>
+            <m:dPr>
+              <m:begChr m:val="("/>
+              <m:endChr m:val=")"/>
+              <m:sepChr m:val=""/>
+              <m:grow/>
+            </m:dPr>
+            <m:e>
+              <m:r>
+                <m:t>9</m:t>
+              </m:r>
+            </m:e>
+          </m:d>
+        </m:oMath>
+      </m:oMathPara>
+      <w:bookmarkEnd w:id="31"/>
+    </w:p>
+    <w:p>
+      <w:pPr>
+        <w:pStyle w:val="FirstParagraph"/>
+      </w:pPr>
+      <w:r>
+        <w:t xml:space="preserve">The</w:t>
+      </w:r>
+      <w:r>
+        <w:t xml:space="preserve"> </w:t>
+      </w:r>
+      <m:oMath>
+        <m:r>
+          <m:t>T</m:t>
+        </m:r>
+      </m:oMath>
+      <w:r>
+        <w:t xml:space="preserve"> </w:t>
+      </w:r>
+      <w:r>
+        <w:t xml:space="preserve">notation is JAGS model syntax indicating the distributions are truncated to a minimum (left) and maximum (right) value defined in the parentheses. All prior distributions were constrained to positive values based on requirements of the model formula in</w:t>
+      </w:r>
+      <w:r>
+        <w:t xml:space="preserve"> </w:t>
+      </w:r>
+      <w:hyperlink w:anchor="eq-ebase">
+        <w:r>
+          <w:rPr>
+            <w:rStyle w:val="Hyperlink"/>
+          </w:rPr>
+          <w:t xml:space="preserve">Equation 6</w:t>
+        </w:r>
+      </w:hyperlink>
+      <w:r>
+        <w:t xml:space="preserve">. Additionally, the prior distribution for</w:t>
+      </w:r>
+      <w:r>
+        <w:t xml:space="preserve"> </w:t>
+      </w:r>
+      <m:oMath>
+        <m:r>
+          <m:t>b</m:t>
+        </m:r>
+      </m:oMath>
+      <w:r>
+        <w:t xml:space="preserve"> </w:t>
+      </w:r>
+      <w:r>
+        <w:t xml:space="preserve">was constrained to an upper limit of 0.504 (~twice the default mean).</w:t>
+      </w:r>
+      <w:r>
+        <w:t xml:space="preserve"> </w:t>
+      </w:r>
+      <w:r>
+        <w:t xml:space="preserve">Wanninkhof (2014)</w:t>
+      </w:r>
+      <w:r>
+        <w:t xml:space="preserve"> </w:t>
+      </w:r>
+      <w:r>
+        <w:t xml:space="preserve">states that the</w:t>
+      </w:r>
+      <w:r>
+        <w:t xml:space="preserve"> </w:t>
+      </w:r>
+      <m:oMath>
+        <m:r>
+          <m:t>b</m:t>
+        </m:r>
+      </m:oMath>
+      <w:r>
+        <w:t xml:space="preserve"> </w:t>
+      </w:r>
+      <w:r>
+        <w:t xml:space="preserve">parameter typically does not vary by more than 20% and the standard deviation of the default prior is sufficiently high to expand beyond this range. Initial development of EBASE also showed that using an undefined upper limit of</w:t>
+      </w:r>
+      <w:r>
+        <w:t xml:space="preserve"> </w:t>
+      </w:r>
+      <m:oMath>
+        <m:r>
+          <m:t>b</m:t>
+        </m:r>
+      </m:oMath>
+      <w:r>
+        <w:t xml:space="preserve"> </w:t>
+      </w:r>
+      <w:r>
+        <w:t xml:space="preserve">led to unstable and unreasonable parameter estimates. The density distributions for the default priors in EBASE are shown in</w:t>
+      </w:r>
+      <w:r>
+        <w:t xml:space="preserve"> </w:t>
+      </w:r>
+      <w:hyperlink w:anchor="fig-priorplot">
+        <w:r>
+          <w:rPr>
+            <w:rStyle w:val="Hyperlink"/>
+          </w:rPr>
+          <w:t xml:space="preserve">Figure 2</w:t>
+        </w:r>
+      </w:hyperlink>
+      <w:r>
+        <w:t xml:space="preserve">.</w:t>
+      </w:r>
+    </w:p>
+    <w:bookmarkStart w:id="32" w:name="ebase-r-package"/>
+    <w:p>
+      <w:pPr>
+        <w:pStyle w:val="Heading3"/>
+      </w:pPr>
+      <w:r>
+        <w:t xml:space="preserve">2.1 EBASE R package</w:t>
+      </w:r>
+    </w:p>
+    <w:p>
+      <w:pPr>
+        <w:pStyle w:val="FirstParagraph"/>
+      </w:pPr>
+      <w:r>
+        <w:t xml:space="preserve">For ease of application, an R package was developed to implement the EBASE methods described above.</w:t>
+      </w:r>
+    </w:p>
+    <w:bookmarkEnd w:id="32"/>
+    <w:bookmarkEnd w:id="33"/>
+    <w:bookmarkStart w:id="38" w:name="assessment"/>
+    <w:p>
+      <w:pPr>
+        <w:pStyle w:val="Heading2"/>
+      </w:pPr>
+      <w:r>
+        <w:t xml:space="preserve">3 Assessment</w:t>
+      </w:r>
+    </w:p>
+    <w:bookmarkStart w:id="34" w:name="X0d02bab476da195afb173dba74198ce7a19589a"/>
+    <w:p>
+      <w:pPr>
+        <w:pStyle w:val="Heading3"/>
+      </w:pPr>
+      <w:r>
+        <w:t xml:space="preserve">3.1 EBASE comparison with modelled observations</w:t>
       </w:r>
     </w:p>
     <w:p>
@@ -1966,54 +3698,11 @@
         <w:pStyle w:val="Compact"/>
       </w:pPr>
       <w:r>
-        <w:t xml:space="preserve">EBASE theory</w:t>
+        <w:t xml:space="preserve">Comparison with Odum and BASEmetab: Fwoxy Appalachicola</w:t>
       </w:r>
     </w:p>
-    <w:p>
-      <w:pPr>
-        <w:numPr>
-          <w:ilvl w:val="0"/>
-          <w:numId w:val="1002"/>
-        </w:numPr>
-        <w:pStyle w:val="Compact"/>
-      </w:pPr>
-      <w:r>
-        <w:t xml:space="preserve">EBASE R package</w:t>
-      </w:r>
-    </w:p>
-    <w:bookmarkEnd w:id="27"/>
-    <w:bookmarkStart w:id="32" w:name="assessment"/>
-    <w:p>
-      <w:pPr>
-        <w:pStyle w:val="Heading2"/>
-      </w:pPr>
-      <w:r>
-        <w:t xml:space="preserve">3 Assessment</w:t>
-      </w:r>
-    </w:p>
-    <w:bookmarkStart w:id="28" w:name="X0d02bab476da195afb173dba74198ce7a19589a"/>
-    <w:p>
-      <w:pPr>
-        <w:pStyle w:val="Heading3"/>
-      </w:pPr>
-      <w:r>
-        <w:t xml:space="preserve">3.1 EBASE comparison with modelled observations</w:t>
-      </w:r>
-    </w:p>
-    <w:p>
-      <w:pPr>
-        <w:numPr>
-          <w:ilvl w:val="0"/>
-          <w:numId w:val="1003"/>
-        </w:numPr>
-        <w:pStyle w:val="Compact"/>
-      </w:pPr>
-      <w:r>
-        <w:t xml:space="preserve">Comparison with Odum and BASEmetab: Fwoxy Appalachicola</w:t>
-      </w:r>
-    </w:p>
-    <w:bookmarkEnd w:id="28"/>
-    <w:bookmarkStart w:id="29" w:name="sensitivity-analyses"/>
+    <w:bookmarkEnd w:id="34"/>
+    <w:bookmarkStart w:id="35" w:name="sensitivity-analyses"/>
     <w:p>
       <w:pPr>
         <w:pStyle w:val="Heading3"/>
@@ -2372,8 +4061,8 @@
         <w:t xml:space="preserve">parameter were evaluated only by visual comparison because a single value was used in the simulated time series, preventing the estimate of quantitative comparisons.</w:t>
       </w:r>
     </w:p>
-    <w:bookmarkEnd w:id="29"/>
-    <w:bookmarkStart w:id="30" w:name="ebase-comparison-with-real-observations"/>
+    <w:bookmarkEnd w:id="35"/>
+    <w:bookmarkStart w:id="36" w:name="ebase-comparison-with-real-observations"/>
     <w:p>
       <w:pPr>
         <w:pStyle w:val="Heading3"/>
@@ -2715,8 +4404,8 @@
         <w:t xml:space="preserve">provide a comparison of the EBASE metabolic estimates with those from the Odum and BASmetab methods.</w:t>
       </w:r>
     </w:p>
-    <w:bookmarkEnd w:id="30"/>
-    <w:bookmarkStart w:id="31" w:name="application-to-represenatiave-nerr-sites"/>
+    <w:bookmarkEnd w:id="36"/>
+    <w:bookmarkStart w:id="37" w:name="application-to-represenatiave-nerr-sites"/>
     <w:p>
       <w:pPr>
         <w:pStyle w:val="Heading3"/>
@@ -2725,9 +4414,9 @@
         <w:t xml:space="preserve">3.4 Application to represenatiave NERR sites</w:t>
       </w:r>
     </w:p>
-    <w:bookmarkEnd w:id="31"/>
-    <w:bookmarkEnd w:id="32"/>
-    <w:bookmarkStart w:id="33" w:name="discussion"/>
+    <w:bookmarkEnd w:id="37"/>
+    <w:bookmarkEnd w:id="38"/>
+    <w:bookmarkStart w:id="39" w:name="discussion"/>
     <w:p>
       <w:pPr>
         <w:pStyle w:val="Heading2"/>
@@ -2736,8 +4425,8 @@
         <w:t xml:space="preserve">4 Discussion</w:t>
       </w:r>
     </w:p>
-    <w:bookmarkEnd w:id="33"/>
-    <w:bookmarkStart w:id="34" w:name="comments-and-recommendations"/>
+    <w:bookmarkEnd w:id="39"/>
+    <w:bookmarkStart w:id="40" w:name="comments-and-recommendations"/>
     <w:p>
       <w:pPr>
         <w:pStyle w:val="Heading2"/>
@@ -2746,8 +4435,8 @@
         <w:t xml:space="preserve">5 Comments and Recommendations</w:t>
       </w:r>
     </w:p>
-    <w:bookmarkEnd w:id="34"/>
-    <w:bookmarkStart w:id="35" w:name="acknowledgments"/>
+    <w:bookmarkEnd w:id="40"/>
+    <w:bookmarkStart w:id="41" w:name="acknowledgments"/>
     <w:p>
       <w:pPr>
         <w:pStyle w:val="Heading2"/>
@@ -2756,8 +4445,8 @@
         <w:t xml:space="preserve">Acknowledgments</w:t>
       </w:r>
     </w:p>
-    <w:bookmarkEnd w:id="35"/>
-    <w:bookmarkStart w:id="40" w:name="figures"/>
+    <w:bookmarkEnd w:id="41"/>
+    <w:bookmarkStart w:id="50" w:name="figures"/>
     <w:p>
       <w:pPr>
         <w:pStyle w:val="Heading2"/>
@@ -2815,7 +4504,7 @@
       <w:tr>
         <w:tc>
           <w:tcPr/>
-          <w:bookmarkStart w:id="39" w:name="fig-apacmpfig"/>
+          <w:bookmarkStart w:id="45" w:name="fig-apacmpfig"/>
           <w:p>
             <w:pPr>
               <w:pStyle w:val="Figure"/>
@@ -2826,18 +4515,18 @@
                 <wp:inline>
                   <wp:extent cx="5943600" cy="6686550"/>
                   <wp:effectExtent b="0" l="0" r="0" t="0"/>
-                  <wp:docPr descr="" title="" id="37" name="Picture"/>
+                  <wp:docPr descr="" title="" id="43" name="Picture"/>
                   <a:graphic>
                     <a:graphicData uri="http://schemas.openxmlformats.org/drawingml/2006/picture">
                       <pic:pic>
                         <pic:nvPicPr>
-                          <pic:cNvPr descr="figs/apacmpfig.png" id="38" name="Picture"/>
+                          <pic:cNvPr descr="figs/apacmpfig.png" id="44" name="Picture"/>
                           <pic:cNvPicPr>
                             <a:picLocks noChangeArrowheads="1" noChangeAspect="1"/>
                           </pic:cNvPicPr>
                         </pic:nvPicPr>
                         <pic:blipFill>
-                          <a:blip r:embed="rId36"/>
+                          <a:blip r:embed="rId42"/>
                           <a:stretch>
                             <a:fillRect/>
                           </a:stretch>
@@ -2943,12 +4632,145 @@
               <w:t xml:space="preserve">and are grouped by the dry or wet season. Black lines show the 1:1 comparison, the blue line shows the linea regression fit, and the Pearson correlation values are shown in parentheses for each facet title.</w:t>
             </w:r>
           </w:p>
-          <w:bookmarkEnd w:id="39"/>
+          <w:bookmarkEnd w:id="45"/>
         </w:tc>
       </w:tr>
     </w:tbl>
-    <w:bookmarkEnd w:id="40"/>
-    <w:bookmarkStart w:id="41" w:name="tables"/>
+    <w:p>
+      <w:r>
+        <w:br w:type="page"/>
+      </w:r>
+    </w:p>
+    <w:tbl>
+      <w:tblPr>
+        <w:tblStyle w:val="Table"/>
+        <w:tblW w:type="pct" w:w="5000"/>
+        <w:tblLook w:firstRow="0" w:lastRow="0" w:firstColumn="0" w:lastColumn="0" w:noHBand="0" w:noVBand="0" w:val="0000"/>
+      </w:tblPr>
+      <w:tblGrid>
+        <w:gridCol w:w="7920"/>
+      </w:tblGrid>
+      <w:tr>
+        <w:tc>
+          <w:tcPr/>
+          <w:bookmarkStart w:id="49" w:name="fig-priorplot"/>
+          <w:p>
+            <w:pPr>
+              <w:pStyle w:val="Figure"/>
+              <w:jc w:val="center"/>
+            </w:pPr>
+            <w:r>
+              <w:drawing>
+                <wp:inline>
+                  <wp:extent cx="5943600" cy="2228850"/>
+                  <wp:effectExtent b="0" l="0" r="0" t="0"/>
+                  <wp:docPr descr="" title="" id="47" name="Picture"/>
+                  <a:graphic>
+                    <a:graphicData uri="http://schemas.openxmlformats.org/drawingml/2006/picture">
+                      <pic:pic>
+                        <pic:nvPicPr>
+                          <pic:cNvPr descr="figs/priorplot.png" id="48" name="Picture"/>
+                          <pic:cNvPicPr>
+                            <a:picLocks noChangeArrowheads="1" noChangeAspect="1"/>
+                          </pic:cNvPicPr>
+                        </pic:nvPicPr>
+                        <pic:blipFill>
+                          <a:blip r:embed="rId46"/>
+                          <a:stretch>
+                            <a:fillRect/>
+                          </a:stretch>
+                        </pic:blipFill>
+                        <pic:spPr bwMode="auto">
+                          <a:xfrm>
+                            <a:off x="0" y="0"/>
+                            <a:ext cx="5943600" cy="2228850"/>
+                          </a:xfrm>
+                          <a:prstGeom prst="rect">
+                            <a:avLst/>
+                          </a:prstGeom>
+                          <a:noFill/>
+                          <a:ln w="9525">
+                            <a:noFill/>
+                            <a:headEnd/>
+                            <a:tailEnd/>
+                          </a:ln>
+                        </pic:spPr>
+                      </pic:pic>
+                    </a:graphicData>
+                  </a:graphic>
+                </wp:inline>
+              </w:drawing>
+            </w:r>
+          </w:p>
+          <w:p>
+            <w:pPr>
+              <w:jc w:val="center"/>
+            </w:pPr>
+            <w:pPr>
+              <w:jc w:val="start"/>
+              <w:spacing w:before="200"/>
+              <w:pStyle w:val="ImageCaption"/>
+            </w:pPr>
+            <w:r>
+              <w:t xml:space="preserve">Figure 2: The default prior distributions for the</w:t>
+            </w:r>
+            <w:r>
+              <w:t xml:space="preserve"> </w:t>
+            </w:r>
+            <m:oMath>
+              <m:r>
+                <m:t>a</m:t>
+              </m:r>
+            </m:oMath>
+            <w:r>
+              <w:t xml:space="preserve">,</w:t>
+            </w:r>
+            <w:r>
+              <w:t xml:space="preserve"> </w:t>
+            </w:r>
+            <m:oMath>
+              <m:r>
+                <m:t>r</m:t>
+              </m:r>
+            </m:oMath>
+            <w:r>
+              <w:t xml:space="preserve">, and</w:t>
+            </w:r>
+            <w:r>
+              <w:t xml:space="preserve"> </w:t>
+            </w:r>
+            <m:oMath>
+              <m:r>
+                <m:t>b</m:t>
+              </m:r>
+            </m:oMath>
+            <w:r>
+              <w:t xml:space="preserve"> </w:t>
+            </w:r>
+            <w:r>
+              <w:t xml:space="preserve">parameters used in EBASE. All priors are normal distributions and truncated to positive values. The</w:t>
+            </w:r>
+            <w:r>
+              <w:t xml:space="preserve"> </w:t>
+            </w:r>
+            <m:oMath>
+              <m:r>
+                <m:t>b</m:t>
+              </m:r>
+            </m:oMath>
+            <w:r>
+              <w:t xml:space="preserve"> </w:t>
+            </w:r>
+            <w:r>
+              <w:t xml:space="preserve">parameter is also truncated to a maximum of 0.504.</w:t>
+            </w:r>
+          </w:p>
+          <w:bookmarkEnd w:id="49"/>
+        </w:tc>
+      </w:tr>
+    </w:tbl>
+    <w:bookmarkEnd w:id="50"/>
+    <w:bookmarkStart w:id="51" w:name="tables"/>
     <w:p>
       <w:pPr>
         <w:pStyle w:val="Heading2"/>
@@ -3007,7 +4829,7 @@
         </w:rPr>
         <w:t xml:space="preserve">Table </w:t>
       </w:r>
-      <w:bookmarkStart w:id="1076dc79-efb9-4c5b-88e7-ad8fd9b61f56" w:name="apacmptab"/>
+      <w:bookmarkStart w:id="4df96465-7fac-4af9-b57e-131c026f5149" w:name="apacmptab"/>
       <w:r xmlns:w="http://schemas.openxmlformats.org/wordprocessingml/2006/main" xmlns:wp="http://schemas.openxmlformats.org/drawingml/2006/wordprocessingDrawing" xmlns:r="http://schemas.openxmlformats.org/officeDocument/2006/relationships" xmlns:w14="http://schemas.microsoft.com/office/word/2010/wordml">
         <w:rPr>
           <w:rFonts/>
@@ -3029,7 +4851,7 @@
         </w:rPr>
         <w:fldChar w:fldCharType="end" w:dirty="true"/>
       </w:r>
-      <w:bookmarkEnd w:id="1076dc79-efb9-4c5b-88e7-ad8fd9b61f56"/>
+      <w:bookmarkEnd w:id="4df96465-7fac-4af9-b57e-131c026f5149"/>
       <w:r>
         <w:rPr>
           <w:rFonts/>
@@ -3224,11 +5046,18 @@
               <w:spacing w:after="20" w:before="20" w:line="240"/>
               <w:ind w:firstLine="0" w:left="20" w:right="20"/>
             </w:pPr>
-            <m:oMath xmlns:m="http://schemas.openxmlformats.org/officeDocument/2006/math" xmlns:mml="http://www.w3.org/1998/Math/MathML">
-              <m:r>
-                <m:t>ρ</m:t>
-              </m:r>
-            </m:oMath>
+            <w:r xmlns:w="http://schemas.openxmlformats.org/wordprocessingml/2006/main" xmlns:wp="http://schemas.openxmlformats.org/drawingml/2006/wordprocessingDrawing" xmlns:r="http://schemas.openxmlformats.org/officeDocument/2006/relationships" xmlns:w14="http://schemas.microsoft.com/office/word/2010/wordml">
+              <w:rPr>
+                <w:rFonts w:ascii="Times New Roman" w:hAnsi="Times New Roman" w:eastAsia="Times New Roman" w:cs="Times New Roman"/>
+                <w:i w:val="false"/>
+                <w:b w:val="false"/>
+                <w:u w:val="none"/>
+                <w:sz w:val="24"/>
+                <w:szCs w:val="24"/>
+                <w:color w:val="000000"/>
+              </w:rPr>
+              <w:t xml:space="preserve">NA</w:t>
+            </w:r>
           </w:p>
         </w:tc>
         <w:tc>
@@ -3349,11 +5178,18 @@
               <w:spacing w:after="20" w:before="20" w:line="240"/>
               <w:ind w:firstLine="0" w:left="20" w:right="20"/>
             </w:pPr>
-            <m:oMath xmlns:m="http://schemas.openxmlformats.org/officeDocument/2006/math" xmlns:mml="http://www.w3.org/1998/Math/MathML">
-              <m:r>
-                <m:t>σ</m:t>
-              </m:r>
-            </m:oMath>
+            <w:r xmlns:w="http://schemas.openxmlformats.org/wordprocessingml/2006/main" xmlns:wp="http://schemas.openxmlformats.org/drawingml/2006/wordprocessingDrawing" xmlns:r="http://schemas.openxmlformats.org/officeDocument/2006/relationships" xmlns:w14="http://schemas.microsoft.com/office/word/2010/wordml">
+              <w:rPr>
+                <w:rFonts w:ascii="Times New Roman" w:hAnsi="Times New Roman" w:eastAsia="Times New Roman" w:cs="Times New Roman"/>
+                <w:i w:val="false"/>
+                <w:b w:val="false"/>
+                <w:u w:val="none"/>
+                <w:sz w:val="24"/>
+                <w:szCs w:val="24"/>
+                <w:color w:val="000000"/>
+              </w:rPr>
+              <w:t xml:space="preserve">NA</w:t>
+            </w:r>
           </w:p>
         </w:tc>
       </w:tr>
@@ -9061,8 +10897,8 @@
         </w:tc>
       </w:tr>
     </w:tbl>
-    <w:bookmarkEnd w:id="41"/>
-    <w:bookmarkStart w:id="53" w:name="references"/>
+    <w:bookmarkEnd w:id="51"/>
+    <w:bookmarkStart w:id="63" w:name="references"/>
     <w:p>
       <w:pPr>
         <w:pStyle w:val="Heading2"/>
@@ -9071,8 +10907,8 @@
         <w:t xml:space="preserve">References</w:t>
       </w:r>
     </w:p>
-    <w:bookmarkStart w:id="52" w:name="refs"/>
-    <w:bookmarkStart w:id="43" w:name="ref-Beck15"/>
+    <w:bookmarkStart w:id="62" w:name="refs"/>
+    <w:bookmarkStart w:id="53" w:name="ref-Beck15"/>
     <w:p>
       <w:pPr>
         <w:pStyle w:val="Bibliography"/>
@@ -9093,7 +10929,7 @@
       <w:r>
         <w:t xml:space="preserve">: 731–745. doi:</w:t>
       </w:r>
-      <w:hyperlink r:id="rId42">
+      <w:hyperlink r:id="rId52">
         <w:r>
           <w:rPr>
             <w:rStyle w:val="Hyperlink"/>
@@ -9102,8 +10938,8 @@
         </w:r>
       </w:hyperlink>
     </w:p>
-    <w:bookmarkEnd w:id="43"/>
-    <w:bookmarkStart w:id="45" w:name="ref-Garcia92"/>
+    <w:bookmarkEnd w:id="53"/>
+    <w:bookmarkStart w:id="55" w:name="ref-Garcia92"/>
     <w:p>
       <w:pPr>
         <w:pStyle w:val="Bibliography"/>
@@ -9124,7 +10960,7 @@
       <w:r>
         <w:t xml:space="preserve">: 1307–1312. doi:</w:t>
       </w:r>
-      <w:hyperlink r:id="rId44">
+      <w:hyperlink r:id="rId54">
         <w:r>
           <w:rPr>
             <w:rStyle w:val="Hyperlink"/>
@@ -9133,8 +10969,8 @@
         </w:r>
       </w:hyperlink>
     </w:p>
-    <w:bookmarkEnd w:id="45"/>
-    <w:bookmarkStart w:id="47" w:name="ref-Grace15"/>
+    <w:bookmarkEnd w:id="55"/>
+    <w:bookmarkStart w:id="57" w:name="ref-Grace15"/>
     <w:p>
       <w:pPr>
         <w:pStyle w:val="Bibliography"/>
@@ -9188,7 +11024,7 @@
       <w:r>
         <w:t xml:space="preserve">: 103–114. doi:</w:t>
       </w:r>
-      <w:hyperlink r:id="rId46">
+      <w:hyperlink r:id="rId56">
         <w:r>
           <w:rPr>
             <w:rStyle w:val="Hyperlink"/>
@@ -9197,8 +11033,8 @@
         </w:r>
       </w:hyperlink>
     </w:p>
-    <w:bookmarkEnd w:id="47"/>
-    <w:bookmarkStart w:id="49" w:name="ref-Millero81"/>
+    <w:bookmarkEnd w:id="57"/>
+    <w:bookmarkStart w:id="59" w:name="ref-Millero81"/>
     <w:p>
       <w:pPr>
         <w:pStyle w:val="Bibliography"/>
@@ -9219,7 +11055,7 @@
       <w:r>
         <w:t xml:space="preserve">: 625–629. doi:</w:t>
       </w:r>
-      <w:hyperlink r:id="rId48">
+      <w:hyperlink r:id="rId58">
         <w:r>
           <w:rPr>
             <w:rStyle w:val="Hyperlink"/>
@@ -9228,8 +11064,8 @@
         </w:r>
       </w:hyperlink>
     </w:p>
-    <w:bookmarkEnd w:id="49"/>
-    <w:bookmarkStart w:id="51" w:name="ref-Wanninkhof14"/>
+    <w:bookmarkEnd w:id="59"/>
+    <w:bookmarkStart w:id="61" w:name="ref-Wanninkhof14"/>
     <w:p>
       <w:pPr>
         <w:pStyle w:val="Bibliography"/>
@@ -9250,7 +11086,7 @@
       <w:r>
         <w:t xml:space="preserve">: 351–362. doi:</w:t>
       </w:r>
-      <w:hyperlink r:id="rId50">
+      <w:hyperlink r:id="rId60">
         <w:r>
           <w:rPr>
             <w:rStyle w:val="Hyperlink"/>
@@ -9259,9 +11095,9 @@
         </w:r>
       </w:hyperlink>
     </w:p>
-    <w:bookmarkEnd w:id="51"/>
-    <w:bookmarkEnd w:id="52"/>
-    <w:bookmarkEnd w:id="53"/>
+    <w:bookmarkEnd w:id="61"/>
+    <w:bookmarkEnd w:id="62"/>
+    <w:bookmarkEnd w:id="63"/>
     <w:sectPr>
       <w:footerReference r:id="rId9" w:type="default"/>
       <w:pgSz w:h="15840" w:w="12240"/>
@@ -10037,9 +11873,6 @@
     <w:abstractNumId w:val="991"/>
   </w:num>
   <w:num w:numId="1002">
-    <w:abstractNumId w:val="991"/>
-  </w:num>
-  <w:num w:numId="1003">
     <w:abstractNumId w:val="991"/>
   </w:num>
 </w:numbering>

</xml_diff>

<commit_message>
minor additions to methods
</commit_message>
<xml_diff>
--- a/manu-draft.docx
+++ b/manu-draft.docx
@@ -245,7 +245,7 @@
       </w:r>
     </w:p>
     <w:bookmarkEnd w:id="22"/>
-    <w:bookmarkStart w:id="33" w:name="materials-and-procedures"/>
+    <w:bookmarkStart w:id="34" w:name="materials-and-procedures"/>
     <w:p>
       <w:pPr>
         <w:pStyle w:val="Heading2"/>
@@ -259,7 +259,7 @@
         <w:pStyle w:val="FirstParagraph"/>
       </w:pPr>
       <w:r>
-        <w:t xml:space="preserve">The Estuarine BAyesian Single station Estimation (EBASE) method provides a simple approach to quantify metabolic parameters from continuous dissolved oxygen time series. The estimates are based on a modified version of the mass balance equation described in</w:t>
+        <w:t xml:space="preserve">The Estuarine BAyesian Single station Estimation (EBASE) method provides a simple approach to quantify metabolic parameters from continuous dissolved oxygen time series. The estimates use a modified version of the BASE mass balance equation described in</w:t>
       </w:r>
       <w:r>
         <w:t xml:space="preserve"> </w:t>
@@ -268,7 +268,7 @@
         <w:t xml:space="preserve">Grace et al. (2015)</w:t>
       </w:r>
       <w:r>
-        <w:t xml:space="preserve">. The original mass balance equation is:</w:t>
+        <w:t xml:space="preserve">. The original equation is:</w:t>
       </w:r>
     </w:p>
     <w:p>
@@ -537,7 +537,7 @@
         <w:pStyle w:val="FirstParagraph"/>
       </w:pPr>
       <w:r>
-        <w:t xml:space="preserve">where the terms in the square brackets are production (P), respiration (R), and gas exchange (D) as a function of the change in dissolved oxygen (</w:t>
+        <w:t xml:space="preserve">where the terms in the square brackets are production (P), respiration (R), and gas exchange (D), respecitively, modeled as a function of the change in dissolved oxygen (</w:t>
       </w:r>
       <m:oMath>
         <m:r>
@@ -623,7 +623,57 @@
         </m:r>
       </m:oMath>
       <w:r>
-        <w:t xml:space="preserve">. The required inputs are the time series of diel oxygen (</w:t>
+        <w:t xml:space="preserve">. The required inputs are the time series of surface irradiance (</w:t>
+      </w:r>
+      <m:oMath>
+        <m:r>
+          <m:t>P</m:t>
+        </m:r>
+        <m:r>
+          <m:t>A</m:t>
+        </m:r>
+        <m:r>
+          <m:t>R</m:t>
+        </m:r>
+      </m:oMath>
+      <w:r>
+        <w:t xml:space="preserve">,</w:t>
+      </w:r>
+      <w:r>
+        <w:t xml:space="preserve"> </w:t>
+      </w:r>
+      <m:oMath>
+        <m:r>
+          <m:t>μ</m:t>
+        </m:r>
+      </m:oMath>
+      <w:r>
+        <w:t xml:space="preserve">mol/m</w:t>
+      </w:r>
+      <m:oMath>
+        <m:sSup>
+          <m:e>
+            <m:r>
+              <m:t>​</m:t>
+            </m:r>
+          </m:e>
+          <m:sup>
+            <m:r>
+              <m:t>2</m:t>
+            </m:r>
+          </m:sup>
+        </m:sSup>
+      </m:oMath>
+      <w:r>
+        <w:t xml:space="preserve">/s), water temperature (</w:t>
+      </w:r>
+      <m:oMath>
+        <m:r>
+          <m:t>T</m:t>
+        </m:r>
+      </m:oMath>
+      <w:r>
+        <w:t xml:space="preserve">, C), diel oxygen (</w:t>
       </w:r>
       <m:oMath>
         <m:sSub>
@@ -657,57 +707,7 @@
         </m:sSup>
       </m:oMath>
       <w:r>
-        <w:t xml:space="preserve">), surface irradiance (</w:t>
-      </w:r>
-      <m:oMath>
-        <m:r>
-          <m:t>P</m:t>
-        </m:r>
-        <m:r>
-          <m:t>A</m:t>
-        </m:r>
-        <m:r>
-          <m:t>R</m:t>
-        </m:r>
-      </m:oMath>
-      <w:r>
-        <w:t xml:space="preserve">,</w:t>
-      </w:r>
-      <w:r>
-        <w:t xml:space="preserve"> </w:t>
-      </w:r>
-      <m:oMath>
-        <m:r>
-          <m:t>μ</m:t>
-        </m:r>
-      </m:oMath>
-      <w:r>
-        <w:t xml:space="preserve">mol/m</w:t>
-      </w:r>
-      <m:oMath>
-        <m:sSup>
-          <m:e>
-            <m:r>
-              <m:t>​</m:t>
-            </m:r>
-          </m:e>
-          <m:sup>
-            <m:r>
-              <m:t>2</m:t>
-            </m:r>
-          </m:sup>
-        </m:sSup>
-      </m:oMath>
-      <w:r>
-        <w:t xml:space="preserve">/s), water temperature (</w:t>
-      </w:r>
-      <m:oMath>
-        <m:r>
-          <m:t>T</m:t>
-        </m:r>
-      </m:oMath>
-      <w:r>
-        <w:t xml:space="preserve">, C), and oxygen saturation (</w:t>
+        <w:t xml:space="preserve">), and oxygen saturation (</w:t>
       </w:r>
       <m:oMath>
         <m:sSub>
@@ -747,13 +747,7 @@
         </m:sSup>
       </m:oMath>
       <w:r>
-        <w:t xml:space="preserve">).</w:t>
-      </w:r>
-      <w:r>
-        <w:t xml:space="preserve"> </w:t>
-      </w:r>
-      <w:r>
-        <w:t xml:space="preserve">Dissolved oxygen at saturation</w:t>
+        <w:t xml:space="preserve">). Dissolved oxygen at saturation</w:t>
       </w:r>
       <w:r>
         <w:t xml:space="preserve"> </w:t>
@@ -2247,7 +2241,21 @@
         <w:t xml:space="preserve"> </w:t>
       </w:r>
       <w:r>
-        <w:t xml:space="preserve">is the wind speed at 10-m height and</w:t>
+        <w:t xml:space="preserve">is the wind speed at 10-m height,</w:t>
+      </w:r>
+      <w:r>
+        <w:t xml:space="preserve"> </w:t>
+      </w:r>
+      <m:oMath>
+        <m:r>
+          <m:t>H</m:t>
+        </m:r>
+      </m:oMath>
+      <w:r>
+        <w:t xml:space="preserve"> </w:t>
+      </w:r>
+      <w:r>
+        <w:t xml:space="preserve">is water column depth (m, as a fixed parameter or time series from a pressure sensor) and</w:t>
       </w:r>
       <w:r>
         <w:t xml:space="preserve"> </w:t>
@@ -2270,13 +2278,13 @@
         <w:t xml:space="preserve"> </w:t>
       </w:r>
       <w:r>
-        <w:t xml:space="preserve">is the Schmidt number defined as the ratio of the kinematic viscosity of water to the molecular diffusivity of the gas for oxygen calculated as a function of water temperature and salinity using the polynomial fit of</w:t>
-      </w:r>
-      <w:r>
-        <w:t xml:space="preserve"> </w:t>
-      </w:r>
-      <w:r>
-        <w:t xml:space="preserve">Wanninkhof (2014)</w:t>
+        <w:t xml:space="preserve">is the Schmidt number defined as the ratio of the kinematic viscosity of water to the molecular diffusivity of the gas for oxygen</w:t>
+      </w:r>
+      <w:r>
+        <w:t xml:space="preserve"> </w:t>
+      </w:r>
+      <w:r>
+        <w:t xml:space="preserve">(from water temperature and salinity using the polynomial fit of Wanninkhof 2014)</w:t>
       </w:r>
       <w:r>
         <w:t xml:space="preserve">. The parameter</w:t>
@@ -2382,7 +2390,7 @@
         </m:d>
       </m:oMath>
       <w:r>
-        <w:t xml:space="preserve">) must be estimated from the data. The other variables are as defined as in</w:t>
+        <w:t xml:space="preserve">) must be estimated from the data. The other variables are defined as in</w:t>
       </w:r>
       <w:r>
         <w:t xml:space="preserve"> </w:t>
@@ -2462,39 +2470,43 @@
             </m:r>
           </m:e>
           <m:sup>
-            <m:r>
-              <m:rPr>
-                <m:sty m:val="p"/>
-              </m:rPr>
-              <m:t>(</m:t>
-            </m:r>
+            <m:d>
+              <m:dPr>
+                <m:begChr m:val="("/>
+                <m:endChr m:val=")"/>
+                <m:sepChr m:val=""/>
+                <m:grow/>
+              </m:dPr>
+              <m:e>
+                <m:r>
+                  <m:t>T</m:t>
+                </m:r>
+                <m:r>
+                  <m:rPr>
+                    <m:sty m:val="p"/>
+                  </m:rPr>
+                  <m:t>−</m:t>
+                </m:r>
+                <m:acc>
+                  <m:accPr>
+                    <m:chr m:val="‾"/>
+                  </m:accPr>
+                  <m:e>
+                    <m:r>
+                      <m:t>T</m:t>
+                    </m:r>
+                  </m:e>
+                </m:acc>
+              </m:e>
+            </m:d>
           </m:sup>
         </m:sSup>
-        <m:r>
-          <m:t>T</m:t>
-        </m:r>
-        <m:r>
-          <m:rPr>
-            <m:sty m:val="p"/>
-          </m:rPr>
-          <m:t>−</m:t>
-        </m:r>
-        <m:acc>
-          <m:accPr>
-            <m:chr m:val="‾"/>
-          </m:accPr>
-          <m:e>
-            <m:r>
-              <m:t>T</m:t>
-            </m:r>
-          </m:e>
-        </m:acc>
       </m:oMath>
       <w:r>
         <w:t xml:space="preserve"> </w:t>
       </w:r>
       <w:r>
-        <w:t xml:space="preserve">= 1) and</w:t>
+        <w:t xml:space="preserve">= 1. Th</w:t>
       </w:r>
       <w:r>
         <w:t xml:space="preserve"> </w:t>
@@ -2508,7 +2520,16 @@
         <w:t xml:space="preserve"> </w:t>
       </w:r>
       <w:r>
-        <w:t xml:space="preserve">is also set as 1. This further simplifies</w:t>
+        <w:t xml:space="preserve">parameter, which is dimensionless, is also set to 1 as in</w:t>
+      </w:r>
+      <w:r>
+        <w:t xml:space="preserve"> </w:t>
+      </w:r>
+      <w:r>
+        <w:t xml:space="preserve">Holtgrieve et al. (2010)</w:t>
+      </w:r>
+      <w:r>
+        <w:t xml:space="preserve">. This further simplifies</w:t>
       </w:r>
       <w:r>
         <w:t xml:space="preserve"> </w:t>
@@ -2810,36 +2831,33 @@
         <w:t xml:space="preserve"> </w:t>
       </w:r>
       <m:oMath>
-        <m:f>
-          <m:fPr>
-            <m:type m:val="bar"/>
-          </m:fPr>
-          <m:num>
+        <m:r>
+          <m:t>δ</m:t>
+        </m:r>
+        <m:sSub>
+          <m:e>
             <m:r>
-              <m:t>δ</m:t>
+              <m:t>C</m:t>
             </m:r>
-            <m:sSub>
-              <m:e>
-                <m:r>
-                  <m:t>C</m:t>
-                </m:r>
-              </m:e>
-              <m:sub>
-                <m:r>
-                  <m:t>d</m:t>
-                </m:r>
-              </m:sub>
-            </m:sSub>
-          </m:num>
-          <m:den>
+          </m:e>
+          <m:sub>
             <m:r>
-              <m:t>δ</m:t>
+              <m:t>d</m:t>
             </m:r>
-            <m:r>
-              <m:t>t</m:t>
-            </m:r>
-          </m:den>
-        </m:f>
+          </m:sub>
+        </m:sSub>
+        <m:r>
+          <m:rPr>
+            <m:sty m:val="p"/>
+          </m:rPr>
+          <m:t>/</m:t>
+        </m:r>
+        <m:r>
+          <m:t>δ</m:t>
+        </m:r>
+        <m:r>
+          <m:t>t</m:t>
+        </m:r>
       </m:oMath>
       <w:r>
         <w:t xml:space="preserve">, where gross production is provided by</w:t>
@@ -3284,7 +3302,49 @@
         <w:t xml:space="preserve"> </w:t>
       </w:r>
       <w:r>
-        <w:t xml:space="preserve">parameters, which are set by the user. As such, the dissolved oxygen output simulated by FWOXY as change per unit time is modelled by EBASE using the constant physical parameters as input. Reasonable prior distributions by EBASE were identified based on the ability to return the known parameters from FWOXY:</w:t>
+        <w:t xml:space="preserve">parameters, which are set by the user. As such, the dissolved oxygen output simulated by FWOXY as change per unit time is modelled by EBASE using the constant physical parameters as input. Reasonable prior distributions by EBASE were identified (Equations</w:t>
+      </w:r>
+      <w:r>
+        <w:t xml:space="preserve"> </w:t>
+      </w:r>
+      <w:hyperlink w:anchor="eq-aprior">
+        <w:r>
+          <w:rPr>
+            <w:rStyle w:val="Hyperlink"/>
+          </w:rPr>
+          <w:t xml:space="preserve">7</w:t>
+        </w:r>
+      </w:hyperlink>
+      <w:r>
+        <w:t xml:space="preserve">,</w:t>
+      </w:r>
+      <w:r>
+        <w:t xml:space="preserve"> </w:t>
+      </w:r>
+      <w:hyperlink w:anchor="eq-rprior">
+        <w:r>
+          <w:rPr>
+            <w:rStyle w:val="Hyperlink"/>
+          </w:rPr>
+          <w:t xml:space="preserve">8</w:t>
+        </w:r>
+      </w:hyperlink>
+      <w:r>
+        <w:t xml:space="preserve">, and</w:t>
+      </w:r>
+      <w:r>
+        <w:t xml:space="preserve"> </w:t>
+      </w:r>
+      <w:hyperlink w:anchor="eq-bprior">
+        <w:r>
+          <w:rPr>
+            <w:rStyle w:val="Hyperlink"/>
+          </w:rPr>
+          <w:t xml:space="preserve">9</w:t>
+        </w:r>
+      </w:hyperlink>
+      <w:r>
+        <w:t xml:space="preserve">) based on the ability to return the known parameters from FWOXY:</w:t>
       </w:r>
     </w:p>
     <w:p>
@@ -3652,7 +3712,7 @@
         <w:t xml:space="preserve">.</w:t>
       </w:r>
     </w:p>
-    <w:bookmarkStart w:id="32" w:name="ebase-r-package"/>
+    <w:bookmarkStart w:id="33" w:name="ebase-r-package"/>
     <w:p>
       <w:pPr>
         <w:pStyle w:val="Heading3"/>
@@ -3666,12 +3726,118 @@
         <w:pStyle w:val="FirstParagraph"/>
       </w:pPr>
       <w:r>
-        <w:t xml:space="preserve">For ease of application, an R package was developed to implement the EBASE methods described above.</w:t>
+        <w:t xml:space="preserve">For ease of application, an R package was developed to implement the EBASE methods described above. A detailed web page (</w:t>
+      </w:r>
+      <w:hyperlink r:id="rId32">
+        <w:r>
+          <w:rPr>
+            <w:rStyle w:val="Hyperlink"/>
+          </w:rPr>
+          <w:t xml:space="preserve">https://fawda123.github.io/EBASE/</w:t>
+        </w:r>
+      </w:hyperlink>
+      <w:r>
+        <w:t xml:space="preserve">) describes the required data inputs for estimating the metabolic parameters using the core R functions with the JAGS software. A JAGS model file is included with the package that implements</w:t>
+      </w:r>
+      <w:r>
+        <w:t xml:space="preserve"> </w:t>
+      </w:r>
+      <w:hyperlink w:anchor="eq-ebase">
+        <w:r>
+          <w:rPr>
+            <w:rStyle w:val="Hyperlink"/>
+          </w:rPr>
+          <w:t xml:space="preserve">Equation 6</w:t>
+        </w:r>
+      </w:hyperlink>
+      <w:r>
+        <w:t xml:space="preserve">, with options to supply a custom model file as needed. Users can also specify alternative prior distributions from those in Equations</w:t>
+      </w:r>
+      <w:r>
+        <w:t xml:space="preserve"> </w:t>
+      </w:r>
+      <w:hyperlink w:anchor="eq-aprior">
+        <w:r>
+          <w:rPr>
+            <w:rStyle w:val="Hyperlink"/>
+          </w:rPr>
+          <w:t xml:space="preserve">7</w:t>
+        </w:r>
+      </w:hyperlink>
+      <w:r>
+        <w:t xml:space="preserve">,</w:t>
+      </w:r>
+      <w:r>
+        <w:t xml:space="preserve"> </w:t>
+      </w:r>
+      <w:hyperlink w:anchor="eq-rprior">
+        <w:r>
+          <w:rPr>
+            <w:rStyle w:val="Hyperlink"/>
+          </w:rPr>
+          <w:t xml:space="preserve">8</w:t>
+        </w:r>
+      </w:hyperlink>
+      <w:r>
+        <w:t xml:space="preserve">, and</w:t>
+      </w:r>
+      <w:r>
+        <w:t xml:space="preserve"> </w:t>
+      </w:r>
+      <w:hyperlink w:anchor="eq-bprior">
+        <w:r>
+          <w:rPr>
+            <w:rStyle w:val="Hyperlink"/>
+          </w:rPr>
+          <w:t xml:space="preserve">9</w:t>
+        </w:r>
+      </w:hyperlink>
+      <w:r>
+        <w:t xml:space="preserve"> </w:t>
+      </w:r>
+      <w:r>
+        <w:t xml:space="preserve">for each parameter. Additional functions are available for viewing model results, including a plot of the modelled dissolved oxygen with the observed, a time series plot of the primary metabolic estimates (P, R, and D), and a time series plot of the credible intervals for the</w:t>
+      </w:r>
+      <w:r>
+        <w:t xml:space="preserve"> </w:t>
+      </w:r>
+      <m:oMath>
+        <m:r>
+          <m:t>a</m:t>
+        </m:r>
+      </m:oMath>
+      <w:r>
+        <w:t xml:space="preserve">,</w:t>
+      </w:r>
+      <w:r>
+        <w:t xml:space="preserve"> </w:t>
+      </w:r>
+      <m:oMath>
+        <m:r>
+          <m:t>r</m:t>
+        </m:r>
+      </m:oMath>
+      <w:r>
+        <w:t xml:space="preserve">, and</w:t>
+      </w:r>
+      <w:r>
+        <w:t xml:space="preserve"> </w:t>
+      </w:r>
+      <m:oMath>
+        <m:r>
+          <m:t>b</m:t>
+        </m:r>
+      </m:oMath>
+      <w:r>
+        <w:t xml:space="preserve"> </w:t>
+      </w:r>
+      <w:r>
+        <w:t xml:space="preserve">parameters. All results provided herein were generated using the EBASE R package.</w:t>
       </w:r>
     </w:p>
-    <w:bookmarkEnd w:id="32"/>
     <w:bookmarkEnd w:id="33"/>
-    <w:bookmarkStart w:id="38" w:name="assessment"/>
+    <w:bookmarkEnd w:id="34"/>
+    <w:bookmarkStart w:id="39" w:name="assessment"/>
     <w:p>
       <w:pPr>
         <w:pStyle w:val="Heading2"/>
@@ -3680,7 +3846,7 @@
         <w:t xml:space="preserve">3 Assessment</w:t>
       </w:r>
     </w:p>
-    <w:bookmarkStart w:id="34" w:name="X0d02bab476da195afb173dba74198ce7a19589a"/>
+    <w:bookmarkStart w:id="35" w:name="X0d02bab476da195afb173dba74198ce7a19589a"/>
     <w:p>
       <w:pPr>
         <w:pStyle w:val="Heading3"/>
@@ -3701,8 +3867,8 @@
         <w:t xml:space="preserve">Comparison with Odum and BASEmetab: Fwoxy Appalachicola</w:t>
       </w:r>
     </w:p>
-    <w:bookmarkEnd w:id="34"/>
-    <w:bookmarkStart w:id="35" w:name="sensitivity-analyses"/>
+    <w:bookmarkEnd w:id="35"/>
+    <w:bookmarkStart w:id="36" w:name="sensitivity-analyses"/>
     <w:p>
       <w:pPr>
         <w:pStyle w:val="Heading3"/>
@@ -4061,8 +4227,8 @@
         <w:t xml:space="preserve">parameter were evaluated only by visual comparison because a single value was used in the simulated time series, preventing the estimate of quantitative comparisons.</w:t>
       </w:r>
     </w:p>
-    <w:bookmarkEnd w:id="35"/>
-    <w:bookmarkStart w:id="36" w:name="ebase-comparison-with-real-observations"/>
+    <w:bookmarkEnd w:id="36"/>
+    <w:bookmarkStart w:id="37" w:name="ebase-comparison-with-real-observations"/>
     <w:p>
       <w:pPr>
         <w:pStyle w:val="Heading3"/>
@@ -4404,8 +4570,8 @@
         <w:t xml:space="preserve">provide a comparison of the EBASE metabolic estimates with those from the Odum and BASmetab methods.</w:t>
       </w:r>
     </w:p>
-    <w:bookmarkEnd w:id="36"/>
-    <w:bookmarkStart w:id="37" w:name="application-to-represenatiave-nerr-sites"/>
+    <w:bookmarkEnd w:id="37"/>
+    <w:bookmarkStart w:id="38" w:name="application-to-represenatiave-nerr-sites"/>
     <w:p>
       <w:pPr>
         <w:pStyle w:val="Heading3"/>
@@ -4414,9 +4580,9 @@
         <w:t xml:space="preserve">3.4 Application to represenatiave NERR sites</w:t>
       </w:r>
     </w:p>
-    <w:bookmarkEnd w:id="37"/>
     <w:bookmarkEnd w:id="38"/>
-    <w:bookmarkStart w:id="39" w:name="discussion"/>
+    <w:bookmarkEnd w:id="39"/>
+    <w:bookmarkStart w:id="40" w:name="discussion"/>
     <w:p>
       <w:pPr>
         <w:pStyle w:val="Heading2"/>
@@ -4425,8 +4591,8 @@
         <w:t xml:space="preserve">4 Discussion</w:t>
       </w:r>
     </w:p>
-    <w:bookmarkEnd w:id="39"/>
-    <w:bookmarkStart w:id="40" w:name="comments-and-recommendations"/>
+    <w:bookmarkEnd w:id="40"/>
+    <w:bookmarkStart w:id="41" w:name="comments-and-recommendations"/>
     <w:p>
       <w:pPr>
         <w:pStyle w:val="Heading2"/>
@@ -4435,8 +4601,8 @@
         <w:t xml:space="preserve">5 Comments and Recommendations</w:t>
       </w:r>
     </w:p>
-    <w:bookmarkEnd w:id="40"/>
-    <w:bookmarkStart w:id="41" w:name="acknowledgments"/>
+    <w:bookmarkEnd w:id="41"/>
+    <w:bookmarkStart w:id="42" w:name="acknowledgments"/>
     <w:p>
       <w:pPr>
         <w:pStyle w:val="Heading2"/>
@@ -4445,8 +4611,8 @@
         <w:t xml:space="preserve">Acknowledgments</w:t>
       </w:r>
     </w:p>
-    <w:bookmarkEnd w:id="41"/>
-    <w:bookmarkStart w:id="50" w:name="figures"/>
+    <w:bookmarkEnd w:id="42"/>
+    <w:bookmarkStart w:id="51" w:name="figures"/>
     <w:p>
       <w:pPr>
         <w:pStyle w:val="Heading2"/>
@@ -4504,7 +4670,7 @@
       <w:tr>
         <w:tc>
           <w:tcPr/>
-          <w:bookmarkStart w:id="45" w:name="fig-apacmpfig"/>
+          <w:bookmarkStart w:id="46" w:name="fig-apacmpfig"/>
           <w:p>
             <w:pPr>
               <w:pStyle w:val="Figure"/>
@@ -4515,18 +4681,18 @@
                 <wp:inline>
                   <wp:extent cx="5943600" cy="6686550"/>
                   <wp:effectExtent b="0" l="0" r="0" t="0"/>
-                  <wp:docPr descr="" title="" id="43" name="Picture"/>
+                  <wp:docPr descr="" title="" id="44" name="Picture"/>
                   <a:graphic>
                     <a:graphicData uri="http://schemas.openxmlformats.org/drawingml/2006/picture">
                       <pic:pic>
                         <pic:nvPicPr>
-                          <pic:cNvPr descr="figs/apacmpfig.png" id="44" name="Picture"/>
+                          <pic:cNvPr descr="figs/apacmpfig.png" id="45" name="Picture"/>
                           <pic:cNvPicPr>
                             <a:picLocks noChangeArrowheads="1" noChangeAspect="1"/>
                           </pic:cNvPicPr>
                         </pic:nvPicPr>
                         <pic:blipFill>
-                          <a:blip r:embed="rId42"/>
+                          <a:blip r:embed="rId43"/>
                           <a:stretch>
                             <a:fillRect/>
                           </a:stretch>
@@ -4632,7 +4798,7 @@
               <w:t xml:space="preserve">and are grouped by the dry or wet season. Black lines show the 1:1 comparison, the blue line shows the linea regression fit, and the Pearson correlation values are shown in parentheses for each facet title.</w:t>
             </w:r>
           </w:p>
-          <w:bookmarkEnd w:id="45"/>
+          <w:bookmarkEnd w:id="46"/>
         </w:tc>
       </w:tr>
     </w:tbl>
@@ -4653,7 +4819,7 @@
       <w:tr>
         <w:tc>
           <w:tcPr/>
-          <w:bookmarkStart w:id="49" w:name="fig-priorplot"/>
+          <w:bookmarkStart w:id="50" w:name="fig-priorplot"/>
           <w:p>
             <w:pPr>
               <w:pStyle w:val="Figure"/>
@@ -4664,18 +4830,18 @@
                 <wp:inline>
                   <wp:extent cx="5943600" cy="2228850"/>
                   <wp:effectExtent b="0" l="0" r="0" t="0"/>
-                  <wp:docPr descr="" title="" id="47" name="Picture"/>
+                  <wp:docPr descr="" title="" id="48" name="Picture"/>
                   <a:graphic>
                     <a:graphicData uri="http://schemas.openxmlformats.org/drawingml/2006/picture">
                       <pic:pic>
                         <pic:nvPicPr>
-                          <pic:cNvPr descr="figs/priorplot.png" id="48" name="Picture"/>
+                          <pic:cNvPr descr="figs/priorplot.png" id="49" name="Picture"/>
                           <pic:cNvPicPr>
                             <a:picLocks noChangeArrowheads="1" noChangeAspect="1"/>
                           </pic:cNvPicPr>
                         </pic:nvPicPr>
                         <pic:blipFill>
-                          <a:blip r:embed="rId46"/>
+                          <a:blip r:embed="rId47"/>
                           <a:stretch>
                             <a:fillRect/>
                           </a:stretch>
@@ -4765,12 +4931,12 @@
               <w:t xml:space="preserve">parameter is also truncated to a maximum of 0.504.</w:t>
             </w:r>
           </w:p>
-          <w:bookmarkEnd w:id="49"/>
+          <w:bookmarkEnd w:id="50"/>
         </w:tc>
       </w:tr>
     </w:tbl>
-    <w:bookmarkEnd w:id="50"/>
-    <w:bookmarkStart w:id="51" w:name="tables"/>
+    <w:bookmarkEnd w:id="51"/>
+    <w:bookmarkStart w:id="52" w:name="tables"/>
     <w:p>
       <w:pPr>
         <w:pStyle w:val="Heading2"/>
@@ -4829,7 +4995,7 @@
         </w:rPr>
         <w:t xml:space="preserve">Table </w:t>
       </w:r>
-      <w:bookmarkStart w:id="4df96465-7fac-4af9-b57e-131c026f5149" w:name="apacmptab"/>
+      <w:bookmarkStart w:id="a049ea77-3b26-469a-801e-949790b3fde2" w:name="apacmptab"/>
       <w:r xmlns:w="http://schemas.openxmlformats.org/wordprocessingml/2006/main" xmlns:wp="http://schemas.openxmlformats.org/drawingml/2006/wordprocessingDrawing" xmlns:r="http://schemas.openxmlformats.org/officeDocument/2006/relationships" xmlns:w14="http://schemas.microsoft.com/office/word/2010/wordml">
         <w:rPr>
           <w:rFonts/>
@@ -4851,7 +5017,7 @@
         </w:rPr>
         <w:fldChar w:fldCharType="end" w:dirty="true"/>
       </w:r>
-      <w:bookmarkEnd w:id="4df96465-7fac-4af9-b57e-131c026f5149"/>
+      <w:bookmarkEnd w:id="a049ea77-3b26-469a-801e-949790b3fde2"/>
       <w:r>
         <w:rPr>
           <w:rFonts/>
@@ -5046,18 +5212,11 @@
               <w:spacing w:after="20" w:before="20" w:line="240"/>
               <w:ind w:firstLine="0" w:left="20" w:right="20"/>
             </w:pPr>
-            <w:r xmlns:w="http://schemas.openxmlformats.org/wordprocessingml/2006/main" xmlns:wp="http://schemas.openxmlformats.org/drawingml/2006/wordprocessingDrawing" xmlns:r="http://schemas.openxmlformats.org/officeDocument/2006/relationships" xmlns:w14="http://schemas.microsoft.com/office/word/2010/wordml">
-              <w:rPr>
-                <w:rFonts w:ascii="Times New Roman" w:hAnsi="Times New Roman" w:eastAsia="Times New Roman" w:cs="Times New Roman"/>
-                <w:i w:val="false"/>
-                <w:b w:val="false"/>
-                <w:u w:val="none"/>
-                <w:sz w:val="24"/>
-                <w:szCs w:val="24"/>
-                <w:color w:val="000000"/>
-              </w:rPr>
-              <w:t xml:space="preserve">NA</w:t>
-            </w:r>
+            <m:oMath xmlns:m="http://schemas.openxmlformats.org/officeDocument/2006/math" xmlns:mml="http://www.w3.org/1998/Math/MathML">
+              <m:r>
+                <m:t>ρ</m:t>
+              </m:r>
+            </m:oMath>
           </w:p>
         </w:tc>
         <w:tc>
@@ -5178,18 +5337,11 @@
               <w:spacing w:after="20" w:before="20" w:line="240"/>
               <w:ind w:firstLine="0" w:left="20" w:right="20"/>
             </w:pPr>
-            <w:r xmlns:w="http://schemas.openxmlformats.org/wordprocessingml/2006/main" xmlns:wp="http://schemas.openxmlformats.org/drawingml/2006/wordprocessingDrawing" xmlns:r="http://schemas.openxmlformats.org/officeDocument/2006/relationships" xmlns:w14="http://schemas.microsoft.com/office/word/2010/wordml">
-              <w:rPr>
-                <w:rFonts w:ascii="Times New Roman" w:hAnsi="Times New Roman" w:eastAsia="Times New Roman" w:cs="Times New Roman"/>
-                <w:i w:val="false"/>
-                <w:b w:val="false"/>
-                <w:u w:val="none"/>
-                <w:sz w:val="24"/>
-                <w:szCs w:val="24"/>
-                <w:color w:val="000000"/>
-              </w:rPr>
-              <w:t xml:space="preserve">NA</w:t>
-            </w:r>
+            <m:oMath xmlns:m="http://schemas.openxmlformats.org/officeDocument/2006/math" xmlns:mml="http://www.w3.org/1998/Math/MathML">
+              <m:r>
+                <m:t>σ</m:t>
+              </m:r>
+            </m:oMath>
           </w:p>
         </w:tc>
       </w:tr>
@@ -10897,8 +11049,8 @@
         </w:tc>
       </w:tr>
     </w:tbl>
-    <w:bookmarkEnd w:id="51"/>
-    <w:bookmarkStart w:id="63" w:name="references"/>
+    <w:bookmarkEnd w:id="52"/>
+    <w:bookmarkStart w:id="66" w:name="references"/>
     <w:p>
       <w:pPr>
         <w:pStyle w:val="Heading2"/>
@@ -10907,8 +11059,8 @@
         <w:t xml:space="preserve">References</w:t>
       </w:r>
     </w:p>
-    <w:bookmarkStart w:id="62" w:name="refs"/>
-    <w:bookmarkStart w:id="53" w:name="ref-Beck15"/>
+    <w:bookmarkStart w:id="65" w:name="refs"/>
+    <w:bookmarkStart w:id="54" w:name="ref-Beck15"/>
     <w:p>
       <w:pPr>
         <w:pStyle w:val="Bibliography"/>
@@ -10929,7 +11081,7 @@
       <w:r>
         <w:t xml:space="preserve">: 731–745. doi:</w:t>
       </w:r>
-      <w:hyperlink r:id="rId52">
+      <w:hyperlink r:id="rId53">
         <w:r>
           <w:rPr>
             <w:rStyle w:val="Hyperlink"/>
@@ -10938,8 +11090,8 @@
         </w:r>
       </w:hyperlink>
     </w:p>
-    <w:bookmarkEnd w:id="53"/>
-    <w:bookmarkStart w:id="55" w:name="ref-Garcia92"/>
+    <w:bookmarkEnd w:id="54"/>
+    <w:bookmarkStart w:id="56" w:name="ref-Garcia92"/>
     <w:p>
       <w:pPr>
         <w:pStyle w:val="Bibliography"/>
@@ -10960,7 +11112,7 @@
       <w:r>
         <w:t xml:space="preserve">: 1307–1312. doi:</w:t>
       </w:r>
-      <w:hyperlink r:id="rId54">
+      <w:hyperlink r:id="rId55">
         <w:r>
           <w:rPr>
             <w:rStyle w:val="Hyperlink"/>
@@ -10969,8 +11121,8 @@
         </w:r>
       </w:hyperlink>
     </w:p>
-    <w:bookmarkEnd w:id="55"/>
-    <w:bookmarkStart w:id="57" w:name="ref-Grace15"/>
+    <w:bookmarkEnd w:id="56"/>
+    <w:bookmarkStart w:id="58" w:name="ref-Grace15"/>
     <w:p>
       <w:pPr>
         <w:pStyle w:val="Bibliography"/>
@@ -11024,7 +11176,7 @@
       <w:r>
         <w:t xml:space="preserve">: 103–114. doi:</w:t>
       </w:r>
-      <w:hyperlink r:id="rId56">
+      <w:hyperlink r:id="rId57">
         <w:r>
           <w:rPr>
             <w:rStyle w:val="Hyperlink"/>
@@ -11033,8 +11185,48 @@
         </w:r>
       </w:hyperlink>
     </w:p>
-    <w:bookmarkEnd w:id="57"/>
-    <w:bookmarkStart w:id="59" w:name="ref-Millero81"/>
+    <w:bookmarkEnd w:id="58"/>
+    <w:bookmarkStart w:id="60" w:name="ref-Holtgrieve10"/>
+    <w:p>
+      <w:pPr>
+        <w:pStyle w:val="Bibliography"/>
+      </w:pPr>
+      <w:r>
+        <w:t xml:space="preserve">Holtgrieve, G. W., D. E. Schindler, T. A. Branch, and Z. T. A’mar. 2010. Simultaneous quantification of aquatic ecosystem metabolism and reaeration using a</w:t>
+      </w:r>
+      <w:r>
+        <w:t xml:space="preserve"> </w:t>
+      </w:r>
+      <w:r>
+        <w:t xml:space="preserve">B</w:t>
+      </w:r>
+      <w:r>
+        <w:t xml:space="preserve">ayesian statistical model of oxygen dynamics. Limnology and Oceanography</w:t>
+      </w:r>
+      <w:r>
+        <w:t xml:space="preserve"> </w:t>
+      </w:r>
+      <w:r>
+        <w:rPr>
+          <w:bCs/>
+          <w:b/>
+        </w:rPr>
+        <w:t xml:space="preserve">55</w:t>
+      </w:r>
+      <w:r>
+        <w:t xml:space="preserve">: 1047–1063. doi:</w:t>
+      </w:r>
+      <w:hyperlink r:id="rId59">
+        <w:r>
+          <w:rPr>
+            <w:rStyle w:val="Hyperlink"/>
+          </w:rPr>
+          <w:t xml:space="preserve">10.4319/lo.2010.55.3.1047</w:t>
+        </w:r>
+      </w:hyperlink>
+    </w:p>
+    <w:bookmarkEnd w:id="60"/>
+    <w:bookmarkStart w:id="62" w:name="ref-Millero81"/>
     <w:p>
       <w:pPr>
         <w:pStyle w:val="Bibliography"/>
@@ -11055,7 +11247,7 @@
       <w:r>
         <w:t xml:space="preserve">: 625–629. doi:</w:t>
       </w:r>
-      <w:hyperlink r:id="rId58">
+      <w:hyperlink r:id="rId61">
         <w:r>
           <w:rPr>
             <w:rStyle w:val="Hyperlink"/>
@@ -11064,8 +11256,8 @@
         </w:r>
       </w:hyperlink>
     </w:p>
-    <w:bookmarkEnd w:id="59"/>
-    <w:bookmarkStart w:id="61" w:name="ref-Wanninkhof14"/>
+    <w:bookmarkEnd w:id="62"/>
+    <w:bookmarkStart w:id="64" w:name="ref-Wanninkhof14"/>
     <w:p>
       <w:pPr>
         <w:pStyle w:val="Bibliography"/>
@@ -11086,7 +11278,7 @@
       <w:r>
         <w:t xml:space="preserve">: 351–362. doi:</w:t>
       </w:r>
-      <w:hyperlink r:id="rId60">
+      <w:hyperlink r:id="rId63">
         <w:r>
           <w:rPr>
             <w:rStyle w:val="Hyperlink"/>
@@ -11095,9 +11287,9 @@
         </w:r>
       </w:hyperlink>
     </w:p>
-    <w:bookmarkEnd w:id="61"/>
-    <w:bookmarkEnd w:id="62"/>
-    <w:bookmarkEnd w:id="63"/>
+    <w:bookmarkEnd w:id="64"/>
+    <w:bookmarkEnd w:id="65"/>
+    <w:bookmarkEnd w:id="66"/>
     <w:sectPr>
       <w:footerReference r:id="rId9" w:type="default"/>
       <w:pgSz w:h="15840" w:w="12240"/>

</xml_diff>

<commit_message>
adding more to methods including text from MH
</commit_message>
<xml_diff>
--- a/manu-draft.docx
+++ b/manu-draft.docx
@@ -245,7 +245,7 @@
       </w:r>
     </w:p>
     <w:bookmarkEnd w:id="22"/>
-    <w:bookmarkStart w:id="34" w:name="materials-and-procedures"/>
+    <w:bookmarkStart w:id="39" w:name="materials-and-procedures"/>
     <w:p>
       <w:pPr>
         <w:pStyle w:val="Heading2"/>
@@ -259,7 +259,7 @@
         <w:pStyle w:val="FirstParagraph"/>
       </w:pPr>
       <w:r>
-        <w:t xml:space="preserve">The Estuarine BAyesian Single station Estimation (EBASE) method provides a simple approach to quantify metabolic parameters from continuous dissolved oxygen time series. The estimates use a modified version of the BASE mass balance equation described in</w:t>
+        <w:t xml:space="preserve">The Estuarine BAyesian Single station Estimation (EBASE) method provides a simple approach to quantify metabolic parameters from continuous dissolved oxygen time series. The EBASE method is a modified version of the BASEmetab mass balance equation described in</w:t>
       </w:r>
       <w:r>
         <w:t xml:space="preserve"> </w:t>
@@ -537,7 +537,7 @@
         <w:pStyle w:val="FirstParagraph"/>
       </w:pPr>
       <w:r>
-        <w:t xml:space="preserve">where the terms in the square brackets are production (P), respiration (R), and gas exchange (D), respecitively, modeled as a function of the change in dissolved oxygen (</w:t>
+        <w:t xml:space="preserve">where the terms in the square brackets are production (P), respiration (R), and gas exchange (D), respectively, modeled as a function of the change in dissolved oxygen (</w:t>
       </w:r>
       <m:oMath>
         <m:r>
@@ -776,280 +776,24 @@
         <w:t xml:space="preserve"> </w:t>
       </w:r>
       <w:r>
-        <w:t xml:space="preserve">is calculated from the input data as a function of water temperature and salinity (psu)</w:t>
-      </w:r>
-      <w:r>
-        <w:t xml:space="preserve"> </w:t>
-      </w:r>
-      <w:r>
-        <w:t xml:space="preserve">(García and Gordon 1992)</w:t>
-      </w:r>
-      <w:r>
-        <w:t xml:space="preserve">.</w:t>
-      </w:r>
-      <w:r>
-        <w:t xml:space="preserve"> </w:t>
-      </w:r>
-      <w:hyperlink w:anchor="eq-ts">
-        <w:r>
-          <w:rPr>
-            <w:rStyle w:val="Hyperlink"/>
-          </w:rPr>
-          <w:t xml:space="preserve">Equation 2</w:t>
-        </w:r>
-      </w:hyperlink>
-      <w:r>
-        <w:t xml:space="preserve"> </w:t>
-      </w:r>
-      <w:r>
-        <w:t xml:space="preserve">is temperature scaled, as input to</w:t>
-      </w:r>
-      <w:r>
-        <w:t xml:space="preserve"> </w:t>
-      </w:r>
-      <w:hyperlink w:anchor="eq-co">
-        <w:r>
-          <w:rPr>
-            <w:rStyle w:val="Hyperlink"/>
-          </w:rPr>
-          <w:t xml:space="preserve">Equation 3</w:t>
-        </w:r>
-      </w:hyperlink>
-      <w:r>
-        <w:t xml:space="preserve"> </w:t>
-      </w:r>
-      <w:r>
-        <w:t xml:space="preserve">that calculates the solubility of dissolved oxygen per volume of seawater at the given temperature. The coefficients are</w:t>
-      </w:r>
-      <w:r>
-        <w:t xml:space="preserve"> </w:t>
-      </w:r>
-      <m:oMath>
-        <m:sSub>
-          <m:e>
-            <m:r>
-              <m:t>A</m:t>
-            </m:r>
-          </m:e>
-          <m:sub>
-            <m:r>
-              <m:t>0</m:t>
-            </m:r>
-          </m:sub>
-        </m:sSub>
-      </m:oMath>
-      <w:r>
-        <w:t xml:space="preserve"> </w:t>
-      </w:r>
-      <w:r>
-        <w:t xml:space="preserve">= 5.80818,</w:t>
-      </w:r>
-      <w:r>
-        <w:t xml:space="preserve"> </w:t>
-      </w:r>
-      <m:oMath>
-        <m:sSub>
-          <m:e>
-            <m:r>
-              <m:t>A</m:t>
-            </m:r>
-          </m:e>
-          <m:sub>
-            <m:r>
-              <m:t>1</m:t>
-            </m:r>
-          </m:sub>
-        </m:sSub>
-      </m:oMath>
-      <w:r>
-        <w:t xml:space="preserve"> </w:t>
-      </w:r>
-      <w:r>
-        <w:t xml:space="preserve">= 3.20684,</w:t>
-      </w:r>
-      <w:r>
-        <w:t xml:space="preserve"> </w:t>
-      </w:r>
-      <m:oMath>
-        <m:sSub>
-          <m:e>
-            <m:r>
-              <m:t>A</m:t>
-            </m:r>
-          </m:e>
-          <m:sub>
-            <m:r>
-              <m:t>2</m:t>
-            </m:r>
-          </m:sub>
-        </m:sSub>
-      </m:oMath>
-      <w:r>
-        <w:t xml:space="preserve"> </w:t>
-      </w:r>
-      <w:r>
-        <w:t xml:space="preserve">= 4.11890,</w:t>
-      </w:r>
-      <w:r>
-        <w:t xml:space="preserve"> </w:t>
-      </w:r>
-      <m:oMath>
-        <m:sSub>
-          <m:e>
-            <m:r>
-              <m:t>A</m:t>
-            </m:r>
-          </m:e>
-          <m:sub>
-            <m:r>
-              <m:t>3</m:t>
-            </m:r>
-          </m:sub>
-        </m:sSub>
-      </m:oMath>
-      <w:r>
-        <w:t xml:space="preserve"> </w:t>
-      </w:r>
-      <w:r>
-        <w:t xml:space="preserve">= 4.93845,</w:t>
-      </w:r>
-      <w:r>
-        <w:t xml:space="preserve"> </w:t>
-      </w:r>
-      <m:oMath>
-        <m:sSub>
-          <m:e>
-            <m:r>
-              <m:t>A</m:t>
-            </m:r>
-          </m:e>
-          <m:sub>
-            <m:r>
-              <m:t>4</m:t>
-            </m:r>
-          </m:sub>
-        </m:sSub>
-      </m:oMath>
-      <w:r>
-        <w:t xml:space="preserve"> </w:t>
-      </w:r>
-      <w:r>
-        <w:t xml:space="preserve">= 1.01567,</w:t>
-      </w:r>
-      <w:r>
-        <w:t xml:space="preserve"> </w:t>
-      </w:r>
-      <m:oMath>
-        <m:sSub>
-          <m:e>
-            <m:r>
-              <m:t>A</m:t>
-            </m:r>
-          </m:e>
-          <m:sub>
-            <m:r>
-              <m:t>5</m:t>
-            </m:r>
-          </m:sub>
-        </m:sSub>
-      </m:oMath>
-      <w:r>
-        <w:t xml:space="preserve"> </w:t>
-      </w:r>
-      <w:r>
-        <w:t xml:space="preserve">= 1.41575,</w:t>
-      </w:r>
-      <w:r>
-        <w:t xml:space="preserve"> </w:t>
-      </w:r>
-      <m:oMath>
-        <m:sSub>
-          <m:e>
-            <m:r>
-              <m:t>B</m:t>
-            </m:r>
-          </m:e>
-          <m:sub>
-            <m:r>
-              <m:t>0</m:t>
-            </m:r>
-          </m:sub>
-        </m:sSub>
-      </m:oMath>
-      <w:r>
-        <w:t xml:space="preserve"> </w:t>
-      </w:r>
-      <w:r>
-        <w:t xml:space="preserve">= -7.01211e-3,</w:t>
-      </w:r>
-      <w:r>
-        <w:t xml:space="preserve"> </w:t>
-      </w:r>
-      <m:oMath>
-        <m:sSub>
-          <m:e>
-            <m:r>
-              <m:t>B</m:t>
-            </m:r>
-          </m:e>
-          <m:sub>
-            <m:r>
-              <m:t>1</m:t>
-            </m:r>
-          </m:sub>
-        </m:sSub>
-      </m:oMath>
-      <w:r>
-        <w:t xml:space="preserve"> </w:t>
-      </w:r>
-      <w:r>
-        <w:t xml:space="preserve">= -7.25958e-3,</w:t>
-      </w:r>
-      <w:r>
-        <w:t xml:space="preserve"> </w:t>
-      </w:r>
-      <m:oMath>
-        <m:sSub>
-          <m:e>
-            <m:r>
-              <m:t>B</m:t>
-            </m:r>
-          </m:e>
-          <m:sub>
-            <m:r>
-              <m:t>2</m:t>
-            </m:r>
-          </m:sub>
-        </m:sSub>
-      </m:oMath>
-      <w:r>
-        <w:t xml:space="preserve"> </w:t>
-      </w:r>
-      <w:r>
-        <w:t xml:space="preserve">= -7.93334e-3,</w:t>
-      </w:r>
-      <w:r>
-        <w:t xml:space="preserve"> </w:t>
-      </w:r>
-      <m:oMath>
-        <m:sSub>
-          <m:e>
-            <m:r>
-              <m:t>B</m:t>
-            </m:r>
-          </m:e>
-          <m:sub>
-            <m:r>
-              <m:t>3</m:t>
-            </m:r>
-          </m:sub>
-        </m:sSub>
-      </m:oMath>
-      <w:r>
-        <w:t xml:space="preserve"> </w:t>
-      </w:r>
-      <w:r>
-        <w:t xml:space="preserve">= -5.54491e-3, and</w:t>
+        <w:t xml:space="preserve">is calculated from the input data as a function of water temperature, salinity, and barometric pressure.</w:t>
+      </w:r>
+    </w:p>
+    <w:bookmarkStart w:id="30" w:name="X39eeb7ebe87538c2592148a12f387b5d87e0d5c"/>
+    <w:p>
+      <w:pPr>
+        <w:pStyle w:val="Heading3"/>
+      </w:pPr>
+      <w:r>
+        <w:t xml:space="preserve">2.1 Modification of the gas exchange parameterization</w:t>
+      </w:r>
+    </w:p>
+    <w:p>
+      <w:pPr>
+        <w:pStyle w:val="FirstParagraph"/>
+      </w:pPr>
+      <w:r>
+        <w:t xml:space="preserve">The underlying idea behind most gas exchange parameterizations for metabolism estimates is that the transfer of gases of relatively low solubility, like oxygen, is proportional to the concentration gradient in a thin film of water at the air–water interface. It is further assumed that the water at the top of the film is saturated with respect to the atmosphere, so that the concentration gradient across the thin film can be approximated as the difference between oxygen concentration measured in the surface water layer,</w:t>
       </w:r>
       <w:r>
         <w:t xml:space="preserve"> </w:t>
@@ -1063,40 +807,54 @@
           </m:e>
           <m:sub>
             <m:r>
-              <m:t>0</m:t>
+              <m:t>d</m:t>
             </m:r>
           </m:sub>
         </m:sSub>
       </m:oMath>
       <w:r>
-        <w:t xml:space="preserve"> </w:t>
-      </w:r>
-      <w:r>
-        <w:t xml:space="preserve">= -1.32412e-7.</w:t>
+        <w:t xml:space="preserve">, and the saturation (or equilibrium) concentration</w:t>
+      </w:r>
+      <w:r>
+        <w:t xml:space="preserve"> </w:t>
+      </w:r>
+      <m:oMath>
+        <m:sSub>
+          <m:e>
+            <m:r>
+              <m:t>C</m:t>
+            </m:r>
+          </m:e>
+          <m:sub>
+            <m:r>
+              <m:t>S</m:t>
+            </m:r>
+            <m:r>
+              <m:t>a</m:t>
+            </m:r>
+            <m:r>
+              <m:t>t</m:t>
+            </m:r>
+          </m:sub>
+        </m:sSub>
+      </m:oMath>
+      <w:r>
+        <w:t xml:space="preserve">, which is usually calculated as a function of water temperature and salinity (the negative sign is needed because positive flux is set to be from water to air):</w:t>
       </w:r>
     </w:p>
     <w:p>
       <w:pPr>
         <w:pStyle w:val="BodyText"/>
       </w:pPr>
-      <w:bookmarkStart w:id="24" w:name="eq-ts"/>
+      <w:bookmarkStart w:id="24" w:name="eq-gasex"/>
       <m:oMathPara>
         <m:oMathParaPr>
           <m:jc m:val="center"/>
         </m:oMathParaPr>
         <m:oMath>
-          <m:sSub>
-            <m:e>
-              <m:r>
-                <m:t>T</m:t>
-              </m:r>
-            </m:e>
-            <m:sub>
-              <m:r>
-                <m:t>s</m:t>
-              </m:r>
-            </m:sub>
-          </m:sSub>
+          <m:r>
+            <m:t>D</m:t>
+          </m:r>
           <m:r>
             <m:rPr>
               <m:sty m:val="p"/>
@@ -1107,14 +865,20 @@
             <m:rPr>
               <m:sty m:val="p"/>
             </m:rPr>
-            <m:t>log</m:t>
+            <m:t>−</m:t>
           </m:r>
-          <m:r>
-            <m:rPr>
-              <m:sty m:val="p"/>
-            </m:rPr>
-            <m:t>(</m:t>
-          </m:r>
+          <m:sSub>
+            <m:e>
+              <m:r>
+                <m:t>k</m:t>
+              </m:r>
+            </m:e>
+            <m:sub>
+              <m:r>
+                <m:t>w</m:t>
+              </m:r>
+            </m:sub>
+          </m:sSub>
           <m:d>
             <m:dPr>
               <m:begChr m:val="("/>
@@ -1123,48 +887,50 @@
               <m:grow/>
             </m:dPr>
             <m:e>
-              <m:r>
-                <m:t>298.15</m:t>
-              </m:r>
+              <m:sSub>
+                <m:e>
+                  <m:r>
+                    <m:t>C</m:t>
+                  </m:r>
+                </m:e>
+                <m:sub>
+                  <m:r>
+                    <m:t>s</m:t>
+                  </m:r>
+                  <m:r>
+                    <m:t>a</m:t>
+                  </m:r>
+                  <m:r>
+                    <m:t>t</m:t>
+                  </m:r>
+                </m:sub>
+              </m:sSub>
               <m:r>
                 <m:rPr>
                   <m:sty m:val="p"/>
                 </m:rPr>
                 <m:t>−</m:t>
               </m:r>
-              <m:r>
-                <m:t>T</m:t>
-              </m:r>
+              <m:sSub>
+                <m:e>
+                  <m:r>
+                    <m:t>C</m:t>
+                  </m:r>
+                </m:e>
+                <m:sub>
+                  <m:r>
+                    <m:t>d</m:t>
+                  </m:r>
+                </m:sub>
+              </m:sSub>
             </m:e>
           </m:d>
           <m:r>
             <m:rPr>
               <m:sty m:val="p"/>
             </m:rPr>
-            <m:t>/</m:t>
+            <m:t>.</m:t>
           </m:r>
-          <m:d>
-            <m:dPr>
-              <m:begChr m:val="("/>
-              <m:endChr m:val=")"/>
-              <m:sepChr m:val=""/>
-              <m:grow/>
-            </m:dPr>
-            <m:e>
-              <m:r>
-                <m:t>273.15</m:t>
-              </m:r>
-              <m:r>
-                <m:rPr>
-                  <m:sty m:val="p"/>
-                </m:rPr>
-                <m:t>+</m:t>
-              </m:r>
-              <m:r>
-                <m:t>T</m:t>
-              </m:r>
-            </m:e>
-          </m:d>
           <m:r>
             <m:t>  </m:t>
           </m:r>
@@ -1189,7 +955,1224 @@
       <w:pPr>
         <w:pStyle w:val="FirstParagraph"/>
       </w:pPr>
-      <w:bookmarkStart w:id="25" w:name="eq-co"/>
+      <w:r>
+        <w:t xml:space="preserve">The proportionality parameter,</w:t>
+      </w:r>
+      <w:r>
+        <w:t xml:space="preserve"> </w:t>
+      </w:r>
+      <m:oMath>
+        <m:sSub>
+          <m:e>
+            <m:r>
+              <m:t>k</m:t>
+            </m:r>
+          </m:e>
+          <m:sub>
+            <m:r>
+              <m:t>w</m:t>
+            </m:r>
+          </m:sub>
+        </m:sSub>
+      </m:oMath>
+      <w:r>
+        <w:t xml:space="preserve">, usually called the gas transfer velocity because it has the dimensions of length over time, increases as the water column in the vicinity of the air–water interface gets more turbulent. As such,</w:t>
+      </w:r>
+      <w:r>
+        <w:t xml:space="preserve"> </w:t>
+      </w:r>
+      <m:oMath>
+        <m:sSub>
+          <m:e>
+            <m:r>
+              <m:t>k</m:t>
+            </m:r>
+          </m:e>
+          <m:sub>
+            <m:r>
+              <m:t>w</m:t>
+            </m:r>
+          </m:sub>
+        </m:sSub>
+      </m:oMath>
+      <w:r>
+        <w:t xml:space="preserve"> </w:t>
+      </w:r>
+      <w:r>
+        <w:t xml:space="preserve">is usually modeled as a function of measurable variables that can potentially predict turbulent mixing of the surface water, such as wind speed, current velocity, and water depth</w:t>
+      </w:r>
+      <w:r>
+        <w:t xml:space="preserve"> </w:t>
+      </w:r>
+      <w:r>
+        <w:t xml:space="preserve">(Ho et al. 2016)</w:t>
+      </w:r>
+      <w:r>
+        <w:t xml:space="preserve">.</w:t>
+      </w:r>
+      <w:r>
+        <w:t xml:space="preserve"> </w:t>
+      </w:r>
+      <m:oMath>
+        <m:sSub>
+          <m:e>
+            <m:r>
+              <m:t>k</m:t>
+            </m:r>
+          </m:e>
+          <m:sub>
+            <m:r>
+              <m:t>w</m:t>
+            </m:r>
+          </m:sub>
+        </m:sSub>
+      </m:oMath>
+      <w:r>
+        <w:t xml:space="preserve"> </w:t>
+      </w:r>
+      <w:r>
+        <w:t xml:space="preserve">also increases with temperature because as the random motion of gas and water molecules in the thin film speeds up, the film thins out and the transfer of molecules across the film becomes easier. This dependence of</w:t>
+      </w:r>
+      <w:r>
+        <w:t xml:space="preserve"> </w:t>
+      </w:r>
+      <m:oMath>
+        <m:sSub>
+          <m:e>
+            <m:r>
+              <m:t>k</m:t>
+            </m:r>
+          </m:e>
+          <m:sub>
+            <m:r>
+              <m:t>w</m:t>
+            </m:r>
+          </m:sub>
+        </m:sSub>
+      </m:oMath>
+      <w:r>
+        <w:t xml:space="preserve"> </w:t>
+      </w:r>
+      <w:r>
+        <w:t xml:space="preserve">on temperature is usually modeled with the Schmidt number, which combines information on the viscosity of the fluid and the diffusivity of the gas. The Schmidt number, in turn, is often parameterized as a gas-specific polynomial function of water temperature and salinity.</w:t>
+      </w:r>
+    </w:p>
+    <w:p>
+      <w:pPr>
+        <w:pStyle w:val="BodyText"/>
+      </w:pPr>
+      <w:r>
+        <w:t xml:space="preserve">Instead of one of the traditional wind-based parameterization used in oceanography</w:t>
+      </w:r>
+      <w:r>
+        <w:t xml:space="preserve"> </w:t>
+      </w:r>
+      <w:r>
+        <w:t xml:space="preserve">(e.g., Wanninkhof 2014)</w:t>
+      </w:r>
+      <w:r>
+        <w:t xml:space="preserve">,</w:t>
+      </w:r>
+      <w:r>
+        <w:t xml:space="preserve"> </w:t>
+      </w:r>
+      <w:r>
+        <w:t xml:space="preserve">Grace et al. (2015)</w:t>
+      </w:r>
+      <w:r>
+        <w:t xml:space="preserve"> </w:t>
+      </w:r>
+      <w:r>
+        <w:t xml:space="preserve">uses the following for the gas transfer:</w:t>
+      </w:r>
+    </w:p>
+    <w:p>
+      <w:pPr>
+        <w:pStyle w:val="BodyText"/>
+      </w:pPr>
+      <w:bookmarkStart w:id="25" w:name="eq-gasexbase"/>
+      <m:oMathPara>
+        <m:oMathParaPr>
+          <m:jc m:val="center"/>
+        </m:oMathParaPr>
+        <m:oMath>
+          <m:f>
+            <m:fPr>
+              <m:type m:val="bar"/>
+            </m:fPr>
+            <m:num>
+              <m:sSub>
+                <m:e>
+                  <m:r>
+                    <m:t>k</m:t>
+                  </m:r>
+                </m:e>
+                <m:sub>
+                  <m:r>
+                    <m:t>w</m:t>
+                  </m:r>
+                </m:sub>
+              </m:sSub>
+            </m:num>
+            <m:den>
+              <m:r>
+                <m:t>H</m:t>
+              </m:r>
+            </m:den>
+          </m:f>
+          <m:r>
+            <m:rPr>
+              <m:sty m:val="p"/>
+            </m:rPr>
+            <m:t>=</m:t>
+          </m:r>
+          <m:r>
+            <m:t>K</m:t>
+          </m:r>
+          <m:r>
+            <m:rPr>
+              <m:sty m:val="p"/>
+            </m:rPr>
+            <m:t>⋅</m:t>
+          </m:r>
+          <m:sSup>
+            <m:e>
+              <m:r>
+                <m:t>1.024</m:t>
+              </m:r>
+            </m:e>
+            <m:sup>
+              <m:d>
+                <m:dPr>
+                  <m:begChr m:val="("/>
+                  <m:endChr m:val=")"/>
+                  <m:sepChr m:val=""/>
+                  <m:grow/>
+                </m:dPr>
+                <m:e>
+                  <m:r>
+                    <m:t>T</m:t>
+                  </m:r>
+                  <m:r>
+                    <m:rPr>
+                      <m:sty m:val="p"/>
+                    </m:rPr>
+                    <m:t>−</m:t>
+                  </m:r>
+                  <m:acc>
+                    <m:accPr>
+                      <m:chr m:val="‾"/>
+                    </m:accPr>
+                    <m:e>
+                      <m:r>
+                        <m:t>T</m:t>
+                      </m:r>
+                    </m:e>
+                  </m:acc>
+                </m:e>
+              </m:d>
+            </m:sup>
+          </m:sSup>
+          <m:r>
+            <m:t>  </m:t>
+          </m:r>
+          <m:d>
+            <m:dPr>
+              <m:begChr m:val="("/>
+              <m:endChr m:val=")"/>
+              <m:sepChr m:val=""/>
+              <m:grow/>
+            </m:dPr>
+            <m:e>
+              <m:r>
+                <m:t>3</m:t>
+              </m:r>
+            </m:e>
+          </m:d>
+        </m:oMath>
+      </m:oMathPara>
+      <w:bookmarkEnd w:id="25"/>
+    </w:p>
+    <w:p>
+      <w:pPr>
+        <w:pStyle w:val="FirstParagraph"/>
+      </w:pPr>
+      <w:r>
+        <w:t xml:space="preserve">where</w:t>
+      </w:r>
+      <w:r>
+        <w:t xml:space="preserve"> </w:t>
+      </w:r>
+      <m:oMath>
+        <m:acc>
+          <m:accPr>
+            <m:chr m:val="‾"/>
+          </m:accPr>
+          <m:e>
+            <m:r>
+              <m:t>T</m:t>
+            </m:r>
+          </m:e>
+        </m:acc>
+      </m:oMath>
+      <w:r>
+        <w:t xml:space="preserve"> </w:t>
+      </w:r>
+      <w:r>
+        <w:t xml:space="preserve">is the average water temperature over each 24-hour period in the diel oxygen time series and</w:t>
+      </w:r>
+      <w:r>
+        <w:t xml:space="preserve"> </w:t>
+      </w:r>
+      <m:oMath>
+        <m:r>
+          <m:t>K</m:t>
+        </m:r>
+      </m:oMath>
+      <w:r>
+        <w:t xml:space="preserve"> </w:t>
+      </w:r>
+      <w:r>
+        <w:t xml:space="preserve">is the optimization parameter, often called the reaeration coefficient, which has dimensions of inverse time.</w:t>
+      </w:r>
+      <w:r>
+        <w:t xml:space="preserve"> </w:t>
+      </w:r>
+      <w:hyperlink w:anchor="eq-gasexbase">
+        <w:r>
+          <w:rPr>
+            <w:rStyle w:val="Hyperlink"/>
+          </w:rPr>
+          <w:t xml:space="preserve">Equation 3</w:t>
+        </w:r>
+      </w:hyperlink>
+      <w:r>
+        <w:t xml:space="preserve"> </w:t>
+      </w:r>
+      <w:r>
+        <w:t xml:space="preserve">indicates that</w:t>
+      </w:r>
+      <w:r>
+        <w:t xml:space="preserve"> </w:t>
+      </w:r>
+      <m:oMath>
+        <m:sSub>
+          <m:e>
+            <m:r>
+              <m:t>k</m:t>
+            </m:r>
+          </m:e>
+          <m:sub>
+            <m:r>
+              <m:t>w</m:t>
+            </m:r>
+          </m:sub>
+        </m:sSub>
+      </m:oMath>
+      <w:r>
+        <w:t xml:space="preserve"> </w:t>
+      </w:r>
+      <w:r>
+        <w:t xml:space="preserve">increases with temperature and depth. The temperature dependence is consistent with the known decrease of</w:t>
+      </w:r>
+      <w:r>
+        <w:t xml:space="preserve"> </w:t>
+      </w:r>
+      <m:oMath>
+        <m:sSub>
+          <m:e>
+            <m:r>
+              <m:t>k</m:t>
+            </m:r>
+          </m:e>
+          <m:sub>
+            <m:r>
+              <m:t>w</m:t>
+            </m:r>
+          </m:sub>
+        </m:sSub>
+      </m:oMath>
+      <w:r>
+        <w:t xml:space="preserve"> </w:t>
+      </w:r>
+      <w:r>
+        <w:t xml:space="preserve">with the Schmidt number, but the depth dependence is difficult to justify. One expects that, for a given current speed,</w:t>
+      </w:r>
+      <w:r>
+        <w:t xml:space="preserve"> </w:t>
+      </w:r>
+      <m:oMath>
+        <m:sSub>
+          <m:e>
+            <m:r>
+              <m:t>k</m:t>
+            </m:r>
+          </m:e>
+          <m:sub>
+            <m:r>
+              <m:t>w</m:t>
+            </m:r>
+          </m:sub>
+        </m:sSub>
+      </m:oMath>
+      <w:r>
+        <w:t xml:space="preserve"> </w:t>
+      </w:r>
+      <w:r>
+        <w:t xml:space="preserve">would increase as the water depth decreases because turbulence generated at the sediment–water interface by currents would more easily reach the surface</w:t>
+      </w:r>
+      <w:r>
+        <w:t xml:space="preserve"> </w:t>
+      </w:r>
+      <w:r>
+        <w:t xml:space="preserve">(Ho et al. 2016)</w:t>
+      </w:r>
+      <w:r>
+        <w:t xml:space="preserve">.</w:t>
+      </w:r>
+    </w:p>
+    <w:p>
+      <w:pPr>
+        <w:pStyle w:val="BodyText"/>
+      </w:pPr>
+      <w:r>
+        <w:t xml:space="preserve">Based on the above differences, the first modification to</w:t>
+      </w:r>
+      <w:r>
+        <w:t xml:space="preserve"> </w:t>
+      </w:r>
+      <w:hyperlink w:anchor="eq-base">
+        <w:r>
+          <w:rPr>
+            <w:rStyle w:val="Hyperlink"/>
+          </w:rPr>
+          <w:t xml:space="preserve">Equation 1</w:t>
+        </w:r>
+      </w:hyperlink>
+      <w:r>
+        <w:t xml:space="preserve"> </w:t>
+      </w:r>
+      <w:r>
+        <w:t xml:space="preserve">for EBASE is use of a wind-based parameterization for gas exchange that is more appropriate for estuaries</w:t>
+      </w:r>
+      <w:r>
+        <w:t xml:space="preserve"> </w:t>
+      </w:r>
+      <w:r>
+        <w:t xml:space="preserve">(Wanninkhof 2014)</w:t>
+      </w:r>
+      <w:r>
+        <w:t xml:space="preserve">:</w:t>
+      </w:r>
+    </w:p>
+    <w:p>
+      <w:pPr>
+        <w:pStyle w:val="BodyText"/>
+      </w:pPr>
+      <w:bookmarkStart w:id="26" w:name="eq-basewan"/>
+      <m:oMathPara>
+        <m:oMathParaPr>
+          <m:jc m:val="center"/>
+        </m:oMathParaPr>
+        <m:oMath>
+          <m:f>
+            <m:fPr>
+              <m:type m:val="bar"/>
+            </m:fPr>
+            <m:num>
+              <m:r>
+                <m:t>δ</m:t>
+              </m:r>
+              <m:sSub>
+                <m:e>
+                  <m:r>
+                    <m:t>C</m:t>
+                  </m:r>
+                </m:e>
+                <m:sub>
+                  <m:r>
+                    <m:t>d</m:t>
+                  </m:r>
+                </m:sub>
+              </m:sSub>
+            </m:num>
+            <m:den>
+              <m:r>
+                <m:t>δ</m:t>
+              </m:r>
+              <m:r>
+                <m:t>t</m:t>
+              </m:r>
+            </m:den>
+          </m:f>
+          <m:r>
+            <m:rPr>
+              <m:sty m:val="p"/>
+            </m:rPr>
+            <m:t>=</m:t>
+          </m:r>
+          <m:d>
+            <m:dPr>
+              <m:begChr m:val="["/>
+              <m:endChr m:val="]"/>
+              <m:sepChr m:val=""/>
+              <m:grow/>
+            </m:dPr>
+            <m:e>
+              <m:r>
+                <m:t> </m:t>
+              </m:r>
+              <m:r>
+                <m:t>a</m:t>
+              </m:r>
+              <m:r>
+                <m:t>P</m:t>
+              </m:r>
+              <m:r>
+                <m:t>A</m:t>
+              </m:r>
+              <m:sSup>
+                <m:e>
+                  <m:r>
+                    <m:t>R</m:t>
+                  </m:r>
+                </m:e>
+                <m:sup>
+                  <m:r>
+                    <m:t>p</m:t>
+                  </m:r>
+                </m:sup>
+              </m:sSup>
+            </m:e>
+          </m:d>
+          <m:r>
+            <m:t> </m:t>
+          </m:r>
+          <m:r>
+            <m:rPr>
+              <m:sty m:val="p"/>
+            </m:rPr>
+            <m:t>−</m:t>
+          </m:r>
+          <m:d>
+            <m:dPr>
+              <m:begChr m:val="["/>
+              <m:endChr m:val="]"/>
+              <m:sepChr m:val=""/>
+              <m:grow/>
+            </m:dPr>
+            <m:e>
+              <m:r>
+                <m:t> </m:t>
+              </m:r>
+              <m:r>
+                <m:t>r</m:t>
+              </m:r>
+              <m:sSup>
+                <m:e>
+                  <m:r>
+                    <m:t>Θ</m:t>
+                  </m:r>
+                </m:e>
+                <m:sup>
+                  <m:r>
+                    <m:t>T</m:t>
+                  </m:r>
+                  <m:r>
+                    <m:rPr>
+                      <m:sty m:val="p"/>
+                    </m:rPr>
+                    <m:t>−</m:t>
+                  </m:r>
+                  <m:acc>
+                    <m:accPr>
+                      <m:chr m:val="‾"/>
+                    </m:accPr>
+                    <m:e>
+                      <m:r>
+                        <m:t>T</m:t>
+                      </m:r>
+                    </m:e>
+                  </m:acc>
+                </m:sup>
+              </m:sSup>
+            </m:e>
+          </m:d>
+          <m:r>
+            <m:t> </m:t>
+          </m:r>
+          <m:r>
+            <m:rPr>
+              <m:sty m:val="p"/>
+            </m:rPr>
+            <m:t>−</m:t>
+          </m:r>
+          <m:f>
+            <m:fPr>
+              <m:type m:val="bar"/>
+            </m:fPr>
+            <m:num>
+              <m:r>
+                <m:t>1</m:t>
+              </m:r>
+            </m:num>
+            <m:den>
+              <m:r>
+                <m:t>H</m:t>
+              </m:r>
+            </m:den>
+          </m:f>
+          <m:d>
+            <m:dPr>
+              <m:begChr m:val="["/>
+              <m:endChr m:val="]"/>
+              <m:sepChr m:val=""/>
+              <m:grow/>
+            </m:dPr>
+            <m:e>
+              <m:r>
+                <m:rPr>
+                  <m:sty m:val="p"/>
+                </m:rPr>
+                <m:t>−</m:t>
+              </m:r>
+              <m:r>
+                <m:t>b</m:t>
+              </m:r>
+              <m:sSubSup>
+                <m:e>
+                  <m:r>
+                    <m:t>U</m:t>
+                  </m:r>
+                </m:e>
+                <m:sub>
+                  <m:r>
+                    <m:t>10</m:t>
+                  </m:r>
+                </m:sub>
+                <m:sup>
+                  <m:r>
+                    <m:t>2</m:t>
+                  </m:r>
+                </m:sup>
+              </m:sSubSup>
+              <m:sSup>
+                <m:e>
+                  <m:d>
+                    <m:dPr>
+                      <m:begChr m:val="("/>
+                      <m:endChr m:val=")"/>
+                      <m:sepChr m:val=""/>
+                      <m:grow/>
+                    </m:dPr>
+                    <m:e>
+                      <m:f>
+                        <m:fPr>
+                          <m:type m:val="bar"/>
+                        </m:fPr>
+                        <m:num>
+                          <m:sSub>
+                            <m:e>
+                              <m:r>
+                                <m:t>s</m:t>
+                              </m:r>
+                            </m:e>
+                            <m:sub>
+                              <m:r>
+                                <m:t>c</m:t>
+                              </m:r>
+                            </m:sub>
+                          </m:sSub>
+                        </m:num>
+                        <m:den>
+                          <m:r>
+                            <m:t>600</m:t>
+                          </m:r>
+                        </m:den>
+                      </m:f>
+                    </m:e>
+                  </m:d>
+                </m:e>
+                <m:sup>
+                  <m:r>
+                    <m:rPr>
+                      <m:sty m:val="p"/>
+                    </m:rPr>
+                    <m:t>−</m:t>
+                  </m:r>
+                  <m:r>
+                    <m:t>0.5</m:t>
+                  </m:r>
+                </m:sup>
+              </m:sSup>
+              <m:d>
+                <m:dPr>
+                  <m:begChr m:val="("/>
+                  <m:endChr m:val=")"/>
+                  <m:sepChr m:val=""/>
+                  <m:grow/>
+                </m:dPr>
+                <m:e>
+                  <m:sSub>
+                    <m:e>
+                      <m:r>
+                        <m:t>C</m:t>
+                      </m:r>
+                    </m:e>
+                    <m:sub>
+                      <m:r>
+                        <m:t>S</m:t>
+                      </m:r>
+                      <m:r>
+                        <m:t>a</m:t>
+                      </m:r>
+                      <m:r>
+                        <m:t>t</m:t>
+                      </m:r>
+                    </m:sub>
+                  </m:sSub>
+                  <m:r>
+                    <m:rPr>
+                      <m:sty m:val="p"/>
+                    </m:rPr>
+                    <m:t>−</m:t>
+                  </m:r>
+                  <m:sSub>
+                    <m:e>
+                      <m:r>
+                        <m:t>C</m:t>
+                      </m:r>
+                    </m:e>
+                    <m:sub>
+                      <m:r>
+                        <m:t>d</m:t>
+                      </m:r>
+                    </m:sub>
+                  </m:sSub>
+                </m:e>
+              </m:d>
+            </m:e>
+          </m:d>
+          <m:r>
+            <m:t>  </m:t>
+          </m:r>
+          <m:d>
+            <m:dPr>
+              <m:begChr m:val="("/>
+              <m:endChr m:val=")"/>
+              <m:sepChr m:val=""/>
+              <m:grow/>
+            </m:dPr>
+            <m:e>
+              <m:r>
+                <m:t>4</m:t>
+              </m:r>
+            </m:e>
+          </m:d>
+        </m:oMath>
+      </m:oMathPara>
+      <w:bookmarkEnd w:id="26"/>
+    </w:p>
+    <w:p>
+      <w:pPr>
+        <w:pStyle w:val="FirstParagraph"/>
+      </w:pPr>
+      <w:r>
+        <w:t xml:space="preserve">where</w:t>
+      </w:r>
+      <w:r>
+        <w:t xml:space="preserve"> </w:t>
+      </w:r>
+      <m:oMath>
+        <m:sSubSup>
+          <m:e>
+            <m:r>
+              <m:t>U</m:t>
+            </m:r>
+          </m:e>
+          <m:sub>
+            <m:r>
+              <m:t>10</m:t>
+            </m:r>
+          </m:sub>
+          <m:sup>
+            <m:r>
+              <m:t>2</m:t>
+            </m:r>
+          </m:sup>
+        </m:sSubSup>
+      </m:oMath>
+      <w:r>
+        <w:t xml:space="preserve"> </w:t>
+      </w:r>
+      <w:r>
+        <w:t xml:space="preserve">is the wind speed at 10-m height,</w:t>
+      </w:r>
+      <w:r>
+        <w:t xml:space="preserve"> </w:t>
+      </w:r>
+      <m:oMath>
+        <m:r>
+          <m:t>H</m:t>
+        </m:r>
+      </m:oMath>
+      <w:r>
+        <w:t xml:space="preserve"> </w:t>
+      </w:r>
+      <w:r>
+        <w:t xml:space="preserve">is water column depth (m, as a fixed parameter or time series from a pressure sensor) and</w:t>
+      </w:r>
+      <w:r>
+        <w:t xml:space="preserve"> </w:t>
+      </w:r>
+      <m:oMath>
+        <m:sSub>
+          <m:e>
+            <m:r>
+              <m:t>S</m:t>
+            </m:r>
+          </m:e>
+          <m:sub>
+            <m:r>
+              <m:t>c</m:t>
+            </m:r>
+          </m:sub>
+        </m:sSub>
+      </m:oMath>
+      <w:r>
+        <w:t xml:space="preserve"> </w:t>
+      </w:r>
+      <w:r>
+        <w:t xml:space="preserve">is the Schmidt number defined as the ratio of the kinematic viscosity of water to the molecular diffusivity of the gas for oxygen</w:t>
+      </w:r>
+      <w:r>
+        <w:t xml:space="preserve"> </w:t>
+      </w:r>
+      <w:r>
+        <w:t xml:space="preserve">(from water temperature and salinity using the polynomial fit of Wanninkhof 2014)</w:t>
+      </w:r>
+      <w:r>
+        <w:t xml:space="preserve">. The parameter</w:t>
+      </w:r>
+      <w:r>
+        <w:t xml:space="preserve"> </w:t>
+      </w:r>
+      <m:oMath>
+        <m:r>
+          <m:t>b</m:t>
+        </m:r>
+      </m:oMath>
+      <w:r>
+        <w:t xml:space="preserve"> </w:t>
+      </w:r>
+      <w:r>
+        <w:t xml:space="preserve">(</w:t>
+      </w:r>
+      <m:oMath>
+        <m:d>
+          <m:dPr>
+            <m:begChr m:val="("/>
+            <m:endChr m:val=")"/>
+            <m:sepChr m:val=""/>
+            <m:grow/>
+          </m:dPr>
+          <m:e>
+            <m:r>
+              <m:rPr>
+                <m:nor/>
+                <m:sty m:val="p"/>
+              </m:rPr>
+              <m:t>cm</m:t>
+            </m:r>
+            <m:r>
+              <m:rPr>
+                <m:sty m:val="p"/>
+              </m:rPr>
+              <m:t>/</m:t>
+            </m:r>
+            <m:r>
+              <m:rPr>
+                <m:nor/>
+                <m:sty m:val="p"/>
+              </m:rPr>
+              <m:t>hr</m:t>
+            </m:r>
+          </m:e>
+        </m:d>
+        <m:r>
+          <m:rPr>
+            <m:sty m:val="p"/>
+          </m:rPr>
+          <m:t>/</m:t>
+        </m:r>
+        <m:d>
+          <m:dPr>
+            <m:begChr m:val="("/>
+            <m:endChr m:val=")"/>
+            <m:sepChr m:val=""/>
+            <m:grow/>
+          </m:dPr>
+          <m:e>
+            <m:sSup>
+              <m:e>
+                <m:r>
+                  <m:rPr>
+                    <m:nor/>
+                    <m:sty m:val="p"/>
+                  </m:rPr>
+                  <m:t>m</m:t>
+                </m:r>
+              </m:e>
+              <m:sup>
+                <m:r>
+                  <m:t>2</m:t>
+                </m:r>
+              </m:sup>
+            </m:sSup>
+            <m:r>
+              <m:rPr>
+                <m:sty m:val="p"/>
+              </m:rPr>
+              <m:t>/</m:t>
+            </m:r>
+            <m:sSup>
+              <m:e>
+                <m:r>
+                  <m:rPr>
+                    <m:nor/>
+                    <m:sty m:val="p"/>
+                  </m:rPr>
+                  <m:t>s</m:t>
+                </m:r>
+              </m:e>
+              <m:sup>
+                <m:r>
+                  <m:t>2</m:t>
+                </m:r>
+              </m:sup>
+            </m:sSup>
+          </m:e>
+        </m:d>
+      </m:oMath>
+      <w:r>
+        <w:t xml:space="preserve">) must be estimated from the data.</w:t>
+      </w:r>
+    </w:p>
+    <w:p>
+      <w:pPr>
+        <w:pStyle w:val="BodyText"/>
+      </w:pPr>
+      <w:r>
+        <w:t xml:space="preserve">The remaining variables in</w:t>
+      </w:r>
+      <w:r>
+        <w:t xml:space="preserve"> </w:t>
+      </w:r>
+      <w:hyperlink w:anchor="eq-basewan">
+        <w:r>
+          <w:rPr>
+            <w:rStyle w:val="Hyperlink"/>
+          </w:rPr>
+          <w:t xml:space="preserve">Equation 4</w:t>
+        </w:r>
+      </w:hyperlink>
+      <w:r>
+        <w:t xml:space="preserve"> </w:t>
+      </w:r>
+      <w:r>
+        <w:t xml:space="preserve">are defined as in</w:t>
+      </w:r>
+      <w:r>
+        <w:t xml:space="preserve"> </w:t>
+      </w:r>
+      <w:hyperlink w:anchor="eq-base">
+        <w:r>
+          <w:rPr>
+            <w:rStyle w:val="Hyperlink"/>
+          </w:rPr>
+          <w:t xml:space="preserve">Equation 1</w:t>
+        </w:r>
+      </w:hyperlink>
+      <w:r>
+        <w:t xml:space="preserve">, with the exception that</w:t>
+      </w:r>
+      <w:r>
+        <w:t xml:space="preserve"> </w:t>
+      </w:r>
+      <m:oMath>
+        <m:sSub>
+          <m:e>
+            <m:r>
+              <m:t>C</m:t>
+            </m:r>
+          </m:e>
+          <m:sub>
+            <m:r>
+              <m:t>s</m:t>
+            </m:r>
+            <m:r>
+              <m:t>a</m:t>
+            </m:r>
+            <m:r>
+              <m:t>t</m:t>
+            </m:r>
+          </m:sub>
+        </m:sSub>
+      </m:oMath>
+      <w:r>
+        <w:t xml:space="preserve"> </w:t>
+      </w:r>
+      <w:r>
+        <w:t xml:space="preserve">is calculated using only temperature (C) and salinity (psu), removing the need for barometric pressure. Methods from</w:t>
+      </w:r>
+      <w:r>
+        <w:t xml:space="preserve"> </w:t>
+      </w:r>
+      <w:r>
+        <w:t xml:space="preserve">García and Gordon (1992)</w:t>
+      </w:r>
+      <w:r>
+        <w:t xml:space="preserve"> </w:t>
+      </w:r>
+      <w:r>
+        <w:t xml:space="preserve">are used as follows:</w:t>
+      </w:r>
+    </w:p>
+    <w:p>
+      <w:pPr>
+        <w:pStyle w:val="BodyText"/>
+      </w:pPr>
+      <w:bookmarkStart w:id="27" w:name="eq-csat"/>
+      <m:oMathPara>
+        <m:oMathParaPr>
+          <m:jc m:val="center"/>
+        </m:oMathParaPr>
+        <m:oMath>
+          <m:sSub>
+            <m:e>
+              <m:r>
+                <m:t>C</m:t>
+              </m:r>
+            </m:e>
+            <m:sub>
+              <m:r>
+                <m:t>s</m:t>
+              </m:r>
+              <m:r>
+                <m:t>a</m:t>
+              </m:r>
+              <m:r>
+                <m:t>t</m:t>
+              </m:r>
+            </m:sub>
+          </m:sSub>
+          <m:r>
+            <m:rPr>
+              <m:sty m:val="p"/>
+            </m:rPr>
+            <m:t>=</m:t>
+          </m:r>
+          <m:r>
+            <m:rPr>
+              <m:sty m:val="p"/>
+            </m:rPr>
+            <m:t>exp</m:t>
+          </m:r>
+          <m:d>
+            <m:dPr>
+              <m:begChr m:val="("/>
+              <m:endChr m:val=")"/>
+              <m:sepChr m:val=""/>
+              <m:grow/>
+            </m:dPr>
+            <m:e>
+              <m:sSub>
+                <m:e>
+                  <m:r>
+                    <m:t>C</m:t>
+                  </m:r>
+                </m:e>
+                <m:sub>
+                  <m:r>
+                    <m:t>O</m:t>
+                  </m:r>
+                </m:sub>
+              </m:sSub>
+            </m:e>
+          </m:d>
+          <m:r>
+            <m:rPr>
+              <m:sty m:val="p"/>
+            </m:rPr>
+            <m:t>⋅</m:t>
+          </m:r>
+          <m:sSub>
+            <m:e>
+              <m:r>
+                <m:t>ρ</m:t>
+              </m:r>
+            </m:e>
+            <m:sub>
+              <m:r>
+                <m:t>T</m:t>
+              </m:r>
+              <m:r>
+                <m:rPr>
+                  <m:sty m:val="p"/>
+                </m:rPr>
+                <m:t>,</m:t>
+              </m:r>
+              <m:r>
+                <m:t>s</m:t>
+              </m:r>
+              <m:r>
+                <m:t>a</m:t>
+              </m:r>
+              <m:r>
+                <m:t>l</m:t>
+              </m:r>
+            </m:sub>
+          </m:sSub>
+          <m:r>
+            <m:rPr>
+              <m:sty m:val="p"/>
+            </m:rPr>
+            <m:t>⋅</m:t>
+          </m:r>
+          <m:r>
+            <m:t>1</m:t>
+          </m:r>
+          <m:r>
+            <m:t>e</m:t>
+          </m:r>
+          <m:r>
+            <m:rPr>
+              <m:sty m:val="p"/>
+            </m:rPr>
+            <m:t>−</m:t>
+          </m:r>
+          <m:r>
+            <m:t>3</m:t>
+          </m:r>
+          <m:r>
+            <m:t>  </m:t>
+          </m:r>
+          <m:d>
+            <m:dPr>
+              <m:begChr m:val="("/>
+              <m:endChr m:val=")"/>
+              <m:sepChr m:val=""/>
+              <m:grow/>
+            </m:dPr>
+            <m:e>
+              <m:r>
+                <m:t>5</m:t>
+              </m:r>
+            </m:e>
+          </m:d>
+        </m:oMath>
+      </m:oMathPara>
+      <w:bookmarkEnd w:id="27"/>
+    </w:p>
+    <w:p>
+      <w:pPr>
+        <w:pStyle w:val="FirstParagraph"/>
+      </w:pPr>
+      <w:r>
+        <w:t xml:space="preserve">where</w:t>
+      </w:r>
+      <w:r>
+        <w:t xml:space="preserve"> </w:t>
+      </w:r>
+      <m:oMath>
+        <m:sSub>
+          <m:e>
+            <m:r>
+              <m:t>C</m:t>
+            </m:r>
+          </m:e>
+          <m:sub>
+            <m:r>
+              <m:t>O</m:t>
+            </m:r>
+          </m:sub>
+        </m:sSub>
+      </m:oMath>
+      <w:r>
+        <w:t xml:space="preserve"> </w:t>
+      </w:r>
+      <w:r>
+        <w:t xml:space="preserve">is solubility of dissolved oxygen per volume of seawater at the given temperature and</w:t>
+      </w:r>
+      <w:r>
+        <w:t xml:space="preserve"> </w:t>
+      </w:r>
+      <m:oMath>
+        <m:r>
+          <m:t>ρ</m:t>
+        </m:r>
+      </m:oMath>
+      <w:r>
+        <w:t xml:space="preserve"> </w:t>
+      </w:r>
+      <w:r>
+        <w:t xml:space="preserve">(kg/m</w:t>
+      </w:r>
+      <m:oMath>
+        <m:sSup>
+          <m:e>
+            <m:r>
+              <m:t>​</m:t>
+            </m:r>
+          </m:e>
+          <m:sup>
+            <m:r>
+              <m:t>3</m:t>
+            </m:r>
+          </m:sup>
+        </m:sSup>
+      </m:oMath>
+      <w:r>
+        <w:t xml:space="preserve">) is seawater density at zero elevation given temperature and salinity</w:t>
+      </w:r>
+      <w:r>
+        <w:t xml:space="preserve"> </w:t>
+      </w:r>
+      <w:r>
+        <w:t xml:space="preserve">(Millero and Poisson 1981)</w:t>
+      </w:r>
+      <w:r>
+        <w:t xml:space="preserve">.</w:t>
+      </w:r>
+      <w:r>
+        <w:t xml:space="preserve"> </w:t>
+      </w:r>
+      <m:oMath>
+        <m:sSub>
+          <m:e>
+            <m:r>
+              <m:t>C</m:t>
+            </m:r>
+          </m:e>
+          <m:sub>
+            <m:r>
+              <m:t>O</m:t>
+            </m:r>
+          </m:sub>
+        </m:sSub>
+      </m:oMath>
+      <w:r>
+        <w:t xml:space="preserve"> </w:t>
+      </w:r>
+      <w:r>
+        <w:t xml:space="preserve">is calculated using a polynomial equation:</w:t>
+      </w:r>
+    </w:p>
+    <w:p>
+      <w:pPr>
+        <w:pStyle w:val="BodyText"/>
+      </w:pPr>
+      <w:bookmarkStart w:id="28" w:name="eq-co"/>
       <m:oMathPara>
         <m:oMathParaPr>
           <m:jc m:val="center"/>
@@ -1640,20 +2623,250 @@
             </m:dPr>
             <m:e>
               <m:r>
-                <m:t>3</m:t>
+                <m:t>6</m:t>
               </m:r>
             </m:e>
           </m:d>
         </m:oMath>
       </m:oMathPara>
-      <w:bookmarkEnd w:id="25"/>
+      <w:bookmarkEnd w:id="28"/>
     </w:p>
     <w:p>
       <w:pPr>
         <w:pStyle w:val="FirstParagraph"/>
       </w:pPr>
       <w:r>
-        <w:t xml:space="preserve">Dissolved oxygen saturation is then calculated by multiplying</w:t>
+        <w:t xml:space="preserve">where the coefficients are</w:t>
+      </w:r>
+      <w:r>
+        <w:t xml:space="preserve"> </w:t>
+      </w:r>
+      <m:oMath>
+        <m:sSub>
+          <m:e>
+            <m:r>
+              <m:t>A</m:t>
+            </m:r>
+          </m:e>
+          <m:sub>
+            <m:r>
+              <m:t>0</m:t>
+            </m:r>
+          </m:sub>
+        </m:sSub>
+      </m:oMath>
+      <w:r>
+        <w:t xml:space="preserve"> </w:t>
+      </w:r>
+      <w:r>
+        <w:t xml:space="preserve">= 5.80818,</w:t>
+      </w:r>
+      <w:r>
+        <w:t xml:space="preserve"> </w:t>
+      </w:r>
+      <m:oMath>
+        <m:sSub>
+          <m:e>
+            <m:r>
+              <m:t>A</m:t>
+            </m:r>
+          </m:e>
+          <m:sub>
+            <m:r>
+              <m:t>1</m:t>
+            </m:r>
+          </m:sub>
+        </m:sSub>
+      </m:oMath>
+      <w:r>
+        <w:t xml:space="preserve"> </w:t>
+      </w:r>
+      <w:r>
+        <w:t xml:space="preserve">= 3.20684,</w:t>
+      </w:r>
+      <w:r>
+        <w:t xml:space="preserve"> </w:t>
+      </w:r>
+      <m:oMath>
+        <m:sSub>
+          <m:e>
+            <m:r>
+              <m:t>A</m:t>
+            </m:r>
+          </m:e>
+          <m:sub>
+            <m:r>
+              <m:t>2</m:t>
+            </m:r>
+          </m:sub>
+        </m:sSub>
+      </m:oMath>
+      <w:r>
+        <w:t xml:space="preserve"> </w:t>
+      </w:r>
+      <w:r>
+        <w:t xml:space="preserve">= 4.11890,</w:t>
+      </w:r>
+      <w:r>
+        <w:t xml:space="preserve"> </w:t>
+      </w:r>
+      <m:oMath>
+        <m:sSub>
+          <m:e>
+            <m:r>
+              <m:t>A</m:t>
+            </m:r>
+          </m:e>
+          <m:sub>
+            <m:r>
+              <m:t>3</m:t>
+            </m:r>
+          </m:sub>
+        </m:sSub>
+      </m:oMath>
+      <w:r>
+        <w:t xml:space="preserve"> </w:t>
+      </w:r>
+      <w:r>
+        <w:t xml:space="preserve">= 4.93845,</w:t>
+      </w:r>
+      <w:r>
+        <w:t xml:space="preserve"> </w:t>
+      </w:r>
+      <m:oMath>
+        <m:sSub>
+          <m:e>
+            <m:r>
+              <m:t>A</m:t>
+            </m:r>
+          </m:e>
+          <m:sub>
+            <m:r>
+              <m:t>4</m:t>
+            </m:r>
+          </m:sub>
+        </m:sSub>
+      </m:oMath>
+      <w:r>
+        <w:t xml:space="preserve"> </w:t>
+      </w:r>
+      <w:r>
+        <w:t xml:space="preserve">= 1.01567,</w:t>
+      </w:r>
+      <w:r>
+        <w:t xml:space="preserve"> </w:t>
+      </w:r>
+      <m:oMath>
+        <m:sSub>
+          <m:e>
+            <m:r>
+              <m:t>A</m:t>
+            </m:r>
+          </m:e>
+          <m:sub>
+            <m:r>
+              <m:t>5</m:t>
+            </m:r>
+          </m:sub>
+        </m:sSub>
+      </m:oMath>
+      <w:r>
+        <w:t xml:space="preserve"> </w:t>
+      </w:r>
+      <w:r>
+        <w:t xml:space="preserve">= 1.41575,</w:t>
+      </w:r>
+      <w:r>
+        <w:t xml:space="preserve"> </w:t>
+      </w:r>
+      <m:oMath>
+        <m:sSub>
+          <m:e>
+            <m:r>
+              <m:t>B</m:t>
+            </m:r>
+          </m:e>
+          <m:sub>
+            <m:r>
+              <m:t>0</m:t>
+            </m:r>
+          </m:sub>
+        </m:sSub>
+      </m:oMath>
+      <w:r>
+        <w:t xml:space="preserve"> </w:t>
+      </w:r>
+      <w:r>
+        <w:t xml:space="preserve">= -7.01211e-3,</w:t>
+      </w:r>
+      <w:r>
+        <w:t xml:space="preserve"> </w:t>
+      </w:r>
+      <m:oMath>
+        <m:sSub>
+          <m:e>
+            <m:r>
+              <m:t>B</m:t>
+            </m:r>
+          </m:e>
+          <m:sub>
+            <m:r>
+              <m:t>1</m:t>
+            </m:r>
+          </m:sub>
+        </m:sSub>
+      </m:oMath>
+      <w:r>
+        <w:t xml:space="preserve"> </w:t>
+      </w:r>
+      <w:r>
+        <w:t xml:space="preserve">= -7.25958e-3,</w:t>
+      </w:r>
+      <w:r>
+        <w:t xml:space="preserve"> </w:t>
+      </w:r>
+      <m:oMath>
+        <m:sSub>
+          <m:e>
+            <m:r>
+              <m:t>B</m:t>
+            </m:r>
+          </m:e>
+          <m:sub>
+            <m:r>
+              <m:t>2</m:t>
+            </m:r>
+          </m:sub>
+        </m:sSub>
+      </m:oMath>
+      <w:r>
+        <w:t xml:space="preserve"> </w:t>
+      </w:r>
+      <w:r>
+        <w:t xml:space="preserve">= -7.93334e-3,</w:t>
+      </w:r>
+      <w:r>
+        <w:t xml:space="preserve"> </w:t>
+      </w:r>
+      <m:oMath>
+        <m:sSub>
+          <m:e>
+            <m:r>
+              <m:t>B</m:t>
+            </m:r>
+          </m:e>
+          <m:sub>
+            <m:r>
+              <m:t>3</m:t>
+            </m:r>
+          </m:sub>
+        </m:sSub>
+      </m:oMath>
+      <w:r>
+        <w:t xml:space="preserve"> </w:t>
+      </w:r>
+      <w:r>
+        <w:t xml:space="preserve">= -5.54491e-3, and</w:t>
       </w:r>
       <w:r>
         <w:t xml:space="preserve"> </w:t>
@@ -1667,7 +2880,7 @@
           </m:e>
           <m:sub>
             <m:r>
-              <m:t>o</m:t>
+              <m:t>0</m:t>
             </m:r>
           </m:sub>
         </m:sSub>
@@ -1676,65 +2889,60 @@
         <w:t xml:space="preserve"> </w:t>
       </w:r>
       <w:r>
-        <w:t xml:space="preserve">by the density of seawater given temperature and salinity (</w:t>
-      </w:r>
-      <w:hyperlink w:anchor="eq-csat">
+        <w:t xml:space="preserve">= -1.32412e-7.</w:t>
+      </w:r>
+      <w:r>
+        <w:t xml:space="preserve"> </w:t>
+      </w:r>
+      <m:oMath>
+        <m:sSub>
+          <m:e>
+            <m:r>
+              <m:t>T</m:t>
+            </m:r>
+          </m:e>
+          <m:sub>
+            <m:r>
+              <m:t>s</m:t>
+            </m:r>
+          </m:sub>
+        </m:sSub>
+      </m:oMath>
+      <w:r>
+        <w:t xml:space="preserve"> </w:t>
+      </w:r>
+      <w:r>
+        <w:t xml:space="preserve">is temperature scaled</w:t>
+      </w:r>
+      <w:r>
+        <w:t xml:space="preserve"> </w:t>
+      </w:r>
+      <w:r>
+        <w:t xml:space="preserve">as input to</w:t>
+      </w:r>
+      <w:r>
+        <w:t xml:space="preserve"> </w:t>
+      </w:r>
+      <w:hyperlink w:anchor="eq-co">
         <w:r>
           <w:rPr>
             <w:rStyle w:val="Hyperlink"/>
           </w:rPr>
-          <w:t xml:space="preserve">Equation 4</w:t>
+          <w:t xml:space="preserve">Equation 6</w:t>
         </w:r>
       </w:hyperlink>
       <w:r>
-        <w:t xml:space="preserve">). The parameter</w:t>
-      </w:r>
-      <w:r>
-        <w:t xml:space="preserve"> </w:t>
-      </w:r>
-      <m:oMath>
-        <m:r>
-          <m:t>ρ</m:t>
-        </m:r>
-      </m:oMath>
-      <w:r>
-        <w:t xml:space="preserve"> </w:t>
-      </w:r>
-      <w:r>
-        <w:t xml:space="preserve">(kg/m</w:t>
-      </w:r>
-      <m:oMath>
-        <m:sSup>
-          <m:e>
-            <m:r>
-              <m:t>​</m:t>
-            </m:r>
-          </m:e>
-          <m:sup>
-            <m:r>
-              <m:t>3</m:t>
-            </m:r>
-          </m:sup>
-        </m:sSup>
-      </m:oMath>
-      <w:r>
-        <w:t xml:space="preserve">) is seawater density at zero elevation given temperature and salinity</w:t>
-      </w:r>
-      <w:r>
-        <w:t xml:space="preserve"> </w:t>
-      </w:r>
-      <w:r>
-        <w:t xml:space="preserve">(Millero and Poisson 1981)</w:t>
-      </w:r>
-      <w:r>
-        <w:t xml:space="preserve">.</w:t>
+        <w:t xml:space="preserve"> </w:t>
+      </w:r>
+      <w:r>
+        <w:t xml:space="preserve">defined as:</w:t>
       </w:r>
     </w:p>
     <w:p>
       <w:pPr>
         <w:pStyle w:val="BodyText"/>
       </w:pPr>
-      <w:bookmarkStart w:id="26" w:name="eq-csat"/>
+      <w:bookmarkStart w:id="29" w:name="eq-ts"/>
       <m:oMathPara>
         <m:oMathParaPr>
           <m:jc m:val="center"/>
@@ -1743,18 +2951,12 @@
           <m:sSub>
             <m:e>
               <m:r>
-                <m:t>C</m:t>
+                <m:t>T</m:t>
               </m:r>
             </m:e>
             <m:sub>
               <m:r>
                 <m:t>s</m:t>
-              </m:r>
-              <m:r>
-                <m:t>a</m:t>
-              </m:r>
-              <m:r>
-                <m:t>t</m:t>
               </m:r>
             </m:sub>
           </m:sSub>
@@ -1768,86 +2970,13 @@
             <m:rPr>
               <m:sty m:val="p"/>
             </m:rPr>
-            <m:t>exp</m:t>
-          </m:r>
-          <m:d>
-            <m:dPr>
-              <m:begChr m:val="("/>
-              <m:endChr m:val=")"/>
-              <m:sepChr m:val=""/>
-              <m:grow/>
-            </m:dPr>
-            <m:e>
-              <m:sSub>
-                <m:e>
-                  <m:r>
-                    <m:t>C</m:t>
-                  </m:r>
-                </m:e>
-                <m:sub>
-                  <m:r>
-                    <m:t>O</m:t>
-                  </m:r>
-                </m:sub>
-              </m:sSub>
-            </m:e>
-          </m:d>
-          <m:r>
-            <m:rPr>
-              <m:sty m:val="p"/>
-            </m:rPr>
-            <m:t>⋅</m:t>
-          </m:r>
-          <m:sSub>
-            <m:e>
-              <m:r>
-                <m:t>ρ</m:t>
-              </m:r>
-            </m:e>
-            <m:sub>
-              <m:r>
-                <m:t>T</m:t>
-              </m:r>
-              <m:r>
-                <m:rPr>
-                  <m:sty m:val="p"/>
-                </m:rPr>
-                <m:t>,</m:t>
-              </m:r>
-              <m:r>
-                <m:t>s</m:t>
-              </m:r>
-              <m:r>
-                <m:t>a</m:t>
-              </m:r>
-              <m:r>
-                <m:t>l</m:t>
-              </m:r>
-            </m:sub>
-          </m:sSub>
-          <m:r>
-            <m:rPr>
-              <m:sty m:val="p"/>
-            </m:rPr>
-            <m:t>⋅</m:t>
-          </m:r>
-          <m:r>
-            <m:t>1</m:t>
-          </m:r>
-          <m:r>
-            <m:t>e</m:t>
+            <m:t>log</m:t>
           </m:r>
           <m:r>
             <m:rPr>
               <m:sty m:val="p"/>
             </m:rPr>
-            <m:t>−</m:t>
-          </m:r>
-          <m:r>
-            <m:t>3</m:t>
-          </m:r>
-          <m:r>
-            <m:t>  </m:t>
+            <m:t>(</m:t>
           </m:r>
           <m:d>
             <m:dPr>
@@ -1858,213 +2987,8 @@
             </m:dPr>
             <m:e>
               <m:r>
-                <m:t>4</m:t>
+                <m:t>298.15</m:t>
               </m:r>
-            </m:e>
-          </m:d>
-        </m:oMath>
-      </m:oMathPara>
-      <w:bookmarkEnd w:id="26"/>
-    </w:p>
-    <w:p>
-      <w:pPr>
-        <w:pStyle w:val="FirstParagraph"/>
-      </w:pPr>
-      <w:r>
-        <w:t xml:space="preserve">The first modification to</w:t>
-      </w:r>
-      <w:r>
-        <w:t xml:space="preserve"> </w:t>
-      </w:r>
-      <w:hyperlink w:anchor="eq-base">
-        <w:r>
-          <w:rPr>
-            <w:rStyle w:val="Hyperlink"/>
-          </w:rPr>
-          <w:t xml:space="preserve">Equation 1</w:t>
-        </w:r>
-      </w:hyperlink>
-      <w:r>
-        <w:t xml:space="preserve"> </w:t>
-      </w:r>
-      <w:r>
-        <w:t xml:space="preserve">for EBASE is use of a wind-based parameterization for gas exchange that is more appropriate for estuaries</w:t>
-      </w:r>
-      <w:r>
-        <w:t xml:space="preserve"> </w:t>
-      </w:r>
-      <w:r>
-        <w:t xml:space="preserve">(Wanninkhof 2014)</w:t>
-      </w:r>
-      <w:r>
-        <w:t xml:space="preserve">:</w:t>
-      </w:r>
-    </w:p>
-    <w:p>
-      <w:pPr>
-        <w:pStyle w:val="BodyText"/>
-      </w:pPr>
-      <w:bookmarkStart w:id="27" w:name="eq-basewan"/>
-      <m:oMathPara>
-        <m:oMathParaPr>
-          <m:jc m:val="center"/>
-        </m:oMathParaPr>
-        <m:oMath>
-          <m:f>
-            <m:fPr>
-              <m:type m:val="bar"/>
-            </m:fPr>
-            <m:num>
-              <m:r>
-                <m:t>δ</m:t>
-              </m:r>
-              <m:sSub>
-                <m:e>
-                  <m:r>
-                    <m:t>C</m:t>
-                  </m:r>
-                </m:e>
-                <m:sub>
-                  <m:r>
-                    <m:t>d</m:t>
-                  </m:r>
-                </m:sub>
-              </m:sSub>
-            </m:num>
-            <m:den>
-              <m:r>
-                <m:t>δ</m:t>
-              </m:r>
-              <m:r>
-                <m:t>t</m:t>
-              </m:r>
-            </m:den>
-          </m:f>
-          <m:r>
-            <m:rPr>
-              <m:sty m:val="p"/>
-            </m:rPr>
-            <m:t>=</m:t>
-          </m:r>
-          <m:d>
-            <m:dPr>
-              <m:begChr m:val="["/>
-              <m:endChr m:val="]"/>
-              <m:sepChr m:val=""/>
-              <m:grow/>
-            </m:dPr>
-            <m:e>
-              <m:r>
-                <m:t> </m:t>
-              </m:r>
-              <m:r>
-                <m:t>a</m:t>
-              </m:r>
-              <m:r>
-                <m:t>P</m:t>
-              </m:r>
-              <m:r>
-                <m:t>A</m:t>
-              </m:r>
-              <m:sSup>
-                <m:e>
-                  <m:r>
-                    <m:t>R</m:t>
-                  </m:r>
-                </m:e>
-                <m:sup>
-                  <m:r>
-                    <m:t>p</m:t>
-                  </m:r>
-                </m:sup>
-              </m:sSup>
-            </m:e>
-          </m:d>
-          <m:r>
-            <m:t> </m:t>
-          </m:r>
-          <m:r>
-            <m:rPr>
-              <m:sty m:val="p"/>
-            </m:rPr>
-            <m:t>−</m:t>
-          </m:r>
-          <m:d>
-            <m:dPr>
-              <m:begChr m:val="["/>
-              <m:endChr m:val="]"/>
-              <m:sepChr m:val=""/>
-              <m:grow/>
-            </m:dPr>
-            <m:e>
-              <m:r>
-                <m:t> </m:t>
-              </m:r>
-              <m:r>
-                <m:t>r</m:t>
-              </m:r>
-              <m:sSup>
-                <m:e>
-                  <m:r>
-                    <m:t>Θ</m:t>
-                  </m:r>
-                </m:e>
-                <m:sup>
-                  <m:r>
-                    <m:t>T</m:t>
-                  </m:r>
-                  <m:r>
-                    <m:rPr>
-                      <m:sty m:val="p"/>
-                    </m:rPr>
-                    <m:t>−</m:t>
-                  </m:r>
-                  <m:acc>
-                    <m:accPr>
-                      <m:chr m:val="‾"/>
-                    </m:accPr>
-                    <m:e>
-                      <m:r>
-                        <m:t>T</m:t>
-                      </m:r>
-                    </m:e>
-                  </m:acc>
-                </m:sup>
-              </m:sSup>
-            </m:e>
-          </m:d>
-          <m:r>
-            <m:t> </m:t>
-          </m:r>
-          <m:r>
-            <m:rPr>
-              <m:sty m:val="p"/>
-            </m:rPr>
-            <m:t>−</m:t>
-          </m:r>
-          <m:f>
-            <m:fPr>
-              <m:type m:val="bar"/>
-            </m:fPr>
-            <m:num>
-              <m:r>
-                <m:t>1</m:t>
-              </m:r>
-            </m:num>
-            <m:den>
-              <m:r>
-                <m:t>H</m:t>
-              </m:r>
-            </m:den>
-          </m:f>
-          <m:d>
-            <m:dPr>
-              <m:begChr m:val="["/>
-              <m:endChr m:val="]"/>
-              <m:sepChr m:val=""/>
-              <m:grow/>
-            </m:dPr>
-            <m:e>
               <m:r>
                 <m:rPr>
                   <m:sty m:val="p"/>
@@ -2072,120 +2996,36 @@
                 <m:t>−</m:t>
               </m:r>
               <m:r>
-                <m:t>b</m:t>
+                <m:t>T</m:t>
               </m:r>
-              <m:sSubSup>
-                <m:e>
-                  <m:r>
-                    <m:t>U</m:t>
-                  </m:r>
-                </m:e>
-                <m:sub>
-                  <m:r>
-                    <m:t>10</m:t>
-                  </m:r>
-                </m:sub>
-                <m:sup>
-                  <m:r>
-                    <m:t>2</m:t>
-                  </m:r>
-                </m:sup>
-              </m:sSubSup>
-              <m:sSup>
-                <m:e>
-                  <m:d>
-                    <m:dPr>
-                      <m:begChr m:val="("/>
-                      <m:endChr m:val=")"/>
-                      <m:sepChr m:val=""/>
-                      <m:grow/>
-                    </m:dPr>
-                    <m:e>
-                      <m:f>
-                        <m:fPr>
-                          <m:type m:val="bar"/>
-                        </m:fPr>
-                        <m:num>
-                          <m:sSub>
-                            <m:e>
-                              <m:r>
-                                <m:t>s</m:t>
-                              </m:r>
-                            </m:e>
-                            <m:sub>
-                              <m:r>
-                                <m:t>c</m:t>
-                              </m:r>
-                            </m:sub>
-                          </m:sSub>
-                        </m:num>
-                        <m:den>
-                          <m:r>
-                            <m:t>600</m:t>
-                          </m:r>
-                        </m:den>
-                      </m:f>
-                    </m:e>
-                  </m:d>
-                </m:e>
-                <m:sup>
-                  <m:r>
-                    <m:rPr>
-                      <m:sty m:val="p"/>
-                    </m:rPr>
-                    <m:t>−</m:t>
-                  </m:r>
-                  <m:r>
-                    <m:t>0.5</m:t>
-                  </m:r>
-                </m:sup>
-              </m:sSup>
-              <m:d>
-                <m:dPr>
-                  <m:begChr m:val="("/>
-                  <m:endChr m:val=")"/>
-                  <m:sepChr m:val=""/>
-                  <m:grow/>
-                </m:dPr>
-                <m:e>
-                  <m:sSub>
-                    <m:e>
-                      <m:r>
-                        <m:t>C</m:t>
-                      </m:r>
-                    </m:e>
-                    <m:sub>
-                      <m:r>
-                        <m:t>S</m:t>
-                      </m:r>
-                      <m:r>
-                        <m:t>a</m:t>
-                      </m:r>
-                      <m:r>
-                        <m:t>t</m:t>
-                      </m:r>
-                    </m:sub>
-                  </m:sSub>
-                  <m:r>
-                    <m:rPr>
-                      <m:sty m:val="p"/>
-                    </m:rPr>
-                    <m:t>−</m:t>
-                  </m:r>
-                  <m:sSub>
-                    <m:e>
-                      <m:r>
-                        <m:t>C</m:t>
-                      </m:r>
-                    </m:e>
-                    <m:sub>
-                      <m:r>
-                        <m:t>d</m:t>
-                      </m:r>
-                    </m:sub>
-                  </m:sSub>
-                </m:e>
-              </m:d>
+            </m:e>
+          </m:d>
+          <m:r>
+            <m:rPr>
+              <m:sty m:val="p"/>
+            </m:rPr>
+            <m:t>/</m:t>
+          </m:r>
+          <m:d>
+            <m:dPr>
+              <m:begChr m:val="("/>
+              <m:endChr m:val=")"/>
+              <m:sepChr m:val=""/>
+              <m:grow/>
+            </m:dPr>
+            <m:e>
+              <m:r>
+                <m:t>273.15</m:t>
+              </m:r>
+              <m:r>
+                <m:rPr>
+                  <m:sty m:val="p"/>
+                </m:rPr>
+                <m:t>+</m:t>
+              </m:r>
+              <m:r>
+                <m:t>T</m:t>
+              </m:r>
             </m:e>
           </m:d>
           <m:r>
@@ -2200,197 +3040,30 @@
             </m:dPr>
             <m:e>
               <m:r>
-                <m:t>5</m:t>
+                <m:t>7</m:t>
               </m:r>
             </m:e>
           </m:d>
         </m:oMath>
       </m:oMathPara>
-      <w:bookmarkEnd w:id="27"/>
+      <w:bookmarkEnd w:id="29"/>
+    </w:p>
+    <w:bookmarkEnd w:id="30"/>
+    <w:bookmarkStart w:id="32" w:name="X61c7f23ee2a5313577b97d41e628904b50fc2f8"/>
+    <w:p>
+      <w:pPr>
+        <w:pStyle w:val="Heading3"/>
+      </w:pPr>
+      <w:r>
+        <w:t xml:space="preserve">2.2 Modification of the production and respiration parameterization</w:t>
+      </w:r>
     </w:p>
     <w:p>
       <w:pPr>
         <w:pStyle w:val="FirstParagraph"/>
       </w:pPr>
       <w:r>
-        <w:t xml:space="preserve">where</w:t>
-      </w:r>
-      <w:r>
-        <w:t xml:space="preserve"> </w:t>
-      </w:r>
-      <m:oMath>
-        <m:sSubSup>
-          <m:e>
-            <m:r>
-              <m:t>U</m:t>
-            </m:r>
-          </m:e>
-          <m:sub>
-            <m:r>
-              <m:t>10</m:t>
-            </m:r>
-          </m:sub>
-          <m:sup>
-            <m:r>
-              <m:t>2</m:t>
-            </m:r>
-          </m:sup>
-        </m:sSubSup>
-      </m:oMath>
-      <w:r>
-        <w:t xml:space="preserve"> </w:t>
-      </w:r>
-      <w:r>
-        <w:t xml:space="preserve">is the wind speed at 10-m height,</w:t>
-      </w:r>
-      <w:r>
-        <w:t xml:space="preserve"> </w:t>
-      </w:r>
-      <m:oMath>
-        <m:r>
-          <m:t>H</m:t>
-        </m:r>
-      </m:oMath>
-      <w:r>
-        <w:t xml:space="preserve"> </w:t>
-      </w:r>
-      <w:r>
-        <w:t xml:space="preserve">is water column depth (m, as a fixed parameter or time series from a pressure sensor) and</w:t>
-      </w:r>
-      <w:r>
-        <w:t xml:space="preserve"> </w:t>
-      </w:r>
-      <m:oMath>
-        <m:sSub>
-          <m:e>
-            <m:r>
-              <m:t>S</m:t>
-            </m:r>
-          </m:e>
-          <m:sub>
-            <m:r>
-              <m:t>c</m:t>
-            </m:r>
-          </m:sub>
-        </m:sSub>
-      </m:oMath>
-      <w:r>
-        <w:t xml:space="preserve"> </w:t>
-      </w:r>
-      <w:r>
-        <w:t xml:space="preserve">is the Schmidt number defined as the ratio of the kinematic viscosity of water to the molecular diffusivity of the gas for oxygen</w:t>
-      </w:r>
-      <w:r>
-        <w:t xml:space="preserve"> </w:t>
-      </w:r>
-      <w:r>
-        <w:t xml:space="preserve">(from water temperature and salinity using the polynomial fit of Wanninkhof 2014)</w:t>
-      </w:r>
-      <w:r>
-        <w:t xml:space="preserve">. The parameter</w:t>
-      </w:r>
-      <w:r>
-        <w:t xml:space="preserve"> </w:t>
-      </w:r>
-      <m:oMath>
-        <m:r>
-          <m:t>b</m:t>
-        </m:r>
-      </m:oMath>
-      <w:r>
-        <w:t xml:space="preserve"> </w:t>
-      </w:r>
-      <w:r>
-        <w:t xml:space="preserve">(</w:t>
-      </w:r>
-      <m:oMath>
-        <m:d>
-          <m:dPr>
-            <m:begChr m:val="("/>
-            <m:endChr m:val=")"/>
-            <m:sepChr m:val=""/>
-            <m:grow/>
-          </m:dPr>
-          <m:e>
-            <m:r>
-              <m:rPr>
-                <m:nor/>
-                <m:sty m:val="p"/>
-              </m:rPr>
-              <m:t>cm</m:t>
-            </m:r>
-            <m:r>
-              <m:rPr>
-                <m:sty m:val="p"/>
-              </m:rPr>
-              <m:t>/</m:t>
-            </m:r>
-            <m:r>
-              <m:rPr>
-                <m:nor/>
-                <m:sty m:val="p"/>
-              </m:rPr>
-              <m:t>hr</m:t>
-            </m:r>
-          </m:e>
-        </m:d>
-        <m:r>
-          <m:rPr>
-            <m:sty m:val="p"/>
-          </m:rPr>
-          <m:t>/</m:t>
-        </m:r>
-        <m:d>
-          <m:dPr>
-            <m:begChr m:val="("/>
-            <m:endChr m:val=")"/>
-            <m:sepChr m:val=""/>
-            <m:grow/>
-          </m:dPr>
-          <m:e>
-            <m:sSup>
-              <m:e>
-                <m:r>
-                  <m:rPr>
-                    <m:nor/>
-                    <m:sty m:val="p"/>
-                  </m:rPr>
-                  <m:t>m</m:t>
-                </m:r>
-              </m:e>
-              <m:sup>
-                <m:r>
-                  <m:t>2</m:t>
-                </m:r>
-              </m:sup>
-            </m:sSup>
-            <m:r>
-              <m:rPr>
-                <m:sty m:val="p"/>
-              </m:rPr>
-              <m:t>/</m:t>
-            </m:r>
-            <m:sSup>
-              <m:e>
-                <m:r>
-                  <m:rPr>
-                    <m:nor/>
-                    <m:sty m:val="p"/>
-                  </m:rPr>
-                  <m:t>s</m:t>
-                </m:r>
-              </m:e>
-              <m:sup>
-                <m:r>
-                  <m:t>2</m:t>
-                </m:r>
-              </m:sup>
-            </m:sSup>
-          </m:e>
-        </m:d>
-      </m:oMath>
-      <w:r>
-        <w:t xml:space="preserve">) must be estimated from the data. The other variables are defined as in</w:t>
+        <w:t xml:space="preserve">The second modification to</w:t>
       </w:r>
       <w:r>
         <w:t xml:space="preserve"> </w:t>
@@ -2404,32 +3077,24 @@
         </w:r>
       </w:hyperlink>
       <w:r>
-        <w:t xml:space="preserve">.</w:t>
-      </w:r>
-    </w:p>
-    <w:p>
-      <w:pPr>
-        <w:pStyle w:val="BodyText"/>
-      </w:pPr>
-      <w:r>
-        <w:t xml:space="preserve">The final modification to</w:t>
-      </w:r>
-      <w:r>
-        <w:t xml:space="preserve"> </w:t>
-      </w:r>
-      <w:hyperlink w:anchor="eq-base">
-        <w:r>
-          <w:rPr>
-            <w:rStyle w:val="Hyperlink"/>
-          </w:rPr>
-          <w:t xml:space="preserve">Equation 1</w:t>
-        </w:r>
-      </w:hyperlink>
-      <w:r>
         <w:t xml:space="preserve"> </w:t>
       </w:r>
       <w:r>
         <w:t xml:space="preserve">for EBASE is a simplification to remove the</w:t>
+      </w:r>
+      <w:r>
+        <w:t xml:space="preserve"> </w:t>
+      </w:r>
+      <m:oMath>
+        <m:r>
+          <m:t>p</m:t>
+        </m:r>
+      </m:oMath>
+      <w:r>
+        <w:t xml:space="preserve"> </w:t>
+      </w:r>
+      <w:r>
+        <w:t xml:space="preserve">and</w:t>
       </w:r>
       <w:r>
         <w:t xml:space="preserve"> </w:t>
@@ -2443,6 +3108,20 @@
         <w:t xml:space="preserve"> </w:t>
       </w:r>
       <w:r>
+        <w:t xml:space="preserve">parameters from the production (P) and respiration (R) components, respectively, of the mass balance equation. The BASEmetab method provides options to estimate both</w:t>
+      </w:r>
+      <w:r>
+        <w:t xml:space="preserve"> </w:t>
+      </w:r>
+      <m:oMath>
+        <m:r>
+          <m:t>Θ</m:t>
+        </m:r>
+      </m:oMath>
+      <w:r>
+        <w:t xml:space="preserve"> </w:t>
+      </w:r>
+      <w:r>
         <w:t xml:space="preserve">and</w:t>
       </w:r>
       <w:r>
@@ -2457,7 +3136,44 @@
         <w:t xml:space="preserve"> </w:t>
       </w:r>
       <w:r>
-        <w:t xml:space="preserve">parameters. For EBASE, the temperature dependency of respiration is removed by setting</w:t>
+        <w:t xml:space="preserve">given the data or to set as fixed values defined in the model file (</w:t>
+      </w:r>
+      <m:oMath>
+        <m:r>
+          <m:t>Θ</m:t>
+        </m:r>
+        <m:r>
+          <m:rPr>
+            <m:sty m:val="p"/>
+          </m:rPr>
+          <m:t>=</m:t>
+        </m:r>
+        <m:r>
+          <m:t>1.07177</m:t>
+        </m:r>
+      </m:oMath>
+      <w:r>
+        <w:t xml:space="preserve">,</w:t>
+      </w:r>
+      <w:r>
+        <w:t xml:space="preserve"> </w:t>
+      </w:r>
+      <m:oMath>
+        <m:r>
+          <m:t>p</m:t>
+        </m:r>
+        <m:r>
+          <m:rPr>
+            <m:sty m:val="p"/>
+          </m:rPr>
+          <m:t>=</m:t>
+        </m:r>
+        <m:r>
+          <m:t>1</m:t>
+        </m:r>
+      </m:oMath>
+      <w:r>
+        <w:t xml:space="preserve">). For EBASE, the temperature dependency of respiration is removed by setting</w:t>
       </w:r>
       <w:r>
         <w:t xml:space="preserve"> </w:t>
@@ -2506,7 +3222,7 @@
         <w:t xml:space="preserve"> </w:t>
       </w:r>
       <w:r>
-        <w:t xml:space="preserve">= 1. Th</w:t>
+        <w:t xml:space="preserve">= 1. The</w:t>
       </w:r>
       <w:r>
         <w:t xml:space="preserve"> </w:t>
@@ -2529,7 +3245,7 @@
         <w:t xml:space="preserve">Holtgrieve et al. (2010)</w:t>
       </w:r>
       <w:r>
-        <w:t xml:space="preserve">. This further simplifies</w:t>
+        <w:t xml:space="preserve">. Removing these components from the model improved model stability by creating more reasonable estimates for the other parameters. This further simplifies</w:t>
       </w:r>
       <w:r>
         <w:t xml:space="preserve"> </w:t>
@@ -2539,7 +3255,7 @@
           <w:rPr>
             <w:rStyle w:val="Hyperlink"/>
           </w:rPr>
-          <w:t xml:space="preserve">Equation 5</w:t>
+          <w:t xml:space="preserve">Equation 4</w:t>
         </w:r>
       </w:hyperlink>
       <w:r>
@@ -2553,7 +3269,7 @@
       <w:pPr>
         <w:pStyle w:val="BodyText"/>
       </w:pPr>
-      <w:bookmarkStart w:id="28" w:name="eq-ebase"/>
+      <w:bookmarkStart w:id="31" w:name="eq-ebase"/>
       <m:oMathPara>
         <m:oMathParaPr>
           <m:jc m:val="center"/>
@@ -2812,20 +3528,20 @@
             </m:dPr>
             <m:e>
               <m:r>
-                <m:t>6</m:t>
+                <m:t>8</m:t>
               </m:r>
             </m:e>
           </m:d>
         </m:oMath>
       </m:oMathPara>
-      <w:bookmarkEnd w:id="28"/>
+      <w:bookmarkEnd w:id="31"/>
     </w:p>
     <w:p>
       <w:pPr>
         <w:pStyle w:val="FirstParagraph"/>
       </w:pPr>
       <w:r>
-        <w:t xml:space="preserve">As for BASE, the metabolic estimates in EBASE are defined by the change in dissolved oxygen over the time step</w:t>
+        <w:t xml:space="preserve">As for BASEmetab, the metabolic estimates in EBASE are defined by the change in dissolved oxygen over the time step</w:t>
       </w:r>
       <w:r>
         <w:t xml:space="preserve"> </w:t>
@@ -3247,12 +3963,22 @@
         <w:t xml:space="preserve">) are estimated by likelihood given the observed data with the JAGS model using prior distributions shown in the model file. At each time step, the change in oxygen concentration between time steps is calculated from the equation using model inputs and parameter guesses, and then a finite difference approximation is used to estimate modeled oxygen concentration. The estimated dissolved oxygen concentration is also returned, which can be compared to observed as one measure of model performance.</w:t>
       </w:r>
     </w:p>
+    <w:bookmarkEnd w:id="32"/>
+    <w:bookmarkStart w:id="36" w:name="bayesian-prior"/>
     <w:p>
       <w:pPr>
-        <w:pStyle w:val="BodyText"/>
+        <w:pStyle w:val="Heading3"/>
       </w:pPr>
       <w:r>
-        <w:t xml:space="preserve">The metabolism estimates and their parameters returned by the Bayesian routine implemented in JAGS are affected by the prior distributions assigned to each. As for the BASE model, relatively uninformed prior distributions following a normal Gaussian distribution are used by default, although the priors can of course be changed based on previous knowledge of parameter specific to an ecosystem. The default priors were based on those that returned reasonable parameter estimates using a forward-feeding oxygen mass balance equation call FWOXY (ForWard OXYgen). For FWOXY, a dissolved oxygen time series is simulated by providing known parameter values in an equation similar to</w:t>
+        <w:t xml:space="preserve">2.3 Bayesian prior</w:t>
+      </w:r>
+    </w:p>
+    <w:p>
+      <w:pPr>
+        <w:pStyle w:val="FirstParagraph"/>
+      </w:pPr>
+      <w:r>
+        <w:t xml:space="preserve">The metabolism estimates and their parameters returned by the Bayesian routine implemented in JAGS are affected by the prior distributions assigned to each. As for the BASEmetab model, relatively uninformed prior distributions following a normal Gaussian distribution are used by default, although the priors can of course be changed based on previous knowledge of parameter specific to an ecosystem. The default priors were based on those that returned reasonable parameter estimates using a forward-feeding oxygen mass balance equation call FWOXY (ForWard OXYgen). For FWOXY, a dissolved oxygen time series is simulated by providing known parameter values in an equation similar to</w:t>
       </w:r>
       <w:r>
         <w:t xml:space="preserve"> </w:t>
@@ -3262,7 +3988,7 @@
           <w:rPr>
             <w:rStyle w:val="Hyperlink"/>
           </w:rPr>
-          <w:t xml:space="preserve">Equation 6</w:t>
+          <w:t xml:space="preserve">Equation 8</w:t>
         </w:r>
       </w:hyperlink>
       <w:r>
@@ -3308,34 +4034,6 @@
         <w:t xml:space="preserve"> </w:t>
       </w:r>
       <w:hyperlink w:anchor="eq-aprior">
-        <w:r>
-          <w:rPr>
-            <w:rStyle w:val="Hyperlink"/>
-          </w:rPr>
-          <w:t xml:space="preserve">7</w:t>
-        </w:r>
-      </w:hyperlink>
-      <w:r>
-        <w:t xml:space="preserve">,</w:t>
-      </w:r>
-      <w:r>
-        <w:t xml:space="preserve"> </w:t>
-      </w:r>
-      <w:hyperlink w:anchor="eq-rprior">
-        <w:r>
-          <w:rPr>
-            <w:rStyle w:val="Hyperlink"/>
-          </w:rPr>
-          <w:t xml:space="preserve">8</w:t>
-        </w:r>
-      </w:hyperlink>
-      <w:r>
-        <w:t xml:space="preserve">, and</w:t>
-      </w:r>
-      <w:r>
-        <w:t xml:space="preserve"> </w:t>
-      </w:r>
-      <w:hyperlink w:anchor="eq-bprior">
         <w:r>
           <w:rPr>
             <w:rStyle w:val="Hyperlink"/>
@@ -3344,6 +4042,34 @@
         </w:r>
       </w:hyperlink>
       <w:r>
+        <w:t xml:space="preserve">,</w:t>
+      </w:r>
+      <w:r>
+        <w:t xml:space="preserve"> </w:t>
+      </w:r>
+      <w:hyperlink w:anchor="eq-rprior">
+        <w:r>
+          <w:rPr>
+            <w:rStyle w:val="Hyperlink"/>
+          </w:rPr>
+          <w:t xml:space="preserve">10</w:t>
+        </w:r>
+      </w:hyperlink>
+      <w:r>
+        <w:t xml:space="preserve">, and</w:t>
+      </w:r>
+      <w:r>
+        <w:t xml:space="preserve"> </w:t>
+      </w:r>
+      <w:hyperlink w:anchor="eq-bprior">
+        <w:r>
+          <w:rPr>
+            <w:rStyle w:val="Hyperlink"/>
+          </w:rPr>
+          <w:t xml:space="preserve">11</w:t>
+        </w:r>
+      </w:hyperlink>
+      <w:r>
         <w:t xml:space="preserve">) based on the ability to return the known parameters from FWOXY:</w:t>
       </w:r>
     </w:p>
@@ -3351,7 +4077,7 @@
       <w:pPr>
         <w:pStyle w:val="BodyText"/>
       </w:pPr>
-      <w:bookmarkStart w:id="29" w:name="eq-aprior"/>
+      <w:bookmarkStart w:id="33" w:name="eq-aprior"/>
       <m:oMathPara>
         <m:oMathParaPr>
           <m:jc m:val="center"/>
@@ -3425,19 +4151,19 @@
             </m:dPr>
             <m:e>
               <m:r>
-                <m:t>7</m:t>
+                <m:t>9</m:t>
               </m:r>
             </m:e>
           </m:d>
         </m:oMath>
       </m:oMathPara>
-      <w:bookmarkEnd w:id="29"/>
+      <w:bookmarkEnd w:id="33"/>
     </w:p>
     <w:p>
       <w:pPr>
         <w:pStyle w:val="FirstParagraph"/>
       </w:pPr>
-      <w:bookmarkStart w:id="30" w:name="eq-rprior"/>
+      <w:bookmarkStart w:id="34" w:name="eq-rprior"/>
       <m:oMathPara>
         <m:oMathParaPr>
           <m:jc m:val="center"/>
@@ -3511,19 +4237,19 @@
             </m:dPr>
             <m:e>
               <m:r>
-                <m:t>8</m:t>
+                <m:t>10</m:t>
               </m:r>
             </m:e>
           </m:d>
         </m:oMath>
       </m:oMathPara>
-      <w:bookmarkEnd w:id="30"/>
+      <w:bookmarkEnd w:id="34"/>
     </w:p>
     <w:p>
       <w:pPr>
         <w:pStyle w:val="FirstParagraph"/>
       </w:pPr>
-      <w:bookmarkStart w:id="31" w:name="eq-bprior"/>
+      <w:bookmarkStart w:id="35" w:name="eq-bprior"/>
       <m:oMathPara>
         <m:oMathParaPr>
           <m:jc m:val="center"/>
@@ -3600,13 +4326,13 @@
             </m:dPr>
             <m:e>
               <m:r>
-                <m:t>9</m:t>
+                <m:t>11</m:t>
               </m:r>
             </m:e>
           </m:d>
         </m:oMath>
       </m:oMathPara>
-      <w:bookmarkEnd w:id="31"/>
+      <w:bookmarkEnd w:id="35"/>
     </w:p>
     <w:p>
       <w:pPr>
@@ -3637,7 +4363,7 @@
           <w:rPr>
             <w:rStyle w:val="Hyperlink"/>
           </w:rPr>
-          <w:t xml:space="preserve">Equation 6</w:t>
+          <w:t xml:space="preserve">Equation 8</w:t>
         </w:r>
       </w:hyperlink>
       <w:r>
@@ -3712,13 +4438,14 @@
         <w:t xml:space="preserve">.</w:t>
       </w:r>
     </w:p>
-    <w:bookmarkStart w:id="33" w:name="ebase-r-package"/>
+    <w:bookmarkEnd w:id="36"/>
+    <w:bookmarkStart w:id="38" w:name="ebase-r-package"/>
     <w:p>
       <w:pPr>
         <w:pStyle w:val="Heading3"/>
       </w:pPr>
       <w:r>
-        <w:t xml:space="preserve">2.1 EBASE R package</w:t>
+        <w:t xml:space="preserve">2.4 EBASE R package</w:t>
       </w:r>
     </w:p>
     <w:p>
@@ -3728,7 +4455,7 @@
       <w:r>
         <w:t xml:space="preserve">For ease of application, an R package was developed to implement the EBASE methods described above. A detailed web page (</w:t>
       </w:r>
-      <w:hyperlink r:id="rId32">
+      <w:hyperlink r:id="rId37">
         <w:r>
           <w:rPr>
             <w:rStyle w:val="Hyperlink"/>
@@ -3747,7 +4474,7 @@
           <w:rPr>
             <w:rStyle w:val="Hyperlink"/>
           </w:rPr>
-          <w:t xml:space="preserve">Equation 6</w:t>
+          <w:t xml:space="preserve">Equation 8</w:t>
         </w:r>
       </w:hyperlink>
       <w:r>
@@ -3757,34 +4484,6 @@
         <w:t xml:space="preserve"> </w:t>
       </w:r>
       <w:hyperlink w:anchor="eq-aprior">
-        <w:r>
-          <w:rPr>
-            <w:rStyle w:val="Hyperlink"/>
-          </w:rPr>
-          <w:t xml:space="preserve">7</w:t>
-        </w:r>
-      </w:hyperlink>
-      <w:r>
-        <w:t xml:space="preserve">,</w:t>
-      </w:r>
-      <w:r>
-        <w:t xml:space="preserve"> </w:t>
-      </w:r>
-      <w:hyperlink w:anchor="eq-rprior">
-        <w:r>
-          <w:rPr>
-            <w:rStyle w:val="Hyperlink"/>
-          </w:rPr>
-          <w:t xml:space="preserve">8</w:t>
-        </w:r>
-      </w:hyperlink>
-      <w:r>
-        <w:t xml:space="preserve">, and</w:t>
-      </w:r>
-      <w:r>
-        <w:t xml:space="preserve"> </w:t>
-      </w:r>
-      <w:hyperlink w:anchor="eq-bprior">
         <w:r>
           <w:rPr>
             <w:rStyle w:val="Hyperlink"/>
@@ -3793,6 +4492,34 @@
         </w:r>
       </w:hyperlink>
       <w:r>
+        <w:t xml:space="preserve">,</w:t>
+      </w:r>
+      <w:r>
+        <w:t xml:space="preserve"> </w:t>
+      </w:r>
+      <w:hyperlink w:anchor="eq-rprior">
+        <w:r>
+          <w:rPr>
+            <w:rStyle w:val="Hyperlink"/>
+          </w:rPr>
+          <w:t xml:space="preserve">10</w:t>
+        </w:r>
+      </w:hyperlink>
+      <w:r>
+        <w:t xml:space="preserve">, and</w:t>
+      </w:r>
+      <w:r>
+        <w:t xml:space="preserve"> </w:t>
+      </w:r>
+      <w:hyperlink w:anchor="eq-bprior">
+        <w:r>
+          <w:rPr>
+            <w:rStyle w:val="Hyperlink"/>
+          </w:rPr>
+          <w:t xml:space="preserve">11</w:t>
+        </w:r>
+      </w:hyperlink>
+      <w:r>
         <w:t xml:space="preserve"> </w:t>
       </w:r>
       <w:r>
@@ -3835,9 +4562,9 @@
         <w:t xml:space="preserve">parameters. All results provided herein were generated using the EBASE R package.</w:t>
       </w:r>
     </w:p>
-    <w:bookmarkEnd w:id="33"/>
-    <w:bookmarkEnd w:id="34"/>
-    <w:bookmarkStart w:id="39" w:name="assessment"/>
+    <w:bookmarkEnd w:id="38"/>
+    <w:bookmarkEnd w:id="39"/>
+    <w:bookmarkStart w:id="44" w:name="assessment"/>
     <w:p>
       <w:pPr>
         <w:pStyle w:val="Heading2"/>
@@ -3846,7 +4573,7 @@
         <w:t xml:space="preserve">3 Assessment</w:t>
       </w:r>
     </w:p>
-    <w:bookmarkStart w:id="35" w:name="X0d02bab476da195afb173dba74198ce7a19589a"/>
+    <w:bookmarkStart w:id="40" w:name="X0d02bab476da195afb173dba74198ce7a19589a"/>
     <w:p>
       <w:pPr>
         <w:pStyle w:val="Heading3"/>
@@ -3867,8 +4594,8 @@
         <w:t xml:space="preserve">Comparison with Odum and BASEmetab: Fwoxy Appalachicola</w:t>
       </w:r>
     </w:p>
-    <w:bookmarkEnd w:id="35"/>
-    <w:bookmarkStart w:id="36" w:name="sensitivity-analyses"/>
+    <w:bookmarkEnd w:id="40"/>
+    <w:bookmarkStart w:id="41" w:name="sensitivity-analyses"/>
     <w:p>
       <w:pPr>
         <w:pStyle w:val="Heading3"/>
@@ -4227,8 +4954,8 @@
         <w:t xml:space="preserve">parameter were evaluated only by visual comparison because a single value was used in the simulated time series, preventing the estimate of quantitative comparisons.</w:t>
       </w:r>
     </w:p>
-    <w:bookmarkEnd w:id="36"/>
-    <w:bookmarkStart w:id="37" w:name="ebase-comparison-with-real-observations"/>
+    <w:bookmarkEnd w:id="41"/>
+    <w:bookmarkStart w:id="42" w:name="ebase-comparison-with-real-observations"/>
     <w:p>
       <w:pPr>
         <w:pStyle w:val="Heading3"/>
@@ -4567,11 +5294,11 @@
         <w:t xml:space="preserve"> </w:t>
       </w:r>
       <w:r>
-        <w:t xml:space="preserve">provide a comparison of the EBASE metabolic estimates with those from the Odum and BASmetab methods.</w:t>
+        <w:t xml:space="preserve">provide a comparison of the EBASE metabolic estimates with those from the Odum and BASEmetab methods.</w:t>
       </w:r>
     </w:p>
-    <w:bookmarkEnd w:id="37"/>
-    <w:bookmarkStart w:id="38" w:name="application-to-represenatiave-nerr-sites"/>
+    <w:bookmarkEnd w:id="42"/>
+    <w:bookmarkStart w:id="43" w:name="application-to-represenatiave-nerr-sites"/>
     <w:p>
       <w:pPr>
         <w:pStyle w:val="Heading3"/>
@@ -4580,9 +5307,9 @@
         <w:t xml:space="preserve">3.4 Application to represenatiave NERR sites</w:t>
       </w:r>
     </w:p>
-    <w:bookmarkEnd w:id="38"/>
-    <w:bookmarkEnd w:id="39"/>
-    <w:bookmarkStart w:id="40" w:name="discussion"/>
+    <w:bookmarkEnd w:id="43"/>
+    <w:bookmarkEnd w:id="44"/>
+    <w:bookmarkStart w:id="45" w:name="discussion"/>
     <w:p>
       <w:pPr>
         <w:pStyle w:val="Heading2"/>
@@ -4591,8 +5318,8 @@
         <w:t xml:space="preserve">4 Discussion</w:t>
       </w:r>
     </w:p>
-    <w:bookmarkEnd w:id="40"/>
-    <w:bookmarkStart w:id="41" w:name="comments-and-recommendations"/>
+    <w:bookmarkEnd w:id="45"/>
+    <w:bookmarkStart w:id="46" w:name="comments-and-recommendations"/>
     <w:p>
       <w:pPr>
         <w:pStyle w:val="Heading2"/>
@@ -4601,8 +5328,8 @@
         <w:t xml:space="preserve">5 Comments and Recommendations</w:t>
       </w:r>
     </w:p>
-    <w:bookmarkEnd w:id="41"/>
-    <w:bookmarkStart w:id="42" w:name="acknowledgments"/>
+    <w:bookmarkEnd w:id="46"/>
+    <w:bookmarkStart w:id="47" w:name="acknowledgments"/>
     <w:p>
       <w:pPr>
         <w:pStyle w:val="Heading2"/>
@@ -4611,8 +5338,8 @@
         <w:t xml:space="preserve">Acknowledgments</w:t>
       </w:r>
     </w:p>
-    <w:bookmarkEnd w:id="42"/>
-    <w:bookmarkStart w:id="51" w:name="figures"/>
+    <w:bookmarkEnd w:id="47"/>
+    <w:bookmarkStart w:id="56" w:name="figures"/>
     <w:p>
       <w:pPr>
         <w:pStyle w:val="Heading2"/>
@@ -4670,7 +5397,7 @@
       <w:tr>
         <w:tc>
           <w:tcPr/>
-          <w:bookmarkStart w:id="46" w:name="fig-apacmpfig"/>
+          <w:bookmarkStart w:id="51" w:name="fig-apacmpfig"/>
           <w:p>
             <w:pPr>
               <w:pStyle w:val="Figure"/>
@@ -4681,18 +5408,18 @@
                 <wp:inline>
                   <wp:extent cx="5943600" cy="6686550"/>
                   <wp:effectExtent b="0" l="0" r="0" t="0"/>
-                  <wp:docPr descr="" title="" id="44" name="Picture"/>
+                  <wp:docPr descr="" title="" id="49" name="Picture"/>
                   <a:graphic>
                     <a:graphicData uri="http://schemas.openxmlformats.org/drawingml/2006/picture">
                       <pic:pic>
                         <pic:nvPicPr>
-                          <pic:cNvPr descr="figs/apacmpfig.png" id="45" name="Picture"/>
+                          <pic:cNvPr descr="figs/apacmpfig.png" id="50" name="Picture"/>
                           <pic:cNvPicPr>
                             <a:picLocks noChangeArrowheads="1" noChangeAspect="1"/>
                           </pic:cNvPicPr>
                         </pic:nvPicPr>
                         <pic:blipFill>
-                          <a:blip r:embed="rId43"/>
+                          <a:blip r:embed="rId48"/>
                           <a:stretch>
                             <a:fillRect/>
                           </a:stretch>
@@ -4798,7 +5525,7 @@
               <w:t xml:space="preserve">and are grouped by the dry or wet season. Black lines show the 1:1 comparison, the blue line shows the linea regression fit, and the Pearson correlation values are shown in parentheses for each facet title.</w:t>
             </w:r>
           </w:p>
-          <w:bookmarkEnd w:id="46"/>
+          <w:bookmarkEnd w:id="51"/>
         </w:tc>
       </w:tr>
     </w:tbl>
@@ -4819,7 +5546,7 @@
       <w:tr>
         <w:tc>
           <w:tcPr/>
-          <w:bookmarkStart w:id="50" w:name="fig-priorplot"/>
+          <w:bookmarkStart w:id="55" w:name="fig-priorplot"/>
           <w:p>
             <w:pPr>
               <w:pStyle w:val="Figure"/>
@@ -4830,18 +5557,18 @@
                 <wp:inline>
                   <wp:extent cx="5943600" cy="2228850"/>
                   <wp:effectExtent b="0" l="0" r="0" t="0"/>
-                  <wp:docPr descr="" title="" id="48" name="Picture"/>
+                  <wp:docPr descr="" title="" id="53" name="Picture"/>
                   <a:graphic>
                     <a:graphicData uri="http://schemas.openxmlformats.org/drawingml/2006/picture">
                       <pic:pic>
                         <pic:nvPicPr>
-                          <pic:cNvPr descr="figs/priorplot.png" id="49" name="Picture"/>
+                          <pic:cNvPr descr="figs/priorplot.png" id="54" name="Picture"/>
                           <pic:cNvPicPr>
                             <a:picLocks noChangeArrowheads="1" noChangeAspect="1"/>
                           </pic:cNvPicPr>
                         </pic:nvPicPr>
                         <pic:blipFill>
-                          <a:blip r:embed="rId47"/>
+                          <a:blip r:embed="rId52"/>
                           <a:stretch>
                             <a:fillRect/>
                           </a:stretch>
@@ -4931,12 +5658,12 @@
               <w:t xml:space="preserve">parameter is also truncated to a maximum of 0.504.</w:t>
             </w:r>
           </w:p>
-          <w:bookmarkEnd w:id="50"/>
+          <w:bookmarkEnd w:id="55"/>
         </w:tc>
       </w:tr>
     </w:tbl>
-    <w:bookmarkEnd w:id="51"/>
-    <w:bookmarkStart w:id="52" w:name="tables"/>
+    <w:bookmarkEnd w:id="56"/>
+    <w:bookmarkStart w:id="57" w:name="tables"/>
     <w:p>
       <w:pPr>
         <w:pStyle w:val="Heading2"/>
@@ -4995,7 +5722,7 @@
         </w:rPr>
         <w:t xml:space="preserve">Table </w:t>
       </w:r>
-      <w:bookmarkStart w:id="a049ea77-3b26-469a-801e-949790b3fde2" w:name="apacmptab"/>
+      <w:bookmarkStart w:id="a545e88c-ed50-4cad-9d26-25ac31260316" w:name="apacmptab"/>
       <w:r xmlns:w="http://schemas.openxmlformats.org/wordprocessingml/2006/main" xmlns:wp="http://schemas.openxmlformats.org/drawingml/2006/wordprocessingDrawing" xmlns:r="http://schemas.openxmlformats.org/officeDocument/2006/relationships" xmlns:w14="http://schemas.microsoft.com/office/word/2010/wordml">
         <w:rPr>
           <w:rFonts/>
@@ -5017,7 +5744,7 @@
         </w:rPr>
         <w:fldChar w:fldCharType="end" w:dirty="true"/>
       </w:r>
-      <w:bookmarkEnd w:id="a049ea77-3b26-469a-801e-949790b3fde2"/>
+      <w:bookmarkEnd w:id="a545e88c-ed50-4cad-9d26-25ac31260316"/>
       <w:r>
         <w:rPr>
           <w:rFonts/>
@@ -11049,8 +11776,8 @@
         </w:tc>
       </w:tr>
     </w:tbl>
-    <w:bookmarkEnd w:id="52"/>
-    <w:bookmarkStart w:id="66" w:name="references"/>
+    <w:bookmarkEnd w:id="57"/>
+    <w:bookmarkStart w:id="73" w:name="references"/>
     <w:p>
       <w:pPr>
         <w:pStyle w:val="Heading2"/>
@@ -11059,8 +11786,8 @@
         <w:t xml:space="preserve">References</w:t>
       </w:r>
     </w:p>
-    <w:bookmarkStart w:id="65" w:name="refs"/>
-    <w:bookmarkStart w:id="54" w:name="ref-Beck15"/>
+    <w:bookmarkStart w:id="72" w:name="refs"/>
+    <w:bookmarkStart w:id="59" w:name="ref-Beck15"/>
     <w:p>
       <w:pPr>
         <w:pStyle w:val="Bibliography"/>
@@ -11081,7 +11808,7 @@
       <w:r>
         <w:t xml:space="preserve">: 731–745. doi:</w:t>
       </w:r>
-      <w:hyperlink r:id="rId53">
+      <w:hyperlink r:id="rId58">
         <w:r>
           <w:rPr>
             <w:rStyle w:val="Hyperlink"/>
@@ -11090,8 +11817,8 @@
         </w:r>
       </w:hyperlink>
     </w:p>
-    <w:bookmarkEnd w:id="54"/>
-    <w:bookmarkStart w:id="56" w:name="ref-Garcia92"/>
+    <w:bookmarkEnd w:id="59"/>
+    <w:bookmarkStart w:id="61" w:name="ref-Garcia92"/>
     <w:p>
       <w:pPr>
         <w:pStyle w:val="Bibliography"/>
@@ -11112,7 +11839,7 @@
       <w:r>
         <w:t xml:space="preserve">: 1307–1312. doi:</w:t>
       </w:r>
-      <w:hyperlink r:id="rId55">
+      <w:hyperlink r:id="rId60">
         <w:r>
           <w:rPr>
             <w:rStyle w:val="Hyperlink"/>
@@ -11121,8 +11848,8 @@
         </w:r>
       </w:hyperlink>
     </w:p>
-    <w:bookmarkEnd w:id="56"/>
-    <w:bookmarkStart w:id="58" w:name="ref-Grace15"/>
+    <w:bookmarkEnd w:id="61"/>
+    <w:bookmarkStart w:id="63" w:name="ref-Grace15"/>
     <w:p>
       <w:pPr>
         <w:pStyle w:val="Bibliography"/>
@@ -11176,7 +11903,7 @@
       <w:r>
         <w:t xml:space="preserve">: 103–114. doi:</w:t>
       </w:r>
-      <w:hyperlink r:id="rId57">
+      <w:hyperlink r:id="rId62">
         <w:r>
           <w:rPr>
             <w:rStyle w:val="Hyperlink"/>
@@ -11185,8 +11912,39 @@
         </w:r>
       </w:hyperlink>
     </w:p>
-    <w:bookmarkEnd w:id="58"/>
-    <w:bookmarkStart w:id="60" w:name="ref-Holtgrieve10"/>
+    <w:bookmarkEnd w:id="63"/>
+    <w:bookmarkStart w:id="65" w:name="ref-Ho16"/>
+    <w:p>
+      <w:pPr>
+        <w:pStyle w:val="Bibliography"/>
+      </w:pPr>
+      <w:r>
+        <w:t xml:space="preserve">Ho, D. T., N. Coffineau, B. Hickman, N. Chow, T. Koffman, and P. Schlosser. 2016. Influence of current velocity and wind speed on air-water gas exchange in a mangrove estuary. Geophysical Research Letters</w:t>
+      </w:r>
+      <w:r>
+        <w:t xml:space="preserve"> </w:t>
+      </w:r>
+      <w:r>
+        <w:rPr>
+          <w:bCs/>
+          <w:b/>
+        </w:rPr>
+        <w:t xml:space="preserve">43</w:t>
+      </w:r>
+      <w:r>
+        <w:t xml:space="preserve">: 3813–3821. doi:</w:t>
+      </w:r>
+      <w:hyperlink r:id="rId64">
+        <w:r>
+          <w:rPr>
+            <w:rStyle w:val="Hyperlink"/>
+          </w:rPr>
+          <w:t xml:space="preserve">10.1002/2016GL068727</w:t>
+        </w:r>
+      </w:hyperlink>
+    </w:p>
+    <w:bookmarkEnd w:id="65"/>
+    <w:bookmarkStart w:id="67" w:name="ref-Holtgrieve10"/>
     <w:p>
       <w:pPr>
         <w:pStyle w:val="Bibliography"/>
@@ -11216,7 +11974,7 @@
       <w:r>
         <w:t xml:space="preserve">: 1047–1063. doi:</w:t>
       </w:r>
-      <w:hyperlink r:id="rId59">
+      <w:hyperlink r:id="rId66">
         <w:r>
           <w:rPr>
             <w:rStyle w:val="Hyperlink"/>
@@ -11225,8 +11983,8 @@
         </w:r>
       </w:hyperlink>
     </w:p>
-    <w:bookmarkEnd w:id="60"/>
-    <w:bookmarkStart w:id="62" w:name="ref-Millero81"/>
+    <w:bookmarkEnd w:id="67"/>
+    <w:bookmarkStart w:id="69" w:name="ref-Millero81"/>
     <w:p>
       <w:pPr>
         <w:pStyle w:val="Bibliography"/>
@@ -11247,7 +12005,7 @@
       <w:r>
         <w:t xml:space="preserve">: 625–629. doi:</w:t>
       </w:r>
-      <w:hyperlink r:id="rId61">
+      <w:hyperlink r:id="rId68">
         <w:r>
           <w:rPr>
             <w:rStyle w:val="Hyperlink"/>
@@ -11256,8 +12014,8 @@
         </w:r>
       </w:hyperlink>
     </w:p>
-    <w:bookmarkEnd w:id="62"/>
-    <w:bookmarkStart w:id="64" w:name="ref-Wanninkhof14"/>
+    <w:bookmarkEnd w:id="69"/>
+    <w:bookmarkStart w:id="71" w:name="ref-Wanninkhof14"/>
     <w:p>
       <w:pPr>
         <w:pStyle w:val="Bibliography"/>
@@ -11278,7 +12036,7 @@
       <w:r>
         <w:t xml:space="preserve">: 351–362. doi:</w:t>
       </w:r>
-      <w:hyperlink r:id="rId63">
+      <w:hyperlink r:id="rId70">
         <w:r>
           <w:rPr>
             <w:rStyle w:val="Hyperlink"/>
@@ -11287,9 +12045,9 @@
         </w:r>
       </w:hyperlink>
     </w:p>
-    <w:bookmarkEnd w:id="64"/>
-    <w:bookmarkEnd w:id="65"/>
-    <w:bookmarkEnd w:id="66"/>
+    <w:bookmarkEnd w:id="71"/>
+    <w:bookmarkEnd w:id="72"/>
+    <w:bookmarkEnd w:id="73"/>
     <w:sectPr>
       <w:footerReference r:id="rId9" w:type="default"/>
       <w:pgSz w:h="15840" w:w="12240"/>

</xml_diff>

<commit_message>
simulated apa fig and cross refs added
</commit_message>
<xml_diff>
--- a/manu-draft.docx
+++ b/manu-draft.docx
@@ -4078,7 +4078,7 @@
         <w:t xml:space="preserve"> </w:t>
       </w:r>
       <w:r>
-        <w:t xml:space="preserve">parameters, which are set by the user. As such, the dissolved oxygen output simulated by FWOXY as change per unit time were modelled by EBASE using the constant physical parameters as input. Reasonable prior distributions by EBASE were identified (Equations</w:t>
+        <w:t xml:space="preserve">parameters, which are set by the user. An initial oxygen concentration is provided and the simulated time series is created by forward addition of the inputs. As such, the dissolved oxygen output simulated by FWOXY as change per unit time were modelled by EBASE using the constant physical parameters as input. Reasonable prior distributions by EBASE were identified (Equations</w:t>
       </w:r>
       <w:r>
         <w:t xml:space="preserve"> </w:t>
@@ -4481,7 +4481,7 @@
           <w:rPr>
             <w:rStyle w:val="Hyperlink"/>
           </w:rPr>
-          <w:t xml:space="preserve">Figure 2</w:t>
+          <w:t xml:space="preserve">Figure 1</w:t>
         </w:r>
       </w:hyperlink>
       <w:r>
@@ -4805,7 +4805,18 @@
         <w:t xml:space="preserve"> </w:t>
       </w:r>
       <w:r>
-        <w:t xml:space="preserve">as total per 15 minute observation). An oxygen time series was generated from Fwoxy using the inputs from Apalachicola Bay, such that the simulated dissolved oxygen was created as close as possible to the observed given the inputs. Known values for</w:t>
+        <w:t xml:space="preserve">as total per 15 minute observation). An oxygen time series was generated from Fwoxy using the inputs from Apalachicola Bay (</w:t>
+      </w:r>
+      <w:hyperlink w:anchor="fig-simapa">
+        <w:r>
+          <w:rPr>
+            <w:rStyle w:val="Hyperlink"/>
+          </w:rPr>
+          <w:t xml:space="preserve">Figure 2</w:t>
+        </w:r>
+      </w:hyperlink>
+      <w:r>
+        <w:t xml:space="preserve">a), such that the simulated dissolved oxygen was created as close as possible to the observed given the inputs. Known values for</w:t>
       </w:r>
       <w:r>
         <w:t xml:space="preserve"> </w:t>
@@ -4833,7 +4844,18 @@
         <w:t xml:space="preserve"> </w:t>
       </w:r>
       <w:r>
-        <w:t xml:space="preserve">parameters were returned for each time step of the simulated data, as well as all metabolic estimates for production, respiration, and gas exchange. The only parameter that could not be simulated by Fwoxy was</w:t>
+        <w:t xml:space="preserve">parameters were returned for each time step of the simulated data, as well as all metabolic estimates for production, respiration, and gas exchange (</w:t>
+      </w:r>
+      <w:hyperlink w:anchor="fig-simapa">
+        <w:r>
+          <w:rPr>
+            <w:rStyle w:val="Hyperlink"/>
+          </w:rPr>
+          <w:t xml:space="preserve">Figure 2</w:t>
+        </w:r>
+      </w:hyperlink>
+      <w:r>
+        <w:t xml:space="preserve">b and c). The only parameter that could not be simulated by Fwoxy was</w:t>
       </w:r>
       <w:r>
         <w:t xml:space="preserve"> </w:t>
@@ -4845,14 +4867,6 @@
       </m:oMath>
       <w:r>
         <w:t xml:space="preserve">, which was set to 0.251.</w:t>
-      </w:r>
-    </w:p>
-    <w:p>
-      <w:pPr>
-        <w:pStyle w:val="BodyText"/>
-      </w:pPr>
-      <w:r>
-        <w:t xml:space="preserve">The simulated time series is shown in figure……</w:t>
       </w:r>
     </w:p>
     <w:p>
@@ -5059,114 +5073,6 @@
       </w:r>
       <w:r>
         <w:t xml:space="preserve">parameter.</w:t>
-      </w:r>
-    </w:p>
-    <w:p>
-      <w:pPr>
-        <w:pStyle w:val="BodyText"/>
-      </w:pPr>
-      <w:r>
-        <w:t xml:space="preserve">The metabolic estimates returned from each analysis were compared to the known values to identify priors the model was most sensitive to and if the conclusions varied by optimization period. Estimates for the modeled dissolved oxygen, gross production, respiration (</w:t>
-      </w:r>
-      <m:oMath>
-        <m:r>
-          <m:t>r</m:t>
-        </m:r>
-      </m:oMath>
-      <w:r>
-        <w:t xml:space="preserve">), gas exchange (</w:t>
-      </w:r>
-      <m:oMath>
-        <m:r>
-          <m:t>D</m:t>
-        </m:r>
-      </m:oMath>
-      <w:r>
-        <w:t xml:space="preserve">), and</w:t>
-      </w:r>
-      <w:r>
-        <w:t xml:space="preserve"> </w:t>
-      </w:r>
-      <m:oMath>
-        <m:r>
-          <m:t>a</m:t>
-        </m:r>
-      </m:oMath>
-      <w:r>
-        <w:t xml:space="preserve"> </w:t>
-      </w:r>
-      <w:r>
-        <w:t xml:space="preserve">were compared to those from the simulated time series using coefficient of variation (</w:t>
-      </w:r>
-      <m:oMath>
-        <m:sSup>
-          <m:e>
-            <m:r>
-              <m:t>R</m:t>
-            </m:r>
-          </m:e>
-          <m:sup>
-            <m:r>
-              <m:t>2</m:t>
-            </m:r>
-          </m:sup>
-        </m:sSup>
-      </m:oMath>
-      <w:r>
-        <w:t xml:space="preserve">) and root mean square error (</w:t>
-      </w:r>
-      <m:oMath>
-        <m:r>
-          <m:t>R</m:t>
-        </m:r>
-        <m:r>
-          <m:t>M</m:t>
-        </m:r>
-        <m:r>
-          <m:t>S</m:t>
-        </m:r>
-        <m:r>
-          <m:t>E</m:t>
-        </m:r>
-      </m:oMath>
-      <w:r>
-        <w:t xml:space="preserve">) summaries of the 1:1 comparison of the estimated vs simulated values. For the one day optimization period, all parameter estimates returned at the time step of the input data (i.e., modeled dissolved oxygen,</w:t>
-      </w:r>
-      <w:r>
-        <w:t xml:space="preserve"> </w:t>
-      </w:r>
-      <m:oMath>
-        <m:r>
-          <m:t>D</m:t>
-        </m:r>
-      </m:oMath>
-      <w:r>
-        <w:t xml:space="preserve">, and</w:t>
-      </w:r>
-      <w:r>
-        <w:t xml:space="preserve"> </w:t>
-      </w:r>
-      <m:oMath>
-        <m:r>
-          <m:t>a</m:t>
-        </m:r>
-      </m:oMath>
-      <w:r>
-        <w:t xml:space="preserve">) were daily-averaged for comparison. For the seven day optimization period, all parameter estimates and those from the known time series were weekly-averaged. Estimates for the</w:t>
-      </w:r>
-      <w:r>
-        <w:t xml:space="preserve"> </w:t>
-      </w:r>
-      <m:oMath>
-        <m:r>
-          <m:t>b</m:t>
-        </m:r>
-      </m:oMath>
-      <w:r>
-        <w:t xml:space="preserve"> </w:t>
-      </w:r>
-      <w:r>
-        <w:t xml:space="preserve">parameter were evaluated only by visual comparison because a single value was used in the simulated time series, preventing the estimate of quantitative comparisons.</w:t>
       </w:r>
     </w:p>
     <w:p>
@@ -5428,7 +5334,7 @@
           <w:rPr>
             <w:rStyle w:val="Hyperlink"/>
           </w:rPr>
-          <w:t xml:space="preserve">Figure 1</w:t>
+          <w:t xml:space="preserve">Figure 3</w:t>
         </w:r>
       </w:hyperlink>
       <w:r>
@@ -5501,7 +5407,7 @@
       </w:r>
     </w:p>
     <w:bookmarkEnd w:id="46"/>
-    <w:bookmarkStart w:id="55" w:name="figures"/>
+    <w:bookmarkStart w:id="59" w:name="figures"/>
     <w:p>
       <w:pPr>
         <w:pStyle w:val="Heading2"/>
@@ -5559,7 +5465,240 @@
       <w:tr>
         <w:tc>
           <w:tcPr/>
-          <w:bookmarkStart w:id="50" w:name="fig-apacmpfig"/>
+          <w:bookmarkStart w:id="50" w:name="fig-priorplot"/>
+          <w:p>
+            <w:pPr>
+              <w:pStyle w:val="Figure"/>
+              <w:jc w:val="center"/>
+            </w:pPr>
+            <w:r>
+              <w:drawing>
+                <wp:inline>
+                  <wp:extent cx="5943600" cy="2228850"/>
+                  <wp:effectExtent b="0" l="0" r="0" t="0"/>
+                  <wp:docPr descr="" title="" id="48" name="Picture"/>
+                  <a:graphic>
+                    <a:graphicData uri="http://schemas.openxmlformats.org/drawingml/2006/picture">
+                      <pic:pic>
+                        <pic:nvPicPr>
+                          <pic:cNvPr descr="figs/priorplot.png" id="49" name="Picture"/>
+                          <pic:cNvPicPr>
+                            <a:picLocks noChangeArrowheads="1" noChangeAspect="1"/>
+                          </pic:cNvPicPr>
+                        </pic:nvPicPr>
+                        <pic:blipFill>
+                          <a:blip r:embed="rId47"/>
+                          <a:stretch>
+                            <a:fillRect/>
+                          </a:stretch>
+                        </pic:blipFill>
+                        <pic:spPr bwMode="auto">
+                          <a:xfrm>
+                            <a:off x="0" y="0"/>
+                            <a:ext cx="5943600" cy="2228850"/>
+                          </a:xfrm>
+                          <a:prstGeom prst="rect">
+                            <a:avLst/>
+                          </a:prstGeom>
+                          <a:noFill/>
+                          <a:ln w="9525">
+                            <a:noFill/>
+                            <a:headEnd/>
+                            <a:tailEnd/>
+                          </a:ln>
+                        </pic:spPr>
+                      </pic:pic>
+                    </a:graphicData>
+                  </a:graphic>
+                </wp:inline>
+              </w:drawing>
+            </w:r>
+          </w:p>
+          <w:p>
+            <w:pPr>
+              <w:jc w:val="center"/>
+            </w:pPr>
+            <w:pPr>
+              <w:jc w:val="start"/>
+              <w:spacing w:before="200"/>
+              <w:pStyle w:val="ImageCaption"/>
+            </w:pPr>
+            <w:r>
+              <w:t xml:space="preserve">Figure 1: The default prior distributions for the</w:t>
+            </w:r>
+            <w:r>
+              <w:t xml:space="preserve"> </w:t>
+            </w:r>
+            <m:oMath>
+              <m:r>
+                <m:t>a</m:t>
+              </m:r>
+            </m:oMath>
+            <w:r>
+              <w:t xml:space="preserve">,</w:t>
+            </w:r>
+            <w:r>
+              <w:t xml:space="preserve"> </w:t>
+            </w:r>
+            <m:oMath>
+              <m:r>
+                <m:t>r</m:t>
+              </m:r>
+            </m:oMath>
+            <w:r>
+              <w:t xml:space="preserve">, and</w:t>
+            </w:r>
+            <w:r>
+              <w:t xml:space="preserve"> </w:t>
+            </w:r>
+            <m:oMath>
+              <m:r>
+                <m:t>b</m:t>
+              </m:r>
+            </m:oMath>
+            <w:r>
+              <w:t xml:space="preserve"> </w:t>
+            </w:r>
+            <w:r>
+              <w:t xml:space="preserve">parameters used in EBASE. All priors are normal distributions and truncated to positive values. The</w:t>
+            </w:r>
+            <w:r>
+              <w:t xml:space="preserve"> </w:t>
+            </w:r>
+            <m:oMath>
+              <m:r>
+                <m:t>b</m:t>
+              </m:r>
+            </m:oMath>
+            <w:r>
+              <w:t xml:space="preserve"> </w:t>
+            </w:r>
+            <w:r>
+              <w:t xml:space="preserve">parameter is also truncated to a maximum of 0.504.</w:t>
+            </w:r>
+          </w:p>
+          <w:bookmarkEnd w:id="50"/>
+        </w:tc>
+      </w:tr>
+    </w:tbl>
+    <w:p>
+      <w:r>
+        <w:br w:type="page"/>
+      </w:r>
+    </w:p>
+    <w:tbl>
+      <w:tblPr>
+        <w:tblStyle w:val="Table"/>
+        <w:tblW w:type="pct" w:w="5000"/>
+        <w:tblLook w:firstRow="0" w:lastRow="0" w:firstColumn="0" w:lastColumn="0" w:noHBand="0" w:noVBand="0" w:val="0000"/>
+      </w:tblPr>
+      <w:tblGrid>
+        <w:gridCol w:w="7920"/>
+      </w:tblGrid>
+      <w:tr>
+        <w:tc>
+          <w:tcPr/>
+          <w:bookmarkStart w:id="54" w:name="fig-simapa"/>
+          <w:p>
+            <w:pPr>
+              <w:pStyle w:val="Figure"/>
+              <w:jc w:val="center"/>
+            </w:pPr>
+            <w:r>
+              <w:drawing>
+                <wp:inline>
+                  <wp:extent cx="5943600" cy="5943600"/>
+                  <wp:effectExtent b="0" l="0" r="0" t="0"/>
+                  <wp:docPr descr="" title="" id="52" name="Picture"/>
+                  <a:graphic>
+                    <a:graphicData uri="http://schemas.openxmlformats.org/drawingml/2006/picture">
+                      <pic:pic>
+                        <pic:nvPicPr>
+                          <pic:cNvPr descr="figs/simapa.png" id="53" name="Picture"/>
+                          <pic:cNvPicPr>
+                            <a:picLocks noChangeArrowheads="1" noChangeAspect="1"/>
+                          </pic:cNvPicPr>
+                        </pic:nvPicPr>
+                        <pic:blipFill>
+                          <a:blip r:embed="rId51"/>
+                          <a:stretch>
+                            <a:fillRect/>
+                          </a:stretch>
+                        </pic:blipFill>
+                        <pic:spPr bwMode="auto">
+                          <a:xfrm>
+                            <a:off x="0" y="0"/>
+                            <a:ext cx="5943600" cy="5943600"/>
+                          </a:xfrm>
+                          <a:prstGeom prst="rect">
+                            <a:avLst/>
+                          </a:prstGeom>
+                          <a:noFill/>
+                          <a:ln w="9525">
+                            <a:noFill/>
+                            <a:headEnd/>
+                            <a:tailEnd/>
+                          </a:ln>
+                        </pic:spPr>
+                      </pic:pic>
+                    </a:graphicData>
+                  </a:graphic>
+                </wp:inline>
+              </w:drawing>
+            </w:r>
+          </w:p>
+          <w:p>
+            <w:pPr>
+              <w:jc w:val="center"/>
+            </w:pPr>
+            <w:pPr>
+              <w:jc w:val="start"/>
+              <w:spacing w:before="200"/>
+              <w:pStyle w:val="ImageCaption"/>
+            </w:pPr>
+            <w:r>
+              <w:t xml:space="preserve">Figure 2: Simulated time series using the FWOXY model for one year of continuous data at Apalachicola Bay. Simulated input to EBASE was the (a) dissolved oxygen time series, with results compared to the (b) simulated</w:t>
+            </w:r>
+            <w:r>
+              <w:t xml:space="preserve"> </w:t>
+            </w:r>
+            <m:oMath>
+              <m:r>
+                <m:t>a</m:t>
+              </m:r>
+            </m:oMath>
+            <w:r>
+              <w:t xml:space="preserve"> </w:t>
+            </w:r>
+            <w:r>
+              <w:t xml:space="preserve">parameter and (c) simulatd metabolic estimates for production (P), respiration (R), and gas exchange (D).</w:t>
+            </w:r>
+          </w:p>
+          <w:bookmarkEnd w:id="54"/>
+        </w:tc>
+      </w:tr>
+    </w:tbl>
+    <w:p>
+      <w:pPr>
+        <w:pStyle w:val="BodyText"/>
+      </w:pPr>
+      <w:r>
+        <w:t xml:space="preserve"> </w:t>
+      </w:r>
+    </w:p>
+    <w:tbl>
+      <w:tblPr>
+        <w:tblStyle w:val="Table"/>
+        <w:tblW w:type="pct" w:w="5000"/>
+        <w:tblLook w:firstRow="0" w:lastRow="0" w:firstColumn="0" w:lastColumn="0" w:noHBand="0" w:noVBand="0" w:val="0000"/>
+      </w:tblPr>
+      <w:tblGrid>
+        <w:gridCol w:w="7920"/>
+      </w:tblGrid>
+      <w:tr>
+        <w:tc>
+          <w:tcPr/>
+          <w:bookmarkStart w:id="58" w:name="fig-apacmpfig"/>
           <w:p>
             <w:pPr>
               <w:pStyle w:val="Figure"/>
@@ -5570,18 +5709,18 @@
                 <wp:inline>
                   <wp:extent cx="5943600" cy="6686550"/>
                   <wp:effectExtent b="0" l="0" r="0" t="0"/>
-                  <wp:docPr descr="" title="" id="48" name="Picture"/>
+                  <wp:docPr descr="" title="" id="56" name="Picture"/>
                   <a:graphic>
                     <a:graphicData uri="http://schemas.openxmlformats.org/drawingml/2006/picture">
                       <pic:pic>
                         <pic:nvPicPr>
-                          <pic:cNvPr descr="figs/apacmpfig.png" id="49" name="Picture"/>
+                          <pic:cNvPr descr="figs/apacmpfig.png" id="57" name="Picture"/>
                           <pic:cNvPicPr>
                             <a:picLocks noChangeArrowheads="1" noChangeAspect="1"/>
                           </pic:cNvPicPr>
                         </pic:nvPicPr>
                         <pic:blipFill>
-                          <a:blip r:embed="rId47"/>
+                          <a:blip r:embed="rId55"/>
                           <a:stretch>
                             <a:fillRect/>
                           </a:stretch>
@@ -5618,7 +5757,7 @@
               <w:pStyle w:val="ImageCaption"/>
             </w:pPr>
             <w:r>
-              <w:t xml:space="preserve">Figure 1: Comparisons of daily metabolic estimates from the Odum, BASEmetab, and EBASE methods for one year of continuous monitoring data at Apalachicola Bay. Results for net ecosystem metabolism (NEM), gross production (P), respiration (R), and gas exchange (D) are compared using the (a) observed and (b) detided dissolved oxygen time series as input to each model. All values are volumetric as mmol O</w:t>
+              <w:t xml:space="preserve">Figure 3: Comparisons of daily metabolic estimates from the Odum, BASEmetab, and EBASE methods for one year of continuous monitoring data at Apalachicola Bay. Results for net ecosystem metabolism (NEM), gross production (P), respiration (R), and gas exchange (D) are compared using the (a) observed and (b) detided dissolved oxygen time series as input to each model. All values are volumetric as mmol O</w:t>
             </w:r>
             <m:oMath>
               <m:sSub>
@@ -5687,7 +5826,7 @@
               <w:t xml:space="preserve">and are grouped by the dry or wet season. Black lines show the 1:1 comparison, the blue line shows the linea regression fit, and the Pearson correlation values are shown in parentheses for each facet title.</w:t>
             </w:r>
           </w:p>
-          <w:bookmarkEnd w:id="50"/>
+          <w:bookmarkEnd w:id="58"/>
         </w:tc>
       </w:tr>
     </w:tbl>
@@ -5696,136 +5835,8 @@
         <w:br w:type="page"/>
       </w:r>
     </w:p>
-    <w:tbl>
-      <w:tblPr>
-        <w:tblStyle w:val="Table"/>
-        <w:tblW w:type="pct" w:w="5000"/>
-        <w:tblLook w:firstRow="0" w:lastRow="0" w:firstColumn="0" w:lastColumn="0" w:noHBand="0" w:noVBand="0" w:val="0000"/>
-      </w:tblPr>
-      <w:tblGrid>
-        <w:gridCol w:w="7920"/>
-      </w:tblGrid>
-      <w:tr>
-        <w:tc>
-          <w:tcPr/>
-          <w:bookmarkStart w:id="54" w:name="fig-priorplot"/>
-          <w:p>
-            <w:pPr>
-              <w:pStyle w:val="Figure"/>
-              <w:jc w:val="center"/>
-            </w:pPr>
-            <w:r>
-              <w:drawing>
-                <wp:inline>
-                  <wp:extent cx="5943600" cy="2228850"/>
-                  <wp:effectExtent b="0" l="0" r="0" t="0"/>
-                  <wp:docPr descr="" title="" id="52" name="Picture"/>
-                  <a:graphic>
-                    <a:graphicData uri="http://schemas.openxmlformats.org/drawingml/2006/picture">
-                      <pic:pic>
-                        <pic:nvPicPr>
-                          <pic:cNvPr descr="figs/priorplot.png" id="53" name="Picture"/>
-                          <pic:cNvPicPr>
-                            <a:picLocks noChangeArrowheads="1" noChangeAspect="1"/>
-                          </pic:cNvPicPr>
-                        </pic:nvPicPr>
-                        <pic:blipFill>
-                          <a:blip r:embed="rId51"/>
-                          <a:stretch>
-                            <a:fillRect/>
-                          </a:stretch>
-                        </pic:blipFill>
-                        <pic:spPr bwMode="auto">
-                          <a:xfrm>
-                            <a:off x="0" y="0"/>
-                            <a:ext cx="5943600" cy="2228850"/>
-                          </a:xfrm>
-                          <a:prstGeom prst="rect">
-                            <a:avLst/>
-                          </a:prstGeom>
-                          <a:noFill/>
-                          <a:ln w="9525">
-                            <a:noFill/>
-                            <a:headEnd/>
-                            <a:tailEnd/>
-                          </a:ln>
-                        </pic:spPr>
-                      </pic:pic>
-                    </a:graphicData>
-                  </a:graphic>
-                </wp:inline>
-              </w:drawing>
-            </w:r>
-          </w:p>
-          <w:p>
-            <w:pPr>
-              <w:jc w:val="center"/>
-            </w:pPr>
-            <w:pPr>
-              <w:jc w:val="start"/>
-              <w:spacing w:before="200"/>
-              <w:pStyle w:val="ImageCaption"/>
-            </w:pPr>
-            <w:r>
-              <w:t xml:space="preserve">Figure 2: The default prior distributions for the</w:t>
-            </w:r>
-            <w:r>
-              <w:t xml:space="preserve"> </w:t>
-            </w:r>
-            <m:oMath>
-              <m:r>
-                <m:t>a</m:t>
-              </m:r>
-            </m:oMath>
-            <w:r>
-              <w:t xml:space="preserve">,</w:t>
-            </w:r>
-            <w:r>
-              <w:t xml:space="preserve"> </w:t>
-            </w:r>
-            <m:oMath>
-              <m:r>
-                <m:t>r</m:t>
-              </m:r>
-            </m:oMath>
-            <w:r>
-              <w:t xml:space="preserve">, and</w:t>
-            </w:r>
-            <w:r>
-              <w:t xml:space="preserve"> </w:t>
-            </w:r>
-            <m:oMath>
-              <m:r>
-                <m:t>b</m:t>
-              </m:r>
-            </m:oMath>
-            <w:r>
-              <w:t xml:space="preserve"> </w:t>
-            </w:r>
-            <w:r>
-              <w:t xml:space="preserve">parameters used in EBASE. All priors are normal distributions and truncated to positive values. The</w:t>
-            </w:r>
-            <w:r>
-              <w:t xml:space="preserve"> </w:t>
-            </w:r>
-            <m:oMath>
-              <m:r>
-                <m:t>b</m:t>
-              </m:r>
-            </m:oMath>
-            <w:r>
-              <w:t xml:space="preserve"> </w:t>
-            </w:r>
-            <w:r>
-              <w:t xml:space="preserve">parameter is also truncated to a maximum of 0.504.</w:t>
-            </w:r>
-          </w:p>
-          <w:bookmarkEnd w:id="54"/>
-        </w:tc>
-      </w:tr>
-    </w:tbl>
-    <w:bookmarkEnd w:id="55"/>
-    <w:bookmarkStart w:id="56" w:name="tables"/>
+    <w:bookmarkEnd w:id="59"/>
+    <w:bookmarkStart w:id="60" w:name="tables"/>
     <w:p>
       <w:pPr>
         <w:pStyle w:val="Heading2"/>
@@ -5884,7 +5895,7 @@
         </w:rPr>
         <w:t xml:space="preserve">Table </w:t>
       </w:r>
-      <w:bookmarkStart w:id="c572cbd6-355b-4c3c-9087-e0395d927d6e" w:name="apacmptab"/>
+      <w:bookmarkStart w:id="ffd5f1ab-920f-4931-a882-6843faf06f09" w:name="apacmptab"/>
       <w:r xmlns:w="http://schemas.openxmlformats.org/wordprocessingml/2006/main" xmlns:wp="http://schemas.openxmlformats.org/drawingml/2006/wordprocessingDrawing" xmlns:r="http://schemas.openxmlformats.org/officeDocument/2006/relationships" xmlns:w14="http://schemas.microsoft.com/office/word/2010/wordml">
         <w:rPr>
           <w:rFonts/>
@@ -5906,7 +5917,7 @@
         </w:rPr>
         <w:fldChar w:fldCharType="end" w:dirty="true"/>
       </w:r>
-      <w:bookmarkEnd w:id="c572cbd6-355b-4c3c-9087-e0395d927d6e"/>
+      <w:bookmarkEnd w:id="ffd5f1ab-920f-4931-a882-6843faf06f09"/>
       <w:r>
         <w:rPr>
           <w:rFonts/>
@@ -11938,8 +11949,8 @@
         </w:tc>
       </w:tr>
     </w:tbl>
-    <w:bookmarkEnd w:id="56"/>
-    <w:bookmarkStart w:id="83" w:name="references"/>
+    <w:bookmarkEnd w:id="60"/>
+    <w:bookmarkStart w:id="87" w:name="references"/>
     <w:p>
       <w:pPr>
         <w:pStyle w:val="Heading2"/>
@@ -11948,8 +11959,8 @@
         <w:t xml:space="preserve">References</w:t>
       </w:r>
     </w:p>
-    <w:bookmarkStart w:id="82" w:name="refs"/>
-    <w:bookmarkStart w:id="57" w:name="ref-Arriola22"/>
+    <w:bookmarkStart w:id="86" w:name="refs"/>
+    <w:bookmarkStart w:id="61" w:name="ref-Arriola22"/>
     <w:p>
       <w:pPr>
         <w:pStyle w:val="Bibliography"/>
@@ -11967,8 +11978,8 @@
         <w:t xml:space="preserve">orward model of estuary dissolved oxygen time series,.</w:t>
       </w:r>
     </w:p>
-    <w:bookmarkEnd w:id="57"/>
-    <w:bookmarkStart w:id="58" w:name="ref-Beck21"/>
+    <w:bookmarkEnd w:id="61"/>
+    <w:bookmarkStart w:id="62" w:name="ref-Beck21"/>
     <w:p>
       <w:pPr>
         <w:pStyle w:val="Bibliography"/>
@@ -11977,8 +11988,8 @@
         <w:t xml:space="preserve">Beck, M. W. 2021. WtRegDO: Implement weighted regression on dissolved oxygen time series,.</w:t>
       </w:r>
     </w:p>
-    <w:bookmarkEnd w:id="58"/>
-    <w:bookmarkStart w:id="60" w:name="ref-Beck15"/>
+    <w:bookmarkEnd w:id="62"/>
+    <w:bookmarkStart w:id="64" w:name="ref-Beck15"/>
     <w:p>
       <w:pPr>
         <w:pStyle w:val="Bibliography"/>
@@ -11999,7 +12010,7 @@
       <w:r>
         <w:t xml:space="preserve">: 731–745. doi:</w:t>
       </w:r>
-      <w:hyperlink r:id="rId59">
+      <w:hyperlink r:id="rId63">
         <w:r>
           <w:rPr>
             <w:rStyle w:val="Hyperlink"/>
@@ -12008,8 +12019,8 @@
         </w:r>
       </w:hyperlink>
     </w:p>
-    <w:bookmarkEnd w:id="60"/>
-    <w:bookmarkStart w:id="61" w:name="ref-Beck22"/>
+    <w:bookmarkEnd w:id="64"/>
+    <w:bookmarkStart w:id="65" w:name="ref-Beck22"/>
     <w:p>
       <w:pPr>
         <w:pStyle w:val="Bibliography"/>
@@ -12027,8 +12038,8 @@
         <w:t xml:space="preserve">,.</w:t>
       </w:r>
     </w:p>
-    <w:bookmarkEnd w:id="61"/>
-    <w:bookmarkStart w:id="63" w:name="ref-Garcia92"/>
+    <w:bookmarkEnd w:id="65"/>
+    <w:bookmarkStart w:id="67" w:name="ref-Garcia92"/>
     <w:p>
       <w:pPr>
         <w:pStyle w:val="Bibliography"/>
@@ -12049,7 +12060,7 @@
       <w:r>
         <w:t xml:space="preserve">: 1307–1312. doi:</w:t>
       </w:r>
-      <w:hyperlink r:id="rId62">
+      <w:hyperlink r:id="rId66">
         <w:r>
           <w:rPr>
             <w:rStyle w:val="Hyperlink"/>
@@ -12058,8 +12069,8 @@
         </w:r>
       </w:hyperlink>
     </w:p>
-    <w:bookmarkEnd w:id="63"/>
-    <w:bookmarkStart w:id="65" w:name="ref-Grace15"/>
+    <w:bookmarkEnd w:id="67"/>
+    <w:bookmarkStart w:id="69" w:name="ref-Grace15"/>
     <w:p>
       <w:pPr>
         <w:pStyle w:val="Bibliography"/>
@@ -12113,7 +12124,7 @@
       <w:r>
         <w:t xml:space="preserve">: 103–114. doi:</w:t>
       </w:r>
-      <w:hyperlink r:id="rId64">
+      <w:hyperlink r:id="rId68">
         <w:r>
           <w:rPr>
             <w:rStyle w:val="Hyperlink"/>
@@ -12122,8 +12133,8 @@
         </w:r>
       </w:hyperlink>
     </w:p>
-    <w:bookmarkEnd w:id="65"/>
-    <w:bookmarkStart w:id="67" w:name="ref-Ho16"/>
+    <w:bookmarkEnd w:id="69"/>
+    <w:bookmarkStart w:id="71" w:name="ref-Ho16"/>
     <w:p>
       <w:pPr>
         <w:pStyle w:val="Bibliography"/>
@@ -12144,7 +12155,7 @@
       <w:r>
         <w:t xml:space="preserve">: 3813–3821. doi:</w:t>
       </w:r>
-      <w:hyperlink r:id="rId66">
+      <w:hyperlink r:id="rId70">
         <w:r>
           <w:rPr>
             <w:rStyle w:val="Hyperlink"/>
@@ -12153,8 +12164,8 @@
         </w:r>
       </w:hyperlink>
     </w:p>
-    <w:bookmarkEnd w:id="67"/>
-    <w:bookmarkStart w:id="69" w:name="ref-Holtgrieve10"/>
+    <w:bookmarkEnd w:id="71"/>
+    <w:bookmarkStart w:id="73" w:name="ref-Holtgrieve10"/>
     <w:p>
       <w:pPr>
         <w:pStyle w:val="Bibliography"/>
@@ -12184,7 +12195,7 @@
       <w:r>
         <w:t xml:space="preserve">: 1047–1063. doi:</w:t>
       </w:r>
-      <w:hyperlink r:id="rId68">
+      <w:hyperlink r:id="rId72">
         <w:r>
           <w:rPr>
             <w:rStyle w:val="Hyperlink"/>
@@ -12193,8 +12204,8 @@
         </w:r>
       </w:hyperlink>
     </w:p>
-    <w:bookmarkEnd w:id="69"/>
-    <w:bookmarkStart w:id="71" w:name="ref-Millero81"/>
+    <w:bookmarkEnd w:id="73"/>
+    <w:bookmarkStart w:id="75" w:name="ref-Millero81"/>
     <w:p>
       <w:pPr>
         <w:pStyle w:val="Bibliography"/>
@@ -12215,7 +12226,7 @@
       <w:r>
         <w:t xml:space="preserve">: 625–629. doi:</w:t>
       </w:r>
-      <w:hyperlink r:id="rId70">
+      <w:hyperlink r:id="rId74">
         <w:r>
           <w:rPr>
             <w:rStyle w:val="Hyperlink"/>
@@ -12224,8 +12235,8 @@
         </w:r>
       </w:hyperlink>
     </w:p>
-    <w:bookmarkEnd w:id="71"/>
-    <w:bookmarkStart w:id="73" w:name="ref-Murrell18"/>
+    <w:bookmarkEnd w:id="75"/>
+    <w:bookmarkStart w:id="77" w:name="ref-Murrell18"/>
     <w:p>
       <w:pPr>
         <w:pStyle w:val="Bibliography"/>
@@ -12246,7 +12257,7 @@
       <w:r>
         <w:t xml:space="preserve">: 690–707. doi:</w:t>
       </w:r>
-      <w:hyperlink r:id="rId72">
+      <w:hyperlink r:id="rId76">
         <w:r>
           <w:rPr>
             <w:rStyle w:val="Hyperlink"/>
@@ -12255,8 +12266,8 @@
         </w:r>
       </w:hyperlink>
     </w:p>
-    <w:bookmarkEnd w:id="73"/>
-    <w:bookmarkStart w:id="74" w:name="ref-Odum56"/>
+    <w:bookmarkEnd w:id="77"/>
+    <w:bookmarkStart w:id="78" w:name="ref-Odum56"/>
     <w:p>
       <w:pPr>
         <w:pStyle w:val="Bibliography"/>
@@ -12278,8 +12289,8 @@
         <w:t xml:space="preserve">: 102–117.</w:t>
       </w:r>
     </w:p>
-    <w:bookmarkEnd w:id="74"/>
-    <w:bookmarkStart w:id="75" w:name="ref-Plummer03"/>
+    <w:bookmarkEnd w:id="78"/>
+    <w:bookmarkStart w:id="79" w:name="ref-Plummer03"/>
     <w:p>
       <w:pPr>
         <w:pStyle w:val="Bibliography"/>
@@ -12319,8 +12330,8 @@
         <w:t xml:space="preserve">. Vienna, Austria. 1–10.</w:t>
       </w:r>
     </w:p>
-    <w:bookmarkEnd w:id="75"/>
-    <w:bookmarkStart w:id="77" w:name="ref-RCT22"/>
+    <w:bookmarkEnd w:id="79"/>
+    <w:bookmarkStart w:id="81" w:name="ref-RCT22"/>
     <w:p>
       <w:pPr>
         <w:pStyle w:val="Bibliography"/>
@@ -12331,7 +12342,7 @@
       <w:r>
         <w:t xml:space="preserve"> </w:t>
       </w:r>
-      <w:hyperlink r:id="rId76">
+      <w:hyperlink r:id="rId80">
         <w:r>
           <w:rPr>
             <w:rStyle w:val="Hyperlink"/>
@@ -12343,8 +12354,8 @@
         <w:t xml:space="preserve">, R Foundation for Statistical Computing.</w:t>
       </w:r>
     </w:p>
-    <w:bookmarkEnd w:id="77"/>
-    <w:bookmarkStart w:id="79" w:name="ref-Thebault08"/>
+    <w:bookmarkEnd w:id="81"/>
+    <w:bookmarkStart w:id="83" w:name="ref-Thebault08"/>
     <w:p>
       <w:pPr>
         <w:pStyle w:val="Bibliography"/>
@@ -12392,7 +12403,7 @@
       <w:r>
         <w:t xml:space="preserve">: 841–851. doi:</w:t>
       </w:r>
-      <w:hyperlink r:id="rId78">
+      <w:hyperlink r:id="rId82">
         <w:r>
           <w:rPr>
             <w:rStyle w:val="Hyperlink"/>
@@ -12401,8 +12412,8 @@
         </w:r>
       </w:hyperlink>
     </w:p>
-    <w:bookmarkEnd w:id="79"/>
-    <w:bookmarkStart w:id="81" w:name="ref-Wanninkhof14"/>
+    <w:bookmarkEnd w:id="83"/>
+    <w:bookmarkStart w:id="85" w:name="ref-Wanninkhof14"/>
     <w:p>
       <w:pPr>
         <w:pStyle w:val="Bibliography"/>
@@ -12423,7 +12434,7 @@
       <w:r>
         <w:t xml:space="preserve">: 351–362. doi:</w:t>
       </w:r>
-      <w:hyperlink r:id="rId80">
+      <w:hyperlink r:id="rId84">
         <w:r>
           <w:rPr>
             <w:rStyle w:val="Hyperlink"/>
@@ -12432,9 +12443,9 @@
         </w:r>
       </w:hyperlink>
     </w:p>
-    <w:bookmarkEnd w:id="81"/>
-    <w:bookmarkEnd w:id="82"/>
-    <w:bookmarkEnd w:id="83"/>
+    <w:bookmarkEnd w:id="85"/>
+    <w:bookmarkEnd w:id="86"/>
+    <w:bookmarkEnd w:id="87"/>
     <w:sectPr>
       <w:footerReference r:id="rId9" w:type="default"/>
       <w:pgSz w:h="15840" w:w="12240"/>

</xml_diff>

<commit_message>
adding figures for apasumdat and apasumdatmean, results text for apasumdat
</commit_message>
<xml_diff>
--- a/manu-draft.docx
+++ b/manu-draft.docx
@@ -4582,7 +4582,7 @@
         <w:t xml:space="preserve"> </w:t>
       </w:r>
       <w:r>
-        <w:t xml:space="preserve">for each parameter. Additional functions are available for viewing model results, including a plot of the modelled dissolved oxygen with the observed, a time series plot of the primary metabolic estimates (P, R, and D), and a time series plot of the credible intervals for the</w:t>
+        <w:t xml:space="preserve">for each parameter. Functions are available for viewing model results, including a plot of the modelled dissolved oxygen with the observed, a time series plot of the primary metabolic estimates (P, R, and D), and a time series plot of the credible intervals for the</w:t>
       </w:r>
       <w:r>
         <w:t xml:space="preserve"> </w:t>
@@ -4618,7 +4618,21 @@
         <w:t xml:space="preserve"> </w:t>
       </w:r>
       <w:r>
-        <w:t xml:space="preserve">parameters. An additional option also allows the user to specify the model optimization period, where the time period can vary from a minimum of one day to the maximum of the entire length of the time series. This differs from the BASEmetab approach where the optimization period is set at one day. All results provided herein were generated using the EBASE R package.</w:t>
+        <w:t xml:space="preserve">parameters. An additional option also allows the user to specify the model optimization period, where the time period can vary from a minimum of one day to the maximum of the entire length of the time series. This differs from the BASEmetab approach where the optimization period is set at one day. Sensitivity of the EBASE method to different optimization periods is described in</w:t>
+      </w:r>
+      <w:r>
+        <w:t xml:space="preserve"> </w:t>
+      </w:r>
+      <w:hyperlink w:anchor="sec-cmpmod">
+        <w:r>
+          <w:rPr>
+            <w:rStyle w:val="Hyperlink"/>
+          </w:rPr>
+          <w:t xml:space="preserve">Section 3.1</w:t>
+        </w:r>
+      </w:hyperlink>
+      <w:r>
+        <w:t xml:space="preserve">. All results provided herein were generated using the EBASE R package.</w:t>
       </w:r>
     </w:p>
     <w:bookmarkEnd w:id="38"/>
@@ -4632,7 +4646,7 @@
         <w:t xml:space="preserve">3 Assessment</w:t>
       </w:r>
     </w:p>
-    <w:bookmarkStart w:id="40" w:name="X0d02bab476da195afb173dba74198ce7a19589a"/>
+    <w:bookmarkStart w:id="40" w:name="sec-cmpmod"/>
     <w:p>
       <w:pPr>
         <w:pStyle w:val="Heading3"/>
@@ -4866,7 +4880,99 @@
         </m:r>
       </m:oMath>
       <w:r>
-        <w:t xml:space="preserve">, which was set to 0.251.</w:t>
+        <w:t xml:space="preserve">, which was set to 0.251</w:t>
+      </w:r>
+      <w:r>
+        <w:t xml:space="preserve"> </w:t>
+      </w:r>
+      <m:oMath>
+        <m:d>
+          <m:dPr>
+            <m:begChr m:val="("/>
+            <m:endChr m:val=")"/>
+            <m:sepChr m:val=""/>
+            <m:grow/>
+          </m:dPr>
+          <m:e>
+            <m:r>
+              <m:rPr>
+                <m:nor/>
+                <m:sty m:val="p"/>
+              </m:rPr>
+              <m:t>cm</m:t>
+            </m:r>
+            <m:r>
+              <m:rPr>
+                <m:sty m:val="p"/>
+              </m:rPr>
+              <m:t>/</m:t>
+            </m:r>
+            <m:r>
+              <m:rPr>
+                <m:nor/>
+                <m:sty m:val="p"/>
+              </m:rPr>
+              <m:t>hr</m:t>
+            </m:r>
+          </m:e>
+        </m:d>
+        <m:r>
+          <m:rPr>
+            <m:sty m:val="p"/>
+          </m:rPr>
+          <m:t>/</m:t>
+        </m:r>
+        <m:d>
+          <m:dPr>
+            <m:begChr m:val="("/>
+            <m:endChr m:val=")"/>
+            <m:sepChr m:val=""/>
+            <m:grow/>
+          </m:dPr>
+          <m:e>
+            <m:sSup>
+              <m:e>
+                <m:r>
+                  <m:rPr>
+                    <m:nor/>
+                    <m:sty m:val="p"/>
+                  </m:rPr>
+                  <m:t>m</m:t>
+                </m:r>
+              </m:e>
+              <m:sup>
+                <m:r>
+                  <m:t>2</m:t>
+                </m:r>
+              </m:sup>
+            </m:sSup>
+            <m:r>
+              <m:rPr>
+                <m:sty m:val="p"/>
+              </m:rPr>
+              <m:t>/</m:t>
+            </m:r>
+            <m:sSup>
+              <m:e>
+                <m:r>
+                  <m:rPr>
+                    <m:nor/>
+                    <m:sty m:val="p"/>
+                  </m:rPr>
+                  <m:t>s</m:t>
+                </m:r>
+              </m:e>
+              <m:sup>
+                <m:r>
+                  <m:t>2</m:t>
+                </m:r>
+              </m:sup>
+            </m:sSup>
+          </m:e>
+        </m:d>
+      </m:oMath>
+      <w:r>
+        <w:t xml:space="preserve">.</w:t>
       </w:r>
     </w:p>
     <w:p>
@@ -4874,7 +4980,7 @@
         <w:pStyle w:val="BodyText"/>
       </w:pPr>
       <w:r>
-        <w:t xml:space="preserve">Several configurations of the EBASE model can influence how the metabolic rates are estimated. Two types of sensitivity analyses were conducted to evaluate changes in the parameters returned by EBASE, where in all cases, the parameters were compared to the known values in the simulated time series. First, parameter estimates were compared to the known values after changing characteristics of their prior distributions. Second, parameter estimates were compared using a model period of optimization for one day and one week of observations. Details of these analyses are as follows.</w:t>
+        <w:t xml:space="preserve">Several configurations of the EBASE model can influence how the parameters and metabolic rates are estimated. Two types of sensitivity analyses were conducted to evaluate changes in the results returned by EBASE, where in all cases, the results were compared to the known values in the simulated time series. First, results were compared to the known values after changing characteristics of their prior distributions. Second, results were compared using a model period of optimization for one day and one week of observations. Details of these analyses are as follows.</w:t>
       </w:r>
     </w:p>
     <w:p>
@@ -4882,7 +4988,49 @@
         <w:pStyle w:val="BodyText"/>
       </w:pPr>
       <w:r>
-        <w:t xml:space="preserve">The standard prior distributions for the EBASE parameters follow normal distributions with defined means and standard deviations. The sensitivity analysis evaluated changes in the distributions by varying the standard deviations from small to large to test the effect of more or less constrained ranges, respectively, on the priors. For each parameter, low, medium, and high values for the standard deviation were assessed as 10%, 100%, and 1000% of the default values. Each unique combination of low, medium, and high values for the standard deviation of each parameter were evaluated, creating 3</w:t>
+        <w:t xml:space="preserve">The standard prior distributions for the EBASE parameters follow normal distributions with defined means and standard deviations (Equations</w:t>
+      </w:r>
+      <w:r>
+        <w:t xml:space="preserve"> </w:t>
+      </w:r>
+      <w:hyperlink w:anchor="eq-aprior">
+        <w:r>
+          <w:rPr>
+            <w:rStyle w:val="Hyperlink"/>
+          </w:rPr>
+          <w:t xml:space="preserve">9</w:t>
+        </w:r>
+      </w:hyperlink>
+      <w:r>
+        <w:t xml:space="preserve">,</w:t>
+      </w:r>
+      <w:r>
+        <w:t xml:space="preserve"> </w:t>
+      </w:r>
+      <w:hyperlink w:anchor="eq-rprior">
+        <w:r>
+          <w:rPr>
+            <w:rStyle w:val="Hyperlink"/>
+          </w:rPr>
+          <w:t xml:space="preserve">10</w:t>
+        </w:r>
+      </w:hyperlink>
+      <w:r>
+        <w:t xml:space="preserve">, and</w:t>
+      </w:r>
+      <w:r>
+        <w:t xml:space="preserve"> </w:t>
+      </w:r>
+      <w:hyperlink w:anchor="eq-bprior">
+        <w:r>
+          <w:rPr>
+            <w:rStyle w:val="Hyperlink"/>
+          </w:rPr>
+          <w:t xml:space="preserve">11</w:t>
+        </w:r>
+      </w:hyperlink>
+      <w:r>
+        <w:t xml:space="preserve">). The sensitivity analysis evaluated changes in the distributions by varying the standard deviations from small to large to test the effect of more or less constrained ranges, respectively, on the priors. For each parameter, low, medium, and high values for the standard deviation were assessed as 10%, 100%, and 1000% of the default values. Each unique combination of low, medium, and high values for the standard deviation of each parameter were evaluated, creating 3</w:t>
       </w:r>
       <m:oMath>
         <m:sSup>
@@ -5058,7 +5206,7 @@
         <w:t xml:space="preserve"> </w:t>
       </w:r>
       <w:r>
-        <w:t xml:space="preserve">parameter (e.g., 96 values for 24 hour time period if the sampling interval is 15 minutes). Short periods of observation may return unstable parameter estimates if forcing factors (e.g., wind, temperature) that affect estuarine biogeochemical rates occur at time scales longer the chosen period of optimization for EBASE. As such, potentially longer optimization periods may return more stable and robust estimates given that more data are used for parameter estimation. An optimization period of one day was compared to results using an optimization period of seven days for the simulated one-year time series. Each optimization period was evaluated for every unique combination of prior distributions, totaling 54 unique analyses for the assessment of changing standard deviations of all parameters and 18 unique analyses for the assessment of changing the mean and standard deviation of only the</w:t>
+        <w:t xml:space="preserve">parameter (e.g., 96 values for a 24 hour time period if the sampling interval is 15 minutes). Short periods of observation may return unstable parameter estimates if forcing factors (e.g., wind, temperature) that affect estuarine biogeochemical rates occur at time scales longer the chosen period of optimization for EBASE. As such, potentially longer optimization periods may return more stable and robust estimates given that more data are used for parameter estimation. An optimization period of one day was compared to results using an optimization period of seven days for the simulated one-year time series. Each optimization period was evaluated for every unique combination of prior distributions, totaling 54 (27 times the two optimization periods) unique analyses for the assessment of changing standard deviations of all parameters and 18 (9 times the two optimization periods) unique analyses for the assessment of changing the mean and standard deviation of only the</w:t>
       </w:r>
       <w:r>
         <w:t xml:space="preserve"> </w:t>
@@ -5080,7 +5228,298 @@
         <w:pStyle w:val="BodyText"/>
       </w:pPr>
       <w:r>
-        <w:t xml:space="preserve">Results for the sensitivity analyses are shown in ……</w:t>
+        <w:t xml:space="preserve">Changing the variance of each of the prior distributions affected the ability of EBASE to return the known parameters from the simulated time series.</w:t>
+      </w:r>
+      <w:r>
+        <w:t xml:space="preserve"> </w:t>
+      </w:r>
+      <w:hyperlink w:anchor="fig-apasumdat">
+        <w:r>
+          <w:rPr>
+            <w:rStyle w:val="Hyperlink"/>
+          </w:rPr>
+          <w:t xml:space="preserve">Figure 3</w:t>
+        </w:r>
+      </w:hyperlink>
+      <w:r>
+        <w:t xml:space="preserve"> </w:t>
+      </w:r>
+      <w:r>
+        <w:t xml:space="preserve">shows a summary of the comparisons of the simulated data with EBASE for each unique combination of prior distributions and two optimization periods of one and seven days. The results are compared using R-squared (</w:t>
+      </w:r>
+      <m:oMath>
+        <m:sSup>
+          <m:e>
+            <m:r>
+              <m:t>R</m:t>
+            </m:r>
+          </m:e>
+          <m:sup>
+            <m:r>
+              <m:t>2</m:t>
+            </m:r>
+          </m:sup>
+        </m:sSup>
+      </m:oMath>
+      <w:r>
+        <w:t xml:space="preserve">) values from the linear fit between the simulated data and results from EBASE. Darker colors represent lower</w:t>
+      </w:r>
+      <w:r>
+        <w:t xml:space="preserve"> </w:t>
+      </w:r>
+      <m:oMath>
+        <m:sSup>
+          <m:e>
+            <m:r>
+              <m:t>R</m:t>
+            </m:r>
+          </m:e>
+          <m:sup>
+            <m:r>
+              <m:t>2</m:t>
+            </m:r>
+          </m:sup>
+        </m:sSup>
+      </m:oMath>
+      <w:r>
+        <w:t xml:space="preserve"> </w:t>
+      </w:r>
+      <w:r>
+        <w:t xml:space="preserve">values and can be used to assess how changing the variance of the priors affects the ability of EBASE to estimate the true parameter.</w:t>
+      </w:r>
+    </w:p>
+    <w:p>
+      <w:pPr>
+        <w:pStyle w:val="BodyText"/>
+      </w:pPr>
+      <w:r>
+        <w:t xml:space="preserve">Several conclusions can be made from the results in</w:t>
+      </w:r>
+      <w:r>
+        <w:t xml:space="preserve"> </w:t>
+      </w:r>
+      <w:hyperlink w:anchor="fig-apasumdat">
+        <w:r>
+          <w:rPr>
+            <w:rStyle w:val="Hyperlink"/>
+          </w:rPr>
+          <w:t xml:space="preserve">Figure 3</w:t>
+        </w:r>
+      </w:hyperlink>
+      <w:r>
+        <w:t xml:space="preserve"> </w:t>
+      </w:r>
+      <w:r>
+        <w:t xml:space="preserve">based on the patterns of the</w:t>
+      </w:r>
+      <w:r>
+        <w:t xml:space="preserve"> </w:t>
+      </w:r>
+      <m:oMath>
+        <m:sSup>
+          <m:e>
+            <m:r>
+              <m:t>R</m:t>
+            </m:r>
+          </m:e>
+          <m:sup>
+            <m:r>
+              <m:t>2</m:t>
+            </m:r>
+          </m:sup>
+        </m:sSup>
+      </m:oMath>
+      <w:r>
+        <w:t xml:space="preserve"> </w:t>
+      </w:r>
+      <w:r>
+        <w:t xml:space="preserve">values. Overall, the model was able to estimate the</w:t>
+      </w:r>
+      <w:r>
+        <w:t xml:space="preserve"> </w:t>
+      </w:r>
+      <m:oMath>
+        <m:r>
+          <m:t>a</m:t>
+        </m:r>
+      </m:oMath>
+      <w:r>
+        <w:t xml:space="preserve"> </w:t>
+      </w:r>
+      <w:r>
+        <w:t xml:space="preserve">parameter with reasonable precision regardless of any of the prior distributions, whereas most of the variation was observed in the</w:t>
+      </w:r>
+      <w:r>
+        <w:t xml:space="preserve"> </w:t>
+      </w:r>
+      <m:oMath>
+        <m:r>
+          <m:t>r</m:t>
+        </m:r>
+      </m:oMath>
+      <w:r>
+        <w:t xml:space="preserve"> </w:t>
+      </w:r>
+      <w:r>
+        <w:t xml:space="preserve">and</w:t>
+      </w:r>
+      <w:r>
+        <w:t xml:space="preserve"> </w:t>
+      </w:r>
+      <m:oMath>
+        <m:r>
+          <m:t>b</m:t>
+        </m:r>
+      </m:oMath>
+      <w:r>
+        <w:t xml:space="preserve"> </w:t>
+      </w:r>
+      <w:r>
+        <w:t xml:space="preserve">parameters. Changing the variance of the</w:t>
+      </w:r>
+      <w:r>
+        <w:t xml:space="preserve"> </w:t>
+      </w:r>
+      <m:oMath>
+        <m:r>
+          <m:t>a</m:t>
+        </m:r>
+      </m:oMath>
+      <w:r>
+        <w:t xml:space="preserve"> </w:t>
+      </w:r>
+      <w:r>
+        <w:t xml:space="preserve">parameter had little effect on any of the comparisons. Smaller variance of the prior distribution for the</w:t>
+      </w:r>
+      <w:r>
+        <w:t xml:space="preserve"> </w:t>
+      </w:r>
+      <m:oMath>
+        <m:r>
+          <m:t>r</m:t>
+        </m:r>
+      </m:oMath>
+      <w:r>
+        <w:t xml:space="preserve"> </w:t>
+      </w:r>
+      <w:r>
+        <w:t xml:space="preserve">parameter generally contributed to lower</w:t>
+      </w:r>
+      <w:r>
+        <w:t xml:space="preserve"> </w:t>
+      </w:r>
+      <m:oMath>
+        <m:sSup>
+          <m:e>
+            <m:r>
+              <m:t>R</m:t>
+            </m:r>
+          </m:e>
+          <m:sup>
+            <m:r>
+              <m:t>2</m:t>
+            </m:r>
+          </m:sup>
+        </m:sSup>
+      </m:oMath>
+      <w:r>
+        <w:t xml:space="preserve"> </w:t>
+      </w:r>
+      <w:r>
+        <w:t xml:space="preserve">for all parameters, with the precision being worse for the 7-day optimization period (e.g., the</w:t>
+      </w:r>
+      <w:r>
+        <w:t xml:space="preserve"> </w:t>
+      </w:r>
+      <m:oMath>
+        <m:r>
+          <m:t>a</m:t>
+        </m:r>
+      </m:oMath>
+      <w:r>
+        <w:t xml:space="preserve"> </w:t>
+      </w:r>
+      <w:r>
+        <w:t xml:space="preserve">parameter). Larger variance of the prior distribution for the</w:t>
+      </w:r>
+      <w:r>
+        <w:t xml:space="preserve"> </w:t>
+      </w:r>
+      <m:oMath>
+        <m:r>
+          <m:t>b</m:t>
+        </m:r>
+      </m:oMath>
+      <w:r>
+        <w:t xml:space="preserve"> </w:t>
+      </w:r>
+      <w:r>
+        <w:t xml:space="preserve">parameter generally contributed to lower</w:t>
+      </w:r>
+      <w:r>
+        <w:t xml:space="preserve"> </w:t>
+      </w:r>
+      <m:oMath>
+        <m:sSup>
+          <m:e>
+            <m:r>
+              <m:t>R</m:t>
+            </m:r>
+          </m:e>
+          <m:sup>
+            <m:r>
+              <m:t>2</m:t>
+            </m:r>
+          </m:sup>
+        </m:sSup>
+      </m:oMath>
+      <w:r>
+        <w:t xml:space="preserve"> </w:t>
+      </w:r>
+      <w:r>
+        <w:t xml:space="preserve">only for the gas exchange estimate (D), although this effect was minimized with the 7-day optimization period. As such, the results suggest that the default prior distributions used in EBASE may be appropriate in some cases, but increasing the prior variance for</w:t>
+      </w:r>
+      <w:r>
+        <w:t xml:space="preserve"> </w:t>
+      </w:r>
+      <m:oMath>
+        <m:r>
+          <m:t>a</m:t>
+        </m:r>
+      </m:oMath>
+      <w:r>
+        <w:t xml:space="preserve"> </w:t>
+      </w:r>
+      <w:r>
+        <w:t xml:space="preserve">and</w:t>
+      </w:r>
+      <w:r>
+        <w:t xml:space="preserve"> </w:t>
+      </w:r>
+      <m:oMath>
+        <m:r>
+          <m:t>r</m:t>
+        </m:r>
+      </m:oMath>
+      <w:r>
+        <w:t xml:space="preserve"> </w:t>
+      </w:r>
+      <w:r>
+        <w:t xml:space="preserve">and decreasing the variance for</w:t>
+      </w:r>
+      <w:r>
+        <w:t xml:space="preserve"> </w:t>
+      </w:r>
+      <m:oMath>
+        <m:r>
+          <m:t>b</m:t>
+        </m:r>
+      </m:oMath>
+      <w:r>
+        <w:t xml:space="preserve"> </w:t>
+      </w:r>
+      <w:r>
+        <w:t xml:space="preserve">will likely produce more optimal solutions.</w:t>
       </w:r>
     </w:p>
     <w:bookmarkEnd w:id="40"/>
@@ -5334,7 +5773,7 @@
           <w:rPr>
             <w:rStyle w:val="Hyperlink"/>
           </w:rPr>
-          <w:t xml:space="preserve">Figure 3</w:t>
+          <w:t xml:space="preserve">Figure 5</w:t>
         </w:r>
       </w:hyperlink>
       <w:r>
@@ -5407,7 +5846,7 @@
       </w:r>
     </w:p>
     <w:bookmarkEnd w:id="46"/>
-    <w:bookmarkStart w:id="59" w:name="figures"/>
+    <w:bookmarkStart w:id="67" w:name="figures"/>
     <w:p>
       <w:pPr>
         <w:pStyle w:val="Heading2"/>
@@ -5679,11 +6118,8 @@
       </w:tr>
     </w:tbl>
     <w:p>
-      <w:pPr>
-        <w:pStyle w:val="BodyText"/>
-      </w:pPr>
-      <w:r>
-        <w:t xml:space="preserve"> </w:t>
+      <w:r>
+        <w:br w:type="page"/>
       </w:r>
     </w:p>
     <w:tbl>
@@ -5698,7 +6134,275 @@
       <w:tr>
         <w:tc>
           <w:tcPr/>
-          <w:bookmarkStart w:id="58" w:name="fig-apacmpfig"/>
+          <w:bookmarkStart w:id="58" w:name="fig-apasumdat"/>
+          <w:p>
+            <w:pPr>
+              <w:pStyle w:val="Figure"/>
+              <w:jc w:val="center"/>
+            </w:pPr>
+            <w:r>
+              <w:drawing>
+                <wp:inline>
+                  <wp:extent cx="5497394" cy="5497394"/>
+                  <wp:effectExtent b="0" l="0" r="0" t="0"/>
+                  <wp:docPr descr="" title="" id="56" name="Picture"/>
+                  <a:graphic>
+                    <a:graphicData uri="http://schemas.openxmlformats.org/drawingml/2006/picture">
+                      <pic:pic>
+                        <pic:nvPicPr>
+                          <pic:cNvPr descr="figs/apasumdat.png" id="57" name="Picture"/>
+                          <pic:cNvPicPr>
+                            <a:picLocks noChangeArrowheads="1" noChangeAspect="1"/>
+                          </pic:cNvPicPr>
+                        </pic:nvPicPr>
+                        <pic:blipFill>
+                          <a:blip r:embed="rId55"/>
+                          <a:stretch>
+                            <a:fillRect/>
+                          </a:stretch>
+                        </pic:blipFill>
+                        <pic:spPr bwMode="auto">
+                          <a:xfrm>
+                            <a:off x="0" y="0"/>
+                            <a:ext cx="5497394" cy="5497394"/>
+                          </a:xfrm>
+                          <a:prstGeom prst="rect">
+                            <a:avLst/>
+                          </a:prstGeom>
+                          <a:noFill/>
+                          <a:ln w="9525">
+                            <a:noFill/>
+                            <a:headEnd/>
+                            <a:tailEnd/>
+                          </a:ln>
+                        </pic:spPr>
+                      </pic:pic>
+                    </a:graphicData>
+                  </a:graphic>
+                </wp:inline>
+              </w:drawing>
+            </w:r>
+          </w:p>
+          <w:p>
+            <w:pPr>
+              <w:jc w:val="center"/>
+            </w:pPr>
+            <w:pPr>
+              <w:jc w:val="start"/>
+              <w:spacing w:before="200"/>
+              <w:pStyle w:val="ImageCaption"/>
+            </w:pPr>
+            <w:r>
+              <w:t xml:space="preserve">Figure 3: Comparison of EBASE results with known metabolic parameters from a simulated time series. Results are compared for unique combination of prior distributions, where the variances are evaluated from low (L), medium (M), to high (H) for a one-day and seven-day model optimization period. The metabolic results for dissolved oxygen (DO), production (P), respiration (R), gas exchange (D), and the</w:t>
+            </w:r>
+            <w:r>
+              <w:t xml:space="preserve"> </w:t>
+            </w:r>
+            <m:oMath>
+              <m:r>
+                <m:t>a</m:t>
+              </m:r>
+            </m:oMath>
+            <w:r>
+              <w:t xml:space="preserve"> </w:t>
+            </w:r>
+            <w:r>
+              <w:t xml:space="preserve">parameter are evaluated based on the</w:t>
+            </w:r>
+            <w:r>
+              <w:t xml:space="preserve"> </w:t>
+            </w:r>
+            <m:oMath>
+              <m:sSup>
+                <m:e>
+                  <m:r>
+                    <m:t>R</m:t>
+                  </m:r>
+                </m:e>
+                <m:sup>
+                  <m:r>
+                    <m:t>2</m:t>
+                  </m:r>
+                </m:sup>
+              </m:sSup>
+            </m:oMath>
+            <w:r>
+              <w:t xml:space="preserve"> </w:t>
+            </w:r>
+            <w:r>
+              <w:t xml:space="preserve">value of the linear fit between the EBASE results and simulated values. The</w:t>
+            </w:r>
+            <w:r>
+              <w:t xml:space="preserve"> </w:t>
+            </w:r>
+            <m:oMath>
+              <m:r>
+                <m:t>b</m:t>
+              </m:r>
+            </m:oMath>
+            <w:r>
+              <w:t xml:space="preserve"> </w:t>
+            </w:r>
+            <w:r>
+              <w:t xml:space="preserve">parameter is not evaluated because it is a fixed constant for the simulated data.</w:t>
+            </w:r>
+          </w:p>
+          <w:bookmarkEnd w:id="58"/>
+        </w:tc>
+      </w:tr>
+    </w:tbl>
+    <w:p>
+      <w:r>
+        <w:br w:type="page"/>
+      </w:r>
+    </w:p>
+    <w:tbl>
+      <w:tblPr>
+        <w:tblStyle w:val="Table"/>
+        <w:tblW w:type="pct" w:w="5000"/>
+        <w:tblLook w:firstRow="0" w:lastRow="0" w:firstColumn="0" w:lastColumn="0" w:noHBand="0" w:noVBand="0" w:val="0000"/>
+      </w:tblPr>
+      <w:tblGrid>
+        <w:gridCol w:w="7920"/>
+      </w:tblGrid>
+      <w:tr>
+        <w:tc>
+          <w:tcPr/>
+          <w:bookmarkStart w:id="62" w:name="fig-apasumdatmean"/>
+          <w:p>
+            <w:pPr>
+              <w:pStyle w:val="Figure"/>
+              <w:jc w:val="center"/>
+            </w:pPr>
+            <w:r>
+              <w:drawing>
+                <wp:inline>
+                  <wp:extent cx="5497394" cy="2748697"/>
+                  <wp:effectExtent b="0" l="0" r="0" t="0"/>
+                  <wp:docPr descr="" title="" id="60" name="Picture"/>
+                  <a:graphic>
+                    <a:graphicData uri="http://schemas.openxmlformats.org/drawingml/2006/picture">
+                      <pic:pic>
+                        <pic:nvPicPr>
+                          <pic:cNvPr descr="figs/apasumdatmean.png" id="61" name="Picture"/>
+                          <pic:cNvPicPr>
+                            <a:picLocks noChangeArrowheads="1" noChangeAspect="1"/>
+                          </pic:cNvPicPr>
+                        </pic:nvPicPr>
+                        <pic:blipFill>
+                          <a:blip r:embed="rId59"/>
+                          <a:stretch>
+                            <a:fillRect/>
+                          </a:stretch>
+                        </pic:blipFill>
+                        <pic:spPr bwMode="auto">
+                          <a:xfrm>
+                            <a:off x="0" y="0"/>
+                            <a:ext cx="5497394" cy="2748697"/>
+                          </a:xfrm>
+                          <a:prstGeom prst="rect">
+                            <a:avLst/>
+                          </a:prstGeom>
+                          <a:noFill/>
+                          <a:ln w="9525">
+                            <a:noFill/>
+                            <a:headEnd/>
+                            <a:tailEnd/>
+                          </a:ln>
+                        </pic:spPr>
+                      </pic:pic>
+                    </a:graphicData>
+                  </a:graphic>
+                </wp:inline>
+              </w:drawing>
+            </w:r>
+          </w:p>
+          <w:p>
+            <w:pPr>
+              <w:jc w:val="center"/>
+            </w:pPr>
+            <w:pPr>
+              <w:jc w:val="start"/>
+              <w:spacing w:before="200"/>
+              <w:pStyle w:val="ImageCaption"/>
+            </w:pPr>
+            <w:r>
+              <w:t xml:space="preserve">Figure 4: Comparison of EBASE results with known metabolic parameters from a simulated time series. Results are compared for unique combination of prior distributions, where the variances and means for the prior of the</w:t>
+            </w:r>
+            <w:r>
+              <w:t xml:space="preserve"> </w:t>
+            </w:r>
+            <m:oMath>
+              <m:r>
+                <m:t>b</m:t>
+              </m:r>
+            </m:oMath>
+            <w:r>
+              <w:t xml:space="preserve"> </w:t>
+            </w:r>
+            <w:r>
+              <w:t xml:space="preserve">parameter are evaluated from low (L), medium (M), to high (H) for a one-day and seven-day model optimization period. The metabolic results for dissolved oxygen (DO), production (P), respiration (R), gas exchange (D), and the</w:t>
+            </w:r>
+            <w:r>
+              <w:t xml:space="preserve"> </w:t>
+            </w:r>
+            <m:oMath>
+              <m:r>
+                <m:t>a</m:t>
+              </m:r>
+            </m:oMath>
+            <w:r>
+              <w:t xml:space="preserve"> </w:t>
+            </w:r>
+            <w:r>
+              <w:t xml:space="preserve">parameter are evaluated based on the</w:t>
+            </w:r>
+            <w:r>
+              <w:t xml:space="preserve"> </w:t>
+            </w:r>
+            <m:oMath>
+              <m:sSup>
+                <m:e>
+                  <m:r>
+                    <m:t>R</m:t>
+                  </m:r>
+                </m:e>
+                <m:sup>
+                  <m:r>
+                    <m:t>2</m:t>
+                  </m:r>
+                </m:sup>
+              </m:sSup>
+            </m:oMath>
+            <w:r>
+              <w:t xml:space="preserve"> </w:t>
+            </w:r>
+            <w:r>
+              <w:t xml:space="preserve">value of the linear fit between the EBASE results and simulated values.</w:t>
+            </w:r>
+          </w:p>
+          <w:bookmarkEnd w:id="62"/>
+        </w:tc>
+      </w:tr>
+    </w:tbl>
+    <w:p>
+      <w:r>
+        <w:br w:type="page"/>
+      </w:r>
+    </w:p>
+    <w:tbl>
+      <w:tblPr>
+        <w:tblStyle w:val="Table"/>
+        <w:tblW w:type="pct" w:w="5000"/>
+        <w:tblLook w:firstRow="0" w:lastRow="0" w:firstColumn="0" w:lastColumn="0" w:noHBand="0" w:noVBand="0" w:val="0000"/>
+      </w:tblPr>
+      <w:tblGrid>
+        <w:gridCol w:w="7920"/>
+      </w:tblGrid>
+      <w:tr>
+        <w:tc>
+          <w:tcPr/>
+          <w:bookmarkStart w:id="66" w:name="fig-apacmpfig"/>
           <w:p>
             <w:pPr>
               <w:pStyle w:val="Figure"/>
@@ -5709,18 +6413,18 @@
                 <wp:inline>
                   <wp:extent cx="5943600" cy="6686550"/>
                   <wp:effectExtent b="0" l="0" r="0" t="0"/>
-                  <wp:docPr descr="" title="" id="56" name="Picture"/>
+                  <wp:docPr descr="" title="" id="64" name="Picture"/>
                   <a:graphic>
                     <a:graphicData uri="http://schemas.openxmlformats.org/drawingml/2006/picture">
                       <pic:pic>
                         <pic:nvPicPr>
-                          <pic:cNvPr descr="figs/apacmpfig.png" id="57" name="Picture"/>
+                          <pic:cNvPr descr="figs/apacmpfig.png" id="65" name="Picture"/>
                           <pic:cNvPicPr>
                             <a:picLocks noChangeArrowheads="1" noChangeAspect="1"/>
                           </pic:cNvPicPr>
                         </pic:nvPicPr>
                         <pic:blipFill>
-                          <a:blip r:embed="rId55"/>
+                          <a:blip r:embed="rId63"/>
                           <a:stretch>
                             <a:fillRect/>
                           </a:stretch>
@@ -5757,7 +6461,7 @@
               <w:pStyle w:val="ImageCaption"/>
             </w:pPr>
             <w:r>
-              <w:t xml:space="preserve">Figure 3: Comparisons of daily metabolic estimates from the Odum, BASEmetab, and EBASE methods for one year of continuous monitoring data at Apalachicola Bay. Results for net ecosystem metabolism (NEM), gross production (P), respiration (R), and gas exchange (D) are compared using the (a) observed and (b) detided dissolved oxygen time series as input to each model. All values are volumetric as mmol O</w:t>
+              <w:t xml:space="preserve">Figure 5: Comparisons of daily metabolic estimates from the Odum, BASEmetab, and EBASE methods for one year of continuous monitoring data at Apalachicola Bay. Results for net ecosystem metabolism (NEM), gross production (P), respiration (R), and gas exchange (D) are compared using the (a) observed and (b) detided dissolved oxygen time series as input to each model. All values are volumetric as mmol O</w:t>
             </w:r>
             <m:oMath>
               <m:sSub>
@@ -5826,7 +6530,7 @@
               <w:t xml:space="preserve">and are grouped by the dry or wet season. Black lines show the 1:1 comparison, the blue line shows the linea regression fit, and the Pearson correlation values are shown in parentheses for each facet title.</w:t>
             </w:r>
           </w:p>
-          <w:bookmarkEnd w:id="58"/>
+          <w:bookmarkEnd w:id="66"/>
         </w:tc>
       </w:tr>
     </w:tbl>
@@ -5835,8 +6539,8 @@
         <w:br w:type="page"/>
       </w:r>
     </w:p>
-    <w:bookmarkEnd w:id="59"/>
-    <w:bookmarkStart w:id="60" w:name="tables"/>
+    <w:bookmarkEnd w:id="67"/>
+    <w:bookmarkStart w:id="68" w:name="tables"/>
     <w:p>
       <w:pPr>
         <w:pStyle w:val="Heading2"/>
@@ -5895,7 +6599,7 @@
         </w:rPr>
         <w:t xml:space="preserve">Table </w:t>
       </w:r>
-      <w:bookmarkStart w:id="ffd5f1ab-920f-4931-a882-6843faf06f09" w:name="apacmptab"/>
+      <w:bookmarkStart w:id="b5508773-4b0e-407c-b1a6-745410719227" w:name="apacmptab"/>
       <w:r xmlns:w="http://schemas.openxmlformats.org/wordprocessingml/2006/main" xmlns:wp="http://schemas.openxmlformats.org/drawingml/2006/wordprocessingDrawing" xmlns:r="http://schemas.openxmlformats.org/officeDocument/2006/relationships" xmlns:w14="http://schemas.microsoft.com/office/word/2010/wordml">
         <w:rPr>
           <w:rFonts/>
@@ -5917,7 +6621,7 @@
         </w:rPr>
         <w:fldChar w:fldCharType="end" w:dirty="true"/>
       </w:r>
-      <w:bookmarkEnd w:id="ffd5f1ab-920f-4931-a882-6843faf06f09"/>
+      <w:bookmarkEnd w:id="b5508773-4b0e-407c-b1a6-745410719227"/>
       <w:r>
         <w:rPr>
           <w:rFonts/>
@@ -6112,11 +6816,18 @@
               <w:spacing w:after="20" w:before="20" w:line="240"/>
               <w:ind w:firstLine="0" w:left="20" w:right="20"/>
             </w:pPr>
-            <m:oMath xmlns:m="http://schemas.openxmlformats.org/officeDocument/2006/math" xmlns:mml="http://www.w3.org/1998/Math/MathML">
-              <m:r>
-                <m:t>ρ</m:t>
-              </m:r>
-            </m:oMath>
+            <w:r xmlns:w="http://schemas.openxmlformats.org/wordprocessingml/2006/main" xmlns:wp="http://schemas.openxmlformats.org/drawingml/2006/wordprocessingDrawing" xmlns:r="http://schemas.openxmlformats.org/officeDocument/2006/relationships" xmlns:w14="http://schemas.microsoft.com/office/word/2010/wordml">
+              <w:rPr>
+                <w:rFonts w:ascii="Times New Roman" w:hAnsi="Times New Roman" w:eastAsia="Times New Roman" w:cs="Times New Roman"/>
+                <w:i w:val="false"/>
+                <w:b w:val="false"/>
+                <w:u w:val="none"/>
+                <w:sz w:val="24"/>
+                <w:szCs w:val="24"/>
+                <w:color w:val="000000"/>
+              </w:rPr>
+              <w:t xml:space="preserve">NA</w:t>
+            </w:r>
           </w:p>
         </w:tc>
         <w:tc>
@@ -6237,11 +6948,18 @@
               <w:spacing w:after="20" w:before="20" w:line="240"/>
               <w:ind w:firstLine="0" w:left="20" w:right="20"/>
             </w:pPr>
-            <m:oMath xmlns:m="http://schemas.openxmlformats.org/officeDocument/2006/math" xmlns:mml="http://www.w3.org/1998/Math/MathML">
-              <m:r>
-                <m:t>σ</m:t>
-              </m:r>
-            </m:oMath>
+            <w:r xmlns:w="http://schemas.openxmlformats.org/wordprocessingml/2006/main" xmlns:wp="http://schemas.openxmlformats.org/drawingml/2006/wordprocessingDrawing" xmlns:r="http://schemas.openxmlformats.org/officeDocument/2006/relationships" xmlns:w14="http://schemas.microsoft.com/office/word/2010/wordml">
+              <w:rPr>
+                <w:rFonts w:ascii="Times New Roman" w:hAnsi="Times New Roman" w:eastAsia="Times New Roman" w:cs="Times New Roman"/>
+                <w:i w:val="false"/>
+                <w:b w:val="false"/>
+                <w:u w:val="none"/>
+                <w:sz w:val="24"/>
+                <w:szCs w:val="24"/>
+                <w:color w:val="000000"/>
+              </w:rPr>
+              <w:t xml:space="preserve">NA</w:t>
+            </w:r>
           </w:p>
         </w:tc>
       </w:tr>
@@ -11949,8 +12667,8 @@
         </w:tc>
       </w:tr>
     </w:tbl>
-    <w:bookmarkEnd w:id="60"/>
-    <w:bookmarkStart w:id="87" w:name="references"/>
+    <w:bookmarkEnd w:id="68"/>
+    <w:bookmarkStart w:id="95" w:name="references"/>
     <w:p>
       <w:pPr>
         <w:pStyle w:val="Heading2"/>
@@ -11959,8 +12677,8 @@
         <w:t xml:space="preserve">References</w:t>
       </w:r>
     </w:p>
-    <w:bookmarkStart w:id="86" w:name="refs"/>
-    <w:bookmarkStart w:id="61" w:name="ref-Arriola22"/>
+    <w:bookmarkStart w:id="94" w:name="refs"/>
+    <w:bookmarkStart w:id="69" w:name="ref-Arriola22"/>
     <w:p>
       <w:pPr>
         <w:pStyle w:val="Bibliography"/>
@@ -11978,8 +12696,8 @@
         <w:t xml:space="preserve">orward model of estuary dissolved oxygen time series,.</w:t>
       </w:r>
     </w:p>
-    <w:bookmarkEnd w:id="61"/>
-    <w:bookmarkStart w:id="62" w:name="ref-Beck21"/>
+    <w:bookmarkEnd w:id="69"/>
+    <w:bookmarkStart w:id="70" w:name="ref-Beck21"/>
     <w:p>
       <w:pPr>
         <w:pStyle w:val="Bibliography"/>
@@ -11988,8 +12706,8 @@
         <w:t xml:space="preserve">Beck, M. W. 2021. WtRegDO: Implement weighted regression on dissolved oxygen time series,.</w:t>
       </w:r>
     </w:p>
-    <w:bookmarkEnd w:id="62"/>
-    <w:bookmarkStart w:id="64" w:name="ref-Beck15"/>
+    <w:bookmarkEnd w:id="70"/>
+    <w:bookmarkStart w:id="72" w:name="ref-Beck15"/>
     <w:p>
       <w:pPr>
         <w:pStyle w:val="Bibliography"/>
@@ -12010,7 +12728,7 @@
       <w:r>
         <w:t xml:space="preserve">: 731–745. doi:</w:t>
       </w:r>
-      <w:hyperlink r:id="rId63">
+      <w:hyperlink r:id="rId71">
         <w:r>
           <w:rPr>
             <w:rStyle w:val="Hyperlink"/>
@@ -12019,8 +12737,8 @@
         </w:r>
       </w:hyperlink>
     </w:p>
-    <w:bookmarkEnd w:id="64"/>
-    <w:bookmarkStart w:id="65" w:name="ref-Beck22"/>
+    <w:bookmarkEnd w:id="72"/>
+    <w:bookmarkStart w:id="73" w:name="ref-Beck22"/>
     <w:p>
       <w:pPr>
         <w:pStyle w:val="Bibliography"/>
@@ -12038,8 +12756,8 @@
         <w:t xml:space="preserve">,.</w:t>
       </w:r>
     </w:p>
-    <w:bookmarkEnd w:id="65"/>
-    <w:bookmarkStart w:id="67" w:name="ref-Garcia92"/>
+    <w:bookmarkEnd w:id="73"/>
+    <w:bookmarkStart w:id="75" w:name="ref-Garcia92"/>
     <w:p>
       <w:pPr>
         <w:pStyle w:val="Bibliography"/>
@@ -12060,7 +12778,7 @@
       <w:r>
         <w:t xml:space="preserve">: 1307–1312. doi:</w:t>
       </w:r>
-      <w:hyperlink r:id="rId66">
+      <w:hyperlink r:id="rId74">
         <w:r>
           <w:rPr>
             <w:rStyle w:val="Hyperlink"/>
@@ -12069,8 +12787,8 @@
         </w:r>
       </w:hyperlink>
     </w:p>
-    <w:bookmarkEnd w:id="67"/>
-    <w:bookmarkStart w:id="69" w:name="ref-Grace15"/>
+    <w:bookmarkEnd w:id="75"/>
+    <w:bookmarkStart w:id="77" w:name="ref-Grace15"/>
     <w:p>
       <w:pPr>
         <w:pStyle w:val="Bibliography"/>
@@ -12124,7 +12842,7 @@
       <w:r>
         <w:t xml:space="preserve">: 103–114. doi:</w:t>
       </w:r>
-      <w:hyperlink r:id="rId68">
+      <w:hyperlink r:id="rId76">
         <w:r>
           <w:rPr>
             <w:rStyle w:val="Hyperlink"/>
@@ -12133,8 +12851,8 @@
         </w:r>
       </w:hyperlink>
     </w:p>
-    <w:bookmarkEnd w:id="69"/>
-    <w:bookmarkStart w:id="71" w:name="ref-Ho16"/>
+    <w:bookmarkEnd w:id="77"/>
+    <w:bookmarkStart w:id="79" w:name="ref-Ho16"/>
     <w:p>
       <w:pPr>
         <w:pStyle w:val="Bibliography"/>
@@ -12155,7 +12873,7 @@
       <w:r>
         <w:t xml:space="preserve">: 3813–3821. doi:</w:t>
       </w:r>
-      <w:hyperlink r:id="rId70">
+      <w:hyperlink r:id="rId78">
         <w:r>
           <w:rPr>
             <w:rStyle w:val="Hyperlink"/>
@@ -12164,8 +12882,8 @@
         </w:r>
       </w:hyperlink>
     </w:p>
-    <w:bookmarkEnd w:id="71"/>
-    <w:bookmarkStart w:id="73" w:name="ref-Holtgrieve10"/>
+    <w:bookmarkEnd w:id="79"/>
+    <w:bookmarkStart w:id="81" w:name="ref-Holtgrieve10"/>
     <w:p>
       <w:pPr>
         <w:pStyle w:val="Bibliography"/>
@@ -12195,7 +12913,7 @@
       <w:r>
         <w:t xml:space="preserve">: 1047–1063. doi:</w:t>
       </w:r>
-      <w:hyperlink r:id="rId72">
+      <w:hyperlink r:id="rId80">
         <w:r>
           <w:rPr>
             <w:rStyle w:val="Hyperlink"/>
@@ -12204,8 +12922,8 @@
         </w:r>
       </w:hyperlink>
     </w:p>
-    <w:bookmarkEnd w:id="73"/>
-    <w:bookmarkStart w:id="75" w:name="ref-Millero81"/>
+    <w:bookmarkEnd w:id="81"/>
+    <w:bookmarkStart w:id="83" w:name="ref-Millero81"/>
     <w:p>
       <w:pPr>
         <w:pStyle w:val="Bibliography"/>
@@ -12226,7 +12944,7 @@
       <w:r>
         <w:t xml:space="preserve">: 625–629. doi:</w:t>
       </w:r>
-      <w:hyperlink r:id="rId74">
+      <w:hyperlink r:id="rId82">
         <w:r>
           <w:rPr>
             <w:rStyle w:val="Hyperlink"/>
@@ -12235,8 +12953,8 @@
         </w:r>
       </w:hyperlink>
     </w:p>
-    <w:bookmarkEnd w:id="75"/>
-    <w:bookmarkStart w:id="77" w:name="ref-Murrell18"/>
+    <w:bookmarkEnd w:id="83"/>
+    <w:bookmarkStart w:id="85" w:name="ref-Murrell18"/>
     <w:p>
       <w:pPr>
         <w:pStyle w:val="Bibliography"/>
@@ -12257,7 +12975,7 @@
       <w:r>
         <w:t xml:space="preserve">: 690–707. doi:</w:t>
       </w:r>
-      <w:hyperlink r:id="rId76">
+      <w:hyperlink r:id="rId84">
         <w:r>
           <w:rPr>
             <w:rStyle w:val="Hyperlink"/>
@@ -12266,8 +12984,8 @@
         </w:r>
       </w:hyperlink>
     </w:p>
-    <w:bookmarkEnd w:id="77"/>
-    <w:bookmarkStart w:id="78" w:name="ref-Odum56"/>
+    <w:bookmarkEnd w:id="85"/>
+    <w:bookmarkStart w:id="86" w:name="ref-Odum56"/>
     <w:p>
       <w:pPr>
         <w:pStyle w:val="Bibliography"/>
@@ -12289,8 +13007,8 @@
         <w:t xml:space="preserve">: 102–117.</w:t>
       </w:r>
     </w:p>
-    <w:bookmarkEnd w:id="78"/>
-    <w:bookmarkStart w:id="79" w:name="ref-Plummer03"/>
+    <w:bookmarkEnd w:id="86"/>
+    <w:bookmarkStart w:id="87" w:name="ref-Plummer03"/>
     <w:p>
       <w:pPr>
         <w:pStyle w:val="Bibliography"/>
@@ -12330,8 +13048,8 @@
         <w:t xml:space="preserve">. Vienna, Austria. 1–10.</w:t>
       </w:r>
     </w:p>
-    <w:bookmarkEnd w:id="79"/>
-    <w:bookmarkStart w:id="81" w:name="ref-RCT22"/>
+    <w:bookmarkEnd w:id="87"/>
+    <w:bookmarkStart w:id="89" w:name="ref-RCT22"/>
     <w:p>
       <w:pPr>
         <w:pStyle w:val="Bibliography"/>
@@ -12342,7 +13060,7 @@
       <w:r>
         <w:t xml:space="preserve"> </w:t>
       </w:r>
-      <w:hyperlink r:id="rId80">
+      <w:hyperlink r:id="rId88">
         <w:r>
           <w:rPr>
             <w:rStyle w:val="Hyperlink"/>
@@ -12354,8 +13072,8 @@
         <w:t xml:space="preserve">, R Foundation for Statistical Computing.</w:t>
       </w:r>
     </w:p>
-    <w:bookmarkEnd w:id="81"/>
-    <w:bookmarkStart w:id="83" w:name="ref-Thebault08"/>
+    <w:bookmarkEnd w:id="89"/>
+    <w:bookmarkStart w:id="91" w:name="ref-Thebault08"/>
     <w:p>
       <w:pPr>
         <w:pStyle w:val="Bibliography"/>
@@ -12403,7 +13121,7 @@
       <w:r>
         <w:t xml:space="preserve">: 841–851. doi:</w:t>
       </w:r>
-      <w:hyperlink r:id="rId82">
+      <w:hyperlink r:id="rId90">
         <w:r>
           <w:rPr>
             <w:rStyle w:val="Hyperlink"/>
@@ -12412,8 +13130,8 @@
         </w:r>
       </w:hyperlink>
     </w:p>
-    <w:bookmarkEnd w:id="83"/>
-    <w:bookmarkStart w:id="85" w:name="ref-Wanninkhof14"/>
+    <w:bookmarkEnd w:id="91"/>
+    <w:bookmarkStart w:id="93" w:name="ref-Wanninkhof14"/>
     <w:p>
       <w:pPr>
         <w:pStyle w:val="Bibliography"/>
@@ -12434,7 +13152,7 @@
       <w:r>
         <w:t xml:space="preserve">: 351–362. doi:</w:t>
       </w:r>
-      <w:hyperlink r:id="rId84">
+      <w:hyperlink r:id="rId92">
         <w:r>
           <w:rPr>
             <w:rStyle w:val="Hyperlink"/>
@@ -12443,9 +13161,9 @@
         </w:r>
       </w:hyperlink>
     </w:p>
-    <w:bookmarkEnd w:id="85"/>
-    <w:bookmarkEnd w:id="86"/>
-    <w:bookmarkEnd w:id="87"/>
+    <w:bookmarkEnd w:id="93"/>
+    <w:bookmarkEnd w:id="94"/>
+    <w:bookmarkEnd w:id="95"/>
     <w:sectPr>
       <w:footerReference r:id="rId9" w:type="default"/>
       <w:pgSz w:h="15840" w:w="12240"/>

</xml_diff>

<commit_message>
removed text and figures for apasumdatmean eval
</commit_message>
<xml_diff>
--- a/manu-draft.docx
+++ b/manu-draft.docx
@@ -5050,7 +5050,34 @@
         <w:t xml:space="preserve"> </w:t>
       </w:r>
       <w:r>
-        <w:t xml:space="preserve">= 27 different combinations of prior distributions that were used with the simulated time series in EBASE. Because initial assessments indicated that all parameter estimates were especially sensitive to changes in the prior distribution for the</w:t>
+        <w:t xml:space="preserve">= 27 different combinations of prior distributions that were used with the simulated time series in EBASE.</w:t>
+      </w:r>
+    </w:p>
+    <w:p>
+      <w:pPr>
+        <w:pStyle w:val="BodyText"/>
+      </w:pPr>
+      <w:r>
+        <w:t xml:space="preserve">The optimization period used for a time series determines how much data are used to estimate the three EBASE parameters (</w:t>
+      </w:r>
+      <m:oMath>
+        <m:r>
+          <m:t>a</m:t>
+        </m:r>
+      </m:oMath>
+      <w:r>
+        <w:t xml:space="preserve">,</w:t>
+      </w:r>
+      <w:r>
+        <w:t xml:space="preserve"> </w:t>
+      </w:r>
+      <m:oMath>
+        <m:r>
+          <m:t>r</m:t>
+        </m:r>
+      </m:oMath>
+      <w:r>
+        <w:t xml:space="preserve">, and</w:t>
       </w:r>
       <w:r>
         <w:t xml:space="preserve"> </w:t>
@@ -5061,10 +5088,21 @@
         </m:r>
       </m:oMath>
       <w:r>
-        <w:t xml:space="preserve"> </w:t>
-      </w:r>
-      <w:r>
-        <w:t xml:space="preserve">parameter, a second sensitivity analysis evaluated additional changes in both the mean and standard deviation of the prior. The mean of the</w:t>
+        <w:t xml:space="preserve">). Unlike BASEmetab, the EBASE software allows flexibility in the period of time used for optimization, with a minimum period of time being one day and a maximum period of being the length of the time series. For a chosen optimization period, a single estimate for</w:t>
+      </w:r>
+      <w:r>
+        <w:t xml:space="preserve"> </w:t>
+      </w:r>
+      <m:oMath>
+        <m:r>
+          <m:t>r</m:t>
+        </m:r>
+      </m:oMath>
+      <w:r>
+        <w:t xml:space="preserve"> </w:t>
+      </w:r>
+      <w:r>
+        <w:t xml:space="preserve">and</w:t>
       </w:r>
       <w:r>
         <w:t xml:space="preserve"> </w:t>
@@ -5078,49 +5116,24 @@
         <w:t xml:space="preserve"> </w:t>
       </w:r>
       <w:r>
-        <w:t xml:space="preserve">prior was varied as 50%, 100%, and 200% (the upper limit used in the software) of the default and the standard deviation was varied as before. This resulted in 3</w:t>
-      </w:r>
-      <m:oMath>
-        <m:sSup>
-          <m:e>
-            <m:r>
-              <m:t>​</m:t>
-            </m:r>
-          </m:e>
-          <m:sup>
-            <m:r>
-              <m:t>2</m:t>
-            </m:r>
-          </m:sup>
-        </m:sSup>
-      </m:oMath>
-      <w:r>
-        <w:t xml:space="preserve"> </w:t>
-      </w:r>
-      <w:r>
-        <w:t xml:space="preserve">= 9 unique combinations of means and standard deviations for the</w:t>
+        <w:t xml:space="preserve">is returned by the model, whereas</w:t>
       </w:r>
       <w:r>
         <w:t xml:space="preserve"> </w:t>
       </w:r>
       <m:oMath>
         <m:r>
-          <m:t>b</m:t>
+          <m:t>n</m:t>
         </m:r>
       </m:oMath>
       <w:r>
         <w:t xml:space="preserve"> </w:t>
       </w:r>
       <w:r>
-        <w:t xml:space="preserve">prior that were evaluated.</w:t>
-      </w:r>
-    </w:p>
-    <w:p>
-      <w:pPr>
-        <w:pStyle w:val="BodyText"/>
-      </w:pPr>
-      <w:r>
-        <w:t xml:space="preserve">The optimization period used for a time series determines how much data are used to estimate the three EBASE parameters (</w:t>
+        <w:t xml:space="preserve">number of observations equal to the number of time steps in each optimization period are returned for the</w:t>
+      </w:r>
+      <w:r>
+        <w:t xml:space="preserve"> </w:t>
       </w:r>
       <m:oMath>
         <m:r>
@@ -5128,99 +5141,10 @@
         </m:r>
       </m:oMath>
       <w:r>
-        <w:t xml:space="preserve">,</w:t>
-      </w:r>
-      <w:r>
-        <w:t xml:space="preserve"> </w:t>
-      </w:r>
-      <m:oMath>
-        <m:r>
-          <m:t>r</m:t>
-        </m:r>
-      </m:oMath>
-      <w:r>
-        <w:t xml:space="preserve">, and</w:t>
-      </w:r>
-      <w:r>
-        <w:t xml:space="preserve"> </w:t>
-      </w:r>
-      <m:oMath>
-        <m:r>
-          <m:t>b</m:t>
-        </m:r>
-      </m:oMath>
-      <w:r>
-        <w:t xml:space="preserve">). Unlike BASEmetab, the EBASE software allows flexibility in the period of time used for optimization, with a minimum period of time being one day and a maximum period of being the length of the time series. For a chosen optimization period, a single estimate for</w:t>
-      </w:r>
-      <w:r>
-        <w:t xml:space="preserve"> </w:t>
-      </w:r>
-      <m:oMath>
-        <m:r>
-          <m:t>r</m:t>
-        </m:r>
-      </m:oMath>
-      <w:r>
-        <w:t xml:space="preserve"> </w:t>
-      </w:r>
-      <w:r>
-        <w:t xml:space="preserve">and</w:t>
-      </w:r>
-      <w:r>
-        <w:t xml:space="preserve"> </w:t>
-      </w:r>
-      <m:oMath>
-        <m:r>
-          <m:t>b</m:t>
-        </m:r>
-      </m:oMath>
-      <w:r>
-        <w:t xml:space="preserve"> </w:t>
-      </w:r>
-      <w:r>
-        <w:t xml:space="preserve">is returned by the model, whereas</w:t>
-      </w:r>
-      <w:r>
-        <w:t xml:space="preserve"> </w:t>
-      </w:r>
-      <m:oMath>
-        <m:r>
-          <m:t>n</m:t>
-        </m:r>
-      </m:oMath>
-      <w:r>
-        <w:t xml:space="preserve"> </w:t>
-      </w:r>
-      <w:r>
-        <w:t xml:space="preserve">number of observations equal to the number of time steps in each optimization period are returned for the</w:t>
-      </w:r>
-      <w:r>
-        <w:t xml:space="preserve"> </w:t>
-      </w:r>
-      <m:oMath>
-        <m:r>
-          <m:t>a</m:t>
-        </m:r>
-      </m:oMath>
-      <w:r>
-        <w:t xml:space="preserve"> </w:t>
-      </w:r>
-      <w:r>
-        <w:t xml:space="preserve">parameter (e.g., 96 values for a 24 hour time period if the sampling interval is 15 minutes). Short periods of observation may return unstable parameter estimates if forcing factors (e.g., wind, temperature) that affect estuarine biogeochemical rates occur at time scales longer the chosen period of optimization for EBASE. As such, potentially longer optimization periods may return more stable and robust estimates given that more data are used for parameter estimation. An optimization period of one day was compared to results using an optimization period of seven days for the simulated one-year time series. Each optimization period was evaluated for every unique combination of prior distributions, totaling 54 (27 times the two optimization periods) unique analyses for the assessment of changing standard deviations of all parameters and 18 (9 times the two optimization periods) unique analyses for the assessment of changing the mean and standard deviation of only the</w:t>
-      </w:r>
-      <w:r>
-        <w:t xml:space="preserve"> </w:t>
-      </w:r>
-      <m:oMath>
-        <m:r>
-          <m:t>b</m:t>
-        </m:r>
-      </m:oMath>
-      <w:r>
-        <w:t xml:space="preserve"> </w:t>
-      </w:r>
-      <w:r>
-        <w:t xml:space="preserve">parameter.</w:t>
+        <w:t xml:space="preserve"> </w:t>
+      </w:r>
+      <w:r>
+        <w:t xml:space="preserve">parameter (e.g., 96 values for a 24 hour time period if the sampling interval is 15 minutes). Short periods of observation may return unstable parameter estimates if forcing factors (e.g., wind, temperature) that affect estuarine biogeochemical rates occur at time scales longer the chosen period of optimization for EBASE. As such, potentially longer optimization periods may return more stable and robust estimates given that more data are used for parameter estimation. An optimization period of one day was compared to results using an optimization period of seven days for the simulated one-year time series. Each optimization period was evaluated for every unique combination of prior distributions, totaling 54 (27 times the two optimization periods) unique analyses for the assessment of changing standard deviations of all parameters.</w:t>
       </w:r>
     </w:p>
     <w:p>
@@ -5773,7 +5697,7 @@
           <w:rPr>
             <w:rStyle w:val="Hyperlink"/>
           </w:rPr>
-          <w:t xml:space="preserve">Figure 5</w:t>
+          <w:t xml:space="preserve">Figure 4</w:t>
         </w:r>
       </w:hyperlink>
       <w:r>
@@ -5846,7 +5770,7 @@
       </w:r>
     </w:p>
     <w:bookmarkEnd w:id="46"/>
-    <w:bookmarkStart w:id="67" w:name="figures"/>
+    <w:bookmarkStart w:id="63" w:name="figures"/>
     <w:p>
       <w:pPr>
         <w:pStyle w:val="Heading2"/>
@@ -6268,141 +6192,7 @@
       <w:tr>
         <w:tc>
           <w:tcPr/>
-          <w:bookmarkStart w:id="62" w:name="fig-apasumdatmean"/>
-          <w:p>
-            <w:pPr>
-              <w:pStyle w:val="Figure"/>
-              <w:jc w:val="center"/>
-            </w:pPr>
-            <w:r>
-              <w:drawing>
-                <wp:inline>
-                  <wp:extent cx="5497394" cy="2748697"/>
-                  <wp:effectExtent b="0" l="0" r="0" t="0"/>
-                  <wp:docPr descr="" title="" id="60" name="Picture"/>
-                  <a:graphic>
-                    <a:graphicData uri="http://schemas.openxmlformats.org/drawingml/2006/picture">
-                      <pic:pic>
-                        <pic:nvPicPr>
-                          <pic:cNvPr descr="figs/apasumdatmean.png" id="61" name="Picture"/>
-                          <pic:cNvPicPr>
-                            <a:picLocks noChangeArrowheads="1" noChangeAspect="1"/>
-                          </pic:cNvPicPr>
-                        </pic:nvPicPr>
-                        <pic:blipFill>
-                          <a:blip r:embed="rId59"/>
-                          <a:stretch>
-                            <a:fillRect/>
-                          </a:stretch>
-                        </pic:blipFill>
-                        <pic:spPr bwMode="auto">
-                          <a:xfrm>
-                            <a:off x="0" y="0"/>
-                            <a:ext cx="5497394" cy="2748697"/>
-                          </a:xfrm>
-                          <a:prstGeom prst="rect">
-                            <a:avLst/>
-                          </a:prstGeom>
-                          <a:noFill/>
-                          <a:ln w="9525">
-                            <a:noFill/>
-                            <a:headEnd/>
-                            <a:tailEnd/>
-                          </a:ln>
-                        </pic:spPr>
-                      </pic:pic>
-                    </a:graphicData>
-                  </a:graphic>
-                </wp:inline>
-              </w:drawing>
-            </w:r>
-          </w:p>
-          <w:p>
-            <w:pPr>
-              <w:jc w:val="center"/>
-            </w:pPr>
-            <w:pPr>
-              <w:jc w:val="start"/>
-              <w:spacing w:before="200"/>
-              <w:pStyle w:val="ImageCaption"/>
-            </w:pPr>
-            <w:r>
-              <w:t xml:space="preserve">Figure 4: Comparison of EBASE results with known metabolic parameters from a simulated time series. Results are compared for unique combination of prior distributions, where the variances and means for the prior of the</w:t>
-            </w:r>
-            <w:r>
-              <w:t xml:space="preserve"> </w:t>
-            </w:r>
-            <m:oMath>
-              <m:r>
-                <m:t>b</m:t>
-              </m:r>
-            </m:oMath>
-            <w:r>
-              <w:t xml:space="preserve"> </w:t>
-            </w:r>
-            <w:r>
-              <w:t xml:space="preserve">parameter are evaluated from low (L), medium (M), to high (H) for a one-day and seven-day model optimization period. The metabolic results for dissolved oxygen (DO), production (P), respiration (R), gas exchange (D), and the</w:t>
-            </w:r>
-            <w:r>
-              <w:t xml:space="preserve"> </w:t>
-            </w:r>
-            <m:oMath>
-              <m:r>
-                <m:t>a</m:t>
-              </m:r>
-            </m:oMath>
-            <w:r>
-              <w:t xml:space="preserve"> </w:t>
-            </w:r>
-            <w:r>
-              <w:t xml:space="preserve">parameter are evaluated based on the</w:t>
-            </w:r>
-            <w:r>
-              <w:t xml:space="preserve"> </w:t>
-            </w:r>
-            <m:oMath>
-              <m:sSup>
-                <m:e>
-                  <m:r>
-                    <m:t>R</m:t>
-                  </m:r>
-                </m:e>
-                <m:sup>
-                  <m:r>
-                    <m:t>2</m:t>
-                  </m:r>
-                </m:sup>
-              </m:sSup>
-            </m:oMath>
-            <w:r>
-              <w:t xml:space="preserve"> </w:t>
-            </w:r>
-            <w:r>
-              <w:t xml:space="preserve">value of the linear fit between the EBASE results and simulated values.</w:t>
-            </w:r>
-          </w:p>
-          <w:bookmarkEnd w:id="62"/>
-        </w:tc>
-      </w:tr>
-    </w:tbl>
-    <w:p>
-      <w:r>
-        <w:br w:type="page"/>
-      </w:r>
-    </w:p>
-    <w:tbl>
-      <w:tblPr>
-        <w:tblStyle w:val="Table"/>
-        <w:tblW w:type="pct" w:w="5000"/>
-        <w:tblLook w:firstRow="0" w:lastRow="0" w:firstColumn="0" w:lastColumn="0" w:noHBand="0" w:noVBand="0" w:val="0000"/>
-      </w:tblPr>
-      <w:tblGrid>
-        <w:gridCol w:w="7920"/>
-      </w:tblGrid>
-      <w:tr>
-        <w:tc>
-          <w:tcPr/>
-          <w:bookmarkStart w:id="66" w:name="fig-apacmpfig"/>
+          <w:bookmarkStart w:id="62" w:name="fig-apacmpfig"/>
           <w:p>
             <w:pPr>
               <w:pStyle w:val="Figure"/>
@@ -6413,18 +6203,18 @@
                 <wp:inline>
                   <wp:extent cx="5943600" cy="6686550"/>
                   <wp:effectExtent b="0" l="0" r="0" t="0"/>
-                  <wp:docPr descr="" title="" id="64" name="Picture"/>
+                  <wp:docPr descr="" title="" id="60" name="Picture"/>
                   <a:graphic>
                     <a:graphicData uri="http://schemas.openxmlformats.org/drawingml/2006/picture">
                       <pic:pic>
                         <pic:nvPicPr>
-                          <pic:cNvPr descr="figs/apacmpfig.png" id="65" name="Picture"/>
+                          <pic:cNvPr descr="figs/apacmpfig.png" id="61" name="Picture"/>
                           <pic:cNvPicPr>
                             <a:picLocks noChangeArrowheads="1" noChangeAspect="1"/>
                           </pic:cNvPicPr>
                         </pic:nvPicPr>
                         <pic:blipFill>
-                          <a:blip r:embed="rId63"/>
+                          <a:blip r:embed="rId59"/>
                           <a:stretch>
                             <a:fillRect/>
                           </a:stretch>
@@ -6461,7 +6251,7 @@
               <w:pStyle w:val="ImageCaption"/>
             </w:pPr>
             <w:r>
-              <w:t xml:space="preserve">Figure 5: Comparisons of daily metabolic estimates from the Odum, BASEmetab, and EBASE methods for one year of continuous monitoring data at Apalachicola Bay. Results for net ecosystem metabolism (NEM), gross production (P), respiration (R), and gas exchange (D) are compared using the (a) observed and (b) detided dissolved oxygen time series as input to each model. All values are volumetric as mmol O</w:t>
+              <w:t xml:space="preserve">Figure 4: Comparisons of daily metabolic estimates from the Odum, BASEmetab, and EBASE methods for one year of continuous monitoring data at Apalachicola Bay. Results for net ecosystem metabolism (NEM), gross production (P), respiration (R), and gas exchange (D) are compared using the (a) observed and (b) detided dissolved oxygen time series as input to each model. All values are volumetric as mmol O</w:t>
             </w:r>
             <m:oMath>
               <m:sSub>
@@ -6530,7 +6320,7 @@
               <w:t xml:space="preserve">and are grouped by the dry or wet season. Black lines show the 1:1 comparison, the blue line shows the linea regression fit, and the Pearson correlation values are shown in parentheses for each facet title.</w:t>
             </w:r>
           </w:p>
-          <w:bookmarkEnd w:id="66"/>
+          <w:bookmarkEnd w:id="62"/>
         </w:tc>
       </w:tr>
     </w:tbl>
@@ -6539,8 +6329,8 @@
         <w:br w:type="page"/>
       </w:r>
     </w:p>
-    <w:bookmarkEnd w:id="67"/>
-    <w:bookmarkStart w:id="68" w:name="tables"/>
+    <w:bookmarkEnd w:id="63"/>
+    <w:bookmarkStart w:id="64" w:name="tables"/>
     <w:p>
       <w:pPr>
         <w:pStyle w:val="Heading2"/>
@@ -6599,7 +6389,7 @@
         </w:rPr>
         <w:t xml:space="preserve">Table </w:t>
       </w:r>
-      <w:bookmarkStart w:id="b5508773-4b0e-407c-b1a6-745410719227" w:name="apacmptab"/>
+      <w:bookmarkStart w:id="d0334b1f-4dfe-4d55-8354-849afc0b0e74" w:name="apacmptab"/>
       <w:r xmlns:w="http://schemas.openxmlformats.org/wordprocessingml/2006/main" xmlns:wp="http://schemas.openxmlformats.org/drawingml/2006/wordprocessingDrawing" xmlns:r="http://schemas.openxmlformats.org/officeDocument/2006/relationships" xmlns:w14="http://schemas.microsoft.com/office/word/2010/wordml">
         <w:rPr>
           <w:rFonts/>
@@ -6621,7 +6411,7 @@
         </w:rPr>
         <w:fldChar w:fldCharType="end" w:dirty="true"/>
       </w:r>
-      <w:bookmarkEnd w:id="b5508773-4b0e-407c-b1a6-745410719227"/>
+      <w:bookmarkEnd w:id="d0334b1f-4dfe-4d55-8354-849afc0b0e74"/>
       <w:r>
         <w:rPr>
           <w:rFonts/>
@@ -12667,8 +12457,8 @@
         </w:tc>
       </w:tr>
     </w:tbl>
-    <w:bookmarkEnd w:id="68"/>
-    <w:bookmarkStart w:id="95" w:name="references"/>
+    <w:bookmarkEnd w:id="64"/>
+    <w:bookmarkStart w:id="91" w:name="references"/>
     <w:p>
       <w:pPr>
         <w:pStyle w:val="Heading2"/>
@@ -12677,8 +12467,8 @@
         <w:t xml:space="preserve">References</w:t>
       </w:r>
     </w:p>
-    <w:bookmarkStart w:id="94" w:name="refs"/>
-    <w:bookmarkStart w:id="69" w:name="ref-Arriola22"/>
+    <w:bookmarkStart w:id="90" w:name="refs"/>
+    <w:bookmarkStart w:id="65" w:name="ref-Arriola22"/>
     <w:p>
       <w:pPr>
         <w:pStyle w:val="Bibliography"/>
@@ -12696,8 +12486,8 @@
         <w:t xml:space="preserve">orward model of estuary dissolved oxygen time series,.</w:t>
       </w:r>
     </w:p>
-    <w:bookmarkEnd w:id="69"/>
-    <w:bookmarkStart w:id="70" w:name="ref-Beck21"/>
+    <w:bookmarkEnd w:id="65"/>
+    <w:bookmarkStart w:id="66" w:name="ref-Beck21"/>
     <w:p>
       <w:pPr>
         <w:pStyle w:val="Bibliography"/>
@@ -12706,8 +12496,8 @@
         <w:t xml:space="preserve">Beck, M. W. 2021. WtRegDO: Implement weighted regression on dissolved oxygen time series,.</w:t>
       </w:r>
     </w:p>
-    <w:bookmarkEnd w:id="70"/>
-    <w:bookmarkStart w:id="72" w:name="ref-Beck15"/>
+    <w:bookmarkEnd w:id="66"/>
+    <w:bookmarkStart w:id="68" w:name="ref-Beck15"/>
     <w:p>
       <w:pPr>
         <w:pStyle w:val="Bibliography"/>
@@ -12728,7 +12518,7 @@
       <w:r>
         <w:t xml:space="preserve">: 731–745. doi:</w:t>
       </w:r>
-      <w:hyperlink r:id="rId71">
+      <w:hyperlink r:id="rId67">
         <w:r>
           <w:rPr>
             <w:rStyle w:val="Hyperlink"/>
@@ -12737,8 +12527,8 @@
         </w:r>
       </w:hyperlink>
     </w:p>
-    <w:bookmarkEnd w:id="72"/>
-    <w:bookmarkStart w:id="73" w:name="ref-Beck22"/>
+    <w:bookmarkEnd w:id="68"/>
+    <w:bookmarkStart w:id="69" w:name="ref-Beck22"/>
     <w:p>
       <w:pPr>
         <w:pStyle w:val="Bibliography"/>
@@ -12756,8 +12546,8 @@
         <w:t xml:space="preserve">,.</w:t>
       </w:r>
     </w:p>
-    <w:bookmarkEnd w:id="73"/>
-    <w:bookmarkStart w:id="75" w:name="ref-Garcia92"/>
+    <w:bookmarkEnd w:id="69"/>
+    <w:bookmarkStart w:id="71" w:name="ref-Garcia92"/>
     <w:p>
       <w:pPr>
         <w:pStyle w:val="Bibliography"/>
@@ -12778,7 +12568,7 @@
       <w:r>
         <w:t xml:space="preserve">: 1307–1312. doi:</w:t>
       </w:r>
-      <w:hyperlink r:id="rId74">
+      <w:hyperlink r:id="rId70">
         <w:r>
           <w:rPr>
             <w:rStyle w:val="Hyperlink"/>
@@ -12787,8 +12577,8 @@
         </w:r>
       </w:hyperlink>
     </w:p>
-    <w:bookmarkEnd w:id="75"/>
-    <w:bookmarkStart w:id="77" w:name="ref-Grace15"/>
+    <w:bookmarkEnd w:id="71"/>
+    <w:bookmarkStart w:id="73" w:name="ref-Grace15"/>
     <w:p>
       <w:pPr>
         <w:pStyle w:val="Bibliography"/>
@@ -12842,7 +12632,7 @@
       <w:r>
         <w:t xml:space="preserve">: 103–114. doi:</w:t>
       </w:r>
-      <w:hyperlink r:id="rId76">
+      <w:hyperlink r:id="rId72">
         <w:r>
           <w:rPr>
             <w:rStyle w:val="Hyperlink"/>
@@ -12851,8 +12641,8 @@
         </w:r>
       </w:hyperlink>
     </w:p>
-    <w:bookmarkEnd w:id="77"/>
-    <w:bookmarkStart w:id="79" w:name="ref-Ho16"/>
+    <w:bookmarkEnd w:id="73"/>
+    <w:bookmarkStart w:id="75" w:name="ref-Ho16"/>
     <w:p>
       <w:pPr>
         <w:pStyle w:val="Bibliography"/>
@@ -12873,7 +12663,7 @@
       <w:r>
         <w:t xml:space="preserve">: 3813–3821. doi:</w:t>
       </w:r>
-      <w:hyperlink r:id="rId78">
+      <w:hyperlink r:id="rId74">
         <w:r>
           <w:rPr>
             <w:rStyle w:val="Hyperlink"/>
@@ -12882,8 +12672,8 @@
         </w:r>
       </w:hyperlink>
     </w:p>
-    <w:bookmarkEnd w:id="79"/>
-    <w:bookmarkStart w:id="81" w:name="ref-Holtgrieve10"/>
+    <w:bookmarkEnd w:id="75"/>
+    <w:bookmarkStart w:id="77" w:name="ref-Holtgrieve10"/>
     <w:p>
       <w:pPr>
         <w:pStyle w:val="Bibliography"/>
@@ -12913,7 +12703,7 @@
       <w:r>
         <w:t xml:space="preserve">: 1047–1063. doi:</w:t>
       </w:r>
-      <w:hyperlink r:id="rId80">
+      <w:hyperlink r:id="rId76">
         <w:r>
           <w:rPr>
             <w:rStyle w:val="Hyperlink"/>
@@ -12922,8 +12712,8 @@
         </w:r>
       </w:hyperlink>
     </w:p>
-    <w:bookmarkEnd w:id="81"/>
-    <w:bookmarkStart w:id="83" w:name="ref-Millero81"/>
+    <w:bookmarkEnd w:id="77"/>
+    <w:bookmarkStart w:id="79" w:name="ref-Millero81"/>
     <w:p>
       <w:pPr>
         <w:pStyle w:val="Bibliography"/>
@@ -12944,7 +12734,7 @@
       <w:r>
         <w:t xml:space="preserve">: 625–629. doi:</w:t>
       </w:r>
-      <w:hyperlink r:id="rId82">
+      <w:hyperlink r:id="rId78">
         <w:r>
           <w:rPr>
             <w:rStyle w:val="Hyperlink"/>
@@ -12953,8 +12743,8 @@
         </w:r>
       </w:hyperlink>
     </w:p>
-    <w:bookmarkEnd w:id="83"/>
-    <w:bookmarkStart w:id="85" w:name="ref-Murrell18"/>
+    <w:bookmarkEnd w:id="79"/>
+    <w:bookmarkStart w:id="81" w:name="ref-Murrell18"/>
     <w:p>
       <w:pPr>
         <w:pStyle w:val="Bibliography"/>
@@ -12975,7 +12765,7 @@
       <w:r>
         <w:t xml:space="preserve">: 690–707. doi:</w:t>
       </w:r>
-      <w:hyperlink r:id="rId84">
+      <w:hyperlink r:id="rId80">
         <w:r>
           <w:rPr>
             <w:rStyle w:val="Hyperlink"/>
@@ -12984,8 +12774,8 @@
         </w:r>
       </w:hyperlink>
     </w:p>
-    <w:bookmarkEnd w:id="85"/>
-    <w:bookmarkStart w:id="86" w:name="ref-Odum56"/>
+    <w:bookmarkEnd w:id="81"/>
+    <w:bookmarkStart w:id="82" w:name="ref-Odum56"/>
     <w:p>
       <w:pPr>
         <w:pStyle w:val="Bibliography"/>
@@ -13007,8 +12797,8 @@
         <w:t xml:space="preserve">: 102–117.</w:t>
       </w:r>
     </w:p>
-    <w:bookmarkEnd w:id="86"/>
-    <w:bookmarkStart w:id="87" w:name="ref-Plummer03"/>
+    <w:bookmarkEnd w:id="82"/>
+    <w:bookmarkStart w:id="83" w:name="ref-Plummer03"/>
     <w:p>
       <w:pPr>
         <w:pStyle w:val="Bibliography"/>
@@ -13048,8 +12838,8 @@
         <w:t xml:space="preserve">. Vienna, Austria. 1–10.</w:t>
       </w:r>
     </w:p>
-    <w:bookmarkEnd w:id="87"/>
-    <w:bookmarkStart w:id="89" w:name="ref-RCT22"/>
+    <w:bookmarkEnd w:id="83"/>
+    <w:bookmarkStart w:id="85" w:name="ref-RCT22"/>
     <w:p>
       <w:pPr>
         <w:pStyle w:val="Bibliography"/>
@@ -13060,7 +12850,7 @@
       <w:r>
         <w:t xml:space="preserve"> </w:t>
       </w:r>
-      <w:hyperlink r:id="rId88">
+      <w:hyperlink r:id="rId84">
         <w:r>
           <w:rPr>
             <w:rStyle w:val="Hyperlink"/>
@@ -13072,8 +12862,8 @@
         <w:t xml:space="preserve">, R Foundation for Statistical Computing.</w:t>
       </w:r>
     </w:p>
-    <w:bookmarkEnd w:id="89"/>
-    <w:bookmarkStart w:id="91" w:name="ref-Thebault08"/>
+    <w:bookmarkEnd w:id="85"/>
+    <w:bookmarkStart w:id="87" w:name="ref-Thebault08"/>
     <w:p>
       <w:pPr>
         <w:pStyle w:val="Bibliography"/>
@@ -13121,7 +12911,7 @@
       <w:r>
         <w:t xml:space="preserve">: 841–851. doi:</w:t>
       </w:r>
-      <w:hyperlink r:id="rId90">
+      <w:hyperlink r:id="rId86">
         <w:r>
           <w:rPr>
             <w:rStyle w:val="Hyperlink"/>
@@ -13130,8 +12920,8 @@
         </w:r>
       </w:hyperlink>
     </w:p>
-    <w:bookmarkEnd w:id="91"/>
-    <w:bookmarkStart w:id="93" w:name="ref-Wanninkhof14"/>
+    <w:bookmarkEnd w:id="87"/>
+    <w:bookmarkStart w:id="89" w:name="ref-Wanninkhof14"/>
     <w:p>
       <w:pPr>
         <w:pStyle w:val="Bibliography"/>
@@ -13152,7 +12942,7 @@
       <w:r>
         <w:t xml:space="preserve">: 351–362. doi:</w:t>
       </w:r>
-      <w:hyperlink r:id="rId92">
+      <w:hyperlink r:id="rId88">
         <w:r>
           <w:rPr>
             <w:rStyle w:val="Hyperlink"/>
@@ -13161,9 +12951,9 @@
         </w:r>
       </w:hyperlink>
     </w:p>
-    <w:bookmarkEnd w:id="93"/>
-    <w:bookmarkEnd w:id="94"/>
-    <w:bookmarkEnd w:id="95"/>
+    <w:bookmarkEnd w:id="89"/>
+    <w:bookmarkEnd w:id="90"/>
+    <w:bookmarkEnd w:id="91"/>
     <w:sectPr>
       <w:footerReference r:id="rId9" w:type="default"/>
       <w:pgSz w:h="15840" w:w="12240"/>

</xml_diff>

<commit_message>
optex results text added
</commit_message>
<xml_diff>
--- a/manu-draft.docx
+++ b/manu-draft.docx
@@ -4019,7 +4019,7 @@
         <w:pStyle w:val="FirstParagraph"/>
       </w:pPr>
       <w:r>
-        <w:t xml:space="preserve">The metabolism estimates and their parameters returned by the Bayesian routine implemented in JAGS are affected by the prior distributions assigned to each. As for the BASEmetab model, relatively uninformed prior distributions following a normal Gaussian distribution are used by default, although the priors can of course be changed based on previous knowledge of parameters specific to an ecosystem or as informed by other metabolic modeling approaches. The default priors were based on those that returned reasonable parameter estimates using a forward-feeding oxygen mass balance equation call FWOXY</w:t>
+        <w:t xml:space="preserve">The metabolism estimates and their parameters returned by the Bayesian routine implemented in JAGS are affected by the prior distributions assigned to each. As for the BASEmetab model, relatively uninformed prior distributions following a normal Gaussian distribution are used by default, although the priors can of course be changed based on previous knowledge of parameters specific to an ecosystem or as informed by other metabolic modeling approaches. The default priors were based on those that returned reasonable parameter estimates using a forward-feeding oxygen mass balance equation called Fwoxy</w:t>
       </w:r>
       <w:r>
         <w:t xml:space="preserve"> </w:t>
@@ -4028,7 +4028,7 @@
         <w:t xml:space="preserve">(ForWard OXYgen, Arriola and Herrmann 2022)</w:t>
       </w:r>
       <w:r>
-        <w:t xml:space="preserve">. For FWOXY, a dissolved oxygen time series is simulated by providing known parameter values in an equation similar to</w:t>
+        <w:t xml:space="preserve">. For Fwoxy, a dissolved oxygen time series is simulated by providing known parameter values in an equation similar to</w:t>
       </w:r>
       <w:r>
         <w:t xml:space="preserve"> </w:t>
@@ -4078,7 +4078,7 @@
         <w:t xml:space="preserve"> </w:t>
       </w:r>
       <w:r>
-        <w:t xml:space="preserve">parameters, which are set by the user. An initial oxygen concentration is provided and the simulated time series is created by forward addition of the inputs. As such, the dissolved oxygen output simulated by FWOXY as change per unit time were modelled by EBASE using the constant physical parameters as input. Reasonable prior distributions by EBASE were identified (Equations</w:t>
+        <w:t xml:space="preserve">parameters, which are set by the user. An initial oxygen concentration is provided and the simulated time series is created by forward addition of the inputs. As such, the dissolved oxygen output simulated by Fwoxy as change per unit time were modelled by EBASE using the constant physical parameters as input. Reasonable prior distributions by EBASE were identified (Equations</w:t>
       </w:r>
       <w:r>
         <w:t xml:space="preserve"> </w:t>
@@ -4120,7 +4120,7 @@
         </w:r>
       </w:hyperlink>
       <w:r>
-        <w:t xml:space="preserve">) based on the ability to return the known parameters from FWOXY:</w:t>
+        <w:t xml:space="preserve">) based on the ability to return the known parameters from Fwoxy:</w:t>
       </w:r>
     </w:p>
     <w:p>
@@ -4707,7 +4707,7 @@
         </w:r>
       </w:hyperlink>
       <w:r>
-        <w:t xml:space="preserve">) was conducted using a simulated time series created with FWOXY. These assessments evaluated if 1) EBASE estimates similar values for the known parameters, and 2) how the estimated values change with different model configurations. The simulated time series used inputs from an approximate one year of continuous data from Apalachicola Bay, Florida. The input data were 2012 observations from February 22nd to December 19th at the Cat Point water quality monitoring station (29.7021</w:t>
+        <w:t xml:space="preserve">) was conducted using a simulated time series created with Fwoxy. These assessments evaluated if 1) EBASE estimates similar values for the known parameters, and 2) how the estimated values change with different model configurations. The simulated time series used inputs from an approximate one year of continuous data from Apalachicola Bay, Florida. The input data were 2012 observations from February 22nd to December 19th at the Cat Point water quality monitoring station (29.7021</w:t>
       </w:r>
       <m:oMath>
         <m:sSup>
@@ -5285,7 +5285,7 @@
         <w:t xml:space="preserve"> </w:t>
       </w:r>
       <w:r>
-        <w:t xml:space="preserve">and</w:t>
+        <w:t xml:space="preserve">(respiration, R) and</w:t>
       </w:r>
       <w:r>
         <w:t xml:space="preserve"> </w:t>
@@ -5443,7 +5443,167 @@
         <w:t xml:space="preserve"> </w:t>
       </w:r>
       <w:r>
-        <w:t xml:space="preserve">will likely produce more optimal solutions.</w:t>
+        <w:t xml:space="preserve">will likely produce more optimal solutions. The actual model results for the best performing combination of prior distributions for the one-day and 7-day optimization are shown in</w:t>
+      </w:r>
+      <w:r>
+        <w:t xml:space="preserve"> </w:t>
+      </w:r>
+      <w:hyperlink w:anchor="fig-optex">
+        <w:r>
+          <w:rPr>
+            <w:rStyle w:val="Hyperlink"/>
+          </w:rPr>
+          <w:t xml:space="preserve">Figure 4</w:t>
+        </w:r>
+      </w:hyperlink>
+      <w:r>
+        <w:t xml:space="preserve"> </w:t>
+      </w:r>
+      <w:r>
+        <w:t xml:space="preserve">(all results are averaged at the time-step of the optimization period for comparability). The best performing models were those with the highest mean</w:t>
+      </w:r>
+      <w:r>
+        <w:t xml:space="preserve"> </w:t>
+      </w:r>
+      <m:oMath>
+        <m:sSup>
+          <m:e>
+            <m:r>
+              <m:t>R</m:t>
+            </m:r>
+          </m:e>
+          <m:sup>
+            <m:r>
+              <m:t>2</m:t>
+            </m:r>
+          </m:sup>
+        </m:sSup>
+      </m:oMath>
+      <w:r>
+        <w:t xml:space="preserve"> </w:t>
+      </w:r>
+      <w:r>
+        <w:t xml:space="preserve">values across all parameter estimates in</w:t>
+      </w:r>
+      <w:r>
+        <w:t xml:space="preserve"> </w:t>
+      </w:r>
+      <w:hyperlink w:anchor="fig-apasumdat">
+        <w:r>
+          <w:rPr>
+            <w:rStyle w:val="Hyperlink"/>
+          </w:rPr>
+          <w:t xml:space="preserve">Figure 3</w:t>
+        </w:r>
+      </w:hyperlink>
+      <w:r>
+        <w:t xml:space="preserve">. For both models, the metabolic parameters were estimated with high precision, and in some cases nearly perfect precision (i.e., dissolved oxygen and gas exchange, D). Estimates for the fixed</w:t>
+      </w:r>
+      <w:r>
+        <w:t xml:space="preserve"> </w:t>
+      </w:r>
+      <m:oMath>
+        <m:r>
+          <m:t>b</m:t>
+        </m:r>
+      </m:oMath>
+      <w:r>
+        <w:t xml:space="preserve"> </w:t>
+      </w:r>
+      <w:r>
+        <w:t xml:space="preserve">parameter were most variable, but not biased as the mean for both model was close to 0.252</w:t>
+      </w:r>
+      <w:r>
+        <w:t xml:space="preserve"> </w:t>
+      </w:r>
+      <m:oMath>
+        <m:d>
+          <m:dPr>
+            <m:begChr m:val="("/>
+            <m:endChr m:val=")"/>
+            <m:sepChr m:val=""/>
+            <m:grow/>
+          </m:dPr>
+          <m:e>
+            <m:r>
+              <m:rPr>
+                <m:nor/>
+                <m:sty m:val="p"/>
+              </m:rPr>
+              <m:t>cm</m:t>
+            </m:r>
+            <m:r>
+              <m:rPr>
+                <m:sty m:val="p"/>
+              </m:rPr>
+              <m:t>/</m:t>
+            </m:r>
+            <m:r>
+              <m:rPr>
+                <m:nor/>
+                <m:sty m:val="p"/>
+              </m:rPr>
+              <m:t>hr</m:t>
+            </m:r>
+          </m:e>
+        </m:d>
+        <m:r>
+          <m:rPr>
+            <m:sty m:val="p"/>
+          </m:rPr>
+          <m:t>/</m:t>
+        </m:r>
+        <m:d>
+          <m:dPr>
+            <m:begChr m:val="("/>
+            <m:endChr m:val=")"/>
+            <m:sepChr m:val=""/>
+            <m:grow/>
+          </m:dPr>
+          <m:e>
+            <m:sSup>
+              <m:e>
+                <m:r>
+                  <m:rPr>
+                    <m:nor/>
+                    <m:sty m:val="p"/>
+                  </m:rPr>
+                  <m:t>m</m:t>
+                </m:r>
+              </m:e>
+              <m:sup>
+                <m:r>
+                  <m:t>2</m:t>
+                </m:r>
+              </m:sup>
+            </m:sSup>
+            <m:r>
+              <m:rPr>
+                <m:sty m:val="p"/>
+              </m:rPr>
+              <m:t>/</m:t>
+            </m:r>
+            <m:sSup>
+              <m:e>
+                <m:r>
+                  <m:rPr>
+                    <m:nor/>
+                    <m:sty m:val="p"/>
+                  </m:rPr>
+                  <m:t>s</m:t>
+                </m:r>
+              </m:e>
+              <m:sup>
+                <m:r>
+                  <m:t>2</m:t>
+                </m:r>
+              </m:sup>
+            </m:sSup>
+          </m:e>
+        </m:d>
+      </m:oMath>
+      <w:r>
+        <w:t xml:space="preserve">.</w:t>
       </w:r>
     </w:p>
     <w:bookmarkEnd w:id="40"/>
@@ -5697,7 +5857,7 @@
           <w:rPr>
             <w:rStyle w:val="Hyperlink"/>
           </w:rPr>
-          <w:t xml:space="preserve">Figure 4</w:t>
+          <w:t xml:space="preserve">Figure 5</w:t>
         </w:r>
       </w:hyperlink>
       <w:r>
@@ -5770,7 +5930,7 @@
       </w:r>
     </w:p>
     <w:bookmarkEnd w:id="46"/>
-    <w:bookmarkStart w:id="63" w:name="figures"/>
+    <w:bookmarkStart w:id="67" w:name="figures"/>
     <w:p>
       <w:pPr>
         <w:pStyle w:val="Heading2"/>
@@ -6117,7 +6277,7 @@
               <w:pStyle w:val="ImageCaption"/>
             </w:pPr>
             <w:r>
-              <w:t xml:space="preserve">Figure 3: Comparison of EBASE results with known metabolic parameters from a simulated time series. Results are compared for unique combination of prior distributions, where the variances are evaluated from low (L), medium (M), to high (H) for a one-day and seven-day model optimization period. The metabolic results for dissolved oxygen (DO), production (P), respiration (R), gas exchange (D), and the</w:t>
+              <w:t xml:space="preserve">Figure 3: Comparison of EBASE results with known metabolic results from a simulated time series created with Fwoxy. Results are compared for unique combination of prior distributions, where the variances are evaluated from low (L), medium (M), to high (H) for a one-day and seven-day model optimization period. The metabolic results for dissolved oxygen (DO), production (P), respiration (R), gas exchange (D), and the</w:t>
             </w:r>
             <w:r>
               <w:t xml:space="preserve"> </w:t>
@@ -6192,7 +6352,7 @@
       <w:tr>
         <w:tc>
           <w:tcPr/>
-          <w:bookmarkStart w:id="62" w:name="fig-apacmpfig"/>
+          <w:bookmarkStart w:id="62" w:name="fig-optex"/>
           <w:p>
             <w:pPr>
               <w:pStyle w:val="Figure"/>
@@ -6208,7 +6368,7 @@
                     <a:graphicData uri="http://schemas.openxmlformats.org/drawingml/2006/picture">
                       <pic:pic>
                         <pic:nvPicPr>
-                          <pic:cNvPr descr="figs/apacmpfig.png" id="61" name="Picture"/>
+                          <pic:cNvPr descr="figs/optex.png" id="61" name="Picture"/>
                           <pic:cNvPicPr>
                             <a:picLocks noChangeArrowheads="1" noChangeAspect="1"/>
                           </pic:cNvPicPr>
@@ -6251,7 +6411,230 @@
               <w:pStyle w:val="ImageCaption"/>
             </w:pPr>
             <w:r>
-              <w:t xml:space="preserve">Figure 4: Comparisons of daily metabolic estimates from the Odum, BASEmetab, and EBASE methods for one year of continuous monitoring data at Apalachicola Bay. Results for net ecosystem metabolism (NEM), gross production (P), respiration (R), and gas exchange (D) are compared using the (a) observed and (b) detided dissolved oxygen time series as input to each model. All values are volumetric as mmol O</w:t>
+              <w:t xml:space="preserve">Figure 4: Comparison of EBASE results for the best performing model with known metabolic results from a simulated time series created with Fwoxy. The best performing model for the one-day (left, ndays = 1) and seven-day (right, ndays = 7) optimization period is based on the EBASE results with prior distributions that produced the highest mean</w:t>
+            </w:r>
+            <w:r>
+              <w:t xml:space="preserve"> </w:t>
+            </w:r>
+            <m:oMath>
+              <m:sSup>
+                <m:e>
+                  <m:r>
+                    <m:t>R</m:t>
+                  </m:r>
+                </m:e>
+                <m:sup>
+                  <m:r>
+                    <m:t>2</m:t>
+                  </m:r>
+                </m:sup>
+              </m:sSup>
+            </m:oMath>
+            <w:r>
+              <w:t xml:space="preserve"> </w:t>
+            </w:r>
+            <w:r>
+              <w:t xml:space="preserve">values across all parameter estimates (</w:t>
+            </w:r>
+            <w:hyperlink w:anchor="fig-apasumdat">
+              <w:r>
+                <w:rPr>
+                  <w:rStyle w:val="Hyperlink"/>
+                </w:rPr>
+                <w:t xml:space="preserve">Figure 3</w:t>
+              </w:r>
+            </w:hyperlink>
+            <w:r>
+              <w:t xml:space="preserve">). The standard deviations of the prior distributions of each parameter for the best performing model are shown at the top. The results are averaged at the time step of the model optimization period. The</w:t>
+            </w:r>
+            <w:r>
+              <w:t xml:space="preserve"> </w:t>
+            </w:r>
+            <m:oMath>
+              <m:r>
+                <m:t>b</m:t>
+              </m:r>
+            </m:oMath>
+            <w:r>
+              <w:t xml:space="preserve"> </w:t>
+            </w:r>
+            <w:r>
+              <w:t xml:space="preserve">parameter is fixed at 0.251</w:t>
+            </w:r>
+            <w:r>
+              <w:t xml:space="preserve"> </w:t>
+            </w:r>
+            <m:oMath>
+              <m:d>
+                <m:dPr>
+                  <m:begChr m:val="("/>
+                  <m:endChr m:val=")"/>
+                  <m:sepChr m:val=""/>
+                  <m:grow/>
+                </m:dPr>
+                <m:e>
+                  <m:r>
+                    <m:rPr>
+                      <m:nor/>
+                      <m:sty m:val="p"/>
+                    </m:rPr>
+                    <m:t>cm</m:t>
+                  </m:r>
+                  <m:r>
+                    <m:rPr>
+                      <m:sty m:val="p"/>
+                    </m:rPr>
+                    <m:t>/</m:t>
+                  </m:r>
+                  <m:r>
+                    <m:rPr>
+                      <m:nor/>
+                      <m:sty m:val="p"/>
+                    </m:rPr>
+                    <m:t>hr</m:t>
+                  </m:r>
+                </m:e>
+              </m:d>
+              <m:r>
+                <m:rPr>
+                  <m:sty m:val="p"/>
+                </m:rPr>
+                <m:t>/</m:t>
+              </m:r>
+              <m:d>
+                <m:dPr>
+                  <m:begChr m:val="("/>
+                  <m:endChr m:val=")"/>
+                  <m:sepChr m:val=""/>
+                  <m:grow/>
+                </m:dPr>
+                <m:e>
+                  <m:sSup>
+                    <m:e>
+                      <m:r>
+                        <m:rPr>
+                          <m:nor/>
+                          <m:sty m:val="p"/>
+                        </m:rPr>
+                        <m:t>m</m:t>
+                      </m:r>
+                    </m:e>
+                    <m:sup>
+                      <m:r>
+                        <m:t>2</m:t>
+                      </m:r>
+                    </m:sup>
+                  </m:sSup>
+                  <m:r>
+                    <m:rPr>
+                      <m:sty m:val="p"/>
+                    </m:rPr>
+                    <m:t>/</m:t>
+                  </m:r>
+                  <m:sSup>
+                    <m:e>
+                      <m:r>
+                        <m:rPr>
+                          <m:nor/>
+                          <m:sty m:val="p"/>
+                        </m:rPr>
+                        <m:t>s</m:t>
+                      </m:r>
+                    </m:e>
+                    <m:sup>
+                      <m:r>
+                        <m:t>2</m:t>
+                      </m:r>
+                    </m:sup>
+                  </m:sSup>
+                </m:e>
+              </m:d>
+            </m:oMath>
+            <w:r>
+              <w:t xml:space="preserve">.</w:t>
+            </w:r>
+          </w:p>
+          <w:bookmarkEnd w:id="62"/>
+        </w:tc>
+      </w:tr>
+    </w:tbl>
+    <w:p>
+      <w:r>
+        <w:br w:type="page"/>
+      </w:r>
+    </w:p>
+    <w:tbl>
+      <w:tblPr>
+        <w:tblStyle w:val="Table"/>
+        <w:tblW w:type="pct" w:w="5000"/>
+        <w:tblLook w:firstRow="0" w:lastRow="0" w:firstColumn="0" w:lastColumn="0" w:noHBand="0" w:noVBand="0" w:val="0000"/>
+      </w:tblPr>
+      <w:tblGrid>
+        <w:gridCol w:w="7920"/>
+      </w:tblGrid>
+      <w:tr>
+        <w:tc>
+          <w:tcPr/>
+          <w:bookmarkStart w:id="66" w:name="fig-apacmpfig"/>
+          <w:p>
+            <w:pPr>
+              <w:pStyle w:val="Figure"/>
+              <w:jc w:val="center"/>
+            </w:pPr>
+            <w:r>
+              <w:drawing>
+                <wp:inline>
+                  <wp:extent cx="5943600" cy="6686550"/>
+                  <wp:effectExtent b="0" l="0" r="0" t="0"/>
+                  <wp:docPr descr="" title="" id="64" name="Picture"/>
+                  <a:graphic>
+                    <a:graphicData uri="http://schemas.openxmlformats.org/drawingml/2006/picture">
+                      <pic:pic>
+                        <pic:nvPicPr>
+                          <pic:cNvPr descr="figs/apacmpfig.png" id="65" name="Picture"/>
+                          <pic:cNvPicPr>
+                            <a:picLocks noChangeArrowheads="1" noChangeAspect="1"/>
+                          </pic:cNvPicPr>
+                        </pic:nvPicPr>
+                        <pic:blipFill>
+                          <a:blip r:embed="rId63"/>
+                          <a:stretch>
+                            <a:fillRect/>
+                          </a:stretch>
+                        </pic:blipFill>
+                        <pic:spPr bwMode="auto">
+                          <a:xfrm>
+                            <a:off x="0" y="0"/>
+                            <a:ext cx="5943600" cy="6686550"/>
+                          </a:xfrm>
+                          <a:prstGeom prst="rect">
+                            <a:avLst/>
+                          </a:prstGeom>
+                          <a:noFill/>
+                          <a:ln w="9525">
+                            <a:noFill/>
+                            <a:headEnd/>
+                            <a:tailEnd/>
+                          </a:ln>
+                        </pic:spPr>
+                      </pic:pic>
+                    </a:graphicData>
+                  </a:graphic>
+                </wp:inline>
+              </w:drawing>
+            </w:r>
+          </w:p>
+          <w:p>
+            <w:pPr>
+              <w:jc w:val="center"/>
+            </w:pPr>
+            <w:pPr>
+              <w:jc w:val="start"/>
+              <w:spacing w:before="200"/>
+              <w:pStyle w:val="ImageCaption"/>
+            </w:pPr>
+            <w:r>
+              <w:t xml:space="preserve">Figure 5: Comparisons of daily metabolic estimates from the Odum, BASEmetab, and EBASE methods for one year of continuous monitoring data at Apalachicola Bay. Results for net ecosystem metabolism (NEM), gross production (P), respiration (R), and gas exchange (D) are compared using the (a) observed and (b) detided dissolved oxygen time series as input to each model. All values are volumetric as mmol O</w:t>
             </w:r>
             <m:oMath>
               <m:sSub>
@@ -6320,7 +6703,7 @@
               <w:t xml:space="preserve">and are grouped by the dry or wet season. Black lines show the 1:1 comparison, the blue line shows the linea regression fit, and the Pearson correlation values are shown in parentheses for each facet title.</w:t>
             </w:r>
           </w:p>
-          <w:bookmarkEnd w:id="62"/>
+          <w:bookmarkEnd w:id="66"/>
         </w:tc>
       </w:tr>
     </w:tbl>
@@ -6329,8 +6712,8 @@
         <w:br w:type="page"/>
       </w:r>
     </w:p>
-    <w:bookmarkEnd w:id="63"/>
-    <w:bookmarkStart w:id="64" w:name="tables"/>
+    <w:bookmarkEnd w:id="67"/>
+    <w:bookmarkStart w:id="68" w:name="tables"/>
     <w:p>
       <w:pPr>
         <w:pStyle w:val="Heading2"/>
@@ -6389,7 +6772,7 @@
         </w:rPr>
         <w:t xml:space="preserve">Table </w:t>
       </w:r>
-      <w:bookmarkStart w:id="d0334b1f-4dfe-4d55-8354-849afc0b0e74" w:name="apacmptab"/>
+      <w:bookmarkStart w:id="5944f7f1-810d-4e1f-947a-a59250678f25" w:name="apacmptab"/>
       <w:r xmlns:w="http://schemas.openxmlformats.org/wordprocessingml/2006/main" xmlns:wp="http://schemas.openxmlformats.org/drawingml/2006/wordprocessingDrawing" xmlns:r="http://schemas.openxmlformats.org/officeDocument/2006/relationships" xmlns:w14="http://schemas.microsoft.com/office/word/2010/wordml">
         <w:rPr>
           <w:rFonts/>
@@ -6411,7 +6794,7 @@
         </w:rPr>
         <w:fldChar w:fldCharType="end" w:dirty="true"/>
       </w:r>
-      <w:bookmarkEnd w:id="d0334b1f-4dfe-4d55-8354-849afc0b0e74"/>
+      <w:bookmarkEnd w:id="5944f7f1-810d-4e1f-947a-a59250678f25"/>
       <w:r>
         <w:rPr>
           <w:rFonts/>
@@ -6606,18 +6989,11 @@
               <w:spacing w:after="20" w:before="20" w:line="240"/>
               <w:ind w:firstLine="0" w:left="20" w:right="20"/>
             </w:pPr>
-            <w:r xmlns:w="http://schemas.openxmlformats.org/wordprocessingml/2006/main" xmlns:wp="http://schemas.openxmlformats.org/drawingml/2006/wordprocessingDrawing" xmlns:r="http://schemas.openxmlformats.org/officeDocument/2006/relationships" xmlns:w14="http://schemas.microsoft.com/office/word/2010/wordml">
-              <w:rPr>
-                <w:rFonts w:ascii="Times New Roman" w:hAnsi="Times New Roman" w:eastAsia="Times New Roman" w:cs="Times New Roman"/>
-                <w:i w:val="false"/>
-                <w:b w:val="false"/>
-                <w:u w:val="none"/>
-                <w:sz w:val="24"/>
-                <w:szCs w:val="24"/>
-                <w:color w:val="000000"/>
-              </w:rPr>
-              <w:t xml:space="preserve">NA</w:t>
-            </w:r>
+            <m:oMath xmlns:m="http://schemas.openxmlformats.org/officeDocument/2006/math" xmlns:mml="http://www.w3.org/1998/Math/MathML">
+              <m:r>
+                <m:t>ρ</m:t>
+              </m:r>
+            </m:oMath>
           </w:p>
         </w:tc>
         <w:tc>
@@ -6738,18 +7114,11 @@
               <w:spacing w:after="20" w:before="20" w:line="240"/>
               <w:ind w:firstLine="0" w:left="20" w:right="20"/>
             </w:pPr>
-            <w:r xmlns:w="http://schemas.openxmlformats.org/wordprocessingml/2006/main" xmlns:wp="http://schemas.openxmlformats.org/drawingml/2006/wordprocessingDrawing" xmlns:r="http://schemas.openxmlformats.org/officeDocument/2006/relationships" xmlns:w14="http://schemas.microsoft.com/office/word/2010/wordml">
-              <w:rPr>
-                <w:rFonts w:ascii="Times New Roman" w:hAnsi="Times New Roman" w:eastAsia="Times New Roman" w:cs="Times New Roman"/>
-                <w:i w:val="false"/>
-                <w:b w:val="false"/>
-                <w:u w:val="none"/>
-                <w:sz w:val="24"/>
-                <w:szCs w:val="24"/>
-                <w:color w:val="000000"/>
-              </w:rPr>
-              <w:t xml:space="preserve">NA</w:t>
-            </w:r>
+            <m:oMath xmlns:m="http://schemas.openxmlformats.org/officeDocument/2006/math" xmlns:mml="http://www.w3.org/1998/Math/MathML">
+              <m:r>
+                <m:t>σ</m:t>
+              </m:r>
+            </m:oMath>
           </w:p>
         </w:tc>
       </w:tr>
@@ -12457,8 +12826,8 @@
         </w:tc>
       </w:tr>
     </w:tbl>
-    <w:bookmarkEnd w:id="64"/>
-    <w:bookmarkStart w:id="91" w:name="references"/>
+    <w:bookmarkEnd w:id="68"/>
+    <w:bookmarkStart w:id="95" w:name="references"/>
     <w:p>
       <w:pPr>
         <w:pStyle w:val="Heading2"/>
@@ -12467,8 +12836,8 @@
         <w:t xml:space="preserve">References</w:t>
       </w:r>
     </w:p>
-    <w:bookmarkStart w:id="90" w:name="refs"/>
-    <w:bookmarkStart w:id="65" w:name="ref-Arriola22"/>
+    <w:bookmarkStart w:id="94" w:name="refs"/>
+    <w:bookmarkStart w:id="69" w:name="ref-Arriola22"/>
     <w:p>
       <w:pPr>
         <w:pStyle w:val="Bibliography"/>
@@ -12486,8 +12855,8 @@
         <w:t xml:space="preserve">orward model of estuary dissolved oxygen time series,.</w:t>
       </w:r>
     </w:p>
-    <w:bookmarkEnd w:id="65"/>
-    <w:bookmarkStart w:id="66" w:name="ref-Beck21"/>
+    <w:bookmarkEnd w:id="69"/>
+    <w:bookmarkStart w:id="70" w:name="ref-Beck21"/>
     <w:p>
       <w:pPr>
         <w:pStyle w:val="Bibliography"/>
@@ -12496,8 +12865,8 @@
         <w:t xml:space="preserve">Beck, M. W. 2021. WtRegDO: Implement weighted regression on dissolved oxygen time series,.</w:t>
       </w:r>
     </w:p>
-    <w:bookmarkEnd w:id="66"/>
-    <w:bookmarkStart w:id="68" w:name="ref-Beck15"/>
+    <w:bookmarkEnd w:id="70"/>
+    <w:bookmarkStart w:id="72" w:name="ref-Beck15"/>
     <w:p>
       <w:pPr>
         <w:pStyle w:val="Bibliography"/>
@@ -12518,7 +12887,7 @@
       <w:r>
         <w:t xml:space="preserve">: 731–745. doi:</w:t>
       </w:r>
-      <w:hyperlink r:id="rId67">
+      <w:hyperlink r:id="rId71">
         <w:r>
           <w:rPr>
             <w:rStyle w:val="Hyperlink"/>
@@ -12527,8 +12896,8 @@
         </w:r>
       </w:hyperlink>
     </w:p>
-    <w:bookmarkEnd w:id="68"/>
-    <w:bookmarkStart w:id="69" w:name="ref-Beck22"/>
+    <w:bookmarkEnd w:id="72"/>
+    <w:bookmarkStart w:id="73" w:name="ref-Beck22"/>
     <w:p>
       <w:pPr>
         <w:pStyle w:val="Bibliography"/>
@@ -12546,8 +12915,8 @@
         <w:t xml:space="preserve">,.</w:t>
       </w:r>
     </w:p>
-    <w:bookmarkEnd w:id="69"/>
-    <w:bookmarkStart w:id="71" w:name="ref-Garcia92"/>
+    <w:bookmarkEnd w:id="73"/>
+    <w:bookmarkStart w:id="75" w:name="ref-Garcia92"/>
     <w:p>
       <w:pPr>
         <w:pStyle w:val="Bibliography"/>
@@ -12568,7 +12937,7 @@
       <w:r>
         <w:t xml:space="preserve">: 1307–1312. doi:</w:t>
       </w:r>
-      <w:hyperlink r:id="rId70">
+      <w:hyperlink r:id="rId74">
         <w:r>
           <w:rPr>
             <w:rStyle w:val="Hyperlink"/>
@@ -12577,8 +12946,8 @@
         </w:r>
       </w:hyperlink>
     </w:p>
-    <w:bookmarkEnd w:id="71"/>
-    <w:bookmarkStart w:id="73" w:name="ref-Grace15"/>
+    <w:bookmarkEnd w:id="75"/>
+    <w:bookmarkStart w:id="77" w:name="ref-Grace15"/>
     <w:p>
       <w:pPr>
         <w:pStyle w:val="Bibliography"/>
@@ -12632,7 +13001,7 @@
       <w:r>
         <w:t xml:space="preserve">: 103–114. doi:</w:t>
       </w:r>
-      <w:hyperlink r:id="rId72">
+      <w:hyperlink r:id="rId76">
         <w:r>
           <w:rPr>
             <w:rStyle w:val="Hyperlink"/>
@@ -12641,8 +13010,8 @@
         </w:r>
       </w:hyperlink>
     </w:p>
-    <w:bookmarkEnd w:id="73"/>
-    <w:bookmarkStart w:id="75" w:name="ref-Ho16"/>
+    <w:bookmarkEnd w:id="77"/>
+    <w:bookmarkStart w:id="79" w:name="ref-Ho16"/>
     <w:p>
       <w:pPr>
         <w:pStyle w:val="Bibliography"/>
@@ -12663,7 +13032,7 @@
       <w:r>
         <w:t xml:space="preserve">: 3813–3821. doi:</w:t>
       </w:r>
-      <w:hyperlink r:id="rId74">
+      <w:hyperlink r:id="rId78">
         <w:r>
           <w:rPr>
             <w:rStyle w:val="Hyperlink"/>
@@ -12672,8 +13041,8 @@
         </w:r>
       </w:hyperlink>
     </w:p>
-    <w:bookmarkEnd w:id="75"/>
-    <w:bookmarkStart w:id="77" w:name="ref-Holtgrieve10"/>
+    <w:bookmarkEnd w:id="79"/>
+    <w:bookmarkStart w:id="81" w:name="ref-Holtgrieve10"/>
     <w:p>
       <w:pPr>
         <w:pStyle w:val="Bibliography"/>
@@ -12703,7 +13072,7 @@
       <w:r>
         <w:t xml:space="preserve">: 1047–1063. doi:</w:t>
       </w:r>
-      <w:hyperlink r:id="rId76">
+      <w:hyperlink r:id="rId80">
         <w:r>
           <w:rPr>
             <w:rStyle w:val="Hyperlink"/>
@@ -12712,8 +13081,8 @@
         </w:r>
       </w:hyperlink>
     </w:p>
-    <w:bookmarkEnd w:id="77"/>
-    <w:bookmarkStart w:id="79" w:name="ref-Millero81"/>
+    <w:bookmarkEnd w:id="81"/>
+    <w:bookmarkStart w:id="83" w:name="ref-Millero81"/>
     <w:p>
       <w:pPr>
         <w:pStyle w:val="Bibliography"/>
@@ -12734,7 +13103,7 @@
       <w:r>
         <w:t xml:space="preserve">: 625–629. doi:</w:t>
       </w:r>
-      <w:hyperlink r:id="rId78">
+      <w:hyperlink r:id="rId82">
         <w:r>
           <w:rPr>
             <w:rStyle w:val="Hyperlink"/>
@@ -12743,8 +13112,8 @@
         </w:r>
       </w:hyperlink>
     </w:p>
-    <w:bookmarkEnd w:id="79"/>
-    <w:bookmarkStart w:id="81" w:name="ref-Murrell18"/>
+    <w:bookmarkEnd w:id="83"/>
+    <w:bookmarkStart w:id="85" w:name="ref-Murrell18"/>
     <w:p>
       <w:pPr>
         <w:pStyle w:val="Bibliography"/>
@@ -12765,7 +13134,7 @@
       <w:r>
         <w:t xml:space="preserve">: 690–707. doi:</w:t>
       </w:r>
-      <w:hyperlink r:id="rId80">
+      <w:hyperlink r:id="rId84">
         <w:r>
           <w:rPr>
             <w:rStyle w:val="Hyperlink"/>
@@ -12774,8 +13143,8 @@
         </w:r>
       </w:hyperlink>
     </w:p>
-    <w:bookmarkEnd w:id="81"/>
-    <w:bookmarkStart w:id="82" w:name="ref-Odum56"/>
+    <w:bookmarkEnd w:id="85"/>
+    <w:bookmarkStart w:id="86" w:name="ref-Odum56"/>
     <w:p>
       <w:pPr>
         <w:pStyle w:val="Bibliography"/>
@@ -12797,8 +13166,8 @@
         <w:t xml:space="preserve">: 102–117.</w:t>
       </w:r>
     </w:p>
-    <w:bookmarkEnd w:id="82"/>
-    <w:bookmarkStart w:id="83" w:name="ref-Plummer03"/>
+    <w:bookmarkEnd w:id="86"/>
+    <w:bookmarkStart w:id="87" w:name="ref-Plummer03"/>
     <w:p>
       <w:pPr>
         <w:pStyle w:val="Bibliography"/>
@@ -12838,8 +13207,8 @@
         <w:t xml:space="preserve">. Vienna, Austria. 1–10.</w:t>
       </w:r>
     </w:p>
-    <w:bookmarkEnd w:id="83"/>
-    <w:bookmarkStart w:id="85" w:name="ref-RCT22"/>
+    <w:bookmarkEnd w:id="87"/>
+    <w:bookmarkStart w:id="89" w:name="ref-RCT22"/>
     <w:p>
       <w:pPr>
         <w:pStyle w:val="Bibliography"/>
@@ -12850,7 +13219,7 @@
       <w:r>
         <w:t xml:space="preserve"> </w:t>
       </w:r>
-      <w:hyperlink r:id="rId84">
+      <w:hyperlink r:id="rId88">
         <w:r>
           <w:rPr>
             <w:rStyle w:val="Hyperlink"/>
@@ -12862,8 +13231,8 @@
         <w:t xml:space="preserve">, R Foundation for Statistical Computing.</w:t>
       </w:r>
     </w:p>
-    <w:bookmarkEnd w:id="85"/>
-    <w:bookmarkStart w:id="87" w:name="ref-Thebault08"/>
+    <w:bookmarkEnd w:id="89"/>
+    <w:bookmarkStart w:id="91" w:name="ref-Thebault08"/>
     <w:p>
       <w:pPr>
         <w:pStyle w:val="Bibliography"/>
@@ -12911,7 +13280,7 @@
       <w:r>
         <w:t xml:space="preserve">: 841–851. doi:</w:t>
       </w:r>
-      <w:hyperlink r:id="rId86">
+      <w:hyperlink r:id="rId90">
         <w:r>
           <w:rPr>
             <w:rStyle w:val="Hyperlink"/>
@@ -12920,8 +13289,8 @@
         </w:r>
       </w:hyperlink>
     </w:p>
-    <w:bookmarkEnd w:id="87"/>
-    <w:bookmarkStart w:id="89" w:name="ref-Wanninkhof14"/>
+    <w:bookmarkEnd w:id="91"/>
+    <w:bookmarkStart w:id="93" w:name="ref-Wanninkhof14"/>
     <w:p>
       <w:pPr>
         <w:pStyle w:val="Bibliography"/>
@@ -12942,7 +13311,7 @@
       <w:r>
         <w:t xml:space="preserve">: 351–362. doi:</w:t>
       </w:r>
-      <w:hyperlink r:id="rId88">
+      <w:hyperlink r:id="rId92">
         <w:r>
           <w:rPr>
             <w:rStyle w:val="Hyperlink"/>
@@ -12951,9 +13320,9 @@
         </w:r>
       </w:hyperlink>
     </w:p>
-    <w:bookmarkEnd w:id="89"/>
-    <w:bookmarkEnd w:id="90"/>
-    <w:bookmarkEnd w:id="91"/>
+    <w:bookmarkEnd w:id="93"/>
+    <w:bookmarkEnd w:id="94"/>
+    <w:bookmarkEnd w:id="95"/>
     <w:sectPr>
       <w:footerReference r:id="rId9" w:type="default"/>
       <w:pgSz w:h="15840" w:w="12240"/>

</xml_diff>

<commit_message>
methods and results text first draft maybe done
</commit_message>
<xml_diff>
--- a/manu-draft.docx
+++ b/manu-draft.docx
@@ -4637,7 +4637,7 @@
     </w:p>
     <w:bookmarkEnd w:id="38"/>
     <w:bookmarkEnd w:id="39"/>
-    <w:bookmarkStart w:id="43" w:name="assessment"/>
+    <w:bookmarkStart w:id="42" w:name="assessment"/>
     <w:p>
       <w:pPr>
         <w:pStyle w:val="Heading2"/>
@@ -5497,7 +5497,7 @@
         </w:r>
       </w:hyperlink>
       <w:r>
-        <w:t xml:space="preserve">. For both models, the metabolic parameters were estimated with high precision, and in some cases nearly perfect precision (i.e., dissolved oxygen and gas exchange, D). Estimates for the fixed</w:t>
+        <w:t xml:space="preserve">. For both models, the metabolic parameters were estimated with high precision, and in some cases with nearly perfect precision (i.e., dissolved oxygen and gas exchange, D). Estimates for the fixed</w:t>
       </w:r>
       <w:r>
         <w:t xml:space="preserve"> </w:t>
@@ -5511,7 +5511,7 @@
         <w:t xml:space="preserve"> </w:t>
       </w:r>
       <w:r>
-        <w:t xml:space="preserve">parameter were most variable, but not biased as the mean for both model was close to 0.252</w:t>
+        <w:t xml:space="preserve">parameter were most variable, but not biased as the mean for both models was close to 0.252</w:t>
       </w:r>
       <w:r>
         <w:t xml:space="preserve"> </w:t>
@@ -5621,7 +5621,7 @@
         <w:pStyle w:val="FirstParagraph"/>
       </w:pPr>
       <w:r>
-        <w:t xml:space="preserve">Metabolic estimates from EBASE were further compared to those from existing methods to benchmark and evaluate potential differences from alternative model formulations used by each approach. The same one year continuous time series described above for water quality and weather data from Apalachicola Bay was used to compare metabolic estimates from EBASE, BASEmetab, and the Odum open-water method</w:t>
+        <w:t xml:space="preserve">Metabolic estimates from EBASE were further compared to those from existing methods to benchmark and evaluate potential differences from alternative model formulations used by each approach. The observed one year continuous time series described above for water quality and weather data from Apalachicola Bay was used to compare metabolic estimates from EBASE, BASEmetab, and the Odum open-water method</w:t>
       </w:r>
       <w:r>
         <w:t xml:space="preserve"> </w:t>
@@ -5642,7 +5642,7 @@
         <w:t xml:space="preserve"> </w:t>
       </w:r>
       <w:r>
-        <w:t xml:space="preserve">created for estuarine application that used a gas-exchange approach described in</w:t>
+        <w:t xml:space="preserve">created for estuarine application that uses a gas-exchange approach described in</w:t>
       </w:r>
       <w:r>
         <w:t xml:space="preserve"> </w:t>
@@ -5837,7 +5837,7 @@
         </m:r>
       </m:oMath>
       <w:r>
-        <w:t xml:space="preserve">. All other prior distributions for BASEmetab and EBASE were set as the software default. A one-day model optimization period was used for EBASE.</w:t>
+        <w:t xml:space="preserve">. All other prior distributions for BASEmetab and EBASE were set as the software default. A one-day model optimization period was used for EBASE for comparability with BASEmetab.</w:t>
       </w:r>
     </w:p>
     <w:p>
@@ -5845,7 +5845,7 @@
         <w:pStyle w:val="BodyText"/>
       </w:pPr>
       <w:r>
-        <w:t xml:space="preserve">The common set of metabolic parameters returned by the Odum, BASEmetab, and EBASE methods are net ecosystem metabolism, gross production, respiration, and gas exchange. Pairwise comparisons of the daily estimates returned by each method were evaluated using simple summary statistics including Pearson correlation coefficients and linear regression fits to evaluate potential biases in each method. For the latter analysis, differences in intercept estimates less than or greater than zero suggested a bias in magnitude, whereas differences in slope estimates less than or greater than one suggested a bias that depended on relative value of each observation (e.g., bias may differ between lower or higher values). Comparisons of the slope and estimates values to zero and one, respectively, were based on confidence intervals from the standard errors of each estimate. Results were assessed separately for estimates based on the observed or detided dissolved oxygen time series.</w:t>
+        <w:t xml:space="preserve">The common set of metabolic parameters returned by the EBASE, BASEmetab, and Odum EBASE methods are net ecosystem metabolism, gross production, respiration, and gas exchange. Pairwise comparisons of the daily estimates returned by each method were evaluated using simple summary statistics including Pearson correlation coefficients and linear regression fits to evaluate potential biases in each method. For the latter analysis, differences in intercept estimates less than or greater than zero suggested a bias in magnitude, whereas differences in slope estimates less than or greater than one suggested a bias that depended on relative value of each observation (e.g., bias may differ between lower or higher values). Comparisons of the intercept and slope estimates to zero and one, respectively, were based on confidence intervals from the standard errors of each. Results were assessed separately for estimates based on the observed or detided dissolved oxygen time series.</w:t>
       </w:r>
     </w:p>
     <w:p>
@@ -5885,66 +5885,38 @@
         <w:t xml:space="preserve"> </w:t>
       </w:r>
       <w:r>
-        <w:t xml:space="preserve">provide a comparison of the EBASE metabolic estimates with those from the Odum and BASEmetab methods.</w:t>
-      </w:r>
-    </w:p>
-    <w:bookmarkEnd w:id="41"/>
-    <w:bookmarkStart w:id="42" w:name="application-to-representative-nerr-sites"/>
-    <w:p>
-      <w:pPr>
-        <w:pStyle w:val="Heading3"/>
-      </w:pPr>
-      <w:r>
-        <w:t xml:space="preserve">3.3 Application to representative NERR sites</w:t>
-      </w:r>
-    </w:p>
-    <w:bookmarkEnd w:id="42"/>
-    <w:bookmarkEnd w:id="43"/>
-    <w:bookmarkStart w:id="44" w:name="discussion"/>
-    <w:p>
-      <w:pPr>
-        <w:pStyle w:val="Heading2"/>
-      </w:pPr>
-      <w:r>
-        <w:t xml:space="preserve">4 Discussion</w:t>
-      </w:r>
-    </w:p>
-    <w:bookmarkEnd w:id="44"/>
-    <w:bookmarkStart w:id="45" w:name="comments-and-recommendations"/>
-    <w:p>
-      <w:pPr>
-        <w:pStyle w:val="Heading2"/>
-      </w:pPr>
-      <w:r>
-        <w:t xml:space="preserve">5 Comments and Recommendations</w:t>
-      </w:r>
-    </w:p>
-    <w:bookmarkEnd w:id="45"/>
-    <w:bookmarkStart w:id="46" w:name="acknowledgments"/>
-    <w:p>
-      <w:pPr>
-        <w:pStyle w:val="Heading2"/>
-      </w:pPr>
-      <w:r>
-        <w:t xml:space="preserve">Acknowledgments</w:t>
-      </w:r>
-    </w:p>
-    <w:bookmarkEnd w:id="46"/>
-    <w:bookmarkStart w:id="67" w:name="figures"/>
-    <w:p>
-      <w:pPr>
-        <w:pStyle w:val="Heading2"/>
-      </w:pPr>
-      <w:r>
-        <w:t xml:space="preserve">Figures</w:t>
-      </w:r>
-    </w:p>
-    <w:p>
-      <w:pPr>
-        <w:pStyle w:val="FirstParagraph"/>
-      </w:pPr>
-      <w:r>
-        <w:t xml:space="preserve">Figure 1: Fwoxy comparisons</w:t>
+        <w:t xml:space="preserve">provide a comparison of the EBASE metabolic estimates with those from the Odum and BASEmetab methods. Correlations for all estimates, regardless of method or the input time series, were positive and significantly correlated. The only exception was the comparison of respiration for the Odum and EBASE methods (</w:t>
+      </w:r>
+      <m:oMath>
+        <m:r>
+          <m:t>ρ</m:t>
+        </m:r>
+      </m:oMath>
+      <w:r>
+        <w:t xml:space="preserve"> </w:t>
+      </w:r>
+      <w:r>
+        <w:t xml:space="preserve">= 0.11), where the former produced a much larger range of estimates. The intercept values were all significant, suggesting some level of bias when comparing estimates between the methods. Slope estimates were all significantly different from one for the comparisons using the observed dissolved oxygen time series as input, whereas only three of the comparisons were significantly different using the detided time series. This latter comparison suggests that detiding the time series produces more comparable estimates between methods. Similarly, the standard deviation (</w:t>
+      </w:r>
+      <m:oMath>
+        <m:r>
+          <m:t>ρ</m:t>
+        </m:r>
+      </m:oMath>
+      <w:r>
+        <w:t xml:space="preserve">) of the residuals of each regression comparison were generally lower in the detided results for all comparisons. Variation in the gas exchange estimates were also more similar comparing the Odum and EBASE methods that used the same formulation</w:t>
+      </w:r>
+      <w:r>
+        <w:t xml:space="preserve"> </w:t>
+      </w:r>
+      <w:r>
+        <w:t xml:space="preserve">(Wanninkhof 2014)</w:t>
+      </w:r>
+      <w:r>
+        <w:t xml:space="preserve"> </w:t>
+      </w:r>
+      <w:r>
+        <w:t xml:space="preserve">regardless of input time series.</w:t>
       </w:r>
     </w:p>
     <w:p>
@@ -5952,28 +5924,131 @@
         <w:pStyle w:val="BodyText"/>
       </w:pPr>
       <w:r>
-        <w:t xml:space="preserve">Figure 2: Apalachicola comparisons</w:t>
+        <w:t xml:space="preserve">As noted in the previous paragraph, metabolic estimates between the methods were more similar for results using the detided dissolved oxygen time series (</w:t>
+      </w:r>
+      <w:hyperlink w:anchor="fig-apacmpfig">
+        <w:r>
+          <w:rPr>
+            <w:rStyle w:val="Hyperlink"/>
+          </w:rPr>
+          <w:t xml:space="preserve">Figure 5</w:t>
+        </w:r>
+      </w:hyperlink>
+      <w:r>
+        <w:t xml:space="preserve">b) as compared to using the observed dissolved oxygen as input (</w:t>
+      </w:r>
+      <w:hyperlink w:anchor="fig-apacmpfig">
+        <w:r>
+          <w:rPr>
+            <w:rStyle w:val="Hyperlink"/>
+          </w:rPr>
+          <w:t xml:space="preserve">Figure 5</w:t>
+        </w:r>
+      </w:hyperlink>
+      <w:r>
+        <w:t xml:space="preserve">b). This suggests that tidal effects on continuous monitoring data can severely violate assumptions required for methods of estimating ecosystem metabolism</w:t>
+      </w:r>
+      <w:r>
+        <w:t xml:space="preserve"> </w:t>
+      </w:r>
+      <w:r>
+        <w:t xml:space="preserve">(as described in detail in Beck et al. 2015)</w:t>
+      </w:r>
+      <w:r>
+        <w:t xml:space="preserve">. These effects are easily identified with estimates from the Odum method as negative values for production (P) and positive values for respiration (R), i.e.,</w:t>
+      </w:r>
+      <w:r>
+        <w:t xml:space="preserve"> </w:t>
+      </w:r>
+      <w:r>
+        <w:t xml:space="preserve">“</w:t>
+      </w:r>
+      <w:r>
+        <w:t xml:space="preserve">anomalous</w:t>
+      </w:r>
+      <w:r>
+        <w:t xml:space="preserve">”</w:t>
+      </w:r>
+      <w:r>
+        <w:t xml:space="preserve"> </w:t>
+      </w:r>
+      <w:r>
+        <w:t xml:space="preserve">values. The effects of tidal advection on estimates from EBASE and BASEmetab are more subtle as anomalous values cannot be returned based on constraints in the mass-balance equations (e.g., it is impossible for respiration to be positive). However, the effects of tidal advection produce a wider range of estimates for NEM in EBASE and BASEmetab for the observed dissolved oxygen time series (</w:t>
+      </w:r>
+      <w:hyperlink w:anchor="fig-apacmpfig">
+        <w:r>
+          <w:rPr>
+            <w:rStyle w:val="Hyperlink"/>
+          </w:rPr>
+          <w:t xml:space="preserve">Figure 5</w:t>
+        </w:r>
+      </w:hyperlink>
+      <w:r>
+        <w:t xml:space="preserve">a), caused by greater variation in the production and respiration estimates. As such, detiding the dissolved oxygen time series prior to estimating metabolic rates produces more stable (lower standard deviation) and smaller ranges (Table</w:t>
+      </w:r>
+      <w:r>
+        <w:t xml:space="preserve"> </w:t>
+      </w:r>
+      <w:r xmlns:w="http://schemas.openxmlformats.org/wordprocessingml/2006/main" xmlns:wp="http://schemas.openxmlformats.org/drawingml/2006/wordprocessingDrawing" xmlns:r="http://schemas.openxmlformats.org/officeDocument/2006/relationships" xmlns:w14="http://schemas.microsoft.com/office/word/2010/wordml">
+        <w:rPr/>
+        <w:fldChar w:fldCharType="begin" w:dirty="true"/>
+      </w:r>
+      <w:r xmlns:w="http://schemas.openxmlformats.org/wordprocessingml/2006/main" xmlns:wp="http://schemas.openxmlformats.org/drawingml/2006/wordprocessingDrawing" xmlns:r="http://schemas.openxmlformats.org/officeDocument/2006/relationships" xmlns:w14="http://schemas.microsoft.com/office/word/2010/wordml">
+        <w:rPr/>
+        <w:instrText xml:space="preserve" w:dirty="true"> REF apacmptab \h </w:instrText>
+      </w:r>
+      <w:r xmlns:w="http://schemas.openxmlformats.org/wordprocessingml/2006/main" xmlns:wp="http://schemas.openxmlformats.org/drawingml/2006/wordprocessingDrawing" xmlns:r="http://schemas.openxmlformats.org/officeDocument/2006/relationships" xmlns:w14="http://schemas.microsoft.com/office/word/2010/wordml">
+        <w:rPr/>
+        <w:fldChar w:fldCharType="end" w:dirty="true"/>
+      </w:r>
+      <w:r>
+        <w:t xml:space="preserve">), regardless of the method used.</w:t>
+      </w:r>
+    </w:p>
+    <w:bookmarkEnd w:id="41"/>
+    <w:bookmarkEnd w:id="42"/>
+    <w:bookmarkStart w:id="43" w:name="discussion"/>
+    <w:p>
+      <w:pPr>
+        <w:pStyle w:val="Heading2"/>
+      </w:pPr>
+      <w:r>
+        <w:t xml:space="preserve">4 Discussion</w:t>
+      </w:r>
+    </w:p>
+    <w:bookmarkEnd w:id="43"/>
+    <w:bookmarkStart w:id="44" w:name="comments-and-recommendations"/>
+    <w:p>
+      <w:pPr>
+        <w:pStyle w:val="Heading2"/>
+      </w:pPr>
+      <w:r>
+        <w:t xml:space="preserve">5 Comments and Recommendations</w:t>
+      </w:r>
+    </w:p>
+    <w:bookmarkEnd w:id="44"/>
+    <w:bookmarkStart w:id="45" w:name="acknowledgments"/>
+    <w:p>
+      <w:pPr>
+        <w:pStyle w:val="Heading2"/>
+      </w:pPr>
+      <w:r>
+        <w:t xml:space="preserve">Acknowledgments</w:t>
       </w:r>
     </w:p>
     <w:p>
-      <w:pPr>
-        <w:pStyle w:val="BodyText"/>
-      </w:pPr>
-      <w:r>
-        <w:t xml:space="preserve">Figure 3: Sensitivity analyses</w:t>
+      <w:r>
+        <w:br w:type="page"/>
       </w:r>
     </w:p>
+    <w:bookmarkEnd w:id="45"/>
+    <w:bookmarkStart w:id="66" w:name="figures"/>
     <w:p>
       <w:pPr>
-        <w:pStyle w:val="BodyText"/>
+        <w:pStyle w:val="Heading2"/>
       </w:pPr>
       <w:r>
-        <w:t xml:space="preserve">Figure 4: NERRS application</w:t>
-      </w:r>
-    </w:p>
-    <w:p>
-      <w:r>
-        <w:br w:type="page"/>
+        <w:t xml:space="preserve">Figures</w:t>
       </w:r>
     </w:p>
     <w:tbl>
@@ -5988,7 +6063,7 @@
       <w:tr>
         <w:tc>
           <w:tcPr/>
-          <w:bookmarkStart w:id="50" w:name="fig-priorplot"/>
+          <w:bookmarkStart w:id="49" w:name="fig-priorplot"/>
           <w:p>
             <w:pPr>
               <w:pStyle w:val="Figure"/>
@@ -5999,18 +6074,18 @@
                 <wp:inline>
                   <wp:extent cx="5943600" cy="2228850"/>
                   <wp:effectExtent b="0" l="0" r="0" t="0"/>
-                  <wp:docPr descr="" title="" id="48" name="Picture"/>
+                  <wp:docPr descr="" title="" id="47" name="Picture"/>
                   <a:graphic>
                     <a:graphicData uri="http://schemas.openxmlformats.org/drawingml/2006/picture">
                       <pic:pic>
                         <pic:nvPicPr>
-                          <pic:cNvPr descr="figs/priorplot.png" id="49" name="Picture"/>
+                          <pic:cNvPr descr="figs/priorplot.png" id="48" name="Picture"/>
                           <pic:cNvPicPr>
                             <a:picLocks noChangeArrowheads="1" noChangeAspect="1"/>
                           </pic:cNvPicPr>
                         </pic:nvPicPr>
                         <pic:blipFill>
-                          <a:blip r:embed="rId47"/>
+                          <a:blip r:embed="rId46"/>
                           <a:stretch>
                             <a:fillRect/>
                           </a:stretch>
@@ -6100,7 +6175,7 @@
               <w:t xml:space="preserve">parameter is also truncated to a maximum of 0.504.</w:t>
             </w:r>
           </w:p>
-          <w:bookmarkEnd w:id="50"/>
+          <w:bookmarkEnd w:id="49"/>
         </w:tc>
       </w:tr>
     </w:tbl>
@@ -6121,7 +6196,7 @@
       <w:tr>
         <w:tc>
           <w:tcPr/>
-          <w:bookmarkStart w:id="54" w:name="fig-simapa"/>
+          <w:bookmarkStart w:id="53" w:name="fig-simapa"/>
           <w:p>
             <w:pPr>
               <w:pStyle w:val="Figure"/>
@@ -6132,18 +6207,18 @@
                 <wp:inline>
                   <wp:extent cx="5943600" cy="5943600"/>
                   <wp:effectExtent b="0" l="0" r="0" t="0"/>
-                  <wp:docPr descr="" title="" id="52" name="Picture"/>
+                  <wp:docPr descr="" title="" id="51" name="Picture"/>
                   <a:graphic>
                     <a:graphicData uri="http://schemas.openxmlformats.org/drawingml/2006/picture">
                       <pic:pic>
                         <pic:nvPicPr>
-                          <pic:cNvPr descr="figs/simapa.png" id="53" name="Picture"/>
+                          <pic:cNvPr descr="figs/simapa.png" id="52" name="Picture"/>
                           <pic:cNvPicPr>
                             <a:picLocks noChangeArrowheads="1" noChangeAspect="1"/>
                           </pic:cNvPicPr>
                         </pic:nvPicPr>
                         <pic:blipFill>
-                          <a:blip r:embed="rId51"/>
+                          <a:blip r:embed="rId50"/>
                           <a:stretch>
                             <a:fillRect/>
                           </a:stretch>
@@ -6197,7 +6272,7 @@
               <w:t xml:space="preserve">parameter and (c) simulatd metabolic estimates for production (P), respiration (R), and gas exchange (D).</w:t>
             </w:r>
           </w:p>
-          <w:bookmarkEnd w:id="54"/>
+          <w:bookmarkEnd w:id="53"/>
         </w:tc>
       </w:tr>
     </w:tbl>
@@ -6218,7 +6293,7 @@
       <w:tr>
         <w:tc>
           <w:tcPr/>
-          <w:bookmarkStart w:id="58" w:name="fig-apasumdat"/>
+          <w:bookmarkStart w:id="57" w:name="fig-apasumdat"/>
           <w:p>
             <w:pPr>
               <w:pStyle w:val="Figure"/>
@@ -6229,18 +6304,18 @@
                 <wp:inline>
                   <wp:extent cx="5497394" cy="5497394"/>
                   <wp:effectExtent b="0" l="0" r="0" t="0"/>
-                  <wp:docPr descr="" title="" id="56" name="Picture"/>
+                  <wp:docPr descr="" title="" id="55" name="Picture"/>
                   <a:graphic>
                     <a:graphicData uri="http://schemas.openxmlformats.org/drawingml/2006/picture">
                       <pic:pic>
                         <pic:nvPicPr>
-                          <pic:cNvPr descr="figs/apasumdat.png" id="57" name="Picture"/>
+                          <pic:cNvPr descr="figs/apasumdat.png" id="56" name="Picture"/>
                           <pic:cNvPicPr>
                             <a:picLocks noChangeArrowheads="1" noChangeAspect="1"/>
                           </pic:cNvPicPr>
                         </pic:nvPicPr>
                         <pic:blipFill>
-                          <a:blip r:embed="rId55"/>
+                          <a:blip r:embed="rId54"/>
                           <a:stretch>
                             <a:fillRect/>
                           </a:stretch>
@@ -6331,7 +6406,7 @@
               <w:t xml:space="preserve">parameter is not evaluated because it is a fixed constant for the simulated data.</w:t>
             </w:r>
           </w:p>
-          <w:bookmarkEnd w:id="58"/>
+          <w:bookmarkEnd w:id="57"/>
         </w:tc>
       </w:tr>
     </w:tbl>
@@ -6352,7 +6427,7 @@
       <w:tr>
         <w:tc>
           <w:tcPr/>
-          <w:bookmarkStart w:id="62" w:name="fig-optex"/>
+          <w:bookmarkStart w:id="61" w:name="fig-optex"/>
           <w:p>
             <w:pPr>
               <w:pStyle w:val="Figure"/>
@@ -6361,20 +6436,20 @@
             <w:r>
               <w:drawing>
                 <wp:inline>
-                  <wp:extent cx="5943600" cy="6686550"/>
+                  <wp:extent cx="5943600" cy="6500812"/>
                   <wp:effectExtent b="0" l="0" r="0" t="0"/>
-                  <wp:docPr descr="" title="" id="60" name="Picture"/>
+                  <wp:docPr descr="" title="" id="59" name="Picture"/>
                   <a:graphic>
                     <a:graphicData uri="http://schemas.openxmlformats.org/drawingml/2006/picture">
                       <pic:pic>
                         <pic:nvPicPr>
-                          <pic:cNvPr descr="figs/optex.png" id="61" name="Picture"/>
+                          <pic:cNvPr descr="figs/optex.png" id="60" name="Picture"/>
                           <pic:cNvPicPr>
                             <a:picLocks noChangeArrowheads="1" noChangeAspect="1"/>
                           </pic:cNvPicPr>
                         </pic:nvPicPr>
                         <pic:blipFill>
-                          <a:blip r:embed="rId59"/>
+                          <a:blip r:embed="rId58"/>
                           <a:stretch>
                             <a:fillRect/>
                           </a:stretch>
@@ -6382,7 +6457,7 @@
                         <pic:spPr bwMode="auto">
                           <a:xfrm>
                             <a:off x="0" y="0"/>
-                            <a:ext cx="5943600" cy="6686550"/>
+                            <a:ext cx="5943600" cy="6500812"/>
                           </a:xfrm>
                           <a:prstGeom prst="rect">
                             <a:avLst/>
@@ -6411,7 +6486,7 @@
               <w:pStyle w:val="ImageCaption"/>
             </w:pPr>
             <w:r>
-              <w:t xml:space="preserve">Figure 4: Comparison of EBASE results for the best performing model with known metabolic results from a simulated time series created with Fwoxy. The best performing model for the one-day (left, ndays = 1) and seven-day (right, ndays = 7) optimization period is based on the EBASE results with prior distributions that produced the highest mean</w:t>
+              <w:t xml:space="preserve">Figure 4: Comparison of EBASE results for the best performing model with known metabolic results from a simulated time series created with Fwoxy. The best performing model for the one-day (a, ndays = 1) and seven-day (b, ndays = 7) optimization period is based on the EBASE results with prior distributions that produced the highest mean</w:t>
             </w:r>
             <w:r>
               <w:t xml:space="preserve"> </w:t>
@@ -6554,7 +6629,7 @@
               <w:t xml:space="preserve">.</w:t>
             </w:r>
           </w:p>
-          <w:bookmarkEnd w:id="62"/>
+          <w:bookmarkEnd w:id="61"/>
         </w:tc>
       </w:tr>
     </w:tbl>
@@ -6575,7 +6650,7 @@
       <w:tr>
         <w:tc>
           <w:tcPr/>
-          <w:bookmarkStart w:id="66" w:name="fig-apacmpfig"/>
+          <w:bookmarkStart w:id="65" w:name="fig-apacmpfig"/>
           <w:p>
             <w:pPr>
               <w:pStyle w:val="Figure"/>
@@ -6586,18 +6661,18 @@
                 <wp:inline>
                   <wp:extent cx="5943600" cy="6686550"/>
                   <wp:effectExtent b="0" l="0" r="0" t="0"/>
-                  <wp:docPr descr="" title="" id="64" name="Picture"/>
+                  <wp:docPr descr="" title="" id="63" name="Picture"/>
                   <a:graphic>
                     <a:graphicData uri="http://schemas.openxmlformats.org/drawingml/2006/picture">
                       <pic:pic>
                         <pic:nvPicPr>
-                          <pic:cNvPr descr="figs/apacmpfig.png" id="65" name="Picture"/>
+                          <pic:cNvPr descr="figs/apacmpfig.png" id="64" name="Picture"/>
                           <pic:cNvPicPr>
                             <a:picLocks noChangeArrowheads="1" noChangeAspect="1"/>
                           </pic:cNvPicPr>
                         </pic:nvPicPr>
                         <pic:blipFill>
-                          <a:blip r:embed="rId63"/>
+                          <a:blip r:embed="rId62"/>
                           <a:stretch>
                             <a:fillRect/>
                           </a:stretch>
@@ -6703,7 +6778,7 @@
               <w:t xml:space="preserve">and are grouped by the dry or wet season. Black lines show the 1:1 comparison, the blue line shows the linea regression fit, and the Pearson correlation values are shown in parentheses for each facet title.</w:t>
             </w:r>
           </w:p>
-          <w:bookmarkEnd w:id="66"/>
+          <w:bookmarkEnd w:id="65"/>
         </w:tc>
       </w:tr>
     </w:tbl>
@@ -6712,8 +6787,8 @@
         <w:br w:type="page"/>
       </w:r>
     </w:p>
-    <w:bookmarkEnd w:id="67"/>
-    <w:bookmarkStart w:id="68" w:name="tables"/>
+    <w:bookmarkEnd w:id="66"/>
+    <w:bookmarkStart w:id="67" w:name="tables"/>
     <w:p>
       <w:pPr>
         <w:pStyle w:val="Heading2"/>
@@ -6772,7 +6847,7 @@
         </w:rPr>
         <w:t xml:space="preserve">Table </w:t>
       </w:r>
-      <w:bookmarkStart w:id="5944f7f1-810d-4e1f-947a-a59250678f25" w:name="apacmptab"/>
+      <w:bookmarkStart w:id="648365a9-2351-4845-97f7-350fd1743703" w:name="apacmptab"/>
       <w:r xmlns:w="http://schemas.openxmlformats.org/wordprocessingml/2006/main" xmlns:wp="http://schemas.openxmlformats.org/drawingml/2006/wordprocessingDrawing" xmlns:r="http://schemas.openxmlformats.org/officeDocument/2006/relationships" xmlns:w14="http://schemas.microsoft.com/office/word/2010/wordml">
         <w:rPr>
           <w:rFonts/>
@@ -6794,7 +6869,7 @@
         </w:rPr>
         <w:fldChar w:fldCharType="end" w:dirty="true"/>
       </w:r>
-      <w:bookmarkEnd w:id="5944f7f1-810d-4e1f-947a-a59250678f25"/>
+      <w:bookmarkEnd w:id="648365a9-2351-4845-97f7-350fd1743703"/>
       <w:r>
         <w:rPr>
           <w:rFonts/>
@@ -12826,8 +12901,8 @@
         </w:tc>
       </w:tr>
     </w:tbl>
-    <w:bookmarkEnd w:id="68"/>
-    <w:bookmarkStart w:id="95" w:name="references"/>
+    <w:bookmarkEnd w:id="67"/>
+    <w:bookmarkStart w:id="94" w:name="references"/>
     <w:p>
       <w:pPr>
         <w:pStyle w:val="Heading2"/>
@@ -12836,8 +12911,8 @@
         <w:t xml:space="preserve">References</w:t>
       </w:r>
     </w:p>
-    <w:bookmarkStart w:id="94" w:name="refs"/>
-    <w:bookmarkStart w:id="69" w:name="ref-Arriola22"/>
+    <w:bookmarkStart w:id="93" w:name="refs"/>
+    <w:bookmarkStart w:id="68" w:name="ref-Arriola22"/>
     <w:p>
       <w:pPr>
         <w:pStyle w:val="Bibliography"/>
@@ -12855,8 +12930,8 @@
         <w:t xml:space="preserve">orward model of estuary dissolved oxygen time series,.</w:t>
       </w:r>
     </w:p>
-    <w:bookmarkEnd w:id="69"/>
-    <w:bookmarkStart w:id="70" w:name="ref-Beck21"/>
+    <w:bookmarkEnd w:id="68"/>
+    <w:bookmarkStart w:id="69" w:name="ref-Beck21"/>
     <w:p>
       <w:pPr>
         <w:pStyle w:val="Bibliography"/>
@@ -12865,8 +12940,8 @@
         <w:t xml:space="preserve">Beck, M. W. 2021. WtRegDO: Implement weighted regression on dissolved oxygen time series,.</w:t>
       </w:r>
     </w:p>
-    <w:bookmarkEnd w:id="70"/>
-    <w:bookmarkStart w:id="72" w:name="ref-Beck15"/>
+    <w:bookmarkEnd w:id="69"/>
+    <w:bookmarkStart w:id="71" w:name="ref-Beck15"/>
     <w:p>
       <w:pPr>
         <w:pStyle w:val="Bibliography"/>
@@ -12887,7 +12962,7 @@
       <w:r>
         <w:t xml:space="preserve">: 731–745. doi:</w:t>
       </w:r>
-      <w:hyperlink r:id="rId71">
+      <w:hyperlink r:id="rId70">
         <w:r>
           <w:rPr>
             <w:rStyle w:val="Hyperlink"/>
@@ -12896,8 +12971,8 @@
         </w:r>
       </w:hyperlink>
     </w:p>
-    <w:bookmarkEnd w:id="72"/>
-    <w:bookmarkStart w:id="73" w:name="ref-Beck22"/>
+    <w:bookmarkEnd w:id="71"/>
+    <w:bookmarkStart w:id="72" w:name="ref-Beck22"/>
     <w:p>
       <w:pPr>
         <w:pStyle w:val="Bibliography"/>
@@ -12915,8 +12990,8 @@
         <w:t xml:space="preserve">,.</w:t>
       </w:r>
     </w:p>
-    <w:bookmarkEnd w:id="73"/>
-    <w:bookmarkStart w:id="75" w:name="ref-Garcia92"/>
+    <w:bookmarkEnd w:id="72"/>
+    <w:bookmarkStart w:id="74" w:name="ref-Garcia92"/>
     <w:p>
       <w:pPr>
         <w:pStyle w:val="Bibliography"/>
@@ -12937,7 +13012,7 @@
       <w:r>
         <w:t xml:space="preserve">: 1307–1312. doi:</w:t>
       </w:r>
-      <w:hyperlink r:id="rId74">
+      <w:hyperlink r:id="rId73">
         <w:r>
           <w:rPr>
             <w:rStyle w:val="Hyperlink"/>
@@ -12946,8 +13021,8 @@
         </w:r>
       </w:hyperlink>
     </w:p>
-    <w:bookmarkEnd w:id="75"/>
-    <w:bookmarkStart w:id="77" w:name="ref-Grace15"/>
+    <w:bookmarkEnd w:id="74"/>
+    <w:bookmarkStart w:id="76" w:name="ref-Grace15"/>
     <w:p>
       <w:pPr>
         <w:pStyle w:val="Bibliography"/>
@@ -13001,7 +13076,7 @@
       <w:r>
         <w:t xml:space="preserve">: 103–114. doi:</w:t>
       </w:r>
-      <w:hyperlink r:id="rId76">
+      <w:hyperlink r:id="rId75">
         <w:r>
           <w:rPr>
             <w:rStyle w:val="Hyperlink"/>
@@ -13010,8 +13085,8 @@
         </w:r>
       </w:hyperlink>
     </w:p>
-    <w:bookmarkEnd w:id="77"/>
-    <w:bookmarkStart w:id="79" w:name="ref-Ho16"/>
+    <w:bookmarkEnd w:id="76"/>
+    <w:bookmarkStart w:id="78" w:name="ref-Ho16"/>
     <w:p>
       <w:pPr>
         <w:pStyle w:val="Bibliography"/>
@@ -13032,7 +13107,7 @@
       <w:r>
         <w:t xml:space="preserve">: 3813–3821. doi:</w:t>
       </w:r>
-      <w:hyperlink r:id="rId78">
+      <w:hyperlink r:id="rId77">
         <w:r>
           <w:rPr>
             <w:rStyle w:val="Hyperlink"/>
@@ -13041,8 +13116,8 @@
         </w:r>
       </w:hyperlink>
     </w:p>
-    <w:bookmarkEnd w:id="79"/>
-    <w:bookmarkStart w:id="81" w:name="ref-Holtgrieve10"/>
+    <w:bookmarkEnd w:id="78"/>
+    <w:bookmarkStart w:id="80" w:name="ref-Holtgrieve10"/>
     <w:p>
       <w:pPr>
         <w:pStyle w:val="Bibliography"/>
@@ -13072,7 +13147,7 @@
       <w:r>
         <w:t xml:space="preserve">: 1047–1063. doi:</w:t>
       </w:r>
-      <w:hyperlink r:id="rId80">
+      <w:hyperlink r:id="rId79">
         <w:r>
           <w:rPr>
             <w:rStyle w:val="Hyperlink"/>
@@ -13081,8 +13156,8 @@
         </w:r>
       </w:hyperlink>
     </w:p>
-    <w:bookmarkEnd w:id="81"/>
-    <w:bookmarkStart w:id="83" w:name="ref-Millero81"/>
+    <w:bookmarkEnd w:id="80"/>
+    <w:bookmarkStart w:id="82" w:name="ref-Millero81"/>
     <w:p>
       <w:pPr>
         <w:pStyle w:val="Bibliography"/>
@@ -13103,7 +13178,7 @@
       <w:r>
         <w:t xml:space="preserve">: 625–629. doi:</w:t>
       </w:r>
-      <w:hyperlink r:id="rId82">
+      <w:hyperlink r:id="rId81">
         <w:r>
           <w:rPr>
             <w:rStyle w:val="Hyperlink"/>
@@ -13112,8 +13187,8 @@
         </w:r>
       </w:hyperlink>
     </w:p>
-    <w:bookmarkEnd w:id="83"/>
-    <w:bookmarkStart w:id="85" w:name="ref-Murrell18"/>
+    <w:bookmarkEnd w:id="82"/>
+    <w:bookmarkStart w:id="84" w:name="ref-Murrell18"/>
     <w:p>
       <w:pPr>
         <w:pStyle w:val="Bibliography"/>
@@ -13134,7 +13209,7 @@
       <w:r>
         <w:t xml:space="preserve">: 690–707. doi:</w:t>
       </w:r>
-      <w:hyperlink r:id="rId84">
+      <w:hyperlink r:id="rId83">
         <w:r>
           <w:rPr>
             <w:rStyle w:val="Hyperlink"/>
@@ -13143,8 +13218,8 @@
         </w:r>
       </w:hyperlink>
     </w:p>
-    <w:bookmarkEnd w:id="85"/>
-    <w:bookmarkStart w:id="86" w:name="ref-Odum56"/>
+    <w:bookmarkEnd w:id="84"/>
+    <w:bookmarkStart w:id="85" w:name="ref-Odum56"/>
     <w:p>
       <w:pPr>
         <w:pStyle w:val="Bibliography"/>
@@ -13166,8 +13241,8 @@
         <w:t xml:space="preserve">: 102–117.</w:t>
       </w:r>
     </w:p>
-    <w:bookmarkEnd w:id="86"/>
-    <w:bookmarkStart w:id="87" w:name="ref-Plummer03"/>
+    <w:bookmarkEnd w:id="85"/>
+    <w:bookmarkStart w:id="86" w:name="ref-Plummer03"/>
     <w:p>
       <w:pPr>
         <w:pStyle w:val="Bibliography"/>
@@ -13207,8 +13282,8 @@
         <w:t xml:space="preserve">. Vienna, Austria. 1–10.</w:t>
       </w:r>
     </w:p>
-    <w:bookmarkEnd w:id="87"/>
-    <w:bookmarkStart w:id="89" w:name="ref-RCT22"/>
+    <w:bookmarkEnd w:id="86"/>
+    <w:bookmarkStart w:id="88" w:name="ref-RCT22"/>
     <w:p>
       <w:pPr>
         <w:pStyle w:val="Bibliography"/>
@@ -13219,7 +13294,7 @@
       <w:r>
         <w:t xml:space="preserve"> </w:t>
       </w:r>
-      <w:hyperlink r:id="rId88">
+      <w:hyperlink r:id="rId87">
         <w:r>
           <w:rPr>
             <w:rStyle w:val="Hyperlink"/>
@@ -13231,8 +13306,8 @@
         <w:t xml:space="preserve">, R Foundation for Statistical Computing.</w:t>
       </w:r>
     </w:p>
-    <w:bookmarkEnd w:id="89"/>
-    <w:bookmarkStart w:id="91" w:name="ref-Thebault08"/>
+    <w:bookmarkEnd w:id="88"/>
+    <w:bookmarkStart w:id="90" w:name="ref-Thebault08"/>
     <w:p>
       <w:pPr>
         <w:pStyle w:val="Bibliography"/>
@@ -13280,7 +13355,7 @@
       <w:r>
         <w:t xml:space="preserve">: 841–851. doi:</w:t>
       </w:r>
-      <w:hyperlink r:id="rId90">
+      <w:hyperlink r:id="rId89">
         <w:r>
           <w:rPr>
             <w:rStyle w:val="Hyperlink"/>
@@ -13289,8 +13364,8 @@
         </w:r>
       </w:hyperlink>
     </w:p>
-    <w:bookmarkEnd w:id="91"/>
-    <w:bookmarkStart w:id="93" w:name="ref-Wanninkhof14"/>
+    <w:bookmarkEnd w:id="90"/>
+    <w:bookmarkStart w:id="92" w:name="ref-Wanninkhof14"/>
     <w:p>
       <w:pPr>
         <w:pStyle w:val="Bibliography"/>
@@ -13311,7 +13386,7 @@
       <w:r>
         <w:t xml:space="preserve">: 351–362. doi:</w:t>
       </w:r>
-      <w:hyperlink r:id="rId92">
+      <w:hyperlink r:id="rId91">
         <w:r>
           <w:rPr>
             <w:rStyle w:val="Hyperlink"/>
@@ -13320,9 +13395,9 @@
         </w:r>
       </w:hyperlink>
     </w:p>
+    <w:bookmarkEnd w:id="92"/>
     <w:bookmarkEnd w:id="93"/>
     <w:bookmarkEnd w:id="94"/>
-    <w:bookmarkEnd w:id="95"/>
     <w:sectPr>
       <w:footerReference r:id="rId9" w:type="default"/>
       <w:pgSz w:h="15840" w:w="12240"/>

</xml_diff>

<commit_message>
model io table done
</commit_message>
<xml_diff>
--- a/manu-draft.docx
+++ b/manu-draft.docx
@@ -4001,7 +4001,25 @@
         <w:t xml:space="preserve"> </w:t>
       </w:r>
       <w:r>
-        <w:t xml:space="preserve">to estimate the unknown parameters using Markov Chain Monte Carlo simulations in a Bayesian framework. At each time step, the change in oxygen concentration between time steps is calculated from the equation using model inputs and parameter guesses, and then a finite difference approximation is used to estimate modeled oxygen concentration. Estimations proceed using a forward in time integration where the dissolved oxygen at each time step is informed by parameter estimates from the preceding time steps. The estimated dissolved oxygen concentration is also returned, which can be compared to observed as one measure of model performance.</w:t>
+        <w:t xml:space="preserve">to estimate the unknown parameters using Markov Chain Monte Carlo simulations in a Bayesian framework. At each time step, the change in oxygen concentration between time steps is calculated from the equation using model inputs and parameter guesses, and then a finite difference approximation is used to estimate modeled oxygen concentration. Estimations proceed using a forward in time integration where the dissolved oxygen at each time step is informed by parameter estimates from the preceding time steps. The estimated dissolved oxygen concentration is also returned, which can be compared to observed as one measure of model performance. All parameter inputs and outputs for EBASE are shown in Table</w:t>
+      </w:r>
+      <w:r>
+        <w:t xml:space="preserve"> </w:t>
+      </w:r>
+      <w:r xmlns:w="http://schemas.openxmlformats.org/wordprocessingml/2006/main" xmlns:wp="http://schemas.openxmlformats.org/drawingml/2006/wordprocessingDrawing" xmlns:r="http://schemas.openxmlformats.org/officeDocument/2006/relationships" xmlns:w14="http://schemas.microsoft.com/office/word/2010/wordml">
+        <w:rPr/>
+        <w:fldChar w:fldCharType="begin" w:dirty="true"/>
+      </w:r>
+      <w:r xmlns:w="http://schemas.openxmlformats.org/wordprocessingml/2006/main" xmlns:wp="http://schemas.openxmlformats.org/drawingml/2006/wordprocessingDrawing" xmlns:r="http://schemas.openxmlformats.org/officeDocument/2006/relationships" xmlns:w14="http://schemas.microsoft.com/office/word/2010/wordml">
+        <w:rPr/>
+        <w:instrText xml:space="preserve" w:dirty="true"> REF ebaseiotab \h </w:instrText>
+      </w:r>
+      <w:r xmlns:w="http://schemas.openxmlformats.org/wordprocessingml/2006/main" xmlns:wp="http://schemas.openxmlformats.org/drawingml/2006/wordprocessingDrawing" xmlns:r="http://schemas.openxmlformats.org/officeDocument/2006/relationships" xmlns:w14="http://schemas.microsoft.com/office/word/2010/wordml">
+        <w:rPr/>
+        <w:fldChar w:fldCharType="end" w:dirty="true"/>
+      </w:r>
+      <w:r>
+        <w:t xml:space="preserve">.</w:t>
       </w:r>
     </w:p>
     <w:bookmarkEnd w:id="32"/>
@@ -6797,38 +6815,3941 @@
         <w:t xml:space="preserve">Tables</w:t>
       </w:r>
     </w:p>
-    <w:p>
+    <w:p xmlns:w="http://schemas.openxmlformats.org/wordprocessingml/2006/main" xmlns:wp="http://schemas.openxmlformats.org/drawingml/2006/wordprocessingDrawing" xmlns:r="http://schemas.openxmlformats.org/officeDocument/2006/relationships" xmlns:w14="http://schemas.microsoft.com/office/word/2010/wordml">
       <w:pPr>
-        <w:pStyle w:val="FirstParagraph"/>
+        <w:pStyle w:val="TableCaption"/>
+        <w:jc w:val="center"/>
+        <w:keepNext/>
       </w:pPr>
       <w:r>
-        <w:t xml:space="preserve">Table 1: EBASE parameters and outputs</w:t>
+        <w:rPr>
+          <w:rFonts/>
+          <w:b w:val="true"/>
+        </w:rPr>
+        <w:t xml:space="preserve">Table </w:t>
+      </w:r>
+      <w:bookmarkStart w:id="c39da0e7-f414-47de-9a70-5aca4d2c2e79" w:name="ebaseiotab"/>
+      <w:r xmlns:w="http://schemas.openxmlformats.org/wordprocessingml/2006/main" xmlns:wp="http://schemas.openxmlformats.org/drawingml/2006/wordprocessingDrawing" xmlns:r="http://schemas.openxmlformats.org/officeDocument/2006/relationships" xmlns:w14="http://schemas.microsoft.com/office/word/2010/wordml">
+        <w:rPr>
+          <w:rFonts/>
+          <w:b w:val="true"/>
+        </w:rPr>
+        <w:fldChar w:fldCharType="begin" w:dirty="true"/>
+      </w:r>
+      <w:r xmlns:w="http://schemas.openxmlformats.org/wordprocessingml/2006/main" xmlns:wp="http://schemas.openxmlformats.org/drawingml/2006/wordprocessingDrawing" xmlns:r="http://schemas.openxmlformats.org/officeDocument/2006/relationships" xmlns:w14="http://schemas.microsoft.com/office/word/2010/wordml">
+        <w:rPr>
+          <w:rFonts/>
+          <w:b w:val="true"/>
+        </w:rPr>
+        <w:instrText xml:space="preserve" w:dirty="true">SEQ tab \* Arabic</w:instrText>
+      </w:r>
+      <w:r xmlns:w="http://schemas.openxmlformats.org/wordprocessingml/2006/main" xmlns:wp="http://schemas.openxmlformats.org/drawingml/2006/wordprocessingDrawing" xmlns:r="http://schemas.openxmlformats.org/officeDocument/2006/relationships" xmlns:w14="http://schemas.microsoft.com/office/word/2010/wordml">
+        <w:rPr>
+          <w:rFonts/>
+          <w:b w:val="true"/>
+        </w:rPr>
+        <w:fldChar w:fldCharType="end" w:dirty="true"/>
+      </w:r>
+      <w:bookmarkEnd w:id="c39da0e7-f414-47de-9a70-5aca4d2c2e79"/>
+      <w:r>
+        <w:rPr>
+          <w:rFonts/>
+          <w:b w:val="true"/>
+        </w:rPr>
+        <w:t xml:space="preserve">: </w:t>
+      </w:r>
+      <w:r>
+        <w:t xml:space="preserve">EBASE model parameters showing the required input, parameters derived from the model input, and model output.  The model notation shows the components decribed in @eq-ebase.  The model notation for production, respiration, and gas exchange shows both the simple parameter name and the components of @eq-ebase used to estimate the parameter.</w:t>
       </w:r>
     </w:p>
-    <w:p>
-      <w:pPr>
-        <w:pStyle w:val="BodyText"/>
-      </w:pPr>
-      <w:r>
-        <w:t xml:space="preserve">Table 2: Summary stats of Fwoxy comparison</w:t>
-      </w:r>
-    </w:p>
-    <w:p>
-      <w:pPr>
-        <w:pStyle w:val="BodyText"/>
-      </w:pPr>
-      <w:r>
-        <w:t xml:space="preserve">Table 3: Summary stats of Apalachicola comparison</w:t>
-      </w:r>
-    </w:p>
-    <w:p>
-      <w:pPr>
-        <w:pStyle w:val="BodyText"/>
-      </w:pPr>
-      <w:r>
-        <w:t xml:space="preserve">Table 4: Key parameters form NERRS application</w:t>
-      </w:r>
-    </w:p>
+    <w:tbl xmlns:w="http://schemas.openxmlformats.org/wordprocessingml/2006/main" xmlns:r="http://schemas.openxmlformats.org/officeDocument/2006/relationships" xmlns:w14="http://schemas.microsoft.com/office/word/2010/wordml" xmlns:wp="http://schemas.openxmlformats.org/drawingml/2006/wordprocessingDrawing" xmlns:a="http://schemas.openxmlformats.org/drawingml/2006/main" xmlns:pic="http://schemas.openxmlformats.org/drawingml/2006/picture">
+      <w:tblPr>
+        <w:tblLayout w:type="fixed"/>
+        <w:jc w:val="center"/>
+        <w:tblLook w:firstRow="1" w:lastRow="0" w:firstColumn="0" w:lastColumn="0" w:noHBand="0" w:noVBand="1"/>
+      </w:tblPr>
+      <w:tblGrid>
+        <w:gridCol w:w="720"/>
+        <w:gridCol w:w="2880"/>
+        <w:gridCol w:w="2880"/>
+        <w:gridCol w:w="2880"/>
+      </w:tblGrid>
+      <w:tr>
+        <w:trPr>
+          <w:trHeight w:val="360" w:hRule="auto"/>
+          <w:tblHeader/>
+        </w:trPr>
+        header 1
+        <w:tc>
+          <w:tcPr>
+            <w:tcBorders>
+              <w:bottom w:val="single" w:sz="16" w:space="0" w:color="666666"/>
+              <w:top w:val="single" w:sz="16" w:space="0" w:color="666666"/>
+              <w:left w:val="none" w:sz="0" w:space="0" w:color="000000"/>
+              <w:right w:val="none" w:sz="0" w:space="0" w:color="000000"/>
+            </w:tcBorders>
+            <w:shd w:val="clear" w:color="auto" w:fill="FFFFFF"/>
+            <w:tcMar>
+              <w:top w:w="0" w:type="dxa"/>
+              <w:bottom w:w="0" w:type="dxa"/>
+              <w:left w:w="0" w:type="dxa"/>
+              <w:right w:w="0" w:type="dxa"/>
+            </w:tcMar>
+            <w:vAlign w:val="center"/>
+          </w:tcPr>
+          <w:p>
+            <w:pPr>
+              <w:pStyle w:val="Normal"/>
+              <w:jc w:val="left"/>
+              <w:pBdr>
+                <w:bottom w:val="none" w:sz="0" w:space="0" w:color="000000"/>
+                <w:top w:val="none" w:sz="0" w:space="0" w:color="000000"/>
+                <w:left w:val="none" w:sz="0" w:space="0" w:color="000000"/>
+                <w:right w:val="none" w:sz="0" w:space="0" w:color="000000"/>
+              </w:pBdr>
+              <w:spacing w:after="20" w:before="20" w:line="240"/>
+              <w:ind w:firstLine="0" w:left="20" w:right="20"/>
+            </w:pPr>
+            <w:r xmlns:w="http://schemas.openxmlformats.org/wordprocessingml/2006/main" xmlns:wp="http://schemas.openxmlformats.org/drawingml/2006/wordprocessingDrawing" xmlns:r="http://schemas.openxmlformats.org/officeDocument/2006/relationships" xmlns:w14="http://schemas.microsoft.com/office/word/2010/wordml">
+              <w:rPr>
+                <w:rFonts w:ascii="Times New Roman" w:hAnsi="Times New Roman" w:eastAsia="Times New Roman" w:cs="Times New Roman"/>
+                <w:i w:val="false"/>
+                <w:b w:val="false"/>
+                <w:u w:val="none"/>
+                <w:sz w:val="22"/>
+                <w:szCs w:val="22"/>
+                <w:color w:val="000000"/>
+              </w:rPr>
+              <w:t xml:space="preserve">Type</w:t>
+            </w:r>
+          </w:p>
+        </w:tc>
+        <w:tc>
+          <w:tcPr>
+            <w:tcBorders>
+              <w:bottom w:val="single" w:sz="16" w:space="0" w:color="666666"/>
+              <w:top w:val="single" w:sz="16" w:space="0" w:color="666666"/>
+              <w:left w:val="none" w:sz="0" w:space="0" w:color="000000"/>
+              <w:right w:val="none" w:sz="0" w:space="0" w:color="000000"/>
+            </w:tcBorders>
+            <w:shd w:val="clear" w:color="auto" w:fill="FFFFFF"/>
+            <w:tcMar>
+              <w:top w:w="0" w:type="dxa"/>
+              <w:bottom w:w="0" w:type="dxa"/>
+              <w:left w:w="0" w:type="dxa"/>
+              <w:right w:w="0" w:type="dxa"/>
+            </w:tcMar>
+            <w:vAlign w:val="center"/>
+          </w:tcPr>
+          <w:p>
+            <w:pPr>
+              <w:pStyle w:val="Normal"/>
+              <w:jc w:val="left"/>
+              <w:pBdr>
+                <w:bottom w:val="none" w:sz="0" w:space="0" w:color="000000"/>
+                <w:top w:val="none" w:sz="0" w:space="0" w:color="000000"/>
+                <w:left w:val="none" w:sz="0" w:space="0" w:color="000000"/>
+                <w:right w:val="none" w:sz="0" w:space="0" w:color="000000"/>
+              </w:pBdr>
+              <w:spacing w:after="20" w:before="20" w:line="240"/>
+              <w:ind w:firstLine="0" w:left="20" w:right="20"/>
+            </w:pPr>
+            <w:r xmlns:w="http://schemas.openxmlformats.org/wordprocessingml/2006/main" xmlns:wp="http://schemas.openxmlformats.org/drawingml/2006/wordprocessingDrawing" xmlns:r="http://schemas.openxmlformats.org/officeDocument/2006/relationships" xmlns:w14="http://schemas.microsoft.com/office/word/2010/wordml">
+              <w:rPr>
+                <w:rFonts w:ascii="Times New Roman" w:hAnsi="Times New Roman" w:eastAsia="Times New Roman" w:cs="Times New Roman"/>
+                <w:i w:val="false"/>
+                <w:b w:val="false"/>
+                <w:u w:val="none"/>
+                <w:sz w:val="22"/>
+                <w:szCs w:val="22"/>
+                <w:color w:val="000000"/>
+              </w:rPr>
+              <w:t xml:space="preserve">Description</w:t>
+            </w:r>
+          </w:p>
+        </w:tc>
+        <w:tc>
+          <w:tcPr>
+            <w:tcBorders>
+              <w:bottom w:val="single" w:sz="16" w:space="0" w:color="666666"/>
+              <w:top w:val="single" w:sz="16" w:space="0" w:color="666666"/>
+              <w:left w:val="none" w:sz="0" w:space="0" w:color="000000"/>
+              <w:right w:val="none" w:sz="0" w:space="0" w:color="000000"/>
+            </w:tcBorders>
+            <w:shd w:val="clear" w:color="auto" w:fill="FFFFFF"/>
+            <w:tcMar>
+              <w:top w:w="0" w:type="dxa"/>
+              <w:bottom w:w="0" w:type="dxa"/>
+              <w:left w:w="0" w:type="dxa"/>
+              <w:right w:w="0" w:type="dxa"/>
+            </w:tcMar>
+            <w:vAlign w:val="center"/>
+          </w:tcPr>
+          <w:p>
+            <w:pPr>
+              <w:pStyle w:val="Normal"/>
+              <w:jc w:val="center"/>
+              <w:pBdr>
+                <w:bottom w:val="none" w:sz="0" w:space="0" w:color="000000"/>
+                <w:top w:val="none" w:sz="0" w:space="0" w:color="000000"/>
+                <w:left w:val="none" w:sz="0" w:space="0" w:color="000000"/>
+                <w:right w:val="none" w:sz="0" w:space="0" w:color="000000"/>
+              </w:pBdr>
+              <w:spacing w:after="20" w:before="20" w:line="240"/>
+              <w:ind w:firstLine="0" w:left="20" w:right="20"/>
+            </w:pPr>
+            <w:r xmlns:w="http://schemas.openxmlformats.org/wordprocessingml/2006/main" xmlns:wp="http://schemas.openxmlformats.org/drawingml/2006/wordprocessingDrawing" xmlns:r="http://schemas.openxmlformats.org/officeDocument/2006/relationships" xmlns:w14="http://schemas.microsoft.com/office/word/2010/wordml">
+              <w:rPr>
+                <w:rFonts w:ascii="Times New Roman" w:hAnsi="Times New Roman" w:eastAsia="Times New Roman" w:cs="Times New Roman"/>
+                <w:i w:val="false"/>
+                <w:b w:val="false"/>
+                <w:u w:val="none"/>
+                <w:sz w:val="22"/>
+                <w:szCs w:val="22"/>
+                <w:color w:val="000000"/>
+              </w:rPr>
+              <w:t xml:space="preserve">Model notation</w:t>
+            </w:r>
+          </w:p>
+        </w:tc>
+        <w:tc>
+          <w:tcPr>
+            <w:tcBorders>
+              <w:bottom w:val="single" w:sz="16" w:space="0" w:color="666666"/>
+              <w:top w:val="single" w:sz="16" w:space="0" w:color="666666"/>
+              <w:left w:val="none" w:sz="0" w:space="0" w:color="000000"/>
+              <w:right w:val="none" w:sz="0" w:space="0" w:color="000000"/>
+            </w:tcBorders>
+            <w:shd w:val="clear" w:color="auto" w:fill="FFFFFF"/>
+            <w:tcMar>
+              <w:top w:w="0" w:type="dxa"/>
+              <w:bottom w:w="0" w:type="dxa"/>
+              <w:left w:w="0" w:type="dxa"/>
+              <w:right w:w="0" w:type="dxa"/>
+            </w:tcMar>
+            <w:vAlign w:val="center"/>
+          </w:tcPr>
+          <w:p>
+            <w:pPr>
+              <w:pStyle w:val="Normal"/>
+              <w:jc w:val="center"/>
+              <w:pBdr>
+                <w:bottom w:val="none" w:sz="0" w:space="0" w:color="000000"/>
+                <w:top w:val="none" w:sz="0" w:space="0" w:color="000000"/>
+                <w:left w:val="none" w:sz="0" w:space="0" w:color="000000"/>
+                <w:right w:val="none" w:sz="0" w:space="0" w:color="000000"/>
+              </w:pBdr>
+              <w:spacing w:after="20" w:before="20" w:line="240"/>
+              <w:ind w:firstLine="0" w:left="20" w:right="20"/>
+            </w:pPr>
+            <w:r xmlns:w="http://schemas.openxmlformats.org/wordprocessingml/2006/main" xmlns:wp="http://schemas.openxmlformats.org/drawingml/2006/wordprocessingDrawing" xmlns:r="http://schemas.openxmlformats.org/officeDocument/2006/relationships" xmlns:w14="http://schemas.microsoft.com/office/word/2010/wordml">
+              <w:rPr>
+                <w:rFonts w:ascii="Times New Roman" w:hAnsi="Times New Roman" w:eastAsia="Times New Roman" w:cs="Times New Roman"/>
+                <w:i w:val="false"/>
+                <w:b w:val="false"/>
+                <w:u w:val="none"/>
+                <w:sz w:val="22"/>
+                <w:szCs w:val="22"/>
+                <w:color w:val="000000"/>
+              </w:rPr>
+              <w:t xml:space="preserve">Units</w:t>
+            </w:r>
+          </w:p>
+        </w:tc>
+      </w:tr>
+      <w:tr>
+        <w:trPr>
+          <w:trHeight w:val="360" w:hRule="auto"/>
+        </w:trPr>
+        body 1
+        <w:tc>
+          <w:tcPr>
+            <w:tcBorders>
+              <w:bottom w:val="none" w:sz="0" w:space="0" w:color="000000"/>
+              <w:top w:val="single" w:sz="16" w:space="0" w:color="666666"/>
+              <w:left w:val="none" w:sz="0" w:space="0" w:color="000000"/>
+              <w:right w:val="none" w:sz="0" w:space="0" w:color="000000"/>
+            </w:tcBorders>
+            <w:shd w:val="clear" w:color="auto" w:fill="FFFFFF"/>
+            <w:tcMar>
+              <w:top w:w="0" w:type="dxa"/>
+              <w:bottom w:w="0" w:type="dxa"/>
+              <w:left w:w="0" w:type="dxa"/>
+              <w:right w:w="0" w:type="dxa"/>
+            </w:tcMar>
+            <w:vAlign w:val="center"/>
+          </w:tcPr>
+          <w:p>
+            <w:pPr>
+              <w:pStyle w:val="Normal"/>
+              <w:jc w:val="left"/>
+              <w:pBdr>
+                <w:bottom w:val="none" w:sz="0" w:space="0" w:color="000000"/>
+                <w:top w:val="none" w:sz="0" w:space="0" w:color="000000"/>
+                <w:left w:val="none" w:sz="0" w:space="0" w:color="000000"/>
+                <w:right w:val="none" w:sz="0" w:space="0" w:color="000000"/>
+              </w:pBdr>
+              <w:spacing w:after="20" w:before="20" w:line="240"/>
+              <w:ind w:firstLine="0" w:left="20" w:right="20"/>
+            </w:pPr>
+            <w:r xmlns:w="http://schemas.openxmlformats.org/wordprocessingml/2006/main" xmlns:wp="http://schemas.openxmlformats.org/drawingml/2006/wordprocessingDrawing" xmlns:r="http://schemas.openxmlformats.org/officeDocument/2006/relationships" xmlns:w14="http://schemas.microsoft.com/office/word/2010/wordml">
+              <w:rPr>
+                <w:rFonts w:ascii="Times New Roman" w:hAnsi="Times New Roman" w:eastAsia="Times New Roman" w:cs="Times New Roman"/>
+                <w:i w:val="false"/>
+                <w:b w:val="false"/>
+                <w:u w:val="none"/>
+                <w:sz w:val="22"/>
+                <w:szCs w:val="22"/>
+                <w:color w:val="000000"/>
+              </w:rPr>
+              <w:t xml:space="preserve">Input</w:t>
+            </w:r>
+          </w:p>
+        </w:tc>
+        <w:tc>
+          <w:tcPr>
+            <w:tcBorders>
+              <w:bottom w:val="none" w:sz="0" w:space="0" w:color="000000"/>
+              <w:top w:val="single" w:sz="16" w:space="0" w:color="666666"/>
+              <w:left w:val="none" w:sz="0" w:space="0" w:color="000000"/>
+              <w:right w:val="none" w:sz="0" w:space="0" w:color="000000"/>
+            </w:tcBorders>
+            <w:shd w:val="clear" w:color="auto" w:fill="FFFFFF"/>
+            <w:tcMar>
+              <w:top w:w="0" w:type="dxa"/>
+              <w:bottom w:w="0" w:type="dxa"/>
+              <w:left w:w="0" w:type="dxa"/>
+              <w:right w:w="0" w:type="dxa"/>
+            </w:tcMar>
+            <w:vAlign w:val="center"/>
+          </w:tcPr>
+          <w:p>
+            <w:pPr>
+              <w:pStyle w:val="Normal"/>
+              <w:jc w:val="left"/>
+              <w:pBdr>
+                <w:bottom w:val="none" w:sz="0" w:space="0" w:color="000000"/>
+                <w:top w:val="none" w:sz="0" w:space="0" w:color="000000"/>
+                <w:left w:val="none" w:sz="0" w:space="0" w:color="000000"/>
+                <w:right w:val="none" w:sz="0" w:space="0" w:color="000000"/>
+              </w:pBdr>
+              <w:spacing w:after="20" w:before="20" w:line="240"/>
+              <w:ind w:firstLine="0" w:left="20" w:right="20"/>
+            </w:pPr>
+            <w:r xmlns:w="http://schemas.openxmlformats.org/wordprocessingml/2006/main" xmlns:wp="http://schemas.openxmlformats.org/drawingml/2006/wordprocessingDrawing" xmlns:r="http://schemas.openxmlformats.org/officeDocument/2006/relationships" xmlns:w14="http://schemas.microsoft.com/office/word/2010/wordml">
+              <w:rPr>
+                <w:rFonts w:ascii="Times New Roman" w:hAnsi="Times New Roman" w:eastAsia="Times New Roman" w:cs="Times New Roman"/>
+                <w:i w:val="false"/>
+                <w:b w:val="false"/>
+                <w:u w:val="none"/>
+                <w:sz w:val="22"/>
+                <w:szCs w:val="22"/>
+                <w:color w:val="000000"/>
+              </w:rPr>
+              <w:t xml:space="preserve"/>
+            </w:r>
+          </w:p>
+        </w:tc>
+        <w:tc>
+          <w:tcPr>
+            <w:tcBorders>
+              <w:bottom w:val="none" w:sz="0" w:space="0" w:color="000000"/>
+              <w:top w:val="single" w:sz="16" w:space="0" w:color="666666"/>
+              <w:left w:val="none" w:sz="0" w:space="0" w:color="000000"/>
+              <w:right w:val="none" w:sz="0" w:space="0" w:color="000000"/>
+            </w:tcBorders>
+            <w:shd w:val="clear" w:color="auto" w:fill="FFFFFF"/>
+            <w:tcMar>
+              <w:top w:w="0" w:type="dxa"/>
+              <w:bottom w:w="0" w:type="dxa"/>
+              <w:left w:w="0" w:type="dxa"/>
+              <w:right w:w="0" w:type="dxa"/>
+            </w:tcMar>
+            <w:vAlign w:val="center"/>
+          </w:tcPr>
+          <w:p>
+            <w:pPr>
+              <w:pStyle w:val="Normal"/>
+              <w:jc w:val="center"/>
+              <w:pBdr>
+                <w:bottom w:val="none" w:sz="0" w:space="0" w:color="000000"/>
+                <w:top w:val="none" w:sz="0" w:space="0" w:color="000000"/>
+                <w:left w:val="none" w:sz="0" w:space="0" w:color="000000"/>
+                <w:right w:val="none" w:sz="0" w:space="0" w:color="000000"/>
+              </w:pBdr>
+              <w:spacing w:after="20" w:before="20" w:line="240"/>
+              <w:ind w:firstLine="0" w:left="20" w:right="20"/>
+            </w:pPr>
+            <w:r xmlns:w="http://schemas.openxmlformats.org/wordprocessingml/2006/main" xmlns:wp="http://schemas.openxmlformats.org/drawingml/2006/wordprocessingDrawing" xmlns:r="http://schemas.openxmlformats.org/officeDocument/2006/relationships" xmlns:w14="http://schemas.microsoft.com/office/word/2010/wordml">
+              <w:rPr>
+                <w:rFonts w:ascii="Times New Roman" w:hAnsi="Times New Roman" w:eastAsia="Times New Roman" w:cs="Times New Roman"/>
+                <w:i w:val="false"/>
+                <w:b w:val="false"/>
+                <w:u w:val="none"/>
+                <w:sz w:val="22"/>
+                <w:szCs w:val="22"/>
+                <w:color w:val="000000"/>
+              </w:rPr>
+              <w:t xml:space="preserve"/>
+            </w:r>
+          </w:p>
+        </w:tc>
+        <w:tc>
+          <w:tcPr>
+            <w:tcBorders>
+              <w:bottom w:val="none" w:sz="0" w:space="0" w:color="000000"/>
+              <w:top w:val="single" w:sz="16" w:space="0" w:color="666666"/>
+              <w:left w:val="none" w:sz="0" w:space="0" w:color="000000"/>
+              <w:right w:val="none" w:sz="0" w:space="0" w:color="000000"/>
+            </w:tcBorders>
+            <w:shd w:val="clear" w:color="auto" w:fill="FFFFFF"/>
+            <w:tcMar>
+              <w:top w:w="0" w:type="dxa"/>
+              <w:bottom w:w="0" w:type="dxa"/>
+              <w:left w:w="0" w:type="dxa"/>
+              <w:right w:w="0" w:type="dxa"/>
+            </w:tcMar>
+            <w:vAlign w:val="center"/>
+          </w:tcPr>
+          <w:p>
+            <w:pPr>
+              <w:pStyle w:val="Normal"/>
+              <w:jc w:val="center"/>
+              <w:pBdr>
+                <w:bottom w:val="none" w:sz="0" w:space="0" w:color="000000"/>
+                <w:top w:val="none" w:sz="0" w:space="0" w:color="000000"/>
+                <w:left w:val="none" w:sz="0" w:space="0" w:color="000000"/>
+                <w:right w:val="none" w:sz="0" w:space="0" w:color="000000"/>
+              </w:pBdr>
+              <w:spacing w:after="20" w:before="20" w:line="240"/>
+              <w:ind w:firstLine="0" w:left="20" w:right="20"/>
+            </w:pPr>
+            <w:r xmlns:w="http://schemas.openxmlformats.org/wordprocessingml/2006/main" xmlns:wp="http://schemas.openxmlformats.org/drawingml/2006/wordprocessingDrawing" xmlns:r="http://schemas.openxmlformats.org/officeDocument/2006/relationships" xmlns:w14="http://schemas.microsoft.com/office/word/2010/wordml">
+              <w:rPr>
+                <w:rFonts w:ascii="Times New Roman" w:hAnsi="Times New Roman" w:eastAsia="Times New Roman" w:cs="Times New Roman"/>
+                <w:i w:val="false"/>
+                <w:b w:val="false"/>
+                <w:u w:val="none"/>
+                <w:sz w:val="22"/>
+                <w:szCs w:val="22"/>
+                <w:color w:val="000000"/>
+              </w:rPr>
+              <w:t xml:space="preserve"/>
+            </w:r>
+          </w:p>
+        </w:tc>
+      </w:tr>
+      <w:tr>
+        <w:trPr>
+          <w:trHeight w:val="360" w:hRule="auto"/>
+        </w:trPr>
+        body 2
+        <w:tc>
+          <w:tcPr>
+            <w:tcBorders>
+              <w:bottom w:val="none" w:sz="0" w:space="0" w:color="000000"/>
+              <w:top w:val="none" w:sz="0" w:space="0" w:color="000000"/>
+              <w:left w:val="none" w:sz="0" w:space="0" w:color="000000"/>
+              <w:right w:val="none" w:sz="0" w:space="0" w:color="000000"/>
+            </w:tcBorders>
+            <w:shd w:val="clear" w:color="auto" w:fill="FFFFFF"/>
+            <w:tcMar>
+              <w:top w:w="0" w:type="dxa"/>
+              <w:bottom w:w="0" w:type="dxa"/>
+              <w:left w:w="0" w:type="dxa"/>
+              <w:right w:w="0" w:type="dxa"/>
+            </w:tcMar>
+            <w:vAlign w:val="center"/>
+          </w:tcPr>
+          <w:p>
+            <w:pPr>
+              <w:pStyle w:val="Normal"/>
+              <w:jc w:val="left"/>
+              <w:pBdr>
+                <w:bottom w:val="none" w:sz="0" w:space="0" w:color="000000"/>
+                <w:top w:val="none" w:sz="0" w:space="0" w:color="000000"/>
+                <w:left w:val="none" w:sz="0" w:space="0" w:color="000000"/>
+                <w:right w:val="none" w:sz="0" w:space="0" w:color="000000"/>
+              </w:pBdr>
+              <w:spacing w:after="20" w:before="20" w:line="240"/>
+              <w:ind w:firstLine="0" w:left="20" w:right="20"/>
+            </w:pPr>
+            <w:r xmlns:w="http://schemas.openxmlformats.org/wordprocessingml/2006/main" xmlns:wp="http://schemas.openxmlformats.org/drawingml/2006/wordprocessingDrawing" xmlns:r="http://schemas.openxmlformats.org/officeDocument/2006/relationships" xmlns:w14="http://schemas.microsoft.com/office/word/2010/wordml">
+              <w:rPr>
+                <w:rFonts w:ascii="Times New Roman" w:hAnsi="Times New Roman" w:eastAsia="Times New Roman" w:cs="Times New Roman"/>
+                <w:i w:val="false"/>
+                <w:b w:val="false"/>
+                <w:u w:val="none"/>
+                <w:sz w:val="22"/>
+                <w:szCs w:val="22"/>
+                <w:color w:val="000000"/>
+              </w:rPr>
+              <w:t xml:space="preserve"/>
+            </w:r>
+          </w:p>
+        </w:tc>
+        <w:tc>
+          <w:tcPr>
+            <w:tcBorders>
+              <w:bottom w:val="none" w:sz="0" w:space="0" w:color="000000"/>
+              <w:top w:val="none" w:sz="0" w:space="0" w:color="000000"/>
+              <w:left w:val="none" w:sz="0" w:space="0" w:color="000000"/>
+              <w:right w:val="none" w:sz="0" w:space="0" w:color="000000"/>
+            </w:tcBorders>
+            <w:shd w:val="clear" w:color="auto" w:fill="FFFFFF"/>
+            <w:tcMar>
+              <w:top w:w="0" w:type="dxa"/>
+              <w:bottom w:w="0" w:type="dxa"/>
+              <w:left w:w="0" w:type="dxa"/>
+              <w:right w:w="0" w:type="dxa"/>
+            </w:tcMar>
+            <w:vAlign w:val="center"/>
+          </w:tcPr>
+          <w:p>
+            <w:pPr>
+              <w:pStyle w:val="Normal"/>
+              <w:jc w:val="left"/>
+              <w:pBdr>
+                <w:bottom w:val="none" w:sz="0" w:space="0" w:color="000000"/>
+                <w:top w:val="none" w:sz="0" w:space="0" w:color="000000"/>
+                <w:left w:val="none" w:sz="0" w:space="0" w:color="000000"/>
+                <w:right w:val="none" w:sz="0" w:space="0" w:color="000000"/>
+              </w:pBdr>
+              <w:spacing w:after="20" w:before="20" w:line="240"/>
+              <w:ind w:firstLine="0" w:left="20" w:right="20"/>
+            </w:pPr>
+            <w:r xmlns:w="http://schemas.openxmlformats.org/wordprocessingml/2006/main" xmlns:wp="http://schemas.openxmlformats.org/drawingml/2006/wordprocessingDrawing" xmlns:r="http://schemas.openxmlformats.org/officeDocument/2006/relationships" xmlns:w14="http://schemas.microsoft.com/office/word/2010/wordml">
+              <w:rPr>
+                <w:rFonts w:ascii="Times New Roman" w:hAnsi="Times New Roman" w:eastAsia="Times New Roman" w:cs="Times New Roman"/>
+                <w:i w:val="false"/>
+                <w:b w:val="false"/>
+                <w:u w:val="none"/>
+                <w:sz w:val="22"/>
+                <w:szCs w:val="22"/>
+                <w:color w:val="000000"/>
+              </w:rPr>
+              <w:t xml:space="preserve">Dissolved oxygen</w:t>
+            </w:r>
+          </w:p>
+        </w:tc>
+        <w:tc>
+          <w:tcPr>
+            <w:tcBorders>
+              <w:bottom w:val="none" w:sz="0" w:space="0" w:color="000000"/>
+              <w:top w:val="none" w:sz="0" w:space="0" w:color="000000"/>
+              <w:left w:val="none" w:sz="0" w:space="0" w:color="000000"/>
+              <w:right w:val="none" w:sz="0" w:space="0" w:color="000000"/>
+            </w:tcBorders>
+            <w:shd w:val="clear" w:color="auto" w:fill="FFFFFF"/>
+            <w:tcMar>
+              <w:top w:w="0" w:type="dxa"/>
+              <w:bottom w:w="0" w:type="dxa"/>
+              <w:left w:w="0" w:type="dxa"/>
+              <w:right w:w="0" w:type="dxa"/>
+            </w:tcMar>
+            <w:vAlign w:val="center"/>
+          </w:tcPr>
+          <w:p>
+            <w:pPr>
+              <w:pStyle w:val="Normal"/>
+              <w:jc w:val="center"/>
+              <w:pBdr>
+                <w:bottom w:val="none" w:sz="0" w:space="0" w:color="000000"/>
+                <w:top w:val="none" w:sz="0" w:space="0" w:color="000000"/>
+                <w:left w:val="none" w:sz="0" w:space="0" w:color="000000"/>
+                <w:right w:val="none" w:sz="0" w:space="0" w:color="000000"/>
+              </w:pBdr>
+              <w:spacing w:after="20" w:before="20" w:line="240"/>
+              <w:ind w:firstLine="0" w:left="20" w:right="20"/>
+            </w:pPr>
+            <m:oMath xmlns:m="http://schemas.openxmlformats.org/officeDocument/2006/math" xmlns:mml="http://www.w3.org/1998/Math/MathML">
+              <m:sSub>
+                <m:e>
+                  <m:r>
+                    <m:t>C</m:t>
+                  </m:r>
+                </m:e>
+                <m:sub>
+                  <m:r>
+                    <m:t>d</m:t>
+                  </m:r>
+                </m:sub>
+              </m:sSub>
+            </m:oMath>
+          </w:p>
+        </w:tc>
+        <w:tc>
+          <w:tcPr>
+            <w:tcBorders>
+              <w:bottom w:val="none" w:sz="0" w:space="0" w:color="000000"/>
+              <w:top w:val="none" w:sz="0" w:space="0" w:color="000000"/>
+              <w:left w:val="none" w:sz="0" w:space="0" w:color="000000"/>
+              <w:right w:val="none" w:sz="0" w:space="0" w:color="000000"/>
+            </w:tcBorders>
+            <w:shd w:val="clear" w:color="auto" w:fill="FFFFFF"/>
+            <w:tcMar>
+              <w:top w:w="0" w:type="dxa"/>
+              <w:bottom w:w="0" w:type="dxa"/>
+              <w:left w:w="0" w:type="dxa"/>
+              <w:right w:w="0" w:type="dxa"/>
+            </w:tcMar>
+            <w:vAlign w:val="center"/>
+          </w:tcPr>
+          <w:p>
+            <w:pPr>
+              <w:pStyle w:val="Normal"/>
+              <w:jc w:val="center"/>
+              <w:pBdr>
+                <w:bottom w:val="none" w:sz="0" w:space="0" w:color="000000"/>
+                <w:top w:val="none" w:sz="0" w:space="0" w:color="000000"/>
+                <w:left w:val="none" w:sz="0" w:space="0" w:color="000000"/>
+                <w:right w:val="none" w:sz="0" w:space="0" w:color="000000"/>
+              </w:pBdr>
+              <w:spacing w:after="20" w:before="20" w:line="240"/>
+              <w:ind w:firstLine="0" w:left="20" w:right="20"/>
+            </w:pPr>
+            <m:oMath xmlns:m="http://schemas.openxmlformats.org/officeDocument/2006/math" xmlns:mml="http://www.w3.org/1998/Math/MathML">
+              <m:r>
+                <m:rPr>
+                  <m:nor/>
+                </m:rPr>
+                <m:t>mg</m:t>
+              </m:r>
+              <m:r>
+                <m:rPr>
+                  <m:sty m:val="p"/>
+                </m:rPr>
+                <m:t>/</m:t>
+              </m:r>
+              <m:r>
+                <m:rPr>
+                  <m:nor/>
+                </m:rPr>
+                <m:t>L</m:t>
+              </m:r>
+            </m:oMath>
+          </w:p>
+        </w:tc>
+      </w:tr>
+      <w:tr>
+        <w:trPr>
+          <w:trHeight w:val="360" w:hRule="auto"/>
+        </w:trPr>
+        body 3
+        <w:tc>
+          <w:tcPr>
+            <w:tcBorders>
+              <w:bottom w:val="none" w:sz="0" w:space="0" w:color="000000"/>
+              <w:top w:val="none" w:sz="0" w:space="0" w:color="000000"/>
+              <w:left w:val="none" w:sz="0" w:space="0" w:color="000000"/>
+              <w:right w:val="none" w:sz="0" w:space="0" w:color="000000"/>
+            </w:tcBorders>
+            <w:shd w:val="clear" w:color="auto" w:fill="FFFFFF"/>
+            <w:tcMar>
+              <w:top w:w="0" w:type="dxa"/>
+              <w:bottom w:w="0" w:type="dxa"/>
+              <w:left w:w="0" w:type="dxa"/>
+              <w:right w:w="0" w:type="dxa"/>
+            </w:tcMar>
+            <w:vAlign w:val="center"/>
+          </w:tcPr>
+          <w:p>
+            <w:pPr>
+              <w:pStyle w:val="Normal"/>
+              <w:jc w:val="left"/>
+              <w:pBdr>
+                <w:bottom w:val="none" w:sz="0" w:space="0" w:color="000000"/>
+                <w:top w:val="none" w:sz="0" w:space="0" w:color="000000"/>
+                <w:left w:val="none" w:sz="0" w:space="0" w:color="000000"/>
+                <w:right w:val="none" w:sz="0" w:space="0" w:color="000000"/>
+              </w:pBdr>
+              <w:spacing w:after="20" w:before="20" w:line="240"/>
+              <w:ind w:firstLine="0" w:left="20" w:right="20"/>
+            </w:pPr>
+            <w:r xmlns:w="http://schemas.openxmlformats.org/wordprocessingml/2006/main" xmlns:wp="http://schemas.openxmlformats.org/drawingml/2006/wordprocessingDrawing" xmlns:r="http://schemas.openxmlformats.org/officeDocument/2006/relationships" xmlns:w14="http://schemas.microsoft.com/office/word/2010/wordml">
+              <w:rPr>
+                <w:rFonts w:ascii="Times New Roman" w:hAnsi="Times New Roman" w:eastAsia="Times New Roman" w:cs="Times New Roman"/>
+                <w:i w:val="false"/>
+                <w:b w:val="false"/>
+                <w:u w:val="none"/>
+                <w:sz w:val="22"/>
+                <w:szCs w:val="22"/>
+                <w:color w:val="000000"/>
+              </w:rPr>
+              <w:t xml:space="preserve"/>
+            </w:r>
+          </w:p>
+        </w:tc>
+        <w:tc>
+          <w:tcPr>
+            <w:tcBorders>
+              <w:bottom w:val="none" w:sz="0" w:space="0" w:color="000000"/>
+              <w:top w:val="none" w:sz="0" w:space="0" w:color="000000"/>
+              <w:left w:val="none" w:sz="0" w:space="0" w:color="000000"/>
+              <w:right w:val="none" w:sz="0" w:space="0" w:color="000000"/>
+            </w:tcBorders>
+            <w:shd w:val="clear" w:color="auto" w:fill="FFFFFF"/>
+            <w:tcMar>
+              <w:top w:w="0" w:type="dxa"/>
+              <w:bottom w:w="0" w:type="dxa"/>
+              <w:left w:w="0" w:type="dxa"/>
+              <w:right w:w="0" w:type="dxa"/>
+            </w:tcMar>
+            <w:vAlign w:val="center"/>
+          </w:tcPr>
+          <w:p>
+            <w:pPr>
+              <w:pStyle w:val="Normal"/>
+              <w:jc w:val="left"/>
+              <w:pBdr>
+                <w:bottom w:val="none" w:sz="0" w:space="0" w:color="000000"/>
+                <w:top w:val="none" w:sz="0" w:space="0" w:color="000000"/>
+                <w:left w:val="none" w:sz="0" w:space="0" w:color="000000"/>
+                <w:right w:val="none" w:sz="0" w:space="0" w:color="000000"/>
+              </w:pBdr>
+              <w:spacing w:after="20" w:before="20" w:line="240"/>
+              <w:ind w:firstLine="0" w:left="20" w:right="20"/>
+            </w:pPr>
+            <w:r xmlns:w="http://schemas.openxmlformats.org/wordprocessingml/2006/main" xmlns:wp="http://schemas.openxmlformats.org/drawingml/2006/wordprocessingDrawing" xmlns:r="http://schemas.openxmlformats.org/officeDocument/2006/relationships" xmlns:w14="http://schemas.microsoft.com/office/word/2010/wordml">
+              <w:rPr>
+                <w:rFonts w:ascii="Times New Roman" w:hAnsi="Times New Roman" w:eastAsia="Times New Roman" w:cs="Times New Roman"/>
+                <w:i w:val="false"/>
+                <w:b w:val="false"/>
+                <w:u w:val="none"/>
+                <w:sz w:val="22"/>
+                <w:szCs w:val="22"/>
+                <w:color w:val="000000"/>
+              </w:rPr>
+              <w:t xml:space="preserve">Water temperature</w:t>
+            </w:r>
+          </w:p>
+        </w:tc>
+        <w:tc>
+          <w:tcPr>
+            <w:tcBorders>
+              <w:bottom w:val="none" w:sz="0" w:space="0" w:color="000000"/>
+              <w:top w:val="none" w:sz="0" w:space="0" w:color="000000"/>
+              <w:left w:val="none" w:sz="0" w:space="0" w:color="000000"/>
+              <w:right w:val="none" w:sz="0" w:space="0" w:color="000000"/>
+            </w:tcBorders>
+            <w:shd w:val="clear" w:color="auto" w:fill="FFFFFF"/>
+            <w:tcMar>
+              <w:top w:w="0" w:type="dxa"/>
+              <w:bottom w:w="0" w:type="dxa"/>
+              <w:left w:w="0" w:type="dxa"/>
+              <w:right w:w="0" w:type="dxa"/>
+            </w:tcMar>
+            <w:vAlign w:val="center"/>
+          </w:tcPr>
+          <w:p>
+            <w:pPr>
+              <w:pStyle w:val="Normal"/>
+              <w:jc w:val="center"/>
+              <w:pBdr>
+                <w:bottom w:val="none" w:sz="0" w:space="0" w:color="000000"/>
+                <w:top w:val="none" w:sz="0" w:space="0" w:color="000000"/>
+                <w:left w:val="none" w:sz="0" w:space="0" w:color="000000"/>
+                <w:right w:val="none" w:sz="0" w:space="0" w:color="000000"/>
+              </w:pBdr>
+              <w:spacing w:after="20" w:before="20" w:line="240"/>
+              <w:ind w:firstLine="0" w:left="20" w:right="20"/>
+            </w:pPr>
+            <w:r xmlns:w="http://schemas.openxmlformats.org/wordprocessingml/2006/main" xmlns:wp="http://schemas.openxmlformats.org/drawingml/2006/wordprocessingDrawing" xmlns:r="http://schemas.openxmlformats.org/officeDocument/2006/relationships" xmlns:w14="http://schemas.microsoft.com/office/word/2010/wordml">
+              <w:rPr>
+                <w:rFonts w:ascii="Times New Roman" w:hAnsi="Times New Roman" w:eastAsia="Times New Roman" w:cs="Times New Roman"/>
+                <w:i w:val="false"/>
+                <w:b w:val="false"/>
+                <w:u w:val="none"/>
+                <w:sz w:val="22"/>
+                <w:szCs w:val="22"/>
+                <w:color w:val="000000"/>
+              </w:rPr>
+              <w:t xml:space="preserve">-</w:t>
+            </w:r>
+          </w:p>
+        </w:tc>
+        <w:tc>
+          <w:tcPr>
+            <w:tcBorders>
+              <w:bottom w:val="none" w:sz="0" w:space="0" w:color="000000"/>
+              <w:top w:val="none" w:sz="0" w:space="0" w:color="000000"/>
+              <w:left w:val="none" w:sz="0" w:space="0" w:color="000000"/>
+              <w:right w:val="none" w:sz="0" w:space="0" w:color="000000"/>
+            </w:tcBorders>
+            <w:shd w:val="clear" w:color="auto" w:fill="FFFFFF"/>
+            <w:tcMar>
+              <w:top w:w="0" w:type="dxa"/>
+              <w:bottom w:w="0" w:type="dxa"/>
+              <w:left w:w="0" w:type="dxa"/>
+              <w:right w:w="0" w:type="dxa"/>
+            </w:tcMar>
+            <w:vAlign w:val="center"/>
+          </w:tcPr>
+          <w:p>
+            <w:pPr>
+              <w:pStyle w:val="Normal"/>
+              <w:jc w:val="center"/>
+              <w:pBdr>
+                <w:bottom w:val="none" w:sz="0" w:space="0" w:color="000000"/>
+                <w:top w:val="none" w:sz="0" w:space="0" w:color="000000"/>
+                <w:left w:val="none" w:sz="0" w:space="0" w:color="000000"/>
+                <w:right w:val="none" w:sz="0" w:space="0" w:color="000000"/>
+              </w:pBdr>
+              <w:spacing w:after="20" w:before="20" w:line="240"/>
+              <w:ind w:firstLine="0" w:left="20" w:right="20"/>
+            </w:pPr>
+            <m:oMath xmlns:m="http://schemas.openxmlformats.org/officeDocument/2006/math" xmlns:mml="http://www.w3.org/1998/Math/MathML">
+              <m:r>
+                <m:rPr>
+                  <m:sty m:val="p"/>
+                </m:rPr>
+                <m:t>°</m:t>
+              </m:r>
+              <m:r>
+                <m:rPr>
+                  <m:nor/>
+                </m:rPr>
+                <m:t>C</m:t>
+              </m:r>
+            </m:oMath>
+          </w:p>
+        </w:tc>
+      </w:tr>
+      <w:tr>
+        <w:trPr>
+          <w:trHeight w:val="360" w:hRule="auto"/>
+        </w:trPr>
+        body 4
+        <w:tc>
+          <w:tcPr>
+            <w:tcBorders>
+              <w:bottom w:val="none" w:sz="0" w:space="0" w:color="000000"/>
+              <w:top w:val="none" w:sz="0" w:space="0" w:color="000000"/>
+              <w:left w:val="none" w:sz="0" w:space="0" w:color="000000"/>
+              <w:right w:val="none" w:sz="0" w:space="0" w:color="000000"/>
+            </w:tcBorders>
+            <w:shd w:val="clear" w:color="auto" w:fill="FFFFFF"/>
+            <w:tcMar>
+              <w:top w:w="0" w:type="dxa"/>
+              <w:bottom w:w="0" w:type="dxa"/>
+              <w:left w:w="0" w:type="dxa"/>
+              <w:right w:w="0" w:type="dxa"/>
+            </w:tcMar>
+            <w:vAlign w:val="center"/>
+          </w:tcPr>
+          <w:p>
+            <w:pPr>
+              <w:pStyle w:val="Normal"/>
+              <w:jc w:val="left"/>
+              <w:pBdr>
+                <w:bottom w:val="none" w:sz="0" w:space="0" w:color="000000"/>
+                <w:top w:val="none" w:sz="0" w:space="0" w:color="000000"/>
+                <w:left w:val="none" w:sz="0" w:space="0" w:color="000000"/>
+                <w:right w:val="none" w:sz="0" w:space="0" w:color="000000"/>
+              </w:pBdr>
+              <w:spacing w:after="20" w:before="20" w:line="240"/>
+              <w:ind w:firstLine="0" w:left="20" w:right="20"/>
+            </w:pPr>
+            <w:r xmlns:w="http://schemas.openxmlformats.org/wordprocessingml/2006/main" xmlns:wp="http://schemas.openxmlformats.org/drawingml/2006/wordprocessingDrawing" xmlns:r="http://schemas.openxmlformats.org/officeDocument/2006/relationships" xmlns:w14="http://schemas.microsoft.com/office/word/2010/wordml">
+              <w:rPr>
+                <w:rFonts w:ascii="Times New Roman" w:hAnsi="Times New Roman" w:eastAsia="Times New Roman" w:cs="Times New Roman"/>
+                <w:i w:val="false"/>
+                <w:b w:val="false"/>
+                <w:u w:val="none"/>
+                <w:sz w:val="22"/>
+                <w:szCs w:val="22"/>
+                <w:color w:val="000000"/>
+              </w:rPr>
+              <w:t xml:space="preserve"/>
+            </w:r>
+          </w:p>
+        </w:tc>
+        <w:tc>
+          <w:tcPr>
+            <w:tcBorders>
+              <w:bottom w:val="none" w:sz="0" w:space="0" w:color="000000"/>
+              <w:top w:val="none" w:sz="0" w:space="0" w:color="000000"/>
+              <w:left w:val="none" w:sz="0" w:space="0" w:color="000000"/>
+              <w:right w:val="none" w:sz="0" w:space="0" w:color="000000"/>
+            </w:tcBorders>
+            <w:shd w:val="clear" w:color="auto" w:fill="FFFFFF"/>
+            <w:tcMar>
+              <w:top w:w="0" w:type="dxa"/>
+              <w:bottom w:w="0" w:type="dxa"/>
+              <w:left w:w="0" w:type="dxa"/>
+              <w:right w:w="0" w:type="dxa"/>
+            </w:tcMar>
+            <w:vAlign w:val="center"/>
+          </w:tcPr>
+          <w:p>
+            <w:pPr>
+              <w:pStyle w:val="Normal"/>
+              <w:jc w:val="left"/>
+              <w:pBdr>
+                <w:bottom w:val="none" w:sz="0" w:space="0" w:color="000000"/>
+                <w:top w:val="none" w:sz="0" w:space="0" w:color="000000"/>
+                <w:left w:val="none" w:sz="0" w:space="0" w:color="000000"/>
+                <w:right w:val="none" w:sz="0" w:space="0" w:color="000000"/>
+              </w:pBdr>
+              <w:spacing w:after="20" w:before="20" w:line="240"/>
+              <w:ind w:firstLine="0" w:left="20" w:right="20"/>
+            </w:pPr>
+            <w:r xmlns:w="http://schemas.openxmlformats.org/wordprocessingml/2006/main" xmlns:wp="http://schemas.openxmlformats.org/drawingml/2006/wordprocessingDrawing" xmlns:r="http://schemas.openxmlformats.org/officeDocument/2006/relationships" xmlns:w14="http://schemas.microsoft.com/office/word/2010/wordml">
+              <w:rPr>
+                <w:rFonts w:ascii="Times New Roman" w:hAnsi="Times New Roman" w:eastAsia="Times New Roman" w:cs="Times New Roman"/>
+                <w:i w:val="false"/>
+                <w:b w:val="false"/>
+                <w:u w:val="none"/>
+                <w:sz w:val="22"/>
+                <w:szCs w:val="22"/>
+                <w:color w:val="000000"/>
+              </w:rPr>
+              <w:t xml:space="preserve">Salinity</w:t>
+            </w:r>
+          </w:p>
+        </w:tc>
+        <w:tc>
+          <w:tcPr>
+            <w:tcBorders>
+              <w:bottom w:val="none" w:sz="0" w:space="0" w:color="000000"/>
+              <w:top w:val="none" w:sz="0" w:space="0" w:color="000000"/>
+              <w:left w:val="none" w:sz="0" w:space="0" w:color="000000"/>
+              <w:right w:val="none" w:sz="0" w:space="0" w:color="000000"/>
+            </w:tcBorders>
+            <w:shd w:val="clear" w:color="auto" w:fill="FFFFFF"/>
+            <w:tcMar>
+              <w:top w:w="0" w:type="dxa"/>
+              <w:bottom w:w="0" w:type="dxa"/>
+              <w:left w:w="0" w:type="dxa"/>
+              <w:right w:w="0" w:type="dxa"/>
+            </w:tcMar>
+            <w:vAlign w:val="center"/>
+          </w:tcPr>
+          <w:p>
+            <w:pPr>
+              <w:pStyle w:val="Normal"/>
+              <w:jc w:val="center"/>
+              <w:pBdr>
+                <w:bottom w:val="none" w:sz="0" w:space="0" w:color="000000"/>
+                <w:top w:val="none" w:sz="0" w:space="0" w:color="000000"/>
+                <w:left w:val="none" w:sz="0" w:space="0" w:color="000000"/>
+                <w:right w:val="none" w:sz="0" w:space="0" w:color="000000"/>
+              </w:pBdr>
+              <w:spacing w:after="20" w:before="20" w:line="240"/>
+              <w:ind w:firstLine="0" w:left="20" w:right="20"/>
+            </w:pPr>
+            <w:r xmlns:w="http://schemas.openxmlformats.org/wordprocessingml/2006/main" xmlns:wp="http://schemas.openxmlformats.org/drawingml/2006/wordprocessingDrawing" xmlns:r="http://schemas.openxmlformats.org/officeDocument/2006/relationships" xmlns:w14="http://schemas.microsoft.com/office/word/2010/wordml">
+              <w:rPr>
+                <w:rFonts w:ascii="Times New Roman" w:hAnsi="Times New Roman" w:eastAsia="Times New Roman" w:cs="Times New Roman"/>
+                <w:i w:val="false"/>
+                <w:b w:val="false"/>
+                <w:u w:val="none"/>
+                <w:sz w:val="22"/>
+                <w:szCs w:val="22"/>
+                <w:color w:val="000000"/>
+              </w:rPr>
+              <w:t xml:space="preserve">-</w:t>
+            </w:r>
+          </w:p>
+        </w:tc>
+        <w:tc>
+          <w:tcPr>
+            <w:tcBorders>
+              <w:bottom w:val="none" w:sz="0" w:space="0" w:color="000000"/>
+              <w:top w:val="none" w:sz="0" w:space="0" w:color="000000"/>
+              <w:left w:val="none" w:sz="0" w:space="0" w:color="000000"/>
+              <w:right w:val="none" w:sz="0" w:space="0" w:color="000000"/>
+            </w:tcBorders>
+            <w:shd w:val="clear" w:color="auto" w:fill="FFFFFF"/>
+            <w:tcMar>
+              <w:top w:w="0" w:type="dxa"/>
+              <w:bottom w:w="0" w:type="dxa"/>
+              <w:left w:w="0" w:type="dxa"/>
+              <w:right w:w="0" w:type="dxa"/>
+            </w:tcMar>
+            <w:vAlign w:val="center"/>
+          </w:tcPr>
+          <w:p>
+            <w:pPr>
+              <w:pStyle w:val="Normal"/>
+              <w:jc w:val="center"/>
+              <w:pBdr>
+                <w:bottom w:val="none" w:sz="0" w:space="0" w:color="000000"/>
+                <w:top w:val="none" w:sz="0" w:space="0" w:color="000000"/>
+                <w:left w:val="none" w:sz="0" w:space="0" w:color="000000"/>
+                <w:right w:val="none" w:sz="0" w:space="0" w:color="000000"/>
+              </w:pBdr>
+              <w:spacing w:after="20" w:before="20" w:line="240"/>
+              <w:ind w:firstLine="0" w:left="20" w:right="20"/>
+            </w:pPr>
+            <m:oMath xmlns:m="http://schemas.openxmlformats.org/officeDocument/2006/math" xmlns:mml="http://www.w3.org/1998/Math/MathML">
+              <m:r>
+                <m:rPr>
+                  <m:nor/>
+                </m:rPr>
+                <m:t>psu</m:t>
+              </m:r>
+            </m:oMath>
+          </w:p>
+        </w:tc>
+      </w:tr>
+      <w:tr>
+        <w:trPr>
+          <w:trHeight w:val="360" w:hRule="auto"/>
+        </w:trPr>
+        body 5
+        <w:tc>
+          <w:tcPr>
+            <w:tcBorders>
+              <w:bottom w:val="none" w:sz="0" w:space="0" w:color="000000"/>
+              <w:top w:val="none" w:sz="0" w:space="0" w:color="000000"/>
+              <w:left w:val="none" w:sz="0" w:space="0" w:color="000000"/>
+              <w:right w:val="none" w:sz="0" w:space="0" w:color="000000"/>
+            </w:tcBorders>
+            <w:shd w:val="clear" w:color="auto" w:fill="FFFFFF"/>
+            <w:tcMar>
+              <w:top w:w="0" w:type="dxa"/>
+              <w:bottom w:w="0" w:type="dxa"/>
+              <w:left w:w="0" w:type="dxa"/>
+              <w:right w:w="0" w:type="dxa"/>
+            </w:tcMar>
+            <w:vAlign w:val="center"/>
+          </w:tcPr>
+          <w:p>
+            <w:pPr>
+              <w:pStyle w:val="Normal"/>
+              <w:jc w:val="left"/>
+              <w:pBdr>
+                <w:bottom w:val="none" w:sz="0" w:space="0" w:color="000000"/>
+                <w:top w:val="none" w:sz="0" w:space="0" w:color="000000"/>
+                <w:left w:val="none" w:sz="0" w:space="0" w:color="000000"/>
+                <w:right w:val="none" w:sz="0" w:space="0" w:color="000000"/>
+              </w:pBdr>
+              <w:spacing w:after="20" w:before="20" w:line="240"/>
+              <w:ind w:firstLine="0" w:left="20" w:right="20"/>
+            </w:pPr>
+            <w:r xmlns:w="http://schemas.openxmlformats.org/wordprocessingml/2006/main" xmlns:wp="http://schemas.openxmlformats.org/drawingml/2006/wordprocessingDrawing" xmlns:r="http://schemas.openxmlformats.org/officeDocument/2006/relationships" xmlns:w14="http://schemas.microsoft.com/office/word/2010/wordml">
+              <w:rPr>
+                <w:rFonts w:ascii="Times New Roman" w:hAnsi="Times New Roman" w:eastAsia="Times New Roman" w:cs="Times New Roman"/>
+                <w:i w:val="false"/>
+                <w:b w:val="false"/>
+                <w:u w:val="none"/>
+                <w:sz w:val="22"/>
+                <w:szCs w:val="22"/>
+                <w:color w:val="000000"/>
+              </w:rPr>
+              <w:t xml:space="preserve"/>
+            </w:r>
+          </w:p>
+        </w:tc>
+        <w:tc>
+          <w:tcPr>
+            <w:tcBorders>
+              <w:bottom w:val="none" w:sz="0" w:space="0" w:color="000000"/>
+              <w:top w:val="none" w:sz="0" w:space="0" w:color="000000"/>
+              <w:left w:val="none" w:sz="0" w:space="0" w:color="000000"/>
+              <w:right w:val="none" w:sz="0" w:space="0" w:color="000000"/>
+            </w:tcBorders>
+            <w:shd w:val="clear" w:color="auto" w:fill="FFFFFF"/>
+            <w:tcMar>
+              <w:top w:w="0" w:type="dxa"/>
+              <w:bottom w:w="0" w:type="dxa"/>
+              <w:left w:w="0" w:type="dxa"/>
+              <w:right w:w="0" w:type="dxa"/>
+            </w:tcMar>
+            <w:vAlign w:val="center"/>
+          </w:tcPr>
+          <w:p>
+            <w:pPr>
+              <w:pStyle w:val="Normal"/>
+              <w:jc w:val="left"/>
+              <w:pBdr>
+                <w:bottom w:val="none" w:sz="0" w:space="0" w:color="000000"/>
+                <w:top w:val="none" w:sz="0" w:space="0" w:color="000000"/>
+                <w:left w:val="none" w:sz="0" w:space="0" w:color="000000"/>
+                <w:right w:val="none" w:sz="0" w:space="0" w:color="000000"/>
+              </w:pBdr>
+              <w:spacing w:after="20" w:before="20" w:line="240"/>
+              <w:ind w:firstLine="0" w:left="20" w:right="20"/>
+            </w:pPr>
+            <w:r xmlns:w="http://schemas.openxmlformats.org/wordprocessingml/2006/main" xmlns:wp="http://schemas.openxmlformats.org/drawingml/2006/wordprocessingDrawing" xmlns:r="http://schemas.openxmlformats.org/officeDocument/2006/relationships" xmlns:w14="http://schemas.microsoft.com/office/word/2010/wordml">
+              <w:rPr>
+                <w:rFonts w:ascii="Times New Roman" w:hAnsi="Times New Roman" w:eastAsia="Times New Roman" w:cs="Times New Roman"/>
+                <w:i w:val="false"/>
+                <w:b w:val="false"/>
+                <w:u w:val="none"/>
+                <w:sz w:val="22"/>
+                <w:szCs w:val="22"/>
+                <w:color w:val="000000"/>
+              </w:rPr>
+              <w:t xml:space="preserve">Total photosynthetically active radiation</w:t>
+            </w:r>
+          </w:p>
+        </w:tc>
+        <w:tc>
+          <w:tcPr>
+            <w:tcBorders>
+              <w:bottom w:val="none" w:sz="0" w:space="0" w:color="000000"/>
+              <w:top w:val="none" w:sz="0" w:space="0" w:color="000000"/>
+              <w:left w:val="none" w:sz="0" w:space="0" w:color="000000"/>
+              <w:right w:val="none" w:sz="0" w:space="0" w:color="000000"/>
+            </w:tcBorders>
+            <w:shd w:val="clear" w:color="auto" w:fill="FFFFFF"/>
+            <w:tcMar>
+              <w:top w:w="0" w:type="dxa"/>
+              <w:bottom w:w="0" w:type="dxa"/>
+              <w:left w:w="0" w:type="dxa"/>
+              <w:right w:w="0" w:type="dxa"/>
+            </w:tcMar>
+            <w:vAlign w:val="center"/>
+          </w:tcPr>
+          <w:p>
+            <w:pPr>
+              <w:pStyle w:val="Normal"/>
+              <w:jc w:val="center"/>
+              <w:pBdr>
+                <w:bottom w:val="none" w:sz="0" w:space="0" w:color="000000"/>
+                <w:top w:val="none" w:sz="0" w:space="0" w:color="000000"/>
+                <w:left w:val="none" w:sz="0" w:space="0" w:color="000000"/>
+                <w:right w:val="none" w:sz="0" w:space="0" w:color="000000"/>
+              </w:pBdr>
+              <w:spacing w:after="20" w:before="20" w:line="240"/>
+              <w:ind w:firstLine="0" w:left="20" w:right="20"/>
+            </w:pPr>
+            <m:oMath xmlns:m="http://schemas.openxmlformats.org/officeDocument/2006/math" xmlns:mml="http://www.w3.org/1998/Math/MathML">
+              <m:r>
+                <m:t>PAR</m:t>
+              </m:r>
+            </m:oMath>
+          </w:p>
+        </w:tc>
+        <w:tc>
+          <w:tcPr>
+            <w:tcBorders>
+              <w:bottom w:val="none" w:sz="0" w:space="0" w:color="000000"/>
+              <w:top w:val="none" w:sz="0" w:space="0" w:color="000000"/>
+              <w:left w:val="none" w:sz="0" w:space="0" w:color="000000"/>
+              <w:right w:val="none" w:sz="0" w:space="0" w:color="000000"/>
+            </w:tcBorders>
+            <w:shd w:val="clear" w:color="auto" w:fill="FFFFFF"/>
+            <w:tcMar>
+              <w:top w:w="0" w:type="dxa"/>
+              <w:bottom w:w="0" w:type="dxa"/>
+              <w:left w:w="0" w:type="dxa"/>
+              <w:right w:w="0" w:type="dxa"/>
+            </w:tcMar>
+            <w:vAlign w:val="center"/>
+          </w:tcPr>
+          <w:p>
+            <w:pPr>
+              <w:pStyle w:val="Normal"/>
+              <w:jc w:val="center"/>
+              <w:pBdr>
+                <w:bottom w:val="none" w:sz="0" w:space="0" w:color="000000"/>
+                <w:top w:val="none" w:sz="0" w:space="0" w:color="000000"/>
+                <w:left w:val="none" w:sz="0" w:space="0" w:color="000000"/>
+                <w:right w:val="none" w:sz="0" w:space="0" w:color="000000"/>
+              </w:pBdr>
+              <w:spacing w:after="20" w:before="20" w:line="240"/>
+              <w:ind w:firstLine="0" w:left="20" w:right="20"/>
+            </w:pPr>
+            <m:oMath xmlns:m="http://schemas.openxmlformats.org/officeDocument/2006/math" xmlns:mml="http://www.w3.org/1998/Math/MathML">
+              <m:r>
+                <m:rPr>
+                  <m:nor/>
+                </m:rPr>
+                <m:t>Watts</m:t>
+              </m:r>
+              <m:r>
+                <m:rPr>
+                  <m:sty m:val="p"/>
+                </m:rPr>
+                <m:t>/</m:t>
+              </m:r>
+              <m:sSup>
+                <m:e>
+                  <m:r>
+                    <m:rPr>
+                      <m:nor/>
+                    </m:rPr>
+                    <m:t>m</m:t>
+                  </m:r>
+                </m:e>
+                <m:sup>
+                  <m:r>
+                    <m:t>2</m:t>
+                  </m:r>
+                </m:sup>
+              </m:sSup>
+            </m:oMath>
+          </w:p>
+        </w:tc>
+      </w:tr>
+      <w:tr>
+        <w:trPr>
+          <w:trHeight w:val="360" w:hRule="auto"/>
+        </w:trPr>
+        body 6
+        <w:tc>
+          <w:tcPr>
+            <w:tcBorders>
+              <w:bottom w:val="none" w:sz="0" w:space="0" w:color="000000"/>
+              <w:top w:val="none" w:sz="0" w:space="0" w:color="000000"/>
+              <w:left w:val="none" w:sz="0" w:space="0" w:color="000000"/>
+              <w:right w:val="none" w:sz="0" w:space="0" w:color="000000"/>
+            </w:tcBorders>
+            <w:shd w:val="clear" w:color="auto" w:fill="FFFFFF"/>
+            <w:tcMar>
+              <w:top w:w="0" w:type="dxa"/>
+              <w:bottom w:w="0" w:type="dxa"/>
+              <w:left w:w="0" w:type="dxa"/>
+              <w:right w:w="0" w:type="dxa"/>
+            </w:tcMar>
+            <w:vAlign w:val="center"/>
+          </w:tcPr>
+          <w:p>
+            <w:pPr>
+              <w:pStyle w:val="Normal"/>
+              <w:jc w:val="left"/>
+              <w:pBdr>
+                <w:bottom w:val="none" w:sz="0" w:space="0" w:color="000000"/>
+                <w:top w:val="none" w:sz="0" w:space="0" w:color="000000"/>
+                <w:left w:val="none" w:sz="0" w:space="0" w:color="000000"/>
+                <w:right w:val="none" w:sz="0" w:space="0" w:color="000000"/>
+              </w:pBdr>
+              <w:spacing w:after="20" w:before="20" w:line="240"/>
+              <w:ind w:firstLine="0" w:left="20" w:right="20"/>
+            </w:pPr>
+            <w:r xmlns:w="http://schemas.openxmlformats.org/wordprocessingml/2006/main" xmlns:wp="http://schemas.openxmlformats.org/drawingml/2006/wordprocessingDrawing" xmlns:r="http://schemas.openxmlformats.org/officeDocument/2006/relationships" xmlns:w14="http://schemas.microsoft.com/office/word/2010/wordml">
+              <w:rPr>
+                <w:rFonts w:ascii="Times New Roman" w:hAnsi="Times New Roman" w:eastAsia="Times New Roman" w:cs="Times New Roman"/>
+                <w:i w:val="false"/>
+                <w:b w:val="false"/>
+                <w:u w:val="none"/>
+                <w:sz w:val="22"/>
+                <w:szCs w:val="22"/>
+                <w:color w:val="000000"/>
+              </w:rPr>
+              <w:t xml:space="preserve"/>
+            </w:r>
+          </w:p>
+        </w:tc>
+        <w:tc>
+          <w:tcPr>
+            <w:tcBorders>
+              <w:bottom w:val="none" w:sz="0" w:space="0" w:color="000000"/>
+              <w:top w:val="none" w:sz="0" w:space="0" w:color="000000"/>
+              <w:left w:val="none" w:sz="0" w:space="0" w:color="000000"/>
+              <w:right w:val="none" w:sz="0" w:space="0" w:color="000000"/>
+            </w:tcBorders>
+            <w:shd w:val="clear" w:color="auto" w:fill="FFFFFF"/>
+            <w:tcMar>
+              <w:top w:w="0" w:type="dxa"/>
+              <w:bottom w:w="0" w:type="dxa"/>
+              <w:left w:w="0" w:type="dxa"/>
+              <w:right w:w="0" w:type="dxa"/>
+            </w:tcMar>
+            <w:vAlign w:val="center"/>
+          </w:tcPr>
+          <w:p>
+            <w:pPr>
+              <w:pStyle w:val="Normal"/>
+              <w:jc w:val="left"/>
+              <w:pBdr>
+                <w:bottom w:val="none" w:sz="0" w:space="0" w:color="000000"/>
+                <w:top w:val="none" w:sz="0" w:space="0" w:color="000000"/>
+                <w:left w:val="none" w:sz="0" w:space="0" w:color="000000"/>
+                <w:right w:val="none" w:sz="0" w:space="0" w:color="000000"/>
+              </w:pBdr>
+              <w:spacing w:after="20" w:before="20" w:line="240"/>
+              <w:ind w:firstLine="0" w:left="20" w:right="20"/>
+            </w:pPr>
+            <w:r xmlns:w="http://schemas.openxmlformats.org/wordprocessingml/2006/main" xmlns:wp="http://schemas.openxmlformats.org/drawingml/2006/wordprocessingDrawing" xmlns:r="http://schemas.openxmlformats.org/officeDocument/2006/relationships" xmlns:w14="http://schemas.microsoft.com/office/word/2010/wordml">
+              <w:rPr>
+                <w:rFonts w:ascii="Times New Roman" w:hAnsi="Times New Roman" w:eastAsia="Times New Roman" w:cs="Times New Roman"/>
+                <w:i w:val="false"/>
+                <w:b w:val="false"/>
+                <w:u w:val="none"/>
+                <w:sz w:val="22"/>
+                <w:szCs w:val="22"/>
+                <w:color w:val="000000"/>
+              </w:rPr>
+              <w:t xml:space="preserve">Wind speed</w:t>
+            </w:r>
+          </w:p>
+        </w:tc>
+        <w:tc>
+          <w:tcPr>
+            <w:tcBorders>
+              <w:bottom w:val="none" w:sz="0" w:space="0" w:color="000000"/>
+              <w:top w:val="none" w:sz="0" w:space="0" w:color="000000"/>
+              <w:left w:val="none" w:sz="0" w:space="0" w:color="000000"/>
+              <w:right w:val="none" w:sz="0" w:space="0" w:color="000000"/>
+            </w:tcBorders>
+            <w:shd w:val="clear" w:color="auto" w:fill="FFFFFF"/>
+            <w:tcMar>
+              <w:top w:w="0" w:type="dxa"/>
+              <w:bottom w:w="0" w:type="dxa"/>
+              <w:left w:w="0" w:type="dxa"/>
+              <w:right w:w="0" w:type="dxa"/>
+            </w:tcMar>
+            <w:vAlign w:val="center"/>
+          </w:tcPr>
+          <w:p>
+            <w:pPr>
+              <w:pStyle w:val="Normal"/>
+              <w:jc w:val="center"/>
+              <w:pBdr>
+                <w:bottom w:val="none" w:sz="0" w:space="0" w:color="000000"/>
+                <w:top w:val="none" w:sz="0" w:space="0" w:color="000000"/>
+                <w:left w:val="none" w:sz="0" w:space="0" w:color="000000"/>
+                <w:right w:val="none" w:sz="0" w:space="0" w:color="000000"/>
+              </w:pBdr>
+              <w:spacing w:after="20" w:before="20" w:line="240"/>
+              <w:ind w:firstLine="0" w:left="20" w:right="20"/>
+            </w:pPr>
+            <w:r xmlns:w="http://schemas.openxmlformats.org/wordprocessingml/2006/main" xmlns:wp="http://schemas.openxmlformats.org/drawingml/2006/wordprocessingDrawing" xmlns:r="http://schemas.openxmlformats.org/officeDocument/2006/relationships" xmlns:w14="http://schemas.microsoft.com/office/word/2010/wordml">
+              <w:rPr>
+                <w:rFonts w:ascii="Times New Roman" w:hAnsi="Times New Roman" w:eastAsia="Times New Roman" w:cs="Times New Roman"/>
+                <w:i w:val="false"/>
+                <w:b w:val="false"/>
+                <w:u w:val="none"/>
+                <w:sz w:val="22"/>
+                <w:szCs w:val="22"/>
+                <w:color w:val="000000"/>
+              </w:rPr>
+              <w:t xml:space="preserve">-</w:t>
+            </w:r>
+          </w:p>
+        </w:tc>
+        <w:tc>
+          <w:tcPr>
+            <w:tcBorders>
+              <w:bottom w:val="none" w:sz="0" w:space="0" w:color="000000"/>
+              <w:top w:val="none" w:sz="0" w:space="0" w:color="000000"/>
+              <w:left w:val="none" w:sz="0" w:space="0" w:color="000000"/>
+              <w:right w:val="none" w:sz="0" w:space="0" w:color="000000"/>
+            </w:tcBorders>
+            <w:shd w:val="clear" w:color="auto" w:fill="FFFFFF"/>
+            <w:tcMar>
+              <w:top w:w="0" w:type="dxa"/>
+              <w:bottom w:w="0" w:type="dxa"/>
+              <w:left w:w="0" w:type="dxa"/>
+              <w:right w:w="0" w:type="dxa"/>
+            </w:tcMar>
+            <w:vAlign w:val="center"/>
+          </w:tcPr>
+          <w:p>
+            <w:pPr>
+              <w:pStyle w:val="Normal"/>
+              <w:jc w:val="center"/>
+              <w:pBdr>
+                <w:bottom w:val="none" w:sz="0" w:space="0" w:color="000000"/>
+                <w:top w:val="none" w:sz="0" w:space="0" w:color="000000"/>
+                <w:left w:val="none" w:sz="0" w:space="0" w:color="000000"/>
+                <w:right w:val="none" w:sz="0" w:space="0" w:color="000000"/>
+              </w:pBdr>
+              <w:spacing w:after="20" w:before="20" w:line="240"/>
+              <w:ind w:firstLine="0" w:left="20" w:right="20"/>
+            </w:pPr>
+            <m:oMath xmlns:m="http://schemas.openxmlformats.org/officeDocument/2006/math" xmlns:mml="http://www.w3.org/1998/Math/MathML">
+              <m:r>
+                <m:rPr>
+                  <m:nor/>
+                </m:rPr>
+                <m:t>m</m:t>
+              </m:r>
+              <m:r>
+                <m:rPr>
+                  <m:sty m:val="p"/>
+                </m:rPr>
+                <m:t>/</m:t>
+              </m:r>
+              <m:r>
+                <m:rPr>
+                  <m:nor/>
+                </m:rPr>
+                <m:t>s</m:t>
+              </m:r>
+            </m:oMath>
+          </w:p>
+        </w:tc>
+      </w:tr>
+      <w:tr>
+        <w:trPr>
+          <w:trHeight w:val="360" w:hRule="auto"/>
+        </w:trPr>
+        body 7
+        <w:tc>
+          <w:tcPr>
+            <w:tcBorders>
+              <w:bottom w:val="none" w:sz="0" w:space="0" w:color="000000"/>
+              <w:top w:val="none" w:sz="0" w:space="0" w:color="000000"/>
+              <w:left w:val="none" w:sz="0" w:space="0" w:color="000000"/>
+              <w:right w:val="none" w:sz="0" w:space="0" w:color="000000"/>
+            </w:tcBorders>
+            <w:shd w:val="clear" w:color="auto" w:fill="FFFFFF"/>
+            <w:tcMar>
+              <w:top w:w="0" w:type="dxa"/>
+              <w:bottom w:w="0" w:type="dxa"/>
+              <w:left w:w="0" w:type="dxa"/>
+              <w:right w:w="0" w:type="dxa"/>
+            </w:tcMar>
+            <w:vAlign w:val="center"/>
+          </w:tcPr>
+          <w:p>
+            <w:pPr>
+              <w:pStyle w:val="Normal"/>
+              <w:jc w:val="left"/>
+              <w:pBdr>
+                <w:bottom w:val="none" w:sz="0" w:space="0" w:color="000000"/>
+                <w:top w:val="none" w:sz="0" w:space="0" w:color="000000"/>
+                <w:left w:val="none" w:sz="0" w:space="0" w:color="000000"/>
+                <w:right w:val="none" w:sz="0" w:space="0" w:color="000000"/>
+              </w:pBdr>
+              <w:spacing w:after="20" w:before="20" w:line="240"/>
+              <w:ind w:firstLine="0" w:left="20" w:right="20"/>
+            </w:pPr>
+            <w:r xmlns:w="http://schemas.openxmlformats.org/wordprocessingml/2006/main" xmlns:wp="http://schemas.openxmlformats.org/drawingml/2006/wordprocessingDrawing" xmlns:r="http://schemas.openxmlformats.org/officeDocument/2006/relationships" xmlns:w14="http://schemas.microsoft.com/office/word/2010/wordml">
+              <w:rPr>
+                <w:rFonts w:ascii="Times New Roman" w:hAnsi="Times New Roman" w:eastAsia="Times New Roman" w:cs="Times New Roman"/>
+                <w:i w:val="false"/>
+                <w:b w:val="false"/>
+                <w:u w:val="none"/>
+                <w:sz w:val="22"/>
+                <w:szCs w:val="22"/>
+                <w:color w:val="000000"/>
+              </w:rPr>
+              <w:t xml:space="preserve"/>
+            </w:r>
+          </w:p>
+        </w:tc>
+        <w:tc>
+          <w:tcPr>
+            <w:tcBorders>
+              <w:bottom w:val="none" w:sz="0" w:space="0" w:color="000000"/>
+              <w:top w:val="none" w:sz="0" w:space="0" w:color="000000"/>
+              <w:left w:val="none" w:sz="0" w:space="0" w:color="000000"/>
+              <w:right w:val="none" w:sz="0" w:space="0" w:color="000000"/>
+            </w:tcBorders>
+            <w:shd w:val="clear" w:color="auto" w:fill="FFFFFF"/>
+            <w:tcMar>
+              <w:top w:w="0" w:type="dxa"/>
+              <w:bottom w:w="0" w:type="dxa"/>
+              <w:left w:w="0" w:type="dxa"/>
+              <w:right w:w="0" w:type="dxa"/>
+            </w:tcMar>
+            <w:vAlign w:val="center"/>
+          </w:tcPr>
+          <w:p>
+            <w:pPr>
+              <w:pStyle w:val="Normal"/>
+              <w:jc w:val="left"/>
+              <w:pBdr>
+                <w:bottom w:val="none" w:sz="0" w:space="0" w:color="000000"/>
+                <w:top w:val="none" w:sz="0" w:space="0" w:color="000000"/>
+                <w:left w:val="none" w:sz="0" w:space="0" w:color="000000"/>
+                <w:right w:val="none" w:sz="0" w:space="0" w:color="000000"/>
+              </w:pBdr>
+              <w:spacing w:after="20" w:before="20" w:line="240"/>
+              <w:ind w:firstLine="0" w:left="20" w:right="20"/>
+            </w:pPr>
+            <w:r xmlns:w="http://schemas.openxmlformats.org/wordprocessingml/2006/main" xmlns:wp="http://schemas.openxmlformats.org/drawingml/2006/wordprocessingDrawing" xmlns:r="http://schemas.openxmlformats.org/officeDocument/2006/relationships" xmlns:w14="http://schemas.microsoft.com/office/word/2010/wordml">
+              <w:rPr>
+                <w:rFonts w:ascii="Times New Roman" w:hAnsi="Times New Roman" w:eastAsia="Times New Roman" w:cs="Times New Roman"/>
+                <w:i w:val="false"/>
+                <w:b w:val="false"/>
+                <w:u w:val="none"/>
+                <w:sz w:val="22"/>
+                <w:szCs w:val="22"/>
+                <w:color w:val="000000"/>
+              </w:rPr>
+              <w:t xml:space="preserve">Water column depth</w:t>
+            </w:r>
+          </w:p>
+        </w:tc>
+        <w:tc>
+          <w:tcPr>
+            <w:tcBorders>
+              <w:bottom w:val="none" w:sz="0" w:space="0" w:color="000000"/>
+              <w:top w:val="none" w:sz="0" w:space="0" w:color="000000"/>
+              <w:left w:val="none" w:sz="0" w:space="0" w:color="000000"/>
+              <w:right w:val="none" w:sz="0" w:space="0" w:color="000000"/>
+            </w:tcBorders>
+            <w:shd w:val="clear" w:color="auto" w:fill="FFFFFF"/>
+            <w:tcMar>
+              <w:top w:w="0" w:type="dxa"/>
+              <w:bottom w:w="0" w:type="dxa"/>
+              <w:left w:w="0" w:type="dxa"/>
+              <w:right w:w="0" w:type="dxa"/>
+            </w:tcMar>
+            <w:vAlign w:val="center"/>
+          </w:tcPr>
+          <w:p>
+            <w:pPr>
+              <w:pStyle w:val="Normal"/>
+              <w:jc w:val="center"/>
+              <w:pBdr>
+                <w:bottom w:val="none" w:sz="0" w:space="0" w:color="000000"/>
+                <w:top w:val="none" w:sz="0" w:space="0" w:color="000000"/>
+                <w:left w:val="none" w:sz="0" w:space="0" w:color="000000"/>
+                <w:right w:val="none" w:sz="0" w:space="0" w:color="000000"/>
+              </w:pBdr>
+              <w:spacing w:after="20" w:before="20" w:line="240"/>
+              <w:ind w:firstLine="0" w:left="20" w:right="20"/>
+            </w:pPr>
+            <m:oMath xmlns:m="http://schemas.openxmlformats.org/officeDocument/2006/math" xmlns:mml="http://www.w3.org/1998/Math/MathML">
+              <m:r>
+                <m:t>H</m:t>
+              </m:r>
+            </m:oMath>
+          </w:p>
+        </w:tc>
+        <w:tc>
+          <w:tcPr>
+            <w:tcBorders>
+              <w:bottom w:val="none" w:sz="0" w:space="0" w:color="000000"/>
+              <w:top w:val="none" w:sz="0" w:space="0" w:color="000000"/>
+              <w:left w:val="none" w:sz="0" w:space="0" w:color="000000"/>
+              <w:right w:val="none" w:sz="0" w:space="0" w:color="000000"/>
+            </w:tcBorders>
+            <w:shd w:val="clear" w:color="auto" w:fill="FFFFFF"/>
+            <w:tcMar>
+              <w:top w:w="0" w:type="dxa"/>
+              <w:bottom w:w="0" w:type="dxa"/>
+              <w:left w:w="0" w:type="dxa"/>
+              <w:right w:w="0" w:type="dxa"/>
+            </w:tcMar>
+            <w:vAlign w:val="center"/>
+          </w:tcPr>
+          <w:p>
+            <w:pPr>
+              <w:pStyle w:val="Normal"/>
+              <w:jc w:val="center"/>
+              <w:pBdr>
+                <w:bottom w:val="none" w:sz="0" w:space="0" w:color="000000"/>
+                <w:top w:val="none" w:sz="0" w:space="0" w:color="000000"/>
+                <w:left w:val="none" w:sz="0" w:space="0" w:color="000000"/>
+                <w:right w:val="none" w:sz="0" w:space="0" w:color="000000"/>
+              </w:pBdr>
+              <w:spacing w:after="20" w:before="20" w:line="240"/>
+              <w:ind w:firstLine="0" w:left="20" w:right="20"/>
+            </w:pPr>
+            <m:oMath xmlns:m="http://schemas.openxmlformats.org/officeDocument/2006/math" xmlns:mml="http://www.w3.org/1998/Math/MathML">
+              <m:r>
+                <m:rPr>
+                  <m:nor/>
+                </m:rPr>
+                <m:t>m</m:t>
+              </m:r>
+            </m:oMath>
+          </w:p>
+        </w:tc>
+      </w:tr>
+      <w:tr>
+        <w:trPr>
+          <w:trHeight w:val="360" w:hRule="auto"/>
+        </w:trPr>
+        body 8
+        <w:tc>
+          <w:tcPr>
+            <w:tcBorders>
+              <w:bottom w:val="none" w:sz="0" w:space="0" w:color="000000"/>
+              <w:top w:val="none" w:sz="0" w:space="0" w:color="000000"/>
+              <w:left w:val="none" w:sz="0" w:space="0" w:color="000000"/>
+              <w:right w:val="none" w:sz="0" w:space="0" w:color="000000"/>
+            </w:tcBorders>
+            <w:shd w:val="clear" w:color="auto" w:fill="FFFFFF"/>
+            <w:tcMar>
+              <w:top w:w="0" w:type="dxa"/>
+              <w:bottom w:w="0" w:type="dxa"/>
+              <w:left w:w="0" w:type="dxa"/>
+              <w:right w:w="0" w:type="dxa"/>
+            </w:tcMar>
+            <w:vAlign w:val="center"/>
+          </w:tcPr>
+          <w:p>
+            <w:pPr>
+              <w:pStyle w:val="Normal"/>
+              <w:jc w:val="left"/>
+              <w:pBdr>
+                <w:bottom w:val="none" w:sz="0" w:space="0" w:color="000000"/>
+                <w:top w:val="none" w:sz="0" w:space="0" w:color="000000"/>
+                <w:left w:val="none" w:sz="0" w:space="0" w:color="000000"/>
+                <w:right w:val="none" w:sz="0" w:space="0" w:color="000000"/>
+              </w:pBdr>
+              <w:spacing w:after="20" w:before="20" w:line="240"/>
+              <w:ind w:firstLine="0" w:left="20" w:right="20"/>
+            </w:pPr>
+            <w:r xmlns:w="http://schemas.openxmlformats.org/wordprocessingml/2006/main" xmlns:wp="http://schemas.openxmlformats.org/drawingml/2006/wordprocessingDrawing" xmlns:r="http://schemas.openxmlformats.org/officeDocument/2006/relationships" xmlns:w14="http://schemas.microsoft.com/office/word/2010/wordml">
+              <w:rPr>
+                <w:rFonts w:ascii="Times New Roman" w:hAnsi="Times New Roman" w:eastAsia="Times New Roman" w:cs="Times New Roman"/>
+                <w:i w:val="false"/>
+                <w:b w:val="false"/>
+                <w:u w:val="none"/>
+                <w:sz w:val="22"/>
+                <w:szCs w:val="22"/>
+                <w:color w:val="000000"/>
+              </w:rPr>
+              <w:t xml:space="preserve">From Input</w:t>
+            </w:r>
+          </w:p>
+        </w:tc>
+        <w:tc>
+          <w:tcPr>
+            <w:tcBorders>
+              <w:bottom w:val="none" w:sz="0" w:space="0" w:color="000000"/>
+              <w:top w:val="none" w:sz="0" w:space="0" w:color="000000"/>
+              <w:left w:val="none" w:sz="0" w:space="0" w:color="000000"/>
+              <w:right w:val="none" w:sz="0" w:space="0" w:color="000000"/>
+            </w:tcBorders>
+            <w:shd w:val="clear" w:color="auto" w:fill="FFFFFF"/>
+            <w:tcMar>
+              <w:top w:w="0" w:type="dxa"/>
+              <w:bottom w:w="0" w:type="dxa"/>
+              <w:left w:w="0" w:type="dxa"/>
+              <w:right w:w="0" w:type="dxa"/>
+            </w:tcMar>
+            <w:vAlign w:val="center"/>
+          </w:tcPr>
+          <w:p>
+            <w:pPr>
+              <w:pStyle w:val="Normal"/>
+              <w:jc w:val="left"/>
+              <w:pBdr>
+                <w:bottom w:val="none" w:sz="0" w:space="0" w:color="000000"/>
+                <w:top w:val="none" w:sz="0" w:space="0" w:color="000000"/>
+                <w:left w:val="none" w:sz="0" w:space="0" w:color="000000"/>
+                <w:right w:val="none" w:sz="0" w:space="0" w:color="000000"/>
+              </w:pBdr>
+              <w:spacing w:after="20" w:before="20" w:line="240"/>
+              <w:ind w:firstLine="0" w:left="20" w:right="20"/>
+            </w:pPr>
+            <w:r xmlns:w="http://schemas.openxmlformats.org/wordprocessingml/2006/main" xmlns:wp="http://schemas.openxmlformats.org/drawingml/2006/wordprocessingDrawing" xmlns:r="http://schemas.openxmlformats.org/officeDocument/2006/relationships" xmlns:w14="http://schemas.microsoft.com/office/word/2010/wordml">
+              <w:rPr>
+                <w:rFonts w:ascii="Times New Roman" w:hAnsi="Times New Roman" w:eastAsia="Times New Roman" w:cs="Times New Roman"/>
+                <w:i w:val="false"/>
+                <w:b w:val="false"/>
+                <w:u w:val="none"/>
+                <w:sz w:val="22"/>
+                <w:szCs w:val="22"/>
+                <w:color w:val="000000"/>
+              </w:rPr>
+              <w:t xml:space="preserve"/>
+            </w:r>
+          </w:p>
+        </w:tc>
+        <w:tc>
+          <w:tcPr>
+            <w:tcBorders>
+              <w:bottom w:val="none" w:sz="0" w:space="0" w:color="000000"/>
+              <w:top w:val="none" w:sz="0" w:space="0" w:color="000000"/>
+              <w:left w:val="none" w:sz="0" w:space="0" w:color="000000"/>
+              <w:right w:val="none" w:sz="0" w:space="0" w:color="000000"/>
+            </w:tcBorders>
+            <w:shd w:val="clear" w:color="auto" w:fill="FFFFFF"/>
+            <w:tcMar>
+              <w:top w:w="0" w:type="dxa"/>
+              <w:bottom w:w="0" w:type="dxa"/>
+              <w:left w:w="0" w:type="dxa"/>
+              <w:right w:w="0" w:type="dxa"/>
+            </w:tcMar>
+            <w:vAlign w:val="center"/>
+          </w:tcPr>
+          <w:p>
+            <w:pPr>
+              <w:pStyle w:val="Normal"/>
+              <w:jc w:val="center"/>
+              <w:pBdr>
+                <w:bottom w:val="none" w:sz="0" w:space="0" w:color="000000"/>
+                <w:top w:val="none" w:sz="0" w:space="0" w:color="000000"/>
+                <w:left w:val="none" w:sz="0" w:space="0" w:color="000000"/>
+                <w:right w:val="none" w:sz="0" w:space="0" w:color="000000"/>
+              </w:pBdr>
+              <w:spacing w:after="20" w:before="20" w:line="240"/>
+              <w:ind w:firstLine="0" w:left="20" w:right="20"/>
+            </w:pPr>
+            <w:r xmlns:w="http://schemas.openxmlformats.org/wordprocessingml/2006/main" xmlns:wp="http://schemas.openxmlformats.org/drawingml/2006/wordprocessingDrawing" xmlns:r="http://schemas.openxmlformats.org/officeDocument/2006/relationships" xmlns:w14="http://schemas.microsoft.com/office/word/2010/wordml">
+              <w:rPr>
+                <w:rFonts w:ascii="Times New Roman" w:hAnsi="Times New Roman" w:eastAsia="Times New Roman" w:cs="Times New Roman"/>
+                <w:i w:val="false"/>
+                <w:b w:val="false"/>
+                <w:u w:val="none"/>
+                <w:sz w:val="22"/>
+                <w:szCs w:val="22"/>
+                <w:color w:val="000000"/>
+              </w:rPr>
+              <w:t xml:space="preserve"/>
+            </w:r>
+          </w:p>
+        </w:tc>
+        <w:tc>
+          <w:tcPr>
+            <w:tcBorders>
+              <w:bottom w:val="none" w:sz="0" w:space="0" w:color="000000"/>
+              <w:top w:val="none" w:sz="0" w:space="0" w:color="000000"/>
+              <w:left w:val="none" w:sz="0" w:space="0" w:color="000000"/>
+              <w:right w:val="none" w:sz="0" w:space="0" w:color="000000"/>
+            </w:tcBorders>
+            <w:shd w:val="clear" w:color="auto" w:fill="FFFFFF"/>
+            <w:tcMar>
+              <w:top w:w="0" w:type="dxa"/>
+              <w:bottom w:w="0" w:type="dxa"/>
+              <w:left w:w="0" w:type="dxa"/>
+              <w:right w:w="0" w:type="dxa"/>
+            </w:tcMar>
+            <w:vAlign w:val="center"/>
+          </w:tcPr>
+          <w:p>
+            <w:pPr>
+              <w:pStyle w:val="Normal"/>
+              <w:jc w:val="center"/>
+              <w:pBdr>
+                <w:bottom w:val="none" w:sz="0" w:space="0" w:color="000000"/>
+                <w:top w:val="none" w:sz="0" w:space="0" w:color="000000"/>
+                <w:left w:val="none" w:sz="0" w:space="0" w:color="000000"/>
+                <w:right w:val="none" w:sz="0" w:space="0" w:color="000000"/>
+              </w:pBdr>
+              <w:spacing w:after="20" w:before="20" w:line="240"/>
+              <w:ind w:firstLine="0" w:left="20" w:right="20"/>
+            </w:pPr>
+            <w:r xmlns:w="http://schemas.openxmlformats.org/wordprocessingml/2006/main" xmlns:wp="http://schemas.openxmlformats.org/drawingml/2006/wordprocessingDrawing" xmlns:r="http://schemas.openxmlformats.org/officeDocument/2006/relationships" xmlns:w14="http://schemas.microsoft.com/office/word/2010/wordml">
+              <w:rPr>
+                <w:rFonts w:ascii="Times New Roman" w:hAnsi="Times New Roman" w:eastAsia="Times New Roman" w:cs="Times New Roman"/>
+                <w:i w:val="false"/>
+                <w:b w:val="false"/>
+                <w:u w:val="none"/>
+                <w:sz w:val="22"/>
+                <w:szCs w:val="22"/>
+                <w:color w:val="000000"/>
+              </w:rPr>
+              <w:t xml:space="preserve"/>
+            </w:r>
+          </w:p>
+        </w:tc>
+      </w:tr>
+      <w:tr>
+        <w:trPr>
+          <w:trHeight w:val="360" w:hRule="auto"/>
+        </w:trPr>
+        body 9
+        <w:tc>
+          <w:tcPr>
+            <w:tcBorders>
+              <w:bottom w:val="none" w:sz="0" w:space="0" w:color="000000"/>
+              <w:top w:val="none" w:sz="0" w:space="0" w:color="000000"/>
+              <w:left w:val="none" w:sz="0" w:space="0" w:color="000000"/>
+              <w:right w:val="none" w:sz="0" w:space="0" w:color="000000"/>
+            </w:tcBorders>
+            <w:shd w:val="clear" w:color="auto" w:fill="FFFFFF"/>
+            <w:tcMar>
+              <w:top w:w="0" w:type="dxa"/>
+              <w:bottom w:w="0" w:type="dxa"/>
+              <w:left w:w="0" w:type="dxa"/>
+              <w:right w:w="0" w:type="dxa"/>
+            </w:tcMar>
+            <w:vAlign w:val="center"/>
+          </w:tcPr>
+          <w:p>
+            <w:pPr>
+              <w:pStyle w:val="Normal"/>
+              <w:jc w:val="left"/>
+              <w:pBdr>
+                <w:bottom w:val="none" w:sz="0" w:space="0" w:color="000000"/>
+                <w:top w:val="none" w:sz="0" w:space="0" w:color="000000"/>
+                <w:left w:val="none" w:sz="0" w:space="0" w:color="000000"/>
+                <w:right w:val="none" w:sz="0" w:space="0" w:color="000000"/>
+              </w:pBdr>
+              <w:spacing w:after="20" w:before="20" w:line="240"/>
+              <w:ind w:firstLine="0" w:left="20" w:right="20"/>
+            </w:pPr>
+            <w:r xmlns:w="http://schemas.openxmlformats.org/wordprocessingml/2006/main" xmlns:wp="http://schemas.openxmlformats.org/drawingml/2006/wordprocessingDrawing" xmlns:r="http://schemas.openxmlformats.org/officeDocument/2006/relationships" xmlns:w14="http://schemas.microsoft.com/office/word/2010/wordml">
+              <w:rPr>
+                <w:rFonts w:ascii="Times New Roman" w:hAnsi="Times New Roman" w:eastAsia="Times New Roman" w:cs="Times New Roman"/>
+                <w:i w:val="false"/>
+                <w:b w:val="false"/>
+                <w:u w:val="none"/>
+                <w:sz w:val="22"/>
+                <w:szCs w:val="22"/>
+                <w:color w:val="000000"/>
+              </w:rPr>
+              <w:t xml:space="preserve"/>
+            </w:r>
+          </w:p>
+        </w:tc>
+        <w:tc>
+          <w:tcPr>
+            <w:tcBorders>
+              <w:bottom w:val="none" w:sz="0" w:space="0" w:color="000000"/>
+              <w:top w:val="none" w:sz="0" w:space="0" w:color="000000"/>
+              <w:left w:val="none" w:sz="0" w:space="0" w:color="000000"/>
+              <w:right w:val="none" w:sz="0" w:space="0" w:color="000000"/>
+            </w:tcBorders>
+            <w:shd w:val="clear" w:color="auto" w:fill="FFFFFF"/>
+            <w:tcMar>
+              <w:top w:w="0" w:type="dxa"/>
+              <w:bottom w:w="0" w:type="dxa"/>
+              <w:left w:w="0" w:type="dxa"/>
+              <w:right w:w="0" w:type="dxa"/>
+            </w:tcMar>
+            <w:vAlign w:val="center"/>
+          </w:tcPr>
+          <w:p>
+            <w:pPr>
+              <w:pStyle w:val="Normal"/>
+              <w:jc w:val="left"/>
+              <w:pBdr>
+                <w:bottom w:val="none" w:sz="0" w:space="0" w:color="000000"/>
+                <w:top w:val="none" w:sz="0" w:space="0" w:color="000000"/>
+                <w:left w:val="none" w:sz="0" w:space="0" w:color="000000"/>
+                <w:right w:val="none" w:sz="0" w:space="0" w:color="000000"/>
+              </w:pBdr>
+              <w:spacing w:after="20" w:before="20" w:line="240"/>
+              <w:ind w:firstLine="0" w:left="20" w:right="20"/>
+            </w:pPr>
+            <w:r xmlns:w="http://schemas.openxmlformats.org/wordprocessingml/2006/main" xmlns:wp="http://schemas.openxmlformats.org/drawingml/2006/wordprocessingDrawing" xmlns:r="http://schemas.openxmlformats.org/officeDocument/2006/relationships" xmlns:w14="http://schemas.microsoft.com/office/word/2010/wordml">
+              <w:rPr>
+                <w:rFonts w:ascii="Times New Roman" w:hAnsi="Times New Roman" w:eastAsia="Times New Roman" w:cs="Times New Roman"/>
+                <w:i w:val="false"/>
+                <w:b w:val="false"/>
+                <w:u w:val="none"/>
+                <w:sz w:val="22"/>
+                <w:szCs w:val="22"/>
+                <w:color w:val="000000"/>
+              </w:rPr>
+              <w:t xml:space="preserve">Wind speed at 10 meter height, squared</w:t>
+            </w:r>
+          </w:p>
+        </w:tc>
+        <w:tc>
+          <w:tcPr>
+            <w:tcBorders>
+              <w:bottom w:val="none" w:sz="0" w:space="0" w:color="000000"/>
+              <w:top w:val="none" w:sz="0" w:space="0" w:color="000000"/>
+              <w:left w:val="none" w:sz="0" w:space="0" w:color="000000"/>
+              <w:right w:val="none" w:sz="0" w:space="0" w:color="000000"/>
+            </w:tcBorders>
+            <w:shd w:val="clear" w:color="auto" w:fill="FFFFFF"/>
+            <w:tcMar>
+              <w:top w:w="0" w:type="dxa"/>
+              <w:bottom w:w="0" w:type="dxa"/>
+              <w:left w:w="0" w:type="dxa"/>
+              <w:right w:w="0" w:type="dxa"/>
+            </w:tcMar>
+            <w:vAlign w:val="center"/>
+          </w:tcPr>
+          <w:p>
+            <w:pPr>
+              <w:pStyle w:val="Normal"/>
+              <w:jc w:val="center"/>
+              <w:pBdr>
+                <w:bottom w:val="none" w:sz="0" w:space="0" w:color="000000"/>
+                <w:top w:val="none" w:sz="0" w:space="0" w:color="000000"/>
+                <w:left w:val="none" w:sz="0" w:space="0" w:color="000000"/>
+                <w:right w:val="none" w:sz="0" w:space="0" w:color="000000"/>
+              </w:pBdr>
+              <w:spacing w:after="20" w:before="20" w:line="240"/>
+              <w:ind w:firstLine="0" w:left="20" w:right="20"/>
+            </w:pPr>
+            <m:oMath xmlns:m="http://schemas.openxmlformats.org/officeDocument/2006/math" xmlns:mml="http://www.w3.org/1998/Math/MathML">
+              <m:sSubSup>
+                <m:e>
+                  <m:r>
+                    <m:t>U</m:t>
+                  </m:r>
+                </m:e>
+                <m:sub>
+                  <m:r>
+                    <m:t>10</m:t>
+                  </m:r>
+                </m:sub>
+                <m:sup>
+                  <m:r>
+                    <m:t>2</m:t>
+                  </m:r>
+                </m:sup>
+              </m:sSubSup>
+            </m:oMath>
+          </w:p>
+        </w:tc>
+        <w:tc>
+          <w:tcPr>
+            <w:tcBorders>
+              <w:bottom w:val="none" w:sz="0" w:space="0" w:color="000000"/>
+              <w:top w:val="none" w:sz="0" w:space="0" w:color="000000"/>
+              <w:left w:val="none" w:sz="0" w:space="0" w:color="000000"/>
+              <w:right w:val="none" w:sz="0" w:space="0" w:color="000000"/>
+            </w:tcBorders>
+            <w:shd w:val="clear" w:color="auto" w:fill="FFFFFF"/>
+            <w:tcMar>
+              <w:top w:w="0" w:type="dxa"/>
+              <w:bottom w:w="0" w:type="dxa"/>
+              <w:left w:w="0" w:type="dxa"/>
+              <w:right w:w="0" w:type="dxa"/>
+            </w:tcMar>
+            <w:vAlign w:val="center"/>
+          </w:tcPr>
+          <w:p>
+            <w:pPr>
+              <w:pStyle w:val="Normal"/>
+              <w:jc w:val="center"/>
+              <w:pBdr>
+                <w:bottom w:val="none" w:sz="0" w:space="0" w:color="000000"/>
+                <w:top w:val="none" w:sz="0" w:space="0" w:color="000000"/>
+                <w:left w:val="none" w:sz="0" w:space="0" w:color="000000"/>
+                <w:right w:val="none" w:sz="0" w:space="0" w:color="000000"/>
+              </w:pBdr>
+              <w:spacing w:after="20" w:before="20" w:line="240"/>
+              <w:ind w:firstLine="0" w:left="20" w:right="20"/>
+            </w:pPr>
+            <m:oMath xmlns:m="http://schemas.openxmlformats.org/officeDocument/2006/math" xmlns:mml="http://www.w3.org/1998/Math/MathML">
+              <m:sSup>
+                <m:e>
+                  <m:r>
+                    <m:rPr>
+                      <m:nor/>
+                    </m:rPr>
+                    <m:t>m</m:t>
+                  </m:r>
+                </m:e>
+                <m:sup>
+                  <m:r>
+                    <m:t>2</m:t>
+                  </m:r>
+                </m:sup>
+              </m:sSup>
+              <m:r>
+                <m:rPr>
+                  <m:sty m:val="p"/>
+                </m:rPr>
+                <m:t>/</m:t>
+              </m:r>
+              <m:sSup>
+                <m:e>
+                  <m:r>
+                    <m:rPr>
+                      <m:nor/>
+                    </m:rPr>
+                    <m:t>s</m:t>
+                  </m:r>
+                </m:e>
+                <m:sup>
+                  <m:r>
+                    <m:t>2</m:t>
+                  </m:r>
+                </m:sup>
+              </m:sSup>
+            </m:oMath>
+          </w:p>
+        </w:tc>
+      </w:tr>
+      <w:tr>
+        <w:trPr>
+          <w:trHeight w:val="360" w:hRule="auto"/>
+        </w:trPr>
+        body10
+        <w:tc>
+          <w:tcPr>
+            <w:tcBorders>
+              <w:bottom w:val="none" w:sz="0" w:space="0" w:color="000000"/>
+              <w:top w:val="none" w:sz="0" w:space="0" w:color="000000"/>
+              <w:left w:val="none" w:sz="0" w:space="0" w:color="000000"/>
+              <w:right w:val="none" w:sz="0" w:space="0" w:color="000000"/>
+            </w:tcBorders>
+            <w:shd w:val="clear" w:color="auto" w:fill="FFFFFF"/>
+            <w:tcMar>
+              <w:top w:w="0" w:type="dxa"/>
+              <w:bottom w:w="0" w:type="dxa"/>
+              <w:left w:w="0" w:type="dxa"/>
+              <w:right w:w="0" w:type="dxa"/>
+            </w:tcMar>
+            <w:vAlign w:val="center"/>
+          </w:tcPr>
+          <w:p>
+            <w:pPr>
+              <w:pStyle w:val="Normal"/>
+              <w:jc w:val="left"/>
+              <w:pBdr>
+                <w:bottom w:val="none" w:sz="0" w:space="0" w:color="000000"/>
+                <w:top w:val="none" w:sz="0" w:space="0" w:color="000000"/>
+                <w:left w:val="none" w:sz="0" w:space="0" w:color="000000"/>
+                <w:right w:val="none" w:sz="0" w:space="0" w:color="000000"/>
+              </w:pBdr>
+              <w:spacing w:after="20" w:before="20" w:line="240"/>
+              <w:ind w:firstLine="0" w:left="20" w:right="20"/>
+            </w:pPr>
+            <w:r xmlns:w="http://schemas.openxmlformats.org/wordprocessingml/2006/main" xmlns:wp="http://schemas.openxmlformats.org/drawingml/2006/wordprocessingDrawing" xmlns:r="http://schemas.openxmlformats.org/officeDocument/2006/relationships" xmlns:w14="http://schemas.microsoft.com/office/word/2010/wordml">
+              <w:rPr>
+                <w:rFonts w:ascii="Times New Roman" w:hAnsi="Times New Roman" w:eastAsia="Times New Roman" w:cs="Times New Roman"/>
+                <w:i w:val="false"/>
+                <w:b w:val="false"/>
+                <w:u w:val="none"/>
+                <w:sz w:val="22"/>
+                <w:szCs w:val="22"/>
+                <w:color w:val="000000"/>
+              </w:rPr>
+              <w:t xml:space="preserve"/>
+            </w:r>
+          </w:p>
+        </w:tc>
+        <w:tc>
+          <w:tcPr>
+            <w:tcBorders>
+              <w:bottom w:val="none" w:sz="0" w:space="0" w:color="000000"/>
+              <w:top w:val="none" w:sz="0" w:space="0" w:color="000000"/>
+              <w:left w:val="none" w:sz="0" w:space="0" w:color="000000"/>
+              <w:right w:val="none" w:sz="0" w:space="0" w:color="000000"/>
+            </w:tcBorders>
+            <w:shd w:val="clear" w:color="auto" w:fill="FFFFFF"/>
+            <w:tcMar>
+              <w:top w:w="0" w:type="dxa"/>
+              <w:bottom w:w="0" w:type="dxa"/>
+              <w:left w:w="0" w:type="dxa"/>
+              <w:right w:w="0" w:type="dxa"/>
+            </w:tcMar>
+            <w:vAlign w:val="center"/>
+          </w:tcPr>
+          <w:p>
+            <w:pPr>
+              <w:pStyle w:val="Normal"/>
+              <w:jc w:val="left"/>
+              <w:pBdr>
+                <w:bottom w:val="none" w:sz="0" w:space="0" w:color="000000"/>
+                <w:top w:val="none" w:sz="0" w:space="0" w:color="000000"/>
+                <w:left w:val="none" w:sz="0" w:space="0" w:color="000000"/>
+                <w:right w:val="none" w:sz="0" w:space="0" w:color="000000"/>
+              </w:pBdr>
+              <w:spacing w:after="20" w:before="20" w:line="240"/>
+              <w:ind w:firstLine="0" w:left="20" w:right="20"/>
+            </w:pPr>
+            <w:r xmlns:w="http://schemas.openxmlformats.org/wordprocessingml/2006/main" xmlns:wp="http://schemas.openxmlformats.org/drawingml/2006/wordprocessingDrawing" xmlns:r="http://schemas.openxmlformats.org/officeDocument/2006/relationships" xmlns:w14="http://schemas.microsoft.com/office/word/2010/wordml">
+              <w:rPr>
+                <w:rFonts w:ascii="Times New Roman" w:hAnsi="Times New Roman" w:eastAsia="Times New Roman" w:cs="Times New Roman"/>
+                <w:i w:val="false"/>
+                <w:b w:val="false"/>
+                <w:u w:val="none"/>
+                <w:sz w:val="22"/>
+                <w:szCs w:val="22"/>
+                <w:color w:val="000000"/>
+              </w:rPr>
+              <w:t xml:space="preserve">Schmidt number (from water temperature and salinity)</w:t>
+            </w:r>
+          </w:p>
+        </w:tc>
+        <w:tc>
+          <w:tcPr>
+            <w:tcBorders>
+              <w:bottom w:val="none" w:sz="0" w:space="0" w:color="000000"/>
+              <w:top w:val="none" w:sz="0" w:space="0" w:color="000000"/>
+              <w:left w:val="none" w:sz="0" w:space="0" w:color="000000"/>
+              <w:right w:val="none" w:sz="0" w:space="0" w:color="000000"/>
+            </w:tcBorders>
+            <w:shd w:val="clear" w:color="auto" w:fill="FFFFFF"/>
+            <w:tcMar>
+              <w:top w:w="0" w:type="dxa"/>
+              <w:bottom w:w="0" w:type="dxa"/>
+              <w:left w:w="0" w:type="dxa"/>
+              <w:right w:w="0" w:type="dxa"/>
+            </w:tcMar>
+            <w:vAlign w:val="center"/>
+          </w:tcPr>
+          <w:p>
+            <w:pPr>
+              <w:pStyle w:val="Normal"/>
+              <w:jc w:val="center"/>
+              <w:pBdr>
+                <w:bottom w:val="none" w:sz="0" w:space="0" w:color="000000"/>
+                <w:top w:val="none" w:sz="0" w:space="0" w:color="000000"/>
+                <w:left w:val="none" w:sz="0" w:space="0" w:color="000000"/>
+                <w:right w:val="none" w:sz="0" w:space="0" w:color="000000"/>
+              </w:pBdr>
+              <w:spacing w:after="20" w:before="20" w:line="240"/>
+              <w:ind w:firstLine="0" w:left="20" w:right="20"/>
+            </w:pPr>
+            <m:oMath xmlns:m="http://schemas.openxmlformats.org/officeDocument/2006/math" xmlns:mml="http://www.w3.org/1998/Math/MathML">
+              <m:sSub>
+                <m:e>
+                  <m:r>
+                    <m:t>S</m:t>
+                  </m:r>
+                </m:e>
+                <m:sub>
+                  <m:r>
+                    <m:t>c</m:t>
+                  </m:r>
+                </m:sub>
+              </m:sSub>
+            </m:oMath>
+          </w:p>
+        </w:tc>
+        <w:tc>
+          <w:tcPr>
+            <w:tcBorders>
+              <w:bottom w:val="none" w:sz="0" w:space="0" w:color="000000"/>
+              <w:top w:val="none" w:sz="0" w:space="0" w:color="000000"/>
+              <w:left w:val="none" w:sz="0" w:space="0" w:color="000000"/>
+              <w:right w:val="none" w:sz="0" w:space="0" w:color="000000"/>
+            </w:tcBorders>
+            <w:shd w:val="clear" w:color="auto" w:fill="FFFFFF"/>
+            <w:tcMar>
+              <w:top w:w="0" w:type="dxa"/>
+              <w:bottom w:w="0" w:type="dxa"/>
+              <w:left w:w="0" w:type="dxa"/>
+              <w:right w:w="0" w:type="dxa"/>
+            </w:tcMar>
+            <w:vAlign w:val="center"/>
+          </w:tcPr>
+          <w:p>
+            <w:pPr>
+              <w:pStyle w:val="Normal"/>
+              <w:jc w:val="center"/>
+              <w:pBdr>
+                <w:bottom w:val="none" w:sz="0" w:space="0" w:color="000000"/>
+                <w:top w:val="none" w:sz="0" w:space="0" w:color="000000"/>
+                <w:left w:val="none" w:sz="0" w:space="0" w:color="000000"/>
+                <w:right w:val="none" w:sz="0" w:space="0" w:color="000000"/>
+              </w:pBdr>
+              <w:spacing w:after="20" w:before="20" w:line="240"/>
+              <w:ind w:firstLine="0" w:left="20" w:right="20"/>
+            </w:pPr>
+            <w:r xmlns:w="http://schemas.openxmlformats.org/wordprocessingml/2006/main" xmlns:wp="http://schemas.openxmlformats.org/drawingml/2006/wordprocessingDrawing" xmlns:r="http://schemas.openxmlformats.org/officeDocument/2006/relationships" xmlns:w14="http://schemas.microsoft.com/office/word/2010/wordml">
+              <w:rPr>
+                <w:rFonts w:ascii="Times New Roman" w:hAnsi="Times New Roman" w:eastAsia="Times New Roman" w:cs="Times New Roman"/>
+                <w:i w:val="false"/>
+                <w:b w:val="false"/>
+                <w:u w:val="none"/>
+                <w:sz w:val="22"/>
+                <w:szCs w:val="22"/>
+                <w:color w:val="000000"/>
+              </w:rPr>
+              <w:t xml:space="preserve">unitless</w:t>
+            </w:r>
+          </w:p>
+        </w:tc>
+      </w:tr>
+      <w:tr>
+        <w:trPr>
+          <w:trHeight w:val="360" w:hRule="auto"/>
+        </w:trPr>
+        body11
+        <w:tc>
+          <w:tcPr>
+            <w:tcBorders>
+              <w:bottom w:val="none" w:sz="0" w:space="0" w:color="000000"/>
+              <w:top w:val="none" w:sz="0" w:space="0" w:color="000000"/>
+              <w:left w:val="none" w:sz="0" w:space="0" w:color="000000"/>
+              <w:right w:val="none" w:sz="0" w:space="0" w:color="000000"/>
+            </w:tcBorders>
+            <w:shd w:val="clear" w:color="auto" w:fill="FFFFFF"/>
+            <w:tcMar>
+              <w:top w:w="0" w:type="dxa"/>
+              <w:bottom w:w="0" w:type="dxa"/>
+              <w:left w:w="0" w:type="dxa"/>
+              <w:right w:w="0" w:type="dxa"/>
+            </w:tcMar>
+            <w:vAlign w:val="center"/>
+          </w:tcPr>
+          <w:p>
+            <w:pPr>
+              <w:pStyle w:val="Normal"/>
+              <w:jc w:val="left"/>
+              <w:pBdr>
+                <w:bottom w:val="none" w:sz="0" w:space="0" w:color="000000"/>
+                <w:top w:val="none" w:sz="0" w:space="0" w:color="000000"/>
+                <w:left w:val="none" w:sz="0" w:space="0" w:color="000000"/>
+                <w:right w:val="none" w:sz="0" w:space="0" w:color="000000"/>
+              </w:pBdr>
+              <w:spacing w:after="20" w:before="20" w:line="240"/>
+              <w:ind w:firstLine="0" w:left="20" w:right="20"/>
+            </w:pPr>
+            <w:r xmlns:w="http://schemas.openxmlformats.org/wordprocessingml/2006/main" xmlns:wp="http://schemas.openxmlformats.org/drawingml/2006/wordprocessingDrawing" xmlns:r="http://schemas.openxmlformats.org/officeDocument/2006/relationships" xmlns:w14="http://schemas.microsoft.com/office/word/2010/wordml">
+              <w:rPr>
+                <w:rFonts w:ascii="Times New Roman" w:hAnsi="Times New Roman" w:eastAsia="Times New Roman" w:cs="Times New Roman"/>
+                <w:i w:val="false"/>
+                <w:b w:val="false"/>
+                <w:u w:val="none"/>
+                <w:sz w:val="22"/>
+                <w:szCs w:val="22"/>
+                <w:color w:val="000000"/>
+              </w:rPr>
+              <w:t xml:space="preserve"/>
+            </w:r>
+          </w:p>
+        </w:tc>
+        <w:tc>
+          <w:tcPr>
+            <w:tcBorders>
+              <w:bottom w:val="none" w:sz="0" w:space="0" w:color="000000"/>
+              <w:top w:val="none" w:sz="0" w:space="0" w:color="000000"/>
+              <w:left w:val="none" w:sz="0" w:space="0" w:color="000000"/>
+              <w:right w:val="none" w:sz="0" w:space="0" w:color="000000"/>
+            </w:tcBorders>
+            <w:shd w:val="clear" w:color="auto" w:fill="FFFFFF"/>
+            <w:tcMar>
+              <w:top w:w="0" w:type="dxa"/>
+              <w:bottom w:w="0" w:type="dxa"/>
+              <w:left w:w="0" w:type="dxa"/>
+              <w:right w:w="0" w:type="dxa"/>
+            </w:tcMar>
+            <w:vAlign w:val="center"/>
+          </w:tcPr>
+          <w:p>
+            <w:pPr>
+              <w:pStyle w:val="Normal"/>
+              <w:jc w:val="left"/>
+              <w:pBdr>
+                <w:bottom w:val="none" w:sz="0" w:space="0" w:color="000000"/>
+                <w:top w:val="none" w:sz="0" w:space="0" w:color="000000"/>
+                <w:left w:val="none" w:sz="0" w:space="0" w:color="000000"/>
+                <w:right w:val="none" w:sz="0" w:space="0" w:color="000000"/>
+              </w:pBdr>
+              <w:spacing w:after="20" w:before="20" w:line="240"/>
+              <w:ind w:firstLine="0" w:left="20" w:right="20"/>
+            </w:pPr>
+            <w:r xmlns:w="http://schemas.openxmlformats.org/wordprocessingml/2006/main" xmlns:wp="http://schemas.openxmlformats.org/drawingml/2006/wordprocessingDrawing" xmlns:r="http://schemas.openxmlformats.org/officeDocument/2006/relationships" xmlns:w14="http://schemas.microsoft.com/office/word/2010/wordml">
+              <w:rPr>
+                <w:rFonts w:ascii="Times New Roman" w:hAnsi="Times New Roman" w:eastAsia="Times New Roman" w:cs="Times New Roman"/>
+                <w:i w:val="false"/>
+                <w:b w:val="false"/>
+                <w:u w:val="none"/>
+                <w:sz w:val="22"/>
+                <w:szCs w:val="22"/>
+                <w:color w:val="000000"/>
+              </w:rPr>
+              <w:t xml:space="preserve">Dissolved at oxygen saturation (from water temperature and salinity)</w:t>
+            </w:r>
+          </w:p>
+        </w:tc>
+        <w:tc>
+          <w:tcPr>
+            <w:tcBorders>
+              <w:bottom w:val="none" w:sz="0" w:space="0" w:color="000000"/>
+              <w:top w:val="none" w:sz="0" w:space="0" w:color="000000"/>
+              <w:left w:val="none" w:sz="0" w:space="0" w:color="000000"/>
+              <w:right w:val="none" w:sz="0" w:space="0" w:color="000000"/>
+            </w:tcBorders>
+            <w:shd w:val="clear" w:color="auto" w:fill="FFFFFF"/>
+            <w:tcMar>
+              <w:top w:w="0" w:type="dxa"/>
+              <w:bottom w:w="0" w:type="dxa"/>
+              <w:left w:w="0" w:type="dxa"/>
+              <w:right w:w="0" w:type="dxa"/>
+            </w:tcMar>
+            <w:vAlign w:val="center"/>
+          </w:tcPr>
+          <w:p>
+            <w:pPr>
+              <w:pStyle w:val="Normal"/>
+              <w:jc w:val="center"/>
+              <w:pBdr>
+                <w:bottom w:val="none" w:sz="0" w:space="0" w:color="000000"/>
+                <w:top w:val="none" w:sz="0" w:space="0" w:color="000000"/>
+                <w:left w:val="none" w:sz="0" w:space="0" w:color="000000"/>
+                <w:right w:val="none" w:sz="0" w:space="0" w:color="000000"/>
+              </w:pBdr>
+              <w:spacing w:after="20" w:before="20" w:line="240"/>
+              <w:ind w:firstLine="0" w:left="20" w:right="20"/>
+            </w:pPr>
+            <m:oMath xmlns:m="http://schemas.openxmlformats.org/officeDocument/2006/math" xmlns:mml="http://www.w3.org/1998/Math/MathML">
+              <m:sSub>
+                <m:e>
+                  <m:r>
+                    <m:t>C</m:t>
+                  </m:r>
+                </m:e>
+                <m:sub>
+                  <m:r>
+                    <m:t>sat</m:t>
+                  </m:r>
+                </m:sub>
+              </m:sSub>
+            </m:oMath>
+          </w:p>
+        </w:tc>
+        <w:tc>
+          <w:tcPr>
+            <w:tcBorders>
+              <w:bottom w:val="none" w:sz="0" w:space="0" w:color="000000"/>
+              <w:top w:val="none" w:sz="0" w:space="0" w:color="000000"/>
+              <w:left w:val="none" w:sz="0" w:space="0" w:color="000000"/>
+              <w:right w:val="none" w:sz="0" w:space="0" w:color="000000"/>
+            </w:tcBorders>
+            <w:shd w:val="clear" w:color="auto" w:fill="FFFFFF"/>
+            <w:tcMar>
+              <w:top w:w="0" w:type="dxa"/>
+              <w:bottom w:w="0" w:type="dxa"/>
+              <w:left w:w="0" w:type="dxa"/>
+              <w:right w:w="0" w:type="dxa"/>
+            </w:tcMar>
+            <w:vAlign w:val="center"/>
+          </w:tcPr>
+          <w:p>
+            <w:pPr>
+              <w:pStyle w:val="Normal"/>
+              <w:jc w:val="center"/>
+              <w:pBdr>
+                <w:bottom w:val="none" w:sz="0" w:space="0" w:color="000000"/>
+                <w:top w:val="none" w:sz="0" w:space="0" w:color="000000"/>
+                <w:left w:val="none" w:sz="0" w:space="0" w:color="000000"/>
+                <w:right w:val="none" w:sz="0" w:space="0" w:color="000000"/>
+              </w:pBdr>
+              <w:spacing w:after="20" w:before="20" w:line="240"/>
+              <w:ind w:firstLine="0" w:left="20" w:right="20"/>
+            </w:pPr>
+            <m:oMath xmlns:m="http://schemas.openxmlformats.org/officeDocument/2006/math" xmlns:mml="http://www.w3.org/1998/Math/MathML">
+              <m:r>
+                <m:rPr>
+                  <m:nor/>
+                </m:rPr>
+                <m:t>mmol</m:t>
+              </m:r>
+              <m:r>
+                <m:rPr>
+                  <m:sty m:val="p"/>
+                </m:rPr>
+                <m:t>/</m:t>
+              </m:r>
+              <m:sSup>
+                <m:e>
+                  <m:r>
+                    <m:rPr>
+                      <m:nor/>
+                    </m:rPr>
+                    <m:t>m</m:t>
+                  </m:r>
+                </m:e>
+                <m:sup>
+                  <m:r>
+                    <m:t>3</m:t>
+                  </m:r>
+                </m:sup>
+              </m:sSup>
+            </m:oMath>
+          </w:p>
+        </w:tc>
+      </w:tr>
+      <w:tr>
+        <w:trPr>
+          <w:trHeight w:val="360" w:hRule="auto"/>
+        </w:trPr>
+        body12
+        <w:tc>
+          <w:tcPr>
+            <w:tcBorders>
+              <w:bottom w:val="none" w:sz="0" w:space="0" w:color="000000"/>
+              <w:top w:val="none" w:sz="0" w:space="0" w:color="000000"/>
+              <w:left w:val="none" w:sz="0" w:space="0" w:color="000000"/>
+              <w:right w:val="none" w:sz="0" w:space="0" w:color="000000"/>
+            </w:tcBorders>
+            <w:shd w:val="clear" w:color="auto" w:fill="FFFFFF"/>
+            <w:tcMar>
+              <w:top w:w="0" w:type="dxa"/>
+              <w:bottom w:w="0" w:type="dxa"/>
+              <w:left w:w="0" w:type="dxa"/>
+              <w:right w:w="0" w:type="dxa"/>
+            </w:tcMar>
+            <w:vAlign w:val="center"/>
+          </w:tcPr>
+          <w:p>
+            <w:pPr>
+              <w:pStyle w:val="Normal"/>
+              <w:jc w:val="left"/>
+              <w:pBdr>
+                <w:bottom w:val="none" w:sz="0" w:space="0" w:color="000000"/>
+                <w:top w:val="none" w:sz="0" w:space="0" w:color="000000"/>
+                <w:left w:val="none" w:sz="0" w:space="0" w:color="000000"/>
+                <w:right w:val="none" w:sz="0" w:space="0" w:color="000000"/>
+              </w:pBdr>
+              <w:spacing w:after="20" w:before="20" w:line="240"/>
+              <w:ind w:firstLine="0" w:left="20" w:right="20"/>
+            </w:pPr>
+            <w:r xmlns:w="http://schemas.openxmlformats.org/wordprocessingml/2006/main" xmlns:wp="http://schemas.openxmlformats.org/drawingml/2006/wordprocessingDrawing" xmlns:r="http://schemas.openxmlformats.org/officeDocument/2006/relationships" xmlns:w14="http://schemas.microsoft.com/office/word/2010/wordml">
+              <w:rPr>
+                <w:rFonts w:ascii="Times New Roman" w:hAnsi="Times New Roman" w:eastAsia="Times New Roman" w:cs="Times New Roman"/>
+                <w:i w:val="false"/>
+                <w:b w:val="false"/>
+                <w:u w:val="none"/>
+                <w:sz w:val="22"/>
+                <w:szCs w:val="22"/>
+                <w:color w:val="000000"/>
+              </w:rPr>
+              <w:t xml:space="preserve">Output</w:t>
+            </w:r>
+          </w:p>
+        </w:tc>
+        <w:tc>
+          <w:tcPr>
+            <w:tcBorders>
+              <w:bottom w:val="none" w:sz="0" w:space="0" w:color="000000"/>
+              <w:top w:val="none" w:sz="0" w:space="0" w:color="000000"/>
+              <w:left w:val="none" w:sz="0" w:space="0" w:color="000000"/>
+              <w:right w:val="none" w:sz="0" w:space="0" w:color="000000"/>
+            </w:tcBorders>
+            <w:shd w:val="clear" w:color="auto" w:fill="FFFFFF"/>
+            <w:tcMar>
+              <w:top w:w="0" w:type="dxa"/>
+              <w:bottom w:w="0" w:type="dxa"/>
+              <w:left w:w="0" w:type="dxa"/>
+              <w:right w:w="0" w:type="dxa"/>
+            </w:tcMar>
+            <w:vAlign w:val="center"/>
+          </w:tcPr>
+          <w:p>
+            <w:pPr>
+              <w:pStyle w:val="Normal"/>
+              <w:jc w:val="left"/>
+              <w:pBdr>
+                <w:bottom w:val="none" w:sz="0" w:space="0" w:color="000000"/>
+                <w:top w:val="none" w:sz="0" w:space="0" w:color="000000"/>
+                <w:left w:val="none" w:sz="0" w:space="0" w:color="000000"/>
+                <w:right w:val="none" w:sz="0" w:space="0" w:color="000000"/>
+              </w:pBdr>
+              <w:spacing w:after="20" w:before="20" w:line="240"/>
+              <w:ind w:firstLine="0" w:left="20" w:right="20"/>
+            </w:pPr>
+            <w:r xmlns:w="http://schemas.openxmlformats.org/wordprocessingml/2006/main" xmlns:wp="http://schemas.openxmlformats.org/drawingml/2006/wordprocessingDrawing" xmlns:r="http://schemas.openxmlformats.org/officeDocument/2006/relationships" xmlns:w14="http://schemas.microsoft.com/office/word/2010/wordml">
+              <w:rPr>
+                <w:rFonts w:ascii="Times New Roman" w:hAnsi="Times New Roman" w:eastAsia="Times New Roman" w:cs="Times New Roman"/>
+                <w:i w:val="false"/>
+                <w:b w:val="false"/>
+                <w:u w:val="none"/>
+                <w:sz w:val="22"/>
+                <w:szCs w:val="22"/>
+                <w:color w:val="000000"/>
+              </w:rPr>
+              <w:t xml:space="preserve"/>
+            </w:r>
+          </w:p>
+        </w:tc>
+        <w:tc>
+          <w:tcPr>
+            <w:tcBorders>
+              <w:bottom w:val="none" w:sz="0" w:space="0" w:color="000000"/>
+              <w:top w:val="none" w:sz="0" w:space="0" w:color="000000"/>
+              <w:left w:val="none" w:sz="0" w:space="0" w:color="000000"/>
+              <w:right w:val="none" w:sz="0" w:space="0" w:color="000000"/>
+            </w:tcBorders>
+            <w:shd w:val="clear" w:color="auto" w:fill="FFFFFF"/>
+            <w:tcMar>
+              <w:top w:w="0" w:type="dxa"/>
+              <w:bottom w:w="0" w:type="dxa"/>
+              <w:left w:w="0" w:type="dxa"/>
+              <w:right w:w="0" w:type="dxa"/>
+            </w:tcMar>
+            <w:vAlign w:val="center"/>
+          </w:tcPr>
+          <w:p>
+            <w:pPr>
+              <w:pStyle w:val="Normal"/>
+              <w:jc w:val="center"/>
+              <w:pBdr>
+                <w:bottom w:val="none" w:sz="0" w:space="0" w:color="000000"/>
+                <w:top w:val="none" w:sz="0" w:space="0" w:color="000000"/>
+                <w:left w:val="none" w:sz="0" w:space="0" w:color="000000"/>
+                <w:right w:val="none" w:sz="0" w:space="0" w:color="000000"/>
+              </w:pBdr>
+              <w:spacing w:after="20" w:before="20" w:line="240"/>
+              <w:ind w:firstLine="0" w:left="20" w:right="20"/>
+            </w:pPr>
+            <w:r xmlns:w="http://schemas.openxmlformats.org/wordprocessingml/2006/main" xmlns:wp="http://schemas.openxmlformats.org/drawingml/2006/wordprocessingDrawing" xmlns:r="http://schemas.openxmlformats.org/officeDocument/2006/relationships" xmlns:w14="http://schemas.microsoft.com/office/word/2010/wordml">
+              <w:rPr>
+                <w:rFonts w:ascii="Times New Roman" w:hAnsi="Times New Roman" w:eastAsia="Times New Roman" w:cs="Times New Roman"/>
+                <w:i w:val="false"/>
+                <w:b w:val="false"/>
+                <w:u w:val="none"/>
+                <w:sz w:val="22"/>
+                <w:szCs w:val="22"/>
+                <w:color w:val="000000"/>
+              </w:rPr>
+              <w:t xml:space="preserve"/>
+            </w:r>
+          </w:p>
+        </w:tc>
+        <w:tc>
+          <w:tcPr>
+            <w:tcBorders>
+              <w:bottom w:val="none" w:sz="0" w:space="0" w:color="000000"/>
+              <w:top w:val="none" w:sz="0" w:space="0" w:color="000000"/>
+              <w:left w:val="none" w:sz="0" w:space="0" w:color="000000"/>
+              <w:right w:val="none" w:sz="0" w:space="0" w:color="000000"/>
+            </w:tcBorders>
+            <w:shd w:val="clear" w:color="auto" w:fill="FFFFFF"/>
+            <w:tcMar>
+              <w:top w:w="0" w:type="dxa"/>
+              <w:bottom w:w="0" w:type="dxa"/>
+              <w:left w:w="0" w:type="dxa"/>
+              <w:right w:w="0" w:type="dxa"/>
+            </w:tcMar>
+            <w:vAlign w:val="center"/>
+          </w:tcPr>
+          <w:p>
+            <w:pPr>
+              <w:pStyle w:val="Normal"/>
+              <w:jc w:val="center"/>
+              <w:pBdr>
+                <w:bottom w:val="none" w:sz="0" w:space="0" w:color="000000"/>
+                <w:top w:val="none" w:sz="0" w:space="0" w:color="000000"/>
+                <w:left w:val="none" w:sz="0" w:space="0" w:color="000000"/>
+                <w:right w:val="none" w:sz="0" w:space="0" w:color="000000"/>
+              </w:pBdr>
+              <w:spacing w:after="20" w:before="20" w:line="240"/>
+              <w:ind w:firstLine="0" w:left="20" w:right="20"/>
+            </w:pPr>
+            <w:r xmlns:w="http://schemas.openxmlformats.org/wordprocessingml/2006/main" xmlns:wp="http://schemas.openxmlformats.org/drawingml/2006/wordprocessingDrawing" xmlns:r="http://schemas.openxmlformats.org/officeDocument/2006/relationships" xmlns:w14="http://schemas.microsoft.com/office/word/2010/wordml">
+              <w:rPr>
+                <w:rFonts w:ascii="Times New Roman" w:hAnsi="Times New Roman" w:eastAsia="Times New Roman" w:cs="Times New Roman"/>
+                <w:i w:val="false"/>
+                <w:b w:val="false"/>
+                <w:u w:val="none"/>
+                <w:sz w:val="22"/>
+                <w:szCs w:val="22"/>
+                <w:color w:val="000000"/>
+              </w:rPr>
+              <w:t xml:space="preserve"/>
+            </w:r>
+          </w:p>
+        </w:tc>
+      </w:tr>
+      <w:tr>
+        <w:trPr>
+          <w:trHeight w:val="360" w:hRule="auto"/>
+        </w:trPr>
+        body13
+        <w:tc>
+          <w:tcPr>
+            <w:tcBorders>
+              <w:bottom w:val="none" w:sz="0" w:space="0" w:color="000000"/>
+              <w:top w:val="none" w:sz="0" w:space="0" w:color="000000"/>
+              <w:left w:val="none" w:sz="0" w:space="0" w:color="000000"/>
+              <w:right w:val="none" w:sz="0" w:space="0" w:color="000000"/>
+            </w:tcBorders>
+            <w:shd w:val="clear" w:color="auto" w:fill="FFFFFF"/>
+            <w:tcMar>
+              <w:top w:w="0" w:type="dxa"/>
+              <w:bottom w:w="0" w:type="dxa"/>
+              <w:left w:w="0" w:type="dxa"/>
+              <w:right w:w="0" w:type="dxa"/>
+            </w:tcMar>
+            <w:vAlign w:val="center"/>
+          </w:tcPr>
+          <w:p>
+            <w:pPr>
+              <w:pStyle w:val="Normal"/>
+              <w:jc w:val="left"/>
+              <w:pBdr>
+                <w:bottom w:val="none" w:sz="0" w:space="0" w:color="000000"/>
+                <w:top w:val="none" w:sz="0" w:space="0" w:color="000000"/>
+                <w:left w:val="none" w:sz="0" w:space="0" w:color="000000"/>
+                <w:right w:val="none" w:sz="0" w:space="0" w:color="000000"/>
+              </w:pBdr>
+              <w:spacing w:after="20" w:before="20" w:line="240"/>
+              <w:ind w:firstLine="0" w:left="20" w:right="20"/>
+            </w:pPr>
+            <w:r xmlns:w="http://schemas.openxmlformats.org/wordprocessingml/2006/main" xmlns:wp="http://schemas.openxmlformats.org/drawingml/2006/wordprocessingDrawing" xmlns:r="http://schemas.openxmlformats.org/officeDocument/2006/relationships" xmlns:w14="http://schemas.microsoft.com/office/word/2010/wordml">
+              <w:rPr>
+                <w:rFonts w:ascii="Times New Roman" w:hAnsi="Times New Roman" w:eastAsia="Times New Roman" w:cs="Times New Roman"/>
+                <w:i w:val="false"/>
+                <w:b w:val="false"/>
+                <w:u w:val="none"/>
+                <w:sz w:val="22"/>
+                <w:szCs w:val="22"/>
+                <w:color w:val="000000"/>
+              </w:rPr>
+              <w:t xml:space="preserve"/>
+            </w:r>
+          </w:p>
+        </w:tc>
+        <w:tc>
+          <w:tcPr>
+            <w:tcBorders>
+              <w:bottom w:val="none" w:sz="0" w:space="0" w:color="000000"/>
+              <w:top w:val="none" w:sz="0" w:space="0" w:color="000000"/>
+              <w:left w:val="none" w:sz="0" w:space="0" w:color="000000"/>
+              <w:right w:val="none" w:sz="0" w:space="0" w:color="000000"/>
+            </w:tcBorders>
+            <w:shd w:val="clear" w:color="auto" w:fill="FFFFFF"/>
+            <w:tcMar>
+              <w:top w:w="0" w:type="dxa"/>
+              <w:bottom w:w="0" w:type="dxa"/>
+              <w:left w:w="0" w:type="dxa"/>
+              <w:right w:w="0" w:type="dxa"/>
+            </w:tcMar>
+            <w:vAlign w:val="center"/>
+          </w:tcPr>
+          <w:p>
+            <w:pPr>
+              <w:pStyle w:val="Normal"/>
+              <w:jc w:val="left"/>
+              <w:pBdr>
+                <w:bottom w:val="none" w:sz="0" w:space="0" w:color="000000"/>
+                <w:top w:val="none" w:sz="0" w:space="0" w:color="000000"/>
+                <w:left w:val="none" w:sz="0" w:space="0" w:color="000000"/>
+                <w:right w:val="none" w:sz="0" w:space="0" w:color="000000"/>
+              </w:pBdr>
+              <w:spacing w:after="20" w:before="20" w:line="240"/>
+              <w:ind w:firstLine="0" w:left="20" w:right="20"/>
+            </w:pPr>
+            <w:r xmlns:w="http://schemas.openxmlformats.org/wordprocessingml/2006/main" xmlns:wp="http://schemas.openxmlformats.org/drawingml/2006/wordprocessingDrawing" xmlns:r="http://schemas.openxmlformats.org/officeDocument/2006/relationships" xmlns:w14="http://schemas.microsoft.com/office/word/2010/wordml">
+              <w:rPr>
+                <w:rFonts w:ascii="Times New Roman" w:hAnsi="Times New Roman" w:eastAsia="Times New Roman" w:cs="Times New Roman"/>
+                <w:i w:val="false"/>
+                <w:b w:val="false"/>
+                <w:u w:val="none"/>
+                <w:sz w:val="22"/>
+                <w:szCs w:val="22"/>
+                <w:color w:val="000000"/>
+              </w:rPr>
+              <w:t xml:space="preserve">Dissolved oxygen (modelled)</w:t>
+            </w:r>
+          </w:p>
+        </w:tc>
+        <w:tc>
+          <w:tcPr>
+            <w:tcBorders>
+              <w:bottom w:val="none" w:sz="0" w:space="0" w:color="000000"/>
+              <w:top w:val="none" w:sz="0" w:space="0" w:color="000000"/>
+              <w:left w:val="none" w:sz="0" w:space="0" w:color="000000"/>
+              <w:right w:val="none" w:sz="0" w:space="0" w:color="000000"/>
+            </w:tcBorders>
+            <w:shd w:val="clear" w:color="auto" w:fill="FFFFFF"/>
+            <w:tcMar>
+              <w:top w:w="0" w:type="dxa"/>
+              <w:bottom w:w="0" w:type="dxa"/>
+              <w:left w:w="0" w:type="dxa"/>
+              <w:right w:w="0" w:type="dxa"/>
+            </w:tcMar>
+            <w:vAlign w:val="center"/>
+          </w:tcPr>
+          <w:p>
+            <w:pPr>
+              <w:pStyle w:val="Normal"/>
+              <w:jc w:val="center"/>
+              <w:pBdr>
+                <w:bottom w:val="none" w:sz="0" w:space="0" w:color="000000"/>
+                <w:top w:val="none" w:sz="0" w:space="0" w:color="000000"/>
+                <w:left w:val="none" w:sz="0" w:space="0" w:color="000000"/>
+                <w:right w:val="none" w:sz="0" w:space="0" w:color="000000"/>
+              </w:pBdr>
+              <w:spacing w:after="20" w:before="20" w:line="240"/>
+              <w:ind w:firstLine="0" w:left="20" w:right="20"/>
+            </w:pPr>
+            <m:oMath xmlns:m="http://schemas.openxmlformats.org/officeDocument/2006/math" xmlns:mml="http://www.w3.org/1998/Math/MathML">
+              <m:sSub>
+                <m:e>
+                  <m:r>
+                    <m:t>C</m:t>
+                  </m:r>
+                </m:e>
+                <m:sub>
+                  <m:r>
+                    <m:t>mod</m:t>
+                  </m:r>
+                </m:sub>
+              </m:sSub>
+            </m:oMath>
+          </w:p>
+        </w:tc>
+        <w:tc>
+          <w:tcPr>
+            <w:tcBorders>
+              <w:bottom w:val="none" w:sz="0" w:space="0" w:color="000000"/>
+              <w:top w:val="none" w:sz="0" w:space="0" w:color="000000"/>
+              <w:left w:val="none" w:sz="0" w:space="0" w:color="000000"/>
+              <w:right w:val="none" w:sz="0" w:space="0" w:color="000000"/>
+            </w:tcBorders>
+            <w:shd w:val="clear" w:color="auto" w:fill="FFFFFF"/>
+            <w:tcMar>
+              <w:top w:w="0" w:type="dxa"/>
+              <w:bottom w:w="0" w:type="dxa"/>
+              <w:left w:w="0" w:type="dxa"/>
+              <w:right w:w="0" w:type="dxa"/>
+            </w:tcMar>
+            <w:vAlign w:val="center"/>
+          </w:tcPr>
+          <w:p>
+            <w:pPr>
+              <w:pStyle w:val="Normal"/>
+              <w:jc w:val="center"/>
+              <w:pBdr>
+                <w:bottom w:val="none" w:sz="0" w:space="0" w:color="000000"/>
+                <w:top w:val="none" w:sz="0" w:space="0" w:color="000000"/>
+                <w:left w:val="none" w:sz="0" w:space="0" w:color="000000"/>
+                <w:right w:val="none" w:sz="0" w:space="0" w:color="000000"/>
+              </w:pBdr>
+              <w:spacing w:after="20" w:before="20" w:line="240"/>
+              <w:ind w:firstLine="0" w:left="20" w:right="20"/>
+            </w:pPr>
+            <m:oMath xmlns:m="http://schemas.openxmlformats.org/officeDocument/2006/math" xmlns:mml="http://www.w3.org/1998/Math/MathML">
+              <m:r>
+                <m:rPr>
+                  <m:nor/>
+                </m:rPr>
+                <m:t>mmol</m:t>
+              </m:r>
+              <m:r>
+                <m:rPr>
+                  <m:sty m:val="p"/>
+                </m:rPr>
+                <m:t>/</m:t>
+              </m:r>
+              <m:sSup>
+                <m:e>
+                  <m:r>
+                    <m:rPr>
+                      <m:nor/>
+                    </m:rPr>
+                    <m:t>m</m:t>
+                  </m:r>
+                </m:e>
+                <m:sup>
+                  <m:r>
+                    <m:t>3</m:t>
+                  </m:r>
+                </m:sup>
+              </m:sSup>
+            </m:oMath>
+          </w:p>
+        </w:tc>
+      </w:tr>
+      <w:tr>
+        <w:trPr>
+          <w:trHeight w:val="360" w:hRule="auto"/>
+        </w:trPr>
+        body14
+        <w:tc>
+          <w:tcPr>
+            <w:tcBorders>
+              <w:bottom w:val="none" w:sz="0" w:space="0" w:color="000000"/>
+              <w:top w:val="none" w:sz="0" w:space="0" w:color="000000"/>
+              <w:left w:val="none" w:sz="0" w:space="0" w:color="000000"/>
+              <w:right w:val="none" w:sz="0" w:space="0" w:color="000000"/>
+            </w:tcBorders>
+            <w:shd w:val="clear" w:color="auto" w:fill="FFFFFF"/>
+            <w:tcMar>
+              <w:top w:w="0" w:type="dxa"/>
+              <w:bottom w:w="0" w:type="dxa"/>
+              <w:left w:w="0" w:type="dxa"/>
+              <w:right w:w="0" w:type="dxa"/>
+            </w:tcMar>
+            <w:vAlign w:val="center"/>
+          </w:tcPr>
+          <w:p>
+            <w:pPr>
+              <w:pStyle w:val="Normal"/>
+              <w:jc w:val="left"/>
+              <w:pBdr>
+                <w:bottom w:val="none" w:sz="0" w:space="0" w:color="000000"/>
+                <w:top w:val="none" w:sz="0" w:space="0" w:color="000000"/>
+                <w:left w:val="none" w:sz="0" w:space="0" w:color="000000"/>
+                <w:right w:val="none" w:sz="0" w:space="0" w:color="000000"/>
+              </w:pBdr>
+              <w:spacing w:after="20" w:before="20" w:line="240"/>
+              <w:ind w:firstLine="0" w:left="20" w:right="20"/>
+            </w:pPr>
+            <w:r xmlns:w="http://schemas.openxmlformats.org/wordprocessingml/2006/main" xmlns:wp="http://schemas.openxmlformats.org/drawingml/2006/wordprocessingDrawing" xmlns:r="http://schemas.openxmlformats.org/officeDocument/2006/relationships" xmlns:w14="http://schemas.microsoft.com/office/word/2010/wordml">
+              <w:rPr>
+                <w:rFonts w:ascii="Times New Roman" w:hAnsi="Times New Roman" w:eastAsia="Times New Roman" w:cs="Times New Roman"/>
+                <w:i w:val="false"/>
+                <w:b w:val="false"/>
+                <w:u w:val="none"/>
+                <w:sz w:val="22"/>
+                <w:szCs w:val="22"/>
+                <w:color w:val="000000"/>
+              </w:rPr>
+              <w:t xml:space="preserve"/>
+            </w:r>
+          </w:p>
+        </w:tc>
+        <w:tc>
+          <w:tcPr>
+            <w:tcBorders>
+              <w:bottom w:val="none" w:sz="0" w:space="0" w:color="000000"/>
+              <w:top w:val="none" w:sz="0" w:space="0" w:color="000000"/>
+              <w:left w:val="none" w:sz="0" w:space="0" w:color="000000"/>
+              <w:right w:val="none" w:sz="0" w:space="0" w:color="000000"/>
+            </w:tcBorders>
+            <w:shd w:val="clear" w:color="auto" w:fill="FFFFFF"/>
+            <w:tcMar>
+              <w:top w:w="0" w:type="dxa"/>
+              <w:bottom w:w="0" w:type="dxa"/>
+              <w:left w:w="0" w:type="dxa"/>
+              <w:right w:w="0" w:type="dxa"/>
+            </w:tcMar>
+            <w:vAlign w:val="center"/>
+          </w:tcPr>
+          <w:p>
+            <w:pPr>
+              <w:pStyle w:val="Normal"/>
+              <w:jc w:val="left"/>
+              <w:pBdr>
+                <w:bottom w:val="none" w:sz="0" w:space="0" w:color="000000"/>
+                <w:top w:val="none" w:sz="0" w:space="0" w:color="000000"/>
+                <w:left w:val="none" w:sz="0" w:space="0" w:color="000000"/>
+                <w:right w:val="none" w:sz="0" w:space="0" w:color="000000"/>
+              </w:pBdr>
+              <w:spacing w:after="20" w:before="20" w:line="240"/>
+              <w:ind w:firstLine="0" w:left="20" w:right="20"/>
+            </w:pPr>
+            <w:r xmlns:w="http://schemas.openxmlformats.org/wordprocessingml/2006/main" xmlns:wp="http://schemas.openxmlformats.org/drawingml/2006/wordprocessingDrawing" xmlns:r="http://schemas.openxmlformats.org/officeDocument/2006/relationships" xmlns:w14="http://schemas.microsoft.com/office/word/2010/wordml">
+              <w:rPr>
+                <w:rFonts w:ascii="Times New Roman" w:hAnsi="Times New Roman" w:eastAsia="Times New Roman" w:cs="Times New Roman"/>
+                <w:i w:val="false"/>
+                <w:b w:val="false"/>
+                <w:u w:val="none"/>
+                <w:sz w:val="22"/>
+                <w:szCs w:val="22"/>
+                <w:color w:val="000000"/>
+              </w:rPr>
+              <w:t xml:space="preserve">Production</w:t>
+            </w:r>
+          </w:p>
+        </w:tc>
+        <w:tc>
+          <w:tcPr>
+            <w:tcBorders>
+              <w:bottom w:val="none" w:sz="0" w:space="0" w:color="000000"/>
+              <w:top w:val="none" w:sz="0" w:space="0" w:color="000000"/>
+              <w:left w:val="none" w:sz="0" w:space="0" w:color="000000"/>
+              <w:right w:val="none" w:sz="0" w:space="0" w:color="000000"/>
+            </w:tcBorders>
+            <w:shd w:val="clear" w:color="auto" w:fill="FFFFFF"/>
+            <w:tcMar>
+              <w:top w:w="0" w:type="dxa"/>
+              <w:bottom w:w="0" w:type="dxa"/>
+              <w:left w:w="0" w:type="dxa"/>
+              <w:right w:w="0" w:type="dxa"/>
+            </w:tcMar>
+            <w:vAlign w:val="center"/>
+          </w:tcPr>
+          <w:p>
+            <w:pPr>
+              <w:pStyle w:val="Normal"/>
+              <w:jc w:val="center"/>
+              <w:pBdr>
+                <w:bottom w:val="none" w:sz="0" w:space="0" w:color="000000"/>
+                <w:top w:val="none" w:sz="0" w:space="0" w:color="000000"/>
+                <w:left w:val="none" w:sz="0" w:space="0" w:color="000000"/>
+                <w:right w:val="none" w:sz="0" w:space="0" w:color="000000"/>
+              </w:pBdr>
+              <w:spacing w:after="20" w:before="20" w:line="240"/>
+              <w:ind w:firstLine="0" w:left="20" w:right="20"/>
+            </w:pPr>
+            <m:oMath xmlns:m="http://schemas.openxmlformats.org/officeDocument/2006/math" xmlns:mml="http://www.w3.org/1998/Math/MathML">
+              <m:r>
+                <m:t>P</m:t>
+              </m:r>
+              <m:sSub>
+                <m:e>
+                  <m:r>
+                    <m:t>g</m:t>
+                  </m:r>
+                </m:e>
+                <m:sub>
+                  <m:r>
+                    <m:t>vol</m:t>
+                  </m:r>
+                </m:sub>
+              </m:sSub>
+              <m:r>
+                <m:t>,aPAR</m:t>
+              </m:r>
+            </m:oMath>
+          </w:p>
+        </w:tc>
+        <w:tc>
+          <w:tcPr>
+            <w:tcBorders>
+              <w:bottom w:val="none" w:sz="0" w:space="0" w:color="000000"/>
+              <w:top w:val="none" w:sz="0" w:space="0" w:color="000000"/>
+              <w:left w:val="none" w:sz="0" w:space="0" w:color="000000"/>
+              <w:right w:val="none" w:sz="0" w:space="0" w:color="000000"/>
+            </w:tcBorders>
+            <w:shd w:val="clear" w:color="auto" w:fill="FFFFFF"/>
+            <w:tcMar>
+              <w:top w:w="0" w:type="dxa"/>
+              <w:bottom w:w="0" w:type="dxa"/>
+              <w:left w:w="0" w:type="dxa"/>
+              <w:right w:w="0" w:type="dxa"/>
+            </w:tcMar>
+            <w:vAlign w:val="center"/>
+          </w:tcPr>
+          <w:p>
+            <w:pPr>
+              <w:pStyle w:val="Normal"/>
+              <w:jc w:val="center"/>
+              <w:pBdr>
+                <w:bottom w:val="none" w:sz="0" w:space="0" w:color="000000"/>
+                <w:top w:val="none" w:sz="0" w:space="0" w:color="000000"/>
+                <w:left w:val="none" w:sz="0" w:space="0" w:color="000000"/>
+                <w:right w:val="none" w:sz="0" w:space="0" w:color="000000"/>
+              </w:pBdr>
+              <w:spacing w:after="20" w:before="20" w:line="240"/>
+              <w:ind w:firstLine="0" w:left="20" w:right="20"/>
+            </w:pPr>
+            <m:oMath xmlns:m="http://schemas.openxmlformats.org/officeDocument/2006/math" xmlns:mml="http://www.w3.org/1998/Math/MathML">
+              <m:r>
+                <m:rPr>
+                  <m:nor/>
+                </m:rPr>
+                <m:t>mmol</m:t>
+              </m:r>
+              <m:r>
+                <m:rPr>
+                  <m:sty m:val="p"/>
+                </m:rPr>
+                <m:t>/</m:t>
+              </m:r>
+              <m:sSup>
+                <m:e>
+                  <m:r>
+                    <m:rPr>
+                      <m:nor/>
+                    </m:rPr>
+                    <m:t>m</m:t>
+                  </m:r>
+                </m:e>
+                <m:sup>
+                  <m:r>
+                    <m:t>3</m:t>
+                  </m:r>
+                </m:sup>
+              </m:sSup>
+              <m:r>
+                <m:rPr>
+                  <m:sty m:val="p"/>
+                </m:rPr>
+                <m:t>/</m:t>
+              </m:r>
+              <m:r>
+                <m:rPr>
+                  <m:nor/>
+                </m:rPr>
+                <m:t>d</m:t>
+              </m:r>
+            </m:oMath>
+          </w:p>
+        </w:tc>
+      </w:tr>
+      <w:tr>
+        <w:trPr>
+          <w:trHeight w:val="360" w:hRule="auto"/>
+        </w:trPr>
+        body15
+        <w:tc>
+          <w:tcPr>
+            <w:tcBorders>
+              <w:bottom w:val="none" w:sz="0" w:space="0" w:color="000000"/>
+              <w:top w:val="none" w:sz="0" w:space="0" w:color="000000"/>
+              <w:left w:val="none" w:sz="0" w:space="0" w:color="000000"/>
+              <w:right w:val="none" w:sz="0" w:space="0" w:color="000000"/>
+            </w:tcBorders>
+            <w:shd w:val="clear" w:color="auto" w:fill="FFFFFF"/>
+            <w:tcMar>
+              <w:top w:w="0" w:type="dxa"/>
+              <w:bottom w:w="0" w:type="dxa"/>
+              <w:left w:w="0" w:type="dxa"/>
+              <w:right w:w="0" w:type="dxa"/>
+            </w:tcMar>
+            <w:vAlign w:val="center"/>
+          </w:tcPr>
+          <w:p>
+            <w:pPr>
+              <w:pStyle w:val="Normal"/>
+              <w:jc w:val="left"/>
+              <w:pBdr>
+                <w:bottom w:val="none" w:sz="0" w:space="0" w:color="000000"/>
+                <w:top w:val="none" w:sz="0" w:space="0" w:color="000000"/>
+                <w:left w:val="none" w:sz="0" w:space="0" w:color="000000"/>
+                <w:right w:val="none" w:sz="0" w:space="0" w:color="000000"/>
+              </w:pBdr>
+              <w:spacing w:after="20" w:before="20" w:line="240"/>
+              <w:ind w:firstLine="0" w:left="20" w:right="20"/>
+            </w:pPr>
+            <w:r xmlns:w="http://schemas.openxmlformats.org/wordprocessingml/2006/main" xmlns:wp="http://schemas.openxmlformats.org/drawingml/2006/wordprocessingDrawing" xmlns:r="http://schemas.openxmlformats.org/officeDocument/2006/relationships" xmlns:w14="http://schemas.microsoft.com/office/word/2010/wordml">
+              <w:rPr>
+                <w:rFonts w:ascii="Times New Roman" w:hAnsi="Times New Roman" w:eastAsia="Times New Roman" w:cs="Times New Roman"/>
+                <w:i w:val="false"/>
+                <w:b w:val="false"/>
+                <w:u w:val="none"/>
+                <w:sz w:val="22"/>
+                <w:szCs w:val="22"/>
+                <w:color w:val="000000"/>
+              </w:rPr>
+              <w:t xml:space="preserve"/>
+            </w:r>
+          </w:p>
+        </w:tc>
+        <w:tc>
+          <w:tcPr>
+            <w:tcBorders>
+              <w:bottom w:val="none" w:sz="0" w:space="0" w:color="000000"/>
+              <w:top w:val="none" w:sz="0" w:space="0" w:color="000000"/>
+              <w:left w:val="none" w:sz="0" w:space="0" w:color="000000"/>
+              <w:right w:val="none" w:sz="0" w:space="0" w:color="000000"/>
+            </w:tcBorders>
+            <w:shd w:val="clear" w:color="auto" w:fill="FFFFFF"/>
+            <w:tcMar>
+              <w:top w:w="0" w:type="dxa"/>
+              <w:bottom w:w="0" w:type="dxa"/>
+              <w:left w:w="0" w:type="dxa"/>
+              <w:right w:w="0" w:type="dxa"/>
+            </w:tcMar>
+            <w:vAlign w:val="center"/>
+          </w:tcPr>
+          <w:p>
+            <w:pPr>
+              <w:pStyle w:val="Normal"/>
+              <w:jc w:val="left"/>
+              <w:pBdr>
+                <w:bottom w:val="none" w:sz="0" w:space="0" w:color="000000"/>
+                <w:top w:val="none" w:sz="0" w:space="0" w:color="000000"/>
+                <w:left w:val="none" w:sz="0" w:space="0" w:color="000000"/>
+                <w:right w:val="none" w:sz="0" w:space="0" w:color="000000"/>
+              </w:pBdr>
+              <w:spacing w:after="20" w:before="20" w:line="240"/>
+              <w:ind w:firstLine="0" w:left="20" w:right="20"/>
+            </w:pPr>
+            <w:r xmlns:w="http://schemas.openxmlformats.org/wordprocessingml/2006/main" xmlns:wp="http://schemas.openxmlformats.org/drawingml/2006/wordprocessingDrawing" xmlns:r="http://schemas.openxmlformats.org/officeDocument/2006/relationships" xmlns:w14="http://schemas.microsoft.com/office/word/2010/wordml">
+              <w:rPr>
+                <w:rFonts w:ascii="Times New Roman" w:hAnsi="Times New Roman" w:eastAsia="Times New Roman" w:cs="Times New Roman"/>
+                <w:i w:val="false"/>
+                <w:b w:val="false"/>
+                <w:u w:val="none"/>
+                <w:sz w:val="22"/>
+                <w:szCs w:val="22"/>
+                <w:color w:val="000000"/>
+              </w:rPr>
+              <w:t xml:space="preserve">Respiration</w:t>
+            </w:r>
+          </w:p>
+        </w:tc>
+        <w:tc>
+          <w:tcPr>
+            <w:tcBorders>
+              <w:bottom w:val="none" w:sz="0" w:space="0" w:color="000000"/>
+              <w:top w:val="none" w:sz="0" w:space="0" w:color="000000"/>
+              <w:left w:val="none" w:sz="0" w:space="0" w:color="000000"/>
+              <w:right w:val="none" w:sz="0" w:space="0" w:color="000000"/>
+            </w:tcBorders>
+            <w:shd w:val="clear" w:color="auto" w:fill="FFFFFF"/>
+            <w:tcMar>
+              <w:top w:w="0" w:type="dxa"/>
+              <w:bottom w:w="0" w:type="dxa"/>
+              <w:left w:w="0" w:type="dxa"/>
+              <w:right w:w="0" w:type="dxa"/>
+            </w:tcMar>
+            <w:vAlign w:val="center"/>
+          </w:tcPr>
+          <w:p>
+            <w:pPr>
+              <w:pStyle w:val="Normal"/>
+              <w:jc w:val="center"/>
+              <w:pBdr>
+                <w:bottom w:val="none" w:sz="0" w:space="0" w:color="000000"/>
+                <w:top w:val="none" w:sz="0" w:space="0" w:color="000000"/>
+                <w:left w:val="none" w:sz="0" w:space="0" w:color="000000"/>
+                <w:right w:val="none" w:sz="0" w:space="0" w:color="000000"/>
+              </w:pBdr>
+              <w:spacing w:after="20" w:before="20" w:line="240"/>
+              <w:ind w:firstLine="0" w:left="20" w:right="20"/>
+            </w:pPr>
+            <m:oMath xmlns:m="http://schemas.openxmlformats.org/officeDocument/2006/math" xmlns:mml="http://www.w3.org/1998/Math/MathML">
+              <m:r>
+                <m:t>R</m:t>
+              </m:r>
+              <m:sSub>
+                <m:e>
+                  <m:r>
+                    <m:t>t</m:t>
+                  </m:r>
+                </m:e>
+                <m:sub>
+                  <m:r>
+                    <m:t>vol</m:t>
+                  </m:r>
+                </m:sub>
+              </m:sSub>
+              <m:r>
+                <m:t>,r</m:t>
+              </m:r>
+            </m:oMath>
+          </w:p>
+        </w:tc>
+        <w:tc>
+          <w:tcPr>
+            <w:tcBorders>
+              <w:bottom w:val="none" w:sz="0" w:space="0" w:color="000000"/>
+              <w:top w:val="none" w:sz="0" w:space="0" w:color="000000"/>
+              <w:left w:val="none" w:sz="0" w:space="0" w:color="000000"/>
+              <w:right w:val="none" w:sz="0" w:space="0" w:color="000000"/>
+            </w:tcBorders>
+            <w:shd w:val="clear" w:color="auto" w:fill="FFFFFF"/>
+            <w:tcMar>
+              <w:top w:w="0" w:type="dxa"/>
+              <w:bottom w:w="0" w:type="dxa"/>
+              <w:left w:w="0" w:type="dxa"/>
+              <w:right w:w="0" w:type="dxa"/>
+            </w:tcMar>
+            <w:vAlign w:val="center"/>
+          </w:tcPr>
+          <w:p>
+            <w:pPr>
+              <w:pStyle w:val="Normal"/>
+              <w:jc w:val="center"/>
+              <w:pBdr>
+                <w:bottom w:val="none" w:sz="0" w:space="0" w:color="000000"/>
+                <w:top w:val="none" w:sz="0" w:space="0" w:color="000000"/>
+                <w:left w:val="none" w:sz="0" w:space="0" w:color="000000"/>
+                <w:right w:val="none" w:sz="0" w:space="0" w:color="000000"/>
+              </w:pBdr>
+              <w:spacing w:after="20" w:before="20" w:line="240"/>
+              <w:ind w:firstLine="0" w:left="20" w:right="20"/>
+            </w:pPr>
+            <m:oMath xmlns:m="http://schemas.openxmlformats.org/officeDocument/2006/math" xmlns:mml="http://www.w3.org/1998/Math/MathML">
+              <m:r>
+                <m:rPr>
+                  <m:nor/>
+                </m:rPr>
+                <m:t>mmol</m:t>
+              </m:r>
+              <m:r>
+                <m:rPr>
+                  <m:sty m:val="p"/>
+                </m:rPr>
+                <m:t>/</m:t>
+              </m:r>
+              <m:sSup>
+                <m:e>
+                  <m:r>
+                    <m:rPr>
+                      <m:nor/>
+                    </m:rPr>
+                    <m:t>m</m:t>
+                  </m:r>
+                </m:e>
+                <m:sup>
+                  <m:r>
+                    <m:t>3</m:t>
+                  </m:r>
+                </m:sup>
+              </m:sSup>
+              <m:r>
+                <m:rPr>
+                  <m:sty m:val="p"/>
+                </m:rPr>
+                <m:t>/</m:t>
+              </m:r>
+              <m:r>
+                <m:rPr>
+                  <m:nor/>
+                </m:rPr>
+                <m:t>d</m:t>
+              </m:r>
+            </m:oMath>
+          </w:p>
+        </w:tc>
+      </w:tr>
+      <w:tr>
+        <w:trPr>
+          <w:trHeight w:val="360" w:hRule="auto"/>
+        </w:trPr>
+        body16
+        <w:tc>
+          <w:tcPr>
+            <w:tcBorders>
+              <w:bottom w:val="none" w:sz="0" w:space="0" w:color="000000"/>
+              <w:top w:val="none" w:sz="0" w:space="0" w:color="000000"/>
+              <w:left w:val="none" w:sz="0" w:space="0" w:color="000000"/>
+              <w:right w:val="none" w:sz="0" w:space="0" w:color="000000"/>
+            </w:tcBorders>
+            <w:shd w:val="clear" w:color="auto" w:fill="FFFFFF"/>
+            <w:tcMar>
+              <w:top w:w="0" w:type="dxa"/>
+              <w:bottom w:w="0" w:type="dxa"/>
+              <w:left w:w="0" w:type="dxa"/>
+              <w:right w:w="0" w:type="dxa"/>
+            </w:tcMar>
+            <w:vAlign w:val="center"/>
+          </w:tcPr>
+          <w:p>
+            <w:pPr>
+              <w:pStyle w:val="Normal"/>
+              <w:jc w:val="left"/>
+              <w:pBdr>
+                <w:bottom w:val="none" w:sz="0" w:space="0" w:color="000000"/>
+                <w:top w:val="none" w:sz="0" w:space="0" w:color="000000"/>
+                <w:left w:val="none" w:sz="0" w:space="0" w:color="000000"/>
+                <w:right w:val="none" w:sz="0" w:space="0" w:color="000000"/>
+              </w:pBdr>
+              <w:spacing w:after="20" w:before="20" w:line="240"/>
+              <w:ind w:firstLine="0" w:left="20" w:right="20"/>
+            </w:pPr>
+            <w:r xmlns:w="http://schemas.openxmlformats.org/wordprocessingml/2006/main" xmlns:wp="http://schemas.openxmlformats.org/drawingml/2006/wordprocessingDrawing" xmlns:r="http://schemas.openxmlformats.org/officeDocument/2006/relationships" xmlns:w14="http://schemas.microsoft.com/office/word/2010/wordml">
+              <w:rPr>
+                <w:rFonts w:ascii="Times New Roman" w:hAnsi="Times New Roman" w:eastAsia="Times New Roman" w:cs="Times New Roman"/>
+                <w:i w:val="false"/>
+                <w:b w:val="false"/>
+                <w:u w:val="none"/>
+                <w:sz w:val="22"/>
+                <w:szCs w:val="22"/>
+                <w:color w:val="000000"/>
+              </w:rPr>
+              <w:t xml:space="preserve"/>
+            </w:r>
+          </w:p>
+        </w:tc>
+        <w:tc>
+          <w:tcPr>
+            <w:tcBorders>
+              <w:bottom w:val="none" w:sz="0" w:space="0" w:color="000000"/>
+              <w:top w:val="none" w:sz="0" w:space="0" w:color="000000"/>
+              <w:left w:val="none" w:sz="0" w:space="0" w:color="000000"/>
+              <w:right w:val="none" w:sz="0" w:space="0" w:color="000000"/>
+            </w:tcBorders>
+            <w:shd w:val="clear" w:color="auto" w:fill="FFFFFF"/>
+            <w:tcMar>
+              <w:top w:w="0" w:type="dxa"/>
+              <w:bottom w:w="0" w:type="dxa"/>
+              <w:left w:w="0" w:type="dxa"/>
+              <w:right w:w="0" w:type="dxa"/>
+            </w:tcMar>
+            <w:vAlign w:val="center"/>
+          </w:tcPr>
+          <w:p>
+            <w:pPr>
+              <w:pStyle w:val="Normal"/>
+              <w:jc w:val="left"/>
+              <w:pBdr>
+                <w:bottom w:val="none" w:sz="0" w:space="0" w:color="000000"/>
+                <w:top w:val="none" w:sz="0" w:space="0" w:color="000000"/>
+                <w:left w:val="none" w:sz="0" w:space="0" w:color="000000"/>
+                <w:right w:val="none" w:sz="0" w:space="0" w:color="000000"/>
+              </w:pBdr>
+              <w:spacing w:after="20" w:before="20" w:line="240"/>
+              <w:ind w:firstLine="0" w:left="20" w:right="20"/>
+            </w:pPr>
+            <w:r xmlns:w="http://schemas.openxmlformats.org/wordprocessingml/2006/main" xmlns:wp="http://schemas.openxmlformats.org/drawingml/2006/wordprocessingDrawing" xmlns:r="http://schemas.openxmlformats.org/officeDocument/2006/relationships" xmlns:w14="http://schemas.microsoft.com/office/word/2010/wordml">
+              <w:rPr>
+                <w:rFonts w:ascii="Times New Roman" w:hAnsi="Times New Roman" w:eastAsia="Times New Roman" w:cs="Times New Roman"/>
+                <w:i w:val="false"/>
+                <w:b w:val="false"/>
+                <w:u w:val="none"/>
+                <w:sz w:val="22"/>
+                <w:szCs w:val="22"/>
+                <w:color w:val="000000"/>
+              </w:rPr>
+              <w:t xml:space="preserve">Gas exchange</w:t>
+            </w:r>
+          </w:p>
+        </w:tc>
+        <w:tc>
+          <w:tcPr>
+            <w:tcBorders>
+              <w:bottom w:val="none" w:sz="0" w:space="0" w:color="000000"/>
+              <w:top w:val="none" w:sz="0" w:space="0" w:color="000000"/>
+              <w:left w:val="none" w:sz="0" w:space="0" w:color="000000"/>
+              <w:right w:val="none" w:sz="0" w:space="0" w:color="000000"/>
+            </w:tcBorders>
+            <w:shd w:val="clear" w:color="auto" w:fill="FFFFFF"/>
+            <w:tcMar>
+              <w:top w:w="0" w:type="dxa"/>
+              <w:bottom w:w="0" w:type="dxa"/>
+              <w:left w:w="0" w:type="dxa"/>
+              <w:right w:w="0" w:type="dxa"/>
+            </w:tcMar>
+            <w:vAlign w:val="center"/>
+          </w:tcPr>
+          <w:p>
+            <w:pPr>
+              <w:pStyle w:val="Normal"/>
+              <w:jc w:val="center"/>
+              <w:pBdr>
+                <w:bottom w:val="none" w:sz="0" w:space="0" w:color="000000"/>
+                <w:top w:val="none" w:sz="0" w:space="0" w:color="000000"/>
+                <w:left w:val="none" w:sz="0" w:space="0" w:color="000000"/>
+                <w:right w:val="none" w:sz="0" w:space="0" w:color="000000"/>
+              </w:pBdr>
+              <w:spacing w:after="20" w:before="20" w:line="240"/>
+              <w:ind w:firstLine="0" w:left="20" w:right="20"/>
+            </w:pPr>
+            <m:oMath xmlns:m="http://schemas.openxmlformats.org/officeDocument/2006/math" xmlns:mml="http://www.w3.org/1998/Math/MathML">
+              <m:r>
+                <m:t>D,</m:t>
+              </m:r>
+              <m:f>
+                <m:fPr>
+                  <m:type m:val="bar"/>
+                </m:fPr>
+                <m:num>
+                  <m:r>
+                    <m:t>1</m:t>
+                  </m:r>
+                </m:num>
+                <m:den>
+                  <m:r>
+                    <m:t>H</m:t>
+                  </m:r>
+                </m:den>
+              </m:f>
+              <m:r>
+                <m:t>[−b</m:t>
+              </m:r>
+              <m:sSubSup>
+                <m:e>
+                  <m:r>
+                    <m:t>U</m:t>
+                  </m:r>
+                </m:e>
+                <m:sub>
+                  <m:r>
+                    <m:t>10</m:t>
+                  </m:r>
+                </m:sub>
+                <m:sup>
+                  <m:r>
+                    <m:t>2</m:t>
+                  </m:r>
+                </m:sup>
+              </m:sSubSup>
+              <m:sSup>
+                <m:e>
+                  <m:r>
+                    <m:t>(</m:t>
+                  </m:r>
+                  <m:f>
+                    <m:fPr>
+                      <m:type m:val="bar"/>
+                    </m:fPr>
+                    <m:num>
+                      <m:sSub>
+                        <m:e>
+                          <m:r>
+                            <m:t>s</m:t>
+                          </m:r>
+                        </m:e>
+                        <m:sub>
+                          <m:r>
+                            <m:t>c</m:t>
+                          </m:r>
+                        </m:sub>
+                      </m:sSub>
+                    </m:num>
+                    <m:den>
+                      <m:r>
+                        <m:t>600</m:t>
+                      </m:r>
+                    </m:den>
+                  </m:f>
+                  <m:r>
+                    <m:t>)</m:t>
+                  </m:r>
+                </m:e>
+                <m:sup>
+                  <m:r>
+                    <m:t>−0.5</m:t>
+                  </m:r>
+                </m:sup>
+              </m:sSup>
+              <m:r>
+                <m:t>(</m:t>
+              </m:r>
+              <m:sSub>
+                <m:e>
+                  <m:r>
+                    <m:t>C</m:t>
+                  </m:r>
+                </m:e>
+                <m:sub>
+                  <m:r>
+                    <m:t>Sat</m:t>
+                  </m:r>
+                </m:sub>
+              </m:sSub>
+              <m:r>
+                <m:t>−</m:t>
+              </m:r>
+              <m:sSub>
+                <m:e>
+                  <m:r>
+                    <m:t>C</m:t>
+                  </m:r>
+                </m:e>
+                <m:sub>
+                  <m:r>
+                    <m:t>d</m:t>
+                  </m:r>
+                </m:sub>
+              </m:sSub>
+              <m:r>
+                <m:t>)</m:t>
+              </m:r>
+              <m:r>
+                <m:t>]</m:t>
+              </m:r>
+            </m:oMath>
+          </w:p>
+        </w:tc>
+        <w:tc>
+          <w:tcPr>
+            <w:tcBorders>
+              <w:bottom w:val="none" w:sz="0" w:space="0" w:color="000000"/>
+              <w:top w:val="none" w:sz="0" w:space="0" w:color="000000"/>
+              <w:left w:val="none" w:sz="0" w:space="0" w:color="000000"/>
+              <w:right w:val="none" w:sz="0" w:space="0" w:color="000000"/>
+            </w:tcBorders>
+            <w:shd w:val="clear" w:color="auto" w:fill="FFFFFF"/>
+            <w:tcMar>
+              <w:top w:w="0" w:type="dxa"/>
+              <w:bottom w:w="0" w:type="dxa"/>
+              <w:left w:w="0" w:type="dxa"/>
+              <w:right w:w="0" w:type="dxa"/>
+            </w:tcMar>
+            <w:vAlign w:val="center"/>
+          </w:tcPr>
+          <w:p>
+            <w:pPr>
+              <w:pStyle w:val="Normal"/>
+              <w:jc w:val="center"/>
+              <w:pBdr>
+                <w:bottom w:val="none" w:sz="0" w:space="0" w:color="000000"/>
+                <w:top w:val="none" w:sz="0" w:space="0" w:color="000000"/>
+                <w:left w:val="none" w:sz="0" w:space="0" w:color="000000"/>
+                <w:right w:val="none" w:sz="0" w:space="0" w:color="000000"/>
+              </w:pBdr>
+              <w:spacing w:after="20" w:before="20" w:line="240"/>
+              <w:ind w:firstLine="0" w:left="20" w:right="20"/>
+            </w:pPr>
+            <m:oMath xmlns:m="http://schemas.openxmlformats.org/officeDocument/2006/math" xmlns:mml="http://www.w3.org/1998/Math/MathML">
+              <m:r>
+                <m:rPr>
+                  <m:nor/>
+                </m:rPr>
+                <m:t>mmol</m:t>
+              </m:r>
+              <m:r>
+                <m:rPr>
+                  <m:sty m:val="p"/>
+                </m:rPr>
+                <m:t>/</m:t>
+              </m:r>
+              <m:sSup>
+                <m:e>
+                  <m:r>
+                    <m:rPr>
+                      <m:nor/>
+                    </m:rPr>
+                    <m:t>m</m:t>
+                  </m:r>
+                </m:e>
+                <m:sup>
+                  <m:r>
+                    <m:t>3</m:t>
+                  </m:r>
+                </m:sup>
+              </m:sSup>
+              <m:r>
+                <m:rPr>
+                  <m:sty m:val="p"/>
+                </m:rPr>
+                <m:t>/</m:t>
+              </m:r>
+              <m:r>
+                <m:rPr>
+                  <m:nor/>
+                </m:rPr>
+                <m:t>d</m:t>
+              </m:r>
+            </m:oMath>
+          </w:p>
+        </w:tc>
+      </w:tr>
+      <w:tr>
+        <w:trPr>
+          <w:trHeight w:val="360" w:hRule="auto"/>
+        </w:trPr>
+        body17
+        <w:tc>
+          <w:tcPr>
+            <w:tcBorders>
+              <w:bottom w:val="none" w:sz="0" w:space="0" w:color="000000"/>
+              <w:top w:val="none" w:sz="0" w:space="0" w:color="000000"/>
+              <w:left w:val="none" w:sz="0" w:space="0" w:color="000000"/>
+              <w:right w:val="none" w:sz="0" w:space="0" w:color="000000"/>
+            </w:tcBorders>
+            <w:shd w:val="clear" w:color="auto" w:fill="FFFFFF"/>
+            <w:tcMar>
+              <w:top w:w="0" w:type="dxa"/>
+              <w:bottom w:w="0" w:type="dxa"/>
+              <w:left w:w="0" w:type="dxa"/>
+              <w:right w:w="0" w:type="dxa"/>
+            </w:tcMar>
+            <w:vAlign w:val="center"/>
+          </w:tcPr>
+          <w:p>
+            <w:pPr>
+              <w:pStyle w:val="Normal"/>
+              <w:jc w:val="left"/>
+              <w:pBdr>
+                <w:bottom w:val="none" w:sz="0" w:space="0" w:color="000000"/>
+                <w:top w:val="none" w:sz="0" w:space="0" w:color="000000"/>
+                <w:left w:val="none" w:sz="0" w:space="0" w:color="000000"/>
+                <w:right w:val="none" w:sz="0" w:space="0" w:color="000000"/>
+              </w:pBdr>
+              <w:spacing w:after="20" w:before="20" w:line="240"/>
+              <w:ind w:firstLine="0" w:left="20" w:right="20"/>
+            </w:pPr>
+            <w:r xmlns:w="http://schemas.openxmlformats.org/wordprocessingml/2006/main" xmlns:wp="http://schemas.openxmlformats.org/drawingml/2006/wordprocessingDrawing" xmlns:r="http://schemas.openxmlformats.org/officeDocument/2006/relationships" xmlns:w14="http://schemas.microsoft.com/office/word/2010/wordml">
+              <w:rPr>
+                <w:rFonts w:ascii="Times New Roman" w:hAnsi="Times New Roman" w:eastAsia="Times New Roman" w:cs="Times New Roman"/>
+                <w:i w:val="false"/>
+                <w:b w:val="false"/>
+                <w:u w:val="none"/>
+                <w:sz w:val="22"/>
+                <w:szCs w:val="22"/>
+                <w:color w:val="000000"/>
+              </w:rPr>
+              <w:t xml:space="preserve"/>
+            </w:r>
+          </w:p>
+        </w:tc>
+        <w:tc>
+          <w:tcPr>
+            <w:tcBorders>
+              <w:bottom w:val="none" w:sz="0" w:space="0" w:color="000000"/>
+              <w:top w:val="none" w:sz="0" w:space="0" w:color="000000"/>
+              <w:left w:val="none" w:sz="0" w:space="0" w:color="000000"/>
+              <w:right w:val="none" w:sz="0" w:space="0" w:color="000000"/>
+            </w:tcBorders>
+            <w:shd w:val="clear" w:color="auto" w:fill="FFFFFF"/>
+            <w:tcMar>
+              <w:top w:w="0" w:type="dxa"/>
+              <w:bottom w:w="0" w:type="dxa"/>
+              <w:left w:w="0" w:type="dxa"/>
+              <w:right w:w="0" w:type="dxa"/>
+            </w:tcMar>
+            <w:vAlign w:val="center"/>
+          </w:tcPr>
+          <w:p>
+            <w:pPr>
+              <w:pStyle w:val="Normal"/>
+              <w:jc w:val="left"/>
+              <w:pBdr>
+                <w:bottom w:val="none" w:sz="0" w:space="0" w:color="000000"/>
+                <w:top w:val="none" w:sz="0" w:space="0" w:color="000000"/>
+                <w:left w:val="none" w:sz="0" w:space="0" w:color="000000"/>
+                <w:right w:val="none" w:sz="0" w:space="0" w:color="000000"/>
+              </w:pBdr>
+              <w:spacing w:after="20" w:before="20" w:line="240"/>
+              <w:ind w:firstLine="0" w:left="20" w:right="20"/>
+            </w:pPr>
+            <w:r xmlns:w="http://schemas.openxmlformats.org/wordprocessingml/2006/main" xmlns:wp="http://schemas.openxmlformats.org/drawingml/2006/wordprocessingDrawing" xmlns:r="http://schemas.openxmlformats.org/officeDocument/2006/relationships" xmlns:w14="http://schemas.microsoft.com/office/word/2010/wordml">
+              <w:rPr>
+                <w:rFonts w:ascii="Times New Roman" w:hAnsi="Times New Roman" w:eastAsia="Times New Roman" w:cs="Times New Roman"/>
+                <w:i w:val="false"/>
+                <w:b w:val="false"/>
+                <w:u w:val="none"/>
+                <w:sz w:val="22"/>
+                <w:szCs w:val="22"/>
+                <w:color w:val="000000"/>
+              </w:rPr>
+              <w:t xml:space="preserve">Light efficiency</w:t>
+            </w:r>
+          </w:p>
+        </w:tc>
+        <w:tc>
+          <w:tcPr>
+            <w:tcBorders>
+              <w:bottom w:val="none" w:sz="0" w:space="0" w:color="000000"/>
+              <w:top w:val="none" w:sz="0" w:space="0" w:color="000000"/>
+              <w:left w:val="none" w:sz="0" w:space="0" w:color="000000"/>
+              <w:right w:val="none" w:sz="0" w:space="0" w:color="000000"/>
+            </w:tcBorders>
+            <w:shd w:val="clear" w:color="auto" w:fill="FFFFFF"/>
+            <w:tcMar>
+              <w:top w:w="0" w:type="dxa"/>
+              <w:bottom w:w="0" w:type="dxa"/>
+              <w:left w:w="0" w:type="dxa"/>
+              <w:right w:w="0" w:type="dxa"/>
+            </w:tcMar>
+            <w:vAlign w:val="center"/>
+          </w:tcPr>
+          <w:p>
+            <w:pPr>
+              <w:pStyle w:val="Normal"/>
+              <w:jc w:val="center"/>
+              <w:pBdr>
+                <w:bottom w:val="none" w:sz="0" w:space="0" w:color="000000"/>
+                <w:top w:val="none" w:sz="0" w:space="0" w:color="000000"/>
+                <w:left w:val="none" w:sz="0" w:space="0" w:color="000000"/>
+                <w:right w:val="none" w:sz="0" w:space="0" w:color="000000"/>
+              </w:pBdr>
+              <w:spacing w:after="20" w:before="20" w:line="240"/>
+              <w:ind w:firstLine="0" w:left="20" w:right="20"/>
+            </w:pPr>
+            <m:oMath xmlns:m="http://schemas.openxmlformats.org/officeDocument/2006/math" xmlns:mml="http://www.w3.org/1998/Math/MathML">
+              <m:r>
+                <m:t>a</m:t>
+              </m:r>
+            </m:oMath>
+          </w:p>
+        </w:tc>
+        <w:tc>
+          <w:tcPr>
+            <w:tcBorders>
+              <w:bottom w:val="none" w:sz="0" w:space="0" w:color="000000"/>
+              <w:top w:val="none" w:sz="0" w:space="0" w:color="000000"/>
+              <w:left w:val="none" w:sz="0" w:space="0" w:color="000000"/>
+              <w:right w:val="none" w:sz="0" w:space="0" w:color="000000"/>
+            </w:tcBorders>
+            <w:shd w:val="clear" w:color="auto" w:fill="FFFFFF"/>
+            <w:tcMar>
+              <w:top w:w="0" w:type="dxa"/>
+              <w:bottom w:w="0" w:type="dxa"/>
+              <w:left w:w="0" w:type="dxa"/>
+              <w:right w:w="0" w:type="dxa"/>
+            </w:tcMar>
+            <w:vAlign w:val="center"/>
+          </w:tcPr>
+          <w:p>
+            <w:pPr>
+              <w:pStyle w:val="Normal"/>
+              <w:jc w:val="center"/>
+              <w:pBdr>
+                <w:bottom w:val="none" w:sz="0" w:space="0" w:color="000000"/>
+                <w:top w:val="none" w:sz="0" w:space="0" w:color="000000"/>
+                <w:left w:val="none" w:sz="0" w:space="0" w:color="000000"/>
+                <w:right w:val="none" w:sz="0" w:space="0" w:color="000000"/>
+              </w:pBdr>
+              <w:spacing w:after="20" w:before="20" w:line="240"/>
+              <w:ind w:firstLine="0" w:left="20" w:right="20"/>
+            </w:pPr>
+            <m:oMath xmlns:m="http://schemas.openxmlformats.org/officeDocument/2006/math" xmlns:mml="http://www.w3.org/1998/Math/MathML">
+              <m:r>
+                <m:t>(</m:t>
+              </m:r>
+              <m:r>
+                <m:rPr>
+                  <m:nor/>
+                </m:rPr>
+                <m:t>mmol</m:t>
+              </m:r>
+              <m:r>
+                <m:rPr>
+                  <m:sty m:val="p"/>
+                </m:rPr>
+                <m:t>/</m:t>
+              </m:r>
+              <m:sSup>
+                <m:e>
+                  <m:r>
+                    <m:rPr>
+                      <m:nor/>
+                    </m:rPr>
+                    <m:t>m</m:t>
+                  </m:r>
+                </m:e>
+                <m:sup>
+                  <m:r>
+                    <m:t>2</m:t>
+                  </m:r>
+                </m:sup>
+              </m:sSup>
+              <m:r>
+                <m:rPr>
+                  <m:sty m:val="p"/>
+                </m:rPr>
+                <m:t>/</m:t>
+              </m:r>
+              <m:r>
+                <m:rPr>
+                  <m:nor/>
+                </m:rPr>
+                <m:t>d</m:t>
+              </m:r>
+              <m:r>
+                <m:t>)</m:t>
+              </m:r>
+              <m:r>
+                <m:rPr>
+                  <m:sty m:val="p"/>
+                </m:rPr>
+                <m:t>/</m:t>
+              </m:r>
+              <m:r>
+                <m:t>(</m:t>
+              </m:r>
+              <m:r>
+                <m:rPr>
+                  <m:nor/>
+                </m:rPr>
+                <m:t>Watts</m:t>
+              </m:r>
+              <m:r>
+                <m:rPr>
+                  <m:sty m:val="p"/>
+                </m:rPr>
+                <m:t>/</m:t>
+              </m:r>
+              <m:sSup>
+                <m:e>
+                  <m:r>
+                    <m:rPr>
+                      <m:nor/>
+                    </m:rPr>
+                    <m:t>m</m:t>
+                  </m:r>
+                </m:e>
+                <m:sup>
+                  <m:r>
+                    <m:t>2</m:t>
+                  </m:r>
+                </m:sup>
+              </m:sSup>
+              <m:r>
+                <m:t>)</m:t>
+              </m:r>
+            </m:oMath>
+          </w:p>
+        </w:tc>
+      </w:tr>
+      <w:tr>
+        <w:trPr>
+          <w:trHeight w:val="360" w:hRule="auto"/>
+        </w:trPr>
+        body18
+        <w:tc>
+          <w:tcPr>
+            <w:tcBorders>
+              <w:bottom w:val="single" w:sz="16" w:space="0" w:color="666666"/>
+              <w:top w:val="none" w:sz="0" w:space="0" w:color="000000"/>
+              <w:left w:val="none" w:sz="0" w:space="0" w:color="000000"/>
+              <w:right w:val="none" w:sz="0" w:space="0" w:color="000000"/>
+            </w:tcBorders>
+            <w:shd w:val="clear" w:color="auto" w:fill="FFFFFF"/>
+            <w:tcMar>
+              <w:top w:w="0" w:type="dxa"/>
+              <w:bottom w:w="0" w:type="dxa"/>
+              <w:left w:w="0" w:type="dxa"/>
+              <w:right w:w="0" w:type="dxa"/>
+            </w:tcMar>
+            <w:vAlign w:val="center"/>
+          </w:tcPr>
+          <w:p>
+            <w:pPr>
+              <w:pStyle w:val="Normal"/>
+              <w:jc w:val="left"/>
+              <w:pBdr>
+                <w:bottom w:val="none" w:sz="0" w:space="0" w:color="000000"/>
+                <w:top w:val="none" w:sz="0" w:space="0" w:color="000000"/>
+                <w:left w:val="none" w:sz="0" w:space="0" w:color="000000"/>
+                <w:right w:val="none" w:sz="0" w:space="0" w:color="000000"/>
+              </w:pBdr>
+              <w:spacing w:after="20" w:before="20" w:line="240"/>
+              <w:ind w:firstLine="0" w:left="20" w:right="20"/>
+            </w:pPr>
+            <w:r xmlns:w="http://schemas.openxmlformats.org/wordprocessingml/2006/main" xmlns:wp="http://schemas.openxmlformats.org/drawingml/2006/wordprocessingDrawing" xmlns:r="http://schemas.openxmlformats.org/officeDocument/2006/relationships" xmlns:w14="http://schemas.microsoft.com/office/word/2010/wordml">
+              <w:rPr>
+                <w:rFonts w:ascii="Times New Roman" w:hAnsi="Times New Roman" w:eastAsia="Times New Roman" w:cs="Times New Roman"/>
+                <w:i w:val="false"/>
+                <w:b w:val="false"/>
+                <w:u w:val="none"/>
+                <w:sz w:val="22"/>
+                <w:szCs w:val="22"/>
+                <w:color w:val="000000"/>
+              </w:rPr>
+              <w:t xml:space="preserve"/>
+            </w:r>
+          </w:p>
+        </w:tc>
+        <w:tc>
+          <w:tcPr>
+            <w:tcBorders>
+              <w:bottom w:val="single" w:sz="16" w:space="0" w:color="666666"/>
+              <w:top w:val="none" w:sz="0" w:space="0" w:color="000000"/>
+              <w:left w:val="none" w:sz="0" w:space="0" w:color="000000"/>
+              <w:right w:val="none" w:sz="0" w:space="0" w:color="000000"/>
+            </w:tcBorders>
+            <w:shd w:val="clear" w:color="auto" w:fill="FFFFFF"/>
+            <w:tcMar>
+              <w:top w:w="0" w:type="dxa"/>
+              <w:bottom w:w="0" w:type="dxa"/>
+              <w:left w:w="0" w:type="dxa"/>
+              <w:right w:w="0" w:type="dxa"/>
+            </w:tcMar>
+            <w:vAlign w:val="center"/>
+          </w:tcPr>
+          <w:p>
+            <w:pPr>
+              <w:pStyle w:val="Normal"/>
+              <w:jc w:val="left"/>
+              <w:pBdr>
+                <w:bottom w:val="none" w:sz="0" w:space="0" w:color="000000"/>
+                <w:top w:val="none" w:sz="0" w:space="0" w:color="000000"/>
+                <w:left w:val="none" w:sz="0" w:space="0" w:color="000000"/>
+                <w:right w:val="none" w:sz="0" w:space="0" w:color="000000"/>
+              </w:pBdr>
+              <w:spacing w:after="20" w:before="20" w:line="240"/>
+              <w:ind w:firstLine="0" w:left="20" w:right="20"/>
+            </w:pPr>
+            <w:r xmlns:w="http://schemas.openxmlformats.org/wordprocessingml/2006/main" xmlns:wp="http://schemas.openxmlformats.org/drawingml/2006/wordprocessingDrawing" xmlns:r="http://schemas.openxmlformats.org/officeDocument/2006/relationships" xmlns:w14="http://schemas.microsoft.com/office/word/2010/wordml">
+              <w:rPr>
+                <w:rFonts w:ascii="Times New Roman" w:hAnsi="Times New Roman" w:eastAsia="Times New Roman" w:cs="Times New Roman"/>
+                <w:i w:val="false"/>
+                <w:b w:val="false"/>
+                <w:u w:val="none"/>
+                <w:sz w:val="22"/>
+                <w:szCs w:val="22"/>
+                <w:color w:val="000000"/>
+              </w:rPr>
+              <w:t xml:space="preserve">b</w:t>
+            </w:r>
+          </w:p>
+        </w:tc>
+        <w:tc>
+          <w:tcPr>
+            <w:tcBorders>
+              <w:bottom w:val="single" w:sz="16" w:space="0" w:color="666666"/>
+              <w:top w:val="none" w:sz="0" w:space="0" w:color="000000"/>
+              <w:left w:val="none" w:sz="0" w:space="0" w:color="000000"/>
+              <w:right w:val="none" w:sz="0" w:space="0" w:color="000000"/>
+            </w:tcBorders>
+            <w:shd w:val="clear" w:color="auto" w:fill="FFFFFF"/>
+            <w:tcMar>
+              <w:top w:w="0" w:type="dxa"/>
+              <w:bottom w:w="0" w:type="dxa"/>
+              <w:left w:w="0" w:type="dxa"/>
+              <w:right w:w="0" w:type="dxa"/>
+            </w:tcMar>
+            <w:vAlign w:val="center"/>
+          </w:tcPr>
+          <w:p>
+            <w:pPr>
+              <w:pStyle w:val="Normal"/>
+              <w:jc w:val="center"/>
+              <w:pBdr>
+                <w:bottom w:val="none" w:sz="0" w:space="0" w:color="000000"/>
+                <w:top w:val="none" w:sz="0" w:space="0" w:color="000000"/>
+                <w:left w:val="none" w:sz="0" w:space="0" w:color="000000"/>
+                <w:right w:val="none" w:sz="0" w:space="0" w:color="000000"/>
+              </w:pBdr>
+              <w:spacing w:after="20" w:before="20" w:line="240"/>
+              <w:ind w:firstLine="0" w:left="20" w:right="20"/>
+            </w:pPr>
+            <m:oMath xmlns:m="http://schemas.openxmlformats.org/officeDocument/2006/math" xmlns:mml="http://www.w3.org/1998/Math/MathML">
+              <m:r>
+                <m:t>b</m:t>
+              </m:r>
+            </m:oMath>
+          </w:p>
+        </w:tc>
+        <w:tc>
+          <w:tcPr>
+            <w:tcBorders>
+              <w:bottom w:val="single" w:sz="16" w:space="0" w:color="666666"/>
+              <w:top w:val="none" w:sz="0" w:space="0" w:color="000000"/>
+              <w:left w:val="none" w:sz="0" w:space="0" w:color="000000"/>
+              <w:right w:val="none" w:sz="0" w:space="0" w:color="000000"/>
+            </w:tcBorders>
+            <w:shd w:val="clear" w:color="auto" w:fill="FFFFFF"/>
+            <w:tcMar>
+              <w:top w:w="0" w:type="dxa"/>
+              <w:bottom w:w="0" w:type="dxa"/>
+              <w:left w:w="0" w:type="dxa"/>
+              <w:right w:w="0" w:type="dxa"/>
+            </w:tcMar>
+            <w:vAlign w:val="center"/>
+          </w:tcPr>
+          <w:p>
+            <w:pPr>
+              <w:pStyle w:val="Normal"/>
+              <w:jc w:val="center"/>
+              <w:pBdr>
+                <w:bottom w:val="none" w:sz="0" w:space="0" w:color="000000"/>
+                <w:top w:val="none" w:sz="0" w:space="0" w:color="000000"/>
+                <w:left w:val="none" w:sz="0" w:space="0" w:color="000000"/>
+                <w:right w:val="none" w:sz="0" w:space="0" w:color="000000"/>
+              </w:pBdr>
+              <w:spacing w:after="20" w:before="20" w:line="240"/>
+              <w:ind w:firstLine="0" w:left="20" w:right="20"/>
+            </w:pPr>
+            <m:oMath xmlns:m="http://schemas.openxmlformats.org/officeDocument/2006/math" xmlns:mml="http://www.w3.org/1998/Math/MathML">
+              <m:r>
+                <m:t>(</m:t>
+              </m:r>
+              <m:r>
+                <m:rPr>
+                  <m:nor/>
+                </m:rPr>
+                <m:t>cm</m:t>
+              </m:r>
+              <m:r>
+                <m:rPr>
+                  <m:sty m:val="p"/>
+                </m:rPr>
+                <m:t>/</m:t>
+              </m:r>
+              <m:r>
+                <m:rPr>
+                  <m:nor/>
+                </m:rPr>
+                <m:t>hr</m:t>
+              </m:r>
+              <m:r>
+                <m:t>)</m:t>
+              </m:r>
+              <m:r>
+                <m:rPr>
+                  <m:sty m:val="p"/>
+                </m:rPr>
+                <m:t>/</m:t>
+              </m:r>
+              <m:r>
+                <m:t>(</m:t>
+              </m:r>
+              <m:sSup>
+                <m:e>
+                  <m:r>
+                    <m:rPr>
+                      <m:nor/>
+                    </m:rPr>
+                    <m:t>m</m:t>
+                  </m:r>
+                </m:e>
+                <m:sup>
+                  <m:r>
+                    <m:t>2</m:t>
+                  </m:r>
+                </m:sup>
+              </m:sSup>
+              <m:r>
+                <m:rPr>
+                  <m:sty m:val="p"/>
+                </m:rPr>
+                <m:t>/</m:t>
+              </m:r>
+              <m:sSup>
+                <m:e>
+                  <m:r>
+                    <m:rPr>
+                      <m:nor/>
+                    </m:rPr>
+                    <m:t>s</m:t>
+                  </m:r>
+                </m:e>
+                <m:sup>
+                  <m:r>
+                    <m:t>2</m:t>
+                  </m:r>
+                </m:sup>
+              </m:sSup>
+              <m:r>
+                <m:t>)</m:t>
+              </m:r>
+            </m:oMath>
+          </w:p>
+        </w:tc>
+      </w:tr>
+    </w:tbl>
     <w:p>
       <w:r>
         <w:br w:type="page"/>
@@ -6847,7 +10768,7 @@
         </w:rPr>
         <w:t xml:space="preserve">Table </w:t>
       </w:r>
-      <w:bookmarkStart w:id="648365a9-2351-4845-97f7-350fd1743703" w:name="apacmptab"/>
+      <w:bookmarkStart w:id="988dc80d-4982-4286-9bb5-a08a2bcc763d" w:name="apacmptab"/>
       <w:r xmlns:w="http://schemas.openxmlformats.org/wordprocessingml/2006/main" xmlns:wp="http://schemas.openxmlformats.org/drawingml/2006/wordprocessingDrawing" xmlns:r="http://schemas.openxmlformats.org/officeDocument/2006/relationships" xmlns:w14="http://schemas.microsoft.com/office/word/2010/wordml">
         <w:rPr>
           <w:rFonts/>
@@ -6869,7 +10790,7 @@
         </w:rPr>
         <w:fldChar w:fldCharType="end" w:dirty="true"/>
       </w:r>
-      <w:bookmarkEnd w:id="648365a9-2351-4845-97f7-350fd1743703"/>
+      <w:bookmarkEnd w:id="988dc80d-4982-4286-9bb5-a08a2bcc763d"/>
       <w:r>
         <w:rPr>
           <w:rFonts/>

</xml_diff>

<commit_message>
proofreading results and methods
</commit_message>
<xml_diff>
--- a/manu-draft.docx
+++ b/manu-draft.docx
@@ -208,7 +208,7 @@
         <w:pStyle w:val="Compact"/>
       </w:pPr>
       <w:r>
-        <w:t xml:space="preserve">Existing methods: Odum/WtRegDO, BASEmetab, references in</w:t>
+        <w:t xml:space="preserve">Existing methods: Odum/WtRegDO, BASE, references in</w:t>
       </w:r>
       <w:r>
         <w:t xml:space="preserve"> </w:t>
@@ -259,7 +259,7 @@
         <w:pStyle w:val="FirstParagraph"/>
       </w:pPr>
       <w:r>
-        <w:t xml:space="preserve">The Estuarine BAyesian Single station Estimation (EBASE) method provides a simple approach to quantify metabolic parameters from continuous dissolved oxygen time series. The EBASE method is a modified version of the BASEmetab mass balance equation described in</w:t>
+        <w:t xml:space="preserve">The Estuarine BAyesian Single station Estimation (EBASE) method provides a simple approach to quantify metabolic parameters from continuous dissolved oxygen time series. The EBASE method is a modified version of the BASE mass balance equation described in</w:t>
       </w:r>
       <w:r>
         <w:t xml:space="preserve"> </w:t>
@@ -557,7 +557,7 @@
         </m:sSub>
       </m:oMath>
       <w:r>
-        <w:t xml:space="preserve">) per unit time of the input data (</w:t>
+        <w:t xml:space="preserve">) per unit time (</w:t>
       </w:r>
       <m:oMath>
         <m:r>
@@ -568,7 +568,7 @@
         </m:r>
       </m:oMath>
       <w:r>
-        <w:t xml:space="preserve">). Five unknown parameters are estimated by the model:</w:t>
+        <w:t xml:space="preserve">) of the input data. Five unknown parameters are estimated from the data:</w:t>
       </w:r>
       <w:r>
         <w:t xml:space="preserve"> </w:t>
@@ -673,7 +673,7 @@
         </m:r>
       </m:oMath>
       <w:r>
-        <w:t xml:space="preserve">, C), atmospheric pressure (atm), diel oxygen (</w:t>
+        <w:t xml:space="preserve">, C), barometric pressure (atm), diel oxygen (</w:t>
       </w:r>
       <m:oMath>
         <m:sSub>
@@ -993,7 +993,7 @@
         </m:sSub>
       </m:oMath>
       <w:r>
-        <w:t xml:space="preserve">, usually called the gas transfer velocity because it has the dimensions of length over time, increases as the water column in the vicinity of the air–water interface gets more turbulent. As such,</w:t>
+        <w:t xml:space="preserve">, usually called the gas transfer velocity because it has the dimensions of length over time, increases as the water column in the vicinity of the air–water interface becomes more turbulent. As such,</w:t>
       </w:r>
       <w:r>
         <w:t xml:space="preserve"> </w:t>
@@ -1100,7 +1100,7 @@
         <w:t xml:space="preserve"> </w:t>
       </w:r>
       <w:r>
-        <w:t xml:space="preserve">uses the following for the gas transfer in BASEmetab:</w:t>
+        <w:t xml:space="preserve">used the following for the gas transfer in BASE:</w:t>
       </w:r>
     </w:p>
     <w:p>
@@ -3125,7 +3125,7 @@
         <w:t xml:space="preserve"> </w:t>
       </w:r>
       <w:r>
-        <w:t xml:space="preserve">parameters from the production (P) and respiration (R) components, respectively, of the mass balance equation. The BASEmetab method provides options to estimate both</w:t>
+        <w:t xml:space="preserve">parameters from the production (P) and respiration (R) components, respectively, of the mass balance equation. The BASE method provides options to estimate both</w:t>
       </w:r>
       <w:r>
         <w:t xml:space="preserve"> </w:t>
@@ -3262,7 +3262,7 @@
         <w:t xml:space="preserve">Holtgrieve et al. (2010)</w:t>
       </w:r>
       <w:r>
-        <w:t xml:space="preserve">. Removing these components mproved model stability by creating more reasonable estimates for the other parameters. This further simplifies</w:t>
+        <w:t xml:space="preserve">. Removing these components improved model stability by creating more reasonable estimates for the other parameters. This further simplifies</w:t>
       </w:r>
       <w:r>
         <w:t xml:space="preserve"> </w:t>
@@ -3558,7 +3558,7 @@
         <w:pStyle w:val="FirstParagraph"/>
       </w:pPr>
       <w:r>
-        <w:t xml:space="preserve">As for BASEmetab, the metabolic estimates in EBASE are defined by the change in dissolved oxygen over the time step,</w:t>
+        <w:t xml:space="preserve">As for BASE, the metabolic estimates in EBASE are defined by the change in dissolved oxygen over the time step,</w:t>
       </w:r>
       <w:r>
         <w:t xml:space="preserve"> </w:t>
@@ -3983,7 +3983,7 @@
         <w:t xml:space="preserve"> </w:t>
       </w:r>
       <w:r>
-        <w:t xml:space="preserve">(Plummer et al. 2003)</w:t>
+        <w:t xml:space="preserve">(as for BASE, Plummer et al. 2003)</w:t>
       </w:r>
       <w:r>
         <w:t xml:space="preserve"> </w:t>
@@ -4001,7 +4001,7 @@
         <w:t xml:space="preserve"> </w:t>
       </w:r>
       <w:r>
-        <w:t xml:space="preserve">to estimate the unknown parameters using Markov Chain Monte Carlo simulations in a Bayesian framework. At each time step, the change in oxygen concentration between time steps is calculated from the equation using model inputs and parameter guesses, and then a finite difference approximation is used to estimate modeled oxygen concentration. Estimations proceed using a forward in time integration where the dissolved oxygen at each time step is informed by parameter estimates from the preceding time steps. The estimated dissolved oxygen concentration is also returned, which can be compared to observed as one measure of model performance. All parameter inputs and outputs for EBASE are shown in Table</w:t>
+        <w:t xml:space="preserve">to estimate the unknown parameters using Markov Chain Monte Carlo simulations in a Bayesian framework. At each time step, the change in oxygen concentration between time steps is calculated from the equation using model inputs and parameter guesses, and then a finite difference approximation is used to estimate modeled oxygen concentration. Estimations proceed using a forward in time integration where the dissolved oxygen at each time step is informed by parameter estimates from the preceding time steps. The estimated dissolved oxygen concentration is also returned, which can be compared to the observed values as one measure of model performance. All parameter inputs and outputs for EBASE are shown in Table</w:t>
       </w:r>
       <w:r>
         <w:t xml:space="preserve"> </w:t>
@@ -4037,7 +4037,7 @@
         <w:pStyle w:val="FirstParagraph"/>
       </w:pPr>
       <w:r>
-        <w:t xml:space="preserve">The metabolism estimates and their parameters returned by the Bayesian routine implemented in JAGS are affected by the prior distributions assigned to each. As for the BASEmetab model, relatively uninformed prior distributions following a normal Gaussian distribution are used by default, although the priors can of course be changed based on previous knowledge of parameters specific to an ecosystem or as informed by other metabolic modeling approaches. The default priors were based on those that returned reasonable parameter estimates using a forward-feeding oxygen mass balance equation called Fwoxy</w:t>
+        <w:t xml:space="preserve">The metabolism estimates and their parameters returned by the Bayesian routine implemented in JAGS are affected by the prior distributions assigned to each. As for the BASE model, relatively uninformed prior distributions following a normal Gaussian distribution are used by default, although the priors can be changed based on previous knowledge of parameters specific to an ecosystem or as informed by other metabolic modeling approaches. The default priors were based on those that returned reasonable parameter estimates using a forward-feeding oxygen mass balance equation called Fwoxy</w:t>
       </w:r>
       <w:r>
         <w:t xml:space="preserve"> </w:t>
@@ -4407,7 +4407,18 @@
         <w:pStyle w:val="FirstParagraph"/>
       </w:pPr>
       <w:r>
-        <w:t xml:space="preserve">The</w:t>
+        <w:t xml:space="preserve">Each follows a normal distribution with means and standard deviation defined in the parentheses (</w:t>
+      </w:r>
+      <w:hyperlink w:anchor="fig-priorplot">
+        <w:r>
+          <w:rPr>
+            <w:rStyle w:val="Hyperlink"/>
+          </w:rPr>
+          <w:t xml:space="preserve">Figure 1</w:t>
+        </w:r>
+      </w:hyperlink>
+      <w:r>
+        <w:t xml:space="preserve">). The</w:t>
       </w:r>
       <w:r>
         <w:t xml:space="preserve"> </w:t>
@@ -4489,21 +4500,7 @@
         <w:t xml:space="preserve"> </w:t>
       </w:r>
       <w:r>
-        <w:t xml:space="preserve">led to unstable and unreasonable parameter estimates. The density distributions for the default priors in EBASE are shown in</w:t>
-      </w:r>
-      <w:r>
-        <w:t xml:space="preserve"> </w:t>
-      </w:r>
-      <w:hyperlink w:anchor="fig-priorplot">
-        <w:r>
-          <w:rPr>
-            <w:rStyle w:val="Hyperlink"/>
-          </w:rPr>
-          <w:t xml:space="preserve">Figure 1</w:t>
-        </w:r>
-      </w:hyperlink>
-      <w:r>
-        <w:t xml:space="preserve">.</w:t>
+        <w:t xml:space="preserve">led to unstable and unreasonable parameter estimates.</w:t>
       </w:r>
     </w:p>
     <w:bookmarkEnd w:id="36"/>
@@ -4636,7 +4633,7 @@
         <w:t xml:space="preserve"> </w:t>
       </w:r>
       <w:r>
-        <w:t xml:space="preserve">parameters. An additional option also allows the user to specify the model optimization period, where the time period can vary from a minimum of one day to the maximum of the entire length of the time series. This differs from the BASEmetab approach where the optimization period is set at one day. Sensitivity of the EBASE method to different optimization periods is described in</w:t>
+        <w:t xml:space="preserve">parameters. An additional option also allows the user to specify the model optimization period, where the time period can vary from a minimum of one day to the maximum of the entire length of the time series. This differs from the BASE approach where the optimization period is set at one day. Sensitivity of the EBASE method to different optimization periods is described in</w:t>
       </w:r>
       <w:r>
         <w:t xml:space="preserve"> </w:t>
@@ -4990,6 +4987,12 @@
         </m:d>
       </m:oMath>
       <w:r>
+        <w:t xml:space="preserve"> </w:t>
+      </w:r>
+      <w:r>
+        <w:t xml:space="preserve">(Wanninkhof 2014)</w:t>
+      </w:r>
+      <w:r>
         <w:t xml:space="preserve">.</w:t>
       </w:r>
     </w:p>
@@ -4998,7 +5001,7 @@
         <w:pStyle w:val="BodyText"/>
       </w:pPr>
       <w:r>
-        <w:t xml:space="preserve">Several configurations of the EBASE model can influence how the parameters and metabolic rates are estimated. Two types of sensitivity analyses were conducted to evaluate changes in the results returned by EBASE, where in all cases, the results were compared to the known values in the simulated time series. First, results were compared to the known values after changing characteristics of their prior distributions. Second, results were compared using a model period of optimization for one day and one week of observations. Details of these analyses are as follows.</w:t>
+        <w:t xml:space="preserve">Several configurations of the EBASE model can influence how the parameters and metabolic rates are estimated. Two types of sensitivity analyses were conducted to evaluate changes in the results returned by EBASE, where in all cases, the results were compared to the known values in the simulated time series. First, results were compared to the known values after changing characteristics of their prior distributions. Second, results were compared using a model period of optimization for one day and seven days. Details of these analyses are as follows.</w:t>
       </w:r>
     </w:p>
     <w:p>
@@ -5106,7 +5109,7 @@
         </m:r>
       </m:oMath>
       <w:r>
-        <w:t xml:space="preserve">). Unlike BASEmetab, the EBASE software allows flexibility in the period of time used for optimization, with a minimum period of time being one day and a maximum period of being the length of the time series. For a chosen optimization period, a single estimate for</w:t>
+        <w:t xml:space="preserve">). Unlike BASE, the EBASE software allows flexibility in the period of time used for optimization, with a minimum period of time being one day and a maximum period being the length of the time series. For a chosen optimization period, a single estimate for</w:t>
       </w:r>
       <w:r>
         <w:t xml:space="preserve"> </w:t>
@@ -5162,7 +5165,7 @@
         <w:t xml:space="preserve"> </w:t>
       </w:r>
       <w:r>
-        <w:t xml:space="preserve">parameter (e.g., 96 values for a 24 hour time period if the sampling interval is 15 minutes). Short periods of observation may return unstable parameter estimates if forcing factors (e.g., wind, temperature) that affect estuarine biogeochemical rates occur at time scales longer the chosen period of optimization for EBASE. As such, potentially longer optimization periods may return more stable and robust estimates given that more data are used for parameter estimation. An optimization period of one day was compared to results using an optimization period of seven days for the simulated one-year time series. Each optimization period was evaluated for every unique combination of prior distributions, totaling 54 (27 times the two optimization periods) unique analyses for the assessment of changing standard deviations of all parameters.</w:t>
+        <w:t xml:space="preserve">parameter (e.g., 96 values for a 24 hour time period if the sampling interval is 15 minutes). A short period of optimization (e.g., one day) may return unstable parameter estimates if forcing factors (e.g., wind, temperature) that affect estuarine biogeochemical rates occur at time scales longer the chosen period of optimization for EBASE. As such, potentially longer optimization periods may return more stable and robust estimates given that more data are used for parameter estimation. An optimization period of one day was compared to results using an optimization period of seven days for the simulated one-year time series. Each optimization period was evaluated for every unique combination of prior distributions, totaling 54 (27 times the two optimization periods) unique analyses for the assessment of changing standard deviations of all parameters.</w:t>
       </w:r>
     </w:p>
     <w:p>
@@ -5368,7 +5371,7 @@
         <w:t xml:space="preserve"> </w:t>
       </w:r>
       <w:r>
-        <w:t xml:space="preserve">for all parameters, with the precision being worse for the 7-day optimization period (e.g., the</w:t>
+        <w:t xml:space="preserve">for all parameters, although the precision was worse for the seven day optimization period (e.g., the</w:t>
       </w:r>
       <w:r>
         <w:t xml:space="preserve"> </w:t>
@@ -5382,7 +5385,7 @@
         <w:t xml:space="preserve"> </w:t>
       </w:r>
       <w:r>
-        <w:t xml:space="preserve">parameter). Larger variance of the prior distribution for the</w:t>
+        <w:t xml:space="preserve">parameter). Conversely, larger variance of the prior distribution for the</w:t>
       </w:r>
       <w:r>
         <w:t xml:space="preserve"> </w:t>
@@ -5419,7 +5422,15 @@
         <w:t xml:space="preserve"> </w:t>
       </w:r>
       <w:r>
-        <w:t xml:space="preserve">only for the gas exchange estimate (D), although this effect was minimized with the 7-day optimization period. As such, the results suggest that the default prior distributions used in EBASE may be appropriate in some cases, but increasing the prior variance for</w:t>
+        <w:t xml:space="preserve">only for the gas exchange estimate (D), although this effect was minimized with the seven day optimization period.</w:t>
+      </w:r>
+    </w:p>
+    <w:p>
+      <w:pPr>
+        <w:pStyle w:val="BodyText"/>
+      </w:pPr>
+      <w:r>
+        <w:t xml:space="preserve">The results suggest that the default prior distributions used in EBASE may be appropriate in some cases, but increasing the prior variance for</w:t>
       </w:r>
       <w:r>
         <w:t xml:space="preserve"> </w:t>
@@ -5461,7 +5472,7 @@
         <w:t xml:space="preserve"> </w:t>
       </w:r>
       <w:r>
-        <w:t xml:space="preserve">will likely produce more optimal solutions. The actual model results for the best performing combination of prior distributions for the one-day and 7-day optimization are shown in</w:t>
+        <w:t xml:space="preserve">will likely produce more optimal solutions. The actual model results for the best performing combination of prior distributions for the one day and seven day optimization are shown in</w:t>
       </w:r>
       <w:r>
         <w:t xml:space="preserve"> </w:t>
@@ -5529,7 +5540,7 @@
         <w:t xml:space="preserve"> </w:t>
       </w:r>
       <w:r>
-        <w:t xml:space="preserve">parameter were most variable, but not biased as the mean for both models was close to 0.252</w:t>
+        <w:t xml:space="preserve">parameter were most variable, but not biased as the mean for both models was close to 0.251</w:t>
       </w:r>
       <w:r>
         <w:t xml:space="preserve"> </w:t>
@@ -5639,7 +5650,7 @@
         <w:pStyle w:val="FirstParagraph"/>
       </w:pPr>
       <w:r>
-        <w:t xml:space="preserve">Metabolic estimates from EBASE were further compared to those from existing methods to benchmark and evaluate potential differences from alternative model formulations used by each approach. The observed one year continuous time series described above for water quality and weather data from Apalachicola Bay was used to compare metabolic estimates from EBASE, BASEmetab, and the Odum open-water method</w:t>
+        <w:t xml:space="preserve">Metabolic estimates from EBASE were further compared to those from existing methods to benchmark and evaluate potential differences from alternative model formulations used by each approach. The observed one year continuous time series described above for water quality and weather data from Apalachicola Bay was used to compare metabolic estimates from EBASE, BASE, and the Odum open-water method</w:t>
       </w:r>
       <w:r>
         <w:t xml:space="preserve"> </w:t>
@@ -5669,7 +5680,7 @@
         <w:t xml:space="preserve">Thébault et al. (2008)</w:t>
       </w:r>
       <w:r>
-        <w:t xml:space="preserve">. For better comparison with the other methods, the gas exchange parmaterization in the Odum method was modified to use the</w:t>
+        <w:t xml:space="preserve">. For better comparison with the EBASE methods, the gas exchange parmaterization in the Odum method was modified to use the</w:t>
       </w:r>
       <w:r>
         <w:t xml:space="preserve"> </w:t>
@@ -5690,7 +5701,7 @@
         <w:t xml:space="preserve">(as available in the WtRegDO R package, Beck 2021)</w:t>
       </w:r>
       <w:r>
-        <w:t xml:space="preserve">. The input data were provided to each method after converting the units as required (e.g., BASEmetab requires PAR as</w:t>
+        <w:t xml:space="preserve">. The input data were provided to each method after converting the units as required (e.g., BASE requires PAR as</w:t>
       </w:r>
       <w:r>
         <w:t xml:space="preserve"> </w:t>
@@ -5701,7 +5712,7 @@
         </m:r>
       </m:oMath>
       <w:r>
-        <w:t xml:space="preserve">mol m</w:t>
+        <w:t xml:space="preserve">mol/m</w:t>
       </w:r>
       <m:oMath>
         <m:sSup>
@@ -5712,128 +5723,69 @@
           </m:e>
           <m:sup>
             <m:r>
-              <m:rPr>
-                <m:sty m:val="p"/>
-              </m:rPr>
-              <m:t>−</m:t>
-            </m:r>
-            <m:r>
               <m:t>2</m:t>
             </m:r>
           </m:sup>
         </m:sSup>
       </m:oMath>
       <w:r>
-        <w:t xml:space="preserve"> </w:t>
-      </w:r>
-      <w:r>
-        <w:t xml:space="preserve">s</w:t>
+        <w:t xml:space="preserve">/s). Water column depth at Cat Point is approximately 1.8 m and all daily metabolic estimates returned by each method were converted to volumetric rates by dividing by the depth (i.e.,</w:t>
+      </w:r>
+      <w:r>
+        <w:t xml:space="preserve"> </w:t>
       </w:r>
       <m:oMath>
+        <m:r>
+          <m:rPr>
+            <m:nor/>
+            <m:sty m:val="p"/>
+          </m:rPr>
+          <m:t>mmol</m:t>
+        </m:r>
+        <m:r>
+          <m:rPr>
+            <m:sty m:val="p"/>
+          </m:rPr>
+          <m:t>/</m:t>
+        </m:r>
         <m:sSup>
           <m:e>
             <m:r>
-              <m:t>​</m:t>
+              <m:rPr>
+                <m:nor/>
+                <m:sty m:val="p"/>
+              </m:rPr>
+              <m:t>m</m:t>
             </m:r>
           </m:e>
           <m:sup>
-            <m:r>
-              <m:rPr>
-                <m:sty m:val="p"/>
-              </m:rPr>
-              <m:t>−</m:t>
-            </m:r>
-            <m:r>
-              <m:t>1</m:t>
-            </m:r>
-          </m:sup>
-        </m:sSup>
-      </m:oMath>
-      <w:r>
-        <w:t xml:space="preserve">). Water column depth at Cat Point is approximately 1.8 m and all daily metabolic estimates returned by each method were converted to volumetric rates by dividing by the depth (</w:t>
-      </w:r>
-      <m:oMath>
-        <m:r>
-          <m:t>μ</m:t>
-        </m:r>
-      </m:oMath>
-      <w:r>
-        <w:t xml:space="preserve">mol O</w:t>
-      </w:r>
-      <m:oMath>
-        <m:sSub>
-          <m:e>
-            <m:r>
-              <m:t>​</m:t>
-            </m:r>
-          </m:e>
-          <m:sub>
-            <m:r>
-              <m:t>2</m:t>
-            </m:r>
-          </m:sub>
-        </m:sSub>
-      </m:oMath>
-      <w:r>
-        <w:t xml:space="preserve"> </w:t>
-      </w:r>
-      <w:r>
-        <w:t xml:space="preserve">m</w:t>
-      </w:r>
-      <m:oMath>
-        <m:sSup>
-          <m:e>
-            <m:r>
-              <m:t>​</m:t>
-            </m:r>
-          </m:e>
-          <m:sup>
-            <m:r>
-              <m:rPr>
-                <m:sty m:val="p"/>
-              </m:rPr>
-              <m:t>−</m:t>
-            </m:r>
             <m:r>
               <m:t>3</m:t>
             </m:r>
           </m:sup>
         </m:sSup>
+        <m:r>
+          <m:rPr>
+            <m:sty m:val="p"/>
+          </m:rPr>
+          <m:t>/</m:t>
+        </m:r>
+        <m:r>
+          <m:rPr>
+            <m:nor/>
+            <m:sty m:val="p"/>
+          </m:rPr>
+          <m:t>d</m:t>
+        </m:r>
       </m:oMath>
       <w:r>
-        <w:t xml:space="preserve"> </w:t>
-      </w:r>
-      <w:r>
-        <w:t xml:space="preserve">d</w:t>
-      </w:r>
-      <m:oMath>
-        <m:sSup>
-          <m:e>
-            <m:r>
-              <m:t>​</m:t>
-            </m:r>
-          </m:e>
-          <m:sup>
-            <m:r>
-              <m:rPr>
-                <m:sty m:val="p"/>
-              </m:rPr>
-              <m:t>−</m:t>
-            </m:r>
-            <m:r>
-              <m:t>1</m:t>
-            </m:r>
-          </m:sup>
-        </m:sSup>
-      </m:oMath>
-      <w:r>
         <w:t xml:space="preserve">). Each comparison also evaluated metabolic estimates using the observed dissolved oxygen time series and a detided time series using weighted regression</w:t>
       </w:r>
       <w:r>
         <w:t xml:space="preserve"> </w:t>
       </w:r>
       <w:r>
-        <w:t xml:space="preserve">(Beck et al. 2015)</w:t>
+        <w:t xml:space="preserve">(Beck et al. 2015; available from Beck 2021)</w:t>
       </w:r>
       <w:r>
         <w:t xml:space="preserve">. The latter comparison provided an assessment of metabolic rates that are expected to be minimally influenced by tidal advection. All metabolic estimates were obtained using the default settings for each of the three methods, with an exception that the prior distribution for the reaeration coefficient (</w:t>
@@ -5844,7 +5796,7 @@
         </m:r>
       </m:oMath>
       <w:r>
-        <w:t xml:space="preserve">) in BASEmetab was informed by results from the Odum output. Initial assessments indicated that unstable and inaccurate results are obtained from BASEmetab using an uninformed prior distribution for</w:t>
+        <w:t xml:space="preserve">) in BASE was informed by results from the Odum output. Initial assessments indicated that unstable and inaccurate results for the time series are obtained from BASE using an uninformed prior distribution for</w:t>
       </w:r>
       <w:r>
         <w:t xml:space="preserve"> </w:t>
@@ -5855,7 +5807,7 @@
         </m:r>
       </m:oMath>
       <w:r>
-        <w:t xml:space="preserve">. All other prior distributions for BASEmetab and EBASE were set as the software default. A one-day model optimization period was used for EBASE for comparability with BASEmetab.</w:t>
+        <w:t xml:space="preserve">. All other prior distributions for BASE and EBASE were set as the software default. A one day model optimization period was used for EBASE for comparability with BASE.</w:t>
       </w:r>
     </w:p>
     <w:p>
@@ -5863,7 +5815,7 @@
         <w:pStyle w:val="BodyText"/>
       </w:pPr>
       <w:r>
-        <w:t xml:space="preserve">The common set of metabolic parameters returned by the EBASE, BASEmetab, and Odum EBASE methods are net ecosystem metabolism, gross production, respiration, and gas exchange. Pairwise comparisons of the daily estimates returned by each method were evaluated using simple summary statistics including Pearson correlation coefficients and linear regression fits to evaluate potential biases in each method. For the latter analysis, differences in intercept estimates less than or greater than zero suggested a bias in magnitude, whereas differences in slope estimates less than or greater than one suggested a bias that depended on relative value of each observation (e.g., bias may differ between lower or higher values). Comparisons of the intercept and slope estimates to zero and one, respectively, were based on confidence intervals from the standard errors of each. Results were assessed separately for estimates based on the observed or detided dissolved oxygen time series.</w:t>
+        <w:t xml:space="preserve">The common set of metabolic parameters returned by the Odum, BASE, and EBASE methods are net ecosystem metabolism, gross production, respiration, and gas exchange. Pairwise comparisons of the daily estimates returned by each method were evaluated using simple summary statistics, including Pearson correlation coefficients and linear regression fits to evaluate potential biases in each method. For the latter analysis, differences in intercept estimates less than or greater than zero suggested a bias in magnitude, whereas differences in slope estimates less than or greater than one suggested a bias that depended on relative value of each observation (e.g., bias may differ between lower or higher values). Comparisons of the intercept and slope estimates to zero and one, respectively, were based on confidence intervals from the standard errors of each. Results were assessed separately for estimates based on the observed or detided dissolved oxygen time series.</w:t>
       </w:r>
     </w:p>
     <w:p>
@@ -5903,7 +5855,7 @@
         <w:t xml:space="preserve"> </w:t>
       </w:r>
       <w:r>
-        <w:t xml:space="preserve">provide a comparison of the EBASE metabolic estimates with those from the Odum and BASEmetab methods. Correlations for all estimates, regardless of method or the input time series, were positive and significantly correlated. The only exception was the comparison of respiration for the Odum and EBASE methods (</w:t>
+        <w:t xml:space="preserve">provide a comparison of the EBASE metabolic estimates with those from the Odum and BASE methods. Correlations for all estimates, regardless of method or the input time series, were positive and significantly correlated, as expected. The only exception was the comparison of respiration for the Odum and EBASE methods (</w:t>
       </w:r>
       <m:oMath>
         <m:r>
@@ -5914,7 +5866,7 @@
         <w:t xml:space="preserve"> </w:t>
       </w:r>
       <w:r>
-        <w:t xml:space="preserve">= 0.11), where the former produced a much larger range of estimates. The intercept values were all significant, suggesting some level of bias when comparing estimates between the methods. Slope estimates were all significantly different from one for the comparisons using the observed dissolved oxygen time series as input, whereas only three of the comparisons were significantly different using the detided time series. This latter comparison suggests that detiding the time series produces more comparable estimates between methods. Similarly, the standard deviation (</w:t>
+        <w:t xml:space="preserve">= 0.11), where the former produced a much larger range of estimates. The intercept values were all significant, suggesting some level of bias when comparing estimates between the methods. Slope estimates were all significantly different from one for the comparisons using the observed dissolved oxygen time series as input, whereas only three of the eight comparisons were significantly different using the detided time series. This latter comparison suggests that detiding the time series produces more comparable estimates between methods. Similarly, the standard deviation (</w:t>
       </w:r>
       <m:oMath>
         <m:r>
@@ -5964,7 +5916,7 @@
         </w:r>
       </w:hyperlink>
       <w:r>
-        <w:t xml:space="preserve">b). This suggests that tidal effects on continuous monitoring data can severely violate assumptions required for methods of estimating ecosystem metabolism</w:t>
+        <w:t xml:space="preserve">a). This suggests that tidal effects on continuous monitoring data can severely violate assumptions required for methods of estimating ecosystem metabolism</w:t>
       </w:r>
       <w:r>
         <w:t xml:space="preserve"> </w:t>
@@ -5991,7 +5943,7 @@
         <w:t xml:space="preserve"> </w:t>
       </w:r>
       <w:r>
-        <w:t xml:space="preserve">values. The effects of tidal advection on estimates from EBASE and BASEmetab are more subtle as anomalous values cannot be returned based on constraints in the mass-balance equations (e.g., it is impossible for respiration to be positive). However, the effects of tidal advection produce a wider range of estimates for NEM in EBASE and BASEmetab for the observed dissolved oxygen time series (</w:t>
+        <w:t xml:space="preserve">values. The effects of tidal advection on estimates from EBASE and BASE are more subtle as anomalous values cannot be returned based on constraints in the mass-balance equations (e.g., it is impossible for respiration to be positive). However, the effects of tidal advection produced a wider range of estimates for NEM in EBASE and BASE compared to the Odum method (</w:t>
       </w:r>
       <w:hyperlink w:anchor="fig-apacmpfig">
         <w:r>
@@ -6002,7 +5954,7 @@
         </w:r>
       </w:hyperlink>
       <w:r>
-        <w:t xml:space="preserve">a), caused by greater variation in the production and respiration estimates. As such, detiding the dissolved oxygen time series prior to estimating metabolic rates produces more stable (lower standard deviation) and smaller ranges (Table</w:t>
+        <w:t xml:space="preserve">a), caused by greater variation in the production and respiration estimates. Overall, detiding the dissolved oxygen time series prior to estimating metabolic rates produces more stable (lower standard deviation) and smaller ranges (Table</w:t>
       </w:r>
       <w:r>
         <w:t xml:space="preserve"> </w:t>
@@ -6273,7 +6225,7 @@
               <w:pStyle w:val="ImageCaption"/>
             </w:pPr>
             <w:r>
-              <w:t xml:space="preserve">Figure 2: Simulated time series using the FWOXY model for one year of continuous data at Apalachicola Bay. Simulated input to EBASE was the (a) dissolved oxygen time series, with results compared to the (b) simulated</w:t>
+              <w:t xml:space="preserve">Figure 2: Simulated time series using the Fwoxy model for one year of continuous data at Apalachicola Bay. Simulated input to EBASE was the (a) dissolved oxygen time series, with results compared to the (b) simulated</w:t>
             </w:r>
             <w:r>
               <w:t xml:space="preserve"> </w:t>
@@ -6287,7 +6239,7 @@
               <w:t xml:space="preserve"> </w:t>
             </w:r>
             <w:r>
-              <w:t xml:space="preserve">parameter and (c) simulatd metabolic estimates for production (P), respiration (R), and gas exchange (D).</w:t>
+              <w:t xml:space="preserve">parameter and (c) simulated metabolic estimates for production (P), respiration (R), and gas exchange (D).</w:t>
             </w:r>
           </w:p>
           <w:bookmarkEnd w:id="53"/>
@@ -6370,7 +6322,7 @@
               <w:pStyle w:val="ImageCaption"/>
             </w:pPr>
             <w:r>
-              <w:t xml:space="preserve">Figure 3: Comparison of EBASE results with known metabolic results from a simulated time series created with Fwoxy. Results are compared for unique combination of prior distributions, where the variances are evaluated from low (L), medium (M), to high (H) for a one-day and seven-day model optimization period. The metabolic results for dissolved oxygen (DO), production (P), respiration (R), gas exchange (D), and the</w:t>
+              <w:t xml:space="preserve">Figure 3: Comparison of EBASE results to a simulated time series created with known metabolic parameters. Results are compared for unique combination of prior distributions, where the standard deviations are evaluated from low (L), medium (M), to high (H) for a one day and seven day model optimization period. The metabolic results for dissolved oxygen (DO), production (P), respiration (R), gas exchange (D), and the</w:t>
             </w:r>
             <w:r>
               <w:t xml:space="preserve"> </w:t>
@@ -6421,7 +6373,7 @@
               <w:t xml:space="preserve"> </w:t>
             </w:r>
             <w:r>
-              <w:t xml:space="preserve">parameter is not evaluated because it is a fixed constant for the simulated data.</w:t>
+              <w:t xml:space="preserve">parameter is a fixed constant and was not evaluated.</w:t>
             </w:r>
           </w:p>
           <w:bookmarkEnd w:id="57"/>
@@ -6504,7 +6456,7 @@
               <w:pStyle w:val="ImageCaption"/>
             </w:pPr>
             <w:r>
-              <w:t xml:space="preserve">Figure 4: Comparison of EBASE results for the best performing model with known metabolic results from a simulated time series created with Fwoxy. The best performing model for the one-day (a, ndays = 1) and seven-day (b, ndays = 7) optimization period is based on the EBASE results with prior distributions that produced the highest mean</w:t>
+              <w:t xml:space="preserve">Figure 4: Comparison of EBASE results for the best performing model to a simulated time series created with known metabolic parameters. The best performing model for the one day (a, ndays = 1) and seven day (b, ndays = 7) optimization period is based on the EBASE results with prior distributions that produced the highest mean</w:t>
             </w:r>
             <w:r>
               <w:t xml:space="preserve"> </w:t>
@@ -6727,7 +6679,7 @@
               <w:pStyle w:val="ImageCaption"/>
             </w:pPr>
             <w:r>
-              <w:t xml:space="preserve">Figure 5: Comparisons of daily metabolic estimates from the Odum, BASEmetab, and EBASE methods for one year of continuous monitoring data at Apalachicola Bay. Results for net ecosystem metabolism (NEM), gross production (P), respiration (R), and gas exchange (D) are compared using the (a) observed and (b) detided dissolved oxygen time series as input to each model. All values are volumetric as mmol O</w:t>
+              <w:t xml:space="preserve">Figure 5: Comparisons of daily metabolic estimates from the Odum, BASE, and EBASE methods for one year of continuous monitoring data at Apalachicola Bay. Results for net ecosystem metabolism (NEM), gross production (P), respiration (R), and gas exchange (D) are compared using the (a) observed and (b) detided dissolved oxygen time series as input to each model. All values are volumetric as mmol O</w:t>
             </w:r>
             <m:oMath>
               <m:sSub>
@@ -6793,7 +6745,7 @@
               <w:t xml:space="preserve"> </w:t>
             </w:r>
             <w:r>
-              <w:t xml:space="preserve">and are grouped by the dry or wet season. Black lines show the 1:1 comparison, the blue line shows the linea regression fit, and the Pearson correlation values are shown in parentheses for each facet title.</w:t>
+              <w:t xml:space="preserve">and are grouped by the dry or wet season. Black lines show the 1:1 comparison and the red lines show the linear regression fit.</w:t>
             </w:r>
           </w:p>
           <w:bookmarkEnd w:id="65"/>
@@ -6828,7 +6780,7 @@
         </w:rPr>
         <w:t xml:space="preserve">Table </w:t>
       </w:r>
-      <w:bookmarkStart w:id="c39da0e7-f414-47de-9a70-5aca4d2c2e79" w:name="ebaseiotab"/>
+      <w:bookmarkStart w:id="afbf9a1f-ffc0-4572-add7-5b41c8b9e084" w:name="ebaseiotab"/>
       <w:r xmlns:w="http://schemas.openxmlformats.org/wordprocessingml/2006/main" xmlns:wp="http://schemas.openxmlformats.org/drawingml/2006/wordprocessingDrawing" xmlns:r="http://schemas.openxmlformats.org/officeDocument/2006/relationships" xmlns:w14="http://schemas.microsoft.com/office/word/2010/wordml">
         <w:rPr>
           <w:rFonts/>
@@ -6850,7 +6802,7 @@
         </w:rPr>
         <w:fldChar w:fldCharType="end" w:dirty="true"/>
       </w:r>
-      <w:bookmarkEnd w:id="c39da0e7-f414-47de-9a70-5aca4d2c2e79"/>
+      <w:bookmarkEnd w:id="afbf9a1f-ffc0-4572-add7-5b41c8b9e084"/>
       <w:r>
         <w:rPr>
           <w:rFonts/>
@@ -6859,7 +6811,7 @@
         <w:t xml:space="preserve">: </w:t>
       </w:r>
       <w:r>
-        <w:t xml:space="preserve">EBASE model parameters showing the required input, parameters derived from the model input, and model output.  The model notation shows the components decribed in @eq-ebase.  The model notation for production, respiration, and gas exchange shows both the simple parameter name and the components of @eq-ebase used to estimate the parameter.</w:t>
+        <w:t xml:space="preserve">EBASE model parameters showing the required input, parameters derived from the model input, and model output.  The model notation for production, respiration, and gas exchange shows both the simple parameter name and the full model component used to estimate the parameter.</w:t>
       </w:r>
     </w:p>
     <w:tbl xmlns:w="http://schemas.openxmlformats.org/wordprocessingml/2006/main" xmlns:r="http://schemas.openxmlformats.org/officeDocument/2006/relationships" xmlns:w14="http://schemas.microsoft.com/office/word/2010/wordml" xmlns:wp="http://schemas.openxmlformats.org/drawingml/2006/wordprocessingDrawing" xmlns:a="http://schemas.openxmlformats.org/drawingml/2006/main" xmlns:pic="http://schemas.openxmlformats.org/drawingml/2006/picture">
@@ -8391,7 +8343,7 @@
                 <w:szCs w:val="22"/>
                 <w:color w:val="000000"/>
               </w:rPr>
-              <w:t xml:space="preserve">From Input</w:t>
+              <w:t xml:space="preserve">Input-derived</w:t>
             </w:r>
           </w:p>
         </w:tc>
@@ -9016,7 +8968,7 @@
                 <w:szCs w:val="22"/>
                 <w:color w:val="000000"/>
               </w:rPr>
-              <w:t xml:space="preserve">Dissolved at oxygen saturation (from water temperature and salinity)</w:t>
+              <w:t xml:space="preserve">Dissolved oxygen at saturation (from water temperature and salinity)</w:t>
             </w:r>
           </w:p>
         </w:tc>
@@ -9636,22 +9588,7 @@
             </w:pPr>
             <m:oMath xmlns:m="http://schemas.openxmlformats.org/officeDocument/2006/math" xmlns:mml="http://www.w3.org/1998/Math/MathML">
               <m:r>
-                <m:t>P</m:t>
-              </m:r>
-              <m:sSub>
-                <m:e>
-                  <m:r>
-                    <m:t>g</m:t>
-                  </m:r>
-                </m:e>
-                <m:sub>
-                  <m:r>
-                    <m:t>vol</m:t>
-                  </m:r>
-                </m:sub>
-              </m:sSub>
-              <m:r>
-                <m:t>,aPAR</m:t>
+                <m:t>P,aPAR</m:t>
               </m:r>
             </m:oMath>
           </w:p>
@@ -9855,22 +9792,7 @@
             </w:pPr>
             <m:oMath xmlns:m="http://schemas.openxmlformats.org/officeDocument/2006/math" xmlns:mml="http://www.w3.org/1998/Math/MathML">
               <m:r>
-                <m:t>R</m:t>
-              </m:r>
-              <m:sSub>
-                <m:e>
-                  <m:r>
-                    <m:t>t</m:t>
-                  </m:r>
-                </m:e>
-                <m:sub>
-                  <m:r>
-                    <m:t>vol</m:t>
-                  </m:r>
-                </m:sub>
-              </m:sSub>
-              <m:r>
-                <m:t>,r</m:t>
+                <m:t>R,r</m:t>
               </m:r>
             </m:oMath>
           </w:p>
@@ -10768,7 +10690,7 @@
         </w:rPr>
         <w:t xml:space="preserve">Table </w:t>
       </w:r>
-      <w:bookmarkStart w:id="988dc80d-4982-4286-9bb5-a08a2bcc763d" w:name="apacmptab"/>
+      <w:bookmarkStart w:id="0ad73828-32a5-4018-bcbe-0162e163379e" w:name="apacmptab"/>
       <w:r xmlns:w="http://schemas.openxmlformats.org/wordprocessingml/2006/main" xmlns:wp="http://schemas.openxmlformats.org/drawingml/2006/wordprocessingDrawing" xmlns:r="http://schemas.openxmlformats.org/officeDocument/2006/relationships" xmlns:w14="http://schemas.microsoft.com/office/word/2010/wordml">
         <w:rPr>
           <w:rFonts/>
@@ -10790,7 +10712,7 @@
         </w:rPr>
         <w:fldChar w:fldCharType="end" w:dirty="true"/>
       </w:r>
-      <w:bookmarkEnd w:id="988dc80d-4982-4286-9bb5-a08a2bcc763d"/>
+      <w:bookmarkEnd w:id="0ad73828-32a5-4018-bcbe-0162e163379e"/>
       <w:r>
         <w:rPr>
           <w:rFonts/>
@@ -10799,7 +10721,7 @@
         <w:t xml:space="preserve">: </w:t>
       </w:r>
       <w:r>
-        <w:t xml:space="preserve">Summary statisics of daily metabolic estimates comparing Odum and BASEmetab to EBASE for net ecosystem metabolism (NEM), gross production (P), respiration (R), and gas exchange (D).  Separate comparisons are made for estimates based on observed and detided dissolved oxygen.  Summary statistics include Pearson correlation coefficients and intercept, slope, and residual standard deviation of a linear fit between the same metabolic estimates obtained from each method. Significance of the p-values for the intercept and slope indicates if the estimate is different from zero or one, respectively.</w:t>
+        <w:t xml:space="preserve">Summary statisics of daily metabolic estimates comparing Odum and BASE to EBASE for net ecosystem metabolism (NEM), gross production (P), respiration (R), and gas exchange (D).  Separate comparisons are made for estimates based on observed and detided dissolved oxygen.  Summary statistics include Pearson correlation coefficients and intercept, slope, and residual standard deviation of a linear fit between the same metabolic estimates obtained from each method. Significance of the p-values for the intercept and slope indicates if the estimate is different from zero or one, respectively.</w:t>
       </w:r>
     </w:p>
     <w:tbl xmlns:w="http://schemas.openxmlformats.org/wordprocessingml/2006/main" xmlns:r="http://schemas.openxmlformats.org/officeDocument/2006/relationships" xmlns:w14="http://schemas.microsoft.com/office/word/2010/wordml" xmlns:wp="http://schemas.openxmlformats.org/drawingml/2006/wordprocessingDrawing" xmlns:a="http://schemas.openxmlformats.org/drawingml/2006/main" xmlns:pic="http://schemas.openxmlformats.org/drawingml/2006/picture">
@@ -12777,7 +12699,7 @@
                 <w:szCs w:val="24"/>
                 <w:color w:val="000000"/>
               </w:rPr>
-              <w:t xml:space="preserve">BASEmetab v EBASE</w:t>
+              <w:t xml:space="preserve">BASE v EBASE</w:t>
             </w:r>
           </w:p>
         </w:tc>
@@ -15603,7 +15525,7 @@
                 <w:szCs w:val="24"/>
                 <w:color w:val="000000"/>
               </w:rPr>
-              <w:t xml:space="preserve">BASEmetab v EBASE</w:t>
+              <w:t xml:space="preserve">BASE v EBASE</w:t>
             </w:r>
           </w:p>
         </w:tc>

</xml_diff>

<commit_message>
change delta to partial
</commit_message>
<xml_diff>
--- a/manu-draft.docx
+++ b/manu-draft.docx
@@ -287,7 +287,10 @@
             </m:fPr>
             <m:num>
               <m:r>
-                <m:t>δ</m:t>
+                <m:rPr>
+                  <m:sty m:val="p"/>
+                </m:rPr>
+                <m:t>∂</m:t>
               </m:r>
               <m:sSub>
                 <m:e>
@@ -304,7 +307,10 @@
             </m:num>
             <m:den>
               <m:r>
-                <m:t>δ</m:t>
+                <m:rPr>
+                  <m:sty m:val="p"/>
+                </m:rPr>
+                <m:t>∂</m:t>
               </m:r>
               <m:r>
                 <m:t>t</m:t>
@@ -541,7 +547,10 @@
       </w:r>
       <m:oMath>
         <m:r>
-          <m:t>δ</m:t>
+          <m:rPr>
+            <m:sty m:val="p"/>
+          </m:rPr>
+          <m:t>∂</m:t>
         </m:r>
         <m:sSub>
           <m:e>
@@ -561,7 +570,10 @@
       </w:r>
       <m:oMath>
         <m:r>
-          <m:t>δ</m:t>
+          <m:rPr>
+            <m:sty m:val="p"/>
+          </m:rPr>
+          <m:t>∂</m:t>
         </m:r>
         <m:r>
           <m:t>t</m:t>
@@ -1398,7 +1410,10 @@
             </m:fPr>
             <m:num>
               <m:r>
-                <m:t>δ</m:t>
+                <m:rPr>
+                  <m:sty m:val="p"/>
+                </m:rPr>
+                <m:t>∂</m:t>
               </m:r>
               <m:sSub>
                 <m:e>
@@ -1415,7 +1430,10 @@
             </m:num>
             <m:den>
               <m:r>
-                <m:t>δ</m:t>
+                <m:rPr>
+                  <m:sty m:val="p"/>
+                </m:rPr>
+                <m:t>∂</m:t>
               </m:r>
               <m:r>
                 <m:t>t</m:t>
@@ -3298,7 +3316,10 @@
             </m:fPr>
             <m:num>
               <m:r>
-                <m:t>δ</m:t>
+                <m:rPr>
+                  <m:sty m:val="p"/>
+                </m:rPr>
+                <m:t>∂</m:t>
               </m:r>
               <m:sSub>
                 <m:e>
@@ -3315,7 +3336,10 @@
             </m:num>
             <m:den>
               <m:r>
-                <m:t>δ</m:t>
+                <m:rPr>
+                  <m:sty m:val="p"/>
+                </m:rPr>
+                <m:t>∂</m:t>
               </m:r>
               <m:r>
                 <m:t>t</m:t>
@@ -3565,7 +3589,10 @@
       </w:r>
       <m:oMath>
         <m:r>
-          <m:t>δ</m:t>
+          <m:rPr>
+            <m:sty m:val="p"/>
+          </m:rPr>
+          <m:t>∂</m:t>
         </m:r>
         <m:sSub>
           <m:e>
@@ -3586,7 +3613,10 @@
           <m:t>/</m:t>
         </m:r>
         <m:r>
-          <m:t>δ</m:t>
+          <m:rPr>
+            <m:sty m:val="p"/>
+          </m:rPr>
+          <m:t>∂</m:t>
         </m:r>
         <m:r>
           <m:t>t</m:t>
@@ -6780,7 +6810,7 @@
         </w:rPr>
         <w:t xml:space="preserve">Table </w:t>
       </w:r>
-      <w:bookmarkStart w:id="afbf9a1f-ffc0-4572-add7-5b41c8b9e084" w:name="ebaseiotab"/>
+      <w:bookmarkStart w:id="9865d7db-a48c-47ce-b66e-49e3c485b286" w:name="ebaseiotab"/>
       <w:r xmlns:w="http://schemas.openxmlformats.org/wordprocessingml/2006/main" xmlns:wp="http://schemas.openxmlformats.org/drawingml/2006/wordprocessingDrawing" xmlns:r="http://schemas.openxmlformats.org/officeDocument/2006/relationships" xmlns:w14="http://schemas.microsoft.com/office/word/2010/wordml">
         <w:rPr>
           <w:rFonts/>
@@ -6802,7 +6832,7 @@
         </w:rPr>
         <w:fldChar w:fldCharType="end" w:dirty="true"/>
       </w:r>
-      <w:bookmarkEnd w:id="afbf9a1f-ffc0-4572-add7-5b41c8b9e084"/>
+      <w:bookmarkEnd w:id="9865d7db-a48c-47ce-b66e-49e3c485b286"/>
       <w:r>
         <w:rPr>
           <w:rFonts/>
@@ -10690,7 +10720,7 @@
         </w:rPr>
         <w:t xml:space="preserve">Table </w:t>
       </w:r>
-      <w:bookmarkStart w:id="0ad73828-32a5-4018-bcbe-0162e163379e" w:name="apacmptab"/>
+      <w:bookmarkStart w:id="899067db-464f-426e-b8c9-851c0a325b5a" w:name="apacmptab"/>
       <w:r xmlns:w="http://schemas.openxmlformats.org/wordprocessingml/2006/main" xmlns:wp="http://schemas.openxmlformats.org/drawingml/2006/wordprocessingDrawing" xmlns:r="http://schemas.openxmlformats.org/officeDocument/2006/relationships" xmlns:w14="http://schemas.microsoft.com/office/word/2010/wordml">
         <w:rPr>
           <w:rFonts/>
@@ -10712,7 +10742,7 @@
         </w:rPr>
         <w:fldChar w:fldCharType="end" w:dirty="true"/>
       </w:r>
-      <w:bookmarkEnd w:id="0ad73828-32a5-4018-bcbe-0162e163379e"/>
+      <w:bookmarkEnd w:id="899067db-464f-426e-b8c9-851c0a325b5a"/>
       <w:r>
         <w:rPr>
           <w:rFonts/>

</xml_diff>

<commit_message>
table 1 and figs 1 and 2 redone with areal units
</commit_message>
<xml_diff>
--- a/manu-draft.docx
+++ b/manu-draft.docx
@@ -6810,7 +6810,7 @@
         </w:rPr>
         <w:t xml:space="preserve">Table </w:t>
       </w:r>
-      <w:bookmarkStart w:id="9865d7db-a48c-47ce-b66e-49e3c485b286" w:name="ebaseiotab"/>
+      <w:bookmarkStart w:id="453b0e54-7f75-4dd2-b1ae-43f25e77f08e" w:name="ebaseiotab"/>
       <w:r xmlns:w="http://schemas.openxmlformats.org/wordprocessingml/2006/main" xmlns:wp="http://schemas.openxmlformats.org/drawingml/2006/wordprocessingDrawing" xmlns:r="http://schemas.openxmlformats.org/officeDocument/2006/relationships" xmlns:w14="http://schemas.microsoft.com/office/word/2010/wordml">
         <w:rPr>
           <w:rFonts/>
@@ -6832,7 +6832,7 @@
         </w:rPr>
         <w:fldChar w:fldCharType="end" w:dirty="true"/>
       </w:r>
-      <w:bookmarkEnd w:id="9865d7db-a48c-47ce-b66e-49e3c485b286"/>
+      <w:bookmarkEnd w:id="453b0e54-7f75-4dd2-b1ae-43f25e77f08e"/>
       <w:r>
         <w:rPr>
           <w:rFonts/>
@@ -7395,20 +7395,23 @@
                 <m:rPr>
                   <m:nor/>
                 </m:rPr>
-                <m:t>mg</m:t>
+                <m:t>mg </m:t>
               </m:r>
-              <m:r>
-                <m:rPr>
-                  <m:sty m:val="p"/>
-                </m:rPr>
-                <m:t>/</m:t>
-              </m:r>
-              <m:r>
-                <m:rPr>
-                  <m:nor/>
-                </m:rPr>
-                <m:t>L</m:t>
-              </m:r>
+              <m:sSup>
+                <m:e>
+                  <m:r>
+                    <m:rPr>
+                      <m:nor/>
+                    </m:rPr>
+                    <m:t>L</m:t>
+                  </m:r>
+                </m:e>
+                <m:sup>
+                  <m:r>
+                    <m:t>−1</m:t>
+                  </m:r>
+                </m:sup>
+              </m:sSup>
             </m:oMath>
           </w:p>
         </w:tc>
@@ -7940,13 +7943,7 @@
                 <m:rPr>
                   <m:nor/>
                 </m:rPr>
-                <m:t>Watts</m:t>
-              </m:r>
-              <m:r>
-                <m:rPr>
-                  <m:sty m:val="p"/>
-                </m:rPr>
-                <m:t>/</m:t>
+                <m:t>Watts </m:t>
               </m:r>
               <m:sSup>
                 <m:e>
@@ -7959,7 +7956,7 @@
                 </m:e>
                 <m:sup>
                   <m:r>
-                    <m:t>2</m:t>
+                    <m:t>−2</m:t>
                   </m:r>
                 </m:sup>
               </m:sSup>
@@ -8139,20 +8136,23 @@
                 <m:rPr>
                   <m:nor/>
                 </m:rPr>
-                <m:t>m</m:t>
+                <m:t>m </m:t>
               </m:r>
-              <m:r>
-                <m:rPr>
-                  <m:sty m:val="p"/>
-                </m:rPr>
-                <m:t>/</m:t>
-              </m:r>
-              <m:r>
-                <m:rPr>
-                  <m:nor/>
-                </m:rPr>
-                <m:t>s</m:t>
-              </m:r>
+              <m:sSup>
+                <m:e>
+                  <m:r>
+                    <m:rPr>
+                      <m:nor/>
+                    </m:rPr>
+                    <m:t>s</m:t>
+                  </m:r>
+                </m:e>
+                <m:sup>
+                  <m:r>
+                    <m:t>−1</m:t>
+                  </m:r>
+                </m:sup>
+              </m:sSup>
             </m:oMath>
           </w:p>
         </w:tc>
@@ -8702,9 +8702,9 @@
               </m:sSup>
               <m:r>
                 <m:rPr>
-                  <m:sty m:val="p"/>
+                  <m:nor/>
                 </m:rPr>
-                <m:t>/</m:t>
+                <m:t> </m:t>
               </m:r>
               <m:sSup>
                 <m:e>
@@ -8717,7 +8717,7 @@
                 </m:e>
                 <m:sup>
                   <m:r>
-                    <m:t>2</m:t>
+                    <m:t>−2</m:t>
                   </m:r>
                 </m:sup>
               </m:sSup>
@@ -9083,13 +9083,7 @@
                 <m:rPr>
                   <m:nor/>
                 </m:rPr>
-                <m:t>mmol</m:t>
-              </m:r>
-              <m:r>
-                <m:rPr>
-                  <m:sty m:val="p"/>
-                </m:rPr>
-                <m:t>/</m:t>
+                <m:t>mmol </m:t>
               </m:r>
               <m:sSup>
                 <m:e>
@@ -9102,7 +9096,7 @@
                 </m:e>
                 <m:sup>
                   <m:r>
-                    <m:t>3</m:t>
+                    <m:t>−3</m:t>
                   </m:r>
                 </m:sup>
               </m:sSup>
@@ -9466,13 +9460,7 @@
                 <m:rPr>
                   <m:nor/>
                 </m:rPr>
-                <m:t>mmol</m:t>
-              </m:r>
-              <m:r>
-                <m:rPr>
-                  <m:sty m:val="p"/>
-                </m:rPr>
-                <m:t>/</m:t>
+                <m:t>mmol </m:t>
               </m:r>
               <m:sSup>
                 <m:e>
@@ -9485,7 +9473,7 @@
                 </m:e>
                 <m:sup>
                   <m:r>
-                    <m:t>3</m:t>
+                    <m:t>−3</m:t>
                   </m:r>
                 </m:sup>
               </m:sSup>
@@ -9618,7 +9606,16 @@
             </w:pPr>
             <m:oMath xmlns:m="http://schemas.openxmlformats.org/officeDocument/2006/math" xmlns:mml="http://www.w3.org/1998/Math/MathML">
               <m:r>
-                <m:t>P,aPAR</m:t>
+                <m:t>P,</m:t>
+              </m:r>
+              <m:r>
+                <m:rPr>
+                  <m:nor/>
+                </m:rPr>
+                <m:t> </m:t>
+              </m:r>
+              <m:r>
+                <m:t>aPAR</m:t>
               </m:r>
             </m:oMath>
           </w:p>
@@ -9658,13 +9655,7 @@
                 <m:rPr>
                   <m:nor/>
                 </m:rPr>
-                <m:t>mmol</m:t>
-              </m:r>
-              <m:r>
-                <m:rPr>
-                  <m:sty m:val="p"/>
-                </m:rPr>
-                <m:t>/</m:t>
+                <m:t>mmol </m:t>
               </m:r>
               <m:sSup>
                 <m:e>
@@ -9677,198 +9668,39 @@
                 </m:e>
                 <m:sup>
                   <m:r>
-                    <m:t>3</m:t>
+                    <m:t>−2</m:t>
                   </m:r>
                 </m:sup>
               </m:sSup>
               <m:r>
                 <m:rPr>
-                  <m:sty m:val="p"/>
+                  <m:nor/>
                 </m:rPr>
-                <m:t>/</m:t>
+                <m:t> </m:t>
+              </m:r>
+              <m:sSup>
+                <m:e>
+                  <m:r>
+                    <m:rPr>
+                      <m:nor/>
+                    </m:rPr>
+                    <m:t>d</m:t>
+                  </m:r>
+                </m:e>
+                <m:sup>
+                  <m:r>
+                    <m:t>−1</m:t>
+                  </m:r>
+                </m:sup>
+              </m:sSup>
+              <m:r>
+                <m:t>,</m:t>
               </m:r>
               <m:r>
                 <m:rPr>
                   <m:nor/>
                 </m:rPr>
-                <m:t>d</m:t>
-              </m:r>
-            </m:oMath>
-          </w:p>
-        </w:tc>
-      </w:tr>
-      <w:tr>
-        <w:trPr>
-          <w:trHeight w:val="360" w:hRule="auto"/>
-        </w:trPr>
-        body15
-        <w:tc>
-          <w:tcPr>
-            <w:tcBorders>
-              <w:bottom w:val="none" w:sz="0" w:space="0" w:color="000000"/>
-              <w:top w:val="none" w:sz="0" w:space="0" w:color="000000"/>
-              <w:left w:val="none" w:sz="0" w:space="0" w:color="000000"/>
-              <w:right w:val="none" w:sz="0" w:space="0" w:color="000000"/>
-            </w:tcBorders>
-            <w:shd w:val="clear" w:color="auto" w:fill="FFFFFF"/>
-            <w:tcMar>
-              <w:top w:w="0" w:type="dxa"/>
-              <w:bottom w:w="0" w:type="dxa"/>
-              <w:left w:w="0" w:type="dxa"/>
-              <w:right w:w="0" w:type="dxa"/>
-            </w:tcMar>
-            <w:vAlign w:val="center"/>
-          </w:tcPr>
-          <w:p>
-            <w:pPr>
-              <w:pStyle w:val="Normal"/>
-              <w:jc w:val="left"/>
-              <w:pBdr>
-                <w:bottom w:val="none" w:sz="0" w:space="0" w:color="000000"/>
-                <w:top w:val="none" w:sz="0" w:space="0" w:color="000000"/>
-                <w:left w:val="none" w:sz="0" w:space="0" w:color="000000"/>
-                <w:right w:val="none" w:sz="0" w:space="0" w:color="000000"/>
-              </w:pBdr>
-              <w:spacing w:after="20" w:before="20" w:line="240"/>
-              <w:ind w:firstLine="0" w:left="20" w:right="20"/>
-            </w:pPr>
-            <w:r xmlns:w="http://schemas.openxmlformats.org/wordprocessingml/2006/main" xmlns:wp="http://schemas.openxmlformats.org/drawingml/2006/wordprocessingDrawing" xmlns:r="http://schemas.openxmlformats.org/officeDocument/2006/relationships" xmlns:w14="http://schemas.microsoft.com/office/word/2010/wordml">
-              <w:rPr>
-                <w:rFonts w:ascii="Times New Roman" w:hAnsi="Times New Roman" w:eastAsia="Times New Roman" w:cs="Times New Roman"/>
-                <w:i w:val="false"/>
-                <w:b w:val="false"/>
-                <w:u w:val="none"/>
-                <w:sz w:val="22"/>
-                <w:szCs w:val="22"/>
-                <w:color w:val="000000"/>
-              </w:rPr>
-              <w:t xml:space="preserve"/>
-            </w:r>
-          </w:p>
-        </w:tc>
-        <w:tc>
-          <w:tcPr>
-            <w:tcBorders>
-              <w:bottom w:val="none" w:sz="0" w:space="0" w:color="000000"/>
-              <w:top w:val="none" w:sz="0" w:space="0" w:color="000000"/>
-              <w:left w:val="none" w:sz="0" w:space="0" w:color="000000"/>
-              <w:right w:val="none" w:sz="0" w:space="0" w:color="000000"/>
-            </w:tcBorders>
-            <w:shd w:val="clear" w:color="auto" w:fill="FFFFFF"/>
-            <w:tcMar>
-              <w:top w:w="0" w:type="dxa"/>
-              <w:bottom w:w="0" w:type="dxa"/>
-              <w:left w:w="0" w:type="dxa"/>
-              <w:right w:w="0" w:type="dxa"/>
-            </w:tcMar>
-            <w:vAlign w:val="center"/>
-          </w:tcPr>
-          <w:p>
-            <w:pPr>
-              <w:pStyle w:val="Normal"/>
-              <w:jc w:val="left"/>
-              <w:pBdr>
-                <w:bottom w:val="none" w:sz="0" w:space="0" w:color="000000"/>
-                <w:top w:val="none" w:sz="0" w:space="0" w:color="000000"/>
-                <w:left w:val="none" w:sz="0" w:space="0" w:color="000000"/>
-                <w:right w:val="none" w:sz="0" w:space="0" w:color="000000"/>
-              </w:pBdr>
-              <w:spacing w:after="20" w:before="20" w:line="240"/>
-              <w:ind w:firstLine="0" w:left="20" w:right="20"/>
-            </w:pPr>
-            <w:r xmlns:w="http://schemas.openxmlformats.org/wordprocessingml/2006/main" xmlns:wp="http://schemas.openxmlformats.org/drawingml/2006/wordprocessingDrawing" xmlns:r="http://schemas.openxmlformats.org/officeDocument/2006/relationships" xmlns:w14="http://schemas.microsoft.com/office/word/2010/wordml">
-              <w:rPr>
-                <w:rFonts w:ascii="Times New Roman" w:hAnsi="Times New Roman" w:eastAsia="Times New Roman" w:cs="Times New Roman"/>
-                <w:i w:val="false"/>
-                <w:b w:val="false"/>
-                <w:u w:val="none"/>
-                <w:sz w:val="22"/>
-                <w:szCs w:val="22"/>
-                <w:color w:val="000000"/>
-              </w:rPr>
-              <w:t xml:space="preserve">Respiration</w:t>
-            </w:r>
-          </w:p>
-        </w:tc>
-        <w:tc>
-          <w:tcPr>
-            <w:tcBorders>
-              <w:bottom w:val="none" w:sz="0" w:space="0" w:color="000000"/>
-              <w:top w:val="none" w:sz="0" w:space="0" w:color="000000"/>
-              <w:left w:val="none" w:sz="0" w:space="0" w:color="000000"/>
-              <w:right w:val="none" w:sz="0" w:space="0" w:color="000000"/>
-            </w:tcBorders>
-            <w:shd w:val="clear" w:color="auto" w:fill="FFFFFF"/>
-            <w:tcMar>
-              <w:top w:w="0" w:type="dxa"/>
-              <w:bottom w:w="0" w:type="dxa"/>
-              <w:left w:w="0" w:type="dxa"/>
-              <w:right w:w="0" w:type="dxa"/>
-            </w:tcMar>
-            <w:vAlign w:val="center"/>
-          </w:tcPr>
-          <w:p>
-            <w:pPr>
-              <w:pStyle w:val="Normal"/>
-              <w:jc w:val="center"/>
-              <w:pBdr>
-                <w:bottom w:val="none" w:sz="0" w:space="0" w:color="000000"/>
-                <w:top w:val="none" w:sz="0" w:space="0" w:color="000000"/>
-                <w:left w:val="none" w:sz="0" w:space="0" w:color="000000"/>
-                <w:right w:val="none" w:sz="0" w:space="0" w:color="000000"/>
-              </w:pBdr>
-              <w:spacing w:after="20" w:before="20" w:line="240"/>
-              <w:ind w:firstLine="0" w:left="20" w:right="20"/>
-            </w:pPr>
-            <m:oMath xmlns:m="http://schemas.openxmlformats.org/officeDocument/2006/math" xmlns:mml="http://www.w3.org/1998/Math/MathML">
-              <m:r>
-                <m:t>R,r</m:t>
-              </m:r>
-            </m:oMath>
-          </w:p>
-        </w:tc>
-        <w:tc>
-          <w:tcPr>
-            <w:tcBorders>
-              <w:bottom w:val="none" w:sz="0" w:space="0" w:color="000000"/>
-              <w:top w:val="none" w:sz="0" w:space="0" w:color="000000"/>
-              <w:left w:val="none" w:sz="0" w:space="0" w:color="000000"/>
-              <w:right w:val="none" w:sz="0" w:space="0" w:color="000000"/>
-            </w:tcBorders>
-            <w:shd w:val="clear" w:color="auto" w:fill="FFFFFF"/>
-            <w:tcMar>
-              <w:top w:w="0" w:type="dxa"/>
-              <w:bottom w:w="0" w:type="dxa"/>
-              <w:left w:w="0" w:type="dxa"/>
-              <w:right w:w="0" w:type="dxa"/>
-            </w:tcMar>
-            <w:vAlign w:val="center"/>
-          </w:tcPr>
-          <w:p>
-            <w:pPr>
-              <w:pStyle w:val="Normal"/>
-              <w:jc w:val="center"/>
-              <w:pBdr>
-                <w:bottom w:val="none" w:sz="0" w:space="0" w:color="000000"/>
-                <w:top w:val="none" w:sz="0" w:space="0" w:color="000000"/>
-                <w:left w:val="none" w:sz="0" w:space="0" w:color="000000"/>
-                <w:right w:val="none" w:sz="0" w:space="0" w:color="000000"/>
-              </w:pBdr>
-              <w:spacing w:after="20" w:before="20" w:line="240"/>
-              <w:ind w:firstLine="0" w:left="20" w:right="20"/>
-            </w:pPr>
-            <m:oMath xmlns:m="http://schemas.openxmlformats.org/officeDocument/2006/math" xmlns:mml="http://www.w3.org/1998/Math/MathML">
-              <m:r>
-                <m:rPr>
-                  <m:nor/>
-                </m:rPr>
-                <m:t>mmol</m:t>
-              </m:r>
-              <m:r>
-                <m:rPr>
-                  <m:sty m:val="p"/>
-                </m:rPr>
-                <m:t>/</m:t>
+                <m:t> mmol </m:t>
               </m:r>
               <m:sSup>
                 <m:e>
@@ -9881,22 +9713,31 @@
                 </m:e>
                 <m:sup>
                   <m:r>
-                    <m:t>3</m:t>
+                    <m:t>−3</m:t>
                   </m:r>
                 </m:sup>
               </m:sSup>
               <m:r>
                 <m:rPr>
-                  <m:sty m:val="p"/>
-                </m:rPr>
-                <m:t>/</m:t>
-              </m:r>
-              <m:r>
-                <m:rPr>
                   <m:nor/>
                 </m:rPr>
-                <m:t>d</m:t>
+                <m:t> </m:t>
               </m:r>
+              <m:sSup>
+                <m:e>
+                  <m:r>
+                    <m:rPr>
+                      <m:nor/>
+                    </m:rPr>
+                    <m:t>d</m:t>
+                  </m:r>
+                </m:e>
+                <m:sup>
+                  <m:r>
+                    <m:t>−1</m:t>
+                  </m:r>
+                </m:sup>
+              </m:sSup>
             </m:oMath>
           </w:p>
         </w:tc>
@@ -9905,7 +9746,7 @@
         <w:trPr>
           <w:trHeight w:val="360" w:hRule="auto"/>
         </w:trPr>
-        body16
+        body15
         <w:tc>
           <w:tcPr>
             <w:tcBorders>
@@ -9990,6 +9831,267 @@
                 <w:szCs w:val="22"/>
                 <w:color w:val="000000"/>
               </w:rPr>
+              <w:t xml:space="preserve">Respiration</w:t>
+            </w:r>
+          </w:p>
+        </w:tc>
+        <w:tc>
+          <w:tcPr>
+            <w:tcBorders>
+              <w:bottom w:val="none" w:sz="0" w:space="0" w:color="000000"/>
+              <w:top w:val="none" w:sz="0" w:space="0" w:color="000000"/>
+              <w:left w:val="none" w:sz="0" w:space="0" w:color="000000"/>
+              <w:right w:val="none" w:sz="0" w:space="0" w:color="000000"/>
+            </w:tcBorders>
+            <w:shd w:val="clear" w:color="auto" w:fill="FFFFFF"/>
+            <w:tcMar>
+              <w:top w:w="0" w:type="dxa"/>
+              <w:bottom w:w="0" w:type="dxa"/>
+              <w:left w:w="0" w:type="dxa"/>
+              <w:right w:w="0" w:type="dxa"/>
+            </w:tcMar>
+            <w:vAlign w:val="center"/>
+          </w:tcPr>
+          <w:p>
+            <w:pPr>
+              <w:pStyle w:val="Normal"/>
+              <w:jc w:val="center"/>
+              <w:pBdr>
+                <w:bottom w:val="none" w:sz="0" w:space="0" w:color="000000"/>
+                <w:top w:val="none" w:sz="0" w:space="0" w:color="000000"/>
+                <w:left w:val="none" w:sz="0" w:space="0" w:color="000000"/>
+                <w:right w:val="none" w:sz="0" w:space="0" w:color="000000"/>
+              </w:pBdr>
+              <w:spacing w:after="20" w:before="20" w:line="240"/>
+              <w:ind w:firstLine="0" w:left="20" w:right="20"/>
+            </w:pPr>
+            <m:oMath xmlns:m="http://schemas.openxmlformats.org/officeDocument/2006/math" xmlns:mml="http://www.w3.org/1998/Math/MathML">
+              <m:r>
+                <m:t>R,</m:t>
+              </m:r>
+              <m:r>
+                <m:rPr>
+                  <m:nor/>
+                </m:rPr>
+                <m:t> </m:t>
+              </m:r>
+              <m:r>
+                <m:t>r</m:t>
+              </m:r>
+            </m:oMath>
+          </w:p>
+        </w:tc>
+        <w:tc>
+          <w:tcPr>
+            <w:tcBorders>
+              <w:bottom w:val="none" w:sz="0" w:space="0" w:color="000000"/>
+              <w:top w:val="none" w:sz="0" w:space="0" w:color="000000"/>
+              <w:left w:val="none" w:sz="0" w:space="0" w:color="000000"/>
+              <w:right w:val="none" w:sz="0" w:space="0" w:color="000000"/>
+            </w:tcBorders>
+            <w:shd w:val="clear" w:color="auto" w:fill="FFFFFF"/>
+            <w:tcMar>
+              <w:top w:w="0" w:type="dxa"/>
+              <w:bottom w:w="0" w:type="dxa"/>
+              <w:left w:w="0" w:type="dxa"/>
+              <w:right w:w="0" w:type="dxa"/>
+            </w:tcMar>
+            <w:vAlign w:val="center"/>
+          </w:tcPr>
+          <w:p>
+            <w:pPr>
+              <w:pStyle w:val="Normal"/>
+              <w:jc w:val="center"/>
+              <w:pBdr>
+                <w:bottom w:val="none" w:sz="0" w:space="0" w:color="000000"/>
+                <w:top w:val="none" w:sz="0" w:space="0" w:color="000000"/>
+                <w:left w:val="none" w:sz="0" w:space="0" w:color="000000"/>
+                <w:right w:val="none" w:sz="0" w:space="0" w:color="000000"/>
+              </w:pBdr>
+              <w:spacing w:after="20" w:before="20" w:line="240"/>
+              <w:ind w:firstLine="0" w:left="20" w:right="20"/>
+            </w:pPr>
+            <m:oMath xmlns:m="http://schemas.openxmlformats.org/officeDocument/2006/math" xmlns:mml="http://www.w3.org/1998/Math/MathML">
+              <m:r>
+                <m:rPr>
+                  <m:nor/>
+                </m:rPr>
+                <m:t>mmol </m:t>
+              </m:r>
+              <m:sSup>
+                <m:e>
+                  <m:r>
+                    <m:rPr>
+                      <m:nor/>
+                    </m:rPr>
+                    <m:t>m</m:t>
+                  </m:r>
+                </m:e>
+                <m:sup>
+                  <m:r>
+                    <m:t>−2</m:t>
+                  </m:r>
+                </m:sup>
+              </m:sSup>
+              <m:r>
+                <m:rPr>
+                  <m:nor/>
+                </m:rPr>
+                <m:t> </m:t>
+              </m:r>
+              <m:sSup>
+                <m:e>
+                  <m:r>
+                    <m:rPr>
+                      <m:nor/>
+                    </m:rPr>
+                    <m:t>d</m:t>
+                  </m:r>
+                </m:e>
+                <m:sup>
+                  <m:r>
+                    <m:t>−1</m:t>
+                  </m:r>
+                </m:sup>
+              </m:sSup>
+              <m:r>
+                <m:t>,</m:t>
+              </m:r>
+              <m:r>
+                <m:rPr>
+                  <m:nor/>
+                </m:rPr>
+                <m:t> mmol </m:t>
+              </m:r>
+              <m:sSup>
+                <m:e>
+                  <m:r>
+                    <m:rPr>
+                      <m:nor/>
+                    </m:rPr>
+                    <m:t>m</m:t>
+                  </m:r>
+                </m:e>
+                <m:sup>
+                  <m:r>
+                    <m:t>−3</m:t>
+                  </m:r>
+                </m:sup>
+              </m:sSup>
+              <m:r>
+                <m:rPr>
+                  <m:nor/>
+                </m:rPr>
+                <m:t> </m:t>
+              </m:r>
+              <m:sSup>
+                <m:e>
+                  <m:r>
+                    <m:rPr>
+                      <m:nor/>
+                    </m:rPr>
+                    <m:t>d</m:t>
+                  </m:r>
+                </m:e>
+                <m:sup>
+                  <m:r>
+                    <m:t>−1</m:t>
+                  </m:r>
+                </m:sup>
+              </m:sSup>
+            </m:oMath>
+          </w:p>
+        </w:tc>
+      </w:tr>
+      <w:tr>
+        <w:trPr>
+          <w:trHeight w:val="360" w:hRule="auto"/>
+        </w:trPr>
+        body16
+        <w:tc>
+          <w:tcPr>
+            <w:tcBorders>
+              <w:bottom w:val="none" w:sz="0" w:space="0" w:color="000000"/>
+              <w:top w:val="none" w:sz="0" w:space="0" w:color="000000"/>
+              <w:left w:val="none" w:sz="0" w:space="0" w:color="000000"/>
+              <w:right w:val="none" w:sz="0" w:space="0" w:color="000000"/>
+            </w:tcBorders>
+            <w:shd w:val="clear" w:color="auto" w:fill="FFFFFF"/>
+            <w:tcMar>
+              <w:top w:w="0" w:type="dxa"/>
+              <w:bottom w:w="0" w:type="dxa"/>
+              <w:left w:w="0" w:type="dxa"/>
+              <w:right w:w="0" w:type="dxa"/>
+            </w:tcMar>
+            <w:vAlign w:val="center"/>
+          </w:tcPr>
+          <w:p>
+            <w:pPr>
+              <w:pStyle w:val="Normal"/>
+              <w:jc w:val="left"/>
+              <w:pBdr>
+                <w:bottom w:val="none" w:sz="0" w:space="0" w:color="000000"/>
+                <w:top w:val="none" w:sz="0" w:space="0" w:color="000000"/>
+                <w:left w:val="none" w:sz="0" w:space="0" w:color="000000"/>
+                <w:right w:val="none" w:sz="0" w:space="0" w:color="000000"/>
+              </w:pBdr>
+              <w:spacing w:after="20" w:before="20" w:line="240"/>
+              <w:ind w:firstLine="0" w:left="20" w:right="20"/>
+            </w:pPr>
+            <w:r xmlns:w="http://schemas.openxmlformats.org/wordprocessingml/2006/main" xmlns:wp="http://schemas.openxmlformats.org/drawingml/2006/wordprocessingDrawing" xmlns:r="http://schemas.openxmlformats.org/officeDocument/2006/relationships" xmlns:w14="http://schemas.microsoft.com/office/word/2010/wordml">
+              <w:rPr>
+                <w:rFonts w:ascii="Times New Roman" w:hAnsi="Times New Roman" w:eastAsia="Times New Roman" w:cs="Times New Roman"/>
+                <w:i w:val="false"/>
+                <w:b w:val="false"/>
+                <w:u w:val="none"/>
+                <w:sz w:val="22"/>
+                <w:szCs w:val="22"/>
+                <w:color w:val="000000"/>
+              </w:rPr>
+              <w:t xml:space="preserve"/>
+            </w:r>
+          </w:p>
+        </w:tc>
+        <w:tc>
+          <w:tcPr>
+            <w:tcBorders>
+              <w:bottom w:val="none" w:sz="0" w:space="0" w:color="000000"/>
+              <w:top w:val="none" w:sz="0" w:space="0" w:color="000000"/>
+              <w:left w:val="none" w:sz="0" w:space="0" w:color="000000"/>
+              <w:right w:val="none" w:sz="0" w:space="0" w:color="000000"/>
+            </w:tcBorders>
+            <w:shd w:val="clear" w:color="auto" w:fill="FFFFFF"/>
+            <w:tcMar>
+              <w:top w:w="0" w:type="dxa"/>
+              <w:bottom w:w="0" w:type="dxa"/>
+              <w:left w:w="0" w:type="dxa"/>
+              <w:right w:w="0" w:type="dxa"/>
+            </w:tcMar>
+            <w:vAlign w:val="center"/>
+          </w:tcPr>
+          <w:p>
+            <w:pPr>
+              <w:pStyle w:val="Normal"/>
+              <w:jc w:val="left"/>
+              <w:pBdr>
+                <w:bottom w:val="none" w:sz="0" w:space="0" w:color="000000"/>
+                <w:top w:val="none" w:sz="0" w:space="0" w:color="000000"/>
+                <w:left w:val="none" w:sz="0" w:space="0" w:color="000000"/>
+                <w:right w:val="none" w:sz="0" w:space="0" w:color="000000"/>
+              </w:pBdr>
+              <w:spacing w:after="20" w:before="20" w:line="240"/>
+              <w:ind w:firstLine="0" w:left="20" w:right="20"/>
+            </w:pPr>
+            <w:r xmlns:w="http://schemas.openxmlformats.org/wordprocessingml/2006/main" xmlns:wp="http://schemas.openxmlformats.org/drawingml/2006/wordprocessingDrawing" xmlns:r="http://schemas.openxmlformats.org/officeDocument/2006/relationships" xmlns:w14="http://schemas.microsoft.com/office/word/2010/wordml">
+              <w:rPr>
+                <w:rFonts w:ascii="Times New Roman" w:hAnsi="Times New Roman" w:eastAsia="Times New Roman" w:cs="Times New Roman"/>
+                <w:i w:val="false"/>
+                <w:b w:val="false"/>
+                <w:u w:val="none"/>
+                <w:sz w:val="22"/>
+                <w:szCs w:val="22"/>
+                <w:color w:val="000000"/>
+              </w:rPr>
               <w:t xml:space="preserve">Gas exchange</w:t>
             </w:r>
           </w:p>
@@ -10027,6 +10129,12 @@
             <m:oMath xmlns:m="http://schemas.openxmlformats.org/officeDocument/2006/math" xmlns:mml="http://www.w3.org/1998/Math/MathML">
               <m:r>
                 <m:t>D,</m:t>
+              </m:r>
+              <m:r>
+                <m:rPr>
+                  <m:nor/>
+                </m:rPr>
+                <m:t> </m:t>
               </m:r>
               <m:f>
                 <m:fPr>
@@ -10176,13 +10284,7 @@
                 <m:rPr>
                   <m:nor/>
                 </m:rPr>
-                <m:t>mmol</m:t>
-              </m:r>
-              <m:r>
-                <m:rPr>
-                  <m:sty m:val="p"/>
-                </m:rPr>
-                <m:t>/</m:t>
+                <m:t>mmol </m:t>
               </m:r>
               <m:sSup>
                 <m:e>
@@ -10195,201 +10297,39 @@
                 </m:e>
                 <m:sup>
                   <m:r>
-                    <m:t>3</m:t>
+                    <m:t>−2</m:t>
                   </m:r>
                 </m:sup>
               </m:sSup>
               <m:r>
                 <m:rPr>
-                  <m:sty m:val="p"/>
+                  <m:nor/>
                 </m:rPr>
-                <m:t>/</m:t>
+                <m:t> </m:t>
+              </m:r>
+              <m:sSup>
+                <m:e>
+                  <m:r>
+                    <m:rPr>
+                      <m:nor/>
+                    </m:rPr>
+                    <m:t>d</m:t>
+                  </m:r>
+                </m:e>
+                <m:sup>
+                  <m:r>
+                    <m:t>−1</m:t>
+                  </m:r>
+                </m:sup>
+              </m:sSup>
+              <m:r>
+                <m:t>,</m:t>
               </m:r>
               <m:r>
                 <m:rPr>
                   <m:nor/>
                 </m:rPr>
-                <m:t>d</m:t>
-              </m:r>
-            </m:oMath>
-          </w:p>
-        </w:tc>
-      </w:tr>
-      <w:tr>
-        <w:trPr>
-          <w:trHeight w:val="360" w:hRule="auto"/>
-        </w:trPr>
-        body17
-        <w:tc>
-          <w:tcPr>
-            <w:tcBorders>
-              <w:bottom w:val="none" w:sz="0" w:space="0" w:color="000000"/>
-              <w:top w:val="none" w:sz="0" w:space="0" w:color="000000"/>
-              <w:left w:val="none" w:sz="0" w:space="0" w:color="000000"/>
-              <w:right w:val="none" w:sz="0" w:space="0" w:color="000000"/>
-            </w:tcBorders>
-            <w:shd w:val="clear" w:color="auto" w:fill="FFFFFF"/>
-            <w:tcMar>
-              <w:top w:w="0" w:type="dxa"/>
-              <w:bottom w:w="0" w:type="dxa"/>
-              <w:left w:w="0" w:type="dxa"/>
-              <w:right w:w="0" w:type="dxa"/>
-            </w:tcMar>
-            <w:vAlign w:val="center"/>
-          </w:tcPr>
-          <w:p>
-            <w:pPr>
-              <w:pStyle w:val="Normal"/>
-              <w:jc w:val="left"/>
-              <w:pBdr>
-                <w:bottom w:val="none" w:sz="0" w:space="0" w:color="000000"/>
-                <w:top w:val="none" w:sz="0" w:space="0" w:color="000000"/>
-                <w:left w:val="none" w:sz="0" w:space="0" w:color="000000"/>
-                <w:right w:val="none" w:sz="0" w:space="0" w:color="000000"/>
-              </w:pBdr>
-              <w:spacing w:after="20" w:before="20" w:line="240"/>
-              <w:ind w:firstLine="0" w:left="20" w:right="20"/>
-            </w:pPr>
-            <w:r xmlns:w="http://schemas.openxmlformats.org/wordprocessingml/2006/main" xmlns:wp="http://schemas.openxmlformats.org/drawingml/2006/wordprocessingDrawing" xmlns:r="http://schemas.openxmlformats.org/officeDocument/2006/relationships" xmlns:w14="http://schemas.microsoft.com/office/word/2010/wordml">
-              <w:rPr>
-                <w:rFonts w:ascii="Times New Roman" w:hAnsi="Times New Roman" w:eastAsia="Times New Roman" w:cs="Times New Roman"/>
-                <w:i w:val="false"/>
-                <w:b w:val="false"/>
-                <w:u w:val="none"/>
-                <w:sz w:val="22"/>
-                <w:szCs w:val="22"/>
-                <w:color w:val="000000"/>
-              </w:rPr>
-              <w:t xml:space="preserve"/>
-            </w:r>
-          </w:p>
-        </w:tc>
-        <w:tc>
-          <w:tcPr>
-            <w:tcBorders>
-              <w:bottom w:val="none" w:sz="0" w:space="0" w:color="000000"/>
-              <w:top w:val="none" w:sz="0" w:space="0" w:color="000000"/>
-              <w:left w:val="none" w:sz="0" w:space="0" w:color="000000"/>
-              <w:right w:val="none" w:sz="0" w:space="0" w:color="000000"/>
-            </w:tcBorders>
-            <w:shd w:val="clear" w:color="auto" w:fill="FFFFFF"/>
-            <w:tcMar>
-              <w:top w:w="0" w:type="dxa"/>
-              <w:bottom w:w="0" w:type="dxa"/>
-              <w:left w:w="0" w:type="dxa"/>
-              <w:right w:w="0" w:type="dxa"/>
-            </w:tcMar>
-            <w:vAlign w:val="center"/>
-          </w:tcPr>
-          <w:p>
-            <w:pPr>
-              <w:pStyle w:val="Normal"/>
-              <w:jc w:val="left"/>
-              <w:pBdr>
-                <w:bottom w:val="none" w:sz="0" w:space="0" w:color="000000"/>
-                <w:top w:val="none" w:sz="0" w:space="0" w:color="000000"/>
-                <w:left w:val="none" w:sz="0" w:space="0" w:color="000000"/>
-                <w:right w:val="none" w:sz="0" w:space="0" w:color="000000"/>
-              </w:pBdr>
-              <w:spacing w:after="20" w:before="20" w:line="240"/>
-              <w:ind w:firstLine="0" w:left="20" w:right="20"/>
-            </w:pPr>
-            <w:r xmlns:w="http://schemas.openxmlformats.org/wordprocessingml/2006/main" xmlns:wp="http://schemas.openxmlformats.org/drawingml/2006/wordprocessingDrawing" xmlns:r="http://schemas.openxmlformats.org/officeDocument/2006/relationships" xmlns:w14="http://schemas.microsoft.com/office/word/2010/wordml">
-              <w:rPr>
-                <w:rFonts w:ascii="Times New Roman" w:hAnsi="Times New Roman" w:eastAsia="Times New Roman" w:cs="Times New Roman"/>
-                <w:i w:val="false"/>
-                <w:b w:val="false"/>
-                <w:u w:val="none"/>
-                <w:sz w:val="22"/>
-                <w:szCs w:val="22"/>
-                <w:color w:val="000000"/>
-              </w:rPr>
-              <w:t xml:space="preserve">Light efficiency</w:t>
-            </w:r>
-          </w:p>
-        </w:tc>
-        <w:tc>
-          <w:tcPr>
-            <w:tcBorders>
-              <w:bottom w:val="none" w:sz="0" w:space="0" w:color="000000"/>
-              <w:top w:val="none" w:sz="0" w:space="0" w:color="000000"/>
-              <w:left w:val="none" w:sz="0" w:space="0" w:color="000000"/>
-              <w:right w:val="none" w:sz="0" w:space="0" w:color="000000"/>
-            </w:tcBorders>
-            <w:shd w:val="clear" w:color="auto" w:fill="FFFFFF"/>
-            <w:tcMar>
-              <w:top w:w="0" w:type="dxa"/>
-              <w:bottom w:w="0" w:type="dxa"/>
-              <w:left w:w="0" w:type="dxa"/>
-              <w:right w:w="0" w:type="dxa"/>
-            </w:tcMar>
-            <w:vAlign w:val="center"/>
-          </w:tcPr>
-          <w:p>
-            <w:pPr>
-              <w:pStyle w:val="Normal"/>
-              <w:jc w:val="center"/>
-              <w:pBdr>
-                <w:bottom w:val="none" w:sz="0" w:space="0" w:color="000000"/>
-                <w:top w:val="none" w:sz="0" w:space="0" w:color="000000"/>
-                <w:left w:val="none" w:sz="0" w:space="0" w:color="000000"/>
-                <w:right w:val="none" w:sz="0" w:space="0" w:color="000000"/>
-              </w:pBdr>
-              <w:spacing w:after="20" w:before="20" w:line="240"/>
-              <w:ind w:firstLine="0" w:left="20" w:right="20"/>
-            </w:pPr>
-            <m:oMath xmlns:m="http://schemas.openxmlformats.org/officeDocument/2006/math" xmlns:mml="http://www.w3.org/1998/Math/MathML">
-              <m:r>
-                <m:t>a</m:t>
-              </m:r>
-            </m:oMath>
-          </w:p>
-        </w:tc>
-        <w:tc>
-          <w:tcPr>
-            <w:tcBorders>
-              <w:bottom w:val="none" w:sz="0" w:space="0" w:color="000000"/>
-              <w:top w:val="none" w:sz="0" w:space="0" w:color="000000"/>
-              <w:left w:val="none" w:sz="0" w:space="0" w:color="000000"/>
-              <w:right w:val="none" w:sz="0" w:space="0" w:color="000000"/>
-            </w:tcBorders>
-            <w:shd w:val="clear" w:color="auto" w:fill="FFFFFF"/>
-            <w:tcMar>
-              <w:top w:w="0" w:type="dxa"/>
-              <w:bottom w:w="0" w:type="dxa"/>
-              <w:left w:w="0" w:type="dxa"/>
-              <w:right w:w="0" w:type="dxa"/>
-            </w:tcMar>
-            <w:vAlign w:val="center"/>
-          </w:tcPr>
-          <w:p>
-            <w:pPr>
-              <w:pStyle w:val="Normal"/>
-              <w:jc w:val="center"/>
-              <w:pBdr>
-                <w:bottom w:val="none" w:sz="0" w:space="0" w:color="000000"/>
-                <w:top w:val="none" w:sz="0" w:space="0" w:color="000000"/>
-                <w:left w:val="none" w:sz="0" w:space="0" w:color="000000"/>
-                <w:right w:val="none" w:sz="0" w:space="0" w:color="000000"/>
-              </w:pBdr>
-              <w:spacing w:after="20" w:before="20" w:line="240"/>
-              <w:ind w:firstLine="0" w:left="20" w:right="20"/>
-            </w:pPr>
-            <m:oMath xmlns:m="http://schemas.openxmlformats.org/officeDocument/2006/math" xmlns:mml="http://www.w3.org/1998/Math/MathML">
-              <m:r>
-                <m:t>(</m:t>
-              </m:r>
-              <m:r>
-                <m:rPr>
-                  <m:nor/>
-                </m:rPr>
-                <m:t>mmol</m:t>
-              </m:r>
-              <m:r>
-                <m:rPr>
-                  <m:sty m:val="p"/>
-                </m:rPr>
-                <m:t>/</m:t>
+                <m:t> mmol </m:t>
               </m:r>
               <m:sSup>
                 <m:e>
@@ -10402,22 +10342,241 @@
                 </m:e>
                 <m:sup>
                   <m:r>
-                    <m:t>2</m:t>
+                    <m:t>−3</m:t>
                   </m:r>
                 </m:sup>
               </m:sSup>
               <m:r>
                 <m:rPr>
-                  <m:sty m:val="p"/>
+                  <m:nor/>
                 </m:rPr>
-                <m:t>/</m:t>
+                <m:t> </m:t>
+              </m:r>
+              <m:sSup>
+                <m:e>
+                  <m:r>
+                    <m:rPr>
+                      <m:nor/>
+                    </m:rPr>
+                    <m:t>d</m:t>
+                  </m:r>
+                </m:e>
+                <m:sup>
+                  <m:r>
+                    <m:t>−1</m:t>
+                  </m:r>
+                </m:sup>
+              </m:sSup>
+            </m:oMath>
+          </w:p>
+        </w:tc>
+      </w:tr>
+      <w:tr>
+        <w:trPr>
+          <w:trHeight w:val="360" w:hRule="auto"/>
+        </w:trPr>
+        body17
+        <w:tc>
+          <w:tcPr>
+            <w:tcBorders>
+              <w:bottom w:val="none" w:sz="0" w:space="0" w:color="000000"/>
+              <w:top w:val="none" w:sz="0" w:space="0" w:color="000000"/>
+              <w:left w:val="none" w:sz="0" w:space="0" w:color="000000"/>
+              <w:right w:val="none" w:sz="0" w:space="0" w:color="000000"/>
+            </w:tcBorders>
+            <w:shd w:val="clear" w:color="auto" w:fill="FFFFFF"/>
+            <w:tcMar>
+              <w:top w:w="0" w:type="dxa"/>
+              <w:bottom w:w="0" w:type="dxa"/>
+              <w:left w:w="0" w:type="dxa"/>
+              <w:right w:w="0" w:type="dxa"/>
+            </w:tcMar>
+            <w:vAlign w:val="center"/>
+          </w:tcPr>
+          <w:p>
+            <w:pPr>
+              <w:pStyle w:val="Normal"/>
+              <w:jc w:val="left"/>
+              <w:pBdr>
+                <w:bottom w:val="none" w:sz="0" w:space="0" w:color="000000"/>
+                <w:top w:val="none" w:sz="0" w:space="0" w:color="000000"/>
+                <w:left w:val="none" w:sz="0" w:space="0" w:color="000000"/>
+                <w:right w:val="none" w:sz="0" w:space="0" w:color="000000"/>
+              </w:pBdr>
+              <w:spacing w:after="20" w:before="20" w:line="240"/>
+              <w:ind w:firstLine="0" w:left="20" w:right="20"/>
+            </w:pPr>
+            <w:r xmlns:w="http://schemas.openxmlformats.org/wordprocessingml/2006/main" xmlns:wp="http://schemas.openxmlformats.org/drawingml/2006/wordprocessingDrawing" xmlns:r="http://schemas.openxmlformats.org/officeDocument/2006/relationships" xmlns:w14="http://schemas.microsoft.com/office/word/2010/wordml">
+              <w:rPr>
+                <w:rFonts w:ascii="Times New Roman" w:hAnsi="Times New Roman" w:eastAsia="Times New Roman" w:cs="Times New Roman"/>
+                <w:i w:val="false"/>
+                <w:b w:val="false"/>
+                <w:u w:val="none"/>
+                <w:sz w:val="22"/>
+                <w:szCs w:val="22"/>
+                <w:color w:val="000000"/>
+              </w:rPr>
+              <w:t xml:space="preserve"/>
+            </w:r>
+          </w:p>
+        </w:tc>
+        <w:tc>
+          <w:tcPr>
+            <w:tcBorders>
+              <w:bottom w:val="none" w:sz="0" w:space="0" w:color="000000"/>
+              <w:top w:val="none" w:sz="0" w:space="0" w:color="000000"/>
+              <w:left w:val="none" w:sz="0" w:space="0" w:color="000000"/>
+              <w:right w:val="none" w:sz="0" w:space="0" w:color="000000"/>
+            </w:tcBorders>
+            <w:shd w:val="clear" w:color="auto" w:fill="FFFFFF"/>
+            <w:tcMar>
+              <w:top w:w="0" w:type="dxa"/>
+              <w:bottom w:w="0" w:type="dxa"/>
+              <w:left w:w="0" w:type="dxa"/>
+              <w:right w:w="0" w:type="dxa"/>
+            </w:tcMar>
+            <w:vAlign w:val="center"/>
+          </w:tcPr>
+          <w:p>
+            <w:pPr>
+              <w:pStyle w:val="Normal"/>
+              <w:jc w:val="left"/>
+              <w:pBdr>
+                <w:bottom w:val="none" w:sz="0" w:space="0" w:color="000000"/>
+                <w:top w:val="none" w:sz="0" w:space="0" w:color="000000"/>
+                <w:left w:val="none" w:sz="0" w:space="0" w:color="000000"/>
+                <w:right w:val="none" w:sz="0" w:space="0" w:color="000000"/>
+              </w:pBdr>
+              <w:spacing w:after="20" w:before="20" w:line="240"/>
+              <w:ind w:firstLine="0" w:left="20" w:right="20"/>
+            </w:pPr>
+            <w:r xmlns:w="http://schemas.openxmlformats.org/wordprocessingml/2006/main" xmlns:wp="http://schemas.openxmlformats.org/drawingml/2006/wordprocessingDrawing" xmlns:r="http://schemas.openxmlformats.org/officeDocument/2006/relationships" xmlns:w14="http://schemas.microsoft.com/office/word/2010/wordml">
+              <w:rPr>
+                <w:rFonts w:ascii="Times New Roman" w:hAnsi="Times New Roman" w:eastAsia="Times New Roman" w:cs="Times New Roman"/>
+                <w:i w:val="false"/>
+                <w:b w:val="false"/>
+                <w:u w:val="none"/>
+                <w:sz w:val="22"/>
+                <w:szCs w:val="22"/>
+                <w:color w:val="000000"/>
+              </w:rPr>
+              <w:t xml:space="preserve">Light efficiency</w:t>
+            </w:r>
+          </w:p>
+        </w:tc>
+        <w:tc>
+          <w:tcPr>
+            <w:tcBorders>
+              <w:bottom w:val="none" w:sz="0" w:space="0" w:color="000000"/>
+              <w:top w:val="none" w:sz="0" w:space="0" w:color="000000"/>
+              <w:left w:val="none" w:sz="0" w:space="0" w:color="000000"/>
+              <w:right w:val="none" w:sz="0" w:space="0" w:color="000000"/>
+            </w:tcBorders>
+            <w:shd w:val="clear" w:color="auto" w:fill="FFFFFF"/>
+            <w:tcMar>
+              <w:top w:w="0" w:type="dxa"/>
+              <w:bottom w:w="0" w:type="dxa"/>
+              <w:left w:w="0" w:type="dxa"/>
+              <w:right w:w="0" w:type="dxa"/>
+            </w:tcMar>
+            <w:vAlign w:val="center"/>
+          </w:tcPr>
+          <w:p>
+            <w:pPr>
+              <w:pStyle w:val="Normal"/>
+              <w:jc w:val="center"/>
+              <w:pBdr>
+                <w:bottom w:val="none" w:sz="0" w:space="0" w:color="000000"/>
+                <w:top w:val="none" w:sz="0" w:space="0" w:color="000000"/>
+                <w:left w:val="none" w:sz="0" w:space="0" w:color="000000"/>
+                <w:right w:val="none" w:sz="0" w:space="0" w:color="000000"/>
+              </w:pBdr>
+              <w:spacing w:after="20" w:before="20" w:line="240"/>
+              <w:ind w:firstLine="0" w:left="20" w:right="20"/>
+            </w:pPr>
+            <m:oMath xmlns:m="http://schemas.openxmlformats.org/officeDocument/2006/math" xmlns:mml="http://www.w3.org/1998/Math/MathML">
+              <m:r>
+                <m:t>a</m:t>
+              </m:r>
+            </m:oMath>
+          </w:p>
+        </w:tc>
+        <w:tc>
+          <w:tcPr>
+            <w:tcBorders>
+              <w:bottom w:val="none" w:sz="0" w:space="0" w:color="000000"/>
+              <w:top w:val="none" w:sz="0" w:space="0" w:color="000000"/>
+              <w:left w:val="none" w:sz="0" w:space="0" w:color="000000"/>
+              <w:right w:val="none" w:sz="0" w:space="0" w:color="000000"/>
+            </w:tcBorders>
+            <w:shd w:val="clear" w:color="auto" w:fill="FFFFFF"/>
+            <w:tcMar>
+              <w:top w:w="0" w:type="dxa"/>
+              <w:bottom w:w="0" w:type="dxa"/>
+              <w:left w:w="0" w:type="dxa"/>
+              <w:right w:w="0" w:type="dxa"/>
+            </w:tcMar>
+            <w:vAlign w:val="center"/>
+          </w:tcPr>
+          <w:p>
+            <w:pPr>
+              <w:pStyle w:val="Normal"/>
+              <w:jc w:val="center"/>
+              <w:pBdr>
+                <w:bottom w:val="none" w:sz="0" w:space="0" w:color="000000"/>
+                <w:top w:val="none" w:sz="0" w:space="0" w:color="000000"/>
+                <w:left w:val="none" w:sz="0" w:space="0" w:color="000000"/>
+                <w:right w:val="none" w:sz="0" w:space="0" w:color="000000"/>
+              </w:pBdr>
+              <w:spacing w:after="20" w:before="20" w:line="240"/>
+              <w:ind w:firstLine="0" w:left="20" w:right="20"/>
+            </w:pPr>
+            <m:oMath xmlns:m="http://schemas.openxmlformats.org/officeDocument/2006/math" xmlns:mml="http://www.w3.org/1998/Math/MathML">
+              <m:r>
+                <m:t>(</m:t>
               </m:r>
               <m:r>
                 <m:rPr>
                   <m:nor/>
                 </m:rPr>
-                <m:t>d</m:t>
+                <m:t>mmol </m:t>
               </m:r>
+              <m:sSup>
+                <m:e>
+                  <m:r>
+                    <m:rPr>
+                      <m:nor/>
+                    </m:rPr>
+                    <m:t>m</m:t>
+                  </m:r>
+                </m:e>
+                <m:sup>
+                  <m:r>
+                    <m:t>−3</m:t>
+                  </m:r>
+                </m:sup>
+              </m:sSup>
+              <m:r>
+                <m:rPr>
+                  <m:nor/>
+                </m:rPr>
+                <m:t> </m:t>
+              </m:r>
+              <m:sSup>
+                <m:e>
+                  <m:r>
+                    <m:rPr>
+                      <m:nor/>
+                    </m:rPr>
+                    <m:t>d</m:t>
+                  </m:r>
+                </m:e>
+                <m:sup>
+                  <m:r>
+                    <m:t>−1</m:t>
+                  </m:r>
+                </m:sup>
+              </m:sSup>
               <m:r>
                 <m:t>)</m:t>
               </m:r>
@@ -10434,13 +10593,7 @@
                 <m:rPr>
                   <m:nor/>
                 </m:rPr>
-                <m:t>Watts</m:t>
-              </m:r>
-              <m:r>
-                <m:rPr>
-                  <m:sty m:val="p"/>
-                </m:rPr>
-                <m:t>/</m:t>
+                <m:t>Watts </m:t>
               </m:r>
               <m:sSup>
                 <m:e>
@@ -10453,7 +10606,7 @@
                 </m:e>
                 <m:sup>
                   <m:r>
-                    <m:t>2</m:t>
+                    <m:t>−2</m:t>
                   </m:r>
                 </m:sup>
               </m:sSup>
@@ -10632,20 +10785,23 @@
                 <m:rPr>
                   <m:nor/>
                 </m:rPr>
-                <m:t>cm</m:t>
+                <m:t>cm </m:t>
               </m:r>
-              <m:r>
-                <m:rPr>
-                  <m:sty m:val="p"/>
-                </m:rPr>
-                <m:t>/</m:t>
-              </m:r>
-              <m:r>
-                <m:rPr>
-                  <m:nor/>
-                </m:rPr>
-                <m:t>hr</m:t>
-              </m:r>
+              <m:sSup>
+                <m:e>
+                  <m:r>
+                    <m:rPr>
+                      <m:nor/>
+                    </m:rPr>
+                    <m:t>hr</m:t>
+                  </m:r>
+                </m:e>
+                <m:sup>
+                  <m:r>
+                    <m:t>−1</m:t>
+                  </m:r>
+                </m:sup>
+              </m:sSup>
               <m:r>
                 <m:t>)</m:t>
               </m:r>
@@ -10675,9 +10831,9 @@
               </m:sSup>
               <m:r>
                 <m:rPr>
-                  <m:sty m:val="p"/>
+                  <m:nor/>
                 </m:rPr>
-                <m:t>/</m:t>
+                <m:t> </m:t>
               </m:r>
               <m:sSup>
                 <m:e>
@@ -10690,7 +10846,7 @@
                 </m:e>
                 <m:sup>
                   <m:r>
-                    <m:t>2</m:t>
+                    <m:t>−2</m:t>
                   </m:r>
                 </m:sup>
               </m:sSup>
@@ -10720,7 +10876,7 @@
         </w:rPr>
         <w:t xml:space="preserve">Table </w:t>
       </w:r>
-      <w:bookmarkStart w:id="899067db-464f-426e-b8c9-851c0a325b5a" w:name="apacmptab"/>
+      <w:bookmarkStart w:id="be7f76bf-dbee-4df5-91ab-d8628c923d75" w:name="apacmptab"/>
       <w:r xmlns:w="http://schemas.openxmlformats.org/wordprocessingml/2006/main" xmlns:wp="http://schemas.openxmlformats.org/drawingml/2006/wordprocessingDrawing" xmlns:r="http://schemas.openxmlformats.org/officeDocument/2006/relationships" xmlns:w14="http://schemas.microsoft.com/office/word/2010/wordml">
         <w:rPr>
           <w:rFonts/>
@@ -10742,7 +10898,7 @@
         </w:rPr>
         <w:fldChar w:fldCharType="end" w:dirty="true"/>
       </w:r>
-      <w:bookmarkEnd w:id="899067db-464f-426e-b8c9-851c0a325b5a"/>
+      <w:bookmarkEnd w:id="be7f76bf-dbee-4df5-91ab-d8628c923d75"/>
       <w:r>
         <w:rPr>
           <w:rFonts/>

</xml_diff>

<commit_message>
remove mention of Fwoxy in text except for package citation, corrected text about one a value per time step
</commit_message>
<xml_diff>
--- a/manu-draft.docx
+++ b/manu-draft.docx
@@ -4067,16 +4067,7 @@
         <w:pStyle w:val="FirstParagraph"/>
       </w:pPr>
       <w:r>
-        <w:t xml:space="preserve">The metabolism estimates and their parameters returned by the Bayesian routine implemented in JAGS are affected by the prior distributions assigned to each. As for the BASE model, relatively uninformed prior distributions following a normal Gaussian distribution are used by default, although the priors can be changed based on previous knowledge of parameters specific to an ecosystem or as informed by other metabolic modeling approaches. The default priors were based on those that returned reasonable parameter estimates using a forward-feeding oxygen mass balance equation called Fwoxy</w:t>
-      </w:r>
-      <w:r>
-        <w:t xml:space="preserve"> </w:t>
-      </w:r>
-      <w:r>
-        <w:t xml:space="preserve">(ForWard OXYgen, Arriola and Herrmann 2022)</w:t>
-      </w:r>
-      <w:r>
-        <w:t xml:space="preserve">. For Fwoxy, a dissolved oxygen time series is simulated by providing known parameter values in an equation similar to</w:t>
+        <w:t xml:space="preserve">The metabolism estimates and their parameters returned by the Bayesian routine implemented in JAGS are affected by the prior distributions assigned to each. As for the BASE model, relatively uninformed prior distributions following a normal Gaussian distribution are used by default, although the priors can be changed based on previous knowledge of parameters specific to an ecosystem or as informed by other metabolic modeling approaches. The default priors were based on those that returned reasonable parameter estimates using a known time series created with forward-feeding oxygen mass balance inputs to</w:t>
       </w:r>
       <w:r>
         <w:t xml:space="preserve"> </w:t>
@@ -4090,7 +4081,16 @@
         </w:r>
       </w:hyperlink>
       <w:r>
-        <w:t xml:space="preserve">. All of the physical parameters are held constant, e.g., wind speed, temperature, and salinity. The other required inputs are the</w:t>
+        <w:t xml:space="preserve">.</w:t>
+      </w:r>
+      <w:r>
+        <w:t xml:space="preserve"> </w:t>
+      </w:r>
+      <w:r>
+        <w:t xml:space="preserve">(Fwoxy R package, Arriola and Herrmann 2022)</w:t>
+      </w:r>
+      <w:r>
+        <w:t xml:space="preserve">. All of the physical parameters were held constant, e.g., wind speed, temperature, and salinity. The other required inputs were the</w:t>
       </w:r>
       <w:r>
         <w:t xml:space="preserve"> </w:t>
@@ -4126,7 +4126,274 @@
         <w:t xml:space="preserve"> </w:t>
       </w:r>
       <w:r>
-        <w:t xml:space="preserve">parameters, which are set by the user. An initial oxygen concentration is provided and the simulated time series is created by forward addition of the inputs. As such, the dissolved oxygen output simulated by Fwoxy as change per unit time were modelled by EBASE using the constant physical parameters as input. Reasonable prior distributions by EBASE were identified (Equations</w:t>
+        <w:t xml:space="preserve">parameters, chosen as 0.2</w:t>
+      </w:r>
+      <w:r>
+        <w:t xml:space="preserve"> </w:t>
+      </w:r>
+      <m:oMath>
+        <m:d>
+          <m:dPr>
+            <m:begChr m:val="("/>
+            <m:endChr m:val=")"/>
+            <m:sepChr m:val=""/>
+            <m:grow/>
+          </m:dPr>
+          <m:e>
+            <m:r>
+              <m:rPr>
+                <m:nor/>
+                <m:sty m:val="p"/>
+              </m:rPr>
+              <m:t>mmol</m:t>
+            </m:r>
+            <m:r>
+              <m:rPr>
+                <m:sty m:val="p"/>
+              </m:rPr>
+              <m:t>/</m:t>
+            </m:r>
+            <m:sSup>
+              <m:e>
+                <m:r>
+                  <m:rPr>
+                    <m:nor/>
+                    <m:sty m:val="p"/>
+                  </m:rPr>
+                  <m:t>m</m:t>
+                </m:r>
+              </m:e>
+              <m:sup>
+                <m:r>
+                  <m:t>2</m:t>
+                </m:r>
+              </m:sup>
+            </m:sSup>
+            <m:r>
+              <m:rPr>
+                <m:sty m:val="p"/>
+              </m:rPr>
+              <m:t>/</m:t>
+            </m:r>
+            <m:r>
+              <m:rPr>
+                <m:nor/>
+                <m:sty m:val="p"/>
+              </m:rPr>
+              <m:t>d</m:t>
+            </m:r>
+          </m:e>
+        </m:d>
+        <m:r>
+          <m:rPr>
+            <m:sty m:val="p"/>
+          </m:rPr>
+          <m:t>/</m:t>
+        </m:r>
+        <m:d>
+          <m:dPr>
+            <m:begChr m:val="("/>
+            <m:endChr m:val=")"/>
+            <m:sepChr m:val=""/>
+            <m:grow/>
+          </m:dPr>
+          <m:e>
+            <m:r>
+              <m:rPr>
+                <m:nor/>
+                <m:sty m:val="p"/>
+              </m:rPr>
+              <m:t>W</m:t>
+            </m:r>
+            <m:r>
+              <m:rPr>
+                <m:sty m:val="p"/>
+              </m:rPr>
+              <m:t>/</m:t>
+            </m:r>
+            <m:sSup>
+              <m:e>
+                <m:r>
+                  <m:rPr>
+                    <m:nor/>
+                    <m:sty m:val="p"/>
+                  </m:rPr>
+                  <m:t>m</m:t>
+                </m:r>
+              </m:e>
+              <m:sup>
+                <m:r>
+                  <m:t>2</m:t>
+                </m:r>
+              </m:sup>
+            </m:sSup>
+          </m:e>
+        </m:d>
+      </m:oMath>
+      <w:r>
+        <w:t xml:space="preserve">, 20</w:t>
+      </w:r>
+      <w:r>
+        <w:t xml:space="preserve"> </w:t>
+      </w:r>
+      <m:oMath>
+        <m:r>
+          <m:rPr>
+            <m:nor/>
+            <m:sty m:val="p"/>
+          </m:rPr>
+          <m:t>mmol</m:t>
+        </m:r>
+        <m:r>
+          <m:rPr>
+            <m:sty m:val="p"/>
+          </m:rPr>
+          <m:t>/</m:t>
+        </m:r>
+        <m:sSup>
+          <m:e>
+            <m:r>
+              <m:rPr>
+                <m:nor/>
+                <m:sty m:val="p"/>
+              </m:rPr>
+              <m:t>m</m:t>
+            </m:r>
+          </m:e>
+          <m:sup>
+            <m:r>
+              <m:t>3</m:t>
+            </m:r>
+          </m:sup>
+        </m:sSup>
+        <m:r>
+          <m:rPr>
+            <m:sty m:val="p"/>
+          </m:rPr>
+          <m:t>/</m:t>
+        </m:r>
+        <m:r>
+          <m:rPr>
+            <m:nor/>
+            <m:sty m:val="p"/>
+          </m:rPr>
+          <m:t>d</m:t>
+        </m:r>
+      </m:oMath>
+      <w:r>
+        <w:t xml:space="preserve">, and 0.251</w:t>
+      </w:r>
+      <w:r>
+        <w:t xml:space="preserve"> </w:t>
+      </w:r>
+      <m:oMath>
+        <m:d>
+          <m:dPr>
+            <m:begChr m:val="("/>
+            <m:endChr m:val=")"/>
+            <m:sepChr m:val=""/>
+            <m:grow/>
+          </m:dPr>
+          <m:e>
+            <m:r>
+              <m:rPr>
+                <m:nor/>
+                <m:sty m:val="p"/>
+              </m:rPr>
+              <m:t>cm</m:t>
+            </m:r>
+            <m:r>
+              <m:rPr>
+                <m:sty m:val="p"/>
+              </m:rPr>
+              <m:t>/</m:t>
+            </m:r>
+            <m:r>
+              <m:rPr>
+                <m:nor/>
+                <m:sty m:val="p"/>
+              </m:rPr>
+              <m:t>hr</m:t>
+            </m:r>
+          </m:e>
+        </m:d>
+        <m:r>
+          <m:rPr>
+            <m:sty m:val="p"/>
+          </m:rPr>
+          <m:t>/</m:t>
+        </m:r>
+        <m:d>
+          <m:dPr>
+            <m:begChr m:val="("/>
+            <m:endChr m:val=")"/>
+            <m:sepChr m:val=""/>
+            <m:grow/>
+          </m:dPr>
+          <m:e>
+            <m:sSup>
+              <m:e>
+                <m:r>
+                  <m:rPr>
+                    <m:nor/>
+                    <m:sty m:val="p"/>
+                  </m:rPr>
+                  <m:t>m</m:t>
+                </m:r>
+              </m:e>
+              <m:sup>
+                <m:r>
+                  <m:t>2</m:t>
+                </m:r>
+              </m:sup>
+            </m:sSup>
+            <m:r>
+              <m:rPr>
+                <m:sty m:val="p"/>
+              </m:rPr>
+              <m:t>/</m:t>
+            </m:r>
+            <m:sSup>
+              <m:e>
+                <m:r>
+                  <m:rPr>
+                    <m:nor/>
+                    <m:sty m:val="p"/>
+                  </m:rPr>
+                  <m:t>s</m:t>
+                </m:r>
+              </m:e>
+              <m:sup>
+                <m:r>
+                  <m:t>2</m:t>
+                </m:r>
+              </m:sup>
+            </m:sSup>
+          </m:e>
+        </m:d>
+      </m:oMath>
+      <w:r>
+        <w:t xml:space="preserve">, respectively. An initial oxygen concentration was provided as 250 mmol/m</w:t>
+      </w:r>
+      <m:oMath>
+        <m:sSup>
+          <m:e>
+            <m:r>
+              <m:t>​</m:t>
+            </m:r>
+          </m:e>
+          <m:sup>
+            <m:r>
+              <m:t>3</m:t>
+            </m:r>
+          </m:sup>
+        </m:sSup>
+      </m:oMath>
+      <w:r>
+        <w:t xml:space="preserve"> </w:t>
+      </w:r>
+      <w:r>
+        <w:t xml:space="preserve">and the time series was created by forward addition of the inputs. As such, the dissolved oxygen output as change per unit time was modelled by EBASE using the constant the same physical parameters as input. Reasonable prior distributions by EBASE were identified (Equations</w:t>
       </w:r>
       <w:r>
         <w:t xml:space="preserve"> </w:t>
@@ -4168,7 +4435,7 @@
         </w:r>
       </w:hyperlink>
       <w:r>
-        <w:t xml:space="preserve">) based on the ability to return the known parameters from Fwoxy:</w:t>
+        <w:t xml:space="preserve">) based on the ability to return the known parameters:</w:t>
       </w:r>
     </w:p>
     <w:p>
@@ -4752,7 +5019,7 @@
         </w:r>
       </w:hyperlink>
       <w:r>
-        <w:t xml:space="preserve">) was conducted using a simulated time series created with Fwoxy. These assessments evaluated if 1) EBASE estimates similar values for the known parameters, and 2) how the estimated values change with different model configurations. The simulated time series used inputs from an approximate one year of continuous data from Apalachicola Bay, Florida. The input data were 2012 observations from February 22nd to December 19th at the Cat Point water quality monitoring station (29.7021</w:t>
+        <w:t xml:space="preserve">) was conducted using a synthetic time series with actual physical data as inputs. These assessments evaluated if 1) EBASE estimates similar values for the known parameters, and 2) how the estimated values change with different model configurations. The synthetic time series used inputs from an approximate one year of continuous data from Apalachicola Bay, Florida. The input data were 2012 observations from February 22nd to December 19th at the Cat Point water quality monitoring station (29.7021</w:t>
       </w:r>
       <m:oMath>
         <m:sSup>
@@ -4864,9 +5131,9 @@
         <w:t xml:space="preserve"> </w:t>
       </w:r>
       <w:r>
-        <w:t xml:space="preserve">as total per 15 minute observation). An oxygen time series was generated from Fwoxy using the inputs from Apalachicola Bay (</w:t>
-      </w:r>
-      <w:hyperlink w:anchor="fig-simapa">
+        <w:t xml:space="preserve">as total per 15 minute observation). An oxygen time series was generated using the inputs from Apalachicola Bay (</w:t>
+      </w:r>
+      <w:hyperlink w:anchor="fig-synapa">
         <w:r>
           <w:rPr>
             <w:rStyle w:val="Hyperlink"/>
@@ -4875,7 +5142,7 @@
         </w:r>
       </w:hyperlink>
       <w:r>
-        <w:t xml:space="preserve">a), such that the simulated dissolved oxygen was created as close as possible to the observed given the inputs. Known values for</w:t>
+        <w:t xml:space="preserve">a), such that the synthetic dissolved oxygen was created as close as possible to the observed given the inputs. Known values for</w:t>
       </w:r>
       <w:r>
         <w:t xml:space="preserve"> </w:t>
@@ -4903,9 +5170,9 @@
         <w:t xml:space="preserve"> </w:t>
       </w:r>
       <w:r>
-        <w:t xml:space="preserve">parameters were returned for each time step of the simulated data, as well as all metabolic estimates for production, respiration, and gas exchange (</w:t>
-      </w:r>
-      <w:hyperlink w:anchor="fig-simapa">
+        <w:t xml:space="preserve">parameters were returned for each time step of the synthetic data, as well as all metabolic estimates for production, respiration, and gas exchange (</w:t>
+      </w:r>
+      <w:hyperlink w:anchor="fig-synapa">
         <w:r>
           <w:rPr>
             <w:rStyle w:val="Hyperlink"/>
@@ -4914,7 +5181,7 @@
         </w:r>
       </w:hyperlink>
       <w:r>
-        <w:t xml:space="preserve">b and c). The only parameter that could not be simulated by Fwoxy was</w:t>
+        <w:t xml:space="preserve">b and c). The only parameter that could not be created as a continuous time series was</w:t>
       </w:r>
       <w:r>
         <w:t xml:space="preserve"> </w:t>
@@ -5031,7 +5298,7 @@
         <w:pStyle w:val="BodyText"/>
       </w:pPr>
       <w:r>
-        <w:t xml:space="preserve">Several configurations of the EBASE model can influence how the parameters and metabolic rates are estimated. Two types of sensitivity analyses were conducted to evaluate changes in the results returned by EBASE, where in all cases, the results were compared to the known values in the simulated time series. First, results were compared to the known values after changing characteristics of their prior distributions. Second, results were compared using a model period of optimization for one day and seven days. Details of these analyses are as follows.</w:t>
+        <w:t xml:space="preserve">Several configurations of the EBASE model can influence how the parameters and metabolic rates are estimated. Two types of sensitivity analyses were conducted to evaluate changes in the results returned by EBASE, where in all cases, the results were compared to the known values in the synthetic time series. First, results were compared to the known values after changing characteristics of their prior distributions. Second, results were compared using a model period of optimization for one day and seven days. Details of these analyses are as follows.</w:t>
       </w:r>
     </w:p>
     <w:p>
@@ -5101,7 +5368,7 @@
         <w:t xml:space="preserve"> </w:t>
       </w:r>
       <w:r>
-        <w:t xml:space="preserve">= 27 different combinations of prior distributions that were used with the simulated time series in EBASE.</w:t>
+        <w:t xml:space="preserve">= 27 different combinations of prior distributions that were used with the synthetic time series in EBASE.</w:t>
       </w:r>
     </w:p>
     <w:p>
@@ -5139,7 +5406,18 @@
         </m:r>
       </m:oMath>
       <w:r>
-        <w:t xml:space="preserve">). Unlike BASE, the EBASE software allows flexibility in the period of time used for optimization, with a minimum period of time being one day and a maximum period being the length of the time series. For a chosen optimization period, a single estimate for</w:t>
+        <w:t xml:space="preserve">). Unlike BASE, the EBASE software allows flexibility in the period of time used for optimization, with a minimum period of time being one day and a maximum period being the length of the time series. For a chosen optimization period, single estimates for</w:t>
+      </w:r>
+      <w:r>
+        <w:t xml:space="preserve"> </w:t>
+      </w:r>
+      <m:oMath>
+        <m:r>
+          <m:t>a</m:t>
+        </m:r>
+      </m:oMath>
+      <w:r>
+        <w:t xml:space="preserve">,</w:t>
       </w:r>
       <w:r>
         <w:t xml:space="preserve"> </w:t>
@@ -5167,35 +5445,7 @@
         <w:t xml:space="preserve"> </w:t>
       </w:r>
       <w:r>
-        <w:t xml:space="preserve">is returned by the model, whereas</w:t>
-      </w:r>
-      <w:r>
-        <w:t xml:space="preserve"> </w:t>
-      </w:r>
-      <m:oMath>
-        <m:r>
-          <m:t>n</m:t>
-        </m:r>
-      </m:oMath>
-      <w:r>
-        <w:t xml:space="preserve"> </w:t>
-      </w:r>
-      <w:r>
-        <w:t xml:space="preserve">number of observations equal to the number of time steps in each optimization period are returned for the</w:t>
-      </w:r>
-      <w:r>
-        <w:t xml:space="preserve"> </w:t>
-      </w:r>
-      <m:oMath>
-        <m:r>
-          <m:t>a</m:t>
-        </m:r>
-      </m:oMath>
-      <w:r>
-        <w:t xml:space="preserve"> </w:t>
-      </w:r>
-      <w:r>
-        <w:t xml:space="preserve">parameter (e.g., 96 values for a 24 hour time period if the sampling interval is 15 minutes). A short period of optimization (e.g., one day) may return unstable parameter estimates if forcing factors (e.g., wind, temperature) that affect estuarine biogeochemical rates occur at time scales longer the chosen period of optimization for EBASE. As such, potentially longer optimization periods may return more stable and robust estimates given that more data are used for parameter estimation. An optimization period of one day was compared to results using an optimization period of seven days for the simulated one-year time series. Each optimization period was evaluated for every unique combination of prior distributions, totaling 54 (27 times the two optimization periods) unique analyses for the assessment of changing standard deviations of all parameters.</w:t>
+        <w:t xml:space="preserve">are returned by the model. A short period of optimization (e.g., one day) may return unstable parameter estimates if forcing factors (e.g., wind, temperature) that affect estuarine biogeochemical rates occur at time scales longer the chosen period of optimization for EBASE. As such, potentially longer optimization periods may return more stable and robust estimates given that more data are used for parameter estimation. An optimization period of one day was compared to results using an optimization period of seven days for the synthetic one-year time series. Each optimization period was evaluated for every unique combination of prior distributions, totaling 54 (27 times the two optimization periods) unique analyses for the assessment of changing standard deviations of all parameters.</w:t>
       </w:r>
     </w:p>
     <w:p>
@@ -5203,7 +5453,7 @@
         <w:pStyle w:val="BodyText"/>
       </w:pPr>
       <w:r>
-        <w:t xml:space="preserve">Changing the variance of each of the prior distributions affected the ability of EBASE to return the known parameters from the simulated time series.</w:t>
+        <w:t xml:space="preserve">Changing the variance of each of the prior distributions affected the ability of EBASE to return the known parameters from the synthetic time series.</w:t>
       </w:r>
       <w:r>
         <w:t xml:space="preserve"> </w:t>
@@ -5220,7 +5470,7 @@
         <w:t xml:space="preserve"> </w:t>
       </w:r>
       <w:r>
-        <w:t xml:space="preserve">shows a summary of the comparisons of the simulated data with EBASE for each unique combination of prior distributions and two optimization periods of one and seven days. The results are compared using R-squared (</w:t>
+        <w:t xml:space="preserve">shows a summary of the comparisons of the synthetic data with EBASE for each unique combination of prior distributions and two optimization periods of one and seven days. The results are compared using R-squared (</w:t>
       </w:r>
       <m:oMath>
         <m:sSup>
@@ -5237,7 +5487,7 @@
         </m:sSup>
       </m:oMath>
       <w:r>
-        <w:t xml:space="preserve">) values from the linear fit between the simulated data and results from EBASE. Darker colors represent lower</w:t>
+        <w:t xml:space="preserve">) values from the linear fit between the synthetic data and results from EBASE. Darker colors represent lower</w:t>
       </w:r>
       <w:r>
         <w:t xml:space="preserve"> </w:t>
@@ -6016,6 +6266,18 @@
         <w:t xml:space="preserve">4 Discussion</w:t>
       </w:r>
     </w:p>
+    <w:p>
+      <w:pPr>
+        <w:numPr>
+          <w:ilvl w:val="0"/>
+          <w:numId w:val="1002"/>
+        </w:numPr>
+        <w:pStyle w:val="Compact"/>
+      </w:pPr>
+      <w:r>
+        <w:t xml:space="preserve">Describe how EBASE deals with gaps</w:t>
+      </w:r>
+    </w:p>
     <w:bookmarkEnd w:id="43"/>
     <w:bookmarkStart w:id="44" w:name="comments-and-recommendations"/>
     <w:p>
@@ -6196,7 +6458,7 @@
       <w:tr>
         <w:tc>
           <w:tcPr/>
-          <w:bookmarkStart w:id="53" w:name="fig-simapa"/>
+          <w:bookmarkStart w:id="53" w:name="fig-synapa"/>
           <w:p>
             <w:pPr>
               <w:pStyle w:val="Figure"/>
@@ -6212,7 +6474,7 @@
                     <a:graphicData uri="http://schemas.openxmlformats.org/drawingml/2006/picture">
                       <pic:pic>
                         <pic:nvPicPr>
-                          <pic:cNvPr descr="figs/simapa.png" id="52" name="Picture"/>
+                          <pic:cNvPr descr="figs/synapa.png" id="52" name="Picture"/>
                           <pic:cNvPicPr>
                             <a:picLocks noChangeArrowheads="1" noChangeAspect="1"/>
                           </pic:cNvPicPr>
@@ -6255,7 +6517,7 @@
               <w:pStyle w:val="ImageCaption"/>
             </w:pPr>
             <w:r>
-              <w:t xml:space="preserve">Figure 2: Simulated time series using the Fwoxy model for one year of continuous data at Apalachicola Bay. Simulated input to EBASE was the (a) dissolved oxygen time series, with results compared to the (b) simulated</w:t>
+              <w:t xml:space="preserve">Figure 2: Synthetic time series for one year of continuous data at Apalachicola Bay. Synthetic input to EBASE was the (a) dissolved oxygen time series, with results compared to the (b) synthetic</w:t>
             </w:r>
             <w:r>
               <w:t xml:space="preserve"> </w:t>
@@ -6269,7 +6531,21 @@
               <w:t xml:space="preserve"> </w:t>
             </w:r>
             <w:r>
-              <w:t xml:space="preserve">parameter and (c) simulated metabolic estimates for production (P), respiration (R), and gas exchange (D).</w:t>
+              <w:t xml:space="preserve">parameter and (c) synthetic metabolic estimates for production (P), respiration (R), and gas exchange (D). The</w:t>
+            </w:r>
+            <w:r>
+              <w:t xml:space="preserve"> </w:t>
+            </w:r>
+            <m:oMath>
+              <m:r>
+                <m:t>a</m:t>
+              </m:r>
+            </m:oMath>
+            <w:r>
+              <w:t xml:space="preserve"> </w:t>
+            </w:r>
+            <w:r>
+              <w:t xml:space="preserve">parameter is shown as an areal value for comparison with the metabolic results.</w:t>
             </w:r>
           </w:p>
           <w:bookmarkEnd w:id="53"/>
@@ -6352,7 +6628,7 @@
               <w:pStyle w:val="ImageCaption"/>
             </w:pPr>
             <w:r>
-              <w:t xml:space="preserve">Figure 3: Comparison of EBASE results to a simulated time series created with known metabolic parameters. Results are compared for unique combination of prior distributions, where the standard deviations are evaluated from low (L), medium (M), to high (H) for a one day and seven day model optimization period. The metabolic results for dissolved oxygen (DO), production (P), respiration (R), gas exchange (D), and the</w:t>
+              <w:t xml:space="preserve">Figure 3: Comparison of EBASE results to a synthetic time series created with known metabolic parameters. Results are compared for unique combination of prior distributions, where the standard deviations are evaluated from low (L), medium (M), to high (H) for a one day and seven day model optimization period. The metabolic results for dissolved oxygen (DO), production (P), respiration (R), gas exchange (D), and the</w:t>
             </w:r>
             <w:r>
               <w:t xml:space="preserve"> </w:t>
@@ -6389,7 +6665,7 @@
               <w:t xml:space="preserve"> </w:t>
             </w:r>
             <w:r>
-              <w:t xml:space="preserve">value of the linear fit between the EBASE results and simulated values. The</w:t>
+              <w:t xml:space="preserve">value of the linear fit between the EBASE results and synthetic values. The</w:t>
             </w:r>
             <w:r>
               <w:t xml:space="preserve"> </w:t>
@@ -6486,7 +6762,7 @@
               <w:pStyle w:val="ImageCaption"/>
             </w:pPr>
             <w:r>
-              <w:t xml:space="preserve">Figure 4: Comparison of EBASE results for the best performing model to a simulated time series created with known metabolic parameters. The best performing model for the one day (a, ndays = 1) and seven day (b, ndays = 7) optimization period is based on the EBASE results with prior distributions that produced the highest mean</w:t>
+              <w:t xml:space="preserve">Figure 4: Comparison of EBASE results for the best performing model to a synthetic time series created with known metabolic parameters. The best performing model for the one day (a, ndays = 1) and seven day (b, ndays = 7) optimization period is based on the EBASE results with prior distributions that produced the highest mean</w:t>
             </w:r>
             <w:r>
               <w:t xml:space="preserve"> </w:t>
@@ -6810,7 +7086,7 @@
         </w:rPr>
         <w:t xml:space="preserve">Table </w:t>
       </w:r>
-      <w:bookmarkStart w:id="453b0e54-7f75-4dd2-b1ae-43f25e77f08e" w:name="ebaseiotab"/>
+      <w:bookmarkStart w:id="a827108f-de10-4d17-b821-5eca00a020d3" w:name="ebaseiotab"/>
       <w:r xmlns:w="http://schemas.openxmlformats.org/wordprocessingml/2006/main" xmlns:wp="http://schemas.openxmlformats.org/drawingml/2006/wordprocessingDrawing" xmlns:r="http://schemas.openxmlformats.org/officeDocument/2006/relationships" xmlns:w14="http://schemas.microsoft.com/office/word/2010/wordml">
         <w:rPr>
           <w:rFonts/>
@@ -6832,7 +7108,7 @@
         </w:rPr>
         <w:fldChar w:fldCharType="end" w:dirty="true"/>
       </w:r>
-      <w:bookmarkEnd w:id="453b0e54-7f75-4dd2-b1ae-43f25e77f08e"/>
+      <w:bookmarkEnd w:id="a827108f-de10-4d17-b821-5eca00a020d3"/>
       <w:r>
         <w:rPr>
           <w:rFonts/>
@@ -10876,7 +11152,7 @@
         </w:rPr>
         <w:t xml:space="preserve">Table </w:t>
       </w:r>
-      <w:bookmarkStart w:id="be7f76bf-dbee-4df5-91ab-d8628c923d75" w:name="apacmptab"/>
+      <w:bookmarkStart w:id="76b4a89c-2fc1-4b72-8c85-9d4fa46fa739" w:name="apacmptab"/>
       <w:r xmlns:w="http://schemas.openxmlformats.org/wordprocessingml/2006/main" xmlns:wp="http://schemas.openxmlformats.org/drawingml/2006/wordprocessingDrawing" xmlns:r="http://schemas.openxmlformats.org/officeDocument/2006/relationships" xmlns:w14="http://schemas.microsoft.com/office/word/2010/wordml">
         <w:rPr>
           <w:rFonts/>
@@ -10898,7 +11174,7 @@
         </w:rPr>
         <w:fldChar w:fldCharType="end" w:dirty="true"/>
       </w:r>
-      <w:bookmarkEnd w:id="be7f76bf-dbee-4df5-91ab-d8628c923d75"/>
+      <w:bookmarkEnd w:id="76b4a89c-2fc1-4b72-8c85-9d4fa46fa739"/>
       <w:r>
         <w:rPr>
           <w:rFonts/>
@@ -18199,6 +18475,9 @@
     <w:abstractNumId w:val="990"/>
   </w:num>
   <w:num w:numId="1001">
+    <w:abstractNumId w:val="991"/>
+  </w:num>
+  <w:num w:numId="1002">
     <w:abstractNumId w:val="991"/>
   </w:num>
 </w:numbering>

</xml_diff>

<commit_message>
redo apacmpfig without dry/wet grouping
</commit_message>
<xml_diff>
--- a/manu-draft.docx
+++ b/manu-draft.docx
@@ -7048,10 +7048,7 @@
               </m:sSup>
             </m:oMath>
             <w:r>
-              <w:t xml:space="preserve"> </w:t>
-            </w:r>
-            <w:r>
-              <w:t xml:space="preserve">and are grouped by the dry or wet season. Black lines show the 1:1 comparison and the red lines show the linear regression fit.</w:t>
+              <w:t xml:space="preserve">. Black lines show the 1:1 comparison and the red lines show the linear regression fit.</w:t>
             </w:r>
           </w:p>
           <w:bookmarkEnd w:id="65"/>
@@ -7086,7 +7083,7 @@
         </w:rPr>
         <w:t xml:space="preserve">Table </w:t>
       </w:r>
-      <w:bookmarkStart w:id="a827108f-de10-4d17-b821-5eca00a020d3" w:name="ebaseiotab"/>
+      <w:bookmarkStart w:id="db4e4889-0b1f-4ca8-b576-e7bd2b016113" w:name="ebaseiotab"/>
       <w:r xmlns:w="http://schemas.openxmlformats.org/wordprocessingml/2006/main" xmlns:wp="http://schemas.openxmlformats.org/drawingml/2006/wordprocessingDrawing" xmlns:r="http://schemas.openxmlformats.org/officeDocument/2006/relationships" xmlns:w14="http://schemas.microsoft.com/office/word/2010/wordml">
         <w:rPr>
           <w:rFonts/>
@@ -7108,7 +7105,7 @@
         </w:rPr>
         <w:fldChar w:fldCharType="end" w:dirty="true"/>
       </w:r>
-      <w:bookmarkEnd w:id="a827108f-de10-4d17-b821-5eca00a020d3"/>
+      <w:bookmarkEnd w:id="db4e4889-0b1f-4ca8-b576-e7bd2b016113"/>
       <w:r>
         <w:rPr>
           <w:rFonts/>
@@ -11152,7 +11149,7 @@
         </w:rPr>
         <w:t xml:space="preserve">Table </w:t>
       </w:r>
-      <w:bookmarkStart w:id="76b4a89c-2fc1-4b72-8c85-9d4fa46fa739" w:name="apacmptab"/>
+      <w:bookmarkStart w:id="d3748aa5-eb9c-47cc-8282-38d19f66da80" w:name="apacmptab"/>
       <w:r xmlns:w="http://schemas.openxmlformats.org/wordprocessingml/2006/main" xmlns:wp="http://schemas.openxmlformats.org/drawingml/2006/wordprocessingDrawing" xmlns:r="http://schemas.openxmlformats.org/officeDocument/2006/relationships" xmlns:w14="http://schemas.microsoft.com/office/word/2010/wordml">
         <w:rPr>
           <w:rFonts/>
@@ -11174,7 +11171,7 @@
         </w:rPr>
         <w:fldChar w:fldCharType="end" w:dirty="true"/>
       </w:r>
-      <w:bookmarkEnd w:id="76b4a89c-2fc1-4b72-8c85-9d4fa46fa739"/>
+      <w:bookmarkEnd w:id="d3748aa5-eb9c-47cc-8282-38d19f66da80"/>
       <w:r>
         <w:rPr>
           <w:rFonts/>

</xml_diff>

<commit_message>
update apasumdat figure and text for mean and sd prior comps
</commit_message>
<xml_diff>
--- a/manu-draft.docx
+++ b/manu-draft.docx
@@ -1658,13 +1658,13 @@
         <w:t xml:space="preserve">. The justification for these changes is as follows.</w:t>
       </w:r>
     </w:p>
-    <w:bookmarkStart w:id="27" w:name="modification-of-base"/>
+    <w:bookmarkStart w:id="27" w:name="changes-to-base"/>
     <w:p>
       <w:pPr>
         <w:pStyle w:val="Heading3"/>
       </w:pPr>
       <w:r>
-        <w:t xml:space="preserve">2.1 Modification of BASE</w:t>
+        <w:t xml:space="preserve">2.1 Changes to BASE</w:t>
       </w:r>
     </w:p>
     <w:p>
@@ -1672,7 +1672,7 @@
         <w:pStyle w:val="FirstParagraph"/>
       </w:pPr>
       <w:r>
-        <w:t xml:space="preserve">The underlying idea behind most gas exchange parameterizations for metabolism estimates is that the transfer of gases of relatively low solubility, like oxygen, is proportional to the concentration gradient in a thin film of water at the air–water interface. It is also assumed that the water at the top of the film is saturated with respect to the atmosphere, so that the concentration gradient across the thin film can be approximated as the difference between oxygen concentration measured in the surface water layer,</w:t>
+        <w:t xml:space="preserve">A common theory behind most gas exchange parameterizations for metabolism estimates is that the transfer of gases of relatively low solubility, like oxygen, is proportional to the concentration gradient in a thin film of water at the air–water interface. It is also assumed that the water at the top of the film is saturated with respect to the atmosphere, so that the concentration gradient across the thin film can be approximated as the difference between oxygen concentration measured in the surface water layer,</w:t>
       </w:r>
       <w:r>
         <w:t xml:space="preserve"> </w:t>
@@ -1910,7 +1910,7 @@
         <w:t xml:space="preserve"> </w:t>
       </w:r>
       <w:r>
-        <w:t xml:space="preserve">also increases with temperature because the film of water at the air-sea interface becomes more thin as the random motion of gas and water molecules increases at higher temperatures and transfer of molecules across the film becomes easier. This dependence of</w:t>
+        <w:t xml:space="preserve">also increases with temperature because the film of water at the air-sea interface becomes more thin as the random motion of gas and water molecules increases at higher temperatures and transfer of molecules across the film increases. This dependence of</w:t>
       </w:r>
       <w:r>
         <w:t xml:space="preserve"> </w:t>
@@ -2111,7 +2111,7 @@
         <w:t xml:space="preserve"> </w:t>
       </w:r>
       <w:r>
-        <w:t xml:space="preserve">is the reaeration coefficient, which has dimensions of inverse time.</w:t>
+        <w:t xml:space="preserve">is the reaeration coefficient estimated from the data.</w:t>
       </w:r>
       <w:r>
         <w:t xml:space="preserve"> </w:t>
@@ -2244,7 +2244,7 @@
         <w:t xml:space="preserve"> </w:t>
       </w:r>
       <w:r>
-        <w:t xml:space="preserve">is calculated using only temperature (C) and salinity (psu), removing the need for barometric pressure as used in BASE.</w:t>
+        <w:t xml:space="preserve">was calculated using only temperature and salinity, removing the need for barometric pressure used in BASE.</w:t>
       </w:r>
     </w:p>
     <w:p>
@@ -2411,7 +2411,29 @@
         <w:t xml:space="preserve"> </w:t>
       </w:r>
       <w:r>
-        <w:t xml:space="preserve">= 1. The</w:t>
+        <w:t xml:space="preserve">= 1 and it is assumed that respiration is constant as in other methods</w:t>
+      </w:r>
+      <w:r>
+        <w:t xml:space="preserve"> </w:t>
+      </w:r>
+      <w:r>
+        <w:t xml:space="preserve">(Odum 1956;</w:t>
+      </w:r>
+      <w:r>
+        <w:t xml:space="preserve"> </w:t>
+      </w:r>
+      <w:r>
+        <w:rPr>
+          <w:bCs/>
+          <w:b/>
+        </w:rPr>
+        <w:t xml:space="preserve">Murrel18?</w:t>
+      </w:r>
+      <w:r>
+        <w:t xml:space="preserve">)</w:t>
+      </w:r>
+      <w:r>
+        <w:t xml:space="preserve">. The</w:t>
       </w:r>
       <w:r>
         <w:t xml:space="preserve"> </w:t>
@@ -2454,7 +2476,7 @@
         <w:t xml:space="preserve"> </w:t>
       </w:r>
       <w:r>
-        <w:t xml:space="preserve">was used (i.e., there was no saturation point of production with increasing</w:t>
+        <w:t xml:space="preserve">was used. This removes the exponential dependence of production with increasing</w:t>
       </w:r>
       <w:r>
         <w:t xml:space="preserve"> </w:t>
@@ -2471,17 +2493,17 @@
         </m:r>
       </m:oMath>
       <w:r>
-        <w:t xml:space="preserve">). Removing these components improved model stability by creating more reasonable estimates for the other parameters.</w:t>
+        <w:t xml:space="preserve">. Removing these components also improved model stability by creating more reasonable estimates for the other parameters.</w:t>
       </w:r>
     </w:p>
     <w:bookmarkEnd w:id="27"/>
-    <w:bookmarkStart w:id="32" w:name="model-estimation"/>
+    <w:bookmarkStart w:id="32" w:name="sec-ebasemod"/>
     <w:p>
       <w:pPr>
         <w:pStyle w:val="Heading3"/>
       </w:pPr>
       <w:r>
-        <w:t xml:space="preserve">2.2 Model estimation</w:t>
+        <w:t xml:space="preserve">2.2 EBASE model estimation</w:t>
       </w:r>
     </w:p>
     <w:p>
@@ -2933,7 +2955,7 @@
         <w:t xml:space="preserve">(Fwoxy R package, Arriola and Herrmann 2022)</w:t>
       </w:r>
       <w:r>
-        <w:t xml:space="preserve">. All of the physical parameters were held constant, e.g., wind speed, temperature, and salinity. The other required inputs were the</w:t>
+        <w:t xml:space="preserve">. All of the physical parameters were held constant, i.e., wind speed, temperature, and salinity. The other required inputs were the</w:t>
       </w:r>
       <w:r>
         <w:t xml:space="preserve"> </w:t>
@@ -3902,7 +3924,7 @@
         </w:r>
       </w:hyperlink>
       <w:r>
-        <w:t xml:space="preserve">) was conducted using a synthetic time series with actual physical data as inputs. These assessments evaluated if 1) EBASE estimates similar values for the known parameters, and 2) how the estimated values change with different model configurations. The synthetic time series used inputs from an approximate one year of continuous data from Apalachicola Bay, Florida. The input data were 2012 observations from February 22nd to December 19th at the Cat Point water quality monitoring station (29.7021</w:t>
+        <w:t xml:space="preserve">) was conducted using a synthetic time series with actual data as inputs. These assessments evaluated if 1) EBASE estimates similar values for the known parameters, and 2) how the estimated values change with different model configurations. The synthetic time series used inputs from an approximate one year of continuous data from Apalachicola Bay, Florida. The input data were 2012 observations from February 22nd to December 19th at the Cat Point water quality monitoring station (29.7021</w:t>
       </w:r>
       <m:oMath>
         <m:sSup>
@@ -4231,7 +4253,46 @@
         </w:r>
       </w:hyperlink>
       <w:r>
-        <w:t xml:space="preserve">). The sensitivity analysis evaluated changes in the distributions by varying the standard deviations from small to large to test the effect of more or less constrained ranges, respectively, on the priors. For each parameter, low, medium, and high values for the standard deviation were assessed as 10%, 100%, and 1000% of the default values. Each unique combination of low, medium, and high values for the standard deviation of each parameter were evaluated, creating 3</w:t>
+        <w:t xml:space="preserve">). The sensitivity analysis evaluated changes in the distributions by varying the means and standard deviations from small to large to test the effect of changes in the central tendencies and more or less constrained ranges, respectively, on the priors. For each parameter, low and high values for the means and standard deviation were assessed as changes approximately equal to two orders of magnitude. For example the default value for the mean of the</w:t>
+      </w:r>
+      <w:r>
+        <w:t xml:space="preserve"> </w:t>
+      </w:r>
+      <m:oMath>
+        <m:r>
+          <m:t>a</m:t>
+        </m:r>
+      </m:oMath>
+      <w:r>
+        <w:t xml:space="preserve"> </w:t>
+      </w:r>
+      <w:r>
+        <w:t xml:space="preserve">prior distribution is 0.2 and low and high values were assessed as 0 and 2, respectively. The only exception was the high value that was tested for the mean of the</w:t>
+      </w:r>
+      <w:r>
+        <w:t xml:space="preserve"> </w:t>
+      </w:r>
+      <m:oMath>
+        <m:r>
+          <m:t>b</m:t>
+        </m:r>
+      </m:oMath>
+      <w:r>
+        <w:t xml:space="preserve">, which was set at 0.504 or twice the default value (justification noted in</w:t>
+      </w:r>
+      <w:r>
+        <w:t xml:space="preserve"> </w:t>
+      </w:r>
+      <w:hyperlink w:anchor="sec-ebasemod">
+        <w:r>
+          <w:rPr>
+            <w:rStyle w:val="Hyperlink"/>
+          </w:rPr>
+          <w:t xml:space="preserve">Section 2.2</w:t>
+        </w:r>
+      </w:hyperlink>
+      <w:r>
+        <w:t xml:space="preserve">). Each unique combination of low and high values for the means and standard deviations of each parameter were evaluated, creating 2</w:t>
       </w:r>
       <m:oMath>
         <m:sSup>
@@ -4242,7 +4303,7 @@
           </m:e>
           <m:sup>
             <m:r>
-              <m:t>3</m:t>
+              <m:t>6</m:t>
             </m:r>
           </m:sup>
         </m:sSup>
@@ -4251,7 +4312,7 @@
         <w:t xml:space="preserve"> </w:t>
       </w:r>
       <w:r>
-        <w:t xml:space="preserve">= 27 different combinations of prior distributions that were used with the synthetic time series in EBASE.</w:t>
+        <w:t xml:space="preserve">= 64 different combinations of prior distributions that were used with the synthetic time series in EBASE.</w:t>
       </w:r>
     </w:p>
     <w:p>
@@ -4328,7 +4389,7 @@
         <w:t xml:space="preserve"> </w:t>
       </w:r>
       <w:r>
-        <w:t xml:space="preserve">are returned by the model. A short period of optimization (e.g., one day) may return unstable parameter estimates if forcing factors (e.g., wind, temperature) that affect estuarine biogeochemical rates occur at time scales longer the chosen period of optimization for EBASE. As such, potentially longer optimization periods may return more stable and robust estimates given that more data are used for parameter estimation. An optimization period of one day was compared to results using an optimization period of seven days for the synthetic one-year time series. Each optimization period was evaluated for every unique combination of prior distributions, totaling 54 (27 times the two optimization periods) unique analyses for the assessment of changing standard deviations of all parameters.</w:t>
+        <w:t xml:space="preserve">are returned by the model. A short period of optimization (e.g., one day) may return unstable parameter estimates if forcing factors (e.g., wind, temperature) that affect estuarine biogeochemical rates occur at time scales longer the chosen period of optimization for EBASE. As such, potentially longer optimization periods may return more stable and robust estimates given that more data are used for parameter estimation. An optimization period of one day was compared to results using an optimization period of seven days for the synthetic one-year time series. Each optimization period was evaluated for every unique combination of prior distributions, totaling 128 (64 times the two optimization periods) unique analyses for the assessment of changing priors of all parameters.</w:t>
       </w:r>
     </w:p>
     <w:p>
@@ -4336,7 +4397,7 @@
         <w:pStyle w:val="BodyText"/>
       </w:pPr>
       <w:r>
-        <w:t xml:space="preserve">Changing the variance of each of the prior distributions affected the ability of EBASE to return the known parameters from the synthetic time series.</w:t>
+        <w:t xml:space="preserve">Changing the prior distributions affected the ability of EBASE to return the known parameters from the synthetic time series, with results varying by optimization period.</w:t>
       </w:r>
       <w:r>
         <w:t xml:space="preserve"> </w:t>
@@ -5511,7 +5572,7 @@
               <w:pStyle w:val="ImageCaption"/>
             </w:pPr>
             <w:r>
-              <w:t xml:space="preserve">Figure 3: Comparison of EBASE results to a synthetic time series created with known metabolic parameters. Results are compared for unique combination of prior distributions, where the standard deviations are evaluated from low (L), medium (M), to high (H) for a one day and seven day model optimization period. The metabolic results for dissolved oxygen (DO), production (P), respiration (R), gas exchange (D), and the</w:t>
+              <w:t xml:space="preserve">Figure 3: Comparison of EBASE results to a synthetic time series created with known metabolic parameters. Results are compared for unique combination of prior distributions, where the means and standard deviations are evaluated from low (L) to high (H) for a one day and seven day model optimization period. The metabolic results for dissolved oxygen (DO), production (P), respiration (R), gas exchange (D), and the</w:t>
             </w:r>
             <w:r>
               <w:t xml:space="preserve"> </w:t>
@@ -5966,7 +6027,7 @@
         </w:rPr>
         <w:t xml:space="preserve">Table </w:t>
       </w:r>
-      <w:bookmarkStart w:id="6951184e-d3c3-4709-97af-ed5dedd66d5a" w:name="ebaseiotab"/>
+      <w:bookmarkStart w:id="e0e2ab3b-5b91-4af0-8e3f-0e589225e02f" w:name="ebaseiotab"/>
       <w:r xmlns:w="http://schemas.openxmlformats.org/wordprocessingml/2006/main" xmlns:wp="http://schemas.openxmlformats.org/drawingml/2006/wordprocessingDrawing" xmlns:r="http://schemas.openxmlformats.org/officeDocument/2006/relationships" xmlns:w14="http://schemas.microsoft.com/office/word/2010/wordml">
         <w:rPr>
           <w:rFonts/>
@@ -5988,7 +6049,7 @@
         </w:rPr>
         <w:fldChar w:fldCharType="end" w:dirty="true"/>
       </w:r>
-      <w:bookmarkEnd w:id="6951184e-d3c3-4709-97af-ed5dedd66d5a"/>
+      <w:bookmarkEnd w:id="e0e2ab3b-5b91-4af0-8e3f-0e589225e02f"/>
       <w:r>
         <w:rPr>
           <w:rFonts/>
@@ -10032,7 +10093,7 @@
         </w:rPr>
         <w:t xml:space="preserve">Table </w:t>
       </w:r>
-      <w:bookmarkStart w:id="69ae6061-29e3-4649-9859-832489e97df8" w:name="apacmptab"/>
+      <w:bookmarkStart w:id="632dcc36-f6a5-4fdf-8556-85aa4b26de8a" w:name="apacmptab"/>
       <w:r xmlns:w="http://schemas.openxmlformats.org/wordprocessingml/2006/main" xmlns:wp="http://schemas.openxmlformats.org/drawingml/2006/wordprocessingDrawing" xmlns:r="http://schemas.openxmlformats.org/officeDocument/2006/relationships" xmlns:w14="http://schemas.microsoft.com/office/word/2010/wordml">
         <w:rPr>
           <w:rFonts/>
@@ -10054,7 +10115,7 @@
         </w:rPr>
         <w:fldChar w:fldCharType="end" w:dirty="true"/>
       </w:r>
-      <w:bookmarkEnd w:id="69ae6061-29e3-4649-9859-832489e97df8"/>
+      <w:bookmarkEnd w:id="632dcc36-f6a5-4fdf-8556-85aa4b26de8a"/>
       <w:r>
         <w:rPr>
           <w:rFonts/>

</xml_diff>

<commit_message>
update to apasumdat fig to show rankings #1
</commit_message>
<xml_diff>
--- a/manu-draft.docx
+++ b/manu-draft.docx
@@ -5623,7 +5623,30 @@
               <w:t xml:space="preserve"> </w:t>
             </w:r>
             <w:r>
-              <w:t xml:space="preserve">parameter is a fixed constant and was not evaluated.</w:t>
+              <w:t xml:space="preserve">parameter is a fixed constant and was not evaluated. Rankings of each combination as the average</w:t>
+            </w:r>
+            <w:r>
+              <w:t xml:space="preserve"> </w:t>
+            </w:r>
+            <m:oMath>
+              <m:sSup>
+                <m:e>
+                  <m:r>
+                    <m:t>R</m:t>
+                  </m:r>
+                </m:e>
+                <m:sup>
+                  <m:r>
+                    <m:t>2</m:t>
+                  </m:r>
+                </m:sup>
+              </m:sSup>
+            </m:oMath>
+            <w:r>
+              <w:t xml:space="preserve"> </w:t>
+            </w:r>
+            <w:r>
+              <w:t xml:space="preserve">value across all parameters in a row are shown on the right, with the top three as black/bold and bottom three as black/italic.</w:t>
             </w:r>
           </w:p>
           <w:bookmarkEnd w:id="51"/>
@@ -6027,7 +6050,7 @@
         </w:rPr>
         <w:t xml:space="preserve">Table </w:t>
       </w:r>
-      <w:bookmarkStart w:id="e0e2ab3b-5b91-4af0-8e3f-0e589225e02f" w:name="ebaseiotab"/>
+      <w:bookmarkStart w:id="c326cabc-a6c0-4e0f-af61-2bd2430a99df" w:name="ebaseiotab"/>
       <w:r xmlns:w="http://schemas.openxmlformats.org/wordprocessingml/2006/main" xmlns:wp="http://schemas.openxmlformats.org/drawingml/2006/wordprocessingDrawing" xmlns:r="http://schemas.openxmlformats.org/officeDocument/2006/relationships" xmlns:w14="http://schemas.microsoft.com/office/word/2010/wordml">
         <w:rPr>
           <w:rFonts/>
@@ -6049,7 +6072,7 @@
         </w:rPr>
         <w:fldChar w:fldCharType="end" w:dirty="true"/>
       </w:r>
-      <w:bookmarkEnd w:id="e0e2ab3b-5b91-4af0-8e3f-0e589225e02f"/>
+      <w:bookmarkEnd w:id="c326cabc-a6c0-4e0f-af61-2bd2430a99df"/>
       <w:r>
         <w:rPr>
           <w:rFonts/>
@@ -10093,7 +10116,7 @@
         </w:rPr>
         <w:t xml:space="preserve">Table </w:t>
       </w:r>
-      <w:bookmarkStart w:id="632dcc36-f6a5-4fdf-8556-85aa4b26de8a" w:name="apacmptab"/>
+      <w:bookmarkStart w:id="45146df1-ba8e-4423-9308-aee5bf3a00e2" w:name="apacmptab"/>
       <w:r xmlns:w="http://schemas.openxmlformats.org/wordprocessingml/2006/main" xmlns:wp="http://schemas.openxmlformats.org/drawingml/2006/wordprocessingDrawing" xmlns:r="http://schemas.openxmlformats.org/officeDocument/2006/relationships" xmlns:w14="http://schemas.microsoft.com/office/word/2010/wordml">
         <w:rPr>
           <w:rFonts/>
@@ -10115,7 +10138,7 @@
         </w:rPr>
         <w:fldChar w:fldCharType="end" w:dirty="true"/>
       </w:r>
-      <w:bookmarkEnd w:id="632dcc36-f6a5-4fdf-8556-85aa4b26de8a"/>
+      <w:bookmarkEnd w:id="45146df1-ba8e-4423-9308-aee5bf3a00e2"/>
       <w:r>
         <w:rPr>
           <w:rFonts/>

</xml_diff>

<commit_message>
update synapa and apasumdat fig
</commit_message>
<xml_diff>
--- a/manu-draft.docx
+++ b/manu-draft.docx
@@ -6050,7 +6050,7 @@
         </w:rPr>
         <w:t xml:space="preserve">Table </w:t>
       </w:r>
-      <w:bookmarkStart w:id="c326cabc-a6c0-4e0f-af61-2bd2430a99df" w:name="ebaseiotab"/>
+      <w:bookmarkStart w:id="76a51304-8303-4503-a033-d51de0ee1ec9" w:name="ebaseiotab"/>
       <w:r xmlns:w="http://schemas.openxmlformats.org/wordprocessingml/2006/main" xmlns:wp="http://schemas.openxmlformats.org/drawingml/2006/wordprocessingDrawing" xmlns:r="http://schemas.openxmlformats.org/officeDocument/2006/relationships" xmlns:w14="http://schemas.microsoft.com/office/word/2010/wordml">
         <w:rPr>
           <w:rFonts/>
@@ -6072,7 +6072,7 @@
         </w:rPr>
         <w:fldChar w:fldCharType="end" w:dirty="true"/>
       </w:r>
-      <w:bookmarkEnd w:id="c326cabc-a6c0-4e0f-af61-2bd2430a99df"/>
+      <w:bookmarkEnd w:id="76a51304-8303-4503-a033-d51de0ee1ec9"/>
       <w:r>
         <w:rPr>
           <w:rFonts/>
@@ -10116,7 +10116,7 @@
         </w:rPr>
         <w:t xml:space="preserve">Table </w:t>
       </w:r>
-      <w:bookmarkStart w:id="45146df1-ba8e-4423-9308-aee5bf3a00e2" w:name="apacmptab"/>
+      <w:bookmarkStart w:id="4337d413-d080-4084-9422-6d6e5c4cf074" w:name="apacmptab"/>
       <w:r xmlns:w="http://schemas.openxmlformats.org/wordprocessingml/2006/main" xmlns:wp="http://schemas.openxmlformats.org/drawingml/2006/wordprocessingDrawing" xmlns:r="http://schemas.openxmlformats.org/officeDocument/2006/relationships" xmlns:w14="http://schemas.microsoft.com/office/word/2010/wordml">
         <w:rPr>
           <w:rFonts/>
@@ -10138,7 +10138,7 @@
         </w:rPr>
         <w:fldChar w:fldCharType="end" w:dirty="true"/>
       </w:r>
-      <w:bookmarkEnd w:id="45146df1-ba8e-4423-9308-aee5bf3a00e2"/>
+      <w:bookmarkEnd w:id="4337d413-d080-4084-9422-6d6e5c4cf074"/>
       <w:r>
         <w:rPr>
           <w:rFonts/>

</xml_diff>

<commit_message>
fixing apasumdat and optex plots for rmse and a m2
</commit_message>
<xml_diff>
--- a/manu-draft.docx
+++ b/manu-draft.docx
@@ -5729,7 +5729,7 @@
               <w:pStyle w:val="ImageCaption"/>
             </w:pPr>
             <w:r>
-              <w:t xml:space="preserve">Figure 4: Comparison of EBASE results for the best performing model to a synthetic time series created with known metabolic parameters. The best performing model for the one day (a, ndays = 1) and seven day (b, ndays = 7) optimization period is based on the EBASE results with prior distributions that produced the highest mean</w:t>
+              <w:t xml:space="preserve">Figure 4: Comparison of EBASE results for the best and worst performing models to a synthetic time series created with known metabolic parameters. The best and worst performing models for the one day (a, b) and seven day (c, d) optimization periods are based on the EBASE results with prior distributions that produced the highest mean</w:t>
             </w:r>
             <w:r>
               <w:t xml:space="preserve"> </w:t>
@@ -5763,7 +5763,7 @@
               </w:r>
             </w:hyperlink>
             <w:r>
-              <w:t xml:space="preserve">). The standard deviations of the prior distributions of each parameter for the best performing model are shown at the top. The results are averaged at the time step of the model optimization period. The</w:t>
+              <w:t xml:space="preserve">). The results are averaged at the time step of the model optimization period. The</w:t>
             </w:r>
             <w:r>
               <w:t xml:space="preserve"> </w:t>
@@ -6050,7 +6050,7 @@
         </w:rPr>
         <w:t xml:space="preserve">Table </w:t>
       </w:r>
-      <w:bookmarkStart w:id="76a51304-8303-4503-a033-d51de0ee1ec9" w:name="ebaseiotab"/>
+      <w:bookmarkStart w:id="4c3237ee-66f6-4758-872f-b5324043a22c" w:name="ebaseiotab"/>
       <w:r xmlns:w="http://schemas.openxmlformats.org/wordprocessingml/2006/main" xmlns:wp="http://schemas.openxmlformats.org/drawingml/2006/wordprocessingDrawing" xmlns:r="http://schemas.openxmlformats.org/officeDocument/2006/relationships" xmlns:w14="http://schemas.microsoft.com/office/word/2010/wordml">
         <w:rPr>
           <w:rFonts/>
@@ -6072,7 +6072,7 @@
         </w:rPr>
         <w:fldChar w:fldCharType="end" w:dirty="true"/>
       </w:r>
-      <w:bookmarkEnd w:id="76a51304-8303-4503-a033-d51de0ee1ec9"/>
+      <w:bookmarkEnd w:id="4c3237ee-66f6-4758-872f-b5324043a22c"/>
       <w:r>
         <w:rPr>
           <w:rFonts/>
@@ -10116,7 +10116,7 @@
         </w:rPr>
         <w:t xml:space="preserve">Table </w:t>
       </w:r>
-      <w:bookmarkStart w:id="4337d413-d080-4084-9422-6d6e5c4cf074" w:name="apacmptab"/>
+      <w:bookmarkStart w:id="017c82b8-dcc8-49d4-b58c-200e48a14876" w:name="apacmptab"/>
       <w:r xmlns:w="http://schemas.openxmlformats.org/wordprocessingml/2006/main" xmlns:wp="http://schemas.openxmlformats.org/drawingml/2006/wordprocessingDrawing" xmlns:r="http://schemas.openxmlformats.org/officeDocument/2006/relationships" xmlns:w14="http://schemas.microsoft.com/office/word/2010/wordml">
         <w:rPr>
           <w:rFonts/>
@@ -10138,7 +10138,7 @@
         </w:rPr>
         <w:fldChar w:fldCharType="end" w:dirty="true"/>
       </w:r>
-      <w:bookmarkEnd w:id="4337d413-d080-4084-9422-6d6e5c4cf074"/>
+      <w:bookmarkEnd w:id="017c82b8-dcc8-49d4-b58c-200e48a14876"/>
       <w:r>
         <w:rPr>
           <w:rFonts/>

</xml_diff>

<commit_message>
maybe better prior comp figure #1
</commit_message>
<xml_diff>
--- a/manu-draft.docx
+++ b/manu-draft.docx
@@ -3334,7 +3334,7 @@
             </m:dPr>
             <m:e>
               <m:r>
-                <m:t>0.2</m:t>
+                <m:t>0</m:t>
               </m:r>
               <m:r>
                 <m:rPr>
@@ -3343,7 +3343,7 @@
                 <m:t>,</m:t>
               </m:r>
               <m:r>
-                <m:t>0.1</m:t>
+                <m:t>1</m:t>
               </m:r>
             </m:e>
           </m:d>
@@ -3420,7 +3420,7 @@
             </m:dPr>
             <m:e>
               <m:r>
-                <m:t>20</m:t>
+                <m:t>0</m:t>
               </m:r>
               <m:r>
                 <m:rPr>
@@ -3429,7 +3429,7 @@
                 <m:t>,</m:t>
               </m:r>
               <m:r>
-                <m:t>5</m:t>
+                <m:t>50</m:t>
               </m:r>
             </m:e>
           </m:d>
@@ -3506,7 +3506,7 @@
             </m:dPr>
             <m:e>
               <m:r>
-                <m:t>0.251</m:t>
+                <m:t>0</m:t>
               </m:r>
               <m:r>
                 <m:rPr>
@@ -3515,7 +3515,7 @@
                 <m:t>,</m:t>
               </m:r>
               <m:r>
-                <m:t>0.01</m:t>
+                <m:t>0.1</m:t>
               </m:r>
             </m:e>
           </m:d>
@@ -3540,7 +3540,7 @@
                 <m:t>,</m:t>
               </m:r>
               <m:r>
-                <m:t>0.504</m:t>
+                <m:t>0.502</m:t>
               </m:r>
             </m:e>
           </m:d>
@@ -3924,7 +3924,7 @@
         </w:r>
       </w:hyperlink>
       <w:r>
-        <w:t xml:space="preserve">) was conducted using a synthetic time series with actual data as inputs. These assessments evaluated if 1) EBASE estimates similar values for the known parameters, and 2) how the estimated values change with different model configurations. The synthetic time series used inputs from an approximate one year of continuous data from Apalachicola Bay, Florida. The input data were 2012 observations from February 22nd to December 19th at the Cat Point water quality monitoring station (29.7021</w:t>
+        <w:t xml:space="preserve">) was conducted using a synthetic time series with actual data as inputs. These assessments evaluated if 1) EBASE estimates similar values for the known parameters in the synthetic time series, and 2) how the estimated values change with different model configurations. The synthetic time series used inputs from an approximate one year of continuous data from Apalachicola Bay, Florida. The input data were 2012 observations at the Cat Point water quality monitoring station (29.7021</w:t>
       </w:r>
       <m:oMath>
         <m:sSup>
@@ -3970,7 +3970,7 @@
         <w:t xml:space="preserve"> </w:t>
       </w:r>
       <w:r>
-        <w:t xml:space="preserve">W) and included 15 minute observations of dissolved oxygen (mg/L), water temperature (C), and salinity (psu). Continuous meteorological observations from the nearby East Bay station (29.7909</w:t>
+        <w:t xml:space="preserve">W) and included 15 minute observations of water temperature (C) and salinity (psu). Continuous meteorological observations from the nearby East Bay station (29.7909</w:t>
       </w:r>
       <m:oMath>
         <m:sSup>
@@ -4036,7 +4036,7 @@
         <w:t xml:space="preserve"> </w:t>
       </w:r>
       <w:r>
-        <w:t xml:space="preserve">as total per 15 minute observation). An oxygen time series was generated using the inputs from Apalachicola Bay (</w:t>
+        <w:t xml:space="preserve">as total per 15 minute observation). Missing observations in the water quality and meteorological data were filled using autoregressive modelling of the actual parameters versus time to create a complete dataset from January 1st to December 31st. An oxygen time series was then generated using the inputs from Apalachicola Bay (</w:t>
       </w:r>
       <w:hyperlink w:anchor="fig-synapa">
         <w:r>
@@ -4047,7 +4047,24 @@
         </w:r>
       </w:hyperlink>
       <w:r>
-        <w:t xml:space="preserve">a), such that the synthetic dissolved oxygen was created as close as possible to the observed given the inputs. Known values for</w:t>
+        <w:t xml:space="preserve">a), such that the synthetic dissolved oxygen was created using</w:t>
+      </w:r>
+      <w:r>
+        <w:t xml:space="preserve"> </w:t>
+      </w:r>
+      <w:hyperlink w:anchor="eq-ebase">
+        <w:r>
+          <w:rPr>
+            <w:rStyle w:val="Hyperlink"/>
+          </w:rPr>
+          <w:t xml:space="preserve">Equation 1</w:t>
+        </w:r>
+      </w:hyperlink>
+      <w:r>
+        <w:t xml:space="preserve"> </w:t>
+      </w:r>
+      <w:r>
+        <w:t xml:space="preserve">as a forward calculating model and user-defined values for</w:t>
       </w:r>
       <w:r>
         <w:t xml:space="preserve"> </w:t>
@@ -4058,10 +4075,7 @@
         </m:r>
       </m:oMath>
       <w:r>
-        <w:t xml:space="preserve"> </w:t>
-      </w:r>
-      <w:r>
-        <w:t xml:space="preserve">and</w:t>
+        <w:t xml:space="preserve">,</w:t>
       </w:r>
       <w:r>
         <w:t xml:space="preserve"> </w:t>
@@ -4072,10 +4086,18 @@
         </m:r>
       </m:oMath>
       <w:r>
-        <w:t xml:space="preserve"> </w:t>
-      </w:r>
-      <w:r>
-        <w:t xml:space="preserve">parameters were returned for each time step of the synthetic data, as well as all metabolic estimates for production, respiration, and gas exchange (</w:t>
+        <w:t xml:space="preserve">, and</w:t>
+      </w:r>
+      <w:r>
+        <w:t xml:space="preserve"> </w:t>
+      </w:r>
+      <m:oMath>
+        <m:r>
+          <m:t>b</m:t>
+        </m:r>
+      </m:oMath>
+      <w:r>
+        <w:t xml:space="preserve">. All metabolic rates for production, respiration, and gas exchange (</w:t>
       </w:r>
       <w:hyperlink w:anchor="fig-synapa">
         <w:r>
@@ -4086,7 +4108,7 @@
         </w:r>
       </w:hyperlink>
       <w:r>
-        <w:t xml:space="preserve">b and c). The only parameter that could not be created as a continuous time series was</w:t>
+        <w:t xml:space="preserve">b and c) were also estimated with the synthetic time series. The only parameter that could not be created as a continuous time series was</w:t>
       </w:r>
       <w:r>
         <w:t xml:space="preserve"> </w:t>
@@ -4195,7 +4217,7 @@
         <w:t xml:space="preserve">(Wanninkhof 2014)</w:t>
       </w:r>
       <w:r>
-        <w:t xml:space="preserve">.</w:t>
+        <w:t xml:space="preserve">. Accordingly, the synthetic dissolved oxygen time series and the observed water quality and meteorological data were used with EBASE to determine if reasonable estimates for the known parameters and metabolic rates were recovered.</w:t>
       </w:r>
     </w:p>
     <w:p>
@@ -4203,7 +4225,7 @@
         <w:pStyle w:val="BodyText"/>
       </w:pPr>
       <w:r>
-        <w:t xml:space="preserve">Several configurations of the EBASE model can influence how the parameters and metabolic rates are estimated. Two types of sensitivity analyses were conducted to evaluate changes in the results returned by EBASE, where in all cases, the results were compared to the known values in the synthetic time series. First, results were compared to the known values after changing characteristics of their prior distributions. Second, results were compared using a model period of optimization for one day and seven days. Details of these analyses are as follows.</w:t>
+        <w:t xml:space="preserve">Several configurations of the EBASE model can influence how the parameters and metabolic rates are estimated. Two types of sensitivity analyses were conducted to evaluate changes in the results returned by EBASE, where in all cases, the results were compared to the known values in the synthetic time series. First, results were compared to the known values after changing characteristics of their prior distributions. Second, results were compared using a model period of optimization for one day and seven days to assess how results varied based on the amount of data used for the Bayesian estimation. Details of these analyses are as follows.</w:t>
       </w:r>
     </w:p>
     <w:p>
@@ -4211,7 +4233,7 @@
         <w:pStyle w:val="BodyText"/>
       </w:pPr>
       <w:r>
-        <w:t xml:space="preserve">The standard prior distributions for the EBASE parameters follow normal distributions with defined means and standard deviations (Equations</w:t>
+        <w:t xml:space="preserve">The prior distributions for the EBASE parameters follow truncated normal distributions with defined means and standard deviations (Equations</w:t>
       </w:r>
       <w:r>
         <w:t xml:space="preserve"> </w:t>
@@ -4253,21 +4275,7 @@
         </w:r>
       </w:hyperlink>
       <w:r>
-        <w:t xml:space="preserve">). The sensitivity analysis evaluated changes in the distributions by varying the means and standard deviations from small to large to test the effect of changes in the central tendencies and more or less constrained ranges, respectively, on the priors. For each parameter, low and high values for the means and standard deviation were assessed as changes approximately equal to two orders of magnitude. For example the default value for the mean of the</w:t>
-      </w:r>
-      <w:r>
-        <w:t xml:space="preserve"> </w:t>
-      </w:r>
-      <m:oMath>
-        <m:r>
-          <m:t>a</m:t>
-        </m:r>
-      </m:oMath>
-      <w:r>
-        <w:t xml:space="preserve"> </w:t>
-      </w:r>
-      <w:r>
-        <w:t xml:space="preserve">prior distribution is 0.2 and low and high values were assessed as 0 and 2, respectively. The only exception was the high value that was tested for the mean of the</w:t>
+        <w:t xml:space="preserve">). The sensitivity analysis evaluated changes in the distributions by varying the means and standard deviations from small to large to test the effect of changes in the central tendencies and more or less constrained ranges, respectively, on the priors. For each parameter, low and high values for the means and standard deviations were assessed as changes approximately equal to two orders of magnitude of the means and standard deviations of the known parameters of the synthetic time series. The only exception was the</w:t>
       </w:r>
       <w:r>
         <w:t xml:space="preserve"> </w:t>
@@ -4278,7 +4286,10 @@
         </m:r>
       </m:oMath>
       <w:r>
-        <w:t xml:space="preserve">, which was set at 0.504 or twice the default value (justification noted in</w:t>
+        <w:t xml:space="preserve"> </w:t>
+      </w:r>
+      <w:r>
+        <w:t xml:space="preserve">parameter where the low values created priors with a distribution close to zero and the high values were equivalent to a uniform prior distribution in the range of 0 to 0.504 (justification noted in</w:t>
       </w:r>
       <w:r>
         <w:t xml:space="preserve"> </w:t>
@@ -4350,7 +4361,7 @@
         </m:r>
       </m:oMath>
       <w:r>
-        <w:t xml:space="preserve">). Unlike BASE, the EBASE software allows flexibility in the period of time used for optimization, with a minimum period of time being one day and a maximum period being the length of the time series. For a chosen optimization period, single estimates for</w:t>
+        <w:t xml:space="preserve">). Unlike BASE, the EBASE software allows flexibility in the period of time used for optimization, with a minimum being one day and a maximum being the length of the time series. For a chosen optimization period, single estimates for</w:t>
       </w:r>
       <w:r>
         <w:t xml:space="preserve"> </w:t>
@@ -4397,12 +4408,12 @@
         <w:pStyle w:val="BodyText"/>
       </w:pPr>
       <w:r>
-        <w:t xml:space="preserve">Changing the prior distributions affected the ability of EBASE to return the known parameters from the synthetic time series, with results varying by optimization period.</w:t>
-      </w:r>
-      <w:r>
-        <w:t xml:space="preserve"> </w:t>
-      </w:r>
-      <w:hyperlink w:anchor="fig-apasumdat">
+        <w:t xml:space="preserve">Changing the prior distributions affected the ability of EBASE to return the known parameters from the synthetic time series, with results varying somewhat by optimization period.</w:t>
+      </w:r>
+      <w:r>
+        <w:t xml:space="preserve"> </w:t>
+      </w:r>
+      <w:hyperlink w:anchor="fig-priorcomp">
         <w:r>
           <w:rPr>
             <w:rStyle w:val="Hyperlink"/>
@@ -4414,7 +4425,35 @@
         <w:t xml:space="preserve"> </w:t>
       </w:r>
       <w:r>
-        <w:t xml:space="preserve">shows a summary of the comparisons of the synthetic data with EBASE for each unique combination of prior distributions and two optimization periods of one and seven days. The results are compared using R-squared (</w:t>
+        <w:t xml:space="preserve">shows a summary of the comparisons of the synthetic data with EBASE for each unique combination of prior distributions and two optimization periods of one and seven days. The results are shown using Root Mean Squared Errors (RMSE) values comparing the synthetic estimates with those from EBASE. Darker colors represent higher RMSE values and can be used to assess how changing the priors affects the ability of EBASE to estimate the true parameter.</w:t>
+      </w:r>
+    </w:p>
+    <w:p>
+      <w:pPr>
+        <w:pStyle w:val="BodyText"/>
+      </w:pPr>
+      <w:r>
+        <w:t xml:space="preserve">Several conclusions can be made from the results in</w:t>
+      </w:r>
+      <w:r>
+        <w:t xml:space="preserve"> </w:t>
+      </w:r>
+      <w:hyperlink w:anchor="fig-priorcomp">
+        <w:r>
+          <w:rPr>
+            <w:rStyle w:val="Hyperlink"/>
+          </w:rPr>
+          <w:t xml:space="preserve">Figure 3</w:t>
+        </w:r>
+      </w:hyperlink>
+      <w:r>
+        <w:t xml:space="preserve"> </w:t>
+      </w:r>
+      <w:r>
+        <w:t xml:space="preserve">based on the patterns of the</w:t>
+      </w:r>
+      <w:r>
+        <w:t xml:space="preserve"> </w:t>
       </w:r>
       <m:oMath>
         <m:sSup>
@@ -4431,7 +4470,80 @@
         </m:sSup>
       </m:oMath>
       <w:r>
-        <w:t xml:space="preserve">) values from the linear fit between the synthetic data and results from EBASE. Darker colors represent lower</w:t>
+        <w:t xml:space="preserve"> </w:t>
+      </w:r>
+      <w:r>
+        <w:t xml:space="preserve">values. Overall, the model was able to estimate the</w:t>
+      </w:r>
+      <w:r>
+        <w:t xml:space="preserve"> </w:t>
+      </w:r>
+      <m:oMath>
+        <m:r>
+          <m:t>a</m:t>
+        </m:r>
+      </m:oMath>
+      <w:r>
+        <w:t xml:space="preserve"> </w:t>
+      </w:r>
+      <w:r>
+        <w:t xml:space="preserve">parameter with reasonable precision regardless of any of the prior distributions, whereas most of the variation was observed in the</w:t>
+      </w:r>
+      <w:r>
+        <w:t xml:space="preserve"> </w:t>
+      </w:r>
+      <m:oMath>
+        <m:r>
+          <m:t>r</m:t>
+        </m:r>
+      </m:oMath>
+      <w:r>
+        <w:t xml:space="preserve"> </w:t>
+      </w:r>
+      <w:r>
+        <w:t xml:space="preserve">(respiration, R) and</w:t>
+      </w:r>
+      <w:r>
+        <w:t xml:space="preserve"> </w:t>
+      </w:r>
+      <m:oMath>
+        <m:r>
+          <m:t>b</m:t>
+        </m:r>
+      </m:oMath>
+      <w:r>
+        <w:t xml:space="preserve"> </w:t>
+      </w:r>
+      <w:r>
+        <w:t xml:space="preserve">parameters. Changing the variance of the</w:t>
+      </w:r>
+      <w:r>
+        <w:t xml:space="preserve"> </w:t>
+      </w:r>
+      <m:oMath>
+        <m:r>
+          <m:t>a</m:t>
+        </m:r>
+      </m:oMath>
+      <w:r>
+        <w:t xml:space="preserve"> </w:t>
+      </w:r>
+      <w:r>
+        <w:t xml:space="preserve">parameter had little effect on any of the comparisons. Smaller variance of the prior distribution for the</w:t>
+      </w:r>
+      <w:r>
+        <w:t xml:space="preserve"> </w:t>
+      </w:r>
+      <m:oMath>
+        <m:r>
+          <m:t>r</m:t>
+        </m:r>
+      </m:oMath>
+      <w:r>
+        <w:t xml:space="preserve"> </w:t>
+      </w:r>
+      <w:r>
+        <w:t xml:space="preserve">parameter generally contributed to lower</w:t>
       </w:r>
       <w:r>
         <w:t xml:space="preserve"> </w:t>
@@ -4454,32 +4566,35 @@
         <w:t xml:space="preserve"> </w:t>
       </w:r>
       <w:r>
-        <w:t xml:space="preserve">values and can be used to assess how changing the variance of the priors affects the ability of EBASE to estimate the true parameter.</w:t>
-      </w:r>
-    </w:p>
-    <w:p>
-      <w:pPr>
-        <w:pStyle w:val="BodyText"/>
-      </w:pPr>
-      <w:r>
-        <w:t xml:space="preserve">Several conclusions can be made from the results in</w:t>
-      </w:r>
-      <w:r>
-        <w:t xml:space="preserve"> </w:t>
-      </w:r>
-      <w:hyperlink w:anchor="fig-apasumdat">
-        <w:r>
-          <w:rPr>
-            <w:rStyle w:val="Hyperlink"/>
-          </w:rPr>
-          <w:t xml:space="preserve">Figure 3</w:t>
-        </w:r>
-      </w:hyperlink>
-      <w:r>
-        <w:t xml:space="preserve"> </w:t>
-      </w:r>
-      <w:r>
-        <w:t xml:space="preserve">based on the patterns of the</w:t>
+        <w:t xml:space="preserve">for all parameters, although the precision was worse for the seven day optimization period (e.g., the</w:t>
+      </w:r>
+      <w:r>
+        <w:t xml:space="preserve"> </w:t>
+      </w:r>
+      <m:oMath>
+        <m:r>
+          <m:t>a</m:t>
+        </m:r>
+      </m:oMath>
+      <w:r>
+        <w:t xml:space="preserve"> </w:t>
+      </w:r>
+      <w:r>
+        <w:t xml:space="preserve">parameter). Conversely, larger variance of the prior distribution for the</w:t>
+      </w:r>
+      <w:r>
+        <w:t xml:space="preserve"> </w:t>
+      </w:r>
+      <m:oMath>
+        <m:r>
+          <m:t>b</m:t>
+        </m:r>
+      </m:oMath>
+      <w:r>
+        <w:t xml:space="preserve"> </w:t>
+      </w:r>
+      <w:r>
+        <w:t xml:space="preserve">parameter generally contributed to lower</w:t>
       </w:r>
       <w:r>
         <w:t xml:space="preserve"> </w:t>
@@ -4502,7 +4617,15 @@
         <w:t xml:space="preserve"> </w:t>
       </w:r>
       <w:r>
-        <w:t xml:space="preserve">values. Overall, the model was able to estimate the</w:t>
+        <w:t xml:space="preserve">only for the gas exchange estimate (D), although this effect was minimized with the seven day optimization period.</w:t>
+      </w:r>
+    </w:p>
+    <w:p>
+      <w:pPr>
+        <w:pStyle w:val="BodyText"/>
+      </w:pPr>
+      <w:r>
+        <w:t xml:space="preserve">The results suggest that the default prior distributions used in EBASE may be appropriate in some cases, but increasing the prior variance for</w:t>
       </w:r>
       <w:r>
         <w:t xml:space="preserve"> </w:t>
@@ -4516,7 +4639,7 @@
         <w:t xml:space="preserve"> </w:t>
       </w:r>
       <w:r>
-        <w:t xml:space="preserve">parameter with reasonable precision regardless of any of the prior distributions, whereas most of the variation was observed in the</w:t>
+        <w:t xml:space="preserve">and</w:t>
       </w:r>
       <w:r>
         <w:t xml:space="preserve"> </w:t>
@@ -4530,7 +4653,7 @@
         <w:t xml:space="preserve"> </w:t>
       </w:r>
       <w:r>
-        <w:t xml:space="preserve">(respiration, R) and</w:t>
+        <w:t xml:space="preserve">and decreasing the variance for</w:t>
       </w:r>
       <w:r>
         <w:t xml:space="preserve"> </w:t>
@@ -4544,35 +4667,24 @@
         <w:t xml:space="preserve"> </w:t>
       </w:r>
       <w:r>
-        <w:t xml:space="preserve">parameters. Changing the variance of the</w:t>
-      </w:r>
-      <w:r>
-        <w:t xml:space="preserve"> </w:t>
-      </w:r>
-      <m:oMath>
-        <m:r>
-          <m:t>a</m:t>
-        </m:r>
-      </m:oMath>
-      <w:r>
-        <w:t xml:space="preserve"> </w:t>
-      </w:r>
-      <w:r>
-        <w:t xml:space="preserve">parameter had little effect on any of the comparisons. Smaller variance of the prior distribution for the</w:t>
-      </w:r>
-      <w:r>
-        <w:t xml:space="preserve"> </w:t>
-      </w:r>
-      <m:oMath>
-        <m:r>
-          <m:t>r</m:t>
-        </m:r>
-      </m:oMath>
-      <w:r>
-        <w:t xml:space="preserve"> </w:t>
-      </w:r>
-      <w:r>
-        <w:t xml:space="preserve">parameter generally contributed to lower</w:t>
+        <w:t xml:space="preserve">will likely produce more optimal solutions. The actual model results for the best performing combination of prior distributions for the one day and seven day optimization are shown in</w:t>
+      </w:r>
+      <w:r>
+        <w:t xml:space="preserve"> </w:t>
+      </w:r>
+      <w:hyperlink w:anchor="fig-optex">
+        <w:r>
+          <w:rPr>
+            <w:rStyle w:val="Hyperlink"/>
+          </w:rPr>
+          <w:t xml:space="preserve">Figure 5</w:t>
+        </w:r>
+      </w:hyperlink>
+      <w:r>
+        <w:t xml:space="preserve"> </w:t>
+      </w:r>
+      <w:r>
+        <w:t xml:space="preserve">(all results are averaged at the time-step of the optimization period for comparability). The best performing models were those with the highest mean</w:t>
       </w:r>
       <w:r>
         <w:t xml:space="preserve"> </w:t>
@@ -4595,153 +4707,12 @@
         <w:t xml:space="preserve"> </w:t>
       </w:r>
       <w:r>
-        <w:t xml:space="preserve">for all parameters, although the precision was worse for the seven day optimization period (e.g., the</w:t>
-      </w:r>
-      <w:r>
-        <w:t xml:space="preserve"> </w:t>
-      </w:r>
-      <m:oMath>
-        <m:r>
-          <m:t>a</m:t>
-        </m:r>
-      </m:oMath>
-      <w:r>
-        <w:t xml:space="preserve"> </w:t>
-      </w:r>
-      <w:r>
-        <w:t xml:space="preserve">parameter). Conversely, larger variance of the prior distribution for the</w:t>
-      </w:r>
-      <w:r>
-        <w:t xml:space="preserve"> </w:t>
-      </w:r>
-      <m:oMath>
-        <m:r>
-          <m:t>b</m:t>
-        </m:r>
-      </m:oMath>
-      <w:r>
-        <w:t xml:space="preserve"> </w:t>
-      </w:r>
-      <w:r>
-        <w:t xml:space="preserve">parameter generally contributed to lower</w:t>
-      </w:r>
-      <w:r>
-        <w:t xml:space="preserve"> </w:t>
-      </w:r>
-      <m:oMath>
-        <m:sSup>
-          <m:e>
-            <m:r>
-              <m:t>R</m:t>
-            </m:r>
-          </m:e>
-          <m:sup>
-            <m:r>
-              <m:t>2</m:t>
-            </m:r>
-          </m:sup>
-        </m:sSup>
-      </m:oMath>
-      <w:r>
-        <w:t xml:space="preserve"> </w:t>
-      </w:r>
-      <w:r>
-        <w:t xml:space="preserve">only for the gas exchange estimate (D), although this effect was minimized with the seven day optimization period.</w:t>
-      </w:r>
-    </w:p>
-    <w:p>
-      <w:pPr>
-        <w:pStyle w:val="BodyText"/>
-      </w:pPr>
-      <w:r>
-        <w:t xml:space="preserve">The results suggest that the default prior distributions used in EBASE may be appropriate in some cases, but increasing the prior variance for</w:t>
-      </w:r>
-      <w:r>
-        <w:t xml:space="preserve"> </w:t>
-      </w:r>
-      <m:oMath>
-        <m:r>
-          <m:t>a</m:t>
-        </m:r>
-      </m:oMath>
-      <w:r>
-        <w:t xml:space="preserve"> </w:t>
-      </w:r>
-      <w:r>
-        <w:t xml:space="preserve">and</w:t>
-      </w:r>
-      <w:r>
-        <w:t xml:space="preserve"> </w:t>
-      </w:r>
-      <m:oMath>
-        <m:r>
-          <m:t>r</m:t>
-        </m:r>
-      </m:oMath>
-      <w:r>
-        <w:t xml:space="preserve"> </w:t>
-      </w:r>
-      <w:r>
-        <w:t xml:space="preserve">and decreasing the variance for</w:t>
-      </w:r>
-      <w:r>
-        <w:t xml:space="preserve"> </w:t>
-      </w:r>
-      <m:oMath>
-        <m:r>
-          <m:t>b</m:t>
-        </m:r>
-      </m:oMath>
-      <w:r>
-        <w:t xml:space="preserve"> </w:t>
-      </w:r>
-      <w:r>
-        <w:t xml:space="preserve">will likely produce more optimal solutions. The actual model results for the best performing combination of prior distributions for the one day and seven day optimization are shown in</w:t>
-      </w:r>
-      <w:r>
-        <w:t xml:space="preserve"> </w:t>
-      </w:r>
-      <w:hyperlink w:anchor="fig-optex">
-        <w:r>
-          <w:rPr>
-            <w:rStyle w:val="Hyperlink"/>
-          </w:rPr>
-          <w:t xml:space="preserve">Figure 4</w:t>
-        </w:r>
-      </w:hyperlink>
-      <w:r>
-        <w:t xml:space="preserve"> </w:t>
-      </w:r>
-      <w:r>
-        <w:t xml:space="preserve">(all results are averaged at the time-step of the optimization period for comparability). The best performing models were those with the highest mean</w:t>
-      </w:r>
-      <w:r>
-        <w:t xml:space="preserve"> </w:t>
-      </w:r>
-      <m:oMath>
-        <m:sSup>
-          <m:e>
-            <m:r>
-              <m:t>R</m:t>
-            </m:r>
-          </m:e>
-          <m:sup>
-            <m:r>
-              <m:t>2</m:t>
-            </m:r>
-          </m:sup>
-        </m:sSup>
-      </m:oMath>
-      <w:r>
-        <w:t xml:space="preserve"> </w:t>
-      </w:r>
-      <w:r>
         <w:t xml:space="preserve">values across all parameter estimates in</w:t>
       </w:r>
       <w:r>
         <w:t xml:space="preserve"> </w:t>
       </w:r>
-      <w:hyperlink w:anchor="fig-apasumdat">
+      <w:hyperlink w:anchor="fig-priorcomp">
         <w:r>
           <w:rPr>
             <w:rStyle w:val="Hyperlink"/>
@@ -5051,7 +5022,7 @@
           <w:rPr>
             <w:rStyle w:val="Hyperlink"/>
           </w:rPr>
-          <w:t xml:space="preserve">Figure 5</w:t>
+          <w:t xml:space="preserve">Figure 6</w:t>
         </w:r>
       </w:hyperlink>
       <w:r>
@@ -5125,7 +5096,7 @@
           <w:rPr>
             <w:rStyle w:val="Hyperlink"/>
           </w:rPr>
-          <w:t xml:space="preserve">Figure 5</w:t>
+          <w:t xml:space="preserve">Figure 6</w:t>
         </w:r>
       </w:hyperlink>
       <w:r>
@@ -5136,7 +5107,7 @@
           <w:rPr>
             <w:rStyle w:val="Hyperlink"/>
           </w:rPr>
-          <w:t xml:space="preserve">Figure 5</w:t>
+          <w:t xml:space="preserve">Figure 6</w:t>
         </w:r>
       </w:hyperlink>
       <w:r>
@@ -5174,7 +5145,7 @@
           <w:rPr>
             <w:rStyle w:val="Hyperlink"/>
           </w:rPr>
-          <w:t xml:space="preserve">Figure 5</w:t>
+          <w:t xml:space="preserve">Figure 6</w:t>
         </w:r>
       </w:hyperlink>
       <w:r>
@@ -5248,7 +5219,7 @@
       </w:r>
     </w:p>
     <w:bookmarkEnd w:id="39"/>
-    <w:bookmarkStart w:id="60" w:name="figures"/>
+    <w:bookmarkStart w:id="64" w:name="figures"/>
     <w:p>
       <w:pPr>
         <w:pStyle w:val="Heading2"/>
@@ -5513,7 +5484,7 @@
       <w:tr>
         <w:tc>
           <w:tcPr/>
-          <w:bookmarkStart w:id="51" w:name="fig-apasumdat"/>
+          <w:bookmarkStart w:id="51" w:name="fig-priorcomp"/>
           <w:p>
             <w:pPr>
               <w:pStyle w:val="Figure"/>
@@ -5529,7 +5500,7 @@
                     <a:graphicData uri="http://schemas.openxmlformats.org/drawingml/2006/picture">
                       <pic:pic>
                         <pic:nvPicPr>
-                          <pic:cNvPr descr="figs/apasumdat.png" id="50" name="Picture"/>
+                          <pic:cNvPr descr="figs/priorcomp.png" id="50" name="Picture"/>
                           <pic:cNvPicPr>
                             <a:picLocks noChangeArrowheads="1" noChangeAspect="1"/>
                           </pic:cNvPicPr>
@@ -5670,7 +5641,7 @@
       <w:tr>
         <w:tc>
           <w:tcPr/>
-          <w:bookmarkStart w:id="55" w:name="fig-optex"/>
+          <w:bookmarkStart w:id="55" w:name="fig-priorsumcomp"/>
           <w:p>
             <w:pPr>
               <w:pStyle w:val="Figure"/>
@@ -5679,20 +5650,103 @@
             <w:r>
               <w:drawing>
                 <wp:inline>
-                  <wp:extent cx="5943600" cy="6500812"/>
+                  <wp:extent cx="4581162" cy="5497394"/>
                   <wp:effectExtent b="0" l="0" r="0" t="0"/>
                   <wp:docPr descr="" title="" id="53" name="Picture"/>
                   <a:graphic>
                     <a:graphicData uri="http://schemas.openxmlformats.org/drawingml/2006/picture">
                       <pic:pic>
                         <pic:nvPicPr>
-                          <pic:cNvPr descr="figs/optex.png" id="54" name="Picture"/>
+                          <pic:cNvPr descr="figs/priorsumcomp.png" id="54" name="Picture"/>
                           <pic:cNvPicPr>
                             <a:picLocks noChangeArrowheads="1" noChangeAspect="1"/>
                           </pic:cNvPicPr>
                         </pic:nvPicPr>
                         <pic:blipFill>
                           <a:blip r:embed="rId52"/>
+                          <a:stretch>
+                            <a:fillRect/>
+                          </a:stretch>
+                        </pic:blipFill>
+                        <pic:spPr bwMode="auto">
+                          <a:xfrm>
+                            <a:off x="0" y="0"/>
+                            <a:ext cx="4581162" cy="5497394"/>
+                          </a:xfrm>
+                          <a:prstGeom prst="rect">
+                            <a:avLst/>
+                          </a:prstGeom>
+                          <a:noFill/>
+                          <a:ln w="9525">
+                            <a:noFill/>
+                            <a:headEnd/>
+                            <a:tailEnd/>
+                          </a:ln>
+                        </pic:spPr>
+                      </pic:pic>
+                    </a:graphicData>
+                  </a:graphic>
+                </wp:inline>
+              </w:drawing>
+            </w:r>
+          </w:p>
+          <w:p>
+            <w:pPr>
+              <w:jc w:val="center"/>
+            </w:pPr>
+            <w:pPr>
+              <w:jc w:val="start"/>
+              <w:spacing w:before="200"/>
+              <w:pStyle w:val="ImageCaption"/>
+            </w:pPr>
+            <w:r>
+              <w:t xml:space="preserve">Figure 4: Add caption.</w:t>
+            </w:r>
+          </w:p>
+          <w:bookmarkEnd w:id="55"/>
+        </w:tc>
+      </w:tr>
+    </w:tbl>
+    <w:p>
+      <w:r>
+        <w:br w:type="page"/>
+      </w:r>
+    </w:p>
+    <w:tbl>
+      <w:tblPr>
+        <w:tblStyle w:val="Table"/>
+        <w:tblW w:type="pct" w:w="5000"/>
+        <w:tblLook w:firstRow="0" w:lastRow="0" w:firstColumn="0" w:lastColumn="0" w:noHBand="0" w:noVBand="0" w:val="0000"/>
+      </w:tblPr>
+      <w:tblGrid>
+        <w:gridCol w:w="7920"/>
+      </w:tblGrid>
+      <w:tr>
+        <w:tc>
+          <w:tcPr/>
+          <w:bookmarkStart w:id="59" w:name="fig-optex"/>
+          <w:p>
+            <w:pPr>
+              <w:pStyle w:val="Figure"/>
+              <w:jc w:val="center"/>
+            </w:pPr>
+            <w:r>
+              <w:drawing>
+                <wp:inline>
+                  <wp:extent cx="5943600" cy="6500812"/>
+                  <wp:effectExtent b="0" l="0" r="0" t="0"/>
+                  <wp:docPr descr="" title="" id="57" name="Picture"/>
+                  <a:graphic>
+                    <a:graphicData uri="http://schemas.openxmlformats.org/drawingml/2006/picture">
+                      <pic:pic>
+                        <pic:nvPicPr>
+                          <pic:cNvPr descr="figs/optex.png" id="58" name="Picture"/>
+                          <pic:cNvPicPr>
+                            <a:picLocks noChangeArrowheads="1" noChangeAspect="1"/>
+                          </pic:cNvPicPr>
+                        </pic:nvPicPr>
+                        <pic:blipFill>
+                          <a:blip r:embed="rId56"/>
                           <a:stretch>
                             <a:fillRect/>
                           </a:stretch>
@@ -5729,7 +5783,7 @@
               <w:pStyle w:val="ImageCaption"/>
             </w:pPr>
             <w:r>
-              <w:t xml:space="preserve">Figure 4: Comparison of EBASE results for the best and worst performing models to a synthetic time series created with known metabolic parameters. The best and worst performing models for the one day (a, b) and seven day (c, d) optimization periods are based on the EBASE results with prior distributions that produced the highest mean</w:t>
+              <w:t xml:space="preserve">Figure 5: Comparison of EBASE results for the best and worst performing models to a synthetic time series created with known metabolic parameters. The best and worst performing models for the one day (a, b) and seven day (c, d) optimization periods are based on the EBASE results with prior distributions that produced the highest mean</w:t>
             </w:r>
             <w:r>
               <w:t xml:space="preserve"> </w:t>
@@ -5754,7 +5808,7 @@
             <w:r>
               <w:t xml:space="preserve">values across all parameter estimates (</w:t>
             </w:r>
-            <w:hyperlink w:anchor="fig-apasumdat">
+            <w:hyperlink w:anchor="fig-priorcomp">
               <w:r>
                 <w:rPr>
                   <w:rStyle w:val="Hyperlink"/>
@@ -5872,7 +5926,7 @@
               <w:t xml:space="preserve">.</w:t>
             </w:r>
           </w:p>
-          <w:bookmarkEnd w:id="55"/>
+          <w:bookmarkEnd w:id="59"/>
         </w:tc>
       </w:tr>
     </w:tbl>
@@ -5893,7 +5947,7 @@
       <w:tr>
         <w:tc>
           <w:tcPr/>
-          <w:bookmarkStart w:id="59" w:name="fig-apacmpfig"/>
+          <w:bookmarkStart w:id="63" w:name="fig-apacmpfig"/>
           <w:p>
             <w:pPr>
               <w:pStyle w:val="Figure"/>
@@ -5904,18 +5958,18 @@
                 <wp:inline>
                   <wp:extent cx="5943600" cy="6686550"/>
                   <wp:effectExtent b="0" l="0" r="0" t="0"/>
-                  <wp:docPr descr="" title="" id="57" name="Picture"/>
+                  <wp:docPr descr="" title="" id="61" name="Picture"/>
                   <a:graphic>
                     <a:graphicData uri="http://schemas.openxmlformats.org/drawingml/2006/picture">
                       <pic:pic>
                         <pic:nvPicPr>
-                          <pic:cNvPr descr="figs/apacmpfig.png" id="58" name="Picture"/>
+                          <pic:cNvPr descr="figs/apacmpfig.png" id="62" name="Picture"/>
                           <pic:cNvPicPr>
                             <a:picLocks noChangeArrowheads="1" noChangeAspect="1"/>
                           </pic:cNvPicPr>
                         </pic:nvPicPr>
                         <pic:blipFill>
-                          <a:blip r:embed="rId56"/>
+                          <a:blip r:embed="rId60"/>
                           <a:stretch>
                             <a:fillRect/>
                           </a:stretch>
@@ -5952,7 +6006,7 @@
               <w:pStyle w:val="ImageCaption"/>
             </w:pPr>
             <w:r>
-              <w:t xml:space="preserve">Figure 5: Comparisons of daily metabolic estimates from the Odum, BASE, and EBASE methods for one year of continuous monitoring data at Apalachicola Bay. Results for net ecosystem metabolism (NEM), gross production (P), respiration (R), and gas exchange (D) are compared using the (a) observed and (b) detided dissolved oxygen time series as input to each model. All values are volumetric as mmol O</w:t>
+              <w:t xml:space="preserve">Figure 6: Comparisons of daily metabolic estimates from the Odum, BASE, and EBASE methods for one year of continuous monitoring data at Apalachicola Bay. Results for net ecosystem metabolism (NEM), gross production (P), respiration (R), and gas exchange (D) are compared using the (a) observed and (b) detided dissolved oxygen time series as input to each model. All values are volumetric as mmol O</w:t>
             </w:r>
             <m:oMath>
               <m:sSub>
@@ -6018,7 +6072,7 @@
               <w:t xml:space="preserve">. Black lines show the 1:1 comparison and the red lines show the linear regression fit.</w:t>
             </w:r>
           </w:p>
-          <w:bookmarkEnd w:id="59"/>
+          <w:bookmarkEnd w:id="63"/>
         </w:tc>
       </w:tr>
     </w:tbl>
@@ -6027,8 +6081,8 @@
         <w:br w:type="page"/>
       </w:r>
     </w:p>
-    <w:bookmarkEnd w:id="60"/>
-    <w:bookmarkStart w:id="61" w:name="tables"/>
+    <w:bookmarkEnd w:id="64"/>
+    <w:bookmarkStart w:id="65" w:name="tables"/>
     <w:p>
       <w:pPr>
         <w:pStyle w:val="Heading2"/>
@@ -6050,7 +6104,7 @@
         </w:rPr>
         <w:t xml:space="preserve">Table </w:t>
       </w:r>
-      <w:bookmarkStart w:id="4c3237ee-66f6-4758-872f-b5324043a22c" w:name="ebaseiotab"/>
+      <w:bookmarkStart w:id="246fa79b-188f-4634-80b6-c7d57d7cdaeb" w:name="ebaseiotab"/>
       <w:r xmlns:w="http://schemas.openxmlformats.org/wordprocessingml/2006/main" xmlns:wp="http://schemas.openxmlformats.org/drawingml/2006/wordprocessingDrawing" xmlns:r="http://schemas.openxmlformats.org/officeDocument/2006/relationships" xmlns:w14="http://schemas.microsoft.com/office/word/2010/wordml">
         <w:rPr>
           <w:rFonts/>
@@ -6072,7 +6126,7 @@
         </w:rPr>
         <w:fldChar w:fldCharType="end" w:dirty="true"/>
       </w:r>
-      <w:bookmarkEnd w:id="4c3237ee-66f6-4758-872f-b5324043a22c"/>
+      <w:bookmarkEnd w:id="246fa79b-188f-4634-80b6-c7d57d7cdaeb"/>
       <w:r>
         <w:rPr>
           <w:rFonts/>
@@ -10116,7 +10170,7 @@
         </w:rPr>
         <w:t xml:space="preserve">Table </w:t>
       </w:r>
-      <w:bookmarkStart w:id="017c82b8-dcc8-49d4-b58c-200e48a14876" w:name="apacmptab"/>
+      <w:bookmarkStart w:id="cd8fb451-e10a-4ce2-a0c8-78634d9b7b52" w:name="apacmptab"/>
       <w:r xmlns:w="http://schemas.openxmlformats.org/wordprocessingml/2006/main" xmlns:wp="http://schemas.openxmlformats.org/drawingml/2006/wordprocessingDrawing" xmlns:r="http://schemas.openxmlformats.org/officeDocument/2006/relationships" xmlns:w14="http://schemas.microsoft.com/office/word/2010/wordml">
         <w:rPr>
           <w:rFonts/>
@@ -10138,7 +10192,7 @@
         </w:rPr>
         <w:fldChar w:fldCharType="end" w:dirty="true"/>
       </w:r>
-      <w:bookmarkEnd w:id="017c82b8-dcc8-49d4-b58c-200e48a14876"/>
+      <w:bookmarkEnd w:id="cd8fb451-e10a-4ce2-a0c8-78634d9b7b52"/>
       <w:r>
         <w:rPr>
           <w:rFonts/>
@@ -16170,8 +16224,8 @@
         </w:tc>
       </w:tr>
     </w:tbl>
-    <w:bookmarkEnd w:id="61"/>
-    <w:bookmarkStart w:id="88" w:name="references"/>
+    <w:bookmarkEnd w:id="65"/>
+    <w:bookmarkStart w:id="92" w:name="references"/>
     <w:p>
       <w:pPr>
         <w:pStyle w:val="Heading2"/>
@@ -16180,8 +16234,8 @@
         <w:t xml:space="preserve">References</w:t>
       </w:r>
     </w:p>
-    <w:bookmarkStart w:id="87" w:name="refs"/>
-    <w:bookmarkStart w:id="62" w:name="ref-Arriola22"/>
+    <w:bookmarkStart w:id="91" w:name="refs"/>
+    <w:bookmarkStart w:id="66" w:name="ref-Arriola22"/>
     <w:p>
       <w:pPr>
         <w:pStyle w:val="Bibliography"/>
@@ -16199,8 +16253,8 @@
         <w:t xml:space="preserve">orward model of estuary dissolved oxygen time series,.</w:t>
       </w:r>
     </w:p>
-    <w:bookmarkEnd w:id="62"/>
-    <w:bookmarkStart w:id="63" w:name="ref-Beck21"/>
+    <w:bookmarkEnd w:id="66"/>
+    <w:bookmarkStart w:id="67" w:name="ref-Beck21"/>
     <w:p>
       <w:pPr>
         <w:pStyle w:val="Bibliography"/>
@@ -16209,8 +16263,8 @@
         <w:t xml:space="preserve">Beck, M. W. 2021. WtRegDO: Implement weighted regression on dissolved oxygen time series,.</w:t>
       </w:r>
     </w:p>
-    <w:bookmarkEnd w:id="63"/>
-    <w:bookmarkStart w:id="65" w:name="ref-Beck15"/>
+    <w:bookmarkEnd w:id="67"/>
+    <w:bookmarkStart w:id="69" w:name="ref-Beck15"/>
     <w:p>
       <w:pPr>
         <w:pStyle w:val="Bibliography"/>
@@ -16231,7 +16285,7 @@
       <w:r>
         <w:t xml:space="preserve">: 731–745. doi:</w:t>
       </w:r>
-      <w:hyperlink r:id="rId64">
+      <w:hyperlink r:id="rId68">
         <w:r>
           <w:rPr>
             <w:rStyle w:val="Hyperlink"/>
@@ -16240,8 +16294,8 @@
         </w:r>
       </w:hyperlink>
     </w:p>
-    <w:bookmarkEnd w:id="65"/>
-    <w:bookmarkStart w:id="66" w:name="ref-Beck22"/>
+    <w:bookmarkEnd w:id="69"/>
+    <w:bookmarkStart w:id="70" w:name="ref-Beck22"/>
     <w:p>
       <w:pPr>
         <w:pStyle w:val="Bibliography"/>
@@ -16259,8 +16313,8 @@
         <w:t xml:space="preserve">,.</w:t>
       </w:r>
     </w:p>
-    <w:bookmarkEnd w:id="66"/>
-    <w:bookmarkStart w:id="68" w:name="ref-Garcia92"/>
+    <w:bookmarkEnd w:id="70"/>
+    <w:bookmarkStart w:id="72" w:name="ref-Garcia92"/>
     <w:p>
       <w:pPr>
         <w:pStyle w:val="Bibliography"/>
@@ -16281,7 +16335,7 @@
       <w:r>
         <w:t xml:space="preserve">: 1307–1312. doi:</w:t>
       </w:r>
-      <w:hyperlink r:id="rId67">
+      <w:hyperlink r:id="rId71">
         <w:r>
           <w:rPr>
             <w:rStyle w:val="Hyperlink"/>
@@ -16290,8 +16344,8 @@
         </w:r>
       </w:hyperlink>
     </w:p>
-    <w:bookmarkEnd w:id="68"/>
-    <w:bookmarkStart w:id="70" w:name="ref-Grace15"/>
+    <w:bookmarkEnd w:id="72"/>
+    <w:bookmarkStart w:id="74" w:name="ref-Grace15"/>
     <w:p>
       <w:pPr>
         <w:pStyle w:val="Bibliography"/>
@@ -16345,7 +16399,7 @@
       <w:r>
         <w:t xml:space="preserve">: 103–114. doi:</w:t>
       </w:r>
-      <w:hyperlink r:id="rId69">
+      <w:hyperlink r:id="rId73">
         <w:r>
           <w:rPr>
             <w:rStyle w:val="Hyperlink"/>
@@ -16354,8 +16408,8 @@
         </w:r>
       </w:hyperlink>
     </w:p>
-    <w:bookmarkEnd w:id="70"/>
-    <w:bookmarkStart w:id="72" w:name="ref-Ho16"/>
+    <w:bookmarkEnd w:id="74"/>
+    <w:bookmarkStart w:id="76" w:name="ref-Ho16"/>
     <w:p>
       <w:pPr>
         <w:pStyle w:val="Bibliography"/>
@@ -16376,7 +16430,7 @@
       <w:r>
         <w:t xml:space="preserve">: 3813–3821. doi:</w:t>
       </w:r>
-      <w:hyperlink r:id="rId71">
+      <w:hyperlink r:id="rId75">
         <w:r>
           <w:rPr>
             <w:rStyle w:val="Hyperlink"/>
@@ -16385,8 +16439,8 @@
         </w:r>
       </w:hyperlink>
     </w:p>
-    <w:bookmarkEnd w:id="72"/>
-    <w:bookmarkStart w:id="74" w:name="ref-Holtgrieve10"/>
+    <w:bookmarkEnd w:id="76"/>
+    <w:bookmarkStart w:id="78" w:name="ref-Holtgrieve10"/>
     <w:p>
       <w:pPr>
         <w:pStyle w:val="Bibliography"/>
@@ -16416,7 +16470,7 @@
       <w:r>
         <w:t xml:space="preserve">: 1047–1063. doi:</w:t>
       </w:r>
-      <w:hyperlink r:id="rId73">
+      <w:hyperlink r:id="rId77">
         <w:r>
           <w:rPr>
             <w:rStyle w:val="Hyperlink"/>
@@ -16425,8 +16479,8 @@
         </w:r>
       </w:hyperlink>
     </w:p>
-    <w:bookmarkEnd w:id="74"/>
-    <w:bookmarkStart w:id="76" w:name="ref-Millero81"/>
+    <w:bookmarkEnd w:id="78"/>
+    <w:bookmarkStart w:id="80" w:name="ref-Millero81"/>
     <w:p>
       <w:pPr>
         <w:pStyle w:val="Bibliography"/>
@@ -16447,7 +16501,7 @@
       <w:r>
         <w:t xml:space="preserve">: 625–629. doi:</w:t>
       </w:r>
-      <w:hyperlink r:id="rId75">
+      <w:hyperlink r:id="rId79">
         <w:r>
           <w:rPr>
             <w:rStyle w:val="Hyperlink"/>
@@ -16456,8 +16510,8 @@
         </w:r>
       </w:hyperlink>
     </w:p>
-    <w:bookmarkEnd w:id="76"/>
-    <w:bookmarkStart w:id="78" w:name="ref-Murrell18"/>
+    <w:bookmarkEnd w:id="80"/>
+    <w:bookmarkStart w:id="82" w:name="ref-Murrell18"/>
     <w:p>
       <w:pPr>
         <w:pStyle w:val="Bibliography"/>
@@ -16478,7 +16532,7 @@
       <w:r>
         <w:t xml:space="preserve">: 690–707. doi:</w:t>
       </w:r>
-      <w:hyperlink r:id="rId77">
+      <w:hyperlink r:id="rId81">
         <w:r>
           <w:rPr>
             <w:rStyle w:val="Hyperlink"/>
@@ -16487,8 +16541,8 @@
         </w:r>
       </w:hyperlink>
     </w:p>
-    <w:bookmarkEnd w:id="78"/>
-    <w:bookmarkStart w:id="79" w:name="ref-Odum56"/>
+    <w:bookmarkEnd w:id="82"/>
+    <w:bookmarkStart w:id="83" w:name="ref-Odum56"/>
     <w:p>
       <w:pPr>
         <w:pStyle w:val="Bibliography"/>
@@ -16510,8 +16564,8 @@
         <w:t xml:space="preserve">: 102–117.</w:t>
       </w:r>
     </w:p>
-    <w:bookmarkEnd w:id="79"/>
-    <w:bookmarkStart w:id="80" w:name="ref-Plummer03"/>
+    <w:bookmarkEnd w:id="83"/>
+    <w:bookmarkStart w:id="84" w:name="ref-Plummer03"/>
     <w:p>
       <w:pPr>
         <w:pStyle w:val="Bibliography"/>
@@ -16551,8 +16605,8 @@
         <w:t xml:space="preserve">. Vienna, Austria. 1–10.</w:t>
       </w:r>
     </w:p>
-    <w:bookmarkEnd w:id="80"/>
-    <w:bookmarkStart w:id="82" w:name="ref-RCT22"/>
+    <w:bookmarkEnd w:id="84"/>
+    <w:bookmarkStart w:id="86" w:name="ref-RCT22"/>
     <w:p>
       <w:pPr>
         <w:pStyle w:val="Bibliography"/>
@@ -16563,7 +16617,7 @@
       <w:r>
         <w:t xml:space="preserve"> </w:t>
       </w:r>
-      <w:hyperlink r:id="rId81">
+      <w:hyperlink r:id="rId85">
         <w:r>
           <w:rPr>
             <w:rStyle w:val="Hyperlink"/>
@@ -16575,8 +16629,8 @@
         <w:t xml:space="preserve">, R Foundation for Statistical Computing.</w:t>
       </w:r>
     </w:p>
-    <w:bookmarkEnd w:id="82"/>
-    <w:bookmarkStart w:id="84" w:name="ref-Thebault08"/>
+    <w:bookmarkEnd w:id="86"/>
+    <w:bookmarkStart w:id="88" w:name="ref-Thebault08"/>
     <w:p>
       <w:pPr>
         <w:pStyle w:val="Bibliography"/>
@@ -16624,7 +16678,7 @@
       <w:r>
         <w:t xml:space="preserve">: 841–851. doi:</w:t>
       </w:r>
-      <w:hyperlink r:id="rId83">
+      <w:hyperlink r:id="rId87">
         <w:r>
           <w:rPr>
             <w:rStyle w:val="Hyperlink"/>
@@ -16633,8 +16687,8 @@
         </w:r>
       </w:hyperlink>
     </w:p>
-    <w:bookmarkEnd w:id="84"/>
-    <w:bookmarkStart w:id="86" w:name="ref-Wanninkhof14"/>
+    <w:bookmarkEnd w:id="88"/>
+    <w:bookmarkStart w:id="90" w:name="ref-Wanninkhof14"/>
     <w:p>
       <w:pPr>
         <w:pStyle w:val="Bibliography"/>
@@ -16655,7 +16709,7 @@
       <w:r>
         <w:t xml:space="preserve">: 351–362. doi:</w:t>
       </w:r>
-      <w:hyperlink r:id="rId85">
+      <w:hyperlink r:id="rId89">
         <w:r>
           <w:rPr>
             <w:rStyle w:val="Hyperlink"/>
@@ -16664,9 +16718,9 @@
         </w:r>
       </w:hyperlink>
     </w:p>
-    <w:bookmarkEnd w:id="86"/>
-    <w:bookmarkEnd w:id="87"/>
-    <w:bookmarkEnd w:id="88"/>
+    <w:bookmarkEnd w:id="90"/>
+    <w:bookmarkEnd w:id="91"/>
+    <w:bookmarkEnd w:id="92"/>
     <w:sectPr>
       <w:footerReference r:id="rId9" w:type="default"/>
       <w:pgSz w:h="15840" w:w="12240"/>

</xml_diff>

<commit_message>
more rgn edits, added nse methods
</commit_message>
<xml_diff>
--- a/manu-draft.docx
+++ b/manu-draft.docx
@@ -2227,20 +2227,7 @@
         <w:t xml:space="preserve"> </w:t>
       </w:r>
       <w:r>
-        <w:t xml:space="preserve">(Odum 1956;</w:t>
-      </w:r>
-      <w:r>
-        <w:t xml:space="preserve"> </w:t>
-      </w:r>
-      <w:r>
-        <w:rPr>
-          <w:bCs/>
-          <w:b/>
-        </w:rPr>
-        <w:t xml:space="preserve">Murrel18?</w:t>
-      </w:r>
-      <w:r>
-        <w:t xml:space="preserve">)</w:t>
+        <w:t xml:space="preserve">(Odum 1956; Murrell et al. 2018)</w:t>
       </w:r>
       <w:r>
         <w:t xml:space="preserve">. The</w:t>
@@ -2742,7 +2729,7 @@
         <w:pStyle w:val="BodyText"/>
       </w:pPr>
       <w:r>
-        <w:t xml:space="preserve">The metabolism estimates and their parameters returned by the Bayesian routine implemented in JAGS are affected by the prior distributions assigned to each. As for the BASE model, relatively uninformed prior distributions following a normal Gaussian distribution are used by default, although the priors can be changed based on previous knowledge of parameters specific to an ecosystem or as informed by other metabolic modeling approaches. Reasonable uninformed prior distributions for EBASE were chosen based on normal distributions with mean values based on approximate estimates from the literature</w:t>
+        <w:t xml:space="preserve">The metabolism estimates and their parameters returned by the Bayesian routine implemented in JAGS are affected by the prior distributions assigned to each. As for the BASE model, relatively uninformed prior distributions following a normal Gaussian distribution are used by default, although the priors can be changed based on previous knowledge of parameters specific to an ecosystem or as informed by other metabolic modeling approaches. Reasonable uninformed prior distributions for EBASE were chosen with mean values using approximate estimates from the literature</w:t>
       </w:r>
       <w:r>
         <w:t xml:space="preserve"> </w:t>
@@ -3728,7 +3715,7 @@
         <w:t xml:space="preserve"> </w:t>
       </w:r>
       <w:r>
-        <w:t xml:space="preserve">parameters. An additional option also allows the user to specify the model optimization period, where the time period can vary from a minimum of one day to the maximum of the entire length of the time series. This differs from the BASE approach where the optimization period is set at one day. Sensitivity of the EBASE method to different optimization periods is described in</w:t>
+        <w:t xml:space="preserve">parameters. An additional option allows the user to specify the model optimization period, where the time period can vary from a minimum of one day to the maximum of the entire length of the time series. This differs from the BASE approach where the optimization period is set at one day. Sensitivity of the EBASE method to different optimization periods is described in</w:t>
       </w:r>
       <w:r>
         <w:t xml:space="preserve"> </w:t>
@@ -3747,7 +3734,7 @@
     </w:p>
     <w:bookmarkEnd w:id="32"/>
     <w:bookmarkEnd w:id="33"/>
-    <w:bookmarkStart w:id="36" w:name="assessment"/>
+    <w:bookmarkStart w:id="37" w:name="assessment"/>
     <w:p>
       <w:pPr>
         <w:pStyle w:val="Heading2"/>
@@ -3756,13 +3743,13 @@
         <w:t xml:space="preserve">3 Assessment</w:t>
       </w:r>
     </w:p>
-    <w:bookmarkStart w:id="34" w:name="sec-cmpmod"/>
+    <w:bookmarkStart w:id="35" w:name="sec-cmpmod"/>
     <w:p>
       <w:pPr>
         <w:pStyle w:val="Heading3"/>
       </w:pPr>
       <w:r>
-        <w:t xml:space="preserve">3.1 EBASE comparison with modelled observations</w:t>
+        <w:t xml:space="preserve">3.1 EBASE comparison with known results</w:t>
       </w:r>
     </w:p>
     <w:p>
@@ -3817,7 +3804,7 @@
         </w:r>
       </w:hyperlink>
       <w:r>
-        <w:t xml:space="preserve">) was conducted using a synthetic time series with actual data as inputs. These assessments evaluated if 1) EBASE estimates similar values for the known parameters in the synthetic time series, and 2) how the estimated values change with different model configurations. The synthetic time series used inputs from an approximate one year of continuous data from Apalachicola Bay, Florida. The input data were 2012 observations at the Cat Point water quality monitoring station (29.7021</w:t>
+        <w:t xml:space="preserve">) was conducted using a synthetic time series with actual data as inputs. These assessments evaluated if 1) EBASE estimates similar values for the known parameters in the synthetic time series, and 2) how the estimated values change with different model configurations. The synthetic time series used inputs from one year of continuous data from Apalachicola Bay, Florida. The input data were 2012 observations at the Cat Point water quality monitoring station (29.7021</w:t>
       </w:r>
       <m:oMath>
         <m:sSup>
@@ -3840,7 +3827,7 @@
         <w:t xml:space="preserve"> </w:t>
       </w:r>
       <w:r>
-        <w:t xml:space="preserve">N, -84.8802</w:t>
+        <w:t xml:space="preserve">N, –84.8802</w:t>
       </w:r>
       <m:oMath>
         <m:sSup>
@@ -3863,7 +3850,7 @@
         <w:t xml:space="preserve"> </w:t>
       </w:r>
       <w:r>
-        <w:t xml:space="preserve">W) and included 15 minute observations of water temperature (C) and salinity (psu). Continuous meteorological observations from the nearby East Bay station (29.7909</w:t>
+        <w:t xml:space="preserve">W) and included 15 minute observations of water temperature and salinity. Continuous meteorological observations from the nearby East Bay station (29.7909</w:t>
       </w:r>
       <m:oMath>
         <m:sSup>
@@ -3886,7 +3873,7 @@
         <w:t xml:space="preserve"> </w:t>
       </w:r>
       <w:r>
-        <w:t xml:space="preserve">N, -84.8834</w:t>
+        <w:t xml:space="preserve">N, –84.8834</w:t>
       </w:r>
       <m:oMath>
         <m:sSup>
@@ -3909,27 +3896,7 @@
         <w:t xml:space="preserve"> </w:t>
       </w:r>
       <w:r>
-        <w:t xml:space="preserve">W, ~10km north of Cat Point) were combined with the water quality data at the same time step and included air temperature (C), wind speed (m/s), and PAR (mmol/m</w:t>
-      </w:r>
-      <m:oMath>
-        <m:sSup>
-          <m:e>
-            <m:r>
-              <m:t>​</m:t>
-            </m:r>
-          </m:e>
-          <m:sup>
-            <m:r>
-              <m:t>2</m:t>
-            </m:r>
-          </m:sup>
-        </m:sSup>
-      </m:oMath>
-      <w:r>
-        <w:t xml:space="preserve"> </w:t>
-      </w:r>
-      <w:r>
-        <w:t xml:space="preserve">as total per 15 minute observation). Missing observations in the water quality and meteorological data were filled using autoregressive modelling of the actual parameters versus time to create a complete dataset from January 1st to December 31st. An oxygen time series was then generated using the inputs from Apalachicola Bay (</w:t>
+        <w:t xml:space="preserve">W, ~10km north of Cat Point) were combined with the water quality data at the same time step and included air temperature, wind speed, and PAR. Missing observations in the water quality and meteorological data were filled using autoregressive modelling of the actual parameters versus time to create a complete dataset from January 1st to December 31st. A synthetic oxygen time series was then generated using the inputs from Apalachicola Bay (</w:t>
       </w:r>
       <w:hyperlink w:anchor="fig-synapa">
         <w:r>
@@ -3940,7 +3907,7 @@
         </w:r>
       </w:hyperlink>
       <w:r>
-        <w:t xml:space="preserve">a), such that the synthetic dissolved oxygen was created using</w:t>
+        <w:t xml:space="preserve">a) and</w:t>
       </w:r>
       <w:r>
         <w:t xml:space="preserve"> </w:t>
@@ -3957,7 +3924,7 @@
         <w:t xml:space="preserve"> </w:t>
       </w:r>
       <w:r>
-        <w:t xml:space="preserve">as a forward calculating model and user-defined values for</w:t>
+        <w:t xml:space="preserve">as a forward calculating model with user-defined values for</w:t>
       </w:r>
       <w:r>
         <w:t xml:space="preserve"> </w:t>
@@ -4118,7 +4085,7 @@
         <w:pStyle w:val="BodyText"/>
       </w:pPr>
       <w:r>
-        <w:t xml:space="preserve">Several configurations of the EBASE model can influence how the parameters and metabolic rates are estimated. Two types of sensitivity analyses were conducted to evaluate changes in the results returned by EBASE, where in all cases, the results were compared to the known values in the synthetic time series. First, results were compared to the known values after changing characteristics of their prior distributions. Second, results were compared using a model period of optimization for one day and seven days to assess how results varied based on the amount of data used for the Bayesian estimation. Details of these analyses are as follows.</w:t>
+        <w:t xml:space="preserve">Several configurations of the EBASE model can influence how the parameters and metabolic rates are estimated. Two types of sensitivity analyses were conducted to evaluate changes in the results returned by EBASE, where in all cases, the results were compared to the known values in the synthetic time series. First, results were compared to the known values after changing characteristics of their prior distributions. Second, results were compared using a model period of optimization for one, seven, and 30 days to assess how results varied based on the amount of data used for the Bayesian estimation. Details of these analyses are as follows.</w:t>
       </w:r>
     </w:p>
     <w:p>
@@ -4293,7 +4260,7 @@
         <w:t xml:space="preserve"> </w:t>
       </w:r>
       <w:r>
-        <w:t xml:space="preserve">are returned by the model. A short period of optimization (e.g., one day) may return unstable parameter estimates if forcing factors (e.g., wind, temperature) that affect estuarine biogeochemical rates occur at time scales longer the chosen period of optimization for EBASE. As such, potentially longer optimization periods may return more stable and robust estimates given that more data are used for parameter estimation. An optimization period of one day was compared to results using an optimization period of seven days for the synthetic one-year time series. Each optimization period was evaluated for every unique combination of prior distributions, totaling 128 (64 times the two optimization periods) unique analyses for the assessment of changing priors of all parameters.</w:t>
+        <w:t xml:space="preserve">are returned by the model. A short period of optimization (e.g., one day) may return unstable parameter estimates if forcing factors (e.g., wind, temperature) that affect estuarine biogeochemical rates occur at time scales longer the chosen period of optimization for EBASE. As such, potentially longer optimization periods may return more stable and robust estimates given that more data are used for parameter estimation, although at the risk of overgeneralizing metabolic rates if variation occurs at time scales less than the optimization period. Results from optimization periods of one, seven, and thirty days were compared for the synthetic one-year time series. Each optimization period was also evaluated for every unique combination of prior distributions, totaling 192 (64 times the three optimization periods) unique analyses for the assessment of changing priors of all parameters.</w:t>
       </w:r>
     </w:p>
     <w:p>
@@ -4301,7 +4268,7 @@
         <w:pStyle w:val="BodyText"/>
       </w:pPr>
       <w:r>
-        <w:t xml:space="preserve">Changing the prior distributions affected the ability of EBASE to return the known parameters from the synthetic time series, with results varying somewhat by optimization period.</w:t>
+        <w:t xml:space="preserve">Changing the prior distributions affected the ability of EBASE to return the known parameters from the synthetic time series, with results varying by optimization period.</w:t>
       </w:r>
       <w:r>
         <w:t xml:space="preserve"> </w:t>
@@ -4318,7 +4285,475 @@
         <w:t xml:space="preserve"> </w:t>
       </w:r>
       <w:r>
-        <w:t xml:space="preserve">shows a summary of the comparisons of the synthetic data with EBASE for each unique combination of prior distributions and two optimization periods of one and seven days. The results are shown using Root Mean Squared Errors (RMSE) values comparing the synthetic estimates with those from EBASE. Darker colors represent higher RMSE values and can be used to assess how changing the priors affects the ability of EBASE to estimate the true parameter.</w:t>
+        <w:t xml:space="preserve">shows a summary of the comparisons of the synthetic data with EBASE for each unique combination of prior distributions and the three optimization periods of one, seven, and thirty days. The results are shown using Nash-Sutcliffe Efficiency (NSE) values</w:t>
+      </w:r>
+      <w:r>
+        <w:t xml:space="preserve"> </w:t>
+      </w:r>
+      <w:r>
+        <w:t xml:space="preserve">(Nash and Sutcliffe 1970; Moriasi et al. 2007)</w:t>
+      </w:r>
+      <w:r>
+        <w:t xml:space="preserve">:</w:t>
+      </w:r>
+    </w:p>
+    <w:p>
+      <w:pPr>
+        <w:pStyle w:val="BodyText"/>
+      </w:pPr>
+      <w:bookmarkStart w:id="34" w:name="eq-nse"/>
+      <m:oMathPara>
+        <m:oMathParaPr>
+          <m:jc m:val="center"/>
+        </m:oMathParaPr>
+        <m:oMath>
+          <m:r>
+            <m:t>N</m:t>
+          </m:r>
+          <m:r>
+            <m:t>S</m:t>
+          </m:r>
+          <m:r>
+            <m:t>E</m:t>
+          </m:r>
+          <m:r>
+            <m:rPr>
+              <m:sty m:val="p"/>
+            </m:rPr>
+            <m:t>=</m:t>
+          </m:r>
+          <m:r>
+            <m:t>1</m:t>
+          </m:r>
+          <m:r>
+            <m:rPr>
+              <m:sty m:val="p"/>
+            </m:rPr>
+            <m:t>−</m:t>
+          </m:r>
+          <m:f>
+            <m:fPr>
+              <m:type m:val="bar"/>
+            </m:fPr>
+            <m:num>
+              <m:nary>
+                <m:naryPr>
+                  <m:chr m:val="∑"/>
+                  <m:limLoc m:val="undOvr"/>
+                  <m:subHide m:val="0"/>
+                  <m:supHide m:val="0"/>
+                </m:naryPr>
+                <m:sub>
+                  <m:r>
+                    <m:t>i</m:t>
+                  </m:r>
+                  <m:r>
+                    <m:rPr>
+                      <m:sty m:val="p"/>
+                    </m:rPr>
+                    <m:t>=</m:t>
+                  </m:r>
+                  <m:r>
+                    <m:t>1</m:t>
+                  </m:r>
+                </m:sub>
+                <m:sup>
+                  <m:r>
+                    <m:t>n</m:t>
+                  </m:r>
+                </m:sup>
+                <m:e>
+                  <m:sSup>
+                    <m:e>
+                      <m:d>
+                        <m:dPr>
+                          <m:begChr m:val="("/>
+                          <m:endChr m:val=")"/>
+                          <m:sepChr m:val=""/>
+                          <m:grow/>
+                        </m:dPr>
+                        <m:e>
+                          <m:sSubSup>
+                            <m:e>
+                              <m:r>
+                                <m:t>Y</m:t>
+                              </m:r>
+                            </m:e>
+                            <m:sub>
+                              <m:r>
+                                <m:t>i</m:t>
+                              </m:r>
+                            </m:sub>
+                            <m:sup>
+                              <m:r>
+                                <m:t>S</m:t>
+                              </m:r>
+                              <m:r>
+                                <m:t>y</m:t>
+                              </m:r>
+                              <m:r>
+                                <m:t>n</m:t>
+                              </m:r>
+                            </m:sup>
+                          </m:sSubSup>
+                          <m:r>
+                            <m:rPr>
+                              <m:sty m:val="p"/>
+                            </m:rPr>
+                            <m:t>−</m:t>
+                          </m:r>
+                          <m:sSubSup>
+                            <m:e>
+                              <m:r>
+                                <m:t>Y</m:t>
+                              </m:r>
+                            </m:e>
+                            <m:sub>
+                              <m:r>
+                                <m:t>i</m:t>
+                              </m:r>
+                            </m:sub>
+                            <m:sup>
+                              <m:r>
+                                <m:t>E</m:t>
+                              </m:r>
+                              <m:r>
+                                <m:t>B</m:t>
+                              </m:r>
+                              <m:r>
+                                <m:t>A</m:t>
+                              </m:r>
+                              <m:r>
+                                <m:t>S</m:t>
+                              </m:r>
+                              <m:r>
+                                <m:t>E</m:t>
+                              </m:r>
+                            </m:sup>
+                          </m:sSubSup>
+                        </m:e>
+                      </m:d>
+                    </m:e>
+                    <m:sup>
+                      <m:r>
+                        <m:t>2</m:t>
+                      </m:r>
+                    </m:sup>
+                  </m:sSup>
+                </m:e>
+              </m:nary>
+            </m:num>
+            <m:den>
+              <m:nary>
+                <m:naryPr>
+                  <m:chr m:val="∑"/>
+                  <m:limLoc m:val="undOvr"/>
+                  <m:subHide m:val="0"/>
+                  <m:supHide m:val="0"/>
+                </m:naryPr>
+                <m:sub>
+                  <m:r>
+                    <m:t>i</m:t>
+                  </m:r>
+                  <m:r>
+                    <m:rPr>
+                      <m:sty m:val="p"/>
+                    </m:rPr>
+                    <m:t>=</m:t>
+                  </m:r>
+                  <m:r>
+                    <m:t>1</m:t>
+                  </m:r>
+                </m:sub>
+                <m:sup>
+                  <m:r>
+                    <m:t>n</m:t>
+                  </m:r>
+                </m:sup>
+                <m:e>
+                  <m:sSup>
+                    <m:e>
+                      <m:d>
+                        <m:dPr>
+                          <m:begChr m:val="("/>
+                          <m:endChr m:val=")"/>
+                          <m:sepChr m:val=""/>
+                          <m:grow/>
+                        </m:dPr>
+                        <m:e>
+                          <m:sSubSup>
+                            <m:e>
+                              <m:r>
+                                <m:t>Y</m:t>
+                              </m:r>
+                            </m:e>
+                            <m:sub>
+                              <m:r>
+                                <m:t>i</m:t>
+                              </m:r>
+                            </m:sub>
+                            <m:sup>
+                              <m:r>
+                                <m:t>S</m:t>
+                              </m:r>
+                              <m:r>
+                                <m:t>y</m:t>
+                              </m:r>
+                              <m:r>
+                                <m:t>n</m:t>
+                              </m:r>
+                            </m:sup>
+                          </m:sSubSup>
+                          <m:r>
+                            <m:rPr>
+                              <m:sty m:val="p"/>
+                            </m:rPr>
+                            <m:t>−</m:t>
+                          </m:r>
+                          <m:sSup>
+                            <m:e>
+                              <m:acc>
+                                <m:accPr>
+                                  <m:chr m:val="‾"/>
+                                </m:accPr>
+                                <m:e>
+                                  <m:r>
+                                    <m:t>Y</m:t>
+                                  </m:r>
+                                </m:e>
+                              </m:acc>
+                            </m:e>
+                            <m:sup>
+                              <m:r>
+                                <m:t>S</m:t>
+                              </m:r>
+                              <m:r>
+                                <m:t>y</m:t>
+                              </m:r>
+                              <m:r>
+                                <m:t>n</m:t>
+                              </m:r>
+                            </m:sup>
+                          </m:sSup>
+                        </m:e>
+                      </m:d>
+                    </m:e>
+                    <m:sup>
+                      <m:r>
+                        <m:t>2</m:t>
+                      </m:r>
+                    </m:sup>
+                  </m:sSup>
+                </m:e>
+              </m:nary>
+            </m:den>
+          </m:f>
+          <m:r>
+            <m:t>  </m:t>
+          </m:r>
+          <m:d>
+            <m:dPr>
+              <m:begChr m:val="("/>
+              <m:endChr m:val=")"/>
+              <m:sepChr m:val=""/>
+              <m:grow/>
+            </m:dPr>
+            <m:e>
+              <m:r>
+                <m:t>8</m:t>
+              </m:r>
+            </m:e>
+          </m:d>
+        </m:oMath>
+      </m:oMathPara>
+      <w:bookmarkEnd w:id="34"/>
+    </w:p>
+    <w:p>
+      <w:pPr>
+        <w:pStyle w:val="FirstParagraph"/>
+      </w:pPr>
+      <w:r>
+        <w:t xml:space="preserve">where</w:t>
+      </w:r>
+      <w:r>
+        <w:t xml:space="preserve"> </w:t>
+      </w:r>
+      <m:oMath>
+        <m:sSub>
+          <m:e>
+            <m:r>
+              <m:t>Y</m:t>
+            </m:r>
+          </m:e>
+          <m:sub>
+            <m:r>
+              <m:t>i</m:t>
+            </m:r>
+          </m:sub>
+        </m:sSub>
+      </m:oMath>
+      <w:r>
+        <w:t xml:space="preserve"> </w:t>
+      </w:r>
+      <w:r>
+        <w:t xml:space="preserve">is the estimate from EBASE or the synthetic times series for the optimization period</w:t>
+      </w:r>
+      <w:r>
+        <w:t xml:space="preserve"> </w:t>
+      </w:r>
+      <m:oMath>
+        <m:r>
+          <m:t>i</m:t>
+        </m:r>
+      </m:oMath>
+      <w:r>
+        <w:t xml:space="preserve">, evaluated for each metabolic parameter, each unique combination of priors, and each optimization period. The value</w:t>
+      </w:r>
+      <w:r>
+        <w:t xml:space="preserve"> </w:t>
+      </w:r>
+      <m:oMath>
+        <m:r>
+          <m:t>n</m:t>
+        </m:r>
+      </m:oMath>
+      <w:r>
+        <w:t xml:space="preserve"> </w:t>
+      </w:r>
+      <w:r>
+        <w:t xml:space="preserve">is the number of optimization periods in the one-year time series, i.e.,</w:t>
+      </w:r>
+      <w:r>
+        <w:t xml:space="preserve"> </w:t>
+      </w:r>
+      <m:oMath>
+        <m:r>
+          <m:t>n</m:t>
+        </m:r>
+        <m:r>
+          <m:rPr>
+            <m:sty m:val="p"/>
+          </m:rPr>
+          <m:t>=</m:t>
+        </m:r>
+        <m:r>
+          <m:t>365</m:t>
+        </m:r>
+      </m:oMath>
+      <w:r>
+        <w:t xml:space="preserve"> </w:t>
+      </w:r>
+      <w:r>
+        <w:t xml:space="preserve">for one day,</w:t>
+      </w:r>
+      <w:r>
+        <w:t xml:space="preserve"> </w:t>
+      </w:r>
+      <m:oMath>
+        <m:r>
+          <m:t>n</m:t>
+        </m:r>
+        <m:r>
+          <m:rPr>
+            <m:sty m:val="p"/>
+          </m:rPr>
+          <m:t>≈</m:t>
+        </m:r>
+        <m:r>
+          <m:t>52</m:t>
+        </m:r>
+      </m:oMath>
+      <w:r>
+        <w:t xml:space="preserve"> </w:t>
+      </w:r>
+      <w:r>
+        <w:t xml:space="preserve">for seven days, and</w:t>
+      </w:r>
+      <w:r>
+        <w:t xml:space="preserve"> </w:t>
+      </w:r>
+      <m:oMath>
+        <m:r>
+          <m:t>n</m:t>
+        </m:r>
+        <m:r>
+          <m:rPr>
+            <m:sty m:val="p"/>
+          </m:rPr>
+          <m:t>≈</m:t>
+        </m:r>
+        <m:r>
+          <m:t>12</m:t>
+        </m:r>
+      </m:oMath>
+      <w:r>
+        <w:t xml:space="preserve"> </w:t>
+      </w:r>
+      <w:r>
+        <w:t xml:space="preserve">for 30 days. All metabolic estimates were averaged within the number of days for each optimization period prior to calculating</w:t>
+      </w:r>
+      <w:r>
+        <w:t xml:space="preserve"> </w:t>
+      </w:r>
+      <m:oMath>
+        <m:r>
+          <m:t>N</m:t>
+        </m:r>
+        <m:r>
+          <m:t>S</m:t>
+        </m:r>
+        <m:r>
+          <m:t>E</m:t>
+        </m:r>
+      </m:oMath>
+      <w:r>
+        <w:t xml:space="preserve"> </w:t>
+      </w:r>
+      <w:r>
+        <w:t xml:space="preserve">values, if appropriate. The</w:t>
+      </w:r>
+      <w:r>
+        <w:t xml:space="preserve"> </w:t>
+      </w:r>
+      <m:oMath>
+        <m:r>
+          <m:t>N</m:t>
+        </m:r>
+        <m:r>
+          <m:t>S</m:t>
+        </m:r>
+        <m:r>
+          <m:t>E</m:t>
+        </m:r>
+      </m:oMath>
+      <w:r>
+        <w:t xml:space="preserve"> </w:t>
+      </w:r>
+      <w:r>
+        <w:t xml:space="preserve">value is conceptually similar to the coefficient of determination, but varies from</w:t>
+      </w:r>
+      <w:r>
+        <w:t xml:space="preserve"> </w:t>
+      </w:r>
+      <m:oMath>
+        <m:r>
+          <m:rPr>
+            <m:sty m:val="p"/>
+          </m:rPr>
+          <m:t>−</m:t>
+        </m:r>
+        <m:r>
+          <m:rPr>
+            <m:sty m:val="p"/>
+          </m:rPr>
+          <m:t>∞</m:t>
+        </m:r>
+      </m:oMath>
+      <w:r>
+        <w:t xml:space="preserve"> </w:t>
+      </w:r>
+      <w:r>
+        <w:t xml:space="preserve">to 1. Values in the positive range from 0 to 1 are desirable with 1 being a perfect fit, whereas values in the negative range indicate the mean of the synthetic data is a better predictor than EBASE.</w:t>
       </w:r>
     </w:p>
     <w:p>
@@ -4723,8 +5158,8 @@
         <w:t xml:space="preserve">.</w:t>
       </w:r>
     </w:p>
-    <w:bookmarkEnd w:id="34"/>
-    <w:bookmarkStart w:id="35" w:name="ebase-comparison-with-real-observations"/>
+    <w:bookmarkEnd w:id="35"/>
+    <w:bookmarkStart w:id="36" w:name="ebase-comparison-with-real-observations"/>
     <w:p>
       <w:pPr>
         <w:pStyle w:val="Heading3"/>
@@ -5063,9 +5498,9 @@
         <w:t xml:space="preserve">), regardless of the method used.</w:t>
       </w:r>
     </w:p>
-    <w:bookmarkEnd w:id="35"/>
     <w:bookmarkEnd w:id="36"/>
-    <w:bookmarkStart w:id="37" w:name="discussion"/>
+    <w:bookmarkEnd w:id="37"/>
+    <w:bookmarkStart w:id="38" w:name="discussion"/>
     <w:p>
       <w:pPr>
         <w:pStyle w:val="Heading2"/>
@@ -5083,11 +5518,23 @@
         <w:pStyle w:val="Compact"/>
       </w:pPr>
       <w:r>
-        <w:t xml:space="preserve">Describe how EBASE deals with gaps</w:t>
+        <w:t xml:space="preserve">Describe how EBASE deals with gaps and flexibility of the model to accommodate diff optimization periods</w:t>
       </w:r>
     </w:p>
-    <w:bookmarkEnd w:id="37"/>
-    <w:bookmarkStart w:id="38" w:name="comments-and-recommendations"/>
+    <w:p>
+      <w:pPr>
+        <w:numPr>
+          <w:ilvl w:val="0"/>
+          <w:numId w:val="1002"/>
+        </w:numPr>
+        <w:pStyle w:val="Compact"/>
+      </w:pPr>
+      <w:r>
+        <w:t xml:space="preserve">b is sketchy, how to improve? Either fix or develop JAGS model further to include additional data, e.g. tidal height.</w:t>
+      </w:r>
+    </w:p>
+    <w:bookmarkEnd w:id="38"/>
+    <w:bookmarkStart w:id="39" w:name="comments-and-recommendations"/>
     <w:p>
       <w:pPr>
         <w:pStyle w:val="Heading2"/>
@@ -5096,8 +5543,8 @@
         <w:t xml:space="preserve">5 Comments and Recommendations</w:t>
       </w:r>
     </w:p>
-    <w:bookmarkEnd w:id="38"/>
-    <w:bookmarkStart w:id="39" w:name="acknowledgments"/>
+    <w:bookmarkEnd w:id="39"/>
+    <w:bookmarkStart w:id="40" w:name="acknowledgments"/>
     <w:p>
       <w:pPr>
         <w:pStyle w:val="Heading2"/>
@@ -5111,8 +5558,8 @@
         <w:br w:type="page"/>
       </w:r>
     </w:p>
-    <w:bookmarkEnd w:id="39"/>
-    <w:bookmarkStart w:id="64" w:name="figures"/>
+    <w:bookmarkEnd w:id="40"/>
+    <w:bookmarkStart w:id="65" w:name="figures"/>
     <w:p>
       <w:pPr>
         <w:pStyle w:val="Heading2"/>
@@ -5133,7 +5580,7 @@
       <w:tr>
         <w:tc>
           <w:tcPr/>
-          <w:bookmarkStart w:id="43" w:name="fig-priorplot"/>
+          <w:bookmarkStart w:id="44" w:name="fig-priorplot"/>
           <w:p>
             <w:pPr>
               <w:pStyle w:val="Figure"/>
@@ -5144,18 +5591,18 @@
                 <wp:inline>
                   <wp:extent cx="5943600" cy="2228850"/>
                   <wp:effectExtent b="0" l="0" r="0" t="0"/>
-                  <wp:docPr descr="" title="" id="41" name="Picture"/>
+                  <wp:docPr descr="" title="" id="42" name="Picture"/>
                   <a:graphic>
                     <a:graphicData uri="http://schemas.openxmlformats.org/drawingml/2006/picture">
                       <pic:pic>
                         <pic:nvPicPr>
-                          <pic:cNvPr descr="figs/priorplot.png" id="42" name="Picture"/>
+                          <pic:cNvPr descr="figs/priorplot.png" id="43" name="Picture"/>
                           <pic:cNvPicPr>
                             <a:picLocks noChangeArrowheads="1" noChangeAspect="1"/>
                           </pic:cNvPicPr>
                         </pic:nvPicPr>
                         <pic:blipFill>
-                          <a:blip r:embed="rId40"/>
+                          <a:blip r:embed="rId41"/>
                           <a:stretch>
                             <a:fillRect/>
                           </a:stretch>
@@ -5245,7 +5692,7 @@
               <w:t xml:space="preserve">parameter is also truncated to a maximum of 0.504.</w:t>
             </w:r>
           </w:p>
-          <w:bookmarkEnd w:id="43"/>
+          <w:bookmarkEnd w:id="44"/>
         </w:tc>
       </w:tr>
     </w:tbl>
@@ -5266,7 +5713,7 @@
       <w:tr>
         <w:tc>
           <w:tcPr/>
-          <w:bookmarkStart w:id="47" w:name="fig-synapa"/>
+          <w:bookmarkStart w:id="48" w:name="fig-synapa"/>
           <w:p>
             <w:pPr>
               <w:pStyle w:val="Figure"/>
@@ -5277,18 +5724,18 @@
                 <wp:inline>
                   <wp:extent cx="5943600" cy="5943600"/>
                   <wp:effectExtent b="0" l="0" r="0" t="0"/>
-                  <wp:docPr descr="" title="" id="45" name="Picture"/>
+                  <wp:docPr descr="" title="" id="46" name="Picture"/>
                   <a:graphic>
                     <a:graphicData uri="http://schemas.openxmlformats.org/drawingml/2006/picture">
                       <pic:pic>
                         <pic:nvPicPr>
-                          <pic:cNvPr descr="figs/synapa.png" id="46" name="Picture"/>
+                          <pic:cNvPr descr="figs/synapa.png" id="47" name="Picture"/>
                           <pic:cNvPicPr>
                             <a:picLocks noChangeArrowheads="1" noChangeAspect="1"/>
                           </pic:cNvPicPr>
                         </pic:nvPicPr>
                         <pic:blipFill>
-                          <a:blip r:embed="rId44"/>
+                          <a:blip r:embed="rId45"/>
                           <a:stretch>
                             <a:fillRect/>
                           </a:stretch>
@@ -5356,7 +5803,7 @@
               <w:t xml:space="preserve">parameter is shown as an areal value for comparison with the metabolic results.</w:t>
             </w:r>
           </w:p>
-          <w:bookmarkEnd w:id="47"/>
+          <w:bookmarkEnd w:id="48"/>
         </w:tc>
       </w:tr>
     </w:tbl>
@@ -5377,7 +5824,7 @@
       <w:tr>
         <w:tc>
           <w:tcPr/>
-          <w:bookmarkStart w:id="51" w:name="fig-priorcomp"/>
+          <w:bookmarkStart w:id="52" w:name="fig-priorcomp"/>
           <w:p>
             <w:pPr>
               <w:pStyle w:val="Figure"/>
@@ -5388,18 +5835,18 @@
                 <wp:inline>
                   <wp:extent cx="5497394" cy="5497394"/>
                   <wp:effectExtent b="0" l="0" r="0" t="0"/>
-                  <wp:docPr descr="" title="" id="49" name="Picture"/>
+                  <wp:docPr descr="" title="" id="50" name="Picture"/>
                   <a:graphic>
                     <a:graphicData uri="http://schemas.openxmlformats.org/drawingml/2006/picture">
                       <pic:pic>
                         <pic:nvPicPr>
-                          <pic:cNvPr descr="figs/priorcomp.png" id="50" name="Picture"/>
+                          <pic:cNvPr descr="figs/priorcomp.png" id="51" name="Picture"/>
                           <pic:cNvPicPr>
                             <a:picLocks noChangeArrowheads="1" noChangeAspect="1"/>
                           </pic:cNvPicPr>
                         </pic:nvPicPr>
                         <pic:blipFill>
-                          <a:blip r:embed="rId48"/>
+                          <a:blip r:embed="rId49"/>
                           <a:stretch>
                             <a:fillRect/>
                           </a:stretch>
@@ -5513,7 +5960,7 @@
               <w:t xml:space="preserve">value across all parameters in a row are shown on the right, with the top three as black/bold and bottom three as black/italic.</w:t>
             </w:r>
           </w:p>
-          <w:bookmarkEnd w:id="51"/>
+          <w:bookmarkEnd w:id="52"/>
         </w:tc>
       </w:tr>
     </w:tbl>
@@ -5534,7 +5981,7 @@
       <w:tr>
         <w:tc>
           <w:tcPr/>
-          <w:bookmarkStart w:id="55" w:name="fig-priorsumcomp"/>
+          <w:bookmarkStart w:id="56" w:name="fig-priorsumcomp"/>
           <w:p>
             <w:pPr>
               <w:pStyle w:val="Figure"/>
@@ -5545,18 +5992,18 @@
                 <wp:inline>
                   <wp:extent cx="4581162" cy="5497394"/>
                   <wp:effectExtent b="0" l="0" r="0" t="0"/>
-                  <wp:docPr descr="" title="" id="53" name="Picture"/>
+                  <wp:docPr descr="" title="" id="54" name="Picture"/>
                   <a:graphic>
                     <a:graphicData uri="http://schemas.openxmlformats.org/drawingml/2006/picture">
                       <pic:pic>
                         <pic:nvPicPr>
-                          <pic:cNvPr descr="figs/priorsumcomp.png" id="54" name="Picture"/>
+                          <pic:cNvPr descr="figs/priorsumcomp.png" id="55" name="Picture"/>
                           <pic:cNvPicPr>
                             <a:picLocks noChangeArrowheads="1" noChangeAspect="1"/>
                           </pic:cNvPicPr>
                         </pic:nvPicPr>
                         <pic:blipFill>
-                          <a:blip r:embed="rId52"/>
+                          <a:blip r:embed="rId53"/>
                           <a:stretch>
                             <a:fillRect/>
                           </a:stretch>
@@ -5596,7 +6043,7 @@
               <w:t xml:space="preserve">Figure 4: Add caption.</w:t>
             </w:r>
           </w:p>
-          <w:bookmarkEnd w:id="55"/>
+          <w:bookmarkEnd w:id="56"/>
         </w:tc>
       </w:tr>
     </w:tbl>
@@ -5617,7 +6064,7 @@
       <w:tr>
         <w:tc>
           <w:tcPr/>
-          <w:bookmarkStart w:id="59" w:name="fig-optex"/>
+          <w:bookmarkStart w:id="60" w:name="fig-optex"/>
           <w:p>
             <w:pPr>
               <w:pStyle w:val="Figure"/>
@@ -5628,18 +6075,18 @@
                 <wp:inline>
                   <wp:extent cx="5943600" cy="6500812"/>
                   <wp:effectExtent b="0" l="0" r="0" t="0"/>
-                  <wp:docPr descr="" title="" id="57" name="Picture"/>
+                  <wp:docPr descr="" title="" id="58" name="Picture"/>
                   <a:graphic>
                     <a:graphicData uri="http://schemas.openxmlformats.org/drawingml/2006/picture">
                       <pic:pic>
                         <pic:nvPicPr>
-                          <pic:cNvPr descr="figs/optex.png" id="58" name="Picture"/>
+                          <pic:cNvPr descr="figs/optex.png" id="59" name="Picture"/>
                           <pic:cNvPicPr>
                             <a:picLocks noChangeArrowheads="1" noChangeAspect="1"/>
                           </pic:cNvPicPr>
                         </pic:nvPicPr>
                         <pic:blipFill>
-                          <a:blip r:embed="rId56"/>
+                          <a:blip r:embed="rId57"/>
                           <a:stretch>
                             <a:fillRect/>
                           </a:stretch>
@@ -5819,7 +6266,7 @@
               <w:t xml:space="preserve">.</w:t>
             </w:r>
           </w:p>
-          <w:bookmarkEnd w:id="59"/>
+          <w:bookmarkEnd w:id="60"/>
         </w:tc>
       </w:tr>
     </w:tbl>
@@ -5840,7 +6287,7 @@
       <w:tr>
         <w:tc>
           <w:tcPr/>
-          <w:bookmarkStart w:id="63" w:name="fig-apacmpfig"/>
+          <w:bookmarkStart w:id="64" w:name="fig-apacmpfig"/>
           <w:p>
             <w:pPr>
               <w:pStyle w:val="Figure"/>
@@ -5851,18 +6298,18 @@
                 <wp:inline>
                   <wp:extent cx="5943600" cy="6686550"/>
                   <wp:effectExtent b="0" l="0" r="0" t="0"/>
-                  <wp:docPr descr="" title="" id="61" name="Picture"/>
+                  <wp:docPr descr="" title="" id="62" name="Picture"/>
                   <a:graphic>
                     <a:graphicData uri="http://schemas.openxmlformats.org/drawingml/2006/picture">
                       <pic:pic>
                         <pic:nvPicPr>
-                          <pic:cNvPr descr="figs/apacmpfig.png" id="62" name="Picture"/>
+                          <pic:cNvPr descr="figs/apacmpfig.png" id="63" name="Picture"/>
                           <pic:cNvPicPr>
                             <a:picLocks noChangeArrowheads="1" noChangeAspect="1"/>
                           </pic:cNvPicPr>
                         </pic:nvPicPr>
                         <pic:blipFill>
-                          <a:blip r:embed="rId60"/>
+                          <a:blip r:embed="rId61"/>
                           <a:stretch>
                             <a:fillRect/>
                           </a:stretch>
@@ -5965,7 +6412,7 @@
               <w:t xml:space="preserve">. Black lines show the 1:1 comparison and the red lines show the linear regression fit.</w:t>
             </w:r>
           </w:p>
-          <w:bookmarkEnd w:id="63"/>
+          <w:bookmarkEnd w:id="64"/>
         </w:tc>
       </w:tr>
     </w:tbl>
@@ -5974,8 +6421,8 @@
         <w:br w:type="page"/>
       </w:r>
     </w:p>
-    <w:bookmarkEnd w:id="64"/>
-    <w:bookmarkStart w:id="65" w:name="tables"/>
+    <w:bookmarkEnd w:id="65"/>
+    <w:bookmarkStart w:id="66" w:name="tables"/>
     <w:p>
       <w:pPr>
         <w:pStyle w:val="Heading2"/>
@@ -5997,7 +6444,7 @@
         </w:rPr>
         <w:t xml:space="preserve">Table </w:t>
       </w:r>
-      <w:bookmarkStart w:id="ff6a0075-63d8-45be-bde9-6d5191ba55a4" w:name="ebaseiotab"/>
+      <w:bookmarkStart w:id="37a830c6-6940-4bf5-a6f5-c88a0a1c2507" w:name="ebaseiotab"/>
       <w:r xmlns:w="http://schemas.openxmlformats.org/wordprocessingml/2006/main" xmlns:wp="http://schemas.openxmlformats.org/drawingml/2006/wordprocessingDrawing" xmlns:r="http://schemas.openxmlformats.org/officeDocument/2006/relationships" xmlns:w14="http://schemas.microsoft.com/office/word/2010/wordml">
         <w:rPr>
           <w:rFonts/>
@@ -6019,7 +6466,7 @@
         </w:rPr>
         <w:fldChar w:fldCharType="end" w:dirty="true"/>
       </w:r>
-      <w:bookmarkEnd w:id="ff6a0075-63d8-45be-bde9-6d5191ba55a4"/>
+      <w:bookmarkEnd w:id="37a830c6-6940-4bf5-a6f5-c88a0a1c2507"/>
       <w:r>
         <w:rPr>
           <w:rFonts/>
@@ -9235,7 +9682,7 @@
         </w:rPr>
         <w:t xml:space="preserve">Table </w:t>
       </w:r>
-      <w:bookmarkStart w:id="4cf066bd-ab90-4f05-844f-1d75381670c1" w:name="apacmptab"/>
+      <w:bookmarkStart w:id="fa6533ec-0680-4838-856c-de9b91b1c3f9" w:name="apacmptab"/>
       <w:r xmlns:w="http://schemas.openxmlformats.org/wordprocessingml/2006/main" xmlns:wp="http://schemas.openxmlformats.org/drawingml/2006/wordprocessingDrawing" xmlns:r="http://schemas.openxmlformats.org/officeDocument/2006/relationships" xmlns:w14="http://schemas.microsoft.com/office/word/2010/wordml">
         <w:rPr>
           <w:rFonts/>
@@ -9257,7 +9704,7 @@
         </w:rPr>
         <w:fldChar w:fldCharType="end" w:dirty="true"/>
       </w:r>
-      <w:bookmarkEnd w:id="4cf066bd-ab90-4f05-844f-1d75381670c1"/>
+      <w:bookmarkEnd w:id="fa6533ec-0680-4838-856c-de9b91b1c3f9"/>
       <w:r>
         <w:rPr>
           <w:rFonts/>
@@ -15281,8 +15728,8 @@
         </w:tc>
       </w:tr>
     </w:tbl>
-    <w:bookmarkEnd w:id="65"/>
-    <w:bookmarkStart w:id="91" w:name="references"/>
+    <w:bookmarkEnd w:id="66"/>
+    <w:bookmarkStart w:id="96" w:name="references"/>
     <w:p>
       <w:pPr>
         <w:pStyle w:val="Heading2"/>
@@ -15291,8 +15738,8 @@
         <w:t xml:space="preserve">References</w:t>
       </w:r>
     </w:p>
-    <w:bookmarkStart w:id="90" w:name="refs"/>
-    <w:bookmarkStart w:id="66" w:name="ref-Beck21"/>
+    <w:bookmarkStart w:id="95" w:name="refs"/>
+    <w:bookmarkStart w:id="67" w:name="ref-Beck21"/>
     <w:p>
       <w:pPr>
         <w:pStyle w:val="Bibliography"/>
@@ -15301,8 +15748,8 @@
         <w:t xml:space="preserve">Beck, M. W. 2021. WtRegDO: Implement weighted regression on dissolved oxygen time series,.</w:t>
       </w:r>
     </w:p>
-    <w:bookmarkEnd w:id="66"/>
-    <w:bookmarkStart w:id="68" w:name="ref-Beck15"/>
+    <w:bookmarkEnd w:id="67"/>
+    <w:bookmarkStart w:id="69" w:name="ref-Beck15"/>
     <w:p>
       <w:pPr>
         <w:pStyle w:val="Bibliography"/>
@@ -15323,7 +15770,7 @@
       <w:r>
         <w:t xml:space="preserve">: 731–745. doi:</w:t>
       </w:r>
-      <w:hyperlink r:id="rId67">
+      <w:hyperlink r:id="rId68">
         <w:r>
           <w:rPr>
             <w:rStyle w:val="Hyperlink"/>
@@ -15332,8 +15779,8 @@
         </w:r>
       </w:hyperlink>
     </w:p>
-    <w:bookmarkEnd w:id="68"/>
-    <w:bookmarkStart w:id="69" w:name="ref-Beck22"/>
+    <w:bookmarkEnd w:id="69"/>
+    <w:bookmarkStart w:id="70" w:name="ref-Beck22"/>
     <w:p>
       <w:pPr>
         <w:pStyle w:val="Bibliography"/>
@@ -15351,8 +15798,8 @@
         <w:t xml:space="preserve">,.</w:t>
       </w:r>
     </w:p>
-    <w:bookmarkEnd w:id="69"/>
-    <w:bookmarkStart w:id="71" w:name="ref-Garcia92"/>
+    <w:bookmarkEnd w:id="70"/>
+    <w:bookmarkStart w:id="72" w:name="ref-Garcia92"/>
     <w:p>
       <w:pPr>
         <w:pStyle w:val="Bibliography"/>
@@ -15373,7 +15820,7 @@
       <w:r>
         <w:t xml:space="preserve">: 1307–1312. doi:</w:t>
       </w:r>
-      <w:hyperlink r:id="rId70">
+      <w:hyperlink r:id="rId71">
         <w:r>
           <w:rPr>
             <w:rStyle w:val="Hyperlink"/>
@@ -15382,8 +15829,8 @@
         </w:r>
       </w:hyperlink>
     </w:p>
-    <w:bookmarkEnd w:id="71"/>
-    <w:bookmarkStart w:id="73" w:name="ref-Grace15"/>
+    <w:bookmarkEnd w:id="72"/>
+    <w:bookmarkStart w:id="74" w:name="ref-Grace15"/>
     <w:p>
       <w:pPr>
         <w:pStyle w:val="Bibliography"/>
@@ -15437,7 +15884,7 @@
       <w:r>
         <w:t xml:space="preserve">: 103–114. doi:</w:t>
       </w:r>
-      <w:hyperlink r:id="rId72">
+      <w:hyperlink r:id="rId73">
         <w:r>
           <w:rPr>
             <w:rStyle w:val="Hyperlink"/>
@@ -15446,8 +15893,8 @@
         </w:r>
       </w:hyperlink>
     </w:p>
-    <w:bookmarkEnd w:id="73"/>
-    <w:bookmarkStart w:id="75" w:name="ref-Ho16"/>
+    <w:bookmarkEnd w:id="74"/>
+    <w:bookmarkStart w:id="76" w:name="ref-Ho16"/>
     <w:p>
       <w:pPr>
         <w:pStyle w:val="Bibliography"/>
@@ -15468,7 +15915,7 @@
       <w:r>
         <w:t xml:space="preserve">: 3813–3821. doi:</w:t>
       </w:r>
-      <w:hyperlink r:id="rId74">
+      <w:hyperlink r:id="rId75">
         <w:r>
           <w:rPr>
             <w:rStyle w:val="Hyperlink"/>
@@ -15477,8 +15924,8 @@
         </w:r>
       </w:hyperlink>
     </w:p>
-    <w:bookmarkEnd w:id="75"/>
-    <w:bookmarkStart w:id="77" w:name="ref-Holtgrieve10"/>
+    <w:bookmarkEnd w:id="76"/>
+    <w:bookmarkStart w:id="78" w:name="ref-Holtgrieve10"/>
     <w:p>
       <w:pPr>
         <w:pStyle w:val="Bibliography"/>
@@ -15508,7 +15955,7 @@
       <w:r>
         <w:t xml:space="preserve">: 1047–1063. doi:</w:t>
       </w:r>
-      <w:hyperlink r:id="rId76">
+      <w:hyperlink r:id="rId77">
         <w:r>
           <w:rPr>
             <w:rStyle w:val="Hyperlink"/>
@@ -15517,8 +15964,8 @@
         </w:r>
       </w:hyperlink>
     </w:p>
-    <w:bookmarkEnd w:id="77"/>
-    <w:bookmarkStart w:id="79" w:name="ref-Millero81"/>
+    <w:bookmarkEnd w:id="78"/>
+    <w:bookmarkStart w:id="80" w:name="ref-Millero81"/>
     <w:p>
       <w:pPr>
         <w:pStyle w:val="Bibliography"/>
@@ -15539,7 +15986,7 @@
       <w:r>
         <w:t xml:space="preserve">: 625–629. doi:</w:t>
       </w:r>
-      <w:hyperlink r:id="rId78">
+      <w:hyperlink r:id="rId79">
         <w:r>
           <w:rPr>
             <w:rStyle w:val="Hyperlink"/>
@@ -15548,8 +15995,39 @@
         </w:r>
       </w:hyperlink>
     </w:p>
-    <w:bookmarkEnd w:id="79"/>
-    <w:bookmarkStart w:id="81" w:name="ref-Murrell18"/>
+    <w:bookmarkEnd w:id="80"/>
+    <w:bookmarkStart w:id="82" w:name="ref-Moriasi07"/>
+    <w:p>
+      <w:pPr>
+        <w:pStyle w:val="Bibliography"/>
+      </w:pPr>
+      <w:r>
+        <w:t xml:space="preserve">Moriasi, D. N., J. G. Arnold, M. W. Van Liew, R. L. Bingner, R. D. Harmel, and T. L. Veith. 2007. Model evaluation guidelines for systematic quantification of accuracy in watershed simulations. Transactions of the American Society of Agricultural and Biological Engineers</w:t>
+      </w:r>
+      <w:r>
+        <w:t xml:space="preserve"> </w:t>
+      </w:r>
+      <w:r>
+        <w:rPr>
+          <w:bCs/>
+          <w:b/>
+        </w:rPr>
+        <w:t xml:space="preserve">50</w:t>
+      </w:r>
+      <w:r>
+        <w:t xml:space="preserve">: 885–900. doi:</w:t>
+      </w:r>
+      <w:hyperlink r:id="rId81">
+        <w:r>
+          <w:rPr>
+            <w:rStyle w:val="Hyperlink"/>
+          </w:rPr>
+          <w:t xml:space="preserve">10.13031/2013.23153</w:t>
+        </w:r>
+      </w:hyperlink>
+    </w:p>
+    <w:bookmarkEnd w:id="82"/>
+    <w:bookmarkStart w:id="84" w:name="ref-Murrell18"/>
     <w:p>
       <w:pPr>
         <w:pStyle w:val="Bibliography"/>
@@ -15570,7 +16048,7 @@
       <w:r>
         <w:t xml:space="preserve">: 690–707. doi:</w:t>
       </w:r>
-      <w:hyperlink r:id="rId80">
+      <w:hyperlink r:id="rId83">
         <w:r>
           <w:rPr>
             <w:rStyle w:val="Hyperlink"/>
@@ -15579,8 +16057,39 @@
         </w:r>
       </w:hyperlink>
     </w:p>
-    <w:bookmarkEnd w:id="81"/>
-    <w:bookmarkStart w:id="82" w:name="ref-Odum56"/>
+    <w:bookmarkEnd w:id="84"/>
+    <w:bookmarkStart w:id="86" w:name="ref-Nash70"/>
+    <w:p>
+      <w:pPr>
+        <w:pStyle w:val="Bibliography"/>
+      </w:pPr>
+      <w:r>
+        <w:t xml:space="preserve">Nash, J. E., and J. V. Sutcliffe. 1970. River flow forecasting through conceptual models part i—a discussion of principles. Journal of hydrology</w:t>
+      </w:r>
+      <w:r>
+        <w:t xml:space="preserve"> </w:t>
+      </w:r>
+      <w:r>
+        <w:rPr>
+          <w:bCs/>
+          <w:b/>
+        </w:rPr>
+        <w:t xml:space="preserve">10</w:t>
+      </w:r>
+      <w:r>
+        <w:t xml:space="preserve">: 282–290. doi:</w:t>
+      </w:r>
+      <w:hyperlink r:id="rId85">
+        <w:r>
+          <w:rPr>
+            <w:rStyle w:val="Hyperlink"/>
+          </w:rPr>
+          <w:t xml:space="preserve">10.1016/0022-1694(70)90255-6</w:t>
+        </w:r>
+      </w:hyperlink>
+    </w:p>
+    <w:bookmarkEnd w:id="86"/>
+    <w:bookmarkStart w:id="87" w:name="ref-Odum56"/>
     <w:p>
       <w:pPr>
         <w:pStyle w:val="Bibliography"/>
@@ -15602,8 +16111,8 @@
         <w:t xml:space="preserve">: 102–117.</w:t>
       </w:r>
     </w:p>
-    <w:bookmarkEnd w:id="82"/>
-    <w:bookmarkStart w:id="83" w:name="ref-Plummer03"/>
+    <w:bookmarkEnd w:id="87"/>
+    <w:bookmarkStart w:id="88" w:name="ref-Plummer03"/>
     <w:p>
       <w:pPr>
         <w:pStyle w:val="Bibliography"/>
@@ -15643,8 +16152,8 @@
         <w:t xml:space="preserve">. Vienna, Austria. 1–10.</w:t>
       </w:r>
     </w:p>
-    <w:bookmarkEnd w:id="83"/>
-    <w:bookmarkStart w:id="85" w:name="ref-RCT22"/>
+    <w:bookmarkEnd w:id="88"/>
+    <w:bookmarkStart w:id="90" w:name="ref-RCT22"/>
     <w:p>
       <w:pPr>
         <w:pStyle w:val="Bibliography"/>
@@ -15655,7 +16164,7 @@
       <w:r>
         <w:t xml:space="preserve"> </w:t>
       </w:r>
-      <w:hyperlink r:id="rId84">
+      <w:hyperlink r:id="rId89">
         <w:r>
           <w:rPr>
             <w:rStyle w:val="Hyperlink"/>
@@ -15667,8 +16176,8 @@
         <w:t xml:space="preserve">, R Foundation for Statistical Computing.</w:t>
       </w:r>
     </w:p>
-    <w:bookmarkEnd w:id="85"/>
-    <w:bookmarkStart w:id="87" w:name="ref-Thebault08"/>
+    <w:bookmarkEnd w:id="90"/>
+    <w:bookmarkStart w:id="92" w:name="ref-Thebault08"/>
     <w:p>
       <w:pPr>
         <w:pStyle w:val="Bibliography"/>
@@ -15716,7 +16225,7 @@
       <w:r>
         <w:t xml:space="preserve">: 841–851. doi:</w:t>
       </w:r>
-      <w:hyperlink r:id="rId86">
+      <w:hyperlink r:id="rId91">
         <w:r>
           <w:rPr>
             <w:rStyle w:val="Hyperlink"/>
@@ -15725,8 +16234,8 @@
         </w:r>
       </w:hyperlink>
     </w:p>
-    <w:bookmarkEnd w:id="87"/>
-    <w:bookmarkStart w:id="89" w:name="ref-Wanninkhof14"/>
+    <w:bookmarkEnd w:id="92"/>
+    <w:bookmarkStart w:id="94" w:name="ref-Wanninkhof14"/>
     <w:p>
       <w:pPr>
         <w:pStyle w:val="Bibliography"/>
@@ -15747,7 +16256,7 @@
       <w:r>
         <w:t xml:space="preserve">: 351–362. doi:</w:t>
       </w:r>
-      <w:hyperlink r:id="rId88">
+      <w:hyperlink r:id="rId93">
         <w:r>
           <w:rPr>
             <w:rStyle w:val="Hyperlink"/>
@@ -15756,9 +16265,9 @@
         </w:r>
       </w:hyperlink>
     </w:p>
-    <w:bookmarkEnd w:id="89"/>
-    <w:bookmarkEnd w:id="90"/>
-    <w:bookmarkEnd w:id="91"/>
+    <w:bookmarkEnd w:id="94"/>
+    <w:bookmarkEnd w:id="95"/>
+    <w:bookmarkEnd w:id="96"/>
     <w:sectPr>
       <w:footerReference r:id="rId9" w:type="default"/>
       <w:pgSz w:h="15840" w:w="12240"/>

</xml_diff>

<commit_message>
updating figures with nse results
</commit_message>
<xml_diff>
--- a/manu-draft.docx
+++ b/manu-draft.docx
@@ -5883,7 +5883,7 @@
               <w:pStyle w:val="ImageCaption"/>
             </w:pPr>
             <w:r>
-              <w:t xml:space="preserve">Figure 3: Comparison of EBASE results to a synthetic time series created with known metabolic parameters. Results are compared for unique combination of prior distributions, where the means and standard deviations are evaluated from low (L) to high (H) for a one day and seven day model optimization period. The metabolic results for dissolved oxygen (DO), production (P), respiration (R), gas exchange (D), and the</w:t>
+              <w:t xml:space="preserve">Figure 3: Comparison of EBASE results to a synthetic time series created with known metabolic parameters. Results are compared for unique combination of prior distributions, where the means and standard deviations are evaluated from low (L) to high (H) for a one day, seven day, and thirty day model optimization period. The metabolic results for dissolved oxygen (DO), production (P), respiration (R), gas exchange (D), and the</w:t>
             </w:r>
             <w:r>
               <w:t xml:space="preserve"> </w:t>
@@ -5897,30 +5897,7 @@
               <w:t xml:space="preserve"> </w:t>
             </w:r>
             <w:r>
-              <w:t xml:space="preserve">parameter are evaluated based on the</w:t>
-            </w:r>
-            <w:r>
-              <w:t xml:space="preserve"> </w:t>
-            </w:r>
-            <m:oMath>
-              <m:sSup>
-                <m:e>
-                  <m:r>
-                    <m:t>R</m:t>
-                  </m:r>
-                </m:e>
-                <m:sup>
-                  <m:r>
-                    <m:t>2</m:t>
-                  </m:r>
-                </m:sup>
-              </m:sSup>
-            </m:oMath>
-            <w:r>
-              <w:t xml:space="preserve"> </w:t>
-            </w:r>
-            <w:r>
-              <w:t xml:space="preserve">value of the linear fit between the EBASE results and synthetic values. The</w:t>
+              <w:t xml:space="preserve">parameter are evaluated based on Nash-Sutcliffe Efficiency (NSE) values between the EBASE results and synthetic values. NSE values from zero to one (green) indicate EBASE has recovered the synthetic parameters with values closer to 1 being a better approximation, whereas negative values indicate the mean of the synthetic data is a better predictor than EBASE. The color scale for NSE is also exponentially transformed to minimize the influence of large negative values on the visual display. The</w:t>
             </w:r>
             <w:r>
               <w:t xml:space="preserve"> </w:t>
@@ -5934,30 +5911,7 @@
               <w:t xml:space="preserve"> </w:t>
             </w:r>
             <w:r>
-              <w:t xml:space="preserve">parameter is a fixed constant and was not evaluated. Rankings of each combination as the average</w:t>
-            </w:r>
-            <w:r>
-              <w:t xml:space="preserve"> </w:t>
-            </w:r>
-            <m:oMath>
-              <m:sSup>
-                <m:e>
-                  <m:r>
-                    <m:t>R</m:t>
-                  </m:r>
-                </m:e>
-                <m:sup>
-                  <m:r>
-                    <m:t>2</m:t>
-                  </m:r>
-                </m:sup>
-              </m:sSup>
-            </m:oMath>
-            <w:r>
-              <w:t xml:space="preserve"> </w:t>
-            </w:r>
-            <w:r>
-              <w:t xml:space="preserve">value across all parameters in a row are shown on the right, with the top three as black/bold and bottom three as black/italic.</w:t>
+              <w:t xml:space="preserve">parameter is a fixed constant and was not evaluated. Rankings of each combination as the median NSE value across all parameters in a row are shown on the right, with the top three as black/bold and bottom three as black/italic.</w:t>
             </w:r>
           </w:p>
           <w:bookmarkEnd w:id="52"/>
@@ -5990,7 +5944,7 @@
             <w:r>
               <w:drawing>
                 <wp:inline>
-                  <wp:extent cx="4581162" cy="5497394"/>
+                  <wp:extent cx="5497394" cy="4581162"/>
                   <wp:effectExtent b="0" l="0" r="0" t="0"/>
                   <wp:docPr descr="" title="" id="54" name="Picture"/>
                   <a:graphic>
@@ -6011,7 +5965,7 @@
                         <pic:spPr bwMode="auto">
                           <a:xfrm>
                             <a:off x="0" y="0"/>
-                            <a:ext cx="4581162" cy="5497394"/>
+                            <a:ext cx="5497394" cy="4581162"/>
                           </a:xfrm>
                           <a:prstGeom prst="rect">
                             <a:avLst/>
@@ -6040,7 +5994,35 @@
               <w:pStyle w:val="ImageCaption"/>
             </w:pPr>
             <w:r>
-              <w:t xml:space="preserve">Figure 4: Add caption.</w:t>
+              <w:t xml:space="preserve">Figure 4: Summaries of median Nash-Sutcliffe Efficiency values across all parameters for the comparisons of EBASE and synthetic model outputs separated by different combinations of prior values. Each result on the x-axis represents the median values for which the combination prior applies, e.g., all results where</w:t>
+            </w:r>
+            <w:r>
+              <w:t xml:space="preserve"> </w:t>
+            </w:r>
+            <m:oMath>
+              <m:r>
+                <m:t>μ</m:t>
+              </m:r>
+            </m:oMath>
+            <w:r>
+              <w:t xml:space="preserve"> </w:t>
+            </w:r>
+            <w:r>
+              <w:t xml:space="preserve">is high or low for the</w:t>
+            </w:r>
+            <w:r>
+              <w:t xml:space="preserve"> </w:t>
+            </w:r>
+            <m:oMath>
+              <m:r>
+                <m:t>a</m:t>
+              </m:r>
+            </m:oMath>
+            <w:r>
+              <w:t xml:space="preserve"> </w:t>
+            </w:r>
+            <w:r>
+              <w:t xml:space="preserve">parameter using a one day optimization period. Point size represents the inter-quartile range of median NSE values for each result.</w:t>
             </w:r>
           </w:p>
           <w:bookmarkEnd w:id="56"/>
@@ -6073,7 +6055,7 @@
             <w:r>
               <w:drawing>
                 <wp:inline>
-                  <wp:extent cx="5943600" cy="6500812"/>
+                  <wp:extent cx="5943600" cy="4953000"/>
                   <wp:effectExtent b="0" l="0" r="0" t="0"/>
                   <wp:docPr descr="" title="" id="58" name="Picture"/>
                   <a:graphic>
@@ -6094,7 +6076,7 @@
                         <pic:spPr bwMode="auto">
                           <a:xfrm>
                             <a:off x="0" y="0"/>
-                            <a:ext cx="5943600" cy="6500812"/>
+                            <a:ext cx="5943600" cy="4953000"/>
                           </a:xfrm>
                           <a:prstGeom prst="rect">
                             <a:avLst/>
@@ -6123,30 +6105,7 @@
               <w:pStyle w:val="ImageCaption"/>
             </w:pPr>
             <w:r>
-              <w:t xml:space="preserve">Figure 5: Comparison of EBASE results for the best and worst performing models to a synthetic time series created with known metabolic parameters. The best and worst performing models for the one day (a, b) and seven day (c, d) optimization periods are based on the EBASE results with prior distributions that produced the highest mean</w:t>
-            </w:r>
-            <w:r>
-              <w:t xml:space="preserve"> </w:t>
-            </w:r>
-            <m:oMath>
-              <m:sSup>
-                <m:e>
-                  <m:r>
-                    <m:t>R</m:t>
-                  </m:r>
-                </m:e>
-                <m:sup>
-                  <m:r>
-                    <m:t>2</m:t>
-                  </m:r>
-                </m:sup>
-              </m:sSup>
-            </m:oMath>
-            <w:r>
-              <w:t xml:space="preserve"> </w:t>
-            </w:r>
-            <w:r>
-              <w:t xml:space="preserve">values across all parameter estimates (</w:t>
+              <w:t xml:space="preserve">Figure 5: Comparison of EBASE results for the best and worst performing models to a synthetic time series created with known metabolic parameters. The best and worst performing models for the one day (a, b), seven day (c, d), and thirty day (e, f) optimization periods are based on the EBASE results with prior distributions that produced the highest and lowest median Nash-Sutcliffe Efficenciy values across all parameter estimates (</w:t>
             </w:r>
             <w:hyperlink w:anchor="fig-priorcomp">
               <w:r>
@@ -6444,7 +6403,7 @@
         </w:rPr>
         <w:t xml:space="preserve">Table </w:t>
       </w:r>
-      <w:bookmarkStart w:id="37a830c6-6940-4bf5-a6f5-c88a0a1c2507" w:name="ebaseiotab"/>
+      <w:bookmarkStart w:id="28cb87e8-6033-441f-a63c-2a021375874c" w:name="ebaseiotab"/>
       <w:r xmlns:w="http://schemas.openxmlformats.org/wordprocessingml/2006/main" xmlns:wp="http://schemas.openxmlformats.org/drawingml/2006/wordprocessingDrawing" xmlns:r="http://schemas.openxmlformats.org/officeDocument/2006/relationships" xmlns:w14="http://schemas.microsoft.com/office/word/2010/wordml">
         <w:rPr>
           <w:rFonts/>
@@ -6466,7 +6425,7 @@
         </w:rPr>
         <w:fldChar w:fldCharType="end" w:dirty="true"/>
       </w:r>
-      <w:bookmarkEnd w:id="37a830c6-6940-4bf5-a6f5-c88a0a1c2507"/>
+      <w:bookmarkEnd w:id="28cb87e8-6033-441f-a63c-2a021375874c"/>
       <w:r>
         <w:rPr>
           <w:rFonts/>
@@ -9682,7 +9641,7 @@
         </w:rPr>
         <w:t xml:space="preserve">Table </w:t>
       </w:r>
-      <w:bookmarkStart w:id="fa6533ec-0680-4838-856c-de9b91b1c3f9" w:name="apacmptab"/>
+      <w:bookmarkStart w:id="b6e8f018-a9a0-41f1-bf12-9454a94bec77" w:name="apacmptab"/>
       <w:r xmlns:w="http://schemas.openxmlformats.org/wordprocessingml/2006/main" xmlns:wp="http://schemas.openxmlformats.org/drawingml/2006/wordprocessingDrawing" xmlns:r="http://schemas.openxmlformats.org/officeDocument/2006/relationships" xmlns:w14="http://schemas.microsoft.com/office/word/2010/wordml">
         <w:rPr>
           <w:rFonts/>
@@ -9704,7 +9663,7 @@
         </w:rPr>
         <w:fldChar w:fldCharType="end" w:dirty="true"/>
       </w:r>
-      <w:bookmarkEnd w:id="fa6533ec-0680-4838-856c-de9b91b1c3f9"/>
+      <w:bookmarkEnd w:id="b6e8f018-a9a0-41f1-bf12-9454a94bec77"/>
       <w:r>
         <w:rPr>
           <w:rFonts/>

</xml_diff>

<commit_message>
fix ebaseiotab using equatabs
</commit_message>
<xml_diff>
--- a/manu-draft.docx
+++ b/manu-draft.docx
@@ -4690,47 +4690,7 @@
         <w:t xml:space="preserve"> </w:t>
       </w:r>
       <w:r>
-        <w:t xml:space="preserve">for 30 days. All metabolic estimates were averaged within the number of days for each optimization period prior to calculating</w:t>
-      </w:r>
-      <w:r>
-        <w:t xml:space="preserve"> </w:t>
-      </w:r>
-      <m:oMath>
-        <m:r>
-          <m:t>N</m:t>
-        </m:r>
-        <m:r>
-          <m:t>S</m:t>
-        </m:r>
-        <m:r>
-          <m:t>E</m:t>
-        </m:r>
-      </m:oMath>
-      <w:r>
-        <w:t xml:space="preserve"> </w:t>
-      </w:r>
-      <w:r>
-        <w:t xml:space="preserve">values, if appropriate. The</w:t>
-      </w:r>
-      <w:r>
-        <w:t xml:space="preserve"> </w:t>
-      </w:r>
-      <m:oMath>
-        <m:r>
-          <m:t>N</m:t>
-        </m:r>
-        <m:r>
-          <m:t>S</m:t>
-        </m:r>
-        <m:r>
-          <m:t>E</m:t>
-        </m:r>
-      </m:oMath>
-      <w:r>
-        <w:t xml:space="preserve"> </w:t>
-      </w:r>
-      <w:r>
-        <w:t xml:space="preserve">value is conceptually similar to the coefficient of determination, but varies from</w:t>
+        <w:t xml:space="preserve">for 30 days. All metabolic estimates were averaged within the number of days for each optimization period prior to calculating NSE values, if appropriate. The NSE value is conceptually similar to the coefficient of determination, but varies from</w:t>
       </w:r>
       <w:r>
         <w:t xml:space="preserve"> </w:t>
@@ -4778,30 +4738,43 @@
         <w:t xml:space="preserve"> </w:t>
       </w:r>
       <w:r>
-        <w:t xml:space="preserve">based on the patterns of the</w:t>
+        <w:t xml:space="preserve">following the patterns of the NSE values. Overall, most models regardless of optimization period or priors were able to reproduce the dissolved oxygen time series. The only models where the NSE values were less than zero for dissolved oxygen were those where</w:t>
       </w:r>
       <w:r>
         <w:t xml:space="preserve"> </w:t>
       </w:r>
       <m:oMath>
-        <m:sSup>
-          <m:e>
-            <m:r>
-              <m:t>R</m:t>
-            </m:r>
-          </m:e>
-          <m:sup>
-            <m:r>
-              <m:t>2</m:t>
-            </m:r>
-          </m:sup>
-        </m:sSup>
+        <m:r>
+          <m:t>ρ</m:t>
+        </m:r>
       </m:oMath>
       <w:r>
         <w:t xml:space="preserve"> </w:t>
       </w:r>
       <w:r>
-        <w:t xml:space="preserve">values. Overall, the model was able to estimate the</w:t>
+        <w:t xml:space="preserve">of the</w:t>
+      </w:r>
+      <w:r>
+        <w:t xml:space="preserve"> </w:t>
+      </w:r>
+      <m:oMath>
+        <m:r>
+          <m:t>r</m:t>
+        </m:r>
+      </m:oMath>
+      <w:r>
+        <w:t xml:space="preserve"> </w:t>
+      </w:r>
+      <w:r>
+        <w:t xml:space="preserve">parameter was low. However, substantial variation in NSE values was observed among all other parameters. Not considering dissolved oxygen, gas exchange (</w:t>
+      </w:r>
+      <m:oMath>
+        <m:r>
+          <m:t>D</m:t>
+        </m:r>
+      </m:oMath>
+      <w:r>
+        <w:t xml:space="preserve">) was estimated with the highest NSE, with a median value across all optimization periods and priors slightly larger than zero (median NSE = 0.03). Conversely, the</w:t>
       </w:r>
       <w:r>
         <w:t xml:space="preserve"> </w:t>
@@ -4815,7 +4788,163 @@
         <w:t xml:space="preserve"> </w:t>
       </w:r>
       <w:r>
-        <w:t xml:space="preserve">parameter with reasonable precision regardless of any of the prior distributions, whereas most of the variation was observed in the</w:t>
+        <w:t xml:space="preserve">parameter was reproduced the most poorly, with a median value across all optimization periods and priors less than zero (median NSE = -5.75). By optimization period, median NSE values across all parameters decreased slightly as the number of days used for model optimization increased (1 day = -2.17, 7 days = -3.01, 30 days = -3.28). The top three ranked models were identical for the seven and thirty day models and similar for models using the one day optimization period. Median NSE values across parameters for the top model in each optimization period were also similar (1 day = 0.76, 7 days = 0.55, 30 days = 0.77). For the seven day and thirty day optimization periods, the NSE values for all parameters were greater than zero for the top models, where two of the parameters in the top model for the one day optimization period has NSE &lt; 0. Most parameters regardless of optimization period or priors had NSE &lt; 0 (74%). As such, the prior combinations that produced the highest NSE values across all parameters were those where the</w:t>
+      </w:r>
+      <w:r>
+        <w:t xml:space="preserve"> </w:t>
+      </w:r>
+      <m:oMath>
+        <m:r>
+          <m:t>ρ</m:t>
+        </m:r>
+      </m:oMath>
+      <w:r>
+        <w:t xml:space="preserve"> </w:t>
+      </w:r>
+      <w:r>
+        <w:t xml:space="preserve">values were high for each prior distribution, regardless of the values for</w:t>
+      </w:r>
+      <w:r>
+        <w:t xml:space="preserve"> </w:t>
+      </w:r>
+      <m:oMath>
+        <m:r>
+          <m:t>μ</m:t>
+        </m:r>
+      </m:oMath>
+      <w:r>
+        <w:t xml:space="preserve">, i.e., those with sufficient flexibility to search a larger parameter space regardless of</w:t>
+      </w:r>
+      <w:r>
+        <w:t xml:space="preserve"> </w:t>
+      </w:r>
+      <m:oMath>
+        <m:r>
+          <m:t>μ</m:t>
+        </m:r>
+      </m:oMath>
+      <w:r>
+        <w:t xml:space="preserve"> </w:t>
+      </w:r>
+      <w:r>
+        <w:t xml:space="preserve">produced metabolic parameter estimates most similar to the known values from the synthetic time series.</w:t>
+      </w:r>
+    </w:p>
+    <w:p>
+      <w:pPr>
+        <w:pStyle w:val="BodyText"/>
+      </w:pPr>
+      <w:hyperlink w:anchor="fig-priorsumcomp">
+        <w:r>
+          <w:rPr>
+            <w:rStyle w:val="Hyperlink"/>
+          </w:rPr>
+          <w:t xml:space="preserve">Figure 4</w:t>
+        </w:r>
+      </w:hyperlink>
+      <w:r>
+        <w:t xml:space="preserve"> </w:t>
+      </w:r>
+      <w:r>
+        <w:t xml:space="preserve">provides an alternative summary of how the prior distributions influenced the ability of EBASE to reproduce the synthetic parameters. Median NSE values across all models and each optimization period for the different subsets of the prior combinations are shown. For example, the bottom left panel with the x-axis value for the</w:t>
+      </w:r>
+      <w:r>
+        <w:t xml:space="preserve"> </w:t>
+      </w:r>
+      <m:oMath>
+        <m:r>
+          <m:t>a</m:t>
+        </m:r>
+      </m:oMath>
+      <w:r>
+        <w:t xml:space="preserve"> </w:t>
+      </w:r>
+      <w:r>
+        <w:t xml:space="preserve">parameter shows the median NSE values for all models using a one-day optimization period where the</w:t>
+      </w:r>
+      <w:r>
+        <w:t xml:space="preserve"> </w:t>
+      </w:r>
+      <m:oMath>
+        <m:r>
+          <m:t>ρ</m:t>
+        </m:r>
+      </m:oMath>
+      <w:r>
+        <w:t xml:space="preserve"> </w:t>
+      </w:r>
+      <w:r>
+        <w:t xml:space="preserve">value for the</w:t>
+      </w:r>
+      <w:r>
+        <w:t xml:space="preserve"> </w:t>
+      </w:r>
+      <m:oMath>
+        <m:r>
+          <m:t>a</m:t>
+        </m:r>
+      </m:oMath>
+      <w:r>
+        <w:t xml:space="preserve"> </w:t>
+      </w:r>
+      <w:r>
+        <w:t xml:space="preserve">prior distribution was low or high. The size of the points indicate the inter-quartile range of NSE values for each subset. As such, each set of points denoted by the x-axis parameters in each panel include median NSE values for all models by optimization period, but subset by the low/high</w:t>
+      </w:r>
+      <w:r>
+        <w:t xml:space="preserve"> </w:t>
+      </w:r>
+      <m:oMath>
+        <m:r>
+          <m:t>μ</m:t>
+        </m:r>
+      </m:oMath>
+      <w:r>
+        <w:t xml:space="preserve"> </w:t>
+      </w:r>
+      <w:r>
+        <w:t xml:space="preserve">or</w:t>
+      </w:r>
+      <w:r>
+        <w:t xml:space="preserve"> </w:t>
+      </w:r>
+      <m:oMath>
+        <m:r>
+          <m:t>ρ</m:t>
+        </m:r>
+      </m:oMath>
+      <w:r>
+        <w:t xml:space="preserve"> </w:t>
+      </w:r>
+      <w:r>
+        <w:t xml:space="preserve">values. Although most most of the median value are less than zero, indicating a poor ability of EBASE to reproduce the parameters, patterns emerge as to which characteristics of the prior lead to robust estimates. For example, large differences in the median NSE values are observed for the low and high values of</w:t>
+      </w:r>
+      <w:r>
+        <w:t xml:space="preserve"> </w:t>
+      </w:r>
+      <m:oMath>
+        <m:r>
+          <m:t>ρ</m:t>
+        </m:r>
+      </m:oMath>
+      <w:r>
+        <w:t xml:space="preserve"> </w:t>
+      </w:r>
+      <w:r>
+        <w:t xml:space="preserve">for the</w:t>
+      </w:r>
+      <w:r>
+        <w:t xml:space="preserve"> </w:t>
+      </w:r>
+      <m:oMath>
+        <m:r>
+          <m:t>a</m:t>
+        </m:r>
+      </m:oMath>
+      <w:r>
+        <w:t xml:space="preserve"> </w:t>
+      </w:r>
+      <w:r>
+        <w:t xml:space="preserve">and</w:t>
       </w:r>
       <w:r>
         <w:t xml:space="preserve"> </w:t>
@@ -4829,7 +4958,21 @@
         <w:t xml:space="preserve"> </w:t>
       </w:r>
       <w:r>
-        <w:t xml:space="preserve">(respiration, R) and</w:t>
+        <w:t xml:space="preserve">parameters, with positive median NSE values and smaller IQR values using a high value. A similar, but smaller effect is seen for the</w:t>
+      </w:r>
+      <w:r>
+        <w:t xml:space="preserve"> </w:t>
+      </w:r>
+      <m:oMath>
+        <m:r>
+          <m:t>ρ</m:t>
+        </m:r>
+      </m:oMath>
+      <w:r>
+        <w:t xml:space="preserve"> </w:t>
+      </w:r>
+      <w:r>
+        <w:t xml:space="preserve">value of the prior for the</w:t>
       </w:r>
       <w:r>
         <w:t xml:space="preserve"> </w:t>
@@ -4843,109 +4986,74 @@
         <w:t xml:space="preserve"> </w:t>
       </w:r>
       <w:r>
-        <w:t xml:space="preserve">parameters. Changing the variance of the</w:t>
+        <w:t xml:space="preserve">parameter. A conclusion similar to that for</w:t>
+      </w:r>
+      <w:r>
+        <w:t xml:space="preserve"> </w:t>
+      </w:r>
+      <w:hyperlink w:anchor="fig-priorcomp">
+        <w:r>
+          <w:rPr>
+            <w:rStyle w:val="Hyperlink"/>
+          </w:rPr>
+          <w:t xml:space="preserve">Figure 3</w:t>
+        </w:r>
+      </w:hyperlink>
+      <w:r>
+        <w:t xml:space="preserve"> </w:t>
+      </w:r>
+      <w:r>
+        <w:t xml:space="preserve">is that large standard deviations in the prior distributions lead to more accurate estimates of metabolic parameters. Conversely, model results are less senstive to low or high values for</w:t>
       </w:r>
       <w:r>
         <w:t xml:space="preserve"> </w:t>
       </w:r>
       <m:oMath>
         <m:r>
-          <m:t>a</m:t>
+          <m:t>μ</m:t>
         </m:r>
       </m:oMath>
       <w:r>
         <w:t xml:space="preserve"> </w:t>
       </w:r>
       <w:r>
-        <w:t xml:space="preserve">parameter had little effect on any of the comparisons. Smaller variance of the prior distribution for the</w:t>
+        <w:t xml:space="preserve">as the spread between median NSE values is less than those for</w:t>
       </w:r>
       <w:r>
         <w:t xml:space="preserve"> </w:t>
       </w:r>
       <m:oMath>
         <m:r>
-          <m:t>r</m:t>
+          <m:t>ρ</m:t>
         </m:r>
       </m:oMath>
       <w:r>
-        <w:t xml:space="preserve"> </w:t>
-      </w:r>
-      <w:r>
-        <w:t xml:space="preserve">parameter generally contributed to lower</w:t>
-      </w:r>
-      <w:r>
-        <w:t xml:space="preserve"> </w:t>
-      </w:r>
-      <m:oMath>
-        <m:sSup>
-          <m:e>
-            <m:r>
-              <m:t>R</m:t>
-            </m:r>
-          </m:e>
-          <m:sup>
-            <m:r>
-              <m:t>2</m:t>
-            </m:r>
-          </m:sup>
-        </m:sSup>
-      </m:oMath>
-      <w:r>
-        <w:t xml:space="preserve"> </w:t>
-      </w:r>
-      <w:r>
-        <w:t xml:space="preserve">for all parameters, although the precision was worse for the seven day optimization period (e.g., the</w:t>
+        <w:t xml:space="preserve">. This suggests that EBASE model sensitivity is most influenced by</w:t>
       </w:r>
       <w:r>
         <w:t xml:space="preserve"> </w:t>
       </w:r>
       <m:oMath>
         <m:r>
-          <m:t>a</m:t>
+          <m:t>ρ</m:t>
         </m:r>
       </m:oMath>
       <w:r>
         <w:t xml:space="preserve"> </w:t>
       </w:r>
       <w:r>
-        <w:t xml:space="preserve">parameter). Conversely, larger variance of the prior distribution for the</w:t>
+        <w:t xml:space="preserve">of the prior distributions, i.e., larger values produce more accurate and less variable estimates regardless of</w:t>
       </w:r>
       <w:r>
         <w:t xml:space="preserve"> </w:t>
       </w:r>
       <m:oMath>
         <m:r>
-          <m:t>b</m:t>
+          <m:t>μ</m:t>
         </m:r>
       </m:oMath>
       <w:r>
-        <w:t xml:space="preserve"> </w:t>
-      </w:r>
-      <w:r>
-        <w:t xml:space="preserve">parameter generally contributed to lower</w:t>
-      </w:r>
-      <w:r>
-        <w:t xml:space="preserve"> </w:t>
-      </w:r>
-      <m:oMath>
-        <m:sSup>
-          <m:e>
-            <m:r>
-              <m:t>R</m:t>
-            </m:r>
-          </m:e>
-          <m:sup>
-            <m:r>
-              <m:t>2</m:t>
-            </m:r>
-          </m:sup>
-        </m:sSup>
-      </m:oMath>
-      <w:r>
-        <w:t xml:space="preserve"> </w:t>
-      </w:r>
-      <w:r>
-        <w:t xml:space="preserve">only for the gas exchange estimate (D), although this effect was minimized with the seven day optimization period.</w:t>
+        <w:t xml:space="preserve">.</w:t>
       </w:r>
     </w:p>
     <w:p>
@@ -4953,49 +5061,7 @@
         <w:pStyle w:val="BodyText"/>
       </w:pPr>
       <w:r>
-        <w:t xml:space="preserve">The results suggest that the default prior distributions used in EBASE may be appropriate in some cases, but increasing the prior variance for</w:t>
-      </w:r>
-      <w:r>
-        <w:t xml:space="preserve"> </w:t>
-      </w:r>
-      <m:oMath>
-        <m:r>
-          <m:t>a</m:t>
-        </m:r>
-      </m:oMath>
-      <w:r>
-        <w:t xml:space="preserve"> </w:t>
-      </w:r>
-      <w:r>
-        <w:t xml:space="preserve">and</w:t>
-      </w:r>
-      <w:r>
-        <w:t xml:space="preserve"> </w:t>
-      </w:r>
-      <m:oMath>
-        <m:r>
-          <m:t>r</m:t>
-        </m:r>
-      </m:oMath>
-      <w:r>
-        <w:t xml:space="preserve"> </w:t>
-      </w:r>
-      <w:r>
-        <w:t xml:space="preserve">and decreasing the variance for</w:t>
-      </w:r>
-      <w:r>
-        <w:t xml:space="preserve"> </w:t>
-      </w:r>
-      <m:oMath>
-        <m:r>
-          <m:t>b</m:t>
-        </m:r>
-      </m:oMath>
-      <w:r>
-        <w:t xml:space="preserve"> </w:t>
-      </w:r>
-      <w:r>
-        <w:t xml:space="preserve">will likely produce more optimal solutions. The actual model results for the best performing combination of prior distributions for the one day and seven day optimization are shown in</w:t>
+        <w:t xml:space="preserve">The actual model results for the best and worst performing combinations of prior distributions for the one day, seven day, and thirty day optimization periods are shown in</w:t>
       </w:r>
       <w:r>
         <w:t xml:space="preserve"> </w:t>
@@ -5012,30 +5078,7 @@
         <w:t xml:space="preserve"> </w:t>
       </w:r>
       <w:r>
-        <w:t xml:space="preserve">(all results are averaged at the time-step of the optimization period for comparability). The best performing models were those with the highest mean</w:t>
-      </w:r>
-      <w:r>
-        <w:t xml:space="preserve"> </w:t>
-      </w:r>
-      <m:oMath>
-        <m:sSup>
-          <m:e>
-            <m:r>
-              <m:t>R</m:t>
-            </m:r>
-          </m:e>
-          <m:sup>
-            <m:r>
-              <m:t>2</m:t>
-            </m:r>
-          </m:sup>
-        </m:sSup>
-      </m:oMath>
-      <w:r>
-        <w:t xml:space="preserve"> </w:t>
-      </w:r>
-      <w:r>
-        <w:t xml:space="preserve">values across all parameter estimates in</w:t>
+        <w:t xml:space="preserve">(all results are averaged at the time-step of the optimization period for comparability). The best performing models were those with the highest median NSE values across all parameter estimates in</w:t>
       </w:r>
       <w:r>
         <w:t xml:space="preserve"> </w:t>
@@ -5049,7 +5092,21 @@
         </w:r>
       </w:hyperlink>
       <w:r>
-        <w:t xml:space="preserve">. For both models, the metabolic parameters were estimated with high precision, and in some cases with nearly perfect precision (i.e., dissolved oxygen and gas exchange, D). Estimates for the fixed</w:t>
+        <w:t xml:space="preserve">. The best performing models for each optimization period (</w:t>
+      </w:r>
+      <w:hyperlink w:anchor="fig-optex">
+        <w:r>
+          <w:rPr>
+            <w:rStyle w:val="Hyperlink"/>
+          </w:rPr>
+          <w:t xml:space="preserve">Figure 5</w:t>
+        </w:r>
+      </w:hyperlink>
+      <w:r>
+        <w:t xml:space="preserve"> </w:t>
+      </w:r>
+      <w:r>
+        <w:t xml:space="preserve">a, c, e) showed similar results where the parameters estimates were similar to the synthetic time series, although more variation in the EBASE results were of course observed with the one day optimization period. However, the</w:t>
       </w:r>
       <w:r>
         <w:t xml:space="preserve"> </w:t>
@@ -5063,96 +5120,107 @@
         <w:t xml:space="preserve"> </w:t>
       </w:r>
       <w:r>
-        <w:t xml:space="preserve">parameter were most variable, but not biased as the mean for both models was close to 0.251</w:t>
+        <w:t xml:space="preserve">parameter was estimated with high variability for the one and seven day optimization periods (</w:t>
+      </w:r>
+      <w:hyperlink w:anchor="fig-optex">
+        <w:r>
+          <w:rPr>
+            <w:rStyle w:val="Hyperlink"/>
+          </w:rPr>
+          <w:t xml:space="preserve">Figure 5</w:t>
+        </w:r>
+      </w:hyperlink>
+      <w:r>
+        <w:t xml:space="preserve"> </w:t>
+      </w:r>
+      <w:r>
+        <w:t xml:space="preserve">a, c, bottom row) and with a large positive bias for the 30 day optimization period (</w:t>
+      </w:r>
+      <w:hyperlink w:anchor="fig-optex">
+        <w:r>
+          <w:rPr>
+            <w:rStyle w:val="Hyperlink"/>
+          </w:rPr>
+          <w:t xml:space="preserve">Figure 5</w:t>
+        </w:r>
+      </w:hyperlink>
+      <w:r>
+        <w:t xml:space="preserve"> </w:t>
+      </w:r>
+      <w:r>
+        <w:t xml:space="preserve">e, bottom row). These results were not unexpected because it was impossible to evaluate NSE estimates using a fixed value in the synthetic results and the accuracy was not considered in identifying the best performing model. Results using EBASE default priors (medium values for</w:t>
       </w:r>
       <w:r>
         <w:t xml:space="preserve"> </w:t>
       </w:r>
       <m:oMath>
-        <m:d>
-          <m:dPr>
-            <m:begChr m:val="("/>
-            <m:endChr m:val=")"/>
-            <m:sepChr m:val=""/>
-            <m:grow/>
-          </m:dPr>
-          <m:e>
-            <m:r>
-              <m:rPr>
-                <m:nor/>
-                <m:sty m:val="p"/>
-              </m:rPr>
-              <m:t>cm</m:t>
-            </m:r>
-            <m:r>
-              <m:rPr>
-                <m:sty m:val="p"/>
-              </m:rPr>
-              <m:t>/</m:t>
-            </m:r>
-            <m:r>
-              <m:rPr>
-                <m:nor/>
-                <m:sty m:val="p"/>
-              </m:rPr>
-              <m:t>hr</m:t>
-            </m:r>
-          </m:e>
-        </m:d>
         <m:r>
-          <m:rPr>
-            <m:sty m:val="p"/>
-          </m:rPr>
-          <m:t>/</m:t>
+          <m:t>μ</m:t>
         </m:r>
-        <m:d>
-          <m:dPr>
-            <m:begChr m:val="("/>
-            <m:endChr m:val=")"/>
-            <m:sepChr m:val=""/>
-            <m:grow/>
-          </m:dPr>
-          <m:e>
-            <m:sSup>
-              <m:e>
-                <m:r>
-                  <m:rPr>
-                    <m:nor/>
-                    <m:sty m:val="p"/>
-                  </m:rPr>
-                  <m:t>m</m:t>
-                </m:r>
-              </m:e>
-              <m:sup>
-                <m:r>
-                  <m:t>2</m:t>
-                </m:r>
-              </m:sup>
-            </m:sSup>
-            <m:r>
-              <m:rPr>
-                <m:sty m:val="p"/>
-              </m:rPr>
-              <m:t>/</m:t>
-            </m:r>
-            <m:sSup>
-              <m:e>
-                <m:r>
-                  <m:rPr>
-                    <m:nor/>
-                    <m:sty m:val="p"/>
-                  </m:rPr>
-                  <m:t>s</m:t>
-                </m:r>
-              </m:e>
-              <m:sup>
-                <m:r>
-                  <m:t>2</m:t>
-                </m:r>
-              </m:sup>
-            </m:sSup>
-          </m:e>
-        </m:d>
+      </m:oMath>
+      <w:r>
+        <w:t xml:space="preserve">, high values for</w:t>
+      </w:r>
+      <w:r>
+        <w:t xml:space="preserve"> </w:t>
+      </w:r>
+      <m:oMath>
+        <m:r>
+          <m:t>ρ</m:t>
+        </m:r>
+      </m:oMath>
+      <w:r>
+        <w:t xml:space="preserve">) showed that the</w:t>
+      </w:r>
+      <w:r>
+        <w:t xml:space="preserve"> </w:t>
+      </w:r>
+      <m:oMath>
+        <m:r>
+          <m:t>b</m:t>
+        </m:r>
+      </m:oMath>
+      <w:r>
+        <w:t xml:space="preserve"> </w:t>
+      </w:r>
+      <w:r>
+        <w:t xml:space="preserve">parameter can be estimated with reasonable accuracy, although still with considerable variability. Finally, the worst performing model for each optimization period (</w:t>
+      </w:r>
+      <w:hyperlink w:anchor="fig-optex">
+        <w:r>
+          <w:rPr>
+            <w:rStyle w:val="Hyperlink"/>
+          </w:rPr>
+          <w:t xml:space="preserve">Figure 5</w:t>
+        </w:r>
+      </w:hyperlink>
+      <w:r>
+        <w:t xml:space="preserve"> </w:t>
+      </w:r>
+      <w:r>
+        <w:t xml:space="preserve">b, d, f) demonstrates the negative NSE values that were obtained (i.e., EBASE values much lower or higher than the synthetic values). The worst performing models were caused by constraining EBASE to a small parameter space using low or high values for</w:t>
+      </w:r>
+      <w:r>
+        <w:t xml:space="preserve"> </w:t>
+      </w:r>
+      <m:oMath>
+        <m:r>
+          <m:t>μ</m:t>
+        </m:r>
+      </m:oMath>
+      <w:r>
+        <w:t xml:space="preserve"> </w:t>
+      </w:r>
+      <w:r>
+        <w:t xml:space="preserve">combined with low values for</w:t>
+      </w:r>
+      <w:r>
+        <w:t xml:space="preserve"> </w:t>
+      </w:r>
+      <m:oMath>
+        <m:r>
+          <m:t>ρ</m:t>
+        </m:r>
       </m:oMath>
       <w:r>
         <w:t xml:space="preserve">.</w:t>
@@ -5800,7 +5868,116 @@
               <w:t xml:space="preserve"> </w:t>
             </w:r>
             <w:r>
-              <w:t xml:space="preserve">parameter is shown as an areal value for comparison with the metabolic results.</w:t>
+              <w:t xml:space="preserve">parameter is shown as an areal value for comparison with the metabolic results. The</w:t>
+            </w:r>
+            <w:r>
+              <w:t xml:space="preserve"> </w:t>
+            </w:r>
+            <m:oMath>
+              <m:r>
+                <m:t>b</m:t>
+              </m:r>
+            </m:oMath>
+            <w:r>
+              <w:t xml:space="preserve"> </w:t>
+            </w:r>
+            <w:r>
+              <w:t xml:space="preserve">parameter is also fixed at 0.251</w:t>
+            </w:r>
+            <w:r>
+              <w:t xml:space="preserve"> </w:t>
+            </w:r>
+            <m:oMath>
+              <m:d>
+                <m:dPr>
+                  <m:begChr m:val="("/>
+                  <m:endChr m:val=")"/>
+                  <m:sepChr m:val=""/>
+                  <m:grow/>
+                </m:dPr>
+                <m:e>
+                  <m:r>
+                    <m:rPr>
+                      <m:nor/>
+                      <m:sty m:val="p"/>
+                    </m:rPr>
+                    <m:t>cm</m:t>
+                  </m:r>
+                  <m:r>
+                    <m:rPr>
+                      <m:sty m:val="p"/>
+                    </m:rPr>
+                    <m:t>/</m:t>
+                  </m:r>
+                  <m:r>
+                    <m:rPr>
+                      <m:nor/>
+                      <m:sty m:val="p"/>
+                    </m:rPr>
+                    <m:t>hr</m:t>
+                  </m:r>
+                </m:e>
+              </m:d>
+              <m:r>
+                <m:rPr>
+                  <m:sty m:val="p"/>
+                </m:rPr>
+                <m:t>/</m:t>
+              </m:r>
+              <m:d>
+                <m:dPr>
+                  <m:begChr m:val="("/>
+                  <m:endChr m:val=")"/>
+                  <m:sepChr m:val=""/>
+                  <m:grow/>
+                </m:dPr>
+                <m:e>
+                  <m:sSup>
+                    <m:e>
+                      <m:r>
+                        <m:rPr>
+                          <m:nor/>
+                          <m:sty m:val="p"/>
+                        </m:rPr>
+                        <m:t>m</m:t>
+                      </m:r>
+                    </m:e>
+                    <m:sup>
+                      <m:r>
+                        <m:t>2</m:t>
+                      </m:r>
+                    </m:sup>
+                  </m:sSup>
+                  <m:r>
+                    <m:rPr>
+                      <m:sty m:val="p"/>
+                    </m:rPr>
+                    <m:t>/</m:t>
+                  </m:r>
+                  <m:sSup>
+                    <m:e>
+                      <m:r>
+                        <m:rPr>
+                          <m:nor/>
+                          <m:sty m:val="p"/>
+                        </m:rPr>
+                        <m:t>s</m:t>
+                      </m:r>
+                    </m:e>
+                    <m:sup>
+                      <m:r>
+                        <m:t>2</m:t>
+                      </m:r>
+                    </m:sup>
+                  </m:sSup>
+                </m:e>
+              </m:d>
+            </m:oMath>
+            <w:r>
+              <w:t xml:space="preserve"> </w:t>
+            </w:r>
+            <w:r>
+              <w:t xml:space="preserve">and is not shown.</w:t>
             </w:r>
           </w:p>
           <w:bookmarkEnd w:id="48"/>
@@ -5883,7 +6060,7 @@
               <w:pStyle w:val="ImageCaption"/>
             </w:pPr>
             <w:r>
-              <w:t xml:space="preserve">Figure 3: Comparison of EBASE results to a synthetic time series created with known metabolic parameters. Results are compared for unique combination of prior distributions, where the means and standard deviations are evaluated from low (L) to high (H) for a one day, seven day, and thirty day model optimization period. The metabolic results for dissolved oxygen (DO), production (P), respiration (R), gas exchange (D), and the</w:t>
+              <w:t xml:space="preserve">Figure 3: Comparison of EBASE results to a synthetic time series created with known metabolic parameters. Results are compared for unique combinations of prior distributions and optimization period. The means and standard deviations are evaluated as low (L) or high (H) values (see text for details) and the optimization period is one day, seven days, or thirty days. The metabolic results for dissolved oxygen (DO), production (P), respiration (R), gas exchange (D), and the</w:t>
             </w:r>
             <w:r>
               <w:t xml:space="preserve"> </w:t>
@@ -5994,7 +6171,24 @@
               <w:pStyle w:val="ImageCaption"/>
             </w:pPr>
             <w:r>
-              <w:t xml:space="preserve">Figure 4: Summaries of median Nash-Sutcliffe Efficiency values across all parameters for the comparisons of EBASE and synthetic model outputs separated by different combinations of prior values. Each result on the x-axis represents the median values for which the combination prior applies, e.g., all results where</w:t>
+              <w:t xml:space="preserve">Figure 4: Summaries of median Nash-Sutcliffe Efficiency values across all parameters for the comparisons of EBASE and synthetic model outputs separated by different combinations of prior values. Each result on the x-axis represents the median values for which the combination prior applies, e.g., all results from</w:t>
+            </w:r>
+            <w:r>
+              <w:t xml:space="preserve"> </w:t>
+            </w:r>
+            <w:hyperlink w:anchor="fig-priorcomp">
+              <w:r>
+                <w:rPr>
+                  <w:rStyle w:val="Hyperlink"/>
+                </w:rPr>
+                <w:t xml:space="preserve">Figure 3</w:t>
+              </w:r>
+            </w:hyperlink>
+            <w:r>
+              <w:t xml:space="preserve"> </w:t>
+            </w:r>
+            <w:r>
+              <w:t xml:space="preserve">where</w:t>
             </w:r>
             <w:r>
               <w:t xml:space="preserve"> </w:t>
@@ -6055,7 +6249,7 @@
             <w:r>
               <w:drawing>
                 <wp:inline>
-                  <wp:extent cx="5943600" cy="4953000"/>
+                  <wp:extent cx="5943600" cy="5745480"/>
                   <wp:effectExtent b="0" l="0" r="0" t="0"/>
                   <wp:docPr descr="" title="" id="58" name="Picture"/>
                   <a:graphic>
@@ -6076,7 +6270,7 @@
                         <pic:spPr bwMode="auto">
                           <a:xfrm>
                             <a:off x="0" y="0"/>
-                            <a:ext cx="5943600" cy="4953000"/>
+                            <a:ext cx="5943600" cy="5745480"/>
                           </a:xfrm>
                           <a:prstGeom prst="rect">
                             <a:avLst/>
@@ -6403,7 +6597,7 @@
         </w:rPr>
         <w:t xml:space="preserve">Table </w:t>
       </w:r>
-      <w:bookmarkStart w:id="28cb87e8-6033-441f-a63c-2a021375874c" w:name="ebaseiotab"/>
+      <w:bookmarkStart w:id="56179b3e-1210-4146-b29f-736f42d63868" w:name="ebaseiotab"/>
       <w:r xmlns:w="http://schemas.openxmlformats.org/wordprocessingml/2006/main" xmlns:wp="http://schemas.openxmlformats.org/drawingml/2006/wordprocessingDrawing" xmlns:r="http://schemas.openxmlformats.org/officeDocument/2006/relationships" xmlns:w14="http://schemas.microsoft.com/office/word/2010/wordml">
         <w:rPr>
           <w:rFonts/>
@@ -6425,7 +6619,7 @@
         </w:rPr>
         <w:fldChar w:fldCharType="end" w:dirty="true"/>
       </w:r>
-      <w:bookmarkEnd w:id="28cb87e8-6033-441f-a63c-2a021375874c"/>
+      <w:bookmarkEnd w:id="56179b3e-1210-4146-b29f-736f42d63868"/>
       <w:r>
         <w:rPr>
           <w:rFonts/>
@@ -6458,8 +6652,8 @@
         <w:tc>
           <w:tcPr>
             <w:tcBorders>
-              <w:bottom w:val="single" w:sz="16" w:space="0" w:color="666666"/>
-              <w:top w:val="single" w:sz="16" w:space="0" w:color="666666"/>
+              <w:bottom w:val="single" w:sz="12" w:space="0" w:color="666666"/>
+              <w:top w:val="single" w:sz="12" w:space="0" w:color="666666"/>
               <w:left w:val="none" w:sz="0" w:space="0" w:color="000000"/>
               <w:right w:val="none" w:sz="0" w:space="0" w:color="000000"/>
             </w:tcBorders>
@@ -6502,8 +6696,8 @@
         <w:tc>
           <w:tcPr>
             <w:tcBorders>
-              <w:bottom w:val="single" w:sz="16" w:space="0" w:color="666666"/>
-              <w:top w:val="single" w:sz="16" w:space="0" w:color="666666"/>
+              <w:bottom w:val="single" w:sz="12" w:space="0" w:color="666666"/>
+              <w:top w:val="single" w:sz="12" w:space="0" w:color="666666"/>
               <w:left w:val="none" w:sz="0" w:space="0" w:color="000000"/>
               <w:right w:val="none" w:sz="0" w:space="0" w:color="000000"/>
             </w:tcBorders>
@@ -6546,8 +6740,8 @@
         <w:tc>
           <w:tcPr>
             <w:tcBorders>
-              <w:bottom w:val="single" w:sz="16" w:space="0" w:color="666666"/>
-              <w:top w:val="single" w:sz="16" w:space="0" w:color="666666"/>
+              <w:bottom w:val="single" w:sz="12" w:space="0" w:color="666666"/>
+              <w:top w:val="single" w:sz="12" w:space="0" w:color="666666"/>
               <w:left w:val="none" w:sz="0" w:space="0" w:color="000000"/>
               <w:right w:val="none" w:sz="0" w:space="0" w:color="000000"/>
             </w:tcBorders>
@@ -6590,8 +6784,8 @@
         <w:tc>
           <w:tcPr>
             <w:tcBorders>
-              <w:bottom w:val="single" w:sz="16" w:space="0" w:color="666666"/>
-              <w:top w:val="single" w:sz="16" w:space="0" w:color="666666"/>
+              <w:bottom w:val="single" w:sz="12" w:space="0" w:color="666666"/>
+              <w:top w:val="single" w:sz="12" w:space="0" w:color="666666"/>
               <w:left w:val="none" w:sz="0" w:space="0" w:color="000000"/>
               <w:right w:val="none" w:sz="0" w:space="0" w:color="000000"/>
             </w:tcBorders>
@@ -6641,7 +6835,7 @@
           <w:tcPr>
             <w:tcBorders>
               <w:bottom w:val="none" w:sz="0" w:space="0" w:color="000000"/>
-              <w:top w:val="single" w:sz="16" w:space="0" w:color="666666"/>
+              <w:top w:val="single" w:sz="12" w:space="0" w:color="666666"/>
               <w:left w:val="none" w:sz="0" w:space="0" w:color="000000"/>
               <w:right w:val="none" w:sz="0" w:space="0" w:color="000000"/>
             </w:tcBorders>
@@ -6685,7 +6879,7 @@
           <w:tcPr>
             <w:tcBorders>
               <w:bottom w:val="none" w:sz="0" w:space="0" w:color="000000"/>
-              <w:top w:val="single" w:sz="16" w:space="0" w:color="666666"/>
+              <w:top w:val="single" w:sz="12" w:space="0" w:color="666666"/>
               <w:left w:val="none" w:sz="0" w:space="0" w:color="000000"/>
               <w:right w:val="none" w:sz="0" w:space="0" w:color="000000"/>
             </w:tcBorders>
@@ -6729,7 +6923,7 @@
           <w:tcPr>
             <w:tcBorders>
               <w:bottom w:val="none" w:sz="0" w:space="0" w:color="000000"/>
-              <w:top w:val="single" w:sz="16" w:space="0" w:color="666666"/>
+              <w:top w:val="single" w:sz="12" w:space="0" w:color="666666"/>
               <w:left w:val="none" w:sz="0" w:space="0" w:color="000000"/>
               <w:right w:val="none" w:sz="0" w:space="0" w:color="000000"/>
             </w:tcBorders>
@@ -6773,7 +6967,7 @@
           <w:tcPr>
             <w:tcBorders>
               <w:bottom w:val="none" w:sz="0" w:space="0" w:color="000000"/>
-              <w:top w:val="single" w:sz="16" w:space="0" w:color="666666"/>
+              <w:top w:val="single" w:sz="12" w:space="0" w:color="666666"/>
               <w:left w:val="none" w:sz="0" w:space="0" w:color="000000"/>
               <w:right w:val="none" w:sz="0" w:space="0" w:color="000000"/>
             </w:tcBorders>
@@ -6937,7 +7131,20 @@
               <w:spacing w:after="20" w:before="20" w:line="240"/>
               <w:ind w:firstLine="0" w:left="20" w:right="20"/>
             </w:pPr>
-            NA
+            <m:oMath xmlns:m="http://schemas.openxmlformats.org/officeDocument/2006/math" xmlns:mml="http://www.w3.org/1998/Math/MathML">
+              <m:sSub>
+                <m:e>
+                  <m:r>
+                    <m:t>C</m:t>
+                  </m:r>
+                </m:e>
+                <m:sub>
+                  <m:r>
+                    <m:t>d</m:t>
+                  </m:r>
+                </m:sub>
+              </m:sSub>
+            </m:oMath>
           </w:p>
         </w:tc>
         <w:tc>
@@ -6970,7 +7177,29 @@
               <w:spacing w:after="20" w:before="20" w:line="240"/>
               <w:ind w:firstLine="0" w:left="20" w:right="20"/>
             </w:pPr>
-            NA
+            <m:oMath xmlns:m="http://schemas.openxmlformats.org/officeDocument/2006/math" xmlns:mml="http://www.w3.org/1998/Math/MathML">
+              <m:r>
+                <m:rPr>
+                  <m:nor/>
+                </m:rPr>
+                <m:t>mg </m:t>
+              </m:r>
+              <m:sSup>
+                <m:e>
+                  <m:r>
+                    <m:rPr>
+                      <m:nor/>
+                    </m:rPr>
+                    <m:t>L</m:t>
+                  </m:r>
+                </m:e>
+                <m:sup>
+                  <m:r>
+                    <m:t>−1</m:t>
+                  </m:r>
+                </m:sup>
+              </m:sSup>
+            </m:oMath>
           </w:p>
         </w:tc>
       </w:tr>
@@ -7141,7 +7370,20 @@
               <w:spacing w:after="20" w:before="20" w:line="240"/>
               <w:ind w:firstLine="0" w:left="20" w:right="20"/>
             </w:pPr>
-            NA
+            <m:oMath xmlns:m="http://schemas.openxmlformats.org/officeDocument/2006/math" xmlns:mml="http://www.w3.org/1998/Math/MathML">
+              <m:r>
+                <m:rPr>
+                  <m:sty m:val="p"/>
+                </m:rPr>
+                <m:t>°</m:t>
+              </m:r>
+              <m:r>
+                <m:rPr>
+                  <m:nor/>
+                </m:rPr>
+                <m:t>C</m:t>
+              </m:r>
+            </m:oMath>
           </w:p>
         </w:tc>
       </w:tr>
@@ -7312,7 +7554,14 @@
               <w:spacing w:after="20" w:before="20" w:line="240"/>
               <w:ind w:firstLine="0" w:left="20" w:right="20"/>
             </w:pPr>
-            NA
+            <m:oMath xmlns:m="http://schemas.openxmlformats.org/officeDocument/2006/math" xmlns:mml="http://www.w3.org/1998/Math/MathML">
+              <m:r>
+                <m:rPr>
+                  <m:nor/>
+                </m:rPr>
+                <m:t>psu</m:t>
+              </m:r>
+            </m:oMath>
           </w:p>
         </w:tc>
       </w:tr>
@@ -7439,7 +7688,11 @@
               <w:spacing w:after="20" w:before="20" w:line="240"/>
               <w:ind w:firstLine="0" w:left="20" w:right="20"/>
             </w:pPr>
-            NA
+            <m:oMath xmlns:m="http://schemas.openxmlformats.org/officeDocument/2006/math" xmlns:mml="http://www.w3.org/1998/Math/MathML">
+              <m:r>
+                <m:t>PAR</m:t>
+              </m:r>
+            </m:oMath>
           </w:p>
         </w:tc>
         <w:tc>
@@ -7472,7 +7725,29 @@
               <w:spacing w:after="20" w:before="20" w:line="240"/>
               <w:ind w:firstLine="0" w:left="20" w:right="20"/>
             </w:pPr>
-            NA
+            <m:oMath xmlns:m="http://schemas.openxmlformats.org/officeDocument/2006/math" xmlns:mml="http://www.w3.org/1998/Math/MathML">
+              <m:r>
+                <m:rPr>
+                  <m:nor/>
+                </m:rPr>
+                <m:t>Watts </m:t>
+              </m:r>
+              <m:sSup>
+                <m:e>
+                  <m:r>
+                    <m:rPr>
+                      <m:nor/>
+                    </m:rPr>
+                    <m:t>m</m:t>
+                  </m:r>
+                </m:e>
+                <m:sup>
+                  <m:r>
+                    <m:t>−2</m:t>
+                  </m:r>
+                </m:sup>
+              </m:sSup>
+            </m:oMath>
           </w:p>
         </w:tc>
       </w:tr>
@@ -7643,7 +7918,29 @@
               <w:spacing w:after="20" w:before="20" w:line="240"/>
               <w:ind w:firstLine="0" w:left="20" w:right="20"/>
             </w:pPr>
-            NA
+            <m:oMath xmlns:m="http://schemas.openxmlformats.org/officeDocument/2006/math" xmlns:mml="http://www.w3.org/1998/Math/MathML">
+              <m:r>
+                <m:rPr>
+                  <m:nor/>
+                </m:rPr>
+                <m:t>m </m:t>
+              </m:r>
+              <m:sSup>
+                <m:e>
+                  <m:r>
+                    <m:rPr>
+                      <m:nor/>
+                    </m:rPr>
+                    <m:t>s</m:t>
+                  </m:r>
+                </m:e>
+                <m:sup>
+                  <m:r>
+                    <m:t>−1</m:t>
+                  </m:r>
+                </m:sup>
+              </m:sSup>
+            </m:oMath>
           </w:p>
         </w:tc>
       </w:tr>
@@ -7770,7 +8067,11 @@
               <w:spacing w:after="20" w:before="20" w:line="240"/>
               <w:ind w:firstLine="0" w:left="20" w:right="20"/>
             </w:pPr>
-            NA
+            <m:oMath xmlns:m="http://schemas.openxmlformats.org/officeDocument/2006/math" xmlns:mml="http://www.w3.org/1998/Math/MathML">
+              <m:r>
+                <m:t>H</m:t>
+              </m:r>
+            </m:oMath>
           </w:p>
         </w:tc>
         <w:tc>
@@ -7803,7 +8104,14 @@
               <w:spacing w:after="20" w:before="20" w:line="240"/>
               <w:ind w:firstLine="0" w:left="20" w:right="20"/>
             </w:pPr>
-            NA
+            <m:oMath xmlns:m="http://schemas.openxmlformats.org/officeDocument/2006/math" xmlns:mml="http://www.w3.org/1998/Math/MathML">
+              <m:r>
+                <m:rPr>
+                  <m:nor/>
+                </m:rPr>
+                <m:t>m</m:t>
+              </m:r>
+            </m:oMath>
           </w:p>
         </w:tc>
       </w:tr>
@@ -8112,7 +8420,25 @@
               <w:spacing w:after="20" w:before="20" w:line="240"/>
               <w:ind w:firstLine="0" w:left="20" w:right="20"/>
             </w:pPr>
-            NA
+            <m:oMath xmlns:m="http://schemas.openxmlformats.org/officeDocument/2006/math" xmlns:mml="http://www.w3.org/1998/Math/MathML">
+              <m:sSubSup>
+                <m:e>
+                  <m:r>
+                    <m:t>U</m:t>
+                  </m:r>
+                </m:e>
+                <m:sub>
+                  <m:r>
+                    <m:t>10</m:t>
+                  </m:r>
+                </m:sub>
+                <m:sup>
+                  <m:r>
+                    <m:t>2</m:t>
+                  </m:r>
+                </m:sup>
+              </m:sSubSup>
+            </m:oMath>
           </w:p>
         </w:tc>
         <w:tc>
@@ -8145,7 +8471,44 @@
               <w:spacing w:after="20" w:before="20" w:line="240"/>
               <w:ind w:firstLine="0" w:left="20" w:right="20"/>
             </w:pPr>
-            NA
+            <m:oMath xmlns:m="http://schemas.openxmlformats.org/officeDocument/2006/math" xmlns:mml="http://www.w3.org/1998/Math/MathML">
+              <m:sSup>
+                <m:e>
+                  <m:r>
+                    <m:rPr>
+                      <m:nor/>
+                    </m:rPr>
+                    <m:t>m</m:t>
+                  </m:r>
+                </m:e>
+                <m:sup>
+                  <m:r>
+                    <m:t>2</m:t>
+                  </m:r>
+                </m:sup>
+              </m:sSup>
+              <m:r>
+                <m:rPr>
+                  <m:nor/>
+                </m:rPr>
+                <m:t> </m:t>
+              </m:r>
+              <m:sSup>
+                <m:e>
+                  <m:r>
+                    <m:rPr>
+                      <m:nor/>
+                    </m:rPr>
+                    <m:t>s</m:t>
+                  </m:r>
+                </m:e>
+                <m:sup>
+                  <m:r>
+                    <m:t>−2</m:t>
+                  </m:r>
+                </m:sup>
+              </m:sSup>
+            </m:oMath>
           </w:p>
         </w:tc>
       </w:tr>
@@ -8272,7 +8635,20 @@
               <w:spacing w:after="20" w:before="20" w:line="240"/>
               <w:ind w:firstLine="0" w:left="20" w:right="20"/>
             </w:pPr>
-            NA
+            <m:oMath xmlns:m="http://schemas.openxmlformats.org/officeDocument/2006/math" xmlns:mml="http://www.w3.org/1998/Math/MathML">
+              <m:sSub>
+                <m:e>
+                  <m:r>
+                    <m:t>S</m:t>
+                  </m:r>
+                </m:e>
+                <m:sub>
+                  <m:r>
+                    <m:t>c</m:t>
+                  </m:r>
+                </m:sub>
+              </m:sSub>
+            </m:oMath>
           </w:p>
         </w:tc>
         <w:tc>
@@ -8443,7 +8819,20 @@
               <w:spacing w:after="20" w:before="20" w:line="240"/>
               <w:ind w:firstLine="0" w:left="20" w:right="20"/>
             </w:pPr>
-            NA
+            <m:oMath xmlns:m="http://schemas.openxmlformats.org/officeDocument/2006/math" xmlns:mml="http://www.w3.org/1998/Math/MathML">
+              <m:sSub>
+                <m:e>
+                  <m:r>
+                    <m:t>C</m:t>
+                  </m:r>
+                </m:e>
+                <m:sub>
+                  <m:r>
+                    <m:t>sat</m:t>
+                  </m:r>
+                </m:sub>
+              </m:sSub>
+            </m:oMath>
           </w:p>
         </w:tc>
         <w:tc>
@@ -8476,7 +8865,29 @@
               <w:spacing w:after="20" w:before="20" w:line="240"/>
               <w:ind w:firstLine="0" w:left="20" w:right="20"/>
             </w:pPr>
-            NA
+            <m:oMath xmlns:m="http://schemas.openxmlformats.org/officeDocument/2006/math" xmlns:mml="http://www.w3.org/1998/Math/MathML">
+              <m:r>
+                <m:rPr>
+                  <m:nor/>
+                </m:rPr>
+                <m:t>mmol </m:t>
+              </m:r>
+              <m:sSup>
+                <m:e>
+                  <m:r>
+                    <m:rPr>
+                      <m:nor/>
+                    </m:rPr>
+                    <m:t>m</m:t>
+                  </m:r>
+                </m:e>
+                <m:sup>
+                  <m:r>
+                    <m:t>−3</m:t>
+                  </m:r>
+                </m:sup>
+              </m:sSup>
+            </m:oMath>
           </w:p>
         </w:tc>
       </w:tr>
@@ -8785,7 +9196,20 @@
               <w:spacing w:after="20" w:before="20" w:line="240"/>
               <w:ind w:firstLine="0" w:left="20" w:right="20"/>
             </w:pPr>
-            NA
+            <m:oMath xmlns:m="http://schemas.openxmlformats.org/officeDocument/2006/math" xmlns:mml="http://www.w3.org/1998/Math/MathML">
+              <m:sSub>
+                <m:e>
+                  <m:r>
+                    <m:t>C</m:t>
+                  </m:r>
+                </m:e>
+                <m:sub>
+                  <m:r>
+                    <m:t>mod</m:t>
+                  </m:r>
+                </m:sub>
+              </m:sSub>
+            </m:oMath>
           </w:p>
         </w:tc>
         <w:tc>
@@ -8818,7 +9242,29 @@
               <w:spacing w:after="20" w:before="20" w:line="240"/>
               <w:ind w:firstLine="0" w:left="20" w:right="20"/>
             </w:pPr>
-            NA
+            <m:oMath xmlns:m="http://schemas.openxmlformats.org/officeDocument/2006/math" xmlns:mml="http://www.w3.org/1998/Math/MathML">
+              <m:r>
+                <m:rPr>
+                  <m:nor/>
+                </m:rPr>
+                <m:t>mmol </m:t>
+              </m:r>
+              <m:sSup>
+                <m:e>
+                  <m:r>
+                    <m:rPr>
+                      <m:nor/>
+                    </m:rPr>
+                    <m:t>m</m:t>
+                  </m:r>
+                </m:e>
+                <m:sup>
+                  <m:r>
+                    <m:t>−3</m:t>
+                  </m:r>
+                </m:sup>
+              </m:sSup>
+            </m:oMath>
           </w:p>
         </w:tc>
       </w:tr>
@@ -8945,7 +9391,20 @@
               <w:spacing w:after="20" w:before="20" w:line="240"/>
               <w:ind w:firstLine="0" w:left="20" w:right="20"/>
             </w:pPr>
-            NA
+            <m:oMath xmlns:m="http://schemas.openxmlformats.org/officeDocument/2006/math" xmlns:mml="http://www.w3.org/1998/Math/MathML">
+              <m:r>
+                <m:t>P,</m:t>
+              </m:r>
+              <m:r>
+                <m:rPr>
+                  <m:nor/>
+                </m:rPr>
+                <m:t> </m:t>
+              </m:r>
+              <m:r>
+                <m:t>aPAR</m:t>
+              </m:r>
+            </m:oMath>
           </w:p>
         </w:tc>
         <w:tc>
@@ -8978,7 +9437,95 @@
               <w:spacing w:after="20" w:before="20" w:line="240"/>
               <w:ind w:firstLine="0" w:left="20" w:right="20"/>
             </w:pPr>
-            NA
+            <m:oMath xmlns:m="http://schemas.openxmlformats.org/officeDocument/2006/math" xmlns:mml="http://www.w3.org/1998/Math/MathML">
+              <m:r>
+                <m:rPr>
+                  <m:nor/>
+                </m:rPr>
+                <m:t>mmol </m:t>
+              </m:r>
+              <m:sSup>
+                <m:e>
+                  <m:r>
+                    <m:rPr>
+                      <m:nor/>
+                    </m:rPr>
+                    <m:t>m</m:t>
+                  </m:r>
+                </m:e>
+                <m:sup>
+                  <m:r>
+                    <m:t>−2</m:t>
+                  </m:r>
+                </m:sup>
+              </m:sSup>
+              <m:r>
+                <m:rPr>
+                  <m:nor/>
+                </m:rPr>
+                <m:t> </m:t>
+              </m:r>
+              <m:sSup>
+                <m:e>
+                  <m:r>
+                    <m:rPr>
+                      <m:nor/>
+                    </m:rPr>
+                    <m:t>d</m:t>
+                  </m:r>
+                </m:e>
+                <m:sup>
+                  <m:r>
+                    <m:t>−1</m:t>
+                  </m:r>
+                </m:sup>
+              </m:sSup>
+              <m:r>
+                <m:t>,</m:t>
+              </m:r>
+              <m:r>
+                <m:rPr>
+                  <m:nor/>
+                </m:rPr>
+                <m:t> mmol </m:t>
+              </m:r>
+              <m:sSup>
+                <m:e>
+                  <m:r>
+                    <m:rPr>
+                      <m:nor/>
+                    </m:rPr>
+                    <m:t>m</m:t>
+                  </m:r>
+                </m:e>
+                <m:sup>
+                  <m:r>
+                    <m:t>−3</m:t>
+                  </m:r>
+                </m:sup>
+              </m:sSup>
+              <m:r>
+                <m:rPr>
+                  <m:nor/>
+                </m:rPr>
+                <m:t> </m:t>
+              </m:r>
+              <m:sSup>
+                <m:e>
+                  <m:r>
+                    <m:rPr>
+                      <m:nor/>
+                    </m:rPr>
+                    <m:t>d</m:t>
+                  </m:r>
+                </m:e>
+                <m:sup>
+                  <m:r>
+                    <m:t>−1</m:t>
+                  </m:r>
+                </m:sup>
+              </m:sSup>
+            </m:oMath>
           </w:p>
         </w:tc>
       </w:tr>
@@ -9105,7 +9652,20 @@
               <w:spacing w:after="20" w:before="20" w:line="240"/>
               <w:ind w:firstLine="0" w:left="20" w:right="20"/>
             </w:pPr>
-            NA
+            <m:oMath xmlns:m="http://schemas.openxmlformats.org/officeDocument/2006/math" xmlns:mml="http://www.w3.org/1998/Math/MathML">
+              <m:r>
+                <m:t>R,</m:t>
+              </m:r>
+              <m:r>
+                <m:rPr>
+                  <m:nor/>
+                </m:rPr>
+                <m:t> </m:t>
+              </m:r>
+              <m:r>
+                <m:t>r</m:t>
+              </m:r>
+            </m:oMath>
           </w:p>
         </w:tc>
         <w:tc>
@@ -9138,7 +9698,95 @@
               <w:spacing w:after="20" w:before="20" w:line="240"/>
               <w:ind w:firstLine="0" w:left="20" w:right="20"/>
             </w:pPr>
-            NA
+            <m:oMath xmlns:m="http://schemas.openxmlformats.org/officeDocument/2006/math" xmlns:mml="http://www.w3.org/1998/Math/MathML">
+              <m:r>
+                <m:rPr>
+                  <m:nor/>
+                </m:rPr>
+                <m:t>mmol </m:t>
+              </m:r>
+              <m:sSup>
+                <m:e>
+                  <m:r>
+                    <m:rPr>
+                      <m:nor/>
+                    </m:rPr>
+                    <m:t>m</m:t>
+                  </m:r>
+                </m:e>
+                <m:sup>
+                  <m:r>
+                    <m:t>−2</m:t>
+                  </m:r>
+                </m:sup>
+              </m:sSup>
+              <m:r>
+                <m:rPr>
+                  <m:nor/>
+                </m:rPr>
+                <m:t> </m:t>
+              </m:r>
+              <m:sSup>
+                <m:e>
+                  <m:r>
+                    <m:rPr>
+                      <m:nor/>
+                    </m:rPr>
+                    <m:t>d</m:t>
+                  </m:r>
+                </m:e>
+                <m:sup>
+                  <m:r>
+                    <m:t>−1</m:t>
+                  </m:r>
+                </m:sup>
+              </m:sSup>
+              <m:r>
+                <m:t>,</m:t>
+              </m:r>
+              <m:r>
+                <m:rPr>
+                  <m:nor/>
+                </m:rPr>
+                <m:t> mmol </m:t>
+              </m:r>
+              <m:sSup>
+                <m:e>
+                  <m:r>
+                    <m:rPr>
+                      <m:nor/>
+                    </m:rPr>
+                    <m:t>m</m:t>
+                  </m:r>
+                </m:e>
+                <m:sup>
+                  <m:r>
+                    <m:t>−3</m:t>
+                  </m:r>
+                </m:sup>
+              </m:sSup>
+              <m:r>
+                <m:rPr>
+                  <m:nor/>
+                </m:rPr>
+                <m:t> </m:t>
+              </m:r>
+              <m:sSup>
+                <m:e>
+                  <m:r>
+                    <m:rPr>
+                      <m:nor/>
+                    </m:rPr>
+                    <m:t>d</m:t>
+                  </m:r>
+                </m:e>
+                <m:sup>
+                  <m:r>
+                    <m:t>−1</m:t>
+                  </m:r>
+                </m:sup>
+              </m:sSup>
+            </m:oMath>
           </w:p>
         </w:tc>
       </w:tr>
@@ -9265,7 +9913,127 @@
               <w:spacing w:after="20" w:before="20" w:line="240"/>
               <w:ind w:firstLine="0" w:left="20" w:right="20"/>
             </w:pPr>
-            NA
+            <m:oMath xmlns:m="http://schemas.openxmlformats.org/officeDocument/2006/math" xmlns:mml="http://www.w3.org/1998/Math/MathML">
+              <m:r>
+                <m:t>D,</m:t>
+              </m:r>
+              <m:r>
+                <m:rPr>
+                  <m:nor/>
+                </m:rPr>
+                <m:t> </m:t>
+              </m:r>
+              <m:f>
+                <m:fPr>
+                  <m:type m:val="bar"/>
+                </m:fPr>
+                <m:num>
+                  <m:r>
+                    <m:t>1</m:t>
+                  </m:r>
+                </m:num>
+                <m:den>
+                  <m:r>
+                    <m:t>H</m:t>
+                  </m:r>
+                </m:den>
+              </m:f>
+              <m:r>
+                <m:t>[−b</m:t>
+              </m:r>
+              <m:sSubSup>
+                <m:e>
+                  <m:r>
+                    <m:t>U</m:t>
+                  </m:r>
+                </m:e>
+                <m:sub>
+                  <m:r>
+                    <m:t>10</m:t>
+                  </m:r>
+                </m:sub>
+                <m:sup>
+                  <m:r>
+                    <m:t>2</m:t>
+                  </m:r>
+                </m:sup>
+              </m:sSubSup>
+              <m:sSup>
+                <m:e>
+                  <m:r>
+                    <m:t>(</m:t>
+                  </m:r>
+                  <m:f>
+                    <m:fPr>
+                      <m:type m:val="bar"/>
+                    </m:fPr>
+                    <m:num>
+                      <m:sSub>
+                        <m:e>
+                          <m:r>
+                            <m:t>s</m:t>
+                          </m:r>
+                        </m:e>
+                        <m:sub>
+                          <m:r>
+                            <m:t>c</m:t>
+                          </m:r>
+                        </m:sub>
+                      </m:sSub>
+                    </m:num>
+                    <m:den>
+                      <m:r>
+                        <m:t>600</m:t>
+                      </m:r>
+                    </m:den>
+                  </m:f>
+                  <m:r>
+                    <m:t>)</m:t>
+                  </m:r>
+                </m:e>
+                <m:sup>
+                  <m:r>
+                    <m:t>−0.5</m:t>
+                  </m:r>
+                </m:sup>
+              </m:sSup>
+              <m:r>
+                <m:t>(</m:t>
+              </m:r>
+              <m:sSub>
+                <m:e>
+                  <m:r>
+                    <m:t>C</m:t>
+                  </m:r>
+                </m:e>
+                <m:sub>
+                  <m:r>
+                    <m:t>Sat</m:t>
+                  </m:r>
+                </m:sub>
+              </m:sSub>
+              <m:r>
+                <m:t>−</m:t>
+              </m:r>
+              <m:sSub>
+                <m:e>
+                  <m:r>
+                    <m:t>C</m:t>
+                  </m:r>
+                </m:e>
+                <m:sub>
+                  <m:r>
+                    <m:t>d</m:t>
+                  </m:r>
+                </m:sub>
+              </m:sSub>
+              <m:r>
+                <m:t>)</m:t>
+              </m:r>
+              <m:r>
+                <m:t>]</m:t>
+              </m:r>
+            </m:oMath>
           </w:p>
         </w:tc>
         <w:tc>
@@ -9298,7 +10066,95 @@
               <w:spacing w:after="20" w:before="20" w:line="240"/>
               <w:ind w:firstLine="0" w:left="20" w:right="20"/>
             </w:pPr>
-            NA
+            <m:oMath xmlns:m="http://schemas.openxmlformats.org/officeDocument/2006/math" xmlns:mml="http://www.w3.org/1998/Math/MathML">
+              <m:r>
+                <m:rPr>
+                  <m:nor/>
+                </m:rPr>
+                <m:t>mmol </m:t>
+              </m:r>
+              <m:sSup>
+                <m:e>
+                  <m:r>
+                    <m:rPr>
+                      <m:nor/>
+                    </m:rPr>
+                    <m:t>m</m:t>
+                  </m:r>
+                </m:e>
+                <m:sup>
+                  <m:r>
+                    <m:t>−2</m:t>
+                  </m:r>
+                </m:sup>
+              </m:sSup>
+              <m:r>
+                <m:rPr>
+                  <m:nor/>
+                </m:rPr>
+                <m:t> </m:t>
+              </m:r>
+              <m:sSup>
+                <m:e>
+                  <m:r>
+                    <m:rPr>
+                      <m:nor/>
+                    </m:rPr>
+                    <m:t>d</m:t>
+                  </m:r>
+                </m:e>
+                <m:sup>
+                  <m:r>
+                    <m:t>−1</m:t>
+                  </m:r>
+                </m:sup>
+              </m:sSup>
+              <m:r>
+                <m:t>,</m:t>
+              </m:r>
+              <m:r>
+                <m:rPr>
+                  <m:nor/>
+                </m:rPr>
+                <m:t> mmol </m:t>
+              </m:r>
+              <m:sSup>
+                <m:e>
+                  <m:r>
+                    <m:rPr>
+                      <m:nor/>
+                    </m:rPr>
+                    <m:t>m</m:t>
+                  </m:r>
+                </m:e>
+                <m:sup>
+                  <m:r>
+                    <m:t>−3</m:t>
+                  </m:r>
+                </m:sup>
+              </m:sSup>
+              <m:r>
+                <m:rPr>
+                  <m:nor/>
+                </m:rPr>
+                <m:t> </m:t>
+              </m:r>
+              <m:sSup>
+                <m:e>
+                  <m:r>
+                    <m:rPr>
+                      <m:nor/>
+                    </m:rPr>
+                    <m:t>d</m:t>
+                  </m:r>
+                </m:e>
+                <m:sup>
+                  <m:r>
+                    <m:t>−1</m:t>
+                  </m:r>
+                </m:sup>
+              </m:sSup>
+            </m:oMath>
           </w:p>
         </w:tc>
       </w:tr>
@@ -9425,7 +10281,11 @@
               <w:spacing w:after="20" w:before="20" w:line="240"/>
               <w:ind w:firstLine="0" w:left="20" w:right="20"/>
             </w:pPr>
-            NA
+            <m:oMath xmlns:m="http://schemas.openxmlformats.org/officeDocument/2006/math" xmlns:mml="http://www.w3.org/1998/Math/MathML">
+              <m:r>
+                <m:t>a</m:t>
+              </m:r>
+            </m:oMath>
           </w:p>
         </w:tc>
         <w:tc>
@@ -9458,7 +10318,89 @@
               <w:spacing w:after="20" w:before="20" w:line="240"/>
               <w:ind w:firstLine="0" w:left="20" w:right="20"/>
             </w:pPr>
-            NA
+            <m:oMath xmlns:m="http://schemas.openxmlformats.org/officeDocument/2006/math" xmlns:mml="http://www.w3.org/1998/Math/MathML">
+              <m:r>
+                <m:t>(</m:t>
+              </m:r>
+              <m:r>
+                <m:rPr>
+                  <m:nor/>
+                </m:rPr>
+                <m:t>mmol </m:t>
+              </m:r>
+              <m:sSup>
+                <m:e>
+                  <m:r>
+                    <m:rPr>
+                      <m:nor/>
+                    </m:rPr>
+                    <m:t>m</m:t>
+                  </m:r>
+                </m:e>
+                <m:sup>
+                  <m:r>
+                    <m:t>−3</m:t>
+                  </m:r>
+                </m:sup>
+              </m:sSup>
+              <m:r>
+                <m:rPr>
+                  <m:nor/>
+                </m:rPr>
+                <m:t> </m:t>
+              </m:r>
+              <m:sSup>
+                <m:e>
+                  <m:r>
+                    <m:rPr>
+                      <m:nor/>
+                    </m:rPr>
+                    <m:t>d</m:t>
+                  </m:r>
+                </m:e>
+                <m:sup>
+                  <m:r>
+                    <m:t>−1</m:t>
+                  </m:r>
+                </m:sup>
+              </m:sSup>
+              <m:r>
+                <m:t>)</m:t>
+              </m:r>
+              <m:r>
+                <m:rPr>
+                  <m:sty m:val="p"/>
+                </m:rPr>
+                <m:t>/</m:t>
+              </m:r>
+              <m:r>
+                <m:t>(</m:t>
+              </m:r>
+              <m:r>
+                <m:rPr>
+                  <m:nor/>
+                </m:rPr>
+                <m:t>Watts </m:t>
+              </m:r>
+              <m:sSup>
+                <m:e>
+                  <m:r>
+                    <m:rPr>
+                      <m:nor/>
+                    </m:rPr>
+                    <m:t>m</m:t>
+                  </m:r>
+                </m:e>
+                <m:sup>
+                  <m:r>
+                    <m:t>−2</m:t>
+                  </m:r>
+                </m:sup>
+              </m:sSup>
+              <m:r>
+                <m:t>)</m:t>
+              </m:r>
+            </m:oMath>
           </w:p>
         </w:tc>
       </w:tr>
@@ -9470,7 +10412,7 @@
         <w:tc>
           <w:tcPr>
             <w:tcBorders>
-              <w:bottom w:val="single" w:sz="16" w:space="0" w:color="666666"/>
+              <w:bottom w:val="single" w:sz="12" w:space="0" w:color="666666"/>
               <w:top w:val="none" w:sz="0" w:space="0" w:color="000000"/>
               <w:left w:val="none" w:sz="0" w:space="0" w:color="000000"/>
               <w:right w:val="none" w:sz="0" w:space="0" w:color="000000"/>
@@ -9514,7 +10456,7 @@
         <w:tc>
           <w:tcPr>
             <w:tcBorders>
-              <w:bottom w:val="single" w:sz="16" w:space="0" w:color="666666"/>
+              <w:bottom w:val="single" w:sz="12" w:space="0" w:color="666666"/>
               <w:top w:val="none" w:sz="0" w:space="0" w:color="000000"/>
               <w:left w:val="none" w:sz="0" w:space="0" w:color="000000"/>
               <w:right w:val="none" w:sz="0" w:space="0" w:color="000000"/>
@@ -9558,7 +10500,7 @@
         <w:tc>
           <w:tcPr>
             <w:tcBorders>
-              <w:bottom w:val="single" w:sz="16" w:space="0" w:color="666666"/>
+              <w:bottom w:val="single" w:sz="12" w:space="0" w:color="666666"/>
               <w:top w:val="none" w:sz="0" w:space="0" w:color="000000"/>
               <w:left w:val="none" w:sz="0" w:space="0" w:color="000000"/>
               <w:right w:val="none" w:sz="0" w:space="0" w:color="000000"/>
@@ -9585,13 +10527,17 @@
               <w:spacing w:after="20" w:before="20" w:line="240"/>
               <w:ind w:firstLine="0" w:left="20" w:right="20"/>
             </w:pPr>
-            NA
-          </w:p>
-        </w:tc>
-        <w:tc>
-          <w:tcPr>
-            <w:tcBorders>
-              <w:bottom w:val="single" w:sz="16" w:space="0" w:color="666666"/>
+            <m:oMath xmlns:m="http://schemas.openxmlformats.org/officeDocument/2006/math" xmlns:mml="http://www.w3.org/1998/Math/MathML">
+              <m:r>
+                <m:t>b</m:t>
+              </m:r>
+            </m:oMath>
+          </w:p>
+        </w:tc>
+        <w:tc>
+          <w:tcPr>
+            <w:tcBorders>
+              <w:bottom w:val="single" w:sz="12" w:space="0" w:color="666666"/>
               <w:top w:val="none" w:sz="0" w:space="0" w:color="000000"/>
               <w:left w:val="none" w:sz="0" w:space="0" w:color="000000"/>
               <w:right w:val="none" w:sz="0" w:space="0" w:color="000000"/>
@@ -9618,7 +10564,83 @@
               <w:spacing w:after="20" w:before="20" w:line="240"/>
               <w:ind w:firstLine="0" w:left="20" w:right="20"/>
             </w:pPr>
-            NA
+            <m:oMath xmlns:m="http://schemas.openxmlformats.org/officeDocument/2006/math" xmlns:mml="http://www.w3.org/1998/Math/MathML">
+              <m:r>
+                <m:t>(</m:t>
+              </m:r>
+              <m:r>
+                <m:rPr>
+                  <m:nor/>
+                </m:rPr>
+                <m:t>cm </m:t>
+              </m:r>
+              <m:sSup>
+                <m:e>
+                  <m:r>
+                    <m:rPr>
+                      <m:nor/>
+                    </m:rPr>
+                    <m:t>hr</m:t>
+                  </m:r>
+                </m:e>
+                <m:sup>
+                  <m:r>
+                    <m:t>−1</m:t>
+                  </m:r>
+                </m:sup>
+              </m:sSup>
+              <m:r>
+                <m:t>)</m:t>
+              </m:r>
+              <m:r>
+                <m:rPr>
+                  <m:sty m:val="p"/>
+                </m:rPr>
+                <m:t>/</m:t>
+              </m:r>
+              <m:r>
+                <m:t>(</m:t>
+              </m:r>
+              <m:sSup>
+                <m:e>
+                  <m:r>
+                    <m:rPr>
+                      <m:nor/>
+                    </m:rPr>
+                    <m:t>m</m:t>
+                  </m:r>
+                </m:e>
+                <m:sup>
+                  <m:r>
+                    <m:t>2</m:t>
+                  </m:r>
+                </m:sup>
+              </m:sSup>
+              <m:r>
+                <m:rPr>
+                  <m:nor/>
+                </m:rPr>
+                <m:t> </m:t>
+              </m:r>
+              <m:sSup>
+                <m:e>
+                  <m:r>
+                    <m:rPr>
+                      <m:nor/>
+                    </m:rPr>
+                    <m:t>s</m:t>
+                  </m:r>
+                </m:e>
+                <m:sup>
+                  <m:r>
+                    <m:t>−2</m:t>
+                  </m:r>
+                </m:sup>
+              </m:sSup>
+              <m:r>
+                <m:t>)</m:t>
+              </m:r>
+            </m:oMath>
           </w:p>
         </w:tc>
       </w:tr>
@@ -9641,7 +10663,7 @@
         </w:rPr>
         <w:t xml:space="preserve">Table </w:t>
       </w:r>
-      <w:bookmarkStart w:id="b6e8f018-a9a0-41f1-bf12-9454a94bec77" w:name="apacmptab"/>
+      <w:bookmarkStart w:id="29f12b8a-5fdb-44f6-926f-082915a6ed8e" w:name="apacmptab"/>
       <w:r xmlns:w="http://schemas.openxmlformats.org/wordprocessingml/2006/main" xmlns:wp="http://schemas.openxmlformats.org/drawingml/2006/wordprocessingDrawing" xmlns:r="http://schemas.openxmlformats.org/officeDocument/2006/relationships" xmlns:w14="http://schemas.microsoft.com/office/word/2010/wordml">
         <w:rPr>
           <w:rFonts/>
@@ -9663,7 +10685,7 @@
         </w:rPr>
         <w:fldChar w:fldCharType="end" w:dirty="true"/>
       </w:r>
-      <w:bookmarkEnd w:id="b6e8f018-a9a0-41f1-bf12-9454a94bec77"/>
+      <w:bookmarkEnd w:id="29f12b8a-5fdb-44f6-926f-082915a6ed8e"/>
       <w:r>
         <w:rPr>
           <w:rFonts/>
@@ -9858,7 +10880,11 @@
               <w:spacing w:after="20" w:before="20" w:line="240"/>
               <w:ind w:firstLine="0" w:left="20" w:right="20"/>
             </w:pPr>
-            NA
+            <m:oMath xmlns:m="http://schemas.openxmlformats.org/officeDocument/2006/math" xmlns:mml="http://www.w3.org/1998/Math/MathML">
+              <m:r>
+                <m:t>ρ</m:t>
+              </m:r>
+            </m:oMath>
           </w:p>
         </w:tc>
         <w:tc>
@@ -9979,7 +11005,11 @@
               <w:spacing w:after="20" w:before="20" w:line="240"/>
               <w:ind w:firstLine="0" w:left="20" w:right="20"/>
             </w:pPr>
-            NA
+            <m:oMath xmlns:m="http://schemas.openxmlformats.org/officeDocument/2006/math" xmlns:mml="http://www.w3.org/1998/Math/MathML">
+              <m:r>
+                <m:t>σ</m:t>
+              </m:r>
+            </m:oMath>
           </w:p>
         </w:tc>
       </w:tr>

</xml_diff>

<commit_message>
almost done with rgn edits
</commit_message>
<xml_diff>
--- a/manu-draft.docx
+++ b/manu-draft.docx
@@ -1094,7 +1094,7 @@
       </w:r>
       <w:r xmlns:w="http://schemas.openxmlformats.org/wordprocessingml/2006/main" xmlns:wp="http://schemas.openxmlformats.org/drawingml/2006/wordprocessingDrawing" xmlns:r="http://schemas.openxmlformats.org/officeDocument/2006/relationships" xmlns:w14="http://schemas.microsoft.com/office/word/2010/wordml">
         <w:rPr/>
-        <w:instrText xml:space="preserve" w:dirty="true"> REF ebaseiotab \h </w:instrText>
+        <w:instrText xml:space="preserve" w:dirty="true"> REF tbl-ebaseiotab \h </w:instrText>
       </w:r>
       <w:r xmlns:w="http://schemas.openxmlformats.org/wordprocessingml/2006/main" xmlns:wp="http://schemas.openxmlformats.org/drawingml/2006/wordprocessingDrawing" xmlns:r="http://schemas.openxmlformats.org/officeDocument/2006/relationships" xmlns:w14="http://schemas.microsoft.com/office/word/2010/wordml">
         <w:rPr/>
@@ -2629,7 +2629,7 @@
       </w:r>
       <w:r xmlns:w="http://schemas.openxmlformats.org/wordprocessingml/2006/main" xmlns:wp="http://schemas.openxmlformats.org/drawingml/2006/wordprocessingDrawing" xmlns:r="http://schemas.openxmlformats.org/officeDocument/2006/relationships" xmlns:w14="http://schemas.microsoft.com/office/word/2010/wordml">
         <w:rPr/>
-        <w:instrText xml:space="preserve" w:dirty="true"> REF ebaseiotab \h </w:instrText>
+        <w:instrText xml:space="preserve" w:dirty="true"> REF tbl-ebaseiotab \h </w:instrText>
       </w:r>
       <w:r xmlns:w="http://schemas.openxmlformats.org/wordprocessingml/2006/main" xmlns:wp="http://schemas.openxmlformats.org/drawingml/2006/wordprocessingDrawing" xmlns:r="http://schemas.openxmlformats.org/officeDocument/2006/relationships" xmlns:w14="http://schemas.microsoft.com/office/word/2010/wordml">
         <w:rPr/>
@@ -5148,43 +5148,7 @@
         <w:t xml:space="preserve"> </w:t>
       </w:r>
       <w:r>
-        <w:t xml:space="preserve">e, bottom row). These results were not unexpected because it was impossible to evaluate NSE estimates using a fixed value in the synthetic results and the accuracy was not considered in identifying the best performing model. Results using EBASE default priors (medium values for</w:t>
-      </w:r>
-      <w:r>
-        <w:t xml:space="preserve"> </w:t>
-      </w:r>
-      <m:oMath>
-        <m:r>
-          <m:t>μ</m:t>
-        </m:r>
-      </m:oMath>
-      <w:r>
-        <w:t xml:space="preserve">, high values for</w:t>
-      </w:r>
-      <w:r>
-        <w:t xml:space="preserve"> </w:t>
-      </w:r>
-      <m:oMath>
-        <m:r>
-          <m:t>ρ</m:t>
-        </m:r>
-      </m:oMath>
-      <w:r>
-        <w:t xml:space="preserve">) showed that the</w:t>
-      </w:r>
-      <w:r>
-        <w:t xml:space="preserve"> </w:t>
-      </w:r>
-      <m:oMath>
-        <m:r>
-          <m:t>b</m:t>
-        </m:r>
-      </m:oMath>
-      <w:r>
-        <w:t xml:space="preserve"> </w:t>
-      </w:r>
-      <w:r>
-        <w:t xml:space="preserve">parameter can be estimated with reasonable accuracy, although still with considerable variability. Finally, the worst performing model for each optimization period (</w:t>
+        <w:t xml:space="preserve">e, bottom row). These results were not unexpected because it was impossible to evaluate NSE estimates using a fixed value in the synthetic results and the accuracy was not considered in identifying the best performing model. Finally, the worst performing model for each optimization period (</w:t>
       </w:r>
       <w:hyperlink w:anchor="fig-optex">
         <w:r>
@@ -5227,13 +5191,13 @@
       </w:r>
     </w:p>
     <w:bookmarkEnd w:id="35"/>
-    <w:bookmarkStart w:id="36" w:name="ebase-comparison-with-real-observations"/>
+    <w:bookmarkStart w:id="36" w:name="X2cfd02a390bdd6385ba26b1997caf190dc3e2eb"/>
     <w:p>
       <w:pPr>
         <w:pStyle w:val="Heading3"/>
       </w:pPr>
       <w:r>
-        <w:t xml:space="preserve">3.2 EBASE comparison with real observations</w:t>
+        <w:t xml:space="preserve">3.2 EBASE and Odum comparison with real observations</w:t>
       </w:r>
     </w:p>
     <w:p>
@@ -5241,7 +5205,7 @@
         <w:pStyle w:val="FirstParagraph"/>
       </w:pPr>
       <w:r>
-        <w:t xml:space="preserve">Metabolic estimates from EBASE were further compared to those from existing methods to benchmark and evaluate potential differences from alternative model formulations used by each approach. The observed one year continuous time series described above for water quality and weather data from Apalachicola Bay was used to compare metabolic estimates from EBASE, BASE, and the Odum open-water method</w:t>
+        <w:t xml:space="preserve">Metabolic estimates from EBASE were further compared to those from existing methods to benchmark and evaluate potential differences from alternative model formulations used by each approach. The observed one-year continuous time series described above for water quality and weather data from Apalachicola Bay was used to compare metabolic estimates from EBASE and the Odum open-water method</w:t>
       </w:r>
       <w:r>
         <w:t xml:space="preserve"> </w:t>
@@ -5271,7 +5235,7 @@
         <w:t xml:space="preserve">Thébault et al. (2008)</w:t>
       </w:r>
       <w:r>
-        <w:t xml:space="preserve">. For better comparison with the EBASE methods, the gas exchange parmaterization in the Odum method was modified to use the</w:t>
+        <w:t xml:space="preserve">. For better comparison with the EBASE methods, the gas exchange parameterization in the Odum method was modified to use the</w:t>
       </w:r>
       <w:r>
         <w:t xml:space="preserve"> </w:t>
@@ -5283,8 +5247,33 @@
         <w:t xml:space="preserve"> </w:t>
       </w:r>
       <w:r>
-        <w:t xml:space="preserve">approach</w:t>
-      </w:r>
+        <w:t xml:space="preserve">approach, the the</w:t>
+      </w:r>
+      <w:r>
+        <w:t xml:space="preserve"> </w:t>
+      </w:r>
+      <m:oMath>
+        <m:r>
+          <m:t>b</m:t>
+        </m:r>
+      </m:oMath>
+      <w:r>
+        <w:t xml:space="preserve"> </w:t>
+      </w:r>
+      <w:r>
+        <w:t xml:space="preserve">parameter fixed at 0.251</w:t>
+      </w:r>
+      <w:r>
+        <w:t xml:space="preserve"> </w:t>
+      </w:r>
+      <m:oMath>
+        <m:r>
+          <m:rPr>
+            <m:sty m:val="p"/>
+          </m:rPr>
+          <m:t>⊎</m:t>
+        </m:r>
+      </m:oMath>
       <w:r>
         <w:t xml:space="preserve"> </w:t>
       </w:r>
@@ -5292,7 +5281,63 @@
         <w:t xml:space="preserve">(as available in the WtRegDO R package, Beck 2021)</w:t>
       </w:r>
       <w:r>
-        <w:t xml:space="preserve">. The input data were provided to each method after converting the units as required (e.g., BASE requires PAR as</w:t>
+        <w:t xml:space="preserve">. An additional and fundamental difference between EBASE and the Odum method is the former is likelihood based with metabolic rates estimated by fitting the model to the data, whereas the latter is strictly arithmetic based primarily on integration of the diel dissolved oxygen curve. Thus, potentially different results are expected between the approaches based on differences in formulation of the mass balance equations for metabolism as well as alternative statistical approaches to estimating the parameters. Each comparison also evaluated differneces in the metabolic estimates using the observed dissolved oxygen time series and a detided time series using weighted regression</w:t>
+      </w:r>
+      <w:r>
+        <w:t xml:space="preserve"> </w:t>
+      </w:r>
+      <w:r>
+        <w:t xml:space="preserve">(Beck et al. 2015; available from Beck 2021)</w:t>
+      </w:r>
+      <w:r>
+        <w:t xml:space="preserve">. The latter comparison provided an assessment of metabolic rates that are expected to be minimally influenced by tidal advection, as a fundamental assumption of metabolic models using</w:t>
+      </w:r>
+      <w:r>
+        <w:t xml:space="preserve"> </w:t>
+      </w:r>
+      <w:r>
+        <w:rPr>
+          <w:iCs/>
+          <w:i/>
+        </w:rPr>
+        <w:t xml:space="preserve">in situ</w:t>
+      </w:r>
+      <w:r>
+        <w:t xml:space="preserve"> </w:t>
+      </w:r>
+      <w:r>
+        <w:t xml:space="preserve">dissolved oxygen time series from fixed monitoring stations. The prior distributions for EBASE were uninformed using the same large</w:t>
+      </w:r>
+      <w:r>
+        <w:t xml:space="preserve"> </w:t>
+      </w:r>
+      <m:oMath>
+        <m:r>
+          <m:t>ρ</m:t>
+        </m:r>
+      </m:oMath>
+      <w:r>
+        <w:t xml:space="preserve"> </w:t>
+      </w:r>
+      <w:r>
+        <w:t xml:space="preserve">values from</w:t>
+      </w:r>
+      <w:r>
+        <w:t xml:space="preserve"> </w:t>
+      </w:r>
+      <w:hyperlink w:anchor="sec-cmpmod">
+        <w:r>
+          <w:rPr>
+            <w:rStyle w:val="Hyperlink"/>
+          </w:rPr>
+          <w:t xml:space="preserve">Section 3.1</w:t>
+        </w:r>
+      </w:hyperlink>
+      <w:r>
+        <w:t xml:space="preserve"> </w:t>
+      </w:r>
+      <w:r>
+        <w:t xml:space="preserve">and moderate</w:t>
       </w:r>
       <w:r>
         <w:t xml:space="preserve"> </w:t>
@@ -5303,102 +5348,123 @@
         </m:r>
       </m:oMath>
       <w:r>
-        <w:t xml:space="preserve">mol/m</w:t>
-      </w:r>
-      <m:oMath>
-        <m:sSup>
-          <m:e>
-            <m:r>
-              <m:t>​</m:t>
-            </m:r>
-          </m:e>
-          <m:sup>
-            <m:r>
-              <m:t>2</m:t>
-            </m:r>
-          </m:sup>
-        </m:sSup>
-      </m:oMath>
-      <w:r>
-        <w:t xml:space="preserve">/s). Water column depth at Cat Point is approximately 1.8 m and all daily metabolic estimates returned by each method were converted to volumetric rates by dividing by the depth (i.e.,</w:t>
-      </w:r>
-      <w:r>
-        <w:t xml:space="preserve"> </w:t>
+        <w:t xml:space="preserve"> </w:t>
+      </w:r>
+      <w:r>
+        <w:t xml:space="preserve">values (</w:t>
       </w:r>
       <m:oMath>
         <m:r>
-          <m:rPr>
-            <m:nor/>
-            <m:sty m:val="p"/>
-          </m:rPr>
-          <m:t>mmol</m:t>
+          <m:t>μ</m:t>
         </m:r>
+      </m:oMath>
+      <w:r>
+        <w:t xml:space="preserve"> </w:t>
+      </w:r>
+      <w:r>
+        <w:t xml:space="preserve">= 0.2</w:t>
+      </w:r>
+      <w:r>
+        <w:t xml:space="preserve"> </w:t>
+      </w:r>
+      <w:r>
+        <w:t xml:space="preserve">$\auni$</w:t>
+      </w:r>
+      <w:r>
+        <w:t xml:space="preserve"> </w:t>
+      </w:r>
+      <w:r>
+        <w:t xml:space="preserve">for</w:t>
+      </w:r>
+      <w:r>
+        <w:t xml:space="preserve"> </w:t>
+      </w:r>
+      <m:oMath>
+        <m:r>
+          <m:t>a</m:t>
+        </m:r>
+      </m:oMath>
+      <w:r>
+        <w:t xml:space="preserve">,</w:t>
+      </w:r>
+      <w:r>
+        <w:t xml:space="preserve"> </w:t>
+      </w:r>
+      <m:oMath>
+        <m:r>
+          <m:t>μ</m:t>
+        </m:r>
+      </m:oMath>
+      <w:r>
+        <w:t xml:space="preserve"> </w:t>
+      </w:r>
+      <w:r>
+        <w:t xml:space="preserve">= 20</w:t>
+      </w:r>
+      <w:r>
+        <w:t xml:space="preserve"> </w:t>
+      </w:r>
+      <w:r>
+        <w:t xml:space="preserve">$\runi$</w:t>
+      </w:r>
+      <w:r>
+        <w:t xml:space="preserve"> </w:t>
+      </w:r>
+      <w:r>
+        <w:t xml:space="preserve">for</w:t>
+      </w:r>
+      <w:r>
+        <w:t xml:space="preserve"> </w:t>
+      </w:r>
+      <m:oMath>
+        <m:r>
+          <m:t>r</m:t>
+        </m:r>
+      </m:oMath>
+      <w:r>
+        <w:t xml:space="preserve">,</w:t>
+      </w:r>
+      <w:r>
+        <w:t xml:space="preserve"> </w:t>
+      </w:r>
+      <m:oMath>
+        <m:r>
+          <m:t>μ</m:t>
+        </m:r>
+      </m:oMath>
+      <w:r>
+        <w:t xml:space="preserve"> </w:t>
+      </w:r>
+      <w:r>
+        <w:t xml:space="preserve">= 0.251</w:t>
+      </w:r>
+      <w:r>
+        <w:t xml:space="preserve"> </w:t>
+      </w:r>
+      <m:oMath>
         <m:r>
           <m:rPr>
             <m:sty m:val="p"/>
           </m:rPr>
-          <m:t>/</m:t>
-        </m:r>
-        <m:sSup>
-          <m:e>
-            <m:r>
-              <m:rPr>
-                <m:nor/>
-                <m:sty m:val="p"/>
-              </m:rPr>
-              <m:t>m</m:t>
-            </m:r>
-          </m:e>
-          <m:sup>
-            <m:r>
-              <m:t>3</m:t>
-            </m:r>
-          </m:sup>
-        </m:sSup>
-        <m:r>
-          <m:rPr>
-            <m:sty m:val="p"/>
-          </m:rPr>
-          <m:t>/</m:t>
-        </m:r>
-        <m:r>
-          <m:rPr>
-            <m:nor/>
-            <m:sty m:val="p"/>
-          </m:rPr>
-          <m:t>d</m:t>
+          <m:t>⊎</m:t>
         </m:r>
       </m:oMath>
       <w:r>
-        <w:t xml:space="preserve">). Each comparison also evaluated metabolic estimates using the observed dissolved oxygen time series and a detided time series using weighted regression</w:t>
-      </w:r>
-      <w:r>
-        <w:t xml:space="preserve"> </w:t>
-      </w:r>
-      <w:r>
-        <w:t xml:space="preserve">(Beck et al. 2015; available from Beck 2021)</w:t>
-      </w:r>
-      <w:r>
-        <w:t xml:space="preserve">. The latter comparison provided an assessment of metabolic rates that are expected to be minimally influenced by tidal advection. All metabolic estimates were obtained using the default settings for each of the three methods, with an exception that the prior distribution for the reaeration coefficient (</w:t>
+        <w:t xml:space="preserve"> </w:t>
+      </w:r>
+      <w:r>
+        <w:t xml:space="preserve">for</w:t>
+      </w:r>
+      <w:r>
+        <w:t xml:space="preserve"> </w:t>
       </w:r>
       <m:oMath>
         <m:r>
-          <m:t>K</m:t>
+          <m:t>b</m:t>
         </m:r>
       </m:oMath>
       <w:r>
-        <w:t xml:space="preserve">) in BASE was informed by results from the Odum output. Initial assessments indicated that unstable and inaccurate results for the time series are obtained from BASE using an uninformed prior distribution for</w:t>
-      </w:r>
-      <w:r>
-        <w:t xml:space="preserve"> </w:t>
-      </w:r>
-      <m:oMath>
-        <m:r>
-          <m:t>K</m:t>
-        </m:r>
-      </m:oMath>
-      <w:r>
-        <w:t xml:space="preserve">. All other prior distributions for BASE and EBASE were set as the software default. A one day model optimization period was used for EBASE for comparability with BASE.</w:t>
+        <w:t xml:space="preserve">). A one day model optimization period was used for EBASE for comparability with the Odum method.</w:t>
       </w:r>
     </w:p>
     <w:p>
@@ -5406,7 +5472,7 @@
         <w:pStyle w:val="BodyText"/>
       </w:pPr>
       <w:r>
-        <w:t xml:space="preserve">The common set of metabolic parameters returned by the Odum, BASE, and EBASE methods are net ecosystem metabolism, gross production, respiration, and gas exchange. Pairwise comparisons of the daily estimates returned by each method were evaluated using simple summary statistics, including Pearson correlation coefficients and linear regression fits to evaluate potential biases in each method. For the latter analysis, differences in intercept estimates less than or greater than zero suggested a bias in magnitude, whereas differences in slope estimates less than or greater than one suggested a bias that depended on relative value of each observation (e.g., bias may differ between lower or higher values). Comparisons of the intercept and slope estimates to zero and one, respectively, were based on confidence intervals from the standard errors of each. Results were assessed separately for estimates based on the observed or detided dissolved oxygen time series.</w:t>
+        <w:t xml:space="preserve">The common set of metabolic parameters returned by the EBASE and Odum methods are net ecosystem metabolism, gross production, respiration, and gas exchange. Pairwise comparisons of the daily estimates returned by each method were evaluated using simple summary statistics, including Pearson correlation coefficients and linear regression fits to evaluate potential biases in each method. For the latter analysis, differences in intercept estimates less than or greater than zero suggested a bias in magnitude, whereas differences in slope estimates less than or greater than one suggested a bias that depended on relative value of each observation (e.g., bias may differ between lower or higher metabolic estimates). Comparisons of the intercept and slope estimates to zero and one, respectively, were based on confidence intervals from the standard errors of each. Root mean square errors (RMSE) of each linear model were also evaluated. Results were assessed separately for estimates based on the observed or detided dissolved oxygen time series.</w:t>
       </w:r>
     </w:p>
     <w:p>
@@ -5436,7 +5502,7 @@
       </w:r>
       <w:r xmlns:w="http://schemas.openxmlformats.org/wordprocessingml/2006/main" xmlns:wp="http://schemas.openxmlformats.org/drawingml/2006/wordprocessingDrawing" xmlns:r="http://schemas.openxmlformats.org/officeDocument/2006/relationships" xmlns:w14="http://schemas.microsoft.com/office/word/2010/wordml">
         <w:rPr/>
-        <w:instrText xml:space="preserve" w:dirty="true"> REF apacmptab \h </w:instrText>
+        <w:instrText xml:space="preserve" w:dirty="true"> REF tbl-apacmptab \h </w:instrText>
       </w:r>
       <w:r xmlns:w="http://schemas.openxmlformats.org/wordprocessingml/2006/main" xmlns:wp="http://schemas.openxmlformats.org/drawingml/2006/wordprocessingDrawing" xmlns:r="http://schemas.openxmlformats.org/officeDocument/2006/relationships" xmlns:w14="http://schemas.microsoft.com/office/word/2010/wordml">
         <w:rPr/>
@@ -5446,38 +5512,7 @@
         <w:t xml:space="preserve"> </w:t>
       </w:r>
       <w:r>
-        <w:t xml:space="preserve">provide a comparison of the EBASE metabolic estimates with those from the Odum and BASE methods. Correlations for all estimates, regardless of method or the input time series, were positive and significantly correlated, as expected. The only exception was the comparison of respiration for the Odum and EBASE methods (</w:t>
-      </w:r>
-      <m:oMath>
-        <m:r>
-          <m:t>ρ</m:t>
-        </m:r>
-      </m:oMath>
-      <w:r>
-        <w:t xml:space="preserve"> </w:t>
-      </w:r>
-      <w:r>
-        <w:t xml:space="preserve">= 0.11), where the former produced a much larger range of estimates. The intercept values were all significant, suggesting some level of bias when comparing estimates between the methods. Slope estimates were all significantly different from one for the comparisons using the observed dissolved oxygen time series as input, whereas only three of the eight comparisons were significantly different using the detided time series. This latter comparison suggests that detiding the time series produces more comparable estimates between methods. Similarly, the standard deviation (</w:t>
-      </w:r>
-      <m:oMath>
-        <m:r>
-          <m:t>ρ</m:t>
-        </m:r>
-      </m:oMath>
-      <w:r>
-        <w:t xml:space="preserve">) of the residuals of each regression comparison were generally lower in the detided results for all comparisons. Variation in the gas exchange estimates were also more similar comparing the Odum and EBASE methods that used the same formulation</w:t>
-      </w:r>
-      <w:r>
-        <w:t xml:space="preserve"> </w:t>
-      </w:r>
-      <w:r>
-        <w:t xml:space="preserve">(Wanninkhof 2014)</w:t>
-      </w:r>
-      <w:r>
-        <w:t xml:space="preserve"> </w:t>
-      </w:r>
-      <w:r>
-        <w:t xml:space="preserve">regardless of input time series.</w:t>
+        <w:t xml:space="preserve">provide a comparison of the metabolic estimates from the EBASE and Odum methods. Correlations for all estimates, regardless of method or the input time series, were positive and significantly correlated, as expected. The intercept values were all significant, excluding production and respiration with the observed dissolved oxygen, suggesting some level of bias when comparing estimates between the methods. Half of the slope estimates were significantly different for estimates from both the observed and detided dissolved oxygen, with production and gas exchange differing for the observed input and net metabolism and gas exchange differing for the detided input. The RMSE of each regression comparison were generally lower in the detided results for all comparisons. This latter comparison suggests that detiding the time series produces more comparable estimates between methods.</w:t>
       </w:r>
     </w:p>
     <w:p>
@@ -5534,18 +5569,66 @@
         <w:t xml:space="preserve"> </w:t>
       </w:r>
       <w:r>
-        <w:t xml:space="preserve">values. The effects of tidal advection on estimates from EBASE and BASE are more subtle as anomalous values cannot be returned based on constraints in the mass-balance equations (e.g., it is impossible for respiration to be positive). However, the effects of tidal advection produced a wider range of estimates for NEM in EBASE and BASE compared to the Odum method (</w:t>
-      </w:r>
-      <w:hyperlink w:anchor="fig-apacmpfig">
+        <w:t xml:space="preserve">values. The effects of tidal advection on estimates from EBASE were more subtle as anomalous values cannot be returned based on constraints of the priors (i.e.,</w:t>
+      </w:r>
+      <w:r>
+        <w:t xml:space="preserve"> </w:t>
+      </w:r>
+      <m:oMath>
+        <m:r>
+          <m:t>a</m:t>
+        </m:r>
+      </m:oMath>
+      <w:r>
+        <w:t xml:space="preserve"> </w:t>
+      </w:r>
+      <w:r>
+        <w:t xml:space="preserve">and</w:t>
+      </w:r>
+      <w:r>
+        <w:t xml:space="preserve"> </w:t>
+      </w:r>
+      <m:oMath>
+        <m:r>
+          <m:t>r</m:t>
+        </m:r>
+      </m:oMath>
+      <w:r>
+        <w:t xml:space="preserve"> </w:t>
+      </w:r>
+      <w:r>
+        <w:t xml:space="preserve">cannot be negative, Equations</w:t>
+      </w:r>
+      <w:r>
+        <w:t xml:space="preserve"> </w:t>
+      </w:r>
+      <w:hyperlink w:anchor="eq-aprior">
         <w:r>
           <w:rPr>
             <w:rStyle w:val="Hyperlink"/>
           </w:rPr>
-          <w:t xml:space="preserve">Figure 6</w:t>
+          <w:t xml:space="preserve">5</w:t>
         </w:r>
       </w:hyperlink>
       <w:r>
-        <w:t xml:space="preserve">a), caused by greater variation in the production and respiration estimates. Overall, detiding the dissolved oxygen time series prior to estimating metabolic rates produces more stable (lower standard deviation) and smaller ranges (Table</w:t>
+        <w:t xml:space="preserve"> </w:t>
+      </w:r>
+      <w:r>
+        <w:t xml:space="preserve">and</w:t>
+      </w:r>
+      <w:r>
+        <w:t xml:space="preserve"> </w:t>
+      </w:r>
+      <w:hyperlink w:anchor="eq-rprior">
+        <w:r>
+          <w:rPr>
+            <w:rStyle w:val="Hyperlink"/>
+          </w:rPr>
+          <w:t xml:space="preserve">6</w:t>
+        </w:r>
+      </w:hyperlink>
+      <w:r>
+        <w:t xml:space="preserve">). Additionally, the effects of tidal advection produced a wider range of estimates for NEM in both methods, whereas the detided results were mostly negative indicating that conclusions about net autotrophy or heterotrophy may be inaccurate using observed dissolved oxygen as input. Overall, detiding the dissolved oxygen time series prior to estimating metabolic rates produces more stable (lower standard deviation) and smaller ranges (Table</w:t>
       </w:r>
       <w:r>
         <w:t xml:space="preserve"> </w:t>
@@ -5556,7 +5639,7 @@
       </w:r>
       <w:r xmlns:w="http://schemas.openxmlformats.org/wordprocessingml/2006/main" xmlns:wp="http://schemas.openxmlformats.org/drawingml/2006/wordprocessingDrawing" xmlns:r="http://schemas.openxmlformats.org/officeDocument/2006/relationships" xmlns:w14="http://schemas.microsoft.com/office/word/2010/wordml">
         <w:rPr/>
-        <w:instrText xml:space="preserve" w:dirty="true"> REF apacmptab \h </w:instrText>
+        <w:instrText xml:space="preserve" w:dirty="true"> REF tbl-apacmptab \h </w:instrText>
       </w:r>
       <w:r xmlns:w="http://schemas.openxmlformats.org/wordprocessingml/2006/main" xmlns:wp="http://schemas.openxmlformats.org/drawingml/2006/wordprocessingDrawing" xmlns:r="http://schemas.openxmlformats.org/officeDocument/2006/relationships" xmlns:w14="http://schemas.microsoft.com/office/word/2010/wordml">
         <w:rPr/>
@@ -5707,7 +5790,7 @@
               <w:pStyle w:val="ImageCaption"/>
             </w:pPr>
             <w:r>
-              <w:t xml:space="preserve">Figure 1: The default prior distributions for the</w:t>
+              <w:t xml:space="preserve">Figure 1: The default prior distributions for</w:t>
             </w:r>
             <w:r>
               <w:t xml:space="preserve"> </w:t>
@@ -5743,7 +5826,7 @@
               <w:t xml:space="preserve"> </w:t>
             </w:r>
             <w:r>
-              <w:t xml:space="preserve">parameters used in EBASE. All priors are normal distributions and truncated to positive values. The</w:t>
+              <w:t xml:space="preserve">used in EBASE. All priors are normal distributions and truncated to positive values.</w:t>
             </w:r>
             <w:r>
               <w:t xml:space="preserve"> </w:t>
@@ -5757,7 +5840,7 @@
               <w:t xml:space="preserve"> </w:t>
             </w:r>
             <w:r>
-              <w:t xml:space="preserve">parameter is also truncated to a maximum of 0.504.</w:t>
+              <w:t xml:space="preserve">is also truncated to a maximum of 0.504.</w:t>
             </w:r>
           </w:p>
           <w:bookmarkEnd w:id="44"/>
@@ -6449,7 +6532,7 @@
             <w:r>
               <w:drawing>
                 <wp:inline>
-                  <wp:extent cx="5943600" cy="6686550"/>
+                  <wp:extent cx="5943600" cy="3529012"/>
                   <wp:effectExtent b="0" l="0" r="0" t="0"/>
                   <wp:docPr descr="" title="" id="62" name="Picture"/>
                   <a:graphic>
@@ -6470,7 +6553,7 @@
                         <pic:spPr bwMode="auto">
                           <a:xfrm>
                             <a:off x="0" y="0"/>
-                            <a:ext cx="5943600" cy="6686550"/>
+                            <a:ext cx="5943600" cy="3529012"/>
                           </a:xfrm>
                           <a:prstGeom prst="rect">
                             <a:avLst/>
@@ -6499,7 +6582,7 @@
               <w:pStyle w:val="ImageCaption"/>
             </w:pPr>
             <w:r>
-              <w:t xml:space="preserve">Figure 6: Comparisons of daily metabolic estimates from the Odum, BASE, and EBASE methods for one year of continuous monitoring data at Apalachicola Bay. Results for net ecosystem metabolism (NEM), gross production (P), respiration (R), and gas exchange (D) are compared using the (a) observed and (b) detided dissolved oxygen time series as input to each model. All values are volumetric as mmol O</w:t>
+              <w:t xml:space="preserve">Figure 6: Comparisons of daily metabolic estimates from the EBASE and Odum methods for one year of continuous monitoring data at Apalachicola Bay. Results for net ecosystem metabolism (NEM), gross production (P), respiration (R), and gas exchange (D) are compared using the (a) observed and (b) detided dissolved oxygen time series as input to each model. All values are areal as mmol O</w:t>
             </w:r>
             <m:oMath>
               <m:sSub>
@@ -6530,7 +6613,7 @@
                 </m:e>
                 <m:sup>
                   <m:r>
-                    <m:t>3</m:t>
+                    <m:t>2</m:t>
                   </m:r>
                 </m:sup>
               </m:sSup>
@@ -6597,7 +6680,7 @@
         </w:rPr>
         <w:t xml:space="preserve">Table </w:t>
       </w:r>
-      <w:bookmarkStart w:id="56179b3e-1210-4146-b29f-736f42d63868" w:name="ebaseiotab"/>
+      <w:bookmarkStart w:id="c60638df-416e-41a6-b289-a7b034170877" w:name="tbl-ebaseiotab"/>
       <w:r xmlns:w="http://schemas.openxmlformats.org/wordprocessingml/2006/main" xmlns:wp="http://schemas.openxmlformats.org/drawingml/2006/wordprocessingDrawing" xmlns:r="http://schemas.openxmlformats.org/officeDocument/2006/relationships" xmlns:w14="http://schemas.microsoft.com/office/word/2010/wordml">
         <w:rPr>
           <w:rFonts/>
@@ -6619,7 +6702,7 @@
         </w:rPr>
         <w:fldChar w:fldCharType="end" w:dirty="true"/>
       </w:r>
-      <w:bookmarkEnd w:id="56179b3e-1210-4146-b29f-736f42d63868"/>
+      <w:bookmarkEnd w:id="c60638df-416e-41a6-b289-a7b034170877"/>
       <w:r>
         <w:rPr>
           <w:rFonts/>
@@ -10663,7 +10746,7 @@
         </w:rPr>
         <w:t xml:space="preserve">Table </w:t>
       </w:r>
-      <w:bookmarkStart w:id="29f12b8a-5fdb-44f6-926f-082915a6ed8e" w:name="apacmptab"/>
+      <w:bookmarkStart w:id="a3e66652-9f2b-4ff3-9d5b-989de44f1235" w:name="tbl-apacmptab"/>
       <w:r xmlns:w="http://schemas.openxmlformats.org/wordprocessingml/2006/main" xmlns:wp="http://schemas.openxmlformats.org/drawingml/2006/wordprocessingDrawing" xmlns:r="http://schemas.openxmlformats.org/officeDocument/2006/relationships" xmlns:w14="http://schemas.microsoft.com/office/word/2010/wordml">
         <w:rPr>
           <w:rFonts/>
@@ -10685,7 +10768,7 @@
         </w:rPr>
         <w:fldChar w:fldCharType="end" w:dirty="true"/>
       </w:r>
-      <w:bookmarkEnd w:id="29f12b8a-5fdb-44f6-926f-082915a6ed8e"/>
+      <w:bookmarkEnd w:id="a3e66652-9f2b-4ff3-9d5b-989de44f1235"/>
       <w:r>
         <w:rPr>
           <w:rFonts/>
@@ -10694,7 +10777,7 @@
         <w:t xml:space="preserve">: </w:t>
       </w:r>
       <w:r>
-        <w:t xml:space="preserve">Summary statisics of daily metabolic estimates comparing Odum and BASE to EBASE for net ecosystem metabolism (NEM), gross production (P), respiration (R), and gas exchange (D).  Separate comparisons are made for estimates based on observed and detided dissolved oxygen.  Summary statistics include Pearson correlation coefficients and intercept, slope, and residual standard deviation of a linear fit between the same metabolic estimates obtained from each method. Significance of the p-values for the intercept and slope indicates if the estimate is different from zero or one, respectively.</w:t>
+        <w:t xml:space="preserve">Summary statistics of daily metabolic estimates comparing the EBASE and Odum methods for net ecosystem metabolism (NEM), gross primary production (P), respiration (R), and gas exchange (D). Separate comparisons are made for estimates based on observed and detided dissolved oxygen. Summary statistics include Pearson correlation coefficients and intercept, slope, and root mean square error (RMSE) of a linear fit between the same metabolic estimates obtained from each method. Significance of the p-values for the intercept and slope indicates if the estimate is different from zero or one, respectively.</w:t>
       </w:r>
     </w:p>
     <w:tbl xmlns:w="http://schemas.openxmlformats.org/wordprocessingml/2006/main" xmlns:r="http://schemas.openxmlformats.org/officeDocument/2006/relationships" xmlns:w14="http://schemas.microsoft.com/office/word/2010/wordml" xmlns:wp="http://schemas.openxmlformats.org/drawingml/2006/wordprocessingDrawing" xmlns:a="http://schemas.openxmlformats.org/drawingml/2006/main" xmlns:pic="http://schemas.openxmlformats.org/drawingml/2006/picture">
@@ -10704,13 +10787,12 @@
         <w:tblLook w:firstRow="1" w:lastRow="0" w:firstColumn="0" w:lastColumn="0" w:noHBand="0" w:noVBand="1"/>
       </w:tblPr>
       <w:tblGrid>
-        <w:gridCol w:w="1337"/>
-        <w:gridCol w:w="1337"/>
-        <w:gridCol w:w="1337"/>
-        <w:gridCol w:w="1337"/>
-        <w:gridCol w:w="1337"/>
-        <w:gridCol w:w="1337"/>
-        <w:gridCol w:w="1337"/>
+        <w:gridCol w:w="1560"/>
+        <w:gridCol w:w="1560"/>
+        <w:gridCol w:w="1560"/>
+        <w:gridCol w:w="1560"/>
+        <w:gridCol w:w="1560"/>
+        <w:gridCol w:w="1560"/>
       </w:tblGrid>
       <w:tr>
         <w:trPr>
@@ -10721,8 +10803,8 @@
         <w:tc>
           <w:tcPr>
             <w:tcBorders>
-              <w:bottom w:val="single" w:sz="16" w:space="0" w:color="666666"/>
-              <w:top w:val="single" w:sz="16" w:space="0" w:color="666666"/>
+              <w:bottom w:val="single" w:sz="12" w:space="0" w:color="666666"/>
+              <w:top w:val="single" w:sz="12" w:space="0" w:color="666666"/>
               <w:left w:val="none" w:sz="0" w:space="0" w:color="000000"/>
               <w:right w:val="none" w:sz="0" w:space="0" w:color="000000"/>
             </w:tcBorders>
@@ -10765,52 +10847,8 @@
         <w:tc>
           <w:tcPr>
             <w:tcBorders>
-              <w:bottom w:val="single" w:sz="16" w:space="0" w:color="666666"/>
-              <w:top w:val="single" w:sz="16" w:space="0" w:color="666666"/>
-              <w:left w:val="none" w:sz="0" w:space="0" w:color="000000"/>
-              <w:right w:val="none" w:sz="0" w:space="0" w:color="000000"/>
-            </w:tcBorders>
-            <w:shd w:val="clear" w:color="auto" w:fill="FFFFFF"/>
-            <w:tcMar>
-              <w:top w:w="0" w:type="dxa"/>
-              <w:bottom w:w="0" w:type="dxa"/>
-              <w:left w:w="0" w:type="dxa"/>
-              <w:right w:w="0" w:type="dxa"/>
-            </w:tcMar>
-            <w:vAlign w:val="center"/>
-          </w:tcPr>
-          <w:p>
-            <w:pPr>
-              <w:pStyle w:val="Normal"/>
-              <w:jc w:val="left"/>
-              <w:pBdr>
-                <w:bottom w:val="none" w:sz="0" w:space="0" w:color="000000"/>
-                <w:top w:val="none" w:sz="0" w:space="0" w:color="000000"/>
-                <w:left w:val="none" w:sz="0" w:space="0" w:color="000000"/>
-                <w:right w:val="none" w:sz="0" w:space="0" w:color="000000"/>
-              </w:pBdr>
-              <w:spacing w:after="20" w:before="20" w:line="240"/>
-              <w:ind w:firstLine="0" w:left="20" w:right="20"/>
-            </w:pPr>
-            <w:r xmlns:w="http://schemas.openxmlformats.org/wordprocessingml/2006/main" xmlns:wp="http://schemas.openxmlformats.org/drawingml/2006/wordprocessingDrawing" xmlns:r="http://schemas.openxmlformats.org/officeDocument/2006/relationships" xmlns:w14="http://schemas.microsoft.com/office/word/2010/wordml">
-              <w:rPr>
-                <w:rFonts w:ascii="Times New Roman" w:hAnsi="Times New Roman" w:eastAsia="Times New Roman" w:cs="Times New Roman"/>
-                <w:i w:val="false"/>
-                <w:b w:val="false"/>
-                <w:u w:val="none"/>
-                <w:sz w:val="24"/>
-                <w:szCs w:val="24"/>
-                <w:color w:val="000000"/>
-              </w:rPr>
-              <w:t xml:space="preserve">Comparison</w:t>
-            </w:r>
-          </w:p>
-        </w:tc>
-        <w:tc>
-          <w:tcPr>
-            <w:tcBorders>
-              <w:bottom w:val="single" w:sz="16" w:space="0" w:color="666666"/>
-              <w:top w:val="single" w:sz="16" w:space="0" w:color="666666"/>
+              <w:bottom w:val="single" w:sz="12" w:space="0" w:color="666666"/>
+              <w:top w:val="single" w:sz="12" w:space="0" w:color="666666"/>
               <w:left w:val="none" w:sz="0" w:space="0" w:color="000000"/>
               <w:right w:val="none" w:sz="0" w:space="0" w:color="000000"/>
             </w:tcBorders>
@@ -10853,8 +10891,8 @@
         <w:tc>
           <w:tcPr>
             <w:tcBorders>
-              <w:bottom w:val="single" w:sz="16" w:space="0" w:color="666666"/>
-              <w:top w:val="single" w:sz="16" w:space="0" w:color="666666"/>
+              <w:bottom w:val="single" w:sz="12" w:space="0" w:color="666666"/>
+              <w:top w:val="single" w:sz="12" w:space="0" w:color="666666"/>
               <w:left w:val="none" w:sz="0" w:space="0" w:color="000000"/>
               <w:right w:val="none" w:sz="0" w:space="0" w:color="000000"/>
             </w:tcBorders>
@@ -10890,8 +10928,8 @@
         <w:tc>
           <w:tcPr>
             <w:tcBorders>
-              <w:bottom w:val="single" w:sz="16" w:space="0" w:color="666666"/>
-              <w:top w:val="single" w:sz="16" w:space="0" w:color="666666"/>
+              <w:bottom w:val="single" w:sz="12" w:space="0" w:color="666666"/>
+              <w:top w:val="single" w:sz="12" w:space="0" w:color="666666"/>
               <w:left w:val="none" w:sz="0" w:space="0" w:color="000000"/>
               <w:right w:val="none" w:sz="0" w:space="0" w:color="000000"/>
             </w:tcBorders>
@@ -10917,25 +10955,81 @@
               <w:spacing w:after="20" w:before="20" w:line="240"/>
               <w:ind w:firstLine="0" w:left="20" w:right="20"/>
             </w:pPr>
-            <w:r xmlns:w="http://schemas.openxmlformats.org/wordprocessingml/2006/main" xmlns:wp="http://schemas.openxmlformats.org/drawingml/2006/wordprocessingDrawing" xmlns:r="http://schemas.openxmlformats.org/officeDocument/2006/relationships" xmlns:w14="http://schemas.microsoft.com/office/word/2010/wordml">
-              <w:rPr>
-                <w:rFonts w:ascii="Times New Roman" w:hAnsi="Times New Roman" w:eastAsia="Times New Roman" w:cs="Times New Roman"/>
-                <w:i w:val="false"/>
-                <w:b w:val="false"/>
-                <w:u w:val="none"/>
-                <w:sz w:val="24"/>
-                <w:szCs w:val="24"/>
-                <w:color w:val="000000"/>
-              </w:rPr>
-              <w:t xml:space="preserve">Intercept</w:t>
-            </w:r>
+            <m:oMath xmlns:m="http://schemas.openxmlformats.org/officeDocument/2006/math" xmlns:mml="http://www.w3.org/1998/Math/MathML">
+              <m:r>
+                <m:rPr>
+                  <m:nor/>
+                </m:rPr>
+                <m:t>Intercept </m:t>
+              </m:r>
+              <m:r>
+                <m:t>(</m:t>
+              </m:r>
+              <m:r>
+                <m:rPr>
+                  <m:nor/>
+                </m:rPr>
+                <m:t>mmol </m:t>
+              </m:r>
+              <m:sSub>
+                <m:e>
+                  <m:r>
+                    <m:rPr>
+                      <m:nor/>
+                    </m:rPr>
+                    <m:t>O</m:t>
+                  </m:r>
+                </m:e>
+                <m:sub>
+                  <m:r>
+                    <m:t>2</m:t>
+                  </m:r>
+                </m:sub>
+              </m:sSub>
+              <m:r>
+                <m:rPr>
+                  <m:sty m:val="p"/>
+                </m:rPr>
+                <m:t>/</m:t>
+              </m:r>
+              <m:sSup>
+                <m:e>
+                  <m:r>
+                    <m:rPr>
+                      <m:nor/>
+                    </m:rPr>
+                    <m:t>m</m:t>
+                  </m:r>
+                </m:e>
+                <m:sup>
+                  <m:r>
+                    <m:t>2</m:t>
+                  </m:r>
+                </m:sup>
+              </m:sSup>
+              <m:r>
+                <m:rPr>
+                  <m:sty m:val="p"/>
+                </m:rPr>
+                <m:t>/</m:t>
+              </m:r>
+              <m:r>
+                <m:rPr>
+                  <m:nor/>
+                </m:rPr>
+                <m:t>d</m:t>
+              </m:r>
+              <m:r>
+                <m:t>)</m:t>
+              </m:r>
+            </m:oMath>
           </w:p>
         </w:tc>
         <w:tc>
           <w:tcPr>
             <w:tcBorders>
-              <w:bottom w:val="single" w:sz="16" w:space="0" w:color="666666"/>
-              <w:top w:val="single" w:sz="16" w:space="0" w:color="666666"/>
+              <w:bottom w:val="single" w:sz="12" w:space="0" w:color="666666"/>
+              <w:top w:val="single" w:sz="12" w:space="0" w:color="666666"/>
               <w:left w:val="none" w:sz="0" w:space="0" w:color="000000"/>
               <w:right w:val="none" w:sz="0" w:space="0" w:color="000000"/>
             </w:tcBorders>
@@ -10978,8 +11072,8 @@
         <w:tc>
           <w:tcPr>
             <w:tcBorders>
-              <w:bottom w:val="single" w:sz="16" w:space="0" w:color="666666"/>
-              <w:top w:val="single" w:sz="16" w:space="0" w:color="666666"/>
+              <w:bottom w:val="single" w:sz="12" w:space="0" w:color="666666"/>
+              <w:top w:val="single" w:sz="12" w:space="0" w:color="666666"/>
               <w:left w:val="none" w:sz="0" w:space="0" w:color="000000"/>
               <w:right w:val="none" w:sz="0" w:space="0" w:color="000000"/>
             </w:tcBorders>
@@ -11007,7 +11101,70 @@
             </w:pPr>
             <m:oMath xmlns:m="http://schemas.openxmlformats.org/officeDocument/2006/math" xmlns:mml="http://www.w3.org/1998/Math/MathML">
               <m:r>
-                <m:t>σ</m:t>
+                <m:rPr>
+                  <m:nor/>
+                </m:rPr>
+                <m:t>RMSE </m:t>
+              </m:r>
+              <m:r>
+                <m:t>(</m:t>
+              </m:r>
+              <m:r>
+                <m:rPr>
+                  <m:nor/>
+                </m:rPr>
+                <m:t>mmol </m:t>
+              </m:r>
+              <m:sSub>
+                <m:e>
+                  <m:r>
+                    <m:rPr>
+                      <m:nor/>
+                    </m:rPr>
+                    <m:t>O</m:t>
+                  </m:r>
+                </m:e>
+                <m:sub>
+                  <m:r>
+                    <m:t>2</m:t>
+                  </m:r>
+                </m:sub>
+              </m:sSub>
+              <m:r>
+                <m:rPr>
+                  <m:sty m:val="p"/>
+                </m:rPr>
+                <m:t>/</m:t>
+              </m:r>
+              <m:sSup>
+                <m:e>
+                  <m:r>
+                    <m:rPr>
+                      <m:nor/>
+                    </m:rPr>
+                    <m:t>m</m:t>
+                  </m:r>
+                </m:e>
+                <m:sup>
+                  <m:r>
+                    <m:t>2</m:t>
+                  </m:r>
+                </m:sup>
+              </m:sSup>
+              <m:r>
+                <m:rPr>
+                  <m:sty m:val="p"/>
+                </m:rPr>
+                <m:t>/</m:t>
+              </m:r>
+              <m:r>
+                <m:rPr>
+                  <m:nor/>
+                </m:rPr>
+                <m:t>d</m:t>
+              </m:r>
+              <m:r>
+                <m:t>)</m:t>
               </m:r>
             </m:oMath>
           </w:p>
@@ -11022,7 +11179,7 @@
           <w:tcPr>
             <w:tcBorders>
               <w:bottom w:val="none" w:sz="0" w:space="0" w:color="000000"/>
-              <w:top w:val="single" w:sz="16" w:space="0" w:color="666666"/>
+              <w:top w:val="single" w:sz="12" w:space="0" w:color="666666"/>
               <w:left w:val="none" w:sz="0" w:space="0" w:color="000000"/>
               <w:right w:val="none" w:sz="0" w:space="0" w:color="000000"/>
             </w:tcBorders>
@@ -11066,7 +11223,7 @@
           <w:tcPr>
             <w:tcBorders>
               <w:bottom w:val="none" w:sz="0" w:space="0" w:color="000000"/>
-              <w:top w:val="single" w:sz="16" w:space="0" w:color="666666"/>
+              <w:top w:val="single" w:sz="12" w:space="0" w:color="666666"/>
               <w:left w:val="none" w:sz="0" w:space="0" w:color="000000"/>
               <w:right w:val="none" w:sz="0" w:space="0" w:color="000000"/>
             </w:tcBorders>
@@ -11110,51 +11267,7 @@
           <w:tcPr>
             <w:tcBorders>
               <w:bottom w:val="none" w:sz="0" w:space="0" w:color="000000"/>
-              <w:top w:val="single" w:sz="16" w:space="0" w:color="666666"/>
-              <w:left w:val="none" w:sz="0" w:space="0" w:color="000000"/>
-              <w:right w:val="none" w:sz="0" w:space="0" w:color="000000"/>
-            </w:tcBorders>
-            <w:shd w:val="clear" w:color="auto" w:fill="FFFFFF"/>
-            <w:tcMar>
-              <w:top w:w="0" w:type="dxa"/>
-              <w:bottom w:w="0" w:type="dxa"/>
-              <w:left w:w="0" w:type="dxa"/>
-              <w:right w:w="0" w:type="dxa"/>
-            </w:tcMar>
-            <w:vAlign w:val="center"/>
-          </w:tcPr>
-          <w:p>
-            <w:pPr>
-              <w:pStyle w:val="Normal"/>
-              <w:jc w:val="left"/>
-              <w:pBdr>
-                <w:bottom w:val="none" w:sz="0" w:space="0" w:color="000000"/>
-                <w:top w:val="none" w:sz="0" w:space="0" w:color="000000"/>
-                <w:left w:val="none" w:sz="0" w:space="0" w:color="000000"/>
-                <w:right w:val="none" w:sz="0" w:space="0" w:color="000000"/>
-              </w:pBdr>
-              <w:spacing w:after="20" w:before="20" w:line="240"/>
-              <w:ind w:firstLine="0" w:left="20" w:right="20"/>
-            </w:pPr>
-            <w:r xmlns:w="http://schemas.openxmlformats.org/wordprocessingml/2006/main" xmlns:wp="http://schemas.openxmlformats.org/drawingml/2006/wordprocessingDrawing" xmlns:r="http://schemas.openxmlformats.org/officeDocument/2006/relationships" xmlns:w14="http://schemas.microsoft.com/office/word/2010/wordml">
-              <w:rPr>
-                <w:rFonts w:ascii="Times New Roman" w:hAnsi="Times New Roman" w:eastAsia="Times New Roman" w:cs="Times New Roman"/>
-                <w:i w:val="false"/>
-                <w:b w:val="false"/>
-                <w:u w:val="none"/>
-                <w:sz w:val="24"/>
-                <w:szCs w:val="24"/>
-                <w:color w:val="000000"/>
-              </w:rPr>
-              <w:t xml:space="preserve"/>
-            </w:r>
-          </w:p>
-        </w:tc>
-        <w:tc>
-          <w:tcPr>
-            <w:tcBorders>
-              <w:bottom w:val="none" w:sz="0" w:space="0" w:color="000000"/>
-              <w:top w:val="single" w:sz="16" w:space="0" w:color="666666"/>
+              <w:top w:val="single" w:sz="12" w:space="0" w:color="666666"/>
               <w:left w:val="none" w:sz="0" w:space="0" w:color="000000"/>
               <w:right w:val="none" w:sz="0" w:space="0" w:color="000000"/>
             </w:tcBorders>
@@ -11198,7 +11311,7 @@
           <w:tcPr>
             <w:tcBorders>
               <w:bottom w:val="none" w:sz="0" w:space="0" w:color="000000"/>
-              <w:top w:val="single" w:sz="16" w:space="0" w:color="666666"/>
+              <w:top w:val="single" w:sz="12" w:space="0" w:color="666666"/>
               <w:left w:val="none" w:sz="0" w:space="0" w:color="000000"/>
               <w:right w:val="none" w:sz="0" w:space="0" w:color="000000"/>
             </w:tcBorders>
@@ -11242,7 +11355,7 @@
           <w:tcPr>
             <w:tcBorders>
               <w:bottom w:val="none" w:sz="0" w:space="0" w:color="000000"/>
-              <w:top w:val="single" w:sz="16" w:space="0" w:color="666666"/>
+              <w:top w:val="single" w:sz="12" w:space="0" w:color="666666"/>
               <w:left w:val="none" w:sz="0" w:space="0" w:color="000000"/>
               <w:right w:val="none" w:sz="0" w:space="0" w:color="000000"/>
             </w:tcBorders>
@@ -11286,7 +11399,7 @@
           <w:tcPr>
             <w:tcBorders>
               <w:bottom w:val="none" w:sz="0" w:space="0" w:color="000000"/>
-              <w:top w:val="single" w:sz="16" w:space="0" w:color="666666"/>
+              <w:top w:val="single" w:sz="12" w:space="0" w:color="666666"/>
               <w:left w:val="none" w:sz="0" w:space="0" w:color="000000"/>
               <w:right w:val="none" w:sz="0" w:space="0" w:color="000000"/>
             </w:tcBorders>
@@ -11416,50 +11529,6 @@
                 <w:szCs w:val="24"/>
                 <w:color w:val="000000"/>
               </w:rPr>
-              <w:t xml:space="preserve">Odum v EBASE</w:t>
-            </w:r>
-          </w:p>
-        </w:tc>
-        <w:tc>
-          <w:tcPr>
-            <w:tcBorders>
-              <w:bottom w:val="none" w:sz="0" w:space="0" w:color="000000"/>
-              <w:top w:val="none" w:sz="0" w:space="0" w:color="000000"/>
-              <w:left w:val="none" w:sz="0" w:space="0" w:color="000000"/>
-              <w:right w:val="none" w:sz="0" w:space="0" w:color="000000"/>
-            </w:tcBorders>
-            <w:shd w:val="clear" w:color="auto" w:fill="FFFFFF"/>
-            <w:tcMar>
-              <w:top w:w="0" w:type="dxa"/>
-              <w:bottom w:w="0" w:type="dxa"/>
-              <w:left w:w="0" w:type="dxa"/>
-              <w:right w:w="0" w:type="dxa"/>
-            </w:tcMar>
-            <w:vAlign w:val="center"/>
-          </w:tcPr>
-          <w:p>
-            <w:pPr>
-              <w:pStyle w:val="Normal"/>
-              <w:jc w:val="left"/>
-              <w:pBdr>
-                <w:bottom w:val="none" w:sz="0" w:space="0" w:color="000000"/>
-                <w:top w:val="none" w:sz="0" w:space="0" w:color="000000"/>
-                <w:left w:val="none" w:sz="0" w:space="0" w:color="000000"/>
-                <w:right w:val="none" w:sz="0" w:space="0" w:color="000000"/>
-              </w:pBdr>
-              <w:spacing w:after="20" w:before="20" w:line="240"/>
-              <w:ind w:firstLine="0" w:left="20" w:right="20"/>
-            </w:pPr>
-            <w:r xmlns:w="http://schemas.openxmlformats.org/wordprocessingml/2006/main" xmlns:wp="http://schemas.openxmlformats.org/drawingml/2006/wordprocessingDrawing" xmlns:r="http://schemas.openxmlformats.org/officeDocument/2006/relationships" xmlns:w14="http://schemas.microsoft.com/office/word/2010/wordml">
-              <w:rPr>
-                <w:rFonts w:ascii="Times New Roman" w:hAnsi="Times New Roman" w:eastAsia="Times New Roman" w:cs="Times New Roman"/>
-                <w:i w:val="false"/>
-                <w:b w:val="false"/>
-                <w:u w:val="none"/>
-                <w:sz w:val="24"/>
-                <w:szCs w:val="24"/>
-                <w:color w:val="000000"/>
-              </w:rPr>
               <w:t xml:space="preserve">NEM</w:t>
             </w:r>
           </w:p>
@@ -11504,7 +11573,7 @@
                 <w:szCs w:val="24"/>
                 <w:color w:val="000000"/>
               </w:rPr>
-              <w:t xml:space="preserve">0.23**</w:t>
+              <w:t xml:space="preserve">0.35**</w:t>
             </w:r>
           </w:p>
         </w:tc>
@@ -11548,7 +11617,7 @@
                 <w:szCs w:val="24"/>
                 <w:color w:val="000000"/>
               </w:rPr>
-              <w:t xml:space="preserve">-11.4**</w:t>
+              <w:t xml:space="preserve">-8.22*</w:t>
             </w:r>
           </w:p>
         </w:tc>
@@ -11592,7 +11661,7 @@
                 <w:szCs w:val="24"/>
                 <w:color w:val="000000"/>
               </w:rPr>
-              <w:t xml:space="preserve">0.23**</w:t>
+              <w:t xml:space="preserve">0.78</w:t>
             </w:r>
           </w:p>
         </w:tc>
@@ -11636,7 +11705,7 @@
                 <w:szCs w:val="24"/>
                 <w:color w:val="000000"/>
               </w:rPr>
-              <w:t xml:space="preserve">26.26</w:t>
+              <w:t xml:space="preserve">46.56</w:t>
             </w:r>
           </w:p>
         </w:tc>
@@ -11730,50 +11799,6 @@
                 <w:szCs w:val="24"/>
                 <w:color w:val="000000"/>
               </w:rPr>
-              <w:t xml:space="preserve"/>
-            </w:r>
-          </w:p>
-        </w:tc>
-        <w:tc>
-          <w:tcPr>
-            <w:tcBorders>
-              <w:bottom w:val="none" w:sz="0" w:space="0" w:color="000000"/>
-              <w:top w:val="none" w:sz="0" w:space="0" w:color="000000"/>
-              <w:left w:val="none" w:sz="0" w:space="0" w:color="000000"/>
-              <w:right w:val="none" w:sz="0" w:space="0" w:color="000000"/>
-            </w:tcBorders>
-            <w:shd w:val="clear" w:color="auto" w:fill="FFFFFF"/>
-            <w:tcMar>
-              <w:top w:w="0" w:type="dxa"/>
-              <w:bottom w:w="0" w:type="dxa"/>
-              <w:left w:w="0" w:type="dxa"/>
-              <w:right w:w="0" w:type="dxa"/>
-            </w:tcMar>
-            <w:vAlign w:val="center"/>
-          </w:tcPr>
-          <w:p>
-            <w:pPr>
-              <w:pStyle w:val="Normal"/>
-              <w:jc w:val="left"/>
-              <w:pBdr>
-                <w:bottom w:val="none" w:sz="0" w:space="0" w:color="000000"/>
-                <w:top w:val="none" w:sz="0" w:space="0" w:color="000000"/>
-                <w:left w:val="none" w:sz="0" w:space="0" w:color="000000"/>
-                <w:right w:val="none" w:sz="0" w:space="0" w:color="000000"/>
-              </w:pBdr>
-              <w:spacing w:after="20" w:before="20" w:line="240"/>
-              <w:ind w:firstLine="0" w:left="20" w:right="20"/>
-            </w:pPr>
-            <w:r xmlns:w="http://schemas.openxmlformats.org/wordprocessingml/2006/main" xmlns:wp="http://schemas.openxmlformats.org/drawingml/2006/wordprocessingDrawing" xmlns:r="http://schemas.openxmlformats.org/officeDocument/2006/relationships" xmlns:w14="http://schemas.microsoft.com/office/word/2010/wordml">
-              <w:rPr>
-                <w:rFonts w:ascii="Times New Roman" w:hAnsi="Times New Roman" w:eastAsia="Times New Roman" w:cs="Times New Roman"/>
-                <w:i w:val="false"/>
-                <w:b w:val="false"/>
-                <w:u w:val="none"/>
-                <w:sz w:val="24"/>
-                <w:szCs w:val="24"/>
-                <w:color w:val="000000"/>
-              </w:rPr>
               <w:t xml:space="preserve">P</w:t>
             </w:r>
           </w:p>
@@ -11818,7 +11843,7 @@
                 <w:szCs w:val="24"/>
                 <w:color w:val="000000"/>
               </w:rPr>
-              <w:t xml:space="preserve">0.28**</w:t>
+              <w:t xml:space="preserve">0.46**</w:t>
             </w:r>
           </w:p>
         </w:tc>
@@ -11862,7 +11887,7 @@
                 <w:szCs w:val="24"/>
                 <w:color w:val="000000"/>
               </w:rPr>
-              <w:t xml:space="preserve">15.23**</w:t>
+              <w:t xml:space="preserve">9.37</w:t>
             </w:r>
           </w:p>
         </w:tc>
@@ -11906,7 +11931,7 @@
                 <w:szCs w:val="24"/>
                 <w:color w:val="000000"/>
               </w:rPr>
-              <w:t xml:space="preserve">0.56**</w:t>
+              <w:t xml:space="preserve">0.82</w:t>
             </w:r>
           </w:p>
         </w:tc>
@@ -11950,7 +11975,7 @@
                 <w:szCs w:val="24"/>
                 <w:color w:val="000000"/>
               </w:rPr>
-              <w:t xml:space="preserve">43.69</w:t>
+              <w:t xml:space="preserve">74.51</w:t>
             </w:r>
           </w:p>
         </w:tc>
@@ -12044,50 +12069,6 @@
                 <w:szCs w:val="24"/>
                 <w:color w:val="000000"/>
               </w:rPr>
-              <w:t xml:space="preserve"/>
-            </w:r>
-          </w:p>
-        </w:tc>
-        <w:tc>
-          <w:tcPr>
-            <w:tcBorders>
-              <w:bottom w:val="none" w:sz="0" w:space="0" w:color="000000"/>
-              <w:top w:val="none" w:sz="0" w:space="0" w:color="000000"/>
-              <w:left w:val="none" w:sz="0" w:space="0" w:color="000000"/>
-              <w:right w:val="none" w:sz="0" w:space="0" w:color="000000"/>
-            </w:tcBorders>
-            <w:shd w:val="clear" w:color="auto" w:fill="FFFFFF"/>
-            <w:tcMar>
-              <w:top w:w="0" w:type="dxa"/>
-              <w:bottom w:w="0" w:type="dxa"/>
-              <w:left w:w="0" w:type="dxa"/>
-              <w:right w:w="0" w:type="dxa"/>
-            </w:tcMar>
-            <w:vAlign w:val="center"/>
-          </w:tcPr>
-          <w:p>
-            <w:pPr>
-              <w:pStyle w:val="Normal"/>
-              <w:jc w:val="left"/>
-              <w:pBdr>
-                <w:bottom w:val="none" w:sz="0" w:space="0" w:color="000000"/>
-                <w:top w:val="none" w:sz="0" w:space="0" w:color="000000"/>
-                <w:left w:val="none" w:sz="0" w:space="0" w:color="000000"/>
-                <w:right w:val="none" w:sz="0" w:space="0" w:color="000000"/>
-              </w:pBdr>
-              <w:spacing w:after="20" w:before="20" w:line="240"/>
-              <w:ind w:firstLine="0" w:left="20" w:right="20"/>
-            </w:pPr>
-            <w:r xmlns:w="http://schemas.openxmlformats.org/wordprocessingml/2006/main" xmlns:wp="http://schemas.openxmlformats.org/drawingml/2006/wordprocessingDrawing" xmlns:r="http://schemas.openxmlformats.org/officeDocument/2006/relationships" xmlns:w14="http://schemas.microsoft.com/office/word/2010/wordml">
-              <w:rPr>
-                <w:rFonts w:ascii="Times New Roman" w:hAnsi="Times New Roman" w:eastAsia="Times New Roman" w:cs="Times New Roman"/>
-                <w:i w:val="false"/>
-                <w:b w:val="false"/>
-                <w:u w:val="none"/>
-                <w:sz w:val="24"/>
-                <w:szCs w:val="24"/>
-                <w:color w:val="000000"/>
-              </w:rPr>
               <w:t xml:space="preserve">R</w:t>
             </w:r>
           </w:p>
@@ -12132,7 +12113,7 @@
                 <w:szCs w:val="24"/>
                 <w:color w:val="000000"/>
               </w:rPr>
-              <w:t xml:space="preserve">0.11</w:t>
+              <w:t xml:space="preserve">0.3**</w:t>
             </w:r>
           </w:p>
         </w:tc>
@@ -12176,7 +12157,7 @@
                 <w:szCs w:val="24"/>
                 <w:color w:val="000000"/>
               </w:rPr>
-              <w:t xml:space="preserve">-23.14*</w:t>
+              <w:t xml:space="preserve">22.97*</w:t>
             </w:r>
           </w:p>
         </w:tc>
@@ -12220,7 +12201,7 @@
                 <w:szCs w:val="24"/>
                 <w:color w:val="000000"/>
               </w:rPr>
-              <w:t xml:space="preserve">0.65</w:t>
+              <w:t xml:space="preserve">0.73*</w:t>
             </w:r>
           </w:p>
         </w:tc>
@@ -12264,7 +12245,7 @@
                 <w:szCs w:val="24"/>
                 <w:color w:val="000000"/>
               </w:rPr>
-              <w:t xml:space="preserve">54.12</w:t>
+              <w:t xml:space="preserve">95.84</w:t>
             </w:r>
           </w:p>
         </w:tc>
@@ -12358,50 +12339,6 @@
                 <w:szCs w:val="24"/>
                 <w:color w:val="000000"/>
               </w:rPr>
-              <w:t xml:space="preserve"/>
-            </w:r>
-          </w:p>
-        </w:tc>
-        <w:tc>
-          <w:tcPr>
-            <w:tcBorders>
-              <w:bottom w:val="none" w:sz="0" w:space="0" w:color="000000"/>
-              <w:top w:val="none" w:sz="0" w:space="0" w:color="000000"/>
-              <w:left w:val="none" w:sz="0" w:space="0" w:color="000000"/>
-              <w:right w:val="none" w:sz="0" w:space="0" w:color="000000"/>
-            </w:tcBorders>
-            <w:shd w:val="clear" w:color="auto" w:fill="FFFFFF"/>
-            <w:tcMar>
-              <w:top w:w="0" w:type="dxa"/>
-              <w:bottom w:w="0" w:type="dxa"/>
-              <w:left w:w="0" w:type="dxa"/>
-              <w:right w:w="0" w:type="dxa"/>
-            </w:tcMar>
-            <w:vAlign w:val="center"/>
-          </w:tcPr>
-          <w:p>
-            <w:pPr>
-              <w:pStyle w:val="Normal"/>
-              <w:jc w:val="left"/>
-              <w:pBdr>
-                <w:bottom w:val="none" w:sz="0" w:space="0" w:color="000000"/>
-                <w:top w:val="none" w:sz="0" w:space="0" w:color="000000"/>
-                <w:left w:val="none" w:sz="0" w:space="0" w:color="000000"/>
-                <w:right w:val="none" w:sz="0" w:space="0" w:color="000000"/>
-              </w:pBdr>
-              <w:spacing w:after="20" w:before="20" w:line="240"/>
-              <w:ind w:firstLine="0" w:left="20" w:right="20"/>
-            </w:pPr>
-            <w:r xmlns:w="http://schemas.openxmlformats.org/wordprocessingml/2006/main" xmlns:wp="http://schemas.openxmlformats.org/drawingml/2006/wordprocessingDrawing" xmlns:r="http://schemas.openxmlformats.org/officeDocument/2006/relationships" xmlns:w14="http://schemas.microsoft.com/office/word/2010/wordml">
-              <w:rPr>
-                <w:rFonts w:ascii="Times New Roman" w:hAnsi="Times New Roman" w:eastAsia="Times New Roman" w:cs="Times New Roman"/>
-                <w:i w:val="false"/>
-                <w:b w:val="false"/>
-                <w:u w:val="none"/>
-                <w:sz w:val="24"/>
-                <w:szCs w:val="24"/>
-                <w:color w:val="000000"/>
-              </w:rPr>
               <w:t xml:space="preserve">D</w:t>
             </w:r>
           </w:p>
@@ -12446,7 +12383,7 @@
                 <w:szCs w:val="24"/>
                 <w:color w:val="000000"/>
               </w:rPr>
-              <w:t xml:space="preserve">0.74**</w:t>
+              <w:t xml:space="preserve">0.68**</w:t>
             </w:r>
           </w:p>
         </w:tc>
@@ -12490,7 +12427,7 @@
                 <w:szCs w:val="24"/>
                 <w:color w:val="000000"/>
               </w:rPr>
-              <w:t xml:space="preserve">5.15**</w:t>
+              <w:t xml:space="preserve">9.54**</w:t>
             </w:r>
           </w:p>
         </w:tc>
@@ -12534,7 +12471,7 @@
                 <w:szCs w:val="24"/>
                 <w:color w:val="000000"/>
               </w:rPr>
-              <w:t xml:space="preserve">0.65**</w:t>
+              <w:t xml:space="preserve">0.67**</w:t>
             </w:r>
           </w:p>
         </w:tc>
@@ -12578,7 +12515,7 @@
                 <w:szCs w:val="24"/>
                 <w:color w:val="000000"/>
               </w:rPr>
-              <w:t xml:space="preserve">6.14</w:t>
+              <w:t xml:space="preserve">12.35</w:t>
             </w:r>
           </w:p>
         </w:tc>
@@ -12628,7 +12565,7 @@
                 <w:szCs w:val="24"/>
                 <w:color w:val="000000"/>
               </w:rPr>
-              <w:t xml:space="preserve"/>
+              <w:t xml:space="preserve">Detided</w:t>
             </w:r>
           </w:p>
         </w:tc>
@@ -12672,51 +12609,7 @@
                 <w:szCs w:val="24"/>
                 <w:color w:val="000000"/>
               </w:rPr>
-              <w:t xml:space="preserve">BASE v EBASE</w:t>
-            </w:r>
-          </w:p>
-        </w:tc>
-        <w:tc>
-          <w:tcPr>
-            <w:tcBorders>
-              <w:bottom w:val="none" w:sz="0" w:space="0" w:color="000000"/>
-              <w:top w:val="none" w:sz="0" w:space="0" w:color="000000"/>
-              <w:left w:val="none" w:sz="0" w:space="0" w:color="000000"/>
-              <w:right w:val="none" w:sz="0" w:space="0" w:color="000000"/>
-            </w:tcBorders>
-            <w:shd w:val="clear" w:color="auto" w:fill="FFFFFF"/>
-            <w:tcMar>
-              <w:top w:w="0" w:type="dxa"/>
-              <w:bottom w:w="0" w:type="dxa"/>
-              <w:left w:w="0" w:type="dxa"/>
-              <w:right w:w="0" w:type="dxa"/>
-            </w:tcMar>
-            <w:vAlign w:val="center"/>
-          </w:tcPr>
-          <w:p>
-            <w:pPr>
-              <w:pStyle w:val="Normal"/>
-              <w:jc w:val="left"/>
-              <w:pBdr>
-                <w:bottom w:val="none" w:sz="0" w:space="0" w:color="000000"/>
-                <w:top w:val="none" w:sz="0" w:space="0" w:color="000000"/>
-                <w:left w:val="none" w:sz="0" w:space="0" w:color="000000"/>
-                <w:right w:val="none" w:sz="0" w:space="0" w:color="000000"/>
-              </w:pBdr>
-              <w:spacing w:after="20" w:before="20" w:line="240"/>
-              <w:ind w:firstLine="0" w:left="20" w:right="20"/>
-            </w:pPr>
-            <w:r xmlns:w="http://schemas.openxmlformats.org/wordprocessingml/2006/main" xmlns:wp="http://schemas.openxmlformats.org/drawingml/2006/wordprocessingDrawing" xmlns:r="http://schemas.openxmlformats.org/officeDocument/2006/relationships" xmlns:w14="http://schemas.microsoft.com/office/word/2010/wordml">
-              <w:rPr>
-                <w:rFonts w:ascii="Times New Roman" w:hAnsi="Times New Roman" w:eastAsia="Times New Roman" w:cs="Times New Roman"/>
-                <w:i w:val="false"/>
-                <w:b w:val="false"/>
-                <w:u w:val="none"/>
-                <w:sz w:val="24"/>
-                <w:szCs w:val="24"/>
-                <w:color w:val="000000"/>
-              </w:rPr>
-              <w:t xml:space="preserve">NEM</w:t>
+              <w:t xml:space="preserve"/>
             </w:r>
           </w:p>
         </w:tc>
@@ -12760,7 +12653,7 @@
                 <w:szCs w:val="24"/>
                 <w:color w:val="000000"/>
               </w:rPr>
-              <w:t xml:space="preserve">0.89**</w:t>
+              <w:t xml:space="preserve"/>
             </w:r>
           </w:p>
         </w:tc>
@@ -12804,7 +12697,7 @@
                 <w:szCs w:val="24"/>
                 <w:color w:val="000000"/>
               </w:rPr>
-              <w:t xml:space="preserve">-8.14**</w:t>
+              <w:t xml:space="preserve"/>
             </w:r>
           </w:p>
         </w:tc>
@@ -12848,7 +12741,7 @@
                 <w:szCs w:val="24"/>
                 <w:color w:val="000000"/>
               </w:rPr>
-              <w:t xml:space="preserve">1.11**</w:t>
+              <w:t xml:space="preserve"/>
             </w:r>
           </w:p>
         </w:tc>
@@ -12892,7 +12785,7 @@
                 <w:szCs w:val="24"/>
                 <w:color w:val="000000"/>
               </w:rPr>
-              <w:t xml:space="preserve">15.12</w:t>
+              <w:t xml:space="preserve"/>
             </w:r>
           </w:p>
         </w:tc>
@@ -12986,51 +12879,7 @@
                 <w:szCs w:val="24"/>
                 <w:color w:val="000000"/>
               </w:rPr>
-              <w:t xml:space="preserve"/>
-            </w:r>
-          </w:p>
-        </w:tc>
-        <w:tc>
-          <w:tcPr>
-            <w:tcBorders>
-              <w:bottom w:val="none" w:sz="0" w:space="0" w:color="000000"/>
-              <w:top w:val="none" w:sz="0" w:space="0" w:color="000000"/>
-              <w:left w:val="none" w:sz="0" w:space="0" w:color="000000"/>
-              <w:right w:val="none" w:sz="0" w:space="0" w:color="000000"/>
-            </w:tcBorders>
-            <w:shd w:val="clear" w:color="auto" w:fill="FFFFFF"/>
-            <w:tcMar>
-              <w:top w:w="0" w:type="dxa"/>
-              <w:bottom w:w="0" w:type="dxa"/>
-              <w:left w:w="0" w:type="dxa"/>
-              <w:right w:w="0" w:type="dxa"/>
-            </w:tcMar>
-            <w:vAlign w:val="center"/>
-          </w:tcPr>
-          <w:p>
-            <w:pPr>
-              <w:pStyle w:val="Normal"/>
-              <w:jc w:val="left"/>
-              <w:pBdr>
-                <w:bottom w:val="none" w:sz="0" w:space="0" w:color="000000"/>
-                <w:top w:val="none" w:sz="0" w:space="0" w:color="000000"/>
-                <w:left w:val="none" w:sz="0" w:space="0" w:color="000000"/>
-                <w:right w:val="none" w:sz="0" w:space="0" w:color="000000"/>
-              </w:pBdr>
-              <w:spacing w:after="20" w:before="20" w:line="240"/>
-              <w:ind w:firstLine="0" w:left="20" w:right="20"/>
-            </w:pPr>
-            <w:r xmlns:w="http://schemas.openxmlformats.org/wordprocessingml/2006/main" xmlns:wp="http://schemas.openxmlformats.org/drawingml/2006/wordprocessingDrawing" xmlns:r="http://schemas.openxmlformats.org/officeDocument/2006/relationships" xmlns:w14="http://schemas.microsoft.com/office/word/2010/wordml">
-              <w:rPr>
-                <w:rFonts w:ascii="Times New Roman" w:hAnsi="Times New Roman" w:eastAsia="Times New Roman" w:cs="Times New Roman"/>
-                <w:i w:val="false"/>
-                <w:b w:val="false"/>
-                <w:u w:val="none"/>
-                <w:sz w:val="24"/>
-                <w:szCs w:val="24"/>
-                <w:color w:val="000000"/>
-              </w:rPr>
-              <w:t xml:space="preserve">P</w:t>
+              <w:t xml:space="preserve">NEM</w:t>
             </w:r>
           </w:p>
         </w:tc>
@@ -13074,7 +12923,7 @@
                 <w:szCs w:val="24"/>
                 <w:color w:val="000000"/>
               </w:rPr>
-              <w:t xml:space="preserve">0.47**</w:t>
+              <w:t xml:space="preserve">0.16*</w:t>
             </w:r>
           </w:p>
         </w:tc>
@@ -13118,7 +12967,7 @@
                 <w:szCs w:val="24"/>
                 <w:color w:val="000000"/>
               </w:rPr>
-              <w:t xml:space="preserve">23.23**</w:t>
+              <w:t xml:space="preserve">-22.49**</w:t>
             </w:r>
           </w:p>
         </w:tc>
@@ -13162,7 +13011,7 @@
                 <w:szCs w:val="24"/>
                 <w:color w:val="000000"/>
               </w:rPr>
-              <w:t xml:space="preserve">0.69**</w:t>
+              <w:t xml:space="preserve">0.24**</w:t>
             </w:r>
           </w:p>
         </w:tc>
@@ -13206,7 +13055,7 @@
                 <w:szCs w:val="24"/>
                 <w:color w:val="000000"/>
               </w:rPr>
-              <w:t xml:space="preserve">29.48</w:t>
+              <w:t xml:space="preserve">21.15</w:t>
             </w:r>
           </w:p>
         </w:tc>
@@ -13300,51 +13149,7 @@
                 <w:szCs w:val="24"/>
                 <w:color w:val="000000"/>
               </w:rPr>
-              <w:t xml:space="preserve"/>
-            </w:r>
-          </w:p>
-        </w:tc>
-        <w:tc>
-          <w:tcPr>
-            <w:tcBorders>
-              <w:bottom w:val="none" w:sz="0" w:space="0" w:color="000000"/>
-              <w:top w:val="none" w:sz="0" w:space="0" w:color="000000"/>
-              <w:left w:val="none" w:sz="0" w:space="0" w:color="000000"/>
-              <w:right w:val="none" w:sz="0" w:space="0" w:color="000000"/>
-            </w:tcBorders>
-            <w:shd w:val="clear" w:color="auto" w:fill="FFFFFF"/>
-            <w:tcMar>
-              <w:top w:w="0" w:type="dxa"/>
-              <w:bottom w:w="0" w:type="dxa"/>
-              <w:left w:w="0" w:type="dxa"/>
-              <w:right w:w="0" w:type="dxa"/>
-            </w:tcMar>
-            <w:vAlign w:val="center"/>
-          </w:tcPr>
-          <w:p>
-            <w:pPr>
-              <w:pStyle w:val="Normal"/>
-              <w:jc w:val="left"/>
-              <w:pBdr>
-                <w:bottom w:val="none" w:sz="0" w:space="0" w:color="000000"/>
-                <w:top w:val="none" w:sz="0" w:space="0" w:color="000000"/>
-                <w:left w:val="none" w:sz="0" w:space="0" w:color="000000"/>
-                <w:right w:val="none" w:sz="0" w:space="0" w:color="000000"/>
-              </w:pBdr>
-              <w:spacing w:after="20" w:before="20" w:line="240"/>
-              <w:ind w:firstLine="0" w:left="20" w:right="20"/>
-            </w:pPr>
-            <w:r xmlns:w="http://schemas.openxmlformats.org/wordprocessingml/2006/main" xmlns:wp="http://schemas.openxmlformats.org/drawingml/2006/wordprocessingDrawing" xmlns:r="http://schemas.openxmlformats.org/officeDocument/2006/relationships" xmlns:w14="http://schemas.microsoft.com/office/word/2010/wordml">
-              <w:rPr>
-                <w:rFonts w:ascii="Times New Roman" w:hAnsi="Times New Roman" w:eastAsia="Times New Roman" w:cs="Times New Roman"/>
-                <w:i w:val="false"/>
-                <w:b w:val="false"/>
-                <w:u w:val="none"/>
-                <w:sz w:val="24"/>
-                <w:szCs w:val="24"/>
-                <w:color w:val="000000"/>
-              </w:rPr>
-              <w:t xml:space="preserve">R</w:t>
+              <w:t xml:space="preserve">P</w:t>
             </w:r>
           </w:p>
         </w:tc>
@@ -13388,7 +13193,7 @@
                 <w:szCs w:val="24"/>
                 <w:color w:val="000000"/>
               </w:rPr>
-              <w:t xml:space="preserve">0.59**</w:t>
+              <w:t xml:space="preserve">0.71**</w:t>
             </w:r>
           </w:p>
         </w:tc>
@@ -13432,7 +13237,7 @@
                 <w:szCs w:val="24"/>
                 <w:color w:val="000000"/>
               </w:rPr>
-              <w:t xml:space="preserve">22.38**</w:t>
+              <w:t xml:space="preserve">6.35**</w:t>
             </w:r>
           </w:p>
         </w:tc>
@@ -13476,7 +13281,7 @@
                 <w:szCs w:val="24"/>
                 <w:color w:val="000000"/>
               </w:rPr>
-              <w:t xml:space="preserve">2.98**</w:t>
+              <w:t xml:space="preserve">1.23**</w:t>
             </w:r>
           </w:p>
         </w:tc>
@@ -13520,7 +13325,7 @@
                 <w:szCs w:val="24"/>
                 <w:color w:val="000000"/>
               </w:rPr>
-              <w:t xml:space="preserve">36.93</w:t>
+              <w:t xml:space="preserve">16.44</w:t>
             </w:r>
           </w:p>
         </w:tc>
@@ -13614,51 +13419,7 @@
                 <w:szCs w:val="24"/>
                 <w:color w:val="000000"/>
               </w:rPr>
-              <w:t xml:space="preserve"/>
-            </w:r>
-          </w:p>
-        </w:tc>
-        <w:tc>
-          <w:tcPr>
-            <w:tcBorders>
-              <w:bottom w:val="none" w:sz="0" w:space="0" w:color="000000"/>
-              <w:top w:val="none" w:sz="0" w:space="0" w:color="000000"/>
-              <w:left w:val="none" w:sz="0" w:space="0" w:color="000000"/>
-              <w:right w:val="none" w:sz="0" w:space="0" w:color="000000"/>
-            </w:tcBorders>
-            <w:shd w:val="clear" w:color="auto" w:fill="FFFFFF"/>
-            <w:tcMar>
-              <w:top w:w="0" w:type="dxa"/>
-              <w:bottom w:w="0" w:type="dxa"/>
-              <w:left w:w="0" w:type="dxa"/>
-              <w:right w:w="0" w:type="dxa"/>
-            </w:tcMar>
-            <w:vAlign w:val="center"/>
-          </w:tcPr>
-          <w:p>
-            <w:pPr>
-              <w:pStyle w:val="Normal"/>
-              <w:jc w:val="left"/>
-              <w:pBdr>
-                <w:bottom w:val="none" w:sz="0" w:space="0" w:color="000000"/>
-                <w:top w:val="none" w:sz="0" w:space="0" w:color="000000"/>
-                <w:left w:val="none" w:sz="0" w:space="0" w:color="000000"/>
-                <w:right w:val="none" w:sz="0" w:space="0" w:color="000000"/>
-              </w:pBdr>
-              <w:spacing w:after="20" w:before="20" w:line="240"/>
-              <w:ind w:firstLine="0" w:left="20" w:right="20"/>
-            </w:pPr>
-            <w:r xmlns:w="http://schemas.openxmlformats.org/wordprocessingml/2006/main" xmlns:wp="http://schemas.openxmlformats.org/drawingml/2006/wordprocessingDrawing" xmlns:r="http://schemas.openxmlformats.org/officeDocument/2006/relationships" xmlns:w14="http://schemas.microsoft.com/office/word/2010/wordml">
-              <w:rPr>
-                <w:rFonts w:ascii="Times New Roman" w:hAnsi="Times New Roman" w:eastAsia="Times New Roman" w:cs="Times New Roman"/>
-                <w:i w:val="false"/>
-                <w:b w:val="false"/>
-                <w:u w:val="none"/>
-                <w:sz w:val="24"/>
-                <w:szCs w:val="24"/>
-                <w:color w:val="000000"/>
-              </w:rPr>
-              <w:t xml:space="preserve">D</w:t>
+              <w:t xml:space="preserve">R</w:t>
             </w:r>
           </w:p>
         </w:tc>
@@ -13702,7 +13463,7 @@
                 <w:szCs w:val="24"/>
                 <w:color w:val="000000"/>
               </w:rPr>
-              <w:t xml:space="preserve">0.57**</w:t>
+              <w:t xml:space="preserve">0.44**</w:t>
             </w:r>
           </w:p>
         </w:tc>
@@ -13746,7 +13507,7 @@
                 <w:szCs w:val="24"/>
                 <w:color w:val="000000"/>
               </w:rPr>
-              <w:t xml:space="preserve">9.29**</w:t>
+              <w:t xml:space="preserve">28.09**</w:t>
             </w:r>
           </w:p>
         </w:tc>
@@ -13790,7 +13551,7 @@
                 <w:szCs w:val="24"/>
                 <w:color w:val="000000"/>
               </w:rPr>
-              <w:t xml:space="preserve">0.48**</w:t>
+              <w:t xml:space="preserve">0.84</w:t>
             </w:r>
           </w:p>
         </w:tc>
@@ -13834,7 +13595,7 @@
                 <w:szCs w:val="24"/>
                 <w:color w:val="000000"/>
               </w:rPr>
-              <w:t xml:space="preserve">7.12</w:t>
+              <w:t xml:space="preserve">30.68</w:t>
             </w:r>
           </w:p>
         </w:tc>
@@ -13847,51 +13608,7 @@
         <w:tc>
           <w:tcPr>
             <w:tcBorders>
-              <w:bottom w:val="none" w:sz="0" w:space="0" w:color="000000"/>
-              <w:top w:val="none" w:sz="0" w:space="0" w:color="000000"/>
-              <w:left w:val="none" w:sz="0" w:space="0" w:color="000000"/>
-              <w:right w:val="none" w:sz="0" w:space="0" w:color="000000"/>
-            </w:tcBorders>
-            <w:shd w:val="clear" w:color="auto" w:fill="FFFFFF"/>
-            <w:tcMar>
-              <w:top w:w="0" w:type="dxa"/>
-              <w:bottom w:w="0" w:type="dxa"/>
-              <w:left w:w="0" w:type="dxa"/>
-              <w:right w:w="0" w:type="dxa"/>
-            </w:tcMar>
-            <w:vAlign w:val="center"/>
-          </w:tcPr>
-          <w:p>
-            <w:pPr>
-              <w:pStyle w:val="Normal"/>
-              <w:jc w:val="left"/>
-              <w:pBdr>
-                <w:bottom w:val="none" w:sz="0" w:space="0" w:color="000000"/>
-                <w:top w:val="none" w:sz="0" w:space="0" w:color="000000"/>
-                <w:left w:val="none" w:sz="0" w:space="0" w:color="000000"/>
-                <w:right w:val="none" w:sz="0" w:space="0" w:color="000000"/>
-              </w:pBdr>
-              <w:spacing w:after="20" w:before="20" w:line="240"/>
-              <w:ind w:firstLine="0" w:left="20" w:right="20"/>
-            </w:pPr>
-            <w:r xmlns:w="http://schemas.openxmlformats.org/wordprocessingml/2006/main" xmlns:wp="http://schemas.openxmlformats.org/drawingml/2006/wordprocessingDrawing" xmlns:r="http://schemas.openxmlformats.org/officeDocument/2006/relationships" xmlns:w14="http://schemas.microsoft.com/office/word/2010/wordml">
-              <w:rPr>
-                <w:rFonts w:ascii="Times New Roman" w:hAnsi="Times New Roman" w:eastAsia="Times New Roman" w:cs="Times New Roman"/>
-                <w:i w:val="false"/>
-                <w:b w:val="false"/>
-                <w:u w:val="none"/>
-                <w:sz w:val="24"/>
-                <w:szCs w:val="24"/>
-                <w:color w:val="000000"/>
-              </w:rPr>
-              <w:t xml:space="preserve">Detided</w:t>
-            </w:r>
-          </w:p>
-        </w:tc>
-        <w:tc>
-          <w:tcPr>
-            <w:tcBorders>
-              <w:bottom w:val="none" w:sz="0" w:space="0" w:color="000000"/>
+              <w:bottom w:val="single" w:sz="12" w:space="0" w:color="666666"/>
               <w:top w:val="none" w:sz="0" w:space="0" w:color="000000"/>
               <w:left w:val="none" w:sz="0" w:space="0" w:color="000000"/>
               <w:right w:val="none" w:sz="0" w:space="0" w:color="000000"/>
@@ -13935,1263 +13652,7 @@
         <w:tc>
           <w:tcPr>
             <w:tcBorders>
-              <w:bottom w:val="none" w:sz="0" w:space="0" w:color="000000"/>
-              <w:top w:val="none" w:sz="0" w:space="0" w:color="000000"/>
-              <w:left w:val="none" w:sz="0" w:space="0" w:color="000000"/>
-              <w:right w:val="none" w:sz="0" w:space="0" w:color="000000"/>
-            </w:tcBorders>
-            <w:shd w:val="clear" w:color="auto" w:fill="FFFFFF"/>
-            <w:tcMar>
-              <w:top w:w="0" w:type="dxa"/>
-              <w:bottom w:w="0" w:type="dxa"/>
-              <w:left w:w="0" w:type="dxa"/>
-              <w:right w:w="0" w:type="dxa"/>
-            </w:tcMar>
-            <w:vAlign w:val="center"/>
-          </w:tcPr>
-          <w:p>
-            <w:pPr>
-              <w:pStyle w:val="Normal"/>
-              <w:jc w:val="left"/>
-              <w:pBdr>
-                <w:bottom w:val="none" w:sz="0" w:space="0" w:color="000000"/>
-                <w:top w:val="none" w:sz="0" w:space="0" w:color="000000"/>
-                <w:left w:val="none" w:sz="0" w:space="0" w:color="000000"/>
-                <w:right w:val="none" w:sz="0" w:space="0" w:color="000000"/>
-              </w:pBdr>
-              <w:spacing w:after="20" w:before="20" w:line="240"/>
-              <w:ind w:firstLine="0" w:left="20" w:right="20"/>
-            </w:pPr>
-            <w:r xmlns:w="http://schemas.openxmlformats.org/wordprocessingml/2006/main" xmlns:wp="http://schemas.openxmlformats.org/drawingml/2006/wordprocessingDrawing" xmlns:r="http://schemas.openxmlformats.org/officeDocument/2006/relationships" xmlns:w14="http://schemas.microsoft.com/office/word/2010/wordml">
-              <w:rPr>
-                <w:rFonts w:ascii="Times New Roman" w:hAnsi="Times New Roman" w:eastAsia="Times New Roman" w:cs="Times New Roman"/>
-                <w:i w:val="false"/>
-                <w:b w:val="false"/>
-                <w:u w:val="none"/>
-                <w:sz w:val="24"/>
-                <w:szCs w:val="24"/>
-                <w:color w:val="000000"/>
-              </w:rPr>
-              <w:t xml:space="preserve"/>
-            </w:r>
-          </w:p>
-        </w:tc>
-        <w:tc>
-          <w:tcPr>
-            <w:tcBorders>
-              <w:bottom w:val="none" w:sz="0" w:space="0" w:color="000000"/>
-              <w:top w:val="none" w:sz="0" w:space="0" w:color="000000"/>
-              <w:left w:val="none" w:sz="0" w:space="0" w:color="000000"/>
-              <w:right w:val="none" w:sz="0" w:space="0" w:color="000000"/>
-            </w:tcBorders>
-            <w:shd w:val="clear" w:color="auto" w:fill="FFFFFF"/>
-            <w:tcMar>
-              <w:top w:w="0" w:type="dxa"/>
-              <w:bottom w:w="0" w:type="dxa"/>
-              <w:left w:w="0" w:type="dxa"/>
-              <w:right w:w="0" w:type="dxa"/>
-            </w:tcMar>
-            <w:vAlign w:val="center"/>
-          </w:tcPr>
-          <w:p>
-            <w:pPr>
-              <w:pStyle w:val="Normal"/>
-              <w:jc w:val="center"/>
-              <w:pBdr>
-                <w:bottom w:val="none" w:sz="0" w:space="0" w:color="000000"/>
-                <w:top w:val="none" w:sz="0" w:space="0" w:color="000000"/>
-                <w:left w:val="none" w:sz="0" w:space="0" w:color="000000"/>
-                <w:right w:val="none" w:sz="0" w:space="0" w:color="000000"/>
-              </w:pBdr>
-              <w:spacing w:after="20" w:before="20" w:line="240"/>
-              <w:ind w:firstLine="0" w:left="20" w:right="20"/>
-            </w:pPr>
-            <w:r xmlns:w="http://schemas.openxmlformats.org/wordprocessingml/2006/main" xmlns:wp="http://schemas.openxmlformats.org/drawingml/2006/wordprocessingDrawing" xmlns:r="http://schemas.openxmlformats.org/officeDocument/2006/relationships" xmlns:w14="http://schemas.microsoft.com/office/word/2010/wordml">
-              <w:rPr>
-                <w:rFonts w:ascii="Times New Roman" w:hAnsi="Times New Roman" w:eastAsia="Times New Roman" w:cs="Times New Roman"/>
-                <w:i w:val="false"/>
-                <w:b w:val="false"/>
-                <w:u w:val="none"/>
-                <w:sz w:val="24"/>
-                <w:szCs w:val="24"/>
-                <w:color w:val="000000"/>
-              </w:rPr>
-              <w:t xml:space="preserve"/>
-            </w:r>
-          </w:p>
-        </w:tc>
-        <w:tc>
-          <w:tcPr>
-            <w:tcBorders>
-              <w:bottom w:val="none" w:sz="0" w:space="0" w:color="000000"/>
-              <w:top w:val="none" w:sz="0" w:space="0" w:color="000000"/>
-              <w:left w:val="none" w:sz="0" w:space="0" w:color="000000"/>
-              <w:right w:val="none" w:sz="0" w:space="0" w:color="000000"/>
-            </w:tcBorders>
-            <w:shd w:val="clear" w:color="auto" w:fill="FFFFFF"/>
-            <w:tcMar>
-              <w:top w:w="0" w:type="dxa"/>
-              <w:bottom w:w="0" w:type="dxa"/>
-              <w:left w:w="0" w:type="dxa"/>
-              <w:right w:w="0" w:type="dxa"/>
-            </w:tcMar>
-            <w:vAlign w:val="center"/>
-          </w:tcPr>
-          <w:p>
-            <w:pPr>
-              <w:pStyle w:val="Normal"/>
-              <w:jc w:val="center"/>
-              <w:pBdr>
-                <w:bottom w:val="none" w:sz="0" w:space="0" w:color="000000"/>
-                <w:top w:val="none" w:sz="0" w:space="0" w:color="000000"/>
-                <w:left w:val="none" w:sz="0" w:space="0" w:color="000000"/>
-                <w:right w:val="none" w:sz="0" w:space="0" w:color="000000"/>
-              </w:pBdr>
-              <w:spacing w:after="20" w:before="20" w:line="240"/>
-              <w:ind w:firstLine="0" w:left="20" w:right="20"/>
-            </w:pPr>
-            <w:r xmlns:w="http://schemas.openxmlformats.org/wordprocessingml/2006/main" xmlns:wp="http://schemas.openxmlformats.org/drawingml/2006/wordprocessingDrawing" xmlns:r="http://schemas.openxmlformats.org/officeDocument/2006/relationships" xmlns:w14="http://schemas.microsoft.com/office/word/2010/wordml">
-              <w:rPr>
-                <w:rFonts w:ascii="Times New Roman" w:hAnsi="Times New Roman" w:eastAsia="Times New Roman" w:cs="Times New Roman"/>
-                <w:i w:val="false"/>
-                <w:b w:val="false"/>
-                <w:u w:val="none"/>
-                <w:sz w:val="24"/>
-                <w:szCs w:val="24"/>
-                <w:color w:val="000000"/>
-              </w:rPr>
-              <w:t xml:space="preserve"/>
-            </w:r>
-          </w:p>
-        </w:tc>
-        <w:tc>
-          <w:tcPr>
-            <w:tcBorders>
-              <w:bottom w:val="none" w:sz="0" w:space="0" w:color="000000"/>
-              <w:top w:val="none" w:sz="0" w:space="0" w:color="000000"/>
-              <w:left w:val="none" w:sz="0" w:space="0" w:color="000000"/>
-              <w:right w:val="none" w:sz="0" w:space="0" w:color="000000"/>
-            </w:tcBorders>
-            <w:shd w:val="clear" w:color="auto" w:fill="FFFFFF"/>
-            <w:tcMar>
-              <w:top w:w="0" w:type="dxa"/>
-              <w:bottom w:w="0" w:type="dxa"/>
-              <w:left w:w="0" w:type="dxa"/>
-              <w:right w:w="0" w:type="dxa"/>
-            </w:tcMar>
-            <w:vAlign w:val="center"/>
-          </w:tcPr>
-          <w:p>
-            <w:pPr>
-              <w:pStyle w:val="Normal"/>
-              <w:jc w:val="center"/>
-              <w:pBdr>
-                <w:bottom w:val="none" w:sz="0" w:space="0" w:color="000000"/>
-                <w:top w:val="none" w:sz="0" w:space="0" w:color="000000"/>
-                <w:left w:val="none" w:sz="0" w:space="0" w:color="000000"/>
-                <w:right w:val="none" w:sz="0" w:space="0" w:color="000000"/>
-              </w:pBdr>
-              <w:spacing w:after="20" w:before="20" w:line="240"/>
-              <w:ind w:firstLine="0" w:left="20" w:right="20"/>
-            </w:pPr>
-            <w:r xmlns:w="http://schemas.openxmlformats.org/wordprocessingml/2006/main" xmlns:wp="http://schemas.openxmlformats.org/drawingml/2006/wordprocessingDrawing" xmlns:r="http://schemas.openxmlformats.org/officeDocument/2006/relationships" xmlns:w14="http://schemas.microsoft.com/office/word/2010/wordml">
-              <w:rPr>
-                <w:rFonts w:ascii="Times New Roman" w:hAnsi="Times New Roman" w:eastAsia="Times New Roman" w:cs="Times New Roman"/>
-                <w:i w:val="false"/>
-                <w:b w:val="false"/>
-                <w:u w:val="none"/>
-                <w:sz w:val="24"/>
-                <w:szCs w:val="24"/>
-                <w:color w:val="000000"/>
-              </w:rPr>
-              <w:t xml:space="preserve"/>
-            </w:r>
-          </w:p>
-        </w:tc>
-        <w:tc>
-          <w:tcPr>
-            <w:tcBorders>
-              <w:bottom w:val="none" w:sz="0" w:space="0" w:color="000000"/>
-              <w:top w:val="none" w:sz="0" w:space="0" w:color="000000"/>
-              <w:left w:val="none" w:sz="0" w:space="0" w:color="000000"/>
-              <w:right w:val="none" w:sz="0" w:space="0" w:color="000000"/>
-            </w:tcBorders>
-            <w:shd w:val="clear" w:color="auto" w:fill="FFFFFF"/>
-            <w:tcMar>
-              <w:top w:w="0" w:type="dxa"/>
-              <w:bottom w:w="0" w:type="dxa"/>
-              <w:left w:w="0" w:type="dxa"/>
-              <w:right w:w="0" w:type="dxa"/>
-            </w:tcMar>
-            <w:vAlign w:val="center"/>
-          </w:tcPr>
-          <w:p>
-            <w:pPr>
-              <w:pStyle w:val="Normal"/>
-              <w:jc w:val="center"/>
-              <w:pBdr>
-                <w:bottom w:val="none" w:sz="0" w:space="0" w:color="000000"/>
-                <w:top w:val="none" w:sz="0" w:space="0" w:color="000000"/>
-                <w:left w:val="none" w:sz="0" w:space="0" w:color="000000"/>
-                <w:right w:val="none" w:sz="0" w:space="0" w:color="000000"/>
-              </w:pBdr>
-              <w:spacing w:after="20" w:before="20" w:line="240"/>
-              <w:ind w:firstLine="0" w:left="20" w:right="20"/>
-            </w:pPr>
-            <w:r xmlns:w="http://schemas.openxmlformats.org/wordprocessingml/2006/main" xmlns:wp="http://schemas.openxmlformats.org/drawingml/2006/wordprocessingDrawing" xmlns:r="http://schemas.openxmlformats.org/officeDocument/2006/relationships" xmlns:w14="http://schemas.microsoft.com/office/word/2010/wordml">
-              <w:rPr>
-                <w:rFonts w:ascii="Times New Roman" w:hAnsi="Times New Roman" w:eastAsia="Times New Roman" w:cs="Times New Roman"/>
-                <w:i w:val="false"/>
-                <w:b w:val="false"/>
-                <w:u w:val="none"/>
-                <w:sz w:val="24"/>
-                <w:szCs w:val="24"/>
-                <w:color w:val="000000"/>
-              </w:rPr>
-              <w:t xml:space="preserve"/>
-            </w:r>
-          </w:p>
-        </w:tc>
-      </w:tr>
-      <w:tr>
-        <w:trPr>
-          <w:trHeight w:val="360" w:hRule="auto"/>
-        </w:trPr>
-        body11
-        <w:tc>
-          <w:tcPr>
-            <w:tcBorders>
-              <w:bottom w:val="none" w:sz="0" w:space="0" w:color="000000"/>
-              <w:top w:val="none" w:sz="0" w:space="0" w:color="000000"/>
-              <w:left w:val="none" w:sz="0" w:space="0" w:color="000000"/>
-              <w:right w:val="none" w:sz="0" w:space="0" w:color="000000"/>
-            </w:tcBorders>
-            <w:shd w:val="clear" w:color="auto" w:fill="FFFFFF"/>
-            <w:tcMar>
-              <w:top w:w="0" w:type="dxa"/>
-              <w:bottom w:w="0" w:type="dxa"/>
-              <w:left w:w="0" w:type="dxa"/>
-              <w:right w:w="0" w:type="dxa"/>
-            </w:tcMar>
-            <w:vAlign w:val="center"/>
-          </w:tcPr>
-          <w:p>
-            <w:pPr>
-              <w:pStyle w:val="Normal"/>
-              <w:jc w:val="left"/>
-              <w:pBdr>
-                <w:bottom w:val="none" w:sz="0" w:space="0" w:color="000000"/>
-                <w:top w:val="none" w:sz="0" w:space="0" w:color="000000"/>
-                <w:left w:val="none" w:sz="0" w:space="0" w:color="000000"/>
-                <w:right w:val="none" w:sz="0" w:space="0" w:color="000000"/>
-              </w:pBdr>
-              <w:spacing w:after="20" w:before="20" w:line="240"/>
-              <w:ind w:firstLine="0" w:left="20" w:right="20"/>
-            </w:pPr>
-            <w:r xmlns:w="http://schemas.openxmlformats.org/wordprocessingml/2006/main" xmlns:wp="http://schemas.openxmlformats.org/drawingml/2006/wordprocessingDrawing" xmlns:r="http://schemas.openxmlformats.org/officeDocument/2006/relationships" xmlns:w14="http://schemas.microsoft.com/office/word/2010/wordml">
-              <w:rPr>
-                <w:rFonts w:ascii="Times New Roman" w:hAnsi="Times New Roman" w:eastAsia="Times New Roman" w:cs="Times New Roman"/>
-                <w:i w:val="false"/>
-                <w:b w:val="false"/>
-                <w:u w:val="none"/>
-                <w:sz w:val="24"/>
-                <w:szCs w:val="24"/>
-                <w:color w:val="000000"/>
-              </w:rPr>
-              <w:t xml:space="preserve"/>
-            </w:r>
-          </w:p>
-        </w:tc>
-        <w:tc>
-          <w:tcPr>
-            <w:tcBorders>
-              <w:bottom w:val="none" w:sz="0" w:space="0" w:color="000000"/>
-              <w:top w:val="none" w:sz="0" w:space="0" w:color="000000"/>
-              <w:left w:val="none" w:sz="0" w:space="0" w:color="000000"/>
-              <w:right w:val="none" w:sz="0" w:space="0" w:color="000000"/>
-            </w:tcBorders>
-            <w:shd w:val="clear" w:color="auto" w:fill="FFFFFF"/>
-            <w:tcMar>
-              <w:top w:w="0" w:type="dxa"/>
-              <w:bottom w:w="0" w:type="dxa"/>
-              <w:left w:w="0" w:type="dxa"/>
-              <w:right w:w="0" w:type="dxa"/>
-            </w:tcMar>
-            <w:vAlign w:val="center"/>
-          </w:tcPr>
-          <w:p>
-            <w:pPr>
-              <w:pStyle w:val="Normal"/>
-              <w:jc w:val="left"/>
-              <w:pBdr>
-                <w:bottom w:val="none" w:sz="0" w:space="0" w:color="000000"/>
-                <w:top w:val="none" w:sz="0" w:space="0" w:color="000000"/>
-                <w:left w:val="none" w:sz="0" w:space="0" w:color="000000"/>
-                <w:right w:val="none" w:sz="0" w:space="0" w:color="000000"/>
-              </w:pBdr>
-              <w:spacing w:after="20" w:before="20" w:line="240"/>
-              <w:ind w:firstLine="0" w:left="20" w:right="20"/>
-            </w:pPr>
-            <w:r xmlns:w="http://schemas.openxmlformats.org/wordprocessingml/2006/main" xmlns:wp="http://schemas.openxmlformats.org/drawingml/2006/wordprocessingDrawing" xmlns:r="http://schemas.openxmlformats.org/officeDocument/2006/relationships" xmlns:w14="http://schemas.microsoft.com/office/word/2010/wordml">
-              <w:rPr>
-                <w:rFonts w:ascii="Times New Roman" w:hAnsi="Times New Roman" w:eastAsia="Times New Roman" w:cs="Times New Roman"/>
-                <w:i w:val="false"/>
-                <w:b w:val="false"/>
-                <w:u w:val="none"/>
-                <w:sz w:val="24"/>
-                <w:szCs w:val="24"/>
-                <w:color w:val="000000"/>
-              </w:rPr>
-              <w:t xml:space="preserve">Odum v EBASE</w:t>
-            </w:r>
-          </w:p>
-        </w:tc>
-        <w:tc>
-          <w:tcPr>
-            <w:tcBorders>
-              <w:bottom w:val="none" w:sz="0" w:space="0" w:color="000000"/>
-              <w:top w:val="none" w:sz="0" w:space="0" w:color="000000"/>
-              <w:left w:val="none" w:sz="0" w:space="0" w:color="000000"/>
-              <w:right w:val="none" w:sz="0" w:space="0" w:color="000000"/>
-            </w:tcBorders>
-            <w:shd w:val="clear" w:color="auto" w:fill="FFFFFF"/>
-            <w:tcMar>
-              <w:top w:w="0" w:type="dxa"/>
-              <w:bottom w:w="0" w:type="dxa"/>
-              <w:left w:w="0" w:type="dxa"/>
-              <w:right w:w="0" w:type="dxa"/>
-            </w:tcMar>
-            <w:vAlign w:val="center"/>
-          </w:tcPr>
-          <w:p>
-            <w:pPr>
-              <w:pStyle w:val="Normal"/>
-              <w:jc w:val="left"/>
-              <w:pBdr>
-                <w:bottom w:val="none" w:sz="0" w:space="0" w:color="000000"/>
-                <w:top w:val="none" w:sz="0" w:space="0" w:color="000000"/>
-                <w:left w:val="none" w:sz="0" w:space="0" w:color="000000"/>
-                <w:right w:val="none" w:sz="0" w:space="0" w:color="000000"/>
-              </w:pBdr>
-              <w:spacing w:after="20" w:before="20" w:line="240"/>
-              <w:ind w:firstLine="0" w:left="20" w:right="20"/>
-            </w:pPr>
-            <w:r xmlns:w="http://schemas.openxmlformats.org/wordprocessingml/2006/main" xmlns:wp="http://schemas.openxmlformats.org/drawingml/2006/wordprocessingDrawing" xmlns:r="http://schemas.openxmlformats.org/officeDocument/2006/relationships" xmlns:w14="http://schemas.microsoft.com/office/word/2010/wordml">
-              <w:rPr>
-                <w:rFonts w:ascii="Times New Roman" w:hAnsi="Times New Roman" w:eastAsia="Times New Roman" w:cs="Times New Roman"/>
-                <w:i w:val="false"/>
-                <w:b w:val="false"/>
-                <w:u w:val="none"/>
-                <w:sz w:val="24"/>
-                <w:szCs w:val="24"/>
-                <w:color w:val="000000"/>
-              </w:rPr>
-              <w:t xml:space="preserve">NEM</w:t>
-            </w:r>
-          </w:p>
-        </w:tc>
-        <w:tc>
-          <w:tcPr>
-            <w:tcBorders>
-              <w:bottom w:val="none" w:sz="0" w:space="0" w:color="000000"/>
-              <w:top w:val="none" w:sz="0" w:space="0" w:color="000000"/>
-              <w:left w:val="none" w:sz="0" w:space="0" w:color="000000"/>
-              <w:right w:val="none" w:sz="0" w:space="0" w:color="000000"/>
-            </w:tcBorders>
-            <w:shd w:val="clear" w:color="auto" w:fill="FFFFFF"/>
-            <w:tcMar>
-              <w:top w:w="0" w:type="dxa"/>
-              <w:bottom w:w="0" w:type="dxa"/>
-              <w:left w:w="0" w:type="dxa"/>
-              <w:right w:w="0" w:type="dxa"/>
-            </w:tcMar>
-            <w:vAlign w:val="center"/>
-          </w:tcPr>
-          <w:p>
-            <w:pPr>
-              <w:pStyle w:val="Normal"/>
-              <w:jc w:val="center"/>
-              <w:pBdr>
-                <w:bottom w:val="none" w:sz="0" w:space="0" w:color="000000"/>
-                <w:top w:val="none" w:sz="0" w:space="0" w:color="000000"/>
-                <w:left w:val="none" w:sz="0" w:space="0" w:color="000000"/>
-                <w:right w:val="none" w:sz="0" w:space="0" w:color="000000"/>
-              </w:pBdr>
-              <w:spacing w:after="20" w:before="20" w:line="240"/>
-              <w:ind w:firstLine="0" w:left="20" w:right="20"/>
-            </w:pPr>
-            <w:r xmlns:w="http://schemas.openxmlformats.org/wordprocessingml/2006/main" xmlns:wp="http://schemas.openxmlformats.org/drawingml/2006/wordprocessingDrawing" xmlns:r="http://schemas.openxmlformats.org/officeDocument/2006/relationships" xmlns:w14="http://schemas.microsoft.com/office/word/2010/wordml">
-              <w:rPr>
-                <w:rFonts w:ascii="Times New Roman" w:hAnsi="Times New Roman" w:eastAsia="Times New Roman" w:cs="Times New Roman"/>
-                <w:i w:val="false"/>
-                <w:b w:val="false"/>
-                <w:u w:val="none"/>
-                <w:sz w:val="24"/>
-                <w:szCs w:val="24"/>
-                <w:color w:val="000000"/>
-              </w:rPr>
-              <w:t xml:space="preserve">0.74**</w:t>
-            </w:r>
-          </w:p>
-        </w:tc>
-        <w:tc>
-          <w:tcPr>
-            <w:tcBorders>
-              <w:bottom w:val="none" w:sz="0" w:space="0" w:color="000000"/>
-              <w:top w:val="none" w:sz="0" w:space="0" w:color="000000"/>
-              <w:left w:val="none" w:sz="0" w:space="0" w:color="000000"/>
-              <w:right w:val="none" w:sz="0" w:space="0" w:color="000000"/>
-            </w:tcBorders>
-            <w:shd w:val="clear" w:color="auto" w:fill="FFFFFF"/>
-            <w:tcMar>
-              <w:top w:w="0" w:type="dxa"/>
-              <w:bottom w:w="0" w:type="dxa"/>
-              <w:left w:w="0" w:type="dxa"/>
-              <w:right w:w="0" w:type="dxa"/>
-            </w:tcMar>
-            <w:vAlign w:val="center"/>
-          </w:tcPr>
-          <w:p>
-            <w:pPr>
-              <w:pStyle w:val="Normal"/>
-              <w:jc w:val="center"/>
-              <w:pBdr>
-                <w:bottom w:val="none" w:sz="0" w:space="0" w:color="000000"/>
-                <w:top w:val="none" w:sz="0" w:space="0" w:color="000000"/>
-                <w:left w:val="none" w:sz="0" w:space="0" w:color="000000"/>
-                <w:right w:val="none" w:sz="0" w:space="0" w:color="000000"/>
-              </w:pBdr>
-              <w:spacing w:after="20" w:before="20" w:line="240"/>
-              <w:ind w:firstLine="0" w:left="20" w:right="20"/>
-            </w:pPr>
-            <w:r xmlns:w="http://schemas.openxmlformats.org/wordprocessingml/2006/main" xmlns:wp="http://schemas.openxmlformats.org/drawingml/2006/wordprocessingDrawing" xmlns:r="http://schemas.openxmlformats.org/officeDocument/2006/relationships" xmlns:w14="http://schemas.microsoft.com/office/word/2010/wordml">
-              <w:rPr>
-                <w:rFonts w:ascii="Times New Roman" w:hAnsi="Times New Roman" w:eastAsia="Times New Roman" w:cs="Times New Roman"/>
-                <w:i w:val="false"/>
-                <w:b w:val="false"/>
-                <w:u w:val="none"/>
-                <w:sz w:val="24"/>
-                <w:szCs w:val="24"/>
-                <w:color w:val="000000"/>
-              </w:rPr>
-              <w:t xml:space="preserve">-4.93**</w:t>
-            </w:r>
-          </w:p>
-        </w:tc>
-        <w:tc>
-          <w:tcPr>
-            <w:tcBorders>
-              <w:bottom w:val="none" w:sz="0" w:space="0" w:color="000000"/>
-              <w:top w:val="none" w:sz="0" w:space="0" w:color="000000"/>
-              <w:left w:val="none" w:sz="0" w:space="0" w:color="000000"/>
-              <w:right w:val="none" w:sz="0" w:space="0" w:color="000000"/>
-            </w:tcBorders>
-            <w:shd w:val="clear" w:color="auto" w:fill="FFFFFF"/>
-            <w:tcMar>
-              <w:top w:w="0" w:type="dxa"/>
-              <w:bottom w:w="0" w:type="dxa"/>
-              <w:left w:w="0" w:type="dxa"/>
-              <w:right w:w="0" w:type="dxa"/>
-            </w:tcMar>
-            <w:vAlign w:val="center"/>
-          </w:tcPr>
-          <w:p>
-            <w:pPr>
-              <w:pStyle w:val="Normal"/>
-              <w:jc w:val="center"/>
-              <w:pBdr>
-                <w:bottom w:val="none" w:sz="0" w:space="0" w:color="000000"/>
-                <w:top w:val="none" w:sz="0" w:space="0" w:color="000000"/>
-                <w:left w:val="none" w:sz="0" w:space="0" w:color="000000"/>
-                <w:right w:val="none" w:sz="0" w:space="0" w:color="000000"/>
-              </w:pBdr>
-              <w:spacing w:after="20" w:before="20" w:line="240"/>
-              <w:ind w:firstLine="0" w:left="20" w:right="20"/>
-            </w:pPr>
-            <w:r xmlns:w="http://schemas.openxmlformats.org/wordprocessingml/2006/main" xmlns:wp="http://schemas.openxmlformats.org/drawingml/2006/wordprocessingDrawing" xmlns:r="http://schemas.openxmlformats.org/officeDocument/2006/relationships" xmlns:w14="http://schemas.microsoft.com/office/word/2010/wordml">
-              <w:rPr>
-                <w:rFonts w:ascii="Times New Roman" w:hAnsi="Times New Roman" w:eastAsia="Times New Roman" w:cs="Times New Roman"/>
-                <w:i w:val="false"/>
-                <w:b w:val="false"/>
-                <w:u w:val="none"/>
-                <w:sz w:val="24"/>
-                <w:szCs w:val="24"/>
-                <w:color w:val="000000"/>
-              </w:rPr>
-              <w:t xml:space="preserve">1.03</w:t>
-            </w:r>
-          </w:p>
-        </w:tc>
-        <w:tc>
-          <w:tcPr>
-            <w:tcBorders>
-              <w:bottom w:val="none" w:sz="0" w:space="0" w:color="000000"/>
-              <w:top w:val="none" w:sz="0" w:space="0" w:color="000000"/>
-              <w:left w:val="none" w:sz="0" w:space="0" w:color="000000"/>
-              <w:right w:val="none" w:sz="0" w:space="0" w:color="000000"/>
-            </w:tcBorders>
-            <w:shd w:val="clear" w:color="auto" w:fill="FFFFFF"/>
-            <w:tcMar>
-              <w:top w:w="0" w:type="dxa"/>
-              <w:bottom w:w="0" w:type="dxa"/>
-              <w:left w:w="0" w:type="dxa"/>
-              <w:right w:w="0" w:type="dxa"/>
-            </w:tcMar>
-            <w:vAlign w:val="center"/>
-          </w:tcPr>
-          <w:p>
-            <w:pPr>
-              <w:pStyle w:val="Normal"/>
-              <w:jc w:val="center"/>
-              <w:pBdr>
-                <w:bottom w:val="none" w:sz="0" w:space="0" w:color="000000"/>
-                <w:top w:val="none" w:sz="0" w:space="0" w:color="000000"/>
-                <w:left w:val="none" w:sz="0" w:space="0" w:color="000000"/>
-                <w:right w:val="none" w:sz="0" w:space="0" w:color="000000"/>
-              </w:pBdr>
-              <w:spacing w:after="20" w:before="20" w:line="240"/>
-              <w:ind w:firstLine="0" w:left="20" w:right="20"/>
-            </w:pPr>
-            <w:r xmlns:w="http://schemas.openxmlformats.org/wordprocessingml/2006/main" xmlns:wp="http://schemas.openxmlformats.org/drawingml/2006/wordprocessingDrawing" xmlns:r="http://schemas.openxmlformats.org/officeDocument/2006/relationships" xmlns:w14="http://schemas.microsoft.com/office/word/2010/wordml">
-              <w:rPr>
-                <w:rFonts w:ascii="Times New Roman" w:hAnsi="Times New Roman" w:eastAsia="Times New Roman" w:cs="Times New Roman"/>
-                <w:i w:val="false"/>
-                <w:b w:val="false"/>
-                <w:u w:val="none"/>
-                <w:sz w:val="24"/>
-                <w:szCs w:val="24"/>
-                <w:color w:val="000000"/>
-              </w:rPr>
-              <w:t xml:space="preserve">7.77</w:t>
-            </w:r>
-          </w:p>
-        </w:tc>
-      </w:tr>
-      <w:tr>
-        <w:trPr>
-          <w:trHeight w:val="360" w:hRule="auto"/>
-        </w:trPr>
-        body12
-        <w:tc>
-          <w:tcPr>
-            <w:tcBorders>
-              <w:bottom w:val="none" w:sz="0" w:space="0" w:color="000000"/>
-              <w:top w:val="none" w:sz="0" w:space="0" w:color="000000"/>
-              <w:left w:val="none" w:sz="0" w:space="0" w:color="000000"/>
-              <w:right w:val="none" w:sz="0" w:space="0" w:color="000000"/>
-            </w:tcBorders>
-            <w:shd w:val="clear" w:color="auto" w:fill="FFFFFF"/>
-            <w:tcMar>
-              <w:top w:w="0" w:type="dxa"/>
-              <w:bottom w:w="0" w:type="dxa"/>
-              <w:left w:w="0" w:type="dxa"/>
-              <w:right w:w="0" w:type="dxa"/>
-            </w:tcMar>
-            <w:vAlign w:val="center"/>
-          </w:tcPr>
-          <w:p>
-            <w:pPr>
-              <w:pStyle w:val="Normal"/>
-              <w:jc w:val="left"/>
-              <w:pBdr>
-                <w:bottom w:val="none" w:sz="0" w:space="0" w:color="000000"/>
-                <w:top w:val="none" w:sz="0" w:space="0" w:color="000000"/>
-                <w:left w:val="none" w:sz="0" w:space="0" w:color="000000"/>
-                <w:right w:val="none" w:sz="0" w:space="0" w:color="000000"/>
-              </w:pBdr>
-              <w:spacing w:after="20" w:before="20" w:line="240"/>
-              <w:ind w:firstLine="0" w:left="20" w:right="20"/>
-            </w:pPr>
-            <w:r xmlns:w="http://schemas.openxmlformats.org/wordprocessingml/2006/main" xmlns:wp="http://schemas.openxmlformats.org/drawingml/2006/wordprocessingDrawing" xmlns:r="http://schemas.openxmlformats.org/officeDocument/2006/relationships" xmlns:w14="http://schemas.microsoft.com/office/word/2010/wordml">
-              <w:rPr>
-                <w:rFonts w:ascii="Times New Roman" w:hAnsi="Times New Roman" w:eastAsia="Times New Roman" w:cs="Times New Roman"/>
-                <w:i w:val="false"/>
-                <w:b w:val="false"/>
-                <w:u w:val="none"/>
-                <w:sz w:val="24"/>
-                <w:szCs w:val="24"/>
-                <w:color w:val="000000"/>
-              </w:rPr>
-              <w:t xml:space="preserve"/>
-            </w:r>
-          </w:p>
-        </w:tc>
-        <w:tc>
-          <w:tcPr>
-            <w:tcBorders>
-              <w:bottom w:val="none" w:sz="0" w:space="0" w:color="000000"/>
-              <w:top w:val="none" w:sz="0" w:space="0" w:color="000000"/>
-              <w:left w:val="none" w:sz="0" w:space="0" w:color="000000"/>
-              <w:right w:val="none" w:sz="0" w:space="0" w:color="000000"/>
-            </w:tcBorders>
-            <w:shd w:val="clear" w:color="auto" w:fill="FFFFFF"/>
-            <w:tcMar>
-              <w:top w:w="0" w:type="dxa"/>
-              <w:bottom w:w="0" w:type="dxa"/>
-              <w:left w:w="0" w:type="dxa"/>
-              <w:right w:w="0" w:type="dxa"/>
-            </w:tcMar>
-            <w:vAlign w:val="center"/>
-          </w:tcPr>
-          <w:p>
-            <w:pPr>
-              <w:pStyle w:val="Normal"/>
-              <w:jc w:val="left"/>
-              <w:pBdr>
-                <w:bottom w:val="none" w:sz="0" w:space="0" w:color="000000"/>
-                <w:top w:val="none" w:sz="0" w:space="0" w:color="000000"/>
-                <w:left w:val="none" w:sz="0" w:space="0" w:color="000000"/>
-                <w:right w:val="none" w:sz="0" w:space="0" w:color="000000"/>
-              </w:pBdr>
-              <w:spacing w:after="20" w:before="20" w:line="240"/>
-              <w:ind w:firstLine="0" w:left="20" w:right="20"/>
-            </w:pPr>
-            <w:r xmlns:w="http://schemas.openxmlformats.org/wordprocessingml/2006/main" xmlns:wp="http://schemas.openxmlformats.org/drawingml/2006/wordprocessingDrawing" xmlns:r="http://schemas.openxmlformats.org/officeDocument/2006/relationships" xmlns:w14="http://schemas.microsoft.com/office/word/2010/wordml">
-              <w:rPr>
-                <w:rFonts w:ascii="Times New Roman" w:hAnsi="Times New Roman" w:eastAsia="Times New Roman" w:cs="Times New Roman"/>
-                <w:i w:val="false"/>
-                <w:b w:val="false"/>
-                <w:u w:val="none"/>
-                <w:sz w:val="24"/>
-                <w:szCs w:val="24"/>
-                <w:color w:val="000000"/>
-              </w:rPr>
-              <w:t xml:space="preserve"/>
-            </w:r>
-          </w:p>
-        </w:tc>
-        <w:tc>
-          <w:tcPr>
-            <w:tcBorders>
-              <w:bottom w:val="none" w:sz="0" w:space="0" w:color="000000"/>
-              <w:top w:val="none" w:sz="0" w:space="0" w:color="000000"/>
-              <w:left w:val="none" w:sz="0" w:space="0" w:color="000000"/>
-              <w:right w:val="none" w:sz="0" w:space="0" w:color="000000"/>
-            </w:tcBorders>
-            <w:shd w:val="clear" w:color="auto" w:fill="FFFFFF"/>
-            <w:tcMar>
-              <w:top w:w="0" w:type="dxa"/>
-              <w:bottom w:w="0" w:type="dxa"/>
-              <w:left w:w="0" w:type="dxa"/>
-              <w:right w:w="0" w:type="dxa"/>
-            </w:tcMar>
-            <w:vAlign w:val="center"/>
-          </w:tcPr>
-          <w:p>
-            <w:pPr>
-              <w:pStyle w:val="Normal"/>
-              <w:jc w:val="left"/>
-              <w:pBdr>
-                <w:bottom w:val="none" w:sz="0" w:space="0" w:color="000000"/>
-                <w:top w:val="none" w:sz="0" w:space="0" w:color="000000"/>
-                <w:left w:val="none" w:sz="0" w:space="0" w:color="000000"/>
-                <w:right w:val="none" w:sz="0" w:space="0" w:color="000000"/>
-              </w:pBdr>
-              <w:spacing w:after="20" w:before="20" w:line="240"/>
-              <w:ind w:firstLine="0" w:left="20" w:right="20"/>
-            </w:pPr>
-            <w:r xmlns:w="http://schemas.openxmlformats.org/wordprocessingml/2006/main" xmlns:wp="http://schemas.openxmlformats.org/drawingml/2006/wordprocessingDrawing" xmlns:r="http://schemas.openxmlformats.org/officeDocument/2006/relationships" xmlns:w14="http://schemas.microsoft.com/office/word/2010/wordml">
-              <w:rPr>
-                <w:rFonts w:ascii="Times New Roman" w:hAnsi="Times New Roman" w:eastAsia="Times New Roman" w:cs="Times New Roman"/>
-                <w:i w:val="false"/>
-                <w:b w:val="false"/>
-                <w:u w:val="none"/>
-                <w:sz w:val="24"/>
-                <w:szCs w:val="24"/>
-                <w:color w:val="000000"/>
-              </w:rPr>
-              <w:t xml:space="preserve">P</w:t>
-            </w:r>
-          </w:p>
-        </w:tc>
-        <w:tc>
-          <w:tcPr>
-            <w:tcBorders>
-              <w:bottom w:val="none" w:sz="0" w:space="0" w:color="000000"/>
-              <w:top w:val="none" w:sz="0" w:space="0" w:color="000000"/>
-              <w:left w:val="none" w:sz="0" w:space="0" w:color="000000"/>
-              <w:right w:val="none" w:sz="0" w:space="0" w:color="000000"/>
-            </w:tcBorders>
-            <w:shd w:val="clear" w:color="auto" w:fill="FFFFFF"/>
-            <w:tcMar>
-              <w:top w:w="0" w:type="dxa"/>
-              <w:bottom w:w="0" w:type="dxa"/>
-              <w:left w:w="0" w:type="dxa"/>
-              <w:right w:w="0" w:type="dxa"/>
-            </w:tcMar>
-            <w:vAlign w:val="center"/>
-          </w:tcPr>
-          <w:p>
-            <w:pPr>
-              <w:pStyle w:val="Normal"/>
-              <w:jc w:val="center"/>
-              <w:pBdr>
-                <w:bottom w:val="none" w:sz="0" w:space="0" w:color="000000"/>
-                <w:top w:val="none" w:sz="0" w:space="0" w:color="000000"/>
-                <w:left w:val="none" w:sz="0" w:space="0" w:color="000000"/>
-                <w:right w:val="none" w:sz="0" w:space="0" w:color="000000"/>
-              </w:pBdr>
-              <w:spacing w:after="20" w:before="20" w:line="240"/>
-              <w:ind w:firstLine="0" w:left="20" w:right="20"/>
-            </w:pPr>
-            <w:r xmlns:w="http://schemas.openxmlformats.org/wordprocessingml/2006/main" xmlns:wp="http://schemas.openxmlformats.org/drawingml/2006/wordprocessingDrawing" xmlns:r="http://schemas.openxmlformats.org/officeDocument/2006/relationships" xmlns:w14="http://schemas.microsoft.com/office/word/2010/wordml">
-              <w:rPr>
-                <w:rFonts w:ascii="Times New Roman" w:hAnsi="Times New Roman" w:eastAsia="Times New Roman" w:cs="Times New Roman"/>
-                <w:i w:val="false"/>
-                <w:b w:val="false"/>
-                <w:u w:val="none"/>
-                <w:sz w:val="24"/>
-                <w:szCs w:val="24"/>
-                <w:color w:val="000000"/>
-              </w:rPr>
-              <w:t xml:space="preserve">0.52**</w:t>
-            </w:r>
-          </w:p>
-        </w:tc>
-        <w:tc>
-          <w:tcPr>
-            <w:tcBorders>
-              <w:bottom w:val="none" w:sz="0" w:space="0" w:color="000000"/>
-              <w:top w:val="none" w:sz="0" w:space="0" w:color="000000"/>
-              <w:left w:val="none" w:sz="0" w:space="0" w:color="000000"/>
-              <w:right w:val="none" w:sz="0" w:space="0" w:color="000000"/>
-            </w:tcBorders>
-            <w:shd w:val="clear" w:color="auto" w:fill="FFFFFF"/>
-            <w:tcMar>
-              <w:top w:w="0" w:type="dxa"/>
-              <w:bottom w:w="0" w:type="dxa"/>
-              <w:left w:w="0" w:type="dxa"/>
-              <w:right w:w="0" w:type="dxa"/>
-            </w:tcMar>
-            <w:vAlign w:val="center"/>
-          </w:tcPr>
-          <w:p>
-            <w:pPr>
-              <w:pStyle w:val="Normal"/>
-              <w:jc w:val="center"/>
-              <w:pBdr>
-                <w:bottom w:val="none" w:sz="0" w:space="0" w:color="000000"/>
-                <w:top w:val="none" w:sz="0" w:space="0" w:color="000000"/>
-                <w:left w:val="none" w:sz="0" w:space="0" w:color="000000"/>
-                <w:right w:val="none" w:sz="0" w:space="0" w:color="000000"/>
-              </w:pBdr>
-              <w:spacing w:after="20" w:before="20" w:line="240"/>
-              <w:ind w:firstLine="0" w:left="20" w:right="20"/>
-            </w:pPr>
-            <w:r xmlns:w="http://schemas.openxmlformats.org/wordprocessingml/2006/main" xmlns:wp="http://schemas.openxmlformats.org/drawingml/2006/wordprocessingDrawing" xmlns:r="http://schemas.openxmlformats.org/officeDocument/2006/relationships" xmlns:w14="http://schemas.microsoft.com/office/word/2010/wordml">
-              <w:rPr>
-                <w:rFonts w:ascii="Times New Roman" w:hAnsi="Times New Roman" w:eastAsia="Times New Roman" w:cs="Times New Roman"/>
-                <w:i w:val="false"/>
-                <w:b w:val="false"/>
-                <w:u w:val="none"/>
-                <w:sz w:val="24"/>
-                <w:szCs w:val="24"/>
-                <w:color w:val="000000"/>
-              </w:rPr>
-              <w:t xml:space="preserve">7.46**</w:t>
-            </w:r>
-          </w:p>
-        </w:tc>
-        <w:tc>
-          <w:tcPr>
-            <w:tcBorders>
-              <w:bottom w:val="none" w:sz="0" w:space="0" w:color="000000"/>
-              <w:top w:val="none" w:sz="0" w:space="0" w:color="000000"/>
-              <w:left w:val="none" w:sz="0" w:space="0" w:color="000000"/>
-              <w:right w:val="none" w:sz="0" w:space="0" w:color="000000"/>
-            </w:tcBorders>
-            <w:shd w:val="clear" w:color="auto" w:fill="FFFFFF"/>
-            <w:tcMar>
-              <w:top w:w="0" w:type="dxa"/>
-              <w:bottom w:w="0" w:type="dxa"/>
-              <w:left w:w="0" w:type="dxa"/>
-              <w:right w:w="0" w:type="dxa"/>
-            </w:tcMar>
-            <w:vAlign w:val="center"/>
-          </w:tcPr>
-          <w:p>
-            <w:pPr>
-              <w:pStyle w:val="Normal"/>
-              <w:jc w:val="center"/>
-              <w:pBdr>
-                <w:bottom w:val="none" w:sz="0" w:space="0" w:color="000000"/>
-                <w:top w:val="none" w:sz="0" w:space="0" w:color="000000"/>
-                <w:left w:val="none" w:sz="0" w:space="0" w:color="000000"/>
-                <w:right w:val="none" w:sz="0" w:space="0" w:color="000000"/>
-              </w:pBdr>
-              <w:spacing w:after="20" w:before="20" w:line="240"/>
-              <w:ind w:firstLine="0" w:left="20" w:right="20"/>
-            </w:pPr>
-            <w:r xmlns:w="http://schemas.openxmlformats.org/wordprocessingml/2006/main" xmlns:wp="http://schemas.openxmlformats.org/drawingml/2006/wordprocessingDrawing" xmlns:r="http://schemas.openxmlformats.org/officeDocument/2006/relationships" xmlns:w14="http://schemas.microsoft.com/office/word/2010/wordml">
-              <w:rPr>
-                <w:rFonts w:ascii="Times New Roman" w:hAnsi="Times New Roman" w:eastAsia="Times New Roman" w:cs="Times New Roman"/>
-                <w:i w:val="false"/>
-                <w:b w:val="false"/>
-                <w:u w:val="none"/>
-                <w:sz w:val="24"/>
-                <w:szCs w:val="24"/>
-                <w:color w:val="000000"/>
-              </w:rPr>
-              <w:t xml:space="preserve">0.93</w:t>
-            </w:r>
-          </w:p>
-        </w:tc>
-        <w:tc>
-          <w:tcPr>
-            <w:tcBorders>
-              <w:bottom w:val="none" w:sz="0" w:space="0" w:color="000000"/>
-              <w:top w:val="none" w:sz="0" w:space="0" w:color="000000"/>
-              <w:left w:val="none" w:sz="0" w:space="0" w:color="000000"/>
-              <w:right w:val="none" w:sz="0" w:space="0" w:color="000000"/>
-            </w:tcBorders>
-            <w:shd w:val="clear" w:color="auto" w:fill="FFFFFF"/>
-            <w:tcMar>
-              <w:top w:w="0" w:type="dxa"/>
-              <w:bottom w:w="0" w:type="dxa"/>
-              <w:left w:w="0" w:type="dxa"/>
-              <w:right w:w="0" w:type="dxa"/>
-            </w:tcMar>
-            <w:vAlign w:val="center"/>
-          </w:tcPr>
-          <w:p>
-            <w:pPr>
-              <w:pStyle w:val="Normal"/>
-              <w:jc w:val="center"/>
-              <w:pBdr>
-                <w:bottom w:val="none" w:sz="0" w:space="0" w:color="000000"/>
-                <w:top w:val="none" w:sz="0" w:space="0" w:color="000000"/>
-                <w:left w:val="none" w:sz="0" w:space="0" w:color="000000"/>
-                <w:right w:val="none" w:sz="0" w:space="0" w:color="000000"/>
-              </w:pBdr>
-              <w:spacing w:after="20" w:before="20" w:line="240"/>
-              <w:ind w:firstLine="0" w:left="20" w:right="20"/>
-            </w:pPr>
-            <w:r xmlns:w="http://schemas.openxmlformats.org/wordprocessingml/2006/main" xmlns:wp="http://schemas.openxmlformats.org/drawingml/2006/wordprocessingDrawing" xmlns:r="http://schemas.openxmlformats.org/officeDocument/2006/relationships" xmlns:w14="http://schemas.microsoft.com/office/word/2010/wordml">
-              <w:rPr>
-                <w:rFonts w:ascii="Times New Roman" w:hAnsi="Times New Roman" w:eastAsia="Times New Roman" w:cs="Times New Roman"/>
-                <w:i w:val="false"/>
-                <w:b w:val="false"/>
-                <w:u w:val="none"/>
-                <w:sz w:val="24"/>
-                <w:szCs w:val="24"/>
-                <w:color w:val="000000"/>
-              </w:rPr>
-              <w:t xml:space="preserve">10.73</w:t>
-            </w:r>
-          </w:p>
-        </w:tc>
-      </w:tr>
-      <w:tr>
-        <w:trPr>
-          <w:trHeight w:val="360" w:hRule="auto"/>
-        </w:trPr>
-        body13
-        <w:tc>
-          <w:tcPr>
-            <w:tcBorders>
-              <w:bottom w:val="none" w:sz="0" w:space="0" w:color="000000"/>
-              <w:top w:val="none" w:sz="0" w:space="0" w:color="000000"/>
-              <w:left w:val="none" w:sz="0" w:space="0" w:color="000000"/>
-              <w:right w:val="none" w:sz="0" w:space="0" w:color="000000"/>
-            </w:tcBorders>
-            <w:shd w:val="clear" w:color="auto" w:fill="FFFFFF"/>
-            <w:tcMar>
-              <w:top w:w="0" w:type="dxa"/>
-              <w:bottom w:w="0" w:type="dxa"/>
-              <w:left w:w="0" w:type="dxa"/>
-              <w:right w:w="0" w:type="dxa"/>
-            </w:tcMar>
-            <w:vAlign w:val="center"/>
-          </w:tcPr>
-          <w:p>
-            <w:pPr>
-              <w:pStyle w:val="Normal"/>
-              <w:jc w:val="left"/>
-              <w:pBdr>
-                <w:bottom w:val="none" w:sz="0" w:space="0" w:color="000000"/>
-                <w:top w:val="none" w:sz="0" w:space="0" w:color="000000"/>
-                <w:left w:val="none" w:sz="0" w:space="0" w:color="000000"/>
-                <w:right w:val="none" w:sz="0" w:space="0" w:color="000000"/>
-              </w:pBdr>
-              <w:spacing w:after="20" w:before="20" w:line="240"/>
-              <w:ind w:firstLine="0" w:left="20" w:right="20"/>
-            </w:pPr>
-            <w:r xmlns:w="http://schemas.openxmlformats.org/wordprocessingml/2006/main" xmlns:wp="http://schemas.openxmlformats.org/drawingml/2006/wordprocessingDrawing" xmlns:r="http://schemas.openxmlformats.org/officeDocument/2006/relationships" xmlns:w14="http://schemas.microsoft.com/office/word/2010/wordml">
-              <w:rPr>
-                <w:rFonts w:ascii="Times New Roman" w:hAnsi="Times New Roman" w:eastAsia="Times New Roman" w:cs="Times New Roman"/>
-                <w:i w:val="false"/>
-                <w:b w:val="false"/>
-                <w:u w:val="none"/>
-                <w:sz w:val="24"/>
-                <w:szCs w:val="24"/>
-                <w:color w:val="000000"/>
-              </w:rPr>
-              <w:t xml:space="preserve"/>
-            </w:r>
-          </w:p>
-        </w:tc>
-        <w:tc>
-          <w:tcPr>
-            <w:tcBorders>
-              <w:bottom w:val="none" w:sz="0" w:space="0" w:color="000000"/>
-              <w:top w:val="none" w:sz="0" w:space="0" w:color="000000"/>
-              <w:left w:val="none" w:sz="0" w:space="0" w:color="000000"/>
-              <w:right w:val="none" w:sz="0" w:space="0" w:color="000000"/>
-            </w:tcBorders>
-            <w:shd w:val="clear" w:color="auto" w:fill="FFFFFF"/>
-            <w:tcMar>
-              <w:top w:w="0" w:type="dxa"/>
-              <w:bottom w:w="0" w:type="dxa"/>
-              <w:left w:w="0" w:type="dxa"/>
-              <w:right w:w="0" w:type="dxa"/>
-            </w:tcMar>
-            <w:vAlign w:val="center"/>
-          </w:tcPr>
-          <w:p>
-            <w:pPr>
-              <w:pStyle w:val="Normal"/>
-              <w:jc w:val="left"/>
-              <w:pBdr>
-                <w:bottom w:val="none" w:sz="0" w:space="0" w:color="000000"/>
-                <w:top w:val="none" w:sz="0" w:space="0" w:color="000000"/>
-                <w:left w:val="none" w:sz="0" w:space="0" w:color="000000"/>
-                <w:right w:val="none" w:sz="0" w:space="0" w:color="000000"/>
-              </w:pBdr>
-              <w:spacing w:after="20" w:before="20" w:line="240"/>
-              <w:ind w:firstLine="0" w:left="20" w:right="20"/>
-            </w:pPr>
-            <w:r xmlns:w="http://schemas.openxmlformats.org/wordprocessingml/2006/main" xmlns:wp="http://schemas.openxmlformats.org/drawingml/2006/wordprocessingDrawing" xmlns:r="http://schemas.openxmlformats.org/officeDocument/2006/relationships" xmlns:w14="http://schemas.microsoft.com/office/word/2010/wordml">
-              <w:rPr>
-                <w:rFonts w:ascii="Times New Roman" w:hAnsi="Times New Roman" w:eastAsia="Times New Roman" w:cs="Times New Roman"/>
-                <w:i w:val="false"/>
-                <w:b w:val="false"/>
-                <w:u w:val="none"/>
-                <w:sz w:val="24"/>
-                <w:szCs w:val="24"/>
-                <w:color w:val="000000"/>
-              </w:rPr>
-              <w:t xml:space="preserve"/>
-            </w:r>
-          </w:p>
-        </w:tc>
-        <w:tc>
-          <w:tcPr>
-            <w:tcBorders>
-              <w:bottom w:val="none" w:sz="0" w:space="0" w:color="000000"/>
-              <w:top w:val="none" w:sz="0" w:space="0" w:color="000000"/>
-              <w:left w:val="none" w:sz="0" w:space="0" w:color="000000"/>
-              <w:right w:val="none" w:sz="0" w:space="0" w:color="000000"/>
-            </w:tcBorders>
-            <w:shd w:val="clear" w:color="auto" w:fill="FFFFFF"/>
-            <w:tcMar>
-              <w:top w:w="0" w:type="dxa"/>
-              <w:bottom w:w="0" w:type="dxa"/>
-              <w:left w:w="0" w:type="dxa"/>
-              <w:right w:w="0" w:type="dxa"/>
-            </w:tcMar>
-            <w:vAlign w:val="center"/>
-          </w:tcPr>
-          <w:p>
-            <w:pPr>
-              <w:pStyle w:val="Normal"/>
-              <w:jc w:val="left"/>
-              <w:pBdr>
-                <w:bottom w:val="none" w:sz="0" w:space="0" w:color="000000"/>
-                <w:top w:val="none" w:sz="0" w:space="0" w:color="000000"/>
-                <w:left w:val="none" w:sz="0" w:space="0" w:color="000000"/>
-                <w:right w:val="none" w:sz="0" w:space="0" w:color="000000"/>
-              </w:pBdr>
-              <w:spacing w:after="20" w:before="20" w:line="240"/>
-              <w:ind w:firstLine="0" w:left="20" w:right="20"/>
-            </w:pPr>
-            <w:r xmlns:w="http://schemas.openxmlformats.org/wordprocessingml/2006/main" xmlns:wp="http://schemas.openxmlformats.org/drawingml/2006/wordprocessingDrawing" xmlns:r="http://schemas.openxmlformats.org/officeDocument/2006/relationships" xmlns:w14="http://schemas.microsoft.com/office/word/2010/wordml">
-              <w:rPr>
-                <w:rFonts w:ascii="Times New Roman" w:hAnsi="Times New Roman" w:eastAsia="Times New Roman" w:cs="Times New Roman"/>
-                <w:i w:val="false"/>
-                <w:b w:val="false"/>
-                <w:u w:val="none"/>
-                <w:sz w:val="24"/>
-                <w:szCs w:val="24"/>
-                <w:color w:val="000000"/>
-              </w:rPr>
-              <w:t xml:space="preserve">R</w:t>
-            </w:r>
-          </w:p>
-        </w:tc>
-        <w:tc>
-          <w:tcPr>
-            <w:tcBorders>
-              <w:bottom w:val="none" w:sz="0" w:space="0" w:color="000000"/>
-              <w:top w:val="none" w:sz="0" w:space="0" w:color="000000"/>
-              <w:left w:val="none" w:sz="0" w:space="0" w:color="000000"/>
-              <w:right w:val="none" w:sz="0" w:space="0" w:color="000000"/>
-            </w:tcBorders>
-            <w:shd w:val="clear" w:color="auto" w:fill="FFFFFF"/>
-            <w:tcMar>
-              <w:top w:w="0" w:type="dxa"/>
-              <w:bottom w:w="0" w:type="dxa"/>
-              <w:left w:w="0" w:type="dxa"/>
-              <w:right w:w="0" w:type="dxa"/>
-            </w:tcMar>
-            <w:vAlign w:val="center"/>
-          </w:tcPr>
-          <w:p>
-            <w:pPr>
-              <w:pStyle w:val="Normal"/>
-              <w:jc w:val="center"/>
-              <w:pBdr>
-                <w:bottom w:val="none" w:sz="0" w:space="0" w:color="000000"/>
-                <w:top w:val="none" w:sz="0" w:space="0" w:color="000000"/>
-                <w:left w:val="none" w:sz="0" w:space="0" w:color="000000"/>
-                <w:right w:val="none" w:sz="0" w:space="0" w:color="000000"/>
-              </w:pBdr>
-              <w:spacing w:after="20" w:before="20" w:line="240"/>
-              <w:ind w:firstLine="0" w:left="20" w:right="20"/>
-            </w:pPr>
-            <w:r xmlns:w="http://schemas.openxmlformats.org/wordprocessingml/2006/main" xmlns:wp="http://schemas.openxmlformats.org/drawingml/2006/wordprocessingDrawing" xmlns:r="http://schemas.openxmlformats.org/officeDocument/2006/relationships" xmlns:w14="http://schemas.microsoft.com/office/word/2010/wordml">
-              <w:rPr>
-                <w:rFonts w:ascii="Times New Roman" w:hAnsi="Times New Roman" w:eastAsia="Times New Roman" w:cs="Times New Roman"/>
-                <w:i w:val="false"/>
-                <w:b w:val="false"/>
-                <w:u w:val="none"/>
-                <w:sz w:val="24"/>
-                <w:szCs w:val="24"/>
-                <w:color w:val="000000"/>
-              </w:rPr>
-              <w:t xml:space="preserve">0.53**</w:t>
-            </w:r>
-          </w:p>
-        </w:tc>
-        <w:tc>
-          <w:tcPr>
-            <w:tcBorders>
-              <w:bottom w:val="none" w:sz="0" w:space="0" w:color="000000"/>
-              <w:top w:val="none" w:sz="0" w:space="0" w:color="000000"/>
-              <w:left w:val="none" w:sz="0" w:space="0" w:color="000000"/>
-              <w:right w:val="none" w:sz="0" w:space="0" w:color="000000"/>
-            </w:tcBorders>
-            <w:shd w:val="clear" w:color="auto" w:fill="FFFFFF"/>
-            <w:tcMar>
-              <w:top w:w="0" w:type="dxa"/>
-              <w:bottom w:w="0" w:type="dxa"/>
-              <w:left w:w="0" w:type="dxa"/>
-              <w:right w:w="0" w:type="dxa"/>
-            </w:tcMar>
-            <w:vAlign w:val="center"/>
-          </w:tcPr>
-          <w:p>
-            <w:pPr>
-              <w:pStyle w:val="Normal"/>
-              <w:jc w:val="center"/>
-              <w:pBdr>
-                <w:bottom w:val="none" w:sz="0" w:space="0" w:color="000000"/>
-                <w:top w:val="none" w:sz="0" w:space="0" w:color="000000"/>
-                <w:left w:val="none" w:sz="0" w:space="0" w:color="000000"/>
-                <w:right w:val="none" w:sz="0" w:space="0" w:color="000000"/>
-              </w:pBdr>
-              <w:spacing w:after="20" w:before="20" w:line="240"/>
-              <w:ind w:firstLine="0" w:left="20" w:right="20"/>
-            </w:pPr>
-            <w:r xmlns:w="http://schemas.openxmlformats.org/wordprocessingml/2006/main" xmlns:wp="http://schemas.openxmlformats.org/drawingml/2006/wordprocessingDrawing" xmlns:r="http://schemas.openxmlformats.org/officeDocument/2006/relationships" xmlns:w14="http://schemas.microsoft.com/office/word/2010/wordml">
-              <w:rPr>
-                <w:rFonts w:ascii="Times New Roman" w:hAnsi="Times New Roman" w:eastAsia="Times New Roman" w:cs="Times New Roman"/>
-                <w:i w:val="false"/>
-                <w:b w:val="false"/>
-                <w:u w:val="none"/>
-                <w:sz w:val="24"/>
-                <w:szCs w:val="24"/>
-                <w:color w:val="000000"/>
-              </w:rPr>
-              <w:t xml:space="preserve">-14.03**</w:t>
-            </w:r>
-          </w:p>
-        </w:tc>
-        <w:tc>
-          <w:tcPr>
-            <w:tcBorders>
-              <w:bottom w:val="none" w:sz="0" w:space="0" w:color="000000"/>
-              <w:top w:val="none" w:sz="0" w:space="0" w:color="000000"/>
-              <w:left w:val="none" w:sz="0" w:space="0" w:color="000000"/>
-              <w:right w:val="none" w:sz="0" w:space="0" w:color="000000"/>
-            </w:tcBorders>
-            <w:shd w:val="clear" w:color="auto" w:fill="FFFFFF"/>
-            <w:tcMar>
-              <w:top w:w="0" w:type="dxa"/>
-              <w:bottom w:w="0" w:type="dxa"/>
-              <w:left w:w="0" w:type="dxa"/>
-              <w:right w:w="0" w:type="dxa"/>
-            </w:tcMar>
-            <w:vAlign w:val="center"/>
-          </w:tcPr>
-          <w:p>
-            <w:pPr>
-              <w:pStyle w:val="Normal"/>
-              <w:jc w:val="center"/>
-              <w:pBdr>
-                <w:bottom w:val="none" w:sz="0" w:space="0" w:color="000000"/>
-                <w:top w:val="none" w:sz="0" w:space="0" w:color="000000"/>
-                <w:left w:val="none" w:sz="0" w:space="0" w:color="000000"/>
-                <w:right w:val="none" w:sz="0" w:space="0" w:color="000000"/>
-              </w:pBdr>
-              <w:spacing w:after="20" w:before="20" w:line="240"/>
-              <w:ind w:firstLine="0" w:left="20" w:right="20"/>
-            </w:pPr>
-            <w:r xmlns:w="http://schemas.openxmlformats.org/wordprocessingml/2006/main" xmlns:wp="http://schemas.openxmlformats.org/drawingml/2006/wordprocessingDrawing" xmlns:r="http://schemas.openxmlformats.org/officeDocument/2006/relationships" xmlns:w14="http://schemas.microsoft.com/office/word/2010/wordml">
-              <w:rPr>
-                <w:rFonts w:ascii="Times New Roman" w:hAnsi="Times New Roman" w:eastAsia="Times New Roman" w:cs="Times New Roman"/>
-                <w:i w:val="false"/>
-                <w:b w:val="false"/>
-                <w:u w:val="none"/>
-                <w:sz w:val="24"/>
-                <w:szCs w:val="24"/>
-                <w:color w:val="000000"/>
-              </w:rPr>
-              <w:t xml:space="preserve">0.87</w:t>
-            </w:r>
-          </w:p>
-        </w:tc>
-        <w:tc>
-          <w:tcPr>
-            <w:tcBorders>
-              <w:bottom w:val="none" w:sz="0" w:space="0" w:color="000000"/>
-              <w:top w:val="none" w:sz="0" w:space="0" w:color="000000"/>
-              <w:left w:val="none" w:sz="0" w:space="0" w:color="000000"/>
-              <w:right w:val="none" w:sz="0" w:space="0" w:color="000000"/>
-            </w:tcBorders>
-            <w:shd w:val="clear" w:color="auto" w:fill="FFFFFF"/>
-            <w:tcMar>
-              <w:top w:w="0" w:type="dxa"/>
-              <w:bottom w:w="0" w:type="dxa"/>
-              <w:left w:w="0" w:type="dxa"/>
-              <w:right w:w="0" w:type="dxa"/>
-            </w:tcMar>
-            <w:vAlign w:val="center"/>
-          </w:tcPr>
-          <w:p>
-            <w:pPr>
-              <w:pStyle w:val="Normal"/>
-              <w:jc w:val="center"/>
-              <w:pBdr>
-                <w:bottom w:val="none" w:sz="0" w:space="0" w:color="000000"/>
-                <w:top w:val="none" w:sz="0" w:space="0" w:color="000000"/>
-                <w:left w:val="none" w:sz="0" w:space="0" w:color="000000"/>
-                <w:right w:val="none" w:sz="0" w:space="0" w:color="000000"/>
-              </w:pBdr>
-              <w:spacing w:after="20" w:before="20" w:line="240"/>
-              <w:ind w:firstLine="0" w:left="20" w:right="20"/>
-            </w:pPr>
-            <w:r xmlns:w="http://schemas.openxmlformats.org/wordprocessingml/2006/main" xmlns:wp="http://schemas.openxmlformats.org/drawingml/2006/wordprocessingDrawing" xmlns:r="http://schemas.openxmlformats.org/officeDocument/2006/relationships" xmlns:w14="http://schemas.microsoft.com/office/word/2010/wordml">
-              <w:rPr>
-                <w:rFonts w:ascii="Times New Roman" w:hAnsi="Times New Roman" w:eastAsia="Times New Roman" w:cs="Times New Roman"/>
-                <w:i w:val="false"/>
-                <w:b w:val="false"/>
-                <w:u w:val="none"/>
-                <w:sz w:val="24"/>
-                <w:szCs w:val="24"/>
-                <w:color w:val="000000"/>
-              </w:rPr>
-              <w:t xml:space="preserve">15.72</w:t>
-            </w:r>
-          </w:p>
-        </w:tc>
-      </w:tr>
-      <w:tr>
-        <w:trPr>
-          <w:trHeight w:val="360" w:hRule="auto"/>
-        </w:trPr>
-        body14
-        <w:tc>
-          <w:tcPr>
-            <w:tcBorders>
-              <w:bottom w:val="none" w:sz="0" w:space="0" w:color="000000"/>
-              <w:top w:val="none" w:sz="0" w:space="0" w:color="000000"/>
-              <w:left w:val="none" w:sz="0" w:space="0" w:color="000000"/>
-              <w:right w:val="none" w:sz="0" w:space="0" w:color="000000"/>
-            </w:tcBorders>
-            <w:shd w:val="clear" w:color="auto" w:fill="FFFFFF"/>
-            <w:tcMar>
-              <w:top w:w="0" w:type="dxa"/>
-              <w:bottom w:w="0" w:type="dxa"/>
-              <w:left w:w="0" w:type="dxa"/>
-              <w:right w:w="0" w:type="dxa"/>
-            </w:tcMar>
-            <w:vAlign w:val="center"/>
-          </w:tcPr>
-          <w:p>
-            <w:pPr>
-              <w:pStyle w:val="Normal"/>
-              <w:jc w:val="left"/>
-              <w:pBdr>
-                <w:bottom w:val="none" w:sz="0" w:space="0" w:color="000000"/>
-                <w:top w:val="none" w:sz="0" w:space="0" w:color="000000"/>
-                <w:left w:val="none" w:sz="0" w:space="0" w:color="000000"/>
-                <w:right w:val="none" w:sz="0" w:space="0" w:color="000000"/>
-              </w:pBdr>
-              <w:spacing w:after="20" w:before="20" w:line="240"/>
-              <w:ind w:firstLine="0" w:left="20" w:right="20"/>
-            </w:pPr>
-            <w:r xmlns:w="http://schemas.openxmlformats.org/wordprocessingml/2006/main" xmlns:wp="http://schemas.openxmlformats.org/drawingml/2006/wordprocessingDrawing" xmlns:r="http://schemas.openxmlformats.org/officeDocument/2006/relationships" xmlns:w14="http://schemas.microsoft.com/office/word/2010/wordml">
-              <w:rPr>
-                <w:rFonts w:ascii="Times New Roman" w:hAnsi="Times New Roman" w:eastAsia="Times New Roman" w:cs="Times New Roman"/>
-                <w:i w:val="false"/>
-                <w:b w:val="false"/>
-                <w:u w:val="none"/>
-                <w:sz w:val="24"/>
-                <w:szCs w:val="24"/>
-                <w:color w:val="000000"/>
-              </w:rPr>
-              <w:t xml:space="preserve"/>
-            </w:r>
-          </w:p>
-        </w:tc>
-        <w:tc>
-          <w:tcPr>
-            <w:tcBorders>
-              <w:bottom w:val="none" w:sz="0" w:space="0" w:color="000000"/>
-              <w:top w:val="none" w:sz="0" w:space="0" w:color="000000"/>
-              <w:left w:val="none" w:sz="0" w:space="0" w:color="000000"/>
-              <w:right w:val="none" w:sz="0" w:space="0" w:color="000000"/>
-            </w:tcBorders>
-            <w:shd w:val="clear" w:color="auto" w:fill="FFFFFF"/>
-            <w:tcMar>
-              <w:top w:w="0" w:type="dxa"/>
-              <w:bottom w:w="0" w:type="dxa"/>
-              <w:left w:w="0" w:type="dxa"/>
-              <w:right w:w="0" w:type="dxa"/>
-            </w:tcMar>
-            <w:vAlign w:val="center"/>
-          </w:tcPr>
-          <w:p>
-            <w:pPr>
-              <w:pStyle w:val="Normal"/>
-              <w:jc w:val="left"/>
-              <w:pBdr>
-                <w:bottom w:val="none" w:sz="0" w:space="0" w:color="000000"/>
-                <w:top w:val="none" w:sz="0" w:space="0" w:color="000000"/>
-                <w:left w:val="none" w:sz="0" w:space="0" w:color="000000"/>
-                <w:right w:val="none" w:sz="0" w:space="0" w:color="000000"/>
-              </w:pBdr>
-              <w:spacing w:after="20" w:before="20" w:line="240"/>
-              <w:ind w:firstLine="0" w:left="20" w:right="20"/>
-            </w:pPr>
-            <w:r xmlns:w="http://schemas.openxmlformats.org/wordprocessingml/2006/main" xmlns:wp="http://schemas.openxmlformats.org/drawingml/2006/wordprocessingDrawing" xmlns:r="http://schemas.openxmlformats.org/officeDocument/2006/relationships" xmlns:w14="http://schemas.microsoft.com/office/word/2010/wordml">
-              <w:rPr>
-                <w:rFonts w:ascii="Times New Roman" w:hAnsi="Times New Roman" w:eastAsia="Times New Roman" w:cs="Times New Roman"/>
-                <w:i w:val="false"/>
-                <w:b w:val="false"/>
-                <w:u w:val="none"/>
-                <w:sz w:val="24"/>
-                <w:szCs w:val="24"/>
-                <w:color w:val="000000"/>
-              </w:rPr>
-              <w:t xml:space="preserve"/>
-            </w:r>
-          </w:p>
-        </w:tc>
-        <w:tc>
-          <w:tcPr>
-            <w:tcBorders>
-              <w:bottom w:val="none" w:sz="0" w:space="0" w:color="000000"/>
+              <w:bottom w:val="single" w:sz="12" w:space="0" w:color="666666"/>
               <w:top w:val="none" w:sz="0" w:space="0" w:color="000000"/>
               <w:left w:val="none" w:sz="0" w:space="0" w:color="000000"/>
               <w:right w:val="none" w:sz="0" w:space="0" w:color="000000"/>
@@ -15235,7 +13696,7 @@
         <w:tc>
           <w:tcPr>
             <w:tcBorders>
-              <w:bottom w:val="none" w:sz="0" w:space="0" w:color="000000"/>
+              <w:bottom w:val="single" w:sz="12" w:space="0" w:color="666666"/>
               <w:top w:val="none" w:sz="0" w:space="0" w:color="000000"/>
               <w:left w:val="none" w:sz="0" w:space="0" w:color="000000"/>
               <w:right w:val="none" w:sz="0" w:space="0" w:color="000000"/>
@@ -15272,14 +13733,14 @@
                 <w:szCs w:val="24"/>
                 <w:color w:val="000000"/>
               </w:rPr>
-              <w:t xml:space="preserve">0.8**</w:t>
+              <w:t xml:space="preserve">0.19**</w:t>
             </w:r>
           </w:p>
         </w:tc>
         <w:tc>
           <w:tcPr>
             <w:tcBorders>
-              <w:bottom w:val="none" w:sz="0" w:space="0" w:color="000000"/>
+              <w:bottom w:val="single" w:sz="12" w:space="0" w:color="666666"/>
               <w:top w:val="none" w:sz="0" w:space="0" w:color="000000"/>
               <w:left w:val="none" w:sz="0" w:space="0" w:color="000000"/>
               <w:right w:val="none" w:sz="0" w:space="0" w:color="000000"/>
@@ -15316,14 +13777,14 @@
                 <w:szCs w:val="24"/>
                 <w:color w:val="000000"/>
               </w:rPr>
-              <w:t xml:space="preserve">1.89**</w:t>
+              <w:t xml:space="preserve">21.6**</w:t>
             </w:r>
           </w:p>
         </w:tc>
         <w:tc>
           <w:tcPr>
             <w:tcBorders>
-              <w:bottom w:val="none" w:sz="0" w:space="0" w:color="000000"/>
+              <w:bottom w:val="single" w:sz="12" w:space="0" w:color="666666"/>
               <w:top w:val="none" w:sz="0" w:space="0" w:color="000000"/>
               <w:left w:val="none" w:sz="0" w:space="0" w:color="000000"/>
               <w:right w:val="none" w:sz="0" w:space="0" w:color="000000"/>
@@ -15360,14 +13821,14 @@
                 <w:szCs w:val="24"/>
                 <w:color w:val="000000"/>
               </w:rPr>
-              <w:t xml:space="preserve">1.04</w:t>
+              <w:t xml:space="preserve">0.27**</w:t>
             </w:r>
           </w:p>
         </w:tc>
         <w:tc>
           <w:tcPr>
             <w:tcBorders>
-              <w:bottom w:val="none" w:sz="0" w:space="0" w:color="000000"/>
+              <w:bottom w:val="single" w:sz="12" w:space="0" w:color="666666"/>
               <w:top w:val="none" w:sz="0" w:space="0" w:color="000000"/>
               <w:left w:val="none" w:sz="0" w:space="0" w:color="000000"/>
               <w:right w:val="none" w:sz="0" w:space="0" w:color="000000"/>
@@ -15404,1263 +13865,7 @@
                 <w:szCs w:val="24"/>
                 <w:color w:val="000000"/>
               </w:rPr>
-              <w:t xml:space="preserve">6.66</w:t>
-            </w:r>
-          </w:p>
-        </w:tc>
-      </w:tr>
-      <w:tr>
-        <w:trPr>
-          <w:trHeight w:val="360" w:hRule="auto"/>
-        </w:trPr>
-        body15
-        <w:tc>
-          <w:tcPr>
-            <w:tcBorders>
-              <w:bottom w:val="none" w:sz="0" w:space="0" w:color="000000"/>
-              <w:top w:val="none" w:sz="0" w:space="0" w:color="000000"/>
-              <w:left w:val="none" w:sz="0" w:space="0" w:color="000000"/>
-              <w:right w:val="none" w:sz="0" w:space="0" w:color="000000"/>
-            </w:tcBorders>
-            <w:shd w:val="clear" w:color="auto" w:fill="FFFFFF"/>
-            <w:tcMar>
-              <w:top w:w="0" w:type="dxa"/>
-              <w:bottom w:w="0" w:type="dxa"/>
-              <w:left w:w="0" w:type="dxa"/>
-              <w:right w:w="0" w:type="dxa"/>
-            </w:tcMar>
-            <w:vAlign w:val="center"/>
-          </w:tcPr>
-          <w:p>
-            <w:pPr>
-              <w:pStyle w:val="Normal"/>
-              <w:jc w:val="left"/>
-              <w:pBdr>
-                <w:bottom w:val="none" w:sz="0" w:space="0" w:color="000000"/>
-                <w:top w:val="none" w:sz="0" w:space="0" w:color="000000"/>
-                <w:left w:val="none" w:sz="0" w:space="0" w:color="000000"/>
-                <w:right w:val="none" w:sz="0" w:space="0" w:color="000000"/>
-              </w:pBdr>
-              <w:spacing w:after="20" w:before="20" w:line="240"/>
-              <w:ind w:firstLine="0" w:left="20" w:right="20"/>
-            </w:pPr>
-            <w:r xmlns:w="http://schemas.openxmlformats.org/wordprocessingml/2006/main" xmlns:wp="http://schemas.openxmlformats.org/drawingml/2006/wordprocessingDrawing" xmlns:r="http://schemas.openxmlformats.org/officeDocument/2006/relationships" xmlns:w14="http://schemas.microsoft.com/office/word/2010/wordml">
-              <w:rPr>
-                <w:rFonts w:ascii="Times New Roman" w:hAnsi="Times New Roman" w:eastAsia="Times New Roman" w:cs="Times New Roman"/>
-                <w:i w:val="false"/>
-                <w:b w:val="false"/>
-                <w:u w:val="none"/>
-                <w:sz w:val="24"/>
-                <w:szCs w:val="24"/>
-                <w:color w:val="000000"/>
-              </w:rPr>
-              <w:t xml:space="preserve"/>
-            </w:r>
-          </w:p>
-        </w:tc>
-        <w:tc>
-          <w:tcPr>
-            <w:tcBorders>
-              <w:bottom w:val="none" w:sz="0" w:space="0" w:color="000000"/>
-              <w:top w:val="none" w:sz="0" w:space="0" w:color="000000"/>
-              <w:left w:val="none" w:sz="0" w:space="0" w:color="000000"/>
-              <w:right w:val="none" w:sz="0" w:space="0" w:color="000000"/>
-            </w:tcBorders>
-            <w:shd w:val="clear" w:color="auto" w:fill="FFFFFF"/>
-            <w:tcMar>
-              <w:top w:w="0" w:type="dxa"/>
-              <w:bottom w:w="0" w:type="dxa"/>
-              <w:left w:w="0" w:type="dxa"/>
-              <w:right w:w="0" w:type="dxa"/>
-            </w:tcMar>
-            <w:vAlign w:val="center"/>
-          </w:tcPr>
-          <w:p>
-            <w:pPr>
-              <w:pStyle w:val="Normal"/>
-              <w:jc w:val="left"/>
-              <w:pBdr>
-                <w:bottom w:val="none" w:sz="0" w:space="0" w:color="000000"/>
-                <w:top w:val="none" w:sz="0" w:space="0" w:color="000000"/>
-                <w:left w:val="none" w:sz="0" w:space="0" w:color="000000"/>
-                <w:right w:val="none" w:sz="0" w:space="0" w:color="000000"/>
-              </w:pBdr>
-              <w:spacing w:after="20" w:before="20" w:line="240"/>
-              <w:ind w:firstLine="0" w:left="20" w:right="20"/>
-            </w:pPr>
-            <w:r xmlns:w="http://schemas.openxmlformats.org/wordprocessingml/2006/main" xmlns:wp="http://schemas.openxmlformats.org/drawingml/2006/wordprocessingDrawing" xmlns:r="http://schemas.openxmlformats.org/officeDocument/2006/relationships" xmlns:w14="http://schemas.microsoft.com/office/word/2010/wordml">
-              <w:rPr>
-                <w:rFonts w:ascii="Times New Roman" w:hAnsi="Times New Roman" w:eastAsia="Times New Roman" w:cs="Times New Roman"/>
-                <w:i w:val="false"/>
-                <w:b w:val="false"/>
-                <w:u w:val="none"/>
-                <w:sz w:val="24"/>
-                <w:szCs w:val="24"/>
-                <w:color w:val="000000"/>
-              </w:rPr>
-              <w:t xml:space="preserve">BASE v EBASE</w:t>
-            </w:r>
-          </w:p>
-        </w:tc>
-        <w:tc>
-          <w:tcPr>
-            <w:tcBorders>
-              <w:bottom w:val="none" w:sz="0" w:space="0" w:color="000000"/>
-              <w:top w:val="none" w:sz="0" w:space="0" w:color="000000"/>
-              <w:left w:val="none" w:sz="0" w:space="0" w:color="000000"/>
-              <w:right w:val="none" w:sz="0" w:space="0" w:color="000000"/>
-            </w:tcBorders>
-            <w:shd w:val="clear" w:color="auto" w:fill="FFFFFF"/>
-            <w:tcMar>
-              <w:top w:w="0" w:type="dxa"/>
-              <w:bottom w:w="0" w:type="dxa"/>
-              <w:left w:w="0" w:type="dxa"/>
-              <w:right w:w="0" w:type="dxa"/>
-            </w:tcMar>
-            <w:vAlign w:val="center"/>
-          </w:tcPr>
-          <w:p>
-            <w:pPr>
-              <w:pStyle w:val="Normal"/>
-              <w:jc w:val="left"/>
-              <w:pBdr>
-                <w:bottom w:val="none" w:sz="0" w:space="0" w:color="000000"/>
-                <w:top w:val="none" w:sz="0" w:space="0" w:color="000000"/>
-                <w:left w:val="none" w:sz="0" w:space="0" w:color="000000"/>
-                <w:right w:val="none" w:sz="0" w:space="0" w:color="000000"/>
-              </w:pBdr>
-              <w:spacing w:after="20" w:before="20" w:line="240"/>
-              <w:ind w:firstLine="0" w:left="20" w:right="20"/>
-            </w:pPr>
-            <w:r xmlns:w="http://schemas.openxmlformats.org/wordprocessingml/2006/main" xmlns:wp="http://schemas.openxmlformats.org/drawingml/2006/wordprocessingDrawing" xmlns:r="http://schemas.openxmlformats.org/officeDocument/2006/relationships" xmlns:w14="http://schemas.microsoft.com/office/word/2010/wordml">
-              <w:rPr>
-                <w:rFonts w:ascii="Times New Roman" w:hAnsi="Times New Roman" w:eastAsia="Times New Roman" w:cs="Times New Roman"/>
-                <w:i w:val="false"/>
-                <w:b w:val="false"/>
-                <w:u w:val="none"/>
-                <w:sz w:val="24"/>
-                <w:szCs w:val="24"/>
-                <w:color w:val="000000"/>
-              </w:rPr>
-              <w:t xml:space="preserve">NEM</w:t>
-            </w:r>
-          </w:p>
-        </w:tc>
-        <w:tc>
-          <w:tcPr>
-            <w:tcBorders>
-              <w:bottom w:val="none" w:sz="0" w:space="0" w:color="000000"/>
-              <w:top w:val="none" w:sz="0" w:space="0" w:color="000000"/>
-              <w:left w:val="none" w:sz="0" w:space="0" w:color="000000"/>
-              <w:right w:val="none" w:sz="0" w:space="0" w:color="000000"/>
-            </w:tcBorders>
-            <w:shd w:val="clear" w:color="auto" w:fill="FFFFFF"/>
-            <w:tcMar>
-              <w:top w:w="0" w:type="dxa"/>
-              <w:bottom w:w="0" w:type="dxa"/>
-              <w:left w:w="0" w:type="dxa"/>
-              <w:right w:w="0" w:type="dxa"/>
-            </w:tcMar>
-            <w:vAlign w:val="center"/>
-          </w:tcPr>
-          <w:p>
-            <w:pPr>
-              <w:pStyle w:val="Normal"/>
-              <w:jc w:val="center"/>
-              <w:pBdr>
-                <w:bottom w:val="none" w:sz="0" w:space="0" w:color="000000"/>
-                <w:top w:val="none" w:sz="0" w:space="0" w:color="000000"/>
-                <w:left w:val="none" w:sz="0" w:space="0" w:color="000000"/>
-                <w:right w:val="none" w:sz="0" w:space="0" w:color="000000"/>
-              </w:pBdr>
-              <w:spacing w:after="20" w:before="20" w:line="240"/>
-              <w:ind w:firstLine="0" w:left="20" w:right="20"/>
-            </w:pPr>
-            <w:r xmlns:w="http://schemas.openxmlformats.org/wordprocessingml/2006/main" xmlns:wp="http://schemas.openxmlformats.org/drawingml/2006/wordprocessingDrawing" xmlns:r="http://schemas.openxmlformats.org/officeDocument/2006/relationships" xmlns:w14="http://schemas.microsoft.com/office/word/2010/wordml">
-              <w:rPr>
-                <w:rFonts w:ascii="Times New Roman" w:hAnsi="Times New Roman" w:eastAsia="Times New Roman" w:cs="Times New Roman"/>
-                <w:i w:val="false"/>
-                <w:b w:val="false"/>
-                <w:u w:val="none"/>
-                <w:sz w:val="24"/>
-                <w:szCs w:val="24"/>
-                <w:color w:val="000000"/>
-              </w:rPr>
-              <w:t xml:space="preserve">0.59**</w:t>
-            </w:r>
-          </w:p>
-        </w:tc>
-        <w:tc>
-          <w:tcPr>
-            <w:tcBorders>
-              <w:bottom w:val="none" w:sz="0" w:space="0" w:color="000000"/>
-              <w:top w:val="none" w:sz="0" w:space="0" w:color="000000"/>
-              <w:left w:val="none" w:sz="0" w:space="0" w:color="000000"/>
-              <w:right w:val="none" w:sz="0" w:space="0" w:color="000000"/>
-            </w:tcBorders>
-            <w:shd w:val="clear" w:color="auto" w:fill="FFFFFF"/>
-            <w:tcMar>
-              <w:top w:w="0" w:type="dxa"/>
-              <w:bottom w:w="0" w:type="dxa"/>
-              <w:left w:w="0" w:type="dxa"/>
-              <w:right w:w="0" w:type="dxa"/>
-            </w:tcMar>
-            <w:vAlign w:val="center"/>
-          </w:tcPr>
-          <w:p>
-            <w:pPr>
-              <w:pStyle w:val="Normal"/>
-              <w:jc w:val="center"/>
-              <w:pBdr>
-                <w:bottom w:val="none" w:sz="0" w:space="0" w:color="000000"/>
-                <w:top w:val="none" w:sz="0" w:space="0" w:color="000000"/>
-                <w:left w:val="none" w:sz="0" w:space="0" w:color="000000"/>
-                <w:right w:val="none" w:sz="0" w:space="0" w:color="000000"/>
-              </w:pBdr>
-              <w:spacing w:after="20" w:before="20" w:line="240"/>
-              <w:ind w:firstLine="0" w:left="20" w:right="20"/>
-            </w:pPr>
-            <w:r xmlns:w="http://schemas.openxmlformats.org/wordprocessingml/2006/main" xmlns:wp="http://schemas.openxmlformats.org/drawingml/2006/wordprocessingDrawing" xmlns:r="http://schemas.openxmlformats.org/officeDocument/2006/relationships" xmlns:w14="http://schemas.microsoft.com/office/word/2010/wordml">
-              <w:rPr>
-                <w:rFonts w:ascii="Times New Roman" w:hAnsi="Times New Roman" w:eastAsia="Times New Roman" w:cs="Times New Roman"/>
-                <w:i w:val="false"/>
-                <w:b w:val="false"/>
-                <w:u w:val="none"/>
-                <w:sz w:val="24"/>
-                <w:szCs w:val="24"/>
-                <w:color w:val="000000"/>
-              </w:rPr>
-              <w:t xml:space="preserve">-7.16**</w:t>
-            </w:r>
-          </w:p>
-        </w:tc>
-        <w:tc>
-          <w:tcPr>
-            <w:tcBorders>
-              <w:bottom w:val="none" w:sz="0" w:space="0" w:color="000000"/>
-              <w:top w:val="none" w:sz="0" w:space="0" w:color="000000"/>
-              <w:left w:val="none" w:sz="0" w:space="0" w:color="000000"/>
-              <w:right w:val="none" w:sz="0" w:space="0" w:color="000000"/>
-            </w:tcBorders>
-            <w:shd w:val="clear" w:color="auto" w:fill="FFFFFF"/>
-            <w:tcMar>
-              <w:top w:w="0" w:type="dxa"/>
-              <w:bottom w:w="0" w:type="dxa"/>
-              <w:left w:w="0" w:type="dxa"/>
-              <w:right w:w="0" w:type="dxa"/>
-            </w:tcMar>
-            <w:vAlign w:val="center"/>
-          </w:tcPr>
-          <w:p>
-            <w:pPr>
-              <w:pStyle w:val="Normal"/>
-              <w:jc w:val="center"/>
-              <w:pBdr>
-                <w:bottom w:val="none" w:sz="0" w:space="0" w:color="000000"/>
-                <w:top w:val="none" w:sz="0" w:space="0" w:color="000000"/>
-                <w:left w:val="none" w:sz="0" w:space="0" w:color="000000"/>
-                <w:right w:val="none" w:sz="0" w:space="0" w:color="000000"/>
-              </w:pBdr>
-              <w:spacing w:after="20" w:before="20" w:line="240"/>
-              <w:ind w:firstLine="0" w:left="20" w:right="20"/>
-            </w:pPr>
-            <w:r xmlns:w="http://schemas.openxmlformats.org/wordprocessingml/2006/main" xmlns:wp="http://schemas.openxmlformats.org/drawingml/2006/wordprocessingDrawing" xmlns:r="http://schemas.openxmlformats.org/officeDocument/2006/relationships" xmlns:w14="http://schemas.microsoft.com/office/word/2010/wordml">
-              <w:rPr>
-                <w:rFonts w:ascii="Times New Roman" w:hAnsi="Times New Roman" w:eastAsia="Times New Roman" w:cs="Times New Roman"/>
-                <w:i w:val="false"/>
-                <w:b w:val="false"/>
-                <w:u w:val="none"/>
-                <w:sz w:val="24"/>
-                <w:szCs w:val="24"/>
-                <w:color w:val="000000"/>
-              </w:rPr>
-              <w:t xml:space="preserve">0.52**</w:t>
-            </w:r>
-          </w:p>
-        </w:tc>
-        <w:tc>
-          <w:tcPr>
-            <w:tcBorders>
-              <w:bottom w:val="none" w:sz="0" w:space="0" w:color="000000"/>
-              <w:top w:val="none" w:sz="0" w:space="0" w:color="000000"/>
-              <w:left w:val="none" w:sz="0" w:space="0" w:color="000000"/>
-              <w:right w:val="none" w:sz="0" w:space="0" w:color="000000"/>
-            </w:tcBorders>
-            <w:shd w:val="clear" w:color="auto" w:fill="FFFFFF"/>
-            <w:tcMar>
-              <w:top w:w="0" w:type="dxa"/>
-              <w:bottom w:w="0" w:type="dxa"/>
-              <w:left w:w="0" w:type="dxa"/>
-              <w:right w:w="0" w:type="dxa"/>
-            </w:tcMar>
-            <w:vAlign w:val="center"/>
-          </w:tcPr>
-          <w:p>
-            <w:pPr>
-              <w:pStyle w:val="Normal"/>
-              <w:jc w:val="center"/>
-              <w:pBdr>
-                <w:bottom w:val="none" w:sz="0" w:space="0" w:color="000000"/>
-                <w:top w:val="none" w:sz="0" w:space="0" w:color="000000"/>
-                <w:left w:val="none" w:sz="0" w:space="0" w:color="000000"/>
-                <w:right w:val="none" w:sz="0" w:space="0" w:color="000000"/>
-              </w:pBdr>
-              <w:spacing w:after="20" w:before="20" w:line="240"/>
-              <w:ind w:firstLine="0" w:left="20" w:right="20"/>
-            </w:pPr>
-            <w:r xmlns:w="http://schemas.openxmlformats.org/wordprocessingml/2006/main" xmlns:wp="http://schemas.openxmlformats.org/drawingml/2006/wordprocessingDrawing" xmlns:r="http://schemas.openxmlformats.org/officeDocument/2006/relationships" xmlns:w14="http://schemas.microsoft.com/office/word/2010/wordml">
-              <w:rPr>
-                <w:rFonts w:ascii="Times New Roman" w:hAnsi="Times New Roman" w:eastAsia="Times New Roman" w:cs="Times New Roman"/>
-                <w:i w:val="false"/>
-                <w:b w:val="false"/>
-                <w:u w:val="none"/>
-                <w:sz w:val="24"/>
-                <w:szCs w:val="24"/>
-                <w:color w:val="000000"/>
-              </w:rPr>
-              <w:t xml:space="preserve">5.91</w:t>
-            </w:r>
-          </w:p>
-        </w:tc>
-      </w:tr>
-      <w:tr>
-        <w:trPr>
-          <w:trHeight w:val="360" w:hRule="auto"/>
-        </w:trPr>
-        body16
-        <w:tc>
-          <w:tcPr>
-            <w:tcBorders>
-              <w:bottom w:val="none" w:sz="0" w:space="0" w:color="000000"/>
-              <w:top w:val="none" w:sz="0" w:space="0" w:color="000000"/>
-              <w:left w:val="none" w:sz="0" w:space="0" w:color="000000"/>
-              <w:right w:val="none" w:sz="0" w:space="0" w:color="000000"/>
-            </w:tcBorders>
-            <w:shd w:val="clear" w:color="auto" w:fill="FFFFFF"/>
-            <w:tcMar>
-              <w:top w:w="0" w:type="dxa"/>
-              <w:bottom w:w="0" w:type="dxa"/>
-              <w:left w:w="0" w:type="dxa"/>
-              <w:right w:w="0" w:type="dxa"/>
-            </w:tcMar>
-            <w:vAlign w:val="center"/>
-          </w:tcPr>
-          <w:p>
-            <w:pPr>
-              <w:pStyle w:val="Normal"/>
-              <w:jc w:val="left"/>
-              <w:pBdr>
-                <w:bottom w:val="none" w:sz="0" w:space="0" w:color="000000"/>
-                <w:top w:val="none" w:sz="0" w:space="0" w:color="000000"/>
-                <w:left w:val="none" w:sz="0" w:space="0" w:color="000000"/>
-                <w:right w:val="none" w:sz="0" w:space="0" w:color="000000"/>
-              </w:pBdr>
-              <w:spacing w:after="20" w:before="20" w:line="240"/>
-              <w:ind w:firstLine="0" w:left="20" w:right="20"/>
-            </w:pPr>
-            <w:r xmlns:w="http://schemas.openxmlformats.org/wordprocessingml/2006/main" xmlns:wp="http://schemas.openxmlformats.org/drawingml/2006/wordprocessingDrawing" xmlns:r="http://schemas.openxmlformats.org/officeDocument/2006/relationships" xmlns:w14="http://schemas.microsoft.com/office/word/2010/wordml">
-              <w:rPr>
-                <w:rFonts w:ascii="Times New Roman" w:hAnsi="Times New Roman" w:eastAsia="Times New Roman" w:cs="Times New Roman"/>
-                <w:i w:val="false"/>
-                <w:b w:val="false"/>
-                <w:u w:val="none"/>
-                <w:sz w:val="24"/>
-                <w:szCs w:val="24"/>
-                <w:color w:val="000000"/>
-              </w:rPr>
-              <w:t xml:space="preserve"/>
-            </w:r>
-          </w:p>
-        </w:tc>
-        <w:tc>
-          <w:tcPr>
-            <w:tcBorders>
-              <w:bottom w:val="none" w:sz="0" w:space="0" w:color="000000"/>
-              <w:top w:val="none" w:sz="0" w:space="0" w:color="000000"/>
-              <w:left w:val="none" w:sz="0" w:space="0" w:color="000000"/>
-              <w:right w:val="none" w:sz="0" w:space="0" w:color="000000"/>
-            </w:tcBorders>
-            <w:shd w:val="clear" w:color="auto" w:fill="FFFFFF"/>
-            <w:tcMar>
-              <w:top w:w="0" w:type="dxa"/>
-              <w:bottom w:w="0" w:type="dxa"/>
-              <w:left w:w="0" w:type="dxa"/>
-              <w:right w:w="0" w:type="dxa"/>
-            </w:tcMar>
-            <w:vAlign w:val="center"/>
-          </w:tcPr>
-          <w:p>
-            <w:pPr>
-              <w:pStyle w:val="Normal"/>
-              <w:jc w:val="left"/>
-              <w:pBdr>
-                <w:bottom w:val="none" w:sz="0" w:space="0" w:color="000000"/>
-                <w:top w:val="none" w:sz="0" w:space="0" w:color="000000"/>
-                <w:left w:val="none" w:sz="0" w:space="0" w:color="000000"/>
-                <w:right w:val="none" w:sz="0" w:space="0" w:color="000000"/>
-              </w:pBdr>
-              <w:spacing w:after="20" w:before="20" w:line="240"/>
-              <w:ind w:firstLine="0" w:left="20" w:right="20"/>
-            </w:pPr>
-            <w:r xmlns:w="http://schemas.openxmlformats.org/wordprocessingml/2006/main" xmlns:wp="http://schemas.openxmlformats.org/drawingml/2006/wordprocessingDrawing" xmlns:r="http://schemas.openxmlformats.org/officeDocument/2006/relationships" xmlns:w14="http://schemas.microsoft.com/office/word/2010/wordml">
-              <w:rPr>
-                <w:rFonts w:ascii="Times New Roman" w:hAnsi="Times New Roman" w:eastAsia="Times New Roman" w:cs="Times New Roman"/>
-                <w:i w:val="false"/>
-                <w:b w:val="false"/>
-                <w:u w:val="none"/>
-                <w:sz w:val="24"/>
-                <w:szCs w:val="24"/>
-                <w:color w:val="000000"/>
-              </w:rPr>
-              <w:t xml:space="preserve"/>
-            </w:r>
-          </w:p>
-        </w:tc>
-        <w:tc>
-          <w:tcPr>
-            <w:tcBorders>
-              <w:bottom w:val="none" w:sz="0" w:space="0" w:color="000000"/>
-              <w:top w:val="none" w:sz="0" w:space="0" w:color="000000"/>
-              <w:left w:val="none" w:sz="0" w:space="0" w:color="000000"/>
-              <w:right w:val="none" w:sz="0" w:space="0" w:color="000000"/>
-            </w:tcBorders>
-            <w:shd w:val="clear" w:color="auto" w:fill="FFFFFF"/>
-            <w:tcMar>
-              <w:top w:w="0" w:type="dxa"/>
-              <w:bottom w:w="0" w:type="dxa"/>
-              <w:left w:w="0" w:type="dxa"/>
-              <w:right w:w="0" w:type="dxa"/>
-            </w:tcMar>
-            <w:vAlign w:val="center"/>
-          </w:tcPr>
-          <w:p>
-            <w:pPr>
-              <w:pStyle w:val="Normal"/>
-              <w:jc w:val="left"/>
-              <w:pBdr>
-                <w:bottom w:val="none" w:sz="0" w:space="0" w:color="000000"/>
-                <w:top w:val="none" w:sz="0" w:space="0" w:color="000000"/>
-                <w:left w:val="none" w:sz="0" w:space="0" w:color="000000"/>
-                <w:right w:val="none" w:sz="0" w:space="0" w:color="000000"/>
-              </w:pBdr>
-              <w:spacing w:after="20" w:before="20" w:line="240"/>
-              <w:ind w:firstLine="0" w:left="20" w:right="20"/>
-            </w:pPr>
-            <w:r xmlns:w="http://schemas.openxmlformats.org/wordprocessingml/2006/main" xmlns:wp="http://schemas.openxmlformats.org/drawingml/2006/wordprocessingDrawing" xmlns:r="http://schemas.openxmlformats.org/officeDocument/2006/relationships" xmlns:w14="http://schemas.microsoft.com/office/word/2010/wordml">
-              <w:rPr>
-                <w:rFonts w:ascii="Times New Roman" w:hAnsi="Times New Roman" w:eastAsia="Times New Roman" w:cs="Times New Roman"/>
-                <w:i w:val="false"/>
-                <w:b w:val="false"/>
-                <w:u w:val="none"/>
-                <w:sz w:val="24"/>
-                <w:szCs w:val="24"/>
-                <w:color w:val="000000"/>
-              </w:rPr>
-              <w:t xml:space="preserve">P</w:t>
-            </w:r>
-          </w:p>
-        </w:tc>
-        <w:tc>
-          <w:tcPr>
-            <w:tcBorders>
-              <w:bottom w:val="none" w:sz="0" w:space="0" w:color="000000"/>
-              <w:top w:val="none" w:sz="0" w:space="0" w:color="000000"/>
-              <w:left w:val="none" w:sz="0" w:space="0" w:color="000000"/>
-              <w:right w:val="none" w:sz="0" w:space="0" w:color="000000"/>
-            </w:tcBorders>
-            <w:shd w:val="clear" w:color="auto" w:fill="FFFFFF"/>
-            <w:tcMar>
-              <w:top w:w="0" w:type="dxa"/>
-              <w:bottom w:w="0" w:type="dxa"/>
-              <w:left w:w="0" w:type="dxa"/>
-              <w:right w:w="0" w:type="dxa"/>
-            </w:tcMar>
-            <w:vAlign w:val="center"/>
-          </w:tcPr>
-          <w:p>
-            <w:pPr>
-              <w:pStyle w:val="Normal"/>
-              <w:jc w:val="center"/>
-              <w:pBdr>
-                <w:bottom w:val="none" w:sz="0" w:space="0" w:color="000000"/>
-                <w:top w:val="none" w:sz="0" w:space="0" w:color="000000"/>
-                <w:left w:val="none" w:sz="0" w:space="0" w:color="000000"/>
-                <w:right w:val="none" w:sz="0" w:space="0" w:color="000000"/>
-              </w:pBdr>
-              <w:spacing w:after="20" w:before="20" w:line="240"/>
-              <w:ind w:firstLine="0" w:left="20" w:right="20"/>
-            </w:pPr>
-            <w:r xmlns:w="http://schemas.openxmlformats.org/wordprocessingml/2006/main" xmlns:wp="http://schemas.openxmlformats.org/drawingml/2006/wordprocessingDrawing" xmlns:r="http://schemas.openxmlformats.org/officeDocument/2006/relationships" xmlns:w14="http://schemas.microsoft.com/office/word/2010/wordml">
-              <w:rPr>
-                <w:rFonts w:ascii="Times New Roman" w:hAnsi="Times New Roman" w:eastAsia="Times New Roman" w:cs="Times New Roman"/>
-                <w:i w:val="false"/>
-                <w:b w:val="false"/>
-                <w:u w:val="none"/>
-                <w:sz w:val="24"/>
-                <w:szCs w:val="24"/>
-                <w:color w:val="000000"/>
-              </w:rPr>
-              <w:t xml:space="preserve">0.87**</w:t>
-            </w:r>
-          </w:p>
-        </w:tc>
-        <w:tc>
-          <w:tcPr>
-            <w:tcBorders>
-              <w:bottom w:val="none" w:sz="0" w:space="0" w:color="000000"/>
-              <w:top w:val="none" w:sz="0" w:space="0" w:color="000000"/>
-              <w:left w:val="none" w:sz="0" w:space="0" w:color="000000"/>
-              <w:right w:val="none" w:sz="0" w:space="0" w:color="000000"/>
-            </w:tcBorders>
-            <w:shd w:val="clear" w:color="auto" w:fill="FFFFFF"/>
-            <w:tcMar>
-              <w:top w:w="0" w:type="dxa"/>
-              <w:bottom w:w="0" w:type="dxa"/>
-              <w:left w:w="0" w:type="dxa"/>
-              <w:right w:w="0" w:type="dxa"/>
-            </w:tcMar>
-            <w:vAlign w:val="center"/>
-          </w:tcPr>
-          <w:p>
-            <w:pPr>
-              <w:pStyle w:val="Normal"/>
-              <w:jc w:val="center"/>
-              <w:pBdr>
-                <w:bottom w:val="none" w:sz="0" w:space="0" w:color="000000"/>
-                <w:top w:val="none" w:sz="0" w:space="0" w:color="000000"/>
-                <w:left w:val="none" w:sz="0" w:space="0" w:color="000000"/>
-                <w:right w:val="none" w:sz="0" w:space="0" w:color="000000"/>
-              </w:pBdr>
-              <w:spacing w:after="20" w:before="20" w:line="240"/>
-              <w:ind w:firstLine="0" w:left="20" w:right="20"/>
-            </w:pPr>
-            <w:r xmlns:w="http://schemas.openxmlformats.org/wordprocessingml/2006/main" xmlns:wp="http://schemas.openxmlformats.org/drawingml/2006/wordprocessingDrawing" xmlns:r="http://schemas.openxmlformats.org/officeDocument/2006/relationships" xmlns:w14="http://schemas.microsoft.com/office/word/2010/wordml">
-              <w:rPr>
-                <w:rFonts w:ascii="Times New Roman" w:hAnsi="Times New Roman" w:eastAsia="Times New Roman" w:cs="Times New Roman"/>
-                <w:i w:val="false"/>
-                <w:b w:val="false"/>
-                <w:u w:val="none"/>
-                <w:sz w:val="24"/>
-                <w:szCs w:val="24"/>
-                <w:color w:val="000000"/>
-              </w:rPr>
-              <w:t xml:space="preserve">2.79**</w:t>
-            </w:r>
-          </w:p>
-        </w:tc>
-        <w:tc>
-          <w:tcPr>
-            <w:tcBorders>
-              <w:bottom w:val="none" w:sz="0" w:space="0" w:color="000000"/>
-              <w:top w:val="none" w:sz="0" w:space="0" w:color="000000"/>
-              <w:left w:val="none" w:sz="0" w:space="0" w:color="000000"/>
-              <w:right w:val="none" w:sz="0" w:space="0" w:color="000000"/>
-            </w:tcBorders>
-            <w:shd w:val="clear" w:color="auto" w:fill="FFFFFF"/>
-            <w:tcMar>
-              <w:top w:w="0" w:type="dxa"/>
-              <w:bottom w:w="0" w:type="dxa"/>
-              <w:left w:w="0" w:type="dxa"/>
-              <w:right w:w="0" w:type="dxa"/>
-            </w:tcMar>
-            <w:vAlign w:val="center"/>
-          </w:tcPr>
-          <w:p>
-            <w:pPr>
-              <w:pStyle w:val="Normal"/>
-              <w:jc w:val="center"/>
-              <w:pBdr>
-                <w:bottom w:val="none" w:sz="0" w:space="0" w:color="000000"/>
-                <w:top w:val="none" w:sz="0" w:space="0" w:color="000000"/>
-                <w:left w:val="none" w:sz="0" w:space="0" w:color="000000"/>
-                <w:right w:val="none" w:sz="0" w:space="0" w:color="000000"/>
-              </w:pBdr>
-              <w:spacing w:after="20" w:before="20" w:line="240"/>
-              <w:ind w:firstLine="0" w:left="20" w:right="20"/>
-            </w:pPr>
-            <w:r xmlns:w="http://schemas.openxmlformats.org/wordprocessingml/2006/main" xmlns:wp="http://schemas.openxmlformats.org/drawingml/2006/wordprocessingDrawing" xmlns:r="http://schemas.openxmlformats.org/officeDocument/2006/relationships" xmlns:w14="http://schemas.microsoft.com/office/word/2010/wordml">
-              <w:rPr>
-                <w:rFonts w:ascii="Times New Roman" w:hAnsi="Times New Roman" w:eastAsia="Times New Roman" w:cs="Times New Roman"/>
-                <w:i w:val="false"/>
-                <w:b w:val="false"/>
-                <w:u w:val="none"/>
-                <w:sz w:val="24"/>
-                <w:szCs w:val="24"/>
-                <w:color w:val="000000"/>
-              </w:rPr>
-              <w:t xml:space="preserve">1.01</w:t>
-            </w:r>
-          </w:p>
-        </w:tc>
-        <w:tc>
-          <w:tcPr>
-            <w:tcBorders>
-              <w:bottom w:val="none" w:sz="0" w:space="0" w:color="000000"/>
-              <w:top w:val="none" w:sz="0" w:space="0" w:color="000000"/>
-              <w:left w:val="none" w:sz="0" w:space="0" w:color="000000"/>
-              <w:right w:val="none" w:sz="0" w:space="0" w:color="000000"/>
-            </w:tcBorders>
-            <w:shd w:val="clear" w:color="auto" w:fill="FFFFFF"/>
-            <w:tcMar>
-              <w:top w:w="0" w:type="dxa"/>
-              <w:bottom w:w="0" w:type="dxa"/>
-              <w:left w:w="0" w:type="dxa"/>
-              <w:right w:w="0" w:type="dxa"/>
-            </w:tcMar>
-            <w:vAlign w:val="center"/>
-          </w:tcPr>
-          <w:p>
-            <w:pPr>
-              <w:pStyle w:val="Normal"/>
-              <w:jc w:val="center"/>
-              <w:pBdr>
-                <w:bottom w:val="none" w:sz="0" w:space="0" w:color="000000"/>
-                <w:top w:val="none" w:sz="0" w:space="0" w:color="000000"/>
-                <w:left w:val="none" w:sz="0" w:space="0" w:color="000000"/>
-                <w:right w:val="none" w:sz="0" w:space="0" w:color="000000"/>
-              </w:pBdr>
-              <w:spacing w:after="20" w:before="20" w:line="240"/>
-              <w:ind w:firstLine="0" w:left="20" w:right="20"/>
-            </w:pPr>
-            <w:r xmlns:w="http://schemas.openxmlformats.org/wordprocessingml/2006/main" xmlns:wp="http://schemas.openxmlformats.org/drawingml/2006/wordprocessingDrawing" xmlns:r="http://schemas.openxmlformats.org/officeDocument/2006/relationships" xmlns:w14="http://schemas.microsoft.com/office/word/2010/wordml">
-              <w:rPr>
-                <w:rFonts w:ascii="Times New Roman" w:hAnsi="Times New Roman" w:eastAsia="Times New Roman" w:cs="Times New Roman"/>
-                <w:i w:val="false"/>
-                <w:b w:val="false"/>
-                <w:u w:val="none"/>
-                <w:sz w:val="24"/>
-                <w:szCs w:val="24"/>
-                <w:color w:val="000000"/>
-              </w:rPr>
-              <w:t xml:space="preserve">3.95</w:t>
-            </w:r>
-          </w:p>
-        </w:tc>
-      </w:tr>
-      <w:tr>
-        <w:trPr>
-          <w:trHeight w:val="360" w:hRule="auto"/>
-        </w:trPr>
-        body17
-        <w:tc>
-          <w:tcPr>
-            <w:tcBorders>
-              <w:bottom w:val="none" w:sz="0" w:space="0" w:color="000000"/>
-              <w:top w:val="none" w:sz="0" w:space="0" w:color="000000"/>
-              <w:left w:val="none" w:sz="0" w:space="0" w:color="000000"/>
-              <w:right w:val="none" w:sz="0" w:space="0" w:color="000000"/>
-            </w:tcBorders>
-            <w:shd w:val="clear" w:color="auto" w:fill="FFFFFF"/>
-            <w:tcMar>
-              <w:top w:w="0" w:type="dxa"/>
-              <w:bottom w:w="0" w:type="dxa"/>
-              <w:left w:w="0" w:type="dxa"/>
-              <w:right w:w="0" w:type="dxa"/>
-            </w:tcMar>
-            <w:vAlign w:val="center"/>
-          </w:tcPr>
-          <w:p>
-            <w:pPr>
-              <w:pStyle w:val="Normal"/>
-              <w:jc w:val="left"/>
-              <w:pBdr>
-                <w:bottom w:val="none" w:sz="0" w:space="0" w:color="000000"/>
-                <w:top w:val="none" w:sz="0" w:space="0" w:color="000000"/>
-                <w:left w:val="none" w:sz="0" w:space="0" w:color="000000"/>
-                <w:right w:val="none" w:sz="0" w:space="0" w:color="000000"/>
-              </w:pBdr>
-              <w:spacing w:after="20" w:before="20" w:line="240"/>
-              <w:ind w:firstLine="0" w:left="20" w:right="20"/>
-            </w:pPr>
-            <w:r xmlns:w="http://schemas.openxmlformats.org/wordprocessingml/2006/main" xmlns:wp="http://schemas.openxmlformats.org/drawingml/2006/wordprocessingDrawing" xmlns:r="http://schemas.openxmlformats.org/officeDocument/2006/relationships" xmlns:w14="http://schemas.microsoft.com/office/word/2010/wordml">
-              <w:rPr>
-                <w:rFonts w:ascii="Times New Roman" w:hAnsi="Times New Roman" w:eastAsia="Times New Roman" w:cs="Times New Roman"/>
-                <w:i w:val="false"/>
-                <w:b w:val="false"/>
-                <w:u w:val="none"/>
-                <w:sz w:val="24"/>
-                <w:szCs w:val="24"/>
-                <w:color w:val="000000"/>
-              </w:rPr>
-              <w:t xml:space="preserve"/>
-            </w:r>
-          </w:p>
-        </w:tc>
-        <w:tc>
-          <w:tcPr>
-            <w:tcBorders>
-              <w:bottom w:val="none" w:sz="0" w:space="0" w:color="000000"/>
-              <w:top w:val="none" w:sz="0" w:space="0" w:color="000000"/>
-              <w:left w:val="none" w:sz="0" w:space="0" w:color="000000"/>
-              <w:right w:val="none" w:sz="0" w:space="0" w:color="000000"/>
-            </w:tcBorders>
-            <w:shd w:val="clear" w:color="auto" w:fill="FFFFFF"/>
-            <w:tcMar>
-              <w:top w:w="0" w:type="dxa"/>
-              <w:bottom w:w="0" w:type="dxa"/>
-              <w:left w:w="0" w:type="dxa"/>
-              <w:right w:w="0" w:type="dxa"/>
-            </w:tcMar>
-            <w:vAlign w:val="center"/>
-          </w:tcPr>
-          <w:p>
-            <w:pPr>
-              <w:pStyle w:val="Normal"/>
-              <w:jc w:val="left"/>
-              <w:pBdr>
-                <w:bottom w:val="none" w:sz="0" w:space="0" w:color="000000"/>
-                <w:top w:val="none" w:sz="0" w:space="0" w:color="000000"/>
-                <w:left w:val="none" w:sz="0" w:space="0" w:color="000000"/>
-                <w:right w:val="none" w:sz="0" w:space="0" w:color="000000"/>
-              </w:pBdr>
-              <w:spacing w:after="20" w:before="20" w:line="240"/>
-              <w:ind w:firstLine="0" w:left="20" w:right="20"/>
-            </w:pPr>
-            <w:r xmlns:w="http://schemas.openxmlformats.org/wordprocessingml/2006/main" xmlns:wp="http://schemas.openxmlformats.org/drawingml/2006/wordprocessingDrawing" xmlns:r="http://schemas.openxmlformats.org/officeDocument/2006/relationships" xmlns:w14="http://schemas.microsoft.com/office/word/2010/wordml">
-              <w:rPr>
-                <w:rFonts w:ascii="Times New Roman" w:hAnsi="Times New Roman" w:eastAsia="Times New Roman" w:cs="Times New Roman"/>
-                <w:i w:val="false"/>
-                <w:b w:val="false"/>
-                <w:u w:val="none"/>
-                <w:sz w:val="24"/>
-                <w:szCs w:val="24"/>
-                <w:color w:val="000000"/>
-              </w:rPr>
-              <w:t xml:space="preserve"/>
-            </w:r>
-          </w:p>
-        </w:tc>
-        <w:tc>
-          <w:tcPr>
-            <w:tcBorders>
-              <w:bottom w:val="none" w:sz="0" w:space="0" w:color="000000"/>
-              <w:top w:val="none" w:sz="0" w:space="0" w:color="000000"/>
-              <w:left w:val="none" w:sz="0" w:space="0" w:color="000000"/>
-              <w:right w:val="none" w:sz="0" w:space="0" w:color="000000"/>
-            </w:tcBorders>
-            <w:shd w:val="clear" w:color="auto" w:fill="FFFFFF"/>
-            <w:tcMar>
-              <w:top w:w="0" w:type="dxa"/>
-              <w:bottom w:w="0" w:type="dxa"/>
-              <w:left w:w="0" w:type="dxa"/>
-              <w:right w:w="0" w:type="dxa"/>
-            </w:tcMar>
-            <w:vAlign w:val="center"/>
-          </w:tcPr>
-          <w:p>
-            <w:pPr>
-              <w:pStyle w:val="Normal"/>
-              <w:jc w:val="left"/>
-              <w:pBdr>
-                <w:bottom w:val="none" w:sz="0" w:space="0" w:color="000000"/>
-                <w:top w:val="none" w:sz="0" w:space="0" w:color="000000"/>
-                <w:left w:val="none" w:sz="0" w:space="0" w:color="000000"/>
-                <w:right w:val="none" w:sz="0" w:space="0" w:color="000000"/>
-              </w:pBdr>
-              <w:spacing w:after="20" w:before="20" w:line="240"/>
-              <w:ind w:firstLine="0" w:left="20" w:right="20"/>
-            </w:pPr>
-            <w:r xmlns:w="http://schemas.openxmlformats.org/wordprocessingml/2006/main" xmlns:wp="http://schemas.openxmlformats.org/drawingml/2006/wordprocessingDrawing" xmlns:r="http://schemas.openxmlformats.org/officeDocument/2006/relationships" xmlns:w14="http://schemas.microsoft.com/office/word/2010/wordml">
-              <w:rPr>
-                <w:rFonts w:ascii="Times New Roman" w:hAnsi="Times New Roman" w:eastAsia="Times New Roman" w:cs="Times New Roman"/>
-                <w:i w:val="false"/>
-                <w:b w:val="false"/>
-                <w:u w:val="none"/>
-                <w:sz w:val="24"/>
-                <w:szCs w:val="24"/>
-                <w:color w:val="000000"/>
-              </w:rPr>
-              <w:t xml:space="preserve">R</w:t>
-            </w:r>
-          </w:p>
-        </w:tc>
-        <w:tc>
-          <w:tcPr>
-            <w:tcBorders>
-              <w:bottom w:val="none" w:sz="0" w:space="0" w:color="000000"/>
-              <w:top w:val="none" w:sz="0" w:space="0" w:color="000000"/>
-              <w:left w:val="none" w:sz="0" w:space="0" w:color="000000"/>
-              <w:right w:val="none" w:sz="0" w:space="0" w:color="000000"/>
-            </w:tcBorders>
-            <w:shd w:val="clear" w:color="auto" w:fill="FFFFFF"/>
-            <w:tcMar>
-              <w:top w:w="0" w:type="dxa"/>
-              <w:bottom w:w="0" w:type="dxa"/>
-              <w:left w:w="0" w:type="dxa"/>
-              <w:right w:w="0" w:type="dxa"/>
-            </w:tcMar>
-            <w:vAlign w:val="center"/>
-          </w:tcPr>
-          <w:p>
-            <w:pPr>
-              <w:pStyle w:val="Normal"/>
-              <w:jc w:val="center"/>
-              <w:pBdr>
-                <w:bottom w:val="none" w:sz="0" w:space="0" w:color="000000"/>
-                <w:top w:val="none" w:sz="0" w:space="0" w:color="000000"/>
-                <w:left w:val="none" w:sz="0" w:space="0" w:color="000000"/>
-                <w:right w:val="none" w:sz="0" w:space="0" w:color="000000"/>
-              </w:pBdr>
-              <w:spacing w:after="20" w:before="20" w:line="240"/>
-              <w:ind w:firstLine="0" w:left="20" w:right="20"/>
-            </w:pPr>
-            <w:r xmlns:w="http://schemas.openxmlformats.org/wordprocessingml/2006/main" xmlns:wp="http://schemas.openxmlformats.org/drawingml/2006/wordprocessingDrawing" xmlns:r="http://schemas.openxmlformats.org/officeDocument/2006/relationships" xmlns:w14="http://schemas.microsoft.com/office/word/2010/wordml">
-              <w:rPr>
-                <w:rFonts w:ascii="Times New Roman" w:hAnsi="Times New Roman" w:eastAsia="Times New Roman" w:cs="Times New Roman"/>
-                <w:i w:val="false"/>
-                <w:b w:val="false"/>
-                <w:u w:val="none"/>
-                <w:sz w:val="24"/>
-                <w:szCs w:val="24"/>
-                <w:color w:val="000000"/>
-              </w:rPr>
-              <w:t xml:space="preserve">0.74**</w:t>
-            </w:r>
-          </w:p>
-        </w:tc>
-        <w:tc>
-          <w:tcPr>
-            <w:tcBorders>
-              <w:bottom w:val="none" w:sz="0" w:space="0" w:color="000000"/>
-              <w:top w:val="none" w:sz="0" w:space="0" w:color="000000"/>
-              <w:left w:val="none" w:sz="0" w:space="0" w:color="000000"/>
-              <w:right w:val="none" w:sz="0" w:space="0" w:color="000000"/>
-            </w:tcBorders>
-            <w:shd w:val="clear" w:color="auto" w:fill="FFFFFF"/>
-            <w:tcMar>
-              <w:top w:w="0" w:type="dxa"/>
-              <w:bottom w:w="0" w:type="dxa"/>
-              <w:left w:w="0" w:type="dxa"/>
-              <w:right w:w="0" w:type="dxa"/>
-            </w:tcMar>
-            <w:vAlign w:val="center"/>
-          </w:tcPr>
-          <w:p>
-            <w:pPr>
-              <w:pStyle w:val="Normal"/>
-              <w:jc w:val="center"/>
-              <w:pBdr>
-                <w:bottom w:val="none" w:sz="0" w:space="0" w:color="000000"/>
-                <w:top w:val="none" w:sz="0" w:space="0" w:color="000000"/>
-                <w:left w:val="none" w:sz="0" w:space="0" w:color="000000"/>
-                <w:right w:val="none" w:sz="0" w:space="0" w:color="000000"/>
-              </w:pBdr>
-              <w:spacing w:after="20" w:before="20" w:line="240"/>
-              <w:ind w:firstLine="0" w:left="20" w:right="20"/>
-            </w:pPr>
-            <w:r xmlns:w="http://schemas.openxmlformats.org/wordprocessingml/2006/main" xmlns:wp="http://schemas.openxmlformats.org/drawingml/2006/wordprocessingDrawing" xmlns:r="http://schemas.openxmlformats.org/officeDocument/2006/relationships" xmlns:w14="http://schemas.microsoft.com/office/word/2010/wordml">
-              <w:rPr>
-                <w:rFonts w:ascii="Times New Roman" w:hAnsi="Times New Roman" w:eastAsia="Times New Roman" w:cs="Times New Roman"/>
-                <w:i w:val="false"/>
-                <w:b w:val="false"/>
-                <w:u w:val="none"/>
-                <w:sz w:val="24"/>
-                <w:szCs w:val="24"/>
-                <w:color w:val="000000"/>
-              </w:rPr>
-              <w:t xml:space="preserve">-9.54**</w:t>
-            </w:r>
-          </w:p>
-        </w:tc>
-        <w:tc>
-          <w:tcPr>
-            <w:tcBorders>
-              <w:bottom w:val="none" w:sz="0" w:space="0" w:color="000000"/>
-              <w:top w:val="none" w:sz="0" w:space="0" w:color="000000"/>
-              <w:left w:val="none" w:sz="0" w:space="0" w:color="000000"/>
-              <w:right w:val="none" w:sz="0" w:space="0" w:color="000000"/>
-            </w:tcBorders>
-            <w:shd w:val="clear" w:color="auto" w:fill="FFFFFF"/>
-            <w:tcMar>
-              <w:top w:w="0" w:type="dxa"/>
-              <w:bottom w:w="0" w:type="dxa"/>
-              <w:left w:w="0" w:type="dxa"/>
-              <w:right w:w="0" w:type="dxa"/>
-            </w:tcMar>
-            <w:vAlign w:val="center"/>
-          </w:tcPr>
-          <w:p>
-            <w:pPr>
-              <w:pStyle w:val="Normal"/>
-              <w:jc w:val="center"/>
-              <w:pBdr>
-                <w:bottom w:val="none" w:sz="0" w:space="0" w:color="000000"/>
-                <w:top w:val="none" w:sz="0" w:space="0" w:color="000000"/>
-                <w:left w:val="none" w:sz="0" w:space="0" w:color="000000"/>
-                <w:right w:val="none" w:sz="0" w:space="0" w:color="000000"/>
-              </w:pBdr>
-              <w:spacing w:after="20" w:before="20" w:line="240"/>
-              <w:ind w:firstLine="0" w:left="20" w:right="20"/>
-            </w:pPr>
-            <w:r xmlns:w="http://schemas.openxmlformats.org/wordprocessingml/2006/main" xmlns:wp="http://schemas.openxmlformats.org/drawingml/2006/wordprocessingDrawing" xmlns:r="http://schemas.openxmlformats.org/officeDocument/2006/relationships" xmlns:w14="http://schemas.microsoft.com/office/word/2010/wordml">
-              <w:rPr>
-                <w:rFonts w:ascii="Times New Roman" w:hAnsi="Times New Roman" w:eastAsia="Times New Roman" w:cs="Times New Roman"/>
-                <w:i w:val="false"/>
-                <w:b w:val="false"/>
-                <w:u w:val="none"/>
-                <w:sz w:val="24"/>
-                <w:szCs w:val="24"/>
-                <w:color w:val="000000"/>
-              </w:rPr>
-              <w:t xml:space="preserve">0.75**</w:t>
-            </w:r>
-          </w:p>
-        </w:tc>
-        <w:tc>
-          <w:tcPr>
-            <w:tcBorders>
-              <w:bottom w:val="none" w:sz="0" w:space="0" w:color="000000"/>
-              <w:top w:val="none" w:sz="0" w:space="0" w:color="000000"/>
-              <w:left w:val="none" w:sz="0" w:space="0" w:color="000000"/>
-              <w:right w:val="none" w:sz="0" w:space="0" w:color="000000"/>
-            </w:tcBorders>
-            <w:shd w:val="clear" w:color="auto" w:fill="FFFFFF"/>
-            <w:tcMar>
-              <w:top w:w="0" w:type="dxa"/>
-              <w:bottom w:w="0" w:type="dxa"/>
-              <w:left w:w="0" w:type="dxa"/>
-              <w:right w:w="0" w:type="dxa"/>
-            </w:tcMar>
-            <w:vAlign w:val="center"/>
-          </w:tcPr>
-          <w:p>
-            <w:pPr>
-              <w:pStyle w:val="Normal"/>
-              <w:jc w:val="center"/>
-              <w:pBdr>
-                <w:bottom w:val="none" w:sz="0" w:space="0" w:color="000000"/>
-                <w:top w:val="none" w:sz="0" w:space="0" w:color="000000"/>
-                <w:left w:val="none" w:sz="0" w:space="0" w:color="000000"/>
-                <w:right w:val="none" w:sz="0" w:space="0" w:color="000000"/>
-              </w:pBdr>
-              <w:spacing w:after="20" w:before="20" w:line="240"/>
-              <w:ind w:firstLine="0" w:left="20" w:right="20"/>
-            </w:pPr>
-            <w:r xmlns:w="http://schemas.openxmlformats.org/wordprocessingml/2006/main" xmlns:wp="http://schemas.openxmlformats.org/drawingml/2006/wordprocessingDrawing" xmlns:r="http://schemas.openxmlformats.org/officeDocument/2006/relationships" xmlns:w14="http://schemas.microsoft.com/office/word/2010/wordml">
-              <w:rPr>
-                <w:rFonts w:ascii="Times New Roman" w:hAnsi="Times New Roman" w:eastAsia="Times New Roman" w:cs="Times New Roman"/>
-                <w:i w:val="false"/>
-                <w:b w:val="false"/>
-                <w:u w:val="none"/>
-                <w:sz w:val="24"/>
-                <w:szCs w:val="24"/>
-                <w:color w:val="000000"/>
-              </w:rPr>
-              <w:t xml:space="preserve">7.59</w:t>
-            </w:r>
-          </w:p>
-        </w:tc>
-      </w:tr>
-      <w:tr>
-        <w:trPr>
-          <w:trHeight w:val="360" w:hRule="auto"/>
-        </w:trPr>
-        body18
-        <w:tc>
-          <w:tcPr>
-            <w:tcBorders>
-              <w:bottom w:val="single" w:sz="16" w:space="0" w:color="666666"/>
-              <w:top w:val="none" w:sz="0" w:space="0" w:color="000000"/>
-              <w:left w:val="none" w:sz="0" w:space="0" w:color="000000"/>
-              <w:right w:val="none" w:sz="0" w:space="0" w:color="000000"/>
-            </w:tcBorders>
-            <w:shd w:val="clear" w:color="auto" w:fill="FFFFFF"/>
-            <w:tcMar>
-              <w:top w:w="0" w:type="dxa"/>
-              <w:bottom w:w="0" w:type="dxa"/>
-              <w:left w:w="0" w:type="dxa"/>
-              <w:right w:w="0" w:type="dxa"/>
-            </w:tcMar>
-            <w:vAlign w:val="center"/>
-          </w:tcPr>
-          <w:p>
-            <w:pPr>
-              <w:pStyle w:val="Normal"/>
-              <w:jc w:val="left"/>
-              <w:pBdr>
-                <w:bottom w:val="none" w:sz="0" w:space="0" w:color="000000"/>
-                <w:top w:val="none" w:sz="0" w:space="0" w:color="000000"/>
-                <w:left w:val="none" w:sz="0" w:space="0" w:color="000000"/>
-                <w:right w:val="none" w:sz="0" w:space="0" w:color="000000"/>
-              </w:pBdr>
-              <w:spacing w:after="20" w:before="20" w:line="240"/>
-              <w:ind w:firstLine="0" w:left="20" w:right="20"/>
-            </w:pPr>
-            <w:r xmlns:w="http://schemas.openxmlformats.org/wordprocessingml/2006/main" xmlns:wp="http://schemas.openxmlformats.org/drawingml/2006/wordprocessingDrawing" xmlns:r="http://schemas.openxmlformats.org/officeDocument/2006/relationships" xmlns:w14="http://schemas.microsoft.com/office/word/2010/wordml">
-              <w:rPr>
-                <w:rFonts w:ascii="Times New Roman" w:hAnsi="Times New Roman" w:eastAsia="Times New Roman" w:cs="Times New Roman"/>
-                <w:i w:val="false"/>
-                <w:b w:val="false"/>
-                <w:u w:val="none"/>
-                <w:sz w:val="24"/>
-                <w:szCs w:val="24"/>
-                <w:color w:val="000000"/>
-              </w:rPr>
-              <w:t xml:space="preserve"/>
-            </w:r>
-          </w:p>
-        </w:tc>
-        <w:tc>
-          <w:tcPr>
-            <w:tcBorders>
-              <w:bottom w:val="single" w:sz="16" w:space="0" w:color="666666"/>
-              <w:top w:val="none" w:sz="0" w:space="0" w:color="000000"/>
-              <w:left w:val="none" w:sz="0" w:space="0" w:color="000000"/>
-              <w:right w:val="none" w:sz="0" w:space="0" w:color="000000"/>
-            </w:tcBorders>
-            <w:shd w:val="clear" w:color="auto" w:fill="FFFFFF"/>
-            <w:tcMar>
-              <w:top w:w="0" w:type="dxa"/>
-              <w:bottom w:w="0" w:type="dxa"/>
-              <w:left w:w="0" w:type="dxa"/>
-              <w:right w:w="0" w:type="dxa"/>
-            </w:tcMar>
-            <w:vAlign w:val="center"/>
-          </w:tcPr>
-          <w:p>
-            <w:pPr>
-              <w:pStyle w:val="Normal"/>
-              <w:jc w:val="left"/>
-              <w:pBdr>
-                <w:bottom w:val="none" w:sz="0" w:space="0" w:color="000000"/>
-                <w:top w:val="none" w:sz="0" w:space="0" w:color="000000"/>
-                <w:left w:val="none" w:sz="0" w:space="0" w:color="000000"/>
-                <w:right w:val="none" w:sz="0" w:space="0" w:color="000000"/>
-              </w:pBdr>
-              <w:spacing w:after="20" w:before="20" w:line="240"/>
-              <w:ind w:firstLine="0" w:left="20" w:right="20"/>
-            </w:pPr>
-            <w:r xmlns:w="http://schemas.openxmlformats.org/wordprocessingml/2006/main" xmlns:wp="http://schemas.openxmlformats.org/drawingml/2006/wordprocessingDrawing" xmlns:r="http://schemas.openxmlformats.org/officeDocument/2006/relationships" xmlns:w14="http://schemas.microsoft.com/office/word/2010/wordml">
-              <w:rPr>
-                <w:rFonts w:ascii="Times New Roman" w:hAnsi="Times New Roman" w:eastAsia="Times New Roman" w:cs="Times New Roman"/>
-                <w:i w:val="false"/>
-                <w:b w:val="false"/>
-                <w:u w:val="none"/>
-                <w:sz w:val="24"/>
-                <w:szCs w:val="24"/>
-                <w:color w:val="000000"/>
-              </w:rPr>
-              <w:t xml:space="preserve"/>
-            </w:r>
-          </w:p>
-        </w:tc>
-        <w:tc>
-          <w:tcPr>
-            <w:tcBorders>
-              <w:bottom w:val="single" w:sz="16" w:space="0" w:color="666666"/>
-              <w:top w:val="none" w:sz="0" w:space="0" w:color="000000"/>
-              <w:left w:val="none" w:sz="0" w:space="0" w:color="000000"/>
-              <w:right w:val="none" w:sz="0" w:space="0" w:color="000000"/>
-            </w:tcBorders>
-            <w:shd w:val="clear" w:color="auto" w:fill="FFFFFF"/>
-            <w:tcMar>
-              <w:top w:w="0" w:type="dxa"/>
-              <w:bottom w:w="0" w:type="dxa"/>
-              <w:left w:w="0" w:type="dxa"/>
-              <w:right w:w="0" w:type="dxa"/>
-            </w:tcMar>
-            <w:vAlign w:val="center"/>
-          </w:tcPr>
-          <w:p>
-            <w:pPr>
-              <w:pStyle w:val="Normal"/>
-              <w:jc w:val="left"/>
-              <w:pBdr>
-                <w:bottom w:val="none" w:sz="0" w:space="0" w:color="000000"/>
-                <w:top w:val="none" w:sz="0" w:space="0" w:color="000000"/>
-                <w:left w:val="none" w:sz="0" w:space="0" w:color="000000"/>
-                <w:right w:val="none" w:sz="0" w:space="0" w:color="000000"/>
-              </w:pBdr>
-              <w:spacing w:after="20" w:before="20" w:line="240"/>
-              <w:ind w:firstLine="0" w:left="20" w:right="20"/>
-            </w:pPr>
-            <w:r xmlns:w="http://schemas.openxmlformats.org/wordprocessingml/2006/main" xmlns:wp="http://schemas.openxmlformats.org/drawingml/2006/wordprocessingDrawing" xmlns:r="http://schemas.openxmlformats.org/officeDocument/2006/relationships" xmlns:w14="http://schemas.microsoft.com/office/word/2010/wordml">
-              <w:rPr>
-                <w:rFonts w:ascii="Times New Roman" w:hAnsi="Times New Roman" w:eastAsia="Times New Roman" w:cs="Times New Roman"/>
-                <w:i w:val="false"/>
-                <w:b w:val="false"/>
-                <w:u w:val="none"/>
-                <w:sz w:val="24"/>
-                <w:szCs w:val="24"/>
-                <w:color w:val="000000"/>
-              </w:rPr>
-              <w:t xml:space="preserve">D</w:t>
-            </w:r>
-          </w:p>
-        </w:tc>
-        <w:tc>
-          <w:tcPr>
-            <w:tcBorders>
-              <w:bottom w:val="single" w:sz="16" w:space="0" w:color="666666"/>
-              <w:top w:val="none" w:sz="0" w:space="0" w:color="000000"/>
-              <w:left w:val="none" w:sz="0" w:space="0" w:color="000000"/>
-              <w:right w:val="none" w:sz="0" w:space="0" w:color="000000"/>
-            </w:tcBorders>
-            <w:shd w:val="clear" w:color="auto" w:fill="FFFFFF"/>
-            <w:tcMar>
-              <w:top w:w="0" w:type="dxa"/>
-              <w:bottom w:w="0" w:type="dxa"/>
-              <w:left w:w="0" w:type="dxa"/>
-              <w:right w:w="0" w:type="dxa"/>
-            </w:tcMar>
-            <w:vAlign w:val="center"/>
-          </w:tcPr>
-          <w:p>
-            <w:pPr>
-              <w:pStyle w:val="Normal"/>
-              <w:jc w:val="center"/>
-              <w:pBdr>
-                <w:bottom w:val="none" w:sz="0" w:space="0" w:color="000000"/>
-                <w:top w:val="none" w:sz="0" w:space="0" w:color="000000"/>
-                <w:left w:val="none" w:sz="0" w:space="0" w:color="000000"/>
-                <w:right w:val="none" w:sz="0" w:space="0" w:color="000000"/>
-              </w:pBdr>
-              <w:spacing w:after="20" w:before="20" w:line="240"/>
-              <w:ind w:firstLine="0" w:left="20" w:right="20"/>
-            </w:pPr>
-            <w:r xmlns:w="http://schemas.openxmlformats.org/wordprocessingml/2006/main" xmlns:wp="http://schemas.openxmlformats.org/drawingml/2006/wordprocessingDrawing" xmlns:r="http://schemas.openxmlformats.org/officeDocument/2006/relationships" xmlns:w14="http://schemas.microsoft.com/office/word/2010/wordml">
-              <w:rPr>
-                <w:rFonts w:ascii="Times New Roman" w:hAnsi="Times New Roman" w:eastAsia="Times New Roman" w:cs="Times New Roman"/>
-                <w:i w:val="false"/>
-                <w:b w:val="false"/>
-                <w:u w:val="none"/>
-                <w:sz w:val="24"/>
-                <w:szCs w:val="24"/>
-                <w:color w:val="000000"/>
-              </w:rPr>
-              <w:t xml:space="preserve">0.54**</w:t>
-            </w:r>
-          </w:p>
-        </w:tc>
-        <w:tc>
-          <w:tcPr>
-            <w:tcBorders>
-              <w:bottom w:val="single" w:sz="16" w:space="0" w:color="666666"/>
-              <w:top w:val="none" w:sz="0" w:space="0" w:color="000000"/>
-              <w:left w:val="none" w:sz="0" w:space="0" w:color="000000"/>
-              <w:right w:val="none" w:sz="0" w:space="0" w:color="000000"/>
-            </w:tcBorders>
-            <w:shd w:val="clear" w:color="auto" w:fill="FFFFFF"/>
-            <w:tcMar>
-              <w:top w:w="0" w:type="dxa"/>
-              <w:bottom w:w="0" w:type="dxa"/>
-              <w:left w:w="0" w:type="dxa"/>
-              <w:right w:w="0" w:type="dxa"/>
-            </w:tcMar>
-            <w:vAlign w:val="center"/>
-          </w:tcPr>
-          <w:p>
-            <w:pPr>
-              <w:pStyle w:val="Normal"/>
-              <w:jc w:val="center"/>
-              <w:pBdr>
-                <w:bottom w:val="none" w:sz="0" w:space="0" w:color="000000"/>
-                <w:top w:val="none" w:sz="0" w:space="0" w:color="000000"/>
-                <w:left w:val="none" w:sz="0" w:space="0" w:color="000000"/>
-                <w:right w:val="none" w:sz="0" w:space="0" w:color="000000"/>
-              </w:pBdr>
-              <w:spacing w:after="20" w:before="20" w:line="240"/>
-              <w:ind w:firstLine="0" w:left="20" w:right="20"/>
-            </w:pPr>
-            <w:r xmlns:w="http://schemas.openxmlformats.org/wordprocessingml/2006/main" xmlns:wp="http://schemas.openxmlformats.org/drawingml/2006/wordprocessingDrawing" xmlns:r="http://schemas.openxmlformats.org/officeDocument/2006/relationships" xmlns:w14="http://schemas.microsoft.com/office/word/2010/wordml">
-              <w:rPr>
-                <w:rFonts w:ascii="Times New Roman" w:hAnsi="Times New Roman" w:eastAsia="Times New Roman" w:cs="Times New Roman"/>
-                <w:i w:val="false"/>
-                <w:b w:val="false"/>
-                <w:u w:val="none"/>
-                <w:sz w:val="24"/>
-                <w:szCs w:val="24"/>
-                <w:color w:val="000000"/>
-              </w:rPr>
-              <w:t xml:space="preserve">9.12**</w:t>
-            </w:r>
-          </w:p>
-        </w:tc>
-        <w:tc>
-          <w:tcPr>
-            <w:tcBorders>
-              <w:bottom w:val="single" w:sz="16" w:space="0" w:color="666666"/>
-              <w:top w:val="none" w:sz="0" w:space="0" w:color="000000"/>
-              <w:left w:val="none" w:sz="0" w:space="0" w:color="000000"/>
-              <w:right w:val="none" w:sz="0" w:space="0" w:color="000000"/>
-            </w:tcBorders>
-            <w:shd w:val="clear" w:color="auto" w:fill="FFFFFF"/>
-            <w:tcMar>
-              <w:top w:w="0" w:type="dxa"/>
-              <w:bottom w:w="0" w:type="dxa"/>
-              <w:left w:w="0" w:type="dxa"/>
-              <w:right w:w="0" w:type="dxa"/>
-            </w:tcMar>
-            <w:vAlign w:val="center"/>
-          </w:tcPr>
-          <w:p>
-            <w:pPr>
-              <w:pStyle w:val="Normal"/>
-              <w:jc w:val="center"/>
-              <w:pBdr>
-                <w:bottom w:val="none" w:sz="0" w:space="0" w:color="000000"/>
-                <w:top w:val="none" w:sz="0" w:space="0" w:color="000000"/>
-                <w:left w:val="none" w:sz="0" w:space="0" w:color="000000"/>
-                <w:right w:val="none" w:sz="0" w:space="0" w:color="000000"/>
-              </w:pBdr>
-              <w:spacing w:after="20" w:before="20" w:line="240"/>
-              <w:ind w:firstLine="0" w:left="20" w:right="20"/>
-            </w:pPr>
-            <w:r xmlns:w="http://schemas.openxmlformats.org/wordprocessingml/2006/main" xmlns:wp="http://schemas.openxmlformats.org/drawingml/2006/wordprocessingDrawing" xmlns:r="http://schemas.openxmlformats.org/officeDocument/2006/relationships" xmlns:w14="http://schemas.microsoft.com/office/word/2010/wordml">
-              <w:rPr>
-                <w:rFonts w:ascii="Times New Roman" w:hAnsi="Times New Roman" w:eastAsia="Times New Roman" w:cs="Times New Roman"/>
-                <w:i w:val="false"/>
-                <w:b w:val="false"/>
-                <w:u w:val="none"/>
-                <w:sz w:val="24"/>
-                <w:szCs w:val="24"/>
-                <w:color w:val="000000"/>
-              </w:rPr>
-              <w:t xml:space="preserve">0.42**</w:t>
-            </w:r>
-          </w:p>
-        </w:tc>
-        <w:tc>
-          <w:tcPr>
-            <w:tcBorders>
-              <w:bottom w:val="single" w:sz="16" w:space="0" w:color="666666"/>
-              <w:top w:val="none" w:sz="0" w:space="0" w:color="000000"/>
-              <w:left w:val="none" w:sz="0" w:space="0" w:color="000000"/>
-              <w:right w:val="none" w:sz="0" w:space="0" w:color="000000"/>
-            </w:tcBorders>
-            <w:shd w:val="clear" w:color="auto" w:fill="FFFFFF"/>
-            <w:tcMar>
-              <w:top w:w="0" w:type="dxa"/>
-              <w:bottom w:w="0" w:type="dxa"/>
-              <w:left w:w="0" w:type="dxa"/>
-              <w:right w:w="0" w:type="dxa"/>
-            </w:tcMar>
-            <w:vAlign w:val="center"/>
-          </w:tcPr>
-          <w:p>
-            <w:pPr>
-              <w:pStyle w:val="Normal"/>
-              <w:jc w:val="center"/>
-              <w:pBdr>
-                <w:bottom w:val="none" w:sz="0" w:space="0" w:color="000000"/>
-                <w:top w:val="none" w:sz="0" w:space="0" w:color="000000"/>
-                <w:left w:val="none" w:sz="0" w:space="0" w:color="000000"/>
-                <w:right w:val="none" w:sz="0" w:space="0" w:color="000000"/>
-              </w:pBdr>
-              <w:spacing w:after="20" w:before="20" w:line="240"/>
-              <w:ind w:firstLine="0" w:left="20" w:right="20"/>
-            </w:pPr>
-            <w:r xmlns:w="http://schemas.openxmlformats.org/wordprocessingml/2006/main" xmlns:wp="http://schemas.openxmlformats.org/drawingml/2006/wordprocessingDrawing" xmlns:r="http://schemas.openxmlformats.org/officeDocument/2006/relationships" xmlns:w14="http://schemas.microsoft.com/office/word/2010/wordml">
-              <w:rPr>
-                <w:rFonts w:ascii="Times New Roman" w:hAnsi="Times New Roman" w:eastAsia="Times New Roman" w:cs="Times New Roman"/>
-                <w:i w:val="false"/>
-                <w:b w:val="false"/>
-                <w:u w:val="none"/>
-                <w:sz w:val="24"/>
-                <w:szCs w:val="24"/>
-                <w:color w:val="000000"/>
-              </w:rPr>
-              <w:t xml:space="preserve">5.60</w:t>
+              <w:t xml:space="preserve">20.03</w:t>
             </w:r>
           </w:p>
         </w:tc>
@@ -16672,10 +13877,10 @@
         footer 1
         <w:tc>
           <w:tcPr>
-            <w:gridSpan w:val="7"/>
+            <w:gridSpan w:val="6"/>
             <w:tcBorders>
               <w:bottom w:val="none" w:sz="0" w:space="0" w:color="FFFFFF"/>
-              <w:top w:val="single" w:sz="16" w:space="0" w:color="666666"/>
+              <w:top w:val="single" w:sz="12" w:space="0" w:color="666666"/>
               <w:left w:val="none" w:sz="0" w:space="0" w:color="FFFFFF"/>
               <w:right w:val="none" w:sz="0" w:space="0" w:color="FFFFFF"/>
             </w:tcBorders>
@@ -16717,6 +13922,11 @@
         </w:tc>
       </w:tr>
     </w:tbl>
+    <w:p>
+      <w:r>
+        <w:br w:type="page"/>
+      </w:r>
+    </w:p>
     <w:bookmarkEnd w:id="66"/>
     <w:bookmarkStart w:id="96" w:name="references"/>
     <w:p>

</xml_diff>

<commit_message>
fix eqn commands and replace others in text
</commit_message>
<xml_diff>
--- a/manu-draft.docx
+++ b/manu-draft.docx
@@ -2672,53 +2672,51 @@
         <w:t xml:space="preserve"> </w:t>
       </w:r>
       <w:r>
-        <w:t xml:space="preserve">(mmol m</w:t>
+        <w:t xml:space="preserve">(</w:t>
       </w:r>
       <m:oMath>
+        <m:r>
+          <m:rPr>
+            <m:nor/>
+            <m:sty m:val="p"/>
+          </m:rPr>
+          <m:t>mmol</m:t>
+        </m:r>
+        <m:r>
+          <m:rPr>
+            <m:sty m:val="p"/>
+          </m:rPr>
+          <m:t>/</m:t>
+        </m:r>
         <m:sSup>
           <m:e>
             <m:r>
-              <m:t>​</m:t>
+              <m:rPr>
+                <m:nor/>
+                <m:sty m:val="p"/>
+              </m:rPr>
+              <m:t>m</m:t>
             </m:r>
           </m:e>
           <m:sup>
             <m:r>
-              <m:rPr>
-                <m:sty m:val="p"/>
-              </m:rPr>
-              <m:t>−</m:t>
+              <m:t>2</m:t>
             </m:r>
           </m:sup>
         </m:sSup>
         <m:r>
-          <m:t>2</m:t>
+          <m:rPr>
+            <m:sty m:val="p"/>
+          </m:rPr>
+          <m:t>/</m:t>
         </m:r>
-      </m:oMath>
-      <w:r>
-        <w:t xml:space="preserve"> </w:t>
-      </w:r>
-      <w:r>
-        <w:t xml:space="preserve">d</w:t>
-      </w:r>
-      <m:oMath>
-        <m:sSup>
-          <m:e>
-            <m:r>
-              <m:t>​</m:t>
-            </m:r>
-          </m:e>
-          <m:sup>
-            <m:r>
-              <m:rPr>
-                <m:sty m:val="p"/>
-              </m:rPr>
-              <m:t>−</m:t>
-            </m:r>
-            <m:r>
-              <m:t>1</m:t>
-            </m:r>
-          </m:sup>
-        </m:sSup>
+        <m:r>
+          <m:rPr>
+            <m:nor/>
+            <m:sty m:val="p"/>
+          </m:rPr>
+          <m:t>d</m:t>
+        </m:r>
       </m:oMath>
       <w:r>
         <w:t xml:space="preserve">) are returned for comparability of estimates across locations where water column depth may vary.</w:t>
@@ -3660,7 +3658,7 @@
           </m:e>
           <m:sup>
             <m:r>
-              <m:t>3</m:t>
+              <m:t>2</m:t>
             </m:r>
           </m:sup>
         </m:sSup>
@@ -5267,12 +5265,90 @@
         <w:t xml:space="preserve"> </w:t>
       </w:r>
       <m:oMath>
+        <m:d>
+          <m:dPr>
+            <m:begChr m:val="("/>
+            <m:endChr m:val=")"/>
+            <m:sepChr m:val=""/>
+            <m:grow/>
+          </m:dPr>
+          <m:e>
+            <m:r>
+              <m:rPr>
+                <m:nor/>
+                <m:sty m:val="p"/>
+              </m:rPr>
+              <m:t>cm</m:t>
+            </m:r>
+            <m:r>
+              <m:rPr>
+                <m:sty m:val="p"/>
+              </m:rPr>
+              <m:t>/</m:t>
+            </m:r>
+            <m:r>
+              <m:rPr>
+                <m:nor/>
+                <m:sty m:val="p"/>
+              </m:rPr>
+              <m:t>hr</m:t>
+            </m:r>
+          </m:e>
+        </m:d>
         <m:r>
           <m:rPr>
             <m:sty m:val="p"/>
           </m:rPr>
-          <m:t>⊎</m:t>
+          <m:t>/</m:t>
         </m:r>
+        <m:d>
+          <m:dPr>
+            <m:begChr m:val="("/>
+            <m:endChr m:val=")"/>
+            <m:sepChr m:val=""/>
+            <m:grow/>
+          </m:dPr>
+          <m:e>
+            <m:sSup>
+              <m:e>
+                <m:r>
+                  <m:rPr>
+                    <m:nor/>
+                    <m:sty m:val="p"/>
+                  </m:rPr>
+                  <m:t>m</m:t>
+                </m:r>
+              </m:e>
+              <m:sup>
+                <m:r>
+                  <m:t>2</m:t>
+                </m:r>
+              </m:sup>
+            </m:sSup>
+            <m:r>
+              <m:rPr>
+                <m:sty m:val="p"/>
+              </m:rPr>
+              <m:t>/</m:t>
+            </m:r>
+            <m:sSup>
+              <m:e>
+                <m:r>
+                  <m:rPr>
+                    <m:nor/>
+                    <m:sty m:val="p"/>
+                  </m:rPr>
+                  <m:t>s</m:t>
+                </m:r>
+              </m:e>
+              <m:sup>
+                <m:r>
+                  <m:t>2</m:t>
+                </m:r>
+              </m:sup>
+            </m:sSup>
+          </m:e>
+        </m:d>
       </m:oMath>
       <w:r>
         <w:t xml:space="preserve"> </w:t>
@@ -5367,9 +5443,105 @@
       <w:r>
         <w:t xml:space="preserve"> </w:t>
       </w:r>
-      <w:r>
-        <w:t xml:space="preserve">$\\auni$</w:t>
-      </w:r>
+      <m:oMath>
+        <m:d>
+          <m:dPr>
+            <m:begChr m:val="("/>
+            <m:endChr m:val=")"/>
+            <m:sepChr m:val=""/>
+            <m:grow/>
+          </m:dPr>
+          <m:e>
+            <m:r>
+              <m:rPr>
+                <m:nor/>
+                <m:sty m:val="p"/>
+              </m:rPr>
+              <m:t>mmol</m:t>
+            </m:r>
+            <m:r>
+              <m:rPr>
+                <m:sty m:val="p"/>
+              </m:rPr>
+              <m:t>/</m:t>
+            </m:r>
+            <m:sSup>
+              <m:e>
+                <m:r>
+                  <m:rPr>
+                    <m:nor/>
+                    <m:sty m:val="p"/>
+                  </m:rPr>
+                  <m:t>m</m:t>
+                </m:r>
+              </m:e>
+              <m:sup>
+                <m:r>
+                  <m:t>2</m:t>
+                </m:r>
+              </m:sup>
+            </m:sSup>
+            <m:r>
+              <m:rPr>
+                <m:sty m:val="p"/>
+              </m:rPr>
+              <m:t>/</m:t>
+            </m:r>
+            <m:r>
+              <m:rPr>
+                <m:nor/>
+                <m:sty m:val="p"/>
+              </m:rPr>
+              <m:t>d</m:t>
+            </m:r>
+          </m:e>
+        </m:d>
+        <m:r>
+          <m:rPr>
+            <m:sty m:val="p"/>
+          </m:rPr>
+          <m:t>/</m:t>
+        </m:r>
+        <m:d>
+          <m:dPr>
+            <m:begChr m:val="("/>
+            <m:endChr m:val=")"/>
+            <m:sepChr m:val=""/>
+            <m:grow/>
+          </m:dPr>
+          <m:e>
+            <m:r>
+              <m:rPr>
+                <m:nor/>
+                <m:sty m:val="p"/>
+              </m:rPr>
+              <m:t>W</m:t>
+            </m:r>
+            <m:r>
+              <m:rPr>
+                <m:sty m:val="p"/>
+              </m:rPr>
+              <m:t>/</m:t>
+            </m:r>
+            <m:sSup>
+              <m:e>
+                <m:r>
+                  <m:rPr>
+                    <m:nor/>
+                    <m:sty m:val="p"/>
+                  </m:rPr>
+                  <m:t>m</m:t>
+                </m:r>
+              </m:e>
+              <m:sup>
+                <m:r>
+                  <m:t>2</m:t>
+                </m:r>
+              </m:sup>
+            </m:sSup>
+          </m:e>
+        </m:d>
+      </m:oMath>
       <w:r>
         <w:t xml:space="preserve"> </w:t>
       </w:r>
@@ -5404,9 +5576,50 @@
       <w:r>
         <w:t xml:space="preserve"> </w:t>
       </w:r>
-      <w:r>
-        <w:t xml:space="preserve">$\runi$</w:t>
-      </w:r>
+      <m:oMath>
+        <m:r>
+          <m:rPr>
+            <m:nor/>
+            <m:sty m:val="p"/>
+          </m:rPr>
+          <m:t>mmol</m:t>
+        </m:r>
+        <m:r>
+          <m:rPr>
+            <m:sty m:val="p"/>
+          </m:rPr>
+          <m:t>/</m:t>
+        </m:r>
+        <m:sSup>
+          <m:e>
+            <m:r>
+              <m:rPr>
+                <m:nor/>
+                <m:sty m:val="p"/>
+              </m:rPr>
+              <m:t>m</m:t>
+            </m:r>
+          </m:e>
+          <m:sup>
+            <m:r>
+              <m:t>3</m:t>
+            </m:r>
+          </m:sup>
+        </m:sSup>
+        <m:r>
+          <m:rPr>
+            <m:sty m:val="p"/>
+          </m:rPr>
+          <m:t>/</m:t>
+        </m:r>
+        <m:r>
+          <m:rPr>
+            <m:nor/>
+            <m:sty m:val="p"/>
+          </m:rPr>
+          <m:t>d</m:t>
+        </m:r>
+      </m:oMath>
       <w:r>
         <w:t xml:space="preserve"> </w:t>
       </w:r>
@@ -5442,12 +5655,90 @@
         <w:t xml:space="preserve"> </w:t>
       </w:r>
       <m:oMath>
+        <m:d>
+          <m:dPr>
+            <m:begChr m:val="("/>
+            <m:endChr m:val=")"/>
+            <m:sepChr m:val=""/>
+            <m:grow/>
+          </m:dPr>
+          <m:e>
+            <m:r>
+              <m:rPr>
+                <m:nor/>
+                <m:sty m:val="p"/>
+              </m:rPr>
+              <m:t>cm</m:t>
+            </m:r>
+            <m:r>
+              <m:rPr>
+                <m:sty m:val="p"/>
+              </m:rPr>
+              <m:t>/</m:t>
+            </m:r>
+            <m:r>
+              <m:rPr>
+                <m:nor/>
+                <m:sty m:val="p"/>
+              </m:rPr>
+              <m:t>hr</m:t>
+            </m:r>
+          </m:e>
+        </m:d>
         <m:r>
           <m:rPr>
             <m:sty m:val="p"/>
           </m:rPr>
-          <m:t>⊎</m:t>
+          <m:t>/</m:t>
         </m:r>
+        <m:d>
+          <m:dPr>
+            <m:begChr m:val="("/>
+            <m:endChr m:val=")"/>
+            <m:sepChr m:val=""/>
+            <m:grow/>
+          </m:dPr>
+          <m:e>
+            <m:sSup>
+              <m:e>
+                <m:r>
+                  <m:rPr>
+                    <m:nor/>
+                    <m:sty m:val="p"/>
+                  </m:rPr>
+                  <m:t>m</m:t>
+                </m:r>
+              </m:e>
+              <m:sup>
+                <m:r>
+                  <m:t>2</m:t>
+                </m:r>
+              </m:sup>
+            </m:sSup>
+            <m:r>
+              <m:rPr>
+                <m:sty m:val="p"/>
+              </m:rPr>
+              <m:t>/</m:t>
+            </m:r>
+            <m:sSup>
+              <m:e>
+                <m:r>
+                  <m:rPr>
+                    <m:nor/>
+                    <m:sty m:val="p"/>
+                  </m:rPr>
+                  <m:t>s</m:t>
+                </m:r>
+              </m:e>
+              <m:sup>
+                <m:r>
+                  <m:t>2</m:t>
+                </m:r>
+              </m:sup>
+            </m:sSup>
+          </m:e>
+        </m:d>
       </m:oMath>
       <w:r>
         <w:t xml:space="preserve"> </w:t>
@@ -6680,7 +6971,7 @@
         </w:rPr>
         <w:t xml:space="preserve">Table </w:t>
       </w:r>
-      <w:bookmarkStart w:id="286377e2-67c2-499a-aea0-1737240152c0" w:name="tbl-ebaseiotab"/>
+      <w:bookmarkStart w:id="356afa4a-2af0-41f6-82a0-cbad54edda42" w:name="tbl-ebaseiotab"/>
       <w:r xmlns:w="http://schemas.openxmlformats.org/wordprocessingml/2006/main" xmlns:wp="http://schemas.openxmlformats.org/drawingml/2006/wordprocessingDrawing" xmlns:r="http://schemas.openxmlformats.org/officeDocument/2006/relationships" xmlns:w14="http://schemas.microsoft.com/office/word/2010/wordml">
         <w:rPr>
           <w:rFonts/>
@@ -6702,7 +6993,7 @@
         </w:rPr>
         <w:fldChar w:fldCharType="end" w:dirty="true"/>
       </w:r>
-      <w:bookmarkEnd w:id="286377e2-67c2-499a-aea0-1737240152c0"/>
+      <w:bookmarkEnd w:id="356afa4a-2af0-41f6-82a0-cbad54edda42"/>
       <w:r>
         <w:rPr>
           <w:rFonts/>
@@ -10746,7 +11037,7 @@
         </w:rPr>
         <w:t xml:space="preserve">Table </w:t>
       </w:r>
-      <w:bookmarkStart w:id="6b4d0169-1bec-469f-8edd-ad862491936d" w:name="tbl-apacmptab"/>
+      <w:bookmarkStart w:id="e5150eda-8614-4f31-ad2c-6c27b8af8177" w:name="tbl-apacmptab"/>
       <w:r xmlns:w="http://schemas.openxmlformats.org/wordprocessingml/2006/main" xmlns:wp="http://schemas.openxmlformats.org/drawingml/2006/wordprocessingDrawing" xmlns:r="http://schemas.openxmlformats.org/officeDocument/2006/relationships" xmlns:w14="http://schemas.microsoft.com/office/word/2010/wordml">
         <w:rPr>
           <w:rFonts/>
@@ -10768,7 +11059,7 @@
         </w:rPr>
         <w:fldChar w:fldCharType="end" w:dirty="true"/>
       </w:r>
-      <w:bookmarkEnd w:id="6b4d0169-1bec-469f-8edd-ad862491936d"/>
+      <w:bookmarkEnd w:id="e5150eda-8614-4f31-ad2c-6c27b8af8177"/>
       <w:r>
         <w:rPr>
           <w:rFonts/>

</xml_diff>

<commit_message>
edit to final ebase v odum paragraphs
</commit_message>
<xml_diff>
--- a/manu-draft.docx
+++ b/manu-draft.docx
@@ -5363,7 +5363,7 @@
         <w:t xml:space="preserve"> </w:t>
       </w:r>
       <w:r>
-        <w:t xml:space="preserve">(Beck et al. 2015; available from Beck 2021)</w:t>
+        <w:t xml:space="preserve">(Beck et al. 2015; Beck 2021)</w:t>
       </w:r>
       <w:r>
         <w:t xml:space="preserve">. The latter comparison provided an assessment of metabolic rates that are expected to be minimally influenced by tidal advection, as a fundamental assumption of metabolic models using</w:t>
@@ -5763,7 +5763,7 @@
         <w:pStyle w:val="BodyText"/>
       </w:pPr>
       <w:r>
-        <w:t xml:space="preserve">The common set of metabolic parameters returned by the EBASE and Odum methods are net ecosystem metabolism, gross production, respiration, and gas exchange. Pairwise comparisons of the daily estimates returned by each method were evaluated using simple summary statistics, including Pearson correlation coefficients and linear regression fits to evaluate potential biases in each method. For the latter analysis, differences in intercept estimates less than or greater than zero suggested a bias in magnitude, whereas differences in slope estimates less than or greater than one suggested a bias that depended on relative value of each observation (e.g., bias may differ between lower or higher metabolic estimates). Comparisons of the intercept and slope estimates to zero and one, respectively, were based on confidence intervals from the standard errors of each. Root mean square errors (RMSE) of each linear model were also evaluated. Results were assessed separately for estimates based on the observed or detided dissolved oxygen time series.</w:t>
+        <w:t xml:space="preserve">The common set of metabolic parameters returned by the EBASE and Odum methods are net ecosystem metabolism, gross production, respiration, and gas exchange. Pairwise comparisons of the daily estimates returned by each method were evaluated using simple summary statistics, including Pearson correlation coefficients and linear regression fits to evaluate potential biases in each method. For the latter analysis, differences in intercept estimates less than or greater than zero suggested a bias in magnitude, whereas differences in slope estimates less than or greater than one suggested a bias that depended on relative value of each observation (e.g., bias may differ between lower or higher metabolic estimates). Comparisons of the intercept and slope estimates to zero and one, respectively, were based on confidence intervals from the standard errors of each. Root mean square errors (RMSE) of each linear model were also evaluated. Results were assessed separately for estimates using the observed or detided dissolved oxygen time series.</w:t>
       </w:r>
     </w:p>
     <w:p>
@@ -5803,7 +5803,7 @@
         <w:t xml:space="preserve"> </w:t>
       </w:r>
       <w:r>
-        <w:t xml:space="preserve">provide a comparison of the metabolic estimates from the EBASE and Odum methods. Correlations for all estimates, regardless of method or the input time series, were positive and significantly correlated, as expected. The intercept values were all significant, excluding production and respiration with the observed dissolved oxygen, suggesting some level of bias when comparing estimates between the methods. Half of the slope estimates were significantly different for estimates from both the observed and detided dissolved oxygen, with production and gas exchange differing for the observed input and net metabolism and gas exchange differing for the detided input. The RMSE of each regression comparison were generally lower in the detided results for all comparisons. This latter comparison suggests that detiding the time series produces more comparable estimates between methods.</w:t>
+        <w:t xml:space="preserve">provide a comparison of the metabolic estimates from the EBASE and Odum methods. Correlations for all estimates, regardless of method or the input time series, were positive and significantly correlated, as expected. The intercept values were all significant, excluding production with the observed dissolved oxygen, suggesting some level of bias when comparing estimates between the methods. The slope estimates for respiration and gas exchange were significantly different for estimates from the observed dissolved oxygen, where all but respiration were signicantly different using the detided dissolved oxygen. The RMSE values of each regression comparison were generally lower in the detided results for all comparisons, excluding gas exchange which was higher with the detided dissolved oxygen compared to the observed. This latter comparison suggests that detiding the time series produces more comparable estimates between methods.</w:t>
       </w:r>
     </w:p>
     <w:p>
@@ -5811,7 +5811,7 @@
         <w:pStyle w:val="BodyText"/>
       </w:pPr>
       <w:r>
-        <w:t xml:space="preserve">As noted in the previous paragraph, metabolic estimates between the methods were more similar for results using the detided dissolved oxygen time series (</w:t>
+        <w:t xml:space="preserve">As noted in the previous paragraph, metabolic estimates between the methods were generally more similar based on RMSE results using the detided dissolved oxygen time series (</w:t>
       </w:r>
       <w:hyperlink w:anchor="fig-apacmpfig">
         <w:r>
@@ -5919,7 +5919,7 @@
         </w:r>
       </w:hyperlink>
       <w:r>
-        <w:t xml:space="preserve">). Additionally, the effects of tidal advection produced a wider range of estimates for NEM in both methods, whereas the detided results were mostly negative indicating that conclusions about net autotrophy or heterotrophy may be inaccurate using observed dissolved oxygen as input. Overall, detiding the dissolved oxygen time series prior to estimating metabolic rates produces more stable (lower standard deviation) and smaller ranges (Table</w:t>
+        <w:t xml:space="preserve">). Overall, the results suggest that detiding the dissolved oxygen time series prior to estimating metabolic rates produces more stable estimates with smaller ranges (Table</w:t>
       </w:r>
       <w:r>
         <w:t xml:space="preserve"> </w:t>
@@ -6971,7 +6971,7 @@
         </w:rPr>
         <w:t xml:space="preserve">Table </w:t>
       </w:r>
-      <w:bookmarkStart w:id="356afa4a-2af0-41f6-82a0-cbad54edda42" w:name="tbl-ebaseiotab"/>
+      <w:bookmarkStart w:id="0e4fc667-a21b-44ec-8145-9a7ba79a5d37" w:name="tbl-ebaseiotab"/>
       <w:r xmlns:w="http://schemas.openxmlformats.org/wordprocessingml/2006/main" xmlns:wp="http://schemas.openxmlformats.org/drawingml/2006/wordprocessingDrawing" xmlns:r="http://schemas.openxmlformats.org/officeDocument/2006/relationships" xmlns:w14="http://schemas.microsoft.com/office/word/2010/wordml">
         <w:rPr>
           <w:rFonts/>
@@ -6993,7 +6993,7 @@
         </w:rPr>
         <w:fldChar w:fldCharType="end" w:dirty="true"/>
       </w:r>
-      <w:bookmarkEnd w:id="356afa4a-2af0-41f6-82a0-cbad54edda42"/>
+      <w:bookmarkEnd w:id="0e4fc667-a21b-44ec-8145-9a7ba79a5d37"/>
       <w:r>
         <w:rPr>
           <w:rFonts/>
@@ -11037,7 +11037,7 @@
         </w:rPr>
         <w:t xml:space="preserve">Table </w:t>
       </w:r>
-      <w:bookmarkStart w:id="e5150eda-8614-4f31-ad2c-6c27b8af8177" w:name="tbl-apacmptab"/>
+      <w:bookmarkStart w:id="a5025767-db26-4134-84c5-ae73d97c6a55" w:name="tbl-apacmptab"/>
       <w:r xmlns:w="http://schemas.openxmlformats.org/wordprocessingml/2006/main" xmlns:wp="http://schemas.openxmlformats.org/drawingml/2006/wordprocessingDrawing" xmlns:r="http://schemas.openxmlformats.org/officeDocument/2006/relationships" xmlns:w14="http://schemas.microsoft.com/office/word/2010/wordml">
         <w:rPr>
           <w:rFonts/>
@@ -11059,7 +11059,7 @@
         </w:rPr>
         <w:fldChar w:fldCharType="end" w:dirty="true"/>
       </w:r>
-      <w:bookmarkEnd w:id="e5150eda-8614-4f31-ad2c-6c27b8af8177"/>
+      <w:bookmarkEnd w:id="a5025767-db26-4134-84c5-ae73d97c6a55"/>
       <w:r>
         <w:rPr>
           <w:rFonts/>

</xml_diff>

<commit_message>
added some initial text to discussion
</commit_message>
<xml_diff>
--- a/manu-draft.docx
+++ b/manu-draft.docx
@@ -5758,7 +5758,7 @@
         <w:t xml:space="preserve"> </w:t>
       </w:r>
       <w:r>
-        <w:t xml:space="preserve">values. The effects of tidal advection on estimates from EBASE were more subtle as anomalous values cannot be returned based on constraints of the priors (i.e., none can be negative). Overall, the results suggest that detiding the dissolved oxygen time series prior to estimating metabolic rates produces more stable estimates with smaller ranges (Table</w:t>
+        <w:t xml:space="preserve">values. The effects of tidal advection on estimates from EBASE were more subtle as anomalous values cannot be returned based on constraints of the priors (i.e., none can be negative), although the range of values for the metabolic estimates was much larger with observed dissolved oxygen. Overall, the results suggest that detiding the dissolved oxygen time series prior to estimating metabolic rates produces more stable estimates with smaller ranges (Table</w:t>
       </w:r>
       <w:r>
         <w:t xml:space="preserve"> </w:t>
@@ -5788,6 +5788,36 @@
       </w:pPr>
       <w:r>
         <w:t xml:space="preserve">4 Discussion</w:t>
+      </w:r>
+    </w:p>
+    <w:p>
+      <w:pPr>
+        <w:pStyle w:val="FirstParagraph"/>
+      </w:pPr>
+      <w:r>
+        <w:t xml:space="preserve">EBASE provides several computational advantages over BASE implemented in the R package that was created for the purposes herein. Most importantly, EBASE was developed to allow different model optimization lengths, whereas the BASE method was developed to estimate results for only a single day. Allowing EBASE to incorporate more than a day of observations in the optimization can likely produce more accurate and precise estimates for the metabolic parameters. Physical and biological characteristics of an ecosystem that affect the metabolic rates are likely acting at time scales longer than a day, e.g., wind patterns that can affect gas exchange as manifested in the</w:t>
+      </w:r>
+      <w:r>
+        <w:t xml:space="preserve"> </w:t>
+      </w:r>
+      <m:oMath>
+        <m:r>
+          <m:t>b</m:t>
+        </m:r>
+      </m:oMath>
+      <w:r>
+        <w:t xml:space="preserve"> </w:t>
+      </w:r>
+      <w:r>
+        <w:t xml:space="preserve">parameter may persist for several days. Exposing the model to additional observations may produce more stable results as the parameters for the best fit are estimated by the Bayesian routine as a function of the data that are evaluated each optimization period. However, we cannot provide a precise recommendation on the number of days to use for the optimization period as the exact length of time that ecosystem characteristics can affect metabolic rates may not be known and likely varies by location. Our example using the synthetic time series from Apalachicola Bay suggests that results were similar for the 7 and 30 day optimization period. As such, using one week of data for each optimization period is likely appropriate for this location. Using one day is not recommended given the issues stated above (i.e., unstable results), whereas an optimization period longer than a month may miss important events in the time series that can affect the metabolic estimates.</w:t>
+      </w:r>
+    </w:p>
+    <w:p>
+      <w:pPr>
+        <w:pStyle w:val="BodyText"/>
+      </w:pPr>
+      <w:r>
+        <w:t xml:space="preserve">The EBASE R package can also accommodate missing observations in the input data. This allows the estimation of metabolic rates for time series that cover relatively long periods of time (e.g., more than year), when data gaps are likely to occur for several reasons (e.g., equipment malfunction, routine maintenance, etc.). The R package accommodates data gaps using linear interpolation for any required parameter used by EBASE. This allows the Bayesian routine to provide continuous estimates across the time series. The results are then post-processed such that any metabolic estimates that exceed a threshold for interpolated observations are removed from the output. The analyst can determine the appropriate length of time to use for excluding results based on interpolated values. The default setting for EBASE is 12 hours, where results for an entire optimization period are removed if any interpolated period exceeded 12 hours. Although this does not apply to the synthetic time series, some of the estimates using the 2012 observed data for Apalachicola Bay were excluded from the analysis. This feature allows EBASE to be used more readily because an analyst does not need to manually screen data that include missing values.</w:t>
       </w:r>
     </w:p>
     <w:p>
@@ -5812,6 +5842,18 @@
       </w:pPr>
       <w:r>
         <w:t xml:space="preserve">b is sketchy, how to improve? Either fix or develop JAGS model further to include additional data, e.g. tidal height.</w:t>
+      </w:r>
+    </w:p>
+    <w:p>
+      <w:pPr>
+        <w:numPr>
+          <w:ilvl w:val="0"/>
+          <w:numId w:val="1002"/>
+        </w:numPr>
+        <w:pStyle w:val="Compact"/>
+      </w:pPr>
+      <w:r>
+        <w:t xml:space="preserve">detiding</w:t>
       </w:r>
     </w:p>
     <w:bookmarkEnd w:id="38"/>
@@ -6826,7 +6868,7 @@
         </w:rPr>
         <w:t xml:space="preserve">Table </w:t>
       </w:r>
-      <w:bookmarkStart w:id="7d6ccf7f-1ef2-46bb-8d0d-eb36f1f6bffd" w:name="tbl-ebaseiotab"/>
+      <w:bookmarkStart w:id="a7e4eef1-854c-4720-a128-86aedbbab984" w:name="tbl-ebaseiotab"/>
       <w:r xmlns:w="http://schemas.openxmlformats.org/wordprocessingml/2006/main" xmlns:wp="http://schemas.openxmlformats.org/drawingml/2006/wordprocessingDrawing" xmlns:r="http://schemas.openxmlformats.org/officeDocument/2006/relationships" xmlns:w14="http://schemas.microsoft.com/office/word/2010/wordml">
         <w:rPr>
           <w:rFonts/>
@@ -6848,7 +6890,7 @@
         </w:rPr>
         <w:fldChar w:fldCharType="end" w:dirty="true"/>
       </w:r>
-      <w:bookmarkEnd w:id="7d6ccf7f-1ef2-46bb-8d0d-eb36f1f6bffd"/>
+      <w:bookmarkEnd w:id="a7e4eef1-854c-4720-a128-86aedbbab984"/>
       <w:r>
         <w:rPr>
           <w:rFonts/>
@@ -10892,7 +10934,7 @@
         </w:rPr>
         <w:t xml:space="preserve">Table </w:t>
       </w:r>
-      <w:bookmarkStart w:id="8e394df6-d130-4bb9-a8dd-331fe15ee216" w:name="tbl-apacmptab"/>
+      <w:bookmarkStart w:id="3f2c9d55-278b-45f8-a3b1-3d3be329e49e" w:name="tbl-apacmptab"/>
       <w:r xmlns:w="http://schemas.openxmlformats.org/wordprocessingml/2006/main" xmlns:wp="http://schemas.openxmlformats.org/drawingml/2006/wordprocessingDrawing" xmlns:r="http://schemas.openxmlformats.org/officeDocument/2006/relationships" xmlns:w14="http://schemas.microsoft.com/office/word/2010/wordml">
         <w:rPr>
           <w:rFonts/>
@@ -10914,7 +10956,7 @@
         </w:rPr>
         <w:fldChar w:fldCharType="end" w:dirty="true"/>
       </w:r>
-      <w:bookmarkEnd w:id="8e394df6-d130-4bb9-a8dd-331fe15ee216"/>
+      <w:bookmarkEnd w:id="3f2c9d55-278b-45f8-a3b1-3d3be329e49e"/>
       <w:r>
         <w:rPr>
           <w:rFonts/>

</xml_diff>

<commit_message>
first cut of abstract
</commit_message>
<xml_diff>
--- a/manu-draft.docx
+++ b/manu-draft.docx
@@ -7,13 +7,79 @@
         <w:pStyle w:val="Title"/>
       </w:pPr>
       <w:r>
-        <w:t xml:space="preserve">EBASE</w:t>
-      </w:r>
-      <w:r>
-        <w:t xml:space="preserve"> </w:t>
-      </w:r>
-      <w:r>
-        <w:t xml:space="preserve">manuscript</w:t>
+        <w:t xml:space="preserve">Fitting</w:t>
+      </w:r>
+      <w:r>
+        <w:t xml:space="preserve"> </w:t>
+      </w:r>
+      <w:r>
+        <w:t xml:space="preserve">metabolic</w:t>
+      </w:r>
+      <w:r>
+        <w:t xml:space="preserve"> </w:t>
+      </w:r>
+      <w:r>
+        <w:t xml:space="preserve">models</w:t>
+      </w:r>
+      <w:r>
+        <w:t xml:space="preserve"> </w:t>
+      </w:r>
+      <w:r>
+        <w:t xml:space="preserve">to</w:t>
+      </w:r>
+      <w:r>
+        <w:t xml:space="preserve"> </w:t>
+      </w:r>
+      <w:r>
+        <w:t xml:space="preserve">dissolved</w:t>
+      </w:r>
+      <w:r>
+        <w:t xml:space="preserve"> </w:t>
+      </w:r>
+      <w:r>
+        <w:t xml:space="preserve">oxygen</w:t>
+      </w:r>
+      <w:r>
+        <w:t xml:space="preserve"> </w:t>
+      </w:r>
+      <w:r>
+        <w:t xml:space="preserve">data:</w:t>
+      </w:r>
+      <w:r>
+        <w:t xml:space="preserve"> </w:t>
+      </w:r>
+      <w:r>
+        <w:t xml:space="preserve">the</w:t>
+      </w:r>
+      <w:r>
+        <w:t xml:space="preserve"> </w:t>
+      </w:r>
+      <w:r>
+        <w:t xml:space="preserve">Estuarine</w:t>
+      </w:r>
+      <w:r>
+        <w:t xml:space="preserve"> </w:t>
+      </w:r>
+      <w:r>
+        <w:t xml:space="preserve">BAyesian</w:t>
+      </w:r>
+      <w:r>
+        <w:t xml:space="preserve"> </w:t>
+      </w:r>
+      <w:r>
+        <w:t xml:space="preserve">Single-station</w:t>
+      </w:r>
+      <w:r>
+        <w:t xml:space="preserve"> </w:t>
+      </w:r>
+      <w:r>
+        <w:t xml:space="preserve">Estimation</w:t>
+      </w:r>
+      <w:r>
+        <w:t xml:space="preserve"> </w:t>
+      </w:r>
+      <w:r>
+        <w:t xml:space="preserve">method</w:t>
       </w:r>
     </w:p>
     <w:p>
@@ -165,6 +231,14 @@
     <w:p>
       <w:pPr>
         <w:pStyle w:val="FirstParagraph"/>
+      </w:pPr>
+      <w:r>
+        <w:t xml:space="preserve">Continuous monitoring data for dissolved oxygen have been used to estimate the contribution of gross primary production and ecosystem respiration to net ecosystem metabolism. Most models for estimating metabolic processes make several assumptions on how biological and physical factors affect the expression of metabolism in dissolved oxygen concentrations, which can lead to poorly constrained errors that influence the interpretation of results. In estuaries, these methods can inform our understanding of spatial and temporal patterns in trophic state, yet very few models have been developed that address challenges of estimating metabolism in these dynamic systems. This paper describes the development, assessment, and interpretation of results from a new approach for estimating metabolic rates in estuaries, or the Estuarine BAyesian Single-station Estimation (EBASE) method. EBASE provides several advantages over existing models by 1) using a linear relationship between irradiance and production, 2) removing the temperature-dependency of respiration, and 3) applying a wind-based gas exchange formulation method applicable to estuaries. Moreover, the approach uses a Bayesian framework where critical model parameters are fit as a function of the data and informed using a set of prior distributions. We demonstrate that EBASE can reproduce known metabolic parameters from a synthetic time series created with continuous monitoring data from the Apalachicola estuarine reserve and provide a quantitative assessment of how the prior distributions affect the model results. The approach is also bench-marked with more conventional open-water methods for estimating metabolism, with critical differences attributed to formulation of the metabolic mass-balance equations and the underlying statistical framework (i.e., Bayesian vs simple integration). The EBASE approach is available using open source software and can be readily applied to multiple years of long-term monitoring data that are available in many estuaries. Overall, EBASE provides an accessible method to parameterize a simple metabolic model appropriate for estuarine systems and will provide additional understanding of processes that influence ecosystem status and condition.</w:t>
+      </w:r>
+    </w:p>
+    <w:p>
+      <w:pPr>
+        <w:pStyle w:val="BodyText"/>
       </w:pPr>
       <w:r>
         <w:rPr>
@@ -5829,7 +5903,7 @@
         <w:pStyle w:val="Compact"/>
       </w:pPr>
       <w:r>
-        <w:t xml:space="preserve">Describe how EBASE deals with gaps and flexibility of the model to accommodate diff optimization periods</w:t>
+        <w:t xml:space="preserve">Primary modifications (Production is linearly related to PAR (aPAR), not saturation point Respiration is constant (not temp dependent), Uses a gas exchange commonly used in oceanic systems (not littoral - streams/lakes as in Grace))</w:t>
       </w:r>
     </w:p>
     <w:p>
@@ -5841,7 +5915,7 @@
         <w:pStyle w:val="Compact"/>
       </w:pPr>
       <w:r>
-        <w:t xml:space="preserve">b is sketchy, how to improve? Either fix or develop JAGS model further to include additional data, e.g. tidal height.</w:t>
+        <w:t xml:space="preserve">Describe how EBASE deals with gaps and flexibility of the model to accommodate diff optimization periods</w:t>
       </w:r>
     </w:p>
     <w:p>
@@ -5853,7 +5927,31 @@
         <w:pStyle w:val="Compact"/>
       </w:pPr>
       <w:r>
+        <w:t xml:space="preserve">b is sketchy, how to improve? Either fix or develop JAGS model further to include additional data, e.g. tidal height.</w:t>
+      </w:r>
+    </w:p>
+    <w:p>
+      <w:pPr>
+        <w:numPr>
+          <w:ilvl w:val="0"/>
+          <w:numId w:val="1002"/>
+        </w:numPr>
+        <w:pStyle w:val="Compact"/>
+      </w:pPr>
+      <w:r>
         <w:t xml:space="preserve">detiding</w:t>
+      </w:r>
+    </w:p>
+    <w:p>
+      <w:pPr>
+        <w:numPr>
+          <w:ilvl w:val="0"/>
+          <w:numId w:val="1002"/>
+        </w:numPr>
+        <w:pStyle w:val="Compact"/>
+      </w:pPr>
+      <w:r>
+        <w:t xml:space="preserve">other main conclusions (from RGN comments on draft?)</w:t>
       </w:r>
     </w:p>
     <w:bookmarkEnd w:id="38"/>
@@ -6868,7 +6966,7 @@
         </w:rPr>
         <w:t xml:space="preserve">Table </w:t>
       </w:r>
-      <w:bookmarkStart w:id="a7e4eef1-854c-4720-a128-86aedbbab984" w:name="tbl-ebaseiotab"/>
+      <w:bookmarkStart w:id="207e98ff-00b8-4744-a3c0-973380a45b85" w:name="tbl-ebaseiotab"/>
       <w:r xmlns:w="http://schemas.openxmlformats.org/wordprocessingml/2006/main" xmlns:wp="http://schemas.openxmlformats.org/drawingml/2006/wordprocessingDrawing" xmlns:r="http://schemas.openxmlformats.org/officeDocument/2006/relationships" xmlns:w14="http://schemas.microsoft.com/office/word/2010/wordml">
         <w:rPr>
           <w:rFonts/>
@@ -6890,7 +6988,7 @@
         </w:rPr>
         <w:fldChar w:fldCharType="end" w:dirty="true"/>
       </w:r>
-      <w:bookmarkEnd w:id="a7e4eef1-854c-4720-a128-86aedbbab984"/>
+      <w:bookmarkEnd w:id="207e98ff-00b8-4744-a3c0-973380a45b85"/>
       <w:r>
         <w:rPr>
           <w:rFonts/>
@@ -6948,7 +7046,7 @@
                 <w:right w:val="none" w:sz="0" w:space="0" w:color="000000"/>
               </w:pBdr>
               <w:spacing w:after="20" w:before="20" w:line="240"/>
-              <w:ind w:firstLine="0" w:left="20" w:right="20"/>
+              <w:ind w:left="20" w:right="20" w:firstLine="0" w:firstLineChars="0"/>
             </w:pPr>
             <w:r xmlns:w="http://schemas.openxmlformats.org/wordprocessingml/2006/main" xmlns:wp="http://schemas.openxmlformats.org/drawingml/2006/wordprocessingDrawing" xmlns:r="http://schemas.openxmlformats.org/officeDocument/2006/relationships" xmlns:w14="http://schemas.microsoft.com/office/word/2010/wordml">
               <w:rPr>
@@ -6992,7 +7090,7 @@
                 <w:right w:val="none" w:sz="0" w:space="0" w:color="000000"/>
               </w:pBdr>
               <w:spacing w:after="20" w:before="20" w:line="240"/>
-              <w:ind w:firstLine="0" w:left="20" w:right="20"/>
+              <w:ind w:left="20" w:right="20" w:firstLine="0" w:firstLineChars="0"/>
             </w:pPr>
             <w:r xmlns:w="http://schemas.openxmlformats.org/wordprocessingml/2006/main" xmlns:wp="http://schemas.openxmlformats.org/drawingml/2006/wordprocessingDrawing" xmlns:r="http://schemas.openxmlformats.org/officeDocument/2006/relationships" xmlns:w14="http://schemas.microsoft.com/office/word/2010/wordml">
               <w:rPr>
@@ -7036,7 +7134,7 @@
                 <w:right w:val="none" w:sz="0" w:space="0" w:color="000000"/>
               </w:pBdr>
               <w:spacing w:after="20" w:before="20" w:line="240"/>
-              <w:ind w:firstLine="0" w:left="20" w:right="20"/>
+              <w:ind w:left="20" w:right="20" w:firstLine="0" w:firstLineChars="0"/>
             </w:pPr>
             <w:r xmlns:w="http://schemas.openxmlformats.org/wordprocessingml/2006/main" xmlns:wp="http://schemas.openxmlformats.org/drawingml/2006/wordprocessingDrawing" xmlns:r="http://schemas.openxmlformats.org/officeDocument/2006/relationships" xmlns:w14="http://schemas.microsoft.com/office/word/2010/wordml">
               <w:rPr>
@@ -7080,7 +7178,7 @@
                 <w:right w:val="none" w:sz="0" w:space="0" w:color="000000"/>
               </w:pBdr>
               <w:spacing w:after="20" w:before="20" w:line="240"/>
-              <w:ind w:firstLine="0" w:left="20" w:right="20"/>
+              <w:ind w:left="20" w:right="20" w:firstLine="0" w:firstLineChars="0"/>
             </w:pPr>
             <w:r xmlns:w="http://schemas.openxmlformats.org/wordprocessingml/2006/main" xmlns:wp="http://schemas.openxmlformats.org/drawingml/2006/wordprocessingDrawing" xmlns:r="http://schemas.openxmlformats.org/officeDocument/2006/relationships" xmlns:w14="http://schemas.microsoft.com/office/word/2010/wordml">
               <w:rPr>
@@ -7130,7 +7228,7 @@
                 <w:right w:val="none" w:sz="0" w:space="0" w:color="000000"/>
               </w:pBdr>
               <w:spacing w:after="20" w:before="20" w:line="240"/>
-              <w:ind w:firstLine="0" w:left="20" w:right="20"/>
+              <w:ind w:left="20" w:right="20" w:firstLine="0" w:firstLineChars="0"/>
             </w:pPr>
             <w:r xmlns:w="http://schemas.openxmlformats.org/wordprocessingml/2006/main" xmlns:wp="http://schemas.openxmlformats.org/drawingml/2006/wordprocessingDrawing" xmlns:r="http://schemas.openxmlformats.org/officeDocument/2006/relationships" xmlns:w14="http://schemas.microsoft.com/office/word/2010/wordml">
               <w:rPr>
@@ -7174,7 +7272,7 @@
                 <w:right w:val="none" w:sz="0" w:space="0" w:color="000000"/>
               </w:pBdr>
               <w:spacing w:after="20" w:before="20" w:line="240"/>
-              <w:ind w:firstLine="0" w:left="20" w:right="20"/>
+              <w:ind w:left="20" w:right="20" w:firstLine="0" w:firstLineChars="0"/>
             </w:pPr>
             <w:r xmlns:w="http://schemas.openxmlformats.org/wordprocessingml/2006/main" xmlns:wp="http://schemas.openxmlformats.org/drawingml/2006/wordprocessingDrawing" xmlns:r="http://schemas.openxmlformats.org/officeDocument/2006/relationships" xmlns:w14="http://schemas.microsoft.com/office/word/2010/wordml">
               <w:rPr>
@@ -7218,7 +7316,7 @@
                 <w:right w:val="none" w:sz="0" w:space="0" w:color="000000"/>
               </w:pBdr>
               <w:spacing w:after="20" w:before="20" w:line="240"/>
-              <w:ind w:firstLine="0" w:left="20" w:right="20"/>
+              <w:ind w:left="20" w:right="20" w:firstLine="0" w:firstLineChars="0"/>
             </w:pPr>
             <w:r xmlns:w="http://schemas.openxmlformats.org/wordprocessingml/2006/main" xmlns:wp="http://schemas.openxmlformats.org/drawingml/2006/wordprocessingDrawing" xmlns:r="http://schemas.openxmlformats.org/officeDocument/2006/relationships" xmlns:w14="http://schemas.microsoft.com/office/word/2010/wordml">
               <w:rPr>
@@ -7262,7 +7360,7 @@
                 <w:right w:val="none" w:sz="0" w:space="0" w:color="000000"/>
               </w:pBdr>
               <w:spacing w:after="20" w:before="20" w:line="240"/>
-              <w:ind w:firstLine="0" w:left="20" w:right="20"/>
+              <w:ind w:left="20" w:right="20" w:firstLine="0" w:firstLineChars="0"/>
             </w:pPr>
             <w:r xmlns:w="http://schemas.openxmlformats.org/wordprocessingml/2006/main" xmlns:wp="http://schemas.openxmlformats.org/drawingml/2006/wordprocessingDrawing" xmlns:r="http://schemas.openxmlformats.org/officeDocument/2006/relationships" xmlns:w14="http://schemas.microsoft.com/office/word/2010/wordml">
               <w:rPr>
@@ -7312,7 +7410,7 @@
                 <w:right w:val="none" w:sz="0" w:space="0" w:color="000000"/>
               </w:pBdr>
               <w:spacing w:after="20" w:before="20" w:line="240"/>
-              <w:ind w:firstLine="0" w:left="20" w:right="20"/>
+              <w:ind w:left="20" w:right="20" w:firstLine="0" w:firstLineChars="0"/>
             </w:pPr>
             <w:r xmlns:w="http://schemas.openxmlformats.org/wordprocessingml/2006/main" xmlns:wp="http://schemas.openxmlformats.org/drawingml/2006/wordprocessingDrawing" xmlns:r="http://schemas.openxmlformats.org/officeDocument/2006/relationships" xmlns:w14="http://schemas.microsoft.com/office/word/2010/wordml">
               <w:rPr>
@@ -7356,7 +7454,7 @@
                 <w:right w:val="none" w:sz="0" w:space="0" w:color="000000"/>
               </w:pBdr>
               <w:spacing w:after="20" w:before="20" w:line="240"/>
-              <w:ind w:firstLine="0" w:left="20" w:right="20"/>
+              <w:ind w:left="20" w:right="20" w:firstLine="0" w:firstLineChars="0"/>
             </w:pPr>
             <w:r xmlns:w="http://schemas.openxmlformats.org/wordprocessingml/2006/main" xmlns:wp="http://schemas.openxmlformats.org/drawingml/2006/wordprocessingDrawing" xmlns:r="http://schemas.openxmlformats.org/officeDocument/2006/relationships" xmlns:w14="http://schemas.microsoft.com/office/word/2010/wordml">
               <w:rPr>
@@ -7400,7 +7498,7 @@
                 <w:right w:val="none" w:sz="0" w:space="0" w:color="000000"/>
               </w:pBdr>
               <w:spacing w:after="20" w:before="20" w:line="240"/>
-              <w:ind w:firstLine="0" w:left="20" w:right="20"/>
+              <w:ind w:left="20" w:right="20" w:firstLine="0" w:firstLineChars="0"/>
             </w:pPr>
             <m:oMath xmlns:m="http://schemas.openxmlformats.org/officeDocument/2006/math" xmlns:mml="http://www.w3.org/1998/Math/MathML">
               <m:sSub>
@@ -7446,7 +7544,7 @@
                 <w:right w:val="none" w:sz="0" w:space="0" w:color="000000"/>
               </w:pBdr>
               <w:spacing w:after="20" w:before="20" w:line="240"/>
-              <w:ind w:firstLine="0" w:left="20" w:right="20"/>
+              <w:ind w:left="20" w:right="20" w:firstLine="0" w:firstLineChars="0"/>
             </w:pPr>
             <m:oMath xmlns:m="http://schemas.openxmlformats.org/officeDocument/2006/math" xmlns:mml="http://www.w3.org/1998/Math/MathML">
               <m:r>
@@ -7507,7 +7605,7 @@
                 <w:right w:val="none" w:sz="0" w:space="0" w:color="000000"/>
               </w:pBdr>
               <w:spacing w:after="20" w:before="20" w:line="240"/>
-              <w:ind w:firstLine="0" w:left="20" w:right="20"/>
+              <w:ind w:left="20" w:right="20" w:firstLine="0" w:firstLineChars="0"/>
             </w:pPr>
             <w:r xmlns:w="http://schemas.openxmlformats.org/wordprocessingml/2006/main" xmlns:wp="http://schemas.openxmlformats.org/drawingml/2006/wordprocessingDrawing" xmlns:r="http://schemas.openxmlformats.org/officeDocument/2006/relationships" xmlns:w14="http://schemas.microsoft.com/office/word/2010/wordml">
               <w:rPr>
@@ -7551,7 +7649,7 @@
                 <w:right w:val="none" w:sz="0" w:space="0" w:color="000000"/>
               </w:pBdr>
               <w:spacing w:after="20" w:before="20" w:line="240"/>
-              <w:ind w:firstLine="0" w:left="20" w:right="20"/>
+              <w:ind w:left="20" w:right="20" w:firstLine="0" w:firstLineChars="0"/>
             </w:pPr>
             <w:r xmlns:w="http://schemas.openxmlformats.org/wordprocessingml/2006/main" xmlns:wp="http://schemas.openxmlformats.org/drawingml/2006/wordprocessingDrawing" xmlns:r="http://schemas.openxmlformats.org/officeDocument/2006/relationships" xmlns:w14="http://schemas.microsoft.com/office/word/2010/wordml">
               <w:rPr>
@@ -7595,7 +7693,7 @@
                 <w:right w:val="none" w:sz="0" w:space="0" w:color="000000"/>
               </w:pBdr>
               <w:spacing w:after="20" w:before="20" w:line="240"/>
-              <w:ind w:firstLine="0" w:left="20" w:right="20"/>
+              <w:ind w:left="20" w:right="20" w:firstLine="0" w:firstLineChars="0"/>
             </w:pPr>
             <w:r xmlns:w="http://schemas.openxmlformats.org/wordprocessingml/2006/main" xmlns:wp="http://schemas.openxmlformats.org/drawingml/2006/wordprocessingDrawing" xmlns:r="http://schemas.openxmlformats.org/officeDocument/2006/relationships" xmlns:w14="http://schemas.microsoft.com/office/word/2010/wordml">
               <w:rPr>
@@ -7639,7 +7737,7 @@
                 <w:right w:val="none" w:sz="0" w:space="0" w:color="000000"/>
               </w:pBdr>
               <w:spacing w:after="20" w:before="20" w:line="240"/>
-              <w:ind w:firstLine="0" w:left="20" w:right="20"/>
+              <w:ind w:left="20" w:right="20" w:firstLine="0" w:firstLineChars="0"/>
             </w:pPr>
             <m:oMath xmlns:m="http://schemas.openxmlformats.org/officeDocument/2006/math" xmlns:mml="http://www.w3.org/1998/Math/MathML">
               <m:r>
@@ -7691,7 +7789,7 @@
                 <w:right w:val="none" w:sz="0" w:space="0" w:color="000000"/>
               </w:pBdr>
               <w:spacing w:after="20" w:before="20" w:line="240"/>
-              <w:ind w:firstLine="0" w:left="20" w:right="20"/>
+              <w:ind w:left="20" w:right="20" w:firstLine="0" w:firstLineChars="0"/>
             </w:pPr>
             <w:r xmlns:w="http://schemas.openxmlformats.org/wordprocessingml/2006/main" xmlns:wp="http://schemas.openxmlformats.org/drawingml/2006/wordprocessingDrawing" xmlns:r="http://schemas.openxmlformats.org/officeDocument/2006/relationships" xmlns:w14="http://schemas.microsoft.com/office/word/2010/wordml">
               <w:rPr>
@@ -7735,7 +7833,7 @@
                 <w:right w:val="none" w:sz="0" w:space="0" w:color="000000"/>
               </w:pBdr>
               <w:spacing w:after="20" w:before="20" w:line="240"/>
-              <w:ind w:firstLine="0" w:left="20" w:right="20"/>
+              <w:ind w:left="20" w:right="20" w:firstLine="0" w:firstLineChars="0"/>
             </w:pPr>
             <w:r xmlns:w="http://schemas.openxmlformats.org/wordprocessingml/2006/main" xmlns:wp="http://schemas.openxmlformats.org/drawingml/2006/wordprocessingDrawing" xmlns:r="http://schemas.openxmlformats.org/officeDocument/2006/relationships" xmlns:w14="http://schemas.microsoft.com/office/word/2010/wordml">
               <w:rPr>
@@ -7779,7 +7877,7 @@
                 <w:right w:val="none" w:sz="0" w:space="0" w:color="000000"/>
               </w:pBdr>
               <w:spacing w:after="20" w:before="20" w:line="240"/>
-              <w:ind w:firstLine="0" w:left="20" w:right="20"/>
+              <w:ind w:left="20" w:right="20" w:firstLine="0" w:firstLineChars="0"/>
             </w:pPr>
             <w:r xmlns:w="http://schemas.openxmlformats.org/wordprocessingml/2006/main" xmlns:wp="http://schemas.openxmlformats.org/drawingml/2006/wordprocessingDrawing" xmlns:r="http://schemas.openxmlformats.org/officeDocument/2006/relationships" xmlns:w14="http://schemas.microsoft.com/office/word/2010/wordml">
               <w:rPr>
@@ -7823,7 +7921,7 @@
                 <w:right w:val="none" w:sz="0" w:space="0" w:color="000000"/>
               </w:pBdr>
               <w:spacing w:after="20" w:before="20" w:line="240"/>
-              <w:ind w:firstLine="0" w:left="20" w:right="20"/>
+              <w:ind w:left="20" w:right="20" w:firstLine="0" w:firstLineChars="0"/>
             </w:pPr>
             <m:oMath xmlns:m="http://schemas.openxmlformats.org/officeDocument/2006/math" xmlns:mml="http://www.w3.org/1998/Math/MathML">
               <m:r>
@@ -7869,7 +7967,7 @@
                 <w:right w:val="none" w:sz="0" w:space="0" w:color="000000"/>
               </w:pBdr>
               <w:spacing w:after="20" w:before="20" w:line="240"/>
-              <w:ind w:firstLine="0" w:left="20" w:right="20"/>
+              <w:ind w:left="20" w:right="20" w:firstLine="0" w:firstLineChars="0"/>
             </w:pPr>
             <w:r xmlns:w="http://schemas.openxmlformats.org/wordprocessingml/2006/main" xmlns:wp="http://schemas.openxmlformats.org/drawingml/2006/wordprocessingDrawing" xmlns:r="http://schemas.openxmlformats.org/officeDocument/2006/relationships" xmlns:w14="http://schemas.microsoft.com/office/word/2010/wordml">
               <w:rPr>
@@ -7913,7 +8011,7 @@
                 <w:right w:val="none" w:sz="0" w:space="0" w:color="000000"/>
               </w:pBdr>
               <w:spacing w:after="20" w:before="20" w:line="240"/>
-              <w:ind w:firstLine="0" w:left="20" w:right="20"/>
+              <w:ind w:left="20" w:right="20" w:firstLine="0" w:firstLineChars="0"/>
             </w:pPr>
             <w:r xmlns:w="http://schemas.openxmlformats.org/wordprocessingml/2006/main" xmlns:wp="http://schemas.openxmlformats.org/drawingml/2006/wordprocessingDrawing" xmlns:r="http://schemas.openxmlformats.org/officeDocument/2006/relationships" xmlns:w14="http://schemas.microsoft.com/office/word/2010/wordml">
               <w:rPr>
@@ -7957,7 +8055,7 @@
                 <w:right w:val="none" w:sz="0" w:space="0" w:color="000000"/>
               </w:pBdr>
               <w:spacing w:after="20" w:before="20" w:line="240"/>
-              <w:ind w:firstLine="0" w:left="20" w:right="20"/>
+              <w:ind w:left="20" w:right="20" w:firstLine="0" w:firstLineChars="0"/>
             </w:pPr>
             <m:oMath xmlns:m="http://schemas.openxmlformats.org/officeDocument/2006/math" xmlns:mml="http://www.w3.org/1998/Math/MathML">
               <m:r>
@@ -7994,7 +8092,7 @@
                 <w:right w:val="none" w:sz="0" w:space="0" w:color="000000"/>
               </w:pBdr>
               <w:spacing w:after="20" w:before="20" w:line="240"/>
-              <w:ind w:firstLine="0" w:left="20" w:right="20"/>
+              <w:ind w:left="20" w:right="20" w:firstLine="0" w:firstLineChars="0"/>
             </w:pPr>
             <m:oMath xmlns:m="http://schemas.openxmlformats.org/officeDocument/2006/math" xmlns:mml="http://www.w3.org/1998/Math/MathML">
               <m:r>
@@ -8055,7 +8153,7 @@
                 <w:right w:val="none" w:sz="0" w:space="0" w:color="000000"/>
               </w:pBdr>
               <w:spacing w:after="20" w:before="20" w:line="240"/>
-              <w:ind w:firstLine="0" w:left="20" w:right="20"/>
+              <w:ind w:left="20" w:right="20" w:firstLine="0" w:firstLineChars="0"/>
             </w:pPr>
             <w:r xmlns:w="http://schemas.openxmlformats.org/wordprocessingml/2006/main" xmlns:wp="http://schemas.openxmlformats.org/drawingml/2006/wordprocessingDrawing" xmlns:r="http://schemas.openxmlformats.org/officeDocument/2006/relationships" xmlns:w14="http://schemas.microsoft.com/office/word/2010/wordml">
               <w:rPr>
@@ -8099,7 +8197,7 @@
                 <w:right w:val="none" w:sz="0" w:space="0" w:color="000000"/>
               </w:pBdr>
               <w:spacing w:after="20" w:before="20" w:line="240"/>
-              <w:ind w:firstLine="0" w:left="20" w:right="20"/>
+              <w:ind w:left="20" w:right="20" w:firstLine="0" w:firstLineChars="0"/>
             </w:pPr>
             <w:r xmlns:w="http://schemas.openxmlformats.org/wordprocessingml/2006/main" xmlns:wp="http://schemas.openxmlformats.org/drawingml/2006/wordprocessingDrawing" xmlns:r="http://schemas.openxmlformats.org/officeDocument/2006/relationships" xmlns:w14="http://schemas.microsoft.com/office/word/2010/wordml">
               <w:rPr>
@@ -8143,7 +8241,7 @@
                 <w:right w:val="none" w:sz="0" w:space="0" w:color="000000"/>
               </w:pBdr>
               <w:spacing w:after="20" w:before="20" w:line="240"/>
-              <w:ind w:firstLine="0" w:left="20" w:right="20"/>
+              <w:ind w:left="20" w:right="20" w:firstLine="0" w:firstLineChars="0"/>
             </w:pPr>
             <w:r xmlns:w="http://schemas.openxmlformats.org/wordprocessingml/2006/main" xmlns:wp="http://schemas.openxmlformats.org/drawingml/2006/wordprocessingDrawing" xmlns:r="http://schemas.openxmlformats.org/officeDocument/2006/relationships" xmlns:w14="http://schemas.microsoft.com/office/word/2010/wordml">
               <w:rPr>
@@ -8187,7 +8285,7 @@
                 <w:right w:val="none" w:sz="0" w:space="0" w:color="000000"/>
               </w:pBdr>
               <w:spacing w:after="20" w:before="20" w:line="240"/>
-              <w:ind w:firstLine="0" w:left="20" w:right="20"/>
+              <w:ind w:left="20" w:right="20" w:firstLine="0" w:firstLineChars="0"/>
             </w:pPr>
             <m:oMath xmlns:m="http://schemas.openxmlformats.org/officeDocument/2006/math" xmlns:mml="http://www.w3.org/1998/Math/MathML">
               <m:r>
@@ -8248,7 +8346,7 @@
                 <w:right w:val="none" w:sz="0" w:space="0" w:color="000000"/>
               </w:pBdr>
               <w:spacing w:after="20" w:before="20" w:line="240"/>
-              <w:ind w:firstLine="0" w:left="20" w:right="20"/>
+              <w:ind w:left="20" w:right="20" w:firstLine="0" w:firstLineChars="0"/>
             </w:pPr>
             <w:r xmlns:w="http://schemas.openxmlformats.org/wordprocessingml/2006/main" xmlns:wp="http://schemas.openxmlformats.org/drawingml/2006/wordprocessingDrawing" xmlns:r="http://schemas.openxmlformats.org/officeDocument/2006/relationships" xmlns:w14="http://schemas.microsoft.com/office/word/2010/wordml">
               <w:rPr>
@@ -8292,7 +8390,7 @@
                 <w:right w:val="none" w:sz="0" w:space="0" w:color="000000"/>
               </w:pBdr>
               <w:spacing w:after="20" w:before="20" w:line="240"/>
-              <w:ind w:firstLine="0" w:left="20" w:right="20"/>
+              <w:ind w:left="20" w:right="20" w:firstLine="0" w:firstLineChars="0"/>
             </w:pPr>
             <w:r xmlns:w="http://schemas.openxmlformats.org/wordprocessingml/2006/main" xmlns:wp="http://schemas.openxmlformats.org/drawingml/2006/wordprocessingDrawing" xmlns:r="http://schemas.openxmlformats.org/officeDocument/2006/relationships" xmlns:w14="http://schemas.microsoft.com/office/word/2010/wordml">
               <w:rPr>
@@ -8336,7 +8434,7 @@
                 <w:right w:val="none" w:sz="0" w:space="0" w:color="000000"/>
               </w:pBdr>
               <w:spacing w:after="20" w:before="20" w:line="240"/>
-              <w:ind w:firstLine="0" w:left="20" w:right="20"/>
+              <w:ind w:left="20" w:right="20" w:firstLine="0" w:firstLineChars="0"/>
             </w:pPr>
             <m:oMath xmlns:m="http://schemas.openxmlformats.org/officeDocument/2006/math" xmlns:mml="http://www.w3.org/1998/Math/MathML">
               <m:r>
@@ -8373,7 +8471,7 @@
                 <w:right w:val="none" w:sz="0" w:space="0" w:color="000000"/>
               </w:pBdr>
               <w:spacing w:after="20" w:before="20" w:line="240"/>
-              <w:ind w:firstLine="0" w:left="20" w:right="20"/>
+              <w:ind w:left="20" w:right="20" w:firstLine="0" w:firstLineChars="0"/>
             </w:pPr>
             <m:oMath xmlns:m="http://schemas.openxmlformats.org/officeDocument/2006/math" xmlns:mml="http://www.w3.org/1998/Math/MathML">
               <m:r>
@@ -8419,7 +8517,7 @@
                 <w:right w:val="none" w:sz="0" w:space="0" w:color="000000"/>
               </w:pBdr>
               <w:spacing w:after="20" w:before="20" w:line="240"/>
-              <w:ind w:firstLine="0" w:left="20" w:right="20"/>
+              <w:ind w:left="20" w:right="20" w:firstLine="0" w:firstLineChars="0"/>
             </w:pPr>
             <w:r xmlns:w="http://schemas.openxmlformats.org/wordprocessingml/2006/main" xmlns:wp="http://schemas.openxmlformats.org/drawingml/2006/wordprocessingDrawing" xmlns:r="http://schemas.openxmlformats.org/officeDocument/2006/relationships" xmlns:w14="http://schemas.microsoft.com/office/word/2010/wordml">
               <w:rPr>
@@ -8463,7 +8561,7 @@
                 <w:right w:val="none" w:sz="0" w:space="0" w:color="000000"/>
               </w:pBdr>
               <w:spacing w:after="20" w:before="20" w:line="240"/>
-              <w:ind w:firstLine="0" w:left="20" w:right="20"/>
+              <w:ind w:left="20" w:right="20" w:firstLine="0" w:firstLineChars="0"/>
             </w:pPr>
             <w:r xmlns:w="http://schemas.openxmlformats.org/wordprocessingml/2006/main" xmlns:wp="http://schemas.openxmlformats.org/drawingml/2006/wordprocessingDrawing" xmlns:r="http://schemas.openxmlformats.org/officeDocument/2006/relationships" xmlns:w14="http://schemas.microsoft.com/office/word/2010/wordml">
               <w:rPr>
@@ -8507,7 +8605,7 @@
                 <w:right w:val="none" w:sz="0" w:space="0" w:color="000000"/>
               </w:pBdr>
               <w:spacing w:after="20" w:before="20" w:line="240"/>
-              <w:ind w:firstLine="0" w:left="20" w:right="20"/>
+              <w:ind w:left="20" w:right="20" w:firstLine="0" w:firstLineChars="0"/>
             </w:pPr>
             <w:r xmlns:w="http://schemas.openxmlformats.org/wordprocessingml/2006/main" xmlns:wp="http://schemas.openxmlformats.org/drawingml/2006/wordprocessingDrawing" xmlns:r="http://schemas.openxmlformats.org/officeDocument/2006/relationships" xmlns:w14="http://schemas.microsoft.com/office/word/2010/wordml">
               <w:rPr>
@@ -8551,7 +8649,7 @@
                 <w:right w:val="none" w:sz="0" w:space="0" w:color="000000"/>
               </w:pBdr>
               <w:spacing w:after="20" w:before="20" w:line="240"/>
-              <w:ind w:firstLine="0" w:left="20" w:right="20"/>
+              <w:ind w:left="20" w:right="20" w:firstLine="0" w:firstLineChars="0"/>
             </w:pPr>
             <w:r xmlns:w="http://schemas.openxmlformats.org/wordprocessingml/2006/main" xmlns:wp="http://schemas.openxmlformats.org/drawingml/2006/wordprocessingDrawing" xmlns:r="http://schemas.openxmlformats.org/officeDocument/2006/relationships" xmlns:w14="http://schemas.microsoft.com/office/word/2010/wordml">
               <w:rPr>
@@ -8601,7 +8699,7 @@
                 <w:right w:val="none" w:sz="0" w:space="0" w:color="000000"/>
               </w:pBdr>
               <w:spacing w:after="20" w:before="20" w:line="240"/>
-              <w:ind w:firstLine="0" w:left="20" w:right="20"/>
+              <w:ind w:left="20" w:right="20" w:firstLine="0" w:firstLineChars="0"/>
             </w:pPr>
             <w:r xmlns:w="http://schemas.openxmlformats.org/wordprocessingml/2006/main" xmlns:wp="http://schemas.openxmlformats.org/drawingml/2006/wordprocessingDrawing" xmlns:r="http://schemas.openxmlformats.org/officeDocument/2006/relationships" xmlns:w14="http://schemas.microsoft.com/office/word/2010/wordml">
               <w:rPr>
@@ -8645,7 +8743,7 @@
                 <w:right w:val="none" w:sz="0" w:space="0" w:color="000000"/>
               </w:pBdr>
               <w:spacing w:after="20" w:before="20" w:line="240"/>
-              <w:ind w:firstLine="0" w:left="20" w:right="20"/>
+              <w:ind w:left="20" w:right="20" w:firstLine="0" w:firstLineChars="0"/>
             </w:pPr>
             <w:r xmlns:w="http://schemas.openxmlformats.org/wordprocessingml/2006/main" xmlns:wp="http://schemas.openxmlformats.org/drawingml/2006/wordprocessingDrawing" xmlns:r="http://schemas.openxmlformats.org/officeDocument/2006/relationships" xmlns:w14="http://schemas.microsoft.com/office/word/2010/wordml">
               <w:rPr>
@@ -8689,7 +8787,7 @@
                 <w:right w:val="none" w:sz="0" w:space="0" w:color="000000"/>
               </w:pBdr>
               <w:spacing w:after="20" w:before="20" w:line="240"/>
-              <w:ind w:firstLine="0" w:left="20" w:right="20"/>
+              <w:ind w:left="20" w:right="20" w:firstLine="0" w:firstLineChars="0"/>
             </w:pPr>
             <m:oMath xmlns:m="http://schemas.openxmlformats.org/officeDocument/2006/math" xmlns:mml="http://www.w3.org/1998/Math/MathML">
               <m:sSubSup>
@@ -8740,7 +8838,7 @@
                 <w:right w:val="none" w:sz="0" w:space="0" w:color="000000"/>
               </w:pBdr>
               <w:spacing w:after="20" w:before="20" w:line="240"/>
-              <w:ind w:firstLine="0" w:left="20" w:right="20"/>
+              <w:ind w:left="20" w:right="20" w:firstLine="0" w:firstLineChars="0"/>
             </w:pPr>
             <m:oMath xmlns:m="http://schemas.openxmlformats.org/officeDocument/2006/math" xmlns:mml="http://www.w3.org/1998/Math/MathML">
               <m:sSup>
@@ -8816,7 +8914,7 @@
                 <w:right w:val="none" w:sz="0" w:space="0" w:color="000000"/>
               </w:pBdr>
               <w:spacing w:after="20" w:before="20" w:line="240"/>
-              <w:ind w:firstLine="0" w:left="20" w:right="20"/>
+              <w:ind w:left="20" w:right="20" w:firstLine="0" w:firstLineChars="0"/>
             </w:pPr>
             <w:r xmlns:w="http://schemas.openxmlformats.org/wordprocessingml/2006/main" xmlns:wp="http://schemas.openxmlformats.org/drawingml/2006/wordprocessingDrawing" xmlns:r="http://schemas.openxmlformats.org/officeDocument/2006/relationships" xmlns:w14="http://schemas.microsoft.com/office/word/2010/wordml">
               <w:rPr>
@@ -8860,7 +8958,7 @@
                 <w:right w:val="none" w:sz="0" w:space="0" w:color="000000"/>
               </w:pBdr>
               <w:spacing w:after="20" w:before="20" w:line="240"/>
-              <w:ind w:firstLine="0" w:left="20" w:right="20"/>
+              <w:ind w:left="20" w:right="20" w:firstLine="0" w:firstLineChars="0"/>
             </w:pPr>
             <w:r xmlns:w="http://schemas.openxmlformats.org/wordprocessingml/2006/main" xmlns:wp="http://schemas.openxmlformats.org/drawingml/2006/wordprocessingDrawing" xmlns:r="http://schemas.openxmlformats.org/officeDocument/2006/relationships" xmlns:w14="http://schemas.microsoft.com/office/word/2010/wordml">
               <w:rPr>
@@ -8904,7 +9002,7 @@
                 <w:right w:val="none" w:sz="0" w:space="0" w:color="000000"/>
               </w:pBdr>
               <w:spacing w:after="20" w:before="20" w:line="240"/>
-              <w:ind w:firstLine="0" w:left="20" w:right="20"/>
+              <w:ind w:left="20" w:right="20" w:firstLine="0" w:firstLineChars="0"/>
             </w:pPr>
             <m:oMath xmlns:m="http://schemas.openxmlformats.org/officeDocument/2006/math" xmlns:mml="http://www.w3.org/1998/Math/MathML">
               <m:sSub>
@@ -8950,7 +9048,7 @@
                 <w:right w:val="none" w:sz="0" w:space="0" w:color="000000"/>
               </w:pBdr>
               <w:spacing w:after="20" w:before="20" w:line="240"/>
-              <w:ind w:firstLine="0" w:left="20" w:right="20"/>
+              <w:ind w:left="20" w:right="20" w:firstLine="0" w:firstLineChars="0"/>
             </w:pPr>
             <w:r xmlns:w="http://schemas.openxmlformats.org/wordprocessingml/2006/main" xmlns:wp="http://schemas.openxmlformats.org/drawingml/2006/wordprocessingDrawing" xmlns:r="http://schemas.openxmlformats.org/officeDocument/2006/relationships" xmlns:w14="http://schemas.microsoft.com/office/word/2010/wordml">
               <w:rPr>
@@ -9000,7 +9098,7 @@
                 <w:right w:val="none" w:sz="0" w:space="0" w:color="000000"/>
               </w:pBdr>
               <w:spacing w:after="20" w:before="20" w:line="240"/>
-              <w:ind w:firstLine="0" w:left="20" w:right="20"/>
+              <w:ind w:left="20" w:right="20" w:firstLine="0" w:firstLineChars="0"/>
             </w:pPr>
             <w:r xmlns:w="http://schemas.openxmlformats.org/wordprocessingml/2006/main" xmlns:wp="http://schemas.openxmlformats.org/drawingml/2006/wordprocessingDrawing" xmlns:r="http://schemas.openxmlformats.org/officeDocument/2006/relationships" xmlns:w14="http://schemas.microsoft.com/office/word/2010/wordml">
               <w:rPr>
@@ -9044,7 +9142,7 @@
                 <w:right w:val="none" w:sz="0" w:space="0" w:color="000000"/>
               </w:pBdr>
               <w:spacing w:after="20" w:before="20" w:line="240"/>
-              <w:ind w:firstLine="0" w:left="20" w:right="20"/>
+              <w:ind w:left="20" w:right="20" w:firstLine="0" w:firstLineChars="0"/>
             </w:pPr>
             <w:r xmlns:w="http://schemas.openxmlformats.org/wordprocessingml/2006/main" xmlns:wp="http://schemas.openxmlformats.org/drawingml/2006/wordprocessingDrawing" xmlns:r="http://schemas.openxmlformats.org/officeDocument/2006/relationships" xmlns:w14="http://schemas.microsoft.com/office/word/2010/wordml">
               <w:rPr>
@@ -9088,7 +9186,7 @@
                 <w:right w:val="none" w:sz="0" w:space="0" w:color="000000"/>
               </w:pBdr>
               <w:spacing w:after="20" w:before="20" w:line="240"/>
-              <w:ind w:firstLine="0" w:left="20" w:right="20"/>
+              <w:ind w:left="20" w:right="20" w:firstLine="0" w:firstLineChars="0"/>
             </w:pPr>
             <m:oMath xmlns:m="http://schemas.openxmlformats.org/officeDocument/2006/math" xmlns:mml="http://www.w3.org/1998/Math/MathML">
               <m:sSub>
@@ -9134,7 +9232,7 @@
                 <w:right w:val="none" w:sz="0" w:space="0" w:color="000000"/>
               </w:pBdr>
               <w:spacing w:after="20" w:before="20" w:line="240"/>
-              <w:ind w:firstLine="0" w:left="20" w:right="20"/>
+              <w:ind w:left="20" w:right="20" w:firstLine="0" w:firstLineChars="0"/>
             </w:pPr>
             <m:oMath xmlns:m="http://schemas.openxmlformats.org/officeDocument/2006/math" xmlns:mml="http://www.w3.org/1998/Math/MathML">
               <m:r>
@@ -9195,7 +9293,7 @@
                 <w:right w:val="none" w:sz="0" w:space="0" w:color="000000"/>
               </w:pBdr>
               <w:spacing w:after="20" w:before="20" w:line="240"/>
-              <w:ind w:firstLine="0" w:left="20" w:right="20"/>
+              <w:ind w:left="20" w:right="20" w:firstLine="0" w:firstLineChars="0"/>
             </w:pPr>
             <w:r xmlns:w="http://schemas.openxmlformats.org/wordprocessingml/2006/main" xmlns:wp="http://schemas.openxmlformats.org/drawingml/2006/wordprocessingDrawing" xmlns:r="http://schemas.openxmlformats.org/officeDocument/2006/relationships" xmlns:w14="http://schemas.microsoft.com/office/word/2010/wordml">
               <w:rPr>
@@ -9239,7 +9337,7 @@
                 <w:right w:val="none" w:sz="0" w:space="0" w:color="000000"/>
               </w:pBdr>
               <w:spacing w:after="20" w:before="20" w:line="240"/>
-              <w:ind w:firstLine="0" w:left="20" w:right="20"/>
+              <w:ind w:left="20" w:right="20" w:firstLine="0" w:firstLineChars="0"/>
             </w:pPr>
             <w:r xmlns:w="http://schemas.openxmlformats.org/wordprocessingml/2006/main" xmlns:wp="http://schemas.openxmlformats.org/drawingml/2006/wordprocessingDrawing" xmlns:r="http://schemas.openxmlformats.org/officeDocument/2006/relationships" xmlns:w14="http://schemas.microsoft.com/office/word/2010/wordml">
               <w:rPr>
@@ -9283,7 +9381,7 @@
                 <w:right w:val="none" w:sz="0" w:space="0" w:color="000000"/>
               </w:pBdr>
               <w:spacing w:after="20" w:before="20" w:line="240"/>
-              <w:ind w:firstLine="0" w:left="20" w:right="20"/>
+              <w:ind w:left="20" w:right="20" w:firstLine="0" w:firstLineChars="0"/>
             </w:pPr>
             <w:r xmlns:w="http://schemas.openxmlformats.org/wordprocessingml/2006/main" xmlns:wp="http://schemas.openxmlformats.org/drawingml/2006/wordprocessingDrawing" xmlns:r="http://schemas.openxmlformats.org/officeDocument/2006/relationships" xmlns:w14="http://schemas.microsoft.com/office/word/2010/wordml">
               <w:rPr>
@@ -9327,7 +9425,7 @@
                 <w:right w:val="none" w:sz="0" w:space="0" w:color="000000"/>
               </w:pBdr>
               <w:spacing w:after="20" w:before="20" w:line="240"/>
-              <w:ind w:firstLine="0" w:left="20" w:right="20"/>
+              <w:ind w:left="20" w:right="20" w:firstLine="0" w:firstLineChars="0"/>
             </w:pPr>
             <w:r xmlns:w="http://schemas.openxmlformats.org/wordprocessingml/2006/main" xmlns:wp="http://schemas.openxmlformats.org/drawingml/2006/wordprocessingDrawing" xmlns:r="http://schemas.openxmlformats.org/officeDocument/2006/relationships" xmlns:w14="http://schemas.microsoft.com/office/word/2010/wordml">
               <w:rPr>
@@ -9377,7 +9475,7 @@
                 <w:right w:val="none" w:sz="0" w:space="0" w:color="000000"/>
               </w:pBdr>
               <w:spacing w:after="20" w:before="20" w:line="240"/>
-              <w:ind w:firstLine="0" w:left="20" w:right="20"/>
+              <w:ind w:left="20" w:right="20" w:firstLine="0" w:firstLineChars="0"/>
             </w:pPr>
             <w:r xmlns:w="http://schemas.openxmlformats.org/wordprocessingml/2006/main" xmlns:wp="http://schemas.openxmlformats.org/drawingml/2006/wordprocessingDrawing" xmlns:r="http://schemas.openxmlformats.org/officeDocument/2006/relationships" xmlns:w14="http://schemas.microsoft.com/office/word/2010/wordml">
               <w:rPr>
@@ -9421,7 +9519,7 @@
                 <w:right w:val="none" w:sz="0" w:space="0" w:color="000000"/>
               </w:pBdr>
               <w:spacing w:after="20" w:before="20" w:line="240"/>
-              <w:ind w:firstLine="0" w:left="20" w:right="20"/>
+              <w:ind w:left="20" w:right="20" w:firstLine="0" w:firstLineChars="0"/>
             </w:pPr>
             <w:r xmlns:w="http://schemas.openxmlformats.org/wordprocessingml/2006/main" xmlns:wp="http://schemas.openxmlformats.org/drawingml/2006/wordprocessingDrawing" xmlns:r="http://schemas.openxmlformats.org/officeDocument/2006/relationships" xmlns:w14="http://schemas.microsoft.com/office/word/2010/wordml">
               <w:rPr>
@@ -9465,7 +9563,7 @@
                 <w:right w:val="none" w:sz="0" w:space="0" w:color="000000"/>
               </w:pBdr>
               <w:spacing w:after="20" w:before="20" w:line="240"/>
-              <w:ind w:firstLine="0" w:left="20" w:right="20"/>
+              <w:ind w:left="20" w:right="20" w:firstLine="0" w:firstLineChars="0"/>
             </w:pPr>
             <m:oMath xmlns:m="http://schemas.openxmlformats.org/officeDocument/2006/math" xmlns:mml="http://www.w3.org/1998/Math/MathML">
               <m:sSub>
@@ -9511,7 +9609,7 @@
                 <w:right w:val="none" w:sz="0" w:space="0" w:color="000000"/>
               </w:pBdr>
               <w:spacing w:after="20" w:before="20" w:line="240"/>
-              <w:ind w:firstLine="0" w:left="20" w:right="20"/>
+              <w:ind w:left="20" w:right="20" w:firstLine="0" w:firstLineChars="0"/>
             </w:pPr>
             <m:oMath xmlns:m="http://schemas.openxmlformats.org/officeDocument/2006/math" xmlns:mml="http://www.w3.org/1998/Math/MathML">
               <m:r>
@@ -9572,7 +9670,7 @@
                 <w:right w:val="none" w:sz="0" w:space="0" w:color="000000"/>
               </w:pBdr>
               <w:spacing w:after="20" w:before="20" w:line="240"/>
-              <w:ind w:firstLine="0" w:left="20" w:right="20"/>
+              <w:ind w:left="20" w:right="20" w:firstLine="0" w:firstLineChars="0"/>
             </w:pPr>
             <w:r xmlns:w="http://schemas.openxmlformats.org/wordprocessingml/2006/main" xmlns:wp="http://schemas.openxmlformats.org/drawingml/2006/wordprocessingDrawing" xmlns:r="http://schemas.openxmlformats.org/officeDocument/2006/relationships" xmlns:w14="http://schemas.microsoft.com/office/word/2010/wordml">
               <w:rPr>
@@ -9616,7 +9714,7 @@
                 <w:right w:val="none" w:sz="0" w:space="0" w:color="000000"/>
               </w:pBdr>
               <w:spacing w:after="20" w:before="20" w:line="240"/>
-              <w:ind w:firstLine="0" w:left="20" w:right="20"/>
+              <w:ind w:left="20" w:right="20" w:firstLine="0" w:firstLineChars="0"/>
             </w:pPr>
             <w:r xmlns:w="http://schemas.openxmlformats.org/wordprocessingml/2006/main" xmlns:wp="http://schemas.openxmlformats.org/drawingml/2006/wordprocessingDrawing" xmlns:r="http://schemas.openxmlformats.org/officeDocument/2006/relationships" xmlns:w14="http://schemas.microsoft.com/office/word/2010/wordml">
               <w:rPr>
@@ -9660,7 +9758,7 @@
                 <w:right w:val="none" w:sz="0" w:space="0" w:color="000000"/>
               </w:pBdr>
               <w:spacing w:after="20" w:before="20" w:line="240"/>
-              <w:ind w:firstLine="0" w:left="20" w:right="20"/>
+              <w:ind w:left="20" w:right="20" w:firstLine="0" w:firstLineChars="0"/>
             </w:pPr>
             <m:oMath xmlns:m="http://schemas.openxmlformats.org/officeDocument/2006/math" xmlns:mml="http://www.w3.org/1998/Math/MathML">
               <m:r>
@@ -9706,7 +9804,7 @@
                 <w:right w:val="none" w:sz="0" w:space="0" w:color="000000"/>
               </w:pBdr>
               <w:spacing w:after="20" w:before="20" w:line="240"/>
-              <w:ind w:firstLine="0" w:left="20" w:right="20"/>
+              <w:ind w:left="20" w:right="20" w:firstLine="0" w:firstLineChars="0"/>
             </w:pPr>
             <m:oMath xmlns:m="http://schemas.openxmlformats.org/officeDocument/2006/math" xmlns:mml="http://www.w3.org/1998/Math/MathML">
               <m:r>
@@ -9833,7 +9931,7 @@
                 <w:right w:val="none" w:sz="0" w:space="0" w:color="000000"/>
               </w:pBdr>
               <w:spacing w:after="20" w:before="20" w:line="240"/>
-              <w:ind w:firstLine="0" w:left="20" w:right="20"/>
+              <w:ind w:left="20" w:right="20" w:firstLine="0" w:firstLineChars="0"/>
             </w:pPr>
             <w:r xmlns:w="http://schemas.openxmlformats.org/wordprocessingml/2006/main" xmlns:wp="http://schemas.openxmlformats.org/drawingml/2006/wordprocessingDrawing" xmlns:r="http://schemas.openxmlformats.org/officeDocument/2006/relationships" xmlns:w14="http://schemas.microsoft.com/office/word/2010/wordml">
               <w:rPr>
@@ -9877,7 +9975,7 @@
                 <w:right w:val="none" w:sz="0" w:space="0" w:color="000000"/>
               </w:pBdr>
               <w:spacing w:after="20" w:before="20" w:line="240"/>
-              <w:ind w:firstLine="0" w:left="20" w:right="20"/>
+              <w:ind w:left="20" w:right="20" w:firstLine="0" w:firstLineChars="0"/>
             </w:pPr>
             <w:r xmlns:w="http://schemas.openxmlformats.org/wordprocessingml/2006/main" xmlns:wp="http://schemas.openxmlformats.org/drawingml/2006/wordprocessingDrawing" xmlns:r="http://schemas.openxmlformats.org/officeDocument/2006/relationships" xmlns:w14="http://schemas.microsoft.com/office/word/2010/wordml">
               <w:rPr>
@@ -9921,7 +10019,7 @@
                 <w:right w:val="none" w:sz="0" w:space="0" w:color="000000"/>
               </w:pBdr>
               <w:spacing w:after="20" w:before="20" w:line="240"/>
-              <w:ind w:firstLine="0" w:left="20" w:right="20"/>
+              <w:ind w:left="20" w:right="20" w:firstLine="0" w:firstLineChars="0"/>
             </w:pPr>
             <m:oMath xmlns:m="http://schemas.openxmlformats.org/officeDocument/2006/math" xmlns:mml="http://www.w3.org/1998/Math/MathML">
               <m:r>
@@ -9967,7 +10065,7 @@
                 <w:right w:val="none" w:sz="0" w:space="0" w:color="000000"/>
               </w:pBdr>
               <w:spacing w:after="20" w:before="20" w:line="240"/>
-              <w:ind w:firstLine="0" w:left="20" w:right="20"/>
+              <w:ind w:left="20" w:right="20" w:firstLine="0" w:firstLineChars="0"/>
             </w:pPr>
             <m:oMath xmlns:m="http://schemas.openxmlformats.org/officeDocument/2006/math" xmlns:mml="http://www.w3.org/1998/Math/MathML">
               <m:r>
@@ -10094,7 +10192,7 @@
                 <w:right w:val="none" w:sz="0" w:space="0" w:color="000000"/>
               </w:pBdr>
               <w:spacing w:after="20" w:before="20" w:line="240"/>
-              <w:ind w:firstLine="0" w:left="20" w:right="20"/>
+              <w:ind w:left="20" w:right="20" w:firstLine="0" w:firstLineChars="0"/>
             </w:pPr>
             <w:r xmlns:w="http://schemas.openxmlformats.org/wordprocessingml/2006/main" xmlns:wp="http://schemas.openxmlformats.org/drawingml/2006/wordprocessingDrawing" xmlns:r="http://schemas.openxmlformats.org/officeDocument/2006/relationships" xmlns:w14="http://schemas.microsoft.com/office/word/2010/wordml">
               <w:rPr>
@@ -10138,7 +10236,7 @@
                 <w:right w:val="none" w:sz="0" w:space="0" w:color="000000"/>
               </w:pBdr>
               <w:spacing w:after="20" w:before="20" w:line="240"/>
-              <w:ind w:firstLine="0" w:left="20" w:right="20"/>
+              <w:ind w:left="20" w:right="20" w:firstLine="0" w:firstLineChars="0"/>
             </w:pPr>
             <w:r xmlns:w="http://schemas.openxmlformats.org/wordprocessingml/2006/main" xmlns:wp="http://schemas.openxmlformats.org/drawingml/2006/wordprocessingDrawing" xmlns:r="http://schemas.openxmlformats.org/officeDocument/2006/relationships" xmlns:w14="http://schemas.microsoft.com/office/word/2010/wordml">
               <w:rPr>
@@ -10182,7 +10280,7 @@
                 <w:right w:val="none" w:sz="0" w:space="0" w:color="000000"/>
               </w:pBdr>
               <w:spacing w:after="20" w:before="20" w:line="240"/>
-              <w:ind w:firstLine="0" w:left="20" w:right="20"/>
+              <w:ind w:left="20" w:right="20" w:firstLine="0" w:firstLineChars="0"/>
             </w:pPr>
             <m:oMath xmlns:m="http://schemas.openxmlformats.org/officeDocument/2006/math" xmlns:mml="http://www.w3.org/1998/Math/MathML">
               <m:r>
@@ -10335,7 +10433,7 @@
                 <w:right w:val="none" w:sz="0" w:space="0" w:color="000000"/>
               </w:pBdr>
               <w:spacing w:after="20" w:before="20" w:line="240"/>
-              <w:ind w:firstLine="0" w:left="20" w:right="20"/>
+              <w:ind w:left="20" w:right="20" w:firstLine="0" w:firstLineChars="0"/>
             </w:pPr>
             <m:oMath xmlns:m="http://schemas.openxmlformats.org/officeDocument/2006/math" xmlns:mml="http://www.w3.org/1998/Math/MathML">
               <m:r>
@@ -10462,7 +10560,7 @@
                 <w:right w:val="none" w:sz="0" w:space="0" w:color="000000"/>
               </w:pBdr>
               <w:spacing w:after="20" w:before="20" w:line="240"/>
-              <w:ind w:firstLine="0" w:left="20" w:right="20"/>
+              <w:ind w:left="20" w:right="20" w:firstLine="0" w:firstLineChars="0"/>
             </w:pPr>
             <w:r xmlns:w="http://schemas.openxmlformats.org/wordprocessingml/2006/main" xmlns:wp="http://schemas.openxmlformats.org/drawingml/2006/wordprocessingDrawing" xmlns:r="http://schemas.openxmlformats.org/officeDocument/2006/relationships" xmlns:w14="http://schemas.microsoft.com/office/word/2010/wordml">
               <w:rPr>
@@ -10506,7 +10604,7 @@
                 <w:right w:val="none" w:sz="0" w:space="0" w:color="000000"/>
               </w:pBdr>
               <w:spacing w:after="20" w:before="20" w:line="240"/>
-              <w:ind w:firstLine="0" w:left="20" w:right="20"/>
+              <w:ind w:left="20" w:right="20" w:firstLine="0" w:firstLineChars="0"/>
             </w:pPr>
             <w:r xmlns:w="http://schemas.openxmlformats.org/wordprocessingml/2006/main" xmlns:wp="http://schemas.openxmlformats.org/drawingml/2006/wordprocessingDrawing" xmlns:r="http://schemas.openxmlformats.org/officeDocument/2006/relationships" xmlns:w14="http://schemas.microsoft.com/office/word/2010/wordml">
               <w:rPr>
@@ -10550,7 +10648,7 @@
                 <w:right w:val="none" w:sz="0" w:space="0" w:color="000000"/>
               </w:pBdr>
               <w:spacing w:after="20" w:before="20" w:line="240"/>
-              <w:ind w:firstLine="0" w:left="20" w:right="20"/>
+              <w:ind w:left="20" w:right="20" w:firstLine="0" w:firstLineChars="0"/>
             </w:pPr>
             <m:oMath xmlns:m="http://schemas.openxmlformats.org/officeDocument/2006/math" xmlns:mml="http://www.w3.org/1998/Math/MathML">
               <m:r>
@@ -10587,7 +10685,7 @@
                 <w:right w:val="none" w:sz="0" w:space="0" w:color="000000"/>
               </w:pBdr>
               <w:spacing w:after="20" w:before="20" w:line="240"/>
-              <w:ind w:firstLine="0" w:left="20" w:right="20"/>
+              <w:ind w:left="20" w:right="20" w:firstLine="0" w:firstLineChars="0"/>
             </w:pPr>
             <m:oMath xmlns:m="http://schemas.openxmlformats.org/officeDocument/2006/math" xmlns:mml="http://www.w3.org/1998/Math/MathML">
               <m:r>
@@ -10708,7 +10806,7 @@
                 <w:right w:val="none" w:sz="0" w:space="0" w:color="000000"/>
               </w:pBdr>
               <w:spacing w:after="20" w:before="20" w:line="240"/>
-              <w:ind w:firstLine="0" w:left="20" w:right="20"/>
+              <w:ind w:left="20" w:right="20" w:firstLine="0" w:firstLineChars="0"/>
             </w:pPr>
             <w:r xmlns:w="http://schemas.openxmlformats.org/wordprocessingml/2006/main" xmlns:wp="http://schemas.openxmlformats.org/drawingml/2006/wordprocessingDrawing" xmlns:r="http://schemas.openxmlformats.org/officeDocument/2006/relationships" xmlns:w14="http://schemas.microsoft.com/office/word/2010/wordml">
               <w:rPr>
@@ -10752,7 +10850,7 @@
                 <w:right w:val="none" w:sz="0" w:space="0" w:color="000000"/>
               </w:pBdr>
               <w:spacing w:after="20" w:before="20" w:line="240"/>
-              <w:ind w:firstLine="0" w:left="20" w:right="20"/>
+              <w:ind w:left="20" w:right="20" w:firstLine="0" w:firstLineChars="0"/>
             </w:pPr>
             <w:r xmlns:w="http://schemas.openxmlformats.org/wordprocessingml/2006/main" xmlns:wp="http://schemas.openxmlformats.org/drawingml/2006/wordprocessingDrawing" xmlns:r="http://schemas.openxmlformats.org/officeDocument/2006/relationships" xmlns:w14="http://schemas.microsoft.com/office/word/2010/wordml">
               <w:rPr>
@@ -10796,7 +10894,7 @@
                 <w:right w:val="none" w:sz="0" w:space="0" w:color="000000"/>
               </w:pBdr>
               <w:spacing w:after="20" w:before="20" w:line="240"/>
-              <w:ind w:firstLine="0" w:left="20" w:right="20"/>
+              <w:ind w:left="20" w:right="20" w:firstLine="0" w:firstLineChars="0"/>
             </w:pPr>
             <m:oMath xmlns:m="http://schemas.openxmlformats.org/officeDocument/2006/math" xmlns:mml="http://www.w3.org/1998/Math/MathML">
               <m:r>
@@ -10833,7 +10931,7 @@
                 <w:right w:val="none" w:sz="0" w:space="0" w:color="000000"/>
               </w:pBdr>
               <w:spacing w:after="20" w:before="20" w:line="240"/>
-              <w:ind w:firstLine="0" w:left="20" w:right="20"/>
+              <w:ind w:left="20" w:right="20" w:firstLine="0" w:firstLineChars="0"/>
             </w:pPr>
             <m:oMath xmlns:m="http://schemas.openxmlformats.org/officeDocument/2006/math" xmlns:mml="http://www.w3.org/1998/Math/MathML">
               <m:r>
@@ -10934,7 +11032,7 @@
         </w:rPr>
         <w:t xml:space="preserve">Table </w:t>
       </w:r>
-      <w:bookmarkStart w:id="3f2c9d55-278b-45f8-a3b1-3d3be329e49e" w:name="tbl-apacmptab"/>
+      <w:bookmarkStart w:id="75fcfe3f-ae7c-450f-b70e-59910063d569" w:name="tbl-apacmptab"/>
       <w:r xmlns:w="http://schemas.openxmlformats.org/wordprocessingml/2006/main" xmlns:wp="http://schemas.openxmlformats.org/drawingml/2006/wordprocessingDrawing" xmlns:r="http://schemas.openxmlformats.org/officeDocument/2006/relationships" xmlns:w14="http://schemas.microsoft.com/office/word/2010/wordml">
         <w:rPr>
           <w:rFonts/>
@@ -10956,7 +11054,7 @@
         </w:rPr>
         <w:fldChar w:fldCharType="end" w:dirty="true"/>
       </w:r>
-      <w:bookmarkEnd w:id="3f2c9d55-278b-45f8-a3b1-3d3be329e49e"/>
+      <w:bookmarkEnd w:id="75fcfe3f-ae7c-450f-b70e-59910063d569"/>
       <w:r>
         <w:rPr>
           <w:rFonts/>
@@ -11016,7 +11114,7 @@
                 <w:right w:val="none" w:sz="0" w:space="0" w:color="000000"/>
               </w:pBdr>
               <w:spacing w:after="20" w:before="20" w:line="240"/>
-              <w:ind w:firstLine="0" w:left="20" w:right="20"/>
+              <w:ind w:left="20" w:right="20" w:firstLine="0" w:firstLineChars="0"/>
             </w:pPr>
             <w:r xmlns:w="http://schemas.openxmlformats.org/wordprocessingml/2006/main" xmlns:wp="http://schemas.openxmlformats.org/drawingml/2006/wordprocessingDrawing" xmlns:r="http://schemas.openxmlformats.org/officeDocument/2006/relationships" xmlns:w14="http://schemas.microsoft.com/office/word/2010/wordml">
               <w:rPr>
@@ -11060,7 +11158,7 @@
                 <w:right w:val="none" w:sz="0" w:space="0" w:color="000000"/>
               </w:pBdr>
               <w:spacing w:after="20" w:before="20" w:line="240"/>
-              <w:ind w:firstLine="0" w:left="20" w:right="20"/>
+              <w:ind w:left="20" w:right="20" w:firstLine="0" w:firstLineChars="0"/>
             </w:pPr>
             <w:r xmlns:w="http://schemas.openxmlformats.org/wordprocessingml/2006/main" xmlns:wp="http://schemas.openxmlformats.org/drawingml/2006/wordprocessingDrawing" xmlns:r="http://schemas.openxmlformats.org/officeDocument/2006/relationships" xmlns:w14="http://schemas.microsoft.com/office/word/2010/wordml">
               <w:rPr>
@@ -11104,7 +11202,7 @@
                 <w:right w:val="none" w:sz="0" w:space="0" w:color="000000"/>
               </w:pBdr>
               <w:spacing w:after="20" w:before="20" w:line="240"/>
-              <w:ind w:firstLine="0" w:left="20" w:right="20"/>
+              <w:ind w:left="20" w:right="20" w:firstLine="0" w:firstLineChars="0"/>
             </w:pPr>
             <m:oMath xmlns:m="http://schemas.openxmlformats.org/officeDocument/2006/math" xmlns:mml="http://www.w3.org/1998/Math/MathML">
               <m:r>
@@ -11141,7 +11239,7 @@
                 <w:right w:val="none" w:sz="0" w:space="0" w:color="000000"/>
               </w:pBdr>
               <w:spacing w:after="20" w:before="20" w:line="240"/>
-              <w:ind w:firstLine="0" w:left="20" w:right="20"/>
+              <w:ind w:left="20" w:right="20" w:firstLine="0" w:firstLineChars="0"/>
             </w:pPr>
             <m:oMath xmlns:m="http://schemas.openxmlformats.org/officeDocument/2006/math" xmlns:mml="http://www.w3.org/1998/Math/MathML">
               <m:r>
@@ -11241,7 +11339,7 @@
                 <w:right w:val="none" w:sz="0" w:space="0" w:color="000000"/>
               </w:pBdr>
               <w:spacing w:after="20" w:before="20" w:line="240"/>
-              <w:ind w:firstLine="0" w:left="20" w:right="20"/>
+              <w:ind w:left="20" w:right="20" w:firstLine="0" w:firstLineChars="0"/>
             </w:pPr>
             <w:r xmlns:w="http://schemas.openxmlformats.org/wordprocessingml/2006/main" xmlns:wp="http://schemas.openxmlformats.org/drawingml/2006/wordprocessingDrawing" xmlns:r="http://schemas.openxmlformats.org/officeDocument/2006/relationships" xmlns:w14="http://schemas.microsoft.com/office/word/2010/wordml">
               <w:rPr>
@@ -11285,7 +11383,7 @@
                 <w:right w:val="none" w:sz="0" w:space="0" w:color="000000"/>
               </w:pBdr>
               <w:spacing w:after="20" w:before="20" w:line="240"/>
-              <w:ind w:firstLine="0" w:left="20" w:right="20"/>
+              <w:ind w:left="20" w:right="20" w:firstLine="0" w:firstLineChars="0"/>
             </w:pPr>
             <m:oMath xmlns:m="http://schemas.openxmlformats.org/officeDocument/2006/math" xmlns:mml="http://www.w3.org/1998/Math/MathML">
               <m:r>
@@ -11391,7 +11489,7 @@
                 <w:right w:val="none" w:sz="0" w:space="0" w:color="000000"/>
               </w:pBdr>
               <w:spacing w:after="20" w:before="20" w:line="240"/>
-              <w:ind w:firstLine="0" w:left="20" w:right="20"/>
+              <w:ind w:left="20" w:right="20" w:firstLine="0" w:firstLineChars="0"/>
             </w:pPr>
             <w:r xmlns:w="http://schemas.openxmlformats.org/wordprocessingml/2006/main" xmlns:wp="http://schemas.openxmlformats.org/drawingml/2006/wordprocessingDrawing" xmlns:r="http://schemas.openxmlformats.org/officeDocument/2006/relationships" xmlns:w14="http://schemas.microsoft.com/office/word/2010/wordml">
               <w:rPr>
@@ -11435,7 +11533,7 @@
                 <w:right w:val="none" w:sz="0" w:space="0" w:color="000000"/>
               </w:pBdr>
               <w:spacing w:after="20" w:before="20" w:line="240"/>
-              <w:ind w:firstLine="0" w:left="20" w:right="20"/>
+              <w:ind w:left="20" w:right="20" w:firstLine="0" w:firstLineChars="0"/>
             </w:pPr>
             <w:r xmlns:w="http://schemas.openxmlformats.org/wordprocessingml/2006/main" xmlns:wp="http://schemas.openxmlformats.org/drawingml/2006/wordprocessingDrawing" xmlns:r="http://schemas.openxmlformats.org/officeDocument/2006/relationships" xmlns:w14="http://schemas.microsoft.com/office/word/2010/wordml">
               <w:rPr>
@@ -11479,7 +11577,7 @@
                 <w:right w:val="none" w:sz="0" w:space="0" w:color="000000"/>
               </w:pBdr>
               <w:spacing w:after="20" w:before="20" w:line="240"/>
-              <w:ind w:firstLine="0" w:left="20" w:right="20"/>
+              <w:ind w:left="20" w:right="20" w:firstLine="0" w:firstLineChars="0"/>
             </w:pPr>
             <w:r xmlns:w="http://schemas.openxmlformats.org/wordprocessingml/2006/main" xmlns:wp="http://schemas.openxmlformats.org/drawingml/2006/wordprocessingDrawing" xmlns:r="http://schemas.openxmlformats.org/officeDocument/2006/relationships" xmlns:w14="http://schemas.microsoft.com/office/word/2010/wordml">
               <w:rPr>
@@ -11523,7 +11621,7 @@
                 <w:right w:val="none" w:sz="0" w:space="0" w:color="000000"/>
               </w:pBdr>
               <w:spacing w:after="20" w:before="20" w:line="240"/>
-              <w:ind w:firstLine="0" w:left="20" w:right="20"/>
+              <w:ind w:left="20" w:right="20" w:firstLine="0" w:firstLineChars="0"/>
             </w:pPr>
             <w:r xmlns:w="http://schemas.openxmlformats.org/wordprocessingml/2006/main" xmlns:wp="http://schemas.openxmlformats.org/drawingml/2006/wordprocessingDrawing" xmlns:r="http://schemas.openxmlformats.org/officeDocument/2006/relationships" xmlns:w14="http://schemas.microsoft.com/office/word/2010/wordml">
               <w:rPr>
@@ -11567,7 +11665,7 @@
                 <w:right w:val="none" w:sz="0" w:space="0" w:color="000000"/>
               </w:pBdr>
               <w:spacing w:after="20" w:before="20" w:line="240"/>
-              <w:ind w:firstLine="0" w:left="20" w:right="20"/>
+              <w:ind w:left="20" w:right="20" w:firstLine="0" w:firstLineChars="0"/>
             </w:pPr>
             <w:r xmlns:w="http://schemas.openxmlformats.org/wordprocessingml/2006/main" xmlns:wp="http://schemas.openxmlformats.org/drawingml/2006/wordprocessingDrawing" xmlns:r="http://schemas.openxmlformats.org/officeDocument/2006/relationships" xmlns:w14="http://schemas.microsoft.com/office/word/2010/wordml">
               <w:rPr>
@@ -11611,7 +11709,7 @@
                 <w:right w:val="none" w:sz="0" w:space="0" w:color="000000"/>
               </w:pBdr>
               <w:spacing w:after="20" w:before="20" w:line="240"/>
-              <w:ind w:firstLine="0" w:left="20" w:right="20"/>
+              <w:ind w:left="20" w:right="20" w:firstLine="0" w:firstLineChars="0"/>
             </w:pPr>
             <w:r xmlns:w="http://schemas.openxmlformats.org/wordprocessingml/2006/main" xmlns:wp="http://schemas.openxmlformats.org/drawingml/2006/wordprocessingDrawing" xmlns:r="http://schemas.openxmlformats.org/officeDocument/2006/relationships" xmlns:w14="http://schemas.microsoft.com/office/word/2010/wordml">
               <w:rPr>
@@ -11661,7 +11759,7 @@
                 <w:right w:val="none" w:sz="0" w:space="0" w:color="000000"/>
               </w:pBdr>
               <w:spacing w:after="20" w:before="20" w:line="240"/>
-              <w:ind w:firstLine="0" w:left="20" w:right="20"/>
+              <w:ind w:left="20" w:right="20" w:firstLine="0" w:firstLineChars="0"/>
             </w:pPr>
             <w:r xmlns:w="http://schemas.openxmlformats.org/wordprocessingml/2006/main" xmlns:wp="http://schemas.openxmlformats.org/drawingml/2006/wordprocessingDrawing" xmlns:r="http://schemas.openxmlformats.org/officeDocument/2006/relationships" xmlns:w14="http://schemas.microsoft.com/office/word/2010/wordml">
               <w:rPr>
@@ -11705,7 +11803,7 @@
                 <w:right w:val="none" w:sz="0" w:space="0" w:color="000000"/>
               </w:pBdr>
               <w:spacing w:after="20" w:before="20" w:line="240"/>
-              <w:ind w:firstLine="0" w:left="20" w:right="20"/>
+              <w:ind w:left="20" w:right="20" w:firstLine="0" w:firstLineChars="0"/>
             </w:pPr>
             <w:r xmlns:w="http://schemas.openxmlformats.org/wordprocessingml/2006/main" xmlns:wp="http://schemas.openxmlformats.org/drawingml/2006/wordprocessingDrawing" xmlns:r="http://schemas.openxmlformats.org/officeDocument/2006/relationships" xmlns:w14="http://schemas.microsoft.com/office/word/2010/wordml">
               <w:rPr>
@@ -11749,7 +11847,7 @@
                 <w:right w:val="none" w:sz="0" w:space="0" w:color="000000"/>
               </w:pBdr>
               <w:spacing w:after="20" w:before="20" w:line="240"/>
-              <w:ind w:firstLine="0" w:left="20" w:right="20"/>
+              <w:ind w:left="20" w:right="20" w:firstLine="0" w:firstLineChars="0"/>
             </w:pPr>
             <w:r xmlns:w="http://schemas.openxmlformats.org/wordprocessingml/2006/main" xmlns:wp="http://schemas.openxmlformats.org/drawingml/2006/wordprocessingDrawing" xmlns:r="http://schemas.openxmlformats.org/officeDocument/2006/relationships" xmlns:w14="http://schemas.microsoft.com/office/word/2010/wordml">
               <w:rPr>
@@ -11793,7 +11891,7 @@
                 <w:right w:val="none" w:sz="0" w:space="0" w:color="000000"/>
               </w:pBdr>
               <w:spacing w:after="20" w:before="20" w:line="240"/>
-              <w:ind w:firstLine="0" w:left="20" w:right="20"/>
+              <w:ind w:left="20" w:right="20" w:firstLine="0" w:firstLineChars="0"/>
             </w:pPr>
             <w:r xmlns:w="http://schemas.openxmlformats.org/wordprocessingml/2006/main" xmlns:wp="http://schemas.openxmlformats.org/drawingml/2006/wordprocessingDrawing" xmlns:r="http://schemas.openxmlformats.org/officeDocument/2006/relationships" xmlns:w14="http://schemas.microsoft.com/office/word/2010/wordml">
               <w:rPr>
@@ -11837,7 +11935,7 @@
                 <w:right w:val="none" w:sz="0" w:space="0" w:color="000000"/>
               </w:pBdr>
               <w:spacing w:after="20" w:before="20" w:line="240"/>
-              <w:ind w:firstLine="0" w:left="20" w:right="20"/>
+              <w:ind w:left="20" w:right="20" w:firstLine="0" w:firstLineChars="0"/>
             </w:pPr>
             <w:r xmlns:w="http://schemas.openxmlformats.org/wordprocessingml/2006/main" xmlns:wp="http://schemas.openxmlformats.org/drawingml/2006/wordprocessingDrawing" xmlns:r="http://schemas.openxmlformats.org/officeDocument/2006/relationships" xmlns:w14="http://schemas.microsoft.com/office/word/2010/wordml">
               <w:rPr>
@@ -11881,7 +11979,7 @@
                 <w:right w:val="none" w:sz="0" w:space="0" w:color="000000"/>
               </w:pBdr>
               <w:spacing w:after="20" w:before="20" w:line="240"/>
-              <w:ind w:firstLine="0" w:left="20" w:right="20"/>
+              <w:ind w:left="20" w:right="20" w:firstLine="0" w:firstLineChars="0"/>
             </w:pPr>
             <w:r xmlns:w="http://schemas.openxmlformats.org/wordprocessingml/2006/main" xmlns:wp="http://schemas.openxmlformats.org/drawingml/2006/wordprocessingDrawing" xmlns:r="http://schemas.openxmlformats.org/officeDocument/2006/relationships" xmlns:w14="http://schemas.microsoft.com/office/word/2010/wordml">
               <w:rPr>
@@ -11931,7 +12029,7 @@
                 <w:right w:val="none" w:sz="0" w:space="0" w:color="000000"/>
               </w:pBdr>
               <w:spacing w:after="20" w:before="20" w:line="240"/>
-              <w:ind w:firstLine="0" w:left="20" w:right="20"/>
+              <w:ind w:left="20" w:right="20" w:firstLine="0" w:firstLineChars="0"/>
             </w:pPr>
             <w:r xmlns:w="http://schemas.openxmlformats.org/wordprocessingml/2006/main" xmlns:wp="http://schemas.openxmlformats.org/drawingml/2006/wordprocessingDrawing" xmlns:r="http://schemas.openxmlformats.org/officeDocument/2006/relationships" xmlns:w14="http://schemas.microsoft.com/office/word/2010/wordml">
               <w:rPr>
@@ -11975,7 +12073,7 @@
                 <w:right w:val="none" w:sz="0" w:space="0" w:color="000000"/>
               </w:pBdr>
               <w:spacing w:after="20" w:before="20" w:line="240"/>
-              <w:ind w:firstLine="0" w:left="20" w:right="20"/>
+              <w:ind w:left="20" w:right="20" w:firstLine="0" w:firstLineChars="0"/>
             </w:pPr>
             <w:r xmlns:w="http://schemas.openxmlformats.org/wordprocessingml/2006/main" xmlns:wp="http://schemas.openxmlformats.org/drawingml/2006/wordprocessingDrawing" xmlns:r="http://schemas.openxmlformats.org/officeDocument/2006/relationships" xmlns:w14="http://schemas.microsoft.com/office/word/2010/wordml">
               <w:rPr>
@@ -12019,7 +12117,7 @@
                 <w:right w:val="none" w:sz="0" w:space="0" w:color="000000"/>
               </w:pBdr>
               <w:spacing w:after="20" w:before="20" w:line="240"/>
-              <w:ind w:firstLine="0" w:left="20" w:right="20"/>
+              <w:ind w:left="20" w:right="20" w:firstLine="0" w:firstLineChars="0"/>
             </w:pPr>
             <w:r xmlns:w="http://schemas.openxmlformats.org/wordprocessingml/2006/main" xmlns:wp="http://schemas.openxmlformats.org/drawingml/2006/wordprocessingDrawing" xmlns:r="http://schemas.openxmlformats.org/officeDocument/2006/relationships" xmlns:w14="http://schemas.microsoft.com/office/word/2010/wordml">
               <w:rPr>
@@ -12063,7 +12161,7 @@
                 <w:right w:val="none" w:sz="0" w:space="0" w:color="000000"/>
               </w:pBdr>
               <w:spacing w:after="20" w:before="20" w:line="240"/>
-              <w:ind w:firstLine="0" w:left="20" w:right="20"/>
+              <w:ind w:left="20" w:right="20" w:firstLine="0" w:firstLineChars="0"/>
             </w:pPr>
             <w:r xmlns:w="http://schemas.openxmlformats.org/wordprocessingml/2006/main" xmlns:wp="http://schemas.openxmlformats.org/drawingml/2006/wordprocessingDrawing" xmlns:r="http://schemas.openxmlformats.org/officeDocument/2006/relationships" xmlns:w14="http://schemas.microsoft.com/office/word/2010/wordml">
               <w:rPr>
@@ -12107,7 +12205,7 @@
                 <w:right w:val="none" w:sz="0" w:space="0" w:color="000000"/>
               </w:pBdr>
               <w:spacing w:after="20" w:before="20" w:line="240"/>
-              <w:ind w:firstLine="0" w:left="20" w:right="20"/>
+              <w:ind w:left="20" w:right="20" w:firstLine="0" w:firstLineChars="0"/>
             </w:pPr>
             <w:r xmlns:w="http://schemas.openxmlformats.org/wordprocessingml/2006/main" xmlns:wp="http://schemas.openxmlformats.org/drawingml/2006/wordprocessingDrawing" xmlns:r="http://schemas.openxmlformats.org/officeDocument/2006/relationships" xmlns:w14="http://schemas.microsoft.com/office/word/2010/wordml">
               <w:rPr>
@@ -12151,7 +12249,7 @@
                 <w:right w:val="none" w:sz="0" w:space="0" w:color="000000"/>
               </w:pBdr>
               <w:spacing w:after="20" w:before="20" w:line="240"/>
-              <w:ind w:firstLine="0" w:left="20" w:right="20"/>
+              <w:ind w:left="20" w:right="20" w:firstLine="0" w:firstLineChars="0"/>
             </w:pPr>
             <w:r xmlns:w="http://schemas.openxmlformats.org/wordprocessingml/2006/main" xmlns:wp="http://schemas.openxmlformats.org/drawingml/2006/wordprocessingDrawing" xmlns:r="http://schemas.openxmlformats.org/officeDocument/2006/relationships" xmlns:w14="http://schemas.microsoft.com/office/word/2010/wordml">
               <w:rPr>
@@ -12201,7 +12299,7 @@
                 <w:right w:val="none" w:sz="0" w:space="0" w:color="000000"/>
               </w:pBdr>
               <w:spacing w:after="20" w:before="20" w:line="240"/>
-              <w:ind w:firstLine="0" w:left="20" w:right="20"/>
+              <w:ind w:left="20" w:right="20" w:firstLine="0" w:firstLineChars="0"/>
             </w:pPr>
             <w:r xmlns:w="http://schemas.openxmlformats.org/wordprocessingml/2006/main" xmlns:wp="http://schemas.openxmlformats.org/drawingml/2006/wordprocessingDrawing" xmlns:r="http://schemas.openxmlformats.org/officeDocument/2006/relationships" xmlns:w14="http://schemas.microsoft.com/office/word/2010/wordml">
               <w:rPr>
@@ -12245,7 +12343,7 @@
                 <w:right w:val="none" w:sz="0" w:space="0" w:color="000000"/>
               </w:pBdr>
               <w:spacing w:after="20" w:before="20" w:line="240"/>
-              <w:ind w:firstLine="0" w:left="20" w:right="20"/>
+              <w:ind w:left="20" w:right="20" w:firstLine="0" w:firstLineChars="0"/>
             </w:pPr>
             <w:r xmlns:w="http://schemas.openxmlformats.org/wordprocessingml/2006/main" xmlns:wp="http://schemas.openxmlformats.org/drawingml/2006/wordprocessingDrawing" xmlns:r="http://schemas.openxmlformats.org/officeDocument/2006/relationships" xmlns:w14="http://schemas.microsoft.com/office/word/2010/wordml">
               <w:rPr>
@@ -12289,7 +12387,7 @@
                 <w:right w:val="none" w:sz="0" w:space="0" w:color="000000"/>
               </w:pBdr>
               <w:spacing w:after="20" w:before="20" w:line="240"/>
-              <w:ind w:firstLine="0" w:left="20" w:right="20"/>
+              <w:ind w:left="20" w:right="20" w:firstLine="0" w:firstLineChars="0"/>
             </w:pPr>
             <w:r xmlns:w="http://schemas.openxmlformats.org/wordprocessingml/2006/main" xmlns:wp="http://schemas.openxmlformats.org/drawingml/2006/wordprocessingDrawing" xmlns:r="http://schemas.openxmlformats.org/officeDocument/2006/relationships" xmlns:w14="http://schemas.microsoft.com/office/word/2010/wordml">
               <w:rPr>
@@ -12333,7 +12431,7 @@
                 <w:right w:val="none" w:sz="0" w:space="0" w:color="000000"/>
               </w:pBdr>
               <w:spacing w:after="20" w:before="20" w:line="240"/>
-              <w:ind w:firstLine="0" w:left="20" w:right="20"/>
+              <w:ind w:left="20" w:right="20" w:firstLine="0" w:firstLineChars="0"/>
             </w:pPr>
             <w:r xmlns:w="http://schemas.openxmlformats.org/wordprocessingml/2006/main" xmlns:wp="http://schemas.openxmlformats.org/drawingml/2006/wordprocessingDrawing" xmlns:r="http://schemas.openxmlformats.org/officeDocument/2006/relationships" xmlns:w14="http://schemas.microsoft.com/office/word/2010/wordml">
               <w:rPr>
@@ -12377,7 +12475,7 @@
                 <w:right w:val="none" w:sz="0" w:space="0" w:color="000000"/>
               </w:pBdr>
               <w:spacing w:after="20" w:before="20" w:line="240"/>
-              <w:ind w:firstLine="0" w:left="20" w:right="20"/>
+              <w:ind w:left="20" w:right="20" w:firstLine="0" w:firstLineChars="0"/>
             </w:pPr>
             <w:r xmlns:w="http://schemas.openxmlformats.org/wordprocessingml/2006/main" xmlns:wp="http://schemas.openxmlformats.org/drawingml/2006/wordprocessingDrawing" xmlns:r="http://schemas.openxmlformats.org/officeDocument/2006/relationships" xmlns:w14="http://schemas.microsoft.com/office/word/2010/wordml">
               <w:rPr>
@@ -12421,7 +12519,7 @@
                 <w:right w:val="none" w:sz="0" w:space="0" w:color="000000"/>
               </w:pBdr>
               <w:spacing w:after="20" w:before="20" w:line="240"/>
-              <w:ind w:firstLine="0" w:left="20" w:right="20"/>
+              <w:ind w:left="20" w:right="20" w:firstLine="0" w:firstLineChars="0"/>
             </w:pPr>
             <w:r xmlns:w="http://schemas.openxmlformats.org/wordprocessingml/2006/main" xmlns:wp="http://schemas.openxmlformats.org/drawingml/2006/wordprocessingDrawing" xmlns:r="http://schemas.openxmlformats.org/officeDocument/2006/relationships" xmlns:w14="http://schemas.microsoft.com/office/word/2010/wordml">
               <w:rPr>
@@ -12471,7 +12569,7 @@
                 <w:right w:val="none" w:sz="0" w:space="0" w:color="000000"/>
               </w:pBdr>
               <w:spacing w:after="20" w:before="20" w:line="240"/>
-              <w:ind w:firstLine="0" w:left="20" w:right="20"/>
+              <w:ind w:left="20" w:right="20" w:firstLine="0" w:firstLineChars="0"/>
             </w:pPr>
             <w:r xmlns:w="http://schemas.openxmlformats.org/wordprocessingml/2006/main" xmlns:wp="http://schemas.openxmlformats.org/drawingml/2006/wordprocessingDrawing" xmlns:r="http://schemas.openxmlformats.org/officeDocument/2006/relationships" xmlns:w14="http://schemas.microsoft.com/office/word/2010/wordml">
               <w:rPr>
@@ -12515,7 +12613,7 @@
                 <w:right w:val="none" w:sz="0" w:space="0" w:color="000000"/>
               </w:pBdr>
               <w:spacing w:after="20" w:before="20" w:line="240"/>
-              <w:ind w:firstLine="0" w:left="20" w:right="20"/>
+              <w:ind w:left="20" w:right="20" w:firstLine="0" w:firstLineChars="0"/>
             </w:pPr>
             <w:r xmlns:w="http://schemas.openxmlformats.org/wordprocessingml/2006/main" xmlns:wp="http://schemas.openxmlformats.org/drawingml/2006/wordprocessingDrawing" xmlns:r="http://schemas.openxmlformats.org/officeDocument/2006/relationships" xmlns:w14="http://schemas.microsoft.com/office/word/2010/wordml">
               <w:rPr>
@@ -12559,7 +12657,7 @@
                 <w:right w:val="none" w:sz="0" w:space="0" w:color="000000"/>
               </w:pBdr>
               <w:spacing w:after="20" w:before="20" w:line="240"/>
-              <w:ind w:firstLine="0" w:left="20" w:right="20"/>
+              <w:ind w:left="20" w:right="20" w:firstLine="0" w:firstLineChars="0"/>
             </w:pPr>
             <w:r xmlns:w="http://schemas.openxmlformats.org/wordprocessingml/2006/main" xmlns:wp="http://schemas.openxmlformats.org/drawingml/2006/wordprocessingDrawing" xmlns:r="http://schemas.openxmlformats.org/officeDocument/2006/relationships" xmlns:w14="http://schemas.microsoft.com/office/word/2010/wordml">
               <w:rPr>
@@ -12603,7 +12701,7 @@
                 <w:right w:val="none" w:sz="0" w:space="0" w:color="000000"/>
               </w:pBdr>
               <w:spacing w:after="20" w:before="20" w:line="240"/>
-              <w:ind w:firstLine="0" w:left="20" w:right="20"/>
+              <w:ind w:left="20" w:right="20" w:firstLine="0" w:firstLineChars="0"/>
             </w:pPr>
             <w:r xmlns:w="http://schemas.openxmlformats.org/wordprocessingml/2006/main" xmlns:wp="http://schemas.openxmlformats.org/drawingml/2006/wordprocessingDrawing" xmlns:r="http://schemas.openxmlformats.org/officeDocument/2006/relationships" xmlns:w14="http://schemas.microsoft.com/office/word/2010/wordml">
               <w:rPr>
@@ -12647,7 +12745,7 @@
                 <w:right w:val="none" w:sz="0" w:space="0" w:color="000000"/>
               </w:pBdr>
               <w:spacing w:after="20" w:before="20" w:line="240"/>
-              <w:ind w:firstLine="0" w:left="20" w:right="20"/>
+              <w:ind w:left="20" w:right="20" w:firstLine="0" w:firstLineChars="0"/>
             </w:pPr>
             <w:r xmlns:w="http://schemas.openxmlformats.org/wordprocessingml/2006/main" xmlns:wp="http://schemas.openxmlformats.org/drawingml/2006/wordprocessingDrawing" xmlns:r="http://schemas.openxmlformats.org/officeDocument/2006/relationships" xmlns:w14="http://schemas.microsoft.com/office/word/2010/wordml">
               <w:rPr>
@@ -12691,7 +12789,7 @@
                 <w:right w:val="none" w:sz="0" w:space="0" w:color="000000"/>
               </w:pBdr>
               <w:spacing w:after="20" w:before="20" w:line="240"/>
-              <w:ind w:firstLine="0" w:left="20" w:right="20"/>
+              <w:ind w:left="20" w:right="20" w:firstLine="0" w:firstLineChars="0"/>
             </w:pPr>
             <w:r xmlns:w="http://schemas.openxmlformats.org/wordprocessingml/2006/main" xmlns:wp="http://schemas.openxmlformats.org/drawingml/2006/wordprocessingDrawing" xmlns:r="http://schemas.openxmlformats.org/officeDocument/2006/relationships" xmlns:w14="http://schemas.microsoft.com/office/word/2010/wordml">
               <w:rPr>
@@ -12741,7 +12839,7 @@
                 <w:right w:val="none" w:sz="0" w:space="0" w:color="000000"/>
               </w:pBdr>
               <w:spacing w:after="20" w:before="20" w:line="240"/>
-              <w:ind w:firstLine="0" w:left="20" w:right="20"/>
+              <w:ind w:left="20" w:right="20" w:firstLine="0" w:firstLineChars="0"/>
             </w:pPr>
             <w:r xmlns:w="http://schemas.openxmlformats.org/wordprocessingml/2006/main" xmlns:wp="http://schemas.openxmlformats.org/drawingml/2006/wordprocessingDrawing" xmlns:r="http://schemas.openxmlformats.org/officeDocument/2006/relationships" xmlns:w14="http://schemas.microsoft.com/office/word/2010/wordml">
               <w:rPr>
@@ -12785,7 +12883,7 @@
                 <w:right w:val="none" w:sz="0" w:space="0" w:color="000000"/>
               </w:pBdr>
               <w:spacing w:after="20" w:before="20" w:line="240"/>
-              <w:ind w:firstLine="0" w:left="20" w:right="20"/>
+              <w:ind w:left="20" w:right="20" w:firstLine="0" w:firstLineChars="0"/>
             </w:pPr>
             <w:r xmlns:w="http://schemas.openxmlformats.org/wordprocessingml/2006/main" xmlns:wp="http://schemas.openxmlformats.org/drawingml/2006/wordprocessingDrawing" xmlns:r="http://schemas.openxmlformats.org/officeDocument/2006/relationships" xmlns:w14="http://schemas.microsoft.com/office/word/2010/wordml">
               <w:rPr>
@@ -12829,7 +12927,7 @@
                 <w:right w:val="none" w:sz="0" w:space="0" w:color="000000"/>
               </w:pBdr>
               <w:spacing w:after="20" w:before="20" w:line="240"/>
-              <w:ind w:firstLine="0" w:left="20" w:right="20"/>
+              <w:ind w:left="20" w:right="20" w:firstLine="0" w:firstLineChars="0"/>
             </w:pPr>
             <w:r xmlns:w="http://schemas.openxmlformats.org/wordprocessingml/2006/main" xmlns:wp="http://schemas.openxmlformats.org/drawingml/2006/wordprocessingDrawing" xmlns:r="http://schemas.openxmlformats.org/officeDocument/2006/relationships" xmlns:w14="http://schemas.microsoft.com/office/word/2010/wordml">
               <w:rPr>
@@ -12873,7 +12971,7 @@
                 <w:right w:val="none" w:sz="0" w:space="0" w:color="000000"/>
               </w:pBdr>
               <w:spacing w:after="20" w:before="20" w:line="240"/>
-              <w:ind w:firstLine="0" w:left="20" w:right="20"/>
+              <w:ind w:left="20" w:right="20" w:firstLine="0" w:firstLineChars="0"/>
             </w:pPr>
             <w:r xmlns:w="http://schemas.openxmlformats.org/wordprocessingml/2006/main" xmlns:wp="http://schemas.openxmlformats.org/drawingml/2006/wordprocessingDrawing" xmlns:r="http://schemas.openxmlformats.org/officeDocument/2006/relationships" xmlns:w14="http://schemas.microsoft.com/office/word/2010/wordml">
               <w:rPr>
@@ -12917,7 +13015,7 @@
                 <w:right w:val="none" w:sz="0" w:space="0" w:color="000000"/>
               </w:pBdr>
               <w:spacing w:after="20" w:before="20" w:line="240"/>
-              <w:ind w:firstLine="0" w:left="20" w:right="20"/>
+              <w:ind w:left="20" w:right="20" w:firstLine="0" w:firstLineChars="0"/>
             </w:pPr>
             <w:r xmlns:w="http://schemas.openxmlformats.org/wordprocessingml/2006/main" xmlns:wp="http://schemas.openxmlformats.org/drawingml/2006/wordprocessingDrawing" xmlns:r="http://schemas.openxmlformats.org/officeDocument/2006/relationships" xmlns:w14="http://schemas.microsoft.com/office/word/2010/wordml">
               <w:rPr>
@@ -12961,7 +13059,7 @@
                 <w:right w:val="none" w:sz="0" w:space="0" w:color="000000"/>
               </w:pBdr>
               <w:spacing w:after="20" w:before="20" w:line="240"/>
-              <w:ind w:firstLine="0" w:left="20" w:right="20"/>
+              <w:ind w:left="20" w:right="20" w:firstLine="0" w:firstLineChars="0"/>
             </w:pPr>
             <w:r xmlns:w="http://schemas.openxmlformats.org/wordprocessingml/2006/main" xmlns:wp="http://schemas.openxmlformats.org/drawingml/2006/wordprocessingDrawing" xmlns:r="http://schemas.openxmlformats.org/officeDocument/2006/relationships" xmlns:w14="http://schemas.microsoft.com/office/word/2010/wordml">
               <w:rPr>
@@ -13011,7 +13109,7 @@
                 <w:right w:val="none" w:sz="0" w:space="0" w:color="000000"/>
               </w:pBdr>
               <w:spacing w:after="20" w:before="20" w:line="240"/>
-              <w:ind w:firstLine="0" w:left="20" w:right="20"/>
+              <w:ind w:left="20" w:right="20" w:firstLine="0" w:firstLineChars="0"/>
             </w:pPr>
             <w:r xmlns:w="http://schemas.openxmlformats.org/wordprocessingml/2006/main" xmlns:wp="http://schemas.openxmlformats.org/drawingml/2006/wordprocessingDrawing" xmlns:r="http://schemas.openxmlformats.org/officeDocument/2006/relationships" xmlns:w14="http://schemas.microsoft.com/office/word/2010/wordml">
               <w:rPr>
@@ -13055,7 +13153,7 @@
                 <w:right w:val="none" w:sz="0" w:space="0" w:color="000000"/>
               </w:pBdr>
               <w:spacing w:after="20" w:before="20" w:line="240"/>
-              <w:ind w:firstLine="0" w:left="20" w:right="20"/>
+              <w:ind w:left="20" w:right="20" w:firstLine="0" w:firstLineChars="0"/>
             </w:pPr>
             <w:r xmlns:w="http://schemas.openxmlformats.org/wordprocessingml/2006/main" xmlns:wp="http://schemas.openxmlformats.org/drawingml/2006/wordprocessingDrawing" xmlns:r="http://schemas.openxmlformats.org/officeDocument/2006/relationships" xmlns:w14="http://schemas.microsoft.com/office/word/2010/wordml">
               <w:rPr>
@@ -13099,7 +13197,7 @@
                 <w:right w:val="none" w:sz="0" w:space="0" w:color="000000"/>
               </w:pBdr>
               <w:spacing w:after="20" w:before="20" w:line="240"/>
-              <w:ind w:firstLine="0" w:left="20" w:right="20"/>
+              <w:ind w:left="20" w:right="20" w:firstLine="0" w:firstLineChars="0"/>
             </w:pPr>
             <w:r xmlns:w="http://schemas.openxmlformats.org/wordprocessingml/2006/main" xmlns:wp="http://schemas.openxmlformats.org/drawingml/2006/wordprocessingDrawing" xmlns:r="http://schemas.openxmlformats.org/officeDocument/2006/relationships" xmlns:w14="http://schemas.microsoft.com/office/word/2010/wordml">
               <w:rPr>
@@ -13143,7 +13241,7 @@
                 <w:right w:val="none" w:sz="0" w:space="0" w:color="000000"/>
               </w:pBdr>
               <w:spacing w:after="20" w:before="20" w:line="240"/>
-              <w:ind w:firstLine="0" w:left="20" w:right="20"/>
+              <w:ind w:left="20" w:right="20" w:firstLine="0" w:firstLineChars="0"/>
             </w:pPr>
             <w:r xmlns:w="http://schemas.openxmlformats.org/wordprocessingml/2006/main" xmlns:wp="http://schemas.openxmlformats.org/drawingml/2006/wordprocessingDrawing" xmlns:r="http://schemas.openxmlformats.org/officeDocument/2006/relationships" xmlns:w14="http://schemas.microsoft.com/office/word/2010/wordml">
               <w:rPr>
@@ -13187,7 +13285,7 @@
                 <w:right w:val="none" w:sz="0" w:space="0" w:color="000000"/>
               </w:pBdr>
               <w:spacing w:after="20" w:before="20" w:line="240"/>
-              <w:ind w:firstLine="0" w:left="20" w:right="20"/>
+              <w:ind w:left="20" w:right="20" w:firstLine="0" w:firstLineChars="0"/>
             </w:pPr>
             <w:r xmlns:w="http://schemas.openxmlformats.org/wordprocessingml/2006/main" xmlns:wp="http://schemas.openxmlformats.org/drawingml/2006/wordprocessingDrawing" xmlns:r="http://schemas.openxmlformats.org/officeDocument/2006/relationships" xmlns:w14="http://schemas.microsoft.com/office/word/2010/wordml">
               <w:rPr>
@@ -13231,7 +13329,7 @@
                 <w:right w:val="none" w:sz="0" w:space="0" w:color="000000"/>
               </w:pBdr>
               <w:spacing w:after="20" w:before="20" w:line="240"/>
-              <w:ind w:firstLine="0" w:left="20" w:right="20"/>
+              <w:ind w:left="20" w:right="20" w:firstLine="0" w:firstLineChars="0"/>
             </w:pPr>
             <w:r xmlns:w="http://schemas.openxmlformats.org/wordprocessingml/2006/main" xmlns:wp="http://schemas.openxmlformats.org/drawingml/2006/wordprocessingDrawing" xmlns:r="http://schemas.openxmlformats.org/officeDocument/2006/relationships" xmlns:w14="http://schemas.microsoft.com/office/word/2010/wordml">
               <w:rPr>
@@ -13281,7 +13379,7 @@
                 <w:right w:val="none" w:sz="0" w:space="0" w:color="000000"/>
               </w:pBdr>
               <w:spacing w:after="20" w:before="20" w:line="240"/>
-              <w:ind w:firstLine="0" w:left="20" w:right="20"/>
+              <w:ind w:left="20" w:right="20" w:firstLine="0" w:firstLineChars="0"/>
             </w:pPr>
             <w:r xmlns:w="http://schemas.openxmlformats.org/wordprocessingml/2006/main" xmlns:wp="http://schemas.openxmlformats.org/drawingml/2006/wordprocessingDrawing" xmlns:r="http://schemas.openxmlformats.org/officeDocument/2006/relationships" xmlns:w14="http://schemas.microsoft.com/office/word/2010/wordml">
               <w:rPr>
@@ -13325,7 +13423,7 @@
                 <w:right w:val="none" w:sz="0" w:space="0" w:color="000000"/>
               </w:pBdr>
               <w:spacing w:after="20" w:before="20" w:line="240"/>
-              <w:ind w:firstLine="0" w:left="20" w:right="20"/>
+              <w:ind w:left="20" w:right="20" w:firstLine="0" w:firstLineChars="0"/>
             </w:pPr>
             <w:r xmlns:w="http://schemas.openxmlformats.org/wordprocessingml/2006/main" xmlns:wp="http://schemas.openxmlformats.org/drawingml/2006/wordprocessingDrawing" xmlns:r="http://schemas.openxmlformats.org/officeDocument/2006/relationships" xmlns:w14="http://schemas.microsoft.com/office/word/2010/wordml">
               <w:rPr>
@@ -13369,7 +13467,7 @@
                 <w:right w:val="none" w:sz="0" w:space="0" w:color="000000"/>
               </w:pBdr>
               <w:spacing w:after="20" w:before="20" w:line="240"/>
-              <w:ind w:firstLine="0" w:left="20" w:right="20"/>
+              <w:ind w:left="20" w:right="20" w:firstLine="0" w:firstLineChars="0"/>
             </w:pPr>
             <w:r xmlns:w="http://schemas.openxmlformats.org/wordprocessingml/2006/main" xmlns:wp="http://schemas.openxmlformats.org/drawingml/2006/wordprocessingDrawing" xmlns:r="http://schemas.openxmlformats.org/officeDocument/2006/relationships" xmlns:w14="http://schemas.microsoft.com/office/word/2010/wordml">
               <w:rPr>
@@ -13413,7 +13511,7 @@
                 <w:right w:val="none" w:sz="0" w:space="0" w:color="000000"/>
               </w:pBdr>
               <w:spacing w:after="20" w:before="20" w:line="240"/>
-              <w:ind w:firstLine="0" w:left="20" w:right="20"/>
+              <w:ind w:left="20" w:right="20" w:firstLine="0" w:firstLineChars="0"/>
             </w:pPr>
             <w:r xmlns:w="http://schemas.openxmlformats.org/wordprocessingml/2006/main" xmlns:wp="http://schemas.openxmlformats.org/drawingml/2006/wordprocessingDrawing" xmlns:r="http://schemas.openxmlformats.org/officeDocument/2006/relationships" xmlns:w14="http://schemas.microsoft.com/office/word/2010/wordml">
               <w:rPr>
@@ -13457,7 +13555,7 @@
                 <w:right w:val="none" w:sz="0" w:space="0" w:color="000000"/>
               </w:pBdr>
               <w:spacing w:after="20" w:before="20" w:line="240"/>
-              <w:ind w:firstLine="0" w:left="20" w:right="20"/>
+              <w:ind w:left="20" w:right="20" w:firstLine="0" w:firstLineChars="0"/>
             </w:pPr>
             <w:r xmlns:w="http://schemas.openxmlformats.org/wordprocessingml/2006/main" xmlns:wp="http://schemas.openxmlformats.org/drawingml/2006/wordprocessingDrawing" xmlns:r="http://schemas.openxmlformats.org/officeDocument/2006/relationships" xmlns:w14="http://schemas.microsoft.com/office/word/2010/wordml">
               <w:rPr>
@@ -13501,7 +13599,7 @@
                 <w:right w:val="none" w:sz="0" w:space="0" w:color="000000"/>
               </w:pBdr>
               <w:spacing w:after="20" w:before="20" w:line="240"/>
-              <w:ind w:firstLine="0" w:left="20" w:right="20"/>
+              <w:ind w:left="20" w:right="20" w:firstLine="0" w:firstLineChars="0"/>
             </w:pPr>
             <w:r xmlns:w="http://schemas.openxmlformats.org/wordprocessingml/2006/main" xmlns:wp="http://schemas.openxmlformats.org/drawingml/2006/wordprocessingDrawing" xmlns:r="http://schemas.openxmlformats.org/officeDocument/2006/relationships" xmlns:w14="http://schemas.microsoft.com/office/word/2010/wordml">
               <w:rPr>
@@ -13551,7 +13649,7 @@
                 <w:right w:val="none" w:sz="0" w:space="0" w:color="000000"/>
               </w:pBdr>
               <w:spacing w:after="20" w:before="20" w:line="240"/>
-              <w:ind w:firstLine="0" w:left="20" w:right="20"/>
+              <w:ind w:left="20" w:right="20" w:firstLine="0" w:firstLineChars="0"/>
             </w:pPr>
             <w:r xmlns:w="http://schemas.openxmlformats.org/wordprocessingml/2006/main" xmlns:wp="http://schemas.openxmlformats.org/drawingml/2006/wordprocessingDrawing" xmlns:r="http://schemas.openxmlformats.org/officeDocument/2006/relationships" xmlns:w14="http://schemas.microsoft.com/office/word/2010/wordml">
               <w:rPr>
@@ -13595,7 +13693,7 @@
                 <w:right w:val="none" w:sz="0" w:space="0" w:color="000000"/>
               </w:pBdr>
               <w:spacing w:after="20" w:before="20" w:line="240"/>
-              <w:ind w:firstLine="0" w:left="20" w:right="20"/>
+              <w:ind w:left="20" w:right="20" w:firstLine="0" w:firstLineChars="0"/>
             </w:pPr>
             <w:r xmlns:w="http://schemas.openxmlformats.org/wordprocessingml/2006/main" xmlns:wp="http://schemas.openxmlformats.org/drawingml/2006/wordprocessingDrawing" xmlns:r="http://schemas.openxmlformats.org/officeDocument/2006/relationships" xmlns:w14="http://schemas.microsoft.com/office/word/2010/wordml">
               <w:rPr>
@@ -13639,7 +13737,7 @@
                 <w:right w:val="none" w:sz="0" w:space="0" w:color="000000"/>
               </w:pBdr>
               <w:spacing w:after="20" w:before="20" w:line="240"/>
-              <w:ind w:firstLine="0" w:left="20" w:right="20"/>
+              <w:ind w:left="20" w:right="20" w:firstLine="0" w:firstLineChars="0"/>
             </w:pPr>
             <w:r xmlns:w="http://schemas.openxmlformats.org/wordprocessingml/2006/main" xmlns:wp="http://schemas.openxmlformats.org/drawingml/2006/wordprocessingDrawing" xmlns:r="http://schemas.openxmlformats.org/officeDocument/2006/relationships" xmlns:w14="http://schemas.microsoft.com/office/word/2010/wordml">
               <w:rPr>
@@ -13683,7 +13781,7 @@
                 <w:right w:val="none" w:sz="0" w:space="0" w:color="000000"/>
               </w:pBdr>
               <w:spacing w:after="20" w:before="20" w:line="240"/>
-              <w:ind w:firstLine="0" w:left="20" w:right="20"/>
+              <w:ind w:left="20" w:right="20" w:firstLine="0" w:firstLineChars="0"/>
             </w:pPr>
             <w:r xmlns:w="http://schemas.openxmlformats.org/wordprocessingml/2006/main" xmlns:wp="http://schemas.openxmlformats.org/drawingml/2006/wordprocessingDrawing" xmlns:r="http://schemas.openxmlformats.org/officeDocument/2006/relationships" xmlns:w14="http://schemas.microsoft.com/office/word/2010/wordml">
               <w:rPr>
@@ -13727,7 +13825,7 @@
                 <w:right w:val="none" w:sz="0" w:space="0" w:color="000000"/>
               </w:pBdr>
               <w:spacing w:after="20" w:before="20" w:line="240"/>
-              <w:ind w:firstLine="0" w:left="20" w:right="20"/>
+              <w:ind w:left="20" w:right="20" w:firstLine="0" w:firstLineChars="0"/>
             </w:pPr>
             <w:r xmlns:w="http://schemas.openxmlformats.org/wordprocessingml/2006/main" xmlns:wp="http://schemas.openxmlformats.org/drawingml/2006/wordprocessingDrawing" xmlns:r="http://schemas.openxmlformats.org/officeDocument/2006/relationships" xmlns:w14="http://schemas.microsoft.com/office/word/2010/wordml">
               <w:rPr>
@@ -13771,7 +13869,7 @@
                 <w:right w:val="none" w:sz="0" w:space="0" w:color="000000"/>
               </w:pBdr>
               <w:spacing w:after="20" w:before="20" w:line="240"/>
-              <w:ind w:firstLine="0" w:left="20" w:right="20"/>
+              <w:ind w:left="20" w:right="20" w:firstLine="0" w:firstLineChars="0"/>
             </w:pPr>
             <w:r xmlns:w="http://schemas.openxmlformats.org/wordprocessingml/2006/main" xmlns:wp="http://schemas.openxmlformats.org/drawingml/2006/wordprocessingDrawing" xmlns:r="http://schemas.openxmlformats.org/officeDocument/2006/relationships" xmlns:w14="http://schemas.microsoft.com/office/word/2010/wordml">
               <w:rPr>
@@ -13821,7 +13919,7 @@
                 <w:right w:val="none" w:sz="0" w:space="0" w:color="000000"/>
               </w:pBdr>
               <w:spacing w:after="20" w:before="20" w:line="240"/>
-              <w:ind w:firstLine="0" w:left="20" w:right="20"/>
+              <w:ind w:left="20" w:right="20" w:firstLine="0" w:firstLineChars="0"/>
             </w:pPr>
             <w:r xmlns:w="http://schemas.openxmlformats.org/wordprocessingml/2006/main" xmlns:wp="http://schemas.openxmlformats.org/drawingml/2006/wordprocessingDrawing" xmlns:r="http://schemas.openxmlformats.org/officeDocument/2006/relationships" xmlns:w14="http://schemas.microsoft.com/office/word/2010/wordml">
               <w:rPr>
@@ -13865,7 +13963,7 @@
                 <w:right w:val="none" w:sz="0" w:space="0" w:color="000000"/>
               </w:pBdr>
               <w:spacing w:after="20" w:before="20" w:line="240"/>
-              <w:ind w:firstLine="0" w:left="20" w:right="20"/>
+              <w:ind w:left="20" w:right="20" w:firstLine="0" w:firstLineChars="0"/>
             </w:pPr>
             <w:r xmlns:w="http://schemas.openxmlformats.org/wordprocessingml/2006/main" xmlns:wp="http://schemas.openxmlformats.org/drawingml/2006/wordprocessingDrawing" xmlns:r="http://schemas.openxmlformats.org/officeDocument/2006/relationships" xmlns:w14="http://schemas.microsoft.com/office/word/2010/wordml">
               <w:rPr>
@@ -13909,7 +14007,7 @@
                 <w:right w:val="none" w:sz="0" w:space="0" w:color="000000"/>
               </w:pBdr>
               <w:spacing w:after="20" w:before="20" w:line="240"/>
-              <w:ind w:firstLine="0" w:left="20" w:right="20"/>
+              <w:ind w:left="20" w:right="20" w:firstLine="0" w:firstLineChars="0"/>
             </w:pPr>
             <w:r xmlns:w="http://schemas.openxmlformats.org/wordprocessingml/2006/main" xmlns:wp="http://schemas.openxmlformats.org/drawingml/2006/wordprocessingDrawing" xmlns:r="http://schemas.openxmlformats.org/officeDocument/2006/relationships" xmlns:w14="http://schemas.microsoft.com/office/word/2010/wordml">
               <w:rPr>
@@ -13953,7 +14051,7 @@
                 <w:right w:val="none" w:sz="0" w:space="0" w:color="000000"/>
               </w:pBdr>
               <w:spacing w:after="20" w:before="20" w:line="240"/>
-              <w:ind w:firstLine="0" w:left="20" w:right="20"/>
+              <w:ind w:left="20" w:right="20" w:firstLine="0" w:firstLineChars="0"/>
             </w:pPr>
             <w:r xmlns:w="http://schemas.openxmlformats.org/wordprocessingml/2006/main" xmlns:wp="http://schemas.openxmlformats.org/drawingml/2006/wordprocessingDrawing" xmlns:r="http://schemas.openxmlformats.org/officeDocument/2006/relationships" xmlns:w14="http://schemas.microsoft.com/office/word/2010/wordml">
               <w:rPr>
@@ -13997,7 +14095,7 @@
                 <w:right w:val="none" w:sz="0" w:space="0" w:color="000000"/>
               </w:pBdr>
               <w:spacing w:after="20" w:before="20" w:line="240"/>
-              <w:ind w:firstLine="0" w:left="20" w:right="20"/>
+              <w:ind w:left="20" w:right="20" w:firstLine="0" w:firstLineChars="0"/>
             </w:pPr>
             <w:r xmlns:w="http://schemas.openxmlformats.org/wordprocessingml/2006/main" xmlns:wp="http://schemas.openxmlformats.org/drawingml/2006/wordprocessingDrawing" xmlns:r="http://schemas.openxmlformats.org/officeDocument/2006/relationships" xmlns:w14="http://schemas.microsoft.com/office/word/2010/wordml">
               <w:rPr>
@@ -14041,7 +14139,7 @@
                 <w:right w:val="none" w:sz="0" w:space="0" w:color="000000"/>
               </w:pBdr>
               <w:spacing w:after="20" w:before="20" w:line="240"/>
-              <w:ind w:firstLine="0" w:left="20" w:right="20"/>
+              <w:ind w:left="20" w:right="20" w:firstLine="0" w:firstLineChars="0"/>
             </w:pPr>
             <w:r xmlns:w="http://schemas.openxmlformats.org/wordprocessingml/2006/main" xmlns:wp="http://schemas.openxmlformats.org/drawingml/2006/wordprocessingDrawing" xmlns:r="http://schemas.openxmlformats.org/officeDocument/2006/relationships" xmlns:w14="http://schemas.microsoft.com/office/word/2010/wordml">
               <w:rPr>
@@ -14092,7 +14190,7 @@
                 <w:right w:val="none" w:sz="0" w:space="0" w:color="000000"/>
               </w:pBdr>
               <w:spacing w:after="100" w:before="100" w:line="240"/>
-              <w:ind w:firstLine="0" w:left="100" w:right="100"/>
+              <w:ind w:left="100" w:right="100" w:firstLine="0" w:firstLineChars="0"/>
             </w:pPr>
             <w:r xmlns:w="http://schemas.openxmlformats.org/wordprocessingml/2006/main" xmlns:wp="http://schemas.openxmlformats.org/drawingml/2006/wordprocessingDrawing" xmlns:r="http://schemas.openxmlformats.org/officeDocument/2006/relationships" xmlns:w14="http://schemas.microsoft.com/office/word/2010/wordml">
               <w:rPr>

</xml_diff>

<commit_message>
added synthetic and synthetic noise comparison plot
</commit_message>
<xml_diff>
--- a/manu-draft.docx
+++ b/manu-draft.docx
@@ -233,7 +233,7 @@
         <w:pStyle w:val="FirstParagraph"/>
       </w:pPr>
       <w:r>
-        <w:t xml:space="preserve">Continuous monitoring data for dissolved oxygen have been used to estimate the contribution of gross primary production and ecosystem respiration to net ecosystem metabolism. Most models for estimating metabolic processes make several assumptions on how biological and physical factors affect the expression of metabolism in dissolved oxygen concentrations, which can lead to poorly constrained errors that influence the interpretation of results. In estuaries, these methods can inform our understanding of spatial and temporal patterns in trophic state, yet very few models have been developed that address challenges of estimating metabolism in these dynamic systems. This paper describes the development, assessment, and interpretation of results from a new approach for estimating metabolic rates in estuaries, or the Estuarine BAyesian Single-station Estimation (EBASE) method. EBASE provides several advantages over existing models by 1) using a linear relationship between irradiance and production, 2) removing the temperature-dependency of respiration, and 3) applying a wind-based gas exchange formulation method applicable to estuaries. Moreover, the approach uses a Bayesian framework where critical model parameters are fit as a function of the data and informed using a set of prior distributions. We demonstrate that EBASE can reproduce known metabolic parameters from a synthetic time series created with continuous monitoring data from the Apalachicola estuarine reserve and provide a quantitative assessment of how the prior distributions affect the model results. The approach is also bench-marked with more conventional open-water methods for estimating metabolism, with critical differences attributed to formulation of the metabolic mass-balance equations and the underlying statistical framework (i.e., Bayesian vs simple integration). The EBASE approach is available using open source software and can be readily applied to multiple years of long-term monitoring data that are available in many estuaries. Overall, EBASE provides an accessible method to parameterize a simple metabolic model appropriate for estuarine systems and will provide additional understanding of processes that influence ecosystem status and condition.</w:t>
+        <w:t xml:space="preserve">Continuous monitoring data for dissolved oxygen have been used to estimate the contribution of gross primary production and ecosystem respiration to net ecosystem metabolism. Most models for estimating metabolic processes make several assumptions on how biological and physical factors affect the expression of metabolism in dissolved oxygen data, which can lead to poorly constrained errors that influence the interpretation of results. In estuaries, these methods can inform our understanding of spatial and temporal patterns in trophic state, yet very few models have been developed that address challenges of estimating metabolism in these dynamic systems. This paper describes the development, assessment, and interpretation of results from a new approach for estimating metabolic rates in estuaries, the Estuarine BAyesian Single-station Estimation (EBASE) method. EBASE provides several advantages over existing models by 1) using a linear relationship between irradiance and production, 2) removing the temperature-dependency of respiration, and 3) applying a wind-based gas exchange formula for open water systems. Moreover, the approach uses a Bayesian framework where critical model parameters are fit as a function of the data and informed using a set of prior distributions. We demonstrate that EBASE can reproduce known metabolic parameters from a synthetic time series created with continuous monitoring data from the Apalachicola estuarine reserve and provide a quantitative assessment of how the prior distributions affect the model results. The approach is also bench-marked with more conventional methods for estimating metabolism, with critical differences attributed to formulation of the metabolic mass-balance equations and the underlying statistical framework (i.e., Bayesian vs simple integration). The EBASE approach is available using open source software and can be readily applied to multiple years of long-term monitoring data that are available in many estuaries. Overall, EBASE provides an accessible method to parameterize a simple metabolic model appropriate for estuarine systems and will provide additional understanding of processes that influence ecosystem status and condition.</w:t>
       </w:r>
     </w:p>
     <w:p>
@@ -5152,6 +5152,26 @@
         <w:t xml:space="preserve">.</w:t>
       </w:r>
     </w:p>
+    <w:p>
+      <w:pPr>
+        <w:pStyle w:val="BodyText"/>
+      </w:pPr>
+      <w:r>
+        <w:t xml:space="preserve">As a final evaluation of EBASE to return known metabolic parameters, a new time series was created that added estimated effects of instrument and tidal noise to the synthetic time series. This assessment provided information on the influence of common noise signals in dissolved oxygen time series on the estimation process for EBASE. An assumption of the analysis is that EBASE will return similar parameters for a noisy time series as for those in the time series used above that did not include noise. The instrument and tidal noise time series were first estimated by using a weighted regression analysis</w:t>
+      </w:r>
+      <w:r>
+        <w:t xml:space="preserve"> </w:t>
+      </w:r>
+      <w:r>
+        <w:t xml:space="preserve">(Beck et al. 2015)</w:t>
+      </w:r>
+      <w:r>
+        <w:t xml:space="preserve"> </w:t>
+      </w:r>
+      <w:r>
+        <w:t xml:space="preserve">on an actual observed dissolved oxygen time series for Apalachicola Bay using data from 2021.</w:t>
+      </w:r>
+    </w:p>
     <w:bookmarkEnd w:id="35"/>
     <w:bookmarkStart w:id="36" w:name="X2cfd02a390bdd6385ba26b1997caf190dc3e2eb"/>
     <w:p>
@@ -5747,7 +5767,7 @@
           <w:rPr>
             <w:rStyle w:val="Hyperlink"/>
           </w:rPr>
-          <w:t xml:space="preserve">Figure 6</w:t>
+          <w:t xml:space="preserve">Figure 8</w:t>
         </w:r>
       </w:hyperlink>
       <w:r>
@@ -5790,7 +5810,7 @@
           <w:rPr>
             <w:rStyle w:val="Hyperlink"/>
           </w:rPr>
-          <w:t xml:space="preserve">Figure 6</w:t>
+          <w:t xml:space="preserve">Figure 8</w:t>
         </w:r>
       </w:hyperlink>
       <w:r>
@@ -5801,7 +5821,7 @@
           <w:rPr>
             <w:rStyle w:val="Hyperlink"/>
           </w:rPr>
-          <w:t xml:space="preserve">Figure 6</w:t>
+          <w:t xml:space="preserve">Figure 8</w:t>
         </w:r>
       </w:hyperlink>
       <w:r>
@@ -5980,7 +6000,7 @@
       </w:r>
     </w:p>
     <w:bookmarkEnd w:id="40"/>
-    <w:bookmarkStart w:id="65" w:name="figures"/>
+    <w:bookmarkStart w:id="73" w:name="figures"/>
     <w:p>
       <w:pPr>
         <w:pStyle w:val="Heading2"/>
@@ -6809,7 +6829,190 @@
       <w:tr>
         <w:tc>
           <w:tcPr/>
-          <w:bookmarkStart w:id="64" w:name="fig-apacmpfig"/>
+          <w:bookmarkStart w:id="64" w:name="fig-synapanos"/>
+          <w:p>
+            <w:pPr>
+              <w:pStyle w:val="Figure"/>
+              <w:jc w:val="center"/>
+            </w:pPr>
+            <w:r>
+              <w:drawing>
+                <wp:inline>
+                  <wp:extent cx="5943600" cy="4457700"/>
+                  <wp:effectExtent b="0" l="0" r="0" t="0"/>
+                  <wp:docPr descr="" title="" id="62" name="Picture"/>
+                  <a:graphic>
+                    <a:graphicData uri="http://schemas.openxmlformats.org/drawingml/2006/picture">
+                      <pic:pic>
+                        <pic:nvPicPr>
+                          <pic:cNvPr descr="figs/synapanos.png" id="63" name="Picture"/>
+                          <pic:cNvPicPr>
+                            <a:picLocks noChangeArrowheads="1" noChangeAspect="1"/>
+                          </pic:cNvPicPr>
+                        </pic:nvPicPr>
+                        <pic:blipFill>
+                          <a:blip r:embed="rId61"/>
+                          <a:stretch>
+                            <a:fillRect/>
+                          </a:stretch>
+                        </pic:blipFill>
+                        <pic:spPr bwMode="auto">
+                          <a:xfrm>
+                            <a:off x="0" y="0"/>
+                            <a:ext cx="5943600" cy="4457700"/>
+                          </a:xfrm>
+                          <a:prstGeom prst="rect">
+                            <a:avLst/>
+                          </a:prstGeom>
+                          <a:noFill/>
+                          <a:ln w="9525">
+                            <a:noFill/>
+                            <a:headEnd/>
+                            <a:tailEnd/>
+                          </a:ln>
+                        </pic:spPr>
+                      </pic:pic>
+                    </a:graphicData>
+                  </a:graphic>
+                </wp:inline>
+              </w:drawing>
+            </w:r>
+          </w:p>
+          <w:p>
+            <w:pPr>
+              <w:jc w:val="center"/>
+            </w:pPr>
+            <w:pPr>
+              <w:jc w:val="start"/>
+              <w:spacing w:before="200"/>
+              <w:pStyle w:val="ImageCaption"/>
+            </w:pPr>
+            <w:r>
+              <w:t xml:space="preserve">Figure 6: A subset of the synthetic time series and the synthetic time series with noise for evaluating the ability of EBASE to recover known metabolic parameters. The original synthetic time series and the same time series with instrument and tidal noise is shown in (a) and the estimated instrument and tidal noise is shown in (b).</w:t>
+            </w:r>
+          </w:p>
+          <w:bookmarkEnd w:id="64"/>
+        </w:tc>
+      </w:tr>
+    </w:tbl>
+    <w:p>
+      <w:r>
+        <w:br w:type="page"/>
+      </w:r>
+    </w:p>
+    <w:tbl>
+      <w:tblPr>
+        <w:tblStyle w:val="Table"/>
+        <w:tblW w:type="pct" w:w="5000"/>
+        <w:tblLook w:firstRow="0" w:lastRow="0" w:firstColumn="0" w:lastColumn="0" w:noHBand="0" w:noVBand="0" w:val="0000"/>
+      </w:tblPr>
+      <w:tblGrid>
+        <w:gridCol w:w="7920"/>
+      </w:tblGrid>
+      <w:tr>
+        <w:tc>
+          <w:tcPr/>
+          <w:bookmarkStart w:id="68" w:name="fig-synapanoscmp"/>
+          <w:p>
+            <w:pPr>
+              <w:pStyle w:val="Figure"/>
+              <w:jc w:val="center"/>
+            </w:pPr>
+            <w:r>
+              <w:drawing>
+                <wp:inline>
+                  <wp:extent cx="5497394" cy="4352104"/>
+                  <wp:effectExtent b="0" l="0" r="0" t="0"/>
+                  <wp:docPr descr="" title="" id="66" name="Picture"/>
+                  <a:graphic>
+                    <a:graphicData uri="http://schemas.openxmlformats.org/drawingml/2006/picture">
+                      <pic:pic>
+                        <pic:nvPicPr>
+                          <pic:cNvPr descr="figs/synapanoscmp.png" id="67" name="Picture"/>
+                          <pic:cNvPicPr>
+                            <a:picLocks noChangeArrowheads="1" noChangeAspect="1"/>
+                          </pic:cNvPicPr>
+                        </pic:nvPicPr>
+                        <pic:blipFill>
+                          <a:blip r:embed="rId65"/>
+                          <a:stretch>
+                            <a:fillRect/>
+                          </a:stretch>
+                        </pic:blipFill>
+                        <pic:spPr bwMode="auto">
+                          <a:xfrm>
+                            <a:off x="0" y="0"/>
+                            <a:ext cx="5497394" cy="4352104"/>
+                          </a:xfrm>
+                          <a:prstGeom prst="rect">
+                            <a:avLst/>
+                          </a:prstGeom>
+                          <a:noFill/>
+                          <a:ln w="9525">
+                            <a:noFill/>
+                            <a:headEnd/>
+                            <a:tailEnd/>
+                          </a:ln>
+                        </pic:spPr>
+                      </pic:pic>
+                    </a:graphicData>
+                  </a:graphic>
+                </wp:inline>
+              </w:drawing>
+            </w:r>
+          </w:p>
+          <w:p>
+            <w:pPr>
+              <w:jc w:val="center"/>
+            </w:pPr>
+            <w:pPr>
+              <w:jc w:val="start"/>
+              <w:spacing w:before="200"/>
+              <w:pStyle w:val="ImageCaption"/>
+            </w:pPr>
+            <w:r>
+              <w:t xml:space="preserve">Figure 7: Comparisons of modelled dissolved oxygen and metabolic parameters from EBASE for a synthetic time series and a synthetic time series with instrument and tidal noise. Black lines show the 1:1 comparison and the red lines show the linear regression fit. See</w:t>
+            </w:r>
+            <w:r>
+              <w:t xml:space="preserve"> </w:t>
+            </w:r>
+            <w:hyperlink w:anchor="fig-synapanos">
+              <w:r>
+                <w:rPr>
+                  <w:rStyle w:val="Hyperlink"/>
+                </w:rPr>
+                <w:t xml:space="preserve">Figure 6</w:t>
+              </w:r>
+            </w:hyperlink>
+            <w:r>
+              <w:t xml:space="preserve"> </w:t>
+            </w:r>
+            <w:r>
+              <w:t xml:space="preserve">for an example of the dissolved oxygen for both input time series.</w:t>
+            </w:r>
+          </w:p>
+          <w:bookmarkEnd w:id="68"/>
+        </w:tc>
+      </w:tr>
+    </w:tbl>
+    <w:p>
+      <w:r>
+        <w:br w:type="page"/>
+      </w:r>
+    </w:p>
+    <w:tbl>
+      <w:tblPr>
+        <w:tblStyle w:val="Table"/>
+        <w:tblW w:type="pct" w:w="5000"/>
+        <w:tblLook w:firstRow="0" w:lastRow="0" w:firstColumn="0" w:lastColumn="0" w:noHBand="0" w:noVBand="0" w:val="0000"/>
+      </w:tblPr>
+      <w:tblGrid>
+        <w:gridCol w:w="7920"/>
+      </w:tblGrid>
+      <w:tr>
+        <w:tc>
+          <w:tcPr/>
+          <w:bookmarkStart w:id="72" w:name="fig-apacmpfig"/>
           <w:p>
             <w:pPr>
               <w:pStyle w:val="Figure"/>
@@ -6820,18 +7023,18 @@
                 <wp:inline>
                   <wp:extent cx="5943600" cy="3529012"/>
                   <wp:effectExtent b="0" l="0" r="0" t="0"/>
-                  <wp:docPr descr="" title="" id="62" name="Picture"/>
+                  <wp:docPr descr="" title="" id="70" name="Picture"/>
                   <a:graphic>
                     <a:graphicData uri="http://schemas.openxmlformats.org/drawingml/2006/picture">
                       <pic:pic>
                         <pic:nvPicPr>
-                          <pic:cNvPr descr="figs/apacmpfig.png" id="63" name="Picture"/>
+                          <pic:cNvPr descr="figs/apacmpfig.png" id="71" name="Picture"/>
                           <pic:cNvPicPr>
                             <a:picLocks noChangeArrowheads="1" noChangeAspect="1"/>
                           </pic:cNvPicPr>
                         </pic:nvPicPr>
                         <pic:blipFill>
-                          <a:blip r:embed="rId61"/>
+                          <a:blip r:embed="rId69"/>
                           <a:stretch>
                             <a:fillRect/>
                           </a:stretch>
@@ -6868,7 +7071,7 @@
               <w:pStyle w:val="ImageCaption"/>
             </w:pPr>
             <w:r>
-              <w:t xml:space="preserve">Figure 6: Comparisons of daily metabolic estimates from the EBASE and Odum methods for one year of continuous monitoring data at Apalachicola Bay. Results for net ecosystem metabolism (NEM), gross primary production (P), ecosystem respiration (R), and gas exchange (D) are compared using the (a) observed and (b) detided dissolved oxygen time series as input to each model. All values are areal as mmol O</w:t>
+              <w:t xml:space="preserve">Figure 8: Comparisons of daily metabolic estimates from the EBASE and Odum methods for one year of continuous monitoring data at Apalachicola Bay. Results for net ecosystem metabolism (NEM), gross primary production (P), ecosystem respiration (R), and gas exchange (D) are compared using the (a) observed and (b) detided dissolved oxygen time series as input to each model. All values are areal as mmol O</w:t>
             </w:r>
             <m:oMath>
               <m:sSub>
@@ -6934,7 +7137,7 @@
               <w:t xml:space="preserve">. Black lines show the 1:1 comparison and the red lines show the linear regression fit.</w:t>
             </w:r>
           </w:p>
-          <w:bookmarkEnd w:id="64"/>
+          <w:bookmarkEnd w:id="72"/>
         </w:tc>
       </w:tr>
     </w:tbl>
@@ -6943,8 +7146,8 @@
         <w:br w:type="page"/>
       </w:r>
     </w:p>
-    <w:bookmarkEnd w:id="65"/>
-    <w:bookmarkStart w:id="66" w:name="tables"/>
+    <w:bookmarkEnd w:id="73"/>
+    <w:bookmarkStart w:id="74" w:name="tables"/>
     <w:p>
       <w:pPr>
         <w:pStyle w:val="Heading2"/>
@@ -6966,7 +7169,7 @@
         </w:rPr>
         <w:t xml:space="preserve">Table </w:t>
       </w:r>
-      <w:bookmarkStart w:id="207e98ff-00b8-4744-a3c0-973380a45b85" w:name="tbl-ebaseiotab"/>
+      <w:bookmarkStart w:id="846a68f2-aa0a-4d6b-8fed-ffceb01c105d" w:name="tbl-ebaseiotab"/>
       <w:r xmlns:w="http://schemas.openxmlformats.org/wordprocessingml/2006/main" xmlns:wp="http://schemas.openxmlformats.org/drawingml/2006/wordprocessingDrawing" xmlns:r="http://schemas.openxmlformats.org/officeDocument/2006/relationships" xmlns:w14="http://schemas.microsoft.com/office/word/2010/wordml">
         <w:rPr>
           <w:rFonts/>
@@ -6988,7 +7191,7 @@
         </w:rPr>
         <w:fldChar w:fldCharType="end" w:dirty="true"/>
       </w:r>
-      <w:bookmarkEnd w:id="207e98ff-00b8-4744-a3c0-973380a45b85"/>
+      <w:bookmarkEnd w:id="846a68f2-aa0a-4d6b-8fed-ffceb01c105d"/>
       <w:r>
         <w:rPr>
           <w:rFonts/>
@@ -11032,7 +11235,7 @@
         </w:rPr>
         <w:t xml:space="preserve">Table </w:t>
       </w:r>
-      <w:bookmarkStart w:id="75fcfe3f-ae7c-450f-b70e-59910063d569" w:name="tbl-apacmptab"/>
+      <w:bookmarkStart w:id="845e1c29-441e-4b1c-a8ab-7e47c0c13c85" w:name="tbl-apacmptab"/>
       <w:r xmlns:w="http://schemas.openxmlformats.org/wordprocessingml/2006/main" xmlns:wp="http://schemas.openxmlformats.org/drawingml/2006/wordprocessingDrawing" xmlns:r="http://schemas.openxmlformats.org/officeDocument/2006/relationships" xmlns:w14="http://schemas.microsoft.com/office/word/2010/wordml">
         <w:rPr>
           <w:rFonts/>
@@ -11054,7 +11257,7 @@
         </w:rPr>
         <w:fldChar w:fldCharType="end" w:dirty="true"/>
       </w:r>
-      <w:bookmarkEnd w:id="75fcfe3f-ae7c-450f-b70e-59910063d569"/>
+      <w:bookmarkEnd w:id="845e1c29-441e-4b1c-a8ab-7e47c0c13c85"/>
       <w:r>
         <w:rPr>
           <w:rFonts/>
@@ -14213,8 +14416,8 @@
         <w:br w:type="page"/>
       </w:r>
     </w:p>
-    <w:bookmarkEnd w:id="66"/>
-    <w:bookmarkStart w:id="96" w:name="references"/>
+    <w:bookmarkEnd w:id="74"/>
+    <w:bookmarkStart w:id="104" w:name="references"/>
     <w:p>
       <w:pPr>
         <w:pStyle w:val="Heading2"/>
@@ -14223,8 +14426,8 @@
         <w:t xml:space="preserve">References</w:t>
       </w:r>
     </w:p>
-    <w:bookmarkStart w:id="95" w:name="refs"/>
-    <w:bookmarkStart w:id="67" w:name="ref-Beck21"/>
+    <w:bookmarkStart w:id="103" w:name="refs"/>
+    <w:bookmarkStart w:id="75" w:name="ref-Beck21"/>
     <w:p>
       <w:pPr>
         <w:pStyle w:val="Bibliography"/>
@@ -14233,8 +14436,8 @@
         <w:t xml:space="preserve">Beck, M. W. 2021. WtRegDO: Implement weighted regression on dissolved oxygen time series,.</w:t>
       </w:r>
     </w:p>
-    <w:bookmarkEnd w:id="67"/>
-    <w:bookmarkStart w:id="69" w:name="ref-Beck15"/>
+    <w:bookmarkEnd w:id="75"/>
+    <w:bookmarkStart w:id="77" w:name="ref-Beck15"/>
     <w:p>
       <w:pPr>
         <w:pStyle w:val="Bibliography"/>
@@ -14255,7 +14458,7 @@
       <w:r>
         <w:t xml:space="preserve">: 731–745. doi:</w:t>
       </w:r>
-      <w:hyperlink r:id="rId68">
+      <w:hyperlink r:id="rId76">
         <w:r>
           <w:rPr>
             <w:rStyle w:val="Hyperlink"/>
@@ -14264,8 +14467,8 @@
         </w:r>
       </w:hyperlink>
     </w:p>
-    <w:bookmarkEnd w:id="69"/>
-    <w:bookmarkStart w:id="70" w:name="ref-Beck22"/>
+    <w:bookmarkEnd w:id="77"/>
+    <w:bookmarkStart w:id="78" w:name="ref-Beck22"/>
     <w:p>
       <w:pPr>
         <w:pStyle w:val="Bibliography"/>
@@ -14283,8 +14486,8 @@
         <w:t xml:space="preserve">,.</w:t>
       </w:r>
     </w:p>
-    <w:bookmarkEnd w:id="70"/>
-    <w:bookmarkStart w:id="72" w:name="ref-Garcia92"/>
+    <w:bookmarkEnd w:id="78"/>
+    <w:bookmarkStart w:id="80" w:name="ref-Garcia92"/>
     <w:p>
       <w:pPr>
         <w:pStyle w:val="Bibliography"/>
@@ -14305,7 +14508,7 @@
       <w:r>
         <w:t xml:space="preserve">: 1307–1312. doi:</w:t>
       </w:r>
-      <w:hyperlink r:id="rId71">
+      <w:hyperlink r:id="rId79">
         <w:r>
           <w:rPr>
             <w:rStyle w:val="Hyperlink"/>
@@ -14314,8 +14517,8 @@
         </w:r>
       </w:hyperlink>
     </w:p>
-    <w:bookmarkEnd w:id="72"/>
-    <w:bookmarkStart w:id="74" w:name="ref-Grace15"/>
+    <w:bookmarkEnd w:id="80"/>
+    <w:bookmarkStart w:id="82" w:name="ref-Grace15"/>
     <w:p>
       <w:pPr>
         <w:pStyle w:val="Bibliography"/>
@@ -14369,7 +14572,7 @@
       <w:r>
         <w:t xml:space="preserve">: 103–114. doi:</w:t>
       </w:r>
-      <w:hyperlink r:id="rId73">
+      <w:hyperlink r:id="rId81">
         <w:r>
           <w:rPr>
             <w:rStyle w:val="Hyperlink"/>
@@ -14378,8 +14581,8 @@
         </w:r>
       </w:hyperlink>
     </w:p>
-    <w:bookmarkEnd w:id="74"/>
-    <w:bookmarkStart w:id="76" w:name="ref-Ho16"/>
+    <w:bookmarkEnd w:id="82"/>
+    <w:bookmarkStart w:id="84" w:name="ref-Ho16"/>
     <w:p>
       <w:pPr>
         <w:pStyle w:val="Bibliography"/>
@@ -14400,7 +14603,7 @@
       <w:r>
         <w:t xml:space="preserve">: 3813–3821. doi:</w:t>
       </w:r>
-      <w:hyperlink r:id="rId75">
+      <w:hyperlink r:id="rId83">
         <w:r>
           <w:rPr>
             <w:rStyle w:val="Hyperlink"/>
@@ -14409,8 +14612,8 @@
         </w:r>
       </w:hyperlink>
     </w:p>
-    <w:bookmarkEnd w:id="76"/>
-    <w:bookmarkStart w:id="78" w:name="ref-Holtgrieve10"/>
+    <w:bookmarkEnd w:id="84"/>
+    <w:bookmarkStart w:id="86" w:name="ref-Holtgrieve10"/>
     <w:p>
       <w:pPr>
         <w:pStyle w:val="Bibliography"/>
@@ -14440,7 +14643,7 @@
       <w:r>
         <w:t xml:space="preserve">: 1047–1063. doi:</w:t>
       </w:r>
-      <w:hyperlink r:id="rId77">
+      <w:hyperlink r:id="rId85">
         <w:r>
           <w:rPr>
             <w:rStyle w:val="Hyperlink"/>
@@ -14449,8 +14652,8 @@
         </w:r>
       </w:hyperlink>
     </w:p>
-    <w:bookmarkEnd w:id="78"/>
-    <w:bookmarkStart w:id="80" w:name="ref-Millero81"/>
+    <w:bookmarkEnd w:id="86"/>
+    <w:bookmarkStart w:id="88" w:name="ref-Millero81"/>
     <w:p>
       <w:pPr>
         <w:pStyle w:val="Bibliography"/>
@@ -14471,7 +14674,7 @@
       <w:r>
         <w:t xml:space="preserve">: 625–629. doi:</w:t>
       </w:r>
-      <w:hyperlink r:id="rId79">
+      <w:hyperlink r:id="rId87">
         <w:r>
           <w:rPr>
             <w:rStyle w:val="Hyperlink"/>
@@ -14480,8 +14683,8 @@
         </w:r>
       </w:hyperlink>
     </w:p>
-    <w:bookmarkEnd w:id="80"/>
-    <w:bookmarkStart w:id="82" w:name="ref-Moriasi07"/>
+    <w:bookmarkEnd w:id="88"/>
+    <w:bookmarkStart w:id="90" w:name="ref-Moriasi07"/>
     <w:p>
       <w:pPr>
         <w:pStyle w:val="Bibliography"/>
@@ -14502,7 +14705,7 @@
       <w:r>
         <w:t xml:space="preserve">: 885–900. doi:</w:t>
       </w:r>
-      <w:hyperlink r:id="rId81">
+      <w:hyperlink r:id="rId89">
         <w:r>
           <w:rPr>
             <w:rStyle w:val="Hyperlink"/>
@@ -14511,8 +14714,8 @@
         </w:r>
       </w:hyperlink>
     </w:p>
-    <w:bookmarkEnd w:id="82"/>
-    <w:bookmarkStart w:id="84" w:name="ref-Murrell18"/>
+    <w:bookmarkEnd w:id="90"/>
+    <w:bookmarkStart w:id="92" w:name="ref-Murrell18"/>
     <w:p>
       <w:pPr>
         <w:pStyle w:val="Bibliography"/>
@@ -14533,7 +14736,7 @@
       <w:r>
         <w:t xml:space="preserve">: 690–707. doi:</w:t>
       </w:r>
-      <w:hyperlink r:id="rId83">
+      <w:hyperlink r:id="rId91">
         <w:r>
           <w:rPr>
             <w:rStyle w:val="Hyperlink"/>
@@ -14542,8 +14745,8 @@
         </w:r>
       </w:hyperlink>
     </w:p>
-    <w:bookmarkEnd w:id="84"/>
-    <w:bookmarkStart w:id="86" w:name="ref-Nash70"/>
+    <w:bookmarkEnd w:id="92"/>
+    <w:bookmarkStart w:id="94" w:name="ref-Nash70"/>
     <w:p>
       <w:pPr>
         <w:pStyle w:val="Bibliography"/>
@@ -14564,7 +14767,7 @@
       <w:r>
         <w:t xml:space="preserve">: 282–290. doi:</w:t>
       </w:r>
-      <w:hyperlink r:id="rId85">
+      <w:hyperlink r:id="rId93">
         <w:r>
           <w:rPr>
             <w:rStyle w:val="Hyperlink"/>
@@ -14573,8 +14776,8 @@
         </w:r>
       </w:hyperlink>
     </w:p>
-    <w:bookmarkEnd w:id="86"/>
-    <w:bookmarkStart w:id="87" w:name="ref-Odum56"/>
+    <w:bookmarkEnd w:id="94"/>
+    <w:bookmarkStart w:id="95" w:name="ref-Odum56"/>
     <w:p>
       <w:pPr>
         <w:pStyle w:val="Bibliography"/>
@@ -14596,8 +14799,8 @@
         <w:t xml:space="preserve">: 102–117.</w:t>
       </w:r>
     </w:p>
-    <w:bookmarkEnd w:id="87"/>
-    <w:bookmarkStart w:id="88" w:name="ref-Plummer03"/>
+    <w:bookmarkEnd w:id="95"/>
+    <w:bookmarkStart w:id="96" w:name="ref-Plummer03"/>
     <w:p>
       <w:pPr>
         <w:pStyle w:val="Bibliography"/>
@@ -14637,8 +14840,8 @@
         <w:t xml:space="preserve">. Vienna, Austria. 1–10.</w:t>
       </w:r>
     </w:p>
-    <w:bookmarkEnd w:id="88"/>
-    <w:bookmarkStart w:id="90" w:name="ref-RCT22"/>
+    <w:bookmarkEnd w:id="96"/>
+    <w:bookmarkStart w:id="98" w:name="ref-RCT22"/>
     <w:p>
       <w:pPr>
         <w:pStyle w:val="Bibliography"/>
@@ -14649,7 +14852,7 @@
       <w:r>
         <w:t xml:space="preserve"> </w:t>
       </w:r>
-      <w:hyperlink r:id="rId89">
+      <w:hyperlink r:id="rId97">
         <w:r>
           <w:rPr>
             <w:rStyle w:val="Hyperlink"/>
@@ -14661,8 +14864,8 @@
         <w:t xml:space="preserve">, R Foundation for Statistical Computing.</w:t>
       </w:r>
     </w:p>
-    <w:bookmarkEnd w:id="90"/>
-    <w:bookmarkStart w:id="92" w:name="ref-Thebault08"/>
+    <w:bookmarkEnd w:id="98"/>
+    <w:bookmarkStart w:id="100" w:name="ref-Thebault08"/>
     <w:p>
       <w:pPr>
         <w:pStyle w:val="Bibliography"/>
@@ -14710,7 +14913,7 @@
       <w:r>
         <w:t xml:space="preserve">: 841–851. doi:</w:t>
       </w:r>
-      <w:hyperlink r:id="rId91">
+      <w:hyperlink r:id="rId99">
         <w:r>
           <w:rPr>
             <w:rStyle w:val="Hyperlink"/>
@@ -14719,8 +14922,8 @@
         </w:r>
       </w:hyperlink>
     </w:p>
-    <w:bookmarkEnd w:id="92"/>
-    <w:bookmarkStart w:id="94" w:name="ref-Wanninkhof14"/>
+    <w:bookmarkEnd w:id="100"/>
+    <w:bookmarkStart w:id="102" w:name="ref-Wanninkhof14"/>
     <w:p>
       <w:pPr>
         <w:pStyle w:val="Bibliography"/>
@@ -14741,7 +14944,7 @@
       <w:r>
         <w:t xml:space="preserve">: 351–362. doi:</w:t>
       </w:r>
-      <w:hyperlink r:id="rId93">
+      <w:hyperlink r:id="rId101">
         <w:r>
           <w:rPr>
             <w:rStyle w:val="Hyperlink"/>
@@ -14750,9 +14953,9 @@
         </w:r>
       </w:hyperlink>
     </w:p>
-    <w:bookmarkEnd w:id="94"/>
-    <w:bookmarkEnd w:id="95"/>
-    <w:bookmarkEnd w:id="96"/>
+    <w:bookmarkEnd w:id="102"/>
+    <w:bookmarkEnd w:id="103"/>
+    <w:bookmarkEnd w:id="104"/>
     <w:sectPr>
       <w:footerReference r:id="rId9" w:type="default"/>
       <w:pgSz w:h="15840" w:w="12240"/>

</xml_diff>

<commit_message>
rework text about apa actual comparisons, no more slope/intercept analyses
</commit_message>
<xml_diff>
--- a/manu-draft.docx
+++ b/manu-draft.docx
@@ -3736,7 +3736,7 @@
         </w:r>
       </w:hyperlink>
       <w:r>
-        <w:t xml:space="preserve">) was conducted using a synthetic time series with actual data as inputs. These assessments evaluated if 1) EBASE estimates similar values for the known parameters in the synthetic time series, and 2) how the estimated values change with different model configurations. The synthetic time series used inputs from one year of continuous data from Apalachicola Bay, Florida. The input data were observations from the year 2012 at the Cat Point water quality monitoring station (29.7021</w:t>
+        <w:t xml:space="preserve">) was conducted using a synthetic time series with actual data as inputs. These assessments evaluated if 1) EBASE estimates similar values for the known parameters in the synthetic time series, and 2) how the estimated values change with different model configurations. The synthetic time series used inputs from one year of continuous data from Apalachicola Bay, Florida. The input data were observations from the year 2021 at the Cat Point water quality monitoring station (29.7021</w:t>
       </w:r>
       <m:oMath>
         <m:sSup>
@@ -5755,7 +5755,7 @@
         </m:r>
       </m:oMath>
       <w:r>
-        <w:t xml:space="preserve">) and linear regression fits to evaluate potential biases in each method. For the latter analysis, differences in intercept estimates less than or greater than zero suggested a bias in magnitude, whereas differences in slope estimates less than or greater than one suggested a bias that depended on relative value of each observation (e.g., bias may differ between lower or higher metabolic estimates). Comparisons of the intercept and slope estimates to zero and one, respectively, were based on confidence intervals from the standard errors of each. Root mean square errors (RMSE) of each linear model were also evaluated. Results were assessed separately for estimates using the observed or detided dissolved oxygen time series.</w:t>
+        <w:t xml:space="preserve">) and root mean square errors (RMSE) of the linear regression fit comparing the same metabolic parameter between methods. Results were assessed separately for estimates using the observed or detided dissolved oxygen time series.</w:t>
       </w:r>
     </w:p>
     <w:p>
@@ -5795,7 +5795,29 @@
         <w:t xml:space="preserve"> </w:t>
       </w:r>
       <w:r>
-        <w:t xml:space="preserve">provide a comparison of the metabolic estimates from the EBASE and Odum methods. Correlations for all metabolic estimates, regardless of method or the input time series, were positive and significantly correlated, as expected. The intercept values were all significant, excluding P with the observed dissolved oxygen, suggesting some level of bias when comparing metabolic estimates between the methods. The slope estimates for R and D were significantly different for metabolic estimates from the observed dissolved oxygen, where all but R were significantly different using the detided dissolved oxygen. The RMSE values of each regression comparing the metabolic estimates between methods were generally lower in the detided results, excluding D which was higher with the detided dissolved oxygen relative to the observed. This result suggests that detiding the time series produces more comparable metabolic estimates between methods.</w:t>
+        <w:t xml:space="preserve">provide a comparison of the metabolic estimates from the EBASE and Odum methods. Correlations for all metabolic estimates, regardless of the input time series, were positive and significantly correlated, as expected. However, correlations were generally stronger for the metabolic results based on the detided dissolved oxygen time series. The only exception for the correlation estimates was gas exchange (D), which had a slightly weaker correlation using the detided results.</w:t>
+      </w:r>
+      <w:r>
+        <w:t xml:space="preserve"> </w:t>
+      </w:r>
+      <w:r>
+        <w:t xml:space="preserve">(</w:t>
+      </w:r>
+      <w:r>
+        <w:rPr>
+          <w:bCs/>
+          <w:b/>
+        </w:rPr>
+        <w:t xml:space="preserve">fit-apacmpfig?</w:t>
+      </w:r>
+      <w:r>
+        <w:t xml:space="preserve">)</w:t>
+      </w:r>
+      <w:r>
+        <w:t xml:space="preserve"> </w:t>
+      </w:r>
+      <w:r>
+        <w:t xml:space="preserve">shows that the Odum results for gas exchange were more variable for the same values returned as no or small gas exchange for the EBASE method based on the detided dissolved oxygen. The RMSE values of each regression comparing the metabolic estimates between methods were generally lower in the detided results, excluding D which was higher with the detided dissolved oxygen relative to the observed.</w:t>
       </w:r>
     </w:p>
     <w:p>
@@ -5803,7 +5825,10 @@
         <w:pStyle w:val="BodyText"/>
       </w:pPr>
       <w:r>
-        <w:t xml:space="preserve">As noted in the previous paragraph, metabolic estimates between the methods were generally more similar based on RMSE results using the detided dissolved oxygen time series (</w:t>
+        <w:t xml:space="preserve">The comparisons in</w:t>
+      </w:r>
+      <w:r>
+        <w:t xml:space="preserve"> </w:t>
       </w:r>
       <w:hyperlink w:anchor="fig-apacmpfig">
         <w:r>
@@ -5814,45 +5839,10 @@
         </w:r>
       </w:hyperlink>
       <w:r>
-        <w:t xml:space="preserve">b) than using the observed dissolved oxygen as input (</w:t>
-      </w:r>
-      <w:hyperlink w:anchor="fig-apacmpfig">
-        <w:r>
-          <w:rPr>
-            <w:rStyle w:val="Hyperlink"/>
-          </w:rPr>
-          <w:t xml:space="preserve">Figure 8</w:t>
-        </w:r>
-      </w:hyperlink>
-      <w:r>
-        <w:t xml:space="preserve">a). This suggests that tidal effects on continuous monitoring data can severely violate assumptions required for methods of estimating ecosystem metabolism</w:t>
-      </w:r>
-      <w:r>
-        <w:t xml:space="preserve"> </w:t>
-      </w:r>
-      <w:r>
-        <w:t xml:space="preserve">(as described in detail in Beck et al. 2015)</w:t>
-      </w:r>
-      <w:r>
-        <w:t xml:space="preserve">. These effects are easily identified with estimates from the Odum method as negative values for P and positive values for R, i.e.,</w:t>
-      </w:r>
-      <w:r>
-        <w:t xml:space="preserve"> </w:t>
-      </w:r>
-      <w:r>
-        <w:t xml:space="preserve">“</w:t>
-      </w:r>
-      <w:r>
-        <w:t xml:space="preserve">anomalous</w:t>
-      </w:r>
-      <w:r>
-        <w:t xml:space="preserve">”</w:t>
-      </w:r>
-      <w:r>
-        <w:t xml:space="preserve"> </w:t>
-      </w:r>
-      <w:r>
-        <w:t xml:space="preserve">values. The effects of tidal advection on estimates from EBASE were more subtle as anomalous values cannot be returned based on constraints of the priors (i.e., none can be negative), although the range of values for the metabolic estimates was much larger with observed dissolved oxygen. Overall, the results suggest that detiding the dissolved oxygen time series prior to estimating metabolic rates produces more stable estimates with smaller ranges (Table</w:t>
+        <w:t xml:space="preserve"> </w:t>
+      </w:r>
+      <w:r>
+        <w:t xml:space="preserve">and Table</w:t>
       </w:r>
       <w:r>
         <w:t xml:space="preserve"> </w:t>
@@ -5870,7 +5860,37 @@
         <w:fldChar w:fldCharType="end" w:dirty="true"/>
       </w:r>
       <w:r>
-        <w:t xml:space="preserve">), regardless of the method used.</w:t>
+        <w:t xml:space="preserve"> </w:t>
+      </w:r>
+      <w:r>
+        <w:t xml:space="preserve">suggest that tidal effects on continuous monitoring data can severely violate assumptions required for methods of estimating ecosystem metabolism</w:t>
+      </w:r>
+      <w:r>
+        <w:t xml:space="preserve"> </w:t>
+      </w:r>
+      <w:r>
+        <w:t xml:space="preserve">(as described in detail in Beck et al. 2015)</w:t>
+      </w:r>
+      <w:r>
+        <w:t xml:space="preserve">. These effects are easily identified by stronger correlations and lower RMSE using the detided dissolved oxygen. Further, effects of tidal advection can be seen with estimates from the Odum method as negative values for P and R, i.e.,</w:t>
+      </w:r>
+      <w:r>
+        <w:t xml:space="preserve"> </w:t>
+      </w:r>
+      <w:r>
+        <w:t xml:space="preserve">“</w:t>
+      </w:r>
+      <w:r>
+        <w:t xml:space="preserve">anomalous</w:t>
+      </w:r>
+      <w:r>
+        <w:t xml:space="preserve">”</w:t>
+      </w:r>
+      <w:r>
+        <w:t xml:space="preserve"> </w:t>
+      </w:r>
+      <w:r>
+        <w:t xml:space="preserve">values. The effects of tidal advection on estimates from EBASE were more subtle as anomalous values cannot be returned based on constraints of the priors (i.e., none can be negative), although the range of values for the metabolic estimates were much larger with observed dissolved oxygen. Overall, the results suggest that detiding the dissolved oxygen time series prior to estimating metabolic rates reduces tidal noise and produces more stable estimates with smaller ranges, regardless of the method used.</w:t>
       </w:r>
     </w:p>
     <w:bookmarkEnd w:id="36"/>
@@ -5911,7 +5931,7 @@
         <w:pStyle w:val="BodyText"/>
       </w:pPr>
       <w:r>
-        <w:t xml:space="preserve">The EBASE R package can also accommodate missing observations in the input data. This allows the estimation of metabolic rates for time series that cover relatively long periods of time (e.g., more than year), when data gaps are likely to occur for several reasons (e.g., equipment malfunction, routine maintenance, etc.). The R package accommodates data gaps using linear interpolation for any required parameter used by EBASE. This allows the Bayesian routine to provide continuous estimates across the time series. The results are then post-processed such that any metabolic estimates that exceed a threshold for interpolated observations are removed from the output. The analyst can determine the appropriate length of time to use for excluding results based on interpolated values. The default setting for EBASE is 12 hours, where results for an entire optimization period are removed if any interpolated period exceeded 12 hours. Although this does not apply to the synthetic time series, some of the estimates using the 2012 observed data for Apalachicola Bay were excluded from the analysis. This feature allows EBASE to be used more readily because an analyst does not need to manually screen data that include missing values.</w:t>
+        <w:t xml:space="preserve">The EBASE R package can also accommodate missing observations in the input data. This allows the estimation of metabolic rates for time series that cover relatively long periods of time (e.g., more than year), when data gaps are likely to occur for several reasons (e.g., equipment malfunction, routine maintenance, etc.). The R package accommodates data gaps using linear interpolation for any required parameter used by EBASE. This allows the Bayesian routine to provide continuous estimates across the time series. The results are then post-processed such that any metabolic estimates that exceed a threshold for interpolated observations are removed from the output. The analyst can determine the appropriate length of time to use for excluding results based on interpolated values. The default setting for EBASE is 12 hours, where results for an entire optimization period are removed if any interpolated period exceeded 12 hours. Although this does not apply to the synthetic time series, some of the estimates using the 2021 observed data for Apalachicola Bay were excluded from the analysis. This feature allows EBASE to be used more readily because an analyst does not need to manually screen data that include missing values.</w:t>
       </w:r>
     </w:p>
     <w:p>
@@ -7169,7 +7189,7 @@
         </w:rPr>
         <w:t xml:space="preserve">Table </w:t>
       </w:r>
-      <w:bookmarkStart w:id="846a68f2-aa0a-4d6b-8fed-ffceb01c105d" w:name="tbl-ebaseiotab"/>
+      <w:bookmarkStart w:id="3c9fdd43-edb8-4f74-8f77-f2ea08ee907f" w:name="tbl-ebaseiotab"/>
       <w:r xmlns:w="http://schemas.openxmlformats.org/wordprocessingml/2006/main" xmlns:wp="http://schemas.openxmlformats.org/drawingml/2006/wordprocessingDrawing" xmlns:r="http://schemas.openxmlformats.org/officeDocument/2006/relationships" xmlns:w14="http://schemas.microsoft.com/office/word/2010/wordml">
         <w:rPr>
           <w:rFonts/>
@@ -7191,7 +7211,7 @@
         </w:rPr>
         <w:fldChar w:fldCharType="end" w:dirty="true"/>
       </w:r>
-      <w:bookmarkEnd w:id="846a68f2-aa0a-4d6b-8fed-ffceb01c105d"/>
+      <w:bookmarkEnd w:id="3c9fdd43-edb8-4f74-8f77-f2ea08ee907f"/>
       <w:r>
         <w:rPr>
           <w:rFonts/>
@@ -7249,7 +7269,7 @@
                 <w:right w:val="none" w:sz="0" w:space="0" w:color="000000"/>
               </w:pBdr>
               <w:spacing w:after="20" w:before="20" w:line="240"/>
-              <w:ind w:left="20" w:right="20" w:firstLine="0" w:firstLineChars="0"/>
+              <w:ind w:firstLine="0" w:left="20" w:right="20"/>
             </w:pPr>
             <w:r xmlns:w="http://schemas.openxmlformats.org/wordprocessingml/2006/main" xmlns:wp="http://schemas.openxmlformats.org/drawingml/2006/wordprocessingDrawing" xmlns:r="http://schemas.openxmlformats.org/officeDocument/2006/relationships" xmlns:w14="http://schemas.microsoft.com/office/word/2010/wordml">
               <w:rPr>
@@ -7293,7 +7313,7 @@
                 <w:right w:val="none" w:sz="0" w:space="0" w:color="000000"/>
               </w:pBdr>
               <w:spacing w:after="20" w:before="20" w:line="240"/>
-              <w:ind w:left="20" w:right="20" w:firstLine="0" w:firstLineChars="0"/>
+              <w:ind w:firstLine="0" w:left="20" w:right="20"/>
             </w:pPr>
             <w:r xmlns:w="http://schemas.openxmlformats.org/wordprocessingml/2006/main" xmlns:wp="http://schemas.openxmlformats.org/drawingml/2006/wordprocessingDrawing" xmlns:r="http://schemas.openxmlformats.org/officeDocument/2006/relationships" xmlns:w14="http://schemas.microsoft.com/office/word/2010/wordml">
               <w:rPr>
@@ -7337,7 +7357,7 @@
                 <w:right w:val="none" w:sz="0" w:space="0" w:color="000000"/>
               </w:pBdr>
               <w:spacing w:after="20" w:before="20" w:line="240"/>
-              <w:ind w:left="20" w:right="20" w:firstLine="0" w:firstLineChars="0"/>
+              <w:ind w:firstLine="0" w:left="20" w:right="20"/>
             </w:pPr>
             <w:r xmlns:w="http://schemas.openxmlformats.org/wordprocessingml/2006/main" xmlns:wp="http://schemas.openxmlformats.org/drawingml/2006/wordprocessingDrawing" xmlns:r="http://schemas.openxmlformats.org/officeDocument/2006/relationships" xmlns:w14="http://schemas.microsoft.com/office/word/2010/wordml">
               <w:rPr>
@@ -7381,7 +7401,7 @@
                 <w:right w:val="none" w:sz="0" w:space="0" w:color="000000"/>
               </w:pBdr>
               <w:spacing w:after="20" w:before="20" w:line="240"/>
-              <w:ind w:left="20" w:right="20" w:firstLine="0" w:firstLineChars="0"/>
+              <w:ind w:firstLine="0" w:left="20" w:right="20"/>
             </w:pPr>
             <w:r xmlns:w="http://schemas.openxmlformats.org/wordprocessingml/2006/main" xmlns:wp="http://schemas.openxmlformats.org/drawingml/2006/wordprocessingDrawing" xmlns:r="http://schemas.openxmlformats.org/officeDocument/2006/relationships" xmlns:w14="http://schemas.microsoft.com/office/word/2010/wordml">
               <w:rPr>
@@ -7431,7 +7451,7 @@
                 <w:right w:val="none" w:sz="0" w:space="0" w:color="000000"/>
               </w:pBdr>
               <w:spacing w:after="20" w:before="20" w:line="240"/>
-              <w:ind w:left="20" w:right="20" w:firstLine="0" w:firstLineChars="0"/>
+              <w:ind w:firstLine="0" w:left="20" w:right="20"/>
             </w:pPr>
             <w:r xmlns:w="http://schemas.openxmlformats.org/wordprocessingml/2006/main" xmlns:wp="http://schemas.openxmlformats.org/drawingml/2006/wordprocessingDrawing" xmlns:r="http://schemas.openxmlformats.org/officeDocument/2006/relationships" xmlns:w14="http://schemas.microsoft.com/office/word/2010/wordml">
               <w:rPr>
@@ -7475,7 +7495,7 @@
                 <w:right w:val="none" w:sz="0" w:space="0" w:color="000000"/>
               </w:pBdr>
               <w:spacing w:after="20" w:before="20" w:line="240"/>
-              <w:ind w:left="20" w:right="20" w:firstLine="0" w:firstLineChars="0"/>
+              <w:ind w:firstLine="0" w:left="20" w:right="20"/>
             </w:pPr>
             <w:r xmlns:w="http://schemas.openxmlformats.org/wordprocessingml/2006/main" xmlns:wp="http://schemas.openxmlformats.org/drawingml/2006/wordprocessingDrawing" xmlns:r="http://schemas.openxmlformats.org/officeDocument/2006/relationships" xmlns:w14="http://schemas.microsoft.com/office/word/2010/wordml">
               <w:rPr>
@@ -7519,7 +7539,7 @@
                 <w:right w:val="none" w:sz="0" w:space="0" w:color="000000"/>
               </w:pBdr>
               <w:spacing w:after="20" w:before="20" w:line="240"/>
-              <w:ind w:left="20" w:right="20" w:firstLine="0" w:firstLineChars="0"/>
+              <w:ind w:firstLine="0" w:left="20" w:right="20"/>
             </w:pPr>
             <w:r xmlns:w="http://schemas.openxmlformats.org/wordprocessingml/2006/main" xmlns:wp="http://schemas.openxmlformats.org/drawingml/2006/wordprocessingDrawing" xmlns:r="http://schemas.openxmlformats.org/officeDocument/2006/relationships" xmlns:w14="http://schemas.microsoft.com/office/word/2010/wordml">
               <w:rPr>
@@ -7563,7 +7583,7 @@
                 <w:right w:val="none" w:sz="0" w:space="0" w:color="000000"/>
               </w:pBdr>
               <w:spacing w:after="20" w:before="20" w:line="240"/>
-              <w:ind w:left="20" w:right="20" w:firstLine="0" w:firstLineChars="0"/>
+              <w:ind w:firstLine="0" w:left="20" w:right="20"/>
             </w:pPr>
             <w:r xmlns:w="http://schemas.openxmlformats.org/wordprocessingml/2006/main" xmlns:wp="http://schemas.openxmlformats.org/drawingml/2006/wordprocessingDrawing" xmlns:r="http://schemas.openxmlformats.org/officeDocument/2006/relationships" xmlns:w14="http://schemas.microsoft.com/office/word/2010/wordml">
               <w:rPr>
@@ -7613,7 +7633,7 @@
                 <w:right w:val="none" w:sz="0" w:space="0" w:color="000000"/>
               </w:pBdr>
               <w:spacing w:after="20" w:before="20" w:line="240"/>
-              <w:ind w:left="20" w:right="20" w:firstLine="0" w:firstLineChars="0"/>
+              <w:ind w:firstLine="0" w:left="20" w:right="20"/>
             </w:pPr>
             <w:r xmlns:w="http://schemas.openxmlformats.org/wordprocessingml/2006/main" xmlns:wp="http://schemas.openxmlformats.org/drawingml/2006/wordprocessingDrawing" xmlns:r="http://schemas.openxmlformats.org/officeDocument/2006/relationships" xmlns:w14="http://schemas.microsoft.com/office/word/2010/wordml">
               <w:rPr>
@@ -7657,7 +7677,7 @@
                 <w:right w:val="none" w:sz="0" w:space="0" w:color="000000"/>
               </w:pBdr>
               <w:spacing w:after="20" w:before="20" w:line="240"/>
-              <w:ind w:left="20" w:right="20" w:firstLine="0" w:firstLineChars="0"/>
+              <w:ind w:firstLine="0" w:left="20" w:right="20"/>
             </w:pPr>
             <w:r xmlns:w="http://schemas.openxmlformats.org/wordprocessingml/2006/main" xmlns:wp="http://schemas.openxmlformats.org/drawingml/2006/wordprocessingDrawing" xmlns:r="http://schemas.openxmlformats.org/officeDocument/2006/relationships" xmlns:w14="http://schemas.microsoft.com/office/word/2010/wordml">
               <w:rPr>
@@ -7701,7 +7721,7 @@
                 <w:right w:val="none" w:sz="0" w:space="0" w:color="000000"/>
               </w:pBdr>
               <w:spacing w:after="20" w:before="20" w:line="240"/>
-              <w:ind w:left="20" w:right="20" w:firstLine="0" w:firstLineChars="0"/>
+              <w:ind w:firstLine="0" w:left="20" w:right="20"/>
             </w:pPr>
             <m:oMath xmlns:m="http://schemas.openxmlformats.org/officeDocument/2006/math" xmlns:mml="http://www.w3.org/1998/Math/MathML">
               <m:sSub>
@@ -7747,7 +7767,7 @@
                 <w:right w:val="none" w:sz="0" w:space="0" w:color="000000"/>
               </w:pBdr>
               <w:spacing w:after="20" w:before="20" w:line="240"/>
-              <w:ind w:left="20" w:right="20" w:firstLine="0" w:firstLineChars="0"/>
+              <w:ind w:firstLine="0" w:left="20" w:right="20"/>
             </w:pPr>
             <m:oMath xmlns:m="http://schemas.openxmlformats.org/officeDocument/2006/math" xmlns:mml="http://www.w3.org/1998/Math/MathML">
               <m:r>
@@ -7808,7 +7828,7 @@
                 <w:right w:val="none" w:sz="0" w:space="0" w:color="000000"/>
               </w:pBdr>
               <w:spacing w:after="20" w:before="20" w:line="240"/>
-              <w:ind w:left="20" w:right="20" w:firstLine="0" w:firstLineChars="0"/>
+              <w:ind w:firstLine="0" w:left="20" w:right="20"/>
             </w:pPr>
             <w:r xmlns:w="http://schemas.openxmlformats.org/wordprocessingml/2006/main" xmlns:wp="http://schemas.openxmlformats.org/drawingml/2006/wordprocessingDrawing" xmlns:r="http://schemas.openxmlformats.org/officeDocument/2006/relationships" xmlns:w14="http://schemas.microsoft.com/office/word/2010/wordml">
               <w:rPr>
@@ -7852,7 +7872,7 @@
                 <w:right w:val="none" w:sz="0" w:space="0" w:color="000000"/>
               </w:pBdr>
               <w:spacing w:after="20" w:before="20" w:line="240"/>
-              <w:ind w:left="20" w:right="20" w:firstLine="0" w:firstLineChars="0"/>
+              <w:ind w:firstLine="0" w:left="20" w:right="20"/>
             </w:pPr>
             <w:r xmlns:w="http://schemas.openxmlformats.org/wordprocessingml/2006/main" xmlns:wp="http://schemas.openxmlformats.org/drawingml/2006/wordprocessingDrawing" xmlns:r="http://schemas.openxmlformats.org/officeDocument/2006/relationships" xmlns:w14="http://schemas.microsoft.com/office/word/2010/wordml">
               <w:rPr>
@@ -7896,7 +7916,7 @@
                 <w:right w:val="none" w:sz="0" w:space="0" w:color="000000"/>
               </w:pBdr>
               <w:spacing w:after="20" w:before="20" w:line="240"/>
-              <w:ind w:left="20" w:right="20" w:firstLine="0" w:firstLineChars="0"/>
+              <w:ind w:firstLine="0" w:left="20" w:right="20"/>
             </w:pPr>
             <w:r xmlns:w="http://schemas.openxmlformats.org/wordprocessingml/2006/main" xmlns:wp="http://schemas.openxmlformats.org/drawingml/2006/wordprocessingDrawing" xmlns:r="http://schemas.openxmlformats.org/officeDocument/2006/relationships" xmlns:w14="http://schemas.microsoft.com/office/word/2010/wordml">
               <w:rPr>
@@ -7940,7 +7960,7 @@
                 <w:right w:val="none" w:sz="0" w:space="0" w:color="000000"/>
               </w:pBdr>
               <w:spacing w:after="20" w:before="20" w:line="240"/>
-              <w:ind w:left="20" w:right="20" w:firstLine="0" w:firstLineChars="0"/>
+              <w:ind w:firstLine="0" w:left="20" w:right="20"/>
             </w:pPr>
             <m:oMath xmlns:m="http://schemas.openxmlformats.org/officeDocument/2006/math" xmlns:mml="http://www.w3.org/1998/Math/MathML">
               <m:r>
@@ -7992,7 +8012,7 @@
                 <w:right w:val="none" w:sz="0" w:space="0" w:color="000000"/>
               </w:pBdr>
               <w:spacing w:after="20" w:before="20" w:line="240"/>
-              <w:ind w:left="20" w:right="20" w:firstLine="0" w:firstLineChars="0"/>
+              <w:ind w:firstLine="0" w:left="20" w:right="20"/>
             </w:pPr>
             <w:r xmlns:w="http://schemas.openxmlformats.org/wordprocessingml/2006/main" xmlns:wp="http://schemas.openxmlformats.org/drawingml/2006/wordprocessingDrawing" xmlns:r="http://schemas.openxmlformats.org/officeDocument/2006/relationships" xmlns:w14="http://schemas.microsoft.com/office/word/2010/wordml">
               <w:rPr>
@@ -8036,7 +8056,7 @@
                 <w:right w:val="none" w:sz="0" w:space="0" w:color="000000"/>
               </w:pBdr>
               <w:spacing w:after="20" w:before="20" w:line="240"/>
-              <w:ind w:left="20" w:right="20" w:firstLine="0" w:firstLineChars="0"/>
+              <w:ind w:firstLine="0" w:left="20" w:right="20"/>
             </w:pPr>
             <w:r xmlns:w="http://schemas.openxmlformats.org/wordprocessingml/2006/main" xmlns:wp="http://schemas.openxmlformats.org/drawingml/2006/wordprocessingDrawing" xmlns:r="http://schemas.openxmlformats.org/officeDocument/2006/relationships" xmlns:w14="http://schemas.microsoft.com/office/word/2010/wordml">
               <w:rPr>
@@ -8080,7 +8100,7 @@
                 <w:right w:val="none" w:sz="0" w:space="0" w:color="000000"/>
               </w:pBdr>
               <w:spacing w:after="20" w:before="20" w:line="240"/>
-              <w:ind w:left="20" w:right="20" w:firstLine="0" w:firstLineChars="0"/>
+              <w:ind w:firstLine="0" w:left="20" w:right="20"/>
             </w:pPr>
             <w:r xmlns:w="http://schemas.openxmlformats.org/wordprocessingml/2006/main" xmlns:wp="http://schemas.openxmlformats.org/drawingml/2006/wordprocessingDrawing" xmlns:r="http://schemas.openxmlformats.org/officeDocument/2006/relationships" xmlns:w14="http://schemas.microsoft.com/office/word/2010/wordml">
               <w:rPr>
@@ -8124,7 +8144,7 @@
                 <w:right w:val="none" w:sz="0" w:space="0" w:color="000000"/>
               </w:pBdr>
               <w:spacing w:after="20" w:before="20" w:line="240"/>
-              <w:ind w:left="20" w:right="20" w:firstLine="0" w:firstLineChars="0"/>
+              <w:ind w:firstLine="0" w:left="20" w:right="20"/>
             </w:pPr>
             <m:oMath xmlns:m="http://schemas.openxmlformats.org/officeDocument/2006/math" xmlns:mml="http://www.w3.org/1998/Math/MathML">
               <m:r>
@@ -8170,7 +8190,7 @@
                 <w:right w:val="none" w:sz="0" w:space="0" w:color="000000"/>
               </w:pBdr>
               <w:spacing w:after="20" w:before="20" w:line="240"/>
-              <w:ind w:left="20" w:right="20" w:firstLine="0" w:firstLineChars="0"/>
+              <w:ind w:firstLine="0" w:left="20" w:right="20"/>
             </w:pPr>
             <w:r xmlns:w="http://schemas.openxmlformats.org/wordprocessingml/2006/main" xmlns:wp="http://schemas.openxmlformats.org/drawingml/2006/wordprocessingDrawing" xmlns:r="http://schemas.openxmlformats.org/officeDocument/2006/relationships" xmlns:w14="http://schemas.microsoft.com/office/word/2010/wordml">
               <w:rPr>
@@ -8214,7 +8234,7 @@
                 <w:right w:val="none" w:sz="0" w:space="0" w:color="000000"/>
               </w:pBdr>
               <w:spacing w:after="20" w:before="20" w:line="240"/>
-              <w:ind w:left="20" w:right="20" w:firstLine="0" w:firstLineChars="0"/>
+              <w:ind w:firstLine="0" w:left="20" w:right="20"/>
             </w:pPr>
             <w:r xmlns:w="http://schemas.openxmlformats.org/wordprocessingml/2006/main" xmlns:wp="http://schemas.openxmlformats.org/drawingml/2006/wordprocessingDrawing" xmlns:r="http://schemas.openxmlformats.org/officeDocument/2006/relationships" xmlns:w14="http://schemas.microsoft.com/office/word/2010/wordml">
               <w:rPr>
@@ -8258,7 +8278,7 @@
                 <w:right w:val="none" w:sz="0" w:space="0" w:color="000000"/>
               </w:pBdr>
               <w:spacing w:after="20" w:before="20" w:line="240"/>
-              <w:ind w:left="20" w:right="20" w:firstLine="0" w:firstLineChars="0"/>
+              <w:ind w:firstLine="0" w:left="20" w:right="20"/>
             </w:pPr>
             <m:oMath xmlns:m="http://schemas.openxmlformats.org/officeDocument/2006/math" xmlns:mml="http://www.w3.org/1998/Math/MathML">
               <m:r>
@@ -8295,7 +8315,7 @@
                 <w:right w:val="none" w:sz="0" w:space="0" w:color="000000"/>
               </w:pBdr>
               <w:spacing w:after="20" w:before="20" w:line="240"/>
-              <w:ind w:left="20" w:right="20" w:firstLine="0" w:firstLineChars="0"/>
+              <w:ind w:firstLine="0" w:left="20" w:right="20"/>
             </w:pPr>
             <m:oMath xmlns:m="http://schemas.openxmlformats.org/officeDocument/2006/math" xmlns:mml="http://www.w3.org/1998/Math/MathML">
               <m:r>
@@ -8356,7 +8376,7 @@
                 <w:right w:val="none" w:sz="0" w:space="0" w:color="000000"/>
               </w:pBdr>
               <w:spacing w:after="20" w:before="20" w:line="240"/>
-              <w:ind w:left="20" w:right="20" w:firstLine="0" w:firstLineChars="0"/>
+              <w:ind w:firstLine="0" w:left="20" w:right="20"/>
             </w:pPr>
             <w:r xmlns:w="http://schemas.openxmlformats.org/wordprocessingml/2006/main" xmlns:wp="http://schemas.openxmlformats.org/drawingml/2006/wordprocessingDrawing" xmlns:r="http://schemas.openxmlformats.org/officeDocument/2006/relationships" xmlns:w14="http://schemas.microsoft.com/office/word/2010/wordml">
               <w:rPr>
@@ -8400,7 +8420,7 @@
                 <w:right w:val="none" w:sz="0" w:space="0" w:color="000000"/>
               </w:pBdr>
               <w:spacing w:after="20" w:before="20" w:line="240"/>
-              <w:ind w:left="20" w:right="20" w:firstLine="0" w:firstLineChars="0"/>
+              <w:ind w:firstLine="0" w:left="20" w:right="20"/>
             </w:pPr>
             <w:r xmlns:w="http://schemas.openxmlformats.org/wordprocessingml/2006/main" xmlns:wp="http://schemas.openxmlformats.org/drawingml/2006/wordprocessingDrawing" xmlns:r="http://schemas.openxmlformats.org/officeDocument/2006/relationships" xmlns:w14="http://schemas.microsoft.com/office/word/2010/wordml">
               <w:rPr>
@@ -8444,7 +8464,7 @@
                 <w:right w:val="none" w:sz="0" w:space="0" w:color="000000"/>
               </w:pBdr>
               <w:spacing w:after="20" w:before="20" w:line="240"/>
-              <w:ind w:left="20" w:right="20" w:firstLine="0" w:firstLineChars="0"/>
+              <w:ind w:firstLine="0" w:left="20" w:right="20"/>
             </w:pPr>
             <w:r xmlns:w="http://schemas.openxmlformats.org/wordprocessingml/2006/main" xmlns:wp="http://schemas.openxmlformats.org/drawingml/2006/wordprocessingDrawing" xmlns:r="http://schemas.openxmlformats.org/officeDocument/2006/relationships" xmlns:w14="http://schemas.microsoft.com/office/word/2010/wordml">
               <w:rPr>
@@ -8488,7 +8508,7 @@
                 <w:right w:val="none" w:sz="0" w:space="0" w:color="000000"/>
               </w:pBdr>
               <w:spacing w:after="20" w:before="20" w:line="240"/>
-              <w:ind w:left="20" w:right="20" w:firstLine="0" w:firstLineChars="0"/>
+              <w:ind w:firstLine="0" w:left="20" w:right="20"/>
             </w:pPr>
             <m:oMath xmlns:m="http://schemas.openxmlformats.org/officeDocument/2006/math" xmlns:mml="http://www.w3.org/1998/Math/MathML">
               <m:r>
@@ -8549,7 +8569,7 @@
                 <w:right w:val="none" w:sz="0" w:space="0" w:color="000000"/>
               </w:pBdr>
               <w:spacing w:after="20" w:before="20" w:line="240"/>
-              <w:ind w:left="20" w:right="20" w:firstLine="0" w:firstLineChars="0"/>
+              <w:ind w:firstLine="0" w:left="20" w:right="20"/>
             </w:pPr>
             <w:r xmlns:w="http://schemas.openxmlformats.org/wordprocessingml/2006/main" xmlns:wp="http://schemas.openxmlformats.org/drawingml/2006/wordprocessingDrawing" xmlns:r="http://schemas.openxmlformats.org/officeDocument/2006/relationships" xmlns:w14="http://schemas.microsoft.com/office/word/2010/wordml">
               <w:rPr>
@@ -8593,7 +8613,7 @@
                 <w:right w:val="none" w:sz="0" w:space="0" w:color="000000"/>
               </w:pBdr>
               <w:spacing w:after="20" w:before="20" w:line="240"/>
-              <w:ind w:left="20" w:right="20" w:firstLine="0" w:firstLineChars="0"/>
+              <w:ind w:firstLine="0" w:left="20" w:right="20"/>
             </w:pPr>
             <w:r xmlns:w="http://schemas.openxmlformats.org/wordprocessingml/2006/main" xmlns:wp="http://schemas.openxmlformats.org/drawingml/2006/wordprocessingDrawing" xmlns:r="http://schemas.openxmlformats.org/officeDocument/2006/relationships" xmlns:w14="http://schemas.microsoft.com/office/word/2010/wordml">
               <w:rPr>
@@ -8637,7 +8657,7 @@
                 <w:right w:val="none" w:sz="0" w:space="0" w:color="000000"/>
               </w:pBdr>
               <w:spacing w:after="20" w:before="20" w:line="240"/>
-              <w:ind w:left="20" w:right="20" w:firstLine="0" w:firstLineChars="0"/>
+              <w:ind w:firstLine="0" w:left="20" w:right="20"/>
             </w:pPr>
             <m:oMath xmlns:m="http://schemas.openxmlformats.org/officeDocument/2006/math" xmlns:mml="http://www.w3.org/1998/Math/MathML">
               <m:r>
@@ -8674,7 +8694,7 @@
                 <w:right w:val="none" w:sz="0" w:space="0" w:color="000000"/>
               </w:pBdr>
               <w:spacing w:after="20" w:before="20" w:line="240"/>
-              <w:ind w:left="20" w:right="20" w:firstLine="0" w:firstLineChars="0"/>
+              <w:ind w:firstLine="0" w:left="20" w:right="20"/>
             </w:pPr>
             <m:oMath xmlns:m="http://schemas.openxmlformats.org/officeDocument/2006/math" xmlns:mml="http://www.w3.org/1998/Math/MathML">
               <m:r>
@@ -8720,7 +8740,7 @@
                 <w:right w:val="none" w:sz="0" w:space="0" w:color="000000"/>
               </w:pBdr>
               <w:spacing w:after="20" w:before="20" w:line="240"/>
-              <w:ind w:left="20" w:right="20" w:firstLine="0" w:firstLineChars="0"/>
+              <w:ind w:firstLine="0" w:left="20" w:right="20"/>
             </w:pPr>
             <w:r xmlns:w="http://schemas.openxmlformats.org/wordprocessingml/2006/main" xmlns:wp="http://schemas.openxmlformats.org/drawingml/2006/wordprocessingDrawing" xmlns:r="http://schemas.openxmlformats.org/officeDocument/2006/relationships" xmlns:w14="http://schemas.microsoft.com/office/word/2010/wordml">
               <w:rPr>
@@ -8764,7 +8784,7 @@
                 <w:right w:val="none" w:sz="0" w:space="0" w:color="000000"/>
               </w:pBdr>
               <w:spacing w:after="20" w:before="20" w:line="240"/>
-              <w:ind w:left="20" w:right="20" w:firstLine="0" w:firstLineChars="0"/>
+              <w:ind w:firstLine="0" w:left="20" w:right="20"/>
             </w:pPr>
             <w:r xmlns:w="http://schemas.openxmlformats.org/wordprocessingml/2006/main" xmlns:wp="http://schemas.openxmlformats.org/drawingml/2006/wordprocessingDrawing" xmlns:r="http://schemas.openxmlformats.org/officeDocument/2006/relationships" xmlns:w14="http://schemas.microsoft.com/office/word/2010/wordml">
               <w:rPr>
@@ -8808,7 +8828,7 @@
                 <w:right w:val="none" w:sz="0" w:space="0" w:color="000000"/>
               </w:pBdr>
               <w:spacing w:after="20" w:before="20" w:line="240"/>
-              <w:ind w:left="20" w:right="20" w:firstLine="0" w:firstLineChars="0"/>
+              <w:ind w:firstLine="0" w:left="20" w:right="20"/>
             </w:pPr>
             <w:r xmlns:w="http://schemas.openxmlformats.org/wordprocessingml/2006/main" xmlns:wp="http://schemas.openxmlformats.org/drawingml/2006/wordprocessingDrawing" xmlns:r="http://schemas.openxmlformats.org/officeDocument/2006/relationships" xmlns:w14="http://schemas.microsoft.com/office/word/2010/wordml">
               <w:rPr>
@@ -8852,7 +8872,7 @@
                 <w:right w:val="none" w:sz="0" w:space="0" w:color="000000"/>
               </w:pBdr>
               <w:spacing w:after="20" w:before="20" w:line="240"/>
-              <w:ind w:left="20" w:right="20" w:firstLine="0" w:firstLineChars="0"/>
+              <w:ind w:firstLine="0" w:left="20" w:right="20"/>
             </w:pPr>
             <w:r xmlns:w="http://schemas.openxmlformats.org/wordprocessingml/2006/main" xmlns:wp="http://schemas.openxmlformats.org/drawingml/2006/wordprocessingDrawing" xmlns:r="http://schemas.openxmlformats.org/officeDocument/2006/relationships" xmlns:w14="http://schemas.microsoft.com/office/word/2010/wordml">
               <w:rPr>
@@ -8902,7 +8922,7 @@
                 <w:right w:val="none" w:sz="0" w:space="0" w:color="000000"/>
               </w:pBdr>
               <w:spacing w:after="20" w:before="20" w:line="240"/>
-              <w:ind w:left="20" w:right="20" w:firstLine="0" w:firstLineChars="0"/>
+              <w:ind w:firstLine="0" w:left="20" w:right="20"/>
             </w:pPr>
             <w:r xmlns:w="http://schemas.openxmlformats.org/wordprocessingml/2006/main" xmlns:wp="http://schemas.openxmlformats.org/drawingml/2006/wordprocessingDrawing" xmlns:r="http://schemas.openxmlformats.org/officeDocument/2006/relationships" xmlns:w14="http://schemas.microsoft.com/office/word/2010/wordml">
               <w:rPr>
@@ -8946,7 +8966,7 @@
                 <w:right w:val="none" w:sz="0" w:space="0" w:color="000000"/>
               </w:pBdr>
               <w:spacing w:after="20" w:before="20" w:line="240"/>
-              <w:ind w:left="20" w:right="20" w:firstLine="0" w:firstLineChars="0"/>
+              <w:ind w:firstLine="0" w:left="20" w:right="20"/>
             </w:pPr>
             <w:r xmlns:w="http://schemas.openxmlformats.org/wordprocessingml/2006/main" xmlns:wp="http://schemas.openxmlformats.org/drawingml/2006/wordprocessingDrawing" xmlns:r="http://schemas.openxmlformats.org/officeDocument/2006/relationships" xmlns:w14="http://schemas.microsoft.com/office/word/2010/wordml">
               <w:rPr>
@@ -8990,7 +9010,7 @@
                 <w:right w:val="none" w:sz="0" w:space="0" w:color="000000"/>
               </w:pBdr>
               <w:spacing w:after="20" w:before="20" w:line="240"/>
-              <w:ind w:left="20" w:right="20" w:firstLine="0" w:firstLineChars="0"/>
+              <w:ind w:firstLine="0" w:left="20" w:right="20"/>
             </w:pPr>
             <m:oMath xmlns:m="http://schemas.openxmlformats.org/officeDocument/2006/math" xmlns:mml="http://www.w3.org/1998/Math/MathML">
               <m:sSubSup>
@@ -9041,7 +9061,7 @@
                 <w:right w:val="none" w:sz="0" w:space="0" w:color="000000"/>
               </w:pBdr>
               <w:spacing w:after="20" w:before="20" w:line="240"/>
-              <w:ind w:left="20" w:right="20" w:firstLine="0" w:firstLineChars="0"/>
+              <w:ind w:firstLine="0" w:left="20" w:right="20"/>
             </w:pPr>
             <m:oMath xmlns:m="http://schemas.openxmlformats.org/officeDocument/2006/math" xmlns:mml="http://www.w3.org/1998/Math/MathML">
               <m:sSup>
@@ -9117,7 +9137,7 @@
                 <w:right w:val="none" w:sz="0" w:space="0" w:color="000000"/>
               </w:pBdr>
               <w:spacing w:after="20" w:before="20" w:line="240"/>
-              <w:ind w:left="20" w:right="20" w:firstLine="0" w:firstLineChars="0"/>
+              <w:ind w:firstLine="0" w:left="20" w:right="20"/>
             </w:pPr>
             <w:r xmlns:w="http://schemas.openxmlformats.org/wordprocessingml/2006/main" xmlns:wp="http://schemas.openxmlformats.org/drawingml/2006/wordprocessingDrawing" xmlns:r="http://schemas.openxmlformats.org/officeDocument/2006/relationships" xmlns:w14="http://schemas.microsoft.com/office/word/2010/wordml">
               <w:rPr>
@@ -9161,7 +9181,7 @@
                 <w:right w:val="none" w:sz="0" w:space="0" w:color="000000"/>
               </w:pBdr>
               <w:spacing w:after="20" w:before="20" w:line="240"/>
-              <w:ind w:left="20" w:right="20" w:firstLine="0" w:firstLineChars="0"/>
+              <w:ind w:firstLine="0" w:left="20" w:right="20"/>
             </w:pPr>
             <w:r xmlns:w="http://schemas.openxmlformats.org/wordprocessingml/2006/main" xmlns:wp="http://schemas.openxmlformats.org/drawingml/2006/wordprocessingDrawing" xmlns:r="http://schemas.openxmlformats.org/officeDocument/2006/relationships" xmlns:w14="http://schemas.microsoft.com/office/word/2010/wordml">
               <w:rPr>
@@ -9205,7 +9225,7 @@
                 <w:right w:val="none" w:sz="0" w:space="0" w:color="000000"/>
               </w:pBdr>
               <w:spacing w:after="20" w:before="20" w:line="240"/>
-              <w:ind w:left="20" w:right="20" w:firstLine="0" w:firstLineChars="0"/>
+              <w:ind w:firstLine="0" w:left="20" w:right="20"/>
             </w:pPr>
             <m:oMath xmlns:m="http://schemas.openxmlformats.org/officeDocument/2006/math" xmlns:mml="http://www.w3.org/1998/Math/MathML">
               <m:sSub>
@@ -9251,7 +9271,7 @@
                 <w:right w:val="none" w:sz="0" w:space="0" w:color="000000"/>
               </w:pBdr>
               <w:spacing w:after="20" w:before="20" w:line="240"/>
-              <w:ind w:left="20" w:right="20" w:firstLine="0" w:firstLineChars="0"/>
+              <w:ind w:firstLine="0" w:left="20" w:right="20"/>
             </w:pPr>
             <w:r xmlns:w="http://schemas.openxmlformats.org/wordprocessingml/2006/main" xmlns:wp="http://schemas.openxmlformats.org/drawingml/2006/wordprocessingDrawing" xmlns:r="http://schemas.openxmlformats.org/officeDocument/2006/relationships" xmlns:w14="http://schemas.microsoft.com/office/word/2010/wordml">
               <w:rPr>
@@ -9301,7 +9321,7 @@
                 <w:right w:val="none" w:sz="0" w:space="0" w:color="000000"/>
               </w:pBdr>
               <w:spacing w:after="20" w:before="20" w:line="240"/>
-              <w:ind w:left="20" w:right="20" w:firstLine="0" w:firstLineChars="0"/>
+              <w:ind w:firstLine="0" w:left="20" w:right="20"/>
             </w:pPr>
             <w:r xmlns:w="http://schemas.openxmlformats.org/wordprocessingml/2006/main" xmlns:wp="http://schemas.openxmlformats.org/drawingml/2006/wordprocessingDrawing" xmlns:r="http://schemas.openxmlformats.org/officeDocument/2006/relationships" xmlns:w14="http://schemas.microsoft.com/office/word/2010/wordml">
               <w:rPr>
@@ -9345,7 +9365,7 @@
                 <w:right w:val="none" w:sz="0" w:space="0" w:color="000000"/>
               </w:pBdr>
               <w:spacing w:after="20" w:before="20" w:line="240"/>
-              <w:ind w:left="20" w:right="20" w:firstLine="0" w:firstLineChars="0"/>
+              <w:ind w:firstLine="0" w:left="20" w:right="20"/>
             </w:pPr>
             <w:r xmlns:w="http://schemas.openxmlformats.org/wordprocessingml/2006/main" xmlns:wp="http://schemas.openxmlformats.org/drawingml/2006/wordprocessingDrawing" xmlns:r="http://schemas.openxmlformats.org/officeDocument/2006/relationships" xmlns:w14="http://schemas.microsoft.com/office/word/2010/wordml">
               <w:rPr>
@@ -9389,7 +9409,7 @@
                 <w:right w:val="none" w:sz="0" w:space="0" w:color="000000"/>
               </w:pBdr>
               <w:spacing w:after="20" w:before="20" w:line="240"/>
-              <w:ind w:left="20" w:right="20" w:firstLine="0" w:firstLineChars="0"/>
+              <w:ind w:firstLine="0" w:left="20" w:right="20"/>
             </w:pPr>
             <m:oMath xmlns:m="http://schemas.openxmlformats.org/officeDocument/2006/math" xmlns:mml="http://www.w3.org/1998/Math/MathML">
               <m:sSub>
@@ -9435,7 +9455,7 @@
                 <w:right w:val="none" w:sz="0" w:space="0" w:color="000000"/>
               </w:pBdr>
               <w:spacing w:after="20" w:before="20" w:line="240"/>
-              <w:ind w:left="20" w:right="20" w:firstLine="0" w:firstLineChars="0"/>
+              <w:ind w:firstLine="0" w:left="20" w:right="20"/>
             </w:pPr>
             <m:oMath xmlns:m="http://schemas.openxmlformats.org/officeDocument/2006/math" xmlns:mml="http://www.w3.org/1998/Math/MathML">
               <m:r>
@@ -9496,7 +9516,7 @@
                 <w:right w:val="none" w:sz="0" w:space="0" w:color="000000"/>
               </w:pBdr>
               <w:spacing w:after="20" w:before="20" w:line="240"/>
-              <w:ind w:left="20" w:right="20" w:firstLine="0" w:firstLineChars="0"/>
+              <w:ind w:firstLine="0" w:left="20" w:right="20"/>
             </w:pPr>
             <w:r xmlns:w="http://schemas.openxmlformats.org/wordprocessingml/2006/main" xmlns:wp="http://schemas.openxmlformats.org/drawingml/2006/wordprocessingDrawing" xmlns:r="http://schemas.openxmlformats.org/officeDocument/2006/relationships" xmlns:w14="http://schemas.microsoft.com/office/word/2010/wordml">
               <w:rPr>
@@ -9540,7 +9560,7 @@
                 <w:right w:val="none" w:sz="0" w:space="0" w:color="000000"/>
               </w:pBdr>
               <w:spacing w:after="20" w:before="20" w:line="240"/>
-              <w:ind w:left="20" w:right="20" w:firstLine="0" w:firstLineChars="0"/>
+              <w:ind w:firstLine="0" w:left="20" w:right="20"/>
             </w:pPr>
             <w:r xmlns:w="http://schemas.openxmlformats.org/wordprocessingml/2006/main" xmlns:wp="http://schemas.openxmlformats.org/drawingml/2006/wordprocessingDrawing" xmlns:r="http://schemas.openxmlformats.org/officeDocument/2006/relationships" xmlns:w14="http://schemas.microsoft.com/office/word/2010/wordml">
               <w:rPr>
@@ -9584,7 +9604,7 @@
                 <w:right w:val="none" w:sz="0" w:space="0" w:color="000000"/>
               </w:pBdr>
               <w:spacing w:after="20" w:before="20" w:line="240"/>
-              <w:ind w:left="20" w:right="20" w:firstLine="0" w:firstLineChars="0"/>
+              <w:ind w:firstLine="0" w:left="20" w:right="20"/>
             </w:pPr>
             <w:r xmlns:w="http://schemas.openxmlformats.org/wordprocessingml/2006/main" xmlns:wp="http://schemas.openxmlformats.org/drawingml/2006/wordprocessingDrawing" xmlns:r="http://schemas.openxmlformats.org/officeDocument/2006/relationships" xmlns:w14="http://schemas.microsoft.com/office/word/2010/wordml">
               <w:rPr>
@@ -9628,7 +9648,7 @@
                 <w:right w:val="none" w:sz="0" w:space="0" w:color="000000"/>
               </w:pBdr>
               <w:spacing w:after="20" w:before="20" w:line="240"/>
-              <w:ind w:left="20" w:right="20" w:firstLine="0" w:firstLineChars="0"/>
+              <w:ind w:firstLine="0" w:left="20" w:right="20"/>
             </w:pPr>
             <w:r xmlns:w="http://schemas.openxmlformats.org/wordprocessingml/2006/main" xmlns:wp="http://schemas.openxmlformats.org/drawingml/2006/wordprocessingDrawing" xmlns:r="http://schemas.openxmlformats.org/officeDocument/2006/relationships" xmlns:w14="http://schemas.microsoft.com/office/word/2010/wordml">
               <w:rPr>
@@ -9678,7 +9698,7 @@
                 <w:right w:val="none" w:sz="0" w:space="0" w:color="000000"/>
               </w:pBdr>
               <w:spacing w:after="20" w:before="20" w:line="240"/>
-              <w:ind w:left="20" w:right="20" w:firstLine="0" w:firstLineChars="0"/>
+              <w:ind w:firstLine="0" w:left="20" w:right="20"/>
             </w:pPr>
             <w:r xmlns:w="http://schemas.openxmlformats.org/wordprocessingml/2006/main" xmlns:wp="http://schemas.openxmlformats.org/drawingml/2006/wordprocessingDrawing" xmlns:r="http://schemas.openxmlformats.org/officeDocument/2006/relationships" xmlns:w14="http://schemas.microsoft.com/office/word/2010/wordml">
               <w:rPr>
@@ -9722,7 +9742,7 @@
                 <w:right w:val="none" w:sz="0" w:space="0" w:color="000000"/>
               </w:pBdr>
               <w:spacing w:after="20" w:before="20" w:line="240"/>
-              <w:ind w:left="20" w:right="20" w:firstLine="0" w:firstLineChars="0"/>
+              <w:ind w:firstLine="0" w:left="20" w:right="20"/>
             </w:pPr>
             <w:r xmlns:w="http://schemas.openxmlformats.org/wordprocessingml/2006/main" xmlns:wp="http://schemas.openxmlformats.org/drawingml/2006/wordprocessingDrawing" xmlns:r="http://schemas.openxmlformats.org/officeDocument/2006/relationships" xmlns:w14="http://schemas.microsoft.com/office/word/2010/wordml">
               <w:rPr>
@@ -9766,7 +9786,7 @@
                 <w:right w:val="none" w:sz="0" w:space="0" w:color="000000"/>
               </w:pBdr>
               <w:spacing w:after="20" w:before="20" w:line="240"/>
-              <w:ind w:left="20" w:right="20" w:firstLine="0" w:firstLineChars="0"/>
+              <w:ind w:firstLine="0" w:left="20" w:right="20"/>
             </w:pPr>
             <m:oMath xmlns:m="http://schemas.openxmlformats.org/officeDocument/2006/math" xmlns:mml="http://www.w3.org/1998/Math/MathML">
               <m:sSub>
@@ -9812,7 +9832,7 @@
                 <w:right w:val="none" w:sz="0" w:space="0" w:color="000000"/>
               </w:pBdr>
               <w:spacing w:after="20" w:before="20" w:line="240"/>
-              <w:ind w:left="20" w:right="20" w:firstLine="0" w:firstLineChars="0"/>
+              <w:ind w:firstLine="0" w:left="20" w:right="20"/>
             </w:pPr>
             <m:oMath xmlns:m="http://schemas.openxmlformats.org/officeDocument/2006/math" xmlns:mml="http://www.w3.org/1998/Math/MathML">
               <m:r>
@@ -9873,7 +9893,7 @@
                 <w:right w:val="none" w:sz="0" w:space="0" w:color="000000"/>
               </w:pBdr>
               <w:spacing w:after="20" w:before="20" w:line="240"/>
-              <w:ind w:left="20" w:right="20" w:firstLine="0" w:firstLineChars="0"/>
+              <w:ind w:firstLine="0" w:left="20" w:right="20"/>
             </w:pPr>
             <w:r xmlns:w="http://schemas.openxmlformats.org/wordprocessingml/2006/main" xmlns:wp="http://schemas.openxmlformats.org/drawingml/2006/wordprocessingDrawing" xmlns:r="http://schemas.openxmlformats.org/officeDocument/2006/relationships" xmlns:w14="http://schemas.microsoft.com/office/word/2010/wordml">
               <w:rPr>
@@ -9917,7 +9937,7 @@
                 <w:right w:val="none" w:sz="0" w:space="0" w:color="000000"/>
               </w:pBdr>
               <w:spacing w:after="20" w:before="20" w:line="240"/>
-              <w:ind w:left="20" w:right="20" w:firstLine="0" w:firstLineChars="0"/>
+              <w:ind w:firstLine="0" w:left="20" w:right="20"/>
             </w:pPr>
             <w:r xmlns:w="http://schemas.openxmlformats.org/wordprocessingml/2006/main" xmlns:wp="http://schemas.openxmlformats.org/drawingml/2006/wordprocessingDrawing" xmlns:r="http://schemas.openxmlformats.org/officeDocument/2006/relationships" xmlns:w14="http://schemas.microsoft.com/office/word/2010/wordml">
               <w:rPr>
@@ -9961,7 +9981,7 @@
                 <w:right w:val="none" w:sz="0" w:space="0" w:color="000000"/>
               </w:pBdr>
               <w:spacing w:after="20" w:before="20" w:line="240"/>
-              <w:ind w:left="20" w:right="20" w:firstLine="0" w:firstLineChars="0"/>
+              <w:ind w:firstLine="0" w:left="20" w:right="20"/>
             </w:pPr>
             <m:oMath xmlns:m="http://schemas.openxmlformats.org/officeDocument/2006/math" xmlns:mml="http://www.w3.org/1998/Math/MathML">
               <m:r>
@@ -10007,7 +10027,7 @@
                 <w:right w:val="none" w:sz="0" w:space="0" w:color="000000"/>
               </w:pBdr>
               <w:spacing w:after="20" w:before="20" w:line="240"/>
-              <w:ind w:left="20" w:right="20" w:firstLine="0" w:firstLineChars="0"/>
+              <w:ind w:firstLine="0" w:left="20" w:right="20"/>
             </w:pPr>
             <m:oMath xmlns:m="http://schemas.openxmlformats.org/officeDocument/2006/math" xmlns:mml="http://www.w3.org/1998/Math/MathML">
               <m:r>
@@ -10134,7 +10154,7 @@
                 <w:right w:val="none" w:sz="0" w:space="0" w:color="000000"/>
               </w:pBdr>
               <w:spacing w:after="20" w:before="20" w:line="240"/>
-              <w:ind w:left="20" w:right="20" w:firstLine="0" w:firstLineChars="0"/>
+              <w:ind w:firstLine="0" w:left="20" w:right="20"/>
             </w:pPr>
             <w:r xmlns:w="http://schemas.openxmlformats.org/wordprocessingml/2006/main" xmlns:wp="http://schemas.openxmlformats.org/drawingml/2006/wordprocessingDrawing" xmlns:r="http://schemas.openxmlformats.org/officeDocument/2006/relationships" xmlns:w14="http://schemas.microsoft.com/office/word/2010/wordml">
               <w:rPr>
@@ -10178,7 +10198,7 @@
                 <w:right w:val="none" w:sz="0" w:space="0" w:color="000000"/>
               </w:pBdr>
               <w:spacing w:after="20" w:before="20" w:line="240"/>
-              <w:ind w:left="20" w:right="20" w:firstLine="0" w:firstLineChars="0"/>
+              <w:ind w:firstLine="0" w:left="20" w:right="20"/>
             </w:pPr>
             <w:r xmlns:w="http://schemas.openxmlformats.org/wordprocessingml/2006/main" xmlns:wp="http://schemas.openxmlformats.org/drawingml/2006/wordprocessingDrawing" xmlns:r="http://schemas.openxmlformats.org/officeDocument/2006/relationships" xmlns:w14="http://schemas.microsoft.com/office/word/2010/wordml">
               <w:rPr>
@@ -10222,7 +10242,7 @@
                 <w:right w:val="none" w:sz="0" w:space="0" w:color="000000"/>
               </w:pBdr>
               <w:spacing w:after="20" w:before="20" w:line="240"/>
-              <w:ind w:left="20" w:right="20" w:firstLine="0" w:firstLineChars="0"/>
+              <w:ind w:firstLine="0" w:left="20" w:right="20"/>
             </w:pPr>
             <m:oMath xmlns:m="http://schemas.openxmlformats.org/officeDocument/2006/math" xmlns:mml="http://www.w3.org/1998/Math/MathML">
               <m:r>
@@ -10268,7 +10288,7 @@
                 <w:right w:val="none" w:sz="0" w:space="0" w:color="000000"/>
               </w:pBdr>
               <w:spacing w:after="20" w:before="20" w:line="240"/>
-              <w:ind w:left="20" w:right="20" w:firstLine="0" w:firstLineChars="0"/>
+              <w:ind w:firstLine="0" w:left="20" w:right="20"/>
             </w:pPr>
             <m:oMath xmlns:m="http://schemas.openxmlformats.org/officeDocument/2006/math" xmlns:mml="http://www.w3.org/1998/Math/MathML">
               <m:r>
@@ -10395,7 +10415,7 @@
                 <w:right w:val="none" w:sz="0" w:space="0" w:color="000000"/>
               </w:pBdr>
               <w:spacing w:after="20" w:before="20" w:line="240"/>
-              <w:ind w:left="20" w:right="20" w:firstLine="0" w:firstLineChars="0"/>
+              <w:ind w:firstLine="0" w:left="20" w:right="20"/>
             </w:pPr>
             <w:r xmlns:w="http://schemas.openxmlformats.org/wordprocessingml/2006/main" xmlns:wp="http://schemas.openxmlformats.org/drawingml/2006/wordprocessingDrawing" xmlns:r="http://schemas.openxmlformats.org/officeDocument/2006/relationships" xmlns:w14="http://schemas.microsoft.com/office/word/2010/wordml">
               <w:rPr>
@@ -10439,7 +10459,7 @@
                 <w:right w:val="none" w:sz="0" w:space="0" w:color="000000"/>
               </w:pBdr>
               <w:spacing w:after="20" w:before="20" w:line="240"/>
-              <w:ind w:left="20" w:right="20" w:firstLine="0" w:firstLineChars="0"/>
+              <w:ind w:firstLine="0" w:left="20" w:right="20"/>
             </w:pPr>
             <w:r xmlns:w="http://schemas.openxmlformats.org/wordprocessingml/2006/main" xmlns:wp="http://schemas.openxmlformats.org/drawingml/2006/wordprocessingDrawing" xmlns:r="http://schemas.openxmlformats.org/officeDocument/2006/relationships" xmlns:w14="http://schemas.microsoft.com/office/word/2010/wordml">
               <w:rPr>
@@ -10483,7 +10503,7 @@
                 <w:right w:val="none" w:sz="0" w:space="0" w:color="000000"/>
               </w:pBdr>
               <w:spacing w:after="20" w:before="20" w:line="240"/>
-              <w:ind w:left="20" w:right="20" w:firstLine="0" w:firstLineChars="0"/>
+              <w:ind w:firstLine="0" w:left="20" w:right="20"/>
             </w:pPr>
             <m:oMath xmlns:m="http://schemas.openxmlformats.org/officeDocument/2006/math" xmlns:mml="http://www.w3.org/1998/Math/MathML">
               <m:r>
@@ -10636,7 +10656,7 @@
                 <w:right w:val="none" w:sz="0" w:space="0" w:color="000000"/>
               </w:pBdr>
               <w:spacing w:after="20" w:before="20" w:line="240"/>
-              <w:ind w:left="20" w:right="20" w:firstLine="0" w:firstLineChars="0"/>
+              <w:ind w:firstLine="0" w:left="20" w:right="20"/>
             </w:pPr>
             <m:oMath xmlns:m="http://schemas.openxmlformats.org/officeDocument/2006/math" xmlns:mml="http://www.w3.org/1998/Math/MathML">
               <m:r>
@@ -10763,7 +10783,7 @@
                 <w:right w:val="none" w:sz="0" w:space="0" w:color="000000"/>
               </w:pBdr>
               <w:spacing w:after="20" w:before="20" w:line="240"/>
-              <w:ind w:left="20" w:right="20" w:firstLine="0" w:firstLineChars="0"/>
+              <w:ind w:firstLine="0" w:left="20" w:right="20"/>
             </w:pPr>
             <w:r xmlns:w="http://schemas.openxmlformats.org/wordprocessingml/2006/main" xmlns:wp="http://schemas.openxmlformats.org/drawingml/2006/wordprocessingDrawing" xmlns:r="http://schemas.openxmlformats.org/officeDocument/2006/relationships" xmlns:w14="http://schemas.microsoft.com/office/word/2010/wordml">
               <w:rPr>
@@ -10807,7 +10827,7 @@
                 <w:right w:val="none" w:sz="0" w:space="0" w:color="000000"/>
               </w:pBdr>
               <w:spacing w:after="20" w:before="20" w:line="240"/>
-              <w:ind w:left="20" w:right="20" w:firstLine="0" w:firstLineChars="0"/>
+              <w:ind w:firstLine="0" w:left="20" w:right="20"/>
             </w:pPr>
             <w:r xmlns:w="http://schemas.openxmlformats.org/wordprocessingml/2006/main" xmlns:wp="http://schemas.openxmlformats.org/drawingml/2006/wordprocessingDrawing" xmlns:r="http://schemas.openxmlformats.org/officeDocument/2006/relationships" xmlns:w14="http://schemas.microsoft.com/office/word/2010/wordml">
               <w:rPr>
@@ -10851,7 +10871,7 @@
                 <w:right w:val="none" w:sz="0" w:space="0" w:color="000000"/>
               </w:pBdr>
               <w:spacing w:after="20" w:before="20" w:line="240"/>
-              <w:ind w:left="20" w:right="20" w:firstLine="0" w:firstLineChars="0"/>
+              <w:ind w:firstLine="0" w:left="20" w:right="20"/>
             </w:pPr>
             <m:oMath xmlns:m="http://schemas.openxmlformats.org/officeDocument/2006/math" xmlns:mml="http://www.w3.org/1998/Math/MathML">
               <m:r>
@@ -10888,7 +10908,7 @@
                 <w:right w:val="none" w:sz="0" w:space="0" w:color="000000"/>
               </w:pBdr>
               <w:spacing w:after="20" w:before="20" w:line="240"/>
-              <w:ind w:left="20" w:right="20" w:firstLine="0" w:firstLineChars="0"/>
+              <w:ind w:firstLine="0" w:left="20" w:right="20"/>
             </w:pPr>
             <m:oMath xmlns:m="http://schemas.openxmlformats.org/officeDocument/2006/math" xmlns:mml="http://www.w3.org/1998/Math/MathML">
               <m:r>
@@ -11009,7 +11029,7 @@
                 <w:right w:val="none" w:sz="0" w:space="0" w:color="000000"/>
               </w:pBdr>
               <w:spacing w:after="20" w:before="20" w:line="240"/>
-              <w:ind w:left="20" w:right="20" w:firstLine="0" w:firstLineChars="0"/>
+              <w:ind w:firstLine="0" w:left="20" w:right="20"/>
             </w:pPr>
             <w:r xmlns:w="http://schemas.openxmlformats.org/wordprocessingml/2006/main" xmlns:wp="http://schemas.openxmlformats.org/drawingml/2006/wordprocessingDrawing" xmlns:r="http://schemas.openxmlformats.org/officeDocument/2006/relationships" xmlns:w14="http://schemas.microsoft.com/office/word/2010/wordml">
               <w:rPr>
@@ -11053,7 +11073,7 @@
                 <w:right w:val="none" w:sz="0" w:space="0" w:color="000000"/>
               </w:pBdr>
               <w:spacing w:after="20" w:before="20" w:line="240"/>
-              <w:ind w:left="20" w:right="20" w:firstLine="0" w:firstLineChars="0"/>
+              <w:ind w:firstLine="0" w:left="20" w:right="20"/>
             </w:pPr>
             <w:r xmlns:w="http://schemas.openxmlformats.org/wordprocessingml/2006/main" xmlns:wp="http://schemas.openxmlformats.org/drawingml/2006/wordprocessingDrawing" xmlns:r="http://schemas.openxmlformats.org/officeDocument/2006/relationships" xmlns:w14="http://schemas.microsoft.com/office/word/2010/wordml">
               <w:rPr>
@@ -11097,7 +11117,7 @@
                 <w:right w:val="none" w:sz="0" w:space="0" w:color="000000"/>
               </w:pBdr>
               <w:spacing w:after="20" w:before="20" w:line="240"/>
-              <w:ind w:left="20" w:right="20" w:firstLine="0" w:firstLineChars="0"/>
+              <w:ind w:firstLine="0" w:left="20" w:right="20"/>
             </w:pPr>
             <m:oMath xmlns:m="http://schemas.openxmlformats.org/officeDocument/2006/math" xmlns:mml="http://www.w3.org/1998/Math/MathML">
               <m:r>
@@ -11134,7 +11154,7 @@
                 <w:right w:val="none" w:sz="0" w:space="0" w:color="000000"/>
               </w:pBdr>
               <w:spacing w:after="20" w:before="20" w:line="240"/>
-              <w:ind w:left="20" w:right="20" w:firstLine="0" w:firstLineChars="0"/>
+              <w:ind w:firstLine="0" w:left="20" w:right="20"/>
             </w:pPr>
             <m:oMath xmlns:m="http://schemas.openxmlformats.org/officeDocument/2006/math" xmlns:mml="http://www.w3.org/1998/Math/MathML">
               <m:r>
@@ -11235,7 +11255,7 @@
         </w:rPr>
         <w:t xml:space="preserve">Table </w:t>
       </w:r>
-      <w:bookmarkStart w:id="845e1c29-441e-4b1c-a8ab-7e47c0c13c85" w:name="tbl-apacmptab"/>
+      <w:bookmarkStart w:id="df39782a-1eda-40dd-9246-be9657251b6d" w:name="tbl-apacmptab"/>
       <w:r xmlns:w="http://schemas.openxmlformats.org/wordprocessingml/2006/main" xmlns:wp="http://schemas.openxmlformats.org/drawingml/2006/wordprocessingDrawing" xmlns:r="http://schemas.openxmlformats.org/officeDocument/2006/relationships" xmlns:w14="http://schemas.microsoft.com/office/word/2010/wordml">
         <w:rPr>
           <w:rFonts/>
@@ -11257,7 +11277,7 @@
         </w:rPr>
         <w:fldChar w:fldCharType="end" w:dirty="true"/>
       </w:r>
-      <w:bookmarkEnd w:id="845e1c29-441e-4b1c-a8ab-7e47c0c13c85"/>
+      <w:bookmarkEnd w:id="df39782a-1eda-40dd-9246-be9657251b6d"/>
       <w:r>
         <w:rPr>
           <w:rFonts/>
@@ -11266,7 +11286,7 @@
         <w:t xml:space="preserve">: </w:t>
       </w:r>
       <w:r>
-        <w:t xml:space="preserve">Summary statistics of daily metabolic estimates comparing the EBASE and Odum methods for net ecosystem metabolism (NEM), gross primary production (P), respiration (R), and gas exchange (D). Separate comparisons are made for estimates based on observed and detided dissolved oxygen. Summary statistics include Pearson correlation coefficients and intercept, slope, and root mean square error (RMSE) of a linear fit between the same metabolic estimates obtained from each method. Significance of the p-values for the intercept and slope indicates if the estimate is different from zero or one, respectively.</w:t>
+        <w:t xml:space="preserve">Summary statistics of daily metabolic estimates comparing the EBASE and Odum methods for net ecosystem metabolism (NEM), gross primary production (P), respiration (R), and gas exchange (D). Separate comparisons are made for estimates based on observed and detided dissolved oxygen. Summary statistics include Pearson correlation coefficients and root mean square error (RMSE) of a linear fit between the same metabolic estimates obtained from each method.</w:t>
       </w:r>
     </w:p>
     <w:tbl xmlns:w="http://schemas.openxmlformats.org/wordprocessingml/2006/main" xmlns:r="http://schemas.openxmlformats.org/officeDocument/2006/relationships" xmlns:w14="http://schemas.microsoft.com/office/word/2010/wordml" xmlns:wp="http://schemas.openxmlformats.org/drawingml/2006/wordprocessingDrawing" xmlns:a="http://schemas.openxmlformats.org/drawingml/2006/main" xmlns:pic="http://schemas.openxmlformats.org/drawingml/2006/picture">
@@ -11276,12 +11296,10 @@
         <w:tblLook w:firstRow="1" w:lastRow="0" w:firstColumn="0" w:lastColumn="0" w:noHBand="0" w:noVBand="1"/>
       </w:tblPr>
       <w:tblGrid>
-        <w:gridCol w:w="1560"/>
-        <w:gridCol w:w="1560"/>
-        <w:gridCol w:w="1560"/>
-        <w:gridCol w:w="1560"/>
-        <w:gridCol w:w="1560"/>
-        <w:gridCol w:w="1560"/>
+        <w:gridCol w:w="2340"/>
+        <w:gridCol w:w="2340"/>
+        <w:gridCol w:w="2340"/>
+        <w:gridCol w:w="2340"/>
       </w:tblGrid>
       <w:tr>
         <w:trPr>
@@ -11317,7 +11335,7 @@
                 <w:right w:val="none" w:sz="0" w:space="0" w:color="000000"/>
               </w:pBdr>
               <w:spacing w:after="20" w:before="20" w:line="240"/>
-              <w:ind w:left="20" w:right="20" w:firstLine="0" w:firstLineChars="0"/>
+              <w:ind w:firstLine="0" w:left="20" w:right="20"/>
             </w:pPr>
             <w:r xmlns:w="http://schemas.openxmlformats.org/wordprocessingml/2006/main" xmlns:wp="http://schemas.openxmlformats.org/drawingml/2006/wordprocessingDrawing" xmlns:r="http://schemas.openxmlformats.org/officeDocument/2006/relationships" xmlns:w14="http://schemas.microsoft.com/office/word/2010/wordml">
               <w:rPr>
@@ -11361,7 +11379,7 @@
                 <w:right w:val="none" w:sz="0" w:space="0" w:color="000000"/>
               </w:pBdr>
               <w:spacing w:after="20" w:before="20" w:line="240"/>
-              <w:ind w:left="20" w:right="20" w:firstLine="0" w:firstLineChars="0"/>
+              <w:ind w:firstLine="0" w:left="20" w:right="20"/>
             </w:pPr>
             <w:r xmlns:w="http://schemas.openxmlformats.org/wordprocessingml/2006/main" xmlns:wp="http://schemas.openxmlformats.org/drawingml/2006/wordprocessingDrawing" xmlns:r="http://schemas.openxmlformats.org/officeDocument/2006/relationships" xmlns:w14="http://schemas.microsoft.com/office/word/2010/wordml">
               <w:rPr>
@@ -11405,7 +11423,7 @@
                 <w:right w:val="none" w:sz="0" w:space="0" w:color="000000"/>
               </w:pBdr>
               <w:spacing w:after="20" w:before="20" w:line="240"/>
-              <w:ind w:left="20" w:right="20" w:firstLine="0" w:firstLineChars="0"/>
+              <w:ind w:firstLine="0" w:left="20" w:right="20"/>
             </w:pPr>
             <m:oMath xmlns:m="http://schemas.openxmlformats.org/officeDocument/2006/math" xmlns:mml="http://www.w3.org/1998/Math/MathML">
               <m:r>
@@ -11442,151 +11460,7 @@
                 <w:right w:val="none" w:sz="0" w:space="0" w:color="000000"/>
               </w:pBdr>
               <w:spacing w:after="20" w:before="20" w:line="240"/>
-              <w:ind w:left="20" w:right="20" w:firstLine="0" w:firstLineChars="0"/>
-            </w:pPr>
-            <m:oMath xmlns:m="http://schemas.openxmlformats.org/officeDocument/2006/math" xmlns:mml="http://www.w3.org/1998/Math/MathML">
-              <m:r>
-                <m:rPr>
-                  <m:nor/>
-                </m:rPr>
-                <m:t>Intercept </m:t>
-              </m:r>
-              <m:r>
-                <m:t>(</m:t>
-              </m:r>
-              <m:r>
-                <m:rPr>
-                  <m:nor/>
-                </m:rPr>
-                <m:t>mmol </m:t>
-              </m:r>
-              <m:sSub>
-                <m:e>
-                  <m:r>
-                    <m:rPr>
-                      <m:nor/>
-                    </m:rPr>
-                    <m:t>O</m:t>
-                  </m:r>
-                </m:e>
-                <m:sub>
-                  <m:r>
-                    <m:t>2</m:t>
-                  </m:r>
-                </m:sub>
-              </m:sSub>
-              <m:r>
-                <m:rPr>
-                  <m:sty m:val="p"/>
-                </m:rPr>
-                <m:t>/</m:t>
-              </m:r>
-              <m:sSup>
-                <m:e>
-                  <m:r>
-                    <m:rPr>
-                      <m:nor/>
-                    </m:rPr>
-                    <m:t>m</m:t>
-                  </m:r>
-                </m:e>
-                <m:sup>
-                  <m:r>
-                    <m:t>2</m:t>
-                  </m:r>
-                </m:sup>
-              </m:sSup>
-              <m:r>
-                <m:rPr>
-                  <m:sty m:val="p"/>
-                </m:rPr>
-                <m:t>/</m:t>
-              </m:r>
-              <m:r>
-                <m:rPr>
-                  <m:nor/>
-                </m:rPr>
-                <m:t>d</m:t>
-              </m:r>
-              <m:r>
-                <m:t>)</m:t>
-              </m:r>
-            </m:oMath>
-          </w:p>
-        </w:tc>
-        <w:tc>
-          <w:tcPr>
-            <w:tcBorders>
-              <w:bottom w:val="single" w:sz="12" w:space="0" w:color="666666"/>
-              <w:top w:val="single" w:sz="12" w:space="0" w:color="666666"/>
-              <w:left w:val="none" w:sz="0" w:space="0" w:color="000000"/>
-              <w:right w:val="none" w:sz="0" w:space="0" w:color="000000"/>
-            </w:tcBorders>
-            <w:shd w:val="clear" w:color="auto" w:fill="FFFFFF"/>
-            <w:tcMar>
-              <w:top w:w="0" w:type="dxa"/>
-              <w:bottom w:w="0" w:type="dxa"/>
-              <w:left w:w="0" w:type="dxa"/>
-              <w:right w:w="0" w:type="dxa"/>
-            </w:tcMar>
-            <w:vAlign w:val="center"/>
-          </w:tcPr>
-          <w:p>
-            <w:pPr>
-              <w:pStyle w:val="Normal"/>
-              <w:jc w:val="center"/>
-              <w:pBdr>
-                <w:bottom w:val="none" w:sz="0" w:space="0" w:color="000000"/>
-                <w:top w:val="none" w:sz="0" w:space="0" w:color="000000"/>
-                <w:left w:val="none" w:sz="0" w:space="0" w:color="000000"/>
-                <w:right w:val="none" w:sz="0" w:space="0" w:color="000000"/>
-              </w:pBdr>
-              <w:spacing w:after="20" w:before="20" w:line="240"/>
-              <w:ind w:left="20" w:right="20" w:firstLine="0" w:firstLineChars="0"/>
-            </w:pPr>
-            <w:r xmlns:w="http://schemas.openxmlformats.org/wordprocessingml/2006/main" xmlns:wp="http://schemas.openxmlformats.org/drawingml/2006/wordprocessingDrawing" xmlns:r="http://schemas.openxmlformats.org/officeDocument/2006/relationships" xmlns:w14="http://schemas.microsoft.com/office/word/2010/wordml">
-              <w:rPr>
-                <w:rFonts w:ascii="Times New Roman" w:hAnsi="Times New Roman" w:eastAsia="Times New Roman" w:cs="Times New Roman"/>
-                <w:i w:val="false"/>
-                <w:b w:val="false"/>
-                <w:u w:val="none"/>
-                <w:sz w:val="24"/>
-                <w:szCs w:val="24"/>
-                <w:color w:val="000000"/>
-              </w:rPr>
-              <w:t xml:space="preserve">Slope</w:t>
-            </w:r>
-          </w:p>
-        </w:tc>
-        <w:tc>
-          <w:tcPr>
-            <w:tcBorders>
-              <w:bottom w:val="single" w:sz="12" w:space="0" w:color="666666"/>
-              <w:top w:val="single" w:sz="12" w:space="0" w:color="666666"/>
-              <w:left w:val="none" w:sz="0" w:space="0" w:color="000000"/>
-              <w:right w:val="none" w:sz="0" w:space="0" w:color="000000"/>
-            </w:tcBorders>
-            <w:shd w:val="clear" w:color="auto" w:fill="FFFFFF"/>
-            <w:tcMar>
-              <w:top w:w="0" w:type="dxa"/>
-              <w:bottom w:w="0" w:type="dxa"/>
-              <w:left w:w="0" w:type="dxa"/>
-              <w:right w:w="0" w:type="dxa"/>
-            </w:tcMar>
-            <w:vAlign w:val="center"/>
-          </w:tcPr>
-          <w:p>
-            <w:pPr>
-              <w:pStyle w:val="Normal"/>
-              <w:jc w:val="center"/>
-              <w:pBdr>
-                <w:bottom w:val="none" w:sz="0" w:space="0" w:color="000000"/>
-                <w:top w:val="none" w:sz="0" w:space="0" w:color="000000"/>
-                <w:left w:val="none" w:sz="0" w:space="0" w:color="000000"/>
-                <w:right w:val="none" w:sz="0" w:space="0" w:color="000000"/>
-              </w:pBdr>
-              <w:spacing w:after="20" w:before="20" w:line="240"/>
-              <w:ind w:left="20" w:right="20" w:firstLine="0" w:firstLineChars="0"/>
+              <w:ind w:firstLine="0" w:left="20" w:right="20"/>
             </w:pPr>
             <m:oMath xmlns:m="http://schemas.openxmlformats.org/officeDocument/2006/math" xmlns:mml="http://www.w3.org/1998/Math/MathML">
               <m:r>
@@ -11692,7 +11566,7 @@
                 <w:right w:val="none" w:sz="0" w:space="0" w:color="000000"/>
               </w:pBdr>
               <w:spacing w:after="20" w:before="20" w:line="240"/>
-              <w:ind w:left="20" w:right="20" w:firstLine="0" w:firstLineChars="0"/>
+              <w:ind w:firstLine="0" w:left="20" w:right="20"/>
             </w:pPr>
             <w:r xmlns:w="http://schemas.openxmlformats.org/wordprocessingml/2006/main" xmlns:wp="http://schemas.openxmlformats.org/drawingml/2006/wordprocessingDrawing" xmlns:r="http://schemas.openxmlformats.org/officeDocument/2006/relationships" xmlns:w14="http://schemas.microsoft.com/office/word/2010/wordml">
               <w:rPr>
@@ -11736,7 +11610,7 @@
                 <w:right w:val="none" w:sz="0" w:space="0" w:color="000000"/>
               </w:pBdr>
               <w:spacing w:after="20" w:before="20" w:line="240"/>
-              <w:ind w:left="20" w:right="20" w:firstLine="0" w:firstLineChars="0"/>
+              <w:ind w:firstLine="0" w:left="20" w:right="20"/>
             </w:pPr>
             <w:r xmlns:w="http://schemas.openxmlformats.org/wordprocessingml/2006/main" xmlns:wp="http://schemas.openxmlformats.org/drawingml/2006/wordprocessingDrawing" xmlns:r="http://schemas.openxmlformats.org/officeDocument/2006/relationships" xmlns:w14="http://schemas.microsoft.com/office/word/2010/wordml">
               <w:rPr>
@@ -11780,7 +11654,7 @@
                 <w:right w:val="none" w:sz="0" w:space="0" w:color="000000"/>
               </w:pBdr>
               <w:spacing w:after="20" w:before="20" w:line="240"/>
-              <w:ind w:left="20" w:right="20" w:firstLine="0" w:firstLineChars="0"/>
+              <w:ind w:firstLine="0" w:left="20" w:right="20"/>
             </w:pPr>
             <w:r xmlns:w="http://schemas.openxmlformats.org/wordprocessingml/2006/main" xmlns:wp="http://schemas.openxmlformats.org/drawingml/2006/wordprocessingDrawing" xmlns:r="http://schemas.openxmlformats.org/officeDocument/2006/relationships" xmlns:w14="http://schemas.microsoft.com/office/word/2010/wordml">
               <w:rPr>
@@ -11824,95 +11698,7 @@
                 <w:right w:val="none" w:sz="0" w:space="0" w:color="000000"/>
               </w:pBdr>
               <w:spacing w:after="20" w:before="20" w:line="240"/>
-              <w:ind w:left="20" w:right="20" w:firstLine="0" w:firstLineChars="0"/>
-            </w:pPr>
-            <w:r xmlns:w="http://schemas.openxmlformats.org/wordprocessingml/2006/main" xmlns:wp="http://schemas.openxmlformats.org/drawingml/2006/wordprocessingDrawing" xmlns:r="http://schemas.openxmlformats.org/officeDocument/2006/relationships" xmlns:w14="http://schemas.microsoft.com/office/word/2010/wordml">
-              <w:rPr>
-                <w:rFonts w:ascii="Times New Roman" w:hAnsi="Times New Roman" w:eastAsia="Times New Roman" w:cs="Times New Roman"/>
-                <w:i w:val="false"/>
-                <w:b w:val="false"/>
-                <w:u w:val="none"/>
-                <w:sz w:val="24"/>
-                <w:szCs w:val="24"/>
-                <w:color w:val="000000"/>
-              </w:rPr>
-              <w:t xml:space="preserve"/>
-            </w:r>
-          </w:p>
-        </w:tc>
-        <w:tc>
-          <w:tcPr>
-            <w:tcBorders>
-              <w:bottom w:val="none" w:sz="0" w:space="0" w:color="000000"/>
-              <w:top w:val="single" w:sz="12" w:space="0" w:color="666666"/>
-              <w:left w:val="none" w:sz="0" w:space="0" w:color="000000"/>
-              <w:right w:val="none" w:sz="0" w:space="0" w:color="000000"/>
-            </w:tcBorders>
-            <w:shd w:val="clear" w:color="auto" w:fill="FFFFFF"/>
-            <w:tcMar>
-              <w:top w:w="0" w:type="dxa"/>
-              <w:bottom w:w="0" w:type="dxa"/>
-              <w:left w:w="0" w:type="dxa"/>
-              <w:right w:w="0" w:type="dxa"/>
-            </w:tcMar>
-            <w:vAlign w:val="center"/>
-          </w:tcPr>
-          <w:p>
-            <w:pPr>
-              <w:pStyle w:val="Normal"/>
-              <w:jc w:val="center"/>
-              <w:pBdr>
-                <w:bottom w:val="none" w:sz="0" w:space="0" w:color="000000"/>
-                <w:top w:val="none" w:sz="0" w:space="0" w:color="000000"/>
-                <w:left w:val="none" w:sz="0" w:space="0" w:color="000000"/>
-                <w:right w:val="none" w:sz="0" w:space="0" w:color="000000"/>
-              </w:pBdr>
-              <w:spacing w:after="20" w:before="20" w:line="240"/>
-              <w:ind w:left="20" w:right="20" w:firstLine="0" w:firstLineChars="0"/>
-            </w:pPr>
-            <w:r xmlns:w="http://schemas.openxmlformats.org/wordprocessingml/2006/main" xmlns:wp="http://schemas.openxmlformats.org/drawingml/2006/wordprocessingDrawing" xmlns:r="http://schemas.openxmlformats.org/officeDocument/2006/relationships" xmlns:w14="http://schemas.microsoft.com/office/word/2010/wordml">
-              <w:rPr>
-                <w:rFonts w:ascii="Times New Roman" w:hAnsi="Times New Roman" w:eastAsia="Times New Roman" w:cs="Times New Roman"/>
-                <w:i w:val="false"/>
-                <w:b w:val="false"/>
-                <w:u w:val="none"/>
-                <w:sz w:val="24"/>
-                <w:szCs w:val="24"/>
-                <w:color w:val="000000"/>
-              </w:rPr>
-              <w:t xml:space="preserve"/>
-            </w:r>
-          </w:p>
-        </w:tc>
-        <w:tc>
-          <w:tcPr>
-            <w:tcBorders>
-              <w:bottom w:val="none" w:sz="0" w:space="0" w:color="000000"/>
-              <w:top w:val="single" w:sz="12" w:space="0" w:color="666666"/>
-              <w:left w:val="none" w:sz="0" w:space="0" w:color="000000"/>
-              <w:right w:val="none" w:sz="0" w:space="0" w:color="000000"/>
-            </w:tcBorders>
-            <w:shd w:val="clear" w:color="auto" w:fill="FFFFFF"/>
-            <w:tcMar>
-              <w:top w:w="0" w:type="dxa"/>
-              <w:bottom w:w="0" w:type="dxa"/>
-              <w:left w:w="0" w:type="dxa"/>
-              <w:right w:w="0" w:type="dxa"/>
-            </w:tcMar>
-            <w:vAlign w:val="center"/>
-          </w:tcPr>
-          <w:p>
-            <w:pPr>
-              <w:pStyle w:val="Normal"/>
-              <w:jc w:val="center"/>
-              <w:pBdr>
-                <w:bottom w:val="none" w:sz="0" w:space="0" w:color="000000"/>
-                <w:top w:val="none" w:sz="0" w:space="0" w:color="000000"/>
-                <w:left w:val="none" w:sz="0" w:space="0" w:color="000000"/>
-                <w:right w:val="none" w:sz="0" w:space="0" w:color="000000"/>
-              </w:pBdr>
-              <w:spacing w:after="20" w:before="20" w:line="240"/>
-              <w:ind w:left="20" w:right="20" w:firstLine="0" w:firstLineChars="0"/>
+              <w:ind w:firstLine="0" w:left="20" w:right="20"/>
             </w:pPr>
             <w:r xmlns:w="http://schemas.openxmlformats.org/wordprocessingml/2006/main" xmlns:wp="http://schemas.openxmlformats.org/drawingml/2006/wordprocessingDrawing" xmlns:r="http://schemas.openxmlformats.org/officeDocument/2006/relationships" xmlns:w14="http://schemas.microsoft.com/office/word/2010/wordml">
               <w:rPr>
@@ -11962,7 +11748,7 @@
                 <w:right w:val="none" w:sz="0" w:space="0" w:color="000000"/>
               </w:pBdr>
               <w:spacing w:after="20" w:before="20" w:line="240"/>
-              <w:ind w:left="20" w:right="20" w:firstLine="0" w:firstLineChars="0"/>
+              <w:ind w:firstLine="0" w:left="20" w:right="20"/>
             </w:pPr>
             <w:r xmlns:w="http://schemas.openxmlformats.org/wordprocessingml/2006/main" xmlns:wp="http://schemas.openxmlformats.org/drawingml/2006/wordprocessingDrawing" xmlns:r="http://schemas.openxmlformats.org/officeDocument/2006/relationships" xmlns:w14="http://schemas.microsoft.com/office/word/2010/wordml">
               <w:rPr>
@@ -12006,7 +11792,7 @@
                 <w:right w:val="none" w:sz="0" w:space="0" w:color="000000"/>
               </w:pBdr>
               <w:spacing w:after="20" w:before="20" w:line="240"/>
-              <w:ind w:left="20" w:right="20" w:firstLine="0" w:firstLineChars="0"/>
+              <w:ind w:firstLine="0" w:left="20" w:right="20"/>
             </w:pPr>
             <w:r xmlns:w="http://schemas.openxmlformats.org/wordprocessingml/2006/main" xmlns:wp="http://schemas.openxmlformats.org/drawingml/2006/wordprocessingDrawing" xmlns:r="http://schemas.openxmlformats.org/officeDocument/2006/relationships" xmlns:w14="http://schemas.microsoft.com/office/word/2010/wordml">
               <w:rPr>
@@ -12050,7 +11836,7 @@
                 <w:right w:val="none" w:sz="0" w:space="0" w:color="000000"/>
               </w:pBdr>
               <w:spacing w:after="20" w:before="20" w:line="240"/>
-              <w:ind w:left="20" w:right="20" w:firstLine="0" w:firstLineChars="0"/>
+              <w:ind w:firstLine="0" w:left="20" w:right="20"/>
             </w:pPr>
             <w:r xmlns:w="http://schemas.openxmlformats.org/wordprocessingml/2006/main" xmlns:wp="http://schemas.openxmlformats.org/drawingml/2006/wordprocessingDrawing" xmlns:r="http://schemas.openxmlformats.org/officeDocument/2006/relationships" xmlns:w14="http://schemas.microsoft.com/office/word/2010/wordml">
               <w:rPr>
@@ -12062,7 +11848,7 @@
                 <w:szCs w:val="24"/>
                 <w:color w:val="000000"/>
               </w:rPr>
-              <w:t xml:space="preserve">0.35**</w:t>
+              <w:t xml:space="preserve">0.43**</w:t>
             </w:r>
           </w:p>
         </w:tc>
@@ -12094,7 +11880,7 @@
                 <w:right w:val="none" w:sz="0" w:space="0" w:color="000000"/>
               </w:pBdr>
               <w:spacing w:after="20" w:before="20" w:line="240"/>
-              <w:ind w:left="20" w:right="20" w:firstLine="0" w:firstLineChars="0"/>
+              <w:ind w:firstLine="0" w:left="20" w:right="20"/>
             </w:pPr>
             <w:r xmlns:w="http://schemas.openxmlformats.org/wordprocessingml/2006/main" xmlns:wp="http://schemas.openxmlformats.org/drawingml/2006/wordprocessingDrawing" xmlns:r="http://schemas.openxmlformats.org/officeDocument/2006/relationships" xmlns:w14="http://schemas.microsoft.com/office/word/2010/wordml">
               <w:rPr>
@@ -12106,95 +11892,7 @@
                 <w:szCs w:val="24"/>
                 <w:color w:val="000000"/>
               </w:rPr>
-              <w:t xml:space="preserve">-8.22*</w:t>
-            </w:r>
-          </w:p>
-        </w:tc>
-        <w:tc>
-          <w:tcPr>
-            <w:tcBorders>
-              <w:bottom w:val="none" w:sz="0" w:space="0" w:color="000000"/>
-              <w:top w:val="none" w:sz="0" w:space="0" w:color="000000"/>
-              <w:left w:val="none" w:sz="0" w:space="0" w:color="000000"/>
-              <w:right w:val="none" w:sz="0" w:space="0" w:color="000000"/>
-            </w:tcBorders>
-            <w:shd w:val="clear" w:color="auto" w:fill="FFFFFF"/>
-            <w:tcMar>
-              <w:top w:w="0" w:type="dxa"/>
-              <w:bottom w:w="0" w:type="dxa"/>
-              <w:left w:w="0" w:type="dxa"/>
-              <w:right w:w="0" w:type="dxa"/>
-            </w:tcMar>
-            <w:vAlign w:val="center"/>
-          </w:tcPr>
-          <w:p>
-            <w:pPr>
-              <w:pStyle w:val="Normal"/>
-              <w:jc w:val="center"/>
-              <w:pBdr>
-                <w:bottom w:val="none" w:sz="0" w:space="0" w:color="000000"/>
-                <w:top w:val="none" w:sz="0" w:space="0" w:color="000000"/>
-                <w:left w:val="none" w:sz="0" w:space="0" w:color="000000"/>
-                <w:right w:val="none" w:sz="0" w:space="0" w:color="000000"/>
-              </w:pBdr>
-              <w:spacing w:after="20" w:before="20" w:line="240"/>
-              <w:ind w:left="20" w:right="20" w:firstLine="0" w:firstLineChars="0"/>
-            </w:pPr>
-            <w:r xmlns:w="http://schemas.openxmlformats.org/wordprocessingml/2006/main" xmlns:wp="http://schemas.openxmlformats.org/drawingml/2006/wordprocessingDrawing" xmlns:r="http://schemas.openxmlformats.org/officeDocument/2006/relationships" xmlns:w14="http://schemas.microsoft.com/office/word/2010/wordml">
-              <w:rPr>
-                <w:rFonts w:ascii="Times New Roman" w:hAnsi="Times New Roman" w:eastAsia="Times New Roman" w:cs="Times New Roman"/>
-                <w:i w:val="false"/>
-                <w:b w:val="false"/>
-                <w:u w:val="none"/>
-                <w:sz w:val="24"/>
-                <w:szCs w:val="24"/>
-                <w:color w:val="000000"/>
-              </w:rPr>
-              <w:t xml:space="preserve">0.78</w:t>
-            </w:r>
-          </w:p>
-        </w:tc>
-        <w:tc>
-          <w:tcPr>
-            <w:tcBorders>
-              <w:bottom w:val="none" w:sz="0" w:space="0" w:color="000000"/>
-              <w:top w:val="none" w:sz="0" w:space="0" w:color="000000"/>
-              <w:left w:val="none" w:sz="0" w:space="0" w:color="000000"/>
-              <w:right w:val="none" w:sz="0" w:space="0" w:color="000000"/>
-            </w:tcBorders>
-            <w:shd w:val="clear" w:color="auto" w:fill="FFFFFF"/>
-            <w:tcMar>
-              <w:top w:w="0" w:type="dxa"/>
-              <w:bottom w:w="0" w:type="dxa"/>
-              <w:left w:w="0" w:type="dxa"/>
-              <w:right w:w="0" w:type="dxa"/>
-            </w:tcMar>
-            <w:vAlign w:val="center"/>
-          </w:tcPr>
-          <w:p>
-            <w:pPr>
-              <w:pStyle w:val="Normal"/>
-              <w:jc w:val="center"/>
-              <w:pBdr>
-                <w:bottom w:val="none" w:sz="0" w:space="0" w:color="000000"/>
-                <w:top w:val="none" w:sz="0" w:space="0" w:color="000000"/>
-                <w:left w:val="none" w:sz="0" w:space="0" w:color="000000"/>
-                <w:right w:val="none" w:sz="0" w:space="0" w:color="000000"/>
-              </w:pBdr>
-              <w:spacing w:after="20" w:before="20" w:line="240"/>
-              <w:ind w:left="20" w:right="20" w:firstLine="0" w:firstLineChars="0"/>
-            </w:pPr>
-            <w:r xmlns:w="http://schemas.openxmlformats.org/wordprocessingml/2006/main" xmlns:wp="http://schemas.openxmlformats.org/drawingml/2006/wordprocessingDrawing" xmlns:r="http://schemas.openxmlformats.org/officeDocument/2006/relationships" xmlns:w14="http://schemas.microsoft.com/office/word/2010/wordml">
-              <w:rPr>
-                <w:rFonts w:ascii="Times New Roman" w:hAnsi="Times New Roman" w:eastAsia="Times New Roman" w:cs="Times New Roman"/>
-                <w:i w:val="false"/>
-                <w:b w:val="false"/>
-                <w:u w:val="none"/>
-                <w:sz w:val="24"/>
-                <w:szCs w:val="24"/>
-                <w:color w:val="000000"/>
-              </w:rPr>
-              <w:t xml:space="preserve">46.56</w:t>
+              <w:t xml:space="preserve">73.67</w:t>
             </w:r>
           </w:p>
         </w:tc>
@@ -12232,7 +11930,7 @@
                 <w:right w:val="none" w:sz="0" w:space="0" w:color="000000"/>
               </w:pBdr>
               <w:spacing w:after="20" w:before="20" w:line="240"/>
-              <w:ind w:left="20" w:right="20" w:firstLine="0" w:firstLineChars="0"/>
+              <w:ind w:firstLine="0" w:left="20" w:right="20"/>
             </w:pPr>
             <w:r xmlns:w="http://schemas.openxmlformats.org/wordprocessingml/2006/main" xmlns:wp="http://schemas.openxmlformats.org/drawingml/2006/wordprocessingDrawing" xmlns:r="http://schemas.openxmlformats.org/officeDocument/2006/relationships" xmlns:w14="http://schemas.microsoft.com/office/word/2010/wordml">
               <w:rPr>
@@ -12276,7 +11974,7 @@
                 <w:right w:val="none" w:sz="0" w:space="0" w:color="000000"/>
               </w:pBdr>
               <w:spacing w:after="20" w:before="20" w:line="240"/>
-              <w:ind w:left="20" w:right="20" w:firstLine="0" w:firstLineChars="0"/>
+              <w:ind w:firstLine="0" w:left="20" w:right="20"/>
             </w:pPr>
             <w:r xmlns:w="http://schemas.openxmlformats.org/wordprocessingml/2006/main" xmlns:wp="http://schemas.openxmlformats.org/drawingml/2006/wordprocessingDrawing" xmlns:r="http://schemas.openxmlformats.org/officeDocument/2006/relationships" xmlns:w14="http://schemas.microsoft.com/office/word/2010/wordml">
               <w:rPr>
@@ -12320,7 +12018,7 @@
                 <w:right w:val="none" w:sz="0" w:space="0" w:color="000000"/>
               </w:pBdr>
               <w:spacing w:after="20" w:before="20" w:line="240"/>
-              <w:ind w:left="20" w:right="20" w:firstLine="0" w:firstLineChars="0"/>
+              <w:ind w:firstLine="0" w:left="20" w:right="20"/>
             </w:pPr>
             <w:r xmlns:w="http://schemas.openxmlformats.org/wordprocessingml/2006/main" xmlns:wp="http://schemas.openxmlformats.org/drawingml/2006/wordprocessingDrawing" xmlns:r="http://schemas.openxmlformats.org/officeDocument/2006/relationships" xmlns:w14="http://schemas.microsoft.com/office/word/2010/wordml">
               <w:rPr>
@@ -12332,7 +12030,7 @@
                 <w:szCs w:val="24"/>
                 <w:color w:val="000000"/>
               </w:rPr>
-              <w:t xml:space="preserve">0.46**</w:t>
+              <w:t xml:space="preserve">0.62**</w:t>
             </w:r>
           </w:p>
         </w:tc>
@@ -12364,7 +12062,7 @@
                 <w:right w:val="none" w:sz="0" w:space="0" w:color="000000"/>
               </w:pBdr>
               <w:spacing w:after="20" w:before="20" w:line="240"/>
-              <w:ind w:left="20" w:right="20" w:firstLine="0" w:firstLineChars="0"/>
+              <w:ind w:firstLine="0" w:left="20" w:right="20"/>
             </w:pPr>
             <w:r xmlns:w="http://schemas.openxmlformats.org/wordprocessingml/2006/main" xmlns:wp="http://schemas.openxmlformats.org/drawingml/2006/wordprocessingDrawing" xmlns:r="http://schemas.openxmlformats.org/officeDocument/2006/relationships" xmlns:w14="http://schemas.microsoft.com/office/word/2010/wordml">
               <w:rPr>
@@ -12376,95 +12074,7 @@
                 <w:szCs w:val="24"/>
                 <w:color w:val="000000"/>
               </w:rPr>
-              <w:t xml:space="preserve">9.37</w:t>
-            </w:r>
-          </w:p>
-        </w:tc>
-        <w:tc>
-          <w:tcPr>
-            <w:tcBorders>
-              <w:bottom w:val="none" w:sz="0" w:space="0" w:color="000000"/>
-              <w:top w:val="none" w:sz="0" w:space="0" w:color="000000"/>
-              <w:left w:val="none" w:sz="0" w:space="0" w:color="000000"/>
-              <w:right w:val="none" w:sz="0" w:space="0" w:color="000000"/>
-            </w:tcBorders>
-            <w:shd w:val="clear" w:color="auto" w:fill="FFFFFF"/>
-            <w:tcMar>
-              <w:top w:w="0" w:type="dxa"/>
-              <w:bottom w:w="0" w:type="dxa"/>
-              <w:left w:w="0" w:type="dxa"/>
-              <w:right w:w="0" w:type="dxa"/>
-            </w:tcMar>
-            <w:vAlign w:val="center"/>
-          </w:tcPr>
-          <w:p>
-            <w:pPr>
-              <w:pStyle w:val="Normal"/>
-              <w:jc w:val="center"/>
-              <w:pBdr>
-                <w:bottom w:val="none" w:sz="0" w:space="0" w:color="000000"/>
-                <w:top w:val="none" w:sz="0" w:space="0" w:color="000000"/>
-                <w:left w:val="none" w:sz="0" w:space="0" w:color="000000"/>
-                <w:right w:val="none" w:sz="0" w:space="0" w:color="000000"/>
-              </w:pBdr>
-              <w:spacing w:after="20" w:before="20" w:line="240"/>
-              <w:ind w:left="20" w:right="20" w:firstLine="0" w:firstLineChars="0"/>
-            </w:pPr>
-            <w:r xmlns:w="http://schemas.openxmlformats.org/wordprocessingml/2006/main" xmlns:wp="http://schemas.openxmlformats.org/drawingml/2006/wordprocessingDrawing" xmlns:r="http://schemas.openxmlformats.org/officeDocument/2006/relationships" xmlns:w14="http://schemas.microsoft.com/office/word/2010/wordml">
-              <w:rPr>
-                <w:rFonts w:ascii="Times New Roman" w:hAnsi="Times New Roman" w:eastAsia="Times New Roman" w:cs="Times New Roman"/>
-                <w:i w:val="false"/>
-                <w:b w:val="false"/>
-                <w:u w:val="none"/>
-                <w:sz w:val="24"/>
-                <w:szCs w:val="24"/>
-                <w:color w:val="000000"/>
-              </w:rPr>
-              <w:t xml:space="preserve">0.82</w:t>
-            </w:r>
-          </w:p>
-        </w:tc>
-        <w:tc>
-          <w:tcPr>
-            <w:tcBorders>
-              <w:bottom w:val="none" w:sz="0" w:space="0" w:color="000000"/>
-              <w:top w:val="none" w:sz="0" w:space="0" w:color="000000"/>
-              <w:left w:val="none" w:sz="0" w:space="0" w:color="000000"/>
-              <w:right w:val="none" w:sz="0" w:space="0" w:color="000000"/>
-            </w:tcBorders>
-            <w:shd w:val="clear" w:color="auto" w:fill="FFFFFF"/>
-            <w:tcMar>
-              <w:top w:w="0" w:type="dxa"/>
-              <w:bottom w:w="0" w:type="dxa"/>
-              <w:left w:w="0" w:type="dxa"/>
-              <w:right w:w="0" w:type="dxa"/>
-            </w:tcMar>
-            <w:vAlign w:val="center"/>
-          </w:tcPr>
-          <w:p>
-            <w:pPr>
-              <w:pStyle w:val="Normal"/>
-              <w:jc w:val="center"/>
-              <w:pBdr>
-                <w:bottom w:val="none" w:sz="0" w:space="0" w:color="000000"/>
-                <w:top w:val="none" w:sz="0" w:space="0" w:color="000000"/>
-                <w:left w:val="none" w:sz="0" w:space="0" w:color="000000"/>
-                <w:right w:val="none" w:sz="0" w:space="0" w:color="000000"/>
-              </w:pBdr>
-              <w:spacing w:after="20" w:before="20" w:line="240"/>
-              <w:ind w:left="20" w:right="20" w:firstLine="0" w:firstLineChars="0"/>
-            </w:pPr>
-            <w:r xmlns:w="http://schemas.openxmlformats.org/wordprocessingml/2006/main" xmlns:wp="http://schemas.openxmlformats.org/drawingml/2006/wordprocessingDrawing" xmlns:r="http://schemas.openxmlformats.org/officeDocument/2006/relationships" xmlns:w14="http://schemas.microsoft.com/office/word/2010/wordml">
-              <w:rPr>
-                <w:rFonts w:ascii="Times New Roman" w:hAnsi="Times New Roman" w:eastAsia="Times New Roman" w:cs="Times New Roman"/>
-                <w:i w:val="false"/>
-                <w:b w:val="false"/>
-                <w:u w:val="none"/>
-                <w:sz w:val="24"/>
-                <w:szCs w:val="24"/>
-                <w:color w:val="000000"/>
-              </w:rPr>
-              <w:t xml:space="preserve">74.51</w:t>
+              <w:t xml:space="preserve">120.20</w:t>
             </w:r>
           </w:p>
         </w:tc>
@@ -12502,7 +12112,7 @@
                 <w:right w:val="none" w:sz="0" w:space="0" w:color="000000"/>
               </w:pBdr>
               <w:spacing w:after="20" w:before="20" w:line="240"/>
-              <w:ind w:left="20" w:right="20" w:firstLine="0" w:firstLineChars="0"/>
+              <w:ind w:firstLine="0" w:left="20" w:right="20"/>
             </w:pPr>
             <w:r xmlns:w="http://schemas.openxmlformats.org/wordprocessingml/2006/main" xmlns:wp="http://schemas.openxmlformats.org/drawingml/2006/wordprocessingDrawing" xmlns:r="http://schemas.openxmlformats.org/officeDocument/2006/relationships" xmlns:w14="http://schemas.microsoft.com/office/word/2010/wordml">
               <w:rPr>
@@ -12546,7 +12156,7 @@
                 <w:right w:val="none" w:sz="0" w:space="0" w:color="000000"/>
               </w:pBdr>
               <w:spacing w:after="20" w:before="20" w:line="240"/>
-              <w:ind w:left="20" w:right="20" w:firstLine="0" w:firstLineChars="0"/>
+              <w:ind w:firstLine="0" w:left="20" w:right="20"/>
             </w:pPr>
             <w:r xmlns:w="http://schemas.openxmlformats.org/wordprocessingml/2006/main" xmlns:wp="http://schemas.openxmlformats.org/drawingml/2006/wordprocessingDrawing" xmlns:r="http://schemas.openxmlformats.org/officeDocument/2006/relationships" xmlns:w14="http://schemas.microsoft.com/office/word/2010/wordml">
               <w:rPr>
@@ -12590,7 +12200,7 @@
                 <w:right w:val="none" w:sz="0" w:space="0" w:color="000000"/>
               </w:pBdr>
               <w:spacing w:after="20" w:before="20" w:line="240"/>
-              <w:ind w:left="20" w:right="20" w:firstLine="0" w:firstLineChars="0"/>
+              <w:ind w:firstLine="0" w:left="20" w:right="20"/>
             </w:pPr>
             <w:r xmlns:w="http://schemas.openxmlformats.org/wordprocessingml/2006/main" xmlns:wp="http://schemas.openxmlformats.org/drawingml/2006/wordprocessingDrawing" xmlns:r="http://schemas.openxmlformats.org/officeDocument/2006/relationships" xmlns:w14="http://schemas.microsoft.com/office/word/2010/wordml">
               <w:rPr>
@@ -12602,7 +12212,7 @@
                 <w:szCs w:val="24"/>
                 <w:color w:val="000000"/>
               </w:rPr>
-              <w:t xml:space="preserve">0.3**</w:t>
+              <w:t xml:space="preserve">0.33**</w:t>
             </w:r>
           </w:p>
         </w:tc>
@@ -12634,7 +12244,7 @@
                 <w:right w:val="none" w:sz="0" w:space="0" w:color="000000"/>
               </w:pBdr>
               <w:spacing w:after="20" w:before="20" w:line="240"/>
-              <w:ind w:left="20" w:right="20" w:firstLine="0" w:firstLineChars="0"/>
+              <w:ind w:firstLine="0" w:left="20" w:right="20"/>
             </w:pPr>
             <w:r xmlns:w="http://schemas.openxmlformats.org/wordprocessingml/2006/main" xmlns:wp="http://schemas.openxmlformats.org/drawingml/2006/wordprocessingDrawing" xmlns:r="http://schemas.openxmlformats.org/officeDocument/2006/relationships" xmlns:w14="http://schemas.microsoft.com/office/word/2010/wordml">
               <w:rPr>
@@ -12646,95 +12256,7 @@
                 <w:szCs w:val="24"/>
                 <w:color w:val="000000"/>
               </w:rPr>
-              <w:t xml:space="preserve">22.97*</w:t>
-            </w:r>
-          </w:p>
-        </w:tc>
-        <w:tc>
-          <w:tcPr>
-            <w:tcBorders>
-              <w:bottom w:val="none" w:sz="0" w:space="0" w:color="000000"/>
-              <w:top w:val="none" w:sz="0" w:space="0" w:color="000000"/>
-              <w:left w:val="none" w:sz="0" w:space="0" w:color="000000"/>
-              <w:right w:val="none" w:sz="0" w:space="0" w:color="000000"/>
-            </w:tcBorders>
-            <w:shd w:val="clear" w:color="auto" w:fill="FFFFFF"/>
-            <w:tcMar>
-              <w:top w:w="0" w:type="dxa"/>
-              <w:bottom w:w="0" w:type="dxa"/>
-              <w:left w:w="0" w:type="dxa"/>
-              <w:right w:w="0" w:type="dxa"/>
-            </w:tcMar>
-            <w:vAlign w:val="center"/>
-          </w:tcPr>
-          <w:p>
-            <w:pPr>
-              <w:pStyle w:val="Normal"/>
-              <w:jc w:val="center"/>
-              <w:pBdr>
-                <w:bottom w:val="none" w:sz="0" w:space="0" w:color="000000"/>
-                <w:top w:val="none" w:sz="0" w:space="0" w:color="000000"/>
-                <w:left w:val="none" w:sz="0" w:space="0" w:color="000000"/>
-                <w:right w:val="none" w:sz="0" w:space="0" w:color="000000"/>
-              </w:pBdr>
-              <w:spacing w:after="20" w:before="20" w:line="240"/>
-              <w:ind w:left="20" w:right="20" w:firstLine="0" w:firstLineChars="0"/>
-            </w:pPr>
-            <w:r xmlns:w="http://schemas.openxmlformats.org/wordprocessingml/2006/main" xmlns:wp="http://schemas.openxmlformats.org/drawingml/2006/wordprocessingDrawing" xmlns:r="http://schemas.openxmlformats.org/officeDocument/2006/relationships" xmlns:w14="http://schemas.microsoft.com/office/word/2010/wordml">
-              <w:rPr>
-                <w:rFonts w:ascii="Times New Roman" w:hAnsi="Times New Roman" w:eastAsia="Times New Roman" w:cs="Times New Roman"/>
-                <w:i w:val="false"/>
-                <w:b w:val="false"/>
-                <w:u w:val="none"/>
-                <w:sz w:val="24"/>
-                <w:szCs w:val="24"/>
-                <w:color w:val="000000"/>
-              </w:rPr>
-              <w:t xml:space="preserve">0.73*</w:t>
-            </w:r>
-          </w:p>
-        </w:tc>
-        <w:tc>
-          <w:tcPr>
-            <w:tcBorders>
-              <w:bottom w:val="none" w:sz="0" w:space="0" w:color="000000"/>
-              <w:top w:val="none" w:sz="0" w:space="0" w:color="000000"/>
-              <w:left w:val="none" w:sz="0" w:space="0" w:color="000000"/>
-              <w:right w:val="none" w:sz="0" w:space="0" w:color="000000"/>
-            </w:tcBorders>
-            <w:shd w:val="clear" w:color="auto" w:fill="FFFFFF"/>
-            <w:tcMar>
-              <w:top w:w="0" w:type="dxa"/>
-              <w:bottom w:w="0" w:type="dxa"/>
-              <w:left w:w="0" w:type="dxa"/>
-              <w:right w:w="0" w:type="dxa"/>
-            </w:tcMar>
-            <w:vAlign w:val="center"/>
-          </w:tcPr>
-          <w:p>
-            <w:pPr>
-              <w:pStyle w:val="Normal"/>
-              <w:jc w:val="center"/>
-              <w:pBdr>
-                <w:bottom w:val="none" w:sz="0" w:space="0" w:color="000000"/>
-                <w:top w:val="none" w:sz="0" w:space="0" w:color="000000"/>
-                <w:left w:val="none" w:sz="0" w:space="0" w:color="000000"/>
-                <w:right w:val="none" w:sz="0" w:space="0" w:color="000000"/>
-              </w:pBdr>
-              <w:spacing w:after="20" w:before="20" w:line="240"/>
-              <w:ind w:left="20" w:right="20" w:firstLine="0" w:firstLineChars="0"/>
-            </w:pPr>
-            <w:r xmlns:w="http://schemas.openxmlformats.org/wordprocessingml/2006/main" xmlns:wp="http://schemas.openxmlformats.org/drawingml/2006/wordprocessingDrawing" xmlns:r="http://schemas.openxmlformats.org/officeDocument/2006/relationships" xmlns:w14="http://schemas.microsoft.com/office/word/2010/wordml">
-              <w:rPr>
-                <w:rFonts w:ascii="Times New Roman" w:hAnsi="Times New Roman" w:eastAsia="Times New Roman" w:cs="Times New Roman"/>
-                <w:i w:val="false"/>
-                <w:b w:val="false"/>
-                <w:u w:val="none"/>
-                <w:sz w:val="24"/>
-                <w:szCs w:val="24"/>
-                <w:color w:val="000000"/>
-              </w:rPr>
-              <w:t xml:space="preserve">95.84</w:t>
+              <w:t xml:space="preserve">159.49</w:t>
             </w:r>
           </w:p>
         </w:tc>
@@ -12772,7 +12294,7 @@
                 <w:right w:val="none" w:sz="0" w:space="0" w:color="000000"/>
               </w:pBdr>
               <w:spacing w:after="20" w:before="20" w:line="240"/>
-              <w:ind w:left="20" w:right="20" w:firstLine="0" w:firstLineChars="0"/>
+              <w:ind w:firstLine="0" w:left="20" w:right="20"/>
             </w:pPr>
             <w:r xmlns:w="http://schemas.openxmlformats.org/wordprocessingml/2006/main" xmlns:wp="http://schemas.openxmlformats.org/drawingml/2006/wordprocessingDrawing" xmlns:r="http://schemas.openxmlformats.org/officeDocument/2006/relationships" xmlns:w14="http://schemas.microsoft.com/office/word/2010/wordml">
               <w:rPr>
@@ -12816,7 +12338,7 @@
                 <w:right w:val="none" w:sz="0" w:space="0" w:color="000000"/>
               </w:pBdr>
               <w:spacing w:after="20" w:before="20" w:line="240"/>
-              <w:ind w:left="20" w:right="20" w:firstLine="0" w:firstLineChars="0"/>
+              <w:ind w:firstLine="0" w:left="20" w:right="20"/>
             </w:pPr>
             <w:r xmlns:w="http://schemas.openxmlformats.org/wordprocessingml/2006/main" xmlns:wp="http://schemas.openxmlformats.org/drawingml/2006/wordprocessingDrawing" xmlns:r="http://schemas.openxmlformats.org/officeDocument/2006/relationships" xmlns:w14="http://schemas.microsoft.com/office/word/2010/wordml">
               <w:rPr>
@@ -12860,7 +12382,7 @@
                 <w:right w:val="none" w:sz="0" w:space="0" w:color="000000"/>
               </w:pBdr>
               <w:spacing w:after="20" w:before="20" w:line="240"/>
-              <w:ind w:left="20" w:right="20" w:firstLine="0" w:firstLineChars="0"/>
+              <w:ind w:firstLine="0" w:left="20" w:right="20"/>
             </w:pPr>
             <w:r xmlns:w="http://schemas.openxmlformats.org/wordprocessingml/2006/main" xmlns:wp="http://schemas.openxmlformats.org/drawingml/2006/wordprocessingDrawing" xmlns:r="http://schemas.openxmlformats.org/officeDocument/2006/relationships" xmlns:w14="http://schemas.microsoft.com/office/word/2010/wordml">
               <w:rPr>
@@ -12872,7 +12394,7 @@
                 <w:szCs w:val="24"/>
                 <w:color w:val="000000"/>
               </w:rPr>
-              <w:t xml:space="preserve">0.68**</w:t>
+              <w:t xml:space="preserve">0.74**</w:t>
             </w:r>
           </w:p>
         </w:tc>
@@ -12904,7 +12426,7 @@
                 <w:right w:val="none" w:sz="0" w:space="0" w:color="000000"/>
               </w:pBdr>
               <w:spacing w:after="20" w:before="20" w:line="240"/>
-              <w:ind w:left="20" w:right="20" w:firstLine="0" w:firstLineChars="0"/>
+              <w:ind w:firstLine="0" w:left="20" w:right="20"/>
             </w:pPr>
             <w:r xmlns:w="http://schemas.openxmlformats.org/wordprocessingml/2006/main" xmlns:wp="http://schemas.openxmlformats.org/drawingml/2006/wordprocessingDrawing" xmlns:r="http://schemas.openxmlformats.org/officeDocument/2006/relationships" xmlns:w14="http://schemas.microsoft.com/office/word/2010/wordml">
               <w:rPr>
@@ -12916,95 +12438,7 @@
                 <w:szCs w:val="24"/>
                 <w:color w:val="000000"/>
               </w:rPr>
-              <w:t xml:space="preserve">9.54**</w:t>
-            </w:r>
-          </w:p>
-        </w:tc>
-        <w:tc>
-          <w:tcPr>
-            <w:tcBorders>
-              <w:bottom w:val="none" w:sz="0" w:space="0" w:color="000000"/>
-              <w:top w:val="none" w:sz="0" w:space="0" w:color="000000"/>
-              <w:left w:val="none" w:sz="0" w:space="0" w:color="000000"/>
-              <w:right w:val="none" w:sz="0" w:space="0" w:color="000000"/>
-            </w:tcBorders>
-            <w:shd w:val="clear" w:color="auto" w:fill="FFFFFF"/>
-            <w:tcMar>
-              <w:top w:w="0" w:type="dxa"/>
-              <w:bottom w:w="0" w:type="dxa"/>
-              <w:left w:w="0" w:type="dxa"/>
-              <w:right w:w="0" w:type="dxa"/>
-            </w:tcMar>
-            <w:vAlign w:val="center"/>
-          </w:tcPr>
-          <w:p>
-            <w:pPr>
-              <w:pStyle w:val="Normal"/>
-              <w:jc w:val="center"/>
-              <w:pBdr>
-                <w:bottom w:val="none" w:sz="0" w:space="0" w:color="000000"/>
-                <w:top w:val="none" w:sz="0" w:space="0" w:color="000000"/>
-                <w:left w:val="none" w:sz="0" w:space="0" w:color="000000"/>
-                <w:right w:val="none" w:sz="0" w:space="0" w:color="000000"/>
-              </w:pBdr>
-              <w:spacing w:after="20" w:before="20" w:line="240"/>
-              <w:ind w:left="20" w:right="20" w:firstLine="0" w:firstLineChars="0"/>
-            </w:pPr>
-            <w:r xmlns:w="http://schemas.openxmlformats.org/wordprocessingml/2006/main" xmlns:wp="http://schemas.openxmlformats.org/drawingml/2006/wordprocessingDrawing" xmlns:r="http://schemas.openxmlformats.org/officeDocument/2006/relationships" xmlns:w14="http://schemas.microsoft.com/office/word/2010/wordml">
-              <w:rPr>
-                <w:rFonts w:ascii="Times New Roman" w:hAnsi="Times New Roman" w:eastAsia="Times New Roman" w:cs="Times New Roman"/>
-                <w:i w:val="false"/>
-                <w:b w:val="false"/>
-                <w:u w:val="none"/>
-                <w:sz w:val="24"/>
-                <w:szCs w:val="24"/>
-                <w:color w:val="000000"/>
-              </w:rPr>
-              <w:t xml:space="preserve">0.67**</w:t>
-            </w:r>
-          </w:p>
-        </w:tc>
-        <w:tc>
-          <w:tcPr>
-            <w:tcBorders>
-              <w:bottom w:val="none" w:sz="0" w:space="0" w:color="000000"/>
-              <w:top w:val="none" w:sz="0" w:space="0" w:color="000000"/>
-              <w:left w:val="none" w:sz="0" w:space="0" w:color="000000"/>
-              <w:right w:val="none" w:sz="0" w:space="0" w:color="000000"/>
-            </w:tcBorders>
-            <w:shd w:val="clear" w:color="auto" w:fill="FFFFFF"/>
-            <w:tcMar>
-              <w:top w:w="0" w:type="dxa"/>
-              <w:bottom w:w="0" w:type="dxa"/>
-              <w:left w:w="0" w:type="dxa"/>
-              <w:right w:w="0" w:type="dxa"/>
-            </w:tcMar>
-            <w:vAlign w:val="center"/>
-          </w:tcPr>
-          <w:p>
-            <w:pPr>
-              <w:pStyle w:val="Normal"/>
-              <w:jc w:val="center"/>
-              <w:pBdr>
-                <w:bottom w:val="none" w:sz="0" w:space="0" w:color="000000"/>
-                <w:top w:val="none" w:sz="0" w:space="0" w:color="000000"/>
-                <w:left w:val="none" w:sz="0" w:space="0" w:color="000000"/>
-                <w:right w:val="none" w:sz="0" w:space="0" w:color="000000"/>
-              </w:pBdr>
-              <w:spacing w:after="20" w:before="20" w:line="240"/>
-              <w:ind w:left="20" w:right="20" w:firstLine="0" w:firstLineChars="0"/>
-            </w:pPr>
-            <w:r xmlns:w="http://schemas.openxmlformats.org/wordprocessingml/2006/main" xmlns:wp="http://schemas.openxmlformats.org/drawingml/2006/wordprocessingDrawing" xmlns:r="http://schemas.openxmlformats.org/officeDocument/2006/relationships" xmlns:w14="http://schemas.microsoft.com/office/word/2010/wordml">
-              <w:rPr>
-                <w:rFonts w:ascii="Times New Roman" w:hAnsi="Times New Roman" w:eastAsia="Times New Roman" w:cs="Times New Roman"/>
-                <w:i w:val="false"/>
-                <w:b w:val="false"/>
-                <w:u w:val="none"/>
-                <w:sz w:val="24"/>
-                <w:szCs w:val="24"/>
-                <w:color w:val="000000"/>
-              </w:rPr>
-              <w:t xml:space="preserve">12.35</w:t>
+              <w:t xml:space="preserve">19.49</w:t>
             </w:r>
           </w:p>
         </w:tc>
@@ -13042,7 +12476,7 @@
                 <w:right w:val="none" w:sz="0" w:space="0" w:color="000000"/>
               </w:pBdr>
               <w:spacing w:after="20" w:before="20" w:line="240"/>
-              <w:ind w:left="20" w:right="20" w:firstLine="0" w:firstLineChars="0"/>
+              <w:ind w:firstLine="0" w:left="20" w:right="20"/>
             </w:pPr>
             <w:r xmlns:w="http://schemas.openxmlformats.org/wordprocessingml/2006/main" xmlns:wp="http://schemas.openxmlformats.org/drawingml/2006/wordprocessingDrawing" xmlns:r="http://schemas.openxmlformats.org/officeDocument/2006/relationships" xmlns:w14="http://schemas.microsoft.com/office/word/2010/wordml">
               <w:rPr>
@@ -13086,7 +12520,7 @@
                 <w:right w:val="none" w:sz="0" w:space="0" w:color="000000"/>
               </w:pBdr>
               <w:spacing w:after="20" w:before="20" w:line="240"/>
-              <w:ind w:left="20" w:right="20" w:firstLine="0" w:firstLineChars="0"/>
+              <w:ind w:firstLine="0" w:left="20" w:right="20"/>
             </w:pPr>
             <w:r xmlns:w="http://schemas.openxmlformats.org/wordprocessingml/2006/main" xmlns:wp="http://schemas.openxmlformats.org/drawingml/2006/wordprocessingDrawing" xmlns:r="http://schemas.openxmlformats.org/officeDocument/2006/relationships" xmlns:w14="http://schemas.microsoft.com/office/word/2010/wordml">
               <w:rPr>
@@ -13130,7 +12564,7 @@
                 <w:right w:val="none" w:sz="0" w:space="0" w:color="000000"/>
               </w:pBdr>
               <w:spacing w:after="20" w:before="20" w:line="240"/>
-              <w:ind w:left="20" w:right="20" w:firstLine="0" w:firstLineChars="0"/>
+              <w:ind w:firstLine="0" w:left="20" w:right="20"/>
             </w:pPr>
             <w:r xmlns:w="http://schemas.openxmlformats.org/wordprocessingml/2006/main" xmlns:wp="http://schemas.openxmlformats.org/drawingml/2006/wordprocessingDrawing" xmlns:r="http://schemas.openxmlformats.org/officeDocument/2006/relationships" xmlns:w14="http://schemas.microsoft.com/office/word/2010/wordml">
               <w:rPr>
@@ -13174,95 +12608,7 @@
                 <w:right w:val="none" w:sz="0" w:space="0" w:color="000000"/>
               </w:pBdr>
               <w:spacing w:after="20" w:before="20" w:line="240"/>
-              <w:ind w:left="20" w:right="20" w:firstLine="0" w:firstLineChars="0"/>
-            </w:pPr>
-            <w:r xmlns:w="http://schemas.openxmlformats.org/wordprocessingml/2006/main" xmlns:wp="http://schemas.openxmlformats.org/drawingml/2006/wordprocessingDrawing" xmlns:r="http://schemas.openxmlformats.org/officeDocument/2006/relationships" xmlns:w14="http://schemas.microsoft.com/office/word/2010/wordml">
-              <w:rPr>
-                <w:rFonts w:ascii="Times New Roman" w:hAnsi="Times New Roman" w:eastAsia="Times New Roman" w:cs="Times New Roman"/>
-                <w:i w:val="false"/>
-                <w:b w:val="false"/>
-                <w:u w:val="none"/>
-                <w:sz w:val="24"/>
-                <w:szCs w:val="24"/>
-                <w:color w:val="000000"/>
-              </w:rPr>
-              <w:t xml:space="preserve"/>
-            </w:r>
-          </w:p>
-        </w:tc>
-        <w:tc>
-          <w:tcPr>
-            <w:tcBorders>
-              <w:bottom w:val="none" w:sz="0" w:space="0" w:color="000000"/>
-              <w:top w:val="none" w:sz="0" w:space="0" w:color="000000"/>
-              <w:left w:val="none" w:sz="0" w:space="0" w:color="000000"/>
-              <w:right w:val="none" w:sz="0" w:space="0" w:color="000000"/>
-            </w:tcBorders>
-            <w:shd w:val="clear" w:color="auto" w:fill="FFFFFF"/>
-            <w:tcMar>
-              <w:top w:w="0" w:type="dxa"/>
-              <w:bottom w:w="0" w:type="dxa"/>
-              <w:left w:w="0" w:type="dxa"/>
-              <w:right w:w="0" w:type="dxa"/>
-            </w:tcMar>
-            <w:vAlign w:val="center"/>
-          </w:tcPr>
-          <w:p>
-            <w:pPr>
-              <w:pStyle w:val="Normal"/>
-              <w:jc w:val="center"/>
-              <w:pBdr>
-                <w:bottom w:val="none" w:sz="0" w:space="0" w:color="000000"/>
-                <w:top w:val="none" w:sz="0" w:space="0" w:color="000000"/>
-                <w:left w:val="none" w:sz="0" w:space="0" w:color="000000"/>
-                <w:right w:val="none" w:sz="0" w:space="0" w:color="000000"/>
-              </w:pBdr>
-              <w:spacing w:after="20" w:before="20" w:line="240"/>
-              <w:ind w:left="20" w:right="20" w:firstLine="0" w:firstLineChars="0"/>
-            </w:pPr>
-            <w:r xmlns:w="http://schemas.openxmlformats.org/wordprocessingml/2006/main" xmlns:wp="http://schemas.openxmlformats.org/drawingml/2006/wordprocessingDrawing" xmlns:r="http://schemas.openxmlformats.org/officeDocument/2006/relationships" xmlns:w14="http://schemas.microsoft.com/office/word/2010/wordml">
-              <w:rPr>
-                <w:rFonts w:ascii="Times New Roman" w:hAnsi="Times New Roman" w:eastAsia="Times New Roman" w:cs="Times New Roman"/>
-                <w:i w:val="false"/>
-                <w:b w:val="false"/>
-                <w:u w:val="none"/>
-                <w:sz w:val="24"/>
-                <w:szCs w:val="24"/>
-                <w:color w:val="000000"/>
-              </w:rPr>
-              <w:t xml:space="preserve"/>
-            </w:r>
-          </w:p>
-        </w:tc>
-        <w:tc>
-          <w:tcPr>
-            <w:tcBorders>
-              <w:bottom w:val="none" w:sz="0" w:space="0" w:color="000000"/>
-              <w:top w:val="none" w:sz="0" w:space="0" w:color="000000"/>
-              <w:left w:val="none" w:sz="0" w:space="0" w:color="000000"/>
-              <w:right w:val="none" w:sz="0" w:space="0" w:color="000000"/>
-            </w:tcBorders>
-            <w:shd w:val="clear" w:color="auto" w:fill="FFFFFF"/>
-            <w:tcMar>
-              <w:top w:w="0" w:type="dxa"/>
-              <w:bottom w:w="0" w:type="dxa"/>
-              <w:left w:w="0" w:type="dxa"/>
-              <w:right w:w="0" w:type="dxa"/>
-            </w:tcMar>
-            <w:vAlign w:val="center"/>
-          </w:tcPr>
-          <w:p>
-            <w:pPr>
-              <w:pStyle w:val="Normal"/>
-              <w:jc w:val="center"/>
-              <w:pBdr>
-                <w:bottom w:val="none" w:sz="0" w:space="0" w:color="000000"/>
-                <w:top w:val="none" w:sz="0" w:space="0" w:color="000000"/>
-                <w:left w:val="none" w:sz="0" w:space="0" w:color="000000"/>
-                <w:right w:val="none" w:sz="0" w:space="0" w:color="000000"/>
-              </w:pBdr>
-              <w:spacing w:after="20" w:before="20" w:line="240"/>
-              <w:ind w:left="20" w:right="20" w:firstLine="0" w:firstLineChars="0"/>
+              <w:ind w:firstLine="0" w:left="20" w:right="20"/>
             </w:pPr>
             <w:r xmlns:w="http://schemas.openxmlformats.org/wordprocessingml/2006/main" xmlns:wp="http://schemas.openxmlformats.org/drawingml/2006/wordprocessingDrawing" xmlns:r="http://schemas.openxmlformats.org/officeDocument/2006/relationships" xmlns:w14="http://schemas.microsoft.com/office/word/2010/wordml">
               <w:rPr>
@@ -13312,7 +12658,7 @@
                 <w:right w:val="none" w:sz="0" w:space="0" w:color="000000"/>
               </w:pBdr>
               <w:spacing w:after="20" w:before="20" w:line="240"/>
-              <w:ind w:left="20" w:right="20" w:firstLine="0" w:firstLineChars="0"/>
+              <w:ind w:firstLine="0" w:left="20" w:right="20"/>
             </w:pPr>
             <w:r xmlns:w="http://schemas.openxmlformats.org/wordprocessingml/2006/main" xmlns:wp="http://schemas.openxmlformats.org/drawingml/2006/wordprocessingDrawing" xmlns:r="http://schemas.openxmlformats.org/officeDocument/2006/relationships" xmlns:w14="http://schemas.microsoft.com/office/word/2010/wordml">
               <w:rPr>
@@ -13356,7 +12702,7 @@
                 <w:right w:val="none" w:sz="0" w:space="0" w:color="000000"/>
               </w:pBdr>
               <w:spacing w:after="20" w:before="20" w:line="240"/>
-              <w:ind w:left="20" w:right="20" w:firstLine="0" w:firstLineChars="0"/>
+              <w:ind w:firstLine="0" w:left="20" w:right="20"/>
             </w:pPr>
             <w:r xmlns:w="http://schemas.openxmlformats.org/wordprocessingml/2006/main" xmlns:wp="http://schemas.openxmlformats.org/drawingml/2006/wordprocessingDrawing" xmlns:r="http://schemas.openxmlformats.org/officeDocument/2006/relationships" xmlns:w14="http://schemas.microsoft.com/office/word/2010/wordml">
               <w:rPr>
@@ -13400,7 +12746,7 @@
                 <w:right w:val="none" w:sz="0" w:space="0" w:color="000000"/>
               </w:pBdr>
               <w:spacing w:after="20" w:before="20" w:line="240"/>
-              <w:ind w:left="20" w:right="20" w:firstLine="0" w:firstLineChars="0"/>
+              <w:ind w:firstLine="0" w:left="20" w:right="20"/>
             </w:pPr>
             <w:r xmlns:w="http://schemas.openxmlformats.org/wordprocessingml/2006/main" xmlns:wp="http://schemas.openxmlformats.org/drawingml/2006/wordprocessingDrawing" xmlns:r="http://schemas.openxmlformats.org/officeDocument/2006/relationships" xmlns:w14="http://schemas.microsoft.com/office/word/2010/wordml">
               <w:rPr>
@@ -13412,7 +12758,7 @@
                 <w:szCs w:val="24"/>
                 <w:color w:val="000000"/>
               </w:rPr>
-              <w:t xml:space="preserve">0.16*</w:t>
+              <w:t xml:space="preserve">0.62**</w:t>
             </w:r>
           </w:p>
         </w:tc>
@@ -13444,7 +12790,7 @@
                 <w:right w:val="none" w:sz="0" w:space="0" w:color="000000"/>
               </w:pBdr>
               <w:spacing w:after="20" w:before="20" w:line="240"/>
-              <w:ind w:left="20" w:right="20" w:firstLine="0" w:firstLineChars="0"/>
+              <w:ind w:firstLine="0" w:left="20" w:right="20"/>
             </w:pPr>
             <w:r xmlns:w="http://schemas.openxmlformats.org/wordprocessingml/2006/main" xmlns:wp="http://schemas.openxmlformats.org/drawingml/2006/wordprocessingDrawing" xmlns:r="http://schemas.openxmlformats.org/officeDocument/2006/relationships" xmlns:w14="http://schemas.microsoft.com/office/word/2010/wordml">
               <w:rPr>
@@ -13456,95 +12802,7 @@
                 <w:szCs w:val="24"/>
                 <w:color w:val="000000"/>
               </w:rPr>
-              <w:t xml:space="preserve">-22.49**</w:t>
-            </w:r>
-          </w:p>
-        </w:tc>
-        <w:tc>
-          <w:tcPr>
-            <w:tcBorders>
-              <w:bottom w:val="none" w:sz="0" w:space="0" w:color="000000"/>
-              <w:top w:val="none" w:sz="0" w:space="0" w:color="000000"/>
-              <w:left w:val="none" w:sz="0" w:space="0" w:color="000000"/>
-              <w:right w:val="none" w:sz="0" w:space="0" w:color="000000"/>
-            </w:tcBorders>
-            <w:shd w:val="clear" w:color="auto" w:fill="FFFFFF"/>
-            <w:tcMar>
-              <w:top w:w="0" w:type="dxa"/>
-              <w:bottom w:w="0" w:type="dxa"/>
-              <w:left w:w="0" w:type="dxa"/>
-              <w:right w:w="0" w:type="dxa"/>
-            </w:tcMar>
-            <w:vAlign w:val="center"/>
-          </w:tcPr>
-          <w:p>
-            <w:pPr>
-              <w:pStyle w:val="Normal"/>
-              <w:jc w:val="center"/>
-              <w:pBdr>
-                <w:bottom w:val="none" w:sz="0" w:space="0" w:color="000000"/>
-                <w:top w:val="none" w:sz="0" w:space="0" w:color="000000"/>
-                <w:left w:val="none" w:sz="0" w:space="0" w:color="000000"/>
-                <w:right w:val="none" w:sz="0" w:space="0" w:color="000000"/>
-              </w:pBdr>
-              <w:spacing w:after="20" w:before="20" w:line="240"/>
-              <w:ind w:left="20" w:right="20" w:firstLine="0" w:firstLineChars="0"/>
-            </w:pPr>
-            <w:r xmlns:w="http://schemas.openxmlformats.org/wordprocessingml/2006/main" xmlns:wp="http://schemas.openxmlformats.org/drawingml/2006/wordprocessingDrawing" xmlns:r="http://schemas.openxmlformats.org/officeDocument/2006/relationships" xmlns:w14="http://schemas.microsoft.com/office/word/2010/wordml">
-              <w:rPr>
-                <w:rFonts w:ascii="Times New Roman" w:hAnsi="Times New Roman" w:eastAsia="Times New Roman" w:cs="Times New Roman"/>
-                <w:i w:val="false"/>
-                <w:b w:val="false"/>
-                <w:u w:val="none"/>
-                <w:sz w:val="24"/>
-                <w:szCs w:val="24"/>
-                <w:color w:val="000000"/>
-              </w:rPr>
-              <w:t xml:space="preserve">0.24**</w:t>
-            </w:r>
-          </w:p>
-        </w:tc>
-        <w:tc>
-          <w:tcPr>
-            <w:tcBorders>
-              <w:bottom w:val="none" w:sz="0" w:space="0" w:color="000000"/>
-              <w:top w:val="none" w:sz="0" w:space="0" w:color="000000"/>
-              <w:left w:val="none" w:sz="0" w:space="0" w:color="000000"/>
-              <w:right w:val="none" w:sz="0" w:space="0" w:color="000000"/>
-            </w:tcBorders>
-            <w:shd w:val="clear" w:color="auto" w:fill="FFFFFF"/>
-            <w:tcMar>
-              <w:top w:w="0" w:type="dxa"/>
-              <w:bottom w:w="0" w:type="dxa"/>
-              <w:left w:w="0" w:type="dxa"/>
-              <w:right w:w="0" w:type="dxa"/>
-            </w:tcMar>
-            <w:vAlign w:val="center"/>
-          </w:tcPr>
-          <w:p>
-            <w:pPr>
-              <w:pStyle w:val="Normal"/>
-              <w:jc w:val="center"/>
-              <w:pBdr>
-                <w:bottom w:val="none" w:sz="0" w:space="0" w:color="000000"/>
-                <w:top w:val="none" w:sz="0" w:space="0" w:color="000000"/>
-                <w:left w:val="none" w:sz="0" w:space="0" w:color="000000"/>
-                <w:right w:val="none" w:sz="0" w:space="0" w:color="000000"/>
-              </w:pBdr>
-              <w:spacing w:after="20" w:before="20" w:line="240"/>
-              <w:ind w:left="20" w:right="20" w:firstLine="0" w:firstLineChars="0"/>
-            </w:pPr>
-            <w:r xmlns:w="http://schemas.openxmlformats.org/wordprocessingml/2006/main" xmlns:wp="http://schemas.openxmlformats.org/drawingml/2006/wordprocessingDrawing" xmlns:r="http://schemas.openxmlformats.org/officeDocument/2006/relationships" xmlns:w14="http://schemas.microsoft.com/office/word/2010/wordml">
-              <w:rPr>
-                <w:rFonts w:ascii="Times New Roman" w:hAnsi="Times New Roman" w:eastAsia="Times New Roman" w:cs="Times New Roman"/>
-                <w:i w:val="false"/>
-                <w:b w:val="false"/>
-                <w:u w:val="none"/>
-                <w:sz w:val="24"/>
-                <w:szCs w:val="24"/>
-                <w:color w:val="000000"/>
-              </w:rPr>
-              <w:t xml:space="preserve">21.15</w:t>
+              <w:t xml:space="preserve">24.21</w:t>
             </w:r>
           </w:p>
         </w:tc>
@@ -13582,7 +12840,7 @@
                 <w:right w:val="none" w:sz="0" w:space="0" w:color="000000"/>
               </w:pBdr>
               <w:spacing w:after="20" w:before="20" w:line="240"/>
-              <w:ind w:left="20" w:right="20" w:firstLine="0" w:firstLineChars="0"/>
+              <w:ind w:firstLine="0" w:left="20" w:right="20"/>
             </w:pPr>
             <w:r xmlns:w="http://schemas.openxmlformats.org/wordprocessingml/2006/main" xmlns:wp="http://schemas.openxmlformats.org/drawingml/2006/wordprocessingDrawing" xmlns:r="http://schemas.openxmlformats.org/officeDocument/2006/relationships" xmlns:w14="http://schemas.microsoft.com/office/word/2010/wordml">
               <w:rPr>
@@ -13626,7 +12884,7 @@
                 <w:right w:val="none" w:sz="0" w:space="0" w:color="000000"/>
               </w:pBdr>
               <w:spacing w:after="20" w:before="20" w:line="240"/>
-              <w:ind w:left="20" w:right="20" w:firstLine="0" w:firstLineChars="0"/>
+              <w:ind w:firstLine="0" w:left="20" w:right="20"/>
             </w:pPr>
             <w:r xmlns:w="http://schemas.openxmlformats.org/wordprocessingml/2006/main" xmlns:wp="http://schemas.openxmlformats.org/drawingml/2006/wordprocessingDrawing" xmlns:r="http://schemas.openxmlformats.org/officeDocument/2006/relationships" xmlns:w14="http://schemas.microsoft.com/office/word/2010/wordml">
               <w:rPr>
@@ -13670,7 +12928,7 @@
                 <w:right w:val="none" w:sz="0" w:space="0" w:color="000000"/>
               </w:pBdr>
               <w:spacing w:after="20" w:before="20" w:line="240"/>
-              <w:ind w:left="20" w:right="20" w:firstLine="0" w:firstLineChars="0"/>
+              <w:ind w:firstLine="0" w:left="20" w:right="20"/>
             </w:pPr>
             <w:r xmlns:w="http://schemas.openxmlformats.org/wordprocessingml/2006/main" xmlns:wp="http://schemas.openxmlformats.org/drawingml/2006/wordprocessingDrawing" xmlns:r="http://schemas.openxmlformats.org/officeDocument/2006/relationships" xmlns:w14="http://schemas.microsoft.com/office/word/2010/wordml">
               <w:rPr>
@@ -13682,7 +12940,7 @@
                 <w:szCs w:val="24"/>
                 <w:color w:val="000000"/>
               </w:rPr>
-              <w:t xml:space="preserve">0.71**</w:t>
+              <w:t xml:space="preserve">0.79**</w:t>
             </w:r>
           </w:p>
         </w:tc>
@@ -13714,7 +12972,7 @@
                 <w:right w:val="none" w:sz="0" w:space="0" w:color="000000"/>
               </w:pBdr>
               <w:spacing w:after="20" w:before="20" w:line="240"/>
-              <w:ind w:left="20" w:right="20" w:firstLine="0" w:firstLineChars="0"/>
+              <w:ind w:firstLine="0" w:left="20" w:right="20"/>
             </w:pPr>
             <w:r xmlns:w="http://schemas.openxmlformats.org/wordprocessingml/2006/main" xmlns:wp="http://schemas.openxmlformats.org/drawingml/2006/wordprocessingDrawing" xmlns:r="http://schemas.openxmlformats.org/officeDocument/2006/relationships" xmlns:w14="http://schemas.microsoft.com/office/word/2010/wordml">
               <w:rPr>
@@ -13726,95 +12984,7 @@
                 <w:szCs w:val="24"/>
                 <w:color w:val="000000"/>
               </w:rPr>
-              <w:t xml:space="preserve">6.35**</w:t>
-            </w:r>
-          </w:p>
-        </w:tc>
-        <w:tc>
-          <w:tcPr>
-            <w:tcBorders>
-              <w:bottom w:val="none" w:sz="0" w:space="0" w:color="000000"/>
-              <w:top w:val="none" w:sz="0" w:space="0" w:color="000000"/>
-              <w:left w:val="none" w:sz="0" w:space="0" w:color="000000"/>
-              <w:right w:val="none" w:sz="0" w:space="0" w:color="000000"/>
-            </w:tcBorders>
-            <w:shd w:val="clear" w:color="auto" w:fill="FFFFFF"/>
-            <w:tcMar>
-              <w:top w:w="0" w:type="dxa"/>
-              <w:bottom w:w="0" w:type="dxa"/>
-              <w:left w:w="0" w:type="dxa"/>
-              <w:right w:w="0" w:type="dxa"/>
-            </w:tcMar>
-            <w:vAlign w:val="center"/>
-          </w:tcPr>
-          <w:p>
-            <w:pPr>
-              <w:pStyle w:val="Normal"/>
-              <w:jc w:val="center"/>
-              <w:pBdr>
-                <w:bottom w:val="none" w:sz="0" w:space="0" w:color="000000"/>
-                <w:top w:val="none" w:sz="0" w:space="0" w:color="000000"/>
-                <w:left w:val="none" w:sz="0" w:space="0" w:color="000000"/>
-                <w:right w:val="none" w:sz="0" w:space="0" w:color="000000"/>
-              </w:pBdr>
-              <w:spacing w:after="20" w:before="20" w:line="240"/>
-              <w:ind w:left="20" w:right="20" w:firstLine="0" w:firstLineChars="0"/>
-            </w:pPr>
-            <w:r xmlns:w="http://schemas.openxmlformats.org/wordprocessingml/2006/main" xmlns:wp="http://schemas.openxmlformats.org/drawingml/2006/wordprocessingDrawing" xmlns:r="http://schemas.openxmlformats.org/officeDocument/2006/relationships" xmlns:w14="http://schemas.microsoft.com/office/word/2010/wordml">
-              <w:rPr>
-                <w:rFonts w:ascii="Times New Roman" w:hAnsi="Times New Roman" w:eastAsia="Times New Roman" w:cs="Times New Roman"/>
-                <w:i w:val="false"/>
-                <w:b w:val="false"/>
-                <w:u w:val="none"/>
-                <w:sz w:val="24"/>
-                <w:szCs w:val="24"/>
-                <w:color w:val="000000"/>
-              </w:rPr>
-              <w:t xml:space="preserve">1.23**</w:t>
-            </w:r>
-          </w:p>
-        </w:tc>
-        <w:tc>
-          <w:tcPr>
-            <w:tcBorders>
-              <w:bottom w:val="none" w:sz="0" w:space="0" w:color="000000"/>
-              <w:top w:val="none" w:sz="0" w:space="0" w:color="000000"/>
-              <w:left w:val="none" w:sz="0" w:space="0" w:color="000000"/>
-              <w:right w:val="none" w:sz="0" w:space="0" w:color="000000"/>
-            </w:tcBorders>
-            <w:shd w:val="clear" w:color="auto" w:fill="FFFFFF"/>
-            <w:tcMar>
-              <w:top w:w="0" w:type="dxa"/>
-              <w:bottom w:w="0" w:type="dxa"/>
-              <w:left w:w="0" w:type="dxa"/>
-              <w:right w:w="0" w:type="dxa"/>
-            </w:tcMar>
-            <w:vAlign w:val="center"/>
-          </w:tcPr>
-          <w:p>
-            <w:pPr>
-              <w:pStyle w:val="Normal"/>
-              <w:jc w:val="center"/>
-              <w:pBdr>
-                <w:bottom w:val="none" w:sz="0" w:space="0" w:color="000000"/>
-                <w:top w:val="none" w:sz="0" w:space="0" w:color="000000"/>
-                <w:left w:val="none" w:sz="0" w:space="0" w:color="000000"/>
-                <w:right w:val="none" w:sz="0" w:space="0" w:color="000000"/>
-              </w:pBdr>
-              <w:spacing w:after="20" w:before="20" w:line="240"/>
-              <w:ind w:left="20" w:right="20" w:firstLine="0" w:firstLineChars="0"/>
-            </w:pPr>
-            <w:r xmlns:w="http://schemas.openxmlformats.org/wordprocessingml/2006/main" xmlns:wp="http://schemas.openxmlformats.org/drawingml/2006/wordprocessingDrawing" xmlns:r="http://schemas.openxmlformats.org/officeDocument/2006/relationships" xmlns:w14="http://schemas.microsoft.com/office/word/2010/wordml">
-              <w:rPr>
-                <w:rFonts w:ascii="Times New Roman" w:hAnsi="Times New Roman" w:eastAsia="Times New Roman" w:cs="Times New Roman"/>
-                <w:i w:val="false"/>
-                <w:b w:val="false"/>
-                <w:u w:val="none"/>
-                <w:sz w:val="24"/>
-                <w:szCs w:val="24"/>
-                <w:color w:val="000000"/>
-              </w:rPr>
-              <w:t xml:space="preserve">16.44</w:t>
+              <w:t xml:space="preserve">25.65</w:t>
             </w:r>
           </w:p>
         </w:tc>
@@ -13852,7 +13022,7 @@
                 <w:right w:val="none" w:sz="0" w:space="0" w:color="000000"/>
               </w:pBdr>
               <w:spacing w:after="20" w:before="20" w:line="240"/>
-              <w:ind w:left="20" w:right="20" w:firstLine="0" w:firstLineChars="0"/>
+              <w:ind w:firstLine="0" w:left="20" w:right="20"/>
             </w:pPr>
             <w:r xmlns:w="http://schemas.openxmlformats.org/wordprocessingml/2006/main" xmlns:wp="http://schemas.openxmlformats.org/drawingml/2006/wordprocessingDrawing" xmlns:r="http://schemas.openxmlformats.org/officeDocument/2006/relationships" xmlns:w14="http://schemas.microsoft.com/office/word/2010/wordml">
               <w:rPr>
@@ -13896,7 +13066,7 @@
                 <w:right w:val="none" w:sz="0" w:space="0" w:color="000000"/>
               </w:pBdr>
               <w:spacing w:after="20" w:before="20" w:line="240"/>
-              <w:ind w:left="20" w:right="20" w:firstLine="0" w:firstLineChars="0"/>
+              <w:ind w:firstLine="0" w:left="20" w:right="20"/>
             </w:pPr>
             <w:r xmlns:w="http://schemas.openxmlformats.org/wordprocessingml/2006/main" xmlns:wp="http://schemas.openxmlformats.org/drawingml/2006/wordprocessingDrawing" xmlns:r="http://schemas.openxmlformats.org/officeDocument/2006/relationships" xmlns:w14="http://schemas.microsoft.com/office/word/2010/wordml">
               <w:rPr>
@@ -13940,7 +13110,7 @@
                 <w:right w:val="none" w:sz="0" w:space="0" w:color="000000"/>
               </w:pBdr>
               <w:spacing w:after="20" w:before="20" w:line="240"/>
-              <w:ind w:left="20" w:right="20" w:firstLine="0" w:firstLineChars="0"/>
+              <w:ind w:firstLine="0" w:left="20" w:right="20"/>
             </w:pPr>
             <w:r xmlns:w="http://schemas.openxmlformats.org/wordprocessingml/2006/main" xmlns:wp="http://schemas.openxmlformats.org/drawingml/2006/wordprocessingDrawing" xmlns:r="http://schemas.openxmlformats.org/officeDocument/2006/relationships" xmlns:w14="http://schemas.microsoft.com/office/word/2010/wordml">
               <w:rPr>
@@ -13952,7 +13122,7 @@
                 <w:szCs w:val="24"/>
                 <w:color w:val="000000"/>
               </w:rPr>
-              <w:t xml:space="preserve">0.44**</w:t>
+              <w:t xml:space="preserve">0.67**</w:t>
             </w:r>
           </w:p>
         </w:tc>
@@ -13984,7 +13154,7 @@
                 <w:right w:val="none" w:sz="0" w:space="0" w:color="000000"/>
               </w:pBdr>
               <w:spacing w:after="20" w:before="20" w:line="240"/>
-              <w:ind w:left="20" w:right="20" w:firstLine="0" w:firstLineChars="0"/>
+              <w:ind w:firstLine="0" w:left="20" w:right="20"/>
             </w:pPr>
             <w:r xmlns:w="http://schemas.openxmlformats.org/wordprocessingml/2006/main" xmlns:wp="http://schemas.openxmlformats.org/drawingml/2006/wordprocessingDrawing" xmlns:r="http://schemas.openxmlformats.org/officeDocument/2006/relationships" xmlns:w14="http://schemas.microsoft.com/office/word/2010/wordml">
               <w:rPr>
@@ -13996,95 +13166,7 @@
                 <w:szCs w:val="24"/>
                 <w:color w:val="000000"/>
               </w:rPr>
-              <w:t xml:space="preserve">28.09**</w:t>
-            </w:r>
-          </w:p>
-        </w:tc>
-        <w:tc>
-          <w:tcPr>
-            <w:tcBorders>
-              <w:bottom w:val="none" w:sz="0" w:space="0" w:color="000000"/>
-              <w:top w:val="none" w:sz="0" w:space="0" w:color="000000"/>
-              <w:left w:val="none" w:sz="0" w:space="0" w:color="000000"/>
-              <w:right w:val="none" w:sz="0" w:space="0" w:color="000000"/>
-            </w:tcBorders>
-            <w:shd w:val="clear" w:color="auto" w:fill="FFFFFF"/>
-            <w:tcMar>
-              <w:top w:w="0" w:type="dxa"/>
-              <w:bottom w:w="0" w:type="dxa"/>
-              <w:left w:w="0" w:type="dxa"/>
-              <w:right w:w="0" w:type="dxa"/>
-            </w:tcMar>
-            <w:vAlign w:val="center"/>
-          </w:tcPr>
-          <w:p>
-            <w:pPr>
-              <w:pStyle w:val="Normal"/>
-              <w:jc w:val="center"/>
-              <w:pBdr>
-                <w:bottom w:val="none" w:sz="0" w:space="0" w:color="000000"/>
-                <w:top w:val="none" w:sz="0" w:space="0" w:color="000000"/>
-                <w:left w:val="none" w:sz="0" w:space="0" w:color="000000"/>
-                <w:right w:val="none" w:sz="0" w:space="0" w:color="000000"/>
-              </w:pBdr>
-              <w:spacing w:after="20" w:before="20" w:line="240"/>
-              <w:ind w:left="20" w:right="20" w:firstLine="0" w:firstLineChars="0"/>
-            </w:pPr>
-            <w:r xmlns:w="http://schemas.openxmlformats.org/wordprocessingml/2006/main" xmlns:wp="http://schemas.openxmlformats.org/drawingml/2006/wordprocessingDrawing" xmlns:r="http://schemas.openxmlformats.org/officeDocument/2006/relationships" xmlns:w14="http://schemas.microsoft.com/office/word/2010/wordml">
-              <w:rPr>
-                <w:rFonts w:ascii="Times New Roman" w:hAnsi="Times New Roman" w:eastAsia="Times New Roman" w:cs="Times New Roman"/>
-                <w:i w:val="false"/>
-                <w:b w:val="false"/>
-                <w:u w:val="none"/>
-                <w:sz w:val="24"/>
-                <w:szCs w:val="24"/>
-                <w:color w:val="000000"/>
-              </w:rPr>
-              <w:t xml:space="preserve">0.84</w:t>
-            </w:r>
-          </w:p>
-        </w:tc>
-        <w:tc>
-          <w:tcPr>
-            <w:tcBorders>
-              <w:bottom w:val="none" w:sz="0" w:space="0" w:color="000000"/>
-              <w:top w:val="none" w:sz="0" w:space="0" w:color="000000"/>
-              <w:left w:val="none" w:sz="0" w:space="0" w:color="000000"/>
-              <w:right w:val="none" w:sz="0" w:space="0" w:color="000000"/>
-            </w:tcBorders>
-            <w:shd w:val="clear" w:color="auto" w:fill="FFFFFF"/>
-            <w:tcMar>
-              <w:top w:w="0" w:type="dxa"/>
-              <w:bottom w:w="0" w:type="dxa"/>
-              <w:left w:w="0" w:type="dxa"/>
-              <w:right w:w="0" w:type="dxa"/>
-            </w:tcMar>
-            <w:vAlign w:val="center"/>
-          </w:tcPr>
-          <w:p>
-            <w:pPr>
-              <w:pStyle w:val="Normal"/>
-              <w:jc w:val="center"/>
-              <w:pBdr>
-                <w:bottom w:val="none" w:sz="0" w:space="0" w:color="000000"/>
-                <w:top w:val="none" w:sz="0" w:space="0" w:color="000000"/>
-                <w:left w:val="none" w:sz="0" w:space="0" w:color="000000"/>
-                <w:right w:val="none" w:sz="0" w:space="0" w:color="000000"/>
-              </w:pBdr>
-              <w:spacing w:after="20" w:before="20" w:line="240"/>
-              <w:ind w:left="20" w:right="20" w:firstLine="0" w:firstLineChars="0"/>
-            </w:pPr>
-            <w:r xmlns:w="http://schemas.openxmlformats.org/wordprocessingml/2006/main" xmlns:wp="http://schemas.openxmlformats.org/drawingml/2006/wordprocessingDrawing" xmlns:r="http://schemas.openxmlformats.org/officeDocument/2006/relationships" xmlns:w14="http://schemas.microsoft.com/office/word/2010/wordml">
-              <w:rPr>
-                <w:rFonts w:ascii="Times New Roman" w:hAnsi="Times New Roman" w:eastAsia="Times New Roman" w:cs="Times New Roman"/>
-                <w:i w:val="false"/>
-                <w:b w:val="false"/>
-                <w:u w:val="none"/>
-                <w:sz w:val="24"/>
-                <w:szCs w:val="24"/>
-                <w:color w:val="000000"/>
-              </w:rPr>
-              <w:t xml:space="preserve">30.68</w:t>
+              <w:t xml:space="preserve">39.99</w:t>
             </w:r>
           </w:p>
         </w:tc>
@@ -14122,7 +13204,7 @@
                 <w:right w:val="none" w:sz="0" w:space="0" w:color="000000"/>
               </w:pBdr>
               <w:spacing w:after="20" w:before="20" w:line="240"/>
-              <w:ind w:left="20" w:right="20" w:firstLine="0" w:firstLineChars="0"/>
+              <w:ind w:firstLine="0" w:left="20" w:right="20"/>
             </w:pPr>
             <w:r xmlns:w="http://schemas.openxmlformats.org/wordprocessingml/2006/main" xmlns:wp="http://schemas.openxmlformats.org/drawingml/2006/wordprocessingDrawing" xmlns:r="http://schemas.openxmlformats.org/officeDocument/2006/relationships" xmlns:w14="http://schemas.microsoft.com/office/word/2010/wordml">
               <w:rPr>
@@ -14166,7 +13248,7 @@
                 <w:right w:val="none" w:sz="0" w:space="0" w:color="000000"/>
               </w:pBdr>
               <w:spacing w:after="20" w:before="20" w:line="240"/>
-              <w:ind w:left="20" w:right="20" w:firstLine="0" w:firstLineChars="0"/>
+              <w:ind w:firstLine="0" w:left="20" w:right="20"/>
             </w:pPr>
             <w:r xmlns:w="http://schemas.openxmlformats.org/wordprocessingml/2006/main" xmlns:wp="http://schemas.openxmlformats.org/drawingml/2006/wordprocessingDrawing" xmlns:r="http://schemas.openxmlformats.org/officeDocument/2006/relationships" xmlns:w14="http://schemas.microsoft.com/office/word/2010/wordml">
               <w:rPr>
@@ -14210,7 +13292,7 @@
                 <w:right w:val="none" w:sz="0" w:space="0" w:color="000000"/>
               </w:pBdr>
               <w:spacing w:after="20" w:before="20" w:line="240"/>
-              <w:ind w:left="20" w:right="20" w:firstLine="0" w:firstLineChars="0"/>
+              <w:ind w:firstLine="0" w:left="20" w:right="20"/>
             </w:pPr>
             <w:r xmlns:w="http://schemas.openxmlformats.org/wordprocessingml/2006/main" xmlns:wp="http://schemas.openxmlformats.org/drawingml/2006/wordprocessingDrawing" xmlns:r="http://schemas.openxmlformats.org/officeDocument/2006/relationships" xmlns:w14="http://schemas.microsoft.com/office/word/2010/wordml">
               <w:rPr>
@@ -14222,7 +13304,7 @@
                 <w:szCs w:val="24"/>
                 <w:color w:val="000000"/>
               </w:rPr>
-              <w:t xml:space="preserve">0.19**</w:t>
+              <w:t xml:space="preserve">0.65**</w:t>
             </w:r>
           </w:p>
         </w:tc>
@@ -14254,7 +13336,7 @@
                 <w:right w:val="none" w:sz="0" w:space="0" w:color="000000"/>
               </w:pBdr>
               <w:spacing w:after="20" w:before="20" w:line="240"/>
-              <w:ind w:left="20" w:right="20" w:firstLine="0" w:firstLineChars="0"/>
+              <w:ind w:firstLine="0" w:left="20" w:right="20"/>
             </w:pPr>
             <w:r xmlns:w="http://schemas.openxmlformats.org/wordprocessingml/2006/main" xmlns:wp="http://schemas.openxmlformats.org/drawingml/2006/wordprocessingDrawing" xmlns:r="http://schemas.openxmlformats.org/officeDocument/2006/relationships" xmlns:w14="http://schemas.microsoft.com/office/word/2010/wordml">
               <w:rPr>
@@ -14266,95 +13348,7 @@
                 <w:szCs w:val="24"/>
                 <w:color w:val="000000"/>
               </w:rPr>
-              <w:t xml:space="preserve">21.6**</w:t>
-            </w:r>
-          </w:p>
-        </w:tc>
-        <w:tc>
-          <w:tcPr>
-            <w:tcBorders>
-              <w:bottom w:val="single" w:sz="12" w:space="0" w:color="666666"/>
-              <w:top w:val="none" w:sz="0" w:space="0" w:color="000000"/>
-              <w:left w:val="none" w:sz="0" w:space="0" w:color="000000"/>
-              <w:right w:val="none" w:sz="0" w:space="0" w:color="000000"/>
-            </w:tcBorders>
-            <w:shd w:val="clear" w:color="auto" w:fill="FFFFFF"/>
-            <w:tcMar>
-              <w:top w:w="0" w:type="dxa"/>
-              <w:bottom w:w="0" w:type="dxa"/>
-              <w:left w:w="0" w:type="dxa"/>
-              <w:right w:w="0" w:type="dxa"/>
-            </w:tcMar>
-            <w:vAlign w:val="center"/>
-          </w:tcPr>
-          <w:p>
-            <w:pPr>
-              <w:pStyle w:val="Normal"/>
-              <w:jc w:val="center"/>
-              <w:pBdr>
-                <w:bottom w:val="none" w:sz="0" w:space="0" w:color="000000"/>
-                <w:top w:val="none" w:sz="0" w:space="0" w:color="000000"/>
-                <w:left w:val="none" w:sz="0" w:space="0" w:color="000000"/>
-                <w:right w:val="none" w:sz="0" w:space="0" w:color="000000"/>
-              </w:pBdr>
-              <w:spacing w:after="20" w:before="20" w:line="240"/>
-              <w:ind w:left="20" w:right="20" w:firstLine="0" w:firstLineChars="0"/>
-            </w:pPr>
-            <w:r xmlns:w="http://schemas.openxmlformats.org/wordprocessingml/2006/main" xmlns:wp="http://schemas.openxmlformats.org/drawingml/2006/wordprocessingDrawing" xmlns:r="http://schemas.openxmlformats.org/officeDocument/2006/relationships" xmlns:w14="http://schemas.microsoft.com/office/word/2010/wordml">
-              <w:rPr>
-                <w:rFonts w:ascii="Times New Roman" w:hAnsi="Times New Roman" w:eastAsia="Times New Roman" w:cs="Times New Roman"/>
-                <w:i w:val="false"/>
-                <w:b w:val="false"/>
-                <w:u w:val="none"/>
-                <w:sz w:val="24"/>
-                <w:szCs w:val="24"/>
-                <w:color w:val="000000"/>
-              </w:rPr>
-              <w:t xml:space="preserve">0.27**</w:t>
-            </w:r>
-          </w:p>
-        </w:tc>
-        <w:tc>
-          <w:tcPr>
-            <w:tcBorders>
-              <w:bottom w:val="single" w:sz="12" w:space="0" w:color="666666"/>
-              <w:top w:val="none" w:sz="0" w:space="0" w:color="000000"/>
-              <w:left w:val="none" w:sz="0" w:space="0" w:color="000000"/>
-              <w:right w:val="none" w:sz="0" w:space="0" w:color="000000"/>
-            </w:tcBorders>
-            <w:shd w:val="clear" w:color="auto" w:fill="FFFFFF"/>
-            <w:tcMar>
-              <w:top w:w="0" w:type="dxa"/>
-              <w:bottom w:w="0" w:type="dxa"/>
-              <w:left w:w="0" w:type="dxa"/>
-              <w:right w:w="0" w:type="dxa"/>
-            </w:tcMar>
-            <w:vAlign w:val="center"/>
-          </w:tcPr>
-          <w:p>
-            <w:pPr>
-              <w:pStyle w:val="Normal"/>
-              <w:jc w:val="center"/>
-              <w:pBdr>
-                <w:bottom w:val="none" w:sz="0" w:space="0" w:color="000000"/>
-                <w:top w:val="none" w:sz="0" w:space="0" w:color="000000"/>
-                <w:left w:val="none" w:sz="0" w:space="0" w:color="000000"/>
-                <w:right w:val="none" w:sz="0" w:space="0" w:color="000000"/>
-              </w:pBdr>
-              <w:spacing w:after="20" w:before="20" w:line="240"/>
-              <w:ind w:left="20" w:right="20" w:firstLine="0" w:firstLineChars="0"/>
-            </w:pPr>
-            <w:r xmlns:w="http://schemas.openxmlformats.org/wordprocessingml/2006/main" xmlns:wp="http://schemas.openxmlformats.org/drawingml/2006/wordprocessingDrawing" xmlns:r="http://schemas.openxmlformats.org/officeDocument/2006/relationships" xmlns:w14="http://schemas.microsoft.com/office/word/2010/wordml">
-              <w:rPr>
-                <w:rFonts w:ascii="Times New Roman" w:hAnsi="Times New Roman" w:eastAsia="Times New Roman" w:cs="Times New Roman"/>
-                <w:i w:val="false"/>
-                <w:b w:val="false"/>
-                <w:u w:val="none"/>
-                <w:sz w:val="24"/>
-                <w:szCs w:val="24"/>
-                <w:color w:val="000000"/>
-              </w:rPr>
-              <w:t xml:space="preserve">20.03</w:t>
+              <w:t xml:space="preserve">22.89</w:t>
             </w:r>
           </w:p>
         </w:tc>
@@ -14366,7 +13360,7 @@
         footer 1
         <w:tc>
           <w:tcPr>
-            <w:gridSpan w:val="6"/>
+            <w:gridSpan w:val="4"/>
             <w:tcBorders>
               <w:bottom w:val="none" w:sz="0" w:space="0" w:color="FFFFFF"/>
               <w:top w:val="single" w:sz="12" w:space="0" w:color="666666"/>
@@ -14393,7 +13387,7 @@
                 <w:right w:val="none" w:sz="0" w:space="0" w:color="000000"/>
               </w:pBdr>
               <w:spacing w:after="100" w:before="100" w:line="240"/>
-              <w:ind w:left="100" w:right="100" w:firstLine="0" w:firstLineChars="0"/>
+              <w:ind w:firstLine="0" w:left="100" w:right="100"/>
             </w:pPr>
             <w:r xmlns:w="http://schemas.openxmlformats.org/wordprocessingml/2006/main" xmlns:wp="http://schemas.openxmlformats.org/drawingml/2006/wordprocessingDrawing" xmlns:r="http://schemas.openxmlformats.org/officeDocument/2006/relationships" xmlns:w14="http://schemas.microsoft.com/office/word/2010/wordml">
               <w:rPr>

</xml_diff>

<commit_message>
added text about synthetic plus noise methods and results
</commit_message>
<xml_diff>
--- a/manu-draft.docx
+++ b/manu-draft.docx
@@ -5157,19 +5157,208 @@
         <w:pStyle w:val="BodyText"/>
       </w:pPr>
       <w:r>
-        <w:t xml:space="preserve">As a final evaluation of EBASE to return known metabolic parameters, a new time series was created that added estimated effects of instrument and tidal noise to the synthetic time series. This assessment provided information on the influence of common noise signals in dissolved oxygen time series on the estimation process for EBASE. An assumption of the analysis is that EBASE will return similar parameters for a noisy time series as for those in the time series used above that did not include noise. The instrument and tidal noise time series were first estimated by using a weighted regression analysis</w:t>
-      </w:r>
-      <w:r>
-        <w:t xml:space="preserve"> </w:t>
-      </w:r>
-      <w:r>
-        <w:t xml:space="preserve">(Beck et al. 2015)</w:t>
-      </w:r>
-      <w:r>
-        <w:t xml:space="preserve"> </w:t>
-      </w:r>
-      <w:r>
-        <w:t xml:space="preserve">on an actual observed dissolved oxygen time series for Apalachicola Bay using data from 2021.</w:t>
+        <w:t xml:space="preserve">As a final evaluation of EBASE to return known metabolic parameters, a new time series was created that added estimated effects of instrument and tidal noise to the synthetic time series. The objective of the analysis is to develop an expectation of how metabolic estimates may change using in situ data with noise that may substantially mask a biological signal in dissolved oxygen measurements. The instrument and tidal noise were estimated using a weighted regression analysis</w:t>
+      </w:r>
+      <w:r>
+        <w:t xml:space="preserve"> </w:t>
+      </w:r>
+      <w:r>
+        <w:t xml:space="preserve">(Beck et al. 2015; Beck 2021)</w:t>
+      </w:r>
+      <w:r>
+        <w:t xml:space="preserve"> </w:t>
+      </w:r>
+      <w:r>
+        <w:t xml:space="preserve">on actual observed dissolved oxygen time series for Apalachicola Bay using data from 2021. This approach models dissolved oxygen as a function of time, salinity, and season using a moving window approach with weights of the independent variables appropriate for each time period within the windows. The results of this analysis return a predicted and detided dissolved oxygen time series. The instrument noise was estimated as the difference between the observed and predicted time series and the tidal noise was estimated as the difference between the predicted and detided time series. Both the instrument and tidal noise were added to the same synthetic time series above (</w:t>
+      </w:r>
+      <w:hyperlink w:anchor="fig-synapanos">
+        <w:r>
+          <w:rPr>
+            <w:rStyle w:val="Hyperlink"/>
+          </w:rPr>
+          <w:t xml:space="preserve">Figure 6</w:t>
+        </w:r>
+      </w:hyperlink>
+      <w:r>
+        <w:t xml:space="preserve">). EBASE was then used with unconstrained priors (large</w:t>
+      </w:r>
+      <w:r>
+        <w:t xml:space="preserve"> </w:t>
+      </w:r>
+      <m:oMath>
+        <m:r>
+          <m:t>σ</m:t>
+        </m:r>
+      </m:oMath>
+      <w:r>
+        <w:t xml:space="preserve">) on the synthetic time series with noise, then compared with results from the original synthetic time series.</w:t>
+      </w:r>
+    </w:p>
+    <w:p>
+      <w:pPr>
+        <w:pStyle w:val="BodyText"/>
+      </w:pPr>
+      <w:hyperlink w:anchor="fig-synapanoscmp">
+        <w:r>
+          <w:rPr>
+            <w:rStyle w:val="Hyperlink"/>
+          </w:rPr>
+          <w:t xml:space="preserve">Figure 7</w:t>
+        </w:r>
+      </w:hyperlink>
+      <w:r>
+        <w:t xml:space="preserve"> </w:t>
+      </w:r>
+      <w:r>
+        <w:t xml:space="preserve">shows the comparison of the EBASE results for the synthetic time series with instrument and tidal noise to those from the original synthetic time series. Results for both time series produced similar dissolved oxygen estimates (top-left panel,</w:t>
+      </w:r>
+      <w:r>
+        <w:t xml:space="preserve"> </w:t>
+      </w:r>
+      <w:hyperlink w:anchor="fig-synapanoscmp">
+        <w:r>
+          <w:rPr>
+            <w:rStyle w:val="Hyperlink"/>
+          </w:rPr>
+          <w:t xml:space="preserve">Figure 7</w:t>
+        </w:r>
+      </w:hyperlink>
+      <w:r>
+        <w:t xml:space="preserve">), although notable differences were observed in the remaining parameters. In particular, gross primary production (P) and ecosystem respiration (R) were generally higher and more variable for results from the noisy time series, with differences in the former attributed to higher estimates in the</w:t>
+      </w:r>
+      <w:r>
+        <w:t xml:space="preserve"> </w:t>
+      </w:r>
+      <m:oMath>
+        <m:r>
+          <m:t>a</m:t>
+        </m:r>
+      </m:oMath>
+      <w:r>
+        <w:t xml:space="preserve"> </w:t>
+      </w:r>
+      <w:r>
+        <w:t xml:space="preserve">parameter. As for the previous results, the</w:t>
+      </w:r>
+      <w:r>
+        <w:t xml:space="preserve"> </w:t>
+      </w:r>
+      <m:oMath>
+        <m:r>
+          <m:t>b</m:t>
+        </m:r>
+      </m:oMath>
+      <w:r>
+        <w:t xml:space="preserve"> </w:t>
+      </w:r>
+      <w:r>
+        <w:t xml:space="preserve">parameter was estimated with low precision for both input time series, although results were centered around the true value of 0.251</w:t>
+      </w:r>
+      <w:r>
+        <w:t xml:space="preserve"> </w:t>
+      </w:r>
+      <m:oMath>
+        <m:d>
+          <m:dPr>
+            <m:begChr m:val="("/>
+            <m:endChr m:val=")"/>
+            <m:sepChr m:val=""/>
+            <m:grow/>
+          </m:dPr>
+          <m:e>
+            <m:r>
+              <m:rPr>
+                <m:nor/>
+                <m:sty m:val="p"/>
+              </m:rPr>
+              <m:t>cm</m:t>
+            </m:r>
+            <m:r>
+              <m:rPr>
+                <m:sty m:val="p"/>
+              </m:rPr>
+              <m:t>/</m:t>
+            </m:r>
+            <m:r>
+              <m:rPr>
+                <m:nor/>
+                <m:sty m:val="p"/>
+              </m:rPr>
+              <m:t>hr</m:t>
+            </m:r>
+          </m:e>
+        </m:d>
+        <m:r>
+          <m:rPr>
+            <m:sty m:val="p"/>
+          </m:rPr>
+          <m:t>/</m:t>
+        </m:r>
+        <m:d>
+          <m:dPr>
+            <m:begChr m:val="("/>
+            <m:endChr m:val=")"/>
+            <m:sepChr m:val=""/>
+            <m:grow/>
+          </m:dPr>
+          <m:e>
+            <m:sSup>
+              <m:e>
+                <m:r>
+                  <m:rPr>
+                    <m:nor/>
+                    <m:sty m:val="p"/>
+                  </m:rPr>
+                  <m:t>m</m:t>
+                </m:r>
+              </m:e>
+              <m:sup>
+                <m:r>
+                  <m:t>2</m:t>
+                </m:r>
+              </m:sup>
+            </m:sSup>
+            <m:r>
+              <m:rPr>
+                <m:sty m:val="p"/>
+              </m:rPr>
+              <m:t>/</m:t>
+            </m:r>
+            <m:sSup>
+              <m:e>
+                <m:r>
+                  <m:rPr>
+                    <m:nor/>
+                    <m:sty m:val="p"/>
+                  </m:rPr>
+                  <m:t>s</m:t>
+                </m:r>
+              </m:e>
+              <m:sup>
+                <m:r>
+                  <m:t>2</m:t>
+                </m:r>
+              </m:sup>
+            </m:sSup>
+          </m:e>
+        </m:d>
+      </m:oMath>
+      <w:r>
+        <w:t xml:space="preserve">. Gas exchange (D) was similar between the input time series, suggesting lack of precision in the</w:t>
+      </w:r>
+      <w:r>
+        <w:t xml:space="preserve"> </w:t>
+      </w:r>
+      <m:oMath>
+        <m:r>
+          <m:t>b</m:t>
+        </m:r>
+      </m:oMath>
+      <w:r>
+        <w:t xml:space="preserve"> </w:t>
+      </w:r>
+      <w:r>
+        <w:t xml:space="preserve">parameter regardless of noise had a minimal influence.</w:t>
       </w:r>
     </w:p>
     <w:bookmarkEnd w:id="35"/>
@@ -5800,36 +5989,6 @@
       <w:r>
         <w:t xml:space="preserve"> </w:t>
       </w:r>
-      <w:r>
-        <w:t xml:space="preserve">(</w:t>
-      </w:r>
-      <w:r>
-        <w:rPr>
-          <w:bCs/>
-          <w:b/>
-        </w:rPr>
-        <w:t xml:space="preserve">fit-apacmpfig?</w:t>
-      </w:r>
-      <w:r>
-        <w:t xml:space="preserve">)</w:t>
-      </w:r>
-      <w:r>
-        <w:t xml:space="preserve"> </w:t>
-      </w:r>
-      <w:r>
-        <w:t xml:space="preserve">shows that the Odum results for gas exchange were more variable for the same values returned as no or small gas exchange for the EBASE method based on the detided dissolved oxygen. The RMSE values of each regression comparing the metabolic estimates between methods were generally lower in the detided results, excluding D which was higher with the detided dissolved oxygen relative to the observed.</w:t>
-      </w:r>
-    </w:p>
-    <w:p>
-      <w:pPr>
-        <w:pStyle w:val="BodyText"/>
-      </w:pPr>
-      <w:r>
-        <w:t xml:space="preserve">The comparisons in</w:t>
-      </w:r>
-      <w:r>
-        <w:t xml:space="preserve"> </w:t>
-      </w:r>
       <w:hyperlink w:anchor="fig-apacmpfig">
         <w:r>
           <w:rPr>
@@ -5842,6 +6001,31 @@
         <w:t xml:space="preserve"> </w:t>
       </w:r>
       <w:r>
+        <w:t xml:space="preserve">shows that the Odum results for gas exchange were more variable for the same values returned as no or small gas exchange for the EBASE method based on the detided dissolved oxygen. The RMSE values of each regression comparing the metabolic estimates between methods were generally lower in the detided results, excluding D which was higher with the detided dissolved oxygen relative to the observed.</w:t>
+      </w:r>
+    </w:p>
+    <w:p>
+      <w:pPr>
+        <w:pStyle w:val="BodyText"/>
+      </w:pPr>
+      <w:r>
+        <w:t xml:space="preserve">The comparisons in</w:t>
+      </w:r>
+      <w:r>
+        <w:t xml:space="preserve"> </w:t>
+      </w:r>
+      <w:hyperlink w:anchor="fig-apacmpfig">
+        <w:r>
+          <w:rPr>
+            <w:rStyle w:val="Hyperlink"/>
+          </w:rPr>
+          <w:t xml:space="preserve">Figure 8</w:t>
+        </w:r>
+      </w:hyperlink>
+      <w:r>
+        <w:t xml:space="preserve"> </w:t>
+      </w:r>
+      <w:r>
         <w:t xml:space="preserve">and Table</w:t>
       </w:r>
       <w:r>
@@ -5890,7 +6074,18 @@
         <w:t xml:space="preserve"> </w:t>
       </w:r>
       <w:r>
-        <w:t xml:space="preserve">values. The effects of tidal advection on estimates from EBASE were more subtle as anomalous values cannot be returned based on constraints of the priors (i.e., none can be negative), although the range of values for the metabolic estimates were much larger with observed dissolved oxygen. Overall, the results suggest that detiding the dissolved oxygen time series prior to estimating metabolic rates reduces tidal noise and produces more stable estimates with smaller ranges, regardless of the method used.</w:t>
+        <w:t xml:space="preserve">values. The effects of tidal advection on estimates from EBASE were more subtle as anomalous values cannot be returned based on constraints of the priors (i.e., none can be negative), although the range of values for the metabolic estimates were much larger with observed dissolved oxygen. A similar result (larger estimates for P and R) was observed using the synthetic time series with instrument and tidal noise (</w:t>
+      </w:r>
+      <w:hyperlink w:anchor="fig-synapanoscmp">
+        <w:r>
+          <w:rPr>
+            <w:rStyle w:val="Hyperlink"/>
+          </w:rPr>
+          <w:t xml:space="preserve">Figure 7</w:t>
+        </w:r>
+      </w:hyperlink>
+      <w:r>
+        <w:t xml:space="preserve">). Overall, the results suggest that detiding the dissolved oxygen time series prior to estimating metabolic rates reduces tidal noise and produces more stable estimates with smaller ranges, regardless of the method used.</w:t>
       </w:r>
     </w:p>
     <w:bookmarkEnd w:id="36"/>
@@ -5979,7 +6174,7 @@
         <w:pStyle w:val="Compact"/>
       </w:pPr>
       <w:r>
-        <w:t xml:space="preserve">detiding</w:t>
+        <w:t xml:space="preserve">detiding - noise may produce higher and more variable metabolic rates</w:t>
       </w:r>
     </w:p>
     <w:p>
@@ -6469,7 +6664,7 @@
               </m:r>
             </m:oMath>
             <w:r>
-              <w:t xml:space="preserve">) are evaluated as low (L) or high (H) values (see text for details) and the optimization period is one day, seven days, or thirty days. The metabolic results for dissolved oxygen (DO), gross primary production (P), ecosystem respiration (R), gas exchange (D), and the</w:t>
+              <w:t xml:space="preserve">) are evaluated as low (L) or high (H) values (see text for details) and the optimization period for EBASE is one day, seven days, or thirty days. The metabolic results for dissolved oxygen (DO), gross primary production (P), ecosystem respiration (R), gas exchange (D), and the</w:t>
             </w:r>
             <w:r>
               <w:t xml:space="preserve"> </w:t>
@@ -6483,7 +6678,7 @@
               <w:t xml:space="preserve"> </w:t>
             </w:r>
             <w:r>
-              <w:t xml:space="preserve">parameter are evaluated based on Nash-Sutcliffe Efficiency (NSE) values between the EBASE results and synthetic values. NSE values from zero to one (green) indicate EBASE has recovered the synthetic parameters with values closer to 1 being a better approximation, whereas negative values indicate the mean of the synthetic data is a better predictor than EBASE. The color scale for NSE is also exponentially transformed to minimize the influence of large negative values on the visual display. The</w:t>
+              <w:t xml:space="preserve">parameter are evaluated based on Nash-Sutcliffe Efficiency (NSE) values between the EBASE results and synthetic values. NSE values from zero to one (green) indicate EBASE has recovered the synthetic parameters with values closer to 1 being a better approximation, whereas negative values indicate poor recovery. The color scale for NSE is also exponentially transformed to minimize the influence of large negative values on the visual display. The</w:t>
             </w:r>
             <w:r>
               <w:t xml:space="preserve"> </w:t>
@@ -7189,7 +7384,7 @@
         </w:rPr>
         <w:t xml:space="preserve">Table </w:t>
       </w:r>
-      <w:bookmarkStart w:id="3c9fdd43-edb8-4f74-8f77-f2ea08ee907f" w:name="tbl-ebaseiotab"/>
+      <w:bookmarkStart w:id="a3ebec8b-36ea-4dbf-852e-4a7ffb37e26e" w:name="tbl-ebaseiotab"/>
       <w:r xmlns:w="http://schemas.openxmlformats.org/wordprocessingml/2006/main" xmlns:wp="http://schemas.openxmlformats.org/drawingml/2006/wordprocessingDrawing" xmlns:r="http://schemas.openxmlformats.org/officeDocument/2006/relationships" xmlns:w14="http://schemas.microsoft.com/office/word/2010/wordml">
         <w:rPr>
           <w:rFonts/>
@@ -7211,7 +7406,7 @@
         </w:rPr>
         <w:fldChar w:fldCharType="end" w:dirty="true"/>
       </w:r>
-      <w:bookmarkEnd w:id="3c9fdd43-edb8-4f74-8f77-f2ea08ee907f"/>
+      <w:bookmarkEnd w:id="a3ebec8b-36ea-4dbf-852e-4a7ffb37e26e"/>
       <w:r>
         <w:rPr>
           <w:rFonts/>
@@ -11255,7 +11450,7 @@
         </w:rPr>
         <w:t xml:space="preserve">Table </w:t>
       </w:r>
-      <w:bookmarkStart w:id="df39782a-1eda-40dd-9246-be9657251b6d" w:name="tbl-apacmptab"/>
+      <w:bookmarkStart w:id="56e18ad5-ed41-4961-b422-a451f3c3785b" w:name="tbl-apacmptab"/>
       <w:r xmlns:w="http://schemas.openxmlformats.org/wordprocessingml/2006/main" xmlns:wp="http://schemas.openxmlformats.org/drawingml/2006/wordprocessingDrawing" xmlns:r="http://schemas.openxmlformats.org/officeDocument/2006/relationships" xmlns:w14="http://schemas.microsoft.com/office/word/2010/wordml">
         <w:rPr>
           <w:rFonts/>
@@ -11277,7 +11472,7 @@
         </w:rPr>
         <w:fldChar w:fldCharType="end" w:dirty="true"/>
       </w:r>
-      <w:bookmarkEnd w:id="df39782a-1eda-40dd-9246-be9657251b6d"/>
+      <w:bookmarkEnd w:id="56e18ad5-ed41-4961-b422-a451f3c3785b"/>
       <w:r>
         <w:rPr>
           <w:rFonts/>

</xml_diff>

<commit_message>
rework optex fig to keep y-axis scales consistent across rows
</commit_message>
<xml_diff>
--- a/manu-draft.docx
+++ b/manu-draft.docx
@@ -7384,7 +7384,7 @@
         </w:rPr>
         <w:t xml:space="preserve">Table </w:t>
       </w:r>
-      <w:bookmarkStart w:id="a3ebec8b-36ea-4dbf-852e-4a7ffb37e26e" w:name="tbl-ebaseiotab"/>
+      <w:bookmarkStart w:id="4fdddb03-a35e-4dbf-b34a-7f228898d4f2" w:name="tbl-ebaseiotab"/>
       <w:r xmlns:w="http://schemas.openxmlformats.org/wordprocessingml/2006/main" xmlns:wp="http://schemas.openxmlformats.org/drawingml/2006/wordprocessingDrawing" xmlns:r="http://schemas.openxmlformats.org/officeDocument/2006/relationships" xmlns:w14="http://schemas.microsoft.com/office/word/2010/wordml">
         <w:rPr>
           <w:rFonts/>
@@ -7406,7 +7406,7 @@
         </w:rPr>
         <w:fldChar w:fldCharType="end" w:dirty="true"/>
       </w:r>
-      <w:bookmarkEnd w:id="a3ebec8b-36ea-4dbf-852e-4a7ffb37e26e"/>
+      <w:bookmarkEnd w:id="4fdddb03-a35e-4dbf-b34a-7f228898d4f2"/>
       <w:r>
         <w:rPr>
           <w:rFonts/>
@@ -11450,7 +11450,7 @@
         </w:rPr>
         <w:t xml:space="preserve">Table </w:t>
       </w:r>
-      <w:bookmarkStart w:id="56e18ad5-ed41-4961-b422-a451f3c3785b" w:name="tbl-apacmptab"/>
+      <w:bookmarkStart w:id="15ca7e49-4085-43dd-a416-7b38d59aee90" w:name="tbl-apacmptab"/>
       <w:r xmlns:w="http://schemas.openxmlformats.org/wordprocessingml/2006/main" xmlns:wp="http://schemas.openxmlformats.org/drawingml/2006/wordprocessingDrawing" xmlns:r="http://schemas.openxmlformats.org/officeDocument/2006/relationships" xmlns:w14="http://schemas.microsoft.com/office/word/2010/wordml">
         <w:rPr>
           <w:rFonts/>
@@ -11472,7 +11472,7 @@
         </w:rPr>
         <w:fldChar w:fldCharType="end" w:dirty="true"/>
       </w:r>
-      <w:bookmarkEnd w:id="56e18ad5-ed41-4961-b422-a451f3c3785b"/>
+      <w:bookmarkEnd w:id="15ca7e49-4085-43dd-a416-7b38d59aee90"/>
       <w:r>
         <w:rPr>
           <w:rFonts/>

</xml_diff>

<commit_message>
update fig and text for priorsumcomp
</commit_message>
<xml_diff>
--- a/manu-draft.docx
+++ b/manu-draft.docx
@@ -4794,7 +4794,7 @@
         <w:t xml:space="preserve"> </w:t>
       </w:r>
       <w:r>
-        <w:t xml:space="preserve">provides an alternative summary of how the prior distributions influenced the ability of EBASE to reproduce the synthetic parameters. Median NSE values across all models and each optimization period for the different subsets of the prior combinations are shown. For example, the bottom left panel with the x-axis value for the</w:t>
+        <w:t xml:space="preserve">provides an alternative summary of how the prior distributions influenced the ability of EBASE to reproduce the synthetic parameters. Median NSE values across all models, parameters, and each optimization period for the different subsets of the prior combinations are shown relative to the grand median NSE value across all comparisons. For example, the bottom left panel with the x-axis value for the</w:t>
       </w:r>
       <w:r>
         <w:t xml:space="preserve"> </w:t>
@@ -4808,7 +4808,7 @@
         <w:t xml:space="preserve"> </w:t>
       </w:r>
       <w:r>
-        <w:t xml:space="preserve">parameter shows the median NSE values for all models using a one-day optimization period where the</w:t>
+        <w:t xml:space="preserve">parameter shows the difference in the median NSE values for all models using a one-day optimization period where the</w:t>
       </w:r>
       <w:r>
         <w:t xml:space="preserve"> </w:t>
@@ -4864,7 +4864,7 @@
         <w:t xml:space="preserve"> </w:t>
       </w:r>
       <w:r>
-        <w:t xml:space="preserve">values for each parameter. Although most of the median NSE values are less than zero, indicating a poor ability of EBASE to reproduce the parameters, patterns emerge as to which characteristics of the prior lead to robust estimates. For example, large differences in the median NSE values are observed for low and high</w:t>
+        <w:t xml:space="preserve">values for each parameter. Positive values indicate relative performance greater than the overall median NSE values and negative values indicate relative performance worse than the overall median. Dissolved oxygen was generally modeled with high accuracy for all priors and it was excluded to not skew the assessment. The patterns suggest that EBASE results are more sensitive to changes in the</w:t>
       </w:r>
       <w:r>
         <w:t xml:space="preserve"> </w:t>
@@ -4878,7 +4878,18 @@
         <w:t xml:space="preserve"> </w:t>
       </w:r>
       <w:r>
-        <w:t xml:space="preserve">for the</w:t>
+        <w:t xml:space="preserve">parameter as shown by the larger spread in the median results compared to those for</w:t>
+      </w:r>
+      <w:r>
+        <w:t xml:space="preserve"> </w:t>
+      </w:r>
+      <m:oMath>
+        <m:r>
+          <m:t>μ</m:t>
+        </m:r>
+      </m:oMath>
+      <w:r>
+        <w:t xml:space="preserve">. This result is especially true for the priors of the</w:t>
       </w:r>
       <w:r>
         <w:t xml:space="preserve"> </w:t>
@@ -4906,7 +4917,21 @@
         <w:t xml:space="preserve"> </w:t>
       </w:r>
       <w:r>
-        <w:t xml:space="preserve">parameters, with positive median NSE values and smaller IQR values when using a high</w:t>
+        <w:t xml:space="preserve">parameters. Conversely, model results are less sensitive to low or high values for</w:t>
+      </w:r>
+      <w:r>
+        <w:t xml:space="preserve"> </w:t>
+      </w:r>
+      <m:oMath>
+        <m:r>
+          <m:t>μ</m:t>
+        </m:r>
+      </m:oMath>
+      <w:r>
+        <w:t xml:space="preserve"> </w:t>
+      </w:r>
+      <w:r>
+        <w:t xml:space="preserve">as the spread between median NSE values is less than those for</w:t>
       </w:r>
       <w:r>
         <w:t xml:space="preserve"> </w:t>
@@ -4917,10 +4942,7 @@
         </m:r>
       </m:oMath>
       <w:r>
-        <w:t xml:space="preserve"> </w:t>
-      </w:r>
-      <w:r>
-        <w:t xml:space="preserve">value using the 7 and 30 day optimization periods. A similar, but smaller effect is seen for the</w:t>
+        <w:t xml:space="preserve">. This suggests that EBASE model sensitivity is most influenced by</w:t>
       </w:r>
       <w:r>
         <w:t xml:space="preserve"> </w:t>
@@ -4934,38 +4956,7 @@
         <w:t xml:space="preserve"> </w:t>
       </w:r>
       <w:r>
-        <w:t xml:space="preserve">value of the prior for the</w:t>
-      </w:r>
-      <w:r>
-        <w:t xml:space="preserve"> </w:t>
-      </w:r>
-      <m:oMath>
-        <m:r>
-          <m:t>b</m:t>
-        </m:r>
-      </m:oMath>
-      <w:r>
-        <w:t xml:space="preserve"> </w:t>
-      </w:r>
-      <w:r>
-        <w:t xml:space="preserve">parameter. A conclusion similar to that for</w:t>
-      </w:r>
-      <w:r>
-        <w:t xml:space="preserve"> </w:t>
-      </w:r>
-      <w:hyperlink w:anchor="fig-priorcomp">
-        <w:r>
-          <w:rPr>
-            <w:rStyle w:val="Hyperlink"/>
-          </w:rPr>
-          <w:t xml:space="preserve">Figure 3</w:t>
-        </w:r>
-      </w:hyperlink>
-      <w:r>
-        <w:t xml:space="preserve"> </w:t>
-      </w:r>
-      <w:r>
-        <w:t xml:space="preserve">is that large standard deviations in the prior distributions lead to more accurate estimates of metabolic parameters. Conversely, model results are less sensitive to low or high values for</w:t>
+        <w:t xml:space="preserve">of the prior distributions, i.e., larger values produce more accurate and less variable estimates regardless of</w:t>
       </w:r>
       <w:r>
         <w:t xml:space="preserve"> </w:t>
@@ -4976,46 +4967,7 @@
         </m:r>
       </m:oMath>
       <w:r>
-        <w:t xml:space="preserve"> </w:t>
-      </w:r>
-      <w:r>
-        <w:t xml:space="preserve">as the spread between median NSE values is less than those for</w:t>
-      </w:r>
-      <w:r>
-        <w:t xml:space="preserve"> </w:t>
-      </w:r>
-      <m:oMath>
-        <m:r>
-          <m:t>σ</m:t>
-        </m:r>
-      </m:oMath>
-      <w:r>
-        <w:t xml:space="preserve">. This suggests that EBASE model sensitivity is most influenced by</w:t>
-      </w:r>
-      <w:r>
-        <w:t xml:space="preserve"> </w:t>
-      </w:r>
-      <m:oMath>
-        <m:r>
-          <m:t>σ</m:t>
-        </m:r>
-      </m:oMath>
-      <w:r>
-        <w:t xml:space="preserve"> </w:t>
-      </w:r>
-      <w:r>
-        <w:t xml:space="preserve">of the prior distributions, i.e., larger values produce more accurate and less variable estimates regardless of</w:t>
-      </w:r>
-      <w:r>
-        <w:t xml:space="preserve"> </w:t>
-      </w:r>
-      <m:oMath>
-        <m:r>
-          <m:t>μ</m:t>
-        </m:r>
-      </m:oMath>
-      <w:r>
-        <w:t xml:space="preserve">.</w:t>
+        <w:t xml:space="preserve">. Patterns by optimization period were not apparent.</w:t>
       </w:r>
     </w:p>
     <w:p>
@@ -6775,7 +6727,7 @@
               <w:pStyle w:val="ImageCaption"/>
             </w:pPr>
             <w:r>
-              <w:t xml:space="preserve">Figure 4: Summaries of median Nash-Sutcliffe Efficiency (NSE) values across all parameters for the comparisons of EBASE and synthetic model outputs separated by different combinations of prior values. Each result on the x-axis represents the median values for which the combination prior applies, e.g., all results from</w:t>
+              <w:t xml:space="preserve">Figure 4: Summaries of median Nash-Sutcliffe Efficiency (NSE) values across all parameters for the comparisons of EBASE and synthetic model outputs separated by different combinations of prior values. Summaries are shown relative to the difference from the grand median across all comparisons. Each result on the x-axis represents the median values for which the combination prior applies, e.g., all results from</w:t>
             </w:r>
             <w:r>
               <w:t xml:space="preserve"> </w:t>
@@ -7384,7 +7336,7 @@
         </w:rPr>
         <w:t xml:space="preserve">Table </w:t>
       </w:r>
-      <w:bookmarkStart w:id="4fdddb03-a35e-4dbf-b34a-7f228898d4f2" w:name="tbl-ebaseiotab"/>
+      <w:bookmarkStart w:id="485d798b-575b-48c4-b664-49bdff01f147" w:name="tbl-ebaseiotab"/>
       <w:r xmlns:w="http://schemas.openxmlformats.org/wordprocessingml/2006/main" xmlns:wp="http://schemas.openxmlformats.org/drawingml/2006/wordprocessingDrawing" xmlns:r="http://schemas.openxmlformats.org/officeDocument/2006/relationships" xmlns:w14="http://schemas.microsoft.com/office/word/2010/wordml">
         <w:rPr>
           <w:rFonts/>
@@ -7406,7 +7358,7 @@
         </w:rPr>
         <w:fldChar w:fldCharType="end" w:dirty="true"/>
       </w:r>
-      <w:bookmarkEnd w:id="4fdddb03-a35e-4dbf-b34a-7f228898d4f2"/>
+      <w:bookmarkEnd w:id="485d798b-575b-48c4-b664-49bdff01f147"/>
       <w:r>
         <w:rPr>
           <w:rFonts/>
@@ -11450,7 +11402,7 @@
         </w:rPr>
         <w:t xml:space="preserve">Table </w:t>
       </w:r>
-      <w:bookmarkStart w:id="15ca7e49-4085-43dd-a416-7b38d59aee90" w:name="tbl-apacmptab"/>
+      <w:bookmarkStart w:id="45fd095b-fb33-443e-b8c1-23d716d3f62d" w:name="tbl-apacmptab"/>
       <w:r xmlns:w="http://schemas.openxmlformats.org/wordprocessingml/2006/main" xmlns:wp="http://schemas.openxmlformats.org/drawingml/2006/wordprocessingDrawing" xmlns:r="http://schemas.openxmlformats.org/officeDocument/2006/relationships" xmlns:w14="http://schemas.microsoft.com/office/word/2010/wordml">
         <w:rPr>
           <w:rFonts/>
@@ -11472,7 +11424,7 @@
         </w:rPr>
         <w:fldChar w:fldCharType="end" w:dirty="true"/>
       </w:r>
-      <w:bookmarkEnd w:id="15ca7e49-4085-43dd-a416-7b38d59aee90"/>
+      <w:bookmarkEnd w:id="45fd095b-fb33-443e-b8c1-23d716d3f62d"/>
       <w:r>
         <w:rPr>
           <w:rFonts/>

</xml_diff>

<commit_message>
ebase advantages paragraphs to discussion
</commit_message>
<xml_diff>
--- a/manu-draft.docx
+++ b/manu-draft.docx
@@ -1420,7 +1420,7 @@
       </m:oMathPara>
       <w:bookmarkEnd w:id="24"/>
     </w:p>
-    <w:bookmarkStart w:id="27" w:name="changes-to-base"/>
+    <w:bookmarkStart w:id="27" w:name="sec-basemodif"/>
     <w:p>
       <w:pPr>
         <w:pStyle w:val="Heading3"/>
@@ -6056,7 +6056,25 @@
         <w:pStyle w:val="FirstParagraph"/>
       </w:pPr>
       <w:r>
-        <w:t xml:space="preserve">EBASE provides several computational advantages over BASE implemented in the R package that was created for the purposes herein. Most importantly, EBASE was developed to allow different model optimization lengths, whereas the BASE method was developed to estimate results for only a single day. Allowing EBASE to incorporate more than a day of observations in the optimization can likely produce more accurate and precise estimates for the metabolic parameters. Physical and biological characteristics of an ecosystem that affect the metabolic rates are likely acting at time scales longer than a day, e.g., wind patterns that can affect gas exchange as manifested in the</w:t>
+        <w:t xml:space="preserve">The above analyses demonstrated that EBASE can successfully recover known metabolic parameters from a synthetic time series and provides robust estimates on real data covering a year of observations. The success of these results was predicated on the requirements of EBASE to address several critical needs that existing methods for estimating metabolism do not address for coastal applications. These needs were addressed by 1) using a Bayesian framework that estimates the best fit of the model to the data with posterior probabilities describing the likelihood of the fit, and 2) modifying the underlying mass-balance model for dissolved with several components more appropriate for estuarine settings. First, the Bayesian framework enables hypothesis testing of how a model can be fit to data by allowing the use of prior knowledge in the model fitting process, which results in posterior probabilities describing the certainty of the parameter estimates</w:t>
+      </w:r>
+      <w:r>
+        <w:t xml:space="preserve"> </w:t>
+      </w:r>
+      <w:r>
+        <w:t xml:space="preserve">(Hilborn and Mangel 2013)</w:t>
+      </w:r>
+      <w:r>
+        <w:t xml:space="preserve">. The advantages of the Bayesian approach have led to widespread adoption over frequentist approaches in many scientific applications, especially in the coastal and marine community</w:t>
+      </w:r>
+      <w:r>
+        <w:t xml:space="preserve"> </w:t>
+      </w:r>
+      <w:r>
+        <w:t xml:space="preserve">(e.g., Myers et al. 2001; Borsuk et al. 2001; Brown et al. 2017)</w:t>
+      </w:r>
+      <w:r>
+        <w:t xml:space="preserve">, yet these methods have not been rigorously explored for estimating metabolic rates in estuaries. Our results demonstrated that even using uninformed priors, EBASE can reproduce known metabolic parameters and rates with reasonable certainty. However, an exception was the ability of the model to estimate stable values for the</w:t>
       </w:r>
       <w:r>
         <w:t xml:space="preserve"> </w:t>
@@ -6070,7 +6088,41 @@
         <w:t xml:space="preserve"> </w:t>
       </w:r>
       <w:r>
-        <w:t xml:space="preserve">parameter may persist for several days. Exposing the model to additional observations may produce more stable results as the parameters for the best fit are estimated by the Bayesian routine as a function of the data that are evaluated each optimization period. However, we cannot provide a precise recommendation on the number of days to use for the optimization period as the exact length of time that ecosystem characteristics can affect metabolic rates may not be known and likely varies by location. Our example using the synthetic time series from Apalachicola Bay suggests that results were similar for the 7 and 30 day optimization period. As such, using one week of data for each optimization period is likely appropriate for this location. Using one day is not recommended given the issues stated above (i.e., unstable results), whereas an optimization period longer than a month may miss important events in the time series that can affect the metabolic estimates.</w:t>
+        <w:t xml:space="preserve">parameter, although the resulting estimate of gas exchange (D) was similar to the known values. This result could be explained the dominance of the relative processes that manifest signals in the dissolved oxygen time series. That is, estuarine dissolved oxygen at Apalachicola Bay may be dominated by production and respiration, and less so from gas exchange, such that the available data provided insufficient information for EBASE to estimate</w:t>
+      </w:r>
+      <w:r>
+        <w:t xml:space="preserve"> </w:t>
+      </w:r>
+      <m:oMath>
+        <m:r>
+          <m:t>b</m:t>
+        </m:r>
+      </m:oMath>
+      <w:r>
+        <w:t xml:space="preserve">. This result aligns with others that have suggested gas exchange may be a relatively small component of the metabolic signal in shallow estuaries</w:t>
+      </w:r>
+      <w:r>
+        <w:t xml:space="preserve"> </w:t>
+      </w:r>
+      <w:r>
+        <w:t xml:space="preserve">(Murrell et al. 2018)</w:t>
+      </w:r>
+      <w:r>
+        <w:t xml:space="preserve">. In such cases, more constrained prior distributions for</w:t>
+      </w:r>
+      <w:r>
+        <w:t xml:space="preserve"> </w:t>
+      </w:r>
+      <m:oMath>
+        <m:r>
+          <m:t>b</m:t>
+        </m:r>
+      </m:oMath>
+      <w:r>
+        <w:t xml:space="preserve"> </w:t>
+      </w:r>
+      <w:r>
+        <w:t xml:space="preserve">could be appropriate.</w:t>
       </w:r>
     </w:p>
     <w:p>
@@ -6078,55 +6130,170 @@
         <w:pStyle w:val="BodyText"/>
       </w:pPr>
       <w:r>
-        <w:t xml:space="preserve">The EBASE R package can also accommodate missing observations in the input data. This allows the estimation of metabolic rates for time series that cover relatively long periods of time (e.g., more than year), when data gaps are likely to occur for several reasons (e.g., equipment malfunction, routine maintenance, etc.). The R package accommodates data gaps using linear interpolation for any required parameter used by EBASE. This allows the Bayesian routine to provide continuous estimates across the time series. The results are then post-processed such that any metabolic estimates that exceed a threshold for interpolated observations are removed from the output. The analyst can determine the appropriate length of time to use for excluding results based on interpolated values. The default setting for EBASE is 12 hours, where results for an entire optimization period are removed if any interpolated period exceeded 12 hours. Although this does not apply to the synthetic time series, some of the estimates using the 2021 observed data for Apalachicola Bay were excluded from the analysis. This feature allows EBASE to be used more readily because an analyst does not need to manually screen data that include missing values.</w:t>
+        <w:t xml:space="preserve">The second advantage of EBASE that makes the model more appropriate for estuarine settings included several modification to the underlying mass-balance equation for dissolved oxygen (</w:t>
+      </w:r>
+      <w:hyperlink w:anchor="eq-ebase">
+        <w:r>
+          <w:rPr>
+            <w:rStyle w:val="Hyperlink"/>
+          </w:rPr>
+          <w:t xml:space="preserve">Equation 1</w:t>
+        </w:r>
+      </w:hyperlink>
+      <w:r>
+        <w:t xml:space="preserve">). As described in</w:t>
+      </w:r>
+      <w:r>
+        <w:t xml:space="preserve"> </w:t>
+      </w:r>
+      <w:hyperlink w:anchor="sec-basemodif">
+        <w:r>
+          <w:rPr>
+            <w:rStyle w:val="Hyperlink"/>
+          </w:rPr>
+          <w:t xml:space="preserve">Section 2.1</w:t>
+        </w:r>
+      </w:hyperlink>
+      <w:r>
+        <w:t xml:space="preserve">, EBASE is an estuarine adaptation of BASE (</w:t>
+      </w:r>
+      <w:hyperlink w:anchor="eq-base">
+        <w:r>
+          <w:rPr>
+            <w:rStyle w:val="Hyperlink"/>
+          </w:rPr>
+          <w:t xml:space="preserve">Equation 2</w:t>
+        </w:r>
+      </w:hyperlink>
+      <w:r>
+        <w:t xml:space="preserve">) that was developed for stream applications and many assumptions of the underlying model of the latter were inappropriate for the former. Specifically, EBASE was modified to address three primary concerns of using BASE in an estuarine setting. First, the estimation of gross primary production as a function of PAR assumed a linear relationship such that the increase of production per unit increase of PAR was consistent for any level of the latter. The BASE model includes an exponential parameter,</w:t>
+      </w:r>
+      <w:r>
+        <w:t xml:space="preserve"> </w:t>
+      </w:r>
+      <m:oMath>
+        <m:r>
+          <m:t>p</m:t>
+        </m:r>
+      </m:oMath>
+      <w:r>
+        <w:t xml:space="preserve">, that defines a non-linear relationship between P and PAR (although it should be noted that BASE provides an option to set</w:t>
+      </w:r>
+      <w:r>
+        <w:t xml:space="preserve"> </w:t>
+      </w:r>
+      <m:oMath>
+        <m:r>
+          <m:t>p</m:t>
+        </m:r>
+        <m:r>
+          <m:rPr>
+            <m:sty m:val="p"/>
+          </m:rPr>
+          <m:t>=</m:t>
+        </m:r>
+        <m:r>
+          <m:t>1</m:t>
+        </m:r>
+      </m:oMath>
+      <w:r>
+        <w:t xml:space="preserve">).</w:t>
+      </w:r>
+      <w:r>
+        <w:t xml:space="preserve"> </w:t>
+      </w:r>
+      <w:r>
+        <w:t xml:space="preserve">Holtgrieve et al. (2010)</w:t>
+      </w:r>
+      <w:r>
+        <w:t xml:space="preserve"> </w:t>
+      </w:r>
+      <w:r>
+        <w:t xml:space="preserve">describes a simple linear photosynthesis-irradiance curve as appropriate for systems that are never light-saturated and this assumption likely holds true for estuaries that are commonly more turbid than open-ocean or freshwater locations. Second, EBASE removed the temperature-dependency of respiration and assumed that respiration did not change with water temperature, consistent with applications of the Odum method to other shallow estuaries</w:t>
+      </w:r>
+      <w:r>
+        <w:t xml:space="preserve"> </w:t>
+      </w:r>
+      <w:r>
+        <w:t xml:space="preserve">(Beck et al. 2015; Murrell et al. 2018)</w:t>
+      </w:r>
+      <w:r>
+        <w:t xml:space="preserve">. This modification addresses recent work that suggests respiration in streams may be reduced during the night with lower temperatures as the respiration of labile autocthonous organic matter may contribute to changes in the dissolved oxygen time series</w:t>
+      </w:r>
+      <w:r>
+        <w:t xml:space="preserve"> </w:t>
+      </w:r>
+      <w:r>
+        <w:t xml:space="preserve">(Sadro et al. 2014; Schindler et al. 2017)</w:t>
+      </w:r>
+      <w:r>
+        <w:t xml:space="preserve">. There is currently no justification for this assumption in estuaries. Finally, the gas exchange in EBASE used the parameterization in</w:t>
+      </w:r>
+      <w:r>
+        <w:t xml:space="preserve"> </w:t>
+      </w:r>
+      <w:r>
+        <w:t xml:space="preserve">Wanninkhof (2014)</w:t>
+      </w:r>
+      <w:r>
+        <w:t xml:space="preserve"> </w:t>
+      </w:r>
+      <w:r>
+        <w:t xml:space="preserve">that is primarily wind-based and developed for the open-ocean, which is clearly more appropriate for estuarine settings. This modification also removes a dependency of gas exchange on temperature and depth, further simplifying the approach. Overall, these changes also reduce the required inputs for its use and many monitoring locations nationwide include the requisite data for applying EBASE (i.e., dissolved oxygen, water temperature, salinity, PAR, and wind speed).</w:t>
       </w:r>
     </w:p>
     <w:p>
       <w:pPr>
-        <w:numPr>
-          <w:ilvl w:val="0"/>
-          <w:numId w:val="1002"/>
-        </w:numPr>
-        <w:pStyle w:val="Compact"/>
+        <w:pStyle w:val="BodyText"/>
       </w:pPr>
       <w:r>
-        <w:t xml:space="preserve">Primary modifications (Production is linearly related to PAR (aPAR), not saturation point Respiration is constant (not temp dependent), Uses a gas exchange commonly used in oceanic systems (not littoral - streams/lakes as in Grace))</w:t>
+        <w:t xml:space="preserve">Primary modifications (Production is linearly related to PAR (aPAR), not saturation point Respiration is constant (not temp dependent), Uses a gas exchange commonly used in oceanic systems (not littoral - streams/lakes as in Grace)). this also reduces the data requirements by not needing…</w:t>
       </w:r>
     </w:p>
     <w:p>
       <w:pPr>
-        <w:numPr>
-          <w:ilvl w:val="0"/>
-          <w:numId w:val="1002"/>
-        </w:numPr>
-        <w:pStyle w:val="Compact"/>
+        <w:pStyle w:val="BodyText"/>
       </w:pPr>
       <w:r>
-        <w:t xml:space="preserve">Describe how EBASE deals with gaps and flexibility of the model to accommodate diff optimization periods</w:t>
+        <w:t xml:space="preserve">Our results also showed that tidal advection… led to positive bias, more variation, previously shown by …. solution is to detide or further develop model to accomodate tidal heigh contribution</w:t>
       </w:r>
     </w:p>
     <w:p>
       <w:pPr>
-        <w:numPr>
-          <w:ilvl w:val="0"/>
-          <w:numId w:val="1002"/>
-        </w:numPr>
-        <w:pStyle w:val="Compact"/>
+        <w:pStyle w:val="BodyText"/>
       </w:pPr>
       <w:r>
-        <w:t xml:space="preserve">b is sketchy, how to improve? Either fix or develop JAGS model further to include additional data, e.g. tidal height.</w:t>
+        <w:t xml:space="preserve">EBASE provides several computational advantages over BASE implemented in the R package that was created for the purposes herein. Most importantly, EBASE was developed to allow different model optimization lengths, whereas the BASE method was developed to estimate results for only a single day. Allowing EBASE to incorporate more than a day of observations in the optimization can likely produce more accurate and precise estimates for the metabolic parameters. Physical and biological characteristics of an ecosystem that affect the metabolic rates are likely acting at time scales longer than a day, e.g., wind patterns that can affect gas exchange as manifested in the</w:t>
+      </w:r>
+      <w:r>
+        <w:t xml:space="preserve"> </w:t>
+      </w:r>
+      <m:oMath>
+        <m:r>
+          <m:t>b</m:t>
+        </m:r>
+      </m:oMath>
+      <w:r>
+        <w:t xml:space="preserve"> </w:t>
+      </w:r>
+      <w:r>
+        <w:t xml:space="preserve">parameter may persist for several days. Exposing the model to additional observations may produce more stable results as the parameters for the best fit are estimated by the Bayesian routine as a function of the data that are evaluated each optimization period. However, we cannot provide a precise recommendation on the number of days to use for the optimization period as the exact length of time that ecosystem characteristics can affect metabolic rates may not be known and likely varies by location. Our example using the synthetic time series from Apalachicola Bay suggests that results were similar for the 7 and 30 day optimization period. As such, using one week of data for each optimization period is likely appropriate for this location. Using one day is not recommended given the issues stated above (i.e., unstable results), whereas an optimization period longer than a month may miss important events in the time series that can affect the metabolic estimates.</w:t>
       </w:r>
     </w:p>
     <w:p>
       <w:pPr>
-        <w:numPr>
-          <w:ilvl w:val="0"/>
-          <w:numId w:val="1002"/>
-        </w:numPr>
-        <w:pStyle w:val="Compact"/>
+        <w:pStyle w:val="BodyText"/>
       </w:pPr>
       <w:r>
-        <w:t xml:space="preserve">detiding - noise may produce higher and more variable metabolic rates</w:t>
+        <w:t xml:space="preserve">The EBASE R package can also accommodate missing observations in the input data. This allows the estimation of metabolic rates for time series that cover relatively long periods of time (e.g., more than year), when data gaps are likely to occur for several reasons (e.g., equipment malfunction, routine maintenance, etc.). The R package accommodates data gaps using linear interpolation for any required parameter used by EBASE. This allows the Bayesian routine to provide continuous estimates across the time series. The results are then post-processed such that any metabolic estimates that exceed a threshold for interpolated observations are removed from the output. The analyst can determine the appropriate length of time to use for excluding results based on interpolated values. The default setting for EBASE is 12 hours, where results for an entire optimization period are removed if any interpolated period exceeded 12 hours. Although this does not apply to the synthetic time series, some of the estimates using the 2021 observed data for Apalachicola Bay were excluded from the analysis. This feature allows EBASE to be used more readily because an analyst does not need to manually screen data that include missing values.</w:t>
+      </w:r>
+    </w:p>
+    <w:p>
+      <w:pPr>
+        <w:pStyle w:val="BodyText"/>
+      </w:pPr>
+      <w:r>
+        <w:t xml:space="preserve">Some limitations of EBASE include still relatively long time to fit the model compared to other methods, e.g., Odum, but this is not unique to EBASE and other MCMC Bayesian approaches have similar constraints. Some options can be changed to decrease time for model fitting, or multiple cores can be used. Another limitation is the need for the user to choose priors and optimization periods, although we provide some suggestions above. Our extensive analysis evaluating effects on priors and optimization period provide some guidance. As a comparison, the detiding method requires a user to choose windows and the guidance is xyz, although the sensitivity analysis was not informed by known results. Our use of the EBASE model formula to generate a synthetic time series with known parameters is a significant improvement over the former analysis and our suggestions can be take with more confidence. Although this is limited to Apalachicola data, the broad suggestion to user unconstrained priors will likely expand to other system with different characteristics.</w:t>
       </w:r>
     </w:p>
     <w:p>
@@ -7336,7 +7503,7 @@
         </w:rPr>
         <w:t xml:space="preserve">Table </w:t>
       </w:r>
-      <w:bookmarkStart w:id="485d798b-575b-48c4-b664-49bdff01f147" w:name="tbl-ebaseiotab"/>
+      <w:bookmarkStart w:id="ee45901f-384b-451b-920d-50e321485cc2" w:name="tbl-ebaseiotab"/>
       <w:r xmlns:w="http://schemas.openxmlformats.org/wordprocessingml/2006/main" xmlns:wp="http://schemas.openxmlformats.org/drawingml/2006/wordprocessingDrawing" xmlns:r="http://schemas.openxmlformats.org/officeDocument/2006/relationships" xmlns:w14="http://schemas.microsoft.com/office/word/2010/wordml">
         <w:rPr>
           <w:rFonts/>
@@ -7358,7 +7525,7 @@
         </w:rPr>
         <w:fldChar w:fldCharType="end" w:dirty="true"/>
       </w:r>
-      <w:bookmarkEnd w:id="485d798b-575b-48c4-b664-49bdff01f147"/>
+      <w:bookmarkEnd w:id="ee45901f-384b-451b-920d-50e321485cc2"/>
       <w:r>
         <w:rPr>
           <w:rFonts/>
@@ -7416,7 +7583,7 @@
                 <w:right w:val="none" w:sz="0" w:space="0" w:color="000000"/>
               </w:pBdr>
               <w:spacing w:after="20" w:before="20" w:line="240"/>
-              <w:ind w:firstLine="0" w:left="20" w:right="20"/>
+              <w:ind w:left="20" w:right="20" w:firstLine="0" w:firstLineChars="0"/>
             </w:pPr>
             <w:r xmlns:w="http://schemas.openxmlformats.org/wordprocessingml/2006/main" xmlns:wp="http://schemas.openxmlformats.org/drawingml/2006/wordprocessingDrawing" xmlns:r="http://schemas.openxmlformats.org/officeDocument/2006/relationships" xmlns:w14="http://schemas.microsoft.com/office/word/2010/wordml">
               <w:rPr>
@@ -7460,7 +7627,7 @@
                 <w:right w:val="none" w:sz="0" w:space="0" w:color="000000"/>
               </w:pBdr>
               <w:spacing w:after="20" w:before="20" w:line="240"/>
-              <w:ind w:firstLine="0" w:left="20" w:right="20"/>
+              <w:ind w:left="20" w:right="20" w:firstLine="0" w:firstLineChars="0"/>
             </w:pPr>
             <w:r xmlns:w="http://schemas.openxmlformats.org/wordprocessingml/2006/main" xmlns:wp="http://schemas.openxmlformats.org/drawingml/2006/wordprocessingDrawing" xmlns:r="http://schemas.openxmlformats.org/officeDocument/2006/relationships" xmlns:w14="http://schemas.microsoft.com/office/word/2010/wordml">
               <w:rPr>
@@ -7504,7 +7671,7 @@
                 <w:right w:val="none" w:sz="0" w:space="0" w:color="000000"/>
               </w:pBdr>
               <w:spacing w:after="20" w:before="20" w:line="240"/>
-              <w:ind w:firstLine="0" w:left="20" w:right="20"/>
+              <w:ind w:left="20" w:right="20" w:firstLine="0" w:firstLineChars="0"/>
             </w:pPr>
             <w:r xmlns:w="http://schemas.openxmlformats.org/wordprocessingml/2006/main" xmlns:wp="http://schemas.openxmlformats.org/drawingml/2006/wordprocessingDrawing" xmlns:r="http://schemas.openxmlformats.org/officeDocument/2006/relationships" xmlns:w14="http://schemas.microsoft.com/office/word/2010/wordml">
               <w:rPr>
@@ -7548,7 +7715,7 @@
                 <w:right w:val="none" w:sz="0" w:space="0" w:color="000000"/>
               </w:pBdr>
               <w:spacing w:after="20" w:before="20" w:line="240"/>
-              <w:ind w:firstLine="0" w:left="20" w:right="20"/>
+              <w:ind w:left="20" w:right="20" w:firstLine="0" w:firstLineChars="0"/>
             </w:pPr>
             <w:r xmlns:w="http://schemas.openxmlformats.org/wordprocessingml/2006/main" xmlns:wp="http://schemas.openxmlformats.org/drawingml/2006/wordprocessingDrawing" xmlns:r="http://schemas.openxmlformats.org/officeDocument/2006/relationships" xmlns:w14="http://schemas.microsoft.com/office/word/2010/wordml">
               <w:rPr>
@@ -7598,7 +7765,7 @@
                 <w:right w:val="none" w:sz="0" w:space="0" w:color="000000"/>
               </w:pBdr>
               <w:spacing w:after="20" w:before="20" w:line="240"/>
-              <w:ind w:firstLine="0" w:left="20" w:right="20"/>
+              <w:ind w:left="20" w:right="20" w:firstLine="0" w:firstLineChars="0"/>
             </w:pPr>
             <w:r xmlns:w="http://schemas.openxmlformats.org/wordprocessingml/2006/main" xmlns:wp="http://schemas.openxmlformats.org/drawingml/2006/wordprocessingDrawing" xmlns:r="http://schemas.openxmlformats.org/officeDocument/2006/relationships" xmlns:w14="http://schemas.microsoft.com/office/word/2010/wordml">
               <w:rPr>
@@ -7642,7 +7809,7 @@
                 <w:right w:val="none" w:sz="0" w:space="0" w:color="000000"/>
               </w:pBdr>
               <w:spacing w:after="20" w:before="20" w:line="240"/>
-              <w:ind w:firstLine="0" w:left="20" w:right="20"/>
+              <w:ind w:left="20" w:right="20" w:firstLine="0" w:firstLineChars="0"/>
             </w:pPr>
             <w:r xmlns:w="http://schemas.openxmlformats.org/wordprocessingml/2006/main" xmlns:wp="http://schemas.openxmlformats.org/drawingml/2006/wordprocessingDrawing" xmlns:r="http://schemas.openxmlformats.org/officeDocument/2006/relationships" xmlns:w14="http://schemas.microsoft.com/office/word/2010/wordml">
               <w:rPr>
@@ -7686,7 +7853,7 @@
                 <w:right w:val="none" w:sz="0" w:space="0" w:color="000000"/>
               </w:pBdr>
               <w:spacing w:after="20" w:before="20" w:line="240"/>
-              <w:ind w:firstLine="0" w:left="20" w:right="20"/>
+              <w:ind w:left="20" w:right="20" w:firstLine="0" w:firstLineChars="0"/>
             </w:pPr>
             <w:r xmlns:w="http://schemas.openxmlformats.org/wordprocessingml/2006/main" xmlns:wp="http://schemas.openxmlformats.org/drawingml/2006/wordprocessingDrawing" xmlns:r="http://schemas.openxmlformats.org/officeDocument/2006/relationships" xmlns:w14="http://schemas.microsoft.com/office/word/2010/wordml">
               <w:rPr>
@@ -7730,7 +7897,7 @@
                 <w:right w:val="none" w:sz="0" w:space="0" w:color="000000"/>
               </w:pBdr>
               <w:spacing w:after="20" w:before="20" w:line="240"/>
-              <w:ind w:firstLine="0" w:left="20" w:right="20"/>
+              <w:ind w:left="20" w:right="20" w:firstLine="0" w:firstLineChars="0"/>
             </w:pPr>
             <w:r xmlns:w="http://schemas.openxmlformats.org/wordprocessingml/2006/main" xmlns:wp="http://schemas.openxmlformats.org/drawingml/2006/wordprocessingDrawing" xmlns:r="http://schemas.openxmlformats.org/officeDocument/2006/relationships" xmlns:w14="http://schemas.microsoft.com/office/word/2010/wordml">
               <w:rPr>
@@ -7780,7 +7947,7 @@
                 <w:right w:val="none" w:sz="0" w:space="0" w:color="000000"/>
               </w:pBdr>
               <w:spacing w:after="20" w:before="20" w:line="240"/>
-              <w:ind w:firstLine="0" w:left="20" w:right="20"/>
+              <w:ind w:left="20" w:right="20" w:firstLine="0" w:firstLineChars="0"/>
             </w:pPr>
             <w:r xmlns:w="http://schemas.openxmlformats.org/wordprocessingml/2006/main" xmlns:wp="http://schemas.openxmlformats.org/drawingml/2006/wordprocessingDrawing" xmlns:r="http://schemas.openxmlformats.org/officeDocument/2006/relationships" xmlns:w14="http://schemas.microsoft.com/office/word/2010/wordml">
               <w:rPr>
@@ -7824,7 +7991,7 @@
                 <w:right w:val="none" w:sz="0" w:space="0" w:color="000000"/>
               </w:pBdr>
               <w:spacing w:after="20" w:before="20" w:line="240"/>
-              <w:ind w:firstLine="0" w:left="20" w:right="20"/>
+              <w:ind w:left="20" w:right="20" w:firstLine="0" w:firstLineChars="0"/>
             </w:pPr>
             <w:r xmlns:w="http://schemas.openxmlformats.org/wordprocessingml/2006/main" xmlns:wp="http://schemas.openxmlformats.org/drawingml/2006/wordprocessingDrawing" xmlns:r="http://schemas.openxmlformats.org/officeDocument/2006/relationships" xmlns:w14="http://schemas.microsoft.com/office/word/2010/wordml">
               <w:rPr>
@@ -7868,7 +8035,7 @@
                 <w:right w:val="none" w:sz="0" w:space="0" w:color="000000"/>
               </w:pBdr>
               <w:spacing w:after="20" w:before="20" w:line="240"/>
-              <w:ind w:firstLine="0" w:left="20" w:right="20"/>
+              <w:ind w:left="20" w:right="20" w:firstLine="0" w:firstLineChars="0"/>
             </w:pPr>
             <m:oMath xmlns:m="http://schemas.openxmlformats.org/officeDocument/2006/math" xmlns:mml="http://www.w3.org/1998/Math/MathML">
               <m:sSub>
@@ -7914,7 +8081,7 @@
                 <w:right w:val="none" w:sz="0" w:space="0" w:color="000000"/>
               </w:pBdr>
               <w:spacing w:after="20" w:before="20" w:line="240"/>
-              <w:ind w:firstLine="0" w:left="20" w:right="20"/>
+              <w:ind w:left="20" w:right="20" w:firstLine="0" w:firstLineChars="0"/>
             </w:pPr>
             <m:oMath xmlns:m="http://schemas.openxmlformats.org/officeDocument/2006/math" xmlns:mml="http://www.w3.org/1998/Math/MathML">
               <m:r>
@@ -7975,7 +8142,7 @@
                 <w:right w:val="none" w:sz="0" w:space="0" w:color="000000"/>
               </w:pBdr>
               <w:spacing w:after="20" w:before="20" w:line="240"/>
-              <w:ind w:firstLine="0" w:left="20" w:right="20"/>
+              <w:ind w:left="20" w:right="20" w:firstLine="0" w:firstLineChars="0"/>
             </w:pPr>
             <w:r xmlns:w="http://schemas.openxmlformats.org/wordprocessingml/2006/main" xmlns:wp="http://schemas.openxmlformats.org/drawingml/2006/wordprocessingDrawing" xmlns:r="http://schemas.openxmlformats.org/officeDocument/2006/relationships" xmlns:w14="http://schemas.microsoft.com/office/word/2010/wordml">
               <w:rPr>
@@ -8019,7 +8186,7 @@
                 <w:right w:val="none" w:sz="0" w:space="0" w:color="000000"/>
               </w:pBdr>
               <w:spacing w:after="20" w:before="20" w:line="240"/>
-              <w:ind w:firstLine="0" w:left="20" w:right="20"/>
+              <w:ind w:left="20" w:right="20" w:firstLine="0" w:firstLineChars="0"/>
             </w:pPr>
             <w:r xmlns:w="http://schemas.openxmlformats.org/wordprocessingml/2006/main" xmlns:wp="http://schemas.openxmlformats.org/drawingml/2006/wordprocessingDrawing" xmlns:r="http://schemas.openxmlformats.org/officeDocument/2006/relationships" xmlns:w14="http://schemas.microsoft.com/office/word/2010/wordml">
               <w:rPr>
@@ -8063,7 +8230,7 @@
                 <w:right w:val="none" w:sz="0" w:space="0" w:color="000000"/>
               </w:pBdr>
               <w:spacing w:after="20" w:before="20" w:line="240"/>
-              <w:ind w:firstLine="0" w:left="20" w:right="20"/>
+              <w:ind w:left="20" w:right="20" w:firstLine="0" w:firstLineChars="0"/>
             </w:pPr>
             <w:r xmlns:w="http://schemas.openxmlformats.org/wordprocessingml/2006/main" xmlns:wp="http://schemas.openxmlformats.org/drawingml/2006/wordprocessingDrawing" xmlns:r="http://schemas.openxmlformats.org/officeDocument/2006/relationships" xmlns:w14="http://schemas.microsoft.com/office/word/2010/wordml">
               <w:rPr>
@@ -8107,7 +8274,7 @@
                 <w:right w:val="none" w:sz="0" w:space="0" w:color="000000"/>
               </w:pBdr>
               <w:spacing w:after="20" w:before="20" w:line="240"/>
-              <w:ind w:firstLine="0" w:left="20" w:right="20"/>
+              <w:ind w:left="20" w:right="20" w:firstLine="0" w:firstLineChars="0"/>
             </w:pPr>
             <m:oMath xmlns:m="http://schemas.openxmlformats.org/officeDocument/2006/math" xmlns:mml="http://www.w3.org/1998/Math/MathML">
               <m:r>
@@ -8159,7 +8326,7 @@
                 <w:right w:val="none" w:sz="0" w:space="0" w:color="000000"/>
               </w:pBdr>
               <w:spacing w:after="20" w:before="20" w:line="240"/>
-              <w:ind w:firstLine="0" w:left="20" w:right="20"/>
+              <w:ind w:left="20" w:right="20" w:firstLine="0" w:firstLineChars="0"/>
             </w:pPr>
             <w:r xmlns:w="http://schemas.openxmlformats.org/wordprocessingml/2006/main" xmlns:wp="http://schemas.openxmlformats.org/drawingml/2006/wordprocessingDrawing" xmlns:r="http://schemas.openxmlformats.org/officeDocument/2006/relationships" xmlns:w14="http://schemas.microsoft.com/office/word/2010/wordml">
               <w:rPr>
@@ -8203,7 +8370,7 @@
                 <w:right w:val="none" w:sz="0" w:space="0" w:color="000000"/>
               </w:pBdr>
               <w:spacing w:after="20" w:before="20" w:line="240"/>
-              <w:ind w:firstLine="0" w:left="20" w:right="20"/>
+              <w:ind w:left="20" w:right="20" w:firstLine="0" w:firstLineChars="0"/>
             </w:pPr>
             <w:r xmlns:w="http://schemas.openxmlformats.org/wordprocessingml/2006/main" xmlns:wp="http://schemas.openxmlformats.org/drawingml/2006/wordprocessingDrawing" xmlns:r="http://schemas.openxmlformats.org/officeDocument/2006/relationships" xmlns:w14="http://schemas.microsoft.com/office/word/2010/wordml">
               <w:rPr>
@@ -8247,7 +8414,7 @@
                 <w:right w:val="none" w:sz="0" w:space="0" w:color="000000"/>
               </w:pBdr>
               <w:spacing w:after="20" w:before="20" w:line="240"/>
-              <w:ind w:firstLine="0" w:left="20" w:right="20"/>
+              <w:ind w:left="20" w:right="20" w:firstLine="0" w:firstLineChars="0"/>
             </w:pPr>
             <w:r xmlns:w="http://schemas.openxmlformats.org/wordprocessingml/2006/main" xmlns:wp="http://schemas.openxmlformats.org/drawingml/2006/wordprocessingDrawing" xmlns:r="http://schemas.openxmlformats.org/officeDocument/2006/relationships" xmlns:w14="http://schemas.microsoft.com/office/word/2010/wordml">
               <w:rPr>
@@ -8291,7 +8458,7 @@
                 <w:right w:val="none" w:sz="0" w:space="0" w:color="000000"/>
               </w:pBdr>
               <w:spacing w:after="20" w:before="20" w:line="240"/>
-              <w:ind w:firstLine="0" w:left="20" w:right="20"/>
+              <w:ind w:left="20" w:right="20" w:firstLine="0" w:firstLineChars="0"/>
             </w:pPr>
             <m:oMath xmlns:m="http://schemas.openxmlformats.org/officeDocument/2006/math" xmlns:mml="http://www.w3.org/1998/Math/MathML">
               <m:r>
@@ -8337,7 +8504,7 @@
                 <w:right w:val="none" w:sz="0" w:space="0" w:color="000000"/>
               </w:pBdr>
               <w:spacing w:after="20" w:before="20" w:line="240"/>
-              <w:ind w:firstLine="0" w:left="20" w:right="20"/>
+              <w:ind w:left="20" w:right="20" w:firstLine="0" w:firstLineChars="0"/>
             </w:pPr>
             <w:r xmlns:w="http://schemas.openxmlformats.org/wordprocessingml/2006/main" xmlns:wp="http://schemas.openxmlformats.org/drawingml/2006/wordprocessingDrawing" xmlns:r="http://schemas.openxmlformats.org/officeDocument/2006/relationships" xmlns:w14="http://schemas.microsoft.com/office/word/2010/wordml">
               <w:rPr>
@@ -8381,7 +8548,7 @@
                 <w:right w:val="none" w:sz="0" w:space="0" w:color="000000"/>
               </w:pBdr>
               <w:spacing w:after="20" w:before="20" w:line="240"/>
-              <w:ind w:firstLine="0" w:left="20" w:right="20"/>
+              <w:ind w:left="20" w:right="20" w:firstLine="0" w:firstLineChars="0"/>
             </w:pPr>
             <w:r xmlns:w="http://schemas.openxmlformats.org/wordprocessingml/2006/main" xmlns:wp="http://schemas.openxmlformats.org/drawingml/2006/wordprocessingDrawing" xmlns:r="http://schemas.openxmlformats.org/officeDocument/2006/relationships" xmlns:w14="http://schemas.microsoft.com/office/word/2010/wordml">
               <w:rPr>
@@ -8425,7 +8592,7 @@
                 <w:right w:val="none" w:sz="0" w:space="0" w:color="000000"/>
               </w:pBdr>
               <w:spacing w:after="20" w:before="20" w:line="240"/>
-              <w:ind w:firstLine="0" w:left="20" w:right="20"/>
+              <w:ind w:left="20" w:right="20" w:firstLine="0" w:firstLineChars="0"/>
             </w:pPr>
             <m:oMath xmlns:m="http://schemas.openxmlformats.org/officeDocument/2006/math" xmlns:mml="http://www.w3.org/1998/Math/MathML">
               <m:r>
@@ -8462,7 +8629,7 @@
                 <w:right w:val="none" w:sz="0" w:space="0" w:color="000000"/>
               </w:pBdr>
               <w:spacing w:after="20" w:before="20" w:line="240"/>
-              <w:ind w:firstLine="0" w:left="20" w:right="20"/>
+              <w:ind w:left="20" w:right="20" w:firstLine="0" w:firstLineChars="0"/>
             </w:pPr>
             <m:oMath xmlns:m="http://schemas.openxmlformats.org/officeDocument/2006/math" xmlns:mml="http://www.w3.org/1998/Math/MathML">
               <m:r>
@@ -8523,7 +8690,7 @@
                 <w:right w:val="none" w:sz="0" w:space="0" w:color="000000"/>
               </w:pBdr>
               <w:spacing w:after="20" w:before="20" w:line="240"/>
-              <w:ind w:firstLine="0" w:left="20" w:right="20"/>
+              <w:ind w:left="20" w:right="20" w:firstLine="0" w:firstLineChars="0"/>
             </w:pPr>
             <w:r xmlns:w="http://schemas.openxmlformats.org/wordprocessingml/2006/main" xmlns:wp="http://schemas.openxmlformats.org/drawingml/2006/wordprocessingDrawing" xmlns:r="http://schemas.openxmlformats.org/officeDocument/2006/relationships" xmlns:w14="http://schemas.microsoft.com/office/word/2010/wordml">
               <w:rPr>
@@ -8567,7 +8734,7 @@
                 <w:right w:val="none" w:sz="0" w:space="0" w:color="000000"/>
               </w:pBdr>
               <w:spacing w:after="20" w:before="20" w:line="240"/>
-              <w:ind w:firstLine="0" w:left="20" w:right="20"/>
+              <w:ind w:left="20" w:right="20" w:firstLine="0" w:firstLineChars="0"/>
             </w:pPr>
             <w:r xmlns:w="http://schemas.openxmlformats.org/wordprocessingml/2006/main" xmlns:wp="http://schemas.openxmlformats.org/drawingml/2006/wordprocessingDrawing" xmlns:r="http://schemas.openxmlformats.org/officeDocument/2006/relationships" xmlns:w14="http://schemas.microsoft.com/office/word/2010/wordml">
               <w:rPr>
@@ -8611,7 +8778,7 @@
                 <w:right w:val="none" w:sz="0" w:space="0" w:color="000000"/>
               </w:pBdr>
               <w:spacing w:after="20" w:before="20" w:line="240"/>
-              <w:ind w:firstLine="0" w:left="20" w:right="20"/>
+              <w:ind w:left="20" w:right="20" w:firstLine="0" w:firstLineChars="0"/>
             </w:pPr>
             <w:r xmlns:w="http://schemas.openxmlformats.org/wordprocessingml/2006/main" xmlns:wp="http://schemas.openxmlformats.org/drawingml/2006/wordprocessingDrawing" xmlns:r="http://schemas.openxmlformats.org/officeDocument/2006/relationships" xmlns:w14="http://schemas.microsoft.com/office/word/2010/wordml">
               <w:rPr>
@@ -8655,7 +8822,7 @@
                 <w:right w:val="none" w:sz="0" w:space="0" w:color="000000"/>
               </w:pBdr>
               <w:spacing w:after="20" w:before="20" w:line="240"/>
-              <w:ind w:firstLine="0" w:left="20" w:right="20"/>
+              <w:ind w:left="20" w:right="20" w:firstLine="0" w:firstLineChars="0"/>
             </w:pPr>
             <m:oMath xmlns:m="http://schemas.openxmlformats.org/officeDocument/2006/math" xmlns:mml="http://www.w3.org/1998/Math/MathML">
               <m:r>
@@ -8716,7 +8883,7 @@
                 <w:right w:val="none" w:sz="0" w:space="0" w:color="000000"/>
               </w:pBdr>
               <w:spacing w:after="20" w:before="20" w:line="240"/>
-              <w:ind w:firstLine="0" w:left="20" w:right="20"/>
+              <w:ind w:left="20" w:right="20" w:firstLine="0" w:firstLineChars="0"/>
             </w:pPr>
             <w:r xmlns:w="http://schemas.openxmlformats.org/wordprocessingml/2006/main" xmlns:wp="http://schemas.openxmlformats.org/drawingml/2006/wordprocessingDrawing" xmlns:r="http://schemas.openxmlformats.org/officeDocument/2006/relationships" xmlns:w14="http://schemas.microsoft.com/office/word/2010/wordml">
               <w:rPr>
@@ -8760,7 +8927,7 @@
                 <w:right w:val="none" w:sz="0" w:space="0" w:color="000000"/>
               </w:pBdr>
               <w:spacing w:after="20" w:before="20" w:line="240"/>
-              <w:ind w:firstLine="0" w:left="20" w:right="20"/>
+              <w:ind w:left="20" w:right="20" w:firstLine="0" w:firstLineChars="0"/>
             </w:pPr>
             <w:r xmlns:w="http://schemas.openxmlformats.org/wordprocessingml/2006/main" xmlns:wp="http://schemas.openxmlformats.org/drawingml/2006/wordprocessingDrawing" xmlns:r="http://schemas.openxmlformats.org/officeDocument/2006/relationships" xmlns:w14="http://schemas.microsoft.com/office/word/2010/wordml">
               <w:rPr>
@@ -8804,7 +8971,7 @@
                 <w:right w:val="none" w:sz="0" w:space="0" w:color="000000"/>
               </w:pBdr>
               <w:spacing w:after="20" w:before="20" w:line="240"/>
-              <w:ind w:firstLine="0" w:left="20" w:right="20"/>
+              <w:ind w:left="20" w:right="20" w:firstLine="0" w:firstLineChars="0"/>
             </w:pPr>
             <m:oMath xmlns:m="http://schemas.openxmlformats.org/officeDocument/2006/math" xmlns:mml="http://www.w3.org/1998/Math/MathML">
               <m:r>
@@ -8841,7 +9008,7 @@
                 <w:right w:val="none" w:sz="0" w:space="0" w:color="000000"/>
               </w:pBdr>
               <w:spacing w:after="20" w:before="20" w:line="240"/>
-              <w:ind w:firstLine="0" w:left="20" w:right="20"/>
+              <w:ind w:left="20" w:right="20" w:firstLine="0" w:firstLineChars="0"/>
             </w:pPr>
             <m:oMath xmlns:m="http://schemas.openxmlformats.org/officeDocument/2006/math" xmlns:mml="http://www.w3.org/1998/Math/MathML">
               <m:r>
@@ -8887,7 +9054,7 @@
                 <w:right w:val="none" w:sz="0" w:space="0" w:color="000000"/>
               </w:pBdr>
               <w:spacing w:after="20" w:before="20" w:line="240"/>
-              <w:ind w:firstLine="0" w:left="20" w:right="20"/>
+              <w:ind w:left="20" w:right="20" w:firstLine="0" w:firstLineChars="0"/>
             </w:pPr>
             <w:r xmlns:w="http://schemas.openxmlformats.org/wordprocessingml/2006/main" xmlns:wp="http://schemas.openxmlformats.org/drawingml/2006/wordprocessingDrawing" xmlns:r="http://schemas.openxmlformats.org/officeDocument/2006/relationships" xmlns:w14="http://schemas.microsoft.com/office/word/2010/wordml">
               <w:rPr>
@@ -8931,7 +9098,7 @@
                 <w:right w:val="none" w:sz="0" w:space="0" w:color="000000"/>
               </w:pBdr>
               <w:spacing w:after="20" w:before="20" w:line="240"/>
-              <w:ind w:firstLine="0" w:left="20" w:right="20"/>
+              <w:ind w:left="20" w:right="20" w:firstLine="0" w:firstLineChars="0"/>
             </w:pPr>
             <w:r xmlns:w="http://schemas.openxmlformats.org/wordprocessingml/2006/main" xmlns:wp="http://schemas.openxmlformats.org/drawingml/2006/wordprocessingDrawing" xmlns:r="http://schemas.openxmlformats.org/officeDocument/2006/relationships" xmlns:w14="http://schemas.microsoft.com/office/word/2010/wordml">
               <w:rPr>
@@ -8975,7 +9142,7 @@
                 <w:right w:val="none" w:sz="0" w:space="0" w:color="000000"/>
               </w:pBdr>
               <w:spacing w:after="20" w:before="20" w:line="240"/>
-              <w:ind w:firstLine="0" w:left="20" w:right="20"/>
+              <w:ind w:left="20" w:right="20" w:firstLine="0" w:firstLineChars="0"/>
             </w:pPr>
             <w:r xmlns:w="http://schemas.openxmlformats.org/wordprocessingml/2006/main" xmlns:wp="http://schemas.openxmlformats.org/drawingml/2006/wordprocessingDrawing" xmlns:r="http://schemas.openxmlformats.org/officeDocument/2006/relationships" xmlns:w14="http://schemas.microsoft.com/office/word/2010/wordml">
               <w:rPr>
@@ -9019,7 +9186,7 @@
                 <w:right w:val="none" w:sz="0" w:space="0" w:color="000000"/>
               </w:pBdr>
               <w:spacing w:after="20" w:before="20" w:line="240"/>
-              <w:ind w:firstLine="0" w:left="20" w:right="20"/>
+              <w:ind w:left="20" w:right="20" w:firstLine="0" w:firstLineChars="0"/>
             </w:pPr>
             <w:r xmlns:w="http://schemas.openxmlformats.org/wordprocessingml/2006/main" xmlns:wp="http://schemas.openxmlformats.org/drawingml/2006/wordprocessingDrawing" xmlns:r="http://schemas.openxmlformats.org/officeDocument/2006/relationships" xmlns:w14="http://schemas.microsoft.com/office/word/2010/wordml">
               <w:rPr>
@@ -9069,7 +9236,7 @@
                 <w:right w:val="none" w:sz="0" w:space="0" w:color="000000"/>
               </w:pBdr>
               <w:spacing w:after="20" w:before="20" w:line="240"/>
-              <w:ind w:firstLine="0" w:left="20" w:right="20"/>
+              <w:ind w:left="20" w:right="20" w:firstLine="0" w:firstLineChars="0"/>
             </w:pPr>
             <w:r xmlns:w="http://schemas.openxmlformats.org/wordprocessingml/2006/main" xmlns:wp="http://schemas.openxmlformats.org/drawingml/2006/wordprocessingDrawing" xmlns:r="http://schemas.openxmlformats.org/officeDocument/2006/relationships" xmlns:w14="http://schemas.microsoft.com/office/word/2010/wordml">
               <w:rPr>
@@ -9113,7 +9280,7 @@
                 <w:right w:val="none" w:sz="0" w:space="0" w:color="000000"/>
               </w:pBdr>
               <w:spacing w:after="20" w:before="20" w:line="240"/>
-              <w:ind w:firstLine="0" w:left="20" w:right="20"/>
+              <w:ind w:left="20" w:right="20" w:firstLine="0" w:firstLineChars="0"/>
             </w:pPr>
             <w:r xmlns:w="http://schemas.openxmlformats.org/wordprocessingml/2006/main" xmlns:wp="http://schemas.openxmlformats.org/drawingml/2006/wordprocessingDrawing" xmlns:r="http://schemas.openxmlformats.org/officeDocument/2006/relationships" xmlns:w14="http://schemas.microsoft.com/office/word/2010/wordml">
               <w:rPr>
@@ -9157,7 +9324,7 @@
                 <w:right w:val="none" w:sz="0" w:space="0" w:color="000000"/>
               </w:pBdr>
               <w:spacing w:after="20" w:before="20" w:line="240"/>
-              <w:ind w:firstLine="0" w:left="20" w:right="20"/>
+              <w:ind w:left="20" w:right="20" w:firstLine="0" w:firstLineChars="0"/>
             </w:pPr>
             <m:oMath xmlns:m="http://schemas.openxmlformats.org/officeDocument/2006/math" xmlns:mml="http://www.w3.org/1998/Math/MathML">
               <m:sSubSup>
@@ -9208,7 +9375,7 @@
                 <w:right w:val="none" w:sz="0" w:space="0" w:color="000000"/>
               </w:pBdr>
               <w:spacing w:after="20" w:before="20" w:line="240"/>
-              <w:ind w:firstLine="0" w:left="20" w:right="20"/>
+              <w:ind w:left="20" w:right="20" w:firstLine="0" w:firstLineChars="0"/>
             </w:pPr>
             <m:oMath xmlns:m="http://schemas.openxmlformats.org/officeDocument/2006/math" xmlns:mml="http://www.w3.org/1998/Math/MathML">
               <m:sSup>
@@ -9284,7 +9451,7 @@
                 <w:right w:val="none" w:sz="0" w:space="0" w:color="000000"/>
               </w:pBdr>
               <w:spacing w:after="20" w:before="20" w:line="240"/>
-              <w:ind w:firstLine="0" w:left="20" w:right="20"/>
+              <w:ind w:left="20" w:right="20" w:firstLine="0" w:firstLineChars="0"/>
             </w:pPr>
             <w:r xmlns:w="http://schemas.openxmlformats.org/wordprocessingml/2006/main" xmlns:wp="http://schemas.openxmlformats.org/drawingml/2006/wordprocessingDrawing" xmlns:r="http://schemas.openxmlformats.org/officeDocument/2006/relationships" xmlns:w14="http://schemas.microsoft.com/office/word/2010/wordml">
               <w:rPr>
@@ -9328,7 +9495,7 @@
                 <w:right w:val="none" w:sz="0" w:space="0" w:color="000000"/>
               </w:pBdr>
               <w:spacing w:after="20" w:before="20" w:line="240"/>
-              <w:ind w:firstLine="0" w:left="20" w:right="20"/>
+              <w:ind w:left="20" w:right="20" w:firstLine="0" w:firstLineChars="0"/>
             </w:pPr>
             <w:r xmlns:w="http://schemas.openxmlformats.org/wordprocessingml/2006/main" xmlns:wp="http://schemas.openxmlformats.org/drawingml/2006/wordprocessingDrawing" xmlns:r="http://schemas.openxmlformats.org/officeDocument/2006/relationships" xmlns:w14="http://schemas.microsoft.com/office/word/2010/wordml">
               <w:rPr>
@@ -9372,7 +9539,7 @@
                 <w:right w:val="none" w:sz="0" w:space="0" w:color="000000"/>
               </w:pBdr>
               <w:spacing w:after="20" w:before="20" w:line="240"/>
-              <w:ind w:firstLine="0" w:left="20" w:right="20"/>
+              <w:ind w:left="20" w:right="20" w:firstLine="0" w:firstLineChars="0"/>
             </w:pPr>
             <m:oMath xmlns:m="http://schemas.openxmlformats.org/officeDocument/2006/math" xmlns:mml="http://www.w3.org/1998/Math/MathML">
               <m:sSub>
@@ -9418,7 +9585,7 @@
                 <w:right w:val="none" w:sz="0" w:space="0" w:color="000000"/>
               </w:pBdr>
               <w:spacing w:after="20" w:before="20" w:line="240"/>
-              <w:ind w:firstLine="0" w:left="20" w:right="20"/>
+              <w:ind w:left="20" w:right="20" w:firstLine="0" w:firstLineChars="0"/>
             </w:pPr>
             <w:r xmlns:w="http://schemas.openxmlformats.org/wordprocessingml/2006/main" xmlns:wp="http://schemas.openxmlformats.org/drawingml/2006/wordprocessingDrawing" xmlns:r="http://schemas.openxmlformats.org/officeDocument/2006/relationships" xmlns:w14="http://schemas.microsoft.com/office/word/2010/wordml">
               <w:rPr>
@@ -9468,7 +9635,7 @@
                 <w:right w:val="none" w:sz="0" w:space="0" w:color="000000"/>
               </w:pBdr>
               <w:spacing w:after="20" w:before="20" w:line="240"/>
-              <w:ind w:firstLine="0" w:left="20" w:right="20"/>
+              <w:ind w:left="20" w:right="20" w:firstLine="0" w:firstLineChars="0"/>
             </w:pPr>
             <w:r xmlns:w="http://schemas.openxmlformats.org/wordprocessingml/2006/main" xmlns:wp="http://schemas.openxmlformats.org/drawingml/2006/wordprocessingDrawing" xmlns:r="http://schemas.openxmlformats.org/officeDocument/2006/relationships" xmlns:w14="http://schemas.microsoft.com/office/word/2010/wordml">
               <w:rPr>
@@ -9512,7 +9679,7 @@
                 <w:right w:val="none" w:sz="0" w:space="0" w:color="000000"/>
               </w:pBdr>
               <w:spacing w:after="20" w:before="20" w:line="240"/>
-              <w:ind w:firstLine="0" w:left="20" w:right="20"/>
+              <w:ind w:left="20" w:right="20" w:firstLine="0" w:firstLineChars="0"/>
             </w:pPr>
             <w:r xmlns:w="http://schemas.openxmlformats.org/wordprocessingml/2006/main" xmlns:wp="http://schemas.openxmlformats.org/drawingml/2006/wordprocessingDrawing" xmlns:r="http://schemas.openxmlformats.org/officeDocument/2006/relationships" xmlns:w14="http://schemas.microsoft.com/office/word/2010/wordml">
               <w:rPr>
@@ -9556,7 +9723,7 @@
                 <w:right w:val="none" w:sz="0" w:space="0" w:color="000000"/>
               </w:pBdr>
               <w:spacing w:after="20" w:before="20" w:line="240"/>
-              <w:ind w:firstLine="0" w:left="20" w:right="20"/>
+              <w:ind w:left="20" w:right="20" w:firstLine="0" w:firstLineChars="0"/>
             </w:pPr>
             <m:oMath xmlns:m="http://schemas.openxmlformats.org/officeDocument/2006/math" xmlns:mml="http://www.w3.org/1998/Math/MathML">
               <m:sSub>
@@ -9602,7 +9769,7 @@
                 <w:right w:val="none" w:sz="0" w:space="0" w:color="000000"/>
               </w:pBdr>
               <w:spacing w:after="20" w:before="20" w:line="240"/>
-              <w:ind w:firstLine="0" w:left="20" w:right="20"/>
+              <w:ind w:left="20" w:right="20" w:firstLine="0" w:firstLineChars="0"/>
             </w:pPr>
             <m:oMath xmlns:m="http://schemas.openxmlformats.org/officeDocument/2006/math" xmlns:mml="http://www.w3.org/1998/Math/MathML">
               <m:r>
@@ -9663,7 +9830,7 @@
                 <w:right w:val="none" w:sz="0" w:space="0" w:color="000000"/>
               </w:pBdr>
               <w:spacing w:after="20" w:before="20" w:line="240"/>
-              <w:ind w:firstLine="0" w:left="20" w:right="20"/>
+              <w:ind w:left="20" w:right="20" w:firstLine="0" w:firstLineChars="0"/>
             </w:pPr>
             <w:r xmlns:w="http://schemas.openxmlformats.org/wordprocessingml/2006/main" xmlns:wp="http://schemas.openxmlformats.org/drawingml/2006/wordprocessingDrawing" xmlns:r="http://schemas.openxmlformats.org/officeDocument/2006/relationships" xmlns:w14="http://schemas.microsoft.com/office/word/2010/wordml">
               <w:rPr>
@@ -9707,7 +9874,7 @@
                 <w:right w:val="none" w:sz="0" w:space="0" w:color="000000"/>
               </w:pBdr>
               <w:spacing w:after="20" w:before="20" w:line="240"/>
-              <w:ind w:firstLine="0" w:left="20" w:right="20"/>
+              <w:ind w:left="20" w:right="20" w:firstLine="0" w:firstLineChars="0"/>
             </w:pPr>
             <w:r xmlns:w="http://schemas.openxmlformats.org/wordprocessingml/2006/main" xmlns:wp="http://schemas.openxmlformats.org/drawingml/2006/wordprocessingDrawing" xmlns:r="http://schemas.openxmlformats.org/officeDocument/2006/relationships" xmlns:w14="http://schemas.microsoft.com/office/word/2010/wordml">
               <w:rPr>
@@ -9751,7 +9918,7 @@
                 <w:right w:val="none" w:sz="0" w:space="0" w:color="000000"/>
               </w:pBdr>
               <w:spacing w:after="20" w:before="20" w:line="240"/>
-              <w:ind w:firstLine="0" w:left="20" w:right="20"/>
+              <w:ind w:left="20" w:right="20" w:firstLine="0" w:firstLineChars="0"/>
             </w:pPr>
             <w:r xmlns:w="http://schemas.openxmlformats.org/wordprocessingml/2006/main" xmlns:wp="http://schemas.openxmlformats.org/drawingml/2006/wordprocessingDrawing" xmlns:r="http://schemas.openxmlformats.org/officeDocument/2006/relationships" xmlns:w14="http://schemas.microsoft.com/office/word/2010/wordml">
               <w:rPr>
@@ -9795,7 +9962,7 @@
                 <w:right w:val="none" w:sz="0" w:space="0" w:color="000000"/>
               </w:pBdr>
               <w:spacing w:after="20" w:before="20" w:line="240"/>
-              <w:ind w:firstLine="0" w:left="20" w:right="20"/>
+              <w:ind w:left="20" w:right="20" w:firstLine="0" w:firstLineChars="0"/>
             </w:pPr>
             <w:r xmlns:w="http://schemas.openxmlformats.org/wordprocessingml/2006/main" xmlns:wp="http://schemas.openxmlformats.org/drawingml/2006/wordprocessingDrawing" xmlns:r="http://schemas.openxmlformats.org/officeDocument/2006/relationships" xmlns:w14="http://schemas.microsoft.com/office/word/2010/wordml">
               <w:rPr>
@@ -9845,7 +10012,7 @@
                 <w:right w:val="none" w:sz="0" w:space="0" w:color="000000"/>
               </w:pBdr>
               <w:spacing w:after="20" w:before="20" w:line="240"/>
-              <w:ind w:firstLine="0" w:left="20" w:right="20"/>
+              <w:ind w:left="20" w:right="20" w:firstLine="0" w:firstLineChars="0"/>
             </w:pPr>
             <w:r xmlns:w="http://schemas.openxmlformats.org/wordprocessingml/2006/main" xmlns:wp="http://schemas.openxmlformats.org/drawingml/2006/wordprocessingDrawing" xmlns:r="http://schemas.openxmlformats.org/officeDocument/2006/relationships" xmlns:w14="http://schemas.microsoft.com/office/word/2010/wordml">
               <w:rPr>
@@ -9889,7 +10056,7 @@
                 <w:right w:val="none" w:sz="0" w:space="0" w:color="000000"/>
               </w:pBdr>
               <w:spacing w:after="20" w:before="20" w:line="240"/>
-              <w:ind w:firstLine="0" w:left="20" w:right="20"/>
+              <w:ind w:left="20" w:right="20" w:firstLine="0" w:firstLineChars="0"/>
             </w:pPr>
             <w:r xmlns:w="http://schemas.openxmlformats.org/wordprocessingml/2006/main" xmlns:wp="http://schemas.openxmlformats.org/drawingml/2006/wordprocessingDrawing" xmlns:r="http://schemas.openxmlformats.org/officeDocument/2006/relationships" xmlns:w14="http://schemas.microsoft.com/office/word/2010/wordml">
               <w:rPr>
@@ -9933,7 +10100,7 @@
                 <w:right w:val="none" w:sz="0" w:space="0" w:color="000000"/>
               </w:pBdr>
               <w:spacing w:after="20" w:before="20" w:line="240"/>
-              <w:ind w:firstLine="0" w:left="20" w:right="20"/>
+              <w:ind w:left="20" w:right="20" w:firstLine="0" w:firstLineChars="0"/>
             </w:pPr>
             <m:oMath xmlns:m="http://schemas.openxmlformats.org/officeDocument/2006/math" xmlns:mml="http://www.w3.org/1998/Math/MathML">
               <m:sSub>
@@ -9979,7 +10146,7 @@
                 <w:right w:val="none" w:sz="0" w:space="0" w:color="000000"/>
               </w:pBdr>
               <w:spacing w:after="20" w:before="20" w:line="240"/>
-              <w:ind w:firstLine="0" w:left="20" w:right="20"/>
+              <w:ind w:left="20" w:right="20" w:firstLine="0" w:firstLineChars="0"/>
             </w:pPr>
             <m:oMath xmlns:m="http://schemas.openxmlformats.org/officeDocument/2006/math" xmlns:mml="http://www.w3.org/1998/Math/MathML">
               <m:r>
@@ -10040,7 +10207,7 @@
                 <w:right w:val="none" w:sz="0" w:space="0" w:color="000000"/>
               </w:pBdr>
               <w:spacing w:after="20" w:before="20" w:line="240"/>
-              <w:ind w:firstLine="0" w:left="20" w:right="20"/>
+              <w:ind w:left="20" w:right="20" w:firstLine="0" w:firstLineChars="0"/>
             </w:pPr>
             <w:r xmlns:w="http://schemas.openxmlformats.org/wordprocessingml/2006/main" xmlns:wp="http://schemas.openxmlformats.org/drawingml/2006/wordprocessingDrawing" xmlns:r="http://schemas.openxmlformats.org/officeDocument/2006/relationships" xmlns:w14="http://schemas.microsoft.com/office/word/2010/wordml">
               <w:rPr>
@@ -10084,7 +10251,7 @@
                 <w:right w:val="none" w:sz="0" w:space="0" w:color="000000"/>
               </w:pBdr>
               <w:spacing w:after="20" w:before="20" w:line="240"/>
-              <w:ind w:firstLine="0" w:left="20" w:right="20"/>
+              <w:ind w:left="20" w:right="20" w:firstLine="0" w:firstLineChars="0"/>
             </w:pPr>
             <w:r xmlns:w="http://schemas.openxmlformats.org/wordprocessingml/2006/main" xmlns:wp="http://schemas.openxmlformats.org/drawingml/2006/wordprocessingDrawing" xmlns:r="http://schemas.openxmlformats.org/officeDocument/2006/relationships" xmlns:w14="http://schemas.microsoft.com/office/word/2010/wordml">
               <w:rPr>
@@ -10128,7 +10295,7 @@
                 <w:right w:val="none" w:sz="0" w:space="0" w:color="000000"/>
               </w:pBdr>
               <w:spacing w:after="20" w:before="20" w:line="240"/>
-              <w:ind w:firstLine="0" w:left="20" w:right="20"/>
+              <w:ind w:left="20" w:right="20" w:firstLine="0" w:firstLineChars="0"/>
             </w:pPr>
             <m:oMath xmlns:m="http://schemas.openxmlformats.org/officeDocument/2006/math" xmlns:mml="http://www.w3.org/1998/Math/MathML">
               <m:r>
@@ -10174,7 +10341,7 @@
                 <w:right w:val="none" w:sz="0" w:space="0" w:color="000000"/>
               </w:pBdr>
               <w:spacing w:after="20" w:before="20" w:line="240"/>
-              <w:ind w:firstLine="0" w:left="20" w:right="20"/>
+              <w:ind w:left="20" w:right="20" w:firstLine="0" w:firstLineChars="0"/>
             </w:pPr>
             <m:oMath xmlns:m="http://schemas.openxmlformats.org/officeDocument/2006/math" xmlns:mml="http://www.w3.org/1998/Math/MathML">
               <m:r>
@@ -10301,7 +10468,7 @@
                 <w:right w:val="none" w:sz="0" w:space="0" w:color="000000"/>
               </w:pBdr>
               <w:spacing w:after="20" w:before="20" w:line="240"/>
-              <w:ind w:firstLine="0" w:left="20" w:right="20"/>
+              <w:ind w:left="20" w:right="20" w:firstLine="0" w:firstLineChars="0"/>
             </w:pPr>
             <w:r xmlns:w="http://schemas.openxmlformats.org/wordprocessingml/2006/main" xmlns:wp="http://schemas.openxmlformats.org/drawingml/2006/wordprocessingDrawing" xmlns:r="http://schemas.openxmlformats.org/officeDocument/2006/relationships" xmlns:w14="http://schemas.microsoft.com/office/word/2010/wordml">
               <w:rPr>
@@ -10345,7 +10512,7 @@
                 <w:right w:val="none" w:sz="0" w:space="0" w:color="000000"/>
               </w:pBdr>
               <w:spacing w:after="20" w:before="20" w:line="240"/>
-              <w:ind w:firstLine="0" w:left="20" w:right="20"/>
+              <w:ind w:left="20" w:right="20" w:firstLine="0" w:firstLineChars="0"/>
             </w:pPr>
             <w:r xmlns:w="http://schemas.openxmlformats.org/wordprocessingml/2006/main" xmlns:wp="http://schemas.openxmlformats.org/drawingml/2006/wordprocessingDrawing" xmlns:r="http://schemas.openxmlformats.org/officeDocument/2006/relationships" xmlns:w14="http://schemas.microsoft.com/office/word/2010/wordml">
               <w:rPr>
@@ -10389,7 +10556,7 @@
                 <w:right w:val="none" w:sz="0" w:space="0" w:color="000000"/>
               </w:pBdr>
               <w:spacing w:after="20" w:before="20" w:line="240"/>
-              <w:ind w:firstLine="0" w:left="20" w:right="20"/>
+              <w:ind w:left="20" w:right="20" w:firstLine="0" w:firstLineChars="0"/>
             </w:pPr>
             <m:oMath xmlns:m="http://schemas.openxmlformats.org/officeDocument/2006/math" xmlns:mml="http://www.w3.org/1998/Math/MathML">
               <m:r>
@@ -10435,7 +10602,7 @@
                 <w:right w:val="none" w:sz="0" w:space="0" w:color="000000"/>
               </w:pBdr>
               <w:spacing w:after="20" w:before="20" w:line="240"/>
-              <w:ind w:firstLine="0" w:left="20" w:right="20"/>
+              <w:ind w:left="20" w:right="20" w:firstLine="0" w:firstLineChars="0"/>
             </w:pPr>
             <m:oMath xmlns:m="http://schemas.openxmlformats.org/officeDocument/2006/math" xmlns:mml="http://www.w3.org/1998/Math/MathML">
               <m:r>
@@ -10562,7 +10729,7 @@
                 <w:right w:val="none" w:sz="0" w:space="0" w:color="000000"/>
               </w:pBdr>
               <w:spacing w:after="20" w:before="20" w:line="240"/>
-              <w:ind w:firstLine="0" w:left="20" w:right="20"/>
+              <w:ind w:left="20" w:right="20" w:firstLine="0" w:firstLineChars="0"/>
             </w:pPr>
             <w:r xmlns:w="http://schemas.openxmlformats.org/wordprocessingml/2006/main" xmlns:wp="http://schemas.openxmlformats.org/drawingml/2006/wordprocessingDrawing" xmlns:r="http://schemas.openxmlformats.org/officeDocument/2006/relationships" xmlns:w14="http://schemas.microsoft.com/office/word/2010/wordml">
               <w:rPr>
@@ -10606,7 +10773,7 @@
                 <w:right w:val="none" w:sz="0" w:space="0" w:color="000000"/>
               </w:pBdr>
               <w:spacing w:after="20" w:before="20" w:line="240"/>
-              <w:ind w:firstLine="0" w:left="20" w:right="20"/>
+              <w:ind w:left="20" w:right="20" w:firstLine="0" w:firstLineChars="0"/>
             </w:pPr>
             <w:r xmlns:w="http://schemas.openxmlformats.org/wordprocessingml/2006/main" xmlns:wp="http://schemas.openxmlformats.org/drawingml/2006/wordprocessingDrawing" xmlns:r="http://schemas.openxmlformats.org/officeDocument/2006/relationships" xmlns:w14="http://schemas.microsoft.com/office/word/2010/wordml">
               <w:rPr>
@@ -10650,7 +10817,7 @@
                 <w:right w:val="none" w:sz="0" w:space="0" w:color="000000"/>
               </w:pBdr>
               <w:spacing w:after="20" w:before="20" w:line="240"/>
-              <w:ind w:firstLine="0" w:left="20" w:right="20"/>
+              <w:ind w:left="20" w:right="20" w:firstLine="0" w:firstLineChars="0"/>
             </w:pPr>
             <m:oMath xmlns:m="http://schemas.openxmlformats.org/officeDocument/2006/math" xmlns:mml="http://www.w3.org/1998/Math/MathML">
               <m:r>
@@ -10803,7 +10970,7 @@
                 <w:right w:val="none" w:sz="0" w:space="0" w:color="000000"/>
               </w:pBdr>
               <w:spacing w:after="20" w:before="20" w:line="240"/>
-              <w:ind w:firstLine="0" w:left="20" w:right="20"/>
+              <w:ind w:left="20" w:right="20" w:firstLine="0" w:firstLineChars="0"/>
             </w:pPr>
             <m:oMath xmlns:m="http://schemas.openxmlformats.org/officeDocument/2006/math" xmlns:mml="http://www.w3.org/1998/Math/MathML">
               <m:r>
@@ -10930,7 +11097,7 @@
                 <w:right w:val="none" w:sz="0" w:space="0" w:color="000000"/>
               </w:pBdr>
               <w:spacing w:after="20" w:before="20" w:line="240"/>
-              <w:ind w:firstLine="0" w:left="20" w:right="20"/>
+              <w:ind w:left="20" w:right="20" w:firstLine="0" w:firstLineChars="0"/>
             </w:pPr>
             <w:r xmlns:w="http://schemas.openxmlformats.org/wordprocessingml/2006/main" xmlns:wp="http://schemas.openxmlformats.org/drawingml/2006/wordprocessingDrawing" xmlns:r="http://schemas.openxmlformats.org/officeDocument/2006/relationships" xmlns:w14="http://schemas.microsoft.com/office/word/2010/wordml">
               <w:rPr>
@@ -10974,7 +11141,7 @@
                 <w:right w:val="none" w:sz="0" w:space="0" w:color="000000"/>
               </w:pBdr>
               <w:spacing w:after="20" w:before="20" w:line="240"/>
-              <w:ind w:firstLine="0" w:left="20" w:right="20"/>
+              <w:ind w:left="20" w:right="20" w:firstLine="0" w:firstLineChars="0"/>
             </w:pPr>
             <w:r xmlns:w="http://schemas.openxmlformats.org/wordprocessingml/2006/main" xmlns:wp="http://schemas.openxmlformats.org/drawingml/2006/wordprocessingDrawing" xmlns:r="http://schemas.openxmlformats.org/officeDocument/2006/relationships" xmlns:w14="http://schemas.microsoft.com/office/word/2010/wordml">
               <w:rPr>
@@ -11018,7 +11185,7 @@
                 <w:right w:val="none" w:sz="0" w:space="0" w:color="000000"/>
               </w:pBdr>
               <w:spacing w:after="20" w:before="20" w:line="240"/>
-              <w:ind w:firstLine="0" w:left="20" w:right="20"/>
+              <w:ind w:left="20" w:right="20" w:firstLine="0" w:firstLineChars="0"/>
             </w:pPr>
             <m:oMath xmlns:m="http://schemas.openxmlformats.org/officeDocument/2006/math" xmlns:mml="http://www.w3.org/1998/Math/MathML">
               <m:r>
@@ -11055,7 +11222,7 @@
                 <w:right w:val="none" w:sz="0" w:space="0" w:color="000000"/>
               </w:pBdr>
               <w:spacing w:after="20" w:before="20" w:line="240"/>
-              <w:ind w:firstLine="0" w:left="20" w:right="20"/>
+              <w:ind w:left="20" w:right="20" w:firstLine="0" w:firstLineChars="0"/>
             </w:pPr>
             <m:oMath xmlns:m="http://schemas.openxmlformats.org/officeDocument/2006/math" xmlns:mml="http://www.w3.org/1998/Math/MathML">
               <m:r>
@@ -11176,7 +11343,7 @@
                 <w:right w:val="none" w:sz="0" w:space="0" w:color="000000"/>
               </w:pBdr>
               <w:spacing w:after="20" w:before="20" w:line="240"/>
-              <w:ind w:firstLine="0" w:left="20" w:right="20"/>
+              <w:ind w:left="20" w:right="20" w:firstLine="0" w:firstLineChars="0"/>
             </w:pPr>
             <w:r xmlns:w="http://schemas.openxmlformats.org/wordprocessingml/2006/main" xmlns:wp="http://schemas.openxmlformats.org/drawingml/2006/wordprocessingDrawing" xmlns:r="http://schemas.openxmlformats.org/officeDocument/2006/relationships" xmlns:w14="http://schemas.microsoft.com/office/word/2010/wordml">
               <w:rPr>
@@ -11220,7 +11387,7 @@
                 <w:right w:val="none" w:sz="0" w:space="0" w:color="000000"/>
               </w:pBdr>
               <w:spacing w:after="20" w:before="20" w:line="240"/>
-              <w:ind w:firstLine="0" w:left="20" w:right="20"/>
+              <w:ind w:left="20" w:right="20" w:firstLine="0" w:firstLineChars="0"/>
             </w:pPr>
             <w:r xmlns:w="http://schemas.openxmlformats.org/wordprocessingml/2006/main" xmlns:wp="http://schemas.openxmlformats.org/drawingml/2006/wordprocessingDrawing" xmlns:r="http://schemas.openxmlformats.org/officeDocument/2006/relationships" xmlns:w14="http://schemas.microsoft.com/office/word/2010/wordml">
               <w:rPr>
@@ -11264,7 +11431,7 @@
                 <w:right w:val="none" w:sz="0" w:space="0" w:color="000000"/>
               </w:pBdr>
               <w:spacing w:after="20" w:before="20" w:line="240"/>
-              <w:ind w:firstLine="0" w:left="20" w:right="20"/>
+              <w:ind w:left="20" w:right="20" w:firstLine="0" w:firstLineChars="0"/>
             </w:pPr>
             <m:oMath xmlns:m="http://schemas.openxmlformats.org/officeDocument/2006/math" xmlns:mml="http://www.w3.org/1998/Math/MathML">
               <m:r>
@@ -11301,7 +11468,7 @@
                 <w:right w:val="none" w:sz="0" w:space="0" w:color="000000"/>
               </w:pBdr>
               <w:spacing w:after="20" w:before="20" w:line="240"/>
-              <w:ind w:firstLine="0" w:left="20" w:right="20"/>
+              <w:ind w:left="20" w:right="20" w:firstLine="0" w:firstLineChars="0"/>
             </w:pPr>
             <m:oMath xmlns:m="http://schemas.openxmlformats.org/officeDocument/2006/math" xmlns:mml="http://www.w3.org/1998/Math/MathML">
               <m:r>
@@ -11402,7 +11569,7 @@
         </w:rPr>
         <w:t xml:space="preserve">Table </w:t>
       </w:r>
-      <w:bookmarkStart w:id="45fd095b-fb33-443e-b8c1-23d716d3f62d" w:name="tbl-apacmptab"/>
+      <w:bookmarkStart w:id="f9eb6d50-348a-4a2a-99fc-0d86e2926444" w:name="tbl-apacmptab"/>
       <w:r xmlns:w="http://schemas.openxmlformats.org/wordprocessingml/2006/main" xmlns:wp="http://schemas.openxmlformats.org/drawingml/2006/wordprocessingDrawing" xmlns:r="http://schemas.openxmlformats.org/officeDocument/2006/relationships" xmlns:w14="http://schemas.microsoft.com/office/word/2010/wordml">
         <w:rPr>
           <w:rFonts/>
@@ -11424,7 +11591,7 @@
         </w:rPr>
         <w:fldChar w:fldCharType="end" w:dirty="true"/>
       </w:r>
-      <w:bookmarkEnd w:id="45fd095b-fb33-443e-b8c1-23d716d3f62d"/>
+      <w:bookmarkEnd w:id="f9eb6d50-348a-4a2a-99fc-0d86e2926444"/>
       <w:r>
         <w:rPr>
           <w:rFonts/>
@@ -11482,7 +11649,7 @@
                 <w:right w:val="none" w:sz="0" w:space="0" w:color="000000"/>
               </w:pBdr>
               <w:spacing w:after="20" w:before="20" w:line="240"/>
-              <w:ind w:firstLine="0" w:left="20" w:right="20"/>
+              <w:ind w:left="20" w:right="20" w:firstLine="0" w:firstLineChars="0"/>
             </w:pPr>
             <w:r xmlns:w="http://schemas.openxmlformats.org/wordprocessingml/2006/main" xmlns:wp="http://schemas.openxmlformats.org/drawingml/2006/wordprocessingDrawing" xmlns:r="http://schemas.openxmlformats.org/officeDocument/2006/relationships" xmlns:w14="http://schemas.microsoft.com/office/word/2010/wordml">
               <w:rPr>
@@ -11526,7 +11693,7 @@
                 <w:right w:val="none" w:sz="0" w:space="0" w:color="000000"/>
               </w:pBdr>
               <w:spacing w:after="20" w:before="20" w:line="240"/>
-              <w:ind w:firstLine="0" w:left="20" w:right="20"/>
+              <w:ind w:left="20" w:right="20" w:firstLine="0" w:firstLineChars="0"/>
             </w:pPr>
             <w:r xmlns:w="http://schemas.openxmlformats.org/wordprocessingml/2006/main" xmlns:wp="http://schemas.openxmlformats.org/drawingml/2006/wordprocessingDrawing" xmlns:r="http://schemas.openxmlformats.org/officeDocument/2006/relationships" xmlns:w14="http://schemas.microsoft.com/office/word/2010/wordml">
               <w:rPr>
@@ -11570,7 +11737,7 @@
                 <w:right w:val="none" w:sz="0" w:space="0" w:color="000000"/>
               </w:pBdr>
               <w:spacing w:after="20" w:before="20" w:line="240"/>
-              <w:ind w:firstLine="0" w:left="20" w:right="20"/>
+              <w:ind w:left="20" w:right="20" w:firstLine="0" w:firstLineChars="0"/>
             </w:pPr>
             <m:oMath xmlns:m="http://schemas.openxmlformats.org/officeDocument/2006/math" xmlns:mml="http://www.w3.org/1998/Math/MathML">
               <m:r>
@@ -11607,7 +11774,7 @@
                 <w:right w:val="none" w:sz="0" w:space="0" w:color="000000"/>
               </w:pBdr>
               <w:spacing w:after="20" w:before="20" w:line="240"/>
-              <w:ind w:firstLine="0" w:left="20" w:right="20"/>
+              <w:ind w:left="20" w:right="20" w:firstLine="0" w:firstLineChars="0"/>
             </w:pPr>
             <m:oMath xmlns:m="http://schemas.openxmlformats.org/officeDocument/2006/math" xmlns:mml="http://www.w3.org/1998/Math/MathML">
               <m:r>
@@ -11713,7 +11880,7 @@
                 <w:right w:val="none" w:sz="0" w:space="0" w:color="000000"/>
               </w:pBdr>
               <w:spacing w:after="20" w:before="20" w:line="240"/>
-              <w:ind w:firstLine="0" w:left="20" w:right="20"/>
+              <w:ind w:left="20" w:right="20" w:firstLine="0" w:firstLineChars="0"/>
             </w:pPr>
             <w:r xmlns:w="http://schemas.openxmlformats.org/wordprocessingml/2006/main" xmlns:wp="http://schemas.openxmlformats.org/drawingml/2006/wordprocessingDrawing" xmlns:r="http://schemas.openxmlformats.org/officeDocument/2006/relationships" xmlns:w14="http://schemas.microsoft.com/office/word/2010/wordml">
               <w:rPr>
@@ -11757,7 +11924,7 @@
                 <w:right w:val="none" w:sz="0" w:space="0" w:color="000000"/>
               </w:pBdr>
               <w:spacing w:after="20" w:before="20" w:line="240"/>
-              <w:ind w:firstLine="0" w:left="20" w:right="20"/>
+              <w:ind w:left="20" w:right="20" w:firstLine="0" w:firstLineChars="0"/>
             </w:pPr>
             <w:r xmlns:w="http://schemas.openxmlformats.org/wordprocessingml/2006/main" xmlns:wp="http://schemas.openxmlformats.org/drawingml/2006/wordprocessingDrawing" xmlns:r="http://schemas.openxmlformats.org/officeDocument/2006/relationships" xmlns:w14="http://schemas.microsoft.com/office/word/2010/wordml">
               <w:rPr>
@@ -11801,7 +11968,7 @@
                 <w:right w:val="none" w:sz="0" w:space="0" w:color="000000"/>
               </w:pBdr>
               <w:spacing w:after="20" w:before="20" w:line="240"/>
-              <w:ind w:firstLine="0" w:left="20" w:right="20"/>
+              <w:ind w:left="20" w:right="20" w:firstLine="0" w:firstLineChars="0"/>
             </w:pPr>
             <w:r xmlns:w="http://schemas.openxmlformats.org/wordprocessingml/2006/main" xmlns:wp="http://schemas.openxmlformats.org/drawingml/2006/wordprocessingDrawing" xmlns:r="http://schemas.openxmlformats.org/officeDocument/2006/relationships" xmlns:w14="http://schemas.microsoft.com/office/word/2010/wordml">
               <w:rPr>
@@ -11845,7 +12012,7 @@
                 <w:right w:val="none" w:sz="0" w:space="0" w:color="000000"/>
               </w:pBdr>
               <w:spacing w:after="20" w:before="20" w:line="240"/>
-              <w:ind w:firstLine="0" w:left="20" w:right="20"/>
+              <w:ind w:left="20" w:right="20" w:firstLine="0" w:firstLineChars="0"/>
             </w:pPr>
             <w:r xmlns:w="http://schemas.openxmlformats.org/wordprocessingml/2006/main" xmlns:wp="http://schemas.openxmlformats.org/drawingml/2006/wordprocessingDrawing" xmlns:r="http://schemas.openxmlformats.org/officeDocument/2006/relationships" xmlns:w14="http://schemas.microsoft.com/office/word/2010/wordml">
               <w:rPr>
@@ -11895,7 +12062,7 @@
                 <w:right w:val="none" w:sz="0" w:space="0" w:color="000000"/>
               </w:pBdr>
               <w:spacing w:after="20" w:before="20" w:line="240"/>
-              <w:ind w:firstLine="0" w:left="20" w:right="20"/>
+              <w:ind w:left="20" w:right="20" w:firstLine="0" w:firstLineChars="0"/>
             </w:pPr>
             <w:r xmlns:w="http://schemas.openxmlformats.org/wordprocessingml/2006/main" xmlns:wp="http://schemas.openxmlformats.org/drawingml/2006/wordprocessingDrawing" xmlns:r="http://schemas.openxmlformats.org/officeDocument/2006/relationships" xmlns:w14="http://schemas.microsoft.com/office/word/2010/wordml">
               <w:rPr>
@@ -11939,7 +12106,7 @@
                 <w:right w:val="none" w:sz="0" w:space="0" w:color="000000"/>
               </w:pBdr>
               <w:spacing w:after="20" w:before="20" w:line="240"/>
-              <w:ind w:firstLine="0" w:left="20" w:right="20"/>
+              <w:ind w:left="20" w:right="20" w:firstLine="0" w:firstLineChars="0"/>
             </w:pPr>
             <w:r xmlns:w="http://schemas.openxmlformats.org/wordprocessingml/2006/main" xmlns:wp="http://schemas.openxmlformats.org/drawingml/2006/wordprocessingDrawing" xmlns:r="http://schemas.openxmlformats.org/officeDocument/2006/relationships" xmlns:w14="http://schemas.microsoft.com/office/word/2010/wordml">
               <w:rPr>
@@ -11983,7 +12150,7 @@
                 <w:right w:val="none" w:sz="0" w:space="0" w:color="000000"/>
               </w:pBdr>
               <w:spacing w:after="20" w:before="20" w:line="240"/>
-              <w:ind w:firstLine="0" w:left="20" w:right="20"/>
+              <w:ind w:left="20" w:right="20" w:firstLine="0" w:firstLineChars="0"/>
             </w:pPr>
             <w:r xmlns:w="http://schemas.openxmlformats.org/wordprocessingml/2006/main" xmlns:wp="http://schemas.openxmlformats.org/drawingml/2006/wordprocessingDrawing" xmlns:r="http://schemas.openxmlformats.org/officeDocument/2006/relationships" xmlns:w14="http://schemas.microsoft.com/office/word/2010/wordml">
               <w:rPr>
@@ -12027,7 +12194,7 @@
                 <w:right w:val="none" w:sz="0" w:space="0" w:color="000000"/>
               </w:pBdr>
               <w:spacing w:after="20" w:before="20" w:line="240"/>
-              <w:ind w:firstLine="0" w:left="20" w:right="20"/>
+              <w:ind w:left="20" w:right="20" w:firstLine="0" w:firstLineChars="0"/>
             </w:pPr>
             <w:r xmlns:w="http://schemas.openxmlformats.org/wordprocessingml/2006/main" xmlns:wp="http://schemas.openxmlformats.org/drawingml/2006/wordprocessingDrawing" xmlns:r="http://schemas.openxmlformats.org/officeDocument/2006/relationships" xmlns:w14="http://schemas.microsoft.com/office/word/2010/wordml">
               <w:rPr>
@@ -12077,7 +12244,7 @@
                 <w:right w:val="none" w:sz="0" w:space="0" w:color="000000"/>
               </w:pBdr>
               <w:spacing w:after="20" w:before="20" w:line="240"/>
-              <w:ind w:firstLine="0" w:left="20" w:right="20"/>
+              <w:ind w:left="20" w:right="20" w:firstLine="0" w:firstLineChars="0"/>
             </w:pPr>
             <w:r xmlns:w="http://schemas.openxmlformats.org/wordprocessingml/2006/main" xmlns:wp="http://schemas.openxmlformats.org/drawingml/2006/wordprocessingDrawing" xmlns:r="http://schemas.openxmlformats.org/officeDocument/2006/relationships" xmlns:w14="http://schemas.microsoft.com/office/word/2010/wordml">
               <w:rPr>
@@ -12121,7 +12288,7 @@
                 <w:right w:val="none" w:sz="0" w:space="0" w:color="000000"/>
               </w:pBdr>
               <w:spacing w:after="20" w:before="20" w:line="240"/>
-              <w:ind w:firstLine="0" w:left="20" w:right="20"/>
+              <w:ind w:left="20" w:right="20" w:firstLine="0" w:firstLineChars="0"/>
             </w:pPr>
             <w:r xmlns:w="http://schemas.openxmlformats.org/wordprocessingml/2006/main" xmlns:wp="http://schemas.openxmlformats.org/drawingml/2006/wordprocessingDrawing" xmlns:r="http://schemas.openxmlformats.org/officeDocument/2006/relationships" xmlns:w14="http://schemas.microsoft.com/office/word/2010/wordml">
               <w:rPr>
@@ -12165,7 +12332,7 @@
                 <w:right w:val="none" w:sz="0" w:space="0" w:color="000000"/>
               </w:pBdr>
               <w:spacing w:after="20" w:before="20" w:line="240"/>
-              <w:ind w:firstLine="0" w:left="20" w:right="20"/>
+              <w:ind w:left="20" w:right="20" w:firstLine="0" w:firstLineChars="0"/>
             </w:pPr>
             <w:r xmlns:w="http://schemas.openxmlformats.org/wordprocessingml/2006/main" xmlns:wp="http://schemas.openxmlformats.org/drawingml/2006/wordprocessingDrawing" xmlns:r="http://schemas.openxmlformats.org/officeDocument/2006/relationships" xmlns:w14="http://schemas.microsoft.com/office/word/2010/wordml">
               <w:rPr>
@@ -12209,7 +12376,7 @@
                 <w:right w:val="none" w:sz="0" w:space="0" w:color="000000"/>
               </w:pBdr>
               <w:spacing w:after="20" w:before="20" w:line="240"/>
-              <w:ind w:firstLine="0" w:left="20" w:right="20"/>
+              <w:ind w:left="20" w:right="20" w:firstLine="0" w:firstLineChars="0"/>
             </w:pPr>
             <w:r xmlns:w="http://schemas.openxmlformats.org/wordprocessingml/2006/main" xmlns:wp="http://schemas.openxmlformats.org/drawingml/2006/wordprocessingDrawing" xmlns:r="http://schemas.openxmlformats.org/officeDocument/2006/relationships" xmlns:w14="http://schemas.microsoft.com/office/word/2010/wordml">
               <w:rPr>
@@ -12259,7 +12426,7 @@
                 <w:right w:val="none" w:sz="0" w:space="0" w:color="000000"/>
               </w:pBdr>
               <w:spacing w:after="20" w:before="20" w:line="240"/>
-              <w:ind w:firstLine="0" w:left="20" w:right="20"/>
+              <w:ind w:left="20" w:right="20" w:firstLine="0" w:firstLineChars="0"/>
             </w:pPr>
             <w:r xmlns:w="http://schemas.openxmlformats.org/wordprocessingml/2006/main" xmlns:wp="http://schemas.openxmlformats.org/drawingml/2006/wordprocessingDrawing" xmlns:r="http://schemas.openxmlformats.org/officeDocument/2006/relationships" xmlns:w14="http://schemas.microsoft.com/office/word/2010/wordml">
               <w:rPr>
@@ -12303,7 +12470,7 @@
                 <w:right w:val="none" w:sz="0" w:space="0" w:color="000000"/>
               </w:pBdr>
               <w:spacing w:after="20" w:before="20" w:line="240"/>
-              <w:ind w:firstLine="0" w:left="20" w:right="20"/>
+              <w:ind w:left="20" w:right="20" w:firstLine="0" w:firstLineChars="0"/>
             </w:pPr>
             <w:r xmlns:w="http://schemas.openxmlformats.org/wordprocessingml/2006/main" xmlns:wp="http://schemas.openxmlformats.org/drawingml/2006/wordprocessingDrawing" xmlns:r="http://schemas.openxmlformats.org/officeDocument/2006/relationships" xmlns:w14="http://schemas.microsoft.com/office/word/2010/wordml">
               <w:rPr>
@@ -12347,7 +12514,7 @@
                 <w:right w:val="none" w:sz="0" w:space="0" w:color="000000"/>
               </w:pBdr>
               <w:spacing w:after="20" w:before="20" w:line="240"/>
-              <w:ind w:firstLine="0" w:left="20" w:right="20"/>
+              <w:ind w:left="20" w:right="20" w:firstLine="0" w:firstLineChars="0"/>
             </w:pPr>
             <w:r xmlns:w="http://schemas.openxmlformats.org/wordprocessingml/2006/main" xmlns:wp="http://schemas.openxmlformats.org/drawingml/2006/wordprocessingDrawing" xmlns:r="http://schemas.openxmlformats.org/officeDocument/2006/relationships" xmlns:w14="http://schemas.microsoft.com/office/word/2010/wordml">
               <w:rPr>
@@ -12391,7 +12558,7 @@
                 <w:right w:val="none" w:sz="0" w:space="0" w:color="000000"/>
               </w:pBdr>
               <w:spacing w:after="20" w:before="20" w:line="240"/>
-              <w:ind w:firstLine="0" w:left="20" w:right="20"/>
+              <w:ind w:left="20" w:right="20" w:firstLine="0" w:firstLineChars="0"/>
             </w:pPr>
             <w:r xmlns:w="http://schemas.openxmlformats.org/wordprocessingml/2006/main" xmlns:wp="http://schemas.openxmlformats.org/drawingml/2006/wordprocessingDrawing" xmlns:r="http://schemas.openxmlformats.org/officeDocument/2006/relationships" xmlns:w14="http://schemas.microsoft.com/office/word/2010/wordml">
               <w:rPr>
@@ -12441,7 +12608,7 @@
                 <w:right w:val="none" w:sz="0" w:space="0" w:color="000000"/>
               </w:pBdr>
               <w:spacing w:after="20" w:before="20" w:line="240"/>
-              <w:ind w:firstLine="0" w:left="20" w:right="20"/>
+              <w:ind w:left="20" w:right="20" w:firstLine="0" w:firstLineChars="0"/>
             </w:pPr>
             <w:r xmlns:w="http://schemas.openxmlformats.org/wordprocessingml/2006/main" xmlns:wp="http://schemas.openxmlformats.org/drawingml/2006/wordprocessingDrawing" xmlns:r="http://schemas.openxmlformats.org/officeDocument/2006/relationships" xmlns:w14="http://schemas.microsoft.com/office/word/2010/wordml">
               <w:rPr>
@@ -12485,7 +12652,7 @@
                 <w:right w:val="none" w:sz="0" w:space="0" w:color="000000"/>
               </w:pBdr>
               <w:spacing w:after="20" w:before="20" w:line="240"/>
-              <w:ind w:firstLine="0" w:left="20" w:right="20"/>
+              <w:ind w:left="20" w:right="20" w:firstLine="0" w:firstLineChars="0"/>
             </w:pPr>
             <w:r xmlns:w="http://schemas.openxmlformats.org/wordprocessingml/2006/main" xmlns:wp="http://schemas.openxmlformats.org/drawingml/2006/wordprocessingDrawing" xmlns:r="http://schemas.openxmlformats.org/officeDocument/2006/relationships" xmlns:w14="http://schemas.microsoft.com/office/word/2010/wordml">
               <w:rPr>
@@ -12529,7 +12696,7 @@
                 <w:right w:val="none" w:sz="0" w:space="0" w:color="000000"/>
               </w:pBdr>
               <w:spacing w:after="20" w:before="20" w:line="240"/>
-              <w:ind w:firstLine="0" w:left="20" w:right="20"/>
+              <w:ind w:left="20" w:right="20" w:firstLine="0" w:firstLineChars="0"/>
             </w:pPr>
             <w:r xmlns:w="http://schemas.openxmlformats.org/wordprocessingml/2006/main" xmlns:wp="http://schemas.openxmlformats.org/drawingml/2006/wordprocessingDrawing" xmlns:r="http://schemas.openxmlformats.org/officeDocument/2006/relationships" xmlns:w14="http://schemas.microsoft.com/office/word/2010/wordml">
               <w:rPr>
@@ -12573,7 +12740,7 @@
                 <w:right w:val="none" w:sz="0" w:space="0" w:color="000000"/>
               </w:pBdr>
               <w:spacing w:after="20" w:before="20" w:line="240"/>
-              <w:ind w:firstLine="0" w:left="20" w:right="20"/>
+              <w:ind w:left="20" w:right="20" w:firstLine="0" w:firstLineChars="0"/>
             </w:pPr>
             <w:r xmlns:w="http://schemas.openxmlformats.org/wordprocessingml/2006/main" xmlns:wp="http://schemas.openxmlformats.org/drawingml/2006/wordprocessingDrawing" xmlns:r="http://schemas.openxmlformats.org/officeDocument/2006/relationships" xmlns:w14="http://schemas.microsoft.com/office/word/2010/wordml">
               <w:rPr>
@@ -12623,7 +12790,7 @@
                 <w:right w:val="none" w:sz="0" w:space="0" w:color="000000"/>
               </w:pBdr>
               <w:spacing w:after="20" w:before="20" w:line="240"/>
-              <w:ind w:firstLine="0" w:left="20" w:right="20"/>
+              <w:ind w:left="20" w:right="20" w:firstLine="0" w:firstLineChars="0"/>
             </w:pPr>
             <w:r xmlns:w="http://schemas.openxmlformats.org/wordprocessingml/2006/main" xmlns:wp="http://schemas.openxmlformats.org/drawingml/2006/wordprocessingDrawing" xmlns:r="http://schemas.openxmlformats.org/officeDocument/2006/relationships" xmlns:w14="http://schemas.microsoft.com/office/word/2010/wordml">
               <w:rPr>
@@ -12667,7 +12834,7 @@
                 <w:right w:val="none" w:sz="0" w:space="0" w:color="000000"/>
               </w:pBdr>
               <w:spacing w:after="20" w:before="20" w:line="240"/>
-              <w:ind w:firstLine="0" w:left="20" w:right="20"/>
+              <w:ind w:left="20" w:right="20" w:firstLine="0" w:firstLineChars="0"/>
             </w:pPr>
             <w:r xmlns:w="http://schemas.openxmlformats.org/wordprocessingml/2006/main" xmlns:wp="http://schemas.openxmlformats.org/drawingml/2006/wordprocessingDrawing" xmlns:r="http://schemas.openxmlformats.org/officeDocument/2006/relationships" xmlns:w14="http://schemas.microsoft.com/office/word/2010/wordml">
               <w:rPr>
@@ -12711,7 +12878,7 @@
                 <w:right w:val="none" w:sz="0" w:space="0" w:color="000000"/>
               </w:pBdr>
               <w:spacing w:after="20" w:before="20" w:line="240"/>
-              <w:ind w:firstLine="0" w:left="20" w:right="20"/>
+              <w:ind w:left="20" w:right="20" w:firstLine="0" w:firstLineChars="0"/>
             </w:pPr>
             <w:r xmlns:w="http://schemas.openxmlformats.org/wordprocessingml/2006/main" xmlns:wp="http://schemas.openxmlformats.org/drawingml/2006/wordprocessingDrawing" xmlns:r="http://schemas.openxmlformats.org/officeDocument/2006/relationships" xmlns:w14="http://schemas.microsoft.com/office/word/2010/wordml">
               <w:rPr>
@@ -12755,7 +12922,7 @@
                 <w:right w:val="none" w:sz="0" w:space="0" w:color="000000"/>
               </w:pBdr>
               <w:spacing w:after="20" w:before="20" w:line="240"/>
-              <w:ind w:firstLine="0" w:left="20" w:right="20"/>
+              <w:ind w:left="20" w:right="20" w:firstLine="0" w:firstLineChars="0"/>
             </w:pPr>
             <w:r xmlns:w="http://schemas.openxmlformats.org/wordprocessingml/2006/main" xmlns:wp="http://schemas.openxmlformats.org/drawingml/2006/wordprocessingDrawing" xmlns:r="http://schemas.openxmlformats.org/officeDocument/2006/relationships" xmlns:w14="http://schemas.microsoft.com/office/word/2010/wordml">
               <w:rPr>
@@ -12805,7 +12972,7 @@
                 <w:right w:val="none" w:sz="0" w:space="0" w:color="000000"/>
               </w:pBdr>
               <w:spacing w:after="20" w:before="20" w:line="240"/>
-              <w:ind w:firstLine="0" w:left="20" w:right="20"/>
+              <w:ind w:left="20" w:right="20" w:firstLine="0" w:firstLineChars="0"/>
             </w:pPr>
             <w:r xmlns:w="http://schemas.openxmlformats.org/wordprocessingml/2006/main" xmlns:wp="http://schemas.openxmlformats.org/drawingml/2006/wordprocessingDrawing" xmlns:r="http://schemas.openxmlformats.org/officeDocument/2006/relationships" xmlns:w14="http://schemas.microsoft.com/office/word/2010/wordml">
               <w:rPr>
@@ -12849,7 +13016,7 @@
                 <w:right w:val="none" w:sz="0" w:space="0" w:color="000000"/>
               </w:pBdr>
               <w:spacing w:after="20" w:before="20" w:line="240"/>
-              <w:ind w:firstLine="0" w:left="20" w:right="20"/>
+              <w:ind w:left="20" w:right="20" w:firstLine="0" w:firstLineChars="0"/>
             </w:pPr>
             <w:r xmlns:w="http://schemas.openxmlformats.org/wordprocessingml/2006/main" xmlns:wp="http://schemas.openxmlformats.org/drawingml/2006/wordprocessingDrawing" xmlns:r="http://schemas.openxmlformats.org/officeDocument/2006/relationships" xmlns:w14="http://schemas.microsoft.com/office/word/2010/wordml">
               <w:rPr>
@@ -12893,7 +13060,7 @@
                 <w:right w:val="none" w:sz="0" w:space="0" w:color="000000"/>
               </w:pBdr>
               <w:spacing w:after="20" w:before="20" w:line="240"/>
-              <w:ind w:firstLine="0" w:left="20" w:right="20"/>
+              <w:ind w:left="20" w:right="20" w:firstLine="0" w:firstLineChars="0"/>
             </w:pPr>
             <w:r xmlns:w="http://schemas.openxmlformats.org/wordprocessingml/2006/main" xmlns:wp="http://schemas.openxmlformats.org/drawingml/2006/wordprocessingDrawing" xmlns:r="http://schemas.openxmlformats.org/officeDocument/2006/relationships" xmlns:w14="http://schemas.microsoft.com/office/word/2010/wordml">
               <w:rPr>
@@ -12937,7 +13104,7 @@
                 <w:right w:val="none" w:sz="0" w:space="0" w:color="000000"/>
               </w:pBdr>
               <w:spacing w:after="20" w:before="20" w:line="240"/>
-              <w:ind w:firstLine="0" w:left="20" w:right="20"/>
+              <w:ind w:left="20" w:right="20" w:firstLine="0" w:firstLineChars="0"/>
             </w:pPr>
             <w:r xmlns:w="http://schemas.openxmlformats.org/wordprocessingml/2006/main" xmlns:wp="http://schemas.openxmlformats.org/drawingml/2006/wordprocessingDrawing" xmlns:r="http://schemas.openxmlformats.org/officeDocument/2006/relationships" xmlns:w14="http://schemas.microsoft.com/office/word/2010/wordml">
               <w:rPr>
@@ -12987,7 +13154,7 @@
                 <w:right w:val="none" w:sz="0" w:space="0" w:color="000000"/>
               </w:pBdr>
               <w:spacing w:after="20" w:before="20" w:line="240"/>
-              <w:ind w:firstLine="0" w:left="20" w:right="20"/>
+              <w:ind w:left="20" w:right="20" w:firstLine="0" w:firstLineChars="0"/>
             </w:pPr>
             <w:r xmlns:w="http://schemas.openxmlformats.org/wordprocessingml/2006/main" xmlns:wp="http://schemas.openxmlformats.org/drawingml/2006/wordprocessingDrawing" xmlns:r="http://schemas.openxmlformats.org/officeDocument/2006/relationships" xmlns:w14="http://schemas.microsoft.com/office/word/2010/wordml">
               <w:rPr>
@@ -13031,7 +13198,7 @@
                 <w:right w:val="none" w:sz="0" w:space="0" w:color="000000"/>
               </w:pBdr>
               <w:spacing w:after="20" w:before="20" w:line="240"/>
-              <w:ind w:firstLine="0" w:left="20" w:right="20"/>
+              <w:ind w:left="20" w:right="20" w:firstLine="0" w:firstLineChars="0"/>
             </w:pPr>
             <w:r xmlns:w="http://schemas.openxmlformats.org/wordprocessingml/2006/main" xmlns:wp="http://schemas.openxmlformats.org/drawingml/2006/wordprocessingDrawing" xmlns:r="http://schemas.openxmlformats.org/officeDocument/2006/relationships" xmlns:w14="http://schemas.microsoft.com/office/word/2010/wordml">
               <w:rPr>
@@ -13075,7 +13242,7 @@
                 <w:right w:val="none" w:sz="0" w:space="0" w:color="000000"/>
               </w:pBdr>
               <w:spacing w:after="20" w:before="20" w:line="240"/>
-              <w:ind w:firstLine="0" w:left="20" w:right="20"/>
+              <w:ind w:left="20" w:right="20" w:firstLine="0" w:firstLineChars="0"/>
             </w:pPr>
             <w:r xmlns:w="http://schemas.openxmlformats.org/wordprocessingml/2006/main" xmlns:wp="http://schemas.openxmlformats.org/drawingml/2006/wordprocessingDrawing" xmlns:r="http://schemas.openxmlformats.org/officeDocument/2006/relationships" xmlns:w14="http://schemas.microsoft.com/office/word/2010/wordml">
               <w:rPr>
@@ -13119,7 +13286,7 @@
                 <w:right w:val="none" w:sz="0" w:space="0" w:color="000000"/>
               </w:pBdr>
               <w:spacing w:after="20" w:before="20" w:line="240"/>
-              <w:ind w:firstLine="0" w:left="20" w:right="20"/>
+              <w:ind w:left="20" w:right="20" w:firstLine="0" w:firstLineChars="0"/>
             </w:pPr>
             <w:r xmlns:w="http://schemas.openxmlformats.org/wordprocessingml/2006/main" xmlns:wp="http://schemas.openxmlformats.org/drawingml/2006/wordprocessingDrawing" xmlns:r="http://schemas.openxmlformats.org/officeDocument/2006/relationships" xmlns:w14="http://schemas.microsoft.com/office/word/2010/wordml">
               <w:rPr>
@@ -13169,7 +13336,7 @@
                 <w:right w:val="none" w:sz="0" w:space="0" w:color="000000"/>
               </w:pBdr>
               <w:spacing w:after="20" w:before="20" w:line="240"/>
-              <w:ind w:firstLine="0" w:left="20" w:right="20"/>
+              <w:ind w:left="20" w:right="20" w:firstLine="0" w:firstLineChars="0"/>
             </w:pPr>
             <w:r xmlns:w="http://schemas.openxmlformats.org/wordprocessingml/2006/main" xmlns:wp="http://schemas.openxmlformats.org/drawingml/2006/wordprocessingDrawing" xmlns:r="http://schemas.openxmlformats.org/officeDocument/2006/relationships" xmlns:w14="http://schemas.microsoft.com/office/word/2010/wordml">
               <w:rPr>
@@ -13213,7 +13380,7 @@
                 <w:right w:val="none" w:sz="0" w:space="0" w:color="000000"/>
               </w:pBdr>
               <w:spacing w:after="20" w:before="20" w:line="240"/>
-              <w:ind w:firstLine="0" w:left="20" w:right="20"/>
+              <w:ind w:left="20" w:right="20" w:firstLine="0" w:firstLineChars="0"/>
             </w:pPr>
             <w:r xmlns:w="http://schemas.openxmlformats.org/wordprocessingml/2006/main" xmlns:wp="http://schemas.openxmlformats.org/drawingml/2006/wordprocessingDrawing" xmlns:r="http://schemas.openxmlformats.org/officeDocument/2006/relationships" xmlns:w14="http://schemas.microsoft.com/office/word/2010/wordml">
               <w:rPr>
@@ -13257,7 +13424,7 @@
                 <w:right w:val="none" w:sz="0" w:space="0" w:color="000000"/>
               </w:pBdr>
               <w:spacing w:after="20" w:before="20" w:line="240"/>
-              <w:ind w:firstLine="0" w:left="20" w:right="20"/>
+              <w:ind w:left="20" w:right="20" w:firstLine="0" w:firstLineChars="0"/>
             </w:pPr>
             <w:r xmlns:w="http://schemas.openxmlformats.org/wordprocessingml/2006/main" xmlns:wp="http://schemas.openxmlformats.org/drawingml/2006/wordprocessingDrawing" xmlns:r="http://schemas.openxmlformats.org/officeDocument/2006/relationships" xmlns:w14="http://schemas.microsoft.com/office/word/2010/wordml">
               <w:rPr>
@@ -13301,7 +13468,7 @@
                 <w:right w:val="none" w:sz="0" w:space="0" w:color="000000"/>
               </w:pBdr>
               <w:spacing w:after="20" w:before="20" w:line="240"/>
-              <w:ind w:firstLine="0" w:left="20" w:right="20"/>
+              <w:ind w:left="20" w:right="20" w:firstLine="0" w:firstLineChars="0"/>
             </w:pPr>
             <w:r xmlns:w="http://schemas.openxmlformats.org/wordprocessingml/2006/main" xmlns:wp="http://schemas.openxmlformats.org/drawingml/2006/wordprocessingDrawing" xmlns:r="http://schemas.openxmlformats.org/officeDocument/2006/relationships" xmlns:w14="http://schemas.microsoft.com/office/word/2010/wordml">
               <w:rPr>
@@ -13351,7 +13518,7 @@
                 <w:right w:val="none" w:sz="0" w:space="0" w:color="000000"/>
               </w:pBdr>
               <w:spacing w:after="20" w:before="20" w:line="240"/>
-              <w:ind w:firstLine="0" w:left="20" w:right="20"/>
+              <w:ind w:left="20" w:right="20" w:firstLine="0" w:firstLineChars="0"/>
             </w:pPr>
             <w:r xmlns:w="http://schemas.openxmlformats.org/wordprocessingml/2006/main" xmlns:wp="http://schemas.openxmlformats.org/drawingml/2006/wordprocessingDrawing" xmlns:r="http://schemas.openxmlformats.org/officeDocument/2006/relationships" xmlns:w14="http://schemas.microsoft.com/office/word/2010/wordml">
               <w:rPr>
@@ -13395,7 +13562,7 @@
                 <w:right w:val="none" w:sz="0" w:space="0" w:color="000000"/>
               </w:pBdr>
               <w:spacing w:after="20" w:before="20" w:line="240"/>
-              <w:ind w:firstLine="0" w:left="20" w:right="20"/>
+              <w:ind w:left="20" w:right="20" w:firstLine="0" w:firstLineChars="0"/>
             </w:pPr>
             <w:r xmlns:w="http://schemas.openxmlformats.org/wordprocessingml/2006/main" xmlns:wp="http://schemas.openxmlformats.org/drawingml/2006/wordprocessingDrawing" xmlns:r="http://schemas.openxmlformats.org/officeDocument/2006/relationships" xmlns:w14="http://schemas.microsoft.com/office/word/2010/wordml">
               <w:rPr>
@@ -13439,7 +13606,7 @@
                 <w:right w:val="none" w:sz="0" w:space="0" w:color="000000"/>
               </w:pBdr>
               <w:spacing w:after="20" w:before="20" w:line="240"/>
-              <w:ind w:firstLine="0" w:left="20" w:right="20"/>
+              <w:ind w:left="20" w:right="20" w:firstLine="0" w:firstLineChars="0"/>
             </w:pPr>
             <w:r xmlns:w="http://schemas.openxmlformats.org/wordprocessingml/2006/main" xmlns:wp="http://schemas.openxmlformats.org/drawingml/2006/wordprocessingDrawing" xmlns:r="http://schemas.openxmlformats.org/officeDocument/2006/relationships" xmlns:w14="http://schemas.microsoft.com/office/word/2010/wordml">
               <w:rPr>
@@ -13483,7 +13650,7 @@
                 <w:right w:val="none" w:sz="0" w:space="0" w:color="000000"/>
               </w:pBdr>
               <w:spacing w:after="20" w:before="20" w:line="240"/>
-              <w:ind w:firstLine="0" w:left="20" w:right="20"/>
+              <w:ind w:left="20" w:right="20" w:firstLine="0" w:firstLineChars="0"/>
             </w:pPr>
             <w:r xmlns:w="http://schemas.openxmlformats.org/wordprocessingml/2006/main" xmlns:wp="http://schemas.openxmlformats.org/drawingml/2006/wordprocessingDrawing" xmlns:r="http://schemas.openxmlformats.org/officeDocument/2006/relationships" xmlns:w14="http://schemas.microsoft.com/office/word/2010/wordml">
               <w:rPr>
@@ -13534,7 +13701,7 @@
                 <w:right w:val="none" w:sz="0" w:space="0" w:color="000000"/>
               </w:pBdr>
               <w:spacing w:after="100" w:before="100" w:line="240"/>
-              <w:ind w:firstLine="0" w:left="100" w:right="100"/>
+              <w:ind w:left="100" w:right="100" w:firstLine="0" w:firstLineChars="0"/>
             </w:pPr>
             <w:r xmlns:w="http://schemas.openxmlformats.org/wordprocessingml/2006/main" xmlns:wp="http://schemas.openxmlformats.org/drawingml/2006/wordprocessingDrawing" xmlns:r="http://schemas.openxmlformats.org/officeDocument/2006/relationships" xmlns:w14="http://schemas.microsoft.com/office/word/2010/wordml">
               <w:rPr>
@@ -13558,7 +13725,7 @@
       </w:r>
     </w:p>
     <w:bookmarkEnd w:id="74"/>
-    <w:bookmarkStart w:id="104" w:name="references"/>
+    <w:bookmarkStart w:id="115" w:name="references"/>
     <w:p>
       <w:pPr>
         <w:pStyle w:val="Heading2"/>
@@ -13567,7 +13734,7 @@
         <w:t xml:space="preserve">References</w:t>
       </w:r>
     </w:p>
-    <w:bookmarkStart w:id="103" w:name="refs"/>
+    <w:bookmarkStart w:id="114" w:name="refs"/>
     <w:bookmarkStart w:id="75" w:name="ref-Beck21"/>
     <w:p>
       <w:pPr>
@@ -13628,7 +13795,69 @@
       </w:r>
     </w:p>
     <w:bookmarkEnd w:id="78"/>
-    <w:bookmarkStart w:id="80" w:name="ref-Garcia92"/>
+    <w:bookmarkStart w:id="80" w:name="ref-borsuk2001"/>
+    <w:p>
+      <w:pPr>
+        <w:pStyle w:val="Bibliography"/>
+      </w:pPr>
+      <w:r>
+        <w:t xml:space="preserve">Borsuk, M. E., D. Higdon, C. A. Stow, and K. H. Reckhow. 2001. A Bayesian hierarchical model to predict benthic oxygen demand from organic matter loading in estuaries and coastal zones. Ecological Modelling</w:t>
+      </w:r>
+      <w:r>
+        <w:t xml:space="preserve"> </w:t>
+      </w:r>
+      <w:r>
+        <w:rPr>
+          <w:bCs/>
+          <w:b/>
+        </w:rPr>
+        <w:t xml:space="preserve">143</w:t>
+      </w:r>
+      <w:r>
+        <w:t xml:space="preserve">: 165–181. doi:</w:t>
+      </w:r>
+      <w:hyperlink r:id="rId79">
+        <w:r>
+          <w:rPr>
+            <w:rStyle w:val="Hyperlink"/>
+          </w:rPr>
+          <w:t xml:space="preserve">10.1016/s0304-3800(01)00328-3</w:t>
+        </w:r>
+      </w:hyperlink>
+    </w:p>
+    <w:bookmarkEnd w:id="80"/>
+    <w:bookmarkStart w:id="82" w:name="ref-brown2017"/>
+    <w:p>
+      <w:pPr>
+        <w:pStyle w:val="Bibliography"/>
+      </w:pPr>
+      <w:r>
+        <w:t xml:space="preserve">Brown, C. J., S. D. Jupiter, S. Albert, and others. 2017. Tracing the influence of land-use change on water quality and coral reefs using a Bayesian model. Scientific Reports</w:t>
+      </w:r>
+      <w:r>
+        <w:t xml:space="preserve"> </w:t>
+      </w:r>
+      <w:r>
+        <w:rPr>
+          <w:bCs/>
+          <w:b/>
+        </w:rPr>
+        <w:t xml:space="preserve">7</w:t>
+      </w:r>
+      <w:r>
+        <w:t xml:space="preserve">. doi:</w:t>
+      </w:r>
+      <w:hyperlink r:id="rId81">
+        <w:r>
+          <w:rPr>
+            <w:rStyle w:val="Hyperlink"/>
+          </w:rPr>
+          <w:t xml:space="preserve">10.1038/s41598-017-05031-7</w:t>
+        </w:r>
+      </w:hyperlink>
+    </w:p>
+    <w:bookmarkEnd w:id="82"/>
+    <w:bookmarkStart w:id="84" w:name="ref-Garcia92"/>
     <w:p>
       <w:pPr>
         <w:pStyle w:val="Bibliography"/>
@@ -13649,7 +13878,7 @@
       <w:r>
         <w:t xml:space="preserve">: 1307–1312. doi:</w:t>
       </w:r>
-      <w:hyperlink r:id="rId79">
+      <w:hyperlink r:id="rId83">
         <w:r>
           <w:rPr>
             <w:rStyle w:val="Hyperlink"/>
@@ -13658,8 +13887,8 @@
         </w:r>
       </w:hyperlink>
     </w:p>
-    <w:bookmarkEnd w:id="80"/>
-    <w:bookmarkStart w:id="82" w:name="ref-Grace15"/>
+    <w:bookmarkEnd w:id="84"/>
+    <w:bookmarkStart w:id="86" w:name="ref-Grace15"/>
     <w:p>
       <w:pPr>
         <w:pStyle w:val="Bibliography"/>
@@ -13713,7 +13942,7 @@
       <w:r>
         <w:t xml:space="preserve">: 103–114. doi:</w:t>
       </w:r>
-      <w:hyperlink r:id="rId81">
+      <w:hyperlink r:id="rId85">
         <w:r>
           <w:rPr>
             <w:rStyle w:val="Hyperlink"/>
@@ -13722,8 +13951,18 @@
         </w:r>
       </w:hyperlink>
     </w:p>
-    <w:bookmarkEnd w:id="82"/>
-    <w:bookmarkStart w:id="84" w:name="ref-Ho16"/>
+    <w:bookmarkEnd w:id="86"/>
+    <w:bookmarkStart w:id="87" w:name="ref-Hilborn13"/>
+    <w:p>
+      <w:pPr>
+        <w:pStyle w:val="Bibliography"/>
+      </w:pPr>
+      <w:r>
+        <w:t xml:space="preserve">Hilborn, R., and M. Mangel. 2013. The ecological detective: Confronting models with data, Princeton University Press.</w:t>
+      </w:r>
+    </w:p>
+    <w:bookmarkEnd w:id="87"/>
+    <w:bookmarkStart w:id="89" w:name="ref-Ho16"/>
     <w:p>
       <w:pPr>
         <w:pStyle w:val="Bibliography"/>
@@ -13744,7 +13983,7 @@
       <w:r>
         <w:t xml:space="preserve">: 3813–3821. doi:</w:t>
       </w:r>
-      <w:hyperlink r:id="rId83">
+      <w:hyperlink r:id="rId88">
         <w:r>
           <w:rPr>
             <w:rStyle w:val="Hyperlink"/>
@@ -13753,8 +13992,8 @@
         </w:r>
       </w:hyperlink>
     </w:p>
-    <w:bookmarkEnd w:id="84"/>
-    <w:bookmarkStart w:id="86" w:name="ref-Holtgrieve10"/>
+    <w:bookmarkEnd w:id="89"/>
+    <w:bookmarkStart w:id="91" w:name="ref-Holtgrieve10"/>
     <w:p>
       <w:pPr>
         <w:pStyle w:val="Bibliography"/>
@@ -13784,7 +14023,7 @@
       <w:r>
         <w:t xml:space="preserve">: 1047–1063. doi:</w:t>
       </w:r>
-      <w:hyperlink r:id="rId85">
+      <w:hyperlink r:id="rId90">
         <w:r>
           <w:rPr>
             <w:rStyle w:val="Hyperlink"/>
@@ -13793,8 +14032,8 @@
         </w:r>
       </w:hyperlink>
     </w:p>
-    <w:bookmarkEnd w:id="86"/>
-    <w:bookmarkStart w:id="88" w:name="ref-Millero81"/>
+    <w:bookmarkEnd w:id="91"/>
+    <w:bookmarkStart w:id="93" w:name="ref-Millero81"/>
     <w:p>
       <w:pPr>
         <w:pStyle w:val="Bibliography"/>
@@ -13815,7 +14054,7 @@
       <w:r>
         <w:t xml:space="preserve">: 625–629. doi:</w:t>
       </w:r>
-      <w:hyperlink r:id="rId87">
+      <w:hyperlink r:id="rId92">
         <w:r>
           <w:rPr>
             <w:rStyle w:val="Hyperlink"/>
@@ -13824,8 +14063,8 @@
         </w:r>
       </w:hyperlink>
     </w:p>
-    <w:bookmarkEnd w:id="88"/>
-    <w:bookmarkStart w:id="90" w:name="ref-Moriasi07"/>
+    <w:bookmarkEnd w:id="93"/>
+    <w:bookmarkStart w:id="95" w:name="ref-Moriasi07"/>
     <w:p>
       <w:pPr>
         <w:pStyle w:val="Bibliography"/>
@@ -13846,7 +14085,7 @@
       <w:r>
         <w:t xml:space="preserve">: 885–900. doi:</w:t>
       </w:r>
-      <w:hyperlink r:id="rId89">
+      <w:hyperlink r:id="rId94">
         <w:r>
           <w:rPr>
             <w:rStyle w:val="Hyperlink"/>
@@ -13855,8 +14094,8 @@
         </w:r>
       </w:hyperlink>
     </w:p>
-    <w:bookmarkEnd w:id="90"/>
-    <w:bookmarkStart w:id="92" w:name="ref-Murrell18"/>
+    <w:bookmarkEnd w:id="95"/>
+    <w:bookmarkStart w:id="97" w:name="ref-Murrell18"/>
     <w:p>
       <w:pPr>
         <w:pStyle w:val="Bibliography"/>
@@ -13877,7 +14116,7 @@
       <w:r>
         <w:t xml:space="preserve">: 690–707. doi:</w:t>
       </w:r>
-      <w:hyperlink r:id="rId91">
+      <w:hyperlink r:id="rId96">
         <w:r>
           <w:rPr>
             <w:rStyle w:val="Hyperlink"/>
@@ -13886,8 +14125,39 @@
         </w:r>
       </w:hyperlink>
     </w:p>
-    <w:bookmarkEnd w:id="92"/>
-    <w:bookmarkStart w:id="94" w:name="ref-Nash70"/>
+    <w:bookmarkEnd w:id="97"/>
+    <w:bookmarkStart w:id="99" w:name="ref-myers2001"/>
+    <w:p>
+      <w:pPr>
+        <w:pStyle w:val="Bibliography"/>
+      </w:pPr>
+      <w:r>
+        <w:t xml:space="preserve">Myers, R. A., B. R. MacKenzie, K. G. Bowen, and N. J. Barrowman. 2001. What is the carrying capacity for fish in the ocean? A meta-analysis of population dynamics of North Atlantic cod. Canadian Journal of Fisheries and Aquatic Sciences</w:t>
+      </w:r>
+      <w:r>
+        <w:t xml:space="preserve"> </w:t>
+      </w:r>
+      <w:r>
+        <w:rPr>
+          <w:bCs/>
+          <w:b/>
+        </w:rPr>
+        <w:t xml:space="preserve">58</w:t>
+      </w:r>
+      <w:r>
+        <w:t xml:space="preserve">: 1464–1476. doi:</w:t>
+      </w:r>
+      <w:hyperlink r:id="rId98">
+        <w:r>
+          <w:rPr>
+            <w:rStyle w:val="Hyperlink"/>
+          </w:rPr>
+          <w:t xml:space="preserve">10.1139/f01-082</w:t>
+        </w:r>
+      </w:hyperlink>
+    </w:p>
+    <w:bookmarkEnd w:id="99"/>
+    <w:bookmarkStart w:id="101" w:name="ref-Nash70"/>
     <w:p>
       <w:pPr>
         <w:pStyle w:val="Bibliography"/>
@@ -13908,7 +14178,7 @@
       <w:r>
         <w:t xml:space="preserve">: 282–290. doi:</w:t>
       </w:r>
-      <w:hyperlink r:id="rId93">
+      <w:hyperlink r:id="rId100">
         <w:r>
           <w:rPr>
             <w:rStyle w:val="Hyperlink"/>
@@ -13917,8 +14187,8 @@
         </w:r>
       </w:hyperlink>
     </w:p>
-    <w:bookmarkEnd w:id="94"/>
-    <w:bookmarkStart w:id="95" w:name="ref-Odum56"/>
+    <w:bookmarkEnd w:id="101"/>
+    <w:bookmarkStart w:id="102" w:name="ref-Odum56"/>
     <w:p>
       <w:pPr>
         <w:pStyle w:val="Bibliography"/>
@@ -13940,8 +14210,8 @@
         <w:t xml:space="preserve">: 102–117.</w:t>
       </w:r>
     </w:p>
-    <w:bookmarkEnd w:id="95"/>
-    <w:bookmarkStart w:id="96" w:name="ref-Plummer03"/>
+    <w:bookmarkEnd w:id="102"/>
+    <w:bookmarkStart w:id="103" w:name="ref-Plummer03"/>
     <w:p>
       <w:pPr>
         <w:pStyle w:val="Bibliography"/>
@@ -13981,8 +14251,8 @@
         <w:t xml:space="preserve">. Vienna, Austria. 1–10.</w:t>
       </w:r>
     </w:p>
-    <w:bookmarkEnd w:id="96"/>
-    <w:bookmarkStart w:id="98" w:name="ref-RCT22"/>
+    <w:bookmarkEnd w:id="103"/>
+    <w:bookmarkStart w:id="105" w:name="ref-RCT22"/>
     <w:p>
       <w:pPr>
         <w:pStyle w:val="Bibliography"/>
@@ -13993,7 +14263,7 @@
       <w:r>
         <w:t xml:space="preserve"> </w:t>
       </w:r>
-      <w:hyperlink r:id="rId97">
+      <w:hyperlink r:id="rId104">
         <w:r>
           <w:rPr>
             <w:rStyle w:val="Hyperlink"/>
@@ -14005,8 +14275,76 @@
         <w:t xml:space="preserve">, R Foundation for Statistical Computing.</w:t>
       </w:r>
     </w:p>
-    <w:bookmarkEnd w:id="98"/>
-    <w:bookmarkStart w:id="100" w:name="ref-Thebault08"/>
+    <w:bookmarkEnd w:id="105"/>
+    <w:bookmarkStart w:id="107" w:name="ref-sadro2014"/>
+    <w:p>
+      <w:pPr>
+        <w:pStyle w:val="Bibliography"/>
+      </w:pPr>
+      <w:r>
+        <w:t xml:space="preserve">Sadro, S., G. W. Holtgrieve, C. T. Solomon, and G. R. Koch. 2014. Widespread variability in overnight patterns of ecosystem respiration linked to gradients in dissolved organic matter, residence time, and productivity in a global set of lakes. Limnology and Oceanography</w:t>
+      </w:r>
+      <w:r>
+        <w:t xml:space="preserve"> </w:t>
+      </w:r>
+      <w:r>
+        <w:rPr>
+          <w:bCs/>
+          <w:b/>
+        </w:rPr>
+        <w:t xml:space="preserve">59</w:t>
+      </w:r>
+      <w:r>
+        <w:t xml:space="preserve">: 1666–1678. doi:</w:t>
+      </w:r>
+      <w:hyperlink r:id="rId106">
+        <w:r>
+          <w:rPr>
+            <w:rStyle w:val="Hyperlink"/>
+          </w:rPr>
+          <w:t xml:space="preserve">10.4319/lo.2014.59.5.1666</w:t>
+        </w:r>
+      </w:hyperlink>
+    </w:p>
+    <w:bookmarkEnd w:id="107"/>
+    <w:bookmarkStart w:id="109" w:name="ref-schindler2017"/>
+    <w:p>
+      <w:pPr>
+        <w:pStyle w:val="Bibliography"/>
+      </w:pPr>
+      <w:r>
+        <w:t xml:space="preserve">Schindler, D. E., K. Jankowski, Z. T. A’mar, and G. W. Holtgrieve. 2017. Two</w:t>
+      </w:r>
+      <w:r>
+        <w:t xml:space="preserve">-</w:t>
+      </w:r>
+      <w:r>
+        <w:t xml:space="preserve">stage metabolism inferred from diel oxygen dynamics in aquatic ecosystems. Ecosphere</w:t>
+      </w:r>
+      <w:r>
+        <w:t xml:space="preserve"> </w:t>
+      </w:r>
+      <w:r>
+        <w:rPr>
+          <w:bCs/>
+          <w:b/>
+        </w:rPr>
+        <w:t xml:space="preserve">8</w:t>
+      </w:r>
+      <w:r>
+        <w:t xml:space="preserve">. doi:</w:t>
+      </w:r>
+      <w:hyperlink r:id="rId108">
+        <w:r>
+          <w:rPr>
+            <w:rStyle w:val="Hyperlink"/>
+          </w:rPr>
+          <w:t xml:space="preserve">10.1002/ecs2.1867</w:t>
+        </w:r>
+      </w:hyperlink>
+    </w:p>
+    <w:bookmarkEnd w:id="109"/>
+    <w:bookmarkStart w:id="111" w:name="ref-Thebault08"/>
     <w:p>
       <w:pPr>
         <w:pStyle w:val="Bibliography"/>
@@ -14054,7 +14392,7 @@
       <w:r>
         <w:t xml:space="preserve">: 841–851. doi:</w:t>
       </w:r>
-      <w:hyperlink r:id="rId99">
+      <w:hyperlink r:id="rId110">
         <w:r>
           <w:rPr>
             <w:rStyle w:val="Hyperlink"/>
@@ -14063,8 +14401,8 @@
         </w:r>
       </w:hyperlink>
     </w:p>
-    <w:bookmarkEnd w:id="100"/>
-    <w:bookmarkStart w:id="102" w:name="ref-Wanninkhof14"/>
+    <w:bookmarkEnd w:id="111"/>
+    <w:bookmarkStart w:id="113" w:name="ref-Wanninkhof14"/>
     <w:p>
       <w:pPr>
         <w:pStyle w:val="Bibliography"/>
@@ -14085,7 +14423,7 @@
       <w:r>
         <w:t xml:space="preserve">: 351–362. doi:</w:t>
       </w:r>
-      <w:hyperlink r:id="rId101">
+      <w:hyperlink r:id="rId112">
         <w:r>
           <w:rPr>
             <w:rStyle w:val="Hyperlink"/>
@@ -14094,9 +14432,9 @@
         </w:r>
       </w:hyperlink>
     </w:p>
-    <w:bookmarkEnd w:id="102"/>
-    <w:bookmarkEnd w:id="103"/>
-    <w:bookmarkEnd w:id="104"/>
+    <w:bookmarkEnd w:id="113"/>
+    <w:bookmarkEnd w:id="114"/>
+    <w:bookmarkEnd w:id="115"/>
     <w:sectPr>
       <w:footerReference r:id="rId9" w:type="default"/>
       <w:pgSz w:h="15840" w:w="12240"/>

</xml_diff>

<commit_message>
more text to discussion
</commit_message>
<xml_diff>
--- a/manu-draft.docx
+++ b/manu-draft.docx
@@ -2552,7 +2552,7 @@
         <w:t xml:space="preserve"> </w:t>
       </w:r>
       <w:r>
-        <w:t xml:space="preserve">to estimate the unknown parameters using Markov Chain Monte Carlo simulations in a Bayesian framework. At each time step, the change in oxygen concentration between time steps is calculated from the equation using model inputs and parameter guesses based on the prior distributions, and then a finite difference approximation is used to estimate modeled oxygen concentration. Estimations proceed using a forward in time integration where the dissolved oxygen at each time step is informed by parameter estimates from the preceding time steps. The estimated dissolved oxygen concentration is also returned, which can be compared to the observed values as one measure of model performance. All parameter inputs and outputs for EBASE are shown in Table</w:t>
+        <w:t xml:space="preserve">to estimate the unknown parameters using Markov Chain Monte Carlo (MCMC) simulations in a Bayesian framework. At each time step, the change in oxygen concentration between time steps is calculated from the equation using model inputs and parameter guesses based on the prior distributions, and then a finite difference approximation is used to estimate modeled oxygen concentration. Estimations proceed using a forward in time integration where the dissolved oxygen at each time step is informed by parameter estimates from the preceding time steps. The estimated dissolved oxygen concentration is also returned, which can be compared to the observed values as one measure of model performance. All parameter inputs and outputs for EBASE are shown in Table</w:t>
       </w:r>
       <w:r>
         <w:t xml:space="preserve"> </w:t>
@@ -6218,7 +6218,7 @@
         <w:t xml:space="preserve">(Beck et al. 2015; Murrell et al. 2018)</w:t>
       </w:r>
       <w:r>
-        <w:t xml:space="preserve">. This modification addresses recent work that suggests respiration in streams may be reduced during the night with lower temperatures as the respiration of labile autocthonous organic matter may contribute to changes in the dissolved oxygen time series</w:t>
+        <w:t xml:space="preserve">. This modification addresses recent work that suggests respiration in streams may be reduced during the night with lower temperatures as the respiration of labile autochthonous organic matter may contribute to changes in the dissolved oxygen time series</w:t>
       </w:r>
       <w:r>
         <w:t xml:space="preserve"> </w:t>
@@ -6239,7 +6239,7 @@
         <w:t xml:space="preserve"> </w:t>
       </w:r>
       <w:r>
-        <w:t xml:space="preserve">that is primarily wind-based and developed for the open-ocean, which is clearly more appropriate for estuarine settings. This modification also removes a dependency of gas exchange on temperature and depth, further simplifying the approach. Overall, these changes also reduce the required inputs for its use and many monitoring locations nationwide include the requisite data for applying EBASE (i.e., dissolved oxygen, water temperature, salinity, PAR, and wind speed).</w:t>
+        <w:t xml:space="preserve">that is primarily wind-based and developed for the open-ocean, which is clearly more appropriate than the prior formulation in BASE that also includes a temperature and depth dependency. Overall, these changes also reduce the required inputs for its use and many monitoring locations nationwide include the requisite data for applying EBASE (i.e., dissolved oxygen, water temperature, salinity, PAR, and wind speed).</w:t>
       </w:r>
     </w:p>
     <w:p>
@@ -6247,7 +6247,71 @@
         <w:pStyle w:val="BodyText"/>
       </w:pPr>
       <w:r>
-        <w:t xml:space="preserve">Primary modifications (Production is linearly related to PAR (aPAR), not saturation point Respiration is constant (not temp dependent), Uses a gas exchange commonly used in oceanic systems (not littoral - streams/lakes as in Grace)). this also reduces the data requirements by not needing…</w:t>
+        <w:t xml:space="preserve">Our results also confirmed that the effects of tidal advection on metabolic estimates can lead to biases in understanding gross primary production and ecosystem respiration. This result has previously been shown using the Odum open water method</w:t>
+      </w:r>
+      <w:r>
+        <w:t xml:space="preserve"> </w:t>
+      </w:r>
+      <w:r>
+        <w:t xml:space="preserve">(Kemp and Boynton 1980; Caffrey 2003; Beck et al. 2015)</w:t>
+      </w:r>
+      <w:r>
+        <w:t xml:space="preserve"> </w:t>
+      </w:r>
+      <w:r>
+        <w:t xml:space="preserve">and confirmed herein, whereby results using observed time series can produce over-estimates of metabolic rates with more variation than those without tidal influence. Our assessment of the synthetic time series with noise and use of the detided dissolved oyxgen time series from the observed data at Apalachicola Bay to estimate metabolism both demonstrated this bias (Figures</w:t>
+      </w:r>
+      <w:r>
+        <w:t xml:space="preserve"> </w:t>
+      </w:r>
+      <w:hyperlink w:anchor="fig-synapanoscmp">
+        <w:r>
+          <w:rPr>
+            <w:rStyle w:val="Hyperlink"/>
+          </w:rPr>
+          <w:t xml:space="preserve">7</w:t>
+        </w:r>
+      </w:hyperlink>
+      <w:r>
+        <w:t xml:space="preserve"> </w:t>
+      </w:r>
+      <w:r>
+        <w:t xml:space="preserve">and</w:t>
+      </w:r>
+      <w:r>
+        <w:t xml:space="preserve"> </w:t>
+      </w:r>
+      <w:hyperlink w:anchor="fig-apacmpfig">
+        <w:r>
+          <w:rPr>
+            <w:rStyle w:val="Hyperlink"/>
+          </w:rPr>
+          <w:t xml:space="preserve">8</w:t>
+        </w:r>
+      </w:hyperlink>
+      <w:r>
+        <w:t xml:space="preserve">). As a result, detiding dissolved oxygen data is recommended prior to estimating metabolism, regardless of the method used. In addition to inaccurate and imprecise metabolic estimates, tidal influences are also most likely observed as negative (or anomalous) values in the production and respiration rates using the Odum method</w:t>
+      </w:r>
+      <w:r>
+        <w:t xml:space="preserve"> </w:t>
+      </w:r>
+      <w:r>
+        <w:t xml:space="preserve">(Caffrey 2003)</w:t>
+      </w:r>
+      <w:r>
+        <w:t xml:space="preserve">. Tidal effects may be less obvious using EBASE since negative values cannot be obtained based on constraints of the mass-balance model. A potential future approach for developing EBASE could be an explicit formulation of tidal advection in the model. A synoptic tidal height time series could be used in the Bayesian framework as a separate estimate of the signal of advection on the observed dissolved oxygen. This has the advantage of both detiding and estimating metabolic rates using the same model, whereas using weighted regression prior to EBASE as used herein, requires additional analysis. However, field measurements</w:t>
+      </w:r>
+      <w:r>
+        <w:t xml:space="preserve"> </w:t>
+      </w:r>
+      <w:r>
+        <w:t xml:space="preserve">(e.g., control volume approaches, Falter et al. 2008; Nidzieko et al. 2014)</w:t>
+      </w:r>
+      <w:r>
+        <w:t xml:space="preserve"> </w:t>
+      </w:r>
+      <w:r>
+        <w:t xml:space="preserve">may be required to provide reasonable constraints on the prior distributions for any parameters that quantify advective influences on dissolved oxygen in a Bayesian framework.</w:t>
       </w:r>
     </w:p>
     <w:p>
@@ -6255,7 +6319,21 @@
         <w:pStyle w:val="BodyText"/>
       </w:pPr>
       <w:r>
-        <w:t xml:space="preserve">Our results also showed that tidal advection… led to positive bias, more variation, previously shown by …. solution is to detide or further develop model to accomodate tidal heigh contribution</w:t>
+        <w:t xml:space="preserve">EBASE provides several computational advantages over BASE implemented in the R package that was created for the purposes herein. Most importantly, EBASE was developed to allow different model optimization lengths, whereas the BASE method was developed to estimate results for only a single day. Allowing EBASE to incorporate more than a day of observations in the optimization can likely produce more accurate and precise estimates for the metabolic parameters. Physical and biological characteristics of an ecosystem that affect the metabolic rates are likely acting at time scales longer than a day, e.g., wind patterns that can affect gas exchange as manifested in the</w:t>
+      </w:r>
+      <w:r>
+        <w:t xml:space="preserve"> </w:t>
+      </w:r>
+      <m:oMath>
+        <m:r>
+          <m:t>b</m:t>
+        </m:r>
+      </m:oMath>
+      <w:r>
+        <w:t xml:space="preserve"> </w:t>
+      </w:r>
+      <w:r>
+        <w:t xml:space="preserve">parameter may persist for several days. Exposing the model to additional observations may produce more stable results as the parameters for the best fit are estimated by the Bayesian routine as a function of the data that are evaluated each optimization period. However, we cannot provide a precise recommendation on the number of days to use for the optimization period as the exact length of time that ecosystem characteristics can affect metabolic rates may not be known and likely varies by location. Our example using the synthetic time series from Apalachicola Bay suggests that results were similar for the 7 and 30 day optimization period. As such, using one week of data for each optimization period is likely appropriate for this location. Using one day is not recommended given the issues stated above (i.e., unstable results), whereas an optimization period longer than a month may miss important events in the time series that can affect the metabolic estimates.</w:t>
       </w:r>
     </w:p>
     <w:p>
@@ -6263,7 +6341,15 @@
         <w:pStyle w:val="BodyText"/>
       </w:pPr>
       <w:r>
-        <w:t xml:space="preserve">EBASE provides several computational advantages over BASE implemented in the R package that was created for the purposes herein. Most importantly, EBASE was developed to allow different model optimization lengths, whereas the BASE method was developed to estimate results for only a single day. Allowing EBASE to incorporate more than a day of observations in the optimization can likely produce more accurate and precise estimates for the metabolic parameters. Physical and biological characteristics of an ecosystem that affect the metabolic rates are likely acting at time scales longer than a day, e.g., wind patterns that can affect gas exchange as manifested in the</w:t>
+        <w:t xml:space="preserve">The EBASE R package can also accommodate missing observations in the input data. This allows the estimation of metabolic rates for time series that cover relatively long periods of time (e.g., more than year), when data gaps are likely to occur for several reasons (e.g., equipment malfunction, routine maintenance, etc.). The R package accommodates data gaps using linear interpolation for any required parameter used by EBASE. This allows the Bayesian routine to provide continuous estimates across the time series. The results are then post-processed such that any metabolic estimates that exceed a threshold for interpolated observations are removed from the output. The analyst can determine the appropriate length of time to use for excluding results based on interpolated values. The default setting for EBASE is 12 hours, where results for an entire optimization period are removed if any interpolated period exceeded 12 hours. Although this does not apply to the synthetic time series, some of the estimates using the 2021 observed data for Apalachicola Bay were excluded from the analysis. This feature allows EBASE to be used more readily because an analyst does not need to manually screen data that include missing values.</w:t>
+      </w:r>
+    </w:p>
+    <w:p>
+      <w:pPr>
+        <w:pStyle w:val="BodyText"/>
+      </w:pPr>
+      <w:r>
+        <w:t xml:space="preserve">While the EBASE theory and software provide advantages for metabolic estimates, the approach is not without limitations. Like most models, explicit choices are needed to apply EBASE to time series data. First, the use of unconstrained prior distributions was shown to reproduce known metabolic parameters with reasonable certainty, although the</w:t>
       </w:r>
       <w:r>
         <w:t xml:space="preserve"> </w:t>
@@ -6277,7 +6363,32 @@
         <w:t xml:space="preserve"> </w:t>
       </w:r>
       <w:r>
-        <w:t xml:space="preserve">parameter may persist for several days. Exposing the model to additional observations may produce more stable results as the parameters for the best fit are estimated by the Bayesian routine as a function of the data that are evaluated each optimization period. However, we cannot provide a precise recommendation on the number of days to use for the optimization period as the exact length of time that ecosystem characteristics can affect metabolic rates may not be known and likely varies by location. Our example using the synthetic time series from Apalachicola Bay suggests that results were similar for the 7 and 30 day optimization period. As such, using one week of data for each optimization period is likely appropriate for this location. Using one day is not recommended given the issues stated above (i.e., unstable results), whereas an optimization period longer than a month may miss important events in the time series that can affect the metabolic estimates.</w:t>
+        <w:t xml:space="preserve">parameter was still relatively unstable and unconstrained priors may not provide useful estimates in estuarine settings outside of the location evaluated herein. This may require further constraining the priors, although doing so may produce biased results in the absence of additional data to justify a constraint. Alternative metabolic models could be used for informing priors, such as using the Odum method to inform the prior for the reareation coefficient,</w:t>
+      </w:r>
+      <w:r>
+        <w:t xml:space="preserve"> </w:t>
+      </w:r>
+      <m:oMath>
+        <m:r>
+          <m:t>K</m:t>
+        </m:r>
+      </m:oMath>
+      <w:r>
+        <w:t xml:space="preserve">, for the BASE method. Initial application of BASE to estuarine data demonstrated that unstable and unrealistic metabolic rates were returned with uninformed priors unless the</w:t>
+      </w:r>
+      <w:r>
+        <w:t xml:space="preserve"> </w:t>
+      </w:r>
+      <m:oMath>
+        <m:r>
+          <m:t>K</m:t>
+        </m:r>
+      </m:oMath>
+      <w:r>
+        <w:t xml:space="preserve"> </w:t>
+      </w:r>
+      <w:r>
+        <w:t xml:space="preserve">parameter was constrained. A similar approach could be applied to create more accurate estimates from EBASE. An additional choice required to use EBASE is the model optimization period, although some guidance is provided above.</w:t>
       </w:r>
     </w:p>
     <w:p>
@@ -6285,15 +6396,17 @@
         <w:pStyle w:val="BodyText"/>
       </w:pPr>
       <w:r>
-        <w:t xml:space="preserve">The EBASE R package can also accommodate missing observations in the input data. This allows the estimation of metabolic rates for time series that cover relatively long periods of time (e.g., more than year), when data gaps are likely to occur for several reasons (e.g., equipment malfunction, routine maintenance, etc.). The R package accommodates data gaps using linear interpolation for any required parameter used by EBASE. This allows the Bayesian routine to provide continuous estimates across the time series. The results are then post-processed such that any metabolic estimates that exceed a threshold for interpolated observations are removed from the output. The analyst can determine the appropriate length of time to use for excluding results based on interpolated values. The default setting for EBASE is 12 hours, where results for an entire optimization period are removed if any interpolated period exceeded 12 hours. Although this does not apply to the synthetic time series, some of the estimates using the 2021 observed data for Apalachicola Bay were excluded from the analysis. This feature allows EBASE to be used more readily because an analyst does not need to manually screen data that include missing values.</w:t>
+        <w:t xml:space="preserve">A final limitation of EBASE is the relatively long processing time when applying the method to time series longer than a few days. For example, the execution time applying EBASE to a year of data on a conventional laptop computer was approximately 40 minutes, depending on the model settings. This time is compared to the Odum method applied to the same dataset, where results are obtained in a matter of seconds. Given the Bayesian framework used by EBASE, not considering the additional statistical advantages, it is not reasonable to expect comparable processing times between the methods. Regardless, computation times could be reduced with additional hardware improvements (e.g., accessing multiple processing cores) or changing the model estimation methods (e.g., reducing the number of MCMC simulations used by JAGS), although the latter may negatively affect model accuracy.</w:t>
       </w:r>
     </w:p>
+    <w:bookmarkEnd w:id="38"/>
+    <w:bookmarkStart w:id="39" w:name="comments-and-recommendations"/>
     <w:p>
       <w:pPr>
-        <w:pStyle w:val="BodyText"/>
+        <w:pStyle w:val="Heading2"/>
       </w:pPr>
       <w:r>
-        <w:t xml:space="preserve">Some limitations of EBASE include still relatively long time to fit the model compared to other methods, e.g., Odum, but this is not unique to EBASE and other MCMC Bayesian approaches have similar constraints. Some options can be changed to decrease time for model fitting, or multiple cores can be used. Another limitation is the need for the user to choose priors and optimization periods, although we provide some suggestions above. Our extensive analysis evaluating effects on priors and optimization period provide some guidance. As a comparison, the detiding method requires a user to choose windows and the guidance is xyz, although the sensitivity analysis was not informed by known results. Our use of the EBASE model formula to generate a synthetic time series with known parameters is a significant improvement over the former analysis and our suggestions can be take with more confidence. Although this is limited to Apalachicola data, the broad suggestion to user unconstrained priors will likely expand to other system with different characteristics.</w:t>
+        <w:t xml:space="preserve">5 Comments and Recommendations</w:t>
       </w:r>
     </w:p>
     <w:p>
@@ -6305,17 +6418,7 @@
         <w:pStyle w:val="Compact"/>
       </w:pPr>
       <w:r>
-        <w:t xml:space="preserve">other main conclusions (from RGN comments on draft?)</w:t>
-      </w:r>
-    </w:p>
-    <w:bookmarkEnd w:id="38"/>
-    <w:bookmarkStart w:id="39" w:name="comments-and-recommendations"/>
-    <w:p>
-      <w:pPr>
-        <w:pStyle w:val="Heading2"/>
-      </w:pPr>
-      <w:r>
-        <w:t xml:space="preserve">5 Comments and Recommendations</w:t>
+        <w:t xml:space="preserve">other main conclusions (from RGN comments on draft)</w:t>
       </w:r>
     </w:p>
     <w:bookmarkEnd w:id="39"/>
@@ -7503,7 +7606,7 @@
         </w:rPr>
         <w:t xml:space="preserve">Table </w:t>
       </w:r>
-      <w:bookmarkStart w:id="ee45901f-384b-451b-920d-50e321485cc2" w:name="tbl-ebaseiotab"/>
+      <w:bookmarkStart w:id="82bc815a-0f66-4d8a-9025-7cb7e48f3ece" w:name="tbl-ebaseiotab"/>
       <w:r xmlns:w="http://schemas.openxmlformats.org/wordprocessingml/2006/main" xmlns:wp="http://schemas.openxmlformats.org/drawingml/2006/wordprocessingDrawing" xmlns:r="http://schemas.openxmlformats.org/officeDocument/2006/relationships" xmlns:w14="http://schemas.microsoft.com/office/word/2010/wordml">
         <w:rPr>
           <w:rFonts/>
@@ -7525,7 +7628,7 @@
         </w:rPr>
         <w:fldChar w:fldCharType="end" w:dirty="true"/>
       </w:r>
-      <w:bookmarkEnd w:id="ee45901f-384b-451b-920d-50e321485cc2"/>
+      <w:bookmarkEnd w:id="82bc815a-0f66-4d8a-9025-7cb7e48f3ece"/>
       <w:r>
         <w:rPr>
           <w:rFonts/>
@@ -11569,7 +11672,7 @@
         </w:rPr>
         <w:t xml:space="preserve">Table </w:t>
       </w:r>
-      <w:bookmarkStart w:id="f9eb6d50-348a-4a2a-99fc-0d86e2926444" w:name="tbl-apacmptab"/>
+      <w:bookmarkStart w:id="646d0dbc-e594-49f3-ba7a-d5ff148c4666" w:name="tbl-apacmptab"/>
       <w:r xmlns:w="http://schemas.openxmlformats.org/wordprocessingml/2006/main" xmlns:wp="http://schemas.openxmlformats.org/drawingml/2006/wordprocessingDrawing" xmlns:r="http://schemas.openxmlformats.org/officeDocument/2006/relationships" xmlns:w14="http://schemas.microsoft.com/office/word/2010/wordml">
         <w:rPr>
           <w:rFonts/>
@@ -11591,7 +11694,7 @@
         </w:rPr>
         <w:fldChar w:fldCharType="end" w:dirty="true"/>
       </w:r>
-      <w:bookmarkEnd w:id="f9eb6d50-348a-4a2a-99fc-0d86e2926444"/>
+      <w:bookmarkEnd w:id="646d0dbc-e594-49f3-ba7a-d5ff148c4666"/>
       <w:r>
         <w:rPr>
           <w:rFonts/>
@@ -13725,7 +13828,7 @@
       </w:r>
     </w:p>
     <w:bookmarkEnd w:id="74"/>
-    <w:bookmarkStart w:id="115" w:name="references"/>
+    <w:bookmarkStart w:id="123" w:name="references"/>
     <w:p>
       <w:pPr>
         <w:pStyle w:val="Heading2"/>
@@ -13734,7 +13837,7 @@
         <w:t xml:space="preserve">References</w:t>
       </w:r>
     </w:p>
-    <w:bookmarkStart w:id="114" w:name="refs"/>
+    <w:bookmarkStart w:id="122" w:name="refs"/>
     <w:bookmarkStart w:id="75" w:name="ref-Beck21"/>
     <w:p>
       <w:pPr>
@@ -13857,7 +13960,78 @@
       </w:hyperlink>
     </w:p>
     <w:bookmarkEnd w:id="82"/>
-    <w:bookmarkStart w:id="84" w:name="ref-Garcia92"/>
+    <w:bookmarkStart w:id="84" w:name="ref-caffrey2003"/>
+    <w:p>
+      <w:pPr>
+        <w:pStyle w:val="Bibliography"/>
+      </w:pPr>
+      <w:r>
+        <w:t xml:space="preserve">Caffrey, J. M. 2003.</w:t>
+      </w:r>
+      <w:r>
+        <w:t xml:space="preserve"> </w:t>
+      </w:r>
+      <w:hyperlink r:id="rId83">
+        <w:r>
+          <w:rPr>
+            <w:rStyle w:val="Hyperlink"/>
+          </w:rPr>
+          <w:t xml:space="preserve">Production, respiration and net ecosystem metabolism in u.s. estuaries</w:t>
+        </w:r>
+      </w:hyperlink>
+      <w:r>
+        <w:t xml:space="preserve">, p. 207–219.</w:t>
+      </w:r>
+      <w:r>
+        <w:t xml:space="preserve"> </w:t>
+      </w:r>
+      <w:r>
+        <w:rPr>
+          <w:iCs/>
+          <w:i/>
+        </w:rPr>
+        <w:t xml:space="preserve">In</w:t>
+      </w:r>
+      <w:r>
+        <w:t xml:space="preserve"> </w:t>
+      </w:r>
+      <w:r>
+        <w:t xml:space="preserve">Springer Netherlands.</w:t>
+      </w:r>
+    </w:p>
+    <w:bookmarkEnd w:id="84"/>
+    <w:bookmarkStart w:id="86" w:name="ref-falter2008"/>
+    <w:p>
+      <w:pPr>
+        <w:pStyle w:val="Bibliography"/>
+      </w:pPr>
+      <w:r>
+        <w:t xml:space="preserve">Falter, J. L., R. J. Lowe, M. J. Atkinson, S. G. Monismith, and D. W. Schar. 2008. Continuous measurements of net production over a shallow reef community using a modified Eulerian approach. Journal of Geophysical Research</w:t>
+      </w:r>
+      <w:r>
+        <w:t xml:space="preserve"> </w:t>
+      </w:r>
+      <w:r>
+        <w:rPr>
+          <w:bCs/>
+          <w:b/>
+        </w:rPr>
+        <w:t xml:space="preserve">113</w:t>
+      </w:r>
+      <w:r>
+        <w:t xml:space="preserve">. doi:</w:t>
+      </w:r>
+      <w:hyperlink r:id="rId85">
+        <w:r>
+          <w:rPr>
+            <w:rStyle w:val="Hyperlink"/>
+          </w:rPr>
+          <w:t xml:space="preserve">10.1029/2007jc004663</w:t>
+        </w:r>
+      </w:hyperlink>
+    </w:p>
+    <w:bookmarkEnd w:id="86"/>
+    <w:bookmarkStart w:id="88" w:name="ref-Garcia92"/>
     <w:p>
       <w:pPr>
         <w:pStyle w:val="Bibliography"/>
@@ -13878,7 +14052,7 @@
       <w:r>
         <w:t xml:space="preserve">: 1307–1312. doi:</w:t>
       </w:r>
-      <w:hyperlink r:id="rId83">
+      <w:hyperlink r:id="rId87">
         <w:r>
           <w:rPr>
             <w:rStyle w:val="Hyperlink"/>
@@ -13887,8 +14061,8 @@
         </w:r>
       </w:hyperlink>
     </w:p>
-    <w:bookmarkEnd w:id="84"/>
-    <w:bookmarkStart w:id="86" w:name="ref-Grace15"/>
+    <w:bookmarkEnd w:id="88"/>
+    <w:bookmarkStart w:id="90" w:name="ref-Grace15"/>
     <w:p>
       <w:pPr>
         <w:pStyle w:val="Bibliography"/>
@@ -13942,7 +14116,7 @@
       <w:r>
         <w:t xml:space="preserve">: 103–114. doi:</w:t>
       </w:r>
-      <w:hyperlink r:id="rId85">
+      <w:hyperlink r:id="rId89">
         <w:r>
           <w:rPr>
             <w:rStyle w:val="Hyperlink"/>
@@ -13951,8 +14125,8 @@
         </w:r>
       </w:hyperlink>
     </w:p>
-    <w:bookmarkEnd w:id="86"/>
-    <w:bookmarkStart w:id="87" w:name="ref-Hilborn13"/>
+    <w:bookmarkEnd w:id="90"/>
+    <w:bookmarkStart w:id="91" w:name="ref-Hilborn13"/>
     <w:p>
       <w:pPr>
         <w:pStyle w:val="Bibliography"/>
@@ -13961,8 +14135,8 @@
         <w:t xml:space="preserve">Hilborn, R., and M. Mangel. 2013. The ecological detective: Confronting models with data, Princeton University Press.</w:t>
       </w:r>
     </w:p>
-    <w:bookmarkEnd w:id="87"/>
-    <w:bookmarkStart w:id="89" w:name="ref-Ho16"/>
+    <w:bookmarkEnd w:id="91"/>
+    <w:bookmarkStart w:id="93" w:name="ref-Ho16"/>
     <w:p>
       <w:pPr>
         <w:pStyle w:val="Bibliography"/>
@@ -13983,7 +14157,7 @@
       <w:r>
         <w:t xml:space="preserve">: 3813–3821. doi:</w:t>
       </w:r>
-      <w:hyperlink r:id="rId88">
+      <w:hyperlink r:id="rId92">
         <w:r>
           <w:rPr>
             <w:rStyle w:val="Hyperlink"/>
@@ -13992,8 +14166,8 @@
         </w:r>
       </w:hyperlink>
     </w:p>
-    <w:bookmarkEnd w:id="89"/>
-    <w:bookmarkStart w:id="91" w:name="ref-Holtgrieve10"/>
+    <w:bookmarkEnd w:id="93"/>
+    <w:bookmarkStart w:id="95" w:name="ref-Holtgrieve10"/>
     <w:p>
       <w:pPr>
         <w:pStyle w:val="Bibliography"/>
@@ -14023,7 +14197,7 @@
       <w:r>
         <w:t xml:space="preserve">: 1047–1063. doi:</w:t>
       </w:r>
-      <w:hyperlink r:id="rId90">
+      <w:hyperlink r:id="rId94">
         <w:r>
           <w:rPr>
             <w:rStyle w:val="Hyperlink"/>
@@ -14032,8 +14206,39 @@
         </w:r>
       </w:hyperlink>
     </w:p>
-    <w:bookmarkEnd w:id="91"/>
-    <w:bookmarkStart w:id="93" w:name="ref-Millero81"/>
+    <w:bookmarkEnd w:id="95"/>
+    <w:bookmarkStart w:id="97" w:name="ref-kemp1980"/>
+    <w:p>
+      <w:pPr>
+        <w:pStyle w:val="Bibliography"/>
+      </w:pPr>
+      <w:r>
+        <w:t xml:space="preserve">Kemp, W. M., and W. R. Boynton. 1980. Influence of biological and physical processes on dissolved oxygen dynamics in an estuarine system: Implications for measurement of community metabolism. Estuarine and Coastal Marine Science</w:t>
+      </w:r>
+      <w:r>
+        <w:t xml:space="preserve"> </w:t>
+      </w:r>
+      <w:r>
+        <w:rPr>
+          <w:bCs/>
+          <w:b/>
+        </w:rPr>
+        <w:t xml:space="preserve">11</w:t>
+      </w:r>
+      <w:r>
+        <w:t xml:space="preserve">: 407–431. doi:</w:t>
+      </w:r>
+      <w:hyperlink r:id="rId96">
+        <w:r>
+          <w:rPr>
+            <w:rStyle w:val="Hyperlink"/>
+          </w:rPr>
+          <w:t xml:space="preserve">10.1016/s0302-3524(80)80065-x</w:t>
+        </w:r>
+      </w:hyperlink>
+    </w:p>
+    <w:bookmarkEnd w:id="97"/>
+    <w:bookmarkStart w:id="99" w:name="ref-Millero81"/>
     <w:p>
       <w:pPr>
         <w:pStyle w:val="Bibliography"/>
@@ -14054,7 +14259,7 @@
       <w:r>
         <w:t xml:space="preserve">: 625–629. doi:</w:t>
       </w:r>
-      <w:hyperlink r:id="rId92">
+      <w:hyperlink r:id="rId98">
         <w:r>
           <w:rPr>
             <w:rStyle w:val="Hyperlink"/>
@@ -14063,8 +14268,8 @@
         </w:r>
       </w:hyperlink>
     </w:p>
-    <w:bookmarkEnd w:id="93"/>
-    <w:bookmarkStart w:id="95" w:name="ref-Moriasi07"/>
+    <w:bookmarkEnd w:id="99"/>
+    <w:bookmarkStart w:id="101" w:name="ref-Moriasi07"/>
     <w:p>
       <w:pPr>
         <w:pStyle w:val="Bibliography"/>
@@ -14085,7 +14290,7 @@
       <w:r>
         <w:t xml:space="preserve">: 885–900. doi:</w:t>
       </w:r>
-      <w:hyperlink r:id="rId94">
+      <w:hyperlink r:id="rId100">
         <w:r>
           <w:rPr>
             <w:rStyle w:val="Hyperlink"/>
@@ -14094,8 +14299,8 @@
         </w:r>
       </w:hyperlink>
     </w:p>
-    <w:bookmarkEnd w:id="95"/>
-    <w:bookmarkStart w:id="97" w:name="ref-Murrell18"/>
+    <w:bookmarkEnd w:id="101"/>
+    <w:bookmarkStart w:id="103" w:name="ref-Murrell18"/>
     <w:p>
       <w:pPr>
         <w:pStyle w:val="Bibliography"/>
@@ -14116,7 +14321,7 @@
       <w:r>
         <w:t xml:space="preserve">: 690–707. doi:</w:t>
       </w:r>
-      <w:hyperlink r:id="rId96">
+      <w:hyperlink r:id="rId102">
         <w:r>
           <w:rPr>
             <w:rStyle w:val="Hyperlink"/>
@@ -14125,8 +14330,8 @@
         </w:r>
       </w:hyperlink>
     </w:p>
-    <w:bookmarkEnd w:id="97"/>
-    <w:bookmarkStart w:id="99" w:name="ref-myers2001"/>
+    <w:bookmarkEnd w:id="103"/>
+    <w:bookmarkStart w:id="105" w:name="ref-myers2001"/>
     <w:p>
       <w:pPr>
         <w:pStyle w:val="Bibliography"/>
@@ -14147,7 +14352,7 @@
       <w:r>
         <w:t xml:space="preserve">: 1464–1476. doi:</w:t>
       </w:r>
-      <w:hyperlink r:id="rId98">
+      <w:hyperlink r:id="rId104">
         <w:r>
           <w:rPr>
             <w:rStyle w:val="Hyperlink"/>
@@ -14156,8 +14361,8 @@
         </w:r>
       </w:hyperlink>
     </w:p>
-    <w:bookmarkEnd w:id="99"/>
-    <w:bookmarkStart w:id="101" w:name="ref-Nash70"/>
+    <w:bookmarkEnd w:id="105"/>
+    <w:bookmarkStart w:id="107" w:name="ref-Nash70"/>
     <w:p>
       <w:pPr>
         <w:pStyle w:val="Bibliography"/>
@@ -14178,7 +14383,7 @@
       <w:r>
         <w:t xml:space="preserve">: 282–290. doi:</w:t>
       </w:r>
-      <w:hyperlink r:id="rId100">
+      <w:hyperlink r:id="rId106">
         <w:r>
           <w:rPr>
             <w:rStyle w:val="Hyperlink"/>
@@ -14187,8 +14392,39 @@
         </w:r>
       </w:hyperlink>
     </w:p>
-    <w:bookmarkEnd w:id="101"/>
-    <w:bookmarkStart w:id="102" w:name="ref-Odum56"/>
+    <w:bookmarkEnd w:id="107"/>
+    <w:bookmarkStart w:id="109" w:name="ref-nidzieko2014"/>
+    <w:p>
+      <w:pPr>
+        <w:pStyle w:val="Bibliography"/>
+      </w:pPr>
+      <w:r>
+        <w:t xml:space="preserve">Nidzieko, N. J., J. A. Needoba, S. G. Monismith, and K. S. Johnson. 2014. Fortnightly Tidal Modulations Affect Net Community Production in a Mesotidal Estuary. Estuaries and Coasts</w:t>
+      </w:r>
+      <w:r>
+        <w:t xml:space="preserve"> </w:t>
+      </w:r>
+      <w:r>
+        <w:rPr>
+          <w:bCs/>
+          <w:b/>
+        </w:rPr>
+        <w:t xml:space="preserve">37</w:t>
+      </w:r>
+      <w:r>
+        <w:t xml:space="preserve">: 91–110. doi:</w:t>
+      </w:r>
+      <w:hyperlink r:id="rId108">
+        <w:r>
+          <w:rPr>
+            <w:rStyle w:val="Hyperlink"/>
+          </w:rPr>
+          <w:t xml:space="preserve">10.1007/s12237-013-9765-2</w:t>
+        </w:r>
+      </w:hyperlink>
+    </w:p>
+    <w:bookmarkEnd w:id="109"/>
+    <w:bookmarkStart w:id="110" w:name="ref-Odum56"/>
     <w:p>
       <w:pPr>
         <w:pStyle w:val="Bibliography"/>
@@ -14210,8 +14446,8 @@
         <w:t xml:space="preserve">: 102–117.</w:t>
       </w:r>
     </w:p>
-    <w:bookmarkEnd w:id="102"/>
-    <w:bookmarkStart w:id="103" w:name="ref-Plummer03"/>
+    <w:bookmarkEnd w:id="110"/>
+    <w:bookmarkStart w:id="111" w:name="ref-Plummer03"/>
     <w:p>
       <w:pPr>
         <w:pStyle w:val="Bibliography"/>
@@ -14251,8 +14487,8 @@
         <w:t xml:space="preserve">. Vienna, Austria. 1–10.</w:t>
       </w:r>
     </w:p>
-    <w:bookmarkEnd w:id="103"/>
-    <w:bookmarkStart w:id="105" w:name="ref-RCT22"/>
+    <w:bookmarkEnd w:id="111"/>
+    <w:bookmarkStart w:id="113" w:name="ref-RCT22"/>
     <w:p>
       <w:pPr>
         <w:pStyle w:val="Bibliography"/>
@@ -14263,7 +14499,7 @@
       <w:r>
         <w:t xml:space="preserve"> </w:t>
       </w:r>
-      <w:hyperlink r:id="rId104">
+      <w:hyperlink r:id="rId112">
         <w:r>
           <w:rPr>
             <w:rStyle w:val="Hyperlink"/>
@@ -14275,8 +14511,8 @@
         <w:t xml:space="preserve">, R Foundation for Statistical Computing.</w:t>
       </w:r>
     </w:p>
-    <w:bookmarkEnd w:id="105"/>
-    <w:bookmarkStart w:id="107" w:name="ref-sadro2014"/>
+    <w:bookmarkEnd w:id="113"/>
+    <w:bookmarkStart w:id="115" w:name="ref-sadro2014"/>
     <w:p>
       <w:pPr>
         <w:pStyle w:val="Bibliography"/>
@@ -14297,7 +14533,7 @@
       <w:r>
         <w:t xml:space="preserve">: 1666–1678. doi:</w:t>
       </w:r>
-      <w:hyperlink r:id="rId106">
+      <w:hyperlink r:id="rId114">
         <w:r>
           <w:rPr>
             <w:rStyle w:val="Hyperlink"/>
@@ -14306,8 +14542,8 @@
         </w:r>
       </w:hyperlink>
     </w:p>
-    <w:bookmarkEnd w:id="107"/>
-    <w:bookmarkStart w:id="109" w:name="ref-schindler2017"/>
+    <w:bookmarkEnd w:id="115"/>
+    <w:bookmarkStart w:id="117" w:name="ref-schindler2017"/>
     <w:p>
       <w:pPr>
         <w:pStyle w:val="Bibliography"/>
@@ -14334,7 +14570,7 @@
       <w:r>
         <w:t xml:space="preserve">. doi:</w:t>
       </w:r>
-      <w:hyperlink r:id="rId108">
+      <w:hyperlink r:id="rId116">
         <w:r>
           <w:rPr>
             <w:rStyle w:val="Hyperlink"/>
@@ -14343,8 +14579,8 @@
         </w:r>
       </w:hyperlink>
     </w:p>
-    <w:bookmarkEnd w:id="109"/>
-    <w:bookmarkStart w:id="111" w:name="ref-Thebault08"/>
+    <w:bookmarkEnd w:id="117"/>
+    <w:bookmarkStart w:id="119" w:name="ref-Thebault08"/>
     <w:p>
       <w:pPr>
         <w:pStyle w:val="Bibliography"/>
@@ -14392,7 +14628,7 @@
       <w:r>
         <w:t xml:space="preserve">: 841–851. doi:</w:t>
       </w:r>
-      <w:hyperlink r:id="rId110">
+      <w:hyperlink r:id="rId118">
         <w:r>
           <w:rPr>
             <w:rStyle w:val="Hyperlink"/>
@@ -14401,8 +14637,8 @@
         </w:r>
       </w:hyperlink>
     </w:p>
-    <w:bookmarkEnd w:id="111"/>
-    <w:bookmarkStart w:id="113" w:name="ref-Wanninkhof14"/>
+    <w:bookmarkEnd w:id="119"/>
+    <w:bookmarkStart w:id="121" w:name="ref-Wanninkhof14"/>
     <w:p>
       <w:pPr>
         <w:pStyle w:val="Bibliography"/>
@@ -14423,7 +14659,7 @@
       <w:r>
         <w:t xml:space="preserve">: 351–362. doi:</w:t>
       </w:r>
-      <w:hyperlink r:id="rId112">
+      <w:hyperlink r:id="rId120">
         <w:r>
           <w:rPr>
             <w:rStyle w:val="Hyperlink"/>
@@ -14432,9 +14668,9 @@
         </w:r>
       </w:hyperlink>
     </w:p>
-    <w:bookmarkEnd w:id="113"/>
-    <w:bookmarkEnd w:id="114"/>
-    <w:bookmarkEnd w:id="115"/>
+    <w:bookmarkEnd w:id="121"/>
+    <w:bookmarkEnd w:id="122"/>
+    <w:bookmarkEnd w:id="123"/>
     <w:sectPr>
       <w:footerReference r:id="rId9" w:type="default"/>
       <w:pgSz w:h="15840" w:w="12240"/>

</xml_diff>

<commit_message>
added comments and recommendations to discussion
</commit_message>
<xml_diff>
--- a/manu-draft.docx
+++ b/manu-draft.docx
@@ -2546,7 +2546,7 @@
         <w:t xml:space="preserve"> </w:t>
       </w:r>
       <w:r>
-        <w:t xml:space="preserve">(described below, Beck et al. 2022; R Core Team 2022)</w:t>
+        <w:t xml:space="preserve">(R Core Team 2022; described below, Beck et al. 2023)</w:t>
       </w:r>
       <w:r>
         <w:t xml:space="preserve"> </w:t>
@@ -3488,7 +3488,7 @@
         <w:t xml:space="preserve"> </w:t>
       </w:r>
       <w:r>
-        <w:t xml:space="preserve">(Beck et al. 2022)</w:t>
+        <w:t xml:space="preserve">(Beck et al. 2023)</w:t>
       </w:r>
       <w:r>
         <w:t xml:space="preserve">. A detailed web page (</w:t>
@@ -6056,7 +6056,7 @@
         <w:pStyle w:val="FirstParagraph"/>
       </w:pPr>
       <w:r>
-        <w:t xml:space="preserve">The above analyses demonstrated that EBASE can successfully recover known metabolic parameters from a synthetic time series and provides robust estimates on real data covering a year of observations. The success of these results was predicated on the requirements of EBASE to address several critical needs that existing methods for estimating metabolism do not address for coastal applications. These needs were addressed by 1) using a Bayesian framework that estimates the best fit of the model to the data with posterior probabilities describing the likelihood of the fit, and 2) modifying the underlying mass-balance model for dissolved with several components more appropriate for estuarine settings. First, the Bayesian framework enables hypothesis testing of how a model can be fit to data by allowing the use of prior knowledge in the model fitting process, which results in posterior probabilities describing the certainty of the parameter estimates</w:t>
+        <w:t xml:space="preserve">The above analyses demonstrated that EBASE can successfully recover known metabolic parameters from a synthetic time series and provides robust estimates on real data covering a year of observations. The success of these results was predicated on the requirements of EBASE to address several critical needs that existing methods for estimating metabolism do not address for coastal applications. These needs were addressed by 1) using a Bayesian framework that estimates the best fit of the model to the data with posterior probabilities describing the likelihood of the fit, and 2) modifying the underlying mass-balance model for dissolved oxygen with several components more appropriate for estuarine settings. First, the Bayesian framework enables hypothesis testing of how a model can be fit to data by using prior knowledge in the model fitting process, which results in posterior probabilities describing the certainty of the parameter estimates</w:t>
       </w:r>
       <w:r>
         <w:t xml:space="preserve"> </w:t>
@@ -6088,7 +6088,7 @@
         <w:t xml:space="preserve"> </w:t>
       </w:r>
       <w:r>
-        <w:t xml:space="preserve">parameter, although the resulting estimate of gas exchange (D) was similar to the known values. This result could be explained the dominance of the relative processes that manifest signals in the dissolved oxygen time series. That is, estuarine dissolved oxygen at Apalachicola Bay may be dominated by production and respiration, and less so from gas exchange, such that the available data provided insufficient information for EBASE to estimate</w:t>
+        <w:t xml:space="preserve">parameter, although the resulting estimate of gas exchange (D) was similar to the known values. This result could be explained by the dominance of the relative processes that manifest signals in the dissolved oxygen time series. That is, estuarine dissolved oxygen at Apalachicola Bay may be dominated by production and respiration, and less so from gas exchange, such that the available data provided insufficient information for EBASE to estimate</w:t>
       </w:r>
       <w:r>
         <w:t xml:space="preserve"> </w:t>
@@ -6122,7 +6122,7 @@
         <w:t xml:space="preserve"> </w:t>
       </w:r>
       <w:r>
-        <w:t xml:space="preserve">could be appropriate.</w:t>
+        <w:t xml:space="preserve">could be appropriate or EBASE could be tested in settings with larger contributions of gas exchange expressed by dissolved oxygen.</w:t>
       </w:r>
     </w:p>
     <w:p>
@@ -6239,7 +6239,7 @@
         <w:t xml:space="preserve"> </w:t>
       </w:r>
       <w:r>
-        <w:t xml:space="preserve">that is primarily wind-based and developed for the open-ocean, which is clearly more appropriate than the prior formulation in BASE that also includes a temperature and depth dependency. Overall, these changes also reduce the required inputs for its use and many monitoring locations nationwide include the requisite data for applying EBASE (i.e., dissolved oxygen, water temperature, salinity, PAR, and wind speed).</w:t>
+        <w:t xml:space="preserve">that is primarily wind-based and developed for the open-ocean, which is clearly more appropriate than the prior formulation in BASE that includes a temperature and depth dependency for streams. Overall, these changes also reduce the required inputs and many monitoring locations nationwide include the requisite data for applying EBASE (i.e., dissolved oxygen, water temperature, salinity, PAR, and wind speed).</w:t>
       </w:r>
     </w:p>
     <w:p>
@@ -6290,7 +6290,7 @@
         </w:r>
       </w:hyperlink>
       <w:r>
-        <w:t xml:space="preserve">). As a result, detiding dissolved oxygen data is recommended prior to estimating metabolism, regardless of the method used. In addition to inaccurate and imprecise metabolic estimates, tidal influences are also most likely observed as negative (or anomalous) values in the production and respiration rates using the Odum method</w:t>
+        <w:t xml:space="preserve">). As a result, detiding dissolved oxygen data is recommended prior to estimating metabolism, regardless of whether EBASE or an alternative method is used. In addition to inaccurate and imprecise metabolic estimates, tidal influences are also most likely observed as negative (or anomalous) values in the production and respiration rates using the Odum method</w:t>
       </w:r>
       <w:r>
         <w:t xml:space="preserve"> </w:t>
@@ -6299,7 +6299,7 @@
         <w:t xml:space="preserve">(Caffrey 2003)</w:t>
       </w:r>
       <w:r>
-        <w:t xml:space="preserve">. Tidal effects may be less obvious using EBASE since negative values cannot be obtained based on constraints of the mass-balance model. A potential future approach for developing EBASE could be an explicit formulation of tidal advection in the model. A synoptic tidal height time series could be used in the Bayesian framework as a separate estimate of the signal of advection on the observed dissolved oxygen. This has the advantage of both detiding and estimating metabolic rates using the same model, whereas using weighted regression prior to EBASE as used herein, requires additional analysis. However, field measurements</w:t>
+        <w:t xml:space="preserve">. Tidal effects may be less obvious using EBASE since negative values cannot be obtained based on constraints of the prior distributions, although as noted above, larger and more variable estimates are returned. A potential future approach for developing EBASE could be an explicit formulation of tidal advection in the model using a synoptic tidal height time series in the Bayesian framework. This has the advantage of both detiding and estimating metabolic rates using the same model, whereas using weighted regression prior to EBASE as used herein, requires additional analysis and assumptions. However, field measurements</w:t>
       </w:r>
       <w:r>
         <w:t xml:space="preserve"> </w:t>
@@ -6311,7 +6311,7 @@
         <w:t xml:space="preserve"> </w:t>
       </w:r>
       <w:r>
-        <w:t xml:space="preserve">may be required to provide reasonable constraints on the prior distributions for any parameters that quantify advective influences on dissolved oxygen in a Bayesian framework.</w:t>
+        <w:t xml:space="preserve">may be required to provide reasonable constraints on the prior distributions for any parameters that quantify advective influences on dissolved oxygen.</w:t>
       </w:r>
     </w:p>
     <w:p>
@@ -6319,7 +6319,16 @@
         <w:pStyle w:val="BodyText"/>
       </w:pPr>
       <w:r>
-        <w:t xml:space="preserve">EBASE provides several computational advantages over BASE implemented in the R package that was created for the purposes herein. Most importantly, EBASE was developed to allow different model optimization lengths, whereas the BASE method was developed to estimate results for only a single day. Allowing EBASE to incorporate more than a day of observations in the optimization can likely produce more accurate and precise estimates for the metabolic parameters. Physical and biological characteristics of an ecosystem that affect the metabolic rates are likely acting at time scales longer than a day, e.g., wind patterns that can affect gas exchange as manifested in the</w:t>
+        <w:t xml:space="preserve">EBASE provides several computational advantages over BASE implemented in the R package that was created for the purposes herein</w:t>
+      </w:r>
+      <w:r>
+        <w:t xml:space="preserve"> </w:t>
+      </w:r>
+      <w:r>
+        <w:t xml:space="preserve">(Beck et al. 2023)</w:t>
+      </w:r>
+      <w:r>
+        <w:t xml:space="preserve">. Most importantly, EBASE was developed to allow different model optimization lengths, whereas the BASE method was developed to estimate results for a single day. Allowing EBASE to incorporate more than a day of observations in the optimization can likely produce more accurate and precise estimates for the metabolic parameters. Physical and biological characteristics of an ecosystem that affect the metabolic rates are likely acting at time scales longer than a day, e.g., wind patterns that can affect gas exchange as quantified by the</w:t>
       </w:r>
       <w:r>
         <w:t xml:space="preserve"> </w:t>
@@ -6341,7 +6350,7 @@
         <w:pStyle w:val="BodyText"/>
       </w:pPr>
       <w:r>
-        <w:t xml:space="preserve">The EBASE R package can also accommodate missing observations in the input data. This allows the estimation of metabolic rates for time series that cover relatively long periods of time (e.g., more than year), when data gaps are likely to occur for several reasons (e.g., equipment malfunction, routine maintenance, etc.). The R package accommodates data gaps using linear interpolation for any required parameter used by EBASE. This allows the Bayesian routine to provide continuous estimates across the time series. The results are then post-processed such that any metabolic estimates that exceed a threshold for interpolated observations are removed from the output. The analyst can determine the appropriate length of time to use for excluding results based on interpolated values. The default setting for EBASE is 12 hours, where results for an entire optimization period are removed if any interpolated period exceeded 12 hours. Although this does not apply to the synthetic time series, some of the estimates using the 2021 observed data for Apalachicola Bay were excluded from the analysis. This feature allows EBASE to be used more readily because an analyst does not need to manually screen data that include missing values.</w:t>
+        <w:t xml:space="preserve">The EBASE R package can also accommodate missing observations in the input data. This allows the estimation of metabolic rates for time series that cover relatively long periods of time (e.g., more than year), when data gaps are likely to occur for several reasons (e.g., equipment malfunction, routine maintenance, etc.). The R package accommodates data gaps using linear interpolation for any required parameter used by EBASE. This allows the Bayesian routine to provide continuous estimates across the time series. The results are then post-processed such that any metabolic estimates that exceed a threshold for interpolated observations are removed from the output. The analyst can determine the appropriate length of time to use for excluding results based on interpolated values. The default setting for EBASE is 12 hours, where results for an entire optimization period are removed if any interpolated period exceeded 12 hours within that period. Although this does not apply to the synthetic time series, some of the estimates using the 2021 observed data for Apalachicola Bay were excluded from the analysis. This feature allows EBASE to be applied more easily to other data setes because an analyst does not need to manually screen data that include missing values.</w:t>
       </w:r>
     </w:p>
     <w:p>
@@ -6388,7 +6397,7 @@
         <w:t xml:space="preserve"> </w:t>
       </w:r>
       <w:r>
-        <w:t xml:space="preserve">parameter was constrained. A similar approach could be applied to create more accurate estimates from EBASE. An additional choice required to use EBASE is the model optimization period, although some guidance is provided above.</w:t>
+        <w:t xml:space="preserve">parameter was constrained. A similar approach could be applied to create more accurate estimates from EBASE depending on location. An additional choice for using EBASE is the model optimization period, although some guidance is provided above.</w:t>
       </w:r>
     </w:p>
     <w:p>
@@ -6396,7 +6405,7 @@
         <w:pStyle w:val="BodyText"/>
       </w:pPr>
       <w:r>
-        <w:t xml:space="preserve">A final limitation of EBASE is the relatively long processing time when applying the method to time series longer than a few days. For example, the execution time applying EBASE to a year of data on a conventional laptop computer was approximately 40 minutes, depending on the model settings. This time is compared to the Odum method applied to the same dataset, where results are obtained in a matter of seconds. Given the Bayesian framework used by EBASE, not considering the additional statistical advantages, it is not reasonable to expect comparable processing times between the methods. Regardless, computation times could be reduced with additional hardware improvements (e.g., accessing multiple processing cores) or changing the model estimation methods (e.g., reducing the number of MCMC simulations used by JAGS), although the latter may negatively affect model accuracy.</w:t>
+        <w:t xml:space="preserve">A final limitation of EBASE is the relatively long processing time when applying the method to a time series longer than a few days. For example, the execution time applying EBASE to a year of data on a conventional laptop computer was approximately 40 minutes, depending on the model settings. This time is compared to the Odum method applied to the same dataset, where results are obtained in a matter of seconds. Given the Bayesian framework used by EBASE, not considering the additional statistical advantages, it is not reasonable to expect comparable processing times between the methods. Regardless, computation times could be reduced with additional hardware improvements (e.g., accessing multiple processing cores) or changing the model estimation methods (e.g., reducing the number of MCMC simulations used by JAGS), although the latter may negatively affect model accuracy.</w:t>
       </w:r>
     </w:p>
     <w:bookmarkEnd w:id="38"/>
@@ -6411,14 +6420,24 @@
     </w:p>
     <w:p>
       <w:pPr>
-        <w:numPr>
-          <w:ilvl w:val="0"/>
-          <w:numId w:val="1002"/>
-        </w:numPr>
-        <w:pStyle w:val="Compact"/>
+        <w:pStyle w:val="FirstParagraph"/>
       </w:pPr>
       <w:r>
-        <w:t xml:space="preserve">other main conclusions (from RGN comments on draft)</w:t>
+        <w:t xml:space="preserve">The development of EBASE represents a new approach for estimating metabolic rates in estuarine settings that leverages existing methods by adapting theoretical components of the underlying mass-balance model using a Bayesian framework. Our results have demonstrated that unknown metabolic parameters can be estimated with reasonable certainty using uninformed prior distributions and EBASE could be a valuable approach to improve the understanding of critical ecosystem processes as the method can be readily applied to other settings. A notable limitation of EBASE was an inability to preciseily recover the</w:t>
+      </w:r>
+      <w:r>
+        <w:t xml:space="preserve"> </w:t>
+      </w:r>
+      <m:oMath>
+        <m:r>
+          <m:t>b</m:t>
+        </m:r>
+      </m:oMath>
+      <w:r>
+        <w:t xml:space="preserve"> </w:t>
+      </w:r>
+      <w:r>
+        <w:t xml:space="preserve">parameter from a synthetic time series, although this result may be explained by a minimal contribution of gas exchange as expressed in the dissolved oxygen time series. Effects of tidal advection on dissolved oxygen measurements were also observed, demonstrating a violation of the assumption that the measured data represent a water sample with the same metabolic history. Further development of EBASE to accommodate a tidal signal, or exploring alternative methods for detiding dissolved oxygen data, represent promising avenues of future research to more accurately quantify metabolic parameters in estuarines. Regardless, EBASE represents a potentially powerful tool that removes many of the assumptions of existing methods by allowing unknown metabolic parameters to be estimated by the data and can also incorporate existing knowledge for further exploration of estuarine ecosystem properties.</w:t>
       </w:r>
     </w:p>
     <w:bookmarkEnd w:id="39"/>
@@ -7606,7 +7625,7 @@
         </w:rPr>
         <w:t xml:space="preserve">Table </w:t>
       </w:r>
-      <w:bookmarkStart w:id="82bc815a-0f66-4d8a-9025-7cb7e48f3ece" w:name="tbl-ebaseiotab"/>
+      <w:bookmarkStart w:id="97a5c4fb-22a9-40f4-8931-ed703c8248d0" w:name="tbl-ebaseiotab"/>
       <w:r xmlns:w="http://schemas.openxmlformats.org/wordprocessingml/2006/main" xmlns:wp="http://schemas.openxmlformats.org/drawingml/2006/wordprocessingDrawing" xmlns:r="http://schemas.openxmlformats.org/officeDocument/2006/relationships" xmlns:w14="http://schemas.microsoft.com/office/word/2010/wordml">
         <w:rPr>
           <w:rFonts/>
@@ -7628,7 +7647,7 @@
         </w:rPr>
         <w:fldChar w:fldCharType="end" w:dirty="true"/>
       </w:r>
-      <w:bookmarkEnd w:id="82bc815a-0f66-4d8a-9025-7cb7e48f3ece"/>
+      <w:bookmarkEnd w:id="97a5c4fb-22a9-40f4-8931-ed703c8248d0"/>
       <w:r>
         <w:rPr>
           <w:rFonts/>
@@ -11672,7 +11691,7 @@
         </w:rPr>
         <w:t xml:space="preserve">Table </w:t>
       </w:r>
-      <w:bookmarkStart w:id="646d0dbc-e594-49f3-ba7a-d5ff148c4666" w:name="tbl-apacmptab"/>
+      <w:bookmarkStart w:id="8f305fa4-aa64-4b8a-b5c6-5f3cf1cea8dc" w:name="tbl-apacmptab"/>
       <w:r xmlns:w="http://schemas.openxmlformats.org/wordprocessingml/2006/main" xmlns:wp="http://schemas.openxmlformats.org/drawingml/2006/wordprocessingDrawing" xmlns:r="http://schemas.openxmlformats.org/officeDocument/2006/relationships" xmlns:w14="http://schemas.microsoft.com/office/word/2010/wordml">
         <w:rPr>
           <w:rFonts/>
@@ -11694,7 +11713,7 @@
         </w:rPr>
         <w:fldChar w:fldCharType="end" w:dirty="true"/>
       </w:r>
-      <w:bookmarkEnd w:id="646d0dbc-e594-49f3-ba7a-d5ff148c4666"/>
+      <w:bookmarkEnd w:id="8f305fa4-aa64-4b8a-b5c6-5f3cf1cea8dc"/>
       <w:r>
         <w:rPr>
           <w:rFonts/>
@@ -13879,13 +13898,13 @@
       </w:hyperlink>
     </w:p>
     <w:bookmarkEnd w:id="77"/>
-    <w:bookmarkStart w:id="78" w:name="ref-Beck22"/>
+    <w:bookmarkStart w:id="78" w:name="ref-Beck23"/>
     <w:p>
       <w:pPr>
         <w:pStyle w:val="Bibliography"/>
       </w:pPr>
       <w:r>
-        <w:t xml:space="preserve">Beck, M. W., M. Herrmann, J. Arriola, R. Najjar, and W. McGillis. 2022.</w:t>
+        <w:t xml:space="preserve">Beck, M. W., M. Herrmann, J. Arriola, R. Najjar, and W. McGillis. 2023.</w:t>
       </w:r>
       <w:r>
         <w:t xml:space="preserve"> </w:t>
@@ -15443,9 +15462,6 @@
     <w:abstractNumId w:val="990"/>
   </w:num>
   <w:num w:numId="1001">
-    <w:abstractNumId w:val="991"/>
-  </w:num>
-  <w:num w:numId="1002">
     <w:abstractNumId w:val="991"/>
   </w:num>
 </w:numbering>

</xml_diff>

<commit_message>
adding draft content to intro
</commit_message>
<xml_diff>
--- a/manu-draft.docx
+++ b/manu-draft.docx
@@ -263,59 +263,308 @@
     </w:p>
     <w:p>
       <w:pPr>
-        <w:numPr>
-          <w:ilvl w:val="0"/>
-          <w:numId w:val="1001"/>
-        </w:numPr>
-        <w:pStyle w:val="Compact"/>
+        <w:pStyle w:val="FirstParagraph"/>
       </w:pPr>
       <w:r>
-        <w:t xml:space="preserve">Overview of metabolism - importance</w:t>
+        <w:t xml:space="preserve">Estuaries play a key role in the global cycling of elements because of high rates of biogeochemical activity at the interface between land, ocean, and atmosphere. As materials are transported from land to ocean, estuaries profoundly transform or filter these materials through various processes, chief among which are primary production and respiration, collectively referred to as metabolism</w:t>
+      </w:r>
+      <w:r>
+        <w:t xml:space="preserve"> </w:t>
+      </w:r>
+      <w:r>
+        <w:t xml:space="preserve">(Schubel and Kennedy 1984)</w:t>
+      </w:r>
+      <w:r>
+        <w:t xml:space="preserve">. For example, estuarine respiration of organic carbon delivered from land produces carbon dioxide, which may be lost to the atmosphere via outgassing</w:t>
+      </w:r>
+      <w:r>
+        <w:t xml:space="preserve"> </w:t>
+      </w:r>
+      <w:r>
+        <w:t xml:space="preserve">(e.g, Cai 2011)</w:t>
+      </w:r>
+      <w:r>
+        <w:t xml:space="preserve"> </w:t>
+      </w:r>
+      <w:r>
+        <w:t xml:space="preserve">. Similarly, estuarine primary production consumes dissolved inorganic carbon delivered from land, forming particulate organic carbon that may be buried in estuarine sediments</w:t>
+      </w:r>
+      <w:r>
+        <w:t xml:space="preserve"> </w:t>
+      </w:r>
+      <w:r>
+        <w:t xml:space="preserve">(e.g., Hu et al. 2006)</w:t>
+      </w:r>
+      <w:r>
+        <w:t xml:space="preserve"> </w:t>
+      </w:r>
+      <w:r>
+        <w:t xml:space="preserve">. Estuarine metabolic processes are fundamentally important, as illustrated by the dissolved inorganic carbon budget of eastern North American estuaries</w:t>
+      </w:r>
+      <w:r>
+        <w:t xml:space="preserve"> </w:t>
+      </w:r>
+      <w:r>
+        <w:t xml:space="preserve">(Najjar et al. 2018)</w:t>
+      </w:r>
+      <w:r>
+        <w:t xml:space="preserve">: net primary production (11.7</w:t>
+      </w:r>
+      <w:r>
+        <w:t xml:space="preserve"> </w:t>
+      </w:r>
+      <m:oMath>
+        <m:r>
+          <m:rPr>
+            <m:sty m:val="p"/>
+          </m:rPr>
+          <m:t>±</m:t>
+        </m:r>
+      </m:oMath>
+      <w:r>
+        <w:t xml:space="preserve"> </w:t>
+      </w:r>
+      <w:r>
+        <w:t xml:space="preserve">3.0 Tg C yr</w:t>
+      </w:r>
+      <m:oMath>
+        <m:sSup>
+          <m:e>
+            <m:r>
+              <m:t>​</m:t>
+            </m:r>
+          </m:e>
+          <m:sup>
+            <m:r>
+              <m:rPr>
+                <m:sty m:val="p"/>
+              </m:rPr>
+              <m:t>−</m:t>
+            </m:r>
+            <m:r>
+              <m:t>1</m:t>
+            </m:r>
+          </m:sup>
+        </m:sSup>
+      </m:oMath>
+      <w:r>
+        <w:t xml:space="preserve">) and heterotrophic respiration (13.2</w:t>
+      </w:r>
+      <w:r>
+        <w:t xml:space="preserve"> </w:t>
+      </w:r>
+      <m:oMath>
+        <m:r>
+          <m:rPr>
+            <m:sty m:val="p"/>
+          </m:rPr>
+          <m:t>±</m:t>
+        </m:r>
+      </m:oMath>
+      <w:r>
+        <w:t xml:space="preserve"> </w:t>
+      </w:r>
+      <w:r>
+        <w:t xml:space="preserve">3.1 Tg C yr</w:t>
+      </w:r>
+      <m:oMath>
+        <m:sSup>
+          <m:e>
+            <m:r>
+              <m:t>​</m:t>
+            </m:r>
+          </m:e>
+          <m:sup>
+            <m:r>
+              <m:rPr>
+                <m:sty m:val="p"/>
+              </m:rPr>
+              <m:t>–</m:t>
+            </m:r>
+            <m:r>
+              <m:t>1</m:t>
+            </m:r>
+          </m:sup>
+        </m:sSup>
+      </m:oMath>
+      <w:r>
+        <w:t xml:space="preserve">) far exceed inputs from upland sources (5.6</w:t>
+      </w:r>
+      <w:r>
+        <w:t xml:space="preserve"> </w:t>
+      </w:r>
+      <m:oMath>
+        <m:r>
+          <m:rPr>
+            <m:sty m:val="p"/>
+          </m:rPr>
+          <m:t>±</m:t>
+        </m:r>
+      </m:oMath>
+      <w:r>
+        <w:t xml:space="preserve"> </w:t>
+      </w:r>
+      <w:r>
+        <w:t xml:space="preserve">1.2 Tg C yr</w:t>
+      </w:r>
+      <m:oMath>
+        <m:sSup>
+          <m:e>
+            <m:r>
+              <m:t>​</m:t>
+            </m:r>
+          </m:e>
+          <m:sup>
+            <m:r>
+              <m:rPr>
+                <m:sty m:val="p"/>
+              </m:rPr>
+              <m:t>−</m:t>
+            </m:r>
+            <m:r>
+              <m:t>1</m:t>
+            </m:r>
+          </m:sup>
+        </m:sSup>
+      </m:oMath>
+      <w:r>
+        <w:t xml:space="preserve">) and outputs to the atmosphere (4.2</w:t>
+      </w:r>
+      <w:r>
+        <w:t xml:space="preserve"> </w:t>
+      </w:r>
+      <m:oMath>
+        <m:r>
+          <m:rPr>
+            <m:sty m:val="p"/>
+          </m:rPr>
+          <m:t>±</m:t>
+        </m:r>
+      </m:oMath>
+      <w:r>
+        <w:t xml:space="preserve"> </w:t>
+      </w:r>
+      <w:r>
+        <w:t xml:space="preserve">1.7 Tg C yr</w:t>
+      </w:r>
+      <m:oMath>
+        <m:sSup>
+          <m:e>
+            <m:r>
+              <m:t>​</m:t>
+            </m:r>
+          </m:e>
+          <m:sup>
+            <m:r>
+              <m:rPr>
+                <m:sty m:val="p"/>
+              </m:rPr>
+              <m:t>–</m:t>
+            </m:r>
+            <m:r>
+              <m:t>1</m:t>
+            </m:r>
+          </m:sup>
+        </m:sSup>
+      </m:oMath>
+      <w:r>
+        <w:t xml:space="preserve">) and ocean (2.9</w:t>
+      </w:r>
+      <w:r>
+        <w:t xml:space="preserve"> </w:t>
+      </w:r>
+      <m:oMath>
+        <m:r>
+          <m:rPr>
+            <m:sty m:val="p"/>
+          </m:rPr>
+          <m:t>±</m:t>
+        </m:r>
+      </m:oMath>
+      <w:r>
+        <w:t xml:space="preserve"> </w:t>
+      </w:r>
+      <w:r>
+        <w:t xml:space="preserve">2.3 Tg C yr</w:t>
+      </w:r>
+      <m:oMath>
+        <m:sSup>
+          <m:e>
+            <m:r>
+              <m:t>​</m:t>
+            </m:r>
+          </m:e>
+          <m:sup>
+            <m:r>
+              <m:rPr>
+                <m:sty m:val="p"/>
+              </m:rPr>
+              <m:t>–</m:t>
+            </m:r>
+            <m:r>
+              <m:t>1</m:t>
+            </m:r>
+          </m:sup>
+        </m:sSup>
+      </m:oMath>
+      <w:r>
+        <w:t xml:space="preserve">). As such, small changes in either net primary production or heterotrophic respiration can have a large impact on the difference between the two, net ecosystem metabolism (NEM, also referred to as net ecosystem production and net community production), which ultimately governs the form and quantity of estuarine materials that are lost to the atmosphere, the sediments, and the ocean.</w:t>
       </w:r>
     </w:p>
     <w:p>
       <w:pPr>
-        <w:numPr>
-          <w:ilvl w:val="0"/>
-          <w:numId w:val="1001"/>
-        </w:numPr>
-        <w:pStyle w:val="Compact"/>
+        <w:pStyle w:val="BodyText"/>
       </w:pPr>
       <w:r>
-        <w:t xml:space="preserve">Existing methods: Odum/WtRegDO, BASE, references in</w:t>
-      </w:r>
-      <w:r>
-        <w:t xml:space="preserve"> </w:t>
-      </w:r>
-      <w:r>
-        <w:t xml:space="preserve">Grace et al. (2015)</w:t>
-      </w:r>
-      <w:r>
-        <w:t xml:space="preserve">, applications to lakes and streams</w:t>
+        <w:t xml:space="preserve">Methods for estimating metabolic rates in aquatic environments are numerous . Kemp and Testa (2011) and Staehr et al. (2012) summarized the main approaches for quantifying ecosystem metabolism in aquatic systems (including incubations, the open-water method, ecosystem budgets, oxygen isotopes, and inert gases).</w:t>
       </w:r>
     </w:p>
     <w:p>
       <w:pPr>
-        <w:numPr>
-          <w:ilvl w:val="0"/>
-          <w:numId w:val="1001"/>
-        </w:numPr>
-        <w:pStyle w:val="Compact"/>
+        <w:pStyle w:val="BodyText"/>
       </w:pPr>
       <w:r>
-        <w:t xml:space="preserve">Applications to estuaries - challenges</w:t>
+        <w:t xml:space="preserve">Complementing the incubation-based methods are open-water methods (Odum, 1956), which exploit the diel cycle of dissolved oxygen and allow the simultaneous determination of whole-system gross primary production (GPP, equals net primary production + autotrophic respiration), ecosystem respiration (ER, equals heterotrophic + autotrophic respiration), and NEP (equals GPP – ER). A global synthesis of warm-season, open-water metabolism studies (Hoellein et al., 2013) was based on a total of 47 estimates, almost all of which were derived from a single study of U.S. estuaries (Caffrey, 2004); a similar synthesis by Yvon-Durocher et al. (2012) was exclusively based on Caffrey (2004). As such, a unified model to explain the large variability of metabolic rates within and across estuaries is clearly lacking as a critical tool for understanding metabolic processes. Such a model should be informed by the available data at a given location and have the ability to incorporate prior information on key parameters if available. Bayesian techniques have not been fully leveraged in estuarine applications despite their potential to address the above needs. A potentially useful application developed for streams is the BAyesian Single-station Estimation method.</w:t>
       </w:r>
     </w:p>
     <w:p>
       <w:pPr>
-        <w:numPr>
-          <w:ilvl w:val="0"/>
-          <w:numId w:val="1001"/>
-        </w:numPr>
-        <w:pStyle w:val="Compact"/>
+        <w:pStyle w:val="BodyText"/>
       </w:pPr>
       <w:r>
-        <w:t xml:space="preserve">Goals and objectives</w:t>
+        <w:t xml:space="preserve">Application of open-water techniques for estimating metabolism is especially problematic based on the assumptions and poor error constraints of existing methods that rely on continuous measurements of dissolved oxygen. Fundamental to these challenges is the high temporal and spatial variability noted in global syntheses of primary production and respiration. Cloern et al. (2014) found that annual phytoplankton primary production can vary 10-fold within an estuary and up to 5-fold from year-to-year. Hopkinson and Smith (2005) focused on cross-system variations and found benthic and pelagic respiration rates varying by more than factors of 30 and 40, respectively, ranges that are broadly consistent with wholesystem respiration rates based on the open-water method (Hoellein et al., 2013).</w:t>
+      </w:r>
+    </w:p>
+    <w:p>
+      <w:pPr>
+        <w:pStyle w:val="BodyText"/>
+      </w:pPr>
+      <w:r>
+        <w:t xml:space="preserve">The goal of this paper is to describe the development and application of a new data assimilation method for simultaneously determining gross primary production (P), ecosystem respiration (R), net ecosystem metabolism (NEM), and the gas exchange (D) in estuaries from high-resolution dissolved oxygen time series. We call this method EBASE (Estuarine BAyesian Single-station Estimation), which builds and improves on the BASE method</w:t>
+      </w:r>
+      <w:r>
+        <w:t xml:space="preserve"> </w:t>
+      </w:r>
+      <w:r>
+        <w:t xml:space="preserve">(Grace et al. 2015)</w:t>
+      </w:r>
+      <w:r>
+        <w:t xml:space="preserve"> </w:t>
+      </w:r>
+      <w:r>
+        <w:t xml:space="preserve">using an approach more appropriate for estuarine time series. The rationale and changes made to BASE are described in detail, followed by a demonstration of how EBASE can estimate known metabolic parameters with reasonable certainty from a synthetic time series. Lastly, EBASE is compared to metabolic estimates using the Odum open-water method to identify key differences related to both the theoretical and statistical differences associated with each method. These comparisons combine results using real observations and those based on detided inputs to demonstrate effects of tidal advection on metabolic estimates. EBASE is available as an open-source software package created with the R statistical programming language</w:t>
+      </w:r>
+      <w:r>
+        <w:t xml:space="preserve"> </w:t>
+      </w:r>
+      <w:r>
+        <w:t xml:space="preserve">(Beck et al. 2023; R Core Team 2023)</w:t>
+      </w:r>
+      <w:r>
+        <w:t xml:space="preserve"> </w:t>
+      </w:r>
+      <w:r>
+        <w:t xml:space="preserve">and the results herein provide practical suggestions for use of the software on novel datasets.</w:t>
       </w:r>
     </w:p>
     <w:bookmarkEnd w:id="22"/>
@@ -2546,7 +2795,7 @@
         <w:t xml:space="preserve"> </w:t>
       </w:r>
       <w:r>
-        <w:t xml:space="preserve">(R Core Team 2022; described below, Beck et al. 2023)</w:t>
+        <w:t xml:space="preserve">(described below, Beck et al. 2023; R Core Team 2023)</w:t>
       </w:r>
       <w:r>
         <w:t xml:space="preserve"> </w:t>
@@ -7625,7 +7874,7 @@
         </w:rPr>
         <w:t xml:space="preserve">Table </w:t>
       </w:r>
-      <w:bookmarkStart w:id="97a5c4fb-22a9-40f4-8931-ed703c8248d0" w:name="tbl-ebaseiotab"/>
+      <w:bookmarkStart w:id="ff0eed9d-8987-4d41-8509-ba291552c57e" w:name="tbl-ebaseiotab"/>
       <w:r xmlns:w="http://schemas.openxmlformats.org/wordprocessingml/2006/main" xmlns:wp="http://schemas.openxmlformats.org/drawingml/2006/wordprocessingDrawing" xmlns:r="http://schemas.openxmlformats.org/officeDocument/2006/relationships" xmlns:w14="http://schemas.microsoft.com/office/word/2010/wordml">
         <w:rPr>
           <w:rFonts/>
@@ -7647,7 +7896,7 @@
         </w:rPr>
         <w:fldChar w:fldCharType="end" w:dirty="true"/>
       </w:r>
-      <w:bookmarkEnd w:id="97a5c4fb-22a9-40f4-8931-ed703c8248d0"/>
+      <w:bookmarkEnd w:id="ff0eed9d-8987-4d41-8509-ba291552c57e"/>
       <w:r>
         <w:rPr>
           <w:rFonts/>
@@ -11691,7 +11940,7 @@
         </w:rPr>
         <w:t xml:space="preserve">Table </w:t>
       </w:r>
-      <w:bookmarkStart w:id="8f305fa4-aa64-4b8a-b5c6-5f3cf1cea8dc" w:name="tbl-apacmptab"/>
+      <w:bookmarkStart w:id="40636040-dce6-498b-a6db-eedfcbe5a1e2" w:name="tbl-apacmptab"/>
       <w:r xmlns:w="http://schemas.openxmlformats.org/wordprocessingml/2006/main" xmlns:wp="http://schemas.openxmlformats.org/drawingml/2006/wordprocessingDrawing" xmlns:r="http://schemas.openxmlformats.org/officeDocument/2006/relationships" xmlns:w14="http://schemas.microsoft.com/office/word/2010/wordml">
         <w:rPr>
           <w:rFonts/>
@@ -11713,7 +11962,7 @@
         </w:rPr>
         <w:fldChar w:fldCharType="end" w:dirty="true"/>
       </w:r>
-      <w:bookmarkEnd w:id="8f305fa4-aa64-4b8a-b5c6-5f3cf1cea8dc"/>
+      <w:bookmarkEnd w:id="40636040-dce6-498b-a6db-eedfcbe5a1e2"/>
       <w:r>
         <w:rPr>
           <w:rFonts/>
@@ -13847,7 +14096,7 @@
       </w:r>
     </w:p>
     <w:bookmarkEnd w:id="74"/>
-    <w:bookmarkStart w:id="123" w:name="references"/>
+    <w:bookmarkStart w:id="131" w:name="references"/>
     <w:p>
       <w:pPr>
         <w:pStyle w:val="Heading2"/>
@@ -13856,7 +14105,7 @@
         <w:t xml:space="preserve">References</w:t>
       </w:r>
     </w:p>
-    <w:bookmarkStart w:id="122" w:name="refs"/>
+    <w:bookmarkStart w:id="130" w:name="refs"/>
     <w:bookmarkStart w:id="75" w:name="ref-Beck21"/>
     <w:p>
       <w:pPr>
@@ -14019,7 +14268,50 @@
       </w:r>
     </w:p>
     <w:bookmarkEnd w:id="84"/>
-    <w:bookmarkStart w:id="86" w:name="ref-falter2008"/>
+    <w:bookmarkStart w:id="86" w:name="ref-cai2011"/>
+    <w:p>
+      <w:pPr>
+        <w:pStyle w:val="Bibliography"/>
+      </w:pPr>
+      <w:r>
+        <w:t xml:space="preserve">Cai, W.-J. 2011. Estuarine and Coastal Ocean Carbon Paradox: CO</w:t>
+      </w:r>
+      <w:r>
+        <w:rPr>
+          <w:vertAlign w:val="subscript"/>
+        </w:rPr>
+        <w:t xml:space="preserve">2</w:t>
+      </w:r>
+      <w:r>
+        <w:t xml:space="preserve"> </w:t>
+      </w:r>
+      <w:r>
+        <w:t xml:space="preserve">Sinks or Sites of Terrestrial Carbon Incineration? Annual Review of Marine Science</w:t>
+      </w:r>
+      <w:r>
+        <w:t xml:space="preserve"> </w:t>
+      </w:r>
+      <w:r>
+        <w:rPr>
+          <w:bCs/>
+          <w:b/>
+        </w:rPr>
+        <w:t xml:space="preserve">3</w:t>
+      </w:r>
+      <w:r>
+        <w:t xml:space="preserve">: 123–145. doi:</w:t>
+      </w:r>
+      <w:hyperlink r:id="rId85">
+        <w:r>
+          <w:rPr>
+            <w:rStyle w:val="Hyperlink"/>
+          </w:rPr>
+          <w:t xml:space="preserve">10.1146/annurev-marine-120709-142723</w:t>
+        </w:r>
+      </w:hyperlink>
+    </w:p>
+    <w:bookmarkEnd w:id="86"/>
+    <w:bookmarkStart w:id="88" w:name="ref-falter2008"/>
     <w:p>
       <w:pPr>
         <w:pStyle w:val="Bibliography"/>
@@ -14040,7 +14332,7 @@
       <w:r>
         <w:t xml:space="preserve">. doi:</w:t>
       </w:r>
-      <w:hyperlink r:id="rId85">
+      <w:hyperlink r:id="rId87">
         <w:r>
           <w:rPr>
             <w:rStyle w:val="Hyperlink"/>
@@ -14049,8 +14341,8 @@
         </w:r>
       </w:hyperlink>
     </w:p>
-    <w:bookmarkEnd w:id="86"/>
-    <w:bookmarkStart w:id="88" w:name="ref-Garcia92"/>
+    <w:bookmarkEnd w:id="88"/>
+    <w:bookmarkStart w:id="90" w:name="ref-Garcia92"/>
     <w:p>
       <w:pPr>
         <w:pStyle w:val="Bibliography"/>
@@ -14071,7 +14363,7 @@
       <w:r>
         <w:t xml:space="preserve">: 1307–1312. doi:</w:t>
       </w:r>
-      <w:hyperlink r:id="rId87">
+      <w:hyperlink r:id="rId89">
         <w:r>
           <w:rPr>
             <w:rStyle w:val="Hyperlink"/>
@@ -14080,8 +14372,8 @@
         </w:r>
       </w:hyperlink>
     </w:p>
-    <w:bookmarkEnd w:id="88"/>
-    <w:bookmarkStart w:id="90" w:name="ref-Grace15"/>
+    <w:bookmarkEnd w:id="90"/>
+    <w:bookmarkStart w:id="92" w:name="ref-Grace15"/>
     <w:p>
       <w:pPr>
         <w:pStyle w:val="Bibliography"/>
@@ -14135,7 +14427,7 @@
       <w:r>
         <w:t xml:space="preserve">: 103–114. doi:</w:t>
       </w:r>
-      <w:hyperlink r:id="rId89">
+      <w:hyperlink r:id="rId91">
         <w:r>
           <w:rPr>
             <w:rStyle w:val="Hyperlink"/>
@@ -14144,8 +14436,8 @@
         </w:r>
       </w:hyperlink>
     </w:p>
-    <w:bookmarkEnd w:id="90"/>
-    <w:bookmarkStart w:id="91" w:name="ref-Hilborn13"/>
+    <w:bookmarkEnd w:id="92"/>
+    <w:bookmarkStart w:id="93" w:name="ref-Hilborn13"/>
     <w:p>
       <w:pPr>
         <w:pStyle w:val="Bibliography"/>
@@ -14154,8 +14446,8 @@
         <w:t xml:space="preserve">Hilborn, R., and M. Mangel. 2013. The ecological detective: Confronting models with data, Princeton University Press.</w:t>
       </w:r>
     </w:p>
-    <w:bookmarkEnd w:id="91"/>
-    <w:bookmarkStart w:id="93" w:name="ref-Ho16"/>
+    <w:bookmarkEnd w:id="93"/>
+    <w:bookmarkStart w:id="95" w:name="ref-Ho16"/>
     <w:p>
       <w:pPr>
         <w:pStyle w:val="Bibliography"/>
@@ -14176,7 +14468,7 @@
       <w:r>
         <w:t xml:space="preserve">: 3813–3821. doi:</w:t>
       </w:r>
-      <w:hyperlink r:id="rId92">
+      <w:hyperlink r:id="rId94">
         <w:r>
           <w:rPr>
             <w:rStyle w:val="Hyperlink"/>
@@ -14185,8 +14477,8 @@
         </w:r>
       </w:hyperlink>
     </w:p>
-    <w:bookmarkEnd w:id="93"/>
-    <w:bookmarkStart w:id="95" w:name="ref-Holtgrieve10"/>
+    <w:bookmarkEnd w:id="95"/>
+    <w:bookmarkStart w:id="97" w:name="ref-Holtgrieve10"/>
     <w:p>
       <w:pPr>
         <w:pStyle w:val="Bibliography"/>
@@ -14216,7 +14508,7 @@
       <w:r>
         <w:t xml:space="preserve">: 1047–1063. doi:</w:t>
       </w:r>
-      <w:hyperlink r:id="rId94">
+      <w:hyperlink r:id="rId96">
         <w:r>
           <w:rPr>
             <w:rStyle w:val="Hyperlink"/>
@@ -14225,8 +14517,39 @@
         </w:r>
       </w:hyperlink>
     </w:p>
-    <w:bookmarkEnd w:id="95"/>
-    <w:bookmarkStart w:id="97" w:name="ref-kemp1980"/>
+    <w:bookmarkEnd w:id="97"/>
+    <w:bookmarkStart w:id="99" w:name="ref-hu2006"/>
+    <w:p>
+      <w:pPr>
+        <w:pStyle w:val="Bibliography"/>
+      </w:pPr>
+      <w:r>
+        <w:t xml:space="preserve">Hu, J., P. Peng, G. Jia, B. Mai, and G. Zhang. 2006. Distribution and sources of organic carbon, nitrogen and their isotopes in sediments of the subtropical Pearl River estuary and adjacent shelf, Southern China. Marine Chemistry</w:t>
+      </w:r>
+      <w:r>
+        <w:t xml:space="preserve"> </w:t>
+      </w:r>
+      <w:r>
+        <w:rPr>
+          <w:bCs/>
+          <w:b/>
+        </w:rPr>
+        <w:t xml:space="preserve">98</w:t>
+      </w:r>
+      <w:r>
+        <w:t xml:space="preserve">: 274–285. doi:</w:t>
+      </w:r>
+      <w:hyperlink r:id="rId98">
+        <w:r>
+          <w:rPr>
+            <w:rStyle w:val="Hyperlink"/>
+          </w:rPr>
+          <w:t xml:space="preserve">10.1016/j.marchem.2005.03.008</w:t>
+        </w:r>
+      </w:hyperlink>
+    </w:p>
+    <w:bookmarkEnd w:id="99"/>
+    <w:bookmarkStart w:id="101" w:name="ref-kemp1980"/>
     <w:p>
       <w:pPr>
         <w:pStyle w:val="Bibliography"/>
@@ -14247,7 +14570,7 @@
       <w:r>
         <w:t xml:space="preserve">: 407–431. doi:</w:t>
       </w:r>
-      <w:hyperlink r:id="rId96">
+      <w:hyperlink r:id="rId100">
         <w:r>
           <w:rPr>
             <w:rStyle w:val="Hyperlink"/>
@@ -14256,8 +14579,8 @@
         </w:r>
       </w:hyperlink>
     </w:p>
-    <w:bookmarkEnd w:id="97"/>
-    <w:bookmarkStart w:id="99" w:name="ref-Millero81"/>
+    <w:bookmarkEnd w:id="101"/>
+    <w:bookmarkStart w:id="103" w:name="ref-Millero81"/>
     <w:p>
       <w:pPr>
         <w:pStyle w:val="Bibliography"/>
@@ -14278,7 +14601,7 @@
       <w:r>
         <w:t xml:space="preserve">: 625–629. doi:</w:t>
       </w:r>
-      <w:hyperlink r:id="rId98">
+      <w:hyperlink r:id="rId102">
         <w:r>
           <w:rPr>
             <w:rStyle w:val="Hyperlink"/>
@@ -14287,8 +14610,8 @@
         </w:r>
       </w:hyperlink>
     </w:p>
-    <w:bookmarkEnd w:id="99"/>
-    <w:bookmarkStart w:id="101" w:name="ref-Moriasi07"/>
+    <w:bookmarkEnd w:id="103"/>
+    <w:bookmarkStart w:id="105" w:name="ref-Moriasi07"/>
     <w:p>
       <w:pPr>
         <w:pStyle w:val="Bibliography"/>
@@ -14309,7 +14632,7 @@
       <w:r>
         <w:t xml:space="preserve">: 885–900. doi:</w:t>
       </w:r>
-      <w:hyperlink r:id="rId100">
+      <w:hyperlink r:id="rId104">
         <w:r>
           <w:rPr>
             <w:rStyle w:val="Hyperlink"/>
@@ -14318,8 +14641,8 @@
         </w:r>
       </w:hyperlink>
     </w:p>
-    <w:bookmarkEnd w:id="101"/>
-    <w:bookmarkStart w:id="103" w:name="ref-Murrell18"/>
+    <w:bookmarkEnd w:id="105"/>
+    <w:bookmarkStart w:id="107" w:name="ref-Murrell18"/>
     <w:p>
       <w:pPr>
         <w:pStyle w:val="Bibliography"/>
@@ -14340,7 +14663,7 @@
       <w:r>
         <w:t xml:space="preserve">: 690–707. doi:</w:t>
       </w:r>
-      <w:hyperlink r:id="rId102">
+      <w:hyperlink r:id="rId106">
         <w:r>
           <w:rPr>
             <w:rStyle w:val="Hyperlink"/>
@@ -14349,8 +14672,8 @@
         </w:r>
       </w:hyperlink>
     </w:p>
-    <w:bookmarkEnd w:id="103"/>
-    <w:bookmarkStart w:id="105" w:name="ref-myers2001"/>
+    <w:bookmarkEnd w:id="107"/>
+    <w:bookmarkStart w:id="109" w:name="ref-myers2001"/>
     <w:p>
       <w:pPr>
         <w:pStyle w:val="Bibliography"/>
@@ -14371,7 +14694,7 @@
       <w:r>
         <w:t xml:space="preserve">: 1464–1476. doi:</w:t>
       </w:r>
-      <w:hyperlink r:id="rId104">
+      <w:hyperlink r:id="rId108">
         <w:r>
           <w:rPr>
             <w:rStyle w:val="Hyperlink"/>
@@ -14380,8 +14703,39 @@
         </w:r>
       </w:hyperlink>
     </w:p>
-    <w:bookmarkEnd w:id="105"/>
-    <w:bookmarkStart w:id="107" w:name="ref-Nash70"/>
+    <w:bookmarkEnd w:id="109"/>
+    <w:bookmarkStart w:id="111" w:name="ref-najjar2018"/>
+    <w:p>
+      <w:pPr>
+        <w:pStyle w:val="Bibliography"/>
+      </w:pPr>
+      <w:r>
+        <w:t xml:space="preserve">Najjar, R. G., M. Herrmann, R. Alexander, and others. 2018. Carbon Budget of Tidal Wetlands, Estuaries, and Shelf Waters of Eastern North America. Global Biogeochemical Cycles</w:t>
+      </w:r>
+      <w:r>
+        <w:t xml:space="preserve"> </w:t>
+      </w:r>
+      <w:r>
+        <w:rPr>
+          <w:bCs/>
+          <w:b/>
+        </w:rPr>
+        <w:t xml:space="preserve">32</w:t>
+      </w:r>
+      <w:r>
+        <w:t xml:space="preserve">: 389–416. doi:</w:t>
+      </w:r>
+      <w:hyperlink r:id="rId110">
+        <w:r>
+          <w:rPr>
+            <w:rStyle w:val="Hyperlink"/>
+          </w:rPr>
+          <w:t xml:space="preserve">10.1002/2017gb005790</w:t>
+        </w:r>
+      </w:hyperlink>
+    </w:p>
+    <w:bookmarkEnd w:id="111"/>
+    <w:bookmarkStart w:id="113" w:name="ref-Nash70"/>
     <w:p>
       <w:pPr>
         <w:pStyle w:val="Bibliography"/>
@@ -14402,7 +14756,7 @@
       <w:r>
         <w:t xml:space="preserve">: 282–290. doi:</w:t>
       </w:r>
-      <w:hyperlink r:id="rId106">
+      <w:hyperlink r:id="rId112">
         <w:r>
           <w:rPr>
             <w:rStyle w:val="Hyperlink"/>
@@ -14411,8 +14765,8 @@
         </w:r>
       </w:hyperlink>
     </w:p>
-    <w:bookmarkEnd w:id="107"/>
-    <w:bookmarkStart w:id="109" w:name="ref-nidzieko2014"/>
+    <w:bookmarkEnd w:id="113"/>
+    <w:bookmarkStart w:id="115" w:name="ref-nidzieko2014"/>
     <w:p>
       <w:pPr>
         <w:pStyle w:val="Bibliography"/>
@@ -14433,7 +14787,7 @@
       <w:r>
         <w:t xml:space="preserve">: 91–110. doi:</w:t>
       </w:r>
-      <w:hyperlink r:id="rId108">
+      <w:hyperlink r:id="rId114">
         <w:r>
           <w:rPr>
             <w:rStyle w:val="Hyperlink"/>
@@ -14442,8 +14796,8 @@
         </w:r>
       </w:hyperlink>
     </w:p>
-    <w:bookmarkEnd w:id="109"/>
-    <w:bookmarkStart w:id="110" w:name="ref-Odum56"/>
+    <w:bookmarkEnd w:id="115"/>
+    <w:bookmarkStart w:id="116" w:name="ref-Odum56"/>
     <w:p>
       <w:pPr>
         <w:pStyle w:val="Bibliography"/>
@@ -14465,8 +14819,8 @@
         <w:t xml:space="preserve">: 102–117.</w:t>
       </w:r>
     </w:p>
-    <w:bookmarkEnd w:id="110"/>
-    <w:bookmarkStart w:id="111" w:name="ref-Plummer03"/>
+    <w:bookmarkEnd w:id="116"/>
+    <w:bookmarkStart w:id="117" w:name="ref-Plummer03"/>
     <w:p>
       <w:pPr>
         <w:pStyle w:val="Bibliography"/>
@@ -14506,19 +14860,19 @@
         <w:t xml:space="preserve">. Vienna, Austria. 1–10.</w:t>
       </w:r>
     </w:p>
-    <w:bookmarkEnd w:id="111"/>
-    <w:bookmarkStart w:id="113" w:name="ref-RCT22"/>
+    <w:bookmarkEnd w:id="117"/>
+    <w:bookmarkStart w:id="119" w:name="ref-RCT23"/>
     <w:p>
       <w:pPr>
         <w:pStyle w:val="Bibliography"/>
       </w:pPr>
       <w:r>
-        <w:t xml:space="preserve">R Core Team. 2022.</w:t>
-      </w:r>
-      <w:r>
-        <w:t xml:space="preserve"> </w:t>
-      </w:r>
-      <w:hyperlink r:id="rId112">
+        <w:t xml:space="preserve">R Core Team. 2023.</w:t>
+      </w:r>
+      <w:r>
+        <w:t xml:space="preserve"> </w:t>
+      </w:r>
+      <w:hyperlink r:id="rId118">
         <w:r>
           <w:rPr>
             <w:rStyle w:val="Hyperlink"/>
@@ -14530,8 +14884,8 @@
         <w:t xml:space="preserve">, R Foundation for Statistical Computing.</w:t>
       </w:r>
     </w:p>
-    <w:bookmarkEnd w:id="113"/>
-    <w:bookmarkStart w:id="115" w:name="ref-sadro2014"/>
+    <w:bookmarkEnd w:id="119"/>
+    <w:bookmarkStart w:id="121" w:name="ref-sadro2014"/>
     <w:p>
       <w:pPr>
         <w:pStyle w:val="Bibliography"/>
@@ -14552,7 +14906,7 @@
       <w:r>
         <w:t xml:space="preserve">: 1666–1678. doi:</w:t>
       </w:r>
-      <w:hyperlink r:id="rId114">
+      <w:hyperlink r:id="rId120">
         <w:r>
           <w:rPr>
             <w:rStyle w:val="Hyperlink"/>
@@ -14561,8 +14915,8 @@
         </w:r>
       </w:hyperlink>
     </w:p>
-    <w:bookmarkEnd w:id="115"/>
-    <w:bookmarkStart w:id="117" w:name="ref-schindler2017"/>
+    <w:bookmarkEnd w:id="121"/>
+    <w:bookmarkStart w:id="123" w:name="ref-schindler2017"/>
     <w:p>
       <w:pPr>
         <w:pStyle w:val="Bibliography"/>
@@ -14589,7 +14943,7 @@
       <w:r>
         <w:t xml:space="preserve">. doi:</w:t>
       </w:r>
-      <w:hyperlink r:id="rId116">
+      <w:hyperlink r:id="rId122">
         <w:r>
           <w:rPr>
             <w:rStyle w:val="Hyperlink"/>
@@ -14598,8 +14952,48 @@
         </w:r>
       </w:hyperlink>
     </w:p>
-    <w:bookmarkEnd w:id="117"/>
-    <w:bookmarkStart w:id="119" w:name="ref-Thebault08"/>
+    <w:bookmarkEnd w:id="123"/>
+    <w:bookmarkStart w:id="125" w:name="ref-schubel1984"/>
+    <w:p>
+      <w:pPr>
+        <w:pStyle w:val="Bibliography"/>
+      </w:pPr>
+      <w:r>
+        <w:t xml:space="preserve">Schubel, J. R., and V. S. Kennedy. 1984.</w:t>
+      </w:r>
+      <w:r>
+        <w:t xml:space="preserve"> </w:t>
+      </w:r>
+      <w:hyperlink r:id="rId124">
+        <w:r>
+          <w:rPr>
+            <w:rStyle w:val="Hyperlink"/>
+          </w:rPr>
+          <w:t xml:space="preserve">THE ESTUARY AS a FILTER: AN INTRODUCTION</w:t>
+        </w:r>
+      </w:hyperlink>
+      <w:r>
+        <w:t xml:space="preserve">, p. 1–11.</w:t>
+      </w:r>
+      <w:r>
+        <w:t xml:space="preserve"> </w:t>
+      </w:r>
+      <w:r>
+        <w:rPr>
+          <w:iCs/>
+          <w:i/>
+        </w:rPr>
+        <w:t xml:space="preserve">In</w:t>
+      </w:r>
+      <w:r>
+        <w:t xml:space="preserve"> </w:t>
+      </w:r>
+      <w:r>
+        <w:t xml:space="preserve">Elsevier.</w:t>
+      </w:r>
+    </w:p>
+    <w:bookmarkEnd w:id="125"/>
+    <w:bookmarkStart w:id="127" w:name="ref-Thebault08"/>
     <w:p>
       <w:pPr>
         <w:pStyle w:val="Bibliography"/>
@@ -14647,7 +15041,7 @@
       <w:r>
         <w:t xml:space="preserve">: 841–851. doi:</w:t>
       </w:r>
-      <w:hyperlink r:id="rId118">
+      <w:hyperlink r:id="rId126">
         <w:r>
           <w:rPr>
             <w:rStyle w:val="Hyperlink"/>
@@ -14656,8 +15050,8 @@
         </w:r>
       </w:hyperlink>
     </w:p>
-    <w:bookmarkEnd w:id="119"/>
-    <w:bookmarkStart w:id="121" w:name="ref-Wanninkhof14"/>
+    <w:bookmarkEnd w:id="127"/>
+    <w:bookmarkStart w:id="129" w:name="ref-Wanninkhof14"/>
     <w:p>
       <w:pPr>
         <w:pStyle w:val="Bibliography"/>
@@ -14678,7 +15072,7 @@
       <w:r>
         <w:t xml:space="preserve">: 351–362. doi:</w:t>
       </w:r>
-      <w:hyperlink r:id="rId120">
+      <w:hyperlink r:id="rId128">
         <w:r>
           <w:rPr>
             <w:rStyle w:val="Hyperlink"/>
@@ -14687,9 +15081,9 @@
         </w:r>
       </w:hyperlink>
     </w:p>
-    <w:bookmarkEnd w:id="121"/>
-    <w:bookmarkEnd w:id="122"/>
-    <w:bookmarkEnd w:id="123"/>
+    <w:bookmarkEnd w:id="129"/>
+    <w:bookmarkEnd w:id="130"/>
+    <w:bookmarkEnd w:id="131"/>
     <w:sectPr>
       <w:footerReference r:id="rId9" w:type="default"/>
       <w:pgSz w:h="15840" w:w="12240"/>
@@ -15343,82 +15737,6 @@
       </w:pPr>
     </w:lvl>
   </w:abstractNum>
-  <w:abstractNum w:abstractNumId="991">
-    <w:nsid w:val="A991"/>
-    <w:multiLevelType w:val="multilevel"/>
-    <w:lvl w:ilvl="0">
-      <w:numFmt w:val="bullet"/>
-      <w:lvlText w:val="•"/>
-      <w:lvlJc w:val="left"/>
-      <w:pPr>
-        <w:ind w:left="720" w:hanging="480"/>
-      </w:pPr>
-    </w:lvl>
-    <w:lvl w:ilvl="1">
-      <w:numFmt w:val="bullet"/>
-      <w:lvlText w:val="–"/>
-      <w:lvlJc w:val="left"/>
-      <w:pPr>
-        <w:ind w:left="1440" w:hanging="480"/>
-      </w:pPr>
-    </w:lvl>
-    <w:lvl w:ilvl="2">
-      <w:numFmt w:val="bullet"/>
-      <w:lvlText w:val="•"/>
-      <w:lvlJc w:val="left"/>
-      <w:pPr>
-        <w:ind w:left="2160" w:hanging="480"/>
-      </w:pPr>
-    </w:lvl>
-    <w:lvl w:ilvl="3">
-      <w:numFmt w:val="bullet"/>
-      <w:lvlText w:val="–"/>
-      <w:lvlJc w:val="left"/>
-      <w:pPr>
-        <w:ind w:left="2880" w:hanging="480"/>
-      </w:pPr>
-    </w:lvl>
-    <w:lvl w:ilvl="4">
-      <w:numFmt w:val="bullet"/>
-      <w:lvlText w:val="•"/>
-      <w:lvlJc w:val="left"/>
-      <w:pPr>
-        <w:ind w:left="3600" w:hanging="480"/>
-      </w:pPr>
-    </w:lvl>
-    <w:lvl w:ilvl="5">
-      <w:numFmt w:val="bullet"/>
-      <w:lvlText w:val="–"/>
-      <w:lvlJc w:val="left"/>
-      <w:pPr>
-        <w:ind w:left="4320" w:hanging="480"/>
-      </w:pPr>
-    </w:lvl>
-    <w:lvl w:ilvl="6">
-      <w:numFmt w:val="bullet"/>
-      <w:lvlText w:val="•"/>
-      <w:lvlJc w:val="left"/>
-      <w:pPr>
-        <w:ind w:left="5040" w:hanging="480"/>
-      </w:pPr>
-    </w:lvl>
-    <w:lvl w:ilvl="7">
-      <w:numFmt w:val="bullet"/>
-      <w:lvlText w:val="–"/>
-      <w:lvlJc w:val="left"/>
-      <w:pPr>
-        <w:ind w:left="5760" w:hanging="480"/>
-      </w:pPr>
-    </w:lvl>
-    <w:lvl w:ilvl="8">
-      <w:numFmt w:val="bullet"/>
-      <w:lvlText w:val="•"/>
-      <w:lvlJc w:val="left"/>
-      <w:pPr>
-        <w:ind w:left="6480" w:hanging="480"/>
-      </w:pPr>
-    </w:lvl>
-  </w:abstractNum>
   <w:num w16cid:durableId="1044401467" w:numId="1">
     <w:abstractNumId w:val="1"/>
   </w:num>
@@ -15460,9 +15778,6 @@
   </w:num>
   <w:num w:numId="1000">
     <w:abstractNumId w:val="990"/>
-  </w:num>
-  <w:num w:numId="1001">
-    <w:abstractNumId w:val="991"/>
   </w:num>
 </w:numbering>
 </file>

</xml_diff>

<commit_message>
adding citations to intro
</commit_message>
<xml_diff>
--- a/manu-draft.docx
+++ b/manu-draft.docx
@@ -516,7 +516,55 @@
         <w:pStyle w:val="BodyText"/>
       </w:pPr>
       <w:r>
-        <w:t xml:space="preserve">Methods for estimating metabolic rates in aquatic environments are numerous . Kemp and Testa (2011) and Staehr et al. (2012) summarized the main approaches for quantifying ecosystem metabolism in aquatic systems (including incubations, the open-water method, ecosystem budgets, oxygen isotopes, and inert gases).</w:t>
+        <w:t xml:space="preserve">Methods for estimating metabolism in aquatic environments are numerous</w:t>
+      </w:r>
+      <w:r>
+        <w:t xml:space="preserve"> </w:t>
+      </w:r>
+      <w:r>
+        <w:t xml:space="preserve">(Kemp and Testa 2011; Staehr et al. 2011)</w:t>
+      </w:r>
+      <w:r>
+        <w:t xml:space="preserve">. Chief among these are open-water methods</w:t>
+      </w:r>
+      <w:r>
+        <w:t xml:space="preserve"> </w:t>
+      </w:r>
+      <w:r>
+        <w:t xml:space="preserve">(Odum 1956)</w:t>
+      </w:r>
+      <w:r>
+        <w:t xml:space="preserve">, which exploit the diel cycle of dissolved oxygen and allow the simultaneous determination of whole-system gross primary production (P, equals net primary production + autotrophic respiration), ecosystem respiration (R, equals heterotrophic + autotrophic respiration), and NE (equals P-R). A global synthesis of warm-season, open-water metabolism studies (Hoellein et al., 2013) was based on a total of 47 estimates, almost all of which were derived from a single study of U.S. estuaries</w:t>
+      </w:r>
+      <w:r>
+        <w:t xml:space="preserve"> </w:t>
+      </w:r>
+      <w:r>
+        <w:t xml:space="preserve">(Caffrey 2004)</w:t>
+      </w:r>
+      <w:r>
+        <w:t xml:space="preserve">; a similar synthesis by</w:t>
+      </w:r>
+      <w:r>
+        <w:t xml:space="preserve"> </w:t>
+      </w:r>
+      <w:r>
+        <w:t xml:space="preserve">Yvon-Durocher et al. (2012)</w:t>
+      </w:r>
+      <w:r>
+        <w:t xml:space="preserve"> </w:t>
+      </w:r>
+      <w:r>
+        <w:t xml:space="preserve">was exclusively based on</w:t>
+      </w:r>
+      <w:r>
+        <w:t xml:space="preserve"> </w:t>
+      </w:r>
+      <w:r>
+        <w:t xml:space="preserve">Caffrey (2004)</w:t>
+      </w:r>
+      <w:r>
+        <w:t xml:space="preserve">. As such, a unified model to explain the large variability of metabolic rates within and across estuaries is clearly lacking as a critical tool for understanding metabolic processes. Such a model should be informed by the available data at a given location and have the ability to incorporate prior information on key parameters if available. Bayesian techniques have not been fully leveraged in estuarine applications despite their potential to address the above needs. A potentially useful application developed for streams is the BAyesian Single-station Estimation method….</w:t>
       </w:r>
     </w:p>
     <w:p>
@@ -524,7 +572,7 @@
         <w:pStyle w:val="BodyText"/>
       </w:pPr>
       <w:r>
-        <w:t xml:space="preserve">Complementing the incubation-based methods are open-water methods (Odum, 1956), which exploit the diel cycle of dissolved oxygen and allow the simultaneous determination of whole-system gross primary production (GPP, equals net primary production + autotrophic respiration), ecosystem respiration (ER, equals heterotrophic + autotrophic respiration), and NEP (equals GPP – ER). A global synthesis of warm-season, open-water metabolism studies (Hoellein et al., 2013) was based on a total of 47 estimates, almost all of which were derived from a single study of U.S. estuaries (Caffrey, 2004); a similar synthesis by Yvon-Durocher et al. (2012) was exclusively based on Caffrey (2004). As such, a unified model to explain the large variability of metabolic rates within and across estuaries is clearly lacking as a critical tool for understanding metabolic processes. Such a model should be informed by the available data at a given location and have the ability to incorporate prior information on key parameters if available. Bayesian techniques have not been fully leveraged in estuarine applications despite their potential to address the above needs. A potentially useful application developed for streams is the BAyesian Single-station Estimation method.</w:t>
+        <w:t xml:space="preserve">Application of open-water techniques for estimating metabolism is especially problematic based on the assumptions and poor error constraints of existing methods that rely on continuous measurements of dissolved oxygen. Fundamental to these challenges is the high temporal and spatial variability noted in global syntheses of primary production and respiration. Cloern et al. (2014) found that annual phytoplankton primary production can vary 10-fold within an estuary and up to 5-fold from year-to-year. Hopkinson and Smith (2005) focused on cross-system variations and found benthic and pelagic respiration rates varying by more than factors of 30 and 40, respectively, ranges that are broadly consistent with wholesystem respiration rates based on the open-water method (Hoellein et al., 2013). Tidal variation…</w:t>
       </w:r>
     </w:p>
     <w:p>
@@ -532,15 +580,7 @@
         <w:pStyle w:val="BodyText"/>
       </w:pPr>
       <w:r>
-        <w:t xml:space="preserve">Application of open-water techniques for estimating metabolism is especially problematic based on the assumptions and poor error constraints of existing methods that rely on continuous measurements of dissolved oxygen. Fundamental to these challenges is the high temporal and spatial variability noted in global syntheses of primary production and respiration. Cloern et al. (2014) found that annual phytoplankton primary production can vary 10-fold within an estuary and up to 5-fold from year-to-year. Hopkinson and Smith (2005) focused on cross-system variations and found benthic and pelagic respiration rates varying by more than factors of 30 and 40, respectively, ranges that are broadly consistent with wholesystem respiration rates based on the open-water method (Hoellein et al., 2013).</w:t>
-      </w:r>
-    </w:p>
-    <w:p>
-      <w:pPr>
-        <w:pStyle w:val="BodyText"/>
-      </w:pPr>
-      <w:r>
-        <w:t xml:space="preserve">The goal of this paper is to describe the development and application of a new data assimilation method for simultaneously determining gross primary production (P), ecosystem respiration (R), net ecosystem metabolism (NEM), and the gas exchange (D) in estuaries from high-resolution dissolved oxygen time series. We call this method EBASE (Estuarine BAyesian Single-station Estimation), which builds and improves on the BASE method</w:t>
+        <w:t xml:space="preserve">The goal of this paper is to describe the development and application of a new data assimilation method for simultaneously determining gross primary production, ecosystem respiration, net ecosystem metabolism (NEM), and the gas exchange (D) in estuaries from high-resolution dissolved oxygen time series. We call this method EBASE (Estuarine BAyesian Single-station Estimation), which builds and improves on the BASE method</w:t>
       </w:r>
       <w:r>
         <w:t xml:space="preserve"> </w:t>
@@ -6672,7 +6712,7 @@
         <w:pStyle w:val="FirstParagraph"/>
       </w:pPr>
       <w:r>
-        <w:t xml:space="preserve">The development of EBASE represents a new approach for estimating metabolic rates in estuarine settings that leverages existing methods by adapting theoretical components of the underlying mass-balance model using a Bayesian framework. Our results have demonstrated that unknown metabolic parameters can be estimated with reasonable certainty using uninformed prior distributions and EBASE could be a valuable approach to improve the understanding of critical ecosystem processes as the method can be readily applied to other settings. A notable limitation of EBASE was an inability to preciseily recover the</w:t>
+        <w:t xml:space="preserve">The development of EBASE represents a new approach for estimating metabolic rates in estuarine settings that leverages existing methods by adapting theoretical components of the underlying mass-balance model using a Bayesian framework. Our results have demonstrated that unknown metabolic parameters can be estimated with reasonable certainty using uninformed prior distributions and EBASE could be a valuable approach to improve the understanding of critical ecosystem processes as the method can be readily applied to other settings. A notable limitation of EBASE was an inability to precisely recover the</w:t>
       </w:r>
       <w:r>
         <w:t xml:space="preserve"> </w:t>
@@ -6686,7 +6726,7 @@
         <w:t xml:space="preserve"> </w:t>
       </w:r>
       <w:r>
-        <w:t xml:space="preserve">parameter from a synthetic time series, although this result may be explained by a minimal contribution of gas exchange as expressed in the dissolved oxygen time series. Effects of tidal advection on dissolved oxygen measurements were also observed, demonstrating a violation of the assumption that the measured data represent a water sample with the same metabolic history. Further development of EBASE to accommodate a tidal signal, or exploring alternative methods for detiding dissolved oxygen data, represent promising avenues of future research to more accurately quantify metabolic parameters in estuarines. Regardless, EBASE represents a potentially powerful tool that removes many of the assumptions of existing methods by allowing unknown metabolic parameters to be estimated by the data and can also incorporate existing knowledge for further exploration of estuarine ecosystem properties.</w:t>
+        <w:t xml:space="preserve">parameter from a synthetic time series, although this result may be explained by a minimal contribution of gas exchange as expressed in the dissolved oxygen time series. Effects of tidal advection on dissolved oxygen measurements were also observed, demonstrating a violation of the assumption that the measured data represent a water sample having a continuous metabolic history. Further development of EBASE to accommodate a tidal signal, or exploring alternative methods for detiding dissolved oxygen data, are promising avenues of future research to more accurately quantify metabolic parameters in estuaries. Overall, EBASE represents a potentially powerful tool that removes many of the assumptions of existing methods by allowing unknown metabolic parameters to be estimated by the data and can also incorporate existing knowledge for further exploration of estuarine ecosystem properties.</w:t>
       </w:r>
     </w:p>
     <w:bookmarkEnd w:id="39"/>
@@ -7874,7 +7914,7 @@
         </w:rPr>
         <w:t xml:space="preserve">Table </w:t>
       </w:r>
-      <w:bookmarkStart w:id="ff0eed9d-8987-4d41-8509-ba291552c57e" w:name="tbl-ebaseiotab"/>
+      <w:bookmarkStart w:id="74b928ac-e643-4dab-87ea-875090c7d013" w:name="tbl-ebaseiotab"/>
       <w:r xmlns:w="http://schemas.openxmlformats.org/wordprocessingml/2006/main" xmlns:wp="http://schemas.openxmlformats.org/drawingml/2006/wordprocessingDrawing" xmlns:r="http://schemas.openxmlformats.org/officeDocument/2006/relationships" xmlns:w14="http://schemas.microsoft.com/office/word/2010/wordml">
         <w:rPr>
           <w:rFonts/>
@@ -7896,7 +7936,7 @@
         </w:rPr>
         <w:fldChar w:fldCharType="end" w:dirty="true"/>
       </w:r>
-      <w:bookmarkEnd w:id="ff0eed9d-8987-4d41-8509-ba291552c57e"/>
+      <w:bookmarkEnd w:id="74b928ac-e643-4dab-87ea-875090c7d013"/>
       <w:r>
         <w:rPr>
           <w:rFonts/>
@@ -7954,7 +7994,7 @@
                 <w:right w:val="none" w:sz="0" w:space="0" w:color="000000"/>
               </w:pBdr>
               <w:spacing w:after="20" w:before="20" w:line="240"/>
-              <w:ind w:left="20" w:right="20" w:firstLine="0" w:firstLineChars="0"/>
+              <w:ind w:firstLine="0" w:left="20" w:right="20"/>
             </w:pPr>
             <w:r xmlns:w="http://schemas.openxmlformats.org/wordprocessingml/2006/main" xmlns:wp="http://schemas.openxmlformats.org/drawingml/2006/wordprocessingDrawing" xmlns:r="http://schemas.openxmlformats.org/officeDocument/2006/relationships" xmlns:w14="http://schemas.microsoft.com/office/word/2010/wordml">
               <w:rPr>
@@ -7998,7 +8038,7 @@
                 <w:right w:val="none" w:sz="0" w:space="0" w:color="000000"/>
               </w:pBdr>
               <w:spacing w:after="20" w:before="20" w:line="240"/>
-              <w:ind w:left="20" w:right="20" w:firstLine="0" w:firstLineChars="0"/>
+              <w:ind w:firstLine="0" w:left="20" w:right="20"/>
             </w:pPr>
             <w:r xmlns:w="http://schemas.openxmlformats.org/wordprocessingml/2006/main" xmlns:wp="http://schemas.openxmlformats.org/drawingml/2006/wordprocessingDrawing" xmlns:r="http://schemas.openxmlformats.org/officeDocument/2006/relationships" xmlns:w14="http://schemas.microsoft.com/office/word/2010/wordml">
               <w:rPr>
@@ -8042,7 +8082,7 @@
                 <w:right w:val="none" w:sz="0" w:space="0" w:color="000000"/>
               </w:pBdr>
               <w:spacing w:after="20" w:before="20" w:line="240"/>
-              <w:ind w:left="20" w:right="20" w:firstLine="0" w:firstLineChars="0"/>
+              <w:ind w:firstLine="0" w:left="20" w:right="20"/>
             </w:pPr>
             <w:r xmlns:w="http://schemas.openxmlformats.org/wordprocessingml/2006/main" xmlns:wp="http://schemas.openxmlformats.org/drawingml/2006/wordprocessingDrawing" xmlns:r="http://schemas.openxmlformats.org/officeDocument/2006/relationships" xmlns:w14="http://schemas.microsoft.com/office/word/2010/wordml">
               <w:rPr>
@@ -8086,7 +8126,7 @@
                 <w:right w:val="none" w:sz="0" w:space="0" w:color="000000"/>
               </w:pBdr>
               <w:spacing w:after="20" w:before="20" w:line="240"/>
-              <w:ind w:left="20" w:right="20" w:firstLine="0" w:firstLineChars="0"/>
+              <w:ind w:firstLine="0" w:left="20" w:right="20"/>
             </w:pPr>
             <w:r xmlns:w="http://schemas.openxmlformats.org/wordprocessingml/2006/main" xmlns:wp="http://schemas.openxmlformats.org/drawingml/2006/wordprocessingDrawing" xmlns:r="http://schemas.openxmlformats.org/officeDocument/2006/relationships" xmlns:w14="http://schemas.microsoft.com/office/word/2010/wordml">
               <w:rPr>
@@ -8136,7 +8176,7 @@
                 <w:right w:val="none" w:sz="0" w:space="0" w:color="000000"/>
               </w:pBdr>
               <w:spacing w:after="20" w:before="20" w:line="240"/>
-              <w:ind w:left="20" w:right="20" w:firstLine="0" w:firstLineChars="0"/>
+              <w:ind w:firstLine="0" w:left="20" w:right="20"/>
             </w:pPr>
             <w:r xmlns:w="http://schemas.openxmlformats.org/wordprocessingml/2006/main" xmlns:wp="http://schemas.openxmlformats.org/drawingml/2006/wordprocessingDrawing" xmlns:r="http://schemas.openxmlformats.org/officeDocument/2006/relationships" xmlns:w14="http://schemas.microsoft.com/office/word/2010/wordml">
               <w:rPr>
@@ -8180,7 +8220,7 @@
                 <w:right w:val="none" w:sz="0" w:space="0" w:color="000000"/>
               </w:pBdr>
               <w:spacing w:after="20" w:before="20" w:line="240"/>
-              <w:ind w:left="20" w:right="20" w:firstLine="0" w:firstLineChars="0"/>
+              <w:ind w:firstLine="0" w:left="20" w:right="20"/>
             </w:pPr>
             <w:r xmlns:w="http://schemas.openxmlformats.org/wordprocessingml/2006/main" xmlns:wp="http://schemas.openxmlformats.org/drawingml/2006/wordprocessingDrawing" xmlns:r="http://schemas.openxmlformats.org/officeDocument/2006/relationships" xmlns:w14="http://schemas.microsoft.com/office/word/2010/wordml">
               <w:rPr>
@@ -8224,7 +8264,7 @@
                 <w:right w:val="none" w:sz="0" w:space="0" w:color="000000"/>
               </w:pBdr>
               <w:spacing w:after="20" w:before="20" w:line="240"/>
-              <w:ind w:left="20" w:right="20" w:firstLine="0" w:firstLineChars="0"/>
+              <w:ind w:firstLine="0" w:left="20" w:right="20"/>
             </w:pPr>
             <w:r xmlns:w="http://schemas.openxmlformats.org/wordprocessingml/2006/main" xmlns:wp="http://schemas.openxmlformats.org/drawingml/2006/wordprocessingDrawing" xmlns:r="http://schemas.openxmlformats.org/officeDocument/2006/relationships" xmlns:w14="http://schemas.microsoft.com/office/word/2010/wordml">
               <w:rPr>
@@ -8268,7 +8308,7 @@
                 <w:right w:val="none" w:sz="0" w:space="0" w:color="000000"/>
               </w:pBdr>
               <w:spacing w:after="20" w:before="20" w:line="240"/>
-              <w:ind w:left="20" w:right="20" w:firstLine="0" w:firstLineChars="0"/>
+              <w:ind w:firstLine="0" w:left="20" w:right="20"/>
             </w:pPr>
             <w:r xmlns:w="http://schemas.openxmlformats.org/wordprocessingml/2006/main" xmlns:wp="http://schemas.openxmlformats.org/drawingml/2006/wordprocessingDrawing" xmlns:r="http://schemas.openxmlformats.org/officeDocument/2006/relationships" xmlns:w14="http://schemas.microsoft.com/office/word/2010/wordml">
               <w:rPr>
@@ -8318,7 +8358,7 @@
                 <w:right w:val="none" w:sz="0" w:space="0" w:color="000000"/>
               </w:pBdr>
               <w:spacing w:after="20" w:before="20" w:line="240"/>
-              <w:ind w:left="20" w:right="20" w:firstLine="0" w:firstLineChars="0"/>
+              <w:ind w:firstLine="0" w:left="20" w:right="20"/>
             </w:pPr>
             <w:r xmlns:w="http://schemas.openxmlformats.org/wordprocessingml/2006/main" xmlns:wp="http://schemas.openxmlformats.org/drawingml/2006/wordprocessingDrawing" xmlns:r="http://schemas.openxmlformats.org/officeDocument/2006/relationships" xmlns:w14="http://schemas.microsoft.com/office/word/2010/wordml">
               <w:rPr>
@@ -8362,7 +8402,7 @@
                 <w:right w:val="none" w:sz="0" w:space="0" w:color="000000"/>
               </w:pBdr>
               <w:spacing w:after="20" w:before="20" w:line="240"/>
-              <w:ind w:left="20" w:right="20" w:firstLine="0" w:firstLineChars="0"/>
+              <w:ind w:firstLine="0" w:left="20" w:right="20"/>
             </w:pPr>
             <w:r xmlns:w="http://schemas.openxmlformats.org/wordprocessingml/2006/main" xmlns:wp="http://schemas.openxmlformats.org/drawingml/2006/wordprocessingDrawing" xmlns:r="http://schemas.openxmlformats.org/officeDocument/2006/relationships" xmlns:w14="http://schemas.microsoft.com/office/word/2010/wordml">
               <w:rPr>
@@ -8406,7 +8446,7 @@
                 <w:right w:val="none" w:sz="0" w:space="0" w:color="000000"/>
               </w:pBdr>
               <w:spacing w:after="20" w:before="20" w:line="240"/>
-              <w:ind w:left="20" w:right="20" w:firstLine="0" w:firstLineChars="0"/>
+              <w:ind w:firstLine="0" w:left="20" w:right="20"/>
             </w:pPr>
             <m:oMath xmlns:m="http://schemas.openxmlformats.org/officeDocument/2006/math" xmlns:mml="http://www.w3.org/1998/Math/MathML">
               <m:sSub>
@@ -8452,7 +8492,7 @@
                 <w:right w:val="none" w:sz="0" w:space="0" w:color="000000"/>
               </w:pBdr>
               <w:spacing w:after="20" w:before="20" w:line="240"/>
-              <w:ind w:left="20" w:right="20" w:firstLine="0" w:firstLineChars="0"/>
+              <w:ind w:firstLine="0" w:left="20" w:right="20"/>
             </w:pPr>
             <m:oMath xmlns:m="http://schemas.openxmlformats.org/officeDocument/2006/math" xmlns:mml="http://www.w3.org/1998/Math/MathML">
               <m:r>
@@ -8513,7 +8553,7 @@
                 <w:right w:val="none" w:sz="0" w:space="0" w:color="000000"/>
               </w:pBdr>
               <w:spacing w:after="20" w:before="20" w:line="240"/>
-              <w:ind w:left="20" w:right="20" w:firstLine="0" w:firstLineChars="0"/>
+              <w:ind w:firstLine="0" w:left="20" w:right="20"/>
             </w:pPr>
             <w:r xmlns:w="http://schemas.openxmlformats.org/wordprocessingml/2006/main" xmlns:wp="http://schemas.openxmlformats.org/drawingml/2006/wordprocessingDrawing" xmlns:r="http://schemas.openxmlformats.org/officeDocument/2006/relationships" xmlns:w14="http://schemas.microsoft.com/office/word/2010/wordml">
               <w:rPr>
@@ -8557,7 +8597,7 @@
                 <w:right w:val="none" w:sz="0" w:space="0" w:color="000000"/>
               </w:pBdr>
               <w:spacing w:after="20" w:before="20" w:line="240"/>
-              <w:ind w:left="20" w:right="20" w:firstLine="0" w:firstLineChars="0"/>
+              <w:ind w:firstLine="0" w:left="20" w:right="20"/>
             </w:pPr>
             <w:r xmlns:w="http://schemas.openxmlformats.org/wordprocessingml/2006/main" xmlns:wp="http://schemas.openxmlformats.org/drawingml/2006/wordprocessingDrawing" xmlns:r="http://schemas.openxmlformats.org/officeDocument/2006/relationships" xmlns:w14="http://schemas.microsoft.com/office/word/2010/wordml">
               <w:rPr>
@@ -8601,7 +8641,7 @@
                 <w:right w:val="none" w:sz="0" w:space="0" w:color="000000"/>
               </w:pBdr>
               <w:spacing w:after="20" w:before="20" w:line="240"/>
-              <w:ind w:left="20" w:right="20" w:firstLine="0" w:firstLineChars="0"/>
+              <w:ind w:firstLine="0" w:left="20" w:right="20"/>
             </w:pPr>
             <w:r xmlns:w="http://schemas.openxmlformats.org/wordprocessingml/2006/main" xmlns:wp="http://schemas.openxmlformats.org/drawingml/2006/wordprocessingDrawing" xmlns:r="http://schemas.openxmlformats.org/officeDocument/2006/relationships" xmlns:w14="http://schemas.microsoft.com/office/word/2010/wordml">
               <w:rPr>
@@ -8645,7 +8685,7 @@
                 <w:right w:val="none" w:sz="0" w:space="0" w:color="000000"/>
               </w:pBdr>
               <w:spacing w:after="20" w:before="20" w:line="240"/>
-              <w:ind w:left="20" w:right="20" w:firstLine="0" w:firstLineChars="0"/>
+              <w:ind w:firstLine="0" w:left="20" w:right="20"/>
             </w:pPr>
             <m:oMath xmlns:m="http://schemas.openxmlformats.org/officeDocument/2006/math" xmlns:mml="http://www.w3.org/1998/Math/MathML">
               <m:r>
@@ -8697,7 +8737,7 @@
                 <w:right w:val="none" w:sz="0" w:space="0" w:color="000000"/>
               </w:pBdr>
               <w:spacing w:after="20" w:before="20" w:line="240"/>
-              <w:ind w:left="20" w:right="20" w:firstLine="0" w:firstLineChars="0"/>
+              <w:ind w:firstLine="0" w:left="20" w:right="20"/>
             </w:pPr>
             <w:r xmlns:w="http://schemas.openxmlformats.org/wordprocessingml/2006/main" xmlns:wp="http://schemas.openxmlformats.org/drawingml/2006/wordprocessingDrawing" xmlns:r="http://schemas.openxmlformats.org/officeDocument/2006/relationships" xmlns:w14="http://schemas.microsoft.com/office/word/2010/wordml">
               <w:rPr>
@@ -8741,7 +8781,7 @@
                 <w:right w:val="none" w:sz="0" w:space="0" w:color="000000"/>
               </w:pBdr>
               <w:spacing w:after="20" w:before="20" w:line="240"/>
-              <w:ind w:left="20" w:right="20" w:firstLine="0" w:firstLineChars="0"/>
+              <w:ind w:firstLine="0" w:left="20" w:right="20"/>
             </w:pPr>
             <w:r xmlns:w="http://schemas.openxmlformats.org/wordprocessingml/2006/main" xmlns:wp="http://schemas.openxmlformats.org/drawingml/2006/wordprocessingDrawing" xmlns:r="http://schemas.openxmlformats.org/officeDocument/2006/relationships" xmlns:w14="http://schemas.microsoft.com/office/word/2010/wordml">
               <w:rPr>
@@ -8785,7 +8825,7 @@
                 <w:right w:val="none" w:sz="0" w:space="0" w:color="000000"/>
               </w:pBdr>
               <w:spacing w:after="20" w:before="20" w:line="240"/>
-              <w:ind w:left="20" w:right="20" w:firstLine="0" w:firstLineChars="0"/>
+              <w:ind w:firstLine="0" w:left="20" w:right="20"/>
             </w:pPr>
             <w:r xmlns:w="http://schemas.openxmlformats.org/wordprocessingml/2006/main" xmlns:wp="http://schemas.openxmlformats.org/drawingml/2006/wordprocessingDrawing" xmlns:r="http://schemas.openxmlformats.org/officeDocument/2006/relationships" xmlns:w14="http://schemas.microsoft.com/office/word/2010/wordml">
               <w:rPr>
@@ -8829,7 +8869,7 @@
                 <w:right w:val="none" w:sz="0" w:space="0" w:color="000000"/>
               </w:pBdr>
               <w:spacing w:after="20" w:before="20" w:line="240"/>
-              <w:ind w:left="20" w:right="20" w:firstLine="0" w:firstLineChars="0"/>
+              <w:ind w:firstLine="0" w:left="20" w:right="20"/>
             </w:pPr>
             <m:oMath xmlns:m="http://schemas.openxmlformats.org/officeDocument/2006/math" xmlns:mml="http://www.w3.org/1998/Math/MathML">
               <m:r>
@@ -8875,7 +8915,7 @@
                 <w:right w:val="none" w:sz="0" w:space="0" w:color="000000"/>
               </w:pBdr>
               <w:spacing w:after="20" w:before="20" w:line="240"/>
-              <w:ind w:left="20" w:right="20" w:firstLine="0" w:firstLineChars="0"/>
+              <w:ind w:firstLine="0" w:left="20" w:right="20"/>
             </w:pPr>
             <w:r xmlns:w="http://schemas.openxmlformats.org/wordprocessingml/2006/main" xmlns:wp="http://schemas.openxmlformats.org/drawingml/2006/wordprocessingDrawing" xmlns:r="http://schemas.openxmlformats.org/officeDocument/2006/relationships" xmlns:w14="http://schemas.microsoft.com/office/word/2010/wordml">
               <w:rPr>
@@ -8919,7 +8959,7 @@
                 <w:right w:val="none" w:sz="0" w:space="0" w:color="000000"/>
               </w:pBdr>
               <w:spacing w:after="20" w:before="20" w:line="240"/>
-              <w:ind w:left="20" w:right="20" w:firstLine="0" w:firstLineChars="0"/>
+              <w:ind w:firstLine="0" w:left="20" w:right="20"/>
             </w:pPr>
             <w:r xmlns:w="http://schemas.openxmlformats.org/wordprocessingml/2006/main" xmlns:wp="http://schemas.openxmlformats.org/drawingml/2006/wordprocessingDrawing" xmlns:r="http://schemas.openxmlformats.org/officeDocument/2006/relationships" xmlns:w14="http://schemas.microsoft.com/office/word/2010/wordml">
               <w:rPr>
@@ -8963,7 +9003,7 @@
                 <w:right w:val="none" w:sz="0" w:space="0" w:color="000000"/>
               </w:pBdr>
               <w:spacing w:after="20" w:before="20" w:line="240"/>
-              <w:ind w:left="20" w:right="20" w:firstLine="0" w:firstLineChars="0"/>
+              <w:ind w:firstLine="0" w:left="20" w:right="20"/>
             </w:pPr>
             <m:oMath xmlns:m="http://schemas.openxmlformats.org/officeDocument/2006/math" xmlns:mml="http://www.w3.org/1998/Math/MathML">
               <m:r>
@@ -9000,7 +9040,7 @@
                 <w:right w:val="none" w:sz="0" w:space="0" w:color="000000"/>
               </w:pBdr>
               <w:spacing w:after="20" w:before="20" w:line="240"/>
-              <w:ind w:left="20" w:right="20" w:firstLine="0" w:firstLineChars="0"/>
+              <w:ind w:firstLine="0" w:left="20" w:right="20"/>
             </w:pPr>
             <m:oMath xmlns:m="http://schemas.openxmlformats.org/officeDocument/2006/math" xmlns:mml="http://www.w3.org/1998/Math/MathML">
               <m:r>
@@ -9061,7 +9101,7 @@
                 <w:right w:val="none" w:sz="0" w:space="0" w:color="000000"/>
               </w:pBdr>
               <w:spacing w:after="20" w:before="20" w:line="240"/>
-              <w:ind w:left="20" w:right="20" w:firstLine="0" w:firstLineChars="0"/>
+              <w:ind w:firstLine="0" w:left="20" w:right="20"/>
             </w:pPr>
             <w:r xmlns:w="http://schemas.openxmlformats.org/wordprocessingml/2006/main" xmlns:wp="http://schemas.openxmlformats.org/drawingml/2006/wordprocessingDrawing" xmlns:r="http://schemas.openxmlformats.org/officeDocument/2006/relationships" xmlns:w14="http://schemas.microsoft.com/office/word/2010/wordml">
               <w:rPr>
@@ -9105,7 +9145,7 @@
                 <w:right w:val="none" w:sz="0" w:space="0" w:color="000000"/>
               </w:pBdr>
               <w:spacing w:after="20" w:before="20" w:line="240"/>
-              <w:ind w:left="20" w:right="20" w:firstLine="0" w:firstLineChars="0"/>
+              <w:ind w:firstLine="0" w:left="20" w:right="20"/>
             </w:pPr>
             <w:r xmlns:w="http://schemas.openxmlformats.org/wordprocessingml/2006/main" xmlns:wp="http://schemas.openxmlformats.org/drawingml/2006/wordprocessingDrawing" xmlns:r="http://schemas.openxmlformats.org/officeDocument/2006/relationships" xmlns:w14="http://schemas.microsoft.com/office/word/2010/wordml">
               <w:rPr>
@@ -9149,7 +9189,7 @@
                 <w:right w:val="none" w:sz="0" w:space="0" w:color="000000"/>
               </w:pBdr>
               <w:spacing w:after="20" w:before="20" w:line="240"/>
-              <w:ind w:left="20" w:right="20" w:firstLine="0" w:firstLineChars="0"/>
+              <w:ind w:firstLine="0" w:left="20" w:right="20"/>
             </w:pPr>
             <w:r xmlns:w="http://schemas.openxmlformats.org/wordprocessingml/2006/main" xmlns:wp="http://schemas.openxmlformats.org/drawingml/2006/wordprocessingDrawing" xmlns:r="http://schemas.openxmlformats.org/officeDocument/2006/relationships" xmlns:w14="http://schemas.microsoft.com/office/word/2010/wordml">
               <w:rPr>
@@ -9193,7 +9233,7 @@
                 <w:right w:val="none" w:sz="0" w:space="0" w:color="000000"/>
               </w:pBdr>
               <w:spacing w:after="20" w:before="20" w:line="240"/>
-              <w:ind w:left="20" w:right="20" w:firstLine="0" w:firstLineChars="0"/>
+              <w:ind w:firstLine="0" w:left="20" w:right="20"/>
             </w:pPr>
             <m:oMath xmlns:m="http://schemas.openxmlformats.org/officeDocument/2006/math" xmlns:mml="http://www.w3.org/1998/Math/MathML">
               <m:r>
@@ -9254,7 +9294,7 @@
                 <w:right w:val="none" w:sz="0" w:space="0" w:color="000000"/>
               </w:pBdr>
               <w:spacing w:after="20" w:before="20" w:line="240"/>
-              <w:ind w:left="20" w:right="20" w:firstLine="0" w:firstLineChars="0"/>
+              <w:ind w:firstLine="0" w:left="20" w:right="20"/>
             </w:pPr>
             <w:r xmlns:w="http://schemas.openxmlformats.org/wordprocessingml/2006/main" xmlns:wp="http://schemas.openxmlformats.org/drawingml/2006/wordprocessingDrawing" xmlns:r="http://schemas.openxmlformats.org/officeDocument/2006/relationships" xmlns:w14="http://schemas.microsoft.com/office/word/2010/wordml">
               <w:rPr>
@@ -9298,7 +9338,7 @@
                 <w:right w:val="none" w:sz="0" w:space="0" w:color="000000"/>
               </w:pBdr>
               <w:spacing w:after="20" w:before="20" w:line="240"/>
-              <w:ind w:left="20" w:right="20" w:firstLine="0" w:firstLineChars="0"/>
+              <w:ind w:firstLine="0" w:left="20" w:right="20"/>
             </w:pPr>
             <w:r xmlns:w="http://schemas.openxmlformats.org/wordprocessingml/2006/main" xmlns:wp="http://schemas.openxmlformats.org/drawingml/2006/wordprocessingDrawing" xmlns:r="http://schemas.openxmlformats.org/officeDocument/2006/relationships" xmlns:w14="http://schemas.microsoft.com/office/word/2010/wordml">
               <w:rPr>
@@ -9342,7 +9382,7 @@
                 <w:right w:val="none" w:sz="0" w:space="0" w:color="000000"/>
               </w:pBdr>
               <w:spacing w:after="20" w:before="20" w:line="240"/>
-              <w:ind w:left="20" w:right="20" w:firstLine="0" w:firstLineChars="0"/>
+              <w:ind w:firstLine="0" w:left="20" w:right="20"/>
             </w:pPr>
             <m:oMath xmlns:m="http://schemas.openxmlformats.org/officeDocument/2006/math" xmlns:mml="http://www.w3.org/1998/Math/MathML">
               <m:r>
@@ -9379,7 +9419,7 @@
                 <w:right w:val="none" w:sz="0" w:space="0" w:color="000000"/>
               </w:pBdr>
               <w:spacing w:after="20" w:before="20" w:line="240"/>
-              <w:ind w:left="20" w:right="20" w:firstLine="0" w:firstLineChars="0"/>
+              <w:ind w:firstLine="0" w:left="20" w:right="20"/>
             </w:pPr>
             <m:oMath xmlns:m="http://schemas.openxmlformats.org/officeDocument/2006/math" xmlns:mml="http://www.w3.org/1998/Math/MathML">
               <m:r>
@@ -9425,7 +9465,7 @@
                 <w:right w:val="none" w:sz="0" w:space="0" w:color="000000"/>
               </w:pBdr>
               <w:spacing w:after="20" w:before="20" w:line="240"/>
-              <w:ind w:left="20" w:right="20" w:firstLine="0" w:firstLineChars="0"/>
+              <w:ind w:firstLine="0" w:left="20" w:right="20"/>
             </w:pPr>
             <w:r xmlns:w="http://schemas.openxmlformats.org/wordprocessingml/2006/main" xmlns:wp="http://schemas.openxmlformats.org/drawingml/2006/wordprocessingDrawing" xmlns:r="http://schemas.openxmlformats.org/officeDocument/2006/relationships" xmlns:w14="http://schemas.microsoft.com/office/word/2010/wordml">
               <w:rPr>
@@ -9469,7 +9509,7 @@
                 <w:right w:val="none" w:sz="0" w:space="0" w:color="000000"/>
               </w:pBdr>
               <w:spacing w:after="20" w:before="20" w:line="240"/>
-              <w:ind w:left="20" w:right="20" w:firstLine="0" w:firstLineChars="0"/>
+              <w:ind w:firstLine="0" w:left="20" w:right="20"/>
             </w:pPr>
             <w:r xmlns:w="http://schemas.openxmlformats.org/wordprocessingml/2006/main" xmlns:wp="http://schemas.openxmlformats.org/drawingml/2006/wordprocessingDrawing" xmlns:r="http://schemas.openxmlformats.org/officeDocument/2006/relationships" xmlns:w14="http://schemas.microsoft.com/office/word/2010/wordml">
               <w:rPr>
@@ -9513,7 +9553,7 @@
                 <w:right w:val="none" w:sz="0" w:space="0" w:color="000000"/>
               </w:pBdr>
               <w:spacing w:after="20" w:before="20" w:line="240"/>
-              <w:ind w:left="20" w:right="20" w:firstLine="0" w:firstLineChars="0"/>
+              <w:ind w:firstLine="0" w:left="20" w:right="20"/>
             </w:pPr>
             <w:r xmlns:w="http://schemas.openxmlformats.org/wordprocessingml/2006/main" xmlns:wp="http://schemas.openxmlformats.org/drawingml/2006/wordprocessingDrawing" xmlns:r="http://schemas.openxmlformats.org/officeDocument/2006/relationships" xmlns:w14="http://schemas.microsoft.com/office/word/2010/wordml">
               <w:rPr>
@@ -9557,7 +9597,7 @@
                 <w:right w:val="none" w:sz="0" w:space="0" w:color="000000"/>
               </w:pBdr>
               <w:spacing w:after="20" w:before="20" w:line="240"/>
-              <w:ind w:left="20" w:right="20" w:firstLine="0" w:firstLineChars="0"/>
+              <w:ind w:firstLine="0" w:left="20" w:right="20"/>
             </w:pPr>
             <w:r xmlns:w="http://schemas.openxmlformats.org/wordprocessingml/2006/main" xmlns:wp="http://schemas.openxmlformats.org/drawingml/2006/wordprocessingDrawing" xmlns:r="http://schemas.openxmlformats.org/officeDocument/2006/relationships" xmlns:w14="http://schemas.microsoft.com/office/word/2010/wordml">
               <w:rPr>
@@ -9607,7 +9647,7 @@
                 <w:right w:val="none" w:sz="0" w:space="0" w:color="000000"/>
               </w:pBdr>
               <w:spacing w:after="20" w:before="20" w:line="240"/>
-              <w:ind w:left="20" w:right="20" w:firstLine="0" w:firstLineChars="0"/>
+              <w:ind w:firstLine="0" w:left="20" w:right="20"/>
             </w:pPr>
             <w:r xmlns:w="http://schemas.openxmlformats.org/wordprocessingml/2006/main" xmlns:wp="http://schemas.openxmlformats.org/drawingml/2006/wordprocessingDrawing" xmlns:r="http://schemas.openxmlformats.org/officeDocument/2006/relationships" xmlns:w14="http://schemas.microsoft.com/office/word/2010/wordml">
               <w:rPr>
@@ -9651,7 +9691,7 @@
                 <w:right w:val="none" w:sz="0" w:space="0" w:color="000000"/>
               </w:pBdr>
               <w:spacing w:after="20" w:before="20" w:line="240"/>
-              <w:ind w:left="20" w:right="20" w:firstLine="0" w:firstLineChars="0"/>
+              <w:ind w:firstLine="0" w:left="20" w:right="20"/>
             </w:pPr>
             <w:r xmlns:w="http://schemas.openxmlformats.org/wordprocessingml/2006/main" xmlns:wp="http://schemas.openxmlformats.org/drawingml/2006/wordprocessingDrawing" xmlns:r="http://schemas.openxmlformats.org/officeDocument/2006/relationships" xmlns:w14="http://schemas.microsoft.com/office/word/2010/wordml">
               <w:rPr>
@@ -9695,7 +9735,7 @@
                 <w:right w:val="none" w:sz="0" w:space="0" w:color="000000"/>
               </w:pBdr>
               <w:spacing w:after="20" w:before="20" w:line="240"/>
-              <w:ind w:left="20" w:right="20" w:firstLine="0" w:firstLineChars="0"/>
+              <w:ind w:firstLine="0" w:left="20" w:right="20"/>
             </w:pPr>
             <m:oMath xmlns:m="http://schemas.openxmlformats.org/officeDocument/2006/math" xmlns:mml="http://www.w3.org/1998/Math/MathML">
               <m:sSubSup>
@@ -9746,7 +9786,7 @@
                 <w:right w:val="none" w:sz="0" w:space="0" w:color="000000"/>
               </w:pBdr>
               <w:spacing w:after="20" w:before="20" w:line="240"/>
-              <w:ind w:left="20" w:right="20" w:firstLine="0" w:firstLineChars="0"/>
+              <w:ind w:firstLine="0" w:left="20" w:right="20"/>
             </w:pPr>
             <m:oMath xmlns:m="http://schemas.openxmlformats.org/officeDocument/2006/math" xmlns:mml="http://www.w3.org/1998/Math/MathML">
               <m:sSup>
@@ -9822,7 +9862,7 @@
                 <w:right w:val="none" w:sz="0" w:space="0" w:color="000000"/>
               </w:pBdr>
               <w:spacing w:after="20" w:before="20" w:line="240"/>
-              <w:ind w:left="20" w:right="20" w:firstLine="0" w:firstLineChars="0"/>
+              <w:ind w:firstLine="0" w:left="20" w:right="20"/>
             </w:pPr>
             <w:r xmlns:w="http://schemas.openxmlformats.org/wordprocessingml/2006/main" xmlns:wp="http://schemas.openxmlformats.org/drawingml/2006/wordprocessingDrawing" xmlns:r="http://schemas.openxmlformats.org/officeDocument/2006/relationships" xmlns:w14="http://schemas.microsoft.com/office/word/2010/wordml">
               <w:rPr>
@@ -9866,7 +9906,7 @@
                 <w:right w:val="none" w:sz="0" w:space="0" w:color="000000"/>
               </w:pBdr>
               <w:spacing w:after="20" w:before="20" w:line="240"/>
-              <w:ind w:left="20" w:right="20" w:firstLine="0" w:firstLineChars="0"/>
+              <w:ind w:firstLine="0" w:left="20" w:right="20"/>
             </w:pPr>
             <w:r xmlns:w="http://schemas.openxmlformats.org/wordprocessingml/2006/main" xmlns:wp="http://schemas.openxmlformats.org/drawingml/2006/wordprocessingDrawing" xmlns:r="http://schemas.openxmlformats.org/officeDocument/2006/relationships" xmlns:w14="http://schemas.microsoft.com/office/word/2010/wordml">
               <w:rPr>
@@ -9910,7 +9950,7 @@
                 <w:right w:val="none" w:sz="0" w:space="0" w:color="000000"/>
               </w:pBdr>
               <w:spacing w:after="20" w:before="20" w:line="240"/>
-              <w:ind w:left="20" w:right="20" w:firstLine="0" w:firstLineChars="0"/>
+              <w:ind w:firstLine="0" w:left="20" w:right="20"/>
             </w:pPr>
             <m:oMath xmlns:m="http://schemas.openxmlformats.org/officeDocument/2006/math" xmlns:mml="http://www.w3.org/1998/Math/MathML">
               <m:sSub>
@@ -9956,7 +9996,7 @@
                 <w:right w:val="none" w:sz="0" w:space="0" w:color="000000"/>
               </w:pBdr>
               <w:spacing w:after="20" w:before="20" w:line="240"/>
-              <w:ind w:left="20" w:right="20" w:firstLine="0" w:firstLineChars="0"/>
+              <w:ind w:firstLine="0" w:left="20" w:right="20"/>
             </w:pPr>
             <w:r xmlns:w="http://schemas.openxmlformats.org/wordprocessingml/2006/main" xmlns:wp="http://schemas.openxmlformats.org/drawingml/2006/wordprocessingDrawing" xmlns:r="http://schemas.openxmlformats.org/officeDocument/2006/relationships" xmlns:w14="http://schemas.microsoft.com/office/word/2010/wordml">
               <w:rPr>
@@ -10006,7 +10046,7 @@
                 <w:right w:val="none" w:sz="0" w:space="0" w:color="000000"/>
               </w:pBdr>
               <w:spacing w:after="20" w:before="20" w:line="240"/>
-              <w:ind w:left="20" w:right="20" w:firstLine="0" w:firstLineChars="0"/>
+              <w:ind w:firstLine="0" w:left="20" w:right="20"/>
             </w:pPr>
             <w:r xmlns:w="http://schemas.openxmlformats.org/wordprocessingml/2006/main" xmlns:wp="http://schemas.openxmlformats.org/drawingml/2006/wordprocessingDrawing" xmlns:r="http://schemas.openxmlformats.org/officeDocument/2006/relationships" xmlns:w14="http://schemas.microsoft.com/office/word/2010/wordml">
               <w:rPr>
@@ -10050,7 +10090,7 @@
                 <w:right w:val="none" w:sz="0" w:space="0" w:color="000000"/>
               </w:pBdr>
               <w:spacing w:after="20" w:before="20" w:line="240"/>
-              <w:ind w:left="20" w:right="20" w:firstLine="0" w:firstLineChars="0"/>
+              <w:ind w:firstLine="0" w:left="20" w:right="20"/>
             </w:pPr>
             <w:r xmlns:w="http://schemas.openxmlformats.org/wordprocessingml/2006/main" xmlns:wp="http://schemas.openxmlformats.org/drawingml/2006/wordprocessingDrawing" xmlns:r="http://schemas.openxmlformats.org/officeDocument/2006/relationships" xmlns:w14="http://schemas.microsoft.com/office/word/2010/wordml">
               <w:rPr>
@@ -10094,7 +10134,7 @@
                 <w:right w:val="none" w:sz="0" w:space="0" w:color="000000"/>
               </w:pBdr>
               <w:spacing w:after="20" w:before="20" w:line="240"/>
-              <w:ind w:left="20" w:right="20" w:firstLine="0" w:firstLineChars="0"/>
+              <w:ind w:firstLine="0" w:left="20" w:right="20"/>
             </w:pPr>
             <m:oMath xmlns:m="http://schemas.openxmlformats.org/officeDocument/2006/math" xmlns:mml="http://www.w3.org/1998/Math/MathML">
               <m:sSub>
@@ -10140,7 +10180,7 @@
                 <w:right w:val="none" w:sz="0" w:space="0" w:color="000000"/>
               </w:pBdr>
               <w:spacing w:after="20" w:before="20" w:line="240"/>
-              <w:ind w:left="20" w:right="20" w:firstLine="0" w:firstLineChars="0"/>
+              <w:ind w:firstLine="0" w:left="20" w:right="20"/>
             </w:pPr>
             <m:oMath xmlns:m="http://schemas.openxmlformats.org/officeDocument/2006/math" xmlns:mml="http://www.w3.org/1998/Math/MathML">
               <m:r>
@@ -10201,7 +10241,7 @@
                 <w:right w:val="none" w:sz="0" w:space="0" w:color="000000"/>
               </w:pBdr>
               <w:spacing w:after="20" w:before="20" w:line="240"/>
-              <w:ind w:left="20" w:right="20" w:firstLine="0" w:firstLineChars="0"/>
+              <w:ind w:firstLine="0" w:left="20" w:right="20"/>
             </w:pPr>
             <w:r xmlns:w="http://schemas.openxmlformats.org/wordprocessingml/2006/main" xmlns:wp="http://schemas.openxmlformats.org/drawingml/2006/wordprocessingDrawing" xmlns:r="http://schemas.openxmlformats.org/officeDocument/2006/relationships" xmlns:w14="http://schemas.microsoft.com/office/word/2010/wordml">
               <w:rPr>
@@ -10245,7 +10285,7 @@
                 <w:right w:val="none" w:sz="0" w:space="0" w:color="000000"/>
               </w:pBdr>
               <w:spacing w:after="20" w:before="20" w:line="240"/>
-              <w:ind w:left="20" w:right="20" w:firstLine="0" w:firstLineChars="0"/>
+              <w:ind w:firstLine="0" w:left="20" w:right="20"/>
             </w:pPr>
             <w:r xmlns:w="http://schemas.openxmlformats.org/wordprocessingml/2006/main" xmlns:wp="http://schemas.openxmlformats.org/drawingml/2006/wordprocessingDrawing" xmlns:r="http://schemas.openxmlformats.org/officeDocument/2006/relationships" xmlns:w14="http://schemas.microsoft.com/office/word/2010/wordml">
               <w:rPr>
@@ -10289,7 +10329,7 @@
                 <w:right w:val="none" w:sz="0" w:space="0" w:color="000000"/>
               </w:pBdr>
               <w:spacing w:after="20" w:before="20" w:line="240"/>
-              <w:ind w:left="20" w:right="20" w:firstLine="0" w:firstLineChars="0"/>
+              <w:ind w:firstLine="0" w:left="20" w:right="20"/>
             </w:pPr>
             <w:r xmlns:w="http://schemas.openxmlformats.org/wordprocessingml/2006/main" xmlns:wp="http://schemas.openxmlformats.org/drawingml/2006/wordprocessingDrawing" xmlns:r="http://schemas.openxmlformats.org/officeDocument/2006/relationships" xmlns:w14="http://schemas.microsoft.com/office/word/2010/wordml">
               <w:rPr>
@@ -10333,7 +10373,7 @@
                 <w:right w:val="none" w:sz="0" w:space="0" w:color="000000"/>
               </w:pBdr>
               <w:spacing w:after="20" w:before="20" w:line="240"/>
-              <w:ind w:left="20" w:right="20" w:firstLine="0" w:firstLineChars="0"/>
+              <w:ind w:firstLine="0" w:left="20" w:right="20"/>
             </w:pPr>
             <w:r xmlns:w="http://schemas.openxmlformats.org/wordprocessingml/2006/main" xmlns:wp="http://schemas.openxmlformats.org/drawingml/2006/wordprocessingDrawing" xmlns:r="http://schemas.openxmlformats.org/officeDocument/2006/relationships" xmlns:w14="http://schemas.microsoft.com/office/word/2010/wordml">
               <w:rPr>
@@ -10383,7 +10423,7 @@
                 <w:right w:val="none" w:sz="0" w:space="0" w:color="000000"/>
               </w:pBdr>
               <w:spacing w:after="20" w:before="20" w:line="240"/>
-              <w:ind w:left="20" w:right="20" w:firstLine="0" w:firstLineChars="0"/>
+              <w:ind w:firstLine="0" w:left="20" w:right="20"/>
             </w:pPr>
             <w:r xmlns:w="http://schemas.openxmlformats.org/wordprocessingml/2006/main" xmlns:wp="http://schemas.openxmlformats.org/drawingml/2006/wordprocessingDrawing" xmlns:r="http://schemas.openxmlformats.org/officeDocument/2006/relationships" xmlns:w14="http://schemas.microsoft.com/office/word/2010/wordml">
               <w:rPr>
@@ -10427,7 +10467,7 @@
                 <w:right w:val="none" w:sz="0" w:space="0" w:color="000000"/>
               </w:pBdr>
               <w:spacing w:after="20" w:before="20" w:line="240"/>
-              <w:ind w:left="20" w:right="20" w:firstLine="0" w:firstLineChars="0"/>
+              <w:ind w:firstLine="0" w:left="20" w:right="20"/>
             </w:pPr>
             <w:r xmlns:w="http://schemas.openxmlformats.org/wordprocessingml/2006/main" xmlns:wp="http://schemas.openxmlformats.org/drawingml/2006/wordprocessingDrawing" xmlns:r="http://schemas.openxmlformats.org/officeDocument/2006/relationships" xmlns:w14="http://schemas.microsoft.com/office/word/2010/wordml">
               <w:rPr>
@@ -10471,7 +10511,7 @@
                 <w:right w:val="none" w:sz="0" w:space="0" w:color="000000"/>
               </w:pBdr>
               <w:spacing w:after="20" w:before="20" w:line="240"/>
-              <w:ind w:left="20" w:right="20" w:firstLine="0" w:firstLineChars="0"/>
+              <w:ind w:firstLine="0" w:left="20" w:right="20"/>
             </w:pPr>
             <m:oMath xmlns:m="http://schemas.openxmlformats.org/officeDocument/2006/math" xmlns:mml="http://www.w3.org/1998/Math/MathML">
               <m:sSub>
@@ -10517,7 +10557,7 @@
                 <w:right w:val="none" w:sz="0" w:space="0" w:color="000000"/>
               </w:pBdr>
               <w:spacing w:after="20" w:before="20" w:line="240"/>
-              <w:ind w:left="20" w:right="20" w:firstLine="0" w:firstLineChars="0"/>
+              <w:ind w:firstLine="0" w:left="20" w:right="20"/>
             </w:pPr>
             <m:oMath xmlns:m="http://schemas.openxmlformats.org/officeDocument/2006/math" xmlns:mml="http://www.w3.org/1998/Math/MathML">
               <m:r>
@@ -10578,7 +10618,7 @@
                 <w:right w:val="none" w:sz="0" w:space="0" w:color="000000"/>
               </w:pBdr>
               <w:spacing w:after="20" w:before="20" w:line="240"/>
-              <w:ind w:left="20" w:right="20" w:firstLine="0" w:firstLineChars="0"/>
+              <w:ind w:firstLine="0" w:left="20" w:right="20"/>
             </w:pPr>
             <w:r xmlns:w="http://schemas.openxmlformats.org/wordprocessingml/2006/main" xmlns:wp="http://schemas.openxmlformats.org/drawingml/2006/wordprocessingDrawing" xmlns:r="http://schemas.openxmlformats.org/officeDocument/2006/relationships" xmlns:w14="http://schemas.microsoft.com/office/word/2010/wordml">
               <w:rPr>
@@ -10622,7 +10662,7 @@
                 <w:right w:val="none" w:sz="0" w:space="0" w:color="000000"/>
               </w:pBdr>
               <w:spacing w:after="20" w:before="20" w:line="240"/>
-              <w:ind w:left="20" w:right="20" w:firstLine="0" w:firstLineChars="0"/>
+              <w:ind w:firstLine="0" w:left="20" w:right="20"/>
             </w:pPr>
             <w:r xmlns:w="http://schemas.openxmlformats.org/wordprocessingml/2006/main" xmlns:wp="http://schemas.openxmlformats.org/drawingml/2006/wordprocessingDrawing" xmlns:r="http://schemas.openxmlformats.org/officeDocument/2006/relationships" xmlns:w14="http://schemas.microsoft.com/office/word/2010/wordml">
               <w:rPr>
@@ -10666,7 +10706,7 @@
                 <w:right w:val="none" w:sz="0" w:space="0" w:color="000000"/>
               </w:pBdr>
               <w:spacing w:after="20" w:before="20" w:line="240"/>
-              <w:ind w:left="20" w:right="20" w:firstLine="0" w:firstLineChars="0"/>
+              <w:ind w:firstLine="0" w:left="20" w:right="20"/>
             </w:pPr>
             <m:oMath xmlns:m="http://schemas.openxmlformats.org/officeDocument/2006/math" xmlns:mml="http://www.w3.org/1998/Math/MathML">
               <m:r>
@@ -10712,7 +10752,7 @@
                 <w:right w:val="none" w:sz="0" w:space="0" w:color="000000"/>
               </w:pBdr>
               <w:spacing w:after="20" w:before="20" w:line="240"/>
-              <w:ind w:left="20" w:right="20" w:firstLine="0" w:firstLineChars="0"/>
+              <w:ind w:firstLine="0" w:left="20" w:right="20"/>
             </w:pPr>
             <m:oMath xmlns:m="http://schemas.openxmlformats.org/officeDocument/2006/math" xmlns:mml="http://www.w3.org/1998/Math/MathML">
               <m:r>
@@ -10839,7 +10879,7 @@
                 <w:right w:val="none" w:sz="0" w:space="0" w:color="000000"/>
               </w:pBdr>
               <w:spacing w:after="20" w:before="20" w:line="240"/>
-              <w:ind w:left="20" w:right="20" w:firstLine="0" w:firstLineChars="0"/>
+              <w:ind w:firstLine="0" w:left="20" w:right="20"/>
             </w:pPr>
             <w:r xmlns:w="http://schemas.openxmlformats.org/wordprocessingml/2006/main" xmlns:wp="http://schemas.openxmlformats.org/drawingml/2006/wordprocessingDrawing" xmlns:r="http://schemas.openxmlformats.org/officeDocument/2006/relationships" xmlns:w14="http://schemas.microsoft.com/office/word/2010/wordml">
               <w:rPr>
@@ -10883,7 +10923,7 @@
                 <w:right w:val="none" w:sz="0" w:space="0" w:color="000000"/>
               </w:pBdr>
               <w:spacing w:after="20" w:before="20" w:line="240"/>
-              <w:ind w:left="20" w:right="20" w:firstLine="0" w:firstLineChars="0"/>
+              <w:ind w:firstLine="0" w:left="20" w:right="20"/>
             </w:pPr>
             <w:r xmlns:w="http://schemas.openxmlformats.org/wordprocessingml/2006/main" xmlns:wp="http://schemas.openxmlformats.org/drawingml/2006/wordprocessingDrawing" xmlns:r="http://schemas.openxmlformats.org/officeDocument/2006/relationships" xmlns:w14="http://schemas.microsoft.com/office/word/2010/wordml">
               <w:rPr>
@@ -10927,7 +10967,7 @@
                 <w:right w:val="none" w:sz="0" w:space="0" w:color="000000"/>
               </w:pBdr>
               <w:spacing w:after="20" w:before="20" w:line="240"/>
-              <w:ind w:left="20" w:right="20" w:firstLine="0" w:firstLineChars="0"/>
+              <w:ind w:firstLine="0" w:left="20" w:right="20"/>
             </w:pPr>
             <m:oMath xmlns:m="http://schemas.openxmlformats.org/officeDocument/2006/math" xmlns:mml="http://www.w3.org/1998/Math/MathML">
               <m:r>
@@ -10973,7 +11013,7 @@
                 <w:right w:val="none" w:sz="0" w:space="0" w:color="000000"/>
               </w:pBdr>
               <w:spacing w:after="20" w:before="20" w:line="240"/>
-              <w:ind w:left="20" w:right="20" w:firstLine="0" w:firstLineChars="0"/>
+              <w:ind w:firstLine="0" w:left="20" w:right="20"/>
             </w:pPr>
             <m:oMath xmlns:m="http://schemas.openxmlformats.org/officeDocument/2006/math" xmlns:mml="http://www.w3.org/1998/Math/MathML">
               <m:r>
@@ -11100,7 +11140,7 @@
                 <w:right w:val="none" w:sz="0" w:space="0" w:color="000000"/>
               </w:pBdr>
               <w:spacing w:after="20" w:before="20" w:line="240"/>
-              <w:ind w:left="20" w:right="20" w:firstLine="0" w:firstLineChars="0"/>
+              <w:ind w:firstLine="0" w:left="20" w:right="20"/>
             </w:pPr>
             <w:r xmlns:w="http://schemas.openxmlformats.org/wordprocessingml/2006/main" xmlns:wp="http://schemas.openxmlformats.org/drawingml/2006/wordprocessingDrawing" xmlns:r="http://schemas.openxmlformats.org/officeDocument/2006/relationships" xmlns:w14="http://schemas.microsoft.com/office/word/2010/wordml">
               <w:rPr>
@@ -11144,7 +11184,7 @@
                 <w:right w:val="none" w:sz="0" w:space="0" w:color="000000"/>
               </w:pBdr>
               <w:spacing w:after="20" w:before="20" w:line="240"/>
-              <w:ind w:left="20" w:right="20" w:firstLine="0" w:firstLineChars="0"/>
+              <w:ind w:firstLine="0" w:left="20" w:right="20"/>
             </w:pPr>
             <w:r xmlns:w="http://schemas.openxmlformats.org/wordprocessingml/2006/main" xmlns:wp="http://schemas.openxmlformats.org/drawingml/2006/wordprocessingDrawing" xmlns:r="http://schemas.openxmlformats.org/officeDocument/2006/relationships" xmlns:w14="http://schemas.microsoft.com/office/word/2010/wordml">
               <w:rPr>
@@ -11188,7 +11228,7 @@
                 <w:right w:val="none" w:sz="0" w:space="0" w:color="000000"/>
               </w:pBdr>
               <w:spacing w:after="20" w:before="20" w:line="240"/>
-              <w:ind w:left="20" w:right="20" w:firstLine="0" w:firstLineChars="0"/>
+              <w:ind w:firstLine="0" w:left="20" w:right="20"/>
             </w:pPr>
             <m:oMath xmlns:m="http://schemas.openxmlformats.org/officeDocument/2006/math" xmlns:mml="http://www.w3.org/1998/Math/MathML">
               <m:r>
@@ -11341,7 +11381,7 @@
                 <w:right w:val="none" w:sz="0" w:space="0" w:color="000000"/>
               </w:pBdr>
               <w:spacing w:after="20" w:before="20" w:line="240"/>
-              <w:ind w:left="20" w:right="20" w:firstLine="0" w:firstLineChars="0"/>
+              <w:ind w:firstLine="0" w:left="20" w:right="20"/>
             </w:pPr>
             <m:oMath xmlns:m="http://schemas.openxmlformats.org/officeDocument/2006/math" xmlns:mml="http://www.w3.org/1998/Math/MathML">
               <m:r>
@@ -11468,7 +11508,7 @@
                 <w:right w:val="none" w:sz="0" w:space="0" w:color="000000"/>
               </w:pBdr>
               <w:spacing w:after="20" w:before="20" w:line="240"/>
-              <w:ind w:left="20" w:right="20" w:firstLine="0" w:firstLineChars="0"/>
+              <w:ind w:firstLine="0" w:left="20" w:right="20"/>
             </w:pPr>
             <w:r xmlns:w="http://schemas.openxmlformats.org/wordprocessingml/2006/main" xmlns:wp="http://schemas.openxmlformats.org/drawingml/2006/wordprocessingDrawing" xmlns:r="http://schemas.openxmlformats.org/officeDocument/2006/relationships" xmlns:w14="http://schemas.microsoft.com/office/word/2010/wordml">
               <w:rPr>
@@ -11512,7 +11552,7 @@
                 <w:right w:val="none" w:sz="0" w:space="0" w:color="000000"/>
               </w:pBdr>
               <w:spacing w:after="20" w:before="20" w:line="240"/>
-              <w:ind w:left="20" w:right="20" w:firstLine="0" w:firstLineChars="0"/>
+              <w:ind w:firstLine="0" w:left="20" w:right="20"/>
             </w:pPr>
             <w:r xmlns:w="http://schemas.openxmlformats.org/wordprocessingml/2006/main" xmlns:wp="http://schemas.openxmlformats.org/drawingml/2006/wordprocessingDrawing" xmlns:r="http://schemas.openxmlformats.org/officeDocument/2006/relationships" xmlns:w14="http://schemas.microsoft.com/office/word/2010/wordml">
               <w:rPr>
@@ -11556,7 +11596,7 @@
                 <w:right w:val="none" w:sz="0" w:space="0" w:color="000000"/>
               </w:pBdr>
               <w:spacing w:after="20" w:before="20" w:line="240"/>
-              <w:ind w:left="20" w:right="20" w:firstLine="0" w:firstLineChars="0"/>
+              <w:ind w:firstLine="0" w:left="20" w:right="20"/>
             </w:pPr>
             <m:oMath xmlns:m="http://schemas.openxmlformats.org/officeDocument/2006/math" xmlns:mml="http://www.w3.org/1998/Math/MathML">
               <m:r>
@@ -11593,7 +11633,7 @@
                 <w:right w:val="none" w:sz="0" w:space="0" w:color="000000"/>
               </w:pBdr>
               <w:spacing w:after="20" w:before="20" w:line="240"/>
-              <w:ind w:left="20" w:right="20" w:firstLine="0" w:firstLineChars="0"/>
+              <w:ind w:firstLine="0" w:left="20" w:right="20"/>
             </w:pPr>
             <m:oMath xmlns:m="http://schemas.openxmlformats.org/officeDocument/2006/math" xmlns:mml="http://www.w3.org/1998/Math/MathML">
               <m:r>
@@ -11714,7 +11754,7 @@
                 <w:right w:val="none" w:sz="0" w:space="0" w:color="000000"/>
               </w:pBdr>
               <w:spacing w:after="20" w:before="20" w:line="240"/>
-              <w:ind w:left="20" w:right="20" w:firstLine="0" w:firstLineChars="0"/>
+              <w:ind w:firstLine="0" w:left="20" w:right="20"/>
             </w:pPr>
             <w:r xmlns:w="http://schemas.openxmlformats.org/wordprocessingml/2006/main" xmlns:wp="http://schemas.openxmlformats.org/drawingml/2006/wordprocessingDrawing" xmlns:r="http://schemas.openxmlformats.org/officeDocument/2006/relationships" xmlns:w14="http://schemas.microsoft.com/office/word/2010/wordml">
               <w:rPr>
@@ -11758,7 +11798,7 @@
                 <w:right w:val="none" w:sz="0" w:space="0" w:color="000000"/>
               </w:pBdr>
               <w:spacing w:after="20" w:before="20" w:line="240"/>
-              <w:ind w:left="20" w:right="20" w:firstLine="0" w:firstLineChars="0"/>
+              <w:ind w:firstLine="0" w:left="20" w:right="20"/>
             </w:pPr>
             <w:r xmlns:w="http://schemas.openxmlformats.org/wordprocessingml/2006/main" xmlns:wp="http://schemas.openxmlformats.org/drawingml/2006/wordprocessingDrawing" xmlns:r="http://schemas.openxmlformats.org/officeDocument/2006/relationships" xmlns:w14="http://schemas.microsoft.com/office/word/2010/wordml">
               <w:rPr>
@@ -11802,7 +11842,7 @@
                 <w:right w:val="none" w:sz="0" w:space="0" w:color="000000"/>
               </w:pBdr>
               <w:spacing w:after="20" w:before="20" w:line="240"/>
-              <w:ind w:left="20" w:right="20" w:firstLine="0" w:firstLineChars="0"/>
+              <w:ind w:firstLine="0" w:left="20" w:right="20"/>
             </w:pPr>
             <m:oMath xmlns:m="http://schemas.openxmlformats.org/officeDocument/2006/math" xmlns:mml="http://www.w3.org/1998/Math/MathML">
               <m:r>
@@ -11839,7 +11879,7 @@
                 <w:right w:val="none" w:sz="0" w:space="0" w:color="000000"/>
               </w:pBdr>
               <w:spacing w:after="20" w:before="20" w:line="240"/>
-              <w:ind w:left="20" w:right="20" w:firstLine="0" w:firstLineChars="0"/>
+              <w:ind w:firstLine="0" w:left="20" w:right="20"/>
             </w:pPr>
             <m:oMath xmlns:m="http://schemas.openxmlformats.org/officeDocument/2006/math" xmlns:mml="http://www.w3.org/1998/Math/MathML">
               <m:r>
@@ -11940,7 +11980,7 @@
         </w:rPr>
         <w:t xml:space="preserve">Table </w:t>
       </w:r>
-      <w:bookmarkStart w:id="40636040-dce6-498b-a6db-eedfcbe5a1e2" w:name="tbl-apacmptab"/>
+      <w:bookmarkStart w:id="6b7dd6dd-0107-4bdd-8beb-20f4fce3bfe1" w:name="tbl-apacmptab"/>
       <w:r xmlns:w="http://schemas.openxmlformats.org/wordprocessingml/2006/main" xmlns:wp="http://schemas.openxmlformats.org/drawingml/2006/wordprocessingDrawing" xmlns:r="http://schemas.openxmlformats.org/officeDocument/2006/relationships" xmlns:w14="http://schemas.microsoft.com/office/word/2010/wordml">
         <w:rPr>
           <w:rFonts/>
@@ -11962,7 +12002,7 @@
         </w:rPr>
         <w:fldChar w:fldCharType="end" w:dirty="true"/>
       </w:r>
-      <w:bookmarkEnd w:id="40636040-dce6-498b-a6db-eedfcbe5a1e2"/>
+      <w:bookmarkEnd w:id="6b7dd6dd-0107-4bdd-8beb-20f4fce3bfe1"/>
       <w:r>
         <w:rPr>
           <w:rFonts/>
@@ -12020,7 +12060,7 @@
                 <w:right w:val="none" w:sz="0" w:space="0" w:color="000000"/>
               </w:pBdr>
               <w:spacing w:after="20" w:before="20" w:line="240"/>
-              <w:ind w:left="20" w:right="20" w:firstLine="0" w:firstLineChars="0"/>
+              <w:ind w:firstLine="0" w:left="20" w:right="20"/>
             </w:pPr>
             <w:r xmlns:w="http://schemas.openxmlformats.org/wordprocessingml/2006/main" xmlns:wp="http://schemas.openxmlformats.org/drawingml/2006/wordprocessingDrawing" xmlns:r="http://schemas.openxmlformats.org/officeDocument/2006/relationships" xmlns:w14="http://schemas.microsoft.com/office/word/2010/wordml">
               <w:rPr>
@@ -12064,7 +12104,7 @@
                 <w:right w:val="none" w:sz="0" w:space="0" w:color="000000"/>
               </w:pBdr>
               <w:spacing w:after="20" w:before="20" w:line="240"/>
-              <w:ind w:left="20" w:right="20" w:firstLine="0" w:firstLineChars="0"/>
+              <w:ind w:firstLine="0" w:left="20" w:right="20"/>
             </w:pPr>
             <w:r xmlns:w="http://schemas.openxmlformats.org/wordprocessingml/2006/main" xmlns:wp="http://schemas.openxmlformats.org/drawingml/2006/wordprocessingDrawing" xmlns:r="http://schemas.openxmlformats.org/officeDocument/2006/relationships" xmlns:w14="http://schemas.microsoft.com/office/word/2010/wordml">
               <w:rPr>
@@ -12108,7 +12148,7 @@
                 <w:right w:val="none" w:sz="0" w:space="0" w:color="000000"/>
               </w:pBdr>
               <w:spacing w:after="20" w:before="20" w:line="240"/>
-              <w:ind w:left="20" w:right="20" w:firstLine="0" w:firstLineChars="0"/>
+              <w:ind w:firstLine="0" w:left="20" w:right="20"/>
             </w:pPr>
             <m:oMath xmlns:m="http://schemas.openxmlformats.org/officeDocument/2006/math" xmlns:mml="http://www.w3.org/1998/Math/MathML">
               <m:r>
@@ -12145,7 +12185,7 @@
                 <w:right w:val="none" w:sz="0" w:space="0" w:color="000000"/>
               </w:pBdr>
               <w:spacing w:after="20" w:before="20" w:line="240"/>
-              <w:ind w:left="20" w:right="20" w:firstLine="0" w:firstLineChars="0"/>
+              <w:ind w:firstLine="0" w:left="20" w:right="20"/>
             </w:pPr>
             <m:oMath xmlns:m="http://schemas.openxmlformats.org/officeDocument/2006/math" xmlns:mml="http://www.w3.org/1998/Math/MathML">
               <m:r>
@@ -12251,7 +12291,7 @@
                 <w:right w:val="none" w:sz="0" w:space="0" w:color="000000"/>
               </w:pBdr>
               <w:spacing w:after="20" w:before="20" w:line="240"/>
-              <w:ind w:left="20" w:right="20" w:firstLine="0" w:firstLineChars="0"/>
+              <w:ind w:firstLine="0" w:left="20" w:right="20"/>
             </w:pPr>
             <w:r xmlns:w="http://schemas.openxmlformats.org/wordprocessingml/2006/main" xmlns:wp="http://schemas.openxmlformats.org/drawingml/2006/wordprocessingDrawing" xmlns:r="http://schemas.openxmlformats.org/officeDocument/2006/relationships" xmlns:w14="http://schemas.microsoft.com/office/word/2010/wordml">
               <w:rPr>
@@ -12295,7 +12335,7 @@
                 <w:right w:val="none" w:sz="0" w:space="0" w:color="000000"/>
               </w:pBdr>
               <w:spacing w:after="20" w:before="20" w:line="240"/>
-              <w:ind w:left="20" w:right="20" w:firstLine="0" w:firstLineChars="0"/>
+              <w:ind w:firstLine="0" w:left="20" w:right="20"/>
             </w:pPr>
             <w:r xmlns:w="http://schemas.openxmlformats.org/wordprocessingml/2006/main" xmlns:wp="http://schemas.openxmlformats.org/drawingml/2006/wordprocessingDrawing" xmlns:r="http://schemas.openxmlformats.org/officeDocument/2006/relationships" xmlns:w14="http://schemas.microsoft.com/office/word/2010/wordml">
               <w:rPr>
@@ -12339,7 +12379,7 @@
                 <w:right w:val="none" w:sz="0" w:space="0" w:color="000000"/>
               </w:pBdr>
               <w:spacing w:after="20" w:before="20" w:line="240"/>
-              <w:ind w:left="20" w:right="20" w:firstLine="0" w:firstLineChars="0"/>
+              <w:ind w:firstLine="0" w:left="20" w:right="20"/>
             </w:pPr>
             <w:r xmlns:w="http://schemas.openxmlformats.org/wordprocessingml/2006/main" xmlns:wp="http://schemas.openxmlformats.org/drawingml/2006/wordprocessingDrawing" xmlns:r="http://schemas.openxmlformats.org/officeDocument/2006/relationships" xmlns:w14="http://schemas.microsoft.com/office/word/2010/wordml">
               <w:rPr>
@@ -12383,7 +12423,7 @@
                 <w:right w:val="none" w:sz="0" w:space="0" w:color="000000"/>
               </w:pBdr>
               <w:spacing w:after="20" w:before="20" w:line="240"/>
-              <w:ind w:left="20" w:right="20" w:firstLine="0" w:firstLineChars="0"/>
+              <w:ind w:firstLine="0" w:left="20" w:right="20"/>
             </w:pPr>
             <w:r xmlns:w="http://schemas.openxmlformats.org/wordprocessingml/2006/main" xmlns:wp="http://schemas.openxmlformats.org/drawingml/2006/wordprocessingDrawing" xmlns:r="http://schemas.openxmlformats.org/officeDocument/2006/relationships" xmlns:w14="http://schemas.microsoft.com/office/word/2010/wordml">
               <w:rPr>
@@ -12433,7 +12473,7 @@
                 <w:right w:val="none" w:sz="0" w:space="0" w:color="000000"/>
               </w:pBdr>
               <w:spacing w:after="20" w:before="20" w:line="240"/>
-              <w:ind w:left="20" w:right="20" w:firstLine="0" w:firstLineChars="0"/>
+              <w:ind w:firstLine="0" w:left="20" w:right="20"/>
             </w:pPr>
             <w:r xmlns:w="http://schemas.openxmlformats.org/wordprocessingml/2006/main" xmlns:wp="http://schemas.openxmlformats.org/drawingml/2006/wordprocessingDrawing" xmlns:r="http://schemas.openxmlformats.org/officeDocument/2006/relationships" xmlns:w14="http://schemas.microsoft.com/office/word/2010/wordml">
               <w:rPr>
@@ -12477,7 +12517,7 @@
                 <w:right w:val="none" w:sz="0" w:space="0" w:color="000000"/>
               </w:pBdr>
               <w:spacing w:after="20" w:before="20" w:line="240"/>
-              <w:ind w:left="20" w:right="20" w:firstLine="0" w:firstLineChars="0"/>
+              <w:ind w:firstLine="0" w:left="20" w:right="20"/>
             </w:pPr>
             <w:r xmlns:w="http://schemas.openxmlformats.org/wordprocessingml/2006/main" xmlns:wp="http://schemas.openxmlformats.org/drawingml/2006/wordprocessingDrawing" xmlns:r="http://schemas.openxmlformats.org/officeDocument/2006/relationships" xmlns:w14="http://schemas.microsoft.com/office/word/2010/wordml">
               <w:rPr>
@@ -12521,7 +12561,7 @@
                 <w:right w:val="none" w:sz="0" w:space="0" w:color="000000"/>
               </w:pBdr>
               <w:spacing w:after="20" w:before="20" w:line="240"/>
-              <w:ind w:left="20" w:right="20" w:firstLine="0" w:firstLineChars="0"/>
+              <w:ind w:firstLine="0" w:left="20" w:right="20"/>
             </w:pPr>
             <w:r xmlns:w="http://schemas.openxmlformats.org/wordprocessingml/2006/main" xmlns:wp="http://schemas.openxmlformats.org/drawingml/2006/wordprocessingDrawing" xmlns:r="http://schemas.openxmlformats.org/officeDocument/2006/relationships" xmlns:w14="http://schemas.microsoft.com/office/word/2010/wordml">
               <w:rPr>
@@ -12565,7 +12605,7 @@
                 <w:right w:val="none" w:sz="0" w:space="0" w:color="000000"/>
               </w:pBdr>
               <w:spacing w:after="20" w:before="20" w:line="240"/>
-              <w:ind w:left="20" w:right="20" w:firstLine="0" w:firstLineChars="0"/>
+              <w:ind w:firstLine="0" w:left="20" w:right="20"/>
             </w:pPr>
             <w:r xmlns:w="http://schemas.openxmlformats.org/wordprocessingml/2006/main" xmlns:wp="http://schemas.openxmlformats.org/drawingml/2006/wordprocessingDrawing" xmlns:r="http://schemas.openxmlformats.org/officeDocument/2006/relationships" xmlns:w14="http://schemas.microsoft.com/office/word/2010/wordml">
               <w:rPr>
@@ -12615,7 +12655,7 @@
                 <w:right w:val="none" w:sz="0" w:space="0" w:color="000000"/>
               </w:pBdr>
               <w:spacing w:after="20" w:before="20" w:line="240"/>
-              <w:ind w:left="20" w:right="20" w:firstLine="0" w:firstLineChars="0"/>
+              <w:ind w:firstLine="0" w:left="20" w:right="20"/>
             </w:pPr>
             <w:r xmlns:w="http://schemas.openxmlformats.org/wordprocessingml/2006/main" xmlns:wp="http://schemas.openxmlformats.org/drawingml/2006/wordprocessingDrawing" xmlns:r="http://schemas.openxmlformats.org/officeDocument/2006/relationships" xmlns:w14="http://schemas.microsoft.com/office/word/2010/wordml">
               <w:rPr>
@@ -12659,7 +12699,7 @@
                 <w:right w:val="none" w:sz="0" w:space="0" w:color="000000"/>
               </w:pBdr>
               <w:spacing w:after="20" w:before="20" w:line="240"/>
-              <w:ind w:left="20" w:right="20" w:firstLine="0" w:firstLineChars="0"/>
+              <w:ind w:firstLine="0" w:left="20" w:right="20"/>
             </w:pPr>
             <w:r xmlns:w="http://schemas.openxmlformats.org/wordprocessingml/2006/main" xmlns:wp="http://schemas.openxmlformats.org/drawingml/2006/wordprocessingDrawing" xmlns:r="http://schemas.openxmlformats.org/officeDocument/2006/relationships" xmlns:w14="http://schemas.microsoft.com/office/word/2010/wordml">
               <w:rPr>
@@ -12703,7 +12743,7 @@
                 <w:right w:val="none" w:sz="0" w:space="0" w:color="000000"/>
               </w:pBdr>
               <w:spacing w:after="20" w:before="20" w:line="240"/>
-              <w:ind w:left="20" w:right="20" w:firstLine="0" w:firstLineChars="0"/>
+              <w:ind w:firstLine="0" w:left="20" w:right="20"/>
             </w:pPr>
             <w:r xmlns:w="http://schemas.openxmlformats.org/wordprocessingml/2006/main" xmlns:wp="http://schemas.openxmlformats.org/drawingml/2006/wordprocessingDrawing" xmlns:r="http://schemas.openxmlformats.org/officeDocument/2006/relationships" xmlns:w14="http://schemas.microsoft.com/office/word/2010/wordml">
               <w:rPr>
@@ -12747,7 +12787,7 @@
                 <w:right w:val="none" w:sz="0" w:space="0" w:color="000000"/>
               </w:pBdr>
               <w:spacing w:after="20" w:before="20" w:line="240"/>
-              <w:ind w:left="20" w:right="20" w:firstLine="0" w:firstLineChars="0"/>
+              <w:ind w:firstLine="0" w:left="20" w:right="20"/>
             </w:pPr>
             <w:r xmlns:w="http://schemas.openxmlformats.org/wordprocessingml/2006/main" xmlns:wp="http://schemas.openxmlformats.org/drawingml/2006/wordprocessingDrawing" xmlns:r="http://schemas.openxmlformats.org/officeDocument/2006/relationships" xmlns:w14="http://schemas.microsoft.com/office/word/2010/wordml">
               <w:rPr>
@@ -12797,7 +12837,7 @@
                 <w:right w:val="none" w:sz="0" w:space="0" w:color="000000"/>
               </w:pBdr>
               <w:spacing w:after="20" w:before="20" w:line="240"/>
-              <w:ind w:left="20" w:right="20" w:firstLine="0" w:firstLineChars="0"/>
+              <w:ind w:firstLine="0" w:left="20" w:right="20"/>
             </w:pPr>
             <w:r xmlns:w="http://schemas.openxmlformats.org/wordprocessingml/2006/main" xmlns:wp="http://schemas.openxmlformats.org/drawingml/2006/wordprocessingDrawing" xmlns:r="http://schemas.openxmlformats.org/officeDocument/2006/relationships" xmlns:w14="http://schemas.microsoft.com/office/word/2010/wordml">
               <w:rPr>
@@ -12841,7 +12881,7 @@
                 <w:right w:val="none" w:sz="0" w:space="0" w:color="000000"/>
               </w:pBdr>
               <w:spacing w:after="20" w:before="20" w:line="240"/>
-              <w:ind w:left="20" w:right="20" w:firstLine="0" w:firstLineChars="0"/>
+              <w:ind w:firstLine="0" w:left="20" w:right="20"/>
             </w:pPr>
             <w:r xmlns:w="http://schemas.openxmlformats.org/wordprocessingml/2006/main" xmlns:wp="http://schemas.openxmlformats.org/drawingml/2006/wordprocessingDrawing" xmlns:r="http://schemas.openxmlformats.org/officeDocument/2006/relationships" xmlns:w14="http://schemas.microsoft.com/office/word/2010/wordml">
               <w:rPr>
@@ -12885,7 +12925,7 @@
                 <w:right w:val="none" w:sz="0" w:space="0" w:color="000000"/>
               </w:pBdr>
               <w:spacing w:after="20" w:before="20" w:line="240"/>
-              <w:ind w:left="20" w:right="20" w:firstLine="0" w:firstLineChars="0"/>
+              <w:ind w:firstLine="0" w:left="20" w:right="20"/>
             </w:pPr>
             <w:r xmlns:w="http://schemas.openxmlformats.org/wordprocessingml/2006/main" xmlns:wp="http://schemas.openxmlformats.org/drawingml/2006/wordprocessingDrawing" xmlns:r="http://schemas.openxmlformats.org/officeDocument/2006/relationships" xmlns:w14="http://schemas.microsoft.com/office/word/2010/wordml">
               <w:rPr>
@@ -12929,7 +12969,7 @@
                 <w:right w:val="none" w:sz="0" w:space="0" w:color="000000"/>
               </w:pBdr>
               <w:spacing w:after="20" w:before="20" w:line="240"/>
-              <w:ind w:left="20" w:right="20" w:firstLine="0" w:firstLineChars="0"/>
+              <w:ind w:firstLine="0" w:left="20" w:right="20"/>
             </w:pPr>
             <w:r xmlns:w="http://schemas.openxmlformats.org/wordprocessingml/2006/main" xmlns:wp="http://schemas.openxmlformats.org/drawingml/2006/wordprocessingDrawing" xmlns:r="http://schemas.openxmlformats.org/officeDocument/2006/relationships" xmlns:w14="http://schemas.microsoft.com/office/word/2010/wordml">
               <w:rPr>
@@ -12979,7 +13019,7 @@
                 <w:right w:val="none" w:sz="0" w:space="0" w:color="000000"/>
               </w:pBdr>
               <w:spacing w:after="20" w:before="20" w:line="240"/>
-              <w:ind w:left="20" w:right="20" w:firstLine="0" w:firstLineChars="0"/>
+              <w:ind w:firstLine="0" w:left="20" w:right="20"/>
             </w:pPr>
             <w:r xmlns:w="http://schemas.openxmlformats.org/wordprocessingml/2006/main" xmlns:wp="http://schemas.openxmlformats.org/drawingml/2006/wordprocessingDrawing" xmlns:r="http://schemas.openxmlformats.org/officeDocument/2006/relationships" xmlns:w14="http://schemas.microsoft.com/office/word/2010/wordml">
               <w:rPr>
@@ -13023,7 +13063,7 @@
                 <w:right w:val="none" w:sz="0" w:space="0" w:color="000000"/>
               </w:pBdr>
               <w:spacing w:after="20" w:before="20" w:line="240"/>
-              <w:ind w:left="20" w:right="20" w:firstLine="0" w:firstLineChars="0"/>
+              <w:ind w:firstLine="0" w:left="20" w:right="20"/>
             </w:pPr>
             <w:r xmlns:w="http://schemas.openxmlformats.org/wordprocessingml/2006/main" xmlns:wp="http://schemas.openxmlformats.org/drawingml/2006/wordprocessingDrawing" xmlns:r="http://schemas.openxmlformats.org/officeDocument/2006/relationships" xmlns:w14="http://schemas.microsoft.com/office/word/2010/wordml">
               <w:rPr>
@@ -13067,7 +13107,7 @@
                 <w:right w:val="none" w:sz="0" w:space="0" w:color="000000"/>
               </w:pBdr>
               <w:spacing w:after="20" w:before="20" w:line="240"/>
-              <w:ind w:left="20" w:right="20" w:firstLine="0" w:firstLineChars="0"/>
+              <w:ind w:firstLine="0" w:left="20" w:right="20"/>
             </w:pPr>
             <w:r xmlns:w="http://schemas.openxmlformats.org/wordprocessingml/2006/main" xmlns:wp="http://schemas.openxmlformats.org/drawingml/2006/wordprocessingDrawing" xmlns:r="http://schemas.openxmlformats.org/officeDocument/2006/relationships" xmlns:w14="http://schemas.microsoft.com/office/word/2010/wordml">
               <w:rPr>
@@ -13111,7 +13151,7 @@
                 <w:right w:val="none" w:sz="0" w:space="0" w:color="000000"/>
               </w:pBdr>
               <w:spacing w:after="20" w:before="20" w:line="240"/>
-              <w:ind w:left="20" w:right="20" w:firstLine="0" w:firstLineChars="0"/>
+              <w:ind w:firstLine="0" w:left="20" w:right="20"/>
             </w:pPr>
             <w:r xmlns:w="http://schemas.openxmlformats.org/wordprocessingml/2006/main" xmlns:wp="http://schemas.openxmlformats.org/drawingml/2006/wordprocessingDrawing" xmlns:r="http://schemas.openxmlformats.org/officeDocument/2006/relationships" xmlns:w14="http://schemas.microsoft.com/office/word/2010/wordml">
               <w:rPr>
@@ -13161,7 +13201,7 @@
                 <w:right w:val="none" w:sz="0" w:space="0" w:color="000000"/>
               </w:pBdr>
               <w:spacing w:after="20" w:before="20" w:line="240"/>
-              <w:ind w:left="20" w:right="20" w:firstLine="0" w:firstLineChars="0"/>
+              <w:ind w:firstLine="0" w:left="20" w:right="20"/>
             </w:pPr>
             <w:r xmlns:w="http://schemas.openxmlformats.org/wordprocessingml/2006/main" xmlns:wp="http://schemas.openxmlformats.org/drawingml/2006/wordprocessingDrawing" xmlns:r="http://schemas.openxmlformats.org/officeDocument/2006/relationships" xmlns:w14="http://schemas.microsoft.com/office/word/2010/wordml">
               <w:rPr>
@@ -13205,7 +13245,7 @@
                 <w:right w:val="none" w:sz="0" w:space="0" w:color="000000"/>
               </w:pBdr>
               <w:spacing w:after="20" w:before="20" w:line="240"/>
-              <w:ind w:left="20" w:right="20" w:firstLine="0" w:firstLineChars="0"/>
+              <w:ind w:firstLine="0" w:left="20" w:right="20"/>
             </w:pPr>
             <w:r xmlns:w="http://schemas.openxmlformats.org/wordprocessingml/2006/main" xmlns:wp="http://schemas.openxmlformats.org/drawingml/2006/wordprocessingDrawing" xmlns:r="http://schemas.openxmlformats.org/officeDocument/2006/relationships" xmlns:w14="http://schemas.microsoft.com/office/word/2010/wordml">
               <w:rPr>
@@ -13249,7 +13289,7 @@
                 <w:right w:val="none" w:sz="0" w:space="0" w:color="000000"/>
               </w:pBdr>
               <w:spacing w:after="20" w:before="20" w:line="240"/>
-              <w:ind w:left="20" w:right="20" w:firstLine="0" w:firstLineChars="0"/>
+              <w:ind w:firstLine="0" w:left="20" w:right="20"/>
             </w:pPr>
             <w:r xmlns:w="http://schemas.openxmlformats.org/wordprocessingml/2006/main" xmlns:wp="http://schemas.openxmlformats.org/drawingml/2006/wordprocessingDrawing" xmlns:r="http://schemas.openxmlformats.org/officeDocument/2006/relationships" xmlns:w14="http://schemas.microsoft.com/office/word/2010/wordml">
               <w:rPr>
@@ -13293,7 +13333,7 @@
                 <w:right w:val="none" w:sz="0" w:space="0" w:color="000000"/>
               </w:pBdr>
               <w:spacing w:after="20" w:before="20" w:line="240"/>
-              <w:ind w:left="20" w:right="20" w:firstLine="0" w:firstLineChars="0"/>
+              <w:ind w:firstLine="0" w:left="20" w:right="20"/>
             </w:pPr>
             <w:r xmlns:w="http://schemas.openxmlformats.org/wordprocessingml/2006/main" xmlns:wp="http://schemas.openxmlformats.org/drawingml/2006/wordprocessingDrawing" xmlns:r="http://schemas.openxmlformats.org/officeDocument/2006/relationships" xmlns:w14="http://schemas.microsoft.com/office/word/2010/wordml">
               <w:rPr>
@@ -13343,7 +13383,7 @@
                 <w:right w:val="none" w:sz="0" w:space="0" w:color="000000"/>
               </w:pBdr>
               <w:spacing w:after="20" w:before="20" w:line="240"/>
-              <w:ind w:left="20" w:right="20" w:firstLine="0" w:firstLineChars="0"/>
+              <w:ind w:firstLine="0" w:left="20" w:right="20"/>
             </w:pPr>
             <w:r xmlns:w="http://schemas.openxmlformats.org/wordprocessingml/2006/main" xmlns:wp="http://schemas.openxmlformats.org/drawingml/2006/wordprocessingDrawing" xmlns:r="http://schemas.openxmlformats.org/officeDocument/2006/relationships" xmlns:w14="http://schemas.microsoft.com/office/word/2010/wordml">
               <w:rPr>
@@ -13387,7 +13427,7 @@
                 <w:right w:val="none" w:sz="0" w:space="0" w:color="000000"/>
               </w:pBdr>
               <w:spacing w:after="20" w:before="20" w:line="240"/>
-              <w:ind w:left="20" w:right="20" w:firstLine="0" w:firstLineChars="0"/>
+              <w:ind w:firstLine="0" w:left="20" w:right="20"/>
             </w:pPr>
             <w:r xmlns:w="http://schemas.openxmlformats.org/wordprocessingml/2006/main" xmlns:wp="http://schemas.openxmlformats.org/drawingml/2006/wordprocessingDrawing" xmlns:r="http://schemas.openxmlformats.org/officeDocument/2006/relationships" xmlns:w14="http://schemas.microsoft.com/office/word/2010/wordml">
               <w:rPr>
@@ -13431,7 +13471,7 @@
                 <w:right w:val="none" w:sz="0" w:space="0" w:color="000000"/>
               </w:pBdr>
               <w:spacing w:after="20" w:before="20" w:line="240"/>
-              <w:ind w:left="20" w:right="20" w:firstLine="0" w:firstLineChars="0"/>
+              <w:ind w:firstLine="0" w:left="20" w:right="20"/>
             </w:pPr>
             <w:r xmlns:w="http://schemas.openxmlformats.org/wordprocessingml/2006/main" xmlns:wp="http://schemas.openxmlformats.org/drawingml/2006/wordprocessingDrawing" xmlns:r="http://schemas.openxmlformats.org/officeDocument/2006/relationships" xmlns:w14="http://schemas.microsoft.com/office/word/2010/wordml">
               <w:rPr>
@@ -13475,7 +13515,7 @@
                 <w:right w:val="none" w:sz="0" w:space="0" w:color="000000"/>
               </w:pBdr>
               <w:spacing w:after="20" w:before="20" w:line="240"/>
-              <w:ind w:left="20" w:right="20" w:firstLine="0" w:firstLineChars="0"/>
+              <w:ind w:firstLine="0" w:left="20" w:right="20"/>
             </w:pPr>
             <w:r xmlns:w="http://schemas.openxmlformats.org/wordprocessingml/2006/main" xmlns:wp="http://schemas.openxmlformats.org/drawingml/2006/wordprocessingDrawing" xmlns:r="http://schemas.openxmlformats.org/officeDocument/2006/relationships" xmlns:w14="http://schemas.microsoft.com/office/word/2010/wordml">
               <w:rPr>
@@ -13525,7 +13565,7 @@
                 <w:right w:val="none" w:sz="0" w:space="0" w:color="000000"/>
               </w:pBdr>
               <w:spacing w:after="20" w:before="20" w:line="240"/>
-              <w:ind w:left="20" w:right="20" w:firstLine="0" w:firstLineChars="0"/>
+              <w:ind w:firstLine="0" w:left="20" w:right="20"/>
             </w:pPr>
             <w:r xmlns:w="http://schemas.openxmlformats.org/wordprocessingml/2006/main" xmlns:wp="http://schemas.openxmlformats.org/drawingml/2006/wordprocessingDrawing" xmlns:r="http://schemas.openxmlformats.org/officeDocument/2006/relationships" xmlns:w14="http://schemas.microsoft.com/office/word/2010/wordml">
               <w:rPr>
@@ -13569,7 +13609,7 @@
                 <w:right w:val="none" w:sz="0" w:space="0" w:color="000000"/>
               </w:pBdr>
               <w:spacing w:after="20" w:before="20" w:line="240"/>
-              <w:ind w:left="20" w:right="20" w:firstLine="0" w:firstLineChars="0"/>
+              <w:ind w:firstLine="0" w:left="20" w:right="20"/>
             </w:pPr>
             <w:r xmlns:w="http://schemas.openxmlformats.org/wordprocessingml/2006/main" xmlns:wp="http://schemas.openxmlformats.org/drawingml/2006/wordprocessingDrawing" xmlns:r="http://schemas.openxmlformats.org/officeDocument/2006/relationships" xmlns:w14="http://schemas.microsoft.com/office/word/2010/wordml">
               <w:rPr>
@@ -13613,7 +13653,7 @@
                 <w:right w:val="none" w:sz="0" w:space="0" w:color="000000"/>
               </w:pBdr>
               <w:spacing w:after="20" w:before="20" w:line="240"/>
-              <w:ind w:left="20" w:right="20" w:firstLine="0" w:firstLineChars="0"/>
+              <w:ind w:firstLine="0" w:left="20" w:right="20"/>
             </w:pPr>
             <w:r xmlns:w="http://schemas.openxmlformats.org/wordprocessingml/2006/main" xmlns:wp="http://schemas.openxmlformats.org/drawingml/2006/wordprocessingDrawing" xmlns:r="http://schemas.openxmlformats.org/officeDocument/2006/relationships" xmlns:w14="http://schemas.microsoft.com/office/word/2010/wordml">
               <w:rPr>
@@ -13657,7 +13697,7 @@
                 <w:right w:val="none" w:sz="0" w:space="0" w:color="000000"/>
               </w:pBdr>
               <w:spacing w:after="20" w:before="20" w:line="240"/>
-              <w:ind w:left="20" w:right="20" w:firstLine="0" w:firstLineChars="0"/>
+              <w:ind w:firstLine="0" w:left="20" w:right="20"/>
             </w:pPr>
             <w:r xmlns:w="http://schemas.openxmlformats.org/wordprocessingml/2006/main" xmlns:wp="http://schemas.openxmlformats.org/drawingml/2006/wordprocessingDrawing" xmlns:r="http://schemas.openxmlformats.org/officeDocument/2006/relationships" xmlns:w14="http://schemas.microsoft.com/office/word/2010/wordml">
               <w:rPr>
@@ -13707,7 +13747,7 @@
                 <w:right w:val="none" w:sz="0" w:space="0" w:color="000000"/>
               </w:pBdr>
               <w:spacing w:after="20" w:before="20" w:line="240"/>
-              <w:ind w:left="20" w:right="20" w:firstLine="0" w:firstLineChars="0"/>
+              <w:ind w:firstLine="0" w:left="20" w:right="20"/>
             </w:pPr>
             <w:r xmlns:w="http://schemas.openxmlformats.org/wordprocessingml/2006/main" xmlns:wp="http://schemas.openxmlformats.org/drawingml/2006/wordprocessingDrawing" xmlns:r="http://schemas.openxmlformats.org/officeDocument/2006/relationships" xmlns:w14="http://schemas.microsoft.com/office/word/2010/wordml">
               <w:rPr>
@@ -13751,7 +13791,7 @@
                 <w:right w:val="none" w:sz="0" w:space="0" w:color="000000"/>
               </w:pBdr>
               <w:spacing w:after="20" w:before="20" w:line="240"/>
-              <w:ind w:left="20" w:right="20" w:firstLine="0" w:firstLineChars="0"/>
+              <w:ind w:firstLine="0" w:left="20" w:right="20"/>
             </w:pPr>
             <w:r xmlns:w="http://schemas.openxmlformats.org/wordprocessingml/2006/main" xmlns:wp="http://schemas.openxmlformats.org/drawingml/2006/wordprocessingDrawing" xmlns:r="http://schemas.openxmlformats.org/officeDocument/2006/relationships" xmlns:w14="http://schemas.microsoft.com/office/word/2010/wordml">
               <w:rPr>
@@ -13795,7 +13835,7 @@
                 <w:right w:val="none" w:sz="0" w:space="0" w:color="000000"/>
               </w:pBdr>
               <w:spacing w:after="20" w:before="20" w:line="240"/>
-              <w:ind w:left="20" w:right="20" w:firstLine="0" w:firstLineChars="0"/>
+              <w:ind w:firstLine="0" w:left="20" w:right="20"/>
             </w:pPr>
             <w:r xmlns:w="http://schemas.openxmlformats.org/wordprocessingml/2006/main" xmlns:wp="http://schemas.openxmlformats.org/drawingml/2006/wordprocessingDrawing" xmlns:r="http://schemas.openxmlformats.org/officeDocument/2006/relationships" xmlns:w14="http://schemas.microsoft.com/office/word/2010/wordml">
               <w:rPr>
@@ -13839,7 +13879,7 @@
                 <w:right w:val="none" w:sz="0" w:space="0" w:color="000000"/>
               </w:pBdr>
               <w:spacing w:after="20" w:before="20" w:line="240"/>
-              <w:ind w:left="20" w:right="20" w:firstLine="0" w:firstLineChars="0"/>
+              <w:ind w:firstLine="0" w:left="20" w:right="20"/>
             </w:pPr>
             <w:r xmlns:w="http://schemas.openxmlformats.org/wordprocessingml/2006/main" xmlns:wp="http://schemas.openxmlformats.org/drawingml/2006/wordprocessingDrawing" xmlns:r="http://schemas.openxmlformats.org/officeDocument/2006/relationships" xmlns:w14="http://schemas.microsoft.com/office/word/2010/wordml">
               <w:rPr>
@@ -13889,7 +13929,7 @@
                 <w:right w:val="none" w:sz="0" w:space="0" w:color="000000"/>
               </w:pBdr>
               <w:spacing w:after="20" w:before="20" w:line="240"/>
-              <w:ind w:left="20" w:right="20" w:firstLine="0" w:firstLineChars="0"/>
+              <w:ind w:firstLine="0" w:left="20" w:right="20"/>
             </w:pPr>
             <w:r xmlns:w="http://schemas.openxmlformats.org/wordprocessingml/2006/main" xmlns:wp="http://schemas.openxmlformats.org/drawingml/2006/wordprocessingDrawing" xmlns:r="http://schemas.openxmlformats.org/officeDocument/2006/relationships" xmlns:w14="http://schemas.microsoft.com/office/word/2010/wordml">
               <w:rPr>
@@ -13933,7 +13973,7 @@
                 <w:right w:val="none" w:sz="0" w:space="0" w:color="000000"/>
               </w:pBdr>
               <w:spacing w:after="20" w:before="20" w:line="240"/>
-              <w:ind w:left="20" w:right="20" w:firstLine="0" w:firstLineChars="0"/>
+              <w:ind w:firstLine="0" w:left="20" w:right="20"/>
             </w:pPr>
             <w:r xmlns:w="http://schemas.openxmlformats.org/wordprocessingml/2006/main" xmlns:wp="http://schemas.openxmlformats.org/drawingml/2006/wordprocessingDrawing" xmlns:r="http://schemas.openxmlformats.org/officeDocument/2006/relationships" xmlns:w14="http://schemas.microsoft.com/office/word/2010/wordml">
               <w:rPr>
@@ -13977,7 +14017,7 @@
                 <w:right w:val="none" w:sz="0" w:space="0" w:color="000000"/>
               </w:pBdr>
               <w:spacing w:after="20" w:before="20" w:line="240"/>
-              <w:ind w:left="20" w:right="20" w:firstLine="0" w:firstLineChars="0"/>
+              <w:ind w:firstLine="0" w:left="20" w:right="20"/>
             </w:pPr>
             <w:r xmlns:w="http://schemas.openxmlformats.org/wordprocessingml/2006/main" xmlns:wp="http://schemas.openxmlformats.org/drawingml/2006/wordprocessingDrawing" xmlns:r="http://schemas.openxmlformats.org/officeDocument/2006/relationships" xmlns:w14="http://schemas.microsoft.com/office/word/2010/wordml">
               <w:rPr>
@@ -14021,7 +14061,7 @@
                 <w:right w:val="none" w:sz="0" w:space="0" w:color="000000"/>
               </w:pBdr>
               <w:spacing w:after="20" w:before="20" w:line="240"/>
-              <w:ind w:left="20" w:right="20" w:firstLine="0" w:firstLineChars="0"/>
+              <w:ind w:firstLine="0" w:left="20" w:right="20"/>
             </w:pPr>
             <w:r xmlns:w="http://schemas.openxmlformats.org/wordprocessingml/2006/main" xmlns:wp="http://schemas.openxmlformats.org/drawingml/2006/wordprocessingDrawing" xmlns:r="http://schemas.openxmlformats.org/officeDocument/2006/relationships" xmlns:w14="http://schemas.microsoft.com/office/word/2010/wordml">
               <w:rPr>
@@ -14072,7 +14112,7 @@
                 <w:right w:val="none" w:sz="0" w:space="0" w:color="000000"/>
               </w:pBdr>
               <w:spacing w:after="100" w:before="100" w:line="240"/>
-              <w:ind w:left="100" w:right="100" w:firstLine="0" w:firstLineChars="0"/>
+              <w:ind w:firstLine="0" w:left="100" w:right="100"/>
             </w:pPr>
             <w:r xmlns:w="http://schemas.openxmlformats.org/wordprocessingml/2006/main" xmlns:wp="http://schemas.openxmlformats.org/drawingml/2006/wordprocessingDrawing" xmlns:r="http://schemas.openxmlformats.org/officeDocument/2006/relationships" xmlns:w14="http://schemas.microsoft.com/office/word/2010/wordml">
               <w:rPr>
@@ -14096,7 +14136,7 @@
       </w:r>
     </w:p>
     <w:bookmarkEnd w:id="74"/>
-    <w:bookmarkStart w:id="131" w:name="references"/>
+    <w:bookmarkStart w:id="139" w:name="references"/>
     <w:p>
       <w:pPr>
         <w:pStyle w:val="Heading2"/>
@@ -14105,7 +14145,7 @@
         <w:t xml:space="preserve">References</w:t>
       </w:r>
     </w:p>
-    <w:bookmarkStart w:id="130" w:name="refs"/>
+    <w:bookmarkStart w:id="138" w:name="refs"/>
     <w:bookmarkStart w:id="75" w:name="ref-Beck21"/>
     <w:p>
       <w:pPr>
@@ -14268,7 +14308,38 @@
       </w:r>
     </w:p>
     <w:bookmarkEnd w:id="84"/>
-    <w:bookmarkStart w:id="86" w:name="ref-cai2011"/>
+    <w:bookmarkStart w:id="86" w:name="ref-caffrey2004"/>
+    <w:p>
+      <w:pPr>
+        <w:pStyle w:val="Bibliography"/>
+      </w:pPr>
+      <w:r>
+        <w:t xml:space="preserve">Caffrey, J. M. 2004. Factors controlling net ecosystem metabolism in U.S. estuaries. Estuaries</w:t>
+      </w:r>
+      <w:r>
+        <w:t xml:space="preserve"> </w:t>
+      </w:r>
+      <w:r>
+        <w:rPr>
+          <w:bCs/>
+          <w:b/>
+        </w:rPr>
+        <w:t xml:space="preserve">27</w:t>
+      </w:r>
+      <w:r>
+        <w:t xml:space="preserve">: 90–101. doi:</w:t>
+      </w:r>
+      <w:hyperlink r:id="rId85">
+        <w:r>
+          <w:rPr>
+            <w:rStyle w:val="Hyperlink"/>
+          </w:rPr>
+          <w:t xml:space="preserve">10.1007/bf02803563</w:t>
+        </w:r>
+      </w:hyperlink>
+    </w:p>
+    <w:bookmarkEnd w:id="86"/>
+    <w:bookmarkStart w:id="88" w:name="ref-cai2011"/>
     <w:p>
       <w:pPr>
         <w:pStyle w:val="Bibliography"/>
@@ -14301,7 +14372,7 @@
       <w:r>
         <w:t xml:space="preserve">: 123–145. doi:</w:t>
       </w:r>
-      <w:hyperlink r:id="rId85">
+      <w:hyperlink r:id="rId87">
         <w:r>
           <w:rPr>
             <w:rStyle w:val="Hyperlink"/>
@@ -14310,8 +14381,8 @@
         </w:r>
       </w:hyperlink>
     </w:p>
-    <w:bookmarkEnd w:id="86"/>
-    <w:bookmarkStart w:id="88" w:name="ref-falter2008"/>
+    <w:bookmarkEnd w:id="88"/>
+    <w:bookmarkStart w:id="90" w:name="ref-falter2008"/>
     <w:p>
       <w:pPr>
         <w:pStyle w:val="Bibliography"/>
@@ -14332,7 +14403,7 @@
       <w:r>
         <w:t xml:space="preserve">. doi:</w:t>
       </w:r>
-      <w:hyperlink r:id="rId87">
+      <w:hyperlink r:id="rId89">
         <w:r>
           <w:rPr>
             <w:rStyle w:val="Hyperlink"/>
@@ -14341,8 +14412,8 @@
         </w:r>
       </w:hyperlink>
     </w:p>
-    <w:bookmarkEnd w:id="88"/>
-    <w:bookmarkStart w:id="90" w:name="ref-Garcia92"/>
+    <w:bookmarkEnd w:id="90"/>
+    <w:bookmarkStart w:id="92" w:name="ref-Garcia92"/>
     <w:p>
       <w:pPr>
         <w:pStyle w:val="Bibliography"/>
@@ -14363,7 +14434,7 @@
       <w:r>
         <w:t xml:space="preserve">: 1307–1312. doi:</w:t>
       </w:r>
-      <w:hyperlink r:id="rId89">
+      <w:hyperlink r:id="rId91">
         <w:r>
           <w:rPr>
             <w:rStyle w:val="Hyperlink"/>
@@ -14372,8 +14443,8 @@
         </w:r>
       </w:hyperlink>
     </w:p>
-    <w:bookmarkEnd w:id="90"/>
-    <w:bookmarkStart w:id="92" w:name="ref-Grace15"/>
+    <w:bookmarkEnd w:id="92"/>
+    <w:bookmarkStart w:id="94" w:name="ref-Grace15"/>
     <w:p>
       <w:pPr>
         <w:pStyle w:val="Bibliography"/>
@@ -14427,7 +14498,7 @@
       <w:r>
         <w:t xml:space="preserve">: 103–114. doi:</w:t>
       </w:r>
-      <w:hyperlink r:id="rId91">
+      <w:hyperlink r:id="rId93">
         <w:r>
           <w:rPr>
             <w:rStyle w:val="Hyperlink"/>
@@ -14436,8 +14507,8 @@
         </w:r>
       </w:hyperlink>
     </w:p>
-    <w:bookmarkEnd w:id="92"/>
-    <w:bookmarkStart w:id="93" w:name="ref-Hilborn13"/>
+    <w:bookmarkEnd w:id="94"/>
+    <w:bookmarkStart w:id="95" w:name="ref-Hilborn13"/>
     <w:p>
       <w:pPr>
         <w:pStyle w:val="Bibliography"/>
@@ -14446,8 +14517,8 @@
         <w:t xml:space="preserve">Hilborn, R., and M. Mangel. 2013. The ecological detective: Confronting models with data, Princeton University Press.</w:t>
       </w:r>
     </w:p>
-    <w:bookmarkEnd w:id="93"/>
-    <w:bookmarkStart w:id="95" w:name="ref-Ho16"/>
+    <w:bookmarkEnd w:id="95"/>
+    <w:bookmarkStart w:id="97" w:name="ref-Ho16"/>
     <w:p>
       <w:pPr>
         <w:pStyle w:val="Bibliography"/>
@@ -14468,7 +14539,7 @@
       <w:r>
         <w:t xml:space="preserve">: 3813–3821. doi:</w:t>
       </w:r>
-      <w:hyperlink r:id="rId94">
+      <w:hyperlink r:id="rId96">
         <w:r>
           <w:rPr>
             <w:rStyle w:val="Hyperlink"/>
@@ -14477,8 +14548,8 @@
         </w:r>
       </w:hyperlink>
     </w:p>
-    <w:bookmarkEnd w:id="95"/>
-    <w:bookmarkStart w:id="97" w:name="ref-Holtgrieve10"/>
+    <w:bookmarkEnd w:id="97"/>
+    <w:bookmarkStart w:id="99" w:name="ref-Holtgrieve10"/>
     <w:p>
       <w:pPr>
         <w:pStyle w:val="Bibliography"/>
@@ -14508,7 +14579,7 @@
       <w:r>
         <w:t xml:space="preserve">: 1047–1063. doi:</w:t>
       </w:r>
-      <w:hyperlink r:id="rId96">
+      <w:hyperlink r:id="rId98">
         <w:r>
           <w:rPr>
             <w:rStyle w:val="Hyperlink"/>
@@ -14517,8 +14588,8 @@
         </w:r>
       </w:hyperlink>
     </w:p>
-    <w:bookmarkEnd w:id="97"/>
-    <w:bookmarkStart w:id="99" w:name="ref-hu2006"/>
+    <w:bookmarkEnd w:id="99"/>
+    <w:bookmarkStart w:id="101" w:name="ref-hu2006"/>
     <w:p>
       <w:pPr>
         <w:pStyle w:val="Bibliography"/>
@@ -14539,7 +14610,7 @@
       <w:r>
         <w:t xml:space="preserve">: 274–285. doi:</w:t>
       </w:r>
-      <w:hyperlink r:id="rId98">
+      <w:hyperlink r:id="rId100">
         <w:r>
           <w:rPr>
             <w:rStyle w:val="Hyperlink"/>
@@ -14548,8 +14619,8 @@
         </w:r>
       </w:hyperlink>
     </w:p>
-    <w:bookmarkEnd w:id="99"/>
-    <w:bookmarkStart w:id="101" w:name="ref-kemp1980"/>
+    <w:bookmarkEnd w:id="101"/>
+    <w:bookmarkStart w:id="103" w:name="ref-kemp1980"/>
     <w:p>
       <w:pPr>
         <w:pStyle w:val="Bibliography"/>
@@ -14570,7 +14641,7 @@
       <w:r>
         <w:t xml:space="preserve">: 407–431. doi:</w:t>
       </w:r>
-      <w:hyperlink r:id="rId100">
+      <w:hyperlink r:id="rId102">
         <w:r>
           <w:rPr>
             <w:rStyle w:val="Hyperlink"/>
@@ -14579,8 +14650,48 @@
         </w:r>
       </w:hyperlink>
     </w:p>
-    <w:bookmarkEnd w:id="101"/>
-    <w:bookmarkStart w:id="103" w:name="ref-Millero81"/>
+    <w:bookmarkEnd w:id="103"/>
+    <w:bookmarkStart w:id="105" w:name="ref-kemp2011"/>
+    <w:p>
+      <w:pPr>
+        <w:pStyle w:val="Bibliography"/>
+      </w:pPr>
+      <w:r>
+        <w:t xml:space="preserve">Kemp, W. M., and J. M. Testa. 2011.</w:t>
+      </w:r>
+      <w:r>
+        <w:t xml:space="preserve"> </w:t>
+      </w:r>
+      <w:hyperlink r:id="rId104">
+        <w:r>
+          <w:rPr>
+            <w:rStyle w:val="Hyperlink"/>
+          </w:rPr>
+          <w:t xml:space="preserve">Metabolic balance between ecosystem production and consumption</w:t>
+        </w:r>
+      </w:hyperlink>
+      <w:r>
+        <w:t xml:space="preserve">, p. 83–118.</w:t>
+      </w:r>
+      <w:r>
+        <w:t xml:space="preserve"> </w:t>
+      </w:r>
+      <w:r>
+        <w:rPr>
+          <w:iCs/>
+          <w:i/>
+        </w:rPr>
+        <w:t xml:space="preserve">In</w:t>
+      </w:r>
+      <w:r>
+        <w:t xml:space="preserve"> </w:t>
+      </w:r>
+      <w:r>
+        <w:t xml:space="preserve">Elsevier.</w:t>
+      </w:r>
+    </w:p>
+    <w:bookmarkEnd w:id="105"/>
+    <w:bookmarkStart w:id="107" w:name="ref-Millero81"/>
     <w:p>
       <w:pPr>
         <w:pStyle w:val="Bibliography"/>
@@ -14601,7 +14712,7 @@
       <w:r>
         <w:t xml:space="preserve">: 625–629. doi:</w:t>
       </w:r>
-      <w:hyperlink r:id="rId102">
+      <w:hyperlink r:id="rId106">
         <w:r>
           <w:rPr>
             <w:rStyle w:val="Hyperlink"/>
@@ -14610,8 +14721,8 @@
         </w:r>
       </w:hyperlink>
     </w:p>
-    <w:bookmarkEnd w:id="103"/>
-    <w:bookmarkStart w:id="105" w:name="ref-Moriasi07"/>
+    <w:bookmarkEnd w:id="107"/>
+    <w:bookmarkStart w:id="109" w:name="ref-Moriasi07"/>
     <w:p>
       <w:pPr>
         <w:pStyle w:val="Bibliography"/>
@@ -14632,7 +14743,7 @@
       <w:r>
         <w:t xml:space="preserve">: 885–900. doi:</w:t>
       </w:r>
-      <w:hyperlink r:id="rId104">
+      <w:hyperlink r:id="rId108">
         <w:r>
           <w:rPr>
             <w:rStyle w:val="Hyperlink"/>
@@ -14641,8 +14752,8 @@
         </w:r>
       </w:hyperlink>
     </w:p>
-    <w:bookmarkEnd w:id="105"/>
-    <w:bookmarkStart w:id="107" w:name="ref-Murrell18"/>
+    <w:bookmarkEnd w:id="109"/>
+    <w:bookmarkStart w:id="111" w:name="ref-Murrell18"/>
     <w:p>
       <w:pPr>
         <w:pStyle w:val="Bibliography"/>
@@ -14663,7 +14774,7 @@
       <w:r>
         <w:t xml:space="preserve">: 690–707. doi:</w:t>
       </w:r>
-      <w:hyperlink r:id="rId106">
+      <w:hyperlink r:id="rId110">
         <w:r>
           <w:rPr>
             <w:rStyle w:val="Hyperlink"/>
@@ -14672,8 +14783,8 @@
         </w:r>
       </w:hyperlink>
     </w:p>
-    <w:bookmarkEnd w:id="107"/>
-    <w:bookmarkStart w:id="109" w:name="ref-myers2001"/>
+    <w:bookmarkEnd w:id="111"/>
+    <w:bookmarkStart w:id="113" w:name="ref-myers2001"/>
     <w:p>
       <w:pPr>
         <w:pStyle w:val="Bibliography"/>
@@ -14694,7 +14805,7 @@
       <w:r>
         <w:t xml:space="preserve">: 1464–1476. doi:</w:t>
       </w:r>
-      <w:hyperlink r:id="rId108">
+      <w:hyperlink r:id="rId112">
         <w:r>
           <w:rPr>
             <w:rStyle w:val="Hyperlink"/>
@@ -14703,8 +14814,8 @@
         </w:r>
       </w:hyperlink>
     </w:p>
-    <w:bookmarkEnd w:id="109"/>
-    <w:bookmarkStart w:id="111" w:name="ref-najjar2018"/>
+    <w:bookmarkEnd w:id="113"/>
+    <w:bookmarkStart w:id="115" w:name="ref-najjar2018"/>
     <w:p>
       <w:pPr>
         <w:pStyle w:val="Bibliography"/>
@@ -14725,7 +14836,7 @@
       <w:r>
         <w:t xml:space="preserve">: 389–416. doi:</w:t>
       </w:r>
-      <w:hyperlink r:id="rId110">
+      <w:hyperlink r:id="rId114">
         <w:r>
           <w:rPr>
             <w:rStyle w:val="Hyperlink"/>
@@ -14734,8 +14845,8 @@
         </w:r>
       </w:hyperlink>
     </w:p>
-    <w:bookmarkEnd w:id="111"/>
-    <w:bookmarkStart w:id="113" w:name="ref-Nash70"/>
+    <w:bookmarkEnd w:id="115"/>
+    <w:bookmarkStart w:id="117" w:name="ref-Nash70"/>
     <w:p>
       <w:pPr>
         <w:pStyle w:val="Bibliography"/>
@@ -14756,7 +14867,7 @@
       <w:r>
         <w:t xml:space="preserve">: 282–290. doi:</w:t>
       </w:r>
-      <w:hyperlink r:id="rId112">
+      <w:hyperlink r:id="rId116">
         <w:r>
           <w:rPr>
             <w:rStyle w:val="Hyperlink"/>
@@ -14765,8 +14876,8 @@
         </w:r>
       </w:hyperlink>
     </w:p>
-    <w:bookmarkEnd w:id="113"/>
-    <w:bookmarkStart w:id="115" w:name="ref-nidzieko2014"/>
+    <w:bookmarkEnd w:id="117"/>
+    <w:bookmarkStart w:id="119" w:name="ref-nidzieko2014"/>
     <w:p>
       <w:pPr>
         <w:pStyle w:val="Bibliography"/>
@@ -14787,7 +14898,7 @@
       <w:r>
         <w:t xml:space="preserve">: 91–110. doi:</w:t>
       </w:r>
-      <w:hyperlink r:id="rId114">
+      <w:hyperlink r:id="rId118">
         <w:r>
           <w:rPr>
             <w:rStyle w:val="Hyperlink"/>
@@ -14796,8 +14907,8 @@
         </w:r>
       </w:hyperlink>
     </w:p>
-    <w:bookmarkEnd w:id="115"/>
-    <w:bookmarkStart w:id="116" w:name="ref-Odum56"/>
+    <w:bookmarkEnd w:id="119"/>
+    <w:bookmarkStart w:id="120" w:name="ref-Odum56"/>
     <w:p>
       <w:pPr>
         <w:pStyle w:val="Bibliography"/>
@@ -14819,8 +14930,8 @@
         <w:t xml:space="preserve">: 102–117.</w:t>
       </w:r>
     </w:p>
-    <w:bookmarkEnd w:id="116"/>
-    <w:bookmarkStart w:id="117" w:name="ref-Plummer03"/>
+    <w:bookmarkEnd w:id="120"/>
+    <w:bookmarkStart w:id="121" w:name="ref-Plummer03"/>
     <w:p>
       <w:pPr>
         <w:pStyle w:val="Bibliography"/>
@@ -14860,8 +14971,8 @@
         <w:t xml:space="preserve">. Vienna, Austria. 1–10.</w:t>
       </w:r>
     </w:p>
-    <w:bookmarkEnd w:id="117"/>
-    <w:bookmarkStart w:id="119" w:name="ref-RCT23"/>
+    <w:bookmarkEnd w:id="121"/>
+    <w:bookmarkStart w:id="123" w:name="ref-RCT23"/>
     <w:p>
       <w:pPr>
         <w:pStyle w:val="Bibliography"/>
@@ -14872,7 +14983,7 @@
       <w:r>
         <w:t xml:space="preserve"> </w:t>
       </w:r>
-      <w:hyperlink r:id="rId118">
+      <w:hyperlink r:id="rId122">
         <w:r>
           <w:rPr>
             <w:rStyle w:val="Hyperlink"/>
@@ -14884,8 +14995,8 @@
         <w:t xml:space="preserve">, R Foundation for Statistical Computing.</w:t>
       </w:r>
     </w:p>
-    <w:bookmarkEnd w:id="119"/>
-    <w:bookmarkStart w:id="121" w:name="ref-sadro2014"/>
+    <w:bookmarkEnd w:id="123"/>
+    <w:bookmarkStart w:id="125" w:name="ref-sadro2014"/>
     <w:p>
       <w:pPr>
         <w:pStyle w:val="Bibliography"/>
@@ -14906,7 +15017,7 @@
       <w:r>
         <w:t xml:space="preserve">: 1666–1678. doi:</w:t>
       </w:r>
-      <w:hyperlink r:id="rId120">
+      <w:hyperlink r:id="rId124">
         <w:r>
           <w:rPr>
             <w:rStyle w:val="Hyperlink"/>
@@ -14915,8 +15026,8 @@
         </w:r>
       </w:hyperlink>
     </w:p>
-    <w:bookmarkEnd w:id="121"/>
-    <w:bookmarkStart w:id="123" w:name="ref-schindler2017"/>
+    <w:bookmarkEnd w:id="125"/>
+    <w:bookmarkStart w:id="127" w:name="ref-schindler2017"/>
     <w:p>
       <w:pPr>
         <w:pStyle w:val="Bibliography"/>
@@ -14943,7 +15054,7 @@
       <w:r>
         <w:t xml:space="preserve">. doi:</w:t>
       </w:r>
-      <w:hyperlink r:id="rId122">
+      <w:hyperlink r:id="rId126">
         <w:r>
           <w:rPr>
             <w:rStyle w:val="Hyperlink"/>
@@ -14952,8 +15063,8 @@
         </w:r>
       </w:hyperlink>
     </w:p>
-    <w:bookmarkEnd w:id="123"/>
-    <w:bookmarkStart w:id="125" w:name="ref-schubel1984"/>
+    <w:bookmarkEnd w:id="127"/>
+    <w:bookmarkStart w:id="129" w:name="ref-schubel1984"/>
     <w:p>
       <w:pPr>
         <w:pStyle w:val="Bibliography"/>
@@ -14964,7 +15075,7 @@
       <w:r>
         <w:t xml:space="preserve"> </w:t>
       </w:r>
-      <w:hyperlink r:id="rId124">
+      <w:hyperlink r:id="rId128">
         <w:r>
           <w:rPr>
             <w:rStyle w:val="Hyperlink"/>
@@ -14992,8 +15103,39 @@
         <w:t xml:space="preserve">Elsevier.</w:t>
       </w:r>
     </w:p>
-    <w:bookmarkEnd w:id="125"/>
-    <w:bookmarkStart w:id="127" w:name="ref-Thebault08"/>
+    <w:bookmarkEnd w:id="129"/>
+    <w:bookmarkStart w:id="131" w:name="ref-staehr2011"/>
+    <w:p>
+      <w:pPr>
+        <w:pStyle w:val="Bibliography"/>
+      </w:pPr>
+      <w:r>
+        <w:t xml:space="preserve">Staehr, P. A., J. M. Testa, W. M. Kemp, J. J. Cole, K. Sand-Jensen, and S. V. Smith. 2011. The metabolism of aquatic ecosystems: history, applications, and future challenges. Aquatic Sciences</w:t>
+      </w:r>
+      <w:r>
+        <w:t xml:space="preserve"> </w:t>
+      </w:r>
+      <w:r>
+        <w:rPr>
+          <w:bCs/>
+          <w:b/>
+        </w:rPr>
+        <w:t xml:space="preserve">74</w:t>
+      </w:r>
+      <w:r>
+        <w:t xml:space="preserve">: 15–29. doi:</w:t>
+      </w:r>
+      <w:hyperlink r:id="rId130">
+        <w:r>
+          <w:rPr>
+            <w:rStyle w:val="Hyperlink"/>
+          </w:rPr>
+          <w:t xml:space="preserve">10.1007/s00027-011-0199-2</w:t>
+        </w:r>
+      </w:hyperlink>
+    </w:p>
+    <w:bookmarkEnd w:id="131"/>
+    <w:bookmarkStart w:id="133" w:name="ref-Thebault08"/>
     <w:p>
       <w:pPr>
         <w:pStyle w:val="Bibliography"/>
@@ -15041,7 +15183,7 @@
       <w:r>
         <w:t xml:space="preserve">: 841–851. doi:</w:t>
       </w:r>
-      <w:hyperlink r:id="rId126">
+      <w:hyperlink r:id="rId132">
         <w:r>
           <w:rPr>
             <w:rStyle w:val="Hyperlink"/>
@@ -15050,8 +15192,8 @@
         </w:r>
       </w:hyperlink>
     </w:p>
-    <w:bookmarkEnd w:id="127"/>
-    <w:bookmarkStart w:id="129" w:name="ref-Wanninkhof14"/>
+    <w:bookmarkEnd w:id="133"/>
+    <w:bookmarkStart w:id="135" w:name="ref-Wanninkhof14"/>
     <w:p>
       <w:pPr>
         <w:pStyle w:val="Bibliography"/>
@@ -15072,7 +15214,7 @@
       <w:r>
         <w:t xml:space="preserve">: 351–362. doi:</w:t>
       </w:r>
-      <w:hyperlink r:id="rId128">
+      <w:hyperlink r:id="rId134">
         <w:r>
           <w:rPr>
             <w:rStyle w:val="Hyperlink"/>
@@ -15081,9 +15223,40 @@
         </w:r>
       </w:hyperlink>
     </w:p>
-    <w:bookmarkEnd w:id="129"/>
-    <w:bookmarkEnd w:id="130"/>
-    <w:bookmarkEnd w:id="131"/>
+    <w:bookmarkEnd w:id="135"/>
+    <w:bookmarkStart w:id="137" w:name="ref-yvon-durocher2012"/>
+    <w:p>
+      <w:pPr>
+        <w:pStyle w:val="Bibliography"/>
+      </w:pPr>
+      <w:r>
+        <w:t xml:space="preserve">Yvon-Durocher, G., J. M. Caffrey, A. Cescatti, and others. 2012. Reconciling the temperature dependence of respiration across timescales and ecosystem types. Nature</w:t>
+      </w:r>
+      <w:r>
+        <w:t xml:space="preserve"> </w:t>
+      </w:r>
+      <w:r>
+        <w:rPr>
+          <w:bCs/>
+          <w:b/>
+        </w:rPr>
+        <w:t xml:space="preserve">487</w:t>
+      </w:r>
+      <w:r>
+        <w:t xml:space="preserve">: 472–476. doi:</w:t>
+      </w:r>
+      <w:hyperlink r:id="rId136">
+        <w:r>
+          <w:rPr>
+            <w:rStyle w:val="Hyperlink"/>
+          </w:rPr>
+          <w:t xml:space="preserve">10.1038/nature11205</w:t>
+        </w:r>
+      </w:hyperlink>
+    </w:p>
+    <w:bookmarkEnd w:id="137"/>
+    <w:bookmarkEnd w:id="138"/>
+    <w:bookmarkEnd w:id="139"/>
     <w:sectPr>
       <w:footerReference r:id="rId9" w:type="default"/>
       <w:pgSz w:h="15840" w:w="12240"/>

</xml_diff>

<commit_message>
better intro draft done, need to proof
</commit_message>
<xml_diff>
--- a/manu-draft.docx
+++ b/manu-draft.docx
@@ -508,7 +508,7 @@
         </m:sSup>
       </m:oMath>
       <w:r>
-        <w:t xml:space="preserve">). As such, small changes in either net primary production or heterotrophic respiration can have a large impact on the difference between the two, net ecosystem metabolism (NEM, also referred to as net ecosystem production and net community production), which ultimately governs the form and quantity of estuarine materials that are lost to the atmosphere, the sediments, and the ocean.</w:t>
+        <w:t xml:space="preserve">). As such, small changes in either net primary production or heterotrophic respiration can have a large impact on the difference between the two, net ecosystem metabolism (NEM), which ultimately governs the form and quantity of estuarine materials that are lost to the atmosphere, the sediments, and the ocean.</w:t>
       </w:r>
     </w:p>
     <w:p>
@@ -516,7 +516,7 @@
         <w:pStyle w:val="BodyText"/>
       </w:pPr>
       <w:r>
-        <w:t xml:space="preserve">Methods for estimating metabolism in aquatic environments are numerous</w:t>
+        <w:t xml:space="preserve">Methods for estimating metabolism in aquatic environments are numerous and include open-water techniques, bottle-based incubations, ecoystem budgets, oxygen isotopes, and use of inert gases</w:t>
       </w:r>
       <w:r>
         <w:t xml:space="preserve"> </w:t>
@@ -525,46 +525,83 @@
         <w:t xml:space="preserve">(Kemp and Testa 2011; Staehr et al. 2011)</w:t>
       </w:r>
       <w:r>
-        <w:t xml:space="preserve">. Chief among these are open-water methods</w:t>
-      </w:r>
-      <w:r>
-        <w:t xml:space="preserve"> </w:t>
-      </w:r>
-      <w:r>
-        <w:t xml:space="preserve">(Odum 1956)</w:t>
-      </w:r>
-      <w:r>
-        <w:t xml:space="preserve">, which exploit the diel cycle of dissolved oxygen and allow the simultaneous determination of whole-system gross primary production (P, equals net primary production + autotrophic respiration), ecosystem respiration (R, equals heterotrophic + autotrophic respiration), and NE (equals P-R). A global synthesis of warm-season, open-water metabolism studies (Hoellein et al., 2013) was based on a total of 47 estimates, almost all of which were derived from a single study of U.S. estuaries</w:t>
-      </w:r>
-      <w:r>
-        <w:t xml:space="preserve"> </w:t>
-      </w:r>
-      <w:r>
-        <w:t xml:space="preserve">(Caffrey 2004)</w:t>
-      </w:r>
-      <w:r>
-        <w:t xml:space="preserve">; a similar synthesis by</w:t>
-      </w:r>
-      <w:r>
-        <w:t xml:space="preserve"> </w:t>
-      </w:r>
-      <w:r>
-        <w:t xml:space="preserve">Yvon-Durocher et al. (2012)</w:t>
-      </w:r>
-      <w:r>
-        <w:t xml:space="preserve"> </w:t>
-      </w:r>
-      <w:r>
-        <w:t xml:space="preserve">was exclusively based on</w:t>
-      </w:r>
-      <w:r>
-        <w:t xml:space="preserve"> </w:t>
-      </w:r>
-      <w:r>
-        <w:t xml:space="preserve">Caffrey (2004)</w:t>
-      </w:r>
-      <w:r>
-        <w:t xml:space="preserve">. As such, a unified model to explain the large variability of metabolic rates within and across estuaries is clearly lacking as a critical tool for understanding metabolic processes. Such a model should be informed by the available data at a given location and have the ability to incorporate prior information on key parameters if available. Bayesian techniques have not been fully leveraged in estuarine applications despite their potential to address the above needs. A potentially useful application developed for streams is the BAyesian Single-station Estimation method….</w:t>
+        <w:t xml:space="preserve">. Based on the variety of assumptions and limitations of each method, intercomparisons of metabolic rates between ecosystem has been challenging. For example, an assessment in Randers Fjord (Denmark) showed agreement in terms of sign and magnitude among four different approaches</w:t>
+      </w:r>
+      <w:r>
+        <w:t xml:space="preserve"> </w:t>
+      </w:r>
+      <w:r>
+        <w:t xml:space="preserve">(Gazeau et al. 2005)</w:t>
+      </w:r>
+      <w:r>
+        <w:t xml:space="preserve">. However, GPP and ER estimates from incubations were consistently lower than those from open-water methods, consistent with the estuarine respiration synthesis of</w:t>
+      </w:r>
+      <w:r>
+        <w:t xml:space="preserve"> </w:t>
+      </w:r>
+      <w:r>
+        <w:t xml:space="preserve">Hopkinson and Smith (2005)</w:t>
+      </w:r>
+      <w:r>
+        <w:t xml:space="preserve">. Even within one technique, there are numerous choices to be made that alter the outcome. For example, in the commonly used 14C technique for measuring primary production,</w:t>
+      </w:r>
+      <w:r>
+        <w:t xml:space="preserve"> </w:t>
+      </w:r>
+      <w:r>
+        <w:t xml:space="preserve">Cloern et al. (2014)</w:t>
+      </w:r>
+      <w:r>
+        <w:t xml:space="preserve"> </w:t>
+      </w:r>
+      <w:r>
+        <w:t xml:space="preserve">note that investigators have made divergent choices with regard to filtering mesozooplankton grazers, measuring 14C in dissolved organic carbon, accounting for changing spectral light quality with depth, and choosing the euphotic zone depth, the incubation time, and the incubation location (</w:t>
+      </w:r>
+      <w:r>
+        <w:rPr>
+          <w:iCs/>
+          <w:i/>
+        </w:rPr>
+        <w:t xml:space="preserve">in situ</w:t>
+      </w:r>
+      <w:r>
+        <w:t xml:space="preserve"> </w:t>
+      </w:r>
+      <w:r>
+        <w:t xml:space="preserve">vs. on-deck). These challenges are compounded in estuaries where high temporal and spatial variability have been noted in global syntheses of primary production and respiration.</w:t>
+      </w:r>
+      <w:r>
+        <w:t xml:space="preserve"> </w:t>
+      </w:r>
+      <w:r>
+        <w:t xml:space="preserve">Cloern et al. (2014)</w:t>
+      </w:r>
+      <w:r>
+        <w:t xml:space="preserve"> </w:t>
+      </w:r>
+      <w:r>
+        <w:t xml:space="preserve">found that annual phytoplankton primary production can vary 10-fold within an estuary and up to 5-fold from year-to-year.</w:t>
+      </w:r>
+      <w:r>
+        <w:t xml:space="preserve"> </w:t>
+      </w:r>
+      <w:r>
+        <w:t xml:space="preserve">Hopkinson and Smith (2005)</w:t>
+      </w:r>
+      <w:r>
+        <w:t xml:space="preserve"> </w:t>
+      </w:r>
+      <w:r>
+        <w:t xml:space="preserve">focused on cross-system variations and found benthic and pelagic respiration rates varying by more than factors of 30 and 40, respectively, ranges that are broadly consistent with whole system respiration rates based on the open-water method</w:t>
+      </w:r>
+      <w:r>
+        <w:t xml:space="preserve"> </w:t>
+      </w:r>
+      <w:r>
+        <w:t xml:space="preserve">(Hoellein et al. 2013)</w:t>
+      </w:r>
+      <w:r>
+        <w:t xml:space="preserve">.</w:t>
       </w:r>
     </w:p>
     <w:p>
@@ -572,7 +609,123 @@
         <w:pStyle w:val="BodyText"/>
       </w:pPr>
       <w:r>
-        <w:t xml:space="preserve">Application of open-water techniques for estimating metabolism is especially problematic based on the assumptions and poor error constraints of existing methods that rely on continuous measurements of dissolved oxygen. Fundamental to these challenges is the high temporal and spatial variability noted in global syntheses of primary production and respiration. Cloern et al. (2014) found that annual phytoplankton primary production can vary 10-fold within an estuary and up to 5-fold from year-to-year. Hopkinson and Smith (2005) focused on cross-system variations and found benthic and pelagic respiration rates varying by more than factors of 30 and 40, respectively, ranges that are broadly consistent with wholesystem respiration rates based on the open-water method (Hoellein et al., 2013). Tidal variation…</w:t>
+        <w:t xml:space="preserve">Advances in sensor technology for continuous collection of dissolved oxygen time series suggest that the open-water method</w:t>
+      </w:r>
+      <w:r>
+        <w:t xml:space="preserve"> </w:t>
+      </w:r>
+      <w:r>
+        <w:t xml:space="preserve">(Odum 1956)</w:t>
+      </w:r>
+      <w:r>
+        <w:t xml:space="preserve"> </w:t>
+      </w:r>
+      <w:r>
+        <w:t xml:space="preserve">could be leveraged for consolidation of approaches. This approach exploits the diel cycle of dissolved oxygen and allow the simultaneous determination of whole-system gross primary production (P, equals net primary production + autotrophic respiration), ecosystem respiration (R, equals heterotrophic + autotrophic respiration), and NEM (equals P-R). A global synthesis of warm-season, open-water metabolism studies</w:t>
+      </w:r>
+      <w:r>
+        <w:t xml:space="preserve"> </w:t>
+      </w:r>
+      <w:r>
+        <w:t xml:space="preserve">(Hoellein et al. 2013)</w:t>
+      </w:r>
+      <w:r>
+        <w:t xml:space="preserve"> </w:t>
+      </w:r>
+      <w:r>
+        <w:t xml:space="preserve">was based on a total of 47 estimates, almost all of which were derived from a single study of U.S. estuaries</w:t>
+      </w:r>
+      <w:r>
+        <w:t xml:space="preserve"> </w:t>
+      </w:r>
+      <w:r>
+        <w:t xml:space="preserve">(Caffrey 2004)</w:t>
+      </w:r>
+      <w:r>
+        <w:t xml:space="preserve">. A similar synthesis was done by</w:t>
+      </w:r>
+      <w:r>
+        <w:t xml:space="preserve"> </w:t>
+      </w:r>
+      <w:r>
+        <w:t xml:space="preserve">Yvon-Durocher et al. (2012)</w:t>
+      </w:r>
+      <w:r>
+        <w:t xml:space="preserve">. These studies evaluated the open-water method as applied to continuous monitoring data available for several decades across the National Estuarine Research Reserve System (NERRS). Thus, the approach can be broadly applied where data are available, although it is not without limitations. In particular, tidal advection can violate assumptions of the method that the measurements are from a parcel of water with a continuous metabolic history</w:t>
+      </w:r>
+      <w:r>
+        <w:t xml:space="preserve"> </w:t>
+      </w:r>
+      <w:r>
+        <w:t xml:space="preserve">(Kemp and Boynton 1980)</w:t>
+      </w:r>
+      <w:r>
+        <w:t xml:space="preserve">. Striking evidence of this challenge is the large number of physically impossible negative GPP and ER estimates in the open-water analysis of 28 3-year time series by</w:t>
+      </w:r>
+      <w:r>
+        <w:t xml:space="preserve"> </w:t>
+      </w:r>
+      <w:r>
+        <w:t xml:space="preserve">Caffrey (2003)</w:t>
+      </w:r>
+      <w:r>
+        <w:t xml:space="preserve">. The computed rates were negative 23% of the time, on average, and as high as 69% for individual sites. Estimating gas exchange using the open-water method in estuaries has also been challenging. Most approaches estimate gas exchange using empirical formula dependent on wind speed and temperature or held at a constant value</w:t>
+      </w:r>
+      <w:r>
+        <w:t xml:space="preserve"> </w:t>
+      </w:r>
+      <w:r>
+        <w:t xml:space="preserve">(e.g., Caffrey 2004; Russell and Montagna 2007; Nagel et al. 2009; Beck et al. 2015; Murrell et al. 2018)</w:t>
+      </w:r>
+      <w:r>
+        <w:t xml:space="preserve">. Gas exchange is a first-order process in the estuarine dissolved oxygen budget and, therefore, inaccurate estimation can lead to poorly constrained errors that influence interpretation of results.</w:t>
+      </w:r>
+    </w:p>
+    <w:p>
+      <w:pPr>
+        <w:pStyle w:val="BodyText"/>
+      </w:pPr>
+      <w:r>
+        <w:t xml:space="preserve">A unified model to explain the large variability of metabolic rates within and across estuaries is clearly lacking as a critical tool for understanding metabolic processes. Bayesian techniques have not been fully explored in estuarine applications despite their potential to address the above</w:t>
+      </w:r>
+      <w:r>
+        <w:t xml:space="preserve"> </w:t>
+      </w:r>
+      <w:r>
+        <w:t xml:space="preserve">(although see Ciavatta et al. 2008)</w:t>
+      </w:r>
+      <w:r>
+        <w:t xml:space="preserve">. Bayesian techniques allow for incorporation of prior knowledge about model parameters and robust estimation of parameter probability distributions</w:t>
+      </w:r>
+      <w:r>
+        <w:t xml:space="preserve"> </w:t>
+      </w:r>
+      <w:r>
+        <w:t xml:space="preserve">(Holtgrieve et al. 2010)</w:t>
+      </w:r>
+      <w:r>
+        <w:t xml:space="preserve"> </w:t>
+      </w:r>
+      <w:r>
+        <w:t xml:space="preserve">using highly efficient computational algorithms</w:t>
+      </w:r>
+      <w:r>
+        <w:t xml:space="preserve"> </w:t>
+      </w:r>
+      <w:r>
+        <w:t xml:space="preserve">(Grace et al. 2015; Winslow et al. 2016)</w:t>
+      </w:r>
+      <w:r>
+        <w:t xml:space="preserve">. These techniques are very powerful because they not only estimate GPP and ER as standard open-water methods do, but they retrieve estimates and their uncertainties of gas exchange, GPP, and ER parameters (e.g., the initial slope of the photosynthesis–irradiance curve), which reveal quantitative information about the mechanisms of metabolism and gas exchange. A potentially useful application developed for streams is the BAyesian Single-station Estimation (BASE) method</w:t>
+      </w:r>
+      <w:r>
+        <w:t xml:space="preserve"> </w:t>
+      </w:r>
+      <w:r>
+        <w:t xml:space="preserve">(Grace et al. 2015)</w:t>
+      </w:r>
+      <w:r>
+        <w:t xml:space="preserve">. BASE has been demonstrated to accurately determine metabolic parameters and their uncertainty using continuous monitoring data that are similar to those available at many estuarine locations. As such, modification of BASE to include model characterizations more appropriate for estuaries, while maintaining the fundamental Bayesian approach, could prove useful.</w:t>
       </w:r>
     </w:p>
     <w:p>
@@ -6726,7 +6879,7 @@
         <w:t xml:space="preserve"> </w:t>
       </w:r>
       <w:r>
-        <w:t xml:space="preserve">parameter from a synthetic time series, although this result may be explained by a minimal contribution of gas exchange as expressed in the dissolved oxygen time series. Effects of tidal advection on dissolved oxygen measurements were also observed, demonstrating a violation of the assumption that the measured data represent a water sample having a continuous metabolic history. Further development of EBASE to accommodate a tidal signal, or exploring alternative methods for detiding dissolved oxygen data, are promising avenues of future research to more accurately quantify metabolic parameters in estuaries. Overall, EBASE represents a potentially powerful tool that removes many of the assumptions of existing methods by allowing unknown metabolic parameters to be estimated by the data and can also incorporate existing knowledge for further exploration of estuarine ecosystem properties.</w:t>
+        <w:t xml:space="preserve">parameter from a synthetic time series, although this result may be explained by a minimal contribution of gas exchange as expressed in the synthetic dissolved oxygen time series. Effects of tidal advection on dissolved oxygen measurements were also observed, demonstrating a violation of the assumption that the measured data represent a water sample having a continuous metabolic history. Further development of EBASE to accommodate a tidal signal, or exploring alternative methods for detiding dissolved oxygen data, are promising avenues of future research to more accurately quantify metabolic parameters in estuaries. Overall, EBASE represents a potentially powerful tool that removes many of the assumptions of existing methods by allowing unknown metabolic parameters to be estimated by the data and can also incorporate existing knowledge for further exploration of estuarine ecosystem properties.</w:t>
       </w:r>
     </w:p>
     <w:bookmarkEnd w:id="39"/>
@@ -7914,7 +8067,7 @@
         </w:rPr>
         <w:t xml:space="preserve">Table </w:t>
       </w:r>
-      <w:bookmarkStart w:id="74b928ac-e643-4dab-87ea-875090c7d013" w:name="tbl-ebaseiotab"/>
+      <w:bookmarkStart w:id="caad8eab-1bbf-4455-9abe-5018ccb08515" w:name="tbl-ebaseiotab"/>
       <w:r xmlns:w="http://schemas.openxmlformats.org/wordprocessingml/2006/main" xmlns:wp="http://schemas.openxmlformats.org/drawingml/2006/wordprocessingDrawing" xmlns:r="http://schemas.openxmlformats.org/officeDocument/2006/relationships" xmlns:w14="http://schemas.microsoft.com/office/word/2010/wordml">
         <w:rPr>
           <w:rFonts/>
@@ -7936,7 +8089,7 @@
         </w:rPr>
         <w:fldChar w:fldCharType="end" w:dirty="true"/>
       </w:r>
-      <w:bookmarkEnd w:id="74b928ac-e643-4dab-87ea-875090c7d013"/>
+      <w:bookmarkEnd w:id="caad8eab-1bbf-4455-9abe-5018ccb08515"/>
       <w:r>
         <w:rPr>
           <w:rFonts/>
@@ -7994,7 +8147,7 @@
                 <w:right w:val="none" w:sz="0" w:space="0" w:color="000000"/>
               </w:pBdr>
               <w:spacing w:after="20" w:before="20" w:line="240"/>
-              <w:ind w:firstLine="0" w:left="20" w:right="20"/>
+              <w:ind w:left="20" w:right="20" w:firstLine="0" w:firstLineChars="0"/>
             </w:pPr>
             <w:r xmlns:w="http://schemas.openxmlformats.org/wordprocessingml/2006/main" xmlns:wp="http://schemas.openxmlformats.org/drawingml/2006/wordprocessingDrawing" xmlns:r="http://schemas.openxmlformats.org/officeDocument/2006/relationships" xmlns:w14="http://schemas.microsoft.com/office/word/2010/wordml">
               <w:rPr>
@@ -8038,7 +8191,7 @@
                 <w:right w:val="none" w:sz="0" w:space="0" w:color="000000"/>
               </w:pBdr>
               <w:spacing w:after="20" w:before="20" w:line="240"/>
-              <w:ind w:firstLine="0" w:left="20" w:right="20"/>
+              <w:ind w:left="20" w:right="20" w:firstLine="0" w:firstLineChars="0"/>
             </w:pPr>
             <w:r xmlns:w="http://schemas.openxmlformats.org/wordprocessingml/2006/main" xmlns:wp="http://schemas.openxmlformats.org/drawingml/2006/wordprocessingDrawing" xmlns:r="http://schemas.openxmlformats.org/officeDocument/2006/relationships" xmlns:w14="http://schemas.microsoft.com/office/word/2010/wordml">
               <w:rPr>
@@ -8082,7 +8235,7 @@
                 <w:right w:val="none" w:sz="0" w:space="0" w:color="000000"/>
               </w:pBdr>
               <w:spacing w:after="20" w:before="20" w:line="240"/>
-              <w:ind w:firstLine="0" w:left="20" w:right="20"/>
+              <w:ind w:left="20" w:right="20" w:firstLine="0" w:firstLineChars="0"/>
             </w:pPr>
             <w:r xmlns:w="http://schemas.openxmlformats.org/wordprocessingml/2006/main" xmlns:wp="http://schemas.openxmlformats.org/drawingml/2006/wordprocessingDrawing" xmlns:r="http://schemas.openxmlformats.org/officeDocument/2006/relationships" xmlns:w14="http://schemas.microsoft.com/office/word/2010/wordml">
               <w:rPr>
@@ -8126,7 +8279,7 @@
                 <w:right w:val="none" w:sz="0" w:space="0" w:color="000000"/>
               </w:pBdr>
               <w:spacing w:after="20" w:before="20" w:line="240"/>
-              <w:ind w:firstLine="0" w:left="20" w:right="20"/>
+              <w:ind w:left="20" w:right="20" w:firstLine="0" w:firstLineChars="0"/>
             </w:pPr>
             <w:r xmlns:w="http://schemas.openxmlformats.org/wordprocessingml/2006/main" xmlns:wp="http://schemas.openxmlformats.org/drawingml/2006/wordprocessingDrawing" xmlns:r="http://schemas.openxmlformats.org/officeDocument/2006/relationships" xmlns:w14="http://schemas.microsoft.com/office/word/2010/wordml">
               <w:rPr>
@@ -8176,7 +8329,7 @@
                 <w:right w:val="none" w:sz="0" w:space="0" w:color="000000"/>
               </w:pBdr>
               <w:spacing w:after="20" w:before="20" w:line="240"/>
-              <w:ind w:firstLine="0" w:left="20" w:right="20"/>
+              <w:ind w:left="20" w:right="20" w:firstLine="0" w:firstLineChars="0"/>
             </w:pPr>
             <w:r xmlns:w="http://schemas.openxmlformats.org/wordprocessingml/2006/main" xmlns:wp="http://schemas.openxmlformats.org/drawingml/2006/wordprocessingDrawing" xmlns:r="http://schemas.openxmlformats.org/officeDocument/2006/relationships" xmlns:w14="http://schemas.microsoft.com/office/word/2010/wordml">
               <w:rPr>
@@ -8220,7 +8373,7 @@
                 <w:right w:val="none" w:sz="0" w:space="0" w:color="000000"/>
               </w:pBdr>
               <w:spacing w:after="20" w:before="20" w:line="240"/>
-              <w:ind w:firstLine="0" w:left="20" w:right="20"/>
+              <w:ind w:left="20" w:right="20" w:firstLine="0" w:firstLineChars="0"/>
             </w:pPr>
             <w:r xmlns:w="http://schemas.openxmlformats.org/wordprocessingml/2006/main" xmlns:wp="http://schemas.openxmlformats.org/drawingml/2006/wordprocessingDrawing" xmlns:r="http://schemas.openxmlformats.org/officeDocument/2006/relationships" xmlns:w14="http://schemas.microsoft.com/office/word/2010/wordml">
               <w:rPr>
@@ -8264,7 +8417,7 @@
                 <w:right w:val="none" w:sz="0" w:space="0" w:color="000000"/>
               </w:pBdr>
               <w:spacing w:after="20" w:before="20" w:line="240"/>
-              <w:ind w:firstLine="0" w:left="20" w:right="20"/>
+              <w:ind w:left="20" w:right="20" w:firstLine="0" w:firstLineChars="0"/>
             </w:pPr>
             <w:r xmlns:w="http://schemas.openxmlformats.org/wordprocessingml/2006/main" xmlns:wp="http://schemas.openxmlformats.org/drawingml/2006/wordprocessingDrawing" xmlns:r="http://schemas.openxmlformats.org/officeDocument/2006/relationships" xmlns:w14="http://schemas.microsoft.com/office/word/2010/wordml">
               <w:rPr>
@@ -8308,7 +8461,7 @@
                 <w:right w:val="none" w:sz="0" w:space="0" w:color="000000"/>
               </w:pBdr>
               <w:spacing w:after="20" w:before="20" w:line="240"/>
-              <w:ind w:firstLine="0" w:left="20" w:right="20"/>
+              <w:ind w:left="20" w:right="20" w:firstLine="0" w:firstLineChars="0"/>
             </w:pPr>
             <w:r xmlns:w="http://schemas.openxmlformats.org/wordprocessingml/2006/main" xmlns:wp="http://schemas.openxmlformats.org/drawingml/2006/wordprocessingDrawing" xmlns:r="http://schemas.openxmlformats.org/officeDocument/2006/relationships" xmlns:w14="http://schemas.microsoft.com/office/word/2010/wordml">
               <w:rPr>
@@ -8358,7 +8511,7 @@
                 <w:right w:val="none" w:sz="0" w:space="0" w:color="000000"/>
               </w:pBdr>
               <w:spacing w:after="20" w:before="20" w:line="240"/>
-              <w:ind w:firstLine="0" w:left="20" w:right="20"/>
+              <w:ind w:left="20" w:right="20" w:firstLine="0" w:firstLineChars="0"/>
             </w:pPr>
             <w:r xmlns:w="http://schemas.openxmlformats.org/wordprocessingml/2006/main" xmlns:wp="http://schemas.openxmlformats.org/drawingml/2006/wordprocessingDrawing" xmlns:r="http://schemas.openxmlformats.org/officeDocument/2006/relationships" xmlns:w14="http://schemas.microsoft.com/office/word/2010/wordml">
               <w:rPr>
@@ -8402,7 +8555,7 @@
                 <w:right w:val="none" w:sz="0" w:space="0" w:color="000000"/>
               </w:pBdr>
               <w:spacing w:after="20" w:before="20" w:line="240"/>
-              <w:ind w:firstLine="0" w:left="20" w:right="20"/>
+              <w:ind w:left="20" w:right="20" w:firstLine="0" w:firstLineChars="0"/>
             </w:pPr>
             <w:r xmlns:w="http://schemas.openxmlformats.org/wordprocessingml/2006/main" xmlns:wp="http://schemas.openxmlformats.org/drawingml/2006/wordprocessingDrawing" xmlns:r="http://schemas.openxmlformats.org/officeDocument/2006/relationships" xmlns:w14="http://schemas.microsoft.com/office/word/2010/wordml">
               <w:rPr>
@@ -8446,7 +8599,7 @@
                 <w:right w:val="none" w:sz="0" w:space="0" w:color="000000"/>
               </w:pBdr>
               <w:spacing w:after="20" w:before="20" w:line="240"/>
-              <w:ind w:firstLine="0" w:left="20" w:right="20"/>
+              <w:ind w:left="20" w:right="20" w:firstLine="0" w:firstLineChars="0"/>
             </w:pPr>
             <m:oMath xmlns:m="http://schemas.openxmlformats.org/officeDocument/2006/math" xmlns:mml="http://www.w3.org/1998/Math/MathML">
               <m:sSub>
@@ -8492,7 +8645,7 @@
                 <w:right w:val="none" w:sz="0" w:space="0" w:color="000000"/>
               </w:pBdr>
               <w:spacing w:after="20" w:before="20" w:line="240"/>
-              <w:ind w:firstLine="0" w:left="20" w:right="20"/>
+              <w:ind w:left="20" w:right="20" w:firstLine="0" w:firstLineChars="0"/>
             </w:pPr>
             <m:oMath xmlns:m="http://schemas.openxmlformats.org/officeDocument/2006/math" xmlns:mml="http://www.w3.org/1998/Math/MathML">
               <m:r>
@@ -8553,7 +8706,7 @@
                 <w:right w:val="none" w:sz="0" w:space="0" w:color="000000"/>
               </w:pBdr>
               <w:spacing w:after="20" w:before="20" w:line="240"/>
-              <w:ind w:firstLine="0" w:left="20" w:right="20"/>
+              <w:ind w:left="20" w:right="20" w:firstLine="0" w:firstLineChars="0"/>
             </w:pPr>
             <w:r xmlns:w="http://schemas.openxmlformats.org/wordprocessingml/2006/main" xmlns:wp="http://schemas.openxmlformats.org/drawingml/2006/wordprocessingDrawing" xmlns:r="http://schemas.openxmlformats.org/officeDocument/2006/relationships" xmlns:w14="http://schemas.microsoft.com/office/word/2010/wordml">
               <w:rPr>
@@ -8597,7 +8750,7 @@
                 <w:right w:val="none" w:sz="0" w:space="0" w:color="000000"/>
               </w:pBdr>
               <w:spacing w:after="20" w:before="20" w:line="240"/>
-              <w:ind w:firstLine="0" w:left="20" w:right="20"/>
+              <w:ind w:left="20" w:right="20" w:firstLine="0" w:firstLineChars="0"/>
             </w:pPr>
             <w:r xmlns:w="http://schemas.openxmlformats.org/wordprocessingml/2006/main" xmlns:wp="http://schemas.openxmlformats.org/drawingml/2006/wordprocessingDrawing" xmlns:r="http://schemas.openxmlformats.org/officeDocument/2006/relationships" xmlns:w14="http://schemas.microsoft.com/office/word/2010/wordml">
               <w:rPr>
@@ -8641,7 +8794,7 @@
                 <w:right w:val="none" w:sz="0" w:space="0" w:color="000000"/>
               </w:pBdr>
               <w:spacing w:after="20" w:before="20" w:line="240"/>
-              <w:ind w:firstLine="0" w:left="20" w:right="20"/>
+              <w:ind w:left="20" w:right="20" w:firstLine="0" w:firstLineChars="0"/>
             </w:pPr>
             <w:r xmlns:w="http://schemas.openxmlformats.org/wordprocessingml/2006/main" xmlns:wp="http://schemas.openxmlformats.org/drawingml/2006/wordprocessingDrawing" xmlns:r="http://schemas.openxmlformats.org/officeDocument/2006/relationships" xmlns:w14="http://schemas.microsoft.com/office/word/2010/wordml">
               <w:rPr>
@@ -8685,7 +8838,7 @@
                 <w:right w:val="none" w:sz="0" w:space="0" w:color="000000"/>
               </w:pBdr>
               <w:spacing w:after="20" w:before="20" w:line="240"/>
-              <w:ind w:firstLine="0" w:left="20" w:right="20"/>
+              <w:ind w:left="20" w:right="20" w:firstLine="0" w:firstLineChars="0"/>
             </w:pPr>
             <m:oMath xmlns:m="http://schemas.openxmlformats.org/officeDocument/2006/math" xmlns:mml="http://www.w3.org/1998/Math/MathML">
               <m:r>
@@ -8737,7 +8890,7 @@
                 <w:right w:val="none" w:sz="0" w:space="0" w:color="000000"/>
               </w:pBdr>
               <w:spacing w:after="20" w:before="20" w:line="240"/>
-              <w:ind w:firstLine="0" w:left="20" w:right="20"/>
+              <w:ind w:left="20" w:right="20" w:firstLine="0" w:firstLineChars="0"/>
             </w:pPr>
             <w:r xmlns:w="http://schemas.openxmlformats.org/wordprocessingml/2006/main" xmlns:wp="http://schemas.openxmlformats.org/drawingml/2006/wordprocessingDrawing" xmlns:r="http://schemas.openxmlformats.org/officeDocument/2006/relationships" xmlns:w14="http://schemas.microsoft.com/office/word/2010/wordml">
               <w:rPr>
@@ -8781,7 +8934,7 @@
                 <w:right w:val="none" w:sz="0" w:space="0" w:color="000000"/>
               </w:pBdr>
               <w:spacing w:after="20" w:before="20" w:line="240"/>
-              <w:ind w:firstLine="0" w:left="20" w:right="20"/>
+              <w:ind w:left="20" w:right="20" w:firstLine="0" w:firstLineChars="0"/>
             </w:pPr>
             <w:r xmlns:w="http://schemas.openxmlformats.org/wordprocessingml/2006/main" xmlns:wp="http://schemas.openxmlformats.org/drawingml/2006/wordprocessingDrawing" xmlns:r="http://schemas.openxmlformats.org/officeDocument/2006/relationships" xmlns:w14="http://schemas.microsoft.com/office/word/2010/wordml">
               <w:rPr>
@@ -8825,7 +8978,7 @@
                 <w:right w:val="none" w:sz="0" w:space="0" w:color="000000"/>
               </w:pBdr>
               <w:spacing w:after="20" w:before="20" w:line="240"/>
-              <w:ind w:firstLine="0" w:left="20" w:right="20"/>
+              <w:ind w:left="20" w:right="20" w:firstLine="0" w:firstLineChars="0"/>
             </w:pPr>
             <w:r xmlns:w="http://schemas.openxmlformats.org/wordprocessingml/2006/main" xmlns:wp="http://schemas.openxmlformats.org/drawingml/2006/wordprocessingDrawing" xmlns:r="http://schemas.openxmlformats.org/officeDocument/2006/relationships" xmlns:w14="http://schemas.microsoft.com/office/word/2010/wordml">
               <w:rPr>
@@ -8869,7 +9022,7 @@
                 <w:right w:val="none" w:sz="0" w:space="0" w:color="000000"/>
               </w:pBdr>
               <w:spacing w:after="20" w:before="20" w:line="240"/>
-              <w:ind w:firstLine="0" w:left="20" w:right="20"/>
+              <w:ind w:left="20" w:right="20" w:firstLine="0" w:firstLineChars="0"/>
             </w:pPr>
             <m:oMath xmlns:m="http://schemas.openxmlformats.org/officeDocument/2006/math" xmlns:mml="http://www.w3.org/1998/Math/MathML">
               <m:r>
@@ -8915,7 +9068,7 @@
                 <w:right w:val="none" w:sz="0" w:space="0" w:color="000000"/>
               </w:pBdr>
               <w:spacing w:after="20" w:before="20" w:line="240"/>
-              <w:ind w:firstLine="0" w:left="20" w:right="20"/>
+              <w:ind w:left="20" w:right="20" w:firstLine="0" w:firstLineChars="0"/>
             </w:pPr>
             <w:r xmlns:w="http://schemas.openxmlformats.org/wordprocessingml/2006/main" xmlns:wp="http://schemas.openxmlformats.org/drawingml/2006/wordprocessingDrawing" xmlns:r="http://schemas.openxmlformats.org/officeDocument/2006/relationships" xmlns:w14="http://schemas.microsoft.com/office/word/2010/wordml">
               <w:rPr>
@@ -8959,7 +9112,7 @@
                 <w:right w:val="none" w:sz="0" w:space="0" w:color="000000"/>
               </w:pBdr>
               <w:spacing w:after="20" w:before="20" w:line="240"/>
-              <w:ind w:firstLine="0" w:left="20" w:right="20"/>
+              <w:ind w:left="20" w:right="20" w:firstLine="0" w:firstLineChars="0"/>
             </w:pPr>
             <w:r xmlns:w="http://schemas.openxmlformats.org/wordprocessingml/2006/main" xmlns:wp="http://schemas.openxmlformats.org/drawingml/2006/wordprocessingDrawing" xmlns:r="http://schemas.openxmlformats.org/officeDocument/2006/relationships" xmlns:w14="http://schemas.microsoft.com/office/word/2010/wordml">
               <w:rPr>
@@ -9003,7 +9156,7 @@
                 <w:right w:val="none" w:sz="0" w:space="0" w:color="000000"/>
               </w:pBdr>
               <w:spacing w:after="20" w:before="20" w:line="240"/>
-              <w:ind w:firstLine="0" w:left="20" w:right="20"/>
+              <w:ind w:left="20" w:right="20" w:firstLine="0" w:firstLineChars="0"/>
             </w:pPr>
             <m:oMath xmlns:m="http://schemas.openxmlformats.org/officeDocument/2006/math" xmlns:mml="http://www.w3.org/1998/Math/MathML">
               <m:r>
@@ -9040,7 +9193,7 @@
                 <w:right w:val="none" w:sz="0" w:space="0" w:color="000000"/>
               </w:pBdr>
               <w:spacing w:after="20" w:before="20" w:line="240"/>
-              <w:ind w:firstLine="0" w:left="20" w:right="20"/>
+              <w:ind w:left="20" w:right="20" w:firstLine="0" w:firstLineChars="0"/>
             </w:pPr>
             <m:oMath xmlns:m="http://schemas.openxmlformats.org/officeDocument/2006/math" xmlns:mml="http://www.w3.org/1998/Math/MathML">
               <m:r>
@@ -9101,7 +9254,7 @@
                 <w:right w:val="none" w:sz="0" w:space="0" w:color="000000"/>
               </w:pBdr>
               <w:spacing w:after="20" w:before="20" w:line="240"/>
-              <w:ind w:firstLine="0" w:left="20" w:right="20"/>
+              <w:ind w:left="20" w:right="20" w:firstLine="0" w:firstLineChars="0"/>
             </w:pPr>
             <w:r xmlns:w="http://schemas.openxmlformats.org/wordprocessingml/2006/main" xmlns:wp="http://schemas.openxmlformats.org/drawingml/2006/wordprocessingDrawing" xmlns:r="http://schemas.openxmlformats.org/officeDocument/2006/relationships" xmlns:w14="http://schemas.microsoft.com/office/word/2010/wordml">
               <w:rPr>
@@ -9145,7 +9298,7 @@
                 <w:right w:val="none" w:sz="0" w:space="0" w:color="000000"/>
               </w:pBdr>
               <w:spacing w:after="20" w:before="20" w:line="240"/>
-              <w:ind w:firstLine="0" w:left="20" w:right="20"/>
+              <w:ind w:left="20" w:right="20" w:firstLine="0" w:firstLineChars="0"/>
             </w:pPr>
             <w:r xmlns:w="http://schemas.openxmlformats.org/wordprocessingml/2006/main" xmlns:wp="http://schemas.openxmlformats.org/drawingml/2006/wordprocessingDrawing" xmlns:r="http://schemas.openxmlformats.org/officeDocument/2006/relationships" xmlns:w14="http://schemas.microsoft.com/office/word/2010/wordml">
               <w:rPr>
@@ -9189,7 +9342,7 @@
                 <w:right w:val="none" w:sz="0" w:space="0" w:color="000000"/>
               </w:pBdr>
               <w:spacing w:after="20" w:before="20" w:line="240"/>
-              <w:ind w:firstLine="0" w:left="20" w:right="20"/>
+              <w:ind w:left="20" w:right="20" w:firstLine="0" w:firstLineChars="0"/>
             </w:pPr>
             <w:r xmlns:w="http://schemas.openxmlformats.org/wordprocessingml/2006/main" xmlns:wp="http://schemas.openxmlformats.org/drawingml/2006/wordprocessingDrawing" xmlns:r="http://schemas.openxmlformats.org/officeDocument/2006/relationships" xmlns:w14="http://schemas.microsoft.com/office/word/2010/wordml">
               <w:rPr>
@@ -9233,7 +9386,7 @@
                 <w:right w:val="none" w:sz="0" w:space="0" w:color="000000"/>
               </w:pBdr>
               <w:spacing w:after="20" w:before="20" w:line="240"/>
-              <w:ind w:firstLine="0" w:left="20" w:right="20"/>
+              <w:ind w:left="20" w:right="20" w:firstLine="0" w:firstLineChars="0"/>
             </w:pPr>
             <m:oMath xmlns:m="http://schemas.openxmlformats.org/officeDocument/2006/math" xmlns:mml="http://www.w3.org/1998/Math/MathML">
               <m:r>
@@ -9294,7 +9447,7 @@
                 <w:right w:val="none" w:sz="0" w:space="0" w:color="000000"/>
               </w:pBdr>
               <w:spacing w:after="20" w:before="20" w:line="240"/>
-              <w:ind w:firstLine="0" w:left="20" w:right="20"/>
+              <w:ind w:left="20" w:right="20" w:firstLine="0" w:firstLineChars="0"/>
             </w:pPr>
             <w:r xmlns:w="http://schemas.openxmlformats.org/wordprocessingml/2006/main" xmlns:wp="http://schemas.openxmlformats.org/drawingml/2006/wordprocessingDrawing" xmlns:r="http://schemas.openxmlformats.org/officeDocument/2006/relationships" xmlns:w14="http://schemas.microsoft.com/office/word/2010/wordml">
               <w:rPr>
@@ -9338,7 +9491,7 @@
                 <w:right w:val="none" w:sz="0" w:space="0" w:color="000000"/>
               </w:pBdr>
               <w:spacing w:after="20" w:before="20" w:line="240"/>
-              <w:ind w:firstLine="0" w:left="20" w:right="20"/>
+              <w:ind w:left="20" w:right="20" w:firstLine="0" w:firstLineChars="0"/>
             </w:pPr>
             <w:r xmlns:w="http://schemas.openxmlformats.org/wordprocessingml/2006/main" xmlns:wp="http://schemas.openxmlformats.org/drawingml/2006/wordprocessingDrawing" xmlns:r="http://schemas.openxmlformats.org/officeDocument/2006/relationships" xmlns:w14="http://schemas.microsoft.com/office/word/2010/wordml">
               <w:rPr>
@@ -9382,7 +9535,7 @@
                 <w:right w:val="none" w:sz="0" w:space="0" w:color="000000"/>
               </w:pBdr>
               <w:spacing w:after="20" w:before="20" w:line="240"/>
-              <w:ind w:firstLine="0" w:left="20" w:right="20"/>
+              <w:ind w:left="20" w:right="20" w:firstLine="0" w:firstLineChars="0"/>
             </w:pPr>
             <m:oMath xmlns:m="http://schemas.openxmlformats.org/officeDocument/2006/math" xmlns:mml="http://www.w3.org/1998/Math/MathML">
               <m:r>
@@ -9419,7 +9572,7 @@
                 <w:right w:val="none" w:sz="0" w:space="0" w:color="000000"/>
               </w:pBdr>
               <w:spacing w:after="20" w:before="20" w:line="240"/>
-              <w:ind w:firstLine="0" w:left="20" w:right="20"/>
+              <w:ind w:left="20" w:right="20" w:firstLine="0" w:firstLineChars="0"/>
             </w:pPr>
             <m:oMath xmlns:m="http://schemas.openxmlformats.org/officeDocument/2006/math" xmlns:mml="http://www.w3.org/1998/Math/MathML">
               <m:r>
@@ -9465,7 +9618,7 @@
                 <w:right w:val="none" w:sz="0" w:space="0" w:color="000000"/>
               </w:pBdr>
               <w:spacing w:after="20" w:before="20" w:line="240"/>
-              <w:ind w:firstLine="0" w:left="20" w:right="20"/>
+              <w:ind w:left="20" w:right="20" w:firstLine="0" w:firstLineChars="0"/>
             </w:pPr>
             <w:r xmlns:w="http://schemas.openxmlformats.org/wordprocessingml/2006/main" xmlns:wp="http://schemas.openxmlformats.org/drawingml/2006/wordprocessingDrawing" xmlns:r="http://schemas.openxmlformats.org/officeDocument/2006/relationships" xmlns:w14="http://schemas.microsoft.com/office/word/2010/wordml">
               <w:rPr>
@@ -9509,7 +9662,7 @@
                 <w:right w:val="none" w:sz="0" w:space="0" w:color="000000"/>
               </w:pBdr>
               <w:spacing w:after="20" w:before="20" w:line="240"/>
-              <w:ind w:firstLine="0" w:left="20" w:right="20"/>
+              <w:ind w:left="20" w:right="20" w:firstLine="0" w:firstLineChars="0"/>
             </w:pPr>
             <w:r xmlns:w="http://schemas.openxmlformats.org/wordprocessingml/2006/main" xmlns:wp="http://schemas.openxmlformats.org/drawingml/2006/wordprocessingDrawing" xmlns:r="http://schemas.openxmlformats.org/officeDocument/2006/relationships" xmlns:w14="http://schemas.microsoft.com/office/word/2010/wordml">
               <w:rPr>
@@ -9553,7 +9706,7 @@
                 <w:right w:val="none" w:sz="0" w:space="0" w:color="000000"/>
               </w:pBdr>
               <w:spacing w:after="20" w:before="20" w:line="240"/>
-              <w:ind w:firstLine="0" w:left="20" w:right="20"/>
+              <w:ind w:left="20" w:right="20" w:firstLine="0" w:firstLineChars="0"/>
             </w:pPr>
             <w:r xmlns:w="http://schemas.openxmlformats.org/wordprocessingml/2006/main" xmlns:wp="http://schemas.openxmlformats.org/drawingml/2006/wordprocessingDrawing" xmlns:r="http://schemas.openxmlformats.org/officeDocument/2006/relationships" xmlns:w14="http://schemas.microsoft.com/office/word/2010/wordml">
               <w:rPr>
@@ -9597,7 +9750,7 @@
                 <w:right w:val="none" w:sz="0" w:space="0" w:color="000000"/>
               </w:pBdr>
               <w:spacing w:after="20" w:before="20" w:line="240"/>
-              <w:ind w:firstLine="0" w:left="20" w:right="20"/>
+              <w:ind w:left="20" w:right="20" w:firstLine="0" w:firstLineChars="0"/>
             </w:pPr>
             <w:r xmlns:w="http://schemas.openxmlformats.org/wordprocessingml/2006/main" xmlns:wp="http://schemas.openxmlformats.org/drawingml/2006/wordprocessingDrawing" xmlns:r="http://schemas.openxmlformats.org/officeDocument/2006/relationships" xmlns:w14="http://schemas.microsoft.com/office/word/2010/wordml">
               <w:rPr>
@@ -9647,7 +9800,7 @@
                 <w:right w:val="none" w:sz="0" w:space="0" w:color="000000"/>
               </w:pBdr>
               <w:spacing w:after="20" w:before="20" w:line="240"/>
-              <w:ind w:firstLine="0" w:left="20" w:right="20"/>
+              <w:ind w:left="20" w:right="20" w:firstLine="0" w:firstLineChars="0"/>
             </w:pPr>
             <w:r xmlns:w="http://schemas.openxmlformats.org/wordprocessingml/2006/main" xmlns:wp="http://schemas.openxmlformats.org/drawingml/2006/wordprocessingDrawing" xmlns:r="http://schemas.openxmlformats.org/officeDocument/2006/relationships" xmlns:w14="http://schemas.microsoft.com/office/word/2010/wordml">
               <w:rPr>
@@ -9691,7 +9844,7 @@
                 <w:right w:val="none" w:sz="0" w:space="0" w:color="000000"/>
               </w:pBdr>
               <w:spacing w:after="20" w:before="20" w:line="240"/>
-              <w:ind w:firstLine="0" w:left="20" w:right="20"/>
+              <w:ind w:left="20" w:right="20" w:firstLine="0" w:firstLineChars="0"/>
             </w:pPr>
             <w:r xmlns:w="http://schemas.openxmlformats.org/wordprocessingml/2006/main" xmlns:wp="http://schemas.openxmlformats.org/drawingml/2006/wordprocessingDrawing" xmlns:r="http://schemas.openxmlformats.org/officeDocument/2006/relationships" xmlns:w14="http://schemas.microsoft.com/office/word/2010/wordml">
               <w:rPr>
@@ -9735,7 +9888,7 @@
                 <w:right w:val="none" w:sz="0" w:space="0" w:color="000000"/>
               </w:pBdr>
               <w:spacing w:after="20" w:before="20" w:line="240"/>
-              <w:ind w:firstLine="0" w:left="20" w:right="20"/>
+              <w:ind w:left="20" w:right="20" w:firstLine="0" w:firstLineChars="0"/>
             </w:pPr>
             <m:oMath xmlns:m="http://schemas.openxmlformats.org/officeDocument/2006/math" xmlns:mml="http://www.w3.org/1998/Math/MathML">
               <m:sSubSup>
@@ -9786,7 +9939,7 @@
                 <w:right w:val="none" w:sz="0" w:space="0" w:color="000000"/>
               </w:pBdr>
               <w:spacing w:after="20" w:before="20" w:line="240"/>
-              <w:ind w:firstLine="0" w:left="20" w:right="20"/>
+              <w:ind w:left="20" w:right="20" w:firstLine="0" w:firstLineChars="0"/>
             </w:pPr>
             <m:oMath xmlns:m="http://schemas.openxmlformats.org/officeDocument/2006/math" xmlns:mml="http://www.w3.org/1998/Math/MathML">
               <m:sSup>
@@ -9862,7 +10015,7 @@
                 <w:right w:val="none" w:sz="0" w:space="0" w:color="000000"/>
               </w:pBdr>
               <w:spacing w:after="20" w:before="20" w:line="240"/>
-              <w:ind w:firstLine="0" w:left="20" w:right="20"/>
+              <w:ind w:left="20" w:right="20" w:firstLine="0" w:firstLineChars="0"/>
             </w:pPr>
             <w:r xmlns:w="http://schemas.openxmlformats.org/wordprocessingml/2006/main" xmlns:wp="http://schemas.openxmlformats.org/drawingml/2006/wordprocessingDrawing" xmlns:r="http://schemas.openxmlformats.org/officeDocument/2006/relationships" xmlns:w14="http://schemas.microsoft.com/office/word/2010/wordml">
               <w:rPr>
@@ -9906,7 +10059,7 @@
                 <w:right w:val="none" w:sz="0" w:space="0" w:color="000000"/>
               </w:pBdr>
               <w:spacing w:after="20" w:before="20" w:line="240"/>
-              <w:ind w:firstLine="0" w:left="20" w:right="20"/>
+              <w:ind w:left="20" w:right="20" w:firstLine="0" w:firstLineChars="0"/>
             </w:pPr>
             <w:r xmlns:w="http://schemas.openxmlformats.org/wordprocessingml/2006/main" xmlns:wp="http://schemas.openxmlformats.org/drawingml/2006/wordprocessingDrawing" xmlns:r="http://schemas.openxmlformats.org/officeDocument/2006/relationships" xmlns:w14="http://schemas.microsoft.com/office/word/2010/wordml">
               <w:rPr>
@@ -9950,7 +10103,7 @@
                 <w:right w:val="none" w:sz="0" w:space="0" w:color="000000"/>
               </w:pBdr>
               <w:spacing w:after="20" w:before="20" w:line="240"/>
-              <w:ind w:firstLine="0" w:left="20" w:right="20"/>
+              <w:ind w:left="20" w:right="20" w:firstLine="0" w:firstLineChars="0"/>
             </w:pPr>
             <m:oMath xmlns:m="http://schemas.openxmlformats.org/officeDocument/2006/math" xmlns:mml="http://www.w3.org/1998/Math/MathML">
               <m:sSub>
@@ -9996,7 +10149,7 @@
                 <w:right w:val="none" w:sz="0" w:space="0" w:color="000000"/>
               </w:pBdr>
               <w:spacing w:after="20" w:before="20" w:line="240"/>
-              <w:ind w:firstLine="0" w:left="20" w:right="20"/>
+              <w:ind w:left="20" w:right="20" w:firstLine="0" w:firstLineChars="0"/>
             </w:pPr>
             <w:r xmlns:w="http://schemas.openxmlformats.org/wordprocessingml/2006/main" xmlns:wp="http://schemas.openxmlformats.org/drawingml/2006/wordprocessingDrawing" xmlns:r="http://schemas.openxmlformats.org/officeDocument/2006/relationships" xmlns:w14="http://schemas.microsoft.com/office/word/2010/wordml">
               <w:rPr>
@@ -10046,7 +10199,7 @@
                 <w:right w:val="none" w:sz="0" w:space="0" w:color="000000"/>
               </w:pBdr>
               <w:spacing w:after="20" w:before="20" w:line="240"/>
-              <w:ind w:firstLine="0" w:left="20" w:right="20"/>
+              <w:ind w:left="20" w:right="20" w:firstLine="0" w:firstLineChars="0"/>
             </w:pPr>
             <w:r xmlns:w="http://schemas.openxmlformats.org/wordprocessingml/2006/main" xmlns:wp="http://schemas.openxmlformats.org/drawingml/2006/wordprocessingDrawing" xmlns:r="http://schemas.openxmlformats.org/officeDocument/2006/relationships" xmlns:w14="http://schemas.microsoft.com/office/word/2010/wordml">
               <w:rPr>
@@ -10090,7 +10243,7 @@
                 <w:right w:val="none" w:sz="0" w:space="0" w:color="000000"/>
               </w:pBdr>
               <w:spacing w:after="20" w:before="20" w:line="240"/>
-              <w:ind w:firstLine="0" w:left="20" w:right="20"/>
+              <w:ind w:left="20" w:right="20" w:firstLine="0" w:firstLineChars="0"/>
             </w:pPr>
             <w:r xmlns:w="http://schemas.openxmlformats.org/wordprocessingml/2006/main" xmlns:wp="http://schemas.openxmlformats.org/drawingml/2006/wordprocessingDrawing" xmlns:r="http://schemas.openxmlformats.org/officeDocument/2006/relationships" xmlns:w14="http://schemas.microsoft.com/office/word/2010/wordml">
               <w:rPr>
@@ -10134,7 +10287,7 @@
                 <w:right w:val="none" w:sz="0" w:space="0" w:color="000000"/>
               </w:pBdr>
               <w:spacing w:after="20" w:before="20" w:line="240"/>
-              <w:ind w:firstLine="0" w:left="20" w:right="20"/>
+              <w:ind w:left="20" w:right="20" w:firstLine="0" w:firstLineChars="0"/>
             </w:pPr>
             <m:oMath xmlns:m="http://schemas.openxmlformats.org/officeDocument/2006/math" xmlns:mml="http://www.w3.org/1998/Math/MathML">
               <m:sSub>
@@ -10180,7 +10333,7 @@
                 <w:right w:val="none" w:sz="0" w:space="0" w:color="000000"/>
               </w:pBdr>
               <w:spacing w:after="20" w:before="20" w:line="240"/>
-              <w:ind w:firstLine="0" w:left="20" w:right="20"/>
+              <w:ind w:left="20" w:right="20" w:firstLine="0" w:firstLineChars="0"/>
             </w:pPr>
             <m:oMath xmlns:m="http://schemas.openxmlformats.org/officeDocument/2006/math" xmlns:mml="http://www.w3.org/1998/Math/MathML">
               <m:r>
@@ -10241,7 +10394,7 @@
                 <w:right w:val="none" w:sz="0" w:space="0" w:color="000000"/>
               </w:pBdr>
               <w:spacing w:after="20" w:before="20" w:line="240"/>
-              <w:ind w:firstLine="0" w:left="20" w:right="20"/>
+              <w:ind w:left="20" w:right="20" w:firstLine="0" w:firstLineChars="0"/>
             </w:pPr>
             <w:r xmlns:w="http://schemas.openxmlformats.org/wordprocessingml/2006/main" xmlns:wp="http://schemas.openxmlformats.org/drawingml/2006/wordprocessingDrawing" xmlns:r="http://schemas.openxmlformats.org/officeDocument/2006/relationships" xmlns:w14="http://schemas.microsoft.com/office/word/2010/wordml">
               <w:rPr>
@@ -10285,7 +10438,7 @@
                 <w:right w:val="none" w:sz="0" w:space="0" w:color="000000"/>
               </w:pBdr>
               <w:spacing w:after="20" w:before="20" w:line="240"/>
-              <w:ind w:firstLine="0" w:left="20" w:right="20"/>
+              <w:ind w:left="20" w:right="20" w:firstLine="0" w:firstLineChars="0"/>
             </w:pPr>
             <w:r xmlns:w="http://schemas.openxmlformats.org/wordprocessingml/2006/main" xmlns:wp="http://schemas.openxmlformats.org/drawingml/2006/wordprocessingDrawing" xmlns:r="http://schemas.openxmlformats.org/officeDocument/2006/relationships" xmlns:w14="http://schemas.microsoft.com/office/word/2010/wordml">
               <w:rPr>
@@ -10329,7 +10482,7 @@
                 <w:right w:val="none" w:sz="0" w:space="0" w:color="000000"/>
               </w:pBdr>
               <w:spacing w:after="20" w:before="20" w:line="240"/>
-              <w:ind w:firstLine="0" w:left="20" w:right="20"/>
+              <w:ind w:left="20" w:right="20" w:firstLine="0" w:firstLineChars="0"/>
             </w:pPr>
             <w:r xmlns:w="http://schemas.openxmlformats.org/wordprocessingml/2006/main" xmlns:wp="http://schemas.openxmlformats.org/drawingml/2006/wordprocessingDrawing" xmlns:r="http://schemas.openxmlformats.org/officeDocument/2006/relationships" xmlns:w14="http://schemas.microsoft.com/office/word/2010/wordml">
               <w:rPr>
@@ -10373,7 +10526,7 @@
                 <w:right w:val="none" w:sz="0" w:space="0" w:color="000000"/>
               </w:pBdr>
               <w:spacing w:after="20" w:before="20" w:line="240"/>
-              <w:ind w:firstLine="0" w:left="20" w:right="20"/>
+              <w:ind w:left="20" w:right="20" w:firstLine="0" w:firstLineChars="0"/>
             </w:pPr>
             <w:r xmlns:w="http://schemas.openxmlformats.org/wordprocessingml/2006/main" xmlns:wp="http://schemas.openxmlformats.org/drawingml/2006/wordprocessingDrawing" xmlns:r="http://schemas.openxmlformats.org/officeDocument/2006/relationships" xmlns:w14="http://schemas.microsoft.com/office/word/2010/wordml">
               <w:rPr>
@@ -10423,7 +10576,7 @@
                 <w:right w:val="none" w:sz="0" w:space="0" w:color="000000"/>
               </w:pBdr>
               <w:spacing w:after="20" w:before="20" w:line="240"/>
-              <w:ind w:firstLine="0" w:left="20" w:right="20"/>
+              <w:ind w:left="20" w:right="20" w:firstLine="0" w:firstLineChars="0"/>
             </w:pPr>
             <w:r xmlns:w="http://schemas.openxmlformats.org/wordprocessingml/2006/main" xmlns:wp="http://schemas.openxmlformats.org/drawingml/2006/wordprocessingDrawing" xmlns:r="http://schemas.openxmlformats.org/officeDocument/2006/relationships" xmlns:w14="http://schemas.microsoft.com/office/word/2010/wordml">
               <w:rPr>
@@ -10467,7 +10620,7 @@
                 <w:right w:val="none" w:sz="0" w:space="0" w:color="000000"/>
               </w:pBdr>
               <w:spacing w:after="20" w:before="20" w:line="240"/>
-              <w:ind w:firstLine="0" w:left="20" w:right="20"/>
+              <w:ind w:left="20" w:right="20" w:firstLine="0" w:firstLineChars="0"/>
             </w:pPr>
             <w:r xmlns:w="http://schemas.openxmlformats.org/wordprocessingml/2006/main" xmlns:wp="http://schemas.openxmlformats.org/drawingml/2006/wordprocessingDrawing" xmlns:r="http://schemas.openxmlformats.org/officeDocument/2006/relationships" xmlns:w14="http://schemas.microsoft.com/office/word/2010/wordml">
               <w:rPr>
@@ -10511,7 +10664,7 @@
                 <w:right w:val="none" w:sz="0" w:space="0" w:color="000000"/>
               </w:pBdr>
               <w:spacing w:after="20" w:before="20" w:line="240"/>
-              <w:ind w:firstLine="0" w:left="20" w:right="20"/>
+              <w:ind w:left="20" w:right="20" w:firstLine="0" w:firstLineChars="0"/>
             </w:pPr>
             <m:oMath xmlns:m="http://schemas.openxmlformats.org/officeDocument/2006/math" xmlns:mml="http://www.w3.org/1998/Math/MathML">
               <m:sSub>
@@ -10557,7 +10710,7 @@
                 <w:right w:val="none" w:sz="0" w:space="0" w:color="000000"/>
               </w:pBdr>
               <w:spacing w:after="20" w:before="20" w:line="240"/>
-              <w:ind w:firstLine="0" w:left="20" w:right="20"/>
+              <w:ind w:left="20" w:right="20" w:firstLine="0" w:firstLineChars="0"/>
             </w:pPr>
             <m:oMath xmlns:m="http://schemas.openxmlformats.org/officeDocument/2006/math" xmlns:mml="http://www.w3.org/1998/Math/MathML">
               <m:r>
@@ -10618,7 +10771,7 @@
                 <w:right w:val="none" w:sz="0" w:space="0" w:color="000000"/>
               </w:pBdr>
               <w:spacing w:after="20" w:before="20" w:line="240"/>
-              <w:ind w:firstLine="0" w:left="20" w:right="20"/>
+              <w:ind w:left="20" w:right="20" w:firstLine="0" w:firstLineChars="0"/>
             </w:pPr>
             <w:r xmlns:w="http://schemas.openxmlformats.org/wordprocessingml/2006/main" xmlns:wp="http://schemas.openxmlformats.org/drawingml/2006/wordprocessingDrawing" xmlns:r="http://schemas.openxmlformats.org/officeDocument/2006/relationships" xmlns:w14="http://schemas.microsoft.com/office/word/2010/wordml">
               <w:rPr>
@@ -10662,7 +10815,7 @@
                 <w:right w:val="none" w:sz="0" w:space="0" w:color="000000"/>
               </w:pBdr>
               <w:spacing w:after="20" w:before="20" w:line="240"/>
-              <w:ind w:firstLine="0" w:left="20" w:right="20"/>
+              <w:ind w:left="20" w:right="20" w:firstLine="0" w:firstLineChars="0"/>
             </w:pPr>
             <w:r xmlns:w="http://schemas.openxmlformats.org/wordprocessingml/2006/main" xmlns:wp="http://schemas.openxmlformats.org/drawingml/2006/wordprocessingDrawing" xmlns:r="http://schemas.openxmlformats.org/officeDocument/2006/relationships" xmlns:w14="http://schemas.microsoft.com/office/word/2010/wordml">
               <w:rPr>
@@ -10706,7 +10859,7 @@
                 <w:right w:val="none" w:sz="0" w:space="0" w:color="000000"/>
               </w:pBdr>
               <w:spacing w:after="20" w:before="20" w:line="240"/>
-              <w:ind w:firstLine="0" w:left="20" w:right="20"/>
+              <w:ind w:left="20" w:right="20" w:firstLine="0" w:firstLineChars="0"/>
             </w:pPr>
             <m:oMath xmlns:m="http://schemas.openxmlformats.org/officeDocument/2006/math" xmlns:mml="http://www.w3.org/1998/Math/MathML">
               <m:r>
@@ -10752,7 +10905,7 @@
                 <w:right w:val="none" w:sz="0" w:space="0" w:color="000000"/>
               </w:pBdr>
               <w:spacing w:after="20" w:before="20" w:line="240"/>
-              <w:ind w:firstLine="0" w:left="20" w:right="20"/>
+              <w:ind w:left="20" w:right="20" w:firstLine="0" w:firstLineChars="0"/>
             </w:pPr>
             <m:oMath xmlns:m="http://schemas.openxmlformats.org/officeDocument/2006/math" xmlns:mml="http://www.w3.org/1998/Math/MathML">
               <m:r>
@@ -10879,7 +11032,7 @@
                 <w:right w:val="none" w:sz="0" w:space="0" w:color="000000"/>
               </w:pBdr>
               <w:spacing w:after="20" w:before="20" w:line="240"/>
-              <w:ind w:firstLine="0" w:left="20" w:right="20"/>
+              <w:ind w:left="20" w:right="20" w:firstLine="0" w:firstLineChars="0"/>
             </w:pPr>
             <w:r xmlns:w="http://schemas.openxmlformats.org/wordprocessingml/2006/main" xmlns:wp="http://schemas.openxmlformats.org/drawingml/2006/wordprocessingDrawing" xmlns:r="http://schemas.openxmlformats.org/officeDocument/2006/relationships" xmlns:w14="http://schemas.microsoft.com/office/word/2010/wordml">
               <w:rPr>
@@ -10923,7 +11076,7 @@
                 <w:right w:val="none" w:sz="0" w:space="0" w:color="000000"/>
               </w:pBdr>
               <w:spacing w:after="20" w:before="20" w:line="240"/>
-              <w:ind w:firstLine="0" w:left="20" w:right="20"/>
+              <w:ind w:left="20" w:right="20" w:firstLine="0" w:firstLineChars="0"/>
             </w:pPr>
             <w:r xmlns:w="http://schemas.openxmlformats.org/wordprocessingml/2006/main" xmlns:wp="http://schemas.openxmlformats.org/drawingml/2006/wordprocessingDrawing" xmlns:r="http://schemas.openxmlformats.org/officeDocument/2006/relationships" xmlns:w14="http://schemas.microsoft.com/office/word/2010/wordml">
               <w:rPr>
@@ -10967,7 +11120,7 @@
                 <w:right w:val="none" w:sz="0" w:space="0" w:color="000000"/>
               </w:pBdr>
               <w:spacing w:after="20" w:before="20" w:line="240"/>
-              <w:ind w:firstLine="0" w:left="20" w:right="20"/>
+              <w:ind w:left="20" w:right="20" w:firstLine="0" w:firstLineChars="0"/>
             </w:pPr>
             <m:oMath xmlns:m="http://schemas.openxmlformats.org/officeDocument/2006/math" xmlns:mml="http://www.w3.org/1998/Math/MathML">
               <m:r>
@@ -11013,7 +11166,7 @@
                 <w:right w:val="none" w:sz="0" w:space="0" w:color="000000"/>
               </w:pBdr>
               <w:spacing w:after="20" w:before="20" w:line="240"/>
-              <w:ind w:firstLine="0" w:left="20" w:right="20"/>
+              <w:ind w:left="20" w:right="20" w:firstLine="0" w:firstLineChars="0"/>
             </w:pPr>
             <m:oMath xmlns:m="http://schemas.openxmlformats.org/officeDocument/2006/math" xmlns:mml="http://www.w3.org/1998/Math/MathML">
               <m:r>
@@ -11140,7 +11293,7 @@
                 <w:right w:val="none" w:sz="0" w:space="0" w:color="000000"/>
               </w:pBdr>
               <w:spacing w:after="20" w:before="20" w:line="240"/>
-              <w:ind w:firstLine="0" w:left="20" w:right="20"/>
+              <w:ind w:left="20" w:right="20" w:firstLine="0" w:firstLineChars="0"/>
             </w:pPr>
             <w:r xmlns:w="http://schemas.openxmlformats.org/wordprocessingml/2006/main" xmlns:wp="http://schemas.openxmlformats.org/drawingml/2006/wordprocessingDrawing" xmlns:r="http://schemas.openxmlformats.org/officeDocument/2006/relationships" xmlns:w14="http://schemas.microsoft.com/office/word/2010/wordml">
               <w:rPr>
@@ -11184,7 +11337,7 @@
                 <w:right w:val="none" w:sz="0" w:space="0" w:color="000000"/>
               </w:pBdr>
               <w:spacing w:after="20" w:before="20" w:line="240"/>
-              <w:ind w:firstLine="0" w:left="20" w:right="20"/>
+              <w:ind w:left="20" w:right="20" w:firstLine="0" w:firstLineChars="0"/>
             </w:pPr>
             <w:r xmlns:w="http://schemas.openxmlformats.org/wordprocessingml/2006/main" xmlns:wp="http://schemas.openxmlformats.org/drawingml/2006/wordprocessingDrawing" xmlns:r="http://schemas.openxmlformats.org/officeDocument/2006/relationships" xmlns:w14="http://schemas.microsoft.com/office/word/2010/wordml">
               <w:rPr>
@@ -11228,7 +11381,7 @@
                 <w:right w:val="none" w:sz="0" w:space="0" w:color="000000"/>
               </w:pBdr>
               <w:spacing w:after="20" w:before="20" w:line="240"/>
-              <w:ind w:firstLine="0" w:left="20" w:right="20"/>
+              <w:ind w:left="20" w:right="20" w:firstLine="0" w:firstLineChars="0"/>
             </w:pPr>
             <m:oMath xmlns:m="http://schemas.openxmlformats.org/officeDocument/2006/math" xmlns:mml="http://www.w3.org/1998/Math/MathML">
               <m:r>
@@ -11381,7 +11534,7 @@
                 <w:right w:val="none" w:sz="0" w:space="0" w:color="000000"/>
               </w:pBdr>
               <w:spacing w:after="20" w:before="20" w:line="240"/>
-              <w:ind w:firstLine="0" w:left="20" w:right="20"/>
+              <w:ind w:left="20" w:right="20" w:firstLine="0" w:firstLineChars="0"/>
             </w:pPr>
             <m:oMath xmlns:m="http://schemas.openxmlformats.org/officeDocument/2006/math" xmlns:mml="http://www.w3.org/1998/Math/MathML">
               <m:r>
@@ -11508,7 +11661,7 @@
                 <w:right w:val="none" w:sz="0" w:space="0" w:color="000000"/>
               </w:pBdr>
               <w:spacing w:after="20" w:before="20" w:line="240"/>
-              <w:ind w:firstLine="0" w:left="20" w:right="20"/>
+              <w:ind w:left="20" w:right="20" w:firstLine="0" w:firstLineChars="0"/>
             </w:pPr>
             <w:r xmlns:w="http://schemas.openxmlformats.org/wordprocessingml/2006/main" xmlns:wp="http://schemas.openxmlformats.org/drawingml/2006/wordprocessingDrawing" xmlns:r="http://schemas.openxmlformats.org/officeDocument/2006/relationships" xmlns:w14="http://schemas.microsoft.com/office/word/2010/wordml">
               <w:rPr>
@@ -11552,7 +11705,7 @@
                 <w:right w:val="none" w:sz="0" w:space="0" w:color="000000"/>
               </w:pBdr>
               <w:spacing w:after="20" w:before="20" w:line="240"/>
-              <w:ind w:firstLine="0" w:left="20" w:right="20"/>
+              <w:ind w:left="20" w:right="20" w:firstLine="0" w:firstLineChars="0"/>
             </w:pPr>
             <w:r xmlns:w="http://schemas.openxmlformats.org/wordprocessingml/2006/main" xmlns:wp="http://schemas.openxmlformats.org/drawingml/2006/wordprocessingDrawing" xmlns:r="http://schemas.openxmlformats.org/officeDocument/2006/relationships" xmlns:w14="http://schemas.microsoft.com/office/word/2010/wordml">
               <w:rPr>
@@ -11596,7 +11749,7 @@
                 <w:right w:val="none" w:sz="0" w:space="0" w:color="000000"/>
               </w:pBdr>
               <w:spacing w:after="20" w:before="20" w:line="240"/>
-              <w:ind w:firstLine="0" w:left="20" w:right="20"/>
+              <w:ind w:left="20" w:right="20" w:firstLine="0" w:firstLineChars="0"/>
             </w:pPr>
             <m:oMath xmlns:m="http://schemas.openxmlformats.org/officeDocument/2006/math" xmlns:mml="http://www.w3.org/1998/Math/MathML">
               <m:r>
@@ -11633,7 +11786,7 @@
                 <w:right w:val="none" w:sz="0" w:space="0" w:color="000000"/>
               </w:pBdr>
               <w:spacing w:after="20" w:before="20" w:line="240"/>
-              <w:ind w:firstLine="0" w:left="20" w:right="20"/>
+              <w:ind w:left="20" w:right="20" w:firstLine="0" w:firstLineChars="0"/>
             </w:pPr>
             <m:oMath xmlns:m="http://schemas.openxmlformats.org/officeDocument/2006/math" xmlns:mml="http://www.w3.org/1998/Math/MathML">
               <m:r>
@@ -11754,7 +11907,7 @@
                 <w:right w:val="none" w:sz="0" w:space="0" w:color="000000"/>
               </w:pBdr>
               <w:spacing w:after="20" w:before="20" w:line="240"/>
-              <w:ind w:firstLine="0" w:left="20" w:right="20"/>
+              <w:ind w:left="20" w:right="20" w:firstLine="0" w:firstLineChars="0"/>
             </w:pPr>
             <w:r xmlns:w="http://schemas.openxmlformats.org/wordprocessingml/2006/main" xmlns:wp="http://schemas.openxmlformats.org/drawingml/2006/wordprocessingDrawing" xmlns:r="http://schemas.openxmlformats.org/officeDocument/2006/relationships" xmlns:w14="http://schemas.microsoft.com/office/word/2010/wordml">
               <w:rPr>
@@ -11798,7 +11951,7 @@
                 <w:right w:val="none" w:sz="0" w:space="0" w:color="000000"/>
               </w:pBdr>
               <w:spacing w:after="20" w:before="20" w:line="240"/>
-              <w:ind w:firstLine="0" w:left="20" w:right="20"/>
+              <w:ind w:left="20" w:right="20" w:firstLine="0" w:firstLineChars="0"/>
             </w:pPr>
             <w:r xmlns:w="http://schemas.openxmlformats.org/wordprocessingml/2006/main" xmlns:wp="http://schemas.openxmlformats.org/drawingml/2006/wordprocessingDrawing" xmlns:r="http://schemas.openxmlformats.org/officeDocument/2006/relationships" xmlns:w14="http://schemas.microsoft.com/office/word/2010/wordml">
               <w:rPr>
@@ -11842,7 +11995,7 @@
                 <w:right w:val="none" w:sz="0" w:space="0" w:color="000000"/>
               </w:pBdr>
               <w:spacing w:after="20" w:before="20" w:line="240"/>
-              <w:ind w:firstLine="0" w:left="20" w:right="20"/>
+              <w:ind w:left="20" w:right="20" w:firstLine="0" w:firstLineChars="0"/>
             </w:pPr>
             <m:oMath xmlns:m="http://schemas.openxmlformats.org/officeDocument/2006/math" xmlns:mml="http://www.w3.org/1998/Math/MathML">
               <m:r>
@@ -11879,7 +12032,7 @@
                 <w:right w:val="none" w:sz="0" w:space="0" w:color="000000"/>
               </w:pBdr>
               <w:spacing w:after="20" w:before="20" w:line="240"/>
-              <w:ind w:firstLine="0" w:left="20" w:right="20"/>
+              <w:ind w:left="20" w:right="20" w:firstLine="0" w:firstLineChars="0"/>
             </w:pPr>
             <m:oMath xmlns:m="http://schemas.openxmlformats.org/officeDocument/2006/math" xmlns:mml="http://www.w3.org/1998/Math/MathML">
               <m:r>
@@ -11980,7 +12133,7 @@
         </w:rPr>
         <w:t xml:space="preserve">Table </w:t>
       </w:r>
-      <w:bookmarkStart w:id="6b7dd6dd-0107-4bdd-8beb-20f4fce3bfe1" w:name="tbl-apacmptab"/>
+      <w:bookmarkStart w:id="9a8aa5a0-7157-4b2c-afe5-8aeddb1d7709" w:name="tbl-apacmptab"/>
       <w:r xmlns:w="http://schemas.openxmlformats.org/wordprocessingml/2006/main" xmlns:wp="http://schemas.openxmlformats.org/drawingml/2006/wordprocessingDrawing" xmlns:r="http://schemas.openxmlformats.org/officeDocument/2006/relationships" xmlns:w14="http://schemas.microsoft.com/office/word/2010/wordml">
         <w:rPr>
           <w:rFonts/>
@@ -12002,7 +12155,7 @@
         </w:rPr>
         <w:fldChar w:fldCharType="end" w:dirty="true"/>
       </w:r>
-      <w:bookmarkEnd w:id="6b7dd6dd-0107-4bdd-8beb-20f4fce3bfe1"/>
+      <w:bookmarkEnd w:id="9a8aa5a0-7157-4b2c-afe5-8aeddb1d7709"/>
       <w:r>
         <w:rPr>
           <w:rFonts/>
@@ -12060,7 +12213,7 @@
                 <w:right w:val="none" w:sz="0" w:space="0" w:color="000000"/>
               </w:pBdr>
               <w:spacing w:after="20" w:before="20" w:line="240"/>
-              <w:ind w:firstLine="0" w:left="20" w:right="20"/>
+              <w:ind w:left="20" w:right="20" w:firstLine="0" w:firstLineChars="0"/>
             </w:pPr>
             <w:r xmlns:w="http://schemas.openxmlformats.org/wordprocessingml/2006/main" xmlns:wp="http://schemas.openxmlformats.org/drawingml/2006/wordprocessingDrawing" xmlns:r="http://schemas.openxmlformats.org/officeDocument/2006/relationships" xmlns:w14="http://schemas.microsoft.com/office/word/2010/wordml">
               <w:rPr>
@@ -12104,7 +12257,7 @@
                 <w:right w:val="none" w:sz="0" w:space="0" w:color="000000"/>
               </w:pBdr>
               <w:spacing w:after="20" w:before="20" w:line="240"/>
-              <w:ind w:firstLine="0" w:left="20" w:right="20"/>
+              <w:ind w:left="20" w:right="20" w:firstLine="0" w:firstLineChars="0"/>
             </w:pPr>
             <w:r xmlns:w="http://schemas.openxmlformats.org/wordprocessingml/2006/main" xmlns:wp="http://schemas.openxmlformats.org/drawingml/2006/wordprocessingDrawing" xmlns:r="http://schemas.openxmlformats.org/officeDocument/2006/relationships" xmlns:w14="http://schemas.microsoft.com/office/word/2010/wordml">
               <w:rPr>
@@ -12148,7 +12301,7 @@
                 <w:right w:val="none" w:sz="0" w:space="0" w:color="000000"/>
               </w:pBdr>
               <w:spacing w:after="20" w:before="20" w:line="240"/>
-              <w:ind w:firstLine="0" w:left="20" w:right="20"/>
+              <w:ind w:left="20" w:right="20" w:firstLine="0" w:firstLineChars="0"/>
             </w:pPr>
             <m:oMath xmlns:m="http://schemas.openxmlformats.org/officeDocument/2006/math" xmlns:mml="http://www.w3.org/1998/Math/MathML">
               <m:r>
@@ -12185,7 +12338,7 @@
                 <w:right w:val="none" w:sz="0" w:space="0" w:color="000000"/>
               </w:pBdr>
               <w:spacing w:after="20" w:before="20" w:line="240"/>
-              <w:ind w:firstLine="0" w:left="20" w:right="20"/>
+              <w:ind w:left="20" w:right="20" w:firstLine="0" w:firstLineChars="0"/>
             </w:pPr>
             <m:oMath xmlns:m="http://schemas.openxmlformats.org/officeDocument/2006/math" xmlns:mml="http://www.w3.org/1998/Math/MathML">
               <m:r>
@@ -12291,7 +12444,7 @@
                 <w:right w:val="none" w:sz="0" w:space="0" w:color="000000"/>
               </w:pBdr>
               <w:spacing w:after="20" w:before="20" w:line="240"/>
-              <w:ind w:firstLine="0" w:left="20" w:right="20"/>
+              <w:ind w:left="20" w:right="20" w:firstLine="0" w:firstLineChars="0"/>
             </w:pPr>
             <w:r xmlns:w="http://schemas.openxmlformats.org/wordprocessingml/2006/main" xmlns:wp="http://schemas.openxmlformats.org/drawingml/2006/wordprocessingDrawing" xmlns:r="http://schemas.openxmlformats.org/officeDocument/2006/relationships" xmlns:w14="http://schemas.microsoft.com/office/word/2010/wordml">
               <w:rPr>
@@ -12335,7 +12488,7 @@
                 <w:right w:val="none" w:sz="0" w:space="0" w:color="000000"/>
               </w:pBdr>
               <w:spacing w:after="20" w:before="20" w:line="240"/>
-              <w:ind w:firstLine="0" w:left="20" w:right="20"/>
+              <w:ind w:left="20" w:right="20" w:firstLine="0" w:firstLineChars="0"/>
             </w:pPr>
             <w:r xmlns:w="http://schemas.openxmlformats.org/wordprocessingml/2006/main" xmlns:wp="http://schemas.openxmlformats.org/drawingml/2006/wordprocessingDrawing" xmlns:r="http://schemas.openxmlformats.org/officeDocument/2006/relationships" xmlns:w14="http://schemas.microsoft.com/office/word/2010/wordml">
               <w:rPr>
@@ -12379,7 +12532,7 @@
                 <w:right w:val="none" w:sz="0" w:space="0" w:color="000000"/>
               </w:pBdr>
               <w:spacing w:after="20" w:before="20" w:line="240"/>
-              <w:ind w:firstLine="0" w:left="20" w:right="20"/>
+              <w:ind w:left="20" w:right="20" w:firstLine="0" w:firstLineChars="0"/>
             </w:pPr>
             <w:r xmlns:w="http://schemas.openxmlformats.org/wordprocessingml/2006/main" xmlns:wp="http://schemas.openxmlformats.org/drawingml/2006/wordprocessingDrawing" xmlns:r="http://schemas.openxmlformats.org/officeDocument/2006/relationships" xmlns:w14="http://schemas.microsoft.com/office/word/2010/wordml">
               <w:rPr>
@@ -12423,7 +12576,7 @@
                 <w:right w:val="none" w:sz="0" w:space="0" w:color="000000"/>
               </w:pBdr>
               <w:spacing w:after="20" w:before="20" w:line="240"/>
-              <w:ind w:firstLine="0" w:left="20" w:right="20"/>
+              <w:ind w:left="20" w:right="20" w:firstLine="0" w:firstLineChars="0"/>
             </w:pPr>
             <w:r xmlns:w="http://schemas.openxmlformats.org/wordprocessingml/2006/main" xmlns:wp="http://schemas.openxmlformats.org/drawingml/2006/wordprocessingDrawing" xmlns:r="http://schemas.openxmlformats.org/officeDocument/2006/relationships" xmlns:w14="http://schemas.microsoft.com/office/word/2010/wordml">
               <w:rPr>
@@ -12473,7 +12626,7 @@
                 <w:right w:val="none" w:sz="0" w:space="0" w:color="000000"/>
               </w:pBdr>
               <w:spacing w:after="20" w:before="20" w:line="240"/>
-              <w:ind w:firstLine="0" w:left="20" w:right="20"/>
+              <w:ind w:left="20" w:right="20" w:firstLine="0" w:firstLineChars="0"/>
             </w:pPr>
             <w:r xmlns:w="http://schemas.openxmlformats.org/wordprocessingml/2006/main" xmlns:wp="http://schemas.openxmlformats.org/drawingml/2006/wordprocessingDrawing" xmlns:r="http://schemas.openxmlformats.org/officeDocument/2006/relationships" xmlns:w14="http://schemas.microsoft.com/office/word/2010/wordml">
               <w:rPr>
@@ -12517,7 +12670,7 @@
                 <w:right w:val="none" w:sz="0" w:space="0" w:color="000000"/>
               </w:pBdr>
               <w:spacing w:after="20" w:before="20" w:line="240"/>
-              <w:ind w:firstLine="0" w:left="20" w:right="20"/>
+              <w:ind w:left="20" w:right="20" w:firstLine="0" w:firstLineChars="0"/>
             </w:pPr>
             <w:r xmlns:w="http://schemas.openxmlformats.org/wordprocessingml/2006/main" xmlns:wp="http://schemas.openxmlformats.org/drawingml/2006/wordprocessingDrawing" xmlns:r="http://schemas.openxmlformats.org/officeDocument/2006/relationships" xmlns:w14="http://schemas.microsoft.com/office/word/2010/wordml">
               <w:rPr>
@@ -12561,7 +12714,7 @@
                 <w:right w:val="none" w:sz="0" w:space="0" w:color="000000"/>
               </w:pBdr>
               <w:spacing w:after="20" w:before="20" w:line="240"/>
-              <w:ind w:firstLine="0" w:left="20" w:right="20"/>
+              <w:ind w:left="20" w:right="20" w:firstLine="0" w:firstLineChars="0"/>
             </w:pPr>
             <w:r xmlns:w="http://schemas.openxmlformats.org/wordprocessingml/2006/main" xmlns:wp="http://schemas.openxmlformats.org/drawingml/2006/wordprocessingDrawing" xmlns:r="http://schemas.openxmlformats.org/officeDocument/2006/relationships" xmlns:w14="http://schemas.microsoft.com/office/word/2010/wordml">
               <w:rPr>
@@ -12605,7 +12758,7 @@
                 <w:right w:val="none" w:sz="0" w:space="0" w:color="000000"/>
               </w:pBdr>
               <w:spacing w:after="20" w:before="20" w:line="240"/>
-              <w:ind w:firstLine="0" w:left="20" w:right="20"/>
+              <w:ind w:left="20" w:right="20" w:firstLine="0" w:firstLineChars="0"/>
             </w:pPr>
             <w:r xmlns:w="http://schemas.openxmlformats.org/wordprocessingml/2006/main" xmlns:wp="http://schemas.openxmlformats.org/drawingml/2006/wordprocessingDrawing" xmlns:r="http://schemas.openxmlformats.org/officeDocument/2006/relationships" xmlns:w14="http://schemas.microsoft.com/office/word/2010/wordml">
               <w:rPr>
@@ -12655,7 +12808,7 @@
                 <w:right w:val="none" w:sz="0" w:space="0" w:color="000000"/>
               </w:pBdr>
               <w:spacing w:after="20" w:before="20" w:line="240"/>
-              <w:ind w:firstLine="0" w:left="20" w:right="20"/>
+              <w:ind w:left="20" w:right="20" w:firstLine="0" w:firstLineChars="0"/>
             </w:pPr>
             <w:r xmlns:w="http://schemas.openxmlformats.org/wordprocessingml/2006/main" xmlns:wp="http://schemas.openxmlformats.org/drawingml/2006/wordprocessingDrawing" xmlns:r="http://schemas.openxmlformats.org/officeDocument/2006/relationships" xmlns:w14="http://schemas.microsoft.com/office/word/2010/wordml">
               <w:rPr>
@@ -12699,7 +12852,7 @@
                 <w:right w:val="none" w:sz="0" w:space="0" w:color="000000"/>
               </w:pBdr>
               <w:spacing w:after="20" w:before="20" w:line="240"/>
-              <w:ind w:firstLine="0" w:left="20" w:right="20"/>
+              <w:ind w:left="20" w:right="20" w:firstLine="0" w:firstLineChars="0"/>
             </w:pPr>
             <w:r xmlns:w="http://schemas.openxmlformats.org/wordprocessingml/2006/main" xmlns:wp="http://schemas.openxmlformats.org/drawingml/2006/wordprocessingDrawing" xmlns:r="http://schemas.openxmlformats.org/officeDocument/2006/relationships" xmlns:w14="http://schemas.microsoft.com/office/word/2010/wordml">
               <w:rPr>
@@ -12743,7 +12896,7 @@
                 <w:right w:val="none" w:sz="0" w:space="0" w:color="000000"/>
               </w:pBdr>
               <w:spacing w:after="20" w:before="20" w:line="240"/>
-              <w:ind w:firstLine="0" w:left="20" w:right="20"/>
+              <w:ind w:left="20" w:right="20" w:firstLine="0" w:firstLineChars="0"/>
             </w:pPr>
             <w:r xm